<commit_message>
Sto je to multimedija i racunalni multimedijski sustav (2 paragrafa)
</commit_message>
<xml_diff>
--- a/Diplmoski_Marko_Rasetina.docx
+++ b/Diplmoski_Marko_Rasetina.docx
@@ -1509,7 +1509,7 @@
           <w:r>
             <w:fldChar w:fldCharType="separate"/>
           </w:r>
-          <w:hyperlink w:anchor="_Toc8727153" w:history="1">
+          <w:hyperlink w:anchor="_Toc8806984" w:history="1">
             <w:r>
               <w:rPr>
                 <w:rStyle w:val="Hyperlink"/>
@@ -1536,7 +1536,7 @@
                 <w:noProof/>
                 <w:webHidden/>
               </w:rPr>
-              <w:instrText xml:space="preserve"> PAGEREF _Toc8727153 \h </w:instrText>
+              <w:instrText xml:space="preserve"> PAGEREF _Toc8806984 \h </w:instrText>
             </w:r>
             <w:r>
               <w:rPr>
@@ -1577,13 +1577,13 @@
               <w:lang w:val="en-US"/>
             </w:rPr>
           </w:pPr>
-          <w:hyperlink w:anchor="_Toc8727154" w:history="1">
+          <w:hyperlink w:anchor="_Toc8806985" w:history="1">
             <w:r>
               <w:rPr>
                 <w:rStyle w:val="Hyperlink"/>
                 <w:noProof/>
               </w:rPr>
-              <w:t>2. Multimedijski sustav</w:t>
+              <w:t>2. MULTIMEDIJSKI SUSTAVI</w:t>
             </w:r>
             <w:r>
               <w:rPr>
@@ -1604,7 +1604,75 @@
                 <w:noProof/>
                 <w:webHidden/>
               </w:rPr>
-              <w:instrText xml:space="preserve"> PAGEREF _Toc8727154 \h </w:instrText>
+              <w:instrText xml:space="preserve"> PAGEREF _Toc8806985 \h </w:instrText>
+            </w:r>
+            <w:r>
+              <w:rPr>
+                <w:noProof/>
+                <w:webHidden/>
+              </w:rPr>
+            </w:r>
+            <w:r>
+              <w:rPr>
+                <w:noProof/>
+                <w:webHidden/>
+              </w:rPr>
+              <w:fldChar w:fldCharType="separate"/>
+            </w:r>
+            <w:r>
+              <w:rPr>
+                <w:noProof/>
+                <w:webHidden/>
+              </w:rPr>
+              <w:t>2</w:t>
+            </w:r>
+            <w:r>
+              <w:rPr>
+                <w:noProof/>
+                <w:webHidden/>
+              </w:rPr>
+              <w:fldChar w:fldCharType="end"/>
+            </w:r>
+          </w:hyperlink>
+        </w:p>
+        <w:p>
+          <w:pPr>
+            <w:pStyle w:val="TOC2"/>
+            <w:tabs>
+              <w:tab w:val="right" w:leader="dot" w:pos="9420"/>
+            </w:tabs>
+            <w:rPr>
+              <w:noProof/>
+            </w:rPr>
+          </w:pPr>
+          <w:hyperlink w:anchor="_Toc8806986" w:history="1">
+            <w:r>
+              <w:rPr>
+                <w:rStyle w:val="Hyperlink"/>
+                <w:noProof/>
+              </w:rPr>
+              <w:t>2.1. Uvod u multimediju</w:t>
+            </w:r>
+            <w:r>
+              <w:rPr>
+                <w:noProof/>
+                <w:webHidden/>
+              </w:rPr>
+              <w:tab/>
+            </w:r>
+            <w:r>
+              <w:rPr>
+                <w:noProof/>
+                <w:webHidden/>
+              </w:rPr>
+              <w:fldChar w:fldCharType="begin"/>
+            </w:r>
+            <w:r>
+              <w:rPr>
+                <w:noProof/>
+                <w:webHidden/>
+              </w:rPr>
+              <w:instrText xml:space="preserve"> PAGEREF _Toc8806986 \h </w:instrText>
             </w:r>
             <w:r>
               <w:rPr>
@@ -1690,15 +1758,13 @@
         </w:rPr>
         <w:br w:type="page"/>
       </w:r>
-      <w:bookmarkStart w:id="0" w:name="_GoBack"/>
-      <w:bookmarkEnd w:id="0"/>
     </w:p>
     <w:p>
       <w:pPr>
         <w:pStyle w:val="Heading1"/>
         <w:jc w:val="both"/>
       </w:pPr>
-      <w:bookmarkStart w:id="1" w:name="_Toc8727153"/>
+      <w:bookmarkStart w:id="0" w:name="_Toc8806984"/>
       <w:r>
         <w:lastRenderedPageBreak/>
         <w:t xml:space="preserve">1. </w:t>
@@ -1709,7 +1775,7 @@
       <w:r>
         <w:t>vod</w:t>
       </w:r>
-      <w:bookmarkEnd w:id="1"/>
+      <w:bookmarkEnd w:id="0"/>
     </w:p>
     <w:p>
       <w:pPr>
@@ -1724,24 +1790,163 @@
     <w:p>
       <w:pPr>
         <w:pStyle w:val="Heading1"/>
-      </w:pPr>
-      <w:bookmarkStart w:id="2" w:name="_Toc8727154"/>
+        <w:spacing w:line="360" w:lineRule="auto"/>
+      </w:pPr>
+      <w:bookmarkStart w:id="1" w:name="_Toc8806985"/>
       <w:r>
         <w:lastRenderedPageBreak/>
         <w:t xml:space="preserve">2. </w:t>
       </w:r>
       <w:r>
-        <w:t>Multimedijski sustav</w:t>
+        <w:t>MULTIMEDIJSKI SUSTAVI</w:t>
+      </w:r>
+      <w:bookmarkEnd w:id="1"/>
+    </w:p>
+    <w:p/>
+    <w:p>
+      <w:pPr>
+        <w:pStyle w:val="Heading2"/>
+      </w:pPr>
+      <w:bookmarkStart w:id="2" w:name="_Toc8806986"/>
+      <w:r>
+        <w:t xml:space="preserve">2.1. </w:t>
+      </w:r>
+      <w:r>
+        <w:t>Uvod u multimediju</w:t>
       </w:r>
       <w:bookmarkEnd w:id="2"/>
     </w:p>
-    <w:p>
-      <w:pPr>
-        <w:jc w:val="both"/>
-      </w:pPr>
-    </w:p>
-    <w:p>
-      <w:pPr>
+    <w:p/>
+    <w:p>
+      <w:pPr>
+        <w:jc w:val="both"/>
+      </w:pPr>
+      <w:r>
+        <w:t>Riječ multimedija je sastavljena od dvije riječi: multi i medij. Obje riječi dolaze iz latinskog jezika pri čemu riječ multi dolazi od riječi multus (brojan)</w:t>
+      </w:r>
+      <w:r>
+        <w:t>, a riječ medij</w:t>
+      </w:r>
+      <w:r>
+        <w:t xml:space="preserve"> dolazi od riječi medium (sredina). </w:t>
+      </w:r>
+      <w:r>
+        <w:t>Multimedija predstavlja integraciju više oblika medija u jednu cjelinu. Primjer multimedija je internetska stranica s tekstom i slikama.</w:t>
+      </w:r>
+      <w:r>
+        <w:t xml:space="preserve"> </w:t>
+      </w:r>
+      <w:r>
+        <w:t>U računalnoj znanosti mudlimedija znači da se računalni podaci mogu prestaviti putem zvika, videa te animacije uz tradicionalne medije kao što su tekst, slika i sl.</w:t>
+      </w:r>
+    </w:p>
+    <w:p>
+      <w:pPr>
+        <w:jc w:val="both"/>
+      </w:pPr>
+    </w:p>
+    <w:p>
+      <w:pPr>
+        <w:jc w:val="both"/>
+      </w:pPr>
+      <w:r>
+        <w:t xml:space="preserve">Multimedijski računalni sustav ima visoku sposobnost integriranja različitih medija pri čemu nam multimedijski računalni sustavi uz odgovarajući softver omogućava </w:t>
+      </w:r>
+      <w:r>
+        <w:t>predstavljanje</w:t>
+      </w:r>
+      <w:r>
+        <w:t>,</w:t>
+      </w:r>
+      <w:r>
+        <w:t xml:space="preserve"> </w:t>
+      </w:r>
+      <w:r>
+        <w:t xml:space="preserve">pohranu, </w:t>
+      </w:r>
+      <w:r>
+        <w:t>obradu</w:t>
+      </w:r>
+      <w:r>
+        <w:t xml:space="preserve"> </w:t>
+      </w:r>
+      <w:r>
+        <w:t>i manipuliranje multimedijskim sadržajem.</w:t>
+      </w:r>
+      <w:r>
+        <w:t xml:space="preserve"> Glavne komponente multimedijskog računalnog sustava su:</w:t>
+      </w:r>
+    </w:p>
+    <w:p>
+      <w:pPr>
+        <w:pStyle w:val="ListParagraph"/>
+        <w:numPr>
+          <w:ilvl w:val="0"/>
+          <w:numId w:val="2"/>
+        </w:numPr>
+        <w:jc w:val="both"/>
+      </w:pPr>
+      <w:r>
+        <w:t>Teks</w:t>
+      </w:r>
+    </w:p>
+    <w:p>
+      <w:pPr>
+        <w:pStyle w:val="ListParagraph"/>
+        <w:numPr>
+          <w:ilvl w:val="0"/>
+          <w:numId w:val="2"/>
+        </w:numPr>
+        <w:jc w:val="both"/>
+      </w:pPr>
+      <w:r>
+        <w:t>Grafika</w:t>
+      </w:r>
+    </w:p>
+    <w:p>
+      <w:pPr>
+        <w:pStyle w:val="ListParagraph"/>
+        <w:numPr>
+          <w:ilvl w:val="0"/>
+          <w:numId w:val="2"/>
+        </w:numPr>
+        <w:jc w:val="both"/>
+      </w:pPr>
+      <w:r>
+        <w:t>Animacija</w:t>
+      </w:r>
+    </w:p>
+    <w:p>
+      <w:pPr>
+        <w:pStyle w:val="ListParagraph"/>
+        <w:numPr>
+          <w:ilvl w:val="0"/>
+          <w:numId w:val="2"/>
+        </w:numPr>
+        <w:jc w:val="both"/>
+      </w:pPr>
+      <w:r>
+        <w:t>Audio</w:t>
+      </w:r>
+    </w:p>
+    <w:p>
+      <w:pPr>
+        <w:pStyle w:val="ListParagraph"/>
+        <w:numPr>
+          <w:ilvl w:val="0"/>
+          <w:numId w:val="2"/>
+        </w:numPr>
+        <w:jc w:val="both"/>
+      </w:pPr>
+      <w:r>
+        <w:t>Video</w:t>
+      </w:r>
+      <w:bookmarkStart w:id="3" w:name="_GoBack"/>
+      <w:bookmarkEnd w:id="3"/>
+    </w:p>
+    <w:p>
+      <w:pPr>
+        <w:spacing w:line="360" w:lineRule="auto"/>
         <w:jc w:val="both"/>
       </w:pPr>
       <w:r>
@@ -1750,6 +1955,7 @@
     </w:p>
     <w:p>
       <w:pPr>
+        <w:spacing w:line="360" w:lineRule="auto"/>
         <w:jc w:val="both"/>
       </w:pPr>
       <w:r>
@@ -1896,6 +2102,119 @@
 <file path=word/numbering.xml><?xml version="1.0" encoding="utf-8"?>
 <w:numbering xmlns:wpc="http://schemas.microsoft.com/office/word/2010/wordprocessingCanvas" xmlns:cx="http://schemas.microsoft.com/office/drawing/2014/chartex" xmlns:cx1="http://schemas.microsoft.com/office/drawing/2015/9/8/chartex" xmlns:mc="http://schemas.openxmlformats.org/markup-compatibility/2006" xmlns:o="urn:schemas-microsoft-com:office:office" xmlns:r="http://schemas.openxmlformats.org/officeDocument/2006/relationships" xmlns:m="http://schemas.openxmlformats.org/officeDocument/2006/math" xmlns:v="urn:schemas-microsoft-com:vml" xmlns:wp14="http://schemas.microsoft.com/office/word/2010/wordprocessingDrawing" xmlns:wp="http://schemas.openxmlformats.org/drawingml/2006/wordprocessingDrawing" xmlns:w10="urn:schemas-microsoft-com:office:word" xmlns:w="http://schemas.openxmlformats.org/wordprocessingml/2006/main" xmlns:w14="http://schemas.microsoft.com/office/word/2010/wordml" xmlns:w15="http://schemas.microsoft.com/office/word/2012/wordml" xmlns:w16se="http://schemas.microsoft.com/office/word/2015/wordml/symex" xmlns:wpg="http://schemas.microsoft.com/office/word/2010/wordprocessingGroup" xmlns:wpi="http://schemas.microsoft.com/office/word/2010/wordprocessingInk" xmlns:wne="http://schemas.microsoft.com/office/word/2006/wordml" xmlns:wps="http://schemas.microsoft.com/office/word/2010/wordprocessingShape" mc:Ignorable="w14 w15 w16se wp14">
   <w:abstractNum w:abstractNumId="0" w15:restartNumberingAfterBreak="0">
+    <w:nsid w:val="464332DF"/>
+    <w:multiLevelType w:val="hybridMultilevel"/>
+    <w:tmpl w:val="8DEAEC62"/>
+    <w:lvl w:ilvl="0" w:tplc="04090001">
+      <w:start w:val="1"/>
+      <w:numFmt w:val="bullet"/>
+      <w:lvlText w:val=""/>
+      <w:lvlJc w:val="left"/>
+      <w:pPr>
+        <w:ind w:left="720" w:hanging="360"/>
+      </w:pPr>
+      <w:rPr>
+        <w:rFonts w:ascii="Symbol" w:hAnsi="Symbol" w:hint="default"/>
+      </w:rPr>
+    </w:lvl>
+    <w:lvl w:ilvl="1" w:tplc="04090003" w:tentative="1">
+      <w:start w:val="1"/>
+      <w:numFmt w:val="bullet"/>
+      <w:lvlText w:val="o"/>
+      <w:lvlJc w:val="left"/>
+      <w:pPr>
+        <w:ind w:left="1440" w:hanging="360"/>
+      </w:pPr>
+      <w:rPr>
+        <w:rFonts w:ascii="Courier New" w:hAnsi="Courier New" w:cs="Courier New" w:hint="default"/>
+      </w:rPr>
+    </w:lvl>
+    <w:lvl w:ilvl="2" w:tplc="04090005" w:tentative="1">
+      <w:start w:val="1"/>
+      <w:numFmt w:val="bullet"/>
+      <w:lvlText w:val=""/>
+      <w:lvlJc w:val="left"/>
+      <w:pPr>
+        <w:ind w:left="2160" w:hanging="360"/>
+      </w:pPr>
+      <w:rPr>
+        <w:rFonts w:ascii="Wingdings" w:hAnsi="Wingdings" w:hint="default"/>
+      </w:rPr>
+    </w:lvl>
+    <w:lvl w:ilvl="3" w:tplc="04090001" w:tentative="1">
+      <w:start w:val="1"/>
+      <w:numFmt w:val="bullet"/>
+      <w:lvlText w:val=""/>
+      <w:lvlJc w:val="left"/>
+      <w:pPr>
+        <w:ind w:left="2880" w:hanging="360"/>
+      </w:pPr>
+      <w:rPr>
+        <w:rFonts w:ascii="Symbol" w:hAnsi="Symbol" w:hint="default"/>
+      </w:rPr>
+    </w:lvl>
+    <w:lvl w:ilvl="4" w:tplc="04090003" w:tentative="1">
+      <w:start w:val="1"/>
+      <w:numFmt w:val="bullet"/>
+      <w:lvlText w:val="o"/>
+      <w:lvlJc w:val="left"/>
+      <w:pPr>
+        <w:ind w:left="3600" w:hanging="360"/>
+      </w:pPr>
+      <w:rPr>
+        <w:rFonts w:ascii="Courier New" w:hAnsi="Courier New" w:cs="Courier New" w:hint="default"/>
+      </w:rPr>
+    </w:lvl>
+    <w:lvl w:ilvl="5" w:tplc="04090005" w:tentative="1">
+      <w:start w:val="1"/>
+      <w:numFmt w:val="bullet"/>
+      <w:lvlText w:val=""/>
+      <w:lvlJc w:val="left"/>
+      <w:pPr>
+        <w:ind w:left="4320" w:hanging="360"/>
+      </w:pPr>
+      <w:rPr>
+        <w:rFonts w:ascii="Wingdings" w:hAnsi="Wingdings" w:hint="default"/>
+      </w:rPr>
+    </w:lvl>
+    <w:lvl w:ilvl="6" w:tplc="04090001" w:tentative="1">
+      <w:start w:val="1"/>
+      <w:numFmt w:val="bullet"/>
+      <w:lvlText w:val=""/>
+      <w:lvlJc w:val="left"/>
+      <w:pPr>
+        <w:ind w:left="5040" w:hanging="360"/>
+      </w:pPr>
+      <w:rPr>
+        <w:rFonts w:ascii="Symbol" w:hAnsi="Symbol" w:hint="default"/>
+      </w:rPr>
+    </w:lvl>
+    <w:lvl w:ilvl="7" w:tplc="04090003" w:tentative="1">
+      <w:start w:val="1"/>
+      <w:numFmt w:val="bullet"/>
+      <w:lvlText w:val="o"/>
+      <w:lvlJc w:val="left"/>
+      <w:pPr>
+        <w:ind w:left="5760" w:hanging="360"/>
+      </w:pPr>
+      <w:rPr>
+        <w:rFonts w:ascii="Courier New" w:hAnsi="Courier New" w:cs="Courier New" w:hint="default"/>
+      </w:rPr>
+    </w:lvl>
+    <w:lvl w:ilvl="8" w:tplc="04090005" w:tentative="1">
+      <w:start w:val="1"/>
+      <w:numFmt w:val="bullet"/>
+      <w:lvlText w:val=""/>
+      <w:lvlJc w:val="left"/>
+      <w:pPr>
+        <w:ind w:left="6480" w:hanging="360"/>
+      </w:pPr>
+      <w:rPr>
+        <w:rFonts w:ascii="Wingdings" w:hAnsi="Wingdings" w:hint="default"/>
+      </w:rPr>
+    </w:lvl>
+  </w:abstractNum>
+  <w:abstractNum w:abstractNumId="1" w15:restartNumberingAfterBreak="0">
     <w:nsid w:val="79E934FF"/>
     <w:multiLevelType w:val="hybridMultilevel"/>
     <w:tmpl w:val="9E606758"/>
@@ -1982,6 +2301,9 @@
     </w:lvl>
   </w:abstractNum>
   <w:num w:numId="1">
+    <w:abstractNumId w:val="1"/>
+  </w:num>
+  <w:num w:numId="2">
     <w:abstractNumId w:val="0"/>
   </w:num>
 </w:numbering>
@@ -2392,6 +2714,7 @@
     <w:basedOn w:val="Normal"/>
     <w:next w:val="Normal"/>
     <w:link w:val="Heading1Char"/>
+    <w:autoRedefine/>
     <w:uiPriority w:val="9"/>
     <w:qFormat/>
     <w:rsid w:val="00D5699F"/>
@@ -2408,10 +2731,32 @@
       <w:szCs w:val="32"/>
     </w:rPr>
   </w:style>
+  <w:style w:type="paragraph" w:styleId="Heading2">
+    <w:name w:val="heading 2"/>
+    <w:basedOn w:val="Normal"/>
+    <w:next w:val="Normal"/>
+    <w:link w:val="Heading2Char"/>
+    <w:autoRedefine/>
+    <w:uiPriority w:val="9"/>
+    <w:unhideWhenUsed/>
+    <w:qFormat/>
+    <w:rsid w:val="00B2387D"/>
+    <w:pPr>
+      <w:keepNext/>
+      <w:keepLines/>
+      <w:spacing w:before="40" w:after="0" w:line="360" w:lineRule="auto"/>
+      <w:jc w:val="both"/>
+      <w:outlineLvl w:val="1"/>
+    </w:pPr>
+    <w:rPr>
+      <w:rFonts w:eastAsiaTheme="majorEastAsia" w:cstheme="majorBidi"/>
+      <w:b/>
+      <w:szCs w:val="26"/>
+    </w:rPr>
+  </w:style>
   <w:style w:type="character" w:default="1" w:styleId="DefaultParagraphFont">
     <w:name w:val="Default Paragraph Font"/>
     <w:uiPriority w:val="1"/>
-    <w:semiHidden/>
     <w:unhideWhenUsed/>
   </w:style>
   <w:style w:type="table" w:default="1" w:styleId="TableNormal">
@@ -2566,6 +2911,44 @@
       <w:sz w:val="24"/>
       <w:lang w:val="hr-HR"/>
     </w:rPr>
+  </w:style>
+  <w:style w:type="character" w:customStyle="1" w:styleId="Heading2Char">
+    <w:name w:val="Heading 2 Char"/>
+    <w:basedOn w:val="DefaultParagraphFont"/>
+    <w:link w:val="Heading2"/>
+    <w:uiPriority w:val="9"/>
+    <w:rsid w:val="00B2387D"/>
+    <w:rPr>
+      <w:rFonts w:ascii="Times New Roman" w:eastAsiaTheme="majorEastAsia" w:hAnsi="Times New Roman" w:cstheme="majorBidi"/>
+      <w:b/>
+      <w:sz w:val="24"/>
+      <w:szCs w:val="26"/>
+      <w:lang w:val="hr-HR"/>
+    </w:rPr>
+  </w:style>
+  <w:style w:type="paragraph" w:styleId="TOC2">
+    <w:name w:val="toc 2"/>
+    <w:basedOn w:val="Normal"/>
+    <w:next w:val="Normal"/>
+    <w:autoRedefine/>
+    <w:uiPriority w:val="39"/>
+    <w:unhideWhenUsed/>
+    <w:rsid w:val="00B2387D"/>
+    <w:pPr>
+      <w:spacing w:after="100"/>
+      <w:ind w:left="240"/>
+    </w:pPr>
+  </w:style>
+  <w:style w:type="paragraph" w:styleId="ListParagraph">
+    <w:name w:val="List Paragraph"/>
+    <w:basedOn w:val="Normal"/>
+    <w:uiPriority w:val="34"/>
+    <w:qFormat/>
+    <w:rsid w:val="00B407C2"/>
+    <w:pPr>
+      <w:ind w:left="720"/>
+      <w:contextualSpacing/>
+    </w:pPr>
   </w:style>
 </w:styles>
 </file>
@@ -2836,7 +3219,7 @@
 </file>
 
 <file path=customXml/itemProps1.xml><?xml version="1.0" encoding="utf-8"?>
-<ds:datastoreItem xmlns:ds="http://schemas.openxmlformats.org/officeDocument/2006/customXml" ds:itemID="{96588729-457B-4DDC-AEE1-4D52B9048160}">
+<ds:datastoreItem xmlns:ds="http://schemas.openxmlformats.org/officeDocument/2006/customXml" ds:itemID="{70F56EEF-17CF-467D-9205-98741581F665}">
   <ds:schemaRefs>
     <ds:schemaRef ds:uri="http://schemas.openxmlformats.org/officeDocument/2006/bibliography"/>
   </ds:schemaRefs>

</xml_diff>

<commit_message>
Dovrsio poglavlje 2.1 te zapoceo poglavlje 2.2 (uvod u slike)
</commit_message>
<xml_diff>
--- a/Diplmoski_Marko_Rasetina.docx
+++ b/Diplmoski_Marko_Rasetina.docx
@@ -4,6 +4,7 @@
   <w:body>
     <w:p>
       <w:pPr>
+        <w:spacing w:after="0"/>
         <w:jc w:val="center"/>
         <w:rPr>
           <w:rFonts w:ascii="Arial" w:hAnsi="Arial" w:cs="Arial"/>
@@ -265,7 +266,6 @@
         <w:t>Split, srpanj 2019.</w:t>
       </w:r>
     </w:p>
-    <w:p/>
     <w:p>
       <w:pPr>
         <w:tabs>
@@ -286,6 +286,7 @@
           <w:szCs w:val="24"/>
           <w:lang w:val="en-US"/>
         </w:rPr>
+        <w:lastRenderedPageBreak/>
         <w:drawing>
           <wp:anchor distT="0" distB="0" distL="114300" distR="114300" simplePos="0" relativeHeight="251660288" behindDoc="1" locked="0" layoutInCell="1" allowOverlap="1">
             <wp:simplePos x="0" y="0"/>
@@ -1509,7 +1510,7 @@
           <w:r>
             <w:fldChar w:fldCharType="separate"/>
           </w:r>
-          <w:hyperlink w:anchor="_Toc8806984" w:history="1">
+          <w:hyperlink w:anchor="_Toc8894526" w:history="1">
             <w:r>
               <w:rPr>
                 <w:rStyle w:val="Hyperlink"/>
@@ -1536,7 +1537,7 @@
                 <w:noProof/>
                 <w:webHidden/>
               </w:rPr>
-              <w:instrText xml:space="preserve"> PAGEREF _Toc8806984 \h </w:instrText>
+              <w:instrText xml:space="preserve"> PAGEREF _Toc8894526 \h </w:instrText>
             </w:r>
             <w:r>
               <w:rPr>
@@ -1577,7 +1578,7 @@
               <w:lang w:val="en-US"/>
             </w:rPr>
           </w:pPr>
-          <w:hyperlink w:anchor="_Toc8806985" w:history="1">
+          <w:hyperlink w:anchor="_Toc8894527" w:history="1">
             <w:r>
               <w:rPr>
                 <w:rStyle w:val="Hyperlink"/>
@@ -1604,7 +1605,7 @@
                 <w:noProof/>
                 <w:webHidden/>
               </w:rPr>
-              <w:instrText xml:space="preserve"> PAGEREF _Toc8806985 \h </w:instrText>
+              <w:instrText xml:space="preserve"> PAGEREF _Toc8894527 \h </w:instrText>
             </w:r>
             <w:r>
               <w:rPr>
@@ -1639,13 +1640,16 @@
           <w:pPr>
             <w:pStyle w:val="TOC2"/>
             <w:tabs>
-              <w:tab w:val="right" w:leader="dot" w:pos="9420"/>
+              <w:tab w:val="right" w:leader="dot" w:pos="9020"/>
             </w:tabs>
             <w:rPr>
+              <w:rFonts w:asciiTheme="minorHAnsi" w:eastAsiaTheme="minorEastAsia" w:hAnsiTheme="minorHAnsi"/>
               <w:noProof/>
+              <w:sz w:val="22"/>
+              <w:lang w:val="en-US"/>
             </w:rPr>
           </w:pPr>
-          <w:hyperlink w:anchor="_Toc8806986" w:history="1">
+          <w:hyperlink w:anchor="_Toc8894528" w:history="1">
             <w:r>
               <w:rPr>
                 <w:rStyle w:val="Hyperlink"/>
@@ -1672,7 +1676,7 @@
                 <w:noProof/>
                 <w:webHidden/>
               </w:rPr>
-              <w:instrText xml:space="preserve"> PAGEREF _Toc8806986 \h </w:instrText>
+              <w:instrText xml:space="preserve"> PAGEREF _Toc8894528 \h </w:instrText>
             </w:r>
             <w:r>
               <w:rPr>
@@ -1705,11 +1709,231 @@
         </w:p>
         <w:p>
           <w:pPr>
+            <w:pStyle w:val="TOC2"/>
+            <w:tabs>
+              <w:tab w:val="right" w:leader="dot" w:pos="9020"/>
+            </w:tabs>
+            <w:rPr>
+              <w:rFonts w:asciiTheme="minorHAnsi" w:eastAsiaTheme="minorEastAsia" w:hAnsiTheme="minorHAnsi"/>
+              <w:noProof/>
+              <w:sz w:val="22"/>
+              <w:lang w:val="en-US"/>
+            </w:rPr>
+          </w:pPr>
+          <w:hyperlink w:anchor="_Toc8894529" w:history="1">
+            <w:r>
+              <w:rPr>
+                <w:rStyle w:val="Hyperlink"/>
+                <w:noProof/>
+              </w:rPr>
+              <w:t>2.2. Slika</w:t>
+            </w:r>
+            <w:r>
+              <w:rPr>
+                <w:noProof/>
+                <w:webHidden/>
+              </w:rPr>
+              <w:tab/>
+            </w:r>
+            <w:r>
+              <w:rPr>
+                <w:noProof/>
+                <w:webHidden/>
+              </w:rPr>
+              <w:fldChar w:fldCharType="begin"/>
+            </w:r>
+            <w:r>
+              <w:rPr>
+                <w:noProof/>
+                <w:webHidden/>
+              </w:rPr>
+              <w:instrText xml:space="preserve"> PAGEREF _Toc8894529 \h </w:instrText>
+            </w:r>
+            <w:r>
+              <w:rPr>
+                <w:noProof/>
+                <w:webHidden/>
+              </w:rPr>
+            </w:r>
+            <w:r>
+              <w:rPr>
+                <w:noProof/>
+                <w:webHidden/>
+              </w:rPr>
+              <w:fldChar w:fldCharType="separate"/>
+            </w:r>
+            <w:r>
+              <w:rPr>
+                <w:noProof/>
+                <w:webHidden/>
+              </w:rPr>
+              <w:t>3</w:t>
+            </w:r>
+            <w:r>
+              <w:rPr>
+                <w:noProof/>
+                <w:webHidden/>
+              </w:rPr>
+              <w:fldChar w:fldCharType="end"/>
+            </w:r>
+          </w:hyperlink>
+        </w:p>
+        <w:p>
+          <w:pPr>
+            <w:pStyle w:val="TOC2"/>
+            <w:tabs>
+              <w:tab w:val="right" w:leader="dot" w:pos="9020"/>
+            </w:tabs>
+            <w:rPr>
+              <w:rFonts w:asciiTheme="minorHAnsi" w:eastAsiaTheme="minorEastAsia" w:hAnsiTheme="minorHAnsi"/>
+              <w:noProof/>
+              <w:sz w:val="22"/>
+              <w:lang w:val="en-US"/>
+            </w:rPr>
+          </w:pPr>
+          <w:hyperlink w:anchor="_Toc8894530" w:history="1">
+            <w:r>
+              <w:rPr>
+                <w:rStyle w:val="Hyperlink"/>
+                <w:noProof/>
+              </w:rPr>
+              <w:t>2.3. Video signal</w:t>
+            </w:r>
+            <w:r>
+              <w:rPr>
+                <w:noProof/>
+                <w:webHidden/>
+              </w:rPr>
+              <w:tab/>
+            </w:r>
+            <w:r>
+              <w:rPr>
+                <w:noProof/>
+                <w:webHidden/>
+              </w:rPr>
+              <w:fldChar w:fldCharType="begin"/>
+            </w:r>
+            <w:r>
+              <w:rPr>
+                <w:noProof/>
+                <w:webHidden/>
+              </w:rPr>
+              <w:instrText xml:space="preserve"> PAGEREF _Toc8894530 \h </w:instrText>
+            </w:r>
+            <w:r>
+              <w:rPr>
+                <w:noProof/>
+                <w:webHidden/>
+              </w:rPr>
+            </w:r>
+            <w:r>
+              <w:rPr>
+                <w:noProof/>
+                <w:webHidden/>
+              </w:rPr>
+              <w:fldChar w:fldCharType="separate"/>
+            </w:r>
+            <w:r>
+              <w:rPr>
+                <w:noProof/>
+                <w:webHidden/>
+              </w:rPr>
+              <w:t>3</w:t>
+            </w:r>
+            <w:r>
+              <w:rPr>
+                <w:noProof/>
+                <w:webHidden/>
+              </w:rPr>
+              <w:fldChar w:fldCharType="end"/>
+            </w:r>
+          </w:hyperlink>
+        </w:p>
+        <w:p>
+          <w:pPr>
+            <w:pStyle w:val="TOC1"/>
+            <w:rPr>
+              <w:rFonts w:asciiTheme="minorHAnsi" w:eastAsiaTheme="minorEastAsia" w:hAnsiTheme="minorHAnsi"/>
+              <w:noProof/>
+              <w:sz w:val="22"/>
+              <w:lang w:val="en-US"/>
+            </w:rPr>
+          </w:pPr>
+          <w:hyperlink w:anchor="_Toc8894531" w:history="1">
+            <w:r>
+              <w:rPr>
+                <w:rStyle w:val="Hyperlink"/>
+                <w:noProof/>
+              </w:rPr>
+              <w:t>LITERATURA</w:t>
+            </w:r>
+            <w:r>
+              <w:rPr>
+                <w:noProof/>
+                <w:webHidden/>
+              </w:rPr>
+              <w:tab/>
+            </w:r>
+            <w:r>
+              <w:rPr>
+                <w:noProof/>
+                <w:webHidden/>
+              </w:rPr>
+              <w:fldChar w:fldCharType="begin"/>
+            </w:r>
+            <w:r>
+              <w:rPr>
+                <w:noProof/>
+                <w:webHidden/>
+              </w:rPr>
+              <w:instrText xml:space="preserve"> PAGEREF _Toc8894531 \h </w:instrText>
+            </w:r>
+            <w:r>
+              <w:rPr>
+                <w:noProof/>
+                <w:webHidden/>
+              </w:rPr>
+            </w:r>
+            <w:r>
+              <w:rPr>
+                <w:noProof/>
+                <w:webHidden/>
+              </w:rPr>
+              <w:fldChar w:fldCharType="separate"/>
+            </w:r>
+            <w:r>
+              <w:rPr>
+                <w:noProof/>
+                <w:webHidden/>
+              </w:rPr>
+              <w:t>4</w:t>
+            </w:r>
+            <w:r>
+              <w:rPr>
+                <w:noProof/>
+                <w:webHidden/>
+              </w:rPr>
+              <w:fldChar w:fldCharType="end"/>
+            </w:r>
+          </w:hyperlink>
+        </w:p>
+        <w:p>
+          <w:pPr>
+            <w:spacing w:line="360" w:lineRule="auto"/>
             <w:rPr>
               <w:b/>
               <w:bCs/>
               <w:noProof/>
             </w:rPr>
+            <w:sectPr>
+              <w:footerReference w:type="default" r:id="rId10"/>
+              <w:type w:val="continuous"/>
+              <w:pgSz w:w="11910" w:h="16840"/>
+              <w:pgMar w:top="1440" w:right="1440" w:bottom="1440" w:left="1440" w:header="0" w:footer="1060" w:gutter="0"/>
+              <w:pgNumType w:start="1"/>
+              <w:cols w:space="720"/>
+              <w:docGrid w:linePitch="326"/>
+            </w:sectPr>
           </w:pPr>
           <w:r>
             <w:rPr>
@@ -1724,47 +1948,11 @@
     </w:sdt>
     <w:p>
       <w:pPr>
-        <w:spacing w:line="360" w:lineRule="auto"/>
-        <w:jc w:val="both"/>
-        <w:rPr>
-          <w:rFonts w:cs="Times New Roman"/>
-          <w:b/>
-          <w:sz w:val="28"/>
-        </w:rPr>
-      </w:pPr>
-    </w:p>
-    <w:p>
-      <w:pPr>
-        <w:rPr>
-          <w:rFonts w:cs="Times New Roman"/>
-          <w:b/>
-          <w:sz w:val="28"/>
-        </w:rPr>
-        <w:sectPr>
-          <w:footerReference w:type="default" r:id="rId10"/>
-          <w:type w:val="continuous"/>
-          <w:pgSz w:w="11910" w:h="16840"/>
-          <w:pgMar w:top="1320" w:right="1000" w:bottom="1240" w:left="1480" w:header="0" w:footer="1060" w:gutter="0"/>
-          <w:pgNumType w:start="1"/>
-          <w:cols w:space="720"/>
-          <w:docGrid w:linePitch="299"/>
-        </w:sectPr>
-      </w:pPr>
-      <w:r>
-        <w:rPr>
-          <w:rFonts w:cs="Times New Roman"/>
-          <w:b/>
-          <w:sz w:val="28"/>
-        </w:rPr>
-        <w:br w:type="page"/>
-      </w:r>
-    </w:p>
-    <w:p>
-      <w:pPr>
         <w:pStyle w:val="Heading1"/>
-        <w:jc w:val="both"/>
-      </w:pPr>
-      <w:bookmarkStart w:id="0" w:name="_Toc8806984"/>
+        <w:spacing w:line="360" w:lineRule="auto"/>
+        <w:jc w:val="both"/>
+      </w:pPr>
+      <w:bookmarkStart w:id="0" w:name="_Toc8894526"/>
       <w:r>
         <w:lastRenderedPageBreak/>
         <w:t xml:space="preserve">1. </w:t>
@@ -1779,10 +1967,14 @@
     </w:p>
     <w:p>
       <w:pPr>
-        <w:jc w:val="both"/>
-      </w:pPr>
-    </w:p>
-    <w:p>
+        <w:spacing w:line="360" w:lineRule="auto"/>
+        <w:jc w:val="both"/>
+      </w:pPr>
+    </w:p>
+    <w:p>
+      <w:pPr>
+        <w:spacing w:line="360" w:lineRule="auto"/>
+      </w:pPr>
       <w:r>
         <w:br w:type="page"/>
       </w:r>
@@ -1792,7 +1984,7 @@
         <w:pStyle w:val="Heading1"/>
         <w:spacing w:line="360" w:lineRule="auto"/>
       </w:pPr>
-      <w:bookmarkStart w:id="1" w:name="_Toc8806985"/>
+      <w:bookmarkStart w:id="1" w:name="_Toc8894527"/>
       <w:r>
         <w:lastRenderedPageBreak/>
         <w:t xml:space="preserve">2. </w:t>
@@ -1802,12 +1994,16 @@
       </w:r>
       <w:bookmarkEnd w:id="1"/>
     </w:p>
-    <w:p/>
+    <w:p>
+      <w:pPr>
+        <w:spacing w:line="360" w:lineRule="auto"/>
+      </w:pPr>
+    </w:p>
     <w:p>
       <w:pPr>
         <w:pStyle w:val="Heading2"/>
       </w:pPr>
-      <w:bookmarkStart w:id="2" w:name="_Toc8806986"/>
+      <w:bookmarkStart w:id="2" w:name="_Toc8894528"/>
       <w:r>
         <w:t xml:space="preserve">2.1. </w:t>
       </w:r>
@@ -1816,9 +2012,14 @@
       </w:r>
       <w:bookmarkEnd w:id="2"/>
     </w:p>
-    <w:p/>
-    <w:p>
-      <w:pPr>
+    <w:p>
+      <w:pPr>
+        <w:spacing w:line="360" w:lineRule="auto"/>
+      </w:pPr>
+    </w:p>
+    <w:p>
+      <w:pPr>
+        <w:spacing w:line="360" w:lineRule="auto"/>
         <w:jc w:val="both"/>
       </w:pPr>
       <w:r>
@@ -1842,24 +2043,20 @@
     </w:p>
     <w:p>
       <w:pPr>
-        <w:jc w:val="both"/>
-      </w:pPr>
-    </w:p>
-    <w:p>
-      <w:pPr>
+        <w:spacing w:line="360" w:lineRule="auto"/>
+        <w:jc w:val="both"/>
+      </w:pPr>
+    </w:p>
+    <w:p>
+      <w:pPr>
+        <w:spacing w:line="360" w:lineRule="auto"/>
         <w:jc w:val="both"/>
       </w:pPr>
       <w:r>
         <w:t xml:space="preserve">Multimedijski računalni sustav ima visoku sposobnost integriranja različitih medija pri čemu nam multimedijski računalni sustavi uz odgovarajući softver omogućava </w:t>
       </w:r>
       <w:r>
-        <w:t>predstavljanje</w:t>
-      </w:r>
-      <w:r>
-        <w:t>,</w:t>
-      </w:r>
-      <w:r>
-        <w:t xml:space="preserve"> </w:t>
+        <w:t xml:space="preserve">predstavljanje, </w:t>
       </w:r>
       <w:r>
         <w:t xml:space="preserve">pohranu, </w:t>
@@ -1884,10 +2081,17 @@
           <w:ilvl w:val="0"/>
           <w:numId w:val="2"/>
         </w:numPr>
+        <w:spacing w:line="360" w:lineRule="auto"/>
         <w:jc w:val="both"/>
       </w:pPr>
       <w:r>
         <w:t>Teks</w:t>
+      </w:r>
+      <w:r>
+        <w:t>t</w:t>
+      </w:r>
+      <w:r>
+        <w:t xml:space="preserve"> – sadrži alfanumeričke i neke druge posebne znakove</w:t>
       </w:r>
     </w:p>
     <w:p>
@@ -1897,10 +2101,29 @@
           <w:ilvl w:val="0"/>
           <w:numId w:val="2"/>
         </w:numPr>
+        <w:spacing w:line="360" w:lineRule="auto"/>
         <w:jc w:val="both"/>
       </w:pPr>
       <w:r>
         <w:t>Grafika</w:t>
+      </w:r>
+      <w:r>
+        <w:t xml:space="preserve"> – tehnologija koja generira, </w:t>
+      </w:r>
+      <w:r>
+        <w:t>manipulira</w:t>
+      </w:r>
+      <w:r>
+        <w:t xml:space="preserve">, </w:t>
+      </w:r>
+      <w:r>
+        <w:t xml:space="preserve">obrađuje </w:t>
+      </w:r>
+      <w:r>
+        <w:t xml:space="preserve">predstavlja </w:t>
+      </w:r>
+      <w:r>
+        <w:t>i prikazuje slike</w:t>
       </w:r>
     </w:p>
     <w:p>
@@ -1910,10 +2133,14 @@
           <w:ilvl w:val="0"/>
           <w:numId w:val="2"/>
         </w:numPr>
+        <w:spacing w:line="360" w:lineRule="auto"/>
         <w:jc w:val="both"/>
       </w:pPr>
       <w:r>
         <w:t>Animacija</w:t>
+      </w:r>
+      <w:r>
+        <w:t xml:space="preserve"> – pomaže u stvaranju, razvoju, sekvenciranju i prikazivanju skupa slika</w:t>
       </w:r>
     </w:p>
     <w:p>
@@ -1923,10 +2150,20 @@
           <w:ilvl w:val="0"/>
           <w:numId w:val="2"/>
         </w:numPr>
+        <w:spacing w:line="360" w:lineRule="auto"/>
         <w:jc w:val="both"/>
       </w:pPr>
       <w:r>
         <w:t>Audio</w:t>
+      </w:r>
+      <w:r>
+        <w:t xml:space="preserve"> – tehnologija</w:t>
+      </w:r>
+      <w:r>
+        <w:t xml:space="preserve"> koja</w:t>
+      </w:r>
+      <w:r>
+        <w:t xml:space="preserve"> snima, sintetizira i reproducira zvuk</w:t>
       </w:r>
     </w:p>
     <w:p>
@@ -1936,22 +2173,368 @@
           <w:ilvl w:val="0"/>
           <w:numId w:val="2"/>
         </w:numPr>
+        <w:spacing w:line="360" w:lineRule="auto"/>
         <w:jc w:val="both"/>
       </w:pPr>
       <w:r>
         <w:t>Video</w:t>
       </w:r>
-      <w:bookmarkStart w:id="3" w:name="_GoBack"/>
+      <w:r>
+        <w:t xml:space="preserve"> – tehnologija</w:t>
+      </w:r>
+      <w:r>
+        <w:t xml:space="preserve"> koja </w:t>
+      </w:r>
+      <w:r>
+        <w:t>bilježi, sintetizira i prikazuje slike (okvire) u se</w:t>
+      </w:r>
+      <w:r>
+        <w:t>kvencama f</w:t>
+      </w:r>
+      <w:r>
+        <w:t xml:space="preserve">iksne brzine pri čemu </w:t>
+      </w:r>
+      <w:r>
+        <w:t>se stvara iluzija pokreta</w:t>
+      </w:r>
+    </w:p>
+    <w:p>
+      <w:pPr>
+        <w:spacing w:line="360" w:lineRule="auto"/>
+        <w:jc w:val="both"/>
+      </w:pPr>
+    </w:p>
+    <w:p>
+      <w:pPr>
+        <w:spacing w:line="360" w:lineRule="auto"/>
+        <w:jc w:val="both"/>
+      </w:pPr>
+      <w:r>
+        <w:t>Područja u kojima se primjenjuje multimedija:</w:t>
+      </w:r>
+    </w:p>
+    <w:p>
+      <w:pPr>
+        <w:pStyle w:val="ListParagraph"/>
+        <w:numPr>
+          <w:ilvl w:val="0"/>
+          <w:numId w:val="3"/>
+        </w:numPr>
+        <w:spacing w:line="360" w:lineRule="auto"/>
+        <w:jc w:val="both"/>
+      </w:pPr>
+      <w:r>
+        <w:t>Audio/video konferencija</w:t>
+      </w:r>
+    </w:p>
+    <w:p>
+      <w:pPr>
+        <w:pStyle w:val="ListParagraph"/>
+        <w:numPr>
+          <w:ilvl w:val="0"/>
+          <w:numId w:val="3"/>
+        </w:numPr>
+        <w:spacing w:line="360" w:lineRule="auto"/>
+        <w:jc w:val="both"/>
+      </w:pPr>
+      <w:r>
+        <w:t>E-knjige</w:t>
+      </w:r>
+    </w:p>
+    <w:p>
+      <w:pPr>
+        <w:pStyle w:val="ListParagraph"/>
+        <w:numPr>
+          <w:ilvl w:val="0"/>
+          <w:numId w:val="3"/>
+        </w:numPr>
+        <w:spacing w:line="360" w:lineRule="auto"/>
+        <w:jc w:val="both"/>
+      </w:pPr>
+      <w:r>
+        <w:t>E-učenje</w:t>
+      </w:r>
+    </w:p>
+    <w:p>
+      <w:pPr>
+        <w:pStyle w:val="ListParagraph"/>
+        <w:numPr>
+          <w:ilvl w:val="0"/>
+          <w:numId w:val="3"/>
+        </w:numPr>
+        <w:spacing w:line="360" w:lineRule="auto"/>
+        <w:jc w:val="both"/>
+      </w:pPr>
+      <w:r>
+        <w:t>Web</w:t>
+      </w:r>
+    </w:p>
+    <w:p>
+      <w:pPr>
+        <w:pStyle w:val="ListParagraph"/>
+        <w:numPr>
+          <w:ilvl w:val="0"/>
+          <w:numId w:val="3"/>
+        </w:numPr>
+        <w:spacing w:line="360" w:lineRule="auto"/>
+        <w:jc w:val="both"/>
+      </w:pPr>
+      <w:r>
+        <w:t>Video igre</w:t>
+      </w:r>
+    </w:p>
+    <w:p>
+      <w:pPr>
+        <w:pStyle w:val="ListParagraph"/>
+        <w:numPr>
+          <w:ilvl w:val="0"/>
+          <w:numId w:val="3"/>
+        </w:numPr>
+        <w:spacing w:line="360" w:lineRule="auto"/>
+        <w:jc w:val="both"/>
+      </w:pPr>
+      <w:r>
+        <w:t>Animirano filmovi</w:t>
+      </w:r>
+    </w:p>
+    <w:p>
+      <w:pPr>
+        <w:pStyle w:val="ListParagraph"/>
+        <w:numPr>
+          <w:ilvl w:val="0"/>
+          <w:numId w:val="3"/>
+        </w:numPr>
+        <w:spacing w:line="360" w:lineRule="auto"/>
+        <w:jc w:val="both"/>
+      </w:pPr>
+      <w:r>
+        <w:lastRenderedPageBreak/>
+        <w:t>Virtualna stvarnost</w:t>
+      </w:r>
+    </w:p>
+    <w:p>
+      <w:pPr>
+        <w:pStyle w:val="ListParagraph"/>
+        <w:numPr>
+          <w:ilvl w:val="0"/>
+          <w:numId w:val="3"/>
+        </w:numPr>
+        <w:spacing w:line="360" w:lineRule="auto"/>
+        <w:jc w:val="both"/>
+      </w:pPr>
+      <w:r>
+        <w:t>Kupovanje putem interneta</w:t>
+      </w:r>
+    </w:p>
+    <w:p>
+      <w:pPr>
+        <w:spacing w:line="360" w:lineRule="auto"/>
+        <w:jc w:val="both"/>
+      </w:pPr>
+    </w:p>
+    <w:p>
+      <w:pPr>
+        <w:spacing w:line="360" w:lineRule="auto"/>
+        <w:jc w:val="both"/>
+      </w:pPr>
+      <w:r>
+        <w:t>Razvi</w:t>
+      </w:r>
+      <w:r>
+        <w:t>tak multimedijskih aplikacija</w:t>
+      </w:r>
+      <w:r>
+        <w:t xml:space="preserve"> omogućila</w:t>
+      </w:r>
+      <w:r>
+        <w:t xml:space="preserve"> je</w:t>
+      </w:r>
+      <w:r>
+        <w:t>:</w:t>
+      </w:r>
+    </w:p>
+    <w:p>
+      <w:pPr>
+        <w:pStyle w:val="ListParagraph"/>
+        <w:numPr>
+          <w:ilvl w:val="0"/>
+          <w:numId w:val="4"/>
+        </w:numPr>
+        <w:spacing w:line="360" w:lineRule="auto"/>
+        <w:jc w:val="both"/>
+      </w:pPr>
+      <w:r>
+        <w:t>Digitalizacija skoro svih medija i uređaja</w:t>
+      </w:r>
+    </w:p>
+    <w:p>
+      <w:pPr>
+        <w:pStyle w:val="ListParagraph"/>
+        <w:numPr>
+          <w:ilvl w:val="0"/>
+          <w:numId w:val="4"/>
+        </w:numPr>
+        <w:spacing w:line="360" w:lineRule="auto"/>
+        <w:jc w:val="both"/>
+      </w:pPr>
+      <w:r>
+        <w:t>Razvitak podatkovnih i komunikacijskih mreža</w:t>
+      </w:r>
+    </w:p>
+    <w:p>
+      <w:pPr>
+        <w:pStyle w:val="ListParagraph"/>
+        <w:numPr>
+          <w:ilvl w:val="0"/>
+          <w:numId w:val="4"/>
+        </w:numPr>
+        <w:spacing w:line="360" w:lineRule="auto"/>
+        <w:jc w:val="both"/>
+      </w:pPr>
+      <w:r>
+        <w:t>Veliki kapaciteti uređaja za pohravnjivanje te brzi i specijalizirano procesori</w:t>
+      </w:r>
+    </w:p>
+    <w:p>
+      <w:pPr>
+        <w:pStyle w:val="ListParagraph"/>
+        <w:numPr>
+          <w:ilvl w:val="0"/>
+          <w:numId w:val="4"/>
+        </w:numPr>
+        <w:spacing w:line="360" w:lineRule="auto"/>
+        <w:jc w:val="both"/>
+      </w:pPr>
+      <w:r>
+        <w:t>Unaprijeđeni</w:t>
+      </w:r>
+      <w:r>
+        <w:t xml:space="preserve"> softver (operacijski sustavi, koder/dekoderi)</w:t>
+      </w:r>
+    </w:p>
+    <w:p>
+      <w:pPr>
+        <w:spacing w:line="360" w:lineRule="auto"/>
+        <w:jc w:val="both"/>
+      </w:pPr>
+    </w:p>
+    <w:p>
+      <w:pPr>
+        <w:pStyle w:val="Heading2"/>
+      </w:pPr>
+      <w:bookmarkStart w:id="3" w:name="_Toc8894529"/>
+      <w:r>
+        <w:t>2.2. Slika</w:t>
+      </w:r>
       <w:bookmarkEnd w:id="3"/>
     </w:p>
     <w:p>
       <w:pPr>
         <w:spacing w:line="360" w:lineRule="auto"/>
-        <w:jc w:val="both"/>
-      </w:pPr>
-      <w:r>
-        <w:t>Definiraj pojam multimedija, sto spada u medije a sto u multimedije, primjeri multimedijskih aplikacija, sto je omogucilo razvitak multimedijskih aplikacija?</w:t>
-      </w:r>
+      </w:pPr>
+    </w:p>
+    <w:p>
+      <w:pPr>
+        <w:spacing w:line="360" w:lineRule="auto"/>
+        <w:jc w:val="both"/>
+      </w:pPr>
+      <w:r>
+        <w:t xml:space="preserve">Slika je vizualna reprezentacija nečega što se našlo unutar vidnog polja kamere. </w:t>
+      </w:r>
+      <w:r>
+        <w:t xml:space="preserve">Isto tako bi sliku mogli definirati kao grupu obojenih točaka na ravnoj površini koja izgleda isto kao i nešto drugo. </w:t>
+      </w:r>
+      <w:r>
+        <w:t xml:space="preserve">Softverske aplikacije slike dijele u dvije skupine: </w:t>
+      </w:r>
+    </w:p>
+    <w:p>
+      <w:pPr>
+        <w:pStyle w:val="ListParagraph"/>
+        <w:numPr>
+          <w:ilvl w:val="0"/>
+          <w:numId w:val="5"/>
+        </w:numPr>
+        <w:spacing w:line="360" w:lineRule="auto"/>
+        <w:jc w:val="both"/>
+      </w:pPr>
+      <w:r>
+        <w:t>vektorska grafika (</w:t>
+      </w:r>
+      <w:r>
+        <w:t xml:space="preserve">bazirana je na vektorima te koristi točke, linije, krivulje i oblike kako bi kreirala prikaz, a pohranjuje se kao matematička formula koja opisuje </w:t>
+      </w:r>
+      <w:r>
+        <w:t>korištene linije, krivlje, točke i oblike</w:t>
+      </w:r>
+      <w:r>
+        <w:t>)</w:t>
+      </w:r>
+    </w:p>
+    <w:p>
+      <w:pPr>
+        <w:pStyle w:val="ListParagraph"/>
+        <w:numPr>
+          <w:ilvl w:val="0"/>
+          <w:numId w:val="5"/>
+        </w:numPr>
+        <w:spacing w:line="360" w:lineRule="auto"/>
+        <w:jc w:val="both"/>
+      </w:pPr>
+      <w:r>
+        <w:t>rasterska grafika (</w:t>
+      </w:r>
+      <w:r>
+        <w:t xml:space="preserve">koristi pravokutnu rešetku </w:t>
+      </w:r>
+      <w:r>
+        <w:t xml:space="preserve">koja se sastoji </w:t>
+      </w:r>
+      <w:r>
+        <w:t>ćelija</w:t>
+      </w:r>
+      <w:r>
+        <w:t>, piksela,</w:t>
+      </w:r>
+      <w:r>
+        <w:t xml:space="preserve"> jednake veličine i svaka ćelija ima svoju boju</w:t>
+      </w:r>
+      <w:r>
+        <w:t>)</w:t>
+      </w:r>
+    </w:p>
+    <w:p>
+      <w:pPr>
+        <w:spacing w:line="360" w:lineRule="auto"/>
+        <w:jc w:val="both"/>
+      </w:pPr>
+      <w:r>
+        <w:t>U ovom radu će se koritstiti slike koje pripadaju rasterskom tipu grafike.</w:t>
+      </w:r>
+    </w:p>
+    <w:p>
+      <w:pPr>
+        <w:spacing w:line="360" w:lineRule="auto"/>
+        <w:jc w:val="both"/>
+      </w:pPr>
+    </w:p>
+    <w:p>
+      <w:pPr>
+        <w:pStyle w:val="Heading2"/>
+      </w:pPr>
+      <w:bookmarkStart w:id="4" w:name="_Toc8894530"/>
+      <w:bookmarkStart w:id="5" w:name="_GoBack"/>
+      <w:bookmarkEnd w:id="5"/>
+      <w:r>
+        <w:t>2.3. Video signal</w:t>
+      </w:r>
+      <w:bookmarkEnd w:id="4"/>
+    </w:p>
+    <w:p>
+      <w:pPr>
+        <w:spacing w:line="360" w:lineRule="auto"/>
+        <w:jc w:val="both"/>
+      </w:pPr>
     </w:p>
     <w:p>
       <w:pPr>
@@ -1966,6 +2549,47 @@
       </w:r>
       <w:r>
         <w:t>)</w:t>
+      </w:r>
+    </w:p>
+    <w:p>
+      <w:pPr>
+        <w:spacing w:line="360" w:lineRule="auto"/>
+      </w:pPr>
+      <w:r>
+        <w:br w:type="page"/>
+      </w:r>
+    </w:p>
+    <w:p>
+      <w:pPr>
+        <w:pStyle w:val="Heading1"/>
+        <w:spacing w:line="360" w:lineRule="auto"/>
+      </w:pPr>
+      <w:bookmarkStart w:id="6" w:name="_Toc8894531"/>
+      <w:r>
+        <w:lastRenderedPageBreak/>
+        <w:t>LITERATURA</w:t>
+      </w:r>
+      <w:bookmarkEnd w:id="6"/>
+    </w:p>
+    <w:p>
+      <w:pPr>
+        <w:spacing w:line="360" w:lineRule="auto"/>
+      </w:pPr>
+    </w:p>
+    <w:p>
+      <w:pPr>
+        <w:spacing w:line="360" w:lineRule="auto"/>
+      </w:pPr>
+      <w:r>
+        <w:t>[1] Hrvoje Dujmić: „Multimedijski sustavi“, listopad 2012.</w:t>
+      </w:r>
+    </w:p>
+    <w:p>
+      <w:pPr>
+        <w:spacing w:line="360" w:lineRule="auto"/>
+      </w:pPr>
+      <w:r>
+        <w:t xml:space="preserve">[2] </w:t>
       </w:r>
     </w:p>
     <w:sectPr>
@@ -2102,6 +2726,345 @@
 <file path=word/numbering.xml><?xml version="1.0" encoding="utf-8"?>
 <w:numbering xmlns:wpc="http://schemas.microsoft.com/office/word/2010/wordprocessingCanvas" xmlns:cx="http://schemas.microsoft.com/office/drawing/2014/chartex" xmlns:cx1="http://schemas.microsoft.com/office/drawing/2015/9/8/chartex" xmlns:mc="http://schemas.openxmlformats.org/markup-compatibility/2006" xmlns:o="urn:schemas-microsoft-com:office:office" xmlns:r="http://schemas.openxmlformats.org/officeDocument/2006/relationships" xmlns:m="http://schemas.openxmlformats.org/officeDocument/2006/math" xmlns:v="urn:schemas-microsoft-com:vml" xmlns:wp14="http://schemas.microsoft.com/office/word/2010/wordprocessingDrawing" xmlns:wp="http://schemas.openxmlformats.org/drawingml/2006/wordprocessingDrawing" xmlns:w10="urn:schemas-microsoft-com:office:word" xmlns:w="http://schemas.openxmlformats.org/wordprocessingml/2006/main" xmlns:w14="http://schemas.microsoft.com/office/word/2010/wordml" xmlns:w15="http://schemas.microsoft.com/office/word/2012/wordml" xmlns:w16se="http://schemas.microsoft.com/office/word/2015/wordml/symex" xmlns:wpg="http://schemas.microsoft.com/office/word/2010/wordprocessingGroup" xmlns:wpi="http://schemas.microsoft.com/office/word/2010/wordprocessingInk" xmlns:wne="http://schemas.microsoft.com/office/word/2006/wordml" xmlns:wps="http://schemas.microsoft.com/office/word/2010/wordprocessingShape" mc:Ignorable="w14 w15 w16se wp14">
   <w:abstractNum w:abstractNumId="0" w15:restartNumberingAfterBreak="0">
+    <w:nsid w:val="00FA1502"/>
+    <w:multiLevelType w:val="hybridMultilevel"/>
+    <w:tmpl w:val="539CE640"/>
+    <w:lvl w:ilvl="0" w:tplc="04090001">
+      <w:start w:val="1"/>
+      <w:numFmt w:val="bullet"/>
+      <w:lvlText w:val=""/>
+      <w:lvlJc w:val="left"/>
+      <w:pPr>
+        <w:ind w:left="720" w:hanging="360"/>
+      </w:pPr>
+      <w:rPr>
+        <w:rFonts w:ascii="Symbol" w:hAnsi="Symbol" w:hint="default"/>
+      </w:rPr>
+    </w:lvl>
+    <w:lvl w:ilvl="1" w:tplc="04090003" w:tentative="1">
+      <w:start w:val="1"/>
+      <w:numFmt w:val="bullet"/>
+      <w:lvlText w:val="o"/>
+      <w:lvlJc w:val="left"/>
+      <w:pPr>
+        <w:ind w:left="1440" w:hanging="360"/>
+      </w:pPr>
+      <w:rPr>
+        <w:rFonts w:ascii="Courier New" w:hAnsi="Courier New" w:cs="Courier New" w:hint="default"/>
+      </w:rPr>
+    </w:lvl>
+    <w:lvl w:ilvl="2" w:tplc="04090005" w:tentative="1">
+      <w:start w:val="1"/>
+      <w:numFmt w:val="bullet"/>
+      <w:lvlText w:val=""/>
+      <w:lvlJc w:val="left"/>
+      <w:pPr>
+        <w:ind w:left="2160" w:hanging="360"/>
+      </w:pPr>
+      <w:rPr>
+        <w:rFonts w:ascii="Wingdings" w:hAnsi="Wingdings" w:hint="default"/>
+      </w:rPr>
+    </w:lvl>
+    <w:lvl w:ilvl="3" w:tplc="04090001" w:tentative="1">
+      <w:start w:val="1"/>
+      <w:numFmt w:val="bullet"/>
+      <w:lvlText w:val=""/>
+      <w:lvlJc w:val="left"/>
+      <w:pPr>
+        <w:ind w:left="2880" w:hanging="360"/>
+      </w:pPr>
+      <w:rPr>
+        <w:rFonts w:ascii="Symbol" w:hAnsi="Symbol" w:hint="default"/>
+      </w:rPr>
+    </w:lvl>
+    <w:lvl w:ilvl="4" w:tplc="04090003" w:tentative="1">
+      <w:start w:val="1"/>
+      <w:numFmt w:val="bullet"/>
+      <w:lvlText w:val="o"/>
+      <w:lvlJc w:val="left"/>
+      <w:pPr>
+        <w:ind w:left="3600" w:hanging="360"/>
+      </w:pPr>
+      <w:rPr>
+        <w:rFonts w:ascii="Courier New" w:hAnsi="Courier New" w:cs="Courier New" w:hint="default"/>
+      </w:rPr>
+    </w:lvl>
+    <w:lvl w:ilvl="5" w:tplc="04090005" w:tentative="1">
+      <w:start w:val="1"/>
+      <w:numFmt w:val="bullet"/>
+      <w:lvlText w:val=""/>
+      <w:lvlJc w:val="left"/>
+      <w:pPr>
+        <w:ind w:left="4320" w:hanging="360"/>
+      </w:pPr>
+      <w:rPr>
+        <w:rFonts w:ascii="Wingdings" w:hAnsi="Wingdings" w:hint="default"/>
+      </w:rPr>
+    </w:lvl>
+    <w:lvl w:ilvl="6" w:tplc="04090001" w:tentative="1">
+      <w:start w:val="1"/>
+      <w:numFmt w:val="bullet"/>
+      <w:lvlText w:val=""/>
+      <w:lvlJc w:val="left"/>
+      <w:pPr>
+        <w:ind w:left="5040" w:hanging="360"/>
+      </w:pPr>
+      <w:rPr>
+        <w:rFonts w:ascii="Symbol" w:hAnsi="Symbol" w:hint="default"/>
+      </w:rPr>
+    </w:lvl>
+    <w:lvl w:ilvl="7" w:tplc="04090003" w:tentative="1">
+      <w:start w:val="1"/>
+      <w:numFmt w:val="bullet"/>
+      <w:lvlText w:val="o"/>
+      <w:lvlJc w:val="left"/>
+      <w:pPr>
+        <w:ind w:left="5760" w:hanging="360"/>
+      </w:pPr>
+      <w:rPr>
+        <w:rFonts w:ascii="Courier New" w:hAnsi="Courier New" w:cs="Courier New" w:hint="default"/>
+      </w:rPr>
+    </w:lvl>
+    <w:lvl w:ilvl="8" w:tplc="04090005" w:tentative="1">
+      <w:start w:val="1"/>
+      <w:numFmt w:val="bullet"/>
+      <w:lvlText w:val=""/>
+      <w:lvlJc w:val="left"/>
+      <w:pPr>
+        <w:ind w:left="6480" w:hanging="360"/>
+      </w:pPr>
+      <w:rPr>
+        <w:rFonts w:ascii="Wingdings" w:hAnsi="Wingdings" w:hint="default"/>
+      </w:rPr>
+    </w:lvl>
+  </w:abstractNum>
+  <w:abstractNum w:abstractNumId="1" w15:restartNumberingAfterBreak="0">
+    <w:nsid w:val="0BBD7C17"/>
+    <w:multiLevelType w:val="hybridMultilevel"/>
+    <w:tmpl w:val="BC4ADE26"/>
+    <w:lvl w:ilvl="0" w:tplc="04090001">
+      <w:start w:val="1"/>
+      <w:numFmt w:val="bullet"/>
+      <w:lvlText w:val=""/>
+      <w:lvlJc w:val="left"/>
+      <w:pPr>
+        <w:ind w:left="720" w:hanging="360"/>
+      </w:pPr>
+      <w:rPr>
+        <w:rFonts w:ascii="Symbol" w:hAnsi="Symbol" w:hint="default"/>
+      </w:rPr>
+    </w:lvl>
+    <w:lvl w:ilvl="1" w:tplc="04090003" w:tentative="1">
+      <w:start w:val="1"/>
+      <w:numFmt w:val="bullet"/>
+      <w:lvlText w:val="o"/>
+      <w:lvlJc w:val="left"/>
+      <w:pPr>
+        <w:ind w:left="1440" w:hanging="360"/>
+      </w:pPr>
+      <w:rPr>
+        <w:rFonts w:ascii="Courier New" w:hAnsi="Courier New" w:cs="Courier New" w:hint="default"/>
+      </w:rPr>
+    </w:lvl>
+    <w:lvl w:ilvl="2" w:tplc="04090005" w:tentative="1">
+      <w:start w:val="1"/>
+      <w:numFmt w:val="bullet"/>
+      <w:lvlText w:val=""/>
+      <w:lvlJc w:val="left"/>
+      <w:pPr>
+        <w:ind w:left="2160" w:hanging="360"/>
+      </w:pPr>
+      <w:rPr>
+        <w:rFonts w:ascii="Wingdings" w:hAnsi="Wingdings" w:hint="default"/>
+      </w:rPr>
+    </w:lvl>
+    <w:lvl w:ilvl="3" w:tplc="04090001" w:tentative="1">
+      <w:start w:val="1"/>
+      <w:numFmt w:val="bullet"/>
+      <w:lvlText w:val=""/>
+      <w:lvlJc w:val="left"/>
+      <w:pPr>
+        <w:ind w:left="2880" w:hanging="360"/>
+      </w:pPr>
+      <w:rPr>
+        <w:rFonts w:ascii="Symbol" w:hAnsi="Symbol" w:hint="default"/>
+      </w:rPr>
+    </w:lvl>
+    <w:lvl w:ilvl="4" w:tplc="04090003" w:tentative="1">
+      <w:start w:val="1"/>
+      <w:numFmt w:val="bullet"/>
+      <w:lvlText w:val="o"/>
+      <w:lvlJc w:val="left"/>
+      <w:pPr>
+        <w:ind w:left="3600" w:hanging="360"/>
+      </w:pPr>
+      <w:rPr>
+        <w:rFonts w:ascii="Courier New" w:hAnsi="Courier New" w:cs="Courier New" w:hint="default"/>
+      </w:rPr>
+    </w:lvl>
+    <w:lvl w:ilvl="5" w:tplc="04090005" w:tentative="1">
+      <w:start w:val="1"/>
+      <w:numFmt w:val="bullet"/>
+      <w:lvlText w:val=""/>
+      <w:lvlJc w:val="left"/>
+      <w:pPr>
+        <w:ind w:left="4320" w:hanging="360"/>
+      </w:pPr>
+      <w:rPr>
+        <w:rFonts w:ascii="Wingdings" w:hAnsi="Wingdings" w:hint="default"/>
+      </w:rPr>
+    </w:lvl>
+    <w:lvl w:ilvl="6" w:tplc="04090001" w:tentative="1">
+      <w:start w:val="1"/>
+      <w:numFmt w:val="bullet"/>
+      <w:lvlText w:val=""/>
+      <w:lvlJc w:val="left"/>
+      <w:pPr>
+        <w:ind w:left="5040" w:hanging="360"/>
+      </w:pPr>
+      <w:rPr>
+        <w:rFonts w:ascii="Symbol" w:hAnsi="Symbol" w:hint="default"/>
+      </w:rPr>
+    </w:lvl>
+    <w:lvl w:ilvl="7" w:tplc="04090003" w:tentative="1">
+      <w:start w:val="1"/>
+      <w:numFmt w:val="bullet"/>
+      <w:lvlText w:val="o"/>
+      <w:lvlJc w:val="left"/>
+      <w:pPr>
+        <w:ind w:left="5760" w:hanging="360"/>
+      </w:pPr>
+      <w:rPr>
+        <w:rFonts w:ascii="Courier New" w:hAnsi="Courier New" w:cs="Courier New" w:hint="default"/>
+      </w:rPr>
+    </w:lvl>
+    <w:lvl w:ilvl="8" w:tplc="04090005" w:tentative="1">
+      <w:start w:val="1"/>
+      <w:numFmt w:val="bullet"/>
+      <w:lvlText w:val=""/>
+      <w:lvlJc w:val="left"/>
+      <w:pPr>
+        <w:ind w:left="6480" w:hanging="360"/>
+      </w:pPr>
+      <w:rPr>
+        <w:rFonts w:ascii="Wingdings" w:hAnsi="Wingdings" w:hint="default"/>
+      </w:rPr>
+    </w:lvl>
+  </w:abstractNum>
+  <w:abstractNum w:abstractNumId="2" w15:restartNumberingAfterBreak="0">
+    <w:nsid w:val="142E5D3B"/>
+    <w:multiLevelType w:val="hybridMultilevel"/>
+    <w:tmpl w:val="F8DCA230"/>
+    <w:lvl w:ilvl="0" w:tplc="04090001">
+      <w:start w:val="1"/>
+      <w:numFmt w:val="bullet"/>
+      <w:lvlText w:val=""/>
+      <w:lvlJc w:val="left"/>
+      <w:pPr>
+        <w:ind w:left="720" w:hanging="360"/>
+      </w:pPr>
+      <w:rPr>
+        <w:rFonts w:ascii="Symbol" w:hAnsi="Symbol" w:hint="default"/>
+      </w:rPr>
+    </w:lvl>
+    <w:lvl w:ilvl="1" w:tplc="04090003" w:tentative="1">
+      <w:start w:val="1"/>
+      <w:numFmt w:val="bullet"/>
+      <w:lvlText w:val="o"/>
+      <w:lvlJc w:val="left"/>
+      <w:pPr>
+        <w:ind w:left="1440" w:hanging="360"/>
+      </w:pPr>
+      <w:rPr>
+        <w:rFonts w:ascii="Courier New" w:hAnsi="Courier New" w:cs="Courier New" w:hint="default"/>
+      </w:rPr>
+    </w:lvl>
+    <w:lvl w:ilvl="2" w:tplc="04090005" w:tentative="1">
+      <w:start w:val="1"/>
+      <w:numFmt w:val="bullet"/>
+      <w:lvlText w:val=""/>
+      <w:lvlJc w:val="left"/>
+      <w:pPr>
+        <w:ind w:left="2160" w:hanging="360"/>
+      </w:pPr>
+      <w:rPr>
+        <w:rFonts w:ascii="Wingdings" w:hAnsi="Wingdings" w:hint="default"/>
+      </w:rPr>
+    </w:lvl>
+    <w:lvl w:ilvl="3" w:tplc="04090001" w:tentative="1">
+      <w:start w:val="1"/>
+      <w:numFmt w:val="bullet"/>
+      <w:lvlText w:val=""/>
+      <w:lvlJc w:val="left"/>
+      <w:pPr>
+        <w:ind w:left="2880" w:hanging="360"/>
+      </w:pPr>
+      <w:rPr>
+        <w:rFonts w:ascii="Symbol" w:hAnsi="Symbol" w:hint="default"/>
+      </w:rPr>
+    </w:lvl>
+    <w:lvl w:ilvl="4" w:tplc="04090003" w:tentative="1">
+      <w:start w:val="1"/>
+      <w:numFmt w:val="bullet"/>
+      <w:lvlText w:val="o"/>
+      <w:lvlJc w:val="left"/>
+      <w:pPr>
+        <w:ind w:left="3600" w:hanging="360"/>
+      </w:pPr>
+      <w:rPr>
+        <w:rFonts w:ascii="Courier New" w:hAnsi="Courier New" w:cs="Courier New" w:hint="default"/>
+      </w:rPr>
+    </w:lvl>
+    <w:lvl w:ilvl="5" w:tplc="04090005" w:tentative="1">
+      <w:start w:val="1"/>
+      <w:numFmt w:val="bullet"/>
+      <w:lvlText w:val=""/>
+      <w:lvlJc w:val="left"/>
+      <w:pPr>
+        <w:ind w:left="4320" w:hanging="360"/>
+      </w:pPr>
+      <w:rPr>
+        <w:rFonts w:ascii="Wingdings" w:hAnsi="Wingdings" w:hint="default"/>
+      </w:rPr>
+    </w:lvl>
+    <w:lvl w:ilvl="6" w:tplc="04090001" w:tentative="1">
+      <w:start w:val="1"/>
+      <w:numFmt w:val="bullet"/>
+      <w:lvlText w:val=""/>
+      <w:lvlJc w:val="left"/>
+      <w:pPr>
+        <w:ind w:left="5040" w:hanging="360"/>
+      </w:pPr>
+      <w:rPr>
+        <w:rFonts w:ascii="Symbol" w:hAnsi="Symbol" w:hint="default"/>
+      </w:rPr>
+    </w:lvl>
+    <w:lvl w:ilvl="7" w:tplc="04090003" w:tentative="1">
+      <w:start w:val="1"/>
+      <w:numFmt w:val="bullet"/>
+      <w:lvlText w:val="o"/>
+      <w:lvlJc w:val="left"/>
+      <w:pPr>
+        <w:ind w:left="5760" w:hanging="360"/>
+      </w:pPr>
+      <w:rPr>
+        <w:rFonts w:ascii="Courier New" w:hAnsi="Courier New" w:cs="Courier New" w:hint="default"/>
+      </w:rPr>
+    </w:lvl>
+    <w:lvl w:ilvl="8" w:tplc="04090005" w:tentative="1">
+      <w:start w:val="1"/>
+      <w:numFmt w:val="bullet"/>
+      <w:lvlText w:val=""/>
+      <w:lvlJc w:val="left"/>
+      <w:pPr>
+        <w:ind w:left="6480" w:hanging="360"/>
+      </w:pPr>
+      <w:rPr>
+        <w:rFonts w:ascii="Wingdings" w:hAnsi="Wingdings" w:hint="default"/>
+      </w:rPr>
+    </w:lvl>
+  </w:abstractNum>
+  <w:abstractNum w:abstractNumId="3" w15:restartNumberingAfterBreak="0">
     <w:nsid w:val="464332DF"/>
     <w:multiLevelType w:val="hybridMultilevel"/>
     <w:tmpl w:val="8DEAEC62"/>
@@ -2214,7 +3177,7 @@
       </w:rPr>
     </w:lvl>
   </w:abstractNum>
-  <w:abstractNum w:abstractNumId="1" w15:restartNumberingAfterBreak="0">
+  <w:abstractNum w:abstractNumId="4" w15:restartNumberingAfterBreak="0">
     <w:nsid w:val="79E934FF"/>
     <w:multiLevelType w:val="hybridMultilevel"/>
     <w:tmpl w:val="9E606758"/>
@@ -2301,10 +3264,19 @@
     </w:lvl>
   </w:abstractNum>
   <w:num w:numId="1">
+    <w:abstractNumId w:val="4"/>
+  </w:num>
+  <w:num w:numId="2">
+    <w:abstractNumId w:val="3"/>
+  </w:num>
+  <w:num w:numId="3">
     <w:abstractNumId w:val="1"/>
   </w:num>
-  <w:num w:numId="2">
+  <w:num w:numId="4">
     <w:abstractNumId w:val="0"/>
+  </w:num>
+  <w:num w:numId="5">
+    <w:abstractNumId w:val="2"/>
   </w:num>
 </w:numbering>
 </file>
@@ -2757,6 +3729,7 @@
   <w:style w:type="character" w:default="1" w:styleId="DefaultParagraphFont">
     <w:name w:val="Default Paragraph Font"/>
     <w:uiPriority w:val="1"/>
+    <w:semiHidden/>
     <w:unhideWhenUsed/>
   </w:style>
   <w:style w:type="table" w:default="1" w:styleId="TableNormal">
@@ -3219,7 +4192,7 @@
 </file>
 
 <file path=customXml/itemProps1.xml><?xml version="1.0" encoding="utf-8"?>
-<ds:datastoreItem xmlns:ds="http://schemas.openxmlformats.org/officeDocument/2006/customXml" ds:itemID="{70F56EEF-17CF-467D-9205-98741581F665}">
+<ds:datastoreItem xmlns:ds="http://schemas.openxmlformats.org/officeDocument/2006/customXml" ds:itemID="{A958C34A-8A48-4B0C-A154-A4B260DD0FF9}">
   <ds:schemaRefs>
     <ds:schemaRef ds:uri="http://schemas.openxmlformats.org/officeDocument/2006/bibliography"/>
   </ds:schemaRefs>

</xml_diff>

<commit_message>
Zapoceto podpoglavlje slike, prica o primarnim bojama, prostoru boja u dodana slika RGB prostor boja te napravljeno poglavlje popis slika
</commit_message>
<xml_diff>
--- a/Diplmoski_Marko_Rasetina.docx
+++ b/Diplmoski_Marko_Rasetina.docx
@@ -1510,13 +1510,13 @@
           <w:r>
             <w:fldChar w:fldCharType="separate"/>
           </w:r>
-          <w:hyperlink w:anchor="_Toc8894526" w:history="1">
+          <w:hyperlink w:anchor="_Toc9165315" w:history="1">
             <w:r>
               <w:rPr>
                 <w:rStyle w:val="Hyperlink"/>
                 <w:noProof/>
               </w:rPr>
-              <w:t>1. Uvod</w:t>
+              <w:t>1. UVOD</w:t>
             </w:r>
             <w:r>
               <w:rPr>
@@ -1537,7 +1537,7 @@
                 <w:noProof/>
                 <w:webHidden/>
               </w:rPr>
-              <w:instrText xml:space="preserve"> PAGEREF _Toc8894526 \h </w:instrText>
+              <w:instrText xml:space="preserve"> PAGEREF _Toc9165315 \h </w:instrText>
             </w:r>
             <w:r>
               <w:rPr>
@@ -1578,7 +1578,7 @@
               <w:lang w:val="en-US"/>
             </w:rPr>
           </w:pPr>
-          <w:hyperlink w:anchor="_Toc8894527" w:history="1">
+          <w:hyperlink w:anchor="_Toc9165316" w:history="1">
             <w:r>
               <w:rPr>
                 <w:rStyle w:val="Hyperlink"/>
@@ -1605,7 +1605,7 @@
                 <w:noProof/>
                 <w:webHidden/>
               </w:rPr>
-              <w:instrText xml:space="preserve"> PAGEREF _Toc8894527 \h </w:instrText>
+              <w:instrText xml:space="preserve"> PAGEREF _Toc9165316 \h </w:instrText>
             </w:r>
             <w:r>
               <w:rPr>
@@ -1649,7 +1649,7 @@
               <w:lang w:val="en-US"/>
             </w:rPr>
           </w:pPr>
-          <w:hyperlink w:anchor="_Toc8894528" w:history="1">
+          <w:hyperlink w:anchor="_Toc9165317" w:history="1">
             <w:r>
               <w:rPr>
                 <w:rStyle w:val="Hyperlink"/>
@@ -1676,7 +1676,7 @@
                 <w:noProof/>
                 <w:webHidden/>
               </w:rPr>
-              <w:instrText xml:space="preserve"> PAGEREF _Toc8894528 \h </w:instrText>
+              <w:instrText xml:space="preserve"> PAGEREF _Toc9165317 \h </w:instrText>
             </w:r>
             <w:r>
               <w:rPr>
@@ -1720,7 +1720,7 @@
               <w:lang w:val="en-US"/>
             </w:rPr>
           </w:pPr>
-          <w:hyperlink w:anchor="_Toc8894529" w:history="1">
+          <w:hyperlink w:anchor="_Toc9165318" w:history="1">
             <w:r>
               <w:rPr>
                 <w:rStyle w:val="Hyperlink"/>
@@ -1747,7 +1747,7 @@
                 <w:noProof/>
                 <w:webHidden/>
               </w:rPr>
-              <w:instrText xml:space="preserve"> PAGEREF _Toc8894529 \h </w:instrText>
+              <w:instrText xml:space="preserve"> PAGEREF _Toc9165318 \h </w:instrText>
             </w:r>
             <w:r>
               <w:rPr>
@@ -1791,7 +1791,7 @@
               <w:lang w:val="en-US"/>
             </w:rPr>
           </w:pPr>
-          <w:hyperlink w:anchor="_Toc8894530" w:history="1">
+          <w:hyperlink w:anchor="_Toc9165319" w:history="1">
             <w:r>
               <w:rPr>
                 <w:rStyle w:val="Hyperlink"/>
@@ -1818,7 +1818,7 @@
                 <w:noProof/>
                 <w:webHidden/>
               </w:rPr>
-              <w:instrText xml:space="preserve"> PAGEREF _Toc8894530 \h </w:instrText>
+              <w:instrText xml:space="preserve"> PAGEREF _Toc9165319 \h </w:instrText>
             </w:r>
             <w:r>
               <w:rPr>
@@ -1838,7 +1838,7 @@
                 <w:noProof/>
                 <w:webHidden/>
               </w:rPr>
-              <w:t>3</w:t>
+              <w:t>4</w:t>
             </w:r>
             <w:r>
               <w:rPr>
@@ -1859,7 +1859,7 @@
               <w:lang w:val="en-US"/>
             </w:rPr>
           </w:pPr>
-          <w:hyperlink w:anchor="_Toc8894531" w:history="1">
+          <w:hyperlink w:anchor="_Toc9165320" w:history="1">
             <w:r>
               <w:rPr>
                 <w:rStyle w:val="Hyperlink"/>
@@ -1886,7 +1886,7 @@
                 <w:noProof/>
                 <w:webHidden/>
               </w:rPr>
-              <w:instrText xml:space="preserve"> PAGEREF _Toc8894531 \h </w:instrText>
+              <w:instrText xml:space="preserve"> PAGEREF _Toc9165320 \h </w:instrText>
             </w:r>
             <w:r>
               <w:rPr>
@@ -1906,7 +1906,75 @@
                 <w:noProof/>
                 <w:webHidden/>
               </w:rPr>
-              <w:t>4</w:t>
+              <w:t>5</w:t>
+            </w:r>
+            <w:r>
+              <w:rPr>
+                <w:noProof/>
+                <w:webHidden/>
+              </w:rPr>
+              <w:fldChar w:fldCharType="end"/>
+            </w:r>
+          </w:hyperlink>
+        </w:p>
+        <w:p>
+          <w:pPr>
+            <w:pStyle w:val="TOC1"/>
+            <w:rPr>
+              <w:rFonts w:asciiTheme="minorHAnsi" w:eastAsiaTheme="minorEastAsia" w:hAnsiTheme="minorHAnsi"/>
+              <w:noProof/>
+              <w:sz w:val="22"/>
+              <w:lang w:val="en-US"/>
+            </w:rPr>
+          </w:pPr>
+          <w:hyperlink w:anchor="_Toc9165321" w:history="1">
+            <w:r>
+              <w:rPr>
+                <w:rStyle w:val="Hyperlink"/>
+                <w:noProof/>
+              </w:rPr>
+              <w:t>POPIS SLIKA</w:t>
+            </w:r>
+            <w:r>
+              <w:rPr>
+                <w:noProof/>
+                <w:webHidden/>
+              </w:rPr>
+              <w:tab/>
+            </w:r>
+            <w:r>
+              <w:rPr>
+                <w:noProof/>
+                <w:webHidden/>
+              </w:rPr>
+              <w:fldChar w:fldCharType="begin"/>
+            </w:r>
+            <w:r>
+              <w:rPr>
+                <w:noProof/>
+                <w:webHidden/>
+              </w:rPr>
+              <w:instrText xml:space="preserve"> PAGEREF _Toc9165321 \h </w:instrText>
+            </w:r>
+            <w:r>
+              <w:rPr>
+                <w:noProof/>
+                <w:webHidden/>
+              </w:rPr>
+            </w:r>
+            <w:r>
+              <w:rPr>
+                <w:noProof/>
+                <w:webHidden/>
+              </w:rPr>
+              <w:fldChar w:fldCharType="separate"/>
+            </w:r>
+            <w:r>
+              <w:rPr>
+                <w:noProof/>
+                <w:webHidden/>
+              </w:rPr>
+              <w:t>6</w:t>
             </w:r>
             <w:r>
               <w:rPr>
@@ -1952,7 +2020,7 @@
         <w:spacing w:line="360" w:lineRule="auto"/>
         <w:jc w:val="both"/>
       </w:pPr>
-      <w:bookmarkStart w:id="0" w:name="_Toc8894526"/>
+      <w:bookmarkStart w:id="0" w:name="_Toc9165315"/>
       <w:r>
         <w:lastRenderedPageBreak/>
         <w:t xml:space="preserve">1. </w:t>
@@ -1961,7 +2029,7 @@
         <w:t>U</w:t>
       </w:r>
       <w:r>
-        <w:t>vod</w:t>
+        <w:t>VOD</w:t>
       </w:r>
       <w:bookmarkEnd w:id="0"/>
     </w:p>
@@ -1984,7 +2052,7 @@
         <w:pStyle w:val="Heading1"/>
         <w:spacing w:line="360" w:lineRule="auto"/>
       </w:pPr>
-      <w:bookmarkStart w:id="1" w:name="_Toc8894527"/>
+      <w:bookmarkStart w:id="1" w:name="_Toc9165316"/>
       <w:r>
         <w:lastRenderedPageBreak/>
         <w:t xml:space="preserve">2. </w:t>
@@ -2003,7 +2071,7 @@
       <w:pPr>
         <w:pStyle w:val="Heading2"/>
       </w:pPr>
-      <w:bookmarkStart w:id="2" w:name="_Toc8894528"/>
+      <w:bookmarkStart w:id="2" w:name="_Toc9165317"/>
       <w:r>
         <w:t xml:space="preserve">2.1. </w:t>
       </w:r>
@@ -2111,10 +2179,7 @@
         <w:t xml:space="preserve"> – tehnologija koja generira, </w:t>
       </w:r>
       <w:r>
-        <w:t>manipulira</w:t>
-      </w:r>
-      <w:r>
-        <w:t xml:space="preserve">, </w:t>
+        <w:t xml:space="preserve">manipulira, </w:t>
       </w:r>
       <w:r>
         <w:t xml:space="preserve">obrađuje </w:t>
@@ -2422,7 +2487,7 @@
       <w:pPr>
         <w:pStyle w:val="Heading2"/>
       </w:pPr>
-      <w:bookmarkStart w:id="3" w:name="_Toc8894529"/>
+      <w:bookmarkStart w:id="3" w:name="_Toc9165318"/>
       <w:r>
         <w:t>2.2. Slika</w:t>
       </w:r>
@@ -2520,29 +2585,253 @@
     </w:p>
     <w:p>
       <w:pPr>
+        <w:spacing w:line="360" w:lineRule="auto"/>
+        <w:jc w:val="both"/>
+      </w:pPr>
+      <w:r>
+        <w:t>Umjetnici od davnina još znaju da se miješanjem triju</w:t>
+      </w:r>
+      <w:r>
+        <w:t xml:space="preserve"> ili </w:t>
+      </w:r>
+      <w:r>
+        <w:t>četiriju</w:t>
+      </w:r>
+      <w:r>
+        <w:t xml:space="preserve"> boja može dobiti bilo</w:t>
+      </w:r>
+      <w:r>
+        <w:t xml:space="preserve"> koja druga boja. Te</w:t>
+      </w:r>
+      <w:r>
+        <w:t xml:space="preserve"> </w:t>
+      </w:r>
+      <w:r>
+        <w:t xml:space="preserve">se </w:t>
+      </w:r>
+      <w:r>
+        <w:t xml:space="preserve">boje zovu primarne boje i postoji više kombinacija primarnih boja, a </w:t>
+      </w:r>
+      <w:r>
+        <w:t xml:space="preserve">koju ćemo </w:t>
+      </w:r>
+      <w:r>
+        <w:t xml:space="preserve">kombinacija primarnih boja </w:t>
+      </w:r>
+      <w:r>
+        <w:t xml:space="preserve">odabrati </w:t>
+      </w:r>
+      <w:r>
+        <w:t>ovisi o njihovoj primjeni.</w:t>
+      </w:r>
+      <w:r>
+        <w:t xml:space="preserve"> </w:t>
+      </w:r>
+      <w:r>
+        <w:t xml:space="preserve">Za lakše razumijevanje kako se iz primarnih boja može dobiti bilo koja druga boja definira se prostor boja. Prostor boja ili </w:t>
+      </w:r>
+      <w:r>
+        <w:t xml:space="preserve">kako se to još zove </w:t>
+      </w:r>
+      <w:r>
+        <w:t xml:space="preserve">model boja je </w:t>
+      </w:r>
+      <w:r>
+        <w:t>apstraktni matematički model koji opisuje raspon boja kao brojeve te različitim kombinacijama dobivamo različite boje to jest svaka boja predstavlja jednu točku u prostoru.</w:t>
+      </w:r>
+      <w:r>
+        <w:t xml:space="preserve"> Primjer jednog takvog prostora boja je RGB (R = Red, G = Green, B = Blue) prostor boja</w:t>
+      </w:r>
+      <w:r>
+        <w:t xml:space="preserve"> (slika 2.1.)</w:t>
+      </w:r>
+      <w:r>
+        <w:t>.</w:t>
+      </w:r>
+    </w:p>
+    <w:p>
+      <w:pPr>
+        <w:keepNext/>
+        <w:spacing w:line="360" w:lineRule="auto"/>
+        <w:jc w:val="center"/>
+      </w:pPr>
+      <w:r>
+        <w:rPr>
+          <w:noProof/>
+          <w:lang w:val="en-US"/>
+        </w:rPr>
+        <w:lastRenderedPageBreak/>
+        <w:drawing>
+          <wp:inline distT="0" distB="0" distL="0" distR="0">
+            <wp:extent cx="4629150" cy="3472108"/>
+            <wp:effectExtent l="76200" t="76200" r="133350" b="128905"/>
+            <wp:docPr id="1" name="Picture 1"/>
+            <wp:cNvGraphicFramePr>
+              <a:graphicFrameLocks xmlns:a="http://schemas.openxmlformats.org/drawingml/2006/main" noChangeAspect="1"/>
+            </wp:cNvGraphicFramePr>
+            <a:graphic xmlns:a="http://schemas.openxmlformats.org/drawingml/2006/main">
+              <a:graphicData uri="http://schemas.openxmlformats.org/drawingml/2006/picture">
+                <pic:pic xmlns:pic="http://schemas.openxmlformats.org/drawingml/2006/picture">
+                  <pic:nvPicPr>
+                    <pic:cNvPr id="1" name="what-is-color-space-RGB.jpg"/>
+                    <pic:cNvPicPr/>
+                  </pic:nvPicPr>
+                  <pic:blipFill>
+                    <a:blip r:embed="rId11">
+                      <a:extLst>
+                        <a:ext uri="{28A0092B-C50C-407E-A947-70E740481C1C}">
+                          <a14:useLocalDpi xmlns:a14="http://schemas.microsoft.com/office/drawing/2010/main" val="0"/>
+                        </a:ext>
+                      </a:extLst>
+                    </a:blip>
+                    <a:stretch>
+                      <a:fillRect/>
+                    </a:stretch>
+                  </pic:blipFill>
+                  <pic:spPr>
+                    <a:xfrm>
+                      <a:off x="0" y="0"/>
+                      <a:ext cx="4643031" cy="3482520"/>
+                    </a:xfrm>
+                    <a:prstGeom prst="rect">
+                      <a:avLst/>
+                    </a:prstGeom>
+                    <a:ln w="38100" cap="sq">
+                      <a:solidFill>
+                        <a:srgbClr val="000000"/>
+                      </a:solidFill>
+                      <a:prstDash val="solid"/>
+                      <a:miter lim="800000"/>
+                    </a:ln>
+                    <a:effectLst>
+                      <a:outerShdw blurRad="50800" dist="38100" dir="2700000" algn="tl" rotWithShape="0">
+                        <a:srgbClr val="000000">
+                          <a:alpha val="43000"/>
+                        </a:srgbClr>
+                      </a:outerShdw>
+                    </a:effectLst>
+                  </pic:spPr>
+                </pic:pic>
+              </a:graphicData>
+            </a:graphic>
+          </wp:inline>
+        </w:drawing>
+      </w:r>
+    </w:p>
+    <w:p>
+      <w:pPr>
+        <w:pStyle w:val="Caption"/>
+        <w:jc w:val="center"/>
+        <w:rPr>
+          <w:color w:val="auto"/>
+          <w:sz w:val="24"/>
+        </w:rPr>
+      </w:pPr>
+      <w:bookmarkStart w:id="4" w:name="_Toc9165241"/>
+      <w:r>
+        <w:rPr>
+          <w:color w:val="auto"/>
+          <w:sz w:val="24"/>
+        </w:rPr>
+        <w:t>Slika 2.</w:t>
+      </w:r>
+      <w:r>
+        <w:rPr>
+          <w:color w:val="auto"/>
+          <w:sz w:val="24"/>
+        </w:rPr>
+        <w:fldChar w:fldCharType="begin"/>
+      </w:r>
+      <w:r>
+        <w:rPr>
+          <w:color w:val="auto"/>
+          <w:sz w:val="24"/>
+        </w:rPr>
+        <w:instrText xml:space="preserve"> SEQ Slika_2. \* ARABIC </w:instrText>
+      </w:r>
+      <w:r>
+        <w:rPr>
+          <w:color w:val="auto"/>
+          <w:sz w:val="24"/>
+        </w:rPr>
+        <w:fldChar w:fldCharType="separate"/>
+      </w:r>
+      <w:r>
+        <w:rPr>
+          <w:noProof/>
+          <w:color w:val="auto"/>
+          <w:sz w:val="24"/>
+        </w:rPr>
+        <w:t>1</w:t>
+      </w:r>
+      <w:r>
+        <w:rPr>
+          <w:color w:val="auto"/>
+          <w:sz w:val="24"/>
+        </w:rPr>
+        <w:fldChar w:fldCharType="end"/>
+      </w:r>
+      <w:r>
+        <w:rPr>
+          <w:color w:val="auto"/>
+          <w:sz w:val="24"/>
+        </w:rPr>
+        <w:t>. RGB prostor boja</w:t>
+      </w:r>
+      <w:bookmarkEnd w:id="4"/>
+    </w:p>
+    <w:p>
+      <w:pPr>
+        <w:spacing w:line="360" w:lineRule="auto"/>
+        <w:jc w:val="both"/>
+      </w:pPr>
+    </w:p>
+    <w:p>
+      <w:pPr>
+        <w:spacing w:line="360" w:lineRule="auto"/>
+        <w:jc w:val="both"/>
+      </w:pPr>
+      <w:r>
+        <w:t>Itd.</w:t>
+      </w:r>
+    </w:p>
+    <w:p>
+      <w:pPr>
+        <w:spacing w:line="360" w:lineRule="auto"/>
+        <w:jc w:val="both"/>
+      </w:pPr>
+    </w:p>
+    <w:p>
+      <w:pPr>
         <w:pStyle w:val="Heading2"/>
       </w:pPr>
-      <w:bookmarkStart w:id="4" w:name="_Toc8894530"/>
-      <w:bookmarkStart w:id="5" w:name="_GoBack"/>
+      <w:bookmarkStart w:id="5" w:name="_Toc9165319"/>
+      <w:r>
+        <w:t>2.3. Video signal</w:t>
+      </w:r>
       <w:bookmarkEnd w:id="5"/>
-      <w:r>
-        <w:t>2.3. Video signal</w:t>
-      </w:r>
-      <w:bookmarkEnd w:id="4"/>
-    </w:p>
-    <w:p>
-      <w:pPr>
-        <w:spacing w:line="360" w:lineRule="auto"/>
-        <w:jc w:val="both"/>
-      </w:pPr>
-    </w:p>
-    <w:p>
-      <w:pPr>
-        <w:spacing w:line="360" w:lineRule="auto"/>
-        <w:jc w:val="both"/>
-      </w:pPr>
-      <w:r>
-        <w:t>Sto su to signali, uvod u slikovni signal i video signale (slika, boje, percepcija pokreta iz niza slika</w:t>
+    </w:p>
+    <w:p>
+      <w:pPr>
+        <w:spacing w:line="360" w:lineRule="auto"/>
+        <w:jc w:val="both"/>
+      </w:pPr>
+    </w:p>
+    <w:p>
+      <w:pPr>
+        <w:spacing w:line="360" w:lineRule="auto"/>
+        <w:jc w:val="both"/>
+      </w:pPr>
+      <w:r>
+        <w:t>Sto su to s</w:t>
+      </w:r>
+      <w:r>
+        <w:t>ignali, uvod u</w:t>
+      </w:r>
+      <w:bookmarkStart w:id="6" w:name="_GoBack"/>
+      <w:bookmarkEnd w:id="6"/>
+      <w:r>
+        <w:t xml:space="preserve"> video signale (slika, boje, percepcija pokreta iz niza slika</w:t>
       </w:r>
       <w:r>
         <w:t>, kompresija</w:t>
@@ -2564,12 +2853,12 @@
         <w:pStyle w:val="Heading1"/>
         <w:spacing w:line="360" w:lineRule="auto"/>
       </w:pPr>
-      <w:bookmarkStart w:id="6" w:name="_Toc8894531"/>
+      <w:bookmarkStart w:id="7" w:name="_Toc9165320"/>
       <w:r>
         <w:lastRenderedPageBreak/>
         <w:t>LITERATURA</w:t>
       </w:r>
-      <w:bookmarkEnd w:id="6"/>
+      <w:bookmarkEnd w:id="7"/>
     </w:p>
     <w:p>
       <w:pPr>
@@ -2592,8 +2881,121 @@
         <w:t xml:space="preserve">[2] </w:t>
       </w:r>
     </w:p>
+    <w:p>
+      <w:r>
+        <w:br w:type="page"/>
+      </w:r>
+    </w:p>
+    <w:p>
+      <w:pPr>
+        <w:pStyle w:val="Heading1"/>
+        <w:spacing w:line="360" w:lineRule="auto"/>
+        <w:jc w:val="both"/>
+      </w:pPr>
+      <w:bookmarkStart w:id="8" w:name="_Toc9165321"/>
+      <w:r>
+        <w:lastRenderedPageBreak/>
+        <w:t>POPIS SLIKA</w:t>
+      </w:r>
+      <w:bookmarkEnd w:id="8"/>
+    </w:p>
+    <w:p>
+      <w:pPr>
+        <w:spacing w:line="360" w:lineRule="auto"/>
+        <w:jc w:val="both"/>
+      </w:pPr>
+    </w:p>
+    <w:p>
+      <w:pPr>
+        <w:pStyle w:val="TableofFigures"/>
+        <w:tabs>
+          <w:tab w:val="right" w:leader="dot" w:pos="9420"/>
+        </w:tabs>
+        <w:rPr>
+          <w:rFonts w:asciiTheme="minorHAnsi" w:eastAsiaTheme="minorEastAsia" w:hAnsiTheme="minorHAnsi"/>
+          <w:noProof/>
+          <w:sz w:val="22"/>
+          <w:lang w:val="en-US"/>
+        </w:rPr>
+      </w:pPr>
+      <w:r>
+        <w:fldChar w:fldCharType="begin"/>
+      </w:r>
+      <w:r>
+        <w:instrText xml:space="preserve"> TOC \h \z \c "Slika 2." </w:instrText>
+      </w:r>
+      <w:r>
+        <w:fldChar w:fldCharType="separate"/>
+      </w:r>
+      <w:hyperlink w:anchor="_Toc9165241" w:history="1">
+        <w:r>
+          <w:rPr>
+            <w:rStyle w:val="Hyperlink"/>
+            <w:noProof/>
+          </w:rPr>
+          <w:t>Slika 2.1. RGB prostor boja</w:t>
+        </w:r>
+        <w:r>
+          <w:rPr>
+            <w:noProof/>
+            <w:webHidden/>
+          </w:rPr>
+          <w:tab/>
+        </w:r>
+        <w:r>
+          <w:rPr>
+            <w:noProof/>
+            <w:webHidden/>
+          </w:rPr>
+          <w:fldChar w:fldCharType="begin"/>
+        </w:r>
+        <w:r>
+          <w:rPr>
+            <w:noProof/>
+            <w:webHidden/>
+          </w:rPr>
+          <w:instrText xml:space="preserve"> PAGEREF _Toc9165241 \h </w:instrText>
+        </w:r>
+        <w:r>
+          <w:rPr>
+            <w:noProof/>
+            <w:webHidden/>
+          </w:rPr>
+        </w:r>
+        <w:r>
+          <w:rPr>
+            <w:noProof/>
+            <w:webHidden/>
+          </w:rPr>
+          <w:fldChar w:fldCharType="separate"/>
+        </w:r>
+        <w:r>
+          <w:rPr>
+            <w:noProof/>
+            <w:webHidden/>
+          </w:rPr>
+          <w:t>4</w:t>
+        </w:r>
+        <w:r>
+          <w:rPr>
+            <w:noProof/>
+            <w:webHidden/>
+          </w:rPr>
+          <w:fldChar w:fldCharType="end"/>
+        </w:r>
+      </w:hyperlink>
+    </w:p>
+    <w:p>
+      <w:pPr>
+        <w:spacing w:line="360" w:lineRule="auto"/>
+        <w:jc w:val="both"/>
+      </w:pPr>
+      <w:r>
+        <w:fldChar w:fldCharType="end"/>
+      </w:r>
+    </w:p>
     <w:sectPr>
-      <w:footerReference w:type="default" r:id="rId11"/>
+      <w:footerReference w:type="default" r:id="rId12"/>
       <w:pgSz w:w="11910" w:h="16840"/>
       <w:pgMar w:top="1320" w:right="1000" w:bottom="1240" w:left="1480" w:header="0" w:footer="1060" w:gutter="0"/>
       <w:pgNumType w:start="1"/>
@@ -2679,7 +3081,7 @@
           <w:rPr>
             <w:noProof/>
           </w:rPr>
-          <w:t>2</w:t>
+          <w:t>4</w:t>
         </w:r>
         <w:r>
           <w:rPr>
@@ -3923,6 +4325,36 @@
       <w:contextualSpacing/>
     </w:pPr>
   </w:style>
+  <w:style w:type="paragraph" w:styleId="Caption">
+    <w:name w:val="caption"/>
+    <w:basedOn w:val="Normal"/>
+    <w:next w:val="Normal"/>
+    <w:uiPriority w:val="35"/>
+    <w:unhideWhenUsed/>
+    <w:qFormat/>
+    <w:rsid w:val="000F0494"/>
+    <w:pPr>
+      <w:spacing w:after="200" w:line="240" w:lineRule="auto"/>
+    </w:pPr>
+    <w:rPr>
+      <w:i/>
+      <w:iCs/>
+      <w:color w:val="44546A" w:themeColor="text2"/>
+      <w:sz w:val="18"/>
+      <w:szCs w:val="18"/>
+    </w:rPr>
+  </w:style>
+  <w:style w:type="paragraph" w:styleId="TableofFigures">
+    <w:name w:val="table of figures"/>
+    <w:basedOn w:val="Normal"/>
+    <w:next w:val="Normal"/>
+    <w:uiPriority w:val="99"/>
+    <w:unhideWhenUsed/>
+    <w:rsid w:val="000F0494"/>
+    <w:pPr>
+      <w:spacing w:after="0"/>
+    </w:pPr>
+  </w:style>
 </w:styles>
 </file>
 
@@ -4192,7 +4624,7 @@
 </file>
 
 <file path=customXml/itemProps1.xml><?xml version="1.0" encoding="utf-8"?>
-<ds:datastoreItem xmlns:ds="http://schemas.openxmlformats.org/officeDocument/2006/customXml" ds:itemID="{A958C34A-8A48-4B0C-A154-A4B260DD0FF9}">
+<ds:datastoreItem xmlns:ds="http://schemas.openxmlformats.org/officeDocument/2006/customXml" ds:itemID="{8DEF23FE-F2F8-4672-BEB9-E7EDF106F81C}">
   <ds:schemaRefs>
     <ds:schemaRef ds:uri="http://schemas.openxmlformats.org/officeDocument/2006/bibliography"/>
   </ds:schemaRefs>

</xml_diff>

<commit_message>
Dodan: 'popis oznaka i kratica', 'sazetak', 'kljucne rijeci' te engleski dio prema uputama
</commit_message>
<xml_diff>
--- a/Diplmoski_Marko_Rasetina.docx
+++ b/Diplmoski_Marko_Rasetina.docx
@@ -1510,7 +1510,7 @@
           <w:r>
             <w:fldChar w:fldCharType="separate"/>
           </w:r>
-          <w:hyperlink w:anchor="_Toc9165315" w:history="1">
+          <w:hyperlink w:anchor="_Toc9247757" w:history="1">
             <w:r>
               <w:rPr>
                 <w:rStyle w:val="Hyperlink"/>
@@ -1537,7 +1537,7 @@
                 <w:noProof/>
                 <w:webHidden/>
               </w:rPr>
-              <w:instrText xml:space="preserve"> PAGEREF _Toc9165315 \h </w:instrText>
+              <w:instrText xml:space="preserve"> PAGEREF _Toc9247757 \h </w:instrText>
             </w:r>
             <w:r>
               <w:rPr>
@@ -1578,7 +1578,7 @@
               <w:lang w:val="en-US"/>
             </w:rPr>
           </w:pPr>
-          <w:hyperlink w:anchor="_Toc9165316" w:history="1">
+          <w:hyperlink w:anchor="_Toc9247758" w:history="1">
             <w:r>
               <w:rPr>
                 <w:rStyle w:val="Hyperlink"/>
@@ -1605,7 +1605,7 @@
                 <w:noProof/>
                 <w:webHidden/>
               </w:rPr>
-              <w:instrText xml:space="preserve"> PAGEREF _Toc9165316 \h </w:instrText>
+              <w:instrText xml:space="preserve"> PAGEREF _Toc9247758 \h </w:instrText>
             </w:r>
             <w:r>
               <w:rPr>
@@ -1649,7 +1649,7 @@
               <w:lang w:val="en-US"/>
             </w:rPr>
           </w:pPr>
-          <w:hyperlink w:anchor="_Toc9165317" w:history="1">
+          <w:hyperlink w:anchor="_Toc9247759" w:history="1">
             <w:r>
               <w:rPr>
                 <w:rStyle w:val="Hyperlink"/>
@@ -1676,7 +1676,7 @@
                 <w:noProof/>
                 <w:webHidden/>
               </w:rPr>
-              <w:instrText xml:space="preserve"> PAGEREF _Toc9165317 \h </w:instrText>
+              <w:instrText xml:space="preserve"> PAGEREF _Toc9247759 \h </w:instrText>
             </w:r>
             <w:r>
               <w:rPr>
@@ -1720,7 +1720,7 @@
               <w:lang w:val="en-US"/>
             </w:rPr>
           </w:pPr>
-          <w:hyperlink w:anchor="_Toc9165318" w:history="1">
+          <w:hyperlink w:anchor="_Toc9247760" w:history="1">
             <w:r>
               <w:rPr>
                 <w:rStyle w:val="Hyperlink"/>
@@ -1747,7 +1747,7 @@
                 <w:noProof/>
                 <w:webHidden/>
               </w:rPr>
-              <w:instrText xml:space="preserve"> PAGEREF _Toc9165318 \h </w:instrText>
+              <w:instrText xml:space="preserve"> PAGEREF _Toc9247760 \h </w:instrText>
             </w:r>
             <w:r>
               <w:rPr>
@@ -1791,7 +1791,7 @@
               <w:lang w:val="en-US"/>
             </w:rPr>
           </w:pPr>
-          <w:hyperlink w:anchor="_Toc9165319" w:history="1">
+          <w:hyperlink w:anchor="_Toc9247761" w:history="1">
             <w:r>
               <w:rPr>
                 <w:rStyle w:val="Hyperlink"/>
@@ -1818,7 +1818,7 @@
                 <w:noProof/>
                 <w:webHidden/>
               </w:rPr>
-              <w:instrText xml:space="preserve"> PAGEREF _Toc9165319 \h </w:instrText>
+              <w:instrText xml:space="preserve"> PAGEREF _Toc9247761 \h </w:instrText>
             </w:r>
             <w:r>
               <w:rPr>
@@ -1859,7 +1859,7 @@
               <w:lang w:val="en-US"/>
             </w:rPr>
           </w:pPr>
-          <w:hyperlink w:anchor="_Toc9165320" w:history="1">
+          <w:hyperlink w:anchor="_Toc9247762" w:history="1">
             <w:r>
               <w:rPr>
                 <w:rStyle w:val="Hyperlink"/>
@@ -1886,7 +1886,7 @@
                 <w:noProof/>
                 <w:webHidden/>
               </w:rPr>
-              <w:instrText xml:space="preserve"> PAGEREF _Toc9165320 \h </w:instrText>
+              <w:instrText xml:space="preserve"> PAGEREF _Toc9247762 \h </w:instrText>
             </w:r>
             <w:r>
               <w:rPr>
@@ -1927,7 +1927,7 @@
               <w:lang w:val="en-US"/>
             </w:rPr>
           </w:pPr>
-          <w:hyperlink w:anchor="_Toc9165321" w:history="1">
+          <w:hyperlink w:anchor="_Toc9247763" w:history="1">
             <w:r>
               <w:rPr>
                 <w:rStyle w:val="Hyperlink"/>
@@ -1954,7 +1954,7 @@
                 <w:noProof/>
                 <w:webHidden/>
               </w:rPr>
-              <w:instrText xml:space="preserve"> PAGEREF _Toc9165321 \h </w:instrText>
+              <w:instrText xml:space="preserve"> PAGEREF _Toc9247763 \h </w:instrText>
             </w:r>
             <w:r>
               <w:rPr>
@@ -1975,6 +1975,414 @@
                 <w:webHidden/>
               </w:rPr>
               <w:t>6</w:t>
+            </w:r>
+            <w:r>
+              <w:rPr>
+                <w:noProof/>
+                <w:webHidden/>
+              </w:rPr>
+              <w:fldChar w:fldCharType="end"/>
+            </w:r>
+          </w:hyperlink>
+        </w:p>
+        <w:p>
+          <w:pPr>
+            <w:pStyle w:val="TOC1"/>
+            <w:rPr>
+              <w:rFonts w:asciiTheme="minorHAnsi" w:eastAsiaTheme="minorEastAsia" w:hAnsiTheme="minorHAnsi"/>
+              <w:noProof/>
+              <w:sz w:val="22"/>
+              <w:lang w:val="en-US"/>
+            </w:rPr>
+          </w:pPr>
+          <w:hyperlink w:anchor="_Toc9247764" w:history="1">
+            <w:r>
+              <w:rPr>
+                <w:rStyle w:val="Hyperlink"/>
+                <w:noProof/>
+              </w:rPr>
+              <w:t>POPIS OZNAKA I KRATICA</w:t>
+            </w:r>
+            <w:r>
+              <w:rPr>
+                <w:noProof/>
+                <w:webHidden/>
+              </w:rPr>
+              <w:tab/>
+            </w:r>
+            <w:r>
+              <w:rPr>
+                <w:noProof/>
+                <w:webHidden/>
+              </w:rPr>
+              <w:fldChar w:fldCharType="begin"/>
+            </w:r>
+            <w:r>
+              <w:rPr>
+                <w:noProof/>
+                <w:webHidden/>
+              </w:rPr>
+              <w:instrText xml:space="preserve"> PAGEREF _Toc9247764 \h </w:instrText>
+            </w:r>
+            <w:r>
+              <w:rPr>
+                <w:noProof/>
+                <w:webHidden/>
+              </w:rPr>
+            </w:r>
+            <w:r>
+              <w:rPr>
+                <w:noProof/>
+                <w:webHidden/>
+              </w:rPr>
+              <w:fldChar w:fldCharType="separate"/>
+            </w:r>
+            <w:r>
+              <w:rPr>
+                <w:noProof/>
+                <w:webHidden/>
+              </w:rPr>
+              <w:t>7</w:t>
+            </w:r>
+            <w:r>
+              <w:rPr>
+                <w:noProof/>
+                <w:webHidden/>
+              </w:rPr>
+              <w:fldChar w:fldCharType="end"/>
+            </w:r>
+          </w:hyperlink>
+        </w:p>
+        <w:p>
+          <w:pPr>
+            <w:pStyle w:val="TOC1"/>
+            <w:rPr>
+              <w:rFonts w:asciiTheme="minorHAnsi" w:eastAsiaTheme="minorEastAsia" w:hAnsiTheme="minorHAnsi"/>
+              <w:noProof/>
+              <w:sz w:val="22"/>
+              <w:lang w:val="en-US"/>
+            </w:rPr>
+          </w:pPr>
+          <w:hyperlink w:anchor="_Toc9247765" w:history="1">
+            <w:r>
+              <w:rPr>
+                <w:rStyle w:val="Hyperlink"/>
+                <w:noProof/>
+              </w:rPr>
+              <w:t>SAŽETAK</w:t>
+            </w:r>
+            <w:r>
+              <w:rPr>
+                <w:noProof/>
+                <w:webHidden/>
+              </w:rPr>
+              <w:tab/>
+            </w:r>
+            <w:r>
+              <w:rPr>
+                <w:noProof/>
+                <w:webHidden/>
+              </w:rPr>
+              <w:fldChar w:fldCharType="begin"/>
+            </w:r>
+            <w:r>
+              <w:rPr>
+                <w:noProof/>
+                <w:webHidden/>
+              </w:rPr>
+              <w:instrText xml:space="preserve"> PAGEREF _Toc9247765 \h </w:instrText>
+            </w:r>
+            <w:r>
+              <w:rPr>
+                <w:noProof/>
+                <w:webHidden/>
+              </w:rPr>
+            </w:r>
+            <w:r>
+              <w:rPr>
+                <w:noProof/>
+                <w:webHidden/>
+              </w:rPr>
+              <w:fldChar w:fldCharType="separate"/>
+            </w:r>
+            <w:r>
+              <w:rPr>
+                <w:noProof/>
+                <w:webHidden/>
+              </w:rPr>
+              <w:t>8</w:t>
+            </w:r>
+            <w:r>
+              <w:rPr>
+                <w:noProof/>
+                <w:webHidden/>
+              </w:rPr>
+              <w:fldChar w:fldCharType="end"/>
+            </w:r>
+          </w:hyperlink>
+        </w:p>
+        <w:p>
+          <w:pPr>
+            <w:pStyle w:val="TOC1"/>
+            <w:rPr>
+              <w:rFonts w:asciiTheme="minorHAnsi" w:eastAsiaTheme="minorEastAsia" w:hAnsiTheme="minorHAnsi"/>
+              <w:noProof/>
+              <w:sz w:val="22"/>
+              <w:lang w:val="en-US"/>
+            </w:rPr>
+          </w:pPr>
+          <w:hyperlink w:anchor="_Toc9247766" w:history="1">
+            <w:r>
+              <w:rPr>
+                <w:rStyle w:val="Hyperlink"/>
+                <w:noProof/>
+              </w:rPr>
+              <w:t>KLJUČNE RIJEČI</w:t>
+            </w:r>
+            <w:r>
+              <w:rPr>
+                <w:noProof/>
+                <w:webHidden/>
+              </w:rPr>
+              <w:tab/>
+            </w:r>
+            <w:r>
+              <w:rPr>
+                <w:noProof/>
+                <w:webHidden/>
+              </w:rPr>
+              <w:fldChar w:fldCharType="begin"/>
+            </w:r>
+            <w:r>
+              <w:rPr>
+                <w:noProof/>
+                <w:webHidden/>
+              </w:rPr>
+              <w:instrText xml:space="preserve"> PAGEREF _Toc9247766 \h </w:instrText>
+            </w:r>
+            <w:r>
+              <w:rPr>
+                <w:noProof/>
+                <w:webHidden/>
+              </w:rPr>
+            </w:r>
+            <w:r>
+              <w:rPr>
+                <w:noProof/>
+                <w:webHidden/>
+              </w:rPr>
+              <w:fldChar w:fldCharType="separate"/>
+            </w:r>
+            <w:r>
+              <w:rPr>
+                <w:noProof/>
+                <w:webHidden/>
+              </w:rPr>
+              <w:t>8</w:t>
+            </w:r>
+            <w:r>
+              <w:rPr>
+                <w:noProof/>
+                <w:webHidden/>
+              </w:rPr>
+              <w:fldChar w:fldCharType="end"/>
+            </w:r>
+          </w:hyperlink>
+        </w:p>
+        <w:p>
+          <w:pPr>
+            <w:pStyle w:val="TOC1"/>
+            <w:rPr>
+              <w:rFonts w:asciiTheme="minorHAnsi" w:eastAsiaTheme="minorEastAsia" w:hAnsiTheme="minorHAnsi"/>
+              <w:noProof/>
+              <w:sz w:val="22"/>
+              <w:lang w:val="en-US"/>
+            </w:rPr>
+          </w:pPr>
+          <w:hyperlink w:anchor="_Toc9247767" w:history="1">
+            <w:r>
+              <w:rPr>
+                <w:rStyle w:val="Hyperlink"/>
+                <w:noProof/>
+              </w:rPr>
+              <w:t>TITLE</w:t>
+            </w:r>
+            <w:r>
+              <w:rPr>
+                <w:noProof/>
+                <w:webHidden/>
+              </w:rPr>
+              <w:tab/>
+            </w:r>
+            <w:r>
+              <w:rPr>
+                <w:noProof/>
+                <w:webHidden/>
+              </w:rPr>
+              <w:fldChar w:fldCharType="begin"/>
+            </w:r>
+            <w:r>
+              <w:rPr>
+                <w:noProof/>
+                <w:webHidden/>
+              </w:rPr>
+              <w:instrText xml:space="preserve"> PAGEREF _Toc9247767 \h </w:instrText>
+            </w:r>
+            <w:r>
+              <w:rPr>
+                <w:noProof/>
+                <w:webHidden/>
+              </w:rPr>
+            </w:r>
+            <w:r>
+              <w:rPr>
+                <w:noProof/>
+                <w:webHidden/>
+              </w:rPr>
+              <w:fldChar w:fldCharType="separate"/>
+            </w:r>
+            <w:r>
+              <w:rPr>
+                <w:noProof/>
+                <w:webHidden/>
+              </w:rPr>
+              <w:t>9</w:t>
+            </w:r>
+            <w:r>
+              <w:rPr>
+                <w:noProof/>
+                <w:webHidden/>
+              </w:rPr>
+              <w:fldChar w:fldCharType="end"/>
+            </w:r>
+          </w:hyperlink>
+        </w:p>
+        <w:p>
+          <w:pPr>
+            <w:pStyle w:val="TOC1"/>
+            <w:rPr>
+              <w:rFonts w:asciiTheme="minorHAnsi" w:eastAsiaTheme="minorEastAsia" w:hAnsiTheme="minorHAnsi"/>
+              <w:noProof/>
+              <w:sz w:val="22"/>
+              <w:lang w:val="en-US"/>
+            </w:rPr>
+          </w:pPr>
+          <w:hyperlink w:anchor="_Toc9247768" w:history="1">
+            <w:r>
+              <w:rPr>
+                <w:rStyle w:val="Hyperlink"/>
+                <w:noProof/>
+              </w:rPr>
+              <w:t>SUMMARY</w:t>
+            </w:r>
+            <w:r>
+              <w:rPr>
+                <w:noProof/>
+                <w:webHidden/>
+              </w:rPr>
+              <w:tab/>
+            </w:r>
+            <w:r>
+              <w:rPr>
+                <w:noProof/>
+                <w:webHidden/>
+              </w:rPr>
+              <w:fldChar w:fldCharType="begin"/>
+            </w:r>
+            <w:r>
+              <w:rPr>
+                <w:noProof/>
+                <w:webHidden/>
+              </w:rPr>
+              <w:instrText xml:space="preserve"> PAGEREF _Toc9247768 \h </w:instrText>
+            </w:r>
+            <w:r>
+              <w:rPr>
+                <w:noProof/>
+                <w:webHidden/>
+              </w:rPr>
+            </w:r>
+            <w:r>
+              <w:rPr>
+                <w:noProof/>
+                <w:webHidden/>
+              </w:rPr>
+              <w:fldChar w:fldCharType="separate"/>
+            </w:r>
+            <w:r>
+              <w:rPr>
+                <w:noProof/>
+                <w:webHidden/>
+              </w:rPr>
+              <w:t>9</w:t>
+            </w:r>
+            <w:r>
+              <w:rPr>
+                <w:noProof/>
+                <w:webHidden/>
+              </w:rPr>
+              <w:fldChar w:fldCharType="end"/>
+            </w:r>
+          </w:hyperlink>
+        </w:p>
+        <w:p>
+          <w:pPr>
+            <w:pStyle w:val="TOC1"/>
+            <w:rPr>
+              <w:rFonts w:asciiTheme="minorHAnsi" w:eastAsiaTheme="minorEastAsia" w:hAnsiTheme="minorHAnsi"/>
+              <w:noProof/>
+              <w:sz w:val="22"/>
+              <w:lang w:val="en-US"/>
+            </w:rPr>
+          </w:pPr>
+          <w:hyperlink w:anchor="_Toc9247769" w:history="1">
+            <w:r>
+              <w:rPr>
+                <w:rStyle w:val="Hyperlink"/>
+                <w:noProof/>
+              </w:rPr>
+              <w:t>KEYWORDS</w:t>
+            </w:r>
+            <w:r>
+              <w:rPr>
+                <w:noProof/>
+                <w:webHidden/>
+              </w:rPr>
+              <w:tab/>
+            </w:r>
+            <w:r>
+              <w:rPr>
+                <w:noProof/>
+                <w:webHidden/>
+              </w:rPr>
+              <w:fldChar w:fldCharType="begin"/>
+            </w:r>
+            <w:r>
+              <w:rPr>
+                <w:noProof/>
+                <w:webHidden/>
+              </w:rPr>
+              <w:instrText xml:space="preserve"> PAGEREF _Toc9247769 \h </w:instrText>
+            </w:r>
+            <w:r>
+              <w:rPr>
+                <w:noProof/>
+                <w:webHidden/>
+              </w:rPr>
+            </w:r>
+            <w:r>
+              <w:rPr>
+                <w:noProof/>
+                <w:webHidden/>
+              </w:rPr>
+              <w:fldChar w:fldCharType="separate"/>
+            </w:r>
+            <w:r>
+              <w:rPr>
+                <w:noProof/>
+                <w:webHidden/>
+              </w:rPr>
+              <w:t>9</w:t>
             </w:r>
             <w:r>
               <w:rPr>
@@ -2020,7 +2428,7 @@
         <w:spacing w:line="360" w:lineRule="auto"/>
         <w:jc w:val="both"/>
       </w:pPr>
-      <w:bookmarkStart w:id="0" w:name="_Toc9165315"/>
+      <w:bookmarkStart w:id="0" w:name="_Toc9247757"/>
       <w:r>
         <w:lastRenderedPageBreak/>
         <w:t xml:space="preserve">1. </w:t>
@@ -2052,7 +2460,7 @@
         <w:pStyle w:val="Heading1"/>
         <w:spacing w:line="360" w:lineRule="auto"/>
       </w:pPr>
-      <w:bookmarkStart w:id="1" w:name="_Toc9165316"/>
+      <w:bookmarkStart w:id="1" w:name="_Toc9247758"/>
       <w:r>
         <w:lastRenderedPageBreak/>
         <w:t xml:space="preserve">2. </w:t>
@@ -2071,7 +2479,7 @@
       <w:pPr>
         <w:pStyle w:val="Heading2"/>
       </w:pPr>
-      <w:bookmarkStart w:id="2" w:name="_Toc9165317"/>
+      <w:bookmarkStart w:id="2" w:name="_Toc9247759"/>
       <w:r>
         <w:t xml:space="preserve">2.1. </w:t>
       </w:r>
@@ -2487,7 +2895,7 @@
       <w:pPr>
         <w:pStyle w:val="Heading2"/>
       </w:pPr>
-      <w:bookmarkStart w:id="3" w:name="_Toc9165318"/>
+      <w:bookmarkStart w:id="3" w:name="_Toc9247760"/>
       <w:r>
         <w:t>2.2. Slika</w:t>
       </w:r>
@@ -2790,6 +3198,9 @@
       <w:pPr>
         <w:spacing w:line="360" w:lineRule="auto"/>
         <w:jc w:val="both"/>
+        <w:rPr>
+          <w:lang w:val="en-US"/>
+        </w:rPr>
       </w:pPr>
       <w:r>
         <w:t>Itd.</w:t>
@@ -2805,7 +3216,7 @@
       <w:pPr>
         <w:pStyle w:val="Heading2"/>
       </w:pPr>
-      <w:bookmarkStart w:id="5" w:name="_Toc9165319"/>
+      <w:bookmarkStart w:id="5" w:name="_Toc9247761"/>
       <w:r>
         <w:t>2.3. Video signal</w:t>
       </w:r>
@@ -2828,8 +3239,6 @@
       <w:r>
         <w:t>ignali, uvod u</w:t>
       </w:r>
-      <w:bookmarkStart w:id="6" w:name="_GoBack"/>
-      <w:bookmarkEnd w:id="6"/>
       <w:r>
         <w:t xml:space="preserve"> video signale (slika, boje, percepcija pokreta iz niza slika</w:t>
       </w:r>
@@ -2853,12 +3262,12 @@
         <w:pStyle w:val="Heading1"/>
         <w:spacing w:line="360" w:lineRule="auto"/>
       </w:pPr>
-      <w:bookmarkStart w:id="7" w:name="_Toc9165320"/>
+      <w:bookmarkStart w:id="6" w:name="_Toc9247762"/>
       <w:r>
         <w:lastRenderedPageBreak/>
         <w:t>LITERATURA</w:t>
       </w:r>
-      <w:bookmarkEnd w:id="7"/>
+      <w:bookmarkEnd w:id="6"/>
     </w:p>
     <w:p>
       <w:pPr>
@@ -2892,12 +3301,12 @@
         <w:spacing w:line="360" w:lineRule="auto"/>
         <w:jc w:val="both"/>
       </w:pPr>
-      <w:bookmarkStart w:id="8" w:name="_Toc9165321"/>
+      <w:bookmarkStart w:id="7" w:name="_Toc9247763"/>
       <w:r>
         <w:lastRenderedPageBreak/>
         <w:t>POPIS SLIKA</w:t>
       </w:r>
-      <w:bookmarkEnd w:id="8"/>
+      <w:bookmarkEnd w:id="7"/>
     </w:p>
     <w:p>
       <w:pPr>
@@ -2994,6 +3403,126 @@
         <w:fldChar w:fldCharType="end"/>
       </w:r>
     </w:p>
+    <w:p>
+      <w:r>
+        <w:br w:type="page"/>
+      </w:r>
+    </w:p>
+    <w:p>
+      <w:pPr>
+        <w:pStyle w:val="Heading1"/>
+      </w:pPr>
+      <w:bookmarkStart w:id="8" w:name="_Toc9247764"/>
+      <w:r>
+        <w:lastRenderedPageBreak/>
+        <w:t>POPIS OZNAKA I KRATICA</w:t>
+      </w:r>
+      <w:bookmarkEnd w:id="8"/>
+    </w:p>
+    <w:p/>
+    <w:p>
+      <w:r>
+        <w:t>RGB (red, blue, green) – crvena, plava, zelena</w:t>
+      </w:r>
+    </w:p>
+    <w:p/>
+    <w:p>
+      <w:r>
+        <w:br w:type="page"/>
+      </w:r>
+    </w:p>
+    <w:p>
+      <w:pPr>
+        <w:pStyle w:val="Heading1"/>
+      </w:pPr>
+      <w:bookmarkStart w:id="9" w:name="_Toc9247765"/>
+      <w:r>
+        <w:lastRenderedPageBreak/>
+        <w:t>SAŽETAK</w:t>
+      </w:r>
+      <w:bookmarkEnd w:id="9"/>
+    </w:p>
+    <w:p/>
+    <w:p>
+      <w:r>
+        <w:t>Nešto...</w:t>
+      </w:r>
+    </w:p>
+    <w:p/>
+    <w:p>
+      <w:pPr>
+        <w:pStyle w:val="Heading1"/>
+      </w:pPr>
+      <w:bookmarkStart w:id="10" w:name="_Toc9247766"/>
+      <w:r>
+        <w:t>KLJUČNE RIJEČI</w:t>
+      </w:r>
+      <w:bookmarkEnd w:id="10"/>
+    </w:p>
+    <w:p/>
+    <w:p>
+      <w:r>
+        <w:t>Autonomno vozilo, strojno učenje, neuronska mreža, umjetna inteligencija, konvolucijska neuronska mreža</w:t>
+      </w:r>
+    </w:p>
+    <w:p>
+      <w:r>
+        <w:br w:type="page"/>
+      </w:r>
+    </w:p>
+    <w:p>
+      <w:pPr>
+        <w:pStyle w:val="Heading1"/>
+      </w:pPr>
+      <w:bookmarkStart w:id="11" w:name="_Toc9247767"/>
+      <w:r>
+        <w:lastRenderedPageBreak/>
+        <w:t>TITLE</w:t>
+      </w:r>
+      <w:bookmarkEnd w:id="11"/>
+    </w:p>
+    <w:p/>
+    <w:p>
+      <w:r>
+        <w:t>A prototype of an autonomous vehicle with the camera</w:t>
+      </w:r>
+      <w:bookmarkStart w:id="12" w:name="_GoBack"/>
+      <w:bookmarkEnd w:id="12"/>
+    </w:p>
+    <w:p/>
+    <w:p>
+      <w:pPr>
+        <w:pStyle w:val="Heading1"/>
+      </w:pPr>
+      <w:bookmarkStart w:id="13" w:name="_Toc9247768"/>
+      <w:r>
+        <w:t>SUMMARY</w:t>
+      </w:r>
+      <w:bookmarkEnd w:id="13"/>
+    </w:p>
+    <w:p/>
+    <w:p>
+      <w:r>
+        <w:t>Something...</w:t>
+      </w:r>
+    </w:p>
+    <w:p/>
+    <w:p>
+      <w:pPr>
+        <w:pStyle w:val="Heading1"/>
+      </w:pPr>
+      <w:bookmarkStart w:id="14" w:name="_Toc9247769"/>
+      <w:r>
+        <w:t>KEYWORDS</w:t>
+      </w:r>
+      <w:bookmarkEnd w:id="14"/>
+    </w:p>
+    <w:p/>
+    <w:p>
+      <w:r>
+        <w:t>Autonomous vehicle, machine learning, neural network, artificial intelligence, convolutional neural network</w:t>
+      </w:r>
+    </w:p>
     <w:sectPr>
       <w:footerReference w:type="default" r:id="rId12"/>
       <w:pgSz w:w="11910" w:h="16840"/>
@@ -3081,7 +3610,7 @@
           <w:rPr>
             <w:noProof/>
           </w:rPr>
-          <w:t>4</w:t>
+          <w:t>9</w:t>
         </w:r>
         <w:r>
           <w:rPr>
@@ -4624,7 +5153,7 @@
 </file>
 
 <file path=customXml/itemProps1.xml><?xml version="1.0" encoding="utf-8"?>
-<ds:datastoreItem xmlns:ds="http://schemas.openxmlformats.org/officeDocument/2006/customXml" ds:itemID="{8DEF23FE-F2F8-4672-BEB9-E7EDF106F81C}">
+<ds:datastoreItem xmlns:ds="http://schemas.openxmlformats.org/officeDocument/2006/customXml" ds:itemID="{5689B801-B426-42E9-843E-CBC6C690F47E}">
   <ds:schemaRefs>
     <ds:schemaRef ds:uri="http://schemas.openxmlformats.org/officeDocument/2006/bibliography"/>
   </ds:schemaRefs>

</xml_diff>

<commit_message>
Opis analognog (stvarni svijet) i digitalnog (racunala) signala, rezolucija i dubina slike
</commit_message>
<xml_diff>
--- a/Diplmoski_Marko_Rasetina.docx
+++ b/Diplmoski_Marko_Rasetina.docx
@@ -1446,6 +1446,8 @@
       <w:r>
         <w:br w:type="page"/>
       </w:r>
+      <w:bookmarkStart w:id="0" w:name="_GoBack"/>
+      <w:bookmarkEnd w:id="0"/>
     </w:p>
     <w:sdt>
       <w:sdtPr>
@@ -1838,7 +1840,7 @@
                 <w:noProof/>
                 <w:webHidden/>
               </w:rPr>
-              <w:t>4</w:t>
+              <w:t>6</w:t>
             </w:r>
             <w:r>
               <w:rPr>
@@ -1906,7 +1908,7 @@
                 <w:noProof/>
                 <w:webHidden/>
               </w:rPr>
-              <w:t>5</w:t>
+              <w:t>7</w:t>
             </w:r>
             <w:r>
               <w:rPr>
@@ -1974,7 +1976,7 @@
                 <w:noProof/>
                 <w:webHidden/>
               </w:rPr>
-              <w:t>6</w:t>
+              <w:t>8</w:t>
             </w:r>
             <w:r>
               <w:rPr>
@@ -2042,7 +2044,7 @@
                 <w:noProof/>
                 <w:webHidden/>
               </w:rPr>
-              <w:t>7</w:t>
+              <w:t>9</w:t>
             </w:r>
             <w:r>
               <w:rPr>
@@ -2110,7 +2112,7 @@
                 <w:noProof/>
                 <w:webHidden/>
               </w:rPr>
-              <w:t>8</w:t>
+              <w:t>10</w:t>
             </w:r>
             <w:r>
               <w:rPr>
@@ -2178,7 +2180,7 @@
                 <w:noProof/>
                 <w:webHidden/>
               </w:rPr>
-              <w:t>8</w:t>
+              <w:t>10</w:t>
             </w:r>
             <w:r>
               <w:rPr>
@@ -2246,7 +2248,7 @@
                 <w:noProof/>
                 <w:webHidden/>
               </w:rPr>
-              <w:t>9</w:t>
+              <w:t>11</w:t>
             </w:r>
             <w:r>
               <w:rPr>
@@ -2314,7 +2316,7 @@
                 <w:noProof/>
                 <w:webHidden/>
               </w:rPr>
-              <w:t>9</w:t>
+              <w:t>11</w:t>
             </w:r>
             <w:r>
               <w:rPr>
@@ -2382,7 +2384,7 @@
                 <w:noProof/>
                 <w:webHidden/>
               </w:rPr>
-              <w:t>9</w:t>
+              <w:t>11</w:t>
             </w:r>
             <w:r>
               <w:rPr>
@@ -2428,7 +2430,7 @@
         <w:spacing w:line="360" w:lineRule="auto"/>
         <w:jc w:val="both"/>
       </w:pPr>
-      <w:bookmarkStart w:id="0" w:name="_Toc9247757"/>
+      <w:bookmarkStart w:id="1" w:name="_Toc9247757"/>
       <w:r>
         <w:lastRenderedPageBreak/>
         <w:t xml:space="preserve">1. </w:t>
@@ -2439,7 +2441,7 @@
       <w:r>
         <w:t>VOD</w:t>
       </w:r>
-      <w:bookmarkEnd w:id="0"/>
+      <w:bookmarkEnd w:id="1"/>
     </w:p>
     <w:p>
       <w:pPr>
@@ -2460,7 +2462,7 @@
         <w:pStyle w:val="Heading1"/>
         <w:spacing w:line="360" w:lineRule="auto"/>
       </w:pPr>
-      <w:bookmarkStart w:id="1" w:name="_Toc9247758"/>
+      <w:bookmarkStart w:id="2" w:name="_Toc9247758"/>
       <w:r>
         <w:lastRenderedPageBreak/>
         <w:t xml:space="preserve">2. </w:t>
@@ -2468,7 +2470,7 @@
       <w:r>
         <w:t>MULTIMEDIJSKI SUSTAVI</w:t>
       </w:r>
-      <w:bookmarkEnd w:id="1"/>
+      <w:bookmarkEnd w:id="2"/>
     </w:p>
     <w:p>
       <w:pPr>
@@ -2479,14 +2481,14 @@
       <w:pPr>
         <w:pStyle w:val="Heading2"/>
       </w:pPr>
-      <w:bookmarkStart w:id="2" w:name="_Toc9247759"/>
+      <w:bookmarkStart w:id="3" w:name="_Toc9247759"/>
       <w:r>
         <w:t xml:space="preserve">2.1. </w:t>
       </w:r>
       <w:r>
         <w:t>Uvod u multimediju</w:t>
       </w:r>
-      <w:bookmarkEnd w:id="2"/>
+      <w:bookmarkEnd w:id="3"/>
     </w:p>
     <w:p>
       <w:pPr>
@@ -2569,6 +2571,9 @@
       <w:r>
         <w:t xml:space="preserve"> – sadrži alfanumeričke i neke druge posebne znakove</w:t>
       </w:r>
+      <w:r>
+        <w:t>,</w:t>
+      </w:r>
     </w:p>
     <w:p>
       <w:pPr>
@@ -2598,6 +2603,9 @@
       <w:r>
         <w:t>i prikazuje slike</w:t>
       </w:r>
+      <w:r>
+        <w:t>,</w:t>
+      </w:r>
     </w:p>
     <w:p>
       <w:pPr>
@@ -2615,6 +2623,9 @@
       <w:r>
         <w:t xml:space="preserve"> – pomaže u stvaranju, razvoju, sekvenciranju i prikazivanju skupa slika</w:t>
       </w:r>
+      <w:r>
+        <w:t>,</w:t>
+      </w:r>
     </w:p>
     <w:p>
       <w:pPr>
@@ -2638,6 +2649,9 @@
       <w:r>
         <w:t xml:space="preserve"> snima, sintetizira i reproducira zvuk</w:t>
       </w:r>
+      <w:r>
+        <w:t>,</w:t>
+      </w:r>
     </w:p>
     <w:p>
       <w:pPr>
@@ -2670,6 +2684,9 @@
       <w:r>
         <w:t>se stvara iluzija pokreta</w:t>
       </w:r>
+      <w:r>
+        <w:t>.</w:t>
+      </w:r>
     </w:p>
     <w:p>
       <w:pPr>
@@ -2699,6 +2716,9 @@
       <w:r>
         <w:t>Audio/video konferencija</w:t>
       </w:r>
+      <w:r>
+        <w:t>,</w:t>
+      </w:r>
     </w:p>
     <w:p>
       <w:pPr>
@@ -2713,6 +2733,9 @@
       <w:r>
         <w:t>E-knjige</w:t>
       </w:r>
+      <w:r>
+        <w:t>,</w:t>
+      </w:r>
     </w:p>
     <w:p>
       <w:pPr>
@@ -2727,6 +2750,9 @@
       <w:r>
         <w:t>E-učenje</w:t>
       </w:r>
+      <w:r>
+        <w:t>,</w:t>
+      </w:r>
     </w:p>
     <w:p>
       <w:pPr>
@@ -2741,6 +2767,9 @@
       <w:r>
         <w:t>Web</w:t>
       </w:r>
+      <w:r>
+        <w:t>,</w:t>
+      </w:r>
     </w:p>
     <w:p>
       <w:pPr>
@@ -2755,6 +2784,9 @@
       <w:r>
         <w:t>Video igre</w:t>
       </w:r>
+      <w:r>
+        <w:t>,</w:t>
+      </w:r>
     </w:p>
     <w:p>
       <w:pPr>
@@ -2769,6 +2801,9 @@
       <w:r>
         <w:t>Animirano filmovi</w:t>
       </w:r>
+      <w:r>
+        <w:t>,</w:t>
+      </w:r>
     </w:p>
     <w:p>
       <w:pPr>
@@ -2784,6 +2819,9 @@
         <w:lastRenderedPageBreak/>
         <w:t>Virtualna stvarnost</w:t>
       </w:r>
+      <w:r>
+        <w:t>,</w:t>
+      </w:r>
     </w:p>
     <w:p>
       <w:pPr>
@@ -2798,6 +2836,9 @@
       <w:r>
         <w:t>Kupovanje putem interneta</w:t>
       </w:r>
+      <w:r>
+        <w:t>.</w:t>
+      </w:r>
     </w:p>
     <w:p>
       <w:pPr>
@@ -2839,6 +2880,9 @@
       <w:r>
         <w:t>Digitalizacija skoro svih medija i uređaja</w:t>
       </w:r>
+      <w:r>
+        <w:t>,</w:t>
+      </w:r>
     </w:p>
     <w:p>
       <w:pPr>
@@ -2853,6 +2897,9 @@
       <w:r>
         <w:t>Razvitak podatkovnih i komunikacijskih mreža</w:t>
       </w:r>
+      <w:r>
+        <w:t>,</w:t>
+      </w:r>
     </w:p>
     <w:p>
       <w:pPr>
@@ -2867,6 +2914,9 @@
       <w:r>
         <w:t>Veliki kapaciteti uređaja za pohravnjivanje te brzi i specijalizirano procesori</w:t>
       </w:r>
+      <w:r>
+        <w:t>,</w:t>
+      </w:r>
     </w:p>
     <w:p>
       <w:pPr>
@@ -2884,6 +2934,9 @@
       <w:r>
         <w:t xml:space="preserve"> softver (operacijski sustavi, koder/dekoderi)</w:t>
       </w:r>
+      <w:r>
+        <w:t>. [1]</w:t>
+      </w:r>
     </w:p>
     <w:p>
       <w:pPr>
@@ -2895,11 +2948,11 @@
       <w:pPr>
         <w:pStyle w:val="Heading2"/>
       </w:pPr>
-      <w:bookmarkStart w:id="3" w:name="_Toc9247760"/>
+      <w:bookmarkStart w:id="4" w:name="_Toc9247760"/>
       <w:r>
         <w:t>2.2. Slika</w:t>
       </w:r>
-      <w:bookmarkEnd w:id="3"/>
+      <w:bookmarkEnd w:id="4"/>
     </w:p>
     <w:p>
       <w:pPr>
@@ -2918,7 +2971,16 @@
         <w:t xml:space="preserve">Isto tako bi sliku mogli definirati kao grupu obojenih točaka na ravnoj površini koja izgleda isto kao i nešto drugo. </w:t>
       </w:r>
       <w:r>
-        <w:t xml:space="preserve">Softverske aplikacije slike dijele u dvije skupine: </w:t>
+        <w:t xml:space="preserve">Softverske aplikacije slike dijele u </w:t>
+      </w:r>
+      <w:r>
+        <w:t>dva tipa formata</w:t>
+      </w:r>
+      <w:r>
+        <w:t xml:space="preserve"> grafike</w:t>
+      </w:r>
+      <w:r>
+        <w:t xml:space="preserve">: </w:t>
       </w:r>
     </w:p>
     <w:p>
@@ -2943,6 +3005,9 @@
       <w:r>
         <w:t>)</w:t>
       </w:r>
+      <w:r>
+        <w:t>,</w:t>
+      </w:r>
     </w:p>
     <w:p>
       <w:pPr>
@@ -2961,7 +3026,13 @@
         <w:t xml:space="preserve">koristi pravokutnu rešetku </w:t>
       </w:r>
       <w:r>
-        <w:t xml:space="preserve">koja se sastoji </w:t>
+        <w:t>koja se sastoji</w:t>
+      </w:r>
+      <w:r>
+        <w:t xml:space="preserve"> od</w:t>
+      </w:r>
+      <w:r>
+        <w:t xml:space="preserve"> </w:t>
       </w:r>
       <w:r>
         <w:t>ćelija</w:t>
@@ -2975,6 +3046,9 @@
       <w:r>
         <w:t>)</w:t>
       </w:r>
+      <w:r>
+        <w:t>.</w:t>
+      </w:r>
     </w:p>
     <w:p>
       <w:pPr>
@@ -2982,7 +3056,13 @@
         <w:jc w:val="both"/>
       </w:pPr>
       <w:r>
-        <w:t>U ovom radu će se koritstiti slike koje pripadaju rasterskom tipu grafike.</w:t>
+        <w:t>U ovom radu će se koritstiti slike koje p</w:t>
+      </w:r>
+      <w:r>
+        <w:t>ripadaju rasterskom formatu grafike</w:t>
+      </w:r>
+      <w:r>
+        <w:t>.</w:t>
       </w:r>
     </w:p>
     <w:p>
@@ -3048,7 +3128,17 @@
         <w:t>apstraktni matematički model koji opisuje raspon boja kao brojeve te različitim kombinacijama dobivamo različite boje to jest svaka boja predstavlja jednu točku u prostoru.</w:t>
       </w:r>
       <w:r>
-        <w:t xml:space="preserve"> Primjer jednog takvog prostora boja je RGB (R = Red, G = Green, B = Blue) prostor boja</w:t>
+        <w:t xml:space="preserve"> Postoji pet glavnih modela pri čemu se svaki model sastoji od </w:t>
+      </w:r>
+      <w:r>
+        <w:t xml:space="preserve">više </w:t>
+      </w:r>
+      <w:r>
+        <w:lastRenderedPageBreak/>
+        <w:t xml:space="preserve">podmodela. </w:t>
+      </w:r>
+      <w:r>
+        <w:t>Primjer jednog takvog prostora boja je RGB (R = Red, G = Green, B = Blue) prostor boja</w:t>
       </w:r>
       <w:r>
         <w:t xml:space="preserve"> (slika 2.1.)</w:t>
@@ -3068,11 +3158,10 @@
           <w:noProof/>
           <w:lang w:val="en-US"/>
         </w:rPr>
-        <w:lastRenderedPageBreak/>
         <w:drawing>
           <wp:inline distT="0" distB="0" distL="0" distR="0">
             <wp:extent cx="4629150" cy="3472108"/>
-            <wp:effectExtent l="76200" t="76200" r="133350" b="128905"/>
+            <wp:effectExtent l="171450" t="171450" r="190500" b="186055"/>
             <wp:docPr id="1" name="Picture 1"/>
             <wp:cNvGraphicFramePr>
               <a:graphicFrameLocks xmlns:a="http://schemas.openxmlformats.org/drawingml/2006/main" noChangeAspect="1"/>
@@ -3104,20 +3193,35 @@
                     <a:prstGeom prst="rect">
                       <a:avLst/>
                     </a:prstGeom>
-                    <a:ln w="38100" cap="sq">
+                    <a:solidFill>
+                      <a:srgbClr val="FFFFFF">
+                        <a:shade val="85000"/>
+                      </a:srgbClr>
+                    </a:solidFill>
+                    <a:ln w="190500" cap="rnd">
                       <a:solidFill>
-                        <a:srgbClr val="000000"/>
+                        <a:srgbClr val="FFFFFF"/>
                       </a:solidFill>
-                      <a:prstDash val="solid"/>
-                      <a:miter lim="800000"/>
                     </a:ln>
                     <a:effectLst>
-                      <a:outerShdw blurRad="50800" dist="38100" dir="2700000" algn="tl" rotWithShape="0">
+                      <a:outerShdw blurRad="50000" algn="tl" rotWithShape="0">
                         <a:srgbClr val="000000">
-                          <a:alpha val="43000"/>
+                          <a:alpha val="41000"/>
                         </a:srgbClr>
                       </a:outerShdw>
                     </a:effectLst>
+                    <a:scene3d>
+                      <a:camera prst="orthographicFront"/>
+                      <a:lightRig rig="twoPt" dir="t">
+                        <a:rot lat="0" lon="0" rev="7800000"/>
+                      </a:lightRig>
+                    </a:scene3d>
+                    <a:sp3d contourW="6350">
+                      <a:bevelT w="50800" h="16510"/>
+                      <a:contourClr>
+                        <a:srgbClr val="C0C0C0"/>
+                      </a:contourClr>
+                    </a:sp3d>
                   </pic:spPr>
                 </pic:pic>
               </a:graphicData>
@@ -3135,7 +3239,7 @@
           <w:sz w:val="24"/>
         </w:rPr>
       </w:pPr>
-      <w:bookmarkStart w:id="4" w:name="_Toc9165241"/>
+      <w:bookmarkStart w:id="5" w:name="_Toc9343021"/>
       <w:r>
         <w:rPr>
           <w:color w:val="auto"/>
@@ -3186,7 +3290,7 @@
         </w:rPr>
         <w:t>. RGB prostor boja</w:t>
       </w:r>
-      <w:bookmarkEnd w:id="4"/>
+      <w:bookmarkEnd w:id="5"/>
     </w:p>
     <w:p>
       <w:pPr>
@@ -3198,29 +3302,454 @@
       <w:pPr>
         <w:spacing w:line="360" w:lineRule="auto"/>
         <w:jc w:val="both"/>
+      </w:pPr>
+      <w:r>
+        <w:t xml:space="preserve">Osim RGB modela </w:t>
+      </w:r>
+      <w:r>
+        <w:t xml:space="preserve">koji se najčešće koristi u elektroničkim sustavim imamo još </w:t>
+      </w:r>
+      <w:r>
+        <w:t>CIE, luma plus chroma/chrominance</w:t>
+      </w:r>
+      <w:r>
+        <w:t>, cilindrične transformacije</w:t>
+      </w:r>
+      <w:r>
+        <w:t xml:space="preserve"> i CMYK.</w:t>
+      </w:r>
+      <w:r>
+        <w:t xml:space="preserve"> U ovom radu se koriste slike RGB </w:t>
+      </w:r>
+      <w:r>
+        <w:t>modela</w:t>
+      </w:r>
+      <w:r>
+        <w:t xml:space="preserve"> boja.</w:t>
+      </w:r>
+    </w:p>
+    <w:p>
+      <w:pPr>
+        <w:spacing w:line="360" w:lineRule="auto"/>
+        <w:jc w:val="both"/>
+      </w:pPr>
+    </w:p>
+    <w:p>
+      <w:pPr>
+        <w:spacing w:line="360" w:lineRule="auto"/>
+        <w:jc w:val="both"/>
         <w:rPr>
           <w:lang w:val="en-US"/>
         </w:rPr>
       </w:pPr>
       <w:r>
-        <w:t>Itd.</w:t>
+        <w:t>Svijet oko nas je jedan veliki analogni sustav. Bilo koji ulaz koji možemo uočiti je analogan. Na primjer zvuk je analogan signal. Tako naše uši slušaju analogni sustav i mi govorom proizvodimo  analogni signal. Ista logika vrijedi za slike i video gdje su njihovi izvori analognog tipa, a naše oči  analogni senzori.</w:t>
+      </w:r>
+      <w:r>
+        <w:t xml:space="preserve"> Analogni signal se definira kao signal s kontinuiran područjem vrijednosti definiran u kotinuiranom vremenskom području</w:t>
+      </w:r>
+      <w:r>
+        <w:t xml:space="preserve"> (</w:t>
+      </w:r>
+      <w:r>
+        <w:t>s</w:t>
+      </w:r>
+      <w:r>
+        <w:t>lika 2.2)</w:t>
+      </w:r>
+      <w:r>
+        <w:t>.</w:t>
+      </w:r>
+      <w:r>
+        <w:t xml:space="preserve"> S druge strane računalni  sustavi (osobno računalo, raspberry pi, mobitel itd) su digitalni sustavi</w:t>
+      </w:r>
+      <w:r>
+        <w:t xml:space="preserve"> te se u svom </w:t>
+      </w:r>
+      <w:r>
+        <w:t>radu koriste digitalnim sign</w:t>
+      </w:r>
+      <w:r>
+        <w:t xml:space="preserve">alima. Digitalni signal </w:t>
+      </w:r>
+      <w:r>
+        <w:t xml:space="preserve">se definira kao </w:t>
+      </w:r>
+      <w:r>
+        <w:t>signal s dikretnim područjem vrijednosti definiran</w:t>
+      </w:r>
+      <w:r>
+        <w:t xml:space="preserve"> u diskretnom vremenskom područ</w:t>
+      </w:r>
+      <w:r>
+        <w:t>ju</w:t>
+      </w:r>
+      <w:r>
+        <w:t xml:space="preserve"> (slika 2.2.)</w:t>
+      </w:r>
+      <w:r>
+        <w:t xml:space="preserve">. </w:t>
+      </w:r>
+      <w:r>
+        <w:lastRenderedPageBreak/>
+        <w:t>Postupak pretvorbe analognog signala u digitalni signal (A/D pretvorba) se postiže uzorkovanjem i/ili kvantizacijom. [2]</w:t>
       </w:r>
     </w:p>
     <w:p>
       <w:pPr>
         <w:spacing w:line="360" w:lineRule="auto"/>
         <w:jc w:val="both"/>
+        <w:rPr>
+          <w:lang w:val="en-US"/>
+        </w:rPr>
+      </w:pPr>
+    </w:p>
+    <w:p>
+      <w:pPr>
+        <w:keepNext/>
+        <w:spacing w:line="360" w:lineRule="auto"/>
+        <w:jc w:val="center"/>
+      </w:pPr>
+      <w:r>
+        <w:rPr>
+          <w:noProof/>
+          <w:lang w:val="en-US"/>
+        </w:rPr>
+        <w:drawing>
+          <wp:inline distT="0" distB="0" distL="0" distR="0">
+            <wp:extent cx="5797111" cy="2536466"/>
+            <wp:effectExtent l="171450" t="190500" r="184785" b="168910"/>
+            <wp:docPr id="2" name="Picture 2"/>
+            <wp:cNvGraphicFramePr>
+              <a:graphicFrameLocks xmlns:a="http://schemas.openxmlformats.org/drawingml/2006/main" noChangeAspect="1"/>
+            </wp:cNvGraphicFramePr>
+            <a:graphic xmlns:a="http://schemas.openxmlformats.org/drawingml/2006/main">
+              <a:graphicData uri="http://schemas.openxmlformats.org/drawingml/2006/picture">
+                <pic:pic xmlns:pic="http://schemas.openxmlformats.org/drawingml/2006/picture">
+                  <pic:nvPicPr>
+                    <pic:cNvPr id="2" name="2_2 Analogni vs Digitalni signal.png"/>
+                    <pic:cNvPicPr/>
+                  </pic:nvPicPr>
+                  <pic:blipFill>
+                    <a:blip r:embed="rId12" cstate="print">
+                      <a:extLst>
+                        <a:ext uri="{28A0092B-C50C-407E-A947-70E740481C1C}">
+                          <a14:useLocalDpi xmlns:a14="http://schemas.microsoft.com/office/drawing/2010/main" val="0"/>
+                        </a:ext>
+                      </a:extLst>
+                    </a:blip>
+                    <a:stretch>
+                      <a:fillRect/>
+                    </a:stretch>
+                  </pic:blipFill>
+                  <pic:spPr>
+                    <a:xfrm>
+                      <a:off x="0" y="0"/>
+                      <a:ext cx="5881931" cy="2573578"/>
+                    </a:xfrm>
+                    <a:prstGeom prst="rect">
+                      <a:avLst/>
+                    </a:prstGeom>
+                    <a:solidFill>
+                      <a:srgbClr val="FFFFFF">
+                        <a:shade val="85000"/>
+                      </a:srgbClr>
+                    </a:solidFill>
+                    <a:ln w="190500" cap="rnd">
+                      <a:solidFill>
+                        <a:srgbClr val="FFFFFF"/>
+                      </a:solidFill>
+                    </a:ln>
+                    <a:effectLst>
+                      <a:outerShdw blurRad="50000" algn="tl" rotWithShape="0">
+                        <a:srgbClr val="000000">
+                          <a:alpha val="41000"/>
+                        </a:srgbClr>
+                      </a:outerShdw>
+                    </a:effectLst>
+                    <a:scene3d>
+                      <a:camera prst="orthographicFront"/>
+                      <a:lightRig rig="twoPt" dir="t">
+                        <a:rot lat="0" lon="0" rev="7800000"/>
+                      </a:lightRig>
+                    </a:scene3d>
+                    <a:sp3d contourW="6350">
+                      <a:bevelT w="50800" h="16510"/>
+                      <a:contourClr>
+                        <a:srgbClr val="C0C0C0"/>
+                      </a:contourClr>
+                    </a:sp3d>
+                  </pic:spPr>
+                </pic:pic>
+              </a:graphicData>
+            </a:graphic>
+          </wp:inline>
+        </w:drawing>
+      </w:r>
+    </w:p>
+    <w:p>
+      <w:pPr>
+        <w:pStyle w:val="Caption"/>
+        <w:jc w:val="center"/>
+        <w:rPr>
+          <w:color w:val="auto"/>
+          <w:sz w:val="24"/>
+        </w:rPr>
+      </w:pPr>
+      <w:bookmarkStart w:id="6" w:name="_Toc9343022"/>
+      <w:r>
+        <w:rPr>
+          <w:color w:val="auto"/>
+          <w:sz w:val="24"/>
+        </w:rPr>
+        <w:t>Slika 2.</w:t>
+      </w:r>
+      <w:r>
+        <w:rPr>
+          <w:color w:val="auto"/>
+          <w:sz w:val="24"/>
+        </w:rPr>
+        <w:fldChar w:fldCharType="begin"/>
+      </w:r>
+      <w:r>
+        <w:rPr>
+          <w:color w:val="auto"/>
+          <w:sz w:val="24"/>
+        </w:rPr>
+        <w:instrText xml:space="preserve"> SEQ Slika_2. \* ARABIC </w:instrText>
+      </w:r>
+      <w:r>
+        <w:rPr>
+          <w:color w:val="auto"/>
+          <w:sz w:val="24"/>
+        </w:rPr>
+        <w:fldChar w:fldCharType="separate"/>
+      </w:r>
+      <w:r>
+        <w:rPr>
+          <w:noProof/>
+          <w:color w:val="auto"/>
+          <w:sz w:val="24"/>
+        </w:rPr>
+        <w:t>2</w:t>
+      </w:r>
+      <w:r>
+        <w:rPr>
+          <w:color w:val="auto"/>
+          <w:sz w:val="24"/>
+        </w:rPr>
+        <w:fldChar w:fldCharType="end"/>
+      </w:r>
+      <w:r>
+        <w:rPr>
+          <w:color w:val="auto"/>
+          <w:sz w:val="24"/>
+        </w:rPr>
+        <w:t>.</w:t>
+      </w:r>
+      <w:r>
+        <w:rPr>
+          <w:color w:val="auto"/>
+          <w:sz w:val="24"/>
+        </w:rPr>
+        <w:t xml:space="preserve"> Analogni signal (lijevo)</w:t>
+      </w:r>
+      <w:r>
+        <w:rPr>
+          <w:color w:val="auto"/>
+          <w:sz w:val="24"/>
+        </w:rPr>
+        <w:t xml:space="preserve"> </w:t>
+      </w:r>
+      <w:r>
+        <w:rPr>
+          <w:color w:val="auto"/>
+          <w:sz w:val="24"/>
+        </w:rPr>
+        <w:t>i digitalni signal (desno)</w:t>
+      </w:r>
+      <w:bookmarkEnd w:id="6"/>
+    </w:p>
+    <w:p>
+      <w:pPr>
+        <w:jc w:val="both"/>
+        <w:rPr>
+          <w:lang w:val="en-US"/>
+        </w:rPr>
+      </w:pPr>
+    </w:p>
+    <w:p>
+      <w:pPr>
+        <w:jc w:val="both"/>
+      </w:pPr>
+      <w:r>
+        <w:rPr>
+          <w:lang w:val="en-US"/>
+        </w:rPr>
+        <w:t xml:space="preserve">Kao </w:t>
+      </w:r>
+      <w:r>
+        <w:t>što je već prije spomenuto u ovome radu se koristiti rasterski format slike.</w:t>
+      </w:r>
+      <w:r>
+        <w:t xml:space="preserve"> Da bi u potpunosti razumijeli rasterski format slike definirati ćemo što je to rezolucija i dubina slike. Rezolucija slike </w:t>
+      </w:r>
+      <w:r>
+        <w:t>je mjera kojom se opisuje oštrina i jasnoća slike pri čemu se definira koliko piksela slika ima po širini i visini</w:t>
+      </w:r>
+      <w:r>
+        <w:t xml:space="preserve">. </w:t>
+      </w:r>
+      <w:r>
+        <w:t>Primjer nekolicine popularnih rezolucija su 640x480, 1280x720, 1920x1080 i tako dalje.</w:t>
+      </w:r>
+      <w:r>
+        <w:t xml:space="preserve"> </w:t>
+      </w:r>
+      <w:r>
+        <w:t>Dubina boje, također poznat kao dubina bita, je broj bitova koji se koristi za označavanje boje jednog piksela.</w:t>
+      </w:r>
+      <w:r>
+        <w:t xml:space="preserve"> Slike se s obzirom na dubinu  slike mogu razvrstati na:</w:t>
+      </w:r>
+    </w:p>
+    <w:p>
+      <w:pPr>
+        <w:pStyle w:val="ListParagraph"/>
+        <w:numPr>
+          <w:ilvl w:val="0"/>
+          <w:numId w:val="6"/>
+        </w:numPr>
+        <w:jc w:val="both"/>
+      </w:pPr>
+      <w:r>
+        <w:t>kolor slike,</w:t>
+      </w:r>
+    </w:p>
+    <w:p>
+      <w:pPr>
+        <w:pStyle w:val="ListParagraph"/>
+        <w:numPr>
+          <w:ilvl w:val="0"/>
+          <w:numId w:val="6"/>
+        </w:numPr>
+        <w:jc w:val="both"/>
+      </w:pPr>
+      <w:r>
+        <w:t>slike s paletom boja,</w:t>
+      </w:r>
+    </w:p>
+    <w:p>
+      <w:pPr>
+        <w:pStyle w:val="ListParagraph"/>
+        <w:numPr>
+          <w:ilvl w:val="0"/>
+          <w:numId w:val="6"/>
+        </w:numPr>
+        <w:jc w:val="both"/>
+      </w:pPr>
+      <w:r>
+        <w:t>sive slike,</w:t>
+      </w:r>
+    </w:p>
+    <w:p>
+      <w:pPr>
+        <w:pStyle w:val="ListParagraph"/>
+        <w:numPr>
+          <w:ilvl w:val="0"/>
+          <w:numId w:val="6"/>
+        </w:numPr>
+        <w:jc w:val="both"/>
+      </w:pPr>
+      <w:r>
+        <w:t>crno/bijele slike.</w:t>
+      </w:r>
+    </w:p>
+    <w:p>
+      <w:pPr>
+        <w:jc w:val="both"/>
+      </w:pPr>
+      <w:r>
+        <w:t xml:space="preserve">Raspon bita koji se koristi za boje </w:t>
+      </w:r>
+      <w:r>
+        <w:t>pojedinog</w:t>
+      </w:r>
+      <w:r>
+        <w:t xml:space="preserve"> piksela varira od 1-bita, 4-bita, 8-bita</w:t>
+      </w:r>
+      <w:r>
+        <w:t>, 15/16 bita (visoke boje), 24-bita (prave boje) pa do 30/36/48-bita (duboke boje).</w:t>
+      </w:r>
+      <w:r>
+        <w:t xml:space="preserve"> Kod RGB modela boje s dubinom slike od 24-bita svaki piksel predstavljen je s 3 bajta, a svaki bajt definira jednu komponentu iz</w:t>
+      </w:r>
+      <w:r>
+        <w:t xml:space="preserve"> RGB</w:t>
+      </w:r>
+      <w:r>
+        <w:t xml:space="preserve"> modela boja (1 bajt </w:t>
+      </w:r>
+      <w:r>
+        <w:rPr>
+          <w:lang w:val="en-US"/>
+        </w:rPr>
+        <w:t xml:space="preserve">= </w:t>
+      </w:r>
+      <w:r>
+        <w:t>8 bita</w:t>
+      </w:r>
+      <w:r>
+        <w:t xml:space="preserve"> =&gt; 3 bajta </w:t>
+      </w:r>
+      <w:r>
+        <w:rPr>
+          <w:lang w:val="en-US"/>
+        </w:rPr>
+        <w:t xml:space="preserve">= 24 </w:t>
+      </w:r>
+      <w:proofErr w:type="spellStart"/>
+      <w:r>
+        <w:rPr>
+          <w:lang w:val="en-US"/>
+        </w:rPr>
+        <w:t>bita</w:t>
+      </w:r>
+      <w:proofErr w:type="spellEnd"/>
+      <w:r>
+        <w:t>).</w:t>
+      </w:r>
+      <w:r>
+        <w:t xml:space="preserve"> </w:t>
+      </w:r>
+      <w:r>
+        <w:t>U sivim slikama</w:t>
+      </w:r>
+      <w:r>
+        <w:t xml:space="preserve"> se najčešće koristi 1 bajt</w:t>
+      </w:r>
+      <w:r>
+        <w:t xml:space="preserve"> za definiranje različitih vrijednost nijansi sive boje.</w:t>
+      </w:r>
+      <w:r>
+        <w:t xml:space="preserve"> [1]</w:t>
+      </w:r>
+    </w:p>
+    <w:p>
+      <w:pPr>
+        <w:jc w:val="both"/>
       </w:pPr>
     </w:p>
     <w:p>
       <w:pPr>
         <w:pStyle w:val="Heading2"/>
       </w:pPr>
-      <w:bookmarkStart w:id="5" w:name="_Toc9247761"/>
-      <w:r>
+      <w:bookmarkStart w:id="7" w:name="_Toc9247761"/>
+      <w:r>
+        <w:lastRenderedPageBreak/>
         <w:t>2.3. Video signal</w:t>
       </w:r>
-      <w:bookmarkEnd w:id="5"/>
+      <w:bookmarkEnd w:id="7"/>
     </w:p>
     <w:p>
       <w:pPr>
@@ -3262,12 +3791,12 @@
         <w:pStyle w:val="Heading1"/>
         <w:spacing w:line="360" w:lineRule="auto"/>
       </w:pPr>
-      <w:bookmarkStart w:id="6" w:name="_Toc9247762"/>
+      <w:bookmarkStart w:id="8" w:name="_Toc9247762"/>
       <w:r>
         <w:lastRenderedPageBreak/>
         <w:t>LITERATURA</w:t>
       </w:r>
-      <w:bookmarkEnd w:id="6"/>
+      <w:bookmarkEnd w:id="8"/>
     </w:p>
     <w:p>
       <w:pPr>
@@ -3279,7 +3808,13 @@
         <w:spacing w:line="360" w:lineRule="auto"/>
       </w:pPr>
       <w:r>
-        <w:t>[1] Hrvoje Dujmić: „Multimedijski sustavi“, listopad 2012.</w:t>
+        <w:t>[1] Hrvoje Dujmić: „M</w:t>
+      </w:r>
+      <w:r>
+        <w:t xml:space="preserve">ultimedijski sustavi“, </w:t>
+      </w:r>
+      <w:r>
+        <w:t>2012.</w:t>
       </w:r>
     </w:p>
     <w:p>
@@ -3288,6 +3823,17 @@
       </w:pPr>
       <w:r>
         <w:t xml:space="preserve">[2] </w:t>
+      </w:r>
+      <w:r>
+        <w:t>Dinko Begušić: „Digitalna obrada signala“, 2017.</w:t>
+      </w:r>
+    </w:p>
+    <w:p>
+      <w:pPr>
+        <w:spacing w:line="360" w:lineRule="auto"/>
+      </w:pPr>
+      <w:r>
+        <w:t xml:space="preserve">[3]  </w:t>
       </w:r>
     </w:p>
     <w:p>
@@ -3301,12 +3847,12 @@
         <w:spacing w:line="360" w:lineRule="auto"/>
         <w:jc w:val="both"/>
       </w:pPr>
-      <w:bookmarkStart w:id="7" w:name="_Toc9247763"/>
+      <w:bookmarkStart w:id="9" w:name="_Toc9247763"/>
       <w:r>
         <w:lastRenderedPageBreak/>
         <w:t>POPIS SLIKA</w:t>
       </w:r>
-      <w:bookmarkEnd w:id="7"/>
+      <w:bookmarkEnd w:id="9"/>
     </w:p>
     <w:p>
       <w:pPr>
@@ -3318,8 +3864,9 @@
       <w:pPr>
         <w:pStyle w:val="TableofFigures"/>
         <w:tabs>
-          <w:tab w:val="right" w:leader="dot" w:pos="9420"/>
+          <w:tab w:val="right" w:leader="dot" w:pos="9020"/>
         </w:tabs>
+        <w:spacing w:line="360" w:lineRule="auto"/>
         <w:rPr>
           <w:rFonts w:asciiTheme="minorHAnsi" w:eastAsiaTheme="minorEastAsia" w:hAnsiTheme="minorHAnsi"/>
           <w:noProof/>
@@ -3336,7 +3883,7 @@
       <w:r>
         <w:fldChar w:fldCharType="separate"/>
       </w:r>
-      <w:hyperlink w:anchor="_Toc9165241" w:history="1">
+      <w:hyperlink w:anchor="_Toc9343021" w:history="1">
         <w:r>
           <w:rPr>
             <w:rStyle w:val="Hyperlink"/>
@@ -3363,7 +3910,7 @@
             <w:noProof/>
             <w:webHidden/>
           </w:rPr>
-          <w:instrText xml:space="preserve"> PAGEREF _Toc9165241 \h </w:instrText>
+          <w:instrText xml:space="preserve"> PAGEREF _Toc9343021 \h </w:instrText>
         </w:r>
         <w:r>
           <w:rPr>
@@ -3396,7 +3943,79 @@
     </w:p>
     <w:p>
       <w:pPr>
+        <w:pStyle w:val="TableofFigures"/>
+        <w:tabs>
+          <w:tab w:val="right" w:leader="dot" w:pos="9020"/>
+        </w:tabs>
         <w:spacing w:line="360" w:lineRule="auto"/>
+        <w:rPr>
+          <w:rFonts w:asciiTheme="minorHAnsi" w:eastAsiaTheme="minorEastAsia" w:hAnsiTheme="minorHAnsi"/>
+          <w:noProof/>
+          <w:sz w:val="22"/>
+          <w:lang w:val="en-US"/>
+        </w:rPr>
+      </w:pPr>
+      <w:hyperlink w:anchor="_Toc9343022" w:history="1">
+        <w:r>
+          <w:rPr>
+            <w:rStyle w:val="Hyperlink"/>
+            <w:noProof/>
+          </w:rPr>
+          <w:t>Slika 2.2. Analogni signal (lijevo) i digitalni signal (desno)</w:t>
+        </w:r>
+        <w:r>
+          <w:rPr>
+            <w:noProof/>
+            <w:webHidden/>
+          </w:rPr>
+          <w:tab/>
+        </w:r>
+        <w:r>
+          <w:rPr>
+            <w:noProof/>
+            <w:webHidden/>
+          </w:rPr>
+          <w:fldChar w:fldCharType="begin"/>
+        </w:r>
+        <w:r>
+          <w:rPr>
+            <w:noProof/>
+            <w:webHidden/>
+          </w:rPr>
+          <w:instrText xml:space="preserve"> PAGEREF _Toc9343022 \h </w:instrText>
+        </w:r>
+        <w:r>
+          <w:rPr>
+            <w:noProof/>
+            <w:webHidden/>
+          </w:rPr>
+        </w:r>
+        <w:r>
+          <w:rPr>
+            <w:noProof/>
+            <w:webHidden/>
+          </w:rPr>
+          <w:fldChar w:fldCharType="separate"/>
+        </w:r>
+        <w:r>
+          <w:rPr>
+            <w:noProof/>
+            <w:webHidden/>
+          </w:rPr>
+          <w:t>5</w:t>
+        </w:r>
+        <w:r>
+          <w:rPr>
+            <w:noProof/>
+            <w:webHidden/>
+          </w:rPr>
+          <w:fldChar w:fldCharType="end"/>
+        </w:r>
+      </w:hyperlink>
+    </w:p>
+    <w:p>
+      <w:pPr>
+        <w:spacing w:line="360" w:lineRule="auto"/>
         <w:jc w:val="both"/>
       </w:pPr>
       <w:r>
@@ -3412,12 +4031,12 @@
       <w:pPr>
         <w:pStyle w:val="Heading1"/>
       </w:pPr>
-      <w:bookmarkStart w:id="8" w:name="_Toc9247764"/>
+      <w:bookmarkStart w:id="10" w:name="_Toc9247764"/>
       <w:r>
         <w:lastRenderedPageBreak/>
         <w:t>POPIS OZNAKA I KRATICA</w:t>
       </w:r>
-      <w:bookmarkEnd w:id="8"/>
+      <w:bookmarkEnd w:id="10"/>
     </w:p>
     <w:p/>
     <w:p>
@@ -3425,6 +4044,37 @@
         <w:t>RGB (red, blue, green) – crvena, plava, zelena</w:t>
       </w:r>
     </w:p>
+    <w:p>
+      <w:r>
+        <w:t xml:space="preserve">CIE - </w:t>
+      </w:r>
+      <w:r>
+        <w:t>Commission internationale de l'éclairage</w:t>
+      </w:r>
+    </w:p>
+    <w:p>
+      <w:r>
+        <w:t>CMYK</w:t>
+      </w:r>
+      <w:r>
+        <w:t xml:space="preserve"> (</w:t>
+      </w:r>
+      <w:r>
+        <w:t>cyan, magenta, yellow, black</w:t>
+      </w:r>
+      <w:r>
+        <w:t xml:space="preserve">) </w:t>
+      </w:r>
+      <w:r>
+        <w:t>–</w:t>
+      </w:r>
+      <w:r>
+        <w:t xml:space="preserve"> </w:t>
+      </w:r>
+      <w:r>
+        <w:t>cijan, magenta, žuta, crna</w:t>
+      </w:r>
+    </w:p>
     <w:p/>
     <w:p>
       <w:r>
@@ -3435,12 +4085,12 @@
       <w:pPr>
         <w:pStyle w:val="Heading1"/>
       </w:pPr>
-      <w:bookmarkStart w:id="9" w:name="_Toc9247765"/>
+      <w:bookmarkStart w:id="11" w:name="_Toc9247765"/>
       <w:r>
         <w:lastRenderedPageBreak/>
         <w:t>SAŽETAK</w:t>
       </w:r>
-      <w:bookmarkEnd w:id="9"/>
+      <w:bookmarkEnd w:id="11"/>
     </w:p>
     <w:p/>
     <w:p>
@@ -3453,11 +4103,11 @@
       <w:pPr>
         <w:pStyle w:val="Heading1"/>
       </w:pPr>
-      <w:bookmarkStart w:id="10" w:name="_Toc9247766"/>
+      <w:bookmarkStart w:id="12" w:name="_Toc9247766"/>
       <w:r>
         <w:t>KLJUČNE RIJEČI</w:t>
       </w:r>
-      <w:bookmarkEnd w:id="10"/>
+      <w:bookmarkEnd w:id="12"/>
     </w:p>
     <w:p/>
     <w:p>
@@ -3474,31 +4124,29 @@
       <w:pPr>
         <w:pStyle w:val="Heading1"/>
       </w:pPr>
-      <w:bookmarkStart w:id="11" w:name="_Toc9247767"/>
+      <w:bookmarkStart w:id="13" w:name="_Toc9247767"/>
       <w:r>
         <w:lastRenderedPageBreak/>
         <w:t>TITLE</w:t>
       </w:r>
-      <w:bookmarkEnd w:id="11"/>
+      <w:bookmarkEnd w:id="13"/>
     </w:p>
     <w:p/>
     <w:p>
       <w:r>
         <w:t>A prototype of an autonomous vehicle with the camera</w:t>
       </w:r>
-      <w:bookmarkStart w:id="12" w:name="_GoBack"/>
-      <w:bookmarkEnd w:id="12"/>
     </w:p>
     <w:p/>
     <w:p>
       <w:pPr>
         <w:pStyle w:val="Heading1"/>
       </w:pPr>
-      <w:bookmarkStart w:id="13" w:name="_Toc9247768"/>
+      <w:bookmarkStart w:id="14" w:name="_Toc9247768"/>
       <w:r>
         <w:t>SUMMARY</w:t>
       </w:r>
-      <w:bookmarkEnd w:id="13"/>
+      <w:bookmarkEnd w:id="14"/>
     </w:p>
     <w:p/>
     <w:p>
@@ -3511,11 +4159,11 @@
       <w:pPr>
         <w:pStyle w:val="Heading1"/>
       </w:pPr>
-      <w:bookmarkStart w:id="14" w:name="_Toc9247769"/>
+      <w:bookmarkStart w:id="15" w:name="_Toc9247769"/>
       <w:r>
         <w:t>KEYWORDS</w:t>
       </w:r>
-      <w:bookmarkEnd w:id="14"/>
+      <w:bookmarkEnd w:id="15"/>
     </w:p>
     <w:p/>
     <w:p>
@@ -3524,12 +4172,12 @@
       </w:r>
     </w:p>
     <w:sectPr>
-      <w:footerReference w:type="default" r:id="rId12"/>
+      <w:footerReference w:type="default" r:id="rId13"/>
       <w:pgSz w:w="11910" w:h="16840"/>
-      <w:pgMar w:top="1320" w:right="1000" w:bottom="1240" w:left="1480" w:header="0" w:footer="1060" w:gutter="0"/>
+      <w:pgMar w:top="1440" w:right="1440" w:bottom="1440" w:left="1440" w:header="0" w:footer="1060" w:gutter="0"/>
       <w:pgNumType w:start="1"/>
       <w:cols w:space="720"/>
-      <w:docGrid w:linePitch="299"/>
+      <w:docGrid w:linePitch="326"/>
     </w:sectPr>
   </w:body>
 </w:document>
@@ -3610,7 +4258,7 @@
           <w:rPr>
             <w:noProof/>
           </w:rPr>
-          <w:t>9</w:t>
+          <w:t>11</w:t>
         </w:r>
         <w:r>
           <w:rPr>
@@ -4109,6 +4757,119 @@
     </w:lvl>
   </w:abstractNum>
   <w:abstractNum w:abstractNumId="4" w15:restartNumberingAfterBreak="0">
+    <w:nsid w:val="67D76858"/>
+    <w:multiLevelType w:val="hybridMultilevel"/>
+    <w:tmpl w:val="8C087A40"/>
+    <w:lvl w:ilvl="0" w:tplc="04090001">
+      <w:start w:val="1"/>
+      <w:numFmt w:val="bullet"/>
+      <w:lvlText w:val=""/>
+      <w:lvlJc w:val="left"/>
+      <w:pPr>
+        <w:ind w:left="720" w:hanging="360"/>
+      </w:pPr>
+      <w:rPr>
+        <w:rFonts w:ascii="Symbol" w:hAnsi="Symbol" w:hint="default"/>
+      </w:rPr>
+    </w:lvl>
+    <w:lvl w:ilvl="1" w:tplc="04090003" w:tentative="1">
+      <w:start w:val="1"/>
+      <w:numFmt w:val="bullet"/>
+      <w:lvlText w:val="o"/>
+      <w:lvlJc w:val="left"/>
+      <w:pPr>
+        <w:ind w:left="1440" w:hanging="360"/>
+      </w:pPr>
+      <w:rPr>
+        <w:rFonts w:ascii="Courier New" w:hAnsi="Courier New" w:cs="Courier New" w:hint="default"/>
+      </w:rPr>
+    </w:lvl>
+    <w:lvl w:ilvl="2" w:tplc="04090005" w:tentative="1">
+      <w:start w:val="1"/>
+      <w:numFmt w:val="bullet"/>
+      <w:lvlText w:val=""/>
+      <w:lvlJc w:val="left"/>
+      <w:pPr>
+        <w:ind w:left="2160" w:hanging="360"/>
+      </w:pPr>
+      <w:rPr>
+        <w:rFonts w:ascii="Wingdings" w:hAnsi="Wingdings" w:hint="default"/>
+      </w:rPr>
+    </w:lvl>
+    <w:lvl w:ilvl="3" w:tplc="04090001" w:tentative="1">
+      <w:start w:val="1"/>
+      <w:numFmt w:val="bullet"/>
+      <w:lvlText w:val=""/>
+      <w:lvlJc w:val="left"/>
+      <w:pPr>
+        <w:ind w:left="2880" w:hanging="360"/>
+      </w:pPr>
+      <w:rPr>
+        <w:rFonts w:ascii="Symbol" w:hAnsi="Symbol" w:hint="default"/>
+      </w:rPr>
+    </w:lvl>
+    <w:lvl w:ilvl="4" w:tplc="04090003" w:tentative="1">
+      <w:start w:val="1"/>
+      <w:numFmt w:val="bullet"/>
+      <w:lvlText w:val="o"/>
+      <w:lvlJc w:val="left"/>
+      <w:pPr>
+        <w:ind w:left="3600" w:hanging="360"/>
+      </w:pPr>
+      <w:rPr>
+        <w:rFonts w:ascii="Courier New" w:hAnsi="Courier New" w:cs="Courier New" w:hint="default"/>
+      </w:rPr>
+    </w:lvl>
+    <w:lvl w:ilvl="5" w:tplc="04090005" w:tentative="1">
+      <w:start w:val="1"/>
+      <w:numFmt w:val="bullet"/>
+      <w:lvlText w:val=""/>
+      <w:lvlJc w:val="left"/>
+      <w:pPr>
+        <w:ind w:left="4320" w:hanging="360"/>
+      </w:pPr>
+      <w:rPr>
+        <w:rFonts w:ascii="Wingdings" w:hAnsi="Wingdings" w:hint="default"/>
+      </w:rPr>
+    </w:lvl>
+    <w:lvl w:ilvl="6" w:tplc="04090001" w:tentative="1">
+      <w:start w:val="1"/>
+      <w:numFmt w:val="bullet"/>
+      <w:lvlText w:val=""/>
+      <w:lvlJc w:val="left"/>
+      <w:pPr>
+        <w:ind w:left="5040" w:hanging="360"/>
+      </w:pPr>
+      <w:rPr>
+        <w:rFonts w:ascii="Symbol" w:hAnsi="Symbol" w:hint="default"/>
+      </w:rPr>
+    </w:lvl>
+    <w:lvl w:ilvl="7" w:tplc="04090003" w:tentative="1">
+      <w:start w:val="1"/>
+      <w:numFmt w:val="bullet"/>
+      <w:lvlText w:val="o"/>
+      <w:lvlJc w:val="left"/>
+      <w:pPr>
+        <w:ind w:left="5760" w:hanging="360"/>
+      </w:pPr>
+      <w:rPr>
+        <w:rFonts w:ascii="Courier New" w:hAnsi="Courier New" w:cs="Courier New" w:hint="default"/>
+      </w:rPr>
+    </w:lvl>
+    <w:lvl w:ilvl="8" w:tplc="04090005" w:tentative="1">
+      <w:start w:val="1"/>
+      <w:numFmt w:val="bullet"/>
+      <w:lvlText w:val=""/>
+      <w:lvlJc w:val="left"/>
+      <w:pPr>
+        <w:ind w:left="6480" w:hanging="360"/>
+      </w:pPr>
+      <w:rPr>
+        <w:rFonts w:ascii="Wingdings" w:hAnsi="Wingdings" w:hint="default"/>
+      </w:rPr>
+    </w:lvl>
+  </w:abstractNum>
+  <w:abstractNum w:abstractNumId="5" w15:restartNumberingAfterBreak="0">
     <w:nsid w:val="79E934FF"/>
     <w:multiLevelType w:val="hybridMultilevel"/>
     <w:tmpl w:val="9E606758"/>
@@ -4195,7 +4956,7 @@
     </w:lvl>
   </w:abstractNum>
   <w:num w:numId="1">
-    <w:abstractNumId w:val="4"/>
+    <w:abstractNumId w:val="5"/>
   </w:num>
   <w:num w:numId="2">
     <w:abstractNumId w:val="3"/>
@@ -4208,6 +4969,9 @@
   </w:num>
   <w:num w:numId="5">
     <w:abstractNumId w:val="2"/>
+  </w:num>
+  <w:num w:numId="6">
+    <w:abstractNumId w:val="4"/>
   </w:num>
 </w:numbering>
 </file>
@@ -5153,7 +5917,7 @@
 </file>
 
 <file path=customXml/itemProps1.xml><?xml version="1.0" encoding="utf-8"?>
-<ds:datastoreItem xmlns:ds="http://schemas.openxmlformats.org/officeDocument/2006/customXml" ds:itemID="{5689B801-B426-42E9-843E-CBC6C690F47E}">
+<ds:datastoreItem xmlns:ds="http://schemas.openxmlformats.org/officeDocument/2006/customXml" ds:itemID="{84081F79-0739-417C-B84E-D6D4C2CC7EB6}">
   <ds:schemaRefs>
     <ds:schemaRef ds:uri="http://schemas.openxmlformats.org/officeDocument/2006/bibliography"/>
   </ds:schemaRefs>

</xml_diff>

<commit_message>
dodan uvod za pricu o MJPEG kompresiji kod video signala
</commit_message>
<xml_diff>
--- a/Diplmoski_Marko_Rasetina.docx
+++ b/Diplmoski_Marko_Rasetina.docx
@@ -1480,7 +1480,6 @@
               <w:rFonts w:ascii="Times New Roman" w:hAnsi="Times New Roman" w:cs="Times New Roman"/>
               <w:b/>
               <w:color w:val="auto"/>
-              <w:lang w:val="hr-HR"/>
             </w:rPr>
           </w:pPr>
           <w:r>
@@ -1488,7 +1487,6 @@
               <w:rFonts w:ascii="Times New Roman" w:hAnsi="Times New Roman" w:cs="Times New Roman"/>
               <w:b/>
               <w:color w:val="auto"/>
-              <w:lang w:val="hr-HR"/>
             </w:rPr>
             <w:t>Sadržaj</w:t>
           </w:r>
@@ -1512,7 +1510,7 @@
           <w:r>
             <w:fldChar w:fldCharType="separate"/>
           </w:r>
-          <w:hyperlink w:anchor="_Toc9247757" w:history="1">
+          <w:hyperlink w:anchor="_Toc9508968" w:history="1">
             <w:r>
               <w:rPr>
                 <w:rStyle w:val="Hyperlink"/>
@@ -1539,7 +1537,7 @@
                 <w:noProof/>
                 <w:webHidden/>
               </w:rPr>
-              <w:instrText xml:space="preserve"> PAGEREF _Toc9247757 \h </w:instrText>
+              <w:instrText xml:space="preserve"> PAGEREF _Toc9508968 \h </w:instrText>
             </w:r>
             <w:r>
               <w:rPr>
@@ -1580,7 +1578,7 @@
               <w:lang w:val="en-US"/>
             </w:rPr>
           </w:pPr>
-          <w:hyperlink w:anchor="_Toc9247758" w:history="1">
+          <w:hyperlink w:anchor="_Toc9508969" w:history="1">
             <w:r>
               <w:rPr>
                 <w:rStyle w:val="Hyperlink"/>
@@ -1607,7 +1605,7 @@
                 <w:noProof/>
                 <w:webHidden/>
               </w:rPr>
-              <w:instrText xml:space="preserve"> PAGEREF _Toc9247758 \h </w:instrText>
+              <w:instrText xml:space="preserve"> PAGEREF _Toc9508969 \h </w:instrText>
             </w:r>
             <w:r>
               <w:rPr>
@@ -1651,7 +1649,7 @@
               <w:lang w:val="en-US"/>
             </w:rPr>
           </w:pPr>
-          <w:hyperlink w:anchor="_Toc9247759" w:history="1">
+          <w:hyperlink w:anchor="_Toc9508970" w:history="1">
             <w:r>
               <w:rPr>
                 <w:rStyle w:val="Hyperlink"/>
@@ -1678,7 +1676,7 @@
                 <w:noProof/>
                 <w:webHidden/>
               </w:rPr>
-              <w:instrText xml:space="preserve"> PAGEREF _Toc9247759 \h </w:instrText>
+              <w:instrText xml:space="preserve"> PAGEREF _Toc9508970 \h </w:instrText>
             </w:r>
             <w:r>
               <w:rPr>
@@ -1722,7 +1720,7 @@
               <w:lang w:val="en-US"/>
             </w:rPr>
           </w:pPr>
-          <w:hyperlink w:anchor="_Toc9247760" w:history="1">
+          <w:hyperlink w:anchor="_Toc9508971" w:history="1">
             <w:r>
               <w:rPr>
                 <w:rStyle w:val="Hyperlink"/>
@@ -1749,7 +1747,7 @@
                 <w:noProof/>
                 <w:webHidden/>
               </w:rPr>
-              <w:instrText xml:space="preserve"> PAGEREF _Toc9247760 \h </w:instrText>
+              <w:instrText xml:space="preserve"> PAGEREF _Toc9508971 \h </w:instrText>
             </w:r>
             <w:r>
               <w:rPr>
@@ -1793,7 +1791,7 @@
               <w:lang w:val="en-US"/>
             </w:rPr>
           </w:pPr>
-          <w:hyperlink w:anchor="_Toc9247761" w:history="1">
+          <w:hyperlink w:anchor="_Toc9508972" w:history="1">
             <w:r>
               <w:rPr>
                 <w:rStyle w:val="Hyperlink"/>
@@ -1820,7 +1818,7 @@
                 <w:noProof/>
                 <w:webHidden/>
               </w:rPr>
-              <w:instrText xml:space="preserve"> PAGEREF _Toc9247761 \h </w:instrText>
+              <w:instrText xml:space="preserve"> PAGEREF _Toc9508972 \h </w:instrText>
             </w:r>
             <w:r>
               <w:rPr>
@@ -1861,13 +1859,13 @@
               <w:lang w:val="en-US"/>
             </w:rPr>
           </w:pPr>
-          <w:hyperlink w:anchor="_Toc9247762" w:history="1">
+          <w:hyperlink w:anchor="_Toc9508973" w:history="1">
             <w:r>
               <w:rPr>
                 <w:rStyle w:val="Hyperlink"/>
                 <w:noProof/>
               </w:rPr>
-              <w:t>LITERATURA</w:t>
+              <w:t>3. UMJETNA INTELIGENCIJA I STROJNO UČENJE</w:t>
             </w:r>
             <w:r>
               <w:rPr>
@@ -1888,7 +1886,7 @@
                 <w:noProof/>
                 <w:webHidden/>
               </w:rPr>
-              <w:instrText xml:space="preserve"> PAGEREF _Toc9247762 \h </w:instrText>
+              <w:instrText xml:space="preserve"> PAGEREF _Toc9508973 \h </w:instrText>
             </w:r>
             <w:r>
               <w:rPr>
@@ -1908,7 +1906,78 @@
                 <w:noProof/>
                 <w:webHidden/>
               </w:rPr>
-              <w:t>7</w:t>
+              <w:t>8</w:t>
+            </w:r>
+            <w:r>
+              <w:rPr>
+                <w:noProof/>
+                <w:webHidden/>
+              </w:rPr>
+              <w:fldChar w:fldCharType="end"/>
+            </w:r>
+          </w:hyperlink>
+        </w:p>
+        <w:p>
+          <w:pPr>
+            <w:pStyle w:val="TOC2"/>
+            <w:tabs>
+              <w:tab w:val="right" w:leader="dot" w:pos="9020"/>
+            </w:tabs>
+            <w:rPr>
+              <w:rFonts w:asciiTheme="minorHAnsi" w:eastAsiaTheme="minorEastAsia" w:hAnsiTheme="minorHAnsi"/>
+              <w:noProof/>
+              <w:sz w:val="22"/>
+              <w:lang w:val="en-US"/>
+            </w:rPr>
+          </w:pPr>
+          <w:hyperlink w:anchor="_Toc9508974" w:history="1">
+            <w:r>
+              <w:rPr>
+                <w:rStyle w:val="Hyperlink"/>
+                <w:noProof/>
+              </w:rPr>
+              <w:t>3.1. Umjetna inteligencija</w:t>
+            </w:r>
+            <w:r>
+              <w:rPr>
+                <w:noProof/>
+                <w:webHidden/>
+              </w:rPr>
+              <w:tab/>
+            </w:r>
+            <w:r>
+              <w:rPr>
+                <w:noProof/>
+                <w:webHidden/>
+              </w:rPr>
+              <w:fldChar w:fldCharType="begin"/>
+            </w:r>
+            <w:r>
+              <w:rPr>
+                <w:noProof/>
+                <w:webHidden/>
+              </w:rPr>
+              <w:instrText xml:space="preserve"> PAGEREF _Toc9508974 \h </w:instrText>
+            </w:r>
+            <w:r>
+              <w:rPr>
+                <w:noProof/>
+                <w:webHidden/>
+              </w:rPr>
+            </w:r>
+            <w:r>
+              <w:rPr>
+                <w:noProof/>
+                <w:webHidden/>
+              </w:rPr>
+              <w:fldChar w:fldCharType="separate"/>
+            </w:r>
+            <w:r>
+              <w:rPr>
+                <w:noProof/>
+                <w:webHidden/>
+              </w:rPr>
+              <w:t>8</w:t>
             </w:r>
             <w:r>
               <w:rPr>
@@ -1929,13 +1998,13 @@
               <w:lang w:val="en-US"/>
             </w:rPr>
           </w:pPr>
-          <w:hyperlink w:anchor="_Toc9247763" w:history="1">
+          <w:hyperlink w:anchor="_Toc9508975" w:history="1">
             <w:r>
               <w:rPr>
                 <w:rStyle w:val="Hyperlink"/>
                 <w:noProof/>
               </w:rPr>
-              <w:t>POPIS SLIKA</w:t>
+              <w:t>4. NEURONSKE MREŽE</w:t>
             </w:r>
             <w:r>
               <w:rPr>
@@ -1956,7 +2025,7 @@
                 <w:noProof/>
                 <w:webHidden/>
               </w:rPr>
-              <w:instrText xml:space="preserve"> PAGEREF _Toc9247763 \h </w:instrText>
+              <w:instrText xml:space="preserve"> PAGEREF _Toc9508975 \h </w:instrText>
             </w:r>
             <w:r>
               <w:rPr>
@@ -1976,7 +2045,78 @@
                 <w:noProof/>
                 <w:webHidden/>
               </w:rPr>
-              <w:t>8</w:t>
+              <w:t>9</w:t>
+            </w:r>
+            <w:r>
+              <w:rPr>
+                <w:noProof/>
+                <w:webHidden/>
+              </w:rPr>
+              <w:fldChar w:fldCharType="end"/>
+            </w:r>
+          </w:hyperlink>
+        </w:p>
+        <w:p>
+          <w:pPr>
+            <w:pStyle w:val="TOC2"/>
+            <w:tabs>
+              <w:tab w:val="right" w:leader="dot" w:pos="9020"/>
+            </w:tabs>
+            <w:rPr>
+              <w:rFonts w:asciiTheme="minorHAnsi" w:eastAsiaTheme="minorEastAsia" w:hAnsiTheme="minorHAnsi"/>
+              <w:noProof/>
+              <w:sz w:val="22"/>
+              <w:lang w:val="en-US"/>
+            </w:rPr>
+          </w:pPr>
+          <w:hyperlink w:anchor="_Toc9508976" w:history="1">
+            <w:r>
+              <w:rPr>
+                <w:rStyle w:val="Hyperlink"/>
+                <w:noProof/>
+              </w:rPr>
+              <w:t>4.1. Duboko učenje</w:t>
+            </w:r>
+            <w:r>
+              <w:rPr>
+                <w:noProof/>
+                <w:webHidden/>
+              </w:rPr>
+              <w:tab/>
+            </w:r>
+            <w:r>
+              <w:rPr>
+                <w:noProof/>
+                <w:webHidden/>
+              </w:rPr>
+              <w:fldChar w:fldCharType="begin"/>
+            </w:r>
+            <w:r>
+              <w:rPr>
+                <w:noProof/>
+                <w:webHidden/>
+              </w:rPr>
+              <w:instrText xml:space="preserve"> PAGEREF _Toc9508976 \h </w:instrText>
+            </w:r>
+            <w:r>
+              <w:rPr>
+                <w:noProof/>
+                <w:webHidden/>
+              </w:rPr>
+            </w:r>
+            <w:r>
+              <w:rPr>
+                <w:noProof/>
+                <w:webHidden/>
+              </w:rPr>
+              <w:fldChar w:fldCharType="separate"/>
+            </w:r>
+            <w:r>
+              <w:rPr>
+                <w:noProof/>
+                <w:webHidden/>
+              </w:rPr>
+              <w:t>9</w:t>
             </w:r>
             <w:r>
               <w:rPr>
@@ -1997,13 +2137,13 @@
               <w:lang w:val="en-US"/>
             </w:rPr>
           </w:pPr>
-          <w:hyperlink w:anchor="_Toc9247764" w:history="1">
+          <w:hyperlink w:anchor="_Toc9508977" w:history="1">
             <w:r>
               <w:rPr>
                 <w:rStyle w:val="Hyperlink"/>
                 <w:noProof/>
               </w:rPr>
-              <w:t>POPIS OZNAKA I KRATICA</w:t>
+              <w:t>5. KOMPJUTERSKI VID</w:t>
             </w:r>
             <w:r>
               <w:rPr>
@@ -2024,7 +2164,7 @@
                 <w:noProof/>
                 <w:webHidden/>
               </w:rPr>
-              <w:instrText xml:space="preserve"> PAGEREF _Toc9247764 \h </w:instrText>
+              <w:instrText xml:space="preserve"> PAGEREF _Toc9508977 \h </w:instrText>
             </w:r>
             <w:r>
               <w:rPr>
@@ -2044,7 +2184,7 @@
                 <w:noProof/>
                 <w:webHidden/>
               </w:rPr>
-              <w:t>9</w:t>
+              <w:t>10</w:t>
             </w:r>
             <w:r>
               <w:rPr>
@@ -2065,13 +2205,13 @@
               <w:lang w:val="en-US"/>
             </w:rPr>
           </w:pPr>
-          <w:hyperlink w:anchor="_Toc9247765" w:history="1">
+          <w:hyperlink w:anchor="_Toc9508978" w:history="1">
             <w:r>
               <w:rPr>
                 <w:rStyle w:val="Hyperlink"/>
                 <w:noProof/>
               </w:rPr>
-              <w:t>SAŽETAK</w:t>
+              <w:t>LITERATURA</w:t>
             </w:r>
             <w:r>
               <w:rPr>
@@ -2092,7 +2232,7 @@
                 <w:noProof/>
                 <w:webHidden/>
               </w:rPr>
-              <w:instrText xml:space="preserve"> PAGEREF _Toc9247765 \h </w:instrText>
+              <w:instrText xml:space="preserve"> PAGEREF _Toc9508978 \h </w:instrText>
             </w:r>
             <w:r>
               <w:rPr>
@@ -2112,7 +2252,7 @@
                 <w:noProof/>
                 <w:webHidden/>
               </w:rPr>
-              <w:t>10</w:t>
+              <w:t>11</w:t>
             </w:r>
             <w:r>
               <w:rPr>
@@ -2133,13 +2273,13 @@
               <w:lang w:val="en-US"/>
             </w:rPr>
           </w:pPr>
-          <w:hyperlink w:anchor="_Toc9247766" w:history="1">
+          <w:hyperlink w:anchor="_Toc9508979" w:history="1">
             <w:r>
               <w:rPr>
                 <w:rStyle w:val="Hyperlink"/>
                 <w:noProof/>
               </w:rPr>
-              <w:t>KLJUČNE RIJEČI</w:t>
+              <w:t>POPIS SLIKA</w:t>
             </w:r>
             <w:r>
               <w:rPr>
@@ -2160,7 +2300,7 @@
                 <w:noProof/>
                 <w:webHidden/>
               </w:rPr>
-              <w:instrText xml:space="preserve"> PAGEREF _Toc9247766 \h </w:instrText>
+              <w:instrText xml:space="preserve"> PAGEREF _Toc9508979 \h </w:instrText>
             </w:r>
             <w:r>
               <w:rPr>
@@ -2180,7 +2320,7 @@
                 <w:noProof/>
                 <w:webHidden/>
               </w:rPr>
-              <w:t>10</w:t>
+              <w:t>12</w:t>
             </w:r>
             <w:r>
               <w:rPr>
@@ -2201,13 +2341,13 @@
               <w:lang w:val="en-US"/>
             </w:rPr>
           </w:pPr>
-          <w:hyperlink w:anchor="_Toc9247767" w:history="1">
+          <w:hyperlink w:anchor="_Toc9508980" w:history="1">
             <w:r>
               <w:rPr>
                 <w:rStyle w:val="Hyperlink"/>
                 <w:noProof/>
               </w:rPr>
-              <w:t>TITLE</w:t>
+              <w:t>POPIS OZNAKA I KRATICA</w:t>
             </w:r>
             <w:r>
               <w:rPr>
@@ -2228,7 +2368,7 @@
                 <w:noProof/>
                 <w:webHidden/>
               </w:rPr>
-              <w:instrText xml:space="preserve"> PAGEREF _Toc9247767 \h </w:instrText>
+              <w:instrText xml:space="preserve"> PAGEREF _Toc9508980 \h </w:instrText>
             </w:r>
             <w:r>
               <w:rPr>
@@ -2248,7 +2388,7 @@
                 <w:noProof/>
                 <w:webHidden/>
               </w:rPr>
-              <w:t>11</w:t>
+              <w:t>13</w:t>
             </w:r>
             <w:r>
               <w:rPr>
@@ -2269,13 +2409,13 @@
               <w:lang w:val="en-US"/>
             </w:rPr>
           </w:pPr>
-          <w:hyperlink w:anchor="_Toc9247768" w:history="1">
+          <w:hyperlink w:anchor="_Toc9508981" w:history="1">
             <w:r>
               <w:rPr>
                 <w:rStyle w:val="Hyperlink"/>
                 <w:noProof/>
               </w:rPr>
-              <w:t>SUMMARY</w:t>
+              <w:t>SAŽETAK</w:t>
             </w:r>
             <w:r>
               <w:rPr>
@@ -2296,7 +2436,7 @@
                 <w:noProof/>
                 <w:webHidden/>
               </w:rPr>
-              <w:instrText xml:space="preserve"> PAGEREF _Toc9247768 \h </w:instrText>
+              <w:instrText xml:space="preserve"> PAGEREF _Toc9508981 \h </w:instrText>
             </w:r>
             <w:r>
               <w:rPr>
@@ -2316,7 +2456,7 @@
                 <w:noProof/>
                 <w:webHidden/>
               </w:rPr>
-              <w:t>11</w:t>
+              <w:t>14</w:t>
             </w:r>
             <w:r>
               <w:rPr>
@@ -2337,12 +2477,216 @@
               <w:lang w:val="en-US"/>
             </w:rPr>
           </w:pPr>
-          <w:hyperlink w:anchor="_Toc9247769" w:history="1">
+          <w:hyperlink w:anchor="_Toc9508982" w:history="1">
             <w:r>
               <w:rPr>
                 <w:rStyle w:val="Hyperlink"/>
                 <w:noProof/>
               </w:rPr>
+              <w:t>KLJUČNE RIJEČI</w:t>
+            </w:r>
+            <w:r>
+              <w:rPr>
+                <w:noProof/>
+                <w:webHidden/>
+              </w:rPr>
+              <w:tab/>
+            </w:r>
+            <w:r>
+              <w:rPr>
+                <w:noProof/>
+                <w:webHidden/>
+              </w:rPr>
+              <w:fldChar w:fldCharType="begin"/>
+            </w:r>
+            <w:r>
+              <w:rPr>
+                <w:noProof/>
+                <w:webHidden/>
+              </w:rPr>
+              <w:instrText xml:space="preserve"> PAGEREF _Toc9508982 \h </w:instrText>
+            </w:r>
+            <w:r>
+              <w:rPr>
+                <w:noProof/>
+                <w:webHidden/>
+              </w:rPr>
+            </w:r>
+            <w:r>
+              <w:rPr>
+                <w:noProof/>
+                <w:webHidden/>
+              </w:rPr>
+              <w:fldChar w:fldCharType="separate"/>
+            </w:r>
+            <w:r>
+              <w:rPr>
+                <w:noProof/>
+                <w:webHidden/>
+              </w:rPr>
+              <w:t>14</w:t>
+            </w:r>
+            <w:r>
+              <w:rPr>
+                <w:noProof/>
+                <w:webHidden/>
+              </w:rPr>
+              <w:fldChar w:fldCharType="end"/>
+            </w:r>
+          </w:hyperlink>
+        </w:p>
+        <w:p>
+          <w:pPr>
+            <w:pStyle w:val="TOC1"/>
+            <w:rPr>
+              <w:rFonts w:asciiTheme="minorHAnsi" w:eastAsiaTheme="minorEastAsia" w:hAnsiTheme="minorHAnsi"/>
+              <w:noProof/>
+              <w:sz w:val="22"/>
+              <w:lang w:val="en-US"/>
+            </w:rPr>
+          </w:pPr>
+          <w:hyperlink w:anchor="_Toc9508983" w:history="1">
+            <w:r>
+              <w:rPr>
+                <w:rStyle w:val="Hyperlink"/>
+                <w:noProof/>
+              </w:rPr>
+              <w:t>TITLE</w:t>
+            </w:r>
+            <w:r>
+              <w:rPr>
+                <w:noProof/>
+                <w:webHidden/>
+              </w:rPr>
+              <w:tab/>
+            </w:r>
+            <w:r>
+              <w:rPr>
+                <w:noProof/>
+                <w:webHidden/>
+              </w:rPr>
+              <w:fldChar w:fldCharType="begin"/>
+            </w:r>
+            <w:r>
+              <w:rPr>
+                <w:noProof/>
+                <w:webHidden/>
+              </w:rPr>
+              <w:instrText xml:space="preserve"> PAGEREF _Toc9508983 \h </w:instrText>
+            </w:r>
+            <w:r>
+              <w:rPr>
+                <w:noProof/>
+                <w:webHidden/>
+              </w:rPr>
+            </w:r>
+            <w:r>
+              <w:rPr>
+                <w:noProof/>
+                <w:webHidden/>
+              </w:rPr>
+              <w:fldChar w:fldCharType="separate"/>
+            </w:r>
+            <w:r>
+              <w:rPr>
+                <w:noProof/>
+                <w:webHidden/>
+              </w:rPr>
+              <w:t>15</w:t>
+            </w:r>
+            <w:r>
+              <w:rPr>
+                <w:noProof/>
+                <w:webHidden/>
+              </w:rPr>
+              <w:fldChar w:fldCharType="end"/>
+            </w:r>
+          </w:hyperlink>
+        </w:p>
+        <w:p>
+          <w:pPr>
+            <w:pStyle w:val="TOC1"/>
+            <w:rPr>
+              <w:rFonts w:asciiTheme="minorHAnsi" w:eastAsiaTheme="minorEastAsia" w:hAnsiTheme="minorHAnsi"/>
+              <w:noProof/>
+              <w:sz w:val="22"/>
+              <w:lang w:val="en-US"/>
+            </w:rPr>
+          </w:pPr>
+          <w:hyperlink w:anchor="_Toc9508984" w:history="1">
+            <w:r>
+              <w:rPr>
+                <w:rStyle w:val="Hyperlink"/>
+                <w:noProof/>
+              </w:rPr>
+              <w:t>SUMMARY</w:t>
+            </w:r>
+            <w:r>
+              <w:rPr>
+                <w:noProof/>
+                <w:webHidden/>
+              </w:rPr>
+              <w:tab/>
+            </w:r>
+            <w:r>
+              <w:rPr>
+                <w:noProof/>
+                <w:webHidden/>
+              </w:rPr>
+              <w:fldChar w:fldCharType="begin"/>
+            </w:r>
+            <w:r>
+              <w:rPr>
+                <w:noProof/>
+                <w:webHidden/>
+              </w:rPr>
+              <w:instrText xml:space="preserve"> PAGEREF _Toc9508984 \h </w:instrText>
+            </w:r>
+            <w:r>
+              <w:rPr>
+                <w:noProof/>
+                <w:webHidden/>
+              </w:rPr>
+            </w:r>
+            <w:r>
+              <w:rPr>
+                <w:noProof/>
+                <w:webHidden/>
+              </w:rPr>
+              <w:fldChar w:fldCharType="separate"/>
+            </w:r>
+            <w:r>
+              <w:rPr>
+                <w:noProof/>
+                <w:webHidden/>
+              </w:rPr>
+              <w:t>15</w:t>
+            </w:r>
+            <w:r>
+              <w:rPr>
+                <w:noProof/>
+                <w:webHidden/>
+              </w:rPr>
+              <w:fldChar w:fldCharType="end"/>
+            </w:r>
+          </w:hyperlink>
+        </w:p>
+        <w:p>
+          <w:pPr>
+            <w:pStyle w:val="TOC1"/>
+            <w:rPr>
+              <w:rFonts w:asciiTheme="minorHAnsi" w:eastAsiaTheme="minorEastAsia" w:hAnsiTheme="minorHAnsi"/>
+              <w:noProof/>
+              <w:sz w:val="22"/>
+              <w:lang w:val="en-US"/>
+            </w:rPr>
+          </w:pPr>
+          <w:hyperlink w:anchor="_Toc9508985" w:history="1">
+            <w:r>
+              <w:rPr>
+                <w:rStyle w:val="Hyperlink"/>
+                <w:noProof/>
+              </w:rPr>
               <w:t>KEYWORDS</w:t>
             </w:r>
             <w:r>
@@ -2364,7 +2708,7 @@
                 <w:noProof/>
                 <w:webHidden/>
               </w:rPr>
-              <w:instrText xml:space="preserve"> PAGEREF _Toc9247769 \h </w:instrText>
+              <w:instrText xml:space="preserve"> PAGEREF _Toc9508985 \h </w:instrText>
             </w:r>
             <w:r>
               <w:rPr>
@@ -2384,7 +2728,7 @@
                 <w:noProof/>
                 <w:webHidden/>
               </w:rPr>
-              <w:t>11</w:t>
+              <w:t>15</w:t>
             </w:r>
             <w:r>
               <w:rPr>
@@ -2427,10 +2771,8 @@
     <w:p>
       <w:pPr>
         <w:pStyle w:val="Heading1"/>
-        <w:spacing w:line="360" w:lineRule="auto"/>
-        <w:jc w:val="both"/>
-      </w:pPr>
-      <w:bookmarkStart w:id="1" w:name="_Toc9247757"/>
+      </w:pPr>
+      <w:bookmarkStart w:id="1" w:name="_Toc9508968"/>
       <w:r>
         <w:lastRenderedPageBreak/>
         <w:t xml:space="preserve">1. </w:t>
@@ -2460,9 +2802,8 @@
     <w:p>
       <w:pPr>
         <w:pStyle w:val="Heading1"/>
-        <w:spacing w:line="360" w:lineRule="auto"/>
-      </w:pPr>
-      <w:bookmarkStart w:id="2" w:name="_Toc9247758"/>
+      </w:pPr>
+      <w:bookmarkStart w:id="2" w:name="_Toc9508969"/>
       <w:r>
         <w:lastRenderedPageBreak/>
         <w:t xml:space="preserve">2. </w:t>
@@ -2481,7 +2822,7 @@
       <w:pPr>
         <w:pStyle w:val="Heading2"/>
       </w:pPr>
-      <w:bookmarkStart w:id="3" w:name="_Toc9247759"/>
+      <w:bookmarkStart w:id="3" w:name="_Toc9508970"/>
       <w:r>
         <w:t xml:space="preserve">2.1. </w:t>
       </w:r>
@@ -2948,7 +3289,7 @@
       <w:pPr>
         <w:pStyle w:val="Heading2"/>
       </w:pPr>
-      <w:bookmarkStart w:id="4" w:name="_Toc9247760"/>
+      <w:bookmarkStart w:id="4" w:name="_Toc9508971"/>
       <w:r>
         <w:t>2.2. Slika</w:t>
       </w:r>
@@ -3056,7 +3397,16 @@
         <w:jc w:val="both"/>
       </w:pPr>
       <w:r>
-        <w:t>U ovom radu će se koritstiti slike koje p</w:t>
+        <w:t>U ovom radu</w:t>
+      </w:r>
+      <w:r>
+        <w:t xml:space="preserve"> se </w:t>
+      </w:r>
+      <w:r>
+        <w:t>koritste</w:t>
+      </w:r>
+      <w:r>
+        <w:t xml:space="preserve"> slike koje p</w:t>
       </w:r>
       <w:r>
         <w:t>ripadaju rasterskom formatu grafike</w:t>
@@ -3161,7 +3511,7 @@
         <w:drawing>
           <wp:inline distT="0" distB="0" distL="0" distR="0">
             <wp:extent cx="4629150" cy="3472108"/>
-            <wp:effectExtent l="171450" t="171450" r="190500" b="186055"/>
+            <wp:effectExtent l="190500" t="190500" r="190500" b="186055"/>
             <wp:docPr id="1" name="Picture 1"/>
             <wp:cNvGraphicFramePr>
               <a:graphicFrameLocks xmlns:a="http://schemas.openxmlformats.org/drawingml/2006/main" noChangeAspect="1"/>
@@ -3193,35 +3543,16 @@
                     <a:prstGeom prst="rect">
                       <a:avLst/>
                     </a:prstGeom>
-                    <a:solidFill>
-                      <a:srgbClr val="FFFFFF">
-                        <a:shade val="85000"/>
-                      </a:srgbClr>
-                    </a:solidFill>
-                    <a:ln w="190500" cap="rnd">
-                      <a:solidFill>
-                        <a:srgbClr val="FFFFFF"/>
-                      </a:solidFill>
+                    <a:ln>
+                      <a:noFill/>
                     </a:ln>
                     <a:effectLst>
-                      <a:outerShdw blurRad="50000" algn="tl" rotWithShape="0">
+                      <a:outerShdw blurRad="190500" algn="tl" rotWithShape="0">
                         <a:srgbClr val="000000">
-                          <a:alpha val="41000"/>
+                          <a:alpha val="70000"/>
                         </a:srgbClr>
                       </a:outerShdw>
                     </a:effectLst>
-                    <a:scene3d>
-                      <a:camera prst="orthographicFront"/>
-                      <a:lightRig rig="twoPt" dir="t">
-                        <a:rot lat="0" lon="0" rev="7800000"/>
-                      </a:lightRig>
-                    </a:scene3d>
-                    <a:sp3d contourW="6350">
-                      <a:bevelT w="50800" h="16510"/>
-                      <a:contourClr>
-                        <a:srgbClr val="C0C0C0"/>
-                      </a:contourClr>
-                    </a:sp3d>
                   </pic:spPr>
                 </pic:pic>
               </a:graphicData>
@@ -3397,11 +3728,8 @@
     </w:p>
     <w:p>
       <w:pPr>
+        <w:keepNext/>
         <w:spacing w:line="360" w:lineRule="auto"/>
-        <w:jc w:val="both"/>
-        <w:rPr>
-          <w:lang w:val="en-US"/>
-        </w:rPr>
       </w:pPr>
     </w:p>
     <w:p>
@@ -3417,9 +3745,9 @@
         </w:rPr>
         <w:drawing>
           <wp:inline distT="0" distB="0" distL="0" distR="0">
-            <wp:extent cx="5797111" cy="2536466"/>
-            <wp:effectExtent l="171450" t="190500" r="184785" b="168910"/>
-            <wp:docPr id="2" name="Picture 2"/>
+            <wp:extent cx="5734050" cy="2867025"/>
+            <wp:effectExtent l="190500" t="190500" r="190500" b="200025"/>
+            <wp:docPr id="6" name="Picture 6"/>
             <wp:cNvGraphicFramePr>
               <a:graphicFrameLocks xmlns:a="http://schemas.openxmlformats.org/drawingml/2006/main" noChangeAspect="1"/>
             </wp:cNvGraphicFramePr>
@@ -3427,7 +3755,7 @@
               <a:graphicData uri="http://schemas.openxmlformats.org/drawingml/2006/picture">
                 <pic:pic xmlns:pic="http://schemas.openxmlformats.org/drawingml/2006/picture">
                   <pic:nvPicPr>
-                    <pic:cNvPr id="2" name="2_2 Analogni vs Digitalni signal.png"/>
+                    <pic:cNvPr id="6" name="Analogni_vs_Digitalni_signal.png"/>
                     <pic:cNvPicPr/>
                   </pic:nvPicPr>
                   <pic:blipFill>
@@ -3445,40 +3773,21 @@
                   <pic:spPr>
                     <a:xfrm>
                       <a:off x="0" y="0"/>
-                      <a:ext cx="5881931" cy="2573578"/>
+                      <a:ext cx="5734050" cy="2867025"/>
                     </a:xfrm>
                     <a:prstGeom prst="rect">
                       <a:avLst/>
                     </a:prstGeom>
-                    <a:solidFill>
-                      <a:srgbClr val="FFFFFF">
-                        <a:shade val="85000"/>
-                      </a:srgbClr>
-                    </a:solidFill>
-                    <a:ln w="190500" cap="rnd">
-                      <a:solidFill>
-                        <a:srgbClr val="FFFFFF"/>
-                      </a:solidFill>
+                    <a:ln>
+                      <a:noFill/>
                     </a:ln>
                     <a:effectLst>
-                      <a:outerShdw blurRad="50000" algn="tl" rotWithShape="0">
+                      <a:outerShdw blurRad="190500" algn="tl" rotWithShape="0">
                         <a:srgbClr val="000000">
-                          <a:alpha val="41000"/>
+                          <a:alpha val="70000"/>
                         </a:srgbClr>
                       </a:outerShdw>
                     </a:effectLst>
-                    <a:scene3d>
-                      <a:camera prst="orthographicFront"/>
-                      <a:lightRig rig="twoPt" dir="t">
-                        <a:rot lat="0" lon="0" rev="7800000"/>
-                      </a:lightRig>
-                    </a:scene3d>
-                    <a:sp3d contourW="6350">
-                      <a:bevelT w="50800" h="16510"/>
-                      <a:contourClr>
-                        <a:srgbClr val="C0C0C0"/>
-                      </a:contourClr>
-                    </a:sp3d>
                   </pic:spPr>
                 </pic:pic>
               </a:graphicData>
@@ -3744,7 +4053,7 @@
       <w:pPr>
         <w:pStyle w:val="Heading2"/>
       </w:pPr>
-      <w:bookmarkStart w:id="7" w:name="_Toc9247761"/>
+      <w:bookmarkStart w:id="7" w:name="_Toc9508972"/>
       <w:r>
         <w:lastRenderedPageBreak/>
         <w:t>2.3. Video signal</w:t>
@@ -3763,24 +4072,209 @@
         <w:jc w:val="both"/>
       </w:pPr>
       <w:r>
-        <w:t>Sto su to s</w:t>
-      </w:r>
-      <w:r>
-        <w:t>ignali, uvod u</w:t>
-      </w:r>
-      <w:r>
-        <w:t xml:space="preserve"> video signale (slika, boje, percepcija pokreta iz niza slika</w:t>
-      </w:r>
-      <w:r>
-        <w:t>, kompresija</w:t>
-      </w:r>
-      <w:r>
-        <w:t>)</w:t>
+        <w:t>Video predstavlja sekvencu slika koji se prikazuju u određenom vremenu periodu.</w:t>
+      </w:r>
+      <w:r>
+        <w:t xml:space="preserve"> Video ima za cilj stvoriti iluziju pokreta. Da bi bolje razumijeli video signal </w:t>
+      </w:r>
+      <w:r>
+        <w:t xml:space="preserve"> </w:t>
+      </w:r>
+      <w:r>
+        <w:t>opisati ćemo nekoliko karakteristika</w:t>
+      </w:r>
+      <w:r>
+        <w:t xml:space="preserve"> koje se vežu uz video signal. Prva karakteristika koju ćemo opisati je broj slika u sekundi (FPS)</w:t>
+      </w:r>
+      <w:r>
+        <w:t xml:space="preserve"> ili brzina kadrova</w:t>
+      </w:r>
+      <w:r>
+        <w:t>.</w:t>
+      </w:r>
+      <w:r>
+        <w:t xml:space="preserve"> Brzina kadrova je frenkvencija iliti brzina kojom se na zaslon pojavljuju statične slike zvane okviri, a mjerna jedinica je herc (Hz). Za stvoriti iluziju pokreta dovoljn je da se slike izmjenjuju brzinom većom od 10 slika/sekundi. Dana</w:t>
+      </w:r>
+      <w:r>
+        <w:t>s velika većina digitalnih video kamera snima s minimalnom brzinom od 30 slika/sekundi što se ujedno smatra i full-motion video.</w:t>
+      </w:r>
+      <w:r>
+        <w:t xml:space="preserve"> Drugi parametar je omjer slike koji nam govori u kojem su odnosu širina i visina slike. Neki od poznatijih omjera su</w:t>
+      </w:r>
+      <w:r>
+        <w:t xml:space="preserve"> 1:1,</w:t>
+      </w:r>
+      <w:r>
+        <w:t xml:space="preserve"> 4:3, 16:9</w:t>
+      </w:r>
+      <w:r>
+        <w:t xml:space="preserve"> i tako dalje.</w:t>
+      </w:r>
+      <w:r>
+        <w:t xml:space="preserve"> I zadnji parametar koji ćemo spomenuti stereoskopski odnosno </w:t>
+      </w:r>
+      <w:r>
+        <w:t>monosk</w:t>
+      </w:r>
+      <w:r>
+        <w:t>opski video. Stereoskopija je tehnika za staranje iluzije dubine u slici. Postiže se tako što se pomoću dvije kamere snima isti objekat iz dvije različite perspektive, za svako oko jedna perspektiva.</w:t>
+      </w:r>
+      <w:r>
+        <w:t xml:space="preserve"> Monoskopski video snima objekat iz samo jedne perspektive.</w:t>
+      </w:r>
+      <w:r>
+        <w:t xml:space="preserve"> U ovom radu</w:t>
+      </w:r>
+      <w:r>
+        <w:t xml:space="preserve"> se koristi digitalni</w:t>
+      </w:r>
+      <w:r>
+        <w:t xml:space="preserve"> video </w:t>
+      </w:r>
+      <w:r>
+        <w:t xml:space="preserve">signal </w:t>
+      </w:r>
+      <w:r>
+        <w:t>s 30 slika u sekundi, omjera slike 16:9 te se koristi</w:t>
+      </w:r>
+      <w:r>
+        <w:t xml:space="preserve"> samo</w:t>
+      </w:r>
+      <w:r>
+        <w:t xml:space="preserve"> jedna kamera što znači da imamo monoskopski video.</w:t>
       </w:r>
     </w:p>
     <w:p>
       <w:pPr>
         <w:spacing w:line="360" w:lineRule="auto"/>
+        <w:jc w:val="both"/>
+      </w:pPr>
+    </w:p>
+    <w:p>
+      <w:pPr>
+        <w:spacing w:line="360" w:lineRule="auto"/>
+        <w:jc w:val="both"/>
+      </w:pPr>
+      <w:r>
+        <w:t>Idemo proučiti kolika bi nam bila potrebna brzina za prijenos video signala. Uzeti ćemo da je rezolucija VGA drugim riječima imamo 640x480 piksela. Neka je video signal sastavljen od slika RGB modela pri čemu je svaka primarna boja definirana s 8 bita (1 bajt)</w:t>
+      </w:r>
+      <w:r>
+        <w:t xml:space="preserve"> po jednom pikselu te neka je broj slika u sekundi jednak 30. Za prijenos ovakvog video trebala bi nam sljedeća brzina:</w:t>
+      </w:r>
+    </w:p>
+    <w:p>
+      <w:pPr>
+        <w:spacing w:line="360" w:lineRule="auto"/>
+        <w:jc w:val="center"/>
+      </w:pPr>
+      <w:r>
+        <w:t xml:space="preserve">640 </w:t>
+      </w:r>
+      <w:r>
+        <w:rPr>
+          <w:lang w:val="en-US"/>
+        </w:rPr>
+        <w:t>* 480 * 8 bit * 3 * 30</w:t>
+      </w:r>
+      <w:r>
+        <w:rPr>
+          <w:lang w:val="en-US"/>
+        </w:rPr>
+        <w:t xml:space="preserve"> </w:t>
+      </w:r>
+      <m:oMath>
+        <m:sSup>
+          <m:sSupPr>
+            <m:ctrlPr>
+              <w:rPr>
+                <w:rFonts w:ascii="Cambria Math" w:hAnsi="Cambria Math"/>
+                <w:i/>
+                <w:lang w:val="en-US"/>
+              </w:rPr>
+            </m:ctrlPr>
+          </m:sSupPr>
+          <m:e>
+            <m:r>
+              <w:rPr>
+                <w:rFonts w:ascii="Cambria Math" w:hAnsi="Cambria Math"/>
+                <w:lang w:val="en-US"/>
+              </w:rPr>
+              <m:t>s</m:t>
+            </m:r>
+          </m:e>
+          <m:sup>
+            <m:r>
+              <w:rPr>
+                <w:rFonts w:ascii="Cambria Math" w:hAnsi="Cambria Math"/>
+                <w:lang w:val="en-US"/>
+              </w:rPr>
+              <m:t>-1</m:t>
+            </m:r>
+          </m:sup>
+        </m:sSup>
+      </m:oMath>
+      <w:r>
+        <w:rPr>
+          <w:lang w:val="en-US"/>
+        </w:rPr>
+        <w:t xml:space="preserve"> = 221,184,000 bit/s</w:t>
+      </w:r>
+    </w:p>
+    <w:p>
+      <w:pPr>
+        <w:spacing w:line="360" w:lineRule="auto"/>
+        <w:jc w:val="both"/>
+        <w:rPr>
+          <w:lang w:val="en-US"/>
+        </w:rPr>
+      </w:pPr>
+      <w:r>
+        <w:t>Kad</w:t>
+      </w:r>
+      <w:r>
+        <w:t xml:space="preserve"> bi se ova brzina pretvorila u Mb/s to bilo malo više od 221 Mb/s</w:t>
+      </w:r>
+      <w:r>
+        <w:t>.</w:t>
+      </w:r>
+      <w:r>
+        <w:t xml:space="preserve"> Uočavamo </w:t>
+      </w:r>
+      <w:r>
+        <w:t>da se radi o velikoj prop</w:t>
+      </w:r>
+      <w:r>
+        <w:t>usnosti koja nam je potrebna pri čemu je i rezolucija i broj slika u sekundi relativno malen. Za usporedbu danas prosječni mobitel može snimati video u FHD rezoluciji (1920x1080) pri 60 FPS-a.</w:t>
+      </w:r>
+      <w:r>
+        <w:t xml:space="preserve"> </w:t>
+      </w:r>
+      <w:r>
+        <w:t>Tu nam od velike pomoći može doći komprimiranje video signala. Kompresijskih metoda za video signala ima dosta, a neki od njih su MPEG-1, MPEG-2, MPEG-4, H.261, H.263 i tako dalje.</w:t>
+      </w:r>
+      <w:r>
+        <w:t xml:space="preserve"> [1]</w:t>
+      </w:r>
+    </w:p>
+    <w:p>
+      <w:pPr>
+        <w:spacing w:line="360" w:lineRule="auto"/>
+        <w:jc w:val="both"/>
+      </w:pPr>
+    </w:p>
+    <w:p>
+      <w:pPr>
+        <w:spacing w:line="360" w:lineRule="auto"/>
+        <w:jc w:val="both"/>
+      </w:pPr>
+      <w:r>
+        <w:lastRenderedPageBreak/>
+        <w:t>MJPEG...</w:t>
+      </w:r>
+    </w:p>
+    <w:p>
+      <w:pPr>
+        <w:jc w:val="both"/>
       </w:pPr>
       <w:r>
         <w:br w:type="page"/>
@@ -3791,12 +4285,114 @@
         <w:pStyle w:val="Heading1"/>
         <w:spacing w:line="360" w:lineRule="auto"/>
       </w:pPr>
-      <w:bookmarkStart w:id="8" w:name="_Toc9247762"/>
+      <w:bookmarkStart w:id="8" w:name="_Toc9508973"/>
+      <w:r>
+        <w:lastRenderedPageBreak/>
+        <w:t>3. UMJETNA INTELIGENCIJA I STROJNO UČENJE</w:t>
+      </w:r>
+      <w:bookmarkEnd w:id="8"/>
+    </w:p>
+    <w:p>
+      <w:pPr>
+        <w:pStyle w:val="Heading2"/>
+      </w:pPr>
+    </w:p>
+    <w:p>
+      <w:pPr>
+        <w:pStyle w:val="Heading2"/>
+      </w:pPr>
+      <w:bookmarkStart w:id="9" w:name="_Toc9508974"/>
+      <w:r>
+        <w:t>3.1. Umjetna inteligencija</w:t>
+      </w:r>
+      <w:bookmarkEnd w:id="9"/>
+    </w:p>
+    <w:p>
+      <w:pPr>
+        <w:pStyle w:val="Heading2"/>
+      </w:pPr>
+    </w:p>
+    <w:p>
+      <w:pPr>
+        <w:jc w:val="both"/>
+      </w:pPr>
+      <w:r>
+        <w:t>Nešto...</w:t>
+      </w:r>
+    </w:p>
+    <w:p>
+      <w:pPr>
+        <w:jc w:val="both"/>
+      </w:pPr>
+      <w:r>
+        <w:br w:type="page"/>
+      </w:r>
+    </w:p>
+    <w:p>
+      <w:pPr>
+        <w:pStyle w:val="Heading1"/>
+      </w:pPr>
+      <w:bookmarkStart w:id="10" w:name="_Toc9508975"/>
+      <w:r>
+        <w:lastRenderedPageBreak/>
+        <w:t>4. NEURONSKE MREŽE</w:t>
+      </w:r>
+      <w:bookmarkEnd w:id="10"/>
+    </w:p>
+    <w:p/>
+    <w:p>
+      <w:pPr>
+        <w:pStyle w:val="Heading2"/>
+      </w:pPr>
+      <w:bookmarkStart w:id="11" w:name="_Toc9508976"/>
+      <w:r>
+        <w:t>4.1. Duboko učenje</w:t>
+      </w:r>
+      <w:bookmarkEnd w:id="11"/>
+    </w:p>
+    <w:p/>
+    <w:p>
+      <w:r>
+        <w:t>Nešto...</w:t>
+      </w:r>
+    </w:p>
+    <w:p>
+      <w:r>
+        <w:br w:type="page"/>
+      </w:r>
+    </w:p>
+    <w:p>
+      <w:pPr>
+        <w:pStyle w:val="Heading1"/>
+      </w:pPr>
+      <w:bookmarkStart w:id="12" w:name="_Toc9508977"/>
+      <w:r>
+        <w:lastRenderedPageBreak/>
+        <w:t>5. KOMPJUTERSKI VID</w:t>
+      </w:r>
+      <w:bookmarkEnd w:id="12"/>
+    </w:p>
+    <w:p/>
+    <w:p>
+      <w:r>
+        <w:t>5.1. Nešto...</w:t>
+      </w:r>
+    </w:p>
+    <w:p>
+      <w:r>
+        <w:br w:type="page"/>
+      </w:r>
+    </w:p>
+    <w:p>
+      <w:pPr>
+        <w:pStyle w:val="Heading1"/>
+      </w:pPr>
+      <w:bookmarkStart w:id="13" w:name="_Toc9508978"/>
       <w:r>
         <w:lastRenderedPageBreak/>
         <w:t>LITERATURA</w:t>
       </w:r>
-      <w:bookmarkEnd w:id="8"/>
+      <w:bookmarkEnd w:id="13"/>
     </w:p>
     <w:p>
       <w:pPr>
@@ -3806,6 +4402,7 @@
     <w:p>
       <w:pPr>
         <w:spacing w:line="360" w:lineRule="auto"/>
+        <w:jc w:val="both"/>
       </w:pPr>
       <w:r>
         <w:t>[1] Hrvoje Dujmić: „M</w:t>
@@ -3820,6 +4417,7 @@
     <w:p>
       <w:pPr>
         <w:spacing w:line="360" w:lineRule="auto"/>
+        <w:jc w:val="both"/>
       </w:pPr>
       <w:r>
         <w:t xml:space="preserve">[2] </w:t>
@@ -3831,6 +4429,7 @@
     <w:p>
       <w:pPr>
         <w:spacing w:line="360" w:lineRule="auto"/>
+        <w:jc w:val="both"/>
       </w:pPr>
       <w:r>
         <w:t xml:space="preserve">[3]  </w:t>
@@ -3844,15 +4443,13 @@
     <w:p>
       <w:pPr>
         <w:pStyle w:val="Heading1"/>
-        <w:spacing w:line="360" w:lineRule="auto"/>
-        <w:jc w:val="both"/>
-      </w:pPr>
-      <w:bookmarkStart w:id="9" w:name="_Toc9247763"/>
+      </w:pPr>
+      <w:bookmarkStart w:id="14" w:name="_Toc9508979"/>
       <w:r>
         <w:lastRenderedPageBreak/>
         <w:t>POPIS SLIKA</w:t>
       </w:r>
-      <w:bookmarkEnd w:id="9"/>
+      <w:bookmarkEnd w:id="14"/>
     </w:p>
     <w:p>
       <w:pPr>
@@ -4031,12 +4628,12 @@
       <w:pPr>
         <w:pStyle w:val="Heading1"/>
       </w:pPr>
-      <w:bookmarkStart w:id="10" w:name="_Toc9247764"/>
+      <w:bookmarkStart w:id="15" w:name="_Toc9508980"/>
       <w:r>
         <w:lastRenderedPageBreak/>
         <w:t>POPIS OZNAKA I KRATICA</w:t>
       </w:r>
-      <w:bookmarkEnd w:id="10"/>
+      <w:bookmarkEnd w:id="15"/>
     </w:p>
     <w:p/>
     <w:p>
@@ -4054,10 +4651,7 @@
     </w:p>
     <w:p>
       <w:r>
-        <w:t>CMYK</w:t>
-      </w:r>
-      <w:r>
-        <w:t xml:space="preserve"> (</w:t>
+        <w:t>CMYK (</w:t>
       </w:r>
       <w:r>
         <w:t>cyan, magenta, yellow, black</w:t>
@@ -4075,6 +4669,16 @@
         <w:t>cijan, magenta, žuta, crna</w:t>
       </w:r>
     </w:p>
+    <w:p>
+      <w:r>
+        <w:t>FPS (frames per second) – slika u sekundi</w:t>
+      </w:r>
+    </w:p>
+    <w:p>
+      <w:r>
+        <w:t>FHD (Full High Definition) – puna visoka definicija</w:t>
+      </w:r>
+    </w:p>
     <w:p/>
     <w:p>
       <w:r>
@@ -4085,12 +4689,12 @@
       <w:pPr>
         <w:pStyle w:val="Heading1"/>
       </w:pPr>
-      <w:bookmarkStart w:id="11" w:name="_Toc9247765"/>
+      <w:bookmarkStart w:id="16" w:name="_Toc9508981"/>
       <w:r>
         <w:lastRenderedPageBreak/>
         <w:t>SAŽETAK</w:t>
       </w:r>
-      <w:bookmarkEnd w:id="11"/>
+      <w:bookmarkEnd w:id="16"/>
     </w:p>
     <w:p/>
     <w:p>
@@ -4103,11 +4707,11 @@
       <w:pPr>
         <w:pStyle w:val="Heading1"/>
       </w:pPr>
-      <w:bookmarkStart w:id="12" w:name="_Toc9247766"/>
+      <w:bookmarkStart w:id="17" w:name="_Toc9508982"/>
       <w:r>
         <w:t>KLJUČNE RIJEČI</w:t>
       </w:r>
-      <w:bookmarkEnd w:id="12"/>
+      <w:bookmarkEnd w:id="17"/>
     </w:p>
     <w:p/>
     <w:p>
@@ -4124,12 +4728,12 @@
       <w:pPr>
         <w:pStyle w:val="Heading1"/>
       </w:pPr>
-      <w:bookmarkStart w:id="13" w:name="_Toc9247767"/>
+      <w:bookmarkStart w:id="18" w:name="_Toc9508983"/>
       <w:r>
         <w:lastRenderedPageBreak/>
         <w:t>TITLE</w:t>
       </w:r>
-      <w:bookmarkEnd w:id="13"/>
+      <w:bookmarkEnd w:id="18"/>
     </w:p>
     <w:p/>
     <w:p>
@@ -4142,11 +4746,11 @@
       <w:pPr>
         <w:pStyle w:val="Heading1"/>
       </w:pPr>
-      <w:bookmarkStart w:id="14" w:name="_Toc9247768"/>
+      <w:bookmarkStart w:id="19" w:name="_Toc9508984"/>
       <w:r>
         <w:t>SUMMARY</w:t>
       </w:r>
-      <w:bookmarkEnd w:id="14"/>
+      <w:bookmarkEnd w:id="19"/>
     </w:p>
     <w:p/>
     <w:p>
@@ -4159,11 +4763,11 @@
       <w:pPr>
         <w:pStyle w:val="Heading1"/>
       </w:pPr>
-      <w:bookmarkStart w:id="15" w:name="_Toc9247769"/>
+      <w:bookmarkStart w:id="20" w:name="_Toc9508985"/>
       <w:r>
         <w:t>KEYWORDS</w:t>
       </w:r>
-      <w:bookmarkEnd w:id="15"/>
+      <w:bookmarkEnd w:id="20"/>
     </w:p>
     <w:p/>
     <w:p>
@@ -4258,7 +4862,7 @@
           <w:rPr>
             <w:noProof/>
           </w:rPr>
-          <w:t>11</w:t>
+          <w:t>1</w:t>
         </w:r>
         <w:r>
           <w:rPr>
@@ -5384,11 +5988,12 @@
     <w:autoRedefine/>
     <w:uiPriority w:val="9"/>
     <w:qFormat/>
-    <w:rsid w:val="00D5699F"/>
+    <w:rsid w:val="00FB7530"/>
     <w:pPr>
       <w:keepNext/>
       <w:keepLines/>
       <w:spacing w:before="240" w:after="120"/>
+      <w:jc w:val="both"/>
       <w:outlineLvl w:val="0"/>
     </w:pPr>
     <w:rPr>
@@ -5470,7 +6075,7 @@
     <w:basedOn w:val="DefaultParagraphFont"/>
     <w:link w:val="Heading1"/>
     <w:uiPriority w:val="9"/>
-    <w:rsid w:val="00D5699F"/>
+    <w:rsid w:val="00FB7530"/>
     <w:rPr>
       <w:rFonts w:ascii="Times New Roman" w:eastAsiaTheme="majorEastAsia" w:hAnsi="Times New Roman" w:cstheme="majorBidi"/>
       <w:b/>
@@ -5648,7 +6253,563 @@
       <w:spacing w:after="0"/>
     </w:pPr>
   </w:style>
+  <w:style w:type="character" w:styleId="PlaceholderText">
+    <w:name w:val="Placeholder Text"/>
+    <w:basedOn w:val="DefaultParagraphFont"/>
+    <w:uiPriority w:val="99"/>
+    <w:semiHidden/>
+    <w:rsid w:val="00591890"/>
+    <w:rPr>
+      <w:color w:val="808080"/>
+    </w:rPr>
+  </w:style>
 </w:styles>
+</file>
+
+<file path=word/glossary/document.xml><?xml version="1.0" encoding="utf-8"?>
+<w:glossaryDocument xmlns:wpc="http://schemas.microsoft.com/office/word/2010/wordprocessingCanvas" xmlns:cx="http://schemas.microsoft.com/office/drawing/2014/chartex" xmlns:cx1="http://schemas.microsoft.com/office/drawing/2015/9/8/chartex" xmlns:mc="http://schemas.openxmlformats.org/markup-compatibility/2006" xmlns:o="urn:schemas-microsoft-com:office:office" xmlns:r="http://schemas.openxmlformats.org/officeDocument/2006/relationships" xmlns:m="http://schemas.openxmlformats.org/officeDocument/2006/math" xmlns:v="urn:schemas-microsoft-com:vml" xmlns:wp14="http://schemas.microsoft.com/office/word/2010/wordprocessingDrawing" xmlns:wp="http://schemas.openxmlformats.org/drawingml/2006/wordprocessingDrawing" xmlns:w10="urn:schemas-microsoft-com:office:word" xmlns:w="http://schemas.openxmlformats.org/wordprocessingml/2006/main" xmlns:w14="http://schemas.microsoft.com/office/word/2010/wordml" xmlns:w15="http://schemas.microsoft.com/office/word/2012/wordml" xmlns:w16se="http://schemas.microsoft.com/office/word/2015/wordml/symex" xmlns:wpg="http://schemas.microsoft.com/office/word/2010/wordprocessingGroup" xmlns:wpi="http://schemas.microsoft.com/office/word/2010/wordprocessingInk" xmlns:wne="http://schemas.microsoft.com/office/word/2006/wordml" xmlns:wps="http://schemas.microsoft.com/office/word/2010/wordprocessingShape" mc:Ignorable="w14 w15 w16se wp14"/>
+</file>
+
+<file path=word/glossary/fontTable.xml><?xml version="1.0" encoding="utf-8"?>
+<w:fonts xmlns:mc="http://schemas.openxmlformats.org/markup-compatibility/2006" xmlns:r="http://schemas.openxmlformats.org/officeDocument/2006/relationships" xmlns:w="http://schemas.openxmlformats.org/wordprocessingml/2006/main" xmlns:w14="http://schemas.microsoft.com/office/word/2010/wordml" xmlns:w15="http://schemas.microsoft.com/office/word/2012/wordml" xmlns:w16se="http://schemas.microsoft.com/office/word/2015/wordml/symex" mc:Ignorable="w14 w15 w16se">
+  <w:font w:name="Symbol">
+    <w:panose1 w:val="05050102010706020507"/>
+    <w:charset w:val="02"/>
+    <w:family w:val="roman"/>
+    <w:pitch w:val="variable"/>
+    <w:sig w:usb0="00000000" w:usb1="10000000" w:usb2="00000000" w:usb3="00000000" w:csb0="80000000" w:csb1="00000000"/>
+  </w:font>
+  <w:font w:name="Times New Roman">
+    <w:panose1 w:val="02020603050405020304"/>
+    <w:charset w:val="00"/>
+    <w:family w:val="roman"/>
+    <w:pitch w:val="variable"/>
+    <w:sig w:usb0="E0002EFF" w:usb1="C000785B" w:usb2="00000009" w:usb3="00000000" w:csb0="000001FF" w:csb1="00000000"/>
+  </w:font>
+  <w:font w:name="Courier New">
+    <w:panose1 w:val="02070309020205020404"/>
+    <w:charset w:val="00"/>
+    <w:family w:val="modern"/>
+    <w:pitch w:val="fixed"/>
+    <w:sig w:usb0="E0002EFF" w:usb1="C0007843" w:usb2="00000009" w:usb3="00000000" w:csb0="000001FF" w:csb1="00000000"/>
+  </w:font>
+  <w:font w:name="Wingdings">
+    <w:panose1 w:val="05000000000000000000"/>
+    <w:charset w:val="02"/>
+    <w:family w:val="auto"/>
+    <w:pitch w:val="variable"/>
+    <w:sig w:usb0="00000000" w:usb1="10000000" w:usb2="00000000" w:usb3="00000000" w:csb0="80000000" w:csb1="00000000"/>
+  </w:font>
+  <w:font w:name="Calibri">
+    <w:panose1 w:val="020F0502020204030204"/>
+    <w:charset w:val="00"/>
+    <w:family w:val="swiss"/>
+    <w:pitch w:val="variable"/>
+    <w:sig w:usb0="E0002EFF" w:usb1="C000247B" w:usb2="00000009" w:usb3="00000000" w:csb0="000001FF" w:csb1="00000000"/>
+  </w:font>
+  <w:font w:name="Calibri Light">
+    <w:panose1 w:val="020F0302020204030204"/>
+    <w:charset w:val="00"/>
+    <w:family w:val="swiss"/>
+    <w:pitch w:val="variable"/>
+    <w:sig w:usb0="E0002AFF" w:usb1="C000247B" w:usb2="00000009" w:usb3="00000000" w:csb0="000001FF" w:csb1="00000000"/>
+  </w:font>
+  <w:font w:name="Arial">
+    <w:panose1 w:val="020B0604020202020204"/>
+    <w:charset w:val="00"/>
+    <w:family w:val="swiss"/>
+    <w:pitch w:val="variable"/>
+    <w:sig w:usb0="E0002EFF" w:usb1="C000785B" w:usb2="00000009" w:usb3="00000000" w:csb0="000001FF" w:csb1="00000000"/>
+  </w:font>
+  <w:font w:name="Cambria Math">
+    <w:panose1 w:val="02040503050406030204"/>
+    <w:charset w:val="00"/>
+    <w:family w:val="roman"/>
+    <w:pitch w:val="variable"/>
+    <w:sig w:usb0="E00006FF" w:usb1="420024FF" w:usb2="02000000" w:usb3="00000000" w:csb0="0000019F" w:csb1="00000000"/>
+  </w:font>
+</w:fonts>
+</file>
+
+<file path=word/glossary/settings.xml><?xml version="1.0" encoding="utf-8"?>
+<w:settings xmlns:mc="http://schemas.openxmlformats.org/markup-compatibility/2006" xmlns:o="urn:schemas-microsoft-com:office:office" xmlns:r="http://schemas.openxmlformats.org/officeDocument/2006/relationships" xmlns:m="http://schemas.openxmlformats.org/officeDocument/2006/math" xmlns:v="urn:schemas-microsoft-com:vml" xmlns:w10="urn:schemas-microsoft-com:office:word" xmlns:w="http://schemas.openxmlformats.org/wordprocessingml/2006/main" xmlns:w14="http://schemas.microsoft.com/office/word/2010/wordml" xmlns:w15="http://schemas.microsoft.com/office/word/2012/wordml" xmlns:w16se="http://schemas.microsoft.com/office/word/2015/wordml/symex" xmlns:sl="http://schemas.openxmlformats.org/schemaLibrary/2006/main" mc:Ignorable="w14 w15 w16se">
+  <w:view w:val="normal"/>
+  <w:revisionView w:markup="0" w:comments="0" w:insDel="0" w:formatting="0" w:inkAnnotations="0"/>
+  <w:defaultTabStop w:val="720"/>
+  <w:characterSpacingControl w:val="doNotCompress"/>
+  <w:compat>
+    <w:useFELayout/>
+    <w:compatSetting w:name="compatibilityMode" w:uri="http://schemas.microsoft.com/office/word" w:val="15"/>
+    <w:compatSetting w:name="overrideTableStyleFontSizeAndJustification" w:uri="http://schemas.microsoft.com/office/word" w:val="1"/>
+    <w:compatSetting w:name="enableOpenTypeFeatures" w:uri="http://schemas.microsoft.com/office/word" w:val="1"/>
+    <w:compatSetting w:name="doNotFlipMirrorIndents" w:uri="http://schemas.microsoft.com/office/word" w:val="1"/>
+    <w:compatSetting w:name="differentiateMultirowTableHeaders" w:uri="http://schemas.microsoft.com/office/word" w:val="1"/>
+  </w:compat>
+  <w:rsids>
+    <w:rsidRoot w:val="00D74025"/>
+    <w:rsid w:val="00D74025"/>
+    <w:rsid w:val="00F4192F"/>
+  </w:rsids>
+  <m:mathPr>
+    <m:mathFont m:val="Cambria Math"/>
+    <m:brkBin m:val="before"/>
+    <m:brkBinSub m:val="--"/>
+    <m:smallFrac m:val="0"/>
+    <m:dispDef/>
+    <m:lMargin m:val="0"/>
+    <m:rMargin m:val="0"/>
+    <m:defJc m:val="centerGroup"/>
+    <m:wrapIndent m:val="1440"/>
+    <m:intLim m:val="subSup"/>
+    <m:naryLim m:val="undOvr"/>
+  </m:mathPr>
+  <w:themeFontLang w:val="en-US"/>
+  <w:clrSchemeMapping w:bg1="light1" w:t1="dark1" w:bg2="light2" w:t2="dark2" w:accent1="accent1" w:accent2="accent2" w:accent3="accent3" w:accent4="accent4" w:accent5="accent5" w:accent6="accent6" w:hyperlink="hyperlink" w:followedHyperlink="followedHyperlink"/>
+  <w:decimalSymbol w:val="."/>
+  <w:listSeparator w:val=","/>
+  <w15:chartTrackingRefBased/>
+</w:settings>
+</file>
+
+<file path=word/glossary/styles.xml><?xml version="1.0" encoding="utf-8"?>
+<w:styles xmlns:mc="http://schemas.openxmlformats.org/markup-compatibility/2006" xmlns:r="http://schemas.openxmlformats.org/officeDocument/2006/relationships" xmlns:w="http://schemas.openxmlformats.org/wordprocessingml/2006/main" xmlns:w14="http://schemas.microsoft.com/office/word/2010/wordml" xmlns:w15="http://schemas.microsoft.com/office/word/2012/wordml" xmlns:w16se="http://schemas.microsoft.com/office/word/2015/wordml/symex" mc:Ignorable="w14 w15 w16se">
+  <w:docDefaults>
+    <w:rPrDefault>
+      <w:rPr>
+        <w:rFonts w:asciiTheme="minorHAnsi" w:eastAsiaTheme="minorEastAsia" w:hAnsiTheme="minorHAnsi" w:cstheme="minorBidi"/>
+        <w:sz w:val="22"/>
+        <w:szCs w:val="22"/>
+        <w:lang w:val="en-US" w:eastAsia="en-US" w:bidi="ar-SA"/>
+      </w:rPr>
+    </w:rPrDefault>
+    <w:pPrDefault>
+      <w:pPr>
+        <w:spacing w:after="160" w:line="259" w:lineRule="auto"/>
+      </w:pPr>
+    </w:pPrDefault>
+  </w:docDefaults>
+  <w:latentStyles w:defLockedState="0" w:defUIPriority="99" w:defSemiHidden="0" w:defUnhideWhenUsed="0" w:defQFormat="0" w:count="371">
+    <w:lsdException w:name="Normal" w:uiPriority="0" w:qFormat="1"/>
+    <w:lsdException w:name="heading 1" w:uiPriority="9" w:qFormat="1"/>
+    <w:lsdException w:name="heading 2" w:semiHidden="1" w:uiPriority="9" w:unhideWhenUsed="1" w:qFormat="1"/>
+    <w:lsdException w:name="heading 3" w:semiHidden="1" w:uiPriority="9" w:unhideWhenUsed="1" w:qFormat="1"/>
+    <w:lsdException w:name="heading 4" w:semiHidden="1" w:uiPriority="9" w:unhideWhenUsed="1" w:qFormat="1"/>
+    <w:lsdException w:name="heading 5" w:semiHidden="1" w:uiPriority="9" w:unhideWhenUsed="1" w:qFormat="1"/>
+    <w:lsdException w:name="heading 6" w:semiHidden="1" w:uiPriority="9" w:unhideWhenUsed="1" w:qFormat="1"/>
+    <w:lsdException w:name="heading 7" w:semiHidden="1" w:uiPriority="9" w:unhideWhenUsed="1" w:qFormat="1"/>
+    <w:lsdException w:name="heading 8" w:semiHidden="1" w:uiPriority="9" w:unhideWhenUsed="1" w:qFormat="1"/>
+    <w:lsdException w:name="heading 9" w:semiHidden="1" w:uiPriority="9" w:unhideWhenUsed="1" w:qFormat="1"/>
+    <w:lsdException w:name="index 1" w:semiHidden="1" w:unhideWhenUsed="1"/>
+    <w:lsdException w:name="index 2" w:semiHidden="1" w:unhideWhenUsed="1"/>
+    <w:lsdException w:name="index 3" w:semiHidden="1" w:unhideWhenUsed="1"/>
+    <w:lsdException w:name="index 4" w:semiHidden="1" w:unhideWhenUsed="1"/>
+    <w:lsdException w:name="index 5" w:semiHidden="1" w:unhideWhenUsed="1"/>
+    <w:lsdException w:name="index 6" w:semiHidden="1" w:unhideWhenUsed="1"/>
+    <w:lsdException w:name="index 7" w:semiHidden="1" w:unhideWhenUsed="1"/>
+    <w:lsdException w:name="index 8" w:semiHidden="1" w:unhideWhenUsed="1"/>
+    <w:lsdException w:name="index 9" w:semiHidden="1" w:unhideWhenUsed="1"/>
+    <w:lsdException w:name="toc 1" w:semiHidden="1" w:uiPriority="39" w:unhideWhenUsed="1"/>
+    <w:lsdException w:name="toc 2" w:semiHidden="1" w:uiPriority="39" w:unhideWhenUsed="1"/>
+    <w:lsdException w:name="toc 3" w:semiHidden="1" w:uiPriority="39" w:unhideWhenUsed="1"/>
+    <w:lsdException w:name="toc 4" w:semiHidden="1" w:uiPriority="39" w:unhideWhenUsed="1"/>
+    <w:lsdException w:name="toc 5" w:semiHidden="1" w:uiPriority="39" w:unhideWhenUsed="1"/>
+    <w:lsdException w:name="toc 6" w:semiHidden="1" w:uiPriority="39" w:unhideWhenUsed="1"/>
+    <w:lsdException w:name="toc 7" w:semiHidden="1" w:uiPriority="39" w:unhideWhenUsed="1"/>
+    <w:lsdException w:name="toc 8" w:semiHidden="1" w:uiPriority="39" w:unhideWhenUsed="1"/>
+    <w:lsdException w:name="toc 9" w:semiHidden="1" w:uiPriority="39" w:unhideWhenUsed="1"/>
+    <w:lsdException w:name="Normal Indent" w:semiHidden="1" w:unhideWhenUsed="1"/>
+    <w:lsdException w:name="footnote text" w:semiHidden="1" w:unhideWhenUsed="1"/>
+    <w:lsdException w:name="annotation text" w:semiHidden="1" w:unhideWhenUsed="1"/>
+    <w:lsdException w:name="header" w:semiHidden="1" w:unhideWhenUsed="1"/>
+    <w:lsdException w:name="footer" w:semiHidden="1" w:unhideWhenUsed="1"/>
+    <w:lsdException w:name="index heading" w:semiHidden="1" w:unhideWhenUsed="1"/>
+    <w:lsdException w:name="caption" w:semiHidden="1" w:uiPriority="35" w:unhideWhenUsed="1" w:qFormat="1"/>
+    <w:lsdException w:name="table of figures" w:semiHidden="1" w:unhideWhenUsed="1"/>
+    <w:lsdException w:name="envelope address" w:semiHidden="1" w:unhideWhenUsed="1"/>
+    <w:lsdException w:name="envelope return" w:semiHidden="1" w:unhideWhenUsed="1"/>
+    <w:lsdException w:name="footnote reference" w:semiHidden="1" w:unhideWhenUsed="1"/>
+    <w:lsdException w:name="annotation reference" w:semiHidden="1" w:unhideWhenUsed="1"/>
+    <w:lsdException w:name="line number" w:semiHidden="1" w:unhideWhenUsed="1"/>
+    <w:lsdException w:name="page number" w:semiHidden="1" w:unhideWhenUsed="1"/>
+    <w:lsdException w:name="endnote reference" w:semiHidden="1" w:unhideWhenUsed="1"/>
+    <w:lsdException w:name="endnote text" w:semiHidden="1" w:unhideWhenUsed="1"/>
+    <w:lsdException w:name="table of authorities" w:semiHidden="1" w:unhideWhenUsed="1"/>
+    <w:lsdException w:name="macro" w:semiHidden="1" w:unhideWhenUsed="1"/>
+    <w:lsdException w:name="toa heading" w:semiHidden="1" w:unhideWhenUsed="1"/>
+    <w:lsdException w:name="List" w:semiHidden="1" w:unhideWhenUsed="1"/>
+    <w:lsdException w:name="List Bullet" w:semiHidden="1" w:unhideWhenUsed="1"/>
+    <w:lsdException w:name="List Number" w:semiHidden="1" w:unhideWhenUsed="1"/>
+    <w:lsdException w:name="List 2" w:semiHidden="1" w:unhideWhenUsed="1"/>
+    <w:lsdException w:name="List 3" w:semiHidden="1" w:unhideWhenUsed="1"/>
+    <w:lsdException w:name="List 4" w:semiHidden="1" w:unhideWhenUsed="1"/>
+    <w:lsdException w:name="List 5" w:semiHidden="1" w:unhideWhenUsed="1"/>
+    <w:lsdException w:name="List Bullet 2" w:semiHidden="1" w:unhideWhenUsed="1"/>
+    <w:lsdException w:name="List Bullet 3" w:semiHidden="1" w:unhideWhenUsed="1"/>
+    <w:lsdException w:name="List Bullet 4" w:semiHidden="1" w:unhideWhenUsed="1"/>
+    <w:lsdException w:name="List Bullet 5" w:semiHidden="1" w:unhideWhenUsed="1"/>
+    <w:lsdException w:name="List Number 2" w:semiHidden="1" w:unhideWhenUsed="1"/>
+    <w:lsdException w:name="List Number 3" w:semiHidden="1" w:unhideWhenUsed="1"/>
+    <w:lsdException w:name="List Number 4" w:semiHidden="1" w:unhideWhenUsed="1"/>
+    <w:lsdException w:name="List Number 5" w:semiHidden="1" w:unhideWhenUsed="1"/>
+    <w:lsdException w:name="Title" w:uiPriority="10" w:qFormat="1"/>
+    <w:lsdException w:name="Closing" w:semiHidden="1" w:unhideWhenUsed="1"/>
+    <w:lsdException w:name="Signature" w:semiHidden="1" w:unhideWhenUsed="1"/>
+    <w:lsdException w:name="Default Paragraph Font" w:semiHidden="1" w:uiPriority="1" w:unhideWhenUsed="1"/>
+    <w:lsdException w:name="Body Text" w:semiHidden="1" w:unhideWhenUsed="1"/>
+    <w:lsdException w:name="Body Text Indent" w:semiHidden="1" w:unhideWhenUsed="1"/>
+    <w:lsdException w:name="List Continue" w:semiHidden="1" w:unhideWhenUsed="1"/>
+    <w:lsdException w:name="List Continue 2" w:semiHidden="1" w:unhideWhenUsed="1"/>
+    <w:lsdException w:name="List Continue 3" w:semiHidden="1" w:unhideWhenUsed="1"/>
+    <w:lsdException w:name="List Continue 4" w:semiHidden="1" w:unhideWhenUsed="1"/>
+    <w:lsdException w:name="List Continue 5" w:semiHidden="1" w:unhideWhenUsed="1"/>
+    <w:lsdException w:name="Message Header" w:semiHidden="1" w:unhideWhenUsed="1"/>
+    <w:lsdException w:name="Subtitle" w:uiPriority="11" w:qFormat="1"/>
+    <w:lsdException w:name="Salutation" w:semiHidden="1" w:unhideWhenUsed="1"/>
+    <w:lsdException w:name="Date" w:semiHidden="1" w:unhideWhenUsed="1"/>
+    <w:lsdException w:name="Body Text First Indent" w:semiHidden="1" w:unhideWhenUsed="1"/>
+    <w:lsdException w:name="Body Text First Indent 2" w:semiHidden="1" w:unhideWhenUsed="1"/>
+    <w:lsdException w:name="Note Heading" w:semiHidden="1" w:unhideWhenUsed="1"/>
+    <w:lsdException w:name="Body Text 2" w:semiHidden="1" w:unhideWhenUsed="1"/>
+    <w:lsdException w:name="Body Text 3" w:semiHidden="1" w:unhideWhenUsed="1"/>
+    <w:lsdException w:name="Body Text Indent 2" w:semiHidden="1" w:unhideWhenUsed="1"/>
+    <w:lsdException w:name="Body Text Indent 3" w:semiHidden="1" w:unhideWhenUsed="1"/>
+    <w:lsdException w:name="Block Text" w:semiHidden="1" w:unhideWhenUsed="1"/>
+    <w:lsdException w:name="Hyperlink" w:semiHidden="1" w:unhideWhenUsed="1"/>
+    <w:lsdException w:name="FollowedHyperlink" w:semiHidden="1" w:unhideWhenUsed="1"/>
+    <w:lsdException w:name="Strong" w:uiPriority="22" w:qFormat="1"/>
+    <w:lsdException w:name="Emphasis" w:uiPriority="20" w:qFormat="1"/>
+    <w:lsdException w:name="Document Map" w:semiHidden="1" w:unhideWhenUsed="1"/>
+    <w:lsdException w:name="Plain Text" w:semiHidden="1" w:unhideWhenUsed="1"/>
+    <w:lsdException w:name="E-mail Signature" w:semiHidden="1" w:unhideWhenUsed="1"/>
+    <w:lsdException w:name="HTML Top of Form" w:semiHidden="1" w:unhideWhenUsed="1"/>
+    <w:lsdException w:name="HTML Bottom of Form" w:semiHidden="1" w:unhideWhenUsed="1"/>
+    <w:lsdException w:name="Normal (Web)" w:semiHidden="1" w:unhideWhenUsed="1"/>
+    <w:lsdException w:name="HTML Acronym" w:semiHidden="1" w:unhideWhenUsed="1"/>
+    <w:lsdException w:name="HTML Address" w:semiHidden="1" w:unhideWhenUsed="1"/>
+    <w:lsdException w:name="HTML Cite" w:semiHidden="1" w:unhideWhenUsed="1"/>
+    <w:lsdException w:name="HTML Code" w:semiHidden="1" w:unhideWhenUsed="1"/>
+    <w:lsdException w:name="HTML Definition" w:semiHidden="1" w:unhideWhenUsed="1"/>
+    <w:lsdException w:name="HTML Keyboard" w:semiHidden="1" w:unhideWhenUsed="1"/>
+    <w:lsdException w:name="HTML Preformatted" w:semiHidden="1" w:unhideWhenUsed="1"/>
+    <w:lsdException w:name="HTML Sample" w:semiHidden="1" w:unhideWhenUsed="1"/>
+    <w:lsdException w:name="HTML Typewriter" w:semiHidden="1" w:unhideWhenUsed="1"/>
+    <w:lsdException w:name="HTML Variable" w:semiHidden="1" w:unhideWhenUsed="1"/>
+    <w:lsdException w:name="Normal Table" w:semiHidden="1" w:unhideWhenUsed="1"/>
+    <w:lsdException w:name="annotation subject" w:semiHidden="1" w:unhideWhenUsed="1"/>
+    <w:lsdException w:name="No List" w:semiHidden="1" w:unhideWhenUsed="1"/>
+    <w:lsdException w:name="Outline List 1" w:semiHidden="1" w:unhideWhenUsed="1"/>
+    <w:lsdException w:name="Outline List 2" w:semiHidden="1" w:unhideWhenUsed="1"/>
+    <w:lsdException w:name="Outline List 3" w:semiHidden="1" w:unhideWhenUsed="1"/>
+    <w:lsdException w:name="Table Simple 1" w:semiHidden="1" w:unhideWhenUsed="1"/>
+    <w:lsdException w:name="Table Simple 2" w:semiHidden="1" w:unhideWhenUsed="1"/>
+    <w:lsdException w:name="Table Simple 3" w:semiHidden="1" w:unhideWhenUsed="1"/>
+    <w:lsdException w:name="Table Classic 1" w:semiHidden="1" w:unhideWhenUsed="1"/>
+    <w:lsdException w:name="Table Classic 2" w:semiHidden="1" w:unhideWhenUsed="1"/>
+    <w:lsdException w:name="Table Classic 3" w:semiHidden="1" w:unhideWhenUsed="1"/>
+    <w:lsdException w:name="Table Classic 4" w:semiHidden="1" w:unhideWhenUsed="1"/>
+    <w:lsdException w:name="Table Colorful 1" w:semiHidden="1" w:unhideWhenUsed="1"/>
+    <w:lsdException w:name="Table Colorful 2" w:semiHidden="1" w:unhideWhenUsed="1"/>
+    <w:lsdException w:name="Table Colorful 3" w:semiHidden="1" w:unhideWhenUsed="1"/>
+    <w:lsdException w:name="Table Columns 1" w:semiHidden="1" w:unhideWhenUsed="1"/>
+    <w:lsdException w:name="Table Columns 2" w:semiHidden="1" w:unhideWhenUsed="1"/>
+    <w:lsdException w:name="Table Columns 3" w:semiHidden="1" w:unhideWhenUsed="1"/>
+    <w:lsdException w:name="Table Columns 4" w:semiHidden="1" w:unhideWhenUsed="1"/>
+    <w:lsdException w:name="Table Columns 5" w:semiHidden="1" w:unhideWhenUsed="1"/>
+    <w:lsdException w:name="Table Grid 1" w:semiHidden="1" w:unhideWhenUsed="1"/>
+    <w:lsdException w:name="Table Grid 2" w:semiHidden="1" w:unhideWhenUsed="1"/>
+    <w:lsdException w:name="Table Grid 3" w:semiHidden="1" w:unhideWhenUsed="1"/>
+    <w:lsdException w:name="Table Grid 4" w:semiHidden="1" w:unhideWhenUsed="1"/>
+    <w:lsdException w:name="Table Grid 5" w:semiHidden="1" w:unhideWhenUsed="1"/>
+    <w:lsdException w:name="Table Grid 6" w:semiHidden="1" w:unhideWhenUsed="1"/>
+    <w:lsdException w:name="Table Grid 7" w:semiHidden="1" w:unhideWhenUsed="1"/>
+    <w:lsdException w:name="Table Grid 8" w:semiHidden="1" w:unhideWhenUsed="1"/>
+    <w:lsdException w:name="Table List 1" w:semiHidden="1" w:unhideWhenUsed="1"/>
+    <w:lsdException w:name="Table List 2" w:semiHidden="1" w:unhideWhenUsed="1"/>
+    <w:lsdException w:name="Table List 3" w:semiHidden="1" w:unhideWhenUsed="1"/>
+    <w:lsdException w:name="Table List 4" w:semiHidden="1" w:unhideWhenUsed="1"/>
+    <w:lsdException w:name="Table List 5" w:semiHidden="1" w:unhideWhenUsed="1"/>
+    <w:lsdException w:name="Table List 6" w:semiHidden="1" w:unhideWhenUsed="1"/>
+    <w:lsdException w:name="Table List 7" w:semiHidden="1" w:unhideWhenUsed="1"/>
+    <w:lsdException w:name="Table List 8" w:semiHidden="1" w:unhideWhenUsed="1"/>
+    <w:lsdException w:name="Table 3D effects 1" w:semiHidden="1" w:unhideWhenUsed="1"/>
+    <w:lsdException w:name="Table 3D effects 2" w:semiHidden="1" w:unhideWhenUsed="1"/>
+    <w:lsdException w:name="Table 3D effects 3" w:semiHidden="1" w:unhideWhenUsed="1"/>
+    <w:lsdException w:name="Table Contemporary" w:semiHidden="1" w:unhideWhenUsed="1"/>
+    <w:lsdException w:name="Table Elegant" w:semiHidden="1" w:unhideWhenUsed="1"/>
+    <w:lsdException w:name="Table Professional" w:semiHidden="1" w:unhideWhenUsed="1"/>
+    <w:lsdException w:name="Table Subtle 1" w:semiHidden="1" w:unhideWhenUsed="1"/>
+    <w:lsdException w:name="Table Subtle 2" w:semiHidden="1" w:unhideWhenUsed="1"/>
+    <w:lsdException w:name="Table Web 1" w:semiHidden="1" w:unhideWhenUsed="1"/>
+    <w:lsdException w:name="Table Web 2" w:semiHidden="1" w:unhideWhenUsed="1"/>
+    <w:lsdException w:name="Table Web 3" w:semiHidden="1" w:unhideWhenUsed="1"/>
+    <w:lsdException w:name="Balloon Text" w:semiHidden="1" w:unhideWhenUsed="1"/>
+    <w:lsdException w:name="Table Grid" w:uiPriority="39"/>
+    <w:lsdException w:name="Table Theme" w:semiHidden="1" w:unhideWhenUsed="1"/>
+    <w:lsdException w:name="Placeholder Text" w:semiHidden="1"/>
+    <w:lsdException w:name="No Spacing" w:uiPriority="1" w:qFormat="1"/>
+    <w:lsdException w:name="Light Shading" w:uiPriority="60"/>
+    <w:lsdException w:name="Light List" w:uiPriority="61"/>
+    <w:lsdException w:name="Light Grid" w:uiPriority="62"/>
+    <w:lsdException w:name="Medium Shading 1" w:uiPriority="63"/>
+    <w:lsdException w:name="Medium Shading 2" w:uiPriority="64"/>
+    <w:lsdException w:name="Medium List 1" w:uiPriority="65"/>
+    <w:lsdException w:name="Medium List 2" w:uiPriority="66"/>
+    <w:lsdException w:name="Medium Grid 1" w:uiPriority="67"/>
+    <w:lsdException w:name="Medium Grid 2" w:uiPriority="68"/>
+    <w:lsdException w:name="Medium Grid 3" w:uiPriority="69"/>
+    <w:lsdException w:name="Dark List" w:uiPriority="70"/>
+    <w:lsdException w:name="Colorful Shading" w:uiPriority="71"/>
+    <w:lsdException w:name="Colorful List" w:uiPriority="72"/>
+    <w:lsdException w:name="Colorful Grid" w:uiPriority="73"/>
+    <w:lsdException w:name="Light Shading Accent 1" w:uiPriority="60"/>
+    <w:lsdException w:name="Light List Accent 1" w:uiPriority="61"/>
+    <w:lsdException w:name="Light Grid Accent 1" w:uiPriority="62"/>
+    <w:lsdException w:name="Medium Shading 1 Accent 1" w:uiPriority="63"/>
+    <w:lsdException w:name="Medium Shading 2 Accent 1" w:uiPriority="64"/>
+    <w:lsdException w:name="Medium List 1 Accent 1" w:uiPriority="65"/>
+    <w:lsdException w:name="Revision" w:semiHidden="1"/>
+    <w:lsdException w:name="List Paragraph" w:uiPriority="34" w:qFormat="1"/>
+    <w:lsdException w:name="Quote" w:uiPriority="29" w:qFormat="1"/>
+    <w:lsdException w:name="Intense Quote" w:uiPriority="30" w:qFormat="1"/>
+    <w:lsdException w:name="Medium List 2 Accent 1" w:uiPriority="66"/>
+    <w:lsdException w:name="Medium Grid 1 Accent 1" w:uiPriority="67"/>
+    <w:lsdException w:name="Medium Grid 2 Accent 1" w:uiPriority="68"/>
+    <w:lsdException w:name="Medium Grid 3 Accent 1" w:uiPriority="69"/>
+    <w:lsdException w:name="Dark List Accent 1" w:uiPriority="70"/>
+    <w:lsdException w:name="Colorful Shading Accent 1" w:uiPriority="71"/>
+    <w:lsdException w:name="Colorful List Accent 1" w:uiPriority="72"/>
+    <w:lsdException w:name="Colorful Grid Accent 1" w:uiPriority="73"/>
+    <w:lsdException w:name="Light Shading Accent 2" w:uiPriority="60"/>
+    <w:lsdException w:name="Light List Accent 2" w:uiPriority="61"/>
+    <w:lsdException w:name="Light Grid Accent 2" w:uiPriority="62"/>
+    <w:lsdException w:name="Medium Shading 1 Accent 2" w:uiPriority="63"/>
+    <w:lsdException w:name="Medium Shading 2 Accent 2" w:uiPriority="64"/>
+    <w:lsdException w:name="Medium List 1 Accent 2" w:uiPriority="65"/>
+    <w:lsdException w:name="Medium List 2 Accent 2" w:uiPriority="66"/>
+    <w:lsdException w:name="Medium Grid 1 Accent 2" w:uiPriority="67"/>
+    <w:lsdException w:name="Medium Grid 2 Accent 2" w:uiPriority="68"/>
+    <w:lsdException w:name="Medium Grid 3 Accent 2" w:uiPriority="69"/>
+    <w:lsdException w:name="Dark List Accent 2" w:uiPriority="70"/>
+    <w:lsdException w:name="Colorful Shading Accent 2" w:uiPriority="71"/>
+    <w:lsdException w:name="Colorful List Accent 2" w:uiPriority="72"/>
+    <w:lsdException w:name="Colorful Grid Accent 2" w:uiPriority="73"/>
+    <w:lsdException w:name="Light Shading Accent 3" w:uiPriority="60"/>
+    <w:lsdException w:name="Light List Accent 3" w:uiPriority="61"/>
+    <w:lsdException w:name="Light Grid Accent 3" w:uiPriority="62"/>
+    <w:lsdException w:name="Medium Shading 1 Accent 3" w:uiPriority="63"/>
+    <w:lsdException w:name="Medium Shading 2 Accent 3" w:uiPriority="64"/>
+    <w:lsdException w:name="Medium List 1 Accent 3" w:uiPriority="65"/>
+    <w:lsdException w:name="Medium List 2 Accent 3" w:uiPriority="66"/>
+    <w:lsdException w:name="Medium Grid 1 Accent 3" w:uiPriority="67"/>
+    <w:lsdException w:name="Medium Grid 2 Accent 3" w:uiPriority="68"/>
+    <w:lsdException w:name="Medium Grid 3 Accent 3" w:uiPriority="69"/>
+    <w:lsdException w:name="Dark List Accent 3" w:uiPriority="70"/>
+    <w:lsdException w:name="Colorful Shading Accent 3" w:uiPriority="71"/>
+    <w:lsdException w:name="Colorful List Accent 3" w:uiPriority="72"/>
+    <w:lsdException w:name="Colorful Grid Accent 3" w:uiPriority="73"/>
+    <w:lsdException w:name="Light Shading Accent 4" w:uiPriority="60"/>
+    <w:lsdException w:name="Light List Accent 4" w:uiPriority="61"/>
+    <w:lsdException w:name="Light Grid Accent 4" w:uiPriority="62"/>
+    <w:lsdException w:name="Medium Shading 1 Accent 4" w:uiPriority="63"/>
+    <w:lsdException w:name="Medium Shading 2 Accent 4" w:uiPriority="64"/>
+    <w:lsdException w:name="Medium List 1 Accent 4" w:uiPriority="65"/>
+    <w:lsdException w:name="Medium List 2 Accent 4" w:uiPriority="66"/>
+    <w:lsdException w:name="Medium Grid 1 Accent 4" w:uiPriority="67"/>
+    <w:lsdException w:name="Medium Grid 2 Accent 4" w:uiPriority="68"/>
+    <w:lsdException w:name="Medium Grid 3 Accent 4" w:uiPriority="69"/>
+    <w:lsdException w:name="Dark List Accent 4" w:uiPriority="70"/>
+    <w:lsdException w:name="Colorful Shading Accent 4" w:uiPriority="71"/>
+    <w:lsdException w:name="Colorful List Accent 4" w:uiPriority="72"/>
+    <w:lsdException w:name="Colorful Grid Accent 4" w:uiPriority="73"/>
+    <w:lsdException w:name="Light Shading Accent 5" w:uiPriority="60"/>
+    <w:lsdException w:name="Light List Accent 5" w:uiPriority="61"/>
+    <w:lsdException w:name="Light Grid Accent 5" w:uiPriority="62"/>
+    <w:lsdException w:name="Medium Shading 1 Accent 5" w:uiPriority="63"/>
+    <w:lsdException w:name="Medium Shading 2 Accent 5" w:uiPriority="64"/>
+    <w:lsdException w:name="Medium List 1 Accent 5" w:uiPriority="65"/>
+    <w:lsdException w:name="Medium List 2 Accent 5" w:uiPriority="66"/>
+    <w:lsdException w:name="Medium Grid 1 Accent 5" w:uiPriority="67"/>
+    <w:lsdException w:name="Medium Grid 2 Accent 5" w:uiPriority="68"/>
+    <w:lsdException w:name="Medium Grid 3 Accent 5" w:uiPriority="69"/>
+    <w:lsdException w:name="Dark List Accent 5" w:uiPriority="70"/>
+    <w:lsdException w:name="Colorful Shading Accent 5" w:uiPriority="71"/>
+    <w:lsdException w:name="Colorful List Accent 5" w:uiPriority="72"/>
+    <w:lsdException w:name="Colorful Grid Accent 5" w:uiPriority="73"/>
+    <w:lsdException w:name="Light Shading Accent 6" w:uiPriority="60"/>
+    <w:lsdException w:name="Light List Accent 6" w:uiPriority="61"/>
+    <w:lsdException w:name="Light Grid Accent 6" w:uiPriority="62"/>
+    <w:lsdException w:name="Medium Shading 1 Accent 6" w:uiPriority="63"/>
+    <w:lsdException w:name="Medium Shading 2 Accent 6" w:uiPriority="64"/>
+    <w:lsdException w:name="Medium List 1 Accent 6" w:uiPriority="65"/>
+    <w:lsdException w:name="Medium List 2 Accent 6" w:uiPriority="66"/>
+    <w:lsdException w:name="Medium Grid 1 Accent 6" w:uiPriority="67"/>
+    <w:lsdException w:name="Medium Grid 2 Accent 6" w:uiPriority="68"/>
+    <w:lsdException w:name="Medium Grid 3 Accent 6" w:uiPriority="69"/>
+    <w:lsdException w:name="Dark List Accent 6" w:uiPriority="70"/>
+    <w:lsdException w:name="Colorful Shading Accent 6" w:uiPriority="71"/>
+    <w:lsdException w:name="Colorful List Accent 6" w:uiPriority="72"/>
+    <w:lsdException w:name="Colorful Grid Accent 6" w:uiPriority="73"/>
+    <w:lsdException w:name="Subtle Emphasis" w:uiPriority="19" w:qFormat="1"/>
+    <w:lsdException w:name="Intense Emphasis" w:uiPriority="21" w:qFormat="1"/>
+    <w:lsdException w:name="Subtle Reference" w:uiPriority="31" w:qFormat="1"/>
+    <w:lsdException w:name="Intense Reference" w:uiPriority="32" w:qFormat="1"/>
+    <w:lsdException w:name="Book Title" w:uiPriority="33" w:qFormat="1"/>
+    <w:lsdException w:name="Bibliography" w:semiHidden="1" w:uiPriority="37" w:unhideWhenUsed="1"/>
+    <w:lsdException w:name="TOC Heading" w:semiHidden="1" w:uiPriority="39" w:unhideWhenUsed="1" w:qFormat="1"/>
+    <w:lsdException w:name="Plain Table 1" w:uiPriority="41"/>
+    <w:lsdException w:name="Plain Table 2" w:uiPriority="42"/>
+    <w:lsdException w:name="Plain Table 3" w:uiPriority="43"/>
+    <w:lsdException w:name="Plain Table 4" w:uiPriority="44"/>
+    <w:lsdException w:name="Plain Table 5" w:uiPriority="45"/>
+    <w:lsdException w:name="Grid Table Light" w:uiPriority="40"/>
+    <w:lsdException w:name="Grid Table 1 Light" w:uiPriority="46"/>
+    <w:lsdException w:name="Grid Table 2" w:uiPriority="47"/>
+    <w:lsdException w:name="Grid Table 3" w:uiPriority="48"/>
+    <w:lsdException w:name="Grid Table 4" w:uiPriority="49"/>
+    <w:lsdException w:name="Grid Table 5 Dark" w:uiPriority="50"/>
+    <w:lsdException w:name="Grid Table 6 Colorful" w:uiPriority="51"/>
+    <w:lsdException w:name="Grid Table 7 Colorful" w:uiPriority="52"/>
+    <w:lsdException w:name="Grid Table 1 Light Accent 1" w:uiPriority="46"/>
+    <w:lsdException w:name="Grid Table 2 Accent 1" w:uiPriority="47"/>
+    <w:lsdException w:name="Grid Table 3 Accent 1" w:uiPriority="48"/>
+    <w:lsdException w:name="Grid Table 4 Accent 1" w:uiPriority="49"/>
+    <w:lsdException w:name="Grid Table 5 Dark Accent 1" w:uiPriority="50"/>
+    <w:lsdException w:name="Grid Table 6 Colorful Accent 1" w:uiPriority="51"/>
+    <w:lsdException w:name="Grid Table 7 Colorful Accent 1" w:uiPriority="52"/>
+    <w:lsdException w:name="Grid Table 1 Light Accent 2" w:uiPriority="46"/>
+    <w:lsdException w:name="Grid Table 2 Accent 2" w:uiPriority="47"/>
+    <w:lsdException w:name="Grid Table 3 Accent 2" w:uiPriority="48"/>
+    <w:lsdException w:name="Grid Table 4 Accent 2" w:uiPriority="49"/>
+    <w:lsdException w:name="Grid Table 5 Dark Accent 2" w:uiPriority="50"/>
+    <w:lsdException w:name="Grid Table 6 Colorful Accent 2" w:uiPriority="51"/>
+    <w:lsdException w:name="Grid Table 7 Colorful Accent 2" w:uiPriority="52"/>
+    <w:lsdException w:name="Grid Table 1 Light Accent 3" w:uiPriority="46"/>
+    <w:lsdException w:name="Grid Table 2 Accent 3" w:uiPriority="47"/>
+    <w:lsdException w:name="Grid Table 3 Accent 3" w:uiPriority="48"/>
+    <w:lsdException w:name="Grid Table 4 Accent 3" w:uiPriority="49"/>
+    <w:lsdException w:name="Grid Table 5 Dark Accent 3" w:uiPriority="50"/>
+    <w:lsdException w:name="Grid Table 6 Colorful Accent 3" w:uiPriority="51"/>
+    <w:lsdException w:name="Grid Table 7 Colorful Accent 3" w:uiPriority="52"/>
+    <w:lsdException w:name="Grid Table 1 Light Accent 4" w:uiPriority="46"/>
+    <w:lsdException w:name="Grid Table 2 Accent 4" w:uiPriority="47"/>
+    <w:lsdException w:name="Grid Table 3 Accent 4" w:uiPriority="48"/>
+    <w:lsdException w:name="Grid Table 4 Accent 4" w:uiPriority="49"/>
+    <w:lsdException w:name="Grid Table 5 Dark Accent 4" w:uiPriority="50"/>
+    <w:lsdException w:name="Grid Table 6 Colorful Accent 4" w:uiPriority="51"/>
+    <w:lsdException w:name="Grid Table 7 Colorful Accent 4" w:uiPriority="52"/>
+    <w:lsdException w:name="Grid Table 1 Light Accent 5" w:uiPriority="46"/>
+    <w:lsdException w:name="Grid Table 2 Accent 5" w:uiPriority="47"/>
+    <w:lsdException w:name="Grid Table 3 Accent 5" w:uiPriority="48"/>
+    <w:lsdException w:name="Grid Table 4 Accent 5" w:uiPriority="49"/>
+    <w:lsdException w:name="Grid Table 5 Dark Accent 5" w:uiPriority="50"/>
+    <w:lsdException w:name="Grid Table 6 Colorful Accent 5" w:uiPriority="51"/>
+    <w:lsdException w:name="Grid Table 7 Colorful Accent 5" w:uiPriority="52"/>
+    <w:lsdException w:name="Grid Table 1 Light Accent 6" w:uiPriority="46"/>
+    <w:lsdException w:name="Grid Table 2 Accent 6" w:uiPriority="47"/>
+    <w:lsdException w:name="Grid Table 3 Accent 6" w:uiPriority="48"/>
+    <w:lsdException w:name="Grid Table 4 Accent 6" w:uiPriority="49"/>
+    <w:lsdException w:name="Grid Table 5 Dark Accent 6" w:uiPriority="50"/>
+    <w:lsdException w:name="Grid Table 6 Colorful Accent 6" w:uiPriority="51"/>
+    <w:lsdException w:name="Grid Table 7 Colorful Accent 6" w:uiPriority="52"/>
+    <w:lsdException w:name="List Table 1 Light" w:uiPriority="46"/>
+    <w:lsdException w:name="List Table 2" w:uiPriority="47"/>
+    <w:lsdException w:name="List Table 3" w:uiPriority="48"/>
+    <w:lsdException w:name="List Table 4" w:uiPriority="49"/>
+    <w:lsdException w:name="List Table 5 Dark" w:uiPriority="50"/>
+    <w:lsdException w:name="List Table 6 Colorful" w:uiPriority="51"/>
+    <w:lsdException w:name="List Table 7 Colorful" w:uiPriority="52"/>
+    <w:lsdException w:name="List Table 1 Light Accent 1" w:uiPriority="46"/>
+    <w:lsdException w:name="List Table 2 Accent 1" w:uiPriority="47"/>
+    <w:lsdException w:name="List Table 3 Accent 1" w:uiPriority="48"/>
+    <w:lsdException w:name="List Table 4 Accent 1" w:uiPriority="49"/>
+    <w:lsdException w:name="List Table 5 Dark Accent 1" w:uiPriority="50"/>
+    <w:lsdException w:name="List Table 6 Colorful Accent 1" w:uiPriority="51"/>
+    <w:lsdException w:name="List Table 7 Colorful Accent 1" w:uiPriority="52"/>
+    <w:lsdException w:name="List Table 1 Light Accent 2" w:uiPriority="46"/>
+    <w:lsdException w:name="List Table 2 Accent 2" w:uiPriority="47"/>
+    <w:lsdException w:name="List Table 3 Accent 2" w:uiPriority="48"/>
+    <w:lsdException w:name="List Table 4 Accent 2" w:uiPriority="49"/>
+    <w:lsdException w:name="List Table 5 Dark Accent 2" w:uiPriority="50"/>
+    <w:lsdException w:name="List Table 6 Colorful Accent 2" w:uiPriority="51"/>
+    <w:lsdException w:name="List Table 7 Colorful Accent 2" w:uiPriority="52"/>
+    <w:lsdException w:name="List Table 1 Light Accent 3" w:uiPriority="46"/>
+    <w:lsdException w:name="List Table 2 Accent 3" w:uiPriority="47"/>
+    <w:lsdException w:name="List Table 3 Accent 3" w:uiPriority="48"/>
+    <w:lsdException w:name="List Table 4 Accent 3" w:uiPriority="49"/>
+    <w:lsdException w:name="List Table 5 Dark Accent 3" w:uiPriority="50"/>
+    <w:lsdException w:name="List Table 6 Colorful Accent 3" w:uiPriority="51"/>
+    <w:lsdException w:name="List Table 7 Colorful Accent 3" w:uiPriority="52"/>
+    <w:lsdException w:name="List Table 1 Light Accent 4" w:uiPriority="46"/>
+    <w:lsdException w:name="List Table 2 Accent 4" w:uiPriority="47"/>
+    <w:lsdException w:name="List Table 3 Accent 4" w:uiPriority="48"/>
+    <w:lsdException w:name="List Table 4 Accent 4" w:uiPriority="49"/>
+    <w:lsdException w:name="List Table 5 Dark Accent 4" w:uiPriority="50"/>
+    <w:lsdException w:name="List Table 6 Colorful Accent 4" w:uiPriority="51"/>
+    <w:lsdException w:name="List Table 7 Colorful Accent 4" w:uiPriority="52"/>
+    <w:lsdException w:name="List Table 1 Light Accent 5" w:uiPriority="46"/>
+    <w:lsdException w:name="List Table 2 Accent 5" w:uiPriority="47"/>
+    <w:lsdException w:name="List Table 3 Accent 5" w:uiPriority="48"/>
+    <w:lsdException w:name="List Table 4 Accent 5" w:uiPriority="49"/>
+    <w:lsdException w:name="List Table 5 Dark Accent 5" w:uiPriority="50"/>
+    <w:lsdException w:name="List Table 6 Colorful Accent 5" w:uiPriority="51"/>
+    <w:lsdException w:name="List Table 7 Colorful Accent 5" w:uiPriority="52"/>
+    <w:lsdException w:name="List Table 1 Light Accent 6" w:uiPriority="46"/>
+    <w:lsdException w:name="List Table 2 Accent 6" w:uiPriority="47"/>
+    <w:lsdException w:name="List Table 3 Accent 6" w:uiPriority="48"/>
+    <w:lsdException w:name="List Table 4 Accent 6" w:uiPriority="49"/>
+    <w:lsdException w:name="List Table 5 Dark Accent 6" w:uiPriority="50"/>
+    <w:lsdException w:name="List Table 6 Colorful Accent 6" w:uiPriority="51"/>
+    <w:lsdException w:name="List Table 7 Colorful Accent 6" w:uiPriority="52"/>
+  </w:latentStyles>
+  <w:style w:type="paragraph" w:default="1" w:styleId="Normal">
+    <w:name w:val="Normal"/>
+    <w:qFormat/>
+  </w:style>
+  <w:style w:type="character" w:default="1" w:styleId="DefaultParagraphFont">
+    <w:name w:val="Default Paragraph Font"/>
+    <w:uiPriority w:val="1"/>
+    <w:semiHidden/>
+    <w:unhideWhenUsed/>
+  </w:style>
+  <w:style w:type="table" w:default="1" w:styleId="TableNormal">
+    <w:name w:val="Normal Table"/>
+    <w:uiPriority w:val="99"/>
+    <w:semiHidden/>
+    <w:unhideWhenUsed/>
+    <w:tblPr>
+      <w:tblInd w:w="0" w:type="dxa"/>
+      <w:tblCellMar>
+        <w:top w:w="0" w:type="dxa"/>
+        <w:left w:w="108" w:type="dxa"/>
+        <w:bottom w:w="0" w:type="dxa"/>
+        <w:right w:w="108" w:type="dxa"/>
+      </w:tblCellMar>
+    </w:tblPr>
+  </w:style>
+  <w:style w:type="numbering" w:default="1" w:styleId="NoList">
+    <w:name w:val="No List"/>
+    <w:uiPriority w:val="99"/>
+    <w:semiHidden/>
+    <w:unhideWhenUsed/>
+  </w:style>
+  <w:style w:type="character" w:styleId="PlaceholderText">
+    <w:name w:val="Placeholder Text"/>
+    <w:basedOn w:val="DefaultParagraphFont"/>
+    <w:uiPriority w:val="99"/>
+    <w:semiHidden/>
+    <w:rsid w:val="00D74025"/>
+    <w:rPr>
+      <w:color w:val="808080"/>
+    </w:rPr>
+  </w:style>
+</w:styles>
+</file>
+
+<file path=word/glossary/webSettings.xml><?xml version="1.0" encoding="utf-8"?>
+<w:webSettings xmlns:mc="http://schemas.openxmlformats.org/markup-compatibility/2006" xmlns:r="http://schemas.openxmlformats.org/officeDocument/2006/relationships" xmlns:w="http://schemas.openxmlformats.org/wordprocessingml/2006/main" xmlns:w14="http://schemas.microsoft.com/office/word/2010/wordml" xmlns:w15="http://schemas.microsoft.com/office/word/2012/wordml" xmlns:w16se="http://schemas.microsoft.com/office/word/2015/wordml/symex" mc:Ignorable="w14 w15 w16se">
+  <w:optimizeForBrowser/>
+  <w:allowPNG/>
+</w:webSettings>
 </file>
 
 <file path=word/theme/theme1.xml><?xml version="1.0" encoding="utf-8"?>
@@ -5917,7 +7078,7 @@
 </file>
 
 <file path=customXml/itemProps1.xml><?xml version="1.0" encoding="utf-8"?>
-<ds:datastoreItem xmlns:ds="http://schemas.openxmlformats.org/officeDocument/2006/customXml" ds:itemID="{84081F79-0739-417C-B84E-D6D4C2CC7EB6}">
+<ds:datastoreItem xmlns:ds="http://schemas.openxmlformats.org/officeDocument/2006/customXml" ds:itemID="{112F6845-174C-463D-AAA2-3CC330182036}">
   <ds:schemaRefs>
     <ds:schemaRef ds:uri="http://schemas.openxmlformats.org/officeDocument/2006/bibliography"/>
   </ds:schemaRefs>

</xml_diff>

<commit_message>
Dovrseno drugo poglavlje, MJPEG sastavljen ukratko
</commit_message>
<xml_diff>
--- a/Diplmoski_Marko_Rasetina.docx
+++ b/Diplmoski_Marko_Rasetina.docx
@@ -1446,8 +1446,6 @@
       <w:r>
         <w:br w:type="page"/>
       </w:r>
-      <w:bookmarkStart w:id="0" w:name="_GoBack"/>
-      <w:bookmarkEnd w:id="0"/>
     </w:p>
     <w:sdt>
       <w:sdtPr>
@@ -2766,6 +2764,8 @@
             <w:fldChar w:fldCharType="end"/>
           </w:r>
         </w:p>
+        <w:bookmarkStart w:id="0" w:name="_GoBack" w:displacedByCustomXml="next"/>
+        <w:bookmarkEnd w:id="0" w:displacedByCustomXml="next"/>
       </w:sdtContent>
     </w:sdt>
     <w:p>
@@ -4266,10 +4266,85 @@
       <w:pPr>
         <w:spacing w:line="360" w:lineRule="auto"/>
         <w:jc w:val="both"/>
+        <w:rPr>
+          <w:lang w:val="en-US"/>
+        </w:rPr>
       </w:pPr>
       <w:r>
         <w:lastRenderedPageBreak/>
-        <w:t>MJPEG...</w:t>
+        <w:t>Od svih kompresijskih metoda koji postoje za video signale u ovom radu će se koristiti Motion JPEG (M-JPEG ili MJPEG).</w:t>
+      </w:r>
+      <w:r>
+        <w:t xml:space="preserve"> Svi kompresijski formati pa tako i MJPEG ovise o otkrivanju uzoraka i predstavljanje tih uzoraka kraćim kodovima iliti porukama. Što je uzorak složeniji ili slučajniji, manja je vjerojatnost da se uzorak komprimira to jest razlika između originalne veličine i komprimirane će biti manja.</w:t>
+      </w:r>
+      <w:r>
+        <w:t xml:space="preserve"> MJPEG je video kompresijski format u kojem se okviri videozapisa komprimiraju pojedinačno kao JPEG slike</w:t>
+      </w:r>
+      <w:r>
+        <w:t xml:space="preserve"> (kompresija unutar okvira) za razliku od na primjer H.264 formata koji komprimira </w:t>
+      </w:r>
+      <w:r>
+        <w:t>međuslikovno</w:t>
+      </w:r>
+      <w:r>
+        <w:t xml:space="preserve"> (vremenska kompresija)</w:t>
+      </w:r>
+      <w:r>
+        <w:t>.</w:t>
+      </w:r>
+      <w:r>
+        <w:t xml:space="preserve"> </w:t>
+      </w:r>
+      <w:r>
+        <w:t xml:space="preserve">Zbog toga omjer kompresije MJPEG formata je manji 1:20 nego što je to kod formata koji koriste vremensku  kompresiju (1:50), ali MJPEG </w:t>
+      </w:r>
+      <w:r>
+        <w:t xml:space="preserve">je manje računski intenzivan </w:t>
+      </w:r>
+      <w:r>
+        <w:t>i</w:t>
+      </w:r>
+      <w:r>
+        <w:t xml:space="preserve"> traži</w:t>
+      </w:r>
+      <w:r>
+        <w:t xml:space="preserve"> manje memorijske zahtjeve na hardverskim uređajima.</w:t>
+      </w:r>
+      <w:r>
+        <w:t xml:space="preserve"> MJPEG standard se koristi</w:t>
+      </w:r>
+      <w:r>
+        <w:t xml:space="preserve"> za</w:t>
+      </w:r>
+      <w:r>
+        <w:t xml:space="preserve"> snimanje i  uređivanje videozapisa,</w:t>
+      </w:r>
+      <w:r>
+        <w:t xml:space="preserve"> na</w:t>
+      </w:r>
+      <w:r>
+        <w:t xml:space="preserve"> </w:t>
+      </w:r>
+      <w:r>
+        <w:t>igraćim</w:t>
+      </w:r>
+      <w:r>
+        <w:t xml:space="preserve"> konzola</w:t>
+      </w:r>
+      <w:r>
+        <w:t>ma</w:t>
+      </w:r>
+      <w:r>
+        <w:t xml:space="preserve">, </w:t>
+      </w:r>
+      <w:r>
+        <w:t xml:space="preserve">kod </w:t>
+      </w:r>
+      <w:r>
+        <w:t>digitalnih kamera, IP kamera,  MJPEG preko HTTP-a i tako dalje.</w:t>
+      </w:r>
+      <w:r>
+        <w:t xml:space="preserve"> [3]</w:t>
       </w:r>
     </w:p>
     <w:p>
@@ -4433,6 +4508,15 @@
       </w:pPr>
       <w:r>
         <w:t xml:space="preserve">[3]  </w:t>
+      </w:r>
+      <w:r>
+        <w:t xml:space="preserve">MJPEG, </w:t>
+      </w:r>
+      <w:r>
+        <w:t>https://en.wikipedia.org/wiki/Motion_JPEG</w:t>
+      </w:r>
+      <w:r>
+        <w:t>, 24. svibnja 2019.</w:t>
       </w:r>
     </w:p>
     <w:p>
@@ -4679,6 +4763,11 @@
         <w:t>FHD (Full High Definition) – puna visoka definicija</w:t>
       </w:r>
     </w:p>
+    <w:p>
+      <w:r>
+        <w:t>MJPG (Motion JPEG) – Pokretni JPEG</w:t>
+      </w:r>
+    </w:p>
     <w:p/>
     <w:p>
       <w:r>
@@ -4862,7 +4951,7 @@
           <w:rPr>
             <w:noProof/>
           </w:rPr>
-          <w:t>1</w:t>
+          <w:t>15</w:t>
         </w:r>
         <w:r>
           <w:rPr>
@@ -6266,552 +6355,6 @@
 </w:styles>
 </file>
 
-<file path=word/glossary/document.xml><?xml version="1.0" encoding="utf-8"?>
-<w:glossaryDocument xmlns:wpc="http://schemas.microsoft.com/office/word/2010/wordprocessingCanvas" xmlns:cx="http://schemas.microsoft.com/office/drawing/2014/chartex" xmlns:cx1="http://schemas.microsoft.com/office/drawing/2015/9/8/chartex" xmlns:mc="http://schemas.openxmlformats.org/markup-compatibility/2006" xmlns:o="urn:schemas-microsoft-com:office:office" xmlns:r="http://schemas.openxmlformats.org/officeDocument/2006/relationships" xmlns:m="http://schemas.openxmlformats.org/officeDocument/2006/math" xmlns:v="urn:schemas-microsoft-com:vml" xmlns:wp14="http://schemas.microsoft.com/office/word/2010/wordprocessingDrawing" xmlns:wp="http://schemas.openxmlformats.org/drawingml/2006/wordprocessingDrawing" xmlns:w10="urn:schemas-microsoft-com:office:word" xmlns:w="http://schemas.openxmlformats.org/wordprocessingml/2006/main" xmlns:w14="http://schemas.microsoft.com/office/word/2010/wordml" xmlns:w15="http://schemas.microsoft.com/office/word/2012/wordml" xmlns:w16se="http://schemas.microsoft.com/office/word/2015/wordml/symex" xmlns:wpg="http://schemas.microsoft.com/office/word/2010/wordprocessingGroup" xmlns:wpi="http://schemas.microsoft.com/office/word/2010/wordprocessingInk" xmlns:wne="http://schemas.microsoft.com/office/word/2006/wordml" xmlns:wps="http://schemas.microsoft.com/office/word/2010/wordprocessingShape" mc:Ignorable="w14 w15 w16se wp14"/>
-</file>
-
-<file path=word/glossary/fontTable.xml><?xml version="1.0" encoding="utf-8"?>
-<w:fonts xmlns:mc="http://schemas.openxmlformats.org/markup-compatibility/2006" xmlns:r="http://schemas.openxmlformats.org/officeDocument/2006/relationships" xmlns:w="http://schemas.openxmlformats.org/wordprocessingml/2006/main" xmlns:w14="http://schemas.microsoft.com/office/word/2010/wordml" xmlns:w15="http://schemas.microsoft.com/office/word/2012/wordml" xmlns:w16se="http://schemas.microsoft.com/office/word/2015/wordml/symex" mc:Ignorable="w14 w15 w16se">
-  <w:font w:name="Symbol">
-    <w:panose1 w:val="05050102010706020507"/>
-    <w:charset w:val="02"/>
-    <w:family w:val="roman"/>
-    <w:pitch w:val="variable"/>
-    <w:sig w:usb0="00000000" w:usb1="10000000" w:usb2="00000000" w:usb3="00000000" w:csb0="80000000" w:csb1="00000000"/>
-  </w:font>
-  <w:font w:name="Times New Roman">
-    <w:panose1 w:val="02020603050405020304"/>
-    <w:charset w:val="00"/>
-    <w:family w:val="roman"/>
-    <w:pitch w:val="variable"/>
-    <w:sig w:usb0="E0002EFF" w:usb1="C000785B" w:usb2="00000009" w:usb3="00000000" w:csb0="000001FF" w:csb1="00000000"/>
-  </w:font>
-  <w:font w:name="Courier New">
-    <w:panose1 w:val="02070309020205020404"/>
-    <w:charset w:val="00"/>
-    <w:family w:val="modern"/>
-    <w:pitch w:val="fixed"/>
-    <w:sig w:usb0="E0002EFF" w:usb1="C0007843" w:usb2="00000009" w:usb3="00000000" w:csb0="000001FF" w:csb1="00000000"/>
-  </w:font>
-  <w:font w:name="Wingdings">
-    <w:panose1 w:val="05000000000000000000"/>
-    <w:charset w:val="02"/>
-    <w:family w:val="auto"/>
-    <w:pitch w:val="variable"/>
-    <w:sig w:usb0="00000000" w:usb1="10000000" w:usb2="00000000" w:usb3="00000000" w:csb0="80000000" w:csb1="00000000"/>
-  </w:font>
-  <w:font w:name="Calibri">
-    <w:panose1 w:val="020F0502020204030204"/>
-    <w:charset w:val="00"/>
-    <w:family w:val="swiss"/>
-    <w:pitch w:val="variable"/>
-    <w:sig w:usb0="E0002EFF" w:usb1="C000247B" w:usb2="00000009" w:usb3="00000000" w:csb0="000001FF" w:csb1="00000000"/>
-  </w:font>
-  <w:font w:name="Calibri Light">
-    <w:panose1 w:val="020F0302020204030204"/>
-    <w:charset w:val="00"/>
-    <w:family w:val="swiss"/>
-    <w:pitch w:val="variable"/>
-    <w:sig w:usb0="E0002AFF" w:usb1="C000247B" w:usb2="00000009" w:usb3="00000000" w:csb0="000001FF" w:csb1="00000000"/>
-  </w:font>
-  <w:font w:name="Arial">
-    <w:panose1 w:val="020B0604020202020204"/>
-    <w:charset w:val="00"/>
-    <w:family w:val="swiss"/>
-    <w:pitch w:val="variable"/>
-    <w:sig w:usb0="E0002EFF" w:usb1="C000785B" w:usb2="00000009" w:usb3="00000000" w:csb0="000001FF" w:csb1="00000000"/>
-  </w:font>
-  <w:font w:name="Cambria Math">
-    <w:panose1 w:val="02040503050406030204"/>
-    <w:charset w:val="00"/>
-    <w:family w:val="roman"/>
-    <w:pitch w:val="variable"/>
-    <w:sig w:usb0="E00006FF" w:usb1="420024FF" w:usb2="02000000" w:usb3="00000000" w:csb0="0000019F" w:csb1="00000000"/>
-  </w:font>
-</w:fonts>
-</file>
-
-<file path=word/glossary/settings.xml><?xml version="1.0" encoding="utf-8"?>
-<w:settings xmlns:mc="http://schemas.openxmlformats.org/markup-compatibility/2006" xmlns:o="urn:schemas-microsoft-com:office:office" xmlns:r="http://schemas.openxmlformats.org/officeDocument/2006/relationships" xmlns:m="http://schemas.openxmlformats.org/officeDocument/2006/math" xmlns:v="urn:schemas-microsoft-com:vml" xmlns:w10="urn:schemas-microsoft-com:office:word" xmlns:w="http://schemas.openxmlformats.org/wordprocessingml/2006/main" xmlns:w14="http://schemas.microsoft.com/office/word/2010/wordml" xmlns:w15="http://schemas.microsoft.com/office/word/2012/wordml" xmlns:w16se="http://schemas.microsoft.com/office/word/2015/wordml/symex" xmlns:sl="http://schemas.openxmlformats.org/schemaLibrary/2006/main" mc:Ignorable="w14 w15 w16se">
-  <w:view w:val="normal"/>
-  <w:revisionView w:markup="0" w:comments="0" w:insDel="0" w:formatting="0" w:inkAnnotations="0"/>
-  <w:defaultTabStop w:val="720"/>
-  <w:characterSpacingControl w:val="doNotCompress"/>
-  <w:compat>
-    <w:useFELayout/>
-    <w:compatSetting w:name="compatibilityMode" w:uri="http://schemas.microsoft.com/office/word" w:val="15"/>
-    <w:compatSetting w:name="overrideTableStyleFontSizeAndJustification" w:uri="http://schemas.microsoft.com/office/word" w:val="1"/>
-    <w:compatSetting w:name="enableOpenTypeFeatures" w:uri="http://schemas.microsoft.com/office/word" w:val="1"/>
-    <w:compatSetting w:name="doNotFlipMirrorIndents" w:uri="http://schemas.microsoft.com/office/word" w:val="1"/>
-    <w:compatSetting w:name="differentiateMultirowTableHeaders" w:uri="http://schemas.microsoft.com/office/word" w:val="1"/>
-  </w:compat>
-  <w:rsids>
-    <w:rsidRoot w:val="00D74025"/>
-    <w:rsid w:val="00D74025"/>
-    <w:rsid w:val="00F4192F"/>
-  </w:rsids>
-  <m:mathPr>
-    <m:mathFont m:val="Cambria Math"/>
-    <m:brkBin m:val="before"/>
-    <m:brkBinSub m:val="--"/>
-    <m:smallFrac m:val="0"/>
-    <m:dispDef/>
-    <m:lMargin m:val="0"/>
-    <m:rMargin m:val="0"/>
-    <m:defJc m:val="centerGroup"/>
-    <m:wrapIndent m:val="1440"/>
-    <m:intLim m:val="subSup"/>
-    <m:naryLim m:val="undOvr"/>
-  </m:mathPr>
-  <w:themeFontLang w:val="en-US"/>
-  <w:clrSchemeMapping w:bg1="light1" w:t1="dark1" w:bg2="light2" w:t2="dark2" w:accent1="accent1" w:accent2="accent2" w:accent3="accent3" w:accent4="accent4" w:accent5="accent5" w:accent6="accent6" w:hyperlink="hyperlink" w:followedHyperlink="followedHyperlink"/>
-  <w:decimalSymbol w:val="."/>
-  <w:listSeparator w:val=","/>
-  <w15:chartTrackingRefBased/>
-</w:settings>
-</file>
-
-<file path=word/glossary/styles.xml><?xml version="1.0" encoding="utf-8"?>
-<w:styles xmlns:mc="http://schemas.openxmlformats.org/markup-compatibility/2006" xmlns:r="http://schemas.openxmlformats.org/officeDocument/2006/relationships" xmlns:w="http://schemas.openxmlformats.org/wordprocessingml/2006/main" xmlns:w14="http://schemas.microsoft.com/office/word/2010/wordml" xmlns:w15="http://schemas.microsoft.com/office/word/2012/wordml" xmlns:w16se="http://schemas.microsoft.com/office/word/2015/wordml/symex" mc:Ignorable="w14 w15 w16se">
-  <w:docDefaults>
-    <w:rPrDefault>
-      <w:rPr>
-        <w:rFonts w:asciiTheme="minorHAnsi" w:eastAsiaTheme="minorEastAsia" w:hAnsiTheme="minorHAnsi" w:cstheme="minorBidi"/>
-        <w:sz w:val="22"/>
-        <w:szCs w:val="22"/>
-        <w:lang w:val="en-US" w:eastAsia="en-US" w:bidi="ar-SA"/>
-      </w:rPr>
-    </w:rPrDefault>
-    <w:pPrDefault>
-      <w:pPr>
-        <w:spacing w:after="160" w:line="259" w:lineRule="auto"/>
-      </w:pPr>
-    </w:pPrDefault>
-  </w:docDefaults>
-  <w:latentStyles w:defLockedState="0" w:defUIPriority="99" w:defSemiHidden="0" w:defUnhideWhenUsed="0" w:defQFormat="0" w:count="371">
-    <w:lsdException w:name="Normal" w:uiPriority="0" w:qFormat="1"/>
-    <w:lsdException w:name="heading 1" w:uiPriority="9" w:qFormat="1"/>
-    <w:lsdException w:name="heading 2" w:semiHidden="1" w:uiPriority="9" w:unhideWhenUsed="1" w:qFormat="1"/>
-    <w:lsdException w:name="heading 3" w:semiHidden="1" w:uiPriority="9" w:unhideWhenUsed="1" w:qFormat="1"/>
-    <w:lsdException w:name="heading 4" w:semiHidden="1" w:uiPriority="9" w:unhideWhenUsed="1" w:qFormat="1"/>
-    <w:lsdException w:name="heading 5" w:semiHidden="1" w:uiPriority="9" w:unhideWhenUsed="1" w:qFormat="1"/>
-    <w:lsdException w:name="heading 6" w:semiHidden="1" w:uiPriority="9" w:unhideWhenUsed="1" w:qFormat="1"/>
-    <w:lsdException w:name="heading 7" w:semiHidden="1" w:uiPriority="9" w:unhideWhenUsed="1" w:qFormat="1"/>
-    <w:lsdException w:name="heading 8" w:semiHidden="1" w:uiPriority="9" w:unhideWhenUsed="1" w:qFormat="1"/>
-    <w:lsdException w:name="heading 9" w:semiHidden="1" w:uiPriority="9" w:unhideWhenUsed="1" w:qFormat="1"/>
-    <w:lsdException w:name="index 1" w:semiHidden="1" w:unhideWhenUsed="1"/>
-    <w:lsdException w:name="index 2" w:semiHidden="1" w:unhideWhenUsed="1"/>
-    <w:lsdException w:name="index 3" w:semiHidden="1" w:unhideWhenUsed="1"/>
-    <w:lsdException w:name="index 4" w:semiHidden="1" w:unhideWhenUsed="1"/>
-    <w:lsdException w:name="index 5" w:semiHidden="1" w:unhideWhenUsed="1"/>
-    <w:lsdException w:name="index 6" w:semiHidden="1" w:unhideWhenUsed="1"/>
-    <w:lsdException w:name="index 7" w:semiHidden="1" w:unhideWhenUsed="1"/>
-    <w:lsdException w:name="index 8" w:semiHidden="1" w:unhideWhenUsed="1"/>
-    <w:lsdException w:name="index 9" w:semiHidden="1" w:unhideWhenUsed="1"/>
-    <w:lsdException w:name="toc 1" w:semiHidden="1" w:uiPriority="39" w:unhideWhenUsed="1"/>
-    <w:lsdException w:name="toc 2" w:semiHidden="1" w:uiPriority="39" w:unhideWhenUsed="1"/>
-    <w:lsdException w:name="toc 3" w:semiHidden="1" w:uiPriority="39" w:unhideWhenUsed="1"/>
-    <w:lsdException w:name="toc 4" w:semiHidden="1" w:uiPriority="39" w:unhideWhenUsed="1"/>
-    <w:lsdException w:name="toc 5" w:semiHidden="1" w:uiPriority="39" w:unhideWhenUsed="1"/>
-    <w:lsdException w:name="toc 6" w:semiHidden="1" w:uiPriority="39" w:unhideWhenUsed="1"/>
-    <w:lsdException w:name="toc 7" w:semiHidden="1" w:uiPriority="39" w:unhideWhenUsed="1"/>
-    <w:lsdException w:name="toc 8" w:semiHidden="1" w:uiPriority="39" w:unhideWhenUsed="1"/>
-    <w:lsdException w:name="toc 9" w:semiHidden="1" w:uiPriority="39" w:unhideWhenUsed="1"/>
-    <w:lsdException w:name="Normal Indent" w:semiHidden="1" w:unhideWhenUsed="1"/>
-    <w:lsdException w:name="footnote text" w:semiHidden="1" w:unhideWhenUsed="1"/>
-    <w:lsdException w:name="annotation text" w:semiHidden="1" w:unhideWhenUsed="1"/>
-    <w:lsdException w:name="header" w:semiHidden="1" w:unhideWhenUsed="1"/>
-    <w:lsdException w:name="footer" w:semiHidden="1" w:unhideWhenUsed="1"/>
-    <w:lsdException w:name="index heading" w:semiHidden="1" w:unhideWhenUsed="1"/>
-    <w:lsdException w:name="caption" w:semiHidden="1" w:uiPriority="35" w:unhideWhenUsed="1" w:qFormat="1"/>
-    <w:lsdException w:name="table of figures" w:semiHidden="1" w:unhideWhenUsed="1"/>
-    <w:lsdException w:name="envelope address" w:semiHidden="1" w:unhideWhenUsed="1"/>
-    <w:lsdException w:name="envelope return" w:semiHidden="1" w:unhideWhenUsed="1"/>
-    <w:lsdException w:name="footnote reference" w:semiHidden="1" w:unhideWhenUsed="1"/>
-    <w:lsdException w:name="annotation reference" w:semiHidden="1" w:unhideWhenUsed="1"/>
-    <w:lsdException w:name="line number" w:semiHidden="1" w:unhideWhenUsed="1"/>
-    <w:lsdException w:name="page number" w:semiHidden="1" w:unhideWhenUsed="1"/>
-    <w:lsdException w:name="endnote reference" w:semiHidden="1" w:unhideWhenUsed="1"/>
-    <w:lsdException w:name="endnote text" w:semiHidden="1" w:unhideWhenUsed="1"/>
-    <w:lsdException w:name="table of authorities" w:semiHidden="1" w:unhideWhenUsed="1"/>
-    <w:lsdException w:name="macro" w:semiHidden="1" w:unhideWhenUsed="1"/>
-    <w:lsdException w:name="toa heading" w:semiHidden="1" w:unhideWhenUsed="1"/>
-    <w:lsdException w:name="List" w:semiHidden="1" w:unhideWhenUsed="1"/>
-    <w:lsdException w:name="List Bullet" w:semiHidden="1" w:unhideWhenUsed="1"/>
-    <w:lsdException w:name="List Number" w:semiHidden="1" w:unhideWhenUsed="1"/>
-    <w:lsdException w:name="List 2" w:semiHidden="1" w:unhideWhenUsed="1"/>
-    <w:lsdException w:name="List 3" w:semiHidden="1" w:unhideWhenUsed="1"/>
-    <w:lsdException w:name="List 4" w:semiHidden="1" w:unhideWhenUsed="1"/>
-    <w:lsdException w:name="List 5" w:semiHidden="1" w:unhideWhenUsed="1"/>
-    <w:lsdException w:name="List Bullet 2" w:semiHidden="1" w:unhideWhenUsed="1"/>
-    <w:lsdException w:name="List Bullet 3" w:semiHidden="1" w:unhideWhenUsed="1"/>
-    <w:lsdException w:name="List Bullet 4" w:semiHidden="1" w:unhideWhenUsed="1"/>
-    <w:lsdException w:name="List Bullet 5" w:semiHidden="1" w:unhideWhenUsed="1"/>
-    <w:lsdException w:name="List Number 2" w:semiHidden="1" w:unhideWhenUsed="1"/>
-    <w:lsdException w:name="List Number 3" w:semiHidden="1" w:unhideWhenUsed="1"/>
-    <w:lsdException w:name="List Number 4" w:semiHidden="1" w:unhideWhenUsed="1"/>
-    <w:lsdException w:name="List Number 5" w:semiHidden="1" w:unhideWhenUsed="1"/>
-    <w:lsdException w:name="Title" w:uiPriority="10" w:qFormat="1"/>
-    <w:lsdException w:name="Closing" w:semiHidden="1" w:unhideWhenUsed="1"/>
-    <w:lsdException w:name="Signature" w:semiHidden="1" w:unhideWhenUsed="1"/>
-    <w:lsdException w:name="Default Paragraph Font" w:semiHidden="1" w:uiPriority="1" w:unhideWhenUsed="1"/>
-    <w:lsdException w:name="Body Text" w:semiHidden="1" w:unhideWhenUsed="1"/>
-    <w:lsdException w:name="Body Text Indent" w:semiHidden="1" w:unhideWhenUsed="1"/>
-    <w:lsdException w:name="List Continue" w:semiHidden="1" w:unhideWhenUsed="1"/>
-    <w:lsdException w:name="List Continue 2" w:semiHidden="1" w:unhideWhenUsed="1"/>
-    <w:lsdException w:name="List Continue 3" w:semiHidden="1" w:unhideWhenUsed="1"/>
-    <w:lsdException w:name="List Continue 4" w:semiHidden="1" w:unhideWhenUsed="1"/>
-    <w:lsdException w:name="List Continue 5" w:semiHidden="1" w:unhideWhenUsed="1"/>
-    <w:lsdException w:name="Message Header" w:semiHidden="1" w:unhideWhenUsed="1"/>
-    <w:lsdException w:name="Subtitle" w:uiPriority="11" w:qFormat="1"/>
-    <w:lsdException w:name="Salutation" w:semiHidden="1" w:unhideWhenUsed="1"/>
-    <w:lsdException w:name="Date" w:semiHidden="1" w:unhideWhenUsed="1"/>
-    <w:lsdException w:name="Body Text First Indent" w:semiHidden="1" w:unhideWhenUsed="1"/>
-    <w:lsdException w:name="Body Text First Indent 2" w:semiHidden="1" w:unhideWhenUsed="1"/>
-    <w:lsdException w:name="Note Heading" w:semiHidden="1" w:unhideWhenUsed="1"/>
-    <w:lsdException w:name="Body Text 2" w:semiHidden="1" w:unhideWhenUsed="1"/>
-    <w:lsdException w:name="Body Text 3" w:semiHidden="1" w:unhideWhenUsed="1"/>
-    <w:lsdException w:name="Body Text Indent 2" w:semiHidden="1" w:unhideWhenUsed="1"/>
-    <w:lsdException w:name="Body Text Indent 3" w:semiHidden="1" w:unhideWhenUsed="1"/>
-    <w:lsdException w:name="Block Text" w:semiHidden="1" w:unhideWhenUsed="1"/>
-    <w:lsdException w:name="Hyperlink" w:semiHidden="1" w:unhideWhenUsed="1"/>
-    <w:lsdException w:name="FollowedHyperlink" w:semiHidden="1" w:unhideWhenUsed="1"/>
-    <w:lsdException w:name="Strong" w:uiPriority="22" w:qFormat="1"/>
-    <w:lsdException w:name="Emphasis" w:uiPriority="20" w:qFormat="1"/>
-    <w:lsdException w:name="Document Map" w:semiHidden="1" w:unhideWhenUsed="1"/>
-    <w:lsdException w:name="Plain Text" w:semiHidden="1" w:unhideWhenUsed="1"/>
-    <w:lsdException w:name="E-mail Signature" w:semiHidden="1" w:unhideWhenUsed="1"/>
-    <w:lsdException w:name="HTML Top of Form" w:semiHidden="1" w:unhideWhenUsed="1"/>
-    <w:lsdException w:name="HTML Bottom of Form" w:semiHidden="1" w:unhideWhenUsed="1"/>
-    <w:lsdException w:name="Normal (Web)" w:semiHidden="1" w:unhideWhenUsed="1"/>
-    <w:lsdException w:name="HTML Acronym" w:semiHidden="1" w:unhideWhenUsed="1"/>
-    <w:lsdException w:name="HTML Address" w:semiHidden="1" w:unhideWhenUsed="1"/>
-    <w:lsdException w:name="HTML Cite" w:semiHidden="1" w:unhideWhenUsed="1"/>
-    <w:lsdException w:name="HTML Code" w:semiHidden="1" w:unhideWhenUsed="1"/>
-    <w:lsdException w:name="HTML Definition" w:semiHidden="1" w:unhideWhenUsed="1"/>
-    <w:lsdException w:name="HTML Keyboard" w:semiHidden="1" w:unhideWhenUsed="1"/>
-    <w:lsdException w:name="HTML Preformatted" w:semiHidden="1" w:unhideWhenUsed="1"/>
-    <w:lsdException w:name="HTML Sample" w:semiHidden="1" w:unhideWhenUsed="1"/>
-    <w:lsdException w:name="HTML Typewriter" w:semiHidden="1" w:unhideWhenUsed="1"/>
-    <w:lsdException w:name="HTML Variable" w:semiHidden="1" w:unhideWhenUsed="1"/>
-    <w:lsdException w:name="Normal Table" w:semiHidden="1" w:unhideWhenUsed="1"/>
-    <w:lsdException w:name="annotation subject" w:semiHidden="1" w:unhideWhenUsed="1"/>
-    <w:lsdException w:name="No List" w:semiHidden="1" w:unhideWhenUsed="1"/>
-    <w:lsdException w:name="Outline List 1" w:semiHidden="1" w:unhideWhenUsed="1"/>
-    <w:lsdException w:name="Outline List 2" w:semiHidden="1" w:unhideWhenUsed="1"/>
-    <w:lsdException w:name="Outline List 3" w:semiHidden="1" w:unhideWhenUsed="1"/>
-    <w:lsdException w:name="Table Simple 1" w:semiHidden="1" w:unhideWhenUsed="1"/>
-    <w:lsdException w:name="Table Simple 2" w:semiHidden="1" w:unhideWhenUsed="1"/>
-    <w:lsdException w:name="Table Simple 3" w:semiHidden="1" w:unhideWhenUsed="1"/>
-    <w:lsdException w:name="Table Classic 1" w:semiHidden="1" w:unhideWhenUsed="1"/>
-    <w:lsdException w:name="Table Classic 2" w:semiHidden="1" w:unhideWhenUsed="1"/>
-    <w:lsdException w:name="Table Classic 3" w:semiHidden="1" w:unhideWhenUsed="1"/>
-    <w:lsdException w:name="Table Classic 4" w:semiHidden="1" w:unhideWhenUsed="1"/>
-    <w:lsdException w:name="Table Colorful 1" w:semiHidden="1" w:unhideWhenUsed="1"/>
-    <w:lsdException w:name="Table Colorful 2" w:semiHidden="1" w:unhideWhenUsed="1"/>
-    <w:lsdException w:name="Table Colorful 3" w:semiHidden="1" w:unhideWhenUsed="1"/>
-    <w:lsdException w:name="Table Columns 1" w:semiHidden="1" w:unhideWhenUsed="1"/>
-    <w:lsdException w:name="Table Columns 2" w:semiHidden="1" w:unhideWhenUsed="1"/>
-    <w:lsdException w:name="Table Columns 3" w:semiHidden="1" w:unhideWhenUsed="1"/>
-    <w:lsdException w:name="Table Columns 4" w:semiHidden="1" w:unhideWhenUsed="1"/>
-    <w:lsdException w:name="Table Columns 5" w:semiHidden="1" w:unhideWhenUsed="1"/>
-    <w:lsdException w:name="Table Grid 1" w:semiHidden="1" w:unhideWhenUsed="1"/>
-    <w:lsdException w:name="Table Grid 2" w:semiHidden="1" w:unhideWhenUsed="1"/>
-    <w:lsdException w:name="Table Grid 3" w:semiHidden="1" w:unhideWhenUsed="1"/>
-    <w:lsdException w:name="Table Grid 4" w:semiHidden="1" w:unhideWhenUsed="1"/>
-    <w:lsdException w:name="Table Grid 5" w:semiHidden="1" w:unhideWhenUsed="1"/>
-    <w:lsdException w:name="Table Grid 6" w:semiHidden="1" w:unhideWhenUsed="1"/>
-    <w:lsdException w:name="Table Grid 7" w:semiHidden="1" w:unhideWhenUsed="1"/>
-    <w:lsdException w:name="Table Grid 8" w:semiHidden="1" w:unhideWhenUsed="1"/>
-    <w:lsdException w:name="Table List 1" w:semiHidden="1" w:unhideWhenUsed="1"/>
-    <w:lsdException w:name="Table List 2" w:semiHidden="1" w:unhideWhenUsed="1"/>
-    <w:lsdException w:name="Table List 3" w:semiHidden="1" w:unhideWhenUsed="1"/>
-    <w:lsdException w:name="Table List 4" w:semiHidden="1" w:unhideWhenUsed="1"/>
-    <w:lsdException w:name="Table List 5" w:semiHidden="1" w:unhideWhenUsed="1"/>
-    <w:lsdException w:name="Table List 6" w:semiHidden="1" w:unhideWhenUsed="1"/>
-    <w:lsdException w:name="Table List 7" w:semiHidden="1" w:unhideWhenUsed="1"/>
-    <w:lsdException w:name="Table List 8" w:semiHidden="1" w:unhideWhenUsed="1"/>
-    <w:lsdException w:name="Table 3D effects 1" w:semiHidden="1" w:unhideWhenUsed="1"/>
-    <w:lsdException w:name="Table 3D effects 2" w:semiHidden="1" w:unhideWhenUsed="1"/>
-    <w:lsdException w:name="Table 3D effects 3" w:semiHidden="1" w:unhideWhenUsed="1"/>
-    <w:lsdException w:name="Table Contemporary" w:semiHidden="1" w:unhideWhenUsed="1"/>
-    <w:lsdException w:name="Table Elegant" w:semiHidden="1" w:unhideWhenUsed="1"/>
-    <w:lsdException w:name="Table Professional" w:semiHidden="1" w:unhideWhenUsed="1"/>
-    <w:lsdException w:name="Table Subtle 1" w:semiHidden="1" w:unhideWhenUsed="1"/>
-    <w:lsdException w:name="Table Subtle 2" w:semiHidden="1" w:unhideWhenUsed="1"/>
-    <w:lsdException w:name="Table Web 1" w:semiHidden="1" w:unhideWhenUsed="1"/>
-    <w:lsdException w:name="Table Web 2" w:semiHidden="1" w:unhideWhenUsed="1"/>
-    <w:lsdException w:name="Table Web 3" w:semiHidden="1" w:unhideWhenUsed="1"/>
-    <w:lsdException w:name="Balloon Text" w:semiHidden="1" w:unhideWhenUsed="1"/>
-    <w:lsdException w:name="Table Grid" w:uiPriority="39"/>
-    <w:lsdException w:name="Table Theme" w:semiHidden="1" w:unhideWhenUsed="1"/>
-    <w:lsdException w:name="Placeholder Text" w:semiHidden="1"/>
-    <w:lsdException w:name="No Spacing" w:uiPriority="1" w:qFormat="1"/>
-    <w:lsdException w:name="Light Shading" w:uiPriority="60"/>
-    <w:lsdException w:name="Light List" w:uiPriority="61"/>
-    <w:lsdException w:name="Light Grid" w:uiPriority="62"/>
-    <w:lsdException w:name="Medium Shading 1" w:uiPriority="63"/>
-    <w:lsdException w:name="Medium Shading 2" w:uiPriority="64"/>
-    <w:lsdException w:name="Medium List 1" w:uiPriority="65"/>
-    <w:lsdException w:name="Medium List 2" w:uiPriority="66"/>
-    <w:lsdException w:name="Medium Grid 1" w:uiPriority="67"/>
-    <w:lsdException w:name="Medium Grid 2" w:uiPriority="68"/>
-    <w:lsdException w:name="Medium Grid 3" w:uiPriority="69"/>
-    <w:lsdException w:name="Dark List" w:uiPriority="70"/>
-    <w:lsdException w:name="Colorful Shading" w:uiPriority="71"/>
-    <w:lsdException w:name="Colorful List" w:uiPriority="72"/>
-    <w:lsdException w:name="Colorful Grid" w:uiPriority="73"/>
-    <w:lsdException w:name="Light Shading Accent 1" w:uiPriority="60"/>
-    <w:lsdException w:name="Light List Accent 1" w:uiPriority="61"/>
-    <w:lsdException w:name="Light Grid Accent 1" w:uiPriority="62"/>
-    <w:lsdException w:name="Medium Shading 1 Accent 1" w:uiPriority="63"/>
-    <w:lsdException w:name="Medium Shading 2 Accent 1" w:uiPriority="64"/>
-    <w:lsdException w:name="Medium List 1 Accent 1" w:uiPriority="65"/>
-    <w:lsdException w:name="Revision" w:semiHidden="1"/>
-    <w:lsdException w:name="List Paragraph" w:uiPriority="34" w:qFormat="1"/>
-    <w:lsdException w:name="Quote" w:uiPriority="29" w:qFormat="1"/>
-    <w:lsdException w:name="Intense Quote" w:uiPriority="30" w:qFormat="1"/>
-    <w:lsdException w:name="Medium List 2 Accent 1" w:uiPriority="66"/>
-    <w:lsdException w:name="Medium Grid 1 Accent 1" w:uiPriority="67"/>
-    <w:lsdException w:name="Medium Grid 2 Accent 1" w:uiPriority="68"/>
-    <w:lsdException w:name="Medium Grid 3 Accent 1" w:uiPriority="69"/>
-    <w:lsdException w:name="Dark List Accent 1" w:uiPriority="70"/>
-    <w:lsdException w:name="Colorful Shading Accent 1" w:uiPriority="71"/>
-    <w:lsdException w:name="Colorful List Accent 1" w:uiPriority="72"/>
-    <w:lsdException w:name="Colorful Grid Accent 1" w:uiPriority="73"/>
-    <w:lsdException w:name="Light Shading Accent 2" w:uiPriority="60"/>
-    <w:lsdException w:name="Light List Accent 2" w:uiPriority="61"/>
-    <w:lsdException w:name="Light Grid Accent 2" w:uiPriority="62"/>
-    <w:lsdException w:name="Medium Shading 1 Accent 2" w:uiPriority="63"/>
-    <w:lsdException w:name="Medium Shading 2 Accent 2" w:uiPriority="64"/>
-    <w:lsdException w:name="Medium List 1 Accent 2" w:uiPriority="65"/>
-    <w:lsdException w:name="Medium List 2 Accent 2" w:uiPriority="66"/>
-    <w:lsdException w:name="Medium Grid 1 Accent 2" w:uiPriority="67"/>
-    <w:lsdException w:name="Medium Grid 2 Accent 2" w:uiPriority="68"/>
-    <w:lsdException w:name="Medium Grid 3 Accent 2" w:uiPriority="69"/>
-    <w:lsdException w:name="Dark List Accent 2" w:uiPriority="70"/>
-    <w:lsdException w:name="Colorful Shading Accent 2" w:uiPriority="71"/>
-    <w:lsdException w:name="Colorful List Accent 2" w:uiPriority="72"/>
-    <w:lsdException w:name="Colorful Grid Accent 2" w:uiPriority="73"/>
-    <w:lsdException w:name="Light Shading Accent 3" w:uiPriority="60"/>
-    <w:lsdException w:name="Light List Accent 3" w:uiPriority="61"/>
-    <w:lsdException w:name="Light Grid Accent 3" w:uiPriority="62"/>
-    <w:lsdException w:name="Medium Shading 1 Accent 3" w:uiPriority="63"/>
-    <w:lsdException w:name="Medium Shading 2 Accent 3" w:uiPriority="64"/>
-    <w:lsdException w:name="Medium List 1 Accent 3" w:uiPriority="65"/>
-    <w:lsdException w:name="Medium List 2 Accent 3" w:uiPriority="66"/>
-    <w:lsdException w:name="Medium Grid 1 Accent 3" w:uiPriority="67"/>
-    <w:lsdException w:name="Medium Grid 2 Accent 3" w:uiPriority="68"/>
-    <w:lsdException w:name="Medium Grid 3 Accent 3" w:uiPriority="69"/>
-    <w:lsdException w:name="Dark List Accent 3" w:uiPriority="70"/>
-    <w:lsdException w:name="Colorful Shading Accent 3" w:uiPriority="71"/>
-    <w:lsdException w:name="Colorful List Accent 3" w:uiPriority="72"/>
-    <w:lsdException w:name="Colorful Grid Accent 3" w:uiPriority="73"/>
-    <w:lsdException w:name="Light Shading Accent 4" w:uiPriority="60"/>
-    <w:lsdException w:name="Light List Accent 4" w:uiPriority="61"/>
-    <w:lsdException w:name="Light Grid Accent 4" w:uiPriority="62"/>
-    <w:lsdException w:name="Medium Shading 1 Accent 4" w:uiPriority="63"/>
-    <w:lsdException w:name="Medium Shading 2 Accent 4" w:uiPriority="64"/>
-    <w:lsdException w:name="Medium List 1 Accent 4" w:uiPriority="65"/>
-    <w:lsdException w:name="Medium List 2 Accent 4" w:uiPriority="66"/>
-    <w:lsdException w:name="Medium Grid 1 Accent 4" w:uiPriority="67"/>
-    <w:lsdException w:name="Medium Grid 2 Accent 4" w:uiPriority="68"/>
-    <w:lsdException w:name="Medium Grid 3 Accent 4" w:uiPriority="69"/>
-    <w:lsdException w:name="Dark List Accent 4" w:uiPriority="70"/>
-    <w:lsdException w:name="Colorful Shading Accent 4" w:uiPriority="71"/>
-    <w:lsdException w:name="Colorful List Accent 4" w:uiPriority="72"/>
-    <w:lsdException w:name="Colorful Grid Accent 4" w:uiPriority="73"/>
-    <w:lsdException w:name="Light Shading Accent 5" w:uiPriority="60"/>
-    <w:lsdException w:name="Light List Accent 5" w:uiPriority="61"/>
-    <w:lsdException w:name="Light Grid Accent 5" w:uiPriority="62"/>
-    <w:lsdException w:name="Medium Shading 1 Accent 5" w:uiPriority="63"/>
-    <w:lsdException w:name="Medium Shading 2 Accent 5" w:uiPriority="64"/>
-    <w:lsdException w:name="Medium List 1 Accent 5" w:uiPriority="65"/>
-    <w:lsdException w:name="Medium List 2 Accent 5" w:uiPriority="66"/>
-    <w:lsdException w:name="Medium Grid 1 Accent 5" w:uiPriority="67"/>
-    <w:lsdException w:name="Medium Grid 2 Accent 5" w:uiPriority="68"/>
-    <w:lsdException w:name="Medium Grid 3 Accent 5" w:uiPriority="69"/>
-    <w:lsdException w:name="Dark List Accent 5" w:uiPriority="70"/>
-    <w:lsdException w:name="Colorful Shading Accent 5" w:uiPriority="71"/>
-    <w:lsdException w:name="Colorful List Accent 5" w:uiPriority="72"/>
-    <w:lsdException w:name="Colorful Grid Accent 5" w:uiPriority="73"/>
-    <w:lsdException w:name="Light Shading Accent 6" w:uiPriority="60"/>
-    <w:lsdException w:name="Light List Accent 6" w:uiPriority="61"/>
-    <w:lsdException w:name="Light Grid Accent 6" w:uiPriority="62"/>
-    <w:lsdException w:name="Medium Shading 1 Accent 6" w:uiPriority="63"/>
-    <w:lsdException w:name="Medium Shading 2 Accent 6" w:uiPriority="64"/>
-    <w:lsdException w:name="Medium List 1 Accent 6" w:uiPriority="65"/>
-    <w:lsdException w:name="Medium List 2 Accent 6" w:uiPriority="66"/>
-    <w:lsdException w:name="Medium Grid 1 Accent 6" w:uiPriority="67"/>
-    <w:lsdException w:name="Medium Grid 2 Accent 6" w:uiPriority="68"/>
-    <w:lsdException w:name="Medium Grid 3 Accent 6" w:uiPriority="69"/>
-    <w:lsdException w:name="Dark List Accent 6" w:uiPriority="70"/>
-    <w:lsdException w:name="Colorful Shading Accent 6" w:uiPriority="71"/>
-    <w:lsdException w:name="Colorful List Accent 6" w:uiPriority="72"/>
-    <w:lsdException w:name="Colorful Grid Accent 6" w:uiPriority="73"/>
-    <w:lsdException w:name="Subtle Emphasis" w:uiPriority="19" w:qFormat="1"/>
-    <w:lsdException w:name="Intense Emphasis" w:uiPriority="21" w:qFormat="1"/>
-    <w:lsdException w:name="Subtle Reference" w:uiPriority="31" w:qFormat="1"/>
-    <w:lsdException w:name="Intense Reference" w:uiPriority="32" w:qFormat="1"/>
-    <w:lsdException w:name="Book Title" w:uiPriority="33" w:qFormat="1"/>
-    <w:lsdException w:name="Bibliography" w:semiHidden="1" w:uiPriority="37" w:unhideWhenUsed="1"/>
-    <w:lsdException w:name="TOC Heading" w:semiHidden="1" w:uiPriority="39" w:unhideWhenUsed="1" w:qFormat="1"/>
-    <w:lsdException w:name="Plain Table 1" w:uiPriority="41"/>
-    <w:lsdException w:name="Plain Table 2" w:uiPriority="42"/>
-    <w:lsdException w:name="Plain Table 3" w:uiPriority="43"/>
-    <w:lsdException w:name="Plain Table 4" w:uiPriority="44"/>
-    <w:lsdException w:name="Plain Table 5" w:uiPriority="45"/>
-    <w:lsdException w:name="Grid Table Light" w:uiPriority="40"/>
-    <w:lsdException w:name="Grid Table 1 Light" w:uiPriority="46"/>
-    <w:lsdException w:name="Grid Table 2" w:uiPriority="47"/>
-    <w:lsdException w:name="Grid Table 3" w:uiPriority="48"/>
-    <w:lsdException w:name="Grid Table 4" w:uiPriority="49"/>
-    <w:lsdException w:name="Grid Table 5 Dark" w:uiPriority="50"/>
-    <w:lsdException w:name="Grid Table 6 Colorful" w:uiPriority="51"/>
-    <w:lsdException w:name="Grid Table 7 Colorful" w:uiPriority="52"/>
-    <w:lsdException w:name="Grid Table 1 Light Accent 1" w:uiPriority="46"/>
-    <w:lsdException w:name="Grid Table 2 Accent 1" w:uiPriority="47"/>
-    <w:lsdException w:name="Grid Table 3 Accent 1" w:uiPriority="48"/>
-    <w:lsdException w:name="Grid Table 4 Accent 1" w:uiPriority="49"/>
-    <w:lsdException w:name="Grid Table 5 Dark Accent 1" w:uiPriority="50"/>
-    <w:lsdException w:name="Grid Table 6 Colorful Accent 1" w:uiPriority="51"/>
-    <w:lsdException w:name="Grid Table 7 Colorful Accent 1" w:uiPriority="52"/>
-    <w:lsdException w:name="Grid Table 1 Light Accent 2" w:uiPriority="46"/>
-    <w:lsdException w:name="Grid Table 2 Accent 2" w:uiPriority="47"/>
-    <w:lsdException w:name="Grid Table 3 Accent 2" w:uiPriority="48"/>
-    <w:lsdException w:name="Grid Table 4 Accent 2" w:uiPriority="49"/>
-    <w:lsdException w:name="Grid Table 5 Dark Accent 2" w:uiPriority="50"/>
-    <w:lsdException w:name="Grid Table 6 Colorful Accent 2" w:uiPriority="51"/>
-    <w:lsdException w:name="Grid Table 7 Colorful Accent 2" w:uiPriority="52"/>
-    <w:lsdException w:name="Grid Table 1 Light Accent 3" w:uiPriority="46"/>
-    <w:lsdException w:name="Grid Table 2 Accent 3" w:uiPriority="47"/>
-    <w:lsdException w:name="Grid Table 3 Accent 3" w:uiPriority="48"/>
-    <w:lsdException w:name="Grid Table 4 Accent 3" w:uiPriority="49"/>
-    <w:lsdException w:name="Grid Table 5 Dark Accent 3" w:uiPriority="50"/>
-    <w:lsdException w:name="Grid Table 6 Colorful Accent 3" w:uiPriority="51"/>
-    <w:lsdException w:name="Grid Table 7 Colorful Accent 3" w:uiPriority="52"/>
-    <w:lsdException w:name="Grid Table 1 Light Accent 4" w:uiPriority="46"/>
-    <w:lsdException w:name="Grid Table 2 Accent 4" w:uiPriority="47"/>
-    <w:lsdException w:name="Grid Table 3 Accent 4" w:uiPriority="48"/>
-    <w:lsdException w:name="Grid Table 4 Accent 4" w:uiPriority="49"/>
-    <w:lsdException w:name="Grid Table 5 Dark Accent 4" w:uiPriority="50"/>
-    <w:lsdException w:name="Grid Table 6 Colorful Accent 4" w:uiPriority="51"/>
-    <w:lsdException w:name="Grid Table 7 Colorful Accent 4" w:uiPriority="52"/>
-    <w:lsdException w:name="Grid Table 1 Light Accent 5" w:uiPriority="46"/>
-    <w:lsdException w:name="Grid Table 2 Accent 5" w:uiPriority="47"/>
-    <w:lsdException w:name="Grid Table 3 Accent 5" w:uiPriority="48"/>
-    <w:lsdException w:name="Grid Table 4 Accent 5" w:uiPriority="49"/>
-    <w:lsdException w:name="Grid Table 5 Dark Accent 5" w:uiPriority="50"/>
-    <w:lsdException w:name="Grid Table 6 Colorful Accent 5" w:uiPriority="51"/>
-    <w:lsdException w:name="Grid Table 7 Colorful Accent 5" w:uiPriority="52"/>
-    <w:lsdException w:name="Grid Table 1 Light Accent 6" w:uiPriority="46"/>
-    <w:lsdException w:name="Grid Table 2 Accent 6" w:uiPriority="47"/>
-    <w:lsdException w:name="Grid Table 3 Accent 6" w:uiPriority="48"/>
-    <w:lsdException w:name="Grid Table 4 Accent 6" w:uiPriority="49"/>
-    <w:lsdException w:name="Grid Table 5 Dark Accent 6" w:uiPriority="50"/>
-    <w:lsdException w:name="Grid Table 6 Colorful Accent 6" w:uiPriority="51"/>
-    <w:lsdException w:name="Grid Table 7 Colorful Accent 6" w:uiPriority="52"/>
-    <w:lsdException w:name="List Table 1 Light" w:uiPriority="46"/>
-    <w:lsdException w:name="List Table 2" w:uiPriority="47"/>
-    <w:lsdException w:name="List Table 3" w:uiPriority="48"/>
-    <w:lsdException w:name="List Table 4" w:uiPriority="49"/>
-    <w:lsdException w:name="List Table 5 Dark" w:uiPriority="50"/>
-    <w:lsdException w:name="List Table 6 Colorful" w:uiPriority="51"/>
-    <w:lsdException w:name="List Table 7 Colorful" w:uiPriority="52"/>
-    <w:lsdException w:name="List Table 1 Light Accent 1" w:uiPriority="46"/>
-    <w:lsdException w:name="List Table 2 Accent 1" w:uiPriority="47"/>
-    <w:lsdException w:name="List Table 3 Accent 1" w:uiPriority="48"/>
-    <w:lsdException w:name="List Table 4 Accent 1" w:uiPriority="49"/>
-    <w:lsdException w:name="List Table 5 Dark Accent 1" w:uiPriority="50"/>
-    <w:lsdException w:name="List Table 6 Colorful Accent 1" w:uiPriority="51"/>
-    <w:lsdException w:name="List Table 7 Colorful Accent 1" w:uiPriority="52"/>
-    <w:lsdException w:name="List Table 1 Light Accent 2" w:uiPriority="46"/>
-    <w:lsdException w:name="List Table 2 Accent 2" w:uiPriority="47"/>
-    <w:lsdException w:name="List Table 3 Accent 2" w:uiPriority="48"/>
-    <w:lsdException w:name="List Table 4 Accent 2" w:uiPriority="49"/>
-    <w:lsdException w:name="List Table 5 Dark Accent 2" w:uiPriority="50"/>
-    <w:lsdException w:name="List Table 6 Colorful Accent 2" w:uiPriority="51"/>
-    <w:lsdException w:name="List Table 7 Colorful Accent 2" w:uiPriority="52"/>
-    <w:lsdException w:name="List Table 1 Light Accent 3" w:uiPriority="46"/>
-    <w:lsdException w:name="List Table 2 Accent 3" w:uiPriority="47"/>
-    <w:lsdException w:name="List Table 3 Accent 3" w:uiPriority="48"/>
-    <w:lsdException w:name="List Table 4 Accent 3" w:uiPriority="49"/>
-    <w:lsdException w:name="List Table 5 Dark Accent 3" w:uiPriority="50"/>
-    <w:lsdException w:name="List Table 6 Colorful Accent 3" w:uiPriority="51"/>
-    <w:lsdException w:name="List Table 7 Colorful Accent 3" w:uiPriority="52"/>
-    <w:lsdException w:name="List Table 1 Light Accent 4" w:uiPriority="46"/>
-    <w:lsdException w:name="List Table 2 Accent 4" w:uiPriority="47"/>
-    <w:lsdException w:name="List Table 3 Accent 4" w:uiPriority="48"/>
-    <w:lsdException w:name="List Table 4 Accent 4" w:uiPriority="49"/>
-    <w:lsdException w:name="List Table 5 Dark Accent 4" w:uiPriority="50"/>
-    <w:lsdException w:name="List Table 6 Colorful Accent 4" w:uiPriority="51"/>
-    <w:lsdException w:name="List Table 7 Colorful Accent 4" w:uiPriority="52"/>
-    <w:lsdException w:name="List Table 1 Light Accent 5" w:uiPriority="46"/>
-    <w:lsdException w:name="List Table 2 Accent 5" w:uiPriority="47"/>
-    <w:lsdException w:name="List Table 3 Accent 5" w:uiPriority="48"/>
-    <w:lsdException w:name="List Table 4 Accent 5" w:uiPriority="49"/>
-    <w:lsdException w:name="List Table 5 Dark Accent 5" w:uiPriority="50"/>
-    <w:lsdException w:name="List Table 6 Colorful Accent 5" w:uiPriority="51"/>
-    <w:lsdException w:name="List Table 7 Colorful Accent 5" w:uiPriority="52"/>
-    <w:lsdException w:name="List Table 1 Light Accent 6" w:uiPriority="46"/>
-    <w:lsdException w:name="List Table 2 Accent 6" w:uiPriority="47"/>
-    <w:lsdException w:name="List Table 3 Accent 6" w:uiPriority="48"/>
-    <w:lsdException w:name="List Table 4 Accent 6" w:uiPriority="49"/>
-    <w:lsdException w:name="List Table 5 Dark Accent 6" w:uiPriority="50"/>
-    <w:lsdException w:name="List Table 6 Colorful Accent 6" w:uiPriority="51"/>
-    <w:lsdException w:name="List Table 7 Colorful Accent 6" w:uiPriority="52"/>
-  </w:latentStyles>
-  <w:style w:type="paragraph" w:default="1" w:styleId="Normal">
-    <w:name w:val="Normal"/>
-    <w:qFormat/>
-  </w:style>
-  <w:style w:type="character" w:default="1" w:styleId="DefaultParagraphFont">
-    <w:name w:val="Default Paragraph Font"/>
-    <w:uiPriority w:val="1"/>
-    <w:semiHidden/>
-    <w:unhideWhenUsed/>
-  </w:style>
-  <w:style w:type="table" w:default="1" w:styleId="TableNormal">
-    <w:name w:val="Normal Table"/>
-    <w:uiPriority w:val="99"/>
-    <w:semiHidden/>
-    <w:unhideWhenUsed/>
-    <w:tblPr>
-      <w:tblInd w:w="0" w:type="dxa"/>
-      <w:tblCellMar>
-        <w:top w:w="0" w:type="dxa"/>
-        <w:left w:w="108" w:type="dxa"/>
-        <w:bottom w:w="0" w:type="dxa"/>
-        <w:right w:w="108" w:type="dxa"/>
-      </w:tblCellMar>
-    </w:tblPr>
-  </w:style>
-  <w:style w:type="numbering" w:default="1" w:styleId="NoList">
-    <w:name w:val="No List"/>
-    <w:uiPriority w:val="99"/>
-    <w:semiHidden/>
-    <w:unhideWhenUsed/>
-  </w:style>
-  <w:style w:type="character" w:styleId="PlaceholderText">
-    <w:name w:val="Placeholder Text"/>
-    <w:basedOn w:val="DefaultParagraphFont"/>
-    <w:uiPriority w:val="99"/>
-    <w:semiHidden/>
-    <w:rsid w:val="00D74025"/>
-    <w:rPr>
-      <w:color w:val="808080"/>
-    </w:rPr>
-  </w:style>
-</w:styles>
-</file>
-
-<file path=word/glossary/webSettings.xml><?xml version="1.0" encoding="utf-8"?>
-<w:webSettings xmlns:mc="http://schemas.openxmlformats.org/markup-compatibility/2006" xmlns:r="http://schemas.openxmlformats.org/officeDocument/2006/relationships" xmlns:w="http://schemas.openxmlformats.org/wordprocessingml/2006/main" xmlns:w14="http://schemas.microsoft.com/office/word/2010/wordml" xmlns:w15="http://schemas.microsoft.com/office/word/2012/wordml" xmlns:w16se="http://schemas.microsoft.com/office/word/2015/wordml/symex" mc:Ignorable="w14 w15 w16se">
-  <w:optimizeForBrowser/>
-  <w:allowPNG/>
-</w:webSettings>
-</file>
-
 <file path=word/theme/theme1.xml><?xml version="1.0" encoding="utf-8"?>
 <a:theme xmlns:a="http://schemas.openxmlformats.org/drawingml/2006/main" name="Office Theme">
   <a:themeElements>
@@ -7078,7 +6621,7 @@
 </file>
 
 <file path=customXml/itemProps1.xml><?xml version="1.0" encoding="utf-8"?>
-<ds:datastoreItem xmlns:ds="http://schemas.openxmlformats.org/officeDocument/2006/customXml" ds:itemID="{112F6845-174C-463D-AAA2-3CC330182036}">
+<ds:datastoreItem xmlns:ds="http://schemas.openxmlformats.org/officeDocument/2006/customXml" ds:itemID="{5F7F1ADB-A7FC-4AFE-BE0B-5BCC85B6191A}">
   <ds:schemaRefs>
     <ds:schemaRef ds:uri="http://schemas.openxmlformats.org/officeDocument/2006/bibliography"/>
   </ds:schemaRefs>

</xml_diff>

<commit_message>
Razdijelio 3 cjelinu na dijelove i poceo sam pisati 1 poglavlje (inteligencija) 3 cjeline
</commit_message>
<xml_diff>
--- a/Diplmoski_Marko_Rasetina.docx
+++ b/Diplmoski_Marko_Rasetina.docx
@@ -1508,7 +1508,7 @@
           <w:r>
             <w:fldChar w:fldCharType="separate"/>
           </w:r>
-          <w:hyperlink w:anchor="_Toc9508968" w:history="1">
+          <w:hyperlink w:anchor="_Toc9946884" w:history="1">
             <w:r>
               <w:rPr>
                 <w:rStyle w:val="Hyperlink"/>
@@ -1535,7 +1535,7 @@
                 <w:noProof/>
                 <w:webHidden/>
               </w:rPr>
-              <w:instrText xml:space="preserve"> PAGEREF _Toc9508968 \h </w:instrText>
+              <w:instrText xml:space="preserve"> PAGEREF _Toc9946884 \h </w:instrText>
             </w:r>
             <w:r>
               <w:rPr>
@@ -1576,7 +1576,7 @@
               <w:lang w:val="en-US"/>
             </w:rPr>
           </w:pPr>
-          <w:hyperlink w:anchor="_Toc9508969" w:history="1">
+          <w:hyperlink w:anchor="_Toc9946885" w:history="1">
             <w:r>
               <w:rPr>
                 <w:rStyle w:val="Hyperlink"/>
@@ -1603,7 +1603,7 @@
                 <w:noProof/>
                 <w:webHidden/>
               </w:rPr>
-              <w:instrText xml:space="preserve"> PAGEREF _Toc9508969 \h </w:instrText>
+              <w:instrText xml:space="preserve"> PAGEREF _Toc9946885 \h </w:instrText>
             </w:r>
             <w:r>
               <w:rPr>
@@ -1647,7 +1647,7 @@
               <w:lang w:val="en-US"/>
             </w:rPr>
           </w:pPr>
-          <w:hyperlink w:anchor="_Toc9508970" w:history="1">
+          <w:hyperlink w:anchor="_Toc9946886" w:history="1">
             <w:r>
               <w:rPr>
                 <w:rStyle w:val="Hyperlink"/>
@@ -1674,7 +1674,7 @@
                 <w:noProof/>
                 <w:webHidden/>
               </w:rPr>
-              <w:instrText xml:space="preserve"> PAGEREF _Toc9508970 \h </w:instrText>
+              <w:instrText xml:space="preserve"> PAGEREF _Toc9946886 \h </w:instrText>
             </w:r>
             <w:r>
               <w:rPr>
@@ -1718,7 +1718,7 @@
               <w:lang w:val="en-US"/>
             </w:rPr>
           </w:pPr>
-          <w:hyperlink w:anchor="_Toc9508971" w:history="1">
+          <w:hyperlink w:anchor="_Toc9946887" w:history="1">
             <w:r>
               <w:rPr>
                 <w:rStyle w:val="Hyperlink"/>
@@ -1745,7 +1745,7 @@
                 <w:noProof/>
                 <w:webHidden/>
               </w:rPr>
-              <w:instrText xml:space="preserve"> PAGEREF _Toc9508971 \h </w:instrText>
+              <w:instrText xml:space="preserve"> PAGEREF _Toc9946887 \h </w:instrText>
             </w:r>
             <w:r>
               <w:rPr>
@@ -1789,7 +1789,7 @@
               <w:lang w:val="en-US"/>
             </w:rPr>
           </w:pPr>
-          <w:hyperlink w:anchor="_Toc9508972" w:history="1">
+          <w:hyperlink w:anchor="_Toc9946888" w:history="1">
             <w:r>
               <w:rPr>
                 <w:rStyle w:val="Hyperlink"/>
@@ -1816,7 +1816,7 @@
                 <w:noProof/>
                 <w:webHidden/>
               </w:rPr>
-              <w:instrText xml:space="preserve"> PAGEREF _Toc9508972 \h </w:instrText>
+              <w:instrText xml:space="preserve"> PAGEREF _Toc9946888 \h </w:instrText>
             </w:r>
             <w:r>
               <w:rPr>
@@ -1857,13 +1857,13 @@
               <w:lang w:val="en-US"/>
             </w:rPr>
           </w:pPr>
-          <w:hyperlink w:anchor="_Toc9508973" w:history="1">
+          <w:hyperlink w:anchor="_Toc9946889" w:history="1">
             <w:r>
               <w:rPr>
                 <w:rStyle w:val="Hyperlink"/>
                 <w:noProof/>
               </w:rPr>
-              <w:t>3. UMJETNA INTELIGENCIJA I STROJNO UČENJE</w:t>
+              <w:t>3. UMJETNA INTELIGENCIJA</w:t>
             </w:r>
             <w:r>
               <w:rPr>
@@ -1884,7 +1884,7 @@
                 <w:noProof/>
                 <w:webHidden/>
               </w:rPr>
-              <w:instrText xml:space="preserve"> PAGEREF _Toc9508973 \h </w:instrText>
+              <w:instrText xml:space="preserve"> PAGEREF _Toc9946889 \h </w:instrText>
             </w:r>
             <w:r>
               <w:rPr>
@@ -1928,13 +1928,13 @@
               <w:lang w:val="en-US"/>
             </w:rPr>
           </w:pPr>
-          <w:hyperlink w:anchor="_Toc9508974" w:history="1">
+          <w:hyperlink w:anchor="_Toc9946890" w:history="1">
             <w:r>
               <w:rPr>
                 <w:rStyle w:val="Hyperlink"/>
                 <w:noProof/>
               </w:rPr>
-              <w:t>3.1. Umjetna inteligencija</w:t>
+              <w:t>3.1. Inteligencija</w:t>
             </w:r>
             <w:r>
               <w:rPr>
@@ -1955,7 +1955,7 @@
                 <w:noProof/>
                 <w:webHidden/>
               </w:rPr>
-              <w:instrText xml:space="preserve"> PAGEREF _Toc9508974 \h </w:instrText>
+              <w:instrText xml:space="preserve"> PAGEREF _Toc9946890 \h </w:instrText>
             </w:r>
             <w:r>
               <w:rPr>
@@ -1976,74 +1976,6 @@
                 <w:webHidden/>
               </w:rPr>
               <w:t>8</w:t>
-            </w:r>
-            <w:r>
-              <w:rPr>
-                <w:noProof/>
-                <w:webHidden/>
-              </w:rPr>
-              <w:fldChar w:fldCharType="end"/>
-            </w:r>
-          </w:hyperlink>
-        </w:p>
-        <w:p>
-          <w:pPr>
-            <w:pStyle w:val="TOC1"/>
-            <w:rPr>
-              <w:rFonts w:asciiTheme="minorHAnsi" w:eastAsiaTheme="minorEastAsia" w:hAnsiTheme="minorHAnsi"/>
-              <w:noProof/>
-              <w:sz w:val="22"/>
-              <w:lang w:val="en-US"/>
-            </w:rPr>
-          </w:pPr>
-          <w:hyperlink w:anchor="_Toc9508975" w:history="1">
-            <w:r>
-              <w:rPr>
-                <w:rStyle w:val="Hyperlink"/>
-                <w:noProof/>
-              </w:rPr>
-              <w:t>4. NEURONSKE MREŽE</w:t>
-            </w:r>
-            <w:r>
-              <w:rPr>
-                <w:noProof/>
-                <w:webHidden/>
-              </w:rPr>
-              <w:tab/>
-            </w:r>
-            <w:r>
-              <w:rPr>
-                <w:noProof/>
-                <w:webHidden/>
-              </w:rPr>
-              <w:fldChar w:fldCharType="begin"/>
-            </w:r>
-            <w:r>
-              <w:rPr>
-                <w:noProof/>
-                <w:webHidden/>
-              </w:rPr>
-              <w:instrText xml:space="preserve"> PAGEREF _Toc9508975 \h </w:instrText>
-            </w:r>
-            <w:r>
-              <w:rPr>
-                <w:noProof/>
-                <w:webHidden/>
-              </w:rPr>
-            </w:r>
-            <w:r>
-              <w:rPr>
-                <w:noProof/>
-                <w:webHidden/>
-              </w:rPr>
-              <w:fldChar w:fldCharType="separate"/>
-            </w:r>
-            <w:r>
-              <w:rPr>
-                <w:noProof/>
-                <w:webHidden/>
-              </w:rPr>
-              <w:t>9</w:t>
             </w:r>
             <w:r>
               <w:rPr>
@@ -2067,13 +1999,13 @@
               <w:lang w:val="en-US"/>
             </w:rPr>
           </w:pPr>
-          <w:hyperlink w:anchor="_Toc9508976" w:history="1">
+          <w:hyperlink w:anchor="_Toc9946891" w:history="1">
             <w:r>
               <w:rPr>
                 <w:rStyle w:val="Hyperlink"/>
                 <w:noProof/>
               </w:rPr>
-              <w:t>4.1. Duboko učenje</w:t>
+              <w:t>3.2. Povijest i razvoj umjetne inteligencije</w:t>
             </w:r>
             <w:r>
               <w:rPr>
@@ -2094,7 +2026,291 @@
                 <w:noProof/>
                 <w:webHidden/>
               </w:rPr>
-              <w:instrText xml:space="preserve"> PAGEREF _Toc9508976 \h </w:instrText>
+              <w:instrText xml:space="preserve"> PAGEREF _Toc9946891 \h </w:instrText>
+            </w:r>
+            <w:r>
+              <w:rPr>
+                <w:noProof/>
+                <w:webHidden/>
+              </w:rPr>
+            </w:r>
+            <w:r>
+              <w:rPr>
+                <w:noProof/>
+                <w:webHidden/>
+              </w:rPr>
+              <w:fldChar w:fldCharType="separate"/>
+            </w:r>
+            <w:r>
+              <w:rPr>
+                <w:noProof/>
+                <w:webHidden/>
+              </w:rPr>
+              <w:t>8</w:t>
+            </w:r>
+            <w:r>
+              <w:rPr>
+                <w:noProof/>
+                <w:webHidden/>
+              </w:rPr>
+              <w:fldChar w:fldCharType="end"/>
+            </w:r>
+          </w:hyperlink>
+        </w:p>
+        <w:p>
+          <w:pPr>
+            <w:pStyle w:val="TOC2"/>
+            <w:tabs>
+              <w:tab w:val="right" w:leader="dot" w:pos="9020"/>
+            </w:tabs>
+            <w:rPr>
+              <w:rFonts w:asciiTheme="minorHAnsi" w:eastAsiaTheme="minorEastAsia" w:hAnsiTheme="minorHAnsi"/>
+              <w:noProof/>
+              <w:sz w:val="22"/>
+              <w:lang w:val="en-US"/>
+            </w:rPr>
+          </w:pPr>
+          <w:hyperlink w:anchor="_Toc9946892" w:history="1">
+            <w:r>
+              <w:rPr>
+                <w:rStyle w:val="Hyperlink"/>
+                <w:noProof/>
+              </w:rPr>
+              <w:t>3.3. Strojno učenje</w:t>
+            </w:r>
+            <w:r>
+              <w:rPr>
+                <w:noProof/>
+                <w:webHidden/>
+              </w:rPr>
+              <w:tab/>
+            </w:r>
+            <w:r>
+              <w:rPr>
+                <w:noProof/>
+                <w:webHidden/>
+              </w:rPr>
+              <w:fldChar w:fldCharType="begin"/>
+            </w:r>
+            <w:r>
+              <w:rPr>
+                <w:noProof/>
+                <w:webHidden/>
+              </w:rPr>
+              <w:instrText xml:space="preserve"> PAGEREF _Toc9946892 \h </w:instrText>
+            </w:r>
+            <w:r>
+              <w:rPr>
+                <w:noProof/>
+                <w:webHidden/>
+              </w:rPr>
+            </w:r>
+            <w:r>
+              <w:rPr>
+                <w:noProof/>
+                <w:webHidden/>
+              </w:rPr>
+              <w:fldChar w:fldCharType="separate"/>
+            </w:r>
+            <w:r>
+              <w:rPr>
+                <w:noProof/>
+                <w:webHidden/>
+              </w:rPr>
+              <w:t>8</w:t>
+            </w:r>
+            <w:r>
+              <w:rPr>
+                <w:noProof/>
+                <w:webHidden/>
+              </w:rPr>
+              <w:fldChar w:fldCharType="end"/>
+            </w:r>
+          </w:hyperlink>
+        </w:p>
+        <w:p>
+          <w:pPr>
+            <w:pStyle w:val="TOC3"/>
+            <w:tabs>
+              <w:tab w:val="right" w:leader="dot" w:pos="9020"/>
+            </w:tabs>
+            <w:rPr>
+              <w:rFonts w:asciiTheme="minorHAnsi" w:eastAsiaTheme="minorEastAsia" w:hAnsiTheme="minorHAnsi"/>
+              <w:noProof/>
+              <w:sz w:val="22"/>
+              <w:lang w:val="en-US"/>
+            </w:rPr>
+          </w:pPr>
+          <w:hyperlink w:anchor="_Toc9946893" w:history="1">
+            <w:r>
+              <w:rPr>
+                <w:rStyle w:val="Hyperlink"/>
+                <w:noProof/>
+              </w:rPr>
+              <w:t>3.3.1. Nadzirano učenje</w:t>
+            </w:r>
+            <w:r>
+              <w:rPr>
+                <w:noProof/>
+                <w:webHidden/>
+              </w:rPr>
+              <w:tab/>
+            </w:r>
+            <w:r>
+              <w:rPr>
+                <w:noProof/>
+                <w:webHidden/>
+              </w:rPr>
+              <w:fldChar w:fldCharType="begin"/>
+            </w:r>
+            <w:r>
+              <w:rPr>
+                <w:noProof/>
+                <w:webHidden/>
+              </w:rPr>
+              <w:instrText xml:space="preserve"> PAGEREF _Toc9946893 \h </w:instrText>
+            </w:r>
+            <w:r>
+              <w:rPr>
+                <w:noProof/>
+                <w:webHidden/>
+              </w:rPr>
+            </w:r>
+            <w:r>
+              <w:rPr>
+                <w:noProof/>
+                <w:webHidden/>
+              </w:rPr>
+              <w:fldChar w:fldCharType="separate"/>
+            </w:r>
+            <w:r>
+              <w:rPr>
+                <w:noProof/>
+                <w:webHidden/>
+              </w:rPr>
+              <w:t>8</w:t>
+            </w:r>
+            <w:r>
+              <w:rPr>
+                <w:noProof/>
+                <w:webHidden/>
+              </w:rPr>
+              <w:fldChar w:fldCharType="end"/>
+            </w:r>
+          </w:hyperlink>
+        </w:p>
+        <w:p>
+          <w:pPr>
+            <w:pStyle w:val="TOC3"/>
+            <w:tabs>
+              <w:tab w:val="right" w:leader="dot" w:pos="9020"/>
+            </w:tabs>
+            <w:rPr>
+              <w:rFonts w:asciiTheme="minorHAnsi" w:eastAsiaTheme="minorEastAsia" w:hAnsiTheme="minorHAnsi"/>
+              <w:noProof/>
+              <w:sz w:val="22"/>
+              <w:lang w:val="en-US"/>
+            </w:rPr>
+          </w:pPr>
+          <w:hyperlink w:anchor="_Toc9946894" w:history="1">
+            <w:r>
+              <w:rPr>
+                <w:rStyle w:val="Hyperlink"/>
+                <w:noProof/>
+              </w:rPr>
+              <w:t>3.3.2. Nenadzirano učenje</w:t>
+            </w:r>
+            <w:r>
+              <w:rPr>
+                <w:noProof/>
+                <w:webHidden/>
+              </w:rPr>
+              <w:tab/>
+            </w:r>
+            <w:r>
+              <w:rPr>
+                <w:noProof/>
+                <w:webHidden/>
+              </w:rPr>
+              <w:fldChar w:fldCharType="begin"/>
+            </w:r>
+            <w:r>
+              <w:rPr>
+                <w:noProof/>
+                <w:webHidden/>
+              </w:rPr>
+              <w:instrText xml:space="preserve"> PAGEREF _Toc9946894 \h </w:instrText>
+            </w:r>
+            <w:r>
+              <w:rPr>
+                <w:noProof/>
+                <w:webHidden/>
+              </w:rPr>
+            </w:r>
+            <w:r>
+              <w:rPr>
+                <w:noProof/>
+                <w:webHidden/>
+              </w:rPr>
+              <w:fldChar w:fldCharType="separate"/>
+            </w:r>
+            <w:r>
+              <w:rPr>
+                <w:noProof/>
+                <w:webHidden/>
+              </w:rPr>
+              <w:t>9</w:t>
+            </w:r>
+            <w:r>
+              <w:rPr>
+                <w:noProof/>
+                <w:webHidden/>
+              </w:rPr>
+              <w:fldChar w:fldCharType="end"/>
+            </w:r>
+          </w:hyperlink>
+        </w:p>
+        <w:p>
+          <w:pPr>
+            <w:pStyle w:val="TOC3"/>
+            <w:tabs>
+              <w:tab w:val="right" w:leader="dot" w:pos="9020"/>
+            </w:tabs>
+            <w:rPr>
+              <w:rFonts w:asciiTheme="minorHAnsi" w:eastAsiaTheme="minorEastAsia" w:hAnsiTheme="minorHAnsi"/>
+              <w:noProof/>
+              <w:sz w:val="22"/>
+              <w:lang w:val="en-US"/>
+            </w:rPr>
+          </w:pPr>
+          <w:hyperlink w:anchor="_Toc9946895" w:history="1">
+            <w:r>
+              <w:rPr>
+                <w:rStyle w:val="Hyperlink"/>
+                <w:noProof/>
+              </w:rPr>
+              <w:t>3.3.3. Poboljšano učenje</w:t>
+            </w:r>
+            <w:r>
+              <w:rPr>
+                <w:noProof/>
+                <w:webHidden/>
+              </w:rPr>
+              <w:tab/>
+            </w:r>
+            <w:r>
+              <w:rPr>
+                <w:noProof/>
+                <w:webHidden/>
+              </w:rPr>
+              <w:fldChar w:fldCharType="begin"/>
+            </w:r>
+            <w:r>
+              <w:rPr>
+                <w:noProof/>
+                <w:webHidden/>
+              </w:rPr>
+              <w:instrText xml:space="preserve"> PAGEREF _Toc9946895 \h </w:instrText>
             </w:r>
             <w:r>
               <w:rPr>
@@ -2135,13 +2351,13 @@
               <w:lang w:val="en-US"/>
             </w:rPr>
           </w:pPr>
-          <w:hyperlink w:anchor="_Toc9508977" w:history="1">
+          <w:hyperlink w:anchor="_Toc9946896" w:history="1">
             <w:r>
               <w:rPr>
                 <w:rStyle w:val="Hyperlink"/>
                 <w:noProof/>
               </w:rPr>
-              <w:t>5. KOMPJUTERSKI VID</w:t>
+              <w:t>4. NEURONSKE MREŽE</w:t>
             </w:r>
             <w:r>
               <w:rPr>
@@ -2162,7 +2378,78 @@
                 <w:noProof/>
                 <w:webHidden/>
               </w:rPr>
-              <w:instrText xml:space="preserve"> PAGEREF _Toc9508977 \h </w:instrText>
+              <w:instrText xml:space="preserve"> PAGEREF _Toc9946896 \h </w:instrText>
+            </w:r>
+            <w:r>
+              <w:rPr>
+                <w:noProof/>
+                <w:webHidden/>
+              </w:rPr>
+            </w:r>
+            <w:r>
+              <w:rPr>
+                <w:noProof/>
+                <w:webHidden/>
+              </w:rPr>
+              <w:fldChar w:fldCharType="separate"/>
+            </w:r>
+            <w:r>
+              <w:rPr>
+                <w:noProof/>
+                <w:webHidden/>
+              </w:rPr>
+              <w:t>10</w:t>
+            </w:r>
+            <w:r>
+              <w:rPr>
+                <w:noProof/>
+                <w:webHidden/>
+              </w:rPr>
+              <w:fldChar w:fldCharType="end"/>
+            </w:r>
+          </w:hyperlink>
+        </w:p>
+        <w:p>
+          <w:pPr>
+            <w:pStyle w:val="TOC2"/>
+            <w:tabs>
+              <w:tab w:val="right" w:leader="dot" w:pos="9020"/>
+            </w:tabs>
+            <w:rPr>
+              <w:rFonts w:asciiTheme="minorHAnsi" w:eastAsiaTheme="minorEastAsia" w:hAnsiTheme="minorHAnsi"/>
+              <w:noProof/>
+              <w:sz w:val="22"/>
+              <w:lang w:val="en-US"/>
+            </w:rPr>
+          </w:pPr>
+          <w:hyperlink w:anchor="_Toc9946897" w:history="1">
+            <w:r>
+              <w:rPr>
+                <w:rStyle w:val="Hyperlink"/>
+                <w:noProof/>
+              </w:rPr>
+              <w:t>4.1. Duboko učenje</w:t>
+            </w:r>
+            <w:r>
+              <w:rPr>
+                <w:noProof/>
+                <w:webHidden/>
+              </w:rPr>
+              <w:tab/>
+            </w:r>
+            <w:r>
+              <w:rPr>
+                <w:noProof/>
+                <w:webHidden/>
+              </w:rPr>
+              <w:fldChar w:fldCharType="begin"/>
+            </w:r>
+            <w:r>
+              <w:rPr>
+                <w:noProof/>
+                <w:webHidden/>
+              </w:rPr>
+              <w:instrText xml:space="preserve"> PAGEREF _Toc9946897 \h </w:instrText>
             </w:r>
             <w:r>
               <w:rPr>
@@ -2203,13 +2490,13 @@
               <w:lang w:val="en-US"/>
             </w:rPr>
           </w:pPr>
-          <w:hyperlink w:anchor="_Toc9508978" w:history="1">
+          <w:hyperlink w:anchor="_Toc9946898" w:history="1">
             <w:r>
               <w:rPr>
                 <w:rStyle w:val="Hyperlink"/>
                 <w:noProof/>
               </w:rPr>
-              <w:t>LITERATURA</w:t>
+              <w:t>5. KOMPJUTERSKI VID</w:t>
             </w:r>
             <w:r>
               <w:rPr>
@@ -2230,7 +2517,7 @@
                 <w:noProof/>
                 <w:webHidden/>
               </w:rPr>
-              <w:instrText xml:space="preserve"> PAGEREF _Toc9508978 \h </w:instrText>
+              <w:instrText xml:space="preserve"> PAGEREF _Toc9946898 \h </w:instrText>
             </w:r>
             <w:r>
               <w:rPr>
@@ -2271,13 +2558,13 @@
               <w:lang w:val="en-US"/>
             </w:rPr>
           </w:pPr>
-          <w:hyperlink w:anchor="_Toc9508979" w:history="1">
+          <w:hyperlink w:anchor="_Toc9946899" w:history="1">
             <w:r>
               <w:rPr>
                 <w:rStyle w:val="Hyperlink"/>
                 <w:noProof/>
               </w:rPr>
-              <w:t>POPIS SLIKA</w:t>
+              <w:t>LITERATURA</w:t>
             </w:r>
             <w:r>
               <w:rPr>
@@ -2298,7 +2585,7 @@
                 <w:noProof/>
                 <w:webHidden/>
               </w:rPr>
-              <w:instrText xml:space="preserve"> PAGEREF _Toc9508979 \h </w:instrText>
+              <w:instrText xml:space="preserve"> PAGEREF _Toc9946899 \h </w:instrText>
             </w:r>
             <w:r>
               <w:rPr>
@@ -2339,13 +2626,13 @@
               <w:lang w:val="en-US"/>
             </w:rPr>
           </w:pPr>
-          <w:hyperlink w:anchor="_Toc9508980" w:history="1">
+          <w:hyperlink w:anchor="_Toc9946900" w:history="1">
             <w:r>
               <w:rPr>
                 <w:rStyle w:val="Hyperlink"/>
                 <w:noProof/>
               </w:rPr>
-              <w:t>POPIS OZNAKA I KRATICA</w:t>
+              <w:t>POPIS SLIKA</w:t>
             </w:r>
             <w:r>
               <w:rPr>
@@ -2366,7 +2653,7 @@
                 <w:noProof/>
                 <w:webHidden/>
               </w:rPr>
-              <w:instrText xml:space="preserve"> PAGEREF _Toc9508980 \h </w:instrText>
+              <w:instrText xml:space="preserve"> PAGEREF _Toc9946900 \h </w:instrText>
             </w:r>
             <w:r>
               <w:rPr>
@@ -2407,13 +2694,13 @@
               <w:lang w:val="en-US"/>
             </w:rPr>
           </w:pPr>
-          <w:hyperlink w:anchor="_Toc9508981" w:history="1">
+          <w:hyperlink w:anchor="_Toc9946901" w:history="1">
             <w:r>
               <w:rPr>
                 <w:rStyle w:val="Hyperlink"/>
                 <w:noProof/>
               </w:rPr>
-              <w:t>SAŽETAK</w:t>
+              <w:t>POPIS OZNAKA I KRATICA</w:t>
             </w:r>
             <w:r>
               <w:rPr>
@@ -2434,7 +2721,7 @@
                 <w:noProof/>
                 <w:webHidden/>
               </w:rPr>
-              <w:instrText xml:space="preserve"> PAGEREF _Toc9508981 \h </w:instrText>
+              <w:instrText xml:space="preserve"> PAGEREF _Toc9946901 \h </w:instrText>
             </w:r>
             <w:r>
               <w:rPr>
@@ -2475,13 +2762,13 @@
               <w:lang w:val="en-US"/>
             </w:rPr>
           </w:pPr>
-          <w:hyperlink w:anchor="_Toc9508982" w:history="1">
+          <w:hyperlink w:anchor="_Toc9946902" w:history="1">
             <w:r>
               <w:rPr>
                 <w:rStyle w:val="Hyperlink"/>
                 <w:noProof/>
               </w:rPr>
-              <w:t>KLJUČNE RIJEČI</w:t>
+              <w:t>SAŽETAK</w:t>
             </w:r>
             <w:r>
               <w:rPr>
@@ -2502,7 +2789,7 @@
                 <w:noProof/>
                 <w:webHidden/>
               </w:rPr>
-              <w:instrText xml:space="preserve"> PAGEREF _Toc9508982 \h </w:instrText>
+              <w:instrText xml:space="preserve"> PAGEREF _Toc9946902 \h </w:instrText>
             </w:r>
             <w:r>
               <w:rPr>
@@ -2522,7 +2809,7 @@
                 <w:noProof/>
                 <w:webHidden/>
               </w:rPr>
-              <w:t>14</w:t>
+              <w:t>15</w:t>
             </w:r>
             <w:r>
               <w:rPr>
@@ -2543,13 +2830,13 @@
               <w:lang w:val="en-US"/>
             </w:rPr>
           </w:pPr>
-          <w:hyperlink w:anchor="_Toc9508983" w:history="1">
+          <w:hyperlink w:anchor="_Toc9946903" w:history="1">
             <w:r>
               <w:rPr>
                 <w:rStyle w:val="Hyperlink"/>
                 <w:noProof/>
               </w:rPr>
-              <w:t>TITLE</w:t>
+              <w:t>KLJUČNE RIJEČI</w:t>
             </w:r>
             <w:r>
               <w:rPr>
@@ -2570,7 +2857,7 @@
                 <w:noProof/>
                 <w:webHidden/>
               </w:rPr>
-              <w:instrText xml:space="preserve"> PAGEREF _Toc9508983 \h </w:instrText>
+              <w:instrText xml:space="preserve"> PAGEREF _Toc9946903 \h </w:instrText>
             </w:r>
             <w:r>
               <w:rPr>
@@ -2611,13 +2898,13 @@
               <w:lang w:val="en-US"/>
             </w:rPr>
           </w:pPr>
-          <w:hyperlink w:anchor="_Toc9508984" w:history="1">
+          <w:hyperlink w:anchor="_Toc9946904" w:history="1">
             <w:r>
               <w:rPr>
                 <w:rStyle w:val="Hyperlink"/>
                 <w:noProof/>
               </w:rPr>
-              <w:t>SUMMARY</w:t>
+              <w:t>TITLE</w:t>
             </w:r>
             <w:r>
               <w:rPr>
@@ -2638,7 +2925,7 @@
                 <w:noProof/>
                 <w:webHidden/>
               </w:rPr>
-              <w:instrText xml:space="preserve"> PAGEREF _Toc9508984 \h </w:instrText>
+              <w:instrText xml:space="preserve"> PAGEREF _Toc9946904 \h </w:instrText>
             </w:r>
             <w:r>
               <w:rPr>
@@ -2658,7 +2945,7 @@
                 <w:noProof/>
                 <w:webHidden/>
               </w:rPr>
-              <w:t>15</w:t>
+              <w:t>16</w:t>
             </w:r>
             <w:r>
               <w:rPr>
@@ -2679,12 +2966,80 @@
               <w:lang w:val="en-US"/>
             </w:rPr>
           </w:pPr>
-          <w:hyperlink w:anchor="_Toc9508985" w:history="1">
+          <w:hyperlink w:anchor="_Toc9946905" w:history="1">
             <w:r>
               <w:rPr>
                 <w:rStyle w:val="Hyperlink"/>
                 <w:noProof/>
               </w:rPr>
+              <w:t>SUMMARY</w:t>
+            </w:r>
+            <w:r>
+              <w:rPr>
+                <w:noProof/>
+                <w:webHidden/>
+              </w:rPr>
+              <w:tab/>
+            </w:r>
+            <w:r>
+              <w:rPr>
+                <w:noProof/>
+                <w:webHidden/>
+              </w:rPr>
+              <w:fldChar w:fldCharType="begin"/>
+            </w:r>
+            <w:r>
+              <w:rPr>
+                <w:noProof/>
+                <w:webHidden/>
+              </w:rPr>
+              <w:instrText xml:space="preserve"> PAGEREF _Toc9946905 \h </w:instrText>
+            </w:r>
+            <w:r>
+              <w:rPr>
+                <w:noProof/>
+                <w:webHidden/>
+              </w:rPr>
+            </w:r>
+            <w:r>
+              <w:rPr>
+                <w:noProof/>
+                <w:webHidden/>
+              </w:rPr>
+              <w:fldChar w:fldCharType="separate"/>
+            </w:r>
+            <w:r>
+              <w:rPr>
+                <w:noProof/>
+                <w:webHidden/>
+              </w:rPr>
+              <w:t>16</w:t>
+            </w:r>
+            <w:r>
+              <w:rPr>
+                <w:noProof/>
+                <w:webHidden/>
+              </w:rPr>
+              <w:fldChar w:fldCharType="end"/>
+            </w:r>
+          </w:hyperlink>
+        </w:p>
+        <w:p>
+          <w:pPr>
+            <w:pStyle w:val="TOC1"/>
+            <w:rPr>
+              <w:rFonts w:asciiTheme="minorHAnsi" w:eastAsiaTheme="minorEastAsia" w:hAnsiTheme="minorHAnsi"/>
+              <w:noProof/>
+              <w:sz w:val="22"/>
+              <w:lang w:val="en-US"/>
+            </w:rPr>
+          </w:pPr>
+          <w:hyperlink w:anchor="_Toc9946906" w:history="1">
+            <w:r>
+              <w:rPr>
+                <w:rStyle w:val="Hyperlink"/>
+                <w:noProof/>
+              </w:rPr>
               <w:t>KEYWORDS</w:t>
             </w:r>
             <w:r>
@@ -2706,7 +3061,7 @@
                 <w:noProof/>
                 <w:webHidden/>
               </w:rPr>
-              <w:instrText xml:space="preserve"> PAGEREF _Toc9508985 \h </w:instrText>
+              <w:instrText xml:space="preserve"> PAGEREF _Toc9946906 \h </w:instrText>
             </w:r>
             <w:r>
               <w:rPr>
@@ -2726,7 +3081,7 @@
                 <w:noProof/>
                 <w:webHidden/>
               </w:rPr>
-              <w:t>15</w:t>
+              <w:t>16</w:t>
             </w:r>
             <w:r>
               <w:rPr>
@@ -2764,15 +3119,13 @@
             <w:fldChar w:fldCharType="end"/>
           </w:r>
         </w:p>
-        <w:bookmarkStart w:id="0" w:name="_GoBack" w:displacedByCustomXml="next"/>
-        <w:bookmarkEnd w:id="0" w:displacedByCustomXml="next"/>
       </w:sdtContent>
     </w:sdt>
     <w:p>
       <w:pPr>
         <w:pStyle w:val="Heading1"/>
       </w:pPr>
-      <w:bookmarkStart w:id="1" w:name="_Toc9508968"/>
+      <w:bookmarkStart w:id="0" w:name="_Toc9946884"/>
       <w:r>
         <w:lastRenderedPageBreak/>
         <w:t xml:space="preserve">1. </w:t>
@@ -2783,6 +3136,8 @@
       <w:r>
         <w:t>VOD</w:t>
       </w:r>
+      <w:bookmarkStart w:id="1" w:name="_GoBack"/>
+      <w:bookmarkEnd w:id="0"/>
       <w:bookmarkEnd w:id="1"/>
     </w:p>
     <w:p>
@@ -2803,7 +3158,7 @@
       <w:pPr>
         <w:pStyle w:val="Heading1"/>
       </w:pPr>
-      <w:bookmarkStart w:id="2" w:name="_Toc9508969"/>
+      <w:bookmarkStart w:id="2" w:name="_Toc9946885"/>
       <w:r>
         <w:lastRenderedPageBreak/>
         <w:t xml:space="preserve">2. </w:t>
@@ -2822,7 +3177,7 @@
       <w:pPr>
         <w:pStyle w:val="Heading2"/>
       </w:pPr>
-      <w:bookmarkStart w:id="3" w:name="_Toc9508970"/>
+      <w:bookmarkStart w:id="3" w:name="_Toc9946886"/>
       <w:r>
         <w:t xml:space="preserve">2.1. </w:t>
       </w:r>
@@ -3289,7 +3644,7 @@
       <w:pPr>
         <w:pStyle w:val="Heading2"/>
       </w:pPr>
-      <w:bookmarkStart w:id="4" w:name="_Toc9508971"/>
+      <w:bookmarkStart w:id="4" w:name="_Toc9946887"/>
       <w:r>
         <w:t>2.2. Slika</w:t>
       </w:r>
@@ -4053,7 +4408,7 @@
       <w:pPr>
         <w:pStyle w:val="Heading2"/>
       </w:pPr>
-      <w:bookmarkStart w:id="7" w:name="_Toc9508972"/>
+      <w:bookmarkStart w:id="7" w:name="_Toc9946888"/>
       <w:r>
         <w:lastRenderedPageBreak/>
         <w:t>2.3. Video signal</w:t>
@@ -4360,10 +4715,10 @@
         <w:pStyle w:val="Heading1"/>
         <w:spacing w:line="360" w:lineRule="auto"/>
       </w:pPr>
-      <w:bookmarkStart w:id="8" w:name="_Toc9508973"/>
+      <w:bookmarkStart w:id="8" w:name="_Toc9946889"/>
       <w:r>
         <w:lastRenderedPageBreak/>
-        <w:t>3. UMJETNA INTELIGENCIJA I STROJNO UČENJE</w:t>
+        <w:t>3. UMJETNA INTELIGENCIJA</w:t>
       </w:r>
       <w:bookmarkEnd w:id="8"/>
     </w:p>
@@ -4376,9 +4731,18 @@
       <w:pPr>
         <w:pStyle w:val="Heading2"/>
       </w:pPr>
-      <w:bookmarkStart w:id="9" w:name="_Toc9508974"/>
-      <w:r>
-        <w:t>3.1. Umjetna inteligencija</w:t>
+      <w:bookmarkStart w:id="9" w:name="_Toc9946890"/>
+      <w:r>
+        <w:t>3.1.</w:t>
+      </w:r>
+      <w:r>
+        <w:t xml:space="preserve"> I</w:t>
+      </w:r>
+      <w:r>
+        <w:t>nteligencij</w:t>
+      </w:r>
+      <w:r>
+        <w:t>a</w:t>
       </w:r>
       <w:bookmarkEnd w:id="9"/>
     </w:p>
@@ -4389,6 +4753,113 @@
     </w:p>
     <w:p>
       <w:pPr>
+        <w:spacing w:line="360" w:lineRule="auto"/>
+        <w:jc w:val="both"/>
+      </w:pPr>
+      <w:r>
+        <w:t xml:space="preserve">Da bismo mogli opisati i razumjeti što je to umjetna inteligencija prvo ćemo opisati što je to inteligencija. </w:t>
+      </w:r>
+      <w:r>
+        <w:t>I dan danas ne postoji jedna jedinstvena i jednoznačajna definicija što je to inteligencija. Kroz povijest definicija inteligencije se nadogrđivala kako je čovjek dolazio sve više do spoznaja o sebi i okolini koja ga okružuje. Trenutno zadnja formalna definicija inteligencije potpisana je od skupine akademska istraživača njih pedesetdvoje koji su radili u području povezanim s testiranjem inteligencije. Definicija je dana u javnoj izjavi „Mainstream Science on Intelligence“ koja je javno objavljena u Wall Street Journal 13. prosinca 1994. godine. Njigova definicija inteligencije glasi:</w:t>
+      </w:r>
+    </w:p>
+    <w:p>
+      <w:pPr>
+        <w:spacing w:line="360" w:lineRule="auto"/>
+        <w:jc w:val="both"/>
+      </w:pPr>
+      <w:r>
+        <w:t>„</w:t>
+      </w:r>
+      <w:r>
+        <w:t xml:space="preserve">Inteligencija je vrlo općenita mentalna sposobnost, koja između ostalog, uključuje sposobnost rasuđivanja, planiranja, rješavanja problema, apskratno mišljenje, </w:t>
+      </w:r>
+      <w:r>
+        <w:t>shvaćanje kompleksnih ideja</w:t>
+      </w:r>
+      <w:r>
+        <w:t xml:space="preserve">, brzo učiti i učiti iz iskustva. </w:t>
+      </w:r>
+      <w:r>
+        <w:t>Ona</w:t>
+      </w:r>
+      <w:r>
+        <w:t xml:space="preserve"> ne obuhvaća samo učenje iz knjiga, </w:t>
+      </w:r>
+      <w:r>
+        <w:t xml:space="preserve">usku akademsku vještinu ili elegantno rješavanje testova. </w:t>
+      </w:r>
+      <w:r>
+        <w:t xml:space="preserve">Prije toga ona reflektira širu i dublju sposobnost za </w:t>
+      </w:r>
+      <w:r>
+        <w:t>dokućivanje</w:t>
+      </w:r>
+      <w:r>
+        <w:t xml:space="preserve"> našeg okruženja</w:t>
+      </w:r>
+      <w:r>
+        <w:t xml:space="preserve"> – opažanja, shvaćanja s</w:t>
+      </w:r>
+      <w:r>
+        <w:t>misla u stvarima ili spoznati</w:t>
+      </w:r>
+      <w:r>
+        <w:t xml:space="preserve"> što napraviti.</w:t>
+      </w:r>
+      <w:r>
+        <w:t xml:space="preserve">“ </w:t>
+      </w:r>
+      <w:r>
+        <w:t>Mainstream Science on Intelligence</w:t>
+      </w:r>
+      <w:r>
+        <w:t>, 1994.</w:t>
+      </w:r>
+      <w:r>
+        <w:t xml:space="preserve"> </w:t>
+      </w:r>
+      <w:r>
+        <w:t>[</w:t>
+      </w:r>
+      <w:r>
+        <w:t>4</w:t>
+      </w:r>
+      <w:r>
+        <w:t>]</w:t>
+      </w:r>
+    </w:p>
+    <w:p>
+      <w:pPr>
+        <w:spacing w:line="360" w:lineRule="auto"/>
+        <w:jc w:val="both"/>
+      </w:pPr>
+    </w:p>
+    <w:p>
+      <w:pPr>
+        <w:pStyle w:val="Heading2"/>
+      </w:pPr>
+      <w:bookmarkStart w:id="10" w:name="_Toc9946891"/>
+      <w:r>
+        <w:t xml:space="preserve">3.2. </w:t>
+      </w:r>
+      <w:r>
+        <w:t>Povijest i razvoj</w:t>
+      </w:r>
+      <w:r>
+        <w:t xml:space="preserve"> umjetne inteligencije</w:t>
+      </w:r>
+      <w:bookmarkEnd w:id="10"/>
+    </w:p>
+    <w:p>
+      <w:pPr>
+        <w:spacing w:line="360" w:lineRule="auto"/>
+        <w:jc w:val="both"/>
+      </w:pPr>
+    </w:p>
+    <w:p>
+      <w:pPr>
+        <w:spacing w:line="360" w:lineRule="auto"/>
         <w:jc w:val="both"/>
       </w:pPr>
       <w:r>
@@ -4397,6 +4868,140 @@
     </w:p>
     <w:p>
       <w:pPr>
+        <w:spacing w:line="360" w:lineRule="auto"/>
+        <w:jc w:val="both"/>
+      </w:pPr>
+    </w:p>
+    <w:p>
+      <w:pPr>
+        <w:pStyle w:val="Heading2"/>
+      </w:pPr>
+      <w:bookmarkStart w:id="11" w:name="_Toc9946892"/>
+      <w:r>
+        <w:t>3.3. Strojno učenje</w:t>
+      </w:r>
+      <w:bookmarkEnd w:id="11"/>
+    </w:p>
+    <w:p>
+      <w:pPr>
+        <w:spacing w:line="360" w:lineRule="auto"/>
+        <w:jc w:val="both"/>
+      </w:pPr>
+    </w:p>
+    <w:p>
+      <w:pPr>
+        <w:spacing w:line="360" w:lineRule="auto"/>
+        <w:jc w:val="both"/>
+      </w:pPr>
+      <w:r>
+        <w:t>Nešto...</w:t>
+      </w:r>
+    </w:p>
+    <w:p>
+      <w:pPr>
+        <w:spacing w:line="360" w:lineRule="auto"/>
+        <w:jc w:val="both"/>
+      </w:pPr>
+    </w:p>
+    <w:p>
+      <w:pPr>
+        <w:pStyle w:val="Heading3"/>
+        <w:spacing w:line="360" w:lineRule="auto"/>
+      </w:pPr>
+      <w:bookmarkStart w:id="12" w:name="_Toc9946893"/>
+      <w:r>
+        <w:t>3.3.1. Nadzirano učenje</w:t>
+      </w:r>
+      <w:bookmarkEnd w:id="12"/>
+    </w:p>
+    <w:p>
+      <w:pPr>
+        <w:spacing w:line="360" w:lineRule="auto"/>
+        <w:jc w:val="both"/>
+      </w:pPr>
+    </w:p>
+    <w:p>
+      <w:pPr>
+        <w:spacing w:line="360" w:lineRule="auto"/>
+        <w:jc w:val="both"/>
+      </w:pPr>
+      <w:r>
+        <w:lastRenderedPageBreak/>
+        <w:t>Nešto...</w:t>
+      </w:r>
+    </w:p>
+    <w:p>
+      <w:pPr>
+        <w:spacing w:line="360" w:lineRule="auto"/>
+        <w:jc w:val="both"/>
+      </w:pPr>
+    </w:p>
+    <w:p>
+      <w:pPr>
+        <w:pStyle w:val="Heading3"/>
+        <w:spacing w:line="360" w:lineRule="auto"/>
+      </w:pPr>
+      <w:bookmarkStart w:id="13" w:name="_Toc9946894"/>
+      <w:r>
+        <w:t>3.3.2. Nenadzirano učenje</w:t>
+      </w:r>
+      <w:bookmarkEnd w:id="13"/>
+    </w:p>
+    <w:p>
+      <w:pPr>
+        <w:spacing w:line="360" w:lineRule="auto"/>
+        <w:jc w:val="both"/>
+      </w:pPr>
+    </w:p>
+    <w:p>
+      <w:pPr>
+        <w:spacing w:line="360" w:lineRule="auto"/>
+        <w:jc w:val="both"/>
+      </w:pPr>
+      <w:r>
+        <w:t>Nešto...</w:t>
+      </w:r>
+    </w:p>
+    <w:p>
+      <w:pPr>
+        <w:spacing w:line="360" w:lineRule="auto"/>
+        <w:jc w:val="both"/>
+      </w:pPr>
+    </w:p>
+    <w:p>
+      <w:pPr>
+        <w:pStyle w:val="Heading3"/>
+        <w:spacing w:line="360" w:lineRule="auto"/>
+      </w:pPr>
+      <w:bookmarkStart w:id="14" w:name="_Toc9946895"/>
+      <w:r>
+        <w:t xml:space="preserve">3.3.3. </w:t>
+      </w:r>
+      <w:r>
+        <w:t>Poboljšano</w:t>
+      </w:r>
+      <w:r>
+        <w:t xml:space="preserve"> učenje</w:t>
+      </w:r>
+      <w:bookmarkEnd w:id="14"/>
+    </w:p>
+    <w:p>
+      <w:pPr>
+        <w:spacing w:line="360" w:lineRule="auto"/>
+        <w:jc w:val="both"/>
+      </w:pPr>
+    </w:p>
+    <w:p>
+      <w:pPr>
+        <w:spacing w:line="360" w:lineRule="auto"/>
+        <w:jc w:val="both"/>
+      </w:pPr>
+      <w:r>
+        <w:t>Nešto...</w:t>
+      </w:r>
+    </w:p>
+    <w:p>
+      <w:pPr>
         <w:jc w:val="both"/>
       </w:pPr>
       <w:r>
@@ -4407,23 +5012,23 @@
       <w:pPr>
         <w:pStyle w:val="Heading1"/>
       </w:pPr>
-      <w:bookmarkStart w:id="10" w:name="_Toc9508975"/>
+      <w:bookmarkStart w:id="15" w:name="_Toc9946896"/>
       <w:r>
         <w:lastRenderedPageBreak/>
         <w:t>4. NEURONSKE MREŽE</w:t>
       </w:r>
-      <w:bookmarkEnd w:id="10"/>
+      <w:bookmarkEnd w:id="15"/>
     </w:p>
     <w:p/>
     <w:p>
       <w:pPr>
         <w:pStyle w:val="Heading2"/>
       </w:pPr>
-      <w:bookmarkStart w:id="11" w:name="_Toc9508976"/>
+      <w:bookmarkStart w:id="16" w:name="_Toc9946897"/>
       <w:r>
         <w:t>4.1. Duboko učenje</w:t>
       </w:r>
-      <w:bookmarkEnd w:id="11"/>
+      <w:bookmarkEnd w:id="16"/>
     </w:p>
     <w:p/>
     <w:p>
@@ -4440,12 +5045,12 @@
       <w:pPr>
         <w:pStyle w:val="Heading1"/>
       </w:pPr>
-      <w:bookmarkStart w:id="12" w:name="_Toc9508977"/>
+      <w:bookmarkStart w:id="17" w:name="_Toc9946898"/>
       <w:r>
         <w:lastRenderedPageBreak/>
         <w:t>5. KOMPJUTERSKI VID</w:t>
       </w:r>
-      <w:bookmarkEnd w:id="12"/>
+      <w:bookmarkEnd w:id="17"/>
     </w:p>
     <w:p/>
     <w:p>
@@ -4462,12 +5067,12 @@
       <w:pPr>
         <w:pStyle w:val="Heading1"/>
       </w:pPr>
-      <w:bookmarkStart w:id="13" w:name="_Toc9508978"/>
+      <w:bookmarkStart w:id="18" w:name="_Toc9946899"/>
       <w:r>
         <w:lastRenderedPageBreak/>
         <w:t>LITERATURA</w:t>
       </w:r>
-      <w:bookmarkEnd w:id="13"/>
+      <w:bookmarkEnd w:id="18"/>
     </w:p>
     <w:p>
       <w:pPr>
@@ -4520,6 +5125,27 @@
       </w:r>
     </w:p>
     <w:p>
+      <w:pPr>
+        <w:spacing w:line="360" w:lineRule="auto"/>
+        <w:jc w:val="both"/>
+      </w:pPr>
+      <w:r>
+        <w:t xml:space="preserve">[4] </w:t>
+      </w:r>
+      <w:r>
+        <w:t xml:space="preserve">Definicija inteligencije, </w:t>
+      </w:r>
+      <w:r>
+        <w:t>Mainstream Science on Intelligence, 13. prosinca 1994.</w:t>
+      </w:r>
+    </w:p>
+    <w:p>
+      <w:pPr>
+        <w:spacing w:line="360" w:lineRule="auto"/>
+        <w:jc w:val="both"/>
+      </w:pPr>
+    </w:p>
+    <w:p>
       <w:r>
         <w:br w:type="page"/>
       </w:r>
@@ -4528,12 +5154,12 @@
       <w:pPr>
         <w:pStyle w:val="Heading1"/>
       </w:pPr>
-      <w:bookmarkStart w:id="14" w:name="_Toc9508979"/>
+      <w:bookmarkStart w:id="19" w:name="_Toc9946900"/>
       <w:r>
         <w:lastRenderedPageBreak/>
         <w:t>POPIS SLIKA</w:t>
       </w:r>
-      <w:bookmarkEnd w:id="14"/>
+      <w:bookmarkEnd w:id="19"/>
     </w:p>
     <w:p>
       <w:pPr>
@@ -4712,12 +5338,12 @@
       <w:pPr>
         <w:pStyle w:val="Heading1"/>
       </w:pPr>
-      <w:bookmarkStart w:id="15" w:name="_Toc9508980"/>
+      <w:bookmarkStart w:id="20" w:name="_Toc9946901"/>
       <w:r>
         <w:lastRenderedPageBreak/>
         <w:t>POPIS OZNAKA I KRATICA</w:t>
       </w:r>
-      <w:bookmarkEnd w:id="15"/>
+      <w:bookmarkEnd w:id="20"/>
     </w:p>
     <w:p/>
     <w:p>
@@ -4778,12 +5404,12 @@
       <w:pPr>
         <w:pStyle w:val="Heading1"/>
       </w:pPr>
-      <w:bookmarkStart w:id="16" w:name="_Toc9508981"/>
+      <w:bookmarkStart w:id="21" w:name="_Toc9946902"/>
       <w:r>
         <w:lastRenderedPageBreak/>
         <w:t>SAŽETAK</w:t>
       </w:r>
-      <w:bookmarkEnd w:id="16"/>
+      <w:bookmarkEnd w:id="21"/>
     </w:p>
     <w:p/>
     <w:p>
@@ -4796,11 +5422,11 @@
       <w:pPr>
         <w:pStyle w:val="Heading1"/>
       </w:pPr>
-      <w:bookmarkStart w:id="17" w:name="_Toc9508982"/>
+      <w:bookmarkStart w:id="22" w:name="_Toc9946903"/>
       <w:r>
         <w:t>KLJUČNE RIJEČI</w:t>
       </w:r>
-      <w:bookmarkEnd w:id="17"/>
+      <w:bookmarkEnd w:id="22"/>
     </w:p>
     <w:p/>
     <w:p>
@@ -4817,12 +5443,12 @@
       <w:pPr>
         <w:pStyle w:val="Heading1"/>
       </w:pPr>
-      <w:bookmarkStart w:id="18" w:name="_Toc9508983"/>
+      <w:bookmarkStart w:id="23" w:name="_Toc9946904"/>
       <w:r>
         <w:lastRenderedPageBreak/>
         <w:t>TITLE</w:t>
       </w:r>
-      <w:bookmarkEnd w:id="18"/>
+      <w:bookmarkEnd w:id="23"/>
     </w:p>
     <w:p/>
     <w:p>
@@ -4835,11 +5461,11 @@
       <w:pPr>
         <w:pStyle w:val="Heading1"/>
       </w:pPr>
-      <w:bookmarkStart w:id="19" w:name="_Toc9508984"/>
+      <w:bookmarkStart w:id="24" w:name="_Toc9946905"/>
       <w:r>
         <w:t>SUMMARY</w:t>
       </w:r>
-      <w:bookmarkEnd w:id="19"/>
+      <w:bookmarkEnd w:id="24"/>
     </w:p>
     <w:p/>
     <w:p>
@@ -4852,11 +5478,11 @@
       <w:pPr>
         <w:pStyle w:val="Heading1"/>
       </w:pPr>
-      <w:bookmarkStart w:id="20" w:name="_Toc9508985"/>
+      <w:bookmarkStart w:id="25" w:name="_Toc9946906"/>
       <w:r>
         <w:t>KEYWORDS</w:t>
       </w:r>
-      <w:bookmarkEnd w:id="20"/>
+      <w:bookmarkEnd w:id="25"/>
     </w:p>
     <w:p/>
     <w:p>
@@ -4951,7 +5577,7 @@
           <w:rPr>
             <w:noProof/>
           </w:rPr>
-          <w:t>15</w:t>
+          <w:t>16</w:t>
         </w:r>
         <w:r>
           <w:rPr>
@@ -6115,6 +6741,28 @@
       <w:szCs w:val="26"/>
     </w:rPr>
   </w:style>
+  <w:style w:type="paragraph" w:styleId="Heading3">
+    <w:name w:val="heading 3"/>
+    <w:basedOn w:val="Normal"/>
+    <w:next w:val="Normal"/>
+    <w:link w:val="Heading3Char"/>
+    <w:autoRedefine/>
+    <w:uiPriority w:val="9"/>
+    <w:unhideWhenUsed/>
+    <w:qFormat/>
+    <w:rsid w:val="000D47E6"/>
+    <w:pPr>
+      <w:keepNext/>
+      <w:keepLines/>
+      <w:spacing w:before="160" w:after="120"/>
+      <w:outlineLvl w:val="2"/>
+    </w:pPr>
+    <w:rPr>
+      <w:rFonts w:eastAsiaTheme="majorEastAsia" w:cstheme="majorBidi"/>
+      <w:color w:val="000000" w:themeColor="text1"/>
+      <w:szCs w:val="24"/>
+    </w:rPr>
+  </w:style>
   <w:style w:type="character" w:default="1" w:styleId="DefaultParagraphFont">
     <w:name w:val="Default Paragraph Font"/>
     <w:uiPriority w:val="1"/>
@@ -6351,6 +6999,33 @@
     <w:rPr>
       <w:color w:val="808080"/>
     </w:rPr>
+  </w:style>
+  <w:style w:type="character" w:customStyle="1" w:styleId="Heading3Char">
+    <w:name w:val="Heading 3 Char"/>
+    <w:basedOn w:val="DefaultParagraphFont"/>
+    <w:link w:val="Heading3"/>
+    <w:uiPriority w:val="9"/>
+    <w:rsid w:val="000D47E6"/>
+    <w:rPr>
+      <w:rFonts w:ascii="Times New Roman" w:eastAsiaTheme="majorEastAsia" w:hAnsi="Times New Roman" w:cstheme="majorBidi"/>
+      <w:color w:val="000000" w:themeColor="text1"/>
+      <w:sz w:val="24"/>
+      <w:szCs w:val="24"/>
+      <w:lang w:val="hr-HR"/>
+    </w:rPr>
+  </w:style>
+  <w:style w:type="paragraph" w:styleId="TOC3">
+    <w:name w:val="toc 3"/>
+    <w:basedOn w:val="Normal"/>
+    <w:next w:val="Normal"/>
+    <w:autoRedefine/>
+    <w:uiPriority w:val="39"/>
+    <w:unhideWhenUsed/>
+    <w:rsid w:val="00F05198"/>
+    <w:pPr>
+      <w:spacing w:after="100"/>
+      <w:ind w:left="480"/>
+    </w:pPr>
   </w:style>
 </w:styles>
 </file>
@@ -6621,7 +7296,7 @@
 </file>
 
 <file path=customXml/itemProps1.xml><?xml version="1.0" encoding="utf-8"?>
-<ds:datastoreItem xmlns:ds="http://schemas.openxmlformats.org/officeDocument/2006/customXml" ds:itemID="{5F7F1ADB-A7FC-4AFE-BE0B-5BCC85B6191A}">
+<ds:datastoreItem xmlns:ds="http://schemas.openxmlformats.org/officeDocument/2006/customXml" ds:itemID="{0DBAC71F-E096-4422-9C19-55F03B1F5A70}">
   <ds:schemaRefs>
     <ds:schemaRef ds:uri="http://schemas.openxmlformats.org/officeDocument/2006/bibliography"/>
   </ds:schemaRefs>

</xml_diff>

<commit_message>
Dovrseno prvo poglavlje trece cjeline (3.1) 'Inteligencija', dodan jos jedan naslov u trecoj cjelini
</commit_message>
<xml_diff>
--- a/Diplmoski_Marko_Rasetina.docx
+++ b/Diplmoski_Marko_Rasetina.docx
@@ -1508,7 +1508,7 @@
           <w:r>
             <w:fldChar w:fldCharType="separate"/>
           </w:r>
-          <w:hyperlink w:anchor="_Toc9946884" w:history="1">
+          <w:hyperlink w:anchor="_Toc10032631" w:history="1">
             <w:r>
               <w:rPr>
                 <w:rStyle w:val="Hyperlink"/>
@@ -1535,7 +1535,7 @@
                 <w:noProof/>
                 <w:webHidden/>
               </w:rPr>
-              <w:instrText xml:space="preserve"> PAGEREF _Toc9946884 \h </w:instrText>
+              <w:instrText xml:space="preserve"> PAGEREF _Toc10032631 \h </w:instrText>
             </w:r>
             <w:r>
               <w:rPr>
@@ -1576,7 +1576,7 @@
               <w:lang w:val="en-US"/>
             </w:rPr>
           </w:pPr>
-          <w:hyperlink w:anchor="_Toc9946885" w:history="1">
+          <w:hyperlink w:anchor="_Toc10032632" w:history="1">
             <w:r>
               <w:rPr>
                 <w:rStyle w:val="Hyperlink"/>
@@ -1603,7 +1603,7 @@
                 <w:noProof/>
                 <w:webHidden/>
               </w:rPr>
-              <w:instrText xml:space="preserve"> PAGEREF _Toc9946885 \h </w:instrText>
+              <w:instrText xml:space="preserve"> PAGEREF _Toc10032632 \h </w:instrText>
             </w:r>
             <w:r>
               <w:rPr>
@@ -1647,7 +1647,7 @@
               <w:lang w:val="en-US"/>
             </w:rPr>
           </w:pPr>
-          <w:hyperlink w:anchor="_Toc9946886" w:history="1">
+          <w:hyperlink w:anchor="_Toc10032633" w:history="1">
             <w:r>
               <w:rPr>
                 <w:rStyle w:val="Hyperlink"/>
@@ -1674,7 +1674,7 @@
                 <w:noProof/>
                 <w:webHidden/>
               </w:rPr>
-              <w:instrText xml:space="preserve"> PAGEREF _Toc9946886 \h </w:instrText>
+              <w:instrText xml:space="preserve"> PAGEREF _Toc10032633 \h </w:instrText>
             </w:r>
             <w:r>
               <w:rPr>
@@ -1718,7 +1718,7 @@
               <w:lang w:val="en-US"/>
             </w:rPr>
           </w:pPr>
-          <w:hyperlink w:anchor="_Toc9946887" w:history="1">
+          <w:hyperlink w:anchor="_Toc10032634" w:history="1">
             <w:r>
               <w:rPr>
                 <w:rStyle w:val="Hyperlink"/>
@@ -1745,7 +1745,7 @@
                 <w:noProof/>
                 <w:webHidden/>
               </w:rPr>
-              <w:instrText xml:space="preserve"> PAGEREF _Toc9946887 \h </w:instrText>
+              <w:instrText xml:space="preserve"> PAGEREF _Toc10032634 \h </w:instrText>
             </w:r>
             <w:r>
               <w:rPr>
@@ -1789,7 +1789,7 @@
               <w:lang w:val="en-US"/>
             </w:rPr>
           </w:pPr>
-          <w:hyperlink w:anchor="_Toc9946888" w:history="1">
+          <w:hyperlink w:anchor="_Toc10032635" w:history="1">
             <w:r>
               <w:rPr>
                 <w:rStyle w:val="Hyperlink"/>
@@ -1816,7 +1816,7 @@
                 <w:noProof/>
                 <w:webHidden/>
               </w:rPr>
-              <w:instrText xml:space="preserve"> PAGEREF _Toc9946888 \h </w:instrText>
+              <w:instrText xml:space="preserve"> PAGEREF _Toc10032635 \h </w:instrText>
             </w:r>
             <w:r>
               <w:rPr>
@@ -1857,7 +1857,7 @@
               <w:lang w:val="en-US"/>
             </w:rPr>
           </w:pPr>
-          <w:hyperlink w:anchor="_Toc9946889" w:history="1">
+          <w:hyperlink w:anchor="_Toc10032636" w:history="1">
             <w:r>
               <w:rPr>
                 <w:rStyle w:val="Hyperlink"/>
@@ -1884,7 +1884,7 @@
                 <w:noProof/>
                 <w:webHidden/>
               </w:rPr>
-              <w:instrText xml:space="preserve"> PAGEREF _Toc9946889 \h </w:instrText>
+              <w:instrText xml:space="preserve"> PAGEREF _Toc10032636 \h </w:instrText>
             </w:r>
             <w:r>
               <w:rPr>
@@ -1928,7 +1928,7 @@
               <w:lang w:val="en-US"/>
             </w:rPr>
           </w:pPr>
-          <w:hyperlink w:anchor="_Toc9946890" w:history="1">
+          <w:hyperlink w:anchor="_Toc10032637" w:history="1">
             <w:r>
               <w:rPr>
                 <w:rStyle w:val="Hyperlink"/>
@@ -1955,7 +1955,7 @@
                 <w:noProof/>
                 <w:webHidden/>
               </w:rPr>
-              <w:instrText xml:space="preserve"> PAGEREF _Toc9946890 \h </w:instrText>
+              <w:instrText xml:space="preserve"> PAGEREF _Toc10032637 \h </w:instrText>
             </w:r>
             <w:r>
               <w:rPr>
@@ -1999,7 +1999,7 @@
               <w:lang w:val="en-US"/>
             </w:rPr>
           </w:pPr>
-          <w:hyperlink w:anchor="_Toc9946891" w:history="1">
+          <w:hyperlink w:anchor="_Toc10032638" w:history="1">
             <w:r>
               <w:rPr>
                 <w:rStyle w:val="Hyperlink"/>
@@ -2026,7 +2026,7 @@
                 <w:noProof/>
                 <w:webHidden/>
               </w:rPr>
-              <w:instrText xml:space="preserve"> PAGEREF _Toc9946891 \h </w:instrText>
+              <w:instrText xml:space="preserve"> PAGEREF _Toc10032638 \h </w:instrText>
             </w:r>
             <w:r>
               <w:rPr>
@@ -2046,7 +2046,7 @@
                 <w:noProof/>
                 <w:webHidden/>
               </w:rPr>
-              <w:t>8</w:t>
+              <w:t>9</w:t>
             </w:r>
             <w:r>
               <w:rPr>
@@ -2070,13 +2070,13 @@
               <w:lang w:val="en-US"/>
             </w:rPr>
           </w:pPr>
-          <w:hyperlink w:anchor="_Toc9946892" w:history="1">
+          <w:hyperlink w:anchor="_Toc10032639" w:history="1">
             <w:r>
               <w:rPr>
                 <w:rStyle w:val="Hyperlink"/>
                 <w:noProof/>
               </w:rPr>
-              <w:t>3.3. Strojno učenje</w:t>
+              <w:t>3.3. Problematika i primjena umjetne inteligencije</w:t>
             </w:r>
             <w:r>
               <w:rPr>
@@ -2097,7 +2097,7 @@
                 <w:noProof/>
                 <w:webHidden/>
               </w:rPr>
-              <w:instrText xml:space="preserve"> PAGEREF _Toc9946892 \h </w:instrText>
+              <w:instrText xml:space="preserve"> PAGEREF _Toc10032639 \h </w:instrText>
             </w:r>
             <w:r>
               <w:rPr>
@@ -2117,7 +2117,78 @@
                 <w:noProof/>
                 <w:webHidden/>
               </w:rPr>
-              <w:t>8</w:t>
+              <w:t>9</w:t>
+            </w:r>
+            <w:r>
+              <w:rPr>
+                <w:noProof/>
+                <w:webHidden/>
+              </w:rPr>
+              <w:fldChar w:fldCharType="end"/>
+            </w:r>
+          </w:hyperlink>
+        </w:p>
+        <w:p>
+          <w:pPr>
+            <w:pStyle w:val="TOC2"/>
+            <w:tabs>
+              <w:tab w:val="right" w:leader="dot" w:pos="9020"/>
+            </w:tabs>
+            <w:rPr>
+              <w:rFonts w:asciiTheme="minorHAnsi" w:eastAsiaTheme="minorEastAsia" w:hAnsiTheme="minorHAnsi"/>
+              <w:noProof/>
+              <w:sz w:val="22"/>
+              <w:lang w:val="en-US"/>
+            </w:rPr>
+          </w:pPr>
+          <w:hyperlink w:anchor="_Toc10032640" w:history="1">
+            <w:r>
+              <w:rPr>
+                <w:rStyle w:val="Hyperlink"/>
+                <w:noProof/>
+              </w:rPr>
+              <w:t>3.4. Strojno učenje</w:t>
+            </w:r>
+            <w:r>
+              <w:rPr>
+                <w:noProof/>
+                <w:webHidden/>
+              </w:rPr>
+              <w:tab/>
+            </w:r>
+            <w:r>
+              <w:rPr>
+                <w:noProof/>
+                <w:webHidden/>
+              </w:rPr>
+              <w:fldChar w:fldCharType="begin"/>
+            </w:r>
+            <w:r>
+              <w:rPr>
+                <w:noProof/>
+                <w:webHidden/>
+              </w:rPr>
+              <w:instrText xml:space="preserve"> PAGEREF _Toc10032640 \h </w:instrText>
+            </w:r>
+            <w:r>
+              <w:rPr>
+                <w:noProof/>
+                <w:webHidden/>
+              </w:rPr>
+            </w:r>
+            <w:r>
+              <w:rPr>
+                <w:noProof/>
+                <w:webHidden/>
+              </w:rPr>
+              <w:fldChar w:fldCharType="separate"/>
+            </w:r>
+            <w:r>
+              <w:rPr>
+                <w:noProof/>
+                <w:webHidden/>
+              </w:rPr>
+              <w:t>9</w:t>
             </w:r>
             <w:r>
               <w:rPr>
@@ -2141,13 +2212,13 @@
               <w:lang w:val="en-US"/>
             </w:rPr>
           </w:pPr>
-          <w:hyperlink w:anchor="_Toc9946893" w:history="1">
+          <w:hyperlink w:anchor="_Toc10032641" w:history="1">
             <w:r>
               <w:rPr>
                 <w:rStyle w:val="Hyperlink"/>
                 <w:noProof/>
               </w:rPr>
-              <w:t>3.3.1. Nadzirano učenje</w:t>
+              <w:t>3.4.1. Nadzirano učenje</w:t>
             </w:r>
             <w:r>
               <w:rPr>
@@ -2168,7 +2239,7 @@
                 <w:noProof/>
                 <w:webHidden/>
               </w:rPr>
-              <w:instrText xml:space="preserve"> PAGEREF _Toc9946893 \h </w:instrText>
+              <w:instrText xml:space="preserve"> PAGEREF _Toc10032641 \h </w:instrText>
             </w:r>
             <w:r>
               <w:rPr>
@@ -2188,7 +2259,7 @@
                 <w:noProof/>
                 <w:webHidden/>
               </w:rPr>
-              <w:t>8</w:t>
+              <w:t>10</w:t>
             </w:r>
             <w:r>
               <w:rPr>
@@ -2212,13 +2283,13 @@
               <w:lang w:val="en-US"/>
             </w:rPr>
           </w:pPr>
-          <w:hyperlink w:anchor="_Toc9946894" w:history="1">
+          <w:hyperlink w:anchor="_Toc10032642" w:history="1">
             <w:r>
               <w:rPr>
                 <w:rStyle w:val="Hyperlink"/>
                 <w:noProof/>
               </w:rPr>
-              <w:t>3.3.2. Nenadzirano učenje</w:t>
+              <w:t>3.4.2. Nenadzirano učenje</w:t>
             </w:r>
             <w:r>
               <w:rPr>
@@ -2239,7 +2310,7 @@
                 <w:noProof/>
                 <w:webHidden/>
               </w:rPr>
-              <w:instrText xml:space="preserve"> PAGEREF _Toc9946894 \h </w:instrText>
+              <w:instrText xml:space="preserve"> PAGEREF _Toc10032642 \h </w:instrText>
             </w:r>
             <w:r>
               <w:rPr>
@@ -2259,7 +2330,7 @@
                 <w:noProof/>
                 <w:webHidden/>
               </w:rPr>
-              <w:t>9</w:t>
+              <w:t>10</w:t>
             </w:r>
             <w:r>
               <w:rPr>
@@ -2283,13 +2354,13 @@
               <w:lang w:val="en-US"/>
             </w:rPr>
           </w:pPr>
-          <w:hyperlink w:anchor="_Toc9946895" w:history="1">
+          <w:hyperlink w:anchor="_Toc10032643" w:history="1">
             <w:r>
               <w:rPr>
                 <w:rStyle w:val="Hyperlink"/>
                 <w:noProof/>
               </w:rPr>
-              <w:t>3.3.3. Poboljšano učenje</w:t>
+              <w:t>3.4.3. Poboljšano učenje</w:t>
             </w:r>
             <w:r>
               <w:rPr>
@@ -2310,7 +2381,7 @@
                 <w:noProof/>
                 <w:webHidden/>
               </w:rPr>
-              <w:instrText xml:space="preserve"> PAGEREF _Toc9946895 \h </w:instrText>
+              <w:instrText xml:space="preserve"> PAGEREF _Toc10032643 \h </w:instrText>
             </w:r>
             <w:r>
               <w:rPr>
@@ -2330,7 +2401,7 @@
                 <w:noProof/>
                 <w:webHidden/>
               </w:rPr>
-              <w:t>9</w:t>
+              <w:t>10</w:t>
             </w:r>
             <w:r>
               <w:rPr>
@@ -2351,7 +2422,7 @@
               <w:lang w:val="en-US"/>
             </w:rPr>
           </w:pPr>
-          <w:hyperlink w:anchor="_Toc9946896" w:history="1">
+          <w:hyperlink w:anchor="_Toc10032644" w:history="1">
             <w:r>
               <w:rPr>
                 <w:rStyle w:val="Hyperlink"/>
@@ -2378,7 +2449,7 @@
                 <w:noProof/>
                 <w:webHidden/>
               </w:rPr>
-              <w:instrText xml:space="preserve"> PAGEREF _Toc9946896 \h </w:instrText>
+              <w:instrText xml:space="preserve"> PAGEREF _Toc10032644 \h </w:instrText>
             </w:r>
             <w:r>
               <w:rPr>
@@ -2398,7 +2469,7 @@
                 <w:noProof/>
                 <w:webHidden/>
               </w:rPr>
-              <w:t>10</w:t>
+              <w:t>11</w:t>
             </w:r>
             <w:r>
               <w:rPr>
@@ -2422,7 +2493,7 @@
               <w:lang w:val="en-US"/>
             </w:rPr>
           </w:pPr>
-          <w:hyperlink w:anchor="_Toc9946897" w:history="1">
+          <w:hyperlink w:anchor="_Toc10032645" w:history="1">
             <w:r>
               <w:rPr>
                 <w:rStyle w:val="Hyperlink"/>
@@ -2449,7 +2520,7 @@
                 <w:noProof/>
                 <w:webHidden/>
               </w:rPr>
-              <w:instrText xml:space="preserve"> PAGEREF _Toc9946897 \h </w:instrText>
+              <w:instrText xml:space="preserve"> PAGEREF _Toc10032645 \h </w:instrText>
             </w:r>
             <w:r>
               <w:rPr>
@@ -2469,7 +2540,7 @@
                 <w:noProof/>
                 <w:webHidden/>
               </w:rPr>
-              <w:t>10</w:t>
+              <w:t>11</w:t>
             </w:r>
             <w:r>
               <w:rPr>
@@ -2490,7 +2561,7 @@
               <w:lang w:val="en-US"/>
             </w:rPr>
           </w:pPr>
-          <w:hyperlink w:anchor="_Toc9946898" w:history="1">
+          <w:hyperlink w:anchor="_Toc10032646" w:history="1">
             <w:r>
               <w:rPr>
                 <w:rStyle w:val="Hyperlink"/>
@@ -2517,7 +2588,7 @@
                 <w:noProof/>
                 <w:webHidden/>
               </w:rPr>
-              <w:instrText xml:space="preserve"> PAGEREF _Toc9946898 \h </w:instrText>
+              <w:instrText xml:space="preserve"> PAGEREF _Toc10032646 \h </w:instrText>
             </w:r>
             <w:r>
               <w:rPr>
@@ -2537,7 +2608,7 @@
                 <w:noProof/>
                 <w:webHidden/>
               </w:rPr>
-              <w:t>11</w:t>
+              <w:t>12</w:t>
             </w:r>
             <w:r>
               <w:rPr>
@@ -2558,7 +2629,7 @@
               <w:lang w:val="en-US"/>
             </w:rPr>
           </w:pPr>
-          <w:hyperlink w:anchor="_Toc9946899" w:history="1">
+          <w:hyperlink w:anchor="_Toc10032647" w:history="1">
             <w:r>
               <w:rPr>
                 <w:rStyle w:val="Hyperlink"/>
@@ -2585,7 +2656,7 @@
                 <w:noProof/>
                 <w:webHidden/>
               </w:rPr>
-              <w:instrText xml:space="preserve"> PAGEREF _Toc9946899 \h </w:instrText>
+              <w:instrText xml:space="preserve"> PAGEREF _Toc10032647 \h </w:instrText>
             </w:r>
             <w:r>
               <w:rPr>
@@ -2605,7 +2676,7 @@
                 <w:noProof/>
                 <w:webHidden/>
               </w:rPr>
-              <w:t>12</w:t>
+              <w:t>13</w:t>
             </w:r>
             <w:r>
               <w:rPr>
@@ -2626,7 +2697,7 @@
               <w:lang w:val="en-US"/>
             </w:rPr>
           </w:pPr>
-          <w:hyperlink w:anchor="_Toc9946900" w:history="1">
+          <w:hyperlink w:anchor="_Toc10032648" w:history="1">
             <w:r>
               <w:rPr>
                 <w:rStyle w:val="Hyperlink"/>
@@ -2653,7 +2724,7 @@
                 <w:noProof/>
                 <w:webHidden/>
               </w:rPr>
-              <w:instrText xml:space="preserve"> PAGEREF _Toc9946900 \h </w:instrText>
+              <w:instrText xml:space="preserve"> PAGEREF _Toc10032648 \h </w:instrText>
             </w:r>
             <w:r>
               <w:rPr>
@@ -2673,7 +2744,7 @@
                 <w:noProof/>
                 <w:webHidden/>
               </w:rPr>
-              <w:t>13</w:t>
+              <w:t>14</w:t>
             </w:r>
             <w:r>
               <w:rPr>
@@ -2694,7 +2765,7 @@
               <w:lang w:val="en-US"/>
             </w:rPr>
           </w:pPr>
-          <w:hyperlink w:anchor="_Toc9946901" w:history="1">
+          <w:hyperlink w:anchor="_Toc10032649" w:history="1">
             <w:r>
               <w:rPr>
                 <w:rStyle w:val="Hyperlink"/>
@@ -2721,7 +2792,7 @@
                 <w:noProof/>
                 <w:webHidden/>
               </w:rPr>
-              <w:instrText xml:space="preserve"> PAGEREF _Toc9946901 \h </w:instrText>
+              <w:instrText xml:space="preserve"> PAGEREF _Toc10032649 \h </w:instrText>
             </w:r>
             <w:r>
               <w:rPr>
@@ -2741,7 +2812,7 @@
                 <w:noProof/>
                 <w:webHidden/>
               </w:rPr>
-              <w:t>14</w:t>
+              <w:t>15</w:t>
             </w:r>
             <w:r>
               <w:rPr>
@@ -2762,7 +2833,7 @@
               <w:lang w:val="en-US"/>
             </w:rPr>
           </w:pPr>
-          <w:hyperlink w:anchor="_Toc9946902" w:history="1">
+          <w:hyperlink w:anchor="_Toc10032650" w:history="1">
             <w:r>
               <w:rPr>
                 <w:rStyle w:val="Hyperlink"/>
@@ -2789,7 +2860,7 @@
                 <w:noProof/>
                 <w:webHidden/>
               </w:rPr>
-              <w:instrText xml:space="preserve"> PAGEREF _Toc9946902 \h </w:instrText>
+              <w:instrText xml:space="preserve"> PAGEREF _Toc10032650 \h </w:instrText>
             </w:r>
             <w:r>
               <w:rPr>
@@ -2809,7 +2880,7 @@
                 <w:noProof/>
                 <w:webHidden/>
               </w:rPr>
-              <w:t>15</w:t>
+              <w:t>16</w:t>
             </w:r>
             <w:r>
               <w:rPr>
@@ -2830,7 +2901,7 @@
               <w:lang w:val="en-US"/>
             </w:rPr>
           </w:pPr>
-          <w:hyperlink w:anchor="_Toc9946903" w:history="1">
+          <w:hyperlink w:anchor="_Toc10032651" w:history="1">
             <w:r>
               <w:rPr>
                 <w:rStyle w:val="Hyperlink"/>
@@ -2857,7 +2928,7 @@
                 <w:noProof/>
                 <w:webHidden/>
               </w:rPr>
-              <w:instrText xml:space="preserve"> PAGEREF _Toc9946903 \h </w:instrText>
+              <w:instrText xml:space="preserve"> PAGEREF _Toc10032651 \h </w:instrText>
             </w:r>
             <w:r>
               <w:rPr>
@@ -2877,7 +2948,7 @@
                 <w:noProof/>
                 <w:webHidden/>
               </w:rPr>
-              <w:t>15</w:t>
+              <w:t>16</w:t>
             </w:r>
             <w:r>
               <w:rPr>
@@ -2898,7 +2969,7 @@
               <w:lang w:val="en-US"/>
             </w:rPr>
           </w:pPr>
-          <w:hyperlink w:anchor="_Toc9946904" w:history="1">
+          <w:hyperlink w:anchor="_Toc10032652" w:history="1">
             <w:r>
               <w:rPr>
                 <w:rStyle w:val="Hyperlink"/>
@@ -2925,7 +2996,7 @@
                 <w:noProof/>
                 <w:webHidden/>
               </w:rPr>
-              <w:instrText xml:space="preserve"> PAGEREF _Toc9946904 \h </w:instrText>
+              <w:instrText xml:space="preserve"> PAGEREF _Toc10032652 \h </w:instrText>
             </w:r>
             <w:r>
               <w:rPr>
@@ -2945,7 +3016,7 @@
                 <w:noProof/>
                 <w:webHidden/>
               </w:rPr>
-              <w:t>16</w:t>
+              <w:t>17</w:t>
             </w:r>
             <w:r>
               <w:rPr>
@@ -2966,7 +3037,7 @@
               <w:lang w:val="en-US"/>
             </w:rPr>
           </w:pPr>
-          <w:hyperlink w:anchor="_Toc9946905" w:history="1">
+          <w:hyperlink w:anchor="_Toc10032653" w:history="1">
             <w:r>
               <w:rPr>
                 <w:rStyle w:val="Hyperlink"/>
@@ -2993,7 +3064,7 @@
                 <w:noProof/>
                 <w:webHidden/>
               </w:rPr>
-              <w:instrText xml:space="preserve"> PAGEREF _Toc9946905 \h </w:instrText>
+              <w:instrText xml:space="preserve"> PAGEREF _Toc10032653 \h </w:instrText>
             </w:r>
             <w:r>
               <w:rPr>
@@ -3013,7 +3084,7 @@
                 <w:noProof/>
                 <w:webHidden/>
               </w:rPr>
-              <w:t>16</w:t>
+              <w:t>17</w:t>
             </w:r>
             <w:r>
               <w:rPr>
@@ -3034,7 +3105,7 @@
               <w:lang w:val="en-US"/>
             </w:rPr>
           </w:pPr>
-          <w:hyperlink w:anchor="_Toc9946906" w:history="1">
+          <w:hyperlink w:anchor="_Toc10032654" w:history="1">
             <w:r>
               <w:rPr>
                 <w:rStyle w:val="Hyperlink"/>
@@ -3061,7 +3132,7 @@
                 <w:noProof/>
                 <w:webHidden/>
               </w:rPr>
-              <w:instrText xml:space="preserve"> PAGEREF _Toc9946906 \h </w:instrText>
+              <w:instrText xml:space="preserve"> PAGEREF _Toc10032654 \h </w:instrText>
             </w:r>
             <w:r>
               <w:rPr>
@@ -3081,7 +3152,7 @@
                 <w:noProof/>
                 <w:webHidden/>
               </w:rPr>
-              <w:t>16</w:t>
+              <w:t>17</w:t>
             </w:r>
             <w:r>
               <w:rPr>
@@ -3119,13 +3190,15 @@
             <w:fldChar w:fldCharType="end"/>
           </w:r>
         </w:p>
+        <w:bookmarkStart w:id="0" w:name="_GoBack" w:displacedByCustomXml="next"/>
+        <w:bookmarkEnd w:id="0" w:displacedByCustomXml="next"/>
       </w:sdtContent>
     </w:sdt>
     <w:p>
       <w:pPr>
         <w:pStyle w:val="Heading1"/>
       </w:pPr>
-      <w:bookmarkStart w:id="0" w:name="_Toc9946884"/>
+      <w:bookmarkStart w:id="1" w:name="_Toc10032631"/>
       <w:r>
         <w:lastRenderedPageBreak/>
         <w:t xml:space="preserve">1. </w:t>
@@ -3136,8 +3209,6 @@
       <w:r>
         <w:t>VOD</w:t>
       </w:r>
-      <w:bookmarkStart w:id="1" w:name="_GoBack"/>
-      <w:bookmarkEnd w:id="0"/>
       <w:bookmarkEnd w:id="1"/>
     </w:p>
     <w:p>
@@ -3158,7 +3229,7 @@
       <w:pPr>
         <w:pStyle w:val="Heading1"/>
       </w:pPr>
-      <w:bookmarkStart w:id="2" w:name="_Toc9946885"/>
+      <w:bookmarkStart w:id="2" w:name="_Toc10032632"/>
       <w:r>
         <w:lastRenderedPageBreak/>
         <w:t xml:space="preserve">2. </w:t>
@@ -3177,7 +3248,7 @@
       <w:pPr>
         <w:pStyle w:val="Heading2"/>
       </w:pPr>
-      <w:bookmarkStart w:id="3" w:name="_Toc9946886"/>
+      <w:bookmarkStart w:id="3" w:name="_Toc10032633"/>
       <w:r>
         <w:t xml:space="preserve">2.1. </w:t>
       </w:r>
@@ -3644,7 +3715,7 @@
       <w:pPr>
         <w:pStyle w:val="Heading2"/>
       </w:pPr>
-      <w:bookmarkStart w:id="4" w:name="_Toc9946887"/>
+      <w:bookmarkStart w:id="4" w:name="_Toc10032634"/>
       <w:r>
         <w:t>2.2. Slika</w:t>
       </w:r>
@@ -4408,7 +4479,7 @@
       <w:pPr>
         <w:pStyle w:val="Heading2"/>
       </w:pPr>
-      <w:bookmarkStart w:id="7" w:name="_Toc9946888"/>
+      <w:bookmarkStart w:id="7" w:name="_Toc10032635"/>
       <w:r>
         <w:lastRenderedPageBreak/>
         <w:t>2.3. Video signal</w:t>
@@ -4715,7 +4786,7 @@
         <w:pStyle w:val="Heading1"/>
         <w:spacing w:line="360" w:lineRule="auto"/>
       </w:pPr>
-      <w:bookmarkStart w:id="8" w:name="_Toc9946889"/>
+      <w:bookmarkStart w:id="8" w:name="_Toc10032636"/>
       <w:r>
         <w:lastRenderedPageBreak/>
         <w:t>3. UMJETNA INTELIGENCIJA</w:t>
@@ -4731,7 +4802,7 @@
       <w:pPr>
         <w:pStyle w:val="Heading2"/>
       </w:pPr>
-      <w:bookmarkStart w:id="9" w:name="_Toc9946890"/>
+      <w:bookmarkStart w:id="9" w:name="_Toc10032637"/>
       <w:r>
         <w:t>3.1.</w:t>
       </w:r>
@@ -4837,9 +4908,262 @@
     </w:p>
     <w:p>
       <w:pPr>
+        <w:spacing w:line="360" w:lineRule="auto"/>
+        <w:jc w:val="both"/>
+      </w:pPr>
+      <w:r>
+        <w:t xml:space="preserve">S obzirom da trenutno ne postoji jedna jedinstvena definicija i tumačenje inteligencije opće prihvaćen je pristup nazvan višestruka inteligencija. Američki razvojni psiholog Howard Gardner opisao je devet vrsta inteligencije, a one su: </w:t>
+      </w:r>
+    </w:p>
+    <w:p>
+      <w:pPr>
+        <w:pStyle w:val="ListParagraph"/>
+        <w:numPr>
+          <w:ilvl w:val="0"/>
+          <w:numId w:val="7"/>
+        </w:numPr>
+        <w:spacing w:line="360" w:lineRule="auto"/>
+        <w:jc w:val="both"/>
+      </w:pPr>
+      <w:r>
+        <w:t>Prirodoslovna inteligencija,</w:t>
+      </w:r>
+    </w:p>
+    <w:p>
+      <w:pPr>
+        <w:pStyle w:val="ListParagraph"/>
+        <w:numPr>
+          <w:ilvl w:val="0"/>
+          <w:numId w:val="7"/>
+        </w:numPr>
+        <w:spacing w:line="360" w:lineRule="auto"/>
+        <w:jc w:val="both"/>
+      </w:pPr>
+      <w:r>
+        <w:t>Glazbena (ritmička) inteligencija,</w:t>
+      </w:r>
+    </w:p>
+    <w:p>
+      <w:pPr>
+        <w:pStyle w:val="ListParagraph"/>
+        <w:numPr>
+          <w:ilvl w:val="0"/>
+          <w:numId w:val="7"/>
+        </w:numPr>
+        <w:spacing w:line="360" w:lineRule="auto"/>
+        <w:jc w:val="both"/>
+      </w:pPr>
+      <w:r>
+        <w:t>Logičko – matematička inteligencija,</w:t>
+      </w:r>
+    </w:p>
+    <w:p>
+      <w:pPr>
+        <w:pStyle w:val="ListParagraph"/>
+        <w:numPr>
+          <w:ilvl w:val="0"/>
+          <w:numId w:val="7"/>
+        </w:numPr>
+        <w:spacing w:line="360" w:lineRule="auto"/>
+        <w:jc w:val="both"/>
+      </w:pPr>
+      <w:r>
+        <w:t>Egzistencijalna inteligencija,</w:t>
+      </w:r>
+    </w:p>
+    <w:p>
+      <w:pPr>
+        <w:pStyle w:val="ListParagraph"/>
+        <w:numPr>
+          <w:ilvl w:val="0"/>
+          <w:numId w:val="7"/>
+        </w:numPr>
+        <w:spacing w:line="360" w:lineRule="auto"/>
+        <w:jc w:val="both"/>
+      </w:pPr>
+      <w:r>
+        <w:t>Interpersonalna inteligencija,</w:t>
+      </w:r>
+    </w:p>
+    <w:p>
+      <w:pPr>
+        <w:pStyle w:val="ListParagraph"/>
+        <w:numPr>
+          <w:ilvl w:val="0"/>
+          <w:numId w:val="7"/>
+        </w:numPr>
+        <w:spacing w:line="360" w:lineRule="auto"/>
+        <w:jc w:val="both"/>
+      </w:pPr>
+      <w:r>
+        <w:t>Tjelesno –</w:t>
+      </w:r>
+      <w:r>
+        <w:t xml:space="preserve"> kineziološka</w:t>
+      </w:r>
+      <w:r>
+        <w:t xml:space="preserve"> inteligencija,</w:t>
+      </w:r>
+    </w:p>
+    <w:p>
+      <w:pPr>
+        <w:pStyle w:val="ListParagraph"/>
+        <w:numPr>
+          <w:ilvl w:val="0"/>
+          <w:numId w:val="7"/>
+        </w:numPr>
+        <w:spacing w:line="360" w:lineRule="auto"/>
+        <w:jc w:val="both"/>
+      </w:pPr>
+      <w:r>
+        <w:t>Jezična inteligencija,</w:t>
+      </w:r>
+    </w:p>
+    <w:p>
+      <w:pPr>
+        <w:pStyle w:val="ListParagraph"/>
+        <w:numPr>
+          <w:ilvl w:val="0"/>
+          <w:numId w:val="7"/>
+        </w:numPr>
+        <w:spacing w:line="360" w:lineRule="auto"/>
+        <w:jc w:val="both"/>
+      </w:pPr>
+      <w:r>
+        <w:t>Intra – osobna inteligencija</w:t>
+      </w:r>
+      <w:r>
+        <w:t>,</w:t>
+      </w:r>
+    </w:p>
+    <w:p>
+      <w:pPr>
+        <w:pStyle w:val="ListParagraph"/>
+        <w:numPr>
+          <w:ilvl w:val="0"/>
+          <w:numId w:val="7"/>
+        </w:numPr>
+        <w:spacing w:line="360" w:lineRule="auto"/>
+        <w:jc w:val="both"/>
+      </w:pPr>
+      <w:r>
+        <w:t>Prostorna inteligencija</w:t>
+      </w:r>
+      <w:r>
+        <w:t>.</w:t>
+      </w:r>
+    </w:p>
+    <w:p>
+      <w:pPr>
+        <w:spacing w:line="360" w:lineRule="auto"/>
+        <w:jc w:val="both"/>
+      </w:pPr>
+      <w:r>
+        <w:lastRenderedPageBreak/>
+        <w:t>S druge strane imamo Steinbergovu teoriju višestruke inteligencije pri čemu on njegova višestruka inteligenciju sastoji of tri osnovna tipa:</w:t>
+      </w:r>
+    </w:p>
+    <w:p>
+      <w:pPr>
+        <w:pStyle w:val="ListParagraph"/>
+        <w:numPr>
+          <w:ilvl w:val="0"/>
+          <w:numId w:val="8"/>
+        </w:numPr>
+        <w:spacing w:line="360" w:lineRule="auto"/>
+        <w:jc w:val="both"/>
+      </w:pPr>
+      <w:r>
+        <w:t>Analitička inteligencija – potrebna nam je kada trebamo analizirati nešto ili riješiti problem. Ovaj tip inteligencije se mjeru IQ testovima.</w:t>
+      </w:r>
+    </w:p>
+    <w:p>
+      <w:pPr>
+        <w:pStyle w:val="ListParagraph"/>
+        <w:numPr>
+          <w:ilvl w:val="0"/>
+          <w:numId w:val="8"/>
+        </w:numPr>
+        <w:spacing w:line="360" w:lineRule="auto"/>
+        <w:jc w:val="both"/>
+      </w:pPr>
+      <w:r>
+        <w:t xml:space="preserve">Kreativna inteligencija – </w:t>
+      </w:r>
+      <w:r>
+        <w:t>sposobnost</w:t>
+      </w:r>
+      <w:r>
+        <w:t xml:space="preserve"> korištenja znanja i vještina koje već imamo kako bismo riješili nove i neobične probleme ili situacije</w:t>
+      </w:r>
+      <w:r>
+        <w:t>.</w:t>
+      </w:r>
+    </w:p>
+    <w:p>
+      <w:pPr>
+        <w:pStyle w:val="ListParagraph"/>
+        <w:numPr>
+          <w:ilvl w:val="0"/>
+          <w:numId w:val="8"/>
+        </w:numPr>
+        <w:spacing w:line="360" w:lineRule="auto"/>
+        <w:jc w:val="both"/>
+      </w:pPr>
+      <w:r>
+        <w:t xml:space="preserve">Praktična inteligencija </w:t>
+      </w:r>
+      <w:r>
+        <w:t>–</w:t>
+      </w:r>
+      <w:r>
+        <w:t xml:space="preserve"> </w:t>
+      </w:r>
+      <w:r>
+        <w:t>uključuje sposobnost rješavanja svakodnevnih zadataka u stvarnom svijetu</w:t>
+      </w:r>
+      <w:r>
+        <w:t>.</w:t>
+      </w:r>
+    </w:p>
+    <w:p>
+      <w:pPr>
+        <w:spacing w:line="360" w:lineRule="auto"/>
+        <w:jc w:val="both"/>
+      </w:pPr>
+      <w:r>
+        <w:t>S gledišta umjetne inteligencije posebno je zanimljiva Steinbergova analitička inteligencija.</w:t>
+      </w:r>
+    </w:p>
+    <w:p>
+      <w:pPr>
+        <w:spacing w:line="360" w:lineRule="auto"/>
+        <w:jc w:val="both"/>
+      </w:pPr>
+    </w:p>
+    <w:p>
+      <w:pPr>
+        <w:spacing w:line="360" w:lineRule="auto"/>
+        <w:jc w:val="both"/>
+      </w:pPr>
+      <w:r>
+        <w:t>Umjetna inte</w:t>
+      </w:r>
+      <w:r>
+        <w:t>ligencija (strojna inteligencija) je relativno mlada znanost gledajući iz perspektive teme ovoga rada, a to je iz područja računalne znanotsi. Pojmom umjetna inteligencija se koristi za opisivanje strojeva koji oponašaju kognitivne funkcije koje ljudi povezuju s ljudskim i životinjskim umovima, kao što su učenje u rješavanje problema.</w:t>
+      </w:r>
+    </w:p>
+    <w:p>
+      <w:pPr>
+        <w:spacing w:line="360" w:lineRule="auto"/>
+        <w:jc w:val="both"/>
+      </w:pPr>
+    </w:p>
+    <w:p>
+      <w:pPr>
         <w:pStyle w:val="Heading2"/>
       </w:pPr>
-      <w:bookmarkStart w:id="10" w:name="_Toc9946891"/>
+      <w:bookmarkStart w:id="10" w:name="_Toc10032638"/>
       <w:r>
         <w:t xml:space="preserve">3.2. </w:t>
       </w:r>
@@ -4876,9 +5200,9 @@
       <w:pPr>
         <w:pStyle w:val="Heading2"/>
       </w:pPr>
-      <w:bookmarkStart w:id="11" w:name="_Toc9946892"/>
-      <w:r>
-        <w:t>3.3. Strojno učenje</w:t>
+      <w:bookmarkStart w:id="11" w:name="_Toc10032639"/>
+      <w:r>
+        <w:t>3.3. Problematika i primjena umjetne inteligencije</w:t>
       </w:r>
       <w:bookmarkEnd w:id="11"/>
     </w:p>
@@ -4905,28 +5229,65 @@
     </w:p>
     <w:p>
       <w:pPr>
+        <w:pStyle w:val="Heading2"/>
+      </w:pPr>
+      <w:bookmarkStart w:id="12" w:name="_Toc10032640"/>
+      <w:r>
+        <w:t>3.4</w:t>
+      </w:r>
+      <w:r>
+        <w:t>. Strojno učenje</w:t>
+      </w:r>
+      <w:bookmarkEnd w:id="12"/>
+    </w:p>
+    <w:p>
+      <w:pPr>
+        <w:spacing w:line="360" w:lineRule="auto"/>
+        <w:jc w:val="both"/>
+      </w:pPr>
+    </w:p>
+    <w:p>
+      <w:pPr>
+        <w:spacing w:line="360" w:lineRule="auto"/>
+        <w:jc w:val="both"/>
+      </w:pPr>
+      <w:r>
+        <w:t>Nešto...</w:t>
+      </w:r>
+    </w:p>
+    <w:p>
+      <w:pPr>
+        <w:spacing w:line="360" w:lineRule="auto"/>
+        <w:jc w:val="both"/>
+      </w:pPr>
+    </w:p>
+    <w:p>
+      <w:pPr>
         <w:pStyle w:val="Heading3"/>
         <w:spacing w:line="360" w:lineRule="auto"/>
       </w:pPr>
-      <w:bookmarkStart w:id="12" w:name="_Toc9946893"/>
-      <w:r>
-        <w:t>3.3.1. Nadzirano učenje</w:t>
-      </w:r>
-      <w:bookmarkEnd w:id="12"/>
-    </w:p>
-    <w:p>
-      <w:pPr>
-        <w:spacing w:line="360" w:lineRule="auto"/>
-        <w:jc w:val="both"/>
-      </w:pPr>
-    </w:p>
-    <w:p>
-      <w:pPr>
-        <w:spacing w:line="360" w:lineRule="auto"/>
-        <w:jc w:val="both"/>
-      </w:pPr>
+      <w:bookmarkStart w:id="13" w:name="_Toc10032641"/>
       <w:r>
         <w:lastRenderedPageBreak/>
+        <w:t>3.4</w:t>
+      </w:r>
+      <w:r>
+        <w:t>.1. Nadzirano učenje</w:t>
+      </w:r>
+      <w:bookmarkEnd w:id="13"/>
+    </w:p>
+    <w:p>
+      <w:pPr>
+        <w:spacing w:line="360" w:lineRule="auto"/>
+        <w:jc w:val="both"/>
+      </w:pPr>
+    </w:p>
+    <w:p>
+      <w:pPr>
+        <w:spacing w:line="360" w:lineRule="auto"/>
+        <w:jc w:val="both"/>
+      </w:pPr>
+      <w:r>
         <w:t>Nešto...</w:t>
       </w:r>
     </w:p>
@@ -4941,11 +5302,14 @@
         <w:pStyle w:val="Heading3"/>
         <w:spacing w:line="360" w:lineRule="auto"/>
       </w:pPr>
-      <w:bookmarkStart w:id="13" w:name="_Toc9946894"/>
-      <w:r>
-        <w:t>3.3.2. Nenadzirano učenje</w:t>
-      </w:r>
-      <w:bookmarkEnd w:id="13"/>
+      <w:bookmarkStart w:id="14" w:name="_Toc10032642"/>
+      <w:r>
+        <w:t>3.4</w:t>
+      </w:r>
+      <w:r>
+        <w:t>.2. Nenadzirano učenje</w:t>
+      </w:r>
+      <w:bookmarkEnd w:id="14"/>
     </w:p>
     <w:p>
       <w:pPr>
@@ -4973,9 +5337,12 @@
         <w:pStyle w:val="Heading3"/>
         <w:spacing w:line="360" w:lineRule="auto"/>
       </w:pPr>
-      <w:bookmarkStart w:id="14" w:name="_Toc9946895"/>
-      <w:r>
-        <w:t xml:space="preserve">3.3.3. </w:t>
+      <w:bookmarkStart w:id="15" w:name="_Toc10032643"/>
+      <w:r>
+        <w:t>3.4</w:t>
+      </w:r>
+      <w:r>
+        <w:t xml:space="preserve">.3. </w:t>
       </w:r>
       <w:r>
         <w:t>Poboljšano</w:t>
@@ -4983,7 +5350,7 @@
       <w:r>
         <w:t xml:space="preserve"> učenje</w:t>
       </w:r>
-      <w:bookmarkEnd w:id="14"/>
+      <w:bookmarkEnd w:id="15"/>
     </w:p>
     <w:p>
       <w:pPr>
@@ -5012,23 +5379,23 @@
       <w:pPr>
         <w:pStyle w:val="Heading1"/>
       </w:pPr>
-      <w:bookmarkStart w:id="15" w:name="_Toc9946896"/>
+      <w:bookmarkStart w:id="16" w:name="_Toc10032644"/>
       <w:r>
         <w:lastRenderedPageBreak/>
         <w:t>4. NEURONSKE MREŽE</w:t>
       </w:r>
-      <w:bookmarkEnd w:id="15"/>
+      <w:bookmarkEnd w:id="16"/>
     </w:p>
     <w:p/>
     <w:p>
       <w:pPr>
         <w:pStyle w:val="Heading2"/>
       </w:pPr>
-      <w:bookmarkStart w:id="16" w:name="_Toc9946897"/>
+      <w:bookmarkStart w:id="17" w:name="_Toc10032645"/>
       <w:r>
         <w:t>4.1. Duboko učenje</w:t>
       </w:r>
-      <w:bookmarkEnd w:id="16"/>
+      <w:bookmarkEnd w:id="17"/>
     </w:p>
     <w:p/>
     <w:p>
@@ -5045,12 +5412,12 @@
       <w:pPr>
         <w:pStyle w:val="Heading1"/>
       </w:pPr>
-      <w:bookmarkStart w:id="17" w:name="_Toc9946898"/>
+      <w:bookmarkStart w:id="18" w:name="_Toc10032646"/>
       <w:r>
         <w:lastRenderedPageBreak/>
         <w:t>5. KOMPJUTERSKI VID</w:t>
       </w:r>
-      <w:bookmarkEnd w:id="17"/>
+      <w:bookmarkEnd w:id="18"/>
     </w:p>
     <w:p/>
     <w:p>
@@ -5067,12 +5434,12 @@
       <w:pPr>
         <w:pStyle w:val="Heading1"/>
       </w:pPr>
-      <w:bookmarkStart w:id="18" w:name="_Toc9946899"/>
+      <w:bookmarkStart w:id="19" w:name="_Toc10032647"/>
       <w:r>
         <w:lastRenderedPageBreak/>
         <w:t>LITERATURA</w:t>
       </w:r>
-      <w:bookmarkEnd w:id="18"/>
+      <w:bookmarkEnd w:id="19"/>
     </w:p>
     <w:p>
       <w:pPr>
@@ -5154,12 +5521,12 @@
       <w:pPr>
         <w:pStyle w:val="Heading1"/>
       </w:pPr>
-      <w:bookmarkStart w:id="19" w:name="_Toc9946900"/>
+      <w:bookmarkStart w:id="20" w:name="_Toc10032648"/>
       <w:r>
         <w:lastRenderedPageBreak/>
         <w:t>POPIS SLIKA</w:t>
       </w:r>
-      <w:bookmarkEnd w:id="19"/>
+      <w:bookmarkEnd w:id="20"/>
     </w:p>
     <w:p>
       <w:pPr>
@@ -5338,17 +5705,20 @@
       <w:pPr>
         <w:pStyle w:val="Heading1"/>
       </w:pPr>
-      <w:bookmarkStart w:id="20" w:name="_Toc9946901"/>
+      <w:bookmarkStart w:id="21" w:name="_Toc10032649"/>
       <w:r>
         <w:lastRenderedPageBreak/>
         <w:t>POPIS OZNAKA I KRATICA</w:t>
       </w:r>
-      <w:bookmarkEnd w:id="20"/>
+      <w:bookmarkEnd w:id="21"/>
     </w:p>
     <w:p/>
     <w:p>
       <w:r>
-        <w:t>RGB (red, blue, green) – crvena, plava, zelena</w:t>
+        <w:t>RGB (r</w:t>
+      </w:r>
+      <w:r>
+        <w:t>ed, blue, green) – crvena, plava, zelena</w:t>
       </w:r>
     </w:p>
     <w:p>
@@ -5386,12 +5756,41 @@
     </w:p>
     <w:p>
       <w:r>
-        <w:t>FHD (Full High Definition) – puna visoka definicija</w:t>
-      </w:r>
-    </w:p>
-    <w:p>
-      <w:r>
-        <w:t>MJPG (Motion JPEG) – Pokretni JPEG</w:t>
+        <w:t>FHD (f</w:t>
+      </w:r>
+      <w:r>
+        <w:t xml:space="preserve">ull </w:t>
+      </w:r>
+      <w:r>
+        <w:t>h</w:t>
+      </w:r>
+      <w:r>
+        <w:t xml:space="preserve">igh </w:t>
+      </w:r>
+      <w:r>
+        <w:t>d</w:t>
+      </w:r>
+      <w:r>
+        <w:t>efinition) – puna visoka definicija</w:t>
+      </w:r>
+    </w:p>
+    <w:p>
+      <w:r>
+        <w:t>MJPG (m</w:t>
+      </w:r>
+      <w:r>
+        <w:t xml:space="preserve">otion JPEG) – </w:t>
+      </w:r>
+      <w:r>
+        <w:t>p</w:t>
+      </w:r>
+      <w:r>
+        <w:t>okretni JPEG</w:t>
+      </w:r>
+    </w:p>
+    <w:p>
+      <w:r>
+        <w:t>IQ (intelligence quotient) – kvocijent inteligencije</w:t>
       </w:r>
     </w:p>
     <w:p/>
@@ -5404,12 +5803,12 @@
       <w:pPr>
         <w:pStyle w:val="Heading1"/>
       </w:pPr>
-      <w:bookmarkStart w:id="21" w:name="_Toc9946902"/>
+      <w:bookmarkStart w:id="22" w:name="_Toc10032650"/>
       <w:r>
         <w:lastRenderedPageBreak/>
         <w:t>SAŽETAK</w:t>
       </w:r>
-      <w:bookmarkEnd w:id="21"/>
+      <w:bookmarkEnd w:id="22"/>
     </w:p>
     <w:p/>
     <w:p>
@@ -5422,11 +5821,11 @@
       <w:pPr>
         <w:pStyle w:val="Heading1"/>
       </w:pPr>
-      <w:bookmarkStart w:id="22" w:name="_Toc9946903"/>
+      <w:bookmarkStart w:id="23" w:name="_Toc10032651"/>
       <w:r>
         <w:t>KLJUČNE RIJEČI</w:t>
       </w:r>
-      <w:bookmarkEnd w:id="22"/>
+      <w:bookmarkEnd w:id="23"/>
     </w:p>
     <w:p/>
     <w:p>
@@ -5443,12 +5842,12 @@
       <w:pPr>
         <w:pStyle w:val="Heading1"/>
       </w:pPr>
-      <w:bookmarkStart w:id="23" w:name="_Toc9946904"/>
+      <w:bookmarkStart w:id="24" w:name="_Toc10032652"/>
       <w:r>
         <w:lastRenderedPageBreak/>
         <w:t>TITLE</w:t>
       </w:r>
-      <w:bookmarkEnd w:id="23"/>
+      <w:bookmarkEnd w:id="24"/>
     </w:p>
     <w:p/>
     <w:p>
@@ -5461,11 +5860,11 @@
       <w:pPr>
         <w:pStyle w:val="Heading1"/>
       </w:pPr>
-      <w:bookmarkStart w:id="24" w:name="_Toc9946905"/>
+      <w:bookmarkStart w:id="25" w:name="_Toc10032653"/>
       <w:r>
         <w:t>SUMMARY</w:t>
       </w:r>
-      <w:bookmarkEnd w:id="24"/>
+      <w:bookmarkEnd w:id="25"/>
     </w:p>
     <w:p/>
     <w:p>
@@ -5478,11 +5877,11 @@
       <w:pPr>
         <w:pStyle w:val="Heading1"/>
       </w:pPr>
-      <w:bookmarkStart w:id="25" w:name="_Toc9946906"/>
+      <w:bookmarkStart w:id="26" w:name="_Toc10032654"/>
       <w:r>
         <w:t>KEYWORDS</w:t>
       </w:r>
-      <w:bookmarkEnd w:id="25"/>
+      <w:bookmarkEnd w:id="26"/>
     </w:p>
     <w:p/>
     <w:p>
@@ -5577,7 +5976,7 @@
           <w:rPr>
             <w:noProof/>
           </w:rPr>
-          <w:t>16</w:t>
+          <w:t>17</w:t>
         </w:r>
         <w:r>
           <w:rPr>
@@ -6076,9 +6475,9 @@
     </w:lvl>
   </w:abstractNum>
   <w:abstractNum w:abstractNumId="4" w15:restartNumberingAfterBreak="0">
-    <w:nsid w:val="67D76858"/>
+    <w:nsid w:val="58A74AFB"/>
     <w:multiLevelType w:val="hybridMultilevel"/>
-    <w:tmpl w:val="8C087A40"/>
+    <w:tmpl w:val="926490AA"/>
     <w:lvl w:ilvl="0" w:tplc="04090001">
       <w:start w:val="1"/>
       <w:numFmt w:val="bullet"/>
@@ -6189,6 +6588,232 @@
     </w:lvl>
   </w:abstractNum>
   <w:abstractNum w:abstractNumId="5" w15:restartNumberingAfterBreak="0">
+    <w:nsid w:val="5C3530ED"/>
+    <w:multiLevelType w:val="hybridMultilevel"/>
+    <w:tmpl w:val="6F824FCE"/>
+    <w:lvl w:ilvl="0" w:tplc="04090001">
+      <w:start w:val="1"/>
+      <w:numFmt w:val="bullet"/>
+      <w:lvlText w:val=""/>
+      <w:lvlJc w:val="left"/>
+      <w:pPr>
+        <w:ind w:left="720" w:hanging="360"/>
+      </w:pPr>
+      <w:rPr>
+        <w:rFonts w:ascii="Symbol" w:hAnsi="Symbol" w:hint="default"/>
+      </w:rPr>
+    </w:lvl>
+    <w:lvl w:ilvl="1" w:tplc="04090003" w:tentative="1">
+      <w:start w:val="1"/>
+      <w:numFmt w:val="bullet"/>
+      <w:lvlText w:val="o"/>
+      <w:lvlJc w:val="left"/>
+      <w:pPr>
+        <w:ind w:left="1440" w:hanging="360"/>
+      </w:pPr>
+      <w:rPr>
+        <w:rFonts w:ascii="Courier New" w:hAnsi="Courier New" w:cs="Courier New" w:hint="default"/>
+      </w:rPr>
+    </w:lvl>
+    <w:lvl w:ilvl="2" w:tplc="04090005" w:tentative="1">
+      <w:start w:val="1"/>
+      <w:numFmt w:val="bullet"/>
+      <w:lvlText w:val=""/>
+      <w:lvlJc w:val="left"/>
+      <w:pPr>
+        <w:ind w:left="2160" w:hanging="360"/>
+      </w:pPr>
+      <w:rPr>
+        <w:rFonts w:ascii="Wingdings" w:hAnsi="Wingdings" w:hint="default"/>
+      </w:rPr>
+    </w:lvl>
+    <w:lvl w:ilvl="3" w:tplc="04090001" w:tentative="1">
+      <w:start w:val="1"/>
+      <w:numFmt w:val="bullet"/>
+      <w:lvlText w:val=""/>
+      <w:lvlJc w:val="left"/>
+      <w:pPr>
+        <w:ind w:left="2880" w:hanging="360"/>
+      </w:pPr>
+      <w:rPr>
+        <w:rFonts w:ascii="Symbol" w:hAnsi="Symbol" w:hint="default"/>
+      </w:rPr>
+    </w:lvl>
+    <w:lvl w:ilvl="4" w:tplc="04090003" w:tentative="1">
+      <w:start w:val="1"/>
+      <w:numFmt w:val="bullet"/>
+      <w:lvlText w:val="o"/>
+      <w:lvlJc w:val="left"/>
+      <w:pPr>
+        <w:ind w:left="3600" w:hanging="360"/>
+      </w:pPr>
+      <w:rPr>
+        <w:rFonts w:ascii="Courier New" w:hAnsi="Courier New" w:cs="Courier New" w:hint="default"/>
+      </w:rPr>
+    </w:lvl>
+    <w:lvl w:ilvl="5" w:tplc="04090005" w:tentative="1">
+      <w:start w:val="1"/>
+      <w:numFmt w:val="bullet"/>
+      <w:lvlText w:val=""/>
+      <w:lvlJc w:val="left"/>
+      <w:pPr>
+        <w:ind w:left="4320" w:hanging="360"/>
+      </w:pPr>
+      <w:rPr>
+        <w:rFonts w:ascii="Wingdings" w:hAnsi="Wingdings" w:hint="default"/>
+      </w:rPr>
+    </w:lvl>
+    <w:lvl w:ilvl="6" w:tplc="04090001" w:tentative="1">
+      <w:start w:val="1"/>
+      <w:numFmt w:val="bullet"/>
+      <w:lvlText w:val=""/>
+      <w:lvlJc w:val="left"/>
+      <w:pPr>
+        <w:ind w:left="5040" w:hanging="360"/>
+      </w:pPr>
+      <w:rPr>
+        <w:rFonts w:ascii="Symbol" w:hAnsi="Symbol" w:hint="default"/>
+      </w:rPr>
+    </w:lvl>
+    <w:lvl w:ilvl="7" w:tplc="04090003" w:tentative="1">
+      <w:start w:val="1"/>
+      <w:numFmt w:val="bullet"/>
+      <w:lvlText w:val="o"/>
+      <w:lvlJc w:val="left"/>
+      <w:pPr>
+        <w:ind w:left="5760" w:hanging="360"/>
+      </w:pPr>
+      <w:rPr>
+        <w:rFonts w:ascii="Courier New" w:hAnsi="Courier New" w:cs="Courier New" w:hint="default"/>
+      </w:rPr>
+    </w:lvl>
+    <w:lvl w:ilvl="8" w:tplc="04090005" w:tentative="1">
+      <w:start w:val="1"/>
+      <w:numFmt w:val="bullet"/>
+      <w:lvlText w:val=""/>
+      <w:lvlJc w:val="left"/>
+      <w:pPr>
+        <w:ind w:left="6480" w:hanging="360"/>
+      </w:pPr>
+      <w:rPr>
+        <w:rFonts w:ascii="Wingdings" w:hAnsi="Wingdings" w:hint="default"/>
+      </w:rPr>
+    </w:lvl>
+  </w:abstractNum>
+  <w:abstractNum w:abstractNumId="6" w15:restartNumberingAfterBreak="0">
+    <w:nsid w:val="67D76858"/>
+    <w:multiLevelType w:val="hybridMultilevel"/>
+    <w:tmpl w:val="8C087A40"/>
+    <w:lvl w:ilvl="0" w:tplc="04090001">
+      <w:start w:val="1"/>
+      <w:numFmt w:val="bullet"/>
+      <w:lvlText w:val=""/>
+      <w:lvlJc w:val="left"/>
+      <w:pPr>
+        <w:ind w:left="720" w:hanging="360"/>
+      </w:pPr>
+      <w:rPr>
+        <w:rFonts w:ascii="Symbol" w:hAnsi="Symbol" w:hint="default"/>
+      </w:rPr>
+    </w:lvl>
+    <w:lvl w:ilvl="1" w:tplc="04090003" w:tentative="1">
+      <w:start w:val="1"/>
+      <w:numFmt w:val="bullet"/>
+      <w:lvlText w:val="o"/>
+      <w:lvlJc w:val="left"/>
+      <w:pPr>
+        <w:ind w:left="1440" w:hanging="360"/>
+      </w:pPr>
+      <w:rPr>
+        <w:rFonts w:ascii="Courier New" w:hAnsi="Courier New" w:cs="Courier New" w:hint="default"/>
+      </w:rPr>
+    </w:lvl>
+    <w:lvl w:ilvl="2" w:tplc="04090005" w:tentative="1">
+      <w:start w:val="1"/>
+      <w:numFmt w:val="bullet"/>
+      <w:lvlText w:val=""/>
+      <w:lvlJc w:val="left"/>
+      <w:pPr>
+        <w:ind w:left="2160" w:hanging="360"/>
+      </w:pPr>
+      <w:rPr>
+        <w:rFonts w:ascii="Wingdings" w:hAnsi="Wingdings" w:hint="default"/>
+      </w:rPr>
+    </w:lvl>
+    <w:lvl w:ilvl="3" w:tplc="04090001" w:tentative="1">
+      <w:start w:val="1"/>
+      <w:numFmt w:val="bullet"/>
+      <w:lvlText w:val=""/>
+      <w:lvlJc w:val="left"/>
+      <w:pPr>
+        <w:ind w:left="2880" w:hanging="360"/>
+      </w:pPr>
+      <w:rPr>
+        <w:rFonts w:ascii="Symbol" w:hAnsi="Symbol" w:hint="default"/>
+      </w:rPr>
+    </w:lvl>
+    <w:lvl w:ilvl="4" w:tplc="04090003" w:tentative="1">
+      <w:start w:val="1"/>
+      <w:numFmt w:val="bullet"/>
+      <w:lvlText w:val="o"/>
+      <w:lvlJc w:val="left"/>
+      <w:pPr>
+        <w:ind w:left="3600" w:hanging="360"/>
+      </w:pPr>
+      <w:rPr>
+        <w:rFonts w:ascii="Courier New" w:hAnsi="Courier New" w:cs="Courier New" w:hint="default"/>
+      </w:rPr>
+    </w:lvl>
+    <w:lvl w:ilvl="5" w:tplc="04090005" w:tentative="1">
+      <w:start w:val="1"/>
+      <w:numFmt w:val="bullet"/>
+      <w:lvlText w:val=""/>
+      <w:lvlJc w:val="left"/>
+      <w:pPr>
+        <w:ind w:left="4320" w:hanging="360"/>
+      </w:pPr>
+      <w:rPr>
+        <w:rFonts w:ascii="Wingdings" w:hAnsi="Wingdings" w:hint="default"/>
+      </w:rPr>
+    </w:lvl>
+    <w:lvl w:ilvl="6" w:tplc="04090001" w:tentative="1">
+      <w:start w:val="1"/>
+      <w:numFmt w:val="bullet"/>
+      <w:lvlText w:val=""/>
+      <w:lvlJc w:val="left"/>
+      <w:pPr>
+        <w:ind w:left="5040" w:hanging="360"/>
+      </w:pPr>
+      <w:rPr>
+        <w:rFonts w:ascii="Symbol" w:hAnsi="Symbol" w:hint="default"/>
+      </w:rPr>
+    </w:lvl>
+    <w:lvl w:ilvl="7" w:tplc="04090003" w:tentative="1">
+      <w:start w:val="1"/>
+      <w:numFmt w:val="bullet"/>
+      <w:lvlText w:val="o"/>
+      <w:lvlJc w:val="left"/>
+      <w:pPr>
+        <w:ind w:left="5760" w:hanging="360"/>
+      </w:pPr>
+      <w:rPr>
+        <w:rFonts w:ascii="Courier New" w:hAnsi="Courier New" w:cs="Courier New" w:hint="default"/>
+      </w:rPr>
+    </w:lvl>
+    <w:lvl w:ilvl="8" w:tplc="04090005" w:tentative="1">
+      <w:start w:val="1"/>
+      <w:numFmt w:val="bullet"/>
+      <w:lvlText w:val=""/>
+      <w:lvlJc w:val="left"/>
+      <w:pPr>
+        <w:ind w:left="6480" w:hanging="360"/>
+      </w:pPr>
+      <w:rPr>
+        <w:rFonts w:ascii="Wingdings" w:hAnsi="Wingdings" w:hint="default"/>
+      </w:rPr>
+    </w:lvl>
+  </w:abstractNum>
+  <w:abstractNum w:abstractNumId="7" w15:restartNumberingAfterBreak="0">
     <w:nsid w:val="79E934FF"/>
     <w:multiLevelType w:val="hybridMultilevel"/>
     <w:tmpl w:val="9E606758"/>
@@ -6275,7 +6900,7 @@
     </w:lvl>
   </w:abstractNum>
   <w:num w:numId="1">
-    <w:abstractNumId w:val="5"/>
+    <w:abstractNumId w:val="7"/>
   </w:num>
   <w:num w:numId="2">
     <w:abstractNumId w:val="3"/>
@@ -6290,6 +6915,12 @@
     <w:abstractNumId w:val="2"/>
   </w:num>
   <w:num w:numId="6">
+    <w:abstractNumId w:val="6"/>
+  </w:num>
+  <w:num w:numId="7">
+    <w:abstractNumId w:val="5"/>
+  </w:num>
+  <w:num w:numId="8">
     <w:abstractNumId w:val="4"/>
   </w:num>
 </w:numbering>
@@ -7296,7 +7927,7 @@
 </file>
 
 <file path=customXml/itemProps1.xml><?xml version="1.0" encoding="utf-8"?>
-<ds:datastoreItem xmlns:ds="http://schemas.openxmlformats.org/officeDocument/2006/customXml" ds:itemID="{0DBAC71F-E096-4422-9C19-55F03B1F5A70}">
+<ds:datastoreItem xmlns:ds="http://schemas.openxmlformats.org/officeDocument/2006/customXml" ds:itemID="{FB24326F-F79C-4068-A829-988C49401760}">
   <ds:schemaRefs>
     <ds:schemaRef ds:uri="http://schemas.openxmlformats.org/officeDocument/2006/bibliography"/>
   </ds:schemaRefs>

</xml_diff>

<commit_message>
Zapoceto poglavlje 3.2 povijest i razvoj umjetne inteligencije
</commit_message>
<xml_diff>
--- a/Diplmoski_Marko_Rasetina.docx
+++ b/Diplmoski_Marko_Rasetina.docx
@@ -2117,7 +2117,7 @@
                 <w:noProof/>
                 <w:webHidden/>
               </w:rPr>
-              <w:t>9</w:t>
+              <w:t>10</w:t>
             </w:r>
             <w:r>
               <w:rPr>
@@ -2188,7 +2188,7 @@
                 <w:noProof/>
                 <w:webHidden/>
               </w:rPr>
-              <w:t>9</w:t>
+              <w:t>10</w:t>
             </w:r>
             <w:r>
               <w:rPr>
@@ -2401,7 +2401,7 @@
                 <w:noProof/>
                 <w:webHidden/>
               </w:rPr>
-              <w:t>10</w:t>
+              <w:t>11</w:t>
             </w:r>
             <w:r>
               <w:rPr>
@@ -2469,7 +2469,7 @@
                 <w:noProof/>
                 <w:webHidden/>
               </w:rPr>
-              <w:t>11</w:t>
+              <w:t>12</w:t>
             </w:r>
             <w:r>
               <w:rPr>
@@ -2540,7 +2540,7 @@
                 <w:noProof/>
                 <w:webHidden/>
               </w:rPr>
-              <w:t>11</w:t>
+              <w:t>12</w:t>
             </w:r>
             <w:r>
               <w:rPr>
@@ -2608,7 +2608,7 @@
                 <w:noProof/>
                 <w:webHidden/>
               </w:rPr>
-              <w:t>12</w:t>
+              <w:t>13</w:t>
             </w:r>
             <w:r>
               <w:rPr>
@@ -2676,7 +2676,7 @@
                 <w:noProof/>
                 <w:webHidden/>
               </w:rPr>
-              <w:t>13</w:t>
+              <w:t>14</w:t>
             </w:r>
             <w:r>
               <w:rPr>
@@ -2744,7 +2744,7 @@
                 <w:noProof/>
                 <w:webHidden/>
               </w:rPr>
-              <w:t>14</w:t>
+              <w:t>15</w:t>
             </w:r>
             <w:r>
               <w:rPr>
@@ -2812,7 +2812,7 @@
                 <w:noProof/>
                 <w:webHidden/>
               </w:rPr>
-              <w:t>15</w:t>
+              <w:t>16</w:t>
             </w:r>
             <w:r>
               <w:rPr>
@@ -2880,7 +2880,7 @@
                 <w:noProof/>
                 <w:webHidden/>
               </w:rPr>
-              <w:t>16</w:t>
+              <w:t>17</w:t>
             </w:r>
             <w:r>
               <w:rPr>
@@ -2948,7 +2948,7 @@
                 <w:noProof/>
                 <w:webHidden/>
               </w:rPr>
-              <w:t>16</w:t>
+              <w:t>17</w:t>
             </w:r>
             <w:r>
               <w:rPr>
@@ -3016,7 +3016,7 @@
                 <w:noProof/>
                 <w:webHidden/>
               </w:rPr>
-              <w:t>17</w:t>
+              <w:t>18</w:t>
             </w:r>
             <w:r>
               <w:rPr>
@@ -3084,7 +3084,7 @@
                 <w:noProof/>
                 <w:webHidden/>
               </w:rPr>
-              <w:t>17</w:t>
+              <w:t>18</w:t>
             </w:r>
             <w:r>
               <w:rPr>
@@ -3152,7 +3152,7 @@
                 <w:noProof/>
                 <w:webHidden/>
               </w:rPr>
-              <w:t>17</w:t>
+              <w:t>18</w:t>
             </w:r>
             <w:r>
               <w:rPr>
@@ -5150,7 +5150,19 @@
         <w:t>Umjetna inte</w:t>
       </w:r>
       <w:r>
-        <w:t>ligencija (strojna inteligencija) je relativno mlada znanost gledajući iz perspektive teme ovoga rada, a to je iz područja računalne znanotsi. Pojmom umjetna inteligencija se koristi za opisivanje strojeva koji oponašaju kognitivne funkcije koje ljudi povezuju s ljudskim i životinjskim umovima, kao što su učenje u rješavanje problema.</w:t>
+        <w:t>ligencija (strojna inteligencija) je relativno mlada znanost gledajući iz perspektive teme ovoga rada, a to je iz područja računalne znanotsi. Poj</w:t>
+      </w:r>
+      <w:r>
+        <w:t>am</w:t>
+      </w:r>
+      <w:r>
+        <w:t xml:space="preserve"> umjetna inteligencija se koristi za opisivanje strojeva koji oponašaju kognitivne funkcije koje ljudi povezuju s ljudskim i životinjs</w:t>
+      </w:r>
+      <w:r>
+        <w:t>kim umovima, kao što su učenje i</w:t>
+      </w:r>
+      <w:r>
+        <w:t xml:space="preserve"> rješavanje problema.</w:t>
       </w:r>
     </w:p>
     <w:p>
@@ -5187,6 +5199,149 @@
         <w:jc w:val="both"/>
       </w:pPr>
       <w:r>
+        <w:t>Umjetna inteligencija kao znastvena i zasebna disciplina je veoma mlada, ali je naslijedila mnoge zamisli</w:t>
+      </w:r>
+      <w:r>
+        <w:t>,</w:t>
+      </w:r>
+      <w:r>
+        <w:t xml:space="preserve"> pristupe i tehnike iz drugih disciplina.</w:t>
+      </w:r>
+      <w:r>
+        <w:t xml:space="preserve"> </w:t>
+      </w:r>
+      <w:r>
+        <w:t xml:space="preserve">Područje </w:t>
+      </w:r>
+      <w:r>
+        <w:t>umjetne inteligencije je složena</w:t>
+      </w:r>
+      <w:r>
+        <w:t xml:space="preserve"> i opširn</w:t>
+      </w:r>
+      <w:r>
+        <w:t>a</w:t>
+      </w:r>
+      <w:r>
+        <w:t xml:space="preserve"> multidisciplinarna znanost </w:t>
+      </w:r>
+      <w:r>
+        <w:t>jer</w:t>
+      </w:r>
+      <w:r>
+        <w:t xml:space="preserve"> ujedinjuje saznanja iz područja tehničkih, društvenih i bioloških znanosti. </w:t>
+      </w:r>
+      <w:r>
+        <w:t xml:space="preserve">Najveći dio saznanja, ali i novih postignuća u umjetnoj inteligenciji dolazi kako napreduju discipline kao što su psihologija, logika odnosno matematika, </w:t>
+      </w:r>
+      <w:r>
+        <w:t>računanje</w:t>
+      </w:r>
+      <w:r>
+        <w:t>, psihologija to jest kognitivna znanost, biologija, neuroznanost te evolucija.</w:t>
+      </w:r>
+      <w:r>
+        <w:t xml:space="preserve"> Kroz primjenu umjetne inteligencije sve ove znanotsi pa i mnoge druge doživljavaju svoj napredak.</w:t>
+      </w:r>
+    </w:p>
+    <w:p>
+      <w:pPr>
+        <w:spacing w:line="360" w:lineRule="auto"/>
+        <w:jc w:val="both"/>
+      </w:pPr>
+    </w:p>
+    <w:p>
+      <w:pPr>
+        <w:spacing w:line="360" w:lineRule="auto"/>
+        <w:jc w:val="both"/>
+      </w:pPr>
+      <w:r>
+        <w:t xml:space="preserve">Još davne 400 godine prije naše ere Sokrat (grčki filozof) je tražio algoritam za razlikovanje pobožnosti od ne pobožnosti. Aristotel </w:t>
+      </w:r>
+      <w:r>
+        <w:t>je još jedan u nizu od filozofa, a</w:t>
+      </w:r>
+      <w:r>
+        <w:t xml:space="preserve"> formulirao </w:t>
+      </w:r>
+      <w:r>
+        <w:t xml:space="preserve">je </w:t>
+      </w:r>
+      <w:r>
+        <w:t xml:space="preserve">stil deduktivnog zaključivanja. </w:t>
+      </w:r>
+      <w:r>
+        <w:t xml:space="preserve">Od matematičara možemo spomenuti Charles Stanhope i njegov uređaj koji je mogao riješiti mehaničke silogizme, numeričke probleme u logičkom obliku i elementarne probleme iz vjerojatnosti. George Boole je predstavio formalni jezik za logičko </w:t>
+      </w:r>
+      <w:r>
+        <w:lastRenderedPageBreak/>
+        <w:t xml:space="preserve">zaključivanje </w:t>
+      </w:r>
+      <w:r>
+        <w:t>poznat pod nazivom Booleova algebra.</w:t>
+      </w:r>
+      <w:r>
+        <w:t xml:space="preserve"> S područja računanja možemo istaknuti Williama Jovenona koji je napravio logički stoj koji je mogao obrađivati Booleovu algebru i Vennove diagrame, a bio je u stanju riješavati logičke probleme brže od ljudi. </w:t>
+      </w:r>
+      <w:r>
+        <w:t xml:space="preserve">I za kraj bi mogli spomenuti Alana Turinga koji je sa svojom vizijom imao najveći utjecaj. </w:t>
+      </w:r>
+      <w:r>
+        <w:t xml:space="preserve">On je predstavio Turingov test, strojno učenje, genetičke algoritme i poboljšano učenje. Povrh toga svega predložio je ideju dječji program („Child Programme“) kojom je želio istaknuti da umjetno da pokušamo simulirati </w:t>
+      </w:r>
+      <w:r>
+        <w:t>um odrasle osobe da radije pokušamo reproducirati onaj sličan djetetovom.</w:t>
+      </w:r>
+      <w:r>
+        <w:t xml:space="preserve"> [</w:t>
+      </w:r>
+      <w:r>
+        <w:t>5</w:t>
+      </w:r>
+      <w:r>
+        <w:t>]</w:t>
+      </w:r>
+    </w:p>
+    <w:p>
+      <w:pPr>
+        <w:spacing w:line="360" w:lineRule="auto"/>
+        <w:jc w:val="both"/>
+      </w:pPr>
+    </w:p>
+    <w:p>
+      <w:pPr>
+        <w:spacing w:line="360" w:lineRule="auto"/>
+        <w:jc w:val="both"/>
+      </w:pPr>
+    </w:p>
+    <w:p>
+      <w:pPr>
+        <w:spacing w:line="360" w:lineRule="auto"/>
+        <w:jc w:val="both"/>
+      </w:pPr>
+    </w:p>
+    <w:p>
+      <w:pPr>
+        <w:pStyle w:val="Heading2"/>
+      </w:pPr>
+      <w:bookmarkStart w:id="11" w:name="_Toc10032639"/>
+      <w:r>
+        <w:t>3.3. Problematika i primjena umjetne inteligencije</w:t>
+      </w:r>
+      <w:bookmarkEnd w:id="11"/>
+    </w:p>
+    <w:p>
+      <w:pPr>
+        <w:spacing w:line="360" w:lineRule="auto"/>
+        <w:jc w:val="both"/>
+      </w:pPr>
+    </w:p>
+    <w:p>
+      <w:pPr>
+        <w:spacing w:line="360" w:lineRule="auto"/>
+        <w:jc w:val="both"/>
+      </w:pPr>
+      <w:r>
         <w:t>Nešto...</w:t>
       </w:r>
     </w:p>
@@ -5200,11 +5355,14 @@
       <w:pPr>
         <w:pStyle w:val="Heading2"/>
       </w:pPr>
-      <w:bookmarkStart w:id="11" w:name="_Toc10032639"/>
-      <w:r>
-        <w:t>3.3. Problematika i primjena umjetne inteligencije</w:t>
-      </w:r>
-      <w:bookmarkEnd w:id="11"/>
+      <w:bookmarkStart w:id="12" w:name="_Toc10032640"/>
+      <w:r>
+        <w:t>3.4</w:t>
+      </w:r>
+      <w:r>
+        <w:t>. Strojno učenje</w:t>
+      </w:r>
+      <w:bookmarkEnd w:id="12"/>
     </w:p>
     <w:p>
       <w:pPr>
@@ -5229,16 +5387,17 @@
     </w:p>
     <w:p>
       <w:pPr>
-        <w:pStyle w:val="Heading2"/>
-      </w:pPr>
-      <w:bookmarkStart w:id="12" w:name="_Toc10032640"/>
+        <w:pStyle w:val="Heading3"/>
+        <w:spacing w:line="360" w:lineRule="auto"/>
+      </w:pPr>
+      <w:bookmarkStart w:id="13" w:name="_Toc10032641"/>
       <w:r>
         <w:t>3.4</w:t>
       </w:r>
       <w:r>
-        <w:t>. Strojno učenje</w:t>
-      </w:r>
-      <w:bookmarkEnd w:id="12"/>
+        <w:t>.1. Nadzirano učenje</w:t>
+      </w:r>
+      <w:bookmarkEnd w:id="13"/>
     </w:p>
     <w:p>
       <w:pPr>
@@ -5266,82 +5425,47 @@
         <w:pStyle w:val="Heading3"/>
         <w:spacing w:line="360" w:lineRule="auto"/>
       </w:pPr>
-      <w:bookmarkStart w:id="13" w:name="_Toc10032641"/>
+      <w:bookmarkStart w:id="14" w:name="_Toc10032642"/>
+      <w:r>
+        <w:t>3.4</w:t>
+      </w:r>
+      <w:r>
+        <w:t>.2. Nenadzirano učenje</w:t>
+      </w:r>
+      <w:bookmarkEnd w:id="14"/>
+    </w:p>
+    <w:p>
+      <w:pPr>
+        <w:spacing w:line="360" w:lineRule="auto"/>
+        <w:jc w:val="both"/>
+      </w:pPr>
+    </w:p>
+    <w:p>
+      <w:pPr>
+        <w:spacing w:line="360" w:lineRule="auto"/>
+        <w:jc w:val="both"/>
+      </w:pPr>
+      <w:r>
+        <w:t>Nešto...</w:t>
+      </w:r>
+    </w:p>
+    <w:p>
+      <w:pPr>
+        <w:spacing w:line="360" w:lineRule="auto"/>
+        <w:jc w:val="both"/>
+      </w:pPr>
+    </w:p>
+    <w:p>
+      <w:pPr>
+        <w:pStyle w:val="Heading3"/>
+        <w:spacing w:line="360" w:lineRule="auto"/>
+      </w:pPr>
+      <w:bookmarkStart w:id="15" w:name="_Toc10032643"/>
       <w:r>
         <w:lastRenderedPageBreak/>
         <w:t>3.4</w:t>
       </w:r>
       <w:r>
-        <w:t>.1. Nadzirano učenje</w:t>
-      </w:r>
-      <w:bookmarkEnd w:id="13"/>
-    </w:p>
-    <w:p>
-      <w:pPr>
-        <w:spacing w:line="360" w:lineRule="auto"/>
-        <w:jc w:val="both"/>
-      </w:pPr>
-    </w:p>
-    <w:p>
-      <w:pPr>
-        <w:spacing w:line="360" w:lineRule="auto"/>
-        <w:jc w:val="both"/>
-      </w:pPr>
-      <w:r>
-        <w:t>Nešto...</w:t>
-      </w:r>
-    </w:p>
-    <w:p>
-      <w:pPr>
-        <w:spacing w:line="360" w:lineRule="auto"/>
-        <w:jc w:val="both"/>
-      </w:pPr>
-    </w:p>
-    <w:p>
-      <w:pPr>
-        <w:pStyle w:val="Heading3"/>
-        <w:spacing w:line="360" w:lineRule="auto"/>
-      </w:pPr>
-      <w:bookmarkStart w:id="14" w:name="_Toc10032642"/>
-      <w:r>
-        <w:t>3.4</w:t>
-      </w:r>
-      <w:r>
-        <w:t>.2. Nenadzirano učenje</w:t>
-      </w:r>
-      <w:bookmarkEnd w:id="14"/>
-    </w:p>
-    <w:p>
-      <w:pPr>
-        <w:spacing w:line="360" w:lineRule="auto"/>
-        <w:jc w:val="both"/>
-      </w:pPr>
-    </w:p>
-    <w:p>
-      <w:pPr>
-        <w:spacing w:line="360" w:lineRule="auto"/>
-        <w:jc w:val="both"/>
-      </w:pPr>
-      <w:r>
-        <w:t>Nešto...</w:t>
-      </w:r>
-    </w:p>
-    <w:p>
-      <w:pPr>
-        <w:spacing w:line="360" w:lineRule="auto"/>
-        <w:jc w:val="both"/>
-      </w:pPr>
-    </w:p>
-    <w:p>
-      <w:pPr>
-        <w:pStyle w:val="Heading3"/>
-        <w:spacing w:line="360" w:lineRule="auto"/>
-      </w:pPr>
-      <w:bookmarkStart w:id="15" w:name="_Toc10032643"/>
-      <w:r>
-        <w:t>3.4</w:t>
-      </w:r>
-      <w:r>
         <w:t xml:space="preserve">.3. </w:t>
       </w:r>
       <w:r>
@@ -5511,6 +5635,27 @@
         <w:spacing w:line="360" w:lineRule="auto"/>
         <w:jc w:val="both"/>
       </w:pPr>
+      <w:r>
+        <w:t xml:space="preserve">[5] </w:t>
+      </w:r>
+      <w:r>
+        <w:t>Stuart Russell, Peter Norvig</w:t>
+      </w:r>
+      <w:r>
+        <w:t>, „Artificial Intelligence A Modern Approach“</w:t>
+      </w:r>
+      <w:r>
+        <w:t>, 3rd Edition 2010.</w:t>
+      </w:r>
+    </w:p>
+    <w:p>
+      <w:pPr>
+        <w:spacing w:line="360" w:lineRule="auto"/>
+        <w:jc w:val="both"/>
+      </w:pPr>
+      <w:r>
+        <w:t>[6]</w:t>
+      </w:r>
     </w:p>
     <w:p>
       <w:r>
@@ -5976,7 +6121,7 @@
           <w:rPr>
             <w:noProof/>
           </w:rPr>
-          <w:t>17</w:t>
+          <w:t>18</w:t>
         </w:r>
         <w:r>
           <w:rPr>
@@ -7927,7 +8072,7 @@
 </file>
 
 <file path=customXml/itemProps1.xml><?xml version="1.0" encoding="utf-8"?>
-<ds:datastoreItem xmlns:ds="http://schemas.openxmlformats.org/officeDocument/2006/customXml" ds:itemID="{FB24326F-F79C-4068-A829-988C49401760}">
+<ds:datastoreItem xmlns:ds="http://schemas.openxmlformats.org/officeDocument/2006/customXml" ds:itemID="{ED285266-D994-4EF8-A68C-6A5F44282B49}">
   <ds:schemaRefs>
     <ds:schemaRef ds:uri="http://schemas.openxmlformats.org/officeDocument/2006/bibliography"/>
   </ds:schemaRefs>

</xml_diff>

<commit_message>
prvi paragraf o povijesti AI-a
</commit_message>
<xml_diff>
--- a/Diplmoski_Marko_Rasetina.docx
+++ b/Diplmoski_Marko_Rasetina.docx
@@ -3190,15 +3190,13 @@
             <w:fldChar w:fldCharType="end"/>
           </w:r>
         </w:p>
-        <w:bookmarkStart w:id="0" w:name="_GoBack" w:displacedByCustomXml="next"/>
-        <w:bookmarkEnd w:id="0" w:displacedByCustomXml="next"/>
       </w:sdtContent>
     </w:sdt>
     <w:p>
       <w:pPr>
         <w:pStyle w:val="Heading1"/>
       </w:pPr>
-      <w:bookmarkStart w:id="1" w:name="_Toc10032631"/>
+      <w:bookmarkStart w:id="0" w:name="_Toc10032631"/>
       <w:r>
         <w:lastRenderedPageBreak/>
         <w:t xml:space="preserve">1. </w:t>
@@ -3209,7 +3207,7 @@
       <w:r>
         <w:t>VOD</w:t>
       </w:r>
-      <w:bookmarkEnd w:id="1"/>
+      <w:bookmarkEnd w:id="0"/>
     </w:p>
     <w:p>
       <w:pPr>
@@ -3229,7 +3227,7 @@
       <w:pPr>
         <w:pStyle w:val="Heading1"/>
       </w:pPr>
-      <w:bookmarkStart w:id="2" w:name="_Toc10032632"/>
+      <w:bookmarkStart w:id="1" w:name="_Toc10032632"/>
       <w:r>
         <w:lastRenderedPageBreak/>
         <w:t xml:space="preserve">2. </w:t>
@@ -3237,25 +3235,25 @@
       <w:r>
         <w:t>MULTIMEDIJSKI SUSTAVI</w:t>
       </w:r>
+      <w:bookmarkEnd w:id="1"/>
+    </w:p>
+    <w:p>
+      <w:pPr>
+        <w:spacing w:line="360" w:lineRule="auto"/>
+      </w:pPr>
+    </w:p>
+    <w:p>
+      <w:pPr>
+        <w:pStyle w:val="Heading2"/>
+      </w:pPr>
+      <w:bookmarkStart w:id="2" w:name="_Toc10032633"/>
+      <w:r>
+        <w:t xml:space="preserve">2.1. </w:t>
+      </w:r>
+      <w:r>
+        <w:t>Uvod u multimediju</w:t>
+      </w:r>
       <w:bookmarkEnd w:id="2"/>
-    </w:p>
-    <w:p>
-      <w:pPr>
-        <w:spacing w:line="360" w:lineRule="auto"/>
-      </w:pPr>
-    </w:p>
-    <w:p>
-      <w:pPr>
-        <w:pStyle w:val="Heading2"/>
-      </w:pPr>
-      <w:bookmarkStart w:id="3" w:name="_Toc10032633"/>
-      <w:r>
-        <w:t xml:space="preserve">2.1. </w:t>
-      </w:r>
-      <w:r>
-        <w:t>Uvod u multimediju</w:t>
-      </w:r>
-      <w:bookmarkEnd w:id="3"/>
     </w:p>
     <w:p>
       <w:pPr>
@@ -3715,11 +3713,11 @@
       <w:pPr>
         <w:pStyle w:val="Heading2"/>
       </w:pPr>
-      <w:bookmarkStart w:id="4" w:name="_Toc10032634"/>
+      <w:bookmarkStart w:id="3" w:name="_Toc10032634"/>
       <w:r>
         <w:t>2.2. Slika</w:t>
       </w:r>
-      <w:bookmarkEnd w:id="4"/>
+      <w:bookmarkEnd w:id="3"/>
     </w:p>
     <w:p>
       <w:pPr>
@@ -3996,7 +3994,7 @@
           <w:sz w:val="24"/>
         </w:rPr>
       </w:pPr>
-      <w:bookmarkStart w:id="5" w:name="_Toc9343021"/>
+      <w:bookmarkStart w:id="4" w:name="_Toc9343021"/>
       <w:r>
         <w:rPr>
           <w:color w:val="auto"/>
@@ -4047,7 +4045,7 @@
         </w:rPr>
         <w:t>. RGB prostor boja</w:t>
       </w:r>
-      <w:bookmarkEnd w:id="5"/>
+      <w:bookmarkEnd w:id="4"/>
     </w:p>
     <w:p>
       <w:pPr>
@@ -4231,7 +4229,7 @@
           <w:sz w:val="24"/>
         </w:rPr>
       </w:pPr>
-      <w:bookmarkStart w:id="6" w:name="_Toc9343022"/>
+      <w:bookmarkStart w:id="5" w:name="_Toc9343022"/>
       <w:r>
         <w:rPr>
           <w:color w:val="auto"/>
@@ -4303,7 +4301,7 @@
         </w:rPr>
         <w:t>i digitalni signal (desno)</w:t>
       </w:r>
-      <w:bookmarkEnd w:id="6"/>
+      <w:bookmarkEnd w:id="5"/>
     </w:p>
     <w:p>
       <w:pPr>
@@ -4441,16 +4439,8 @@
         <w:rPr>
           <w:lang w:val="en-US"/>
         </w:rPr>
-        <w:t xml:space="preserve">= 24 </w:t>
-      </w:r>
-      <w:proofErr w:type="spellStart"/>
-      <w:r>
-        <w:rPr>
-          <w:lang w:val="en-US"/>
-        </w:rPr>
-        <w:t>bita</w:t>
-      </w:r>
-      <w:proofErr w:type="spellEnd"/>
+        <w:t>= 24 bita</w:t>
+      </w:r>
       <w:r>
         <w:t>).</w:t>
       </w:r>
@@ -4479,12 +4469,12 @@
       <w:pPr>
         <w:pStyle w:val="Heading2"/>
       </w:pPr>
-      <w:bookmarkStart w:id="7" w:name="_Toc10032635"/>
+      <w:bookmarkStart w:id="6" w:name="_Toc10032635"/>
       <w:r>
         <w:lastRenderedPageBreak/>
         <w:t>2.3. Video signal</w:t>
       </w:r>
-      <w:bookmarkEnd w:id="7"/>
+      <w:bookmarkEnd w:id="6"/>
     </w:p>
     <w:p>
       <w:pPr>
@@ -4786,36 +4776,36 @@
         <w:pStyle w:val="Heading1"/>
         <w:spacing w:line="360" w:lineRule="auto"/>
       </w:pPr>
-      <w:bookmarkStart w:id="8" w:name="_Toc10032636"/>
+      <w:bookmarkStart w:id="7" w:name="_Toc10032636"/>
       <w:r>
         <w:lastRenderedPageBreak/>
         <w:t>3. UMJETNA INTELIGENCIJA</w:t>
       </w:r>
+      <w:bookmarkEnd w:id="7"/>
+    </w:p>
+    <w:p>
+      <w:pPr>
+        <w:pStyle w:val="Heading2"/>
+      </w:pPr>
+    </w:p>
+    <w:p>
+      <w:pPr>
+        <w:pStyle w:val="Heading2"/>
+      </w:pPr>
+      <w:bookmarkStart w:id="8" w:name="_Toc10032637"/>
+      <w:r>
+        <w:t>3.1.</w:t>
+      </w:r>
+      <w:r>
+        <w:t xml:space="preserve"> I</w:t>
+      </w:r>
+      <w:r>
+        <w:t>nteligencij</w:t>
+      </w:r>
+      <w:r>
+        <w:t>a</w:t>
+      </w:r>
       <w:bookmarkEnd w:id="8"/>
-    </w:p>
-    <w:p>
-      <w:pPr>
-        <w:pStyle w:val="Heading2"/>
-      </w:pPr>
-    </w:p>
-    <w:p>
-      <w:pPr>
-        <w:pStyle w:val="Heading2"/>
-      </w:pPr>
-      <w:bookmarkStart w:id="9" w:name="_Toc10032637"/>
-      <w:r>
-        <w:t>3.1.</w:t>
-      </w:r>
-      <w:r>
-        <w:t xml:space="preserve"> I</w:t>
-      </w:r>
-      <w:r>
-        <w:t>nteligencij</w:t>
-      </w:r>
-      <w:r>
-        <w:t>a</w:t>
-      </w:r>
-      <w:bookmarkEnd w:id="9"/>
     </w:p>
     <w:p>
       <w:pPr>
@@ -5175,7 +5165,7 @@
       <w:pPr>
         <w:pStyle w:val="Heading2"/>
       </w:pPr>
-      <w:bookmarkStart w:id="10" w:name="_Toc10032638"/>
+      <w:bookmarkStart w:id="9" w:name="_Toc10032638"/>
       <w:r>
         <w:t xml:space="preserve">3.2. </w:t>
       </w:r>
@@ -5185,7 +5175,7 @@
       <w:r>
         <w:t xml:space="preserve"> umjetne inteligencije</w:t>
       </w:r>
-      <w:bookmarkEnd w:id="10"/>
+      <w:bookmarkEnd w:id="9"/>
     </w:p>
     <w:p>
       <w:pPr>
@@ -5313,6 +5303,56 @@
         <w:spacing w:line="360" w:lineRule="auto"/>
         <w:jc w:val="both"/>
       </w:pPr>
+      <w:r>
+        <w:t>Iako umjetna inteligencija svoje korijene nailazi u drugim disciplinama pri čemu se neke veoma stare neki početak iliti rađanje umjetne inteligencije možemo smatrati razdoblje od 1943. do 1955. godine. Warren McCulloch i Walter Pitts su 1943. godine predložili model skupa umjetnih neurona pri čemu je svaki neuron mogao biti u stanju „uključen“ ili „isključen“.</w:t>
+      </w:r>
+      <w:r>
+        <w:t xml:space="preserve"> Pokazali su da se bilo koja računalna funkcija može izračunati pomoću neke mreže povezanih neurona. </w:t>
+      </w:r>
+      <w:r>
+        <w:t>Donald Hebb 1949. godine pokazao je jednostavno pravilo ažuriranja kojim se može modificirati veza između neurona. To se pravilo prozvalo po njemu (Hebbianovo pravilo) i ostalo je do dana danas kao jedno od najutjecajnijih modela.</w:t>
+      </w:r>
+      <w:r>
+        <w:t xml:space="preserve"> 1950. godine Marvin Minsky i Dean Edmonds su izgradila prvo računalo s neuronskom mrežom (SNARC).</w:t>
+      </w:r>
+      <w:r>
+        <w:t xml:space="preserve"> John McCarthy je 1956.</w:t>
+      </w:r>
+      <w:r>
+        <w:t xml:space="preserve"> na radionici u Dartmouthu</w:t>
+      </w:r>
+      <w:r>
+        <w:t xml:space="preserve"> prvi put službeno upotrijebio termin umjetna inteligencija</w:t>
+      </w:r>
+      <w:r>
+        <w:t xml:space="preserve"> pri čemu je ta ista radionica </w:t>
+      </w:r>
+      <w:r>
+        <w:t>dala jasnu naznaki da umjetna inteligencija mora postati zasebno polje</w:t>
+      </w:r>
+      <w:r>
+        <w:t>, a ne biti dio nekog drugog polja (matematike, teorija kontrole, teorija odlučivanja itd.)</w:t>
+      </w:r>
+      <w:r>
+        <w:t>.</w:t>
+      </w:r>
+      <w:r>
+        <w:t xml:space="preserve"> </w:t>
+      </w:r>
+    </w:p>
+    <w:p>
+      <w:pPr>
+        <w:spacing w:line="360" w:lineRule="auto"/>
+        <w:jc w:val="both"/>
+      </w:pPr>
+    </w:p>
+    <w:p>
+      <w:pPr>
+        <w:spacing w:line="360" w:lineRule="auto"/>
+        <w:jc w:val="both"/>
+      </w:pPr>
+      <w:bookmarkStart w:id="10" w:name="_GoBack"/>
+      <w:bookmarkEnd w:id="10"/>
     </w:p>
     <w:p>
       <w:pPr>
@@ -5376,6 +5416,7 @@
         <w:jc w:val="both"/>
       </w:pPr>
       <w:r>
+        <w:lastRenderedPageBreak/>
         <w:t>Nešto...</w:t>
       </w:r>
     </w:p>
@@ -5462,7 +5503,6 @@
       </w:pPr>
       <w:bookmarkStart w:id="15" w:name="_Toc10032643"/>
       <w:r>
-        <w:lastRenderedPageBreak/>
         <w:t>3.4</w:t>
       </w:r>
       <w:r>
@@ -5938,6 +5978,20 @@
         <w:t>IQ (intelligence quotient) – kvocijent inteligencije</w:t>
       </w:r>
     </w:p>
+    <w:p>
+      <w:r>
+        <w:t xml:space="preserve">SNARC (Stochastic Neural Analog Reinforcement Calculator) </w:t>
+      </w:r>
+      <w:r>
+        <w:t>–</w:t>
+      </w:r>
+      <w:r>
+        <w:t xml:space="preserve"> </w:t>
+      </w:r>
+      <w:r>
+        <w:t>stohastički kalkulator neuralnog analognog poboljšanja</w:t>
+      </w:r>
+    </w:p>
     <w:p/>
     <w:p>
       <w:r>
@@ -6121,7 +6175,7 @@
           <w:rPr>
             <w:noProof/>
           </w:rPr>
-          <w:t>18</w:t>
+          <w:t>10</w:t>
         </w:r>
         <w:r>
           <w:rPr>
@@ -8072,7 +8126,7 @@
 </file>
 
 <file path=customXml/itemProps1.xml><?xml version="1.0" encoding="utf-8"?>
-<ds:datastoreItem xmlns:ds="http://schemas.openxmlformats.org/officeDocument/2006/customXml" ds:itemID="{ED285266-D994-4EF8-A68C-6A5F44282B49}">
+<ds:datastoreItem xmlns:ds="http://schemas.openxmlformats.org/officeDocument/2006/customXml" ds:itemID="{B08A6E5D-7252-4CED-9334-F9399FFEAA68}">
   <ds:schemaRefs>
     <ds:schemaRef ds:uri="http://schemas.openxmlformats.org/officeDocument/2006/bibliography"/>
   </ds:schemaRefs>

</xml_diff>

<commit_message>
rana povijest, prv zima te AI kao industruja dodano u 3.2. (povijest AI)
</commit_message>
<xml_diff>
--- a/Diplmoski_Marko_Rasetina.docx
+++ b/Diplmoski_Marko_Rasetina.docx
@@ -1478,6 +1478,7 @@
               <w:rFonts w:ascii="Times New Roman" w:hAnsi="Times New Roman" w:cs="Times New Roman"/>
               <w:b/>
               <w:color w:val="auto"/>
+              <w:lang w:val="hr-HR"/>
             </w:rPr>
           </w:pPr>
           <w:r>
@@ -1485,6 +1486,7 @@
               <w:rFonts w:ascii="Times New Roman" w:hAnsi="Times New Roman" w:cs="Times New Roman"/>
               <w:b/>
               <w:color w:val="auto"/>
+              <w:lang w:val="hr-HR"/>
             </w:rPr>
             <w:t>Sadržaj</w:t>
           </w:r>
@@ -1508,7 +1510,7 @@
           <w:r>
             <w:fldChar w:fldCharType="separate"/>
           </w:r>
-          <w:hyperlink w:anchor="_Toc10032631" w:history="1">
+          <w:hyperlink w:anchor="_Toc10289336" w:history="1">
             <w:r>
               <w:rPr>
                 <w:rStyle w:val="Hyperlink"/>
@@ -1535,7 +1537,7 @@
                 <w:noProof/>
                 <w:webHidden/>
               </w:rPr>
-              <w:instrText xml:space="preserve"> PAGEREF _Toc10032631 \h </w:instrText>
+              <w:instrText xml:space="preserve"> PAGEREF _Toc10289336 \h </w:instrText>
             </w:r>
             <w:r>
               <w:rPr>
@@ -1576,7 +1578,7 @@
               <w:lang w:val="en-US"/>
             </w:rPr>
           </w:pPr>
-          <w:hyperlink w:anchor="_Toc10032632" w:history="1">
+          <w:hyperlink w:anchor="_Toc10289337" w:history="1">
             <w:r>
               <w:rPr>
                 <w:rStyle w:val="Hyperlink"/>
@@ -1603,7 +1605,7 @@
                 <w:noProof/>
                 <w:webHidden/>
               </w:rPr>
-              <w:instrText xml:space="preserve"> PAGEREF _Toc10032632 \h </w:instrText>
+              <w:instrText xml:space="preserve"> PAGEREF _Toc10289337 \h </w:instrText>
             </w:r>
             <w:r>
               <w:rPr>
@@ -1647,7 +1649,7 @@
               <w:lang w:val="en-US"/>
             </w:rPr>
           </w:pPr>
-          <w:hyperlink w:anchor="_Toc10032633" w:history="1">
+          <w:hyperlink w:anchor="_Toc10289338" w:history="1">
             <w:r>
               <w:rPr>
                 <w:rStyle w:val="Hyperlink"/>
@@ -1674,7 +1676,7 @@
                 <w:noProof/>
                 <w:webHidden/>
               </w:rPr>
-              <w:instrText xml:space="preserve"> PAGEREF _Toc10032633 \h </w:instrText>
+              <w:instrText xml:space="preserve"> PAGEREF _Toc10289338 \h </w:instrText>
             </w:r>
             <w:r>
               <w:rPr>
@@ -1718,7 +1720,7 @@
               <w:lang w:val="en-US"/>
             </w:rPr>
           </w:pPr>
-          <w:hyperlink w:anchor="_Toc10032634" w:history="1">
+          <w:hyperlink w:anchor="_Toc10289339" w:history="1">
             <w:r>
               <w:rPr>
                 <w:rStyle w:val="Hyperlink"/>
@@ -1745,7 +1747,7 @@
                 <w:noProof/>
                 <w:webHidden/>
               </w:rPr>
-              <w:instrText xml:space="preserve"> PAGEREF _Toc10032634 \h </w:instrText>
+              <w:instrText xml:space="preserve"> PAGEREF _Toc10289339 \h </w:instrText>
             </w:r>
             <w:r>
               <w:rPr>
@@ -1789,7 +1791,7 @@
               <w:lang w:val="en-US"/>
             </w:rPr>
           </w:pPr>
-          <w:hyperlink w:anchor="_Toc10032635" w:history="1">
+          <w:hyperlink w:anchor="_Toc10289340" w:history="1">
             <w:r>
               <w:rPr>
                 <w:rStyle w:val="Hyperlink"/>
@@ -1816,7 +1818,7 @@
                 <w:noProof/>
                 <w:webHidden/>
               </w:rPr>
-              <w:instrText xml:space="preserve"> PAGEREF _Toc10032635 \h </w:instrText>
+              <w:instrText xml:space="preserve"> PAGEREF _Toc10289340 \h </w:instrText>
             </w:r>
             <w:r>
               <w:rPr>
@@ -1857,7 +1859,7 @@
               <w:lang w:val="en-US"/>
             </w:rPr>
           </w:pPr>
-          <w:hyperlink w:anchor="_Toc10032636" w:history="1">
+          <w:hyperlink w:anchor="_Toc10289341" w:history="1">
             <w:r>
               <w:rPr>
                 <w:rStyle w:val="Hyperlink"/>
@@ -1884,7 +1886,7 @@
                 <w:noProof/>
                 <w:webHidden/>
               </w:rPr>
-              <w:instrText xml:space="preserve"> PAGEREF _Toc10032636 \h </w:instrText>
+              <w:instrText xml:space="preserve"> PAGEREF _Toc10289341 \h </w:instrText>
             </w:r>
             <w:r>
               <w:rPr>
@@ -1928,7 +1930,7 @@
               <w:lang w:val="en-US"/>
             </w:rPr>
           </w:pPr>
-          <w:hyperlink w:anchor="_Toc10032637" w:history="1">
+          <w:hyperlink w:anchor="_Toc10289342" w:history="1">
             <w:r>
               <w:rPr>
                 <w:rStyle w:val="Hyperlink"/>
@@ -1955,7 +1957,7 @@
                 <w:noProof/>
                 <w:webHidden/>
               </w:rPr>
-              <w:instrText xml:space="preserve"> PAGEREF _Toc10032637 \h </w:instrText>
+              <w:instrText xml:space="preserve"> PAGEREF _Toc10289342 \h </w:instrText>
             </w:r>
             <w:r>
               <w:rPr>
@@ -1999,7 +2001,7 @@
               <w:lang w:val="en-US"/>
             </w:rPr>
           </w:pPr>
-          <w:hyperlink w:anchor="_Toc10032638" w:history="1">
+          <w:hyperlink w:anchor="_Toc10289343" w:history="1">
             <w:r>
               <w:rPr>
                 <w:rStyle w:val="Hyperlink"/>
@@ -2026,7 +2028,7 @@
                 <w:noProof/>
                 <w:webHidden/>
               </w:rPr>
-              <w:instrText xml:space="preserve"> PAGEREF _Toc10032638 \h </w:instrText>
+              <w:instrText xml:space="preserve"> PAGEREF _Toc10289343 \h </w:instrText>
             </w:r>
             <w:r>
               <w:rPr>
@@ -2070,7 +2072,7 @@
               <w:lang w:val="en-US"/>
             </w:rPr>
           </w:pPr>
-          <w:hyperlink w:anchor="_Toc10032639" w:history="1">
+          <w:hyperlink w:anchor="_Toc10289344" w:history="1">
             <w:r>
               <w:rPr>
                 <w:rStyle w:val="Hyperlink"/>
@@ -2097,7 +2099,7 @@
                 <w:noProof/>
                 <w:webHidden/>
               </w:rPr>
-              <w:instrText xml:space="preserve"> PAGEREF _Toc10032639 \h </w:instrText>
+              <w:instrText xml:space="preserve"> PAGEREF _Toc10289344 \h </w:instrText>
             </w:r>
             <w:r>
               <w:rPr>
@@ -2117,7 +2119,7 @@
                 <w:noProof/>
                 <w:webHidden/>
               </w:rPr>
-              <w:t>10</w:t>
+              <w:t>11</w:t>
             </w:r>
             <w:r>
               <w:rPr>
@@ -2141,7 +2143,7 @@
               <w:lang w:val="en-US"/>
             </w:rPr>
           </w:pPr>
-          <w:hyperlink w:anchor="_Toc10032640" w:history="1">
+          <w:hyperlink w:anchor="_Toc10289345" w:history="1">
             <w:r>
               <w:rPr>
                 <w:rStyle w:val="Hyperlink"/>
@@ -2168,7 +2170,7 @@
                 <w:noProof/>
                 <w:webHidden/>
               </w:rPr>
-              <w:instrText xml:space="preserve"> PAGEREF _Toc10032640 \h </w:instrText>
+              <w:instrText xml:space="preserve"> PAGEREF _Toc10289345 \h </w:instrText>
             </w:r>
             <w:r>
               <w:rPr>
@@ -2188,7 +2190,7 @@
                 <w:noProof/>
                 <w:webHidden/>
               </w:rPr>
-              <w:t>10</w:t>
+              <w:t>11</w:t>
             </w:r>
             <w:r>
               <w:rPr>
@@ -2212,7 +2214,7 @@
               <w:lang w:val="en-US"/>
             </w:rPr>
           </w:pPr>
-          <w:hyperlink w:anchor="_Toc10032641" w:history="1">
+          <w:hyperlink w:anchor="_Toc10289346" w:history="1">
             <w:r>
               <w:rPr>
                 <w:rStyle w:val="Hyperlink"/>
@@ -2239,7 +2241,7 @@
                 <w:noProof/>
                 <w:webHidden/>
               </w:rPr>
-              <w:instrText xml:space="preserve"> PAGEREF _Toc10032641 \h </w:instrText>
+              <w:instrText xml:space="preserve"> PAGEREF _Toc10289346 \h </w:instrText>
             </w:r>
             <w:r>
               <w:rPr>
@@ -2259,7 +2261,7 @@
                 <w:noProof/>
                 <w:webHidden/>
               </w:rPr>
-              <w:t>10</w:t>
+              <w:t>12</w:t>
             </w:r>
             <w:r>
               <w:rPr>
@@ -2283,7 +2285,7 @@
               <w:lang w:val="en-US"/>
             </w:rPr>
           </w:pPr>
-          <w:hyperlink w:anchor="_Toc10032642" w:history="1">
+          <w:hyperlink w:anchor="_Toc10289347" w:history="1">
             <w:r>
               <w:rPr>
                 <w:rStyle w:val="Hyperlink"/>
@@ -2310,7 +2312,7 @@
                 <w:noProof/>
                 <w:webHidden/>
               </w:rPr>
-              <w:instrText xml:space="preserve"> PAGEREF _Toc10032642 \h </w:instrText>
+              <w:instrText xml:space="preserve"> PAGEREF _Toc10289347 \h </w:instrText>
             </w:r>
             <w:r>
               <w:rPr>
@@ -2330,7 +2332,7 @@
                 <w:noProof/>
                 <w:webHidden/>
               </w:rPr>
-              <w:t>10</w:t>
+              <w:t>12</w:t>
             </w:r>
             <w:r>
               <w:rPr>
@@ -2354,7 +2356,7 @@
               <w:lang w:val="en-US"/>
             </w:rPr>
           </w:pPr>
-          <w:hyperlink w:anchor="_Toc10032643" w:history="1">
+          <w:hyperlink w:anchor="_Toc10289348" w:history="1">
             <w:r>
               <w:rPr>
                 <w:rStyle w:val="Hyperlink"/>
@@ -2381,7 +2383,7 @@
                 <w:noProof/>
                 <w:webHidden/>
               </w:rPr>
-              <w:instrText xml:space="preserve"> PAGEREF _Toc10032643 \h </w:instrText>
+              <w:instrText xml:space="preserve"> PAGEREF _Toc10289348 \h </w:instrText>
             </w:r>
             <w:r>
               <w:rPr>
@@ -2401,7 +2403,7 @@
                 <w:noProof/>
                 <w:webHidden/>
               </w:rPr>
-              <w:t>11</w:t>
+              <w:t>12</w:t>
             </w:r>
             <w:r>
               <w:rPr>
@@ -2422,7 +2424,7 @@
               <w:lang w:val="en-US"/>
             </w:rPr>
           </w:pPr>
-          <w:hyperlink w:anchor="_Toc10032644" w:history="1">
+          <w:hyperlink w:anchor="_Toc10289349" w:history="1">
             <w:r>
               <w:rPr>
                 <w:rStyle w:val="Hyperlink"/>
@@ -2449,7 +2451,7 @@
                 <w:noProof/>
                 <w:webHidden/>
               </w:rPr>
-              <w:instrText xml:space="preserve"> PAGEREF _Toc10032644 \h </w:instrText>
+              <w:instrText xml:space="preserve"> PAGEREF _Toc10289349 \h </w:instrText>
             </w:r>
             <w:r>
               <w:rPr>
@@ -2469,7 +2471,7 @@
                 <w:noProof/>
                 <w:webHidden/>
               </w:rPr>
-              <w:t>12</w:t>
+              <w:t>13</w:t>
             </w:r>
             <w:r>
               <w:rPr>
@@ -2493,7 +2495,7 @@
               <w:lang w:val="en-US"/>
             </w:rPr>
           </w:pPr>
-          <w:hyperlink w:anchor="_Toc10032645" w:history="1">
+          <w:hyperlink w:anchor="_Toc10289350" w:history="1">
             <w:r>
               <w:rPr>
                 <w:rStyle w:val="Hyperlink"/>
@@ -2520,7 +2522,7 @@
                 <w:noProof/>
                 <w:webHidden/>
               </w:rPr>
-              <w:instrText xml:space="preserve"> PAGEREF _Toc10032645 \h </w:instrText>
+              <w:instrText xml:space="preserve"> PAGEREF _Toc10289350 \h </w:instrText>
             </w:r>
             <w:r>
               <w:rPr>
@@ -2540,7 +2542,7 @@
                 <w:noProof/>
                 <w:webHidden/>
               </w:rPr>
-              <w:t>12</w:t>
+              <w:t>13</w:t>
             </w:r>
             <w:r>
               <w:rPr>
@@ -2561,7 +2563,7 @@
               <w:lang w:val="en-US"/>
             </w:rPr>
           </w:pPr>
-          <w:hyperlink w:anchor="_Toc10032646" w:history="1">
+          <w:hyperlink w:anchor="_Toc10289351" w:history="1">
             <w:r>
               <w:rPr>
                 <w:rStyle w:val="Hyperlink"/>
@@ -2588,7 +2590,7 @@
                 <w:noProof/>
                 <w:webHidden/>
               </w:rPr>
-              <w:instrText xml:space="preserve"> PAGEREF _Toc10032646 \h </w:instrText>
+              <w:instrText xml:space="preserve"> PAGEREF _Toc10289351 \h </w:instrText>
             </w:r>
             <w:r>
               <w:rPr>
@@ -2608,7 +2610,7 @@
                 <w:noProof/>
                 <w:webHidden/>
               </w:rPr>
-              <w:t>13</w:t>
+              <w:t>14</w:t>
             </w:r>
             <w:r>
               <w:rPr>
@@ -2629,7 +2631,7 @@
               <w:lang w:val="en-US"/>
             </w:rPr>
           </w:pPr>
-          <w:hyperlink w:anchor="_Toc10032647" w:history="1">
+          <w:hyperlink w:anchor="_Toc10289352" w:history="1">
             <w:r>
               <w:rPr>
                 <w:rStyle w:val="Hyperlink"/>
@@ -2656,7 +2658,7 @@
                 <w:noProof/>
                 <w:webHidden/>
               </w:rPr>
-              <w:instrText xml:space="preserve"> PAGEREF _Toc10032647 \h </w:instrText>
+              <w:instrText xml:space="preserve"> PAGEREF _Toc10289352 \h </w:instrText>
             </w:r>
             <w:r>
               <w:rPr>
@@ -2676,7 +2678,7 @@
                 <w:noProof/>
                 <w:webHidden/>
               </w:rPr>
-              <w:t>14</w:t>
+              <w:t>15</w:t>
             </w:r>
             <w:r>
               <w:rPr>
@@ -2697,7 +2699,7 @@
               <w:lang w:val="en-US"/>
             </w:rPr>
           </w:pPr>
-          <w:hyperlink w:anchor="_Toc10032648" w:history="1">
+          <w:hyperlink w:anchor="_Toc10289353" w:history="1">
             <w:r>
               <w:rPr>
                 <w:rStyle w:val="Hyperlink"/>
@@ -2724,7 +2726,7 @@
                 <w:noProof/>
                 <w:webHidden/>
               </w:rPr>
-              <w:instrText xml:space="preserve"> PAGEREF _Toc10032648 \h </w:instrText>
+              <w:instrText xml:space="preserve"> PAGEREF _Toc10289353 \h </w:instrText>
             </w:r>
             <w:r>
               <w:rPr>
@@ -2744,7 +2746,7 @@
                 <w:noProof/>
                 <w:webHidden/>
               </w:rPr>
-              <w:t>15</w:t>
+              <w:t>16</w:t>
             </w:r>
             <w:r>
               <w:rPr>
@@ -2765,7 +2767,7 @@
               <w:lang w:val="en-US"/>
             </w:rPr>
           </w:pPr>
-          <w:hyperlink w:anchor="_Toc10032649" w:history="1">
+          <w:hyperlink w:anchor="_Toc10289354" w:history="1">
             <w:r>
               <w:rPr>
                 <w:rStyle w:val="Hyperlink"/>
@@ -2792,7 +2794,7 @@
                 <w:noProof/>
                 <w:webHidden/>
               </w:rPr>
-              <w:instrText xml:space="preserve"> PAGEREF _Toc10032649 \h </w:instrText>
+              <w:instrText xml:space="preserve"> PAGEREF _Toc10289354 \h </w:instrText>
             </w:r>
             <w:r>
               <w:rPr>
@@ -2812,7 +2814,7 @@
                 <w:noProof/>
                 <w:webHidden/>
               </w:rPr>
-              <w:t>16</w:t>
+              <w:t>17</w:t>
             </w:r>
             <w:r>
               <w:rPr>
@@ -2833,7 +2835,7 @@
               <w:lang w:val="en-US"/>
             </w:rPr>
           </w:pPr>
-          <w:hyperlink w:anchor="_Toc10032650" w:history="1">
+          <w:hyperlink w:anchor="_Toc10289355" w:history="1">
             <w:r>
               <w:rPr>
                 <w:rStyle w:val="Hyperlink"/>
@@ -2860,7 +2862,7 @@
                 <w:noProof/>
                 <w:webHidden/>
               </w:rPr>
-              <w:instrText xml:space="preserve"> PAGEREF _Toc10032650 \h </w:instrText>
+              <w:instrText xml:space="preserve"> PAGEREF _Toc10289355 \h </w:instrText>
             </w:r>
             <w:r>
               <w:rPr>
@@ -2880,7 +2882,7 @@
                 <w:noProof/>
                 <w:webHidden/>
               </w:rPr>
-              <w:t>17</w:t>
+              <w:t>18</w:t>
             </w:r>
             <w:r>
               <w:rPr>
@@ -2901,7 +2903,7 @@
               <w:lang w:val="en-US"/>
             </w:rPr>
           </w:pPr>
-          <w:hyperlink w:anchor="_Toc10032651" w:history="1">
+          <w:hyperlink w:anchor="_Toc10289356" w:history="1">
             <w:r>
               <w:rPr>
                 <w:rStyle w:val="Hyperlink"/>
@@ -2928,7 +2930,7 @@
                 <w:noProof/>
                 <w:webHidden/>
               </w:rPr>
-              <w:instrText xml:space="preserve"> PAGEREF _Toc10032651 \h </w:instrText>
+              <w:instrText xml:space="preserve"> PAGEREF _Toc10289356 \h </w:instrText>
             </w:r>
             <w:r>
               <w:rPr>
@@ -2948,7 +2950,7 @@
                 <w:noProof/>
                 <w:webHidden/>
               </w:rPr>
-              <w:t>17</w:t>
+              <w:t>18</w:t>
             </w:r>
             <w:r>
               <w:rPr>
@@ -2969,7 +2971,7 @@
               <w:lang w:val="en-US"/>
             </w:rPr>
           </w:pPr>
-          <w:hyperlink w:anchor="_Toc10032652" w:history="1">
+          <w:hyperlink w:anchor="_Toc10289357" w:history="1">
             <w:r>
               <w:rPr>
                 <w:rStyle w:val="Hyperlink"/>
@@ -2996,7 +2998,7 @@
                 <w:noProof/>
                 <w:webHidden/>
               </w:rPr>
-              <w:instrText xml:space="preserve"> PAGEREF _Toc10032652 \h </w:instrText>
+              <w:instrText xml:space="preserve"> PAGEREF _Toc10289357 \h </w:instrText>
             </w:r>
             <w:r>
               <w:rPr>
@@ -3016,7 +3018,7 @@
                 <w:noProof/>
                 <w:webHidden/>
               </w:rPr>
-              <w:t>18</w:t>
+              <w:t>19</w:t>
             </w:r>
             <w:r>
               <w:rPr>
@@ -3037,7 +3039,7 @@
               <w:lang w:val="en-US"/>
             </w:rPr>
           </w:pPr>
-          <w:hyperlink w:anchor="_Toc10032653" w:history="1">
+          <w:hyperlink w:anchor="_Toc10289358" w:history="1">
             <w:r>
               <w:rPr>
                 <w:rStyle w:val="Hyperlink"/>
@@ -3064,7 +3066,7 @@
                 <w:noProof/>
                 <w:webHidden/>
               </w:rPr>
-              <w:instrText xml:space="preserve"> PAGEREF _Toc10032653 \h </w:instrText>
+              <w:instrText xml:space="preserve"> PAGEREF _Toc10289358 \h </w:instrText>
             </w:r>
             <w:r>
               <w:rPr>
@@ -3084,7 +3086,7 @@
                 <w:noProof/>
                 <w:webHidden/>
               </w:rPr>
-              <w:t>18</w:t>
+              <w:t>19</w:t>
             </w:r>
             <w:r>
               <w:rPr>
@@ -3105,7 +3107,7 @@
               <w:lang w:val="en-US"/>
             </w:rPr>
           </w:pPr>
-          <w:hyperlink w:anchor="_Toc10032654" w:history="1">
+          <w:hyperlink w:anchor="_Toc10289359" w:history="1">
             <w:r>
               <w:rPr>
                 <w:rStyle w:val="Hyperlink"/>
@@ -3132,7 +3134,7 @@
                 <w:noProof/>
                 <w:webHidden/>
               </w:rPr>
-              <w:instrText xml:space="preserve"> PAGEREF _Toc10032654 \h </w:instrText>
+              <w:instrText xml:space="preserve"> PAGEREF _Toc10289359 \h </w:instrText>
             </w:r>
             <w:r>
               <w:rPr>
@@ -3152,7 +3154,7 @@
                 <w:noProof/>
                 <w:webHidden/>
               </w:rPr>
-              <w:t>18</w:t>
+              <w:t>19</w:t>
             </w:r>
             <w:r>
               <w:rPr>
@@ -3196,7 +3198,7 @@
       <w:pPr>
         <w:pStyle w:val="Heading1"/>
       </w:pPr>
-      <w:bookmarkStart w:id="0" w:name="_Toc10032631"/>
+      <w:bookmarkStart w:id="0" w:name="_Toc10289336"/>
       <w:r>
         <w:lastRenderedPageBreak/>
         <w:t xml:space="preserve">1. </w:t>
@@ -3227,7 +3229,7 @@
       <w:pPr>
         <w:pStyle w:val="Heading1"/>
       </w:pPr>
-      <w:bookmarkStart w:id="1" w:name="_Toc10032632"/>
+      <w:bookmarkStart w:id="1" w:name="_Toc10289337"/>
       <w:r>
         <w:lastRenderedPageBreak/>
         <w:t xml:space="preserve">2. </w:t>
@@ -3246,7 +3248,7 @@
       <w:pPr>
         <w:pStyle w:val="Heading2"/>
       </w:pPr>
-      <w:bookmarkStart w:id="2" w:name="_Toc10032633"/>
+      <w:bookmarkStart w:id="2" w:name="_Toc10289338"/>
       <w:r>
         <w:t xml:space="preserve">2.1. </w:t>
       </w:r>
@@ -3713,7 +3715,7 @@
       <w:pPr>
         <w:pStyle w:val="Heading2"/>
       </w:pPr>
-      <w:bookmarkStart w:id="3" w:name="_Toc10032634"/>
+      <w:bookmarkStart w:id="3" w:name="_Toc10289339"/>
       <w:r>
         <w:t>2.2. Slika</w:t>
       </w:r>
@@ -4469,7 +4471,7 @@
       <w:pPr>
         <w:pStyle w:val="Heading2"/>
       </w:pPr>
-      <w:bookmarkStart w:id="6" w:name="_Toc10032635"/>
+      <w:bookmarkStart w:id="6" w:name="_Toc10289340"/>
       <w:r>
         <w:lastRenderedPageBreak/>
         <w:t>2.3. Video signal</w:t>
@@ -4776,7 +4778,7 @@
         <w:pStyle w:val="Heading1"/>
         <w:spacing w:line="360" w:lineRule="auto"/>
       </w:pPr>
-      <w:bookmarkStart w:id="7" w:name="_Toc10032636"/>
+      <w:bookmarkStart w:id="7" w:name="_Toc10289341"/>
       <w:r>
         <w:lastRenderedPageBreak/>
         <w:t>3. UMJETNA INTELIGENCIJA</w:t>
@@ -4792,7 +4794,7 @@
       <w:pPr>
         <w:pStyle w:val="Heading2"/>
       </w:pPr>
-      <w:bookmarkStart w:id="8" w:name="_Toc10032637"/>
+      <w:bookmarkStart w:id="8" w:name="_Toc10289342"/>
       <w:r>
         <w:t>3.1.</w:t>
       </w:r>
@@ -5165,7 +5167,7 @@
       <w:pPr>
         <w:pStyle w:val="Heading2"/>
       </w:pPr>
-      <w:bookmarkStart w:id="9" w:name="_Toc10032638"/>
+      <w:bookmarkStart w:id="9" w:name="_Toc10289343"/>
       <w:r>
         <w:t xml:space="preserve">3.2. </w:t>
       </w:r>
@@ -5304,7 +5306,25 @@
         <w:jc w:val="both"/>
       </w:pPr>
       <w:r>
-        <w:t>Iako umjetna inteligencija svoje korijene nailazi u drugim disciplinama pri čemu se neke veoma stare neki početak iliti rađanje umjetne inteligencije možemo smatrati razdoblje od 1943. do 1955. godine. Warren McCulloch i Walter Pitts su 1943. godine predložili model skupa umjetnih neurona pri čemu je svaki neuron mogao biti u stanju „uključen“ ili „isključen“.</w:t>
+        <w:t>Iako umjetna inteligencija svoje korijene nailazi u drugim disciplinama pri čemu s</w:t>
+      </w:r>
+      <w:r>
+        <w:t>u</w:t>
+      </w:r>
+      <w:r>
+        <w:t xml:space="preserve"> neke veoma stare</w:t>
+      </w:r>
+      <w:r>
+        <w:t>.</w:t>
+      </w:r>
+      <w:r>
+        <w:t xml:space="preserve"> </w:t>
+      </w:r>
+      <w:r>
+        <w:t>P</w:t>
+      </w:r>
+      <w:r>
+        <w:t>očetak iliti rađanje umjetne inteligencije možemo smatrati razdoblje od 1943. do 1955. godine. Warren McCulloch i Walter Pitts su 1943. godine predložili model skupa umjetnih neurona pri čemu je svaki neuron mogao biti u stanju „uključen“ ili „isključen“.</w:t>
       </w:r>
       <w:r>
         <w:t xml:space="preserve"> Pokazali su da se bilo koja računalna funkcija može izračunati pomoću neke mreže povezanih neurona. </w:t>
@@ -5328,10 +5348,19 @@
         <w:t xml:space="preserve"> pri čemu je ta ista radionica </w:t>
       </w:r>
       <w:r>
-        <w:t>dala jasnu naznaki da umjetna inteligencija mora postati zasebno polje</w:t>
-      </w:r>
-      <w:r>
-        <w:t>, a ne biti dio nekog drugog polja (matematike, teorija kontrole, teorija odlučivanja itd.)</w:t>
+        <w:t>dala jasnu naznaku</w:t>
+      </w:r>
+      <w:r>
+        <w:t xml:space="preserve"> da umjetna inteligencija mora postati zasebno polje</w:t>
+      </w:r>
+      <w:r>
+        <w:t>, a ne biti dio nekog drugog polja (matematike, teorija k</w:t>
+      </w:r>
+      <w:r>
+        <w:t>ontrole, teorija odlučivanja i slično</w:t>
+      </w:r>
+      <w:r>
+        <w:t>)</w:t>
       </w:r>
       <w:r>
         <w:t>.</w:t>
@@ -5351,6 +5380,103 @@
         <w:spacing w:line="360" w:lineRule="auto"/>
         <w:jc w:val="both"/>
       </w:pPr>
+      <w:r>
+        <w:t xml:space="preserve">U prvom desetljeću od kada je umjetna inteligencija postala zasebna grana stvorila su se velika očekivanja tome su pridonijeli prvi uspijesi koji su se tada ostvarili. S obzirom da su krajem 50-tih računala uglavnom radili aritmetičke operacije sve više od toga se činilo naprednim. James Slagleov je napravio program SAINT koji je mogao rješavati integracijske probleme zatvorenog oblika. Mreže dobivaju prva imena tako Bernard Widrow joj daje ime ADALINE, a </w:t>
+      </w:r>
+      <w:r>
+        <w:t>Frank Rosenblatt mreži daje ime perceptron koje se do dana danas proteglo kada govorimo o jednoslojnim neuronskim mrežama.</w:t>
+      </w:r>
+      <w:r>
+        <w:t xml:space="preserve"> Ovaj uzlet i velika očekivanja, dijelom izazvan od strane tvoraca mreža sa svojim izjavama su</w:t>
+      </w:r>
+      <w:r>
+        <w:t xml:space="preserve"> stvorile dojam da će se industrija brzo promijeniti i </w:t>
+      </w:r>
+      <w:r>
+        <w:lastRenderedPageBreak/>
+        <w:t>napredovati je ipak naišla na zid koji se zove stvarnost. Rani sustavi su podbacili u rješavanju mnogih problema, a ti se problemi mogu svrstati u tri kategorije:</w:t>
+      </w:r>
+    </w:p>
+    <w:p>
+      <w:pPr>
+        <w:pStyle w:val="ListParagraph"/>
+        <w:numPr>
+          <w:ilvl w:val="0"/>
+          <w:numId w:val="9"/>
+        </w:numPr>
+        <w:spacing w:line="360" w:lineRule="auto"/>
+        <w:jc w:val="both"/>
+      </w:pPr>
+      <w:r>
+        <w:t>Rani programi nisu znali ništa o materiji koju su trebali riješavati.</w:t>
+      </w:r>
+    </w:p>
+    <w:p>
+      <w:pPr>
+        <w:pStyle w:val="ListParagraph"/>
+        <w:numPr>
+          <w:ilvl w:val="0"/>
+          <w:numId w:val="9"/>
+        </w:numPr>
+        <w:spacing w:line="360" w:lineRule="auto"/>
+        <w:jc w:val="both"/>
+      </w:pPr>
+      <w:r>
+        <w:t>Probleme koje su riješavali, riješavali su tako što su probavali različite kombinacije sve dok nebi našli rješenje (brute force). Ovo je funkcioniralo samo kod  ograničenih i manjih problema kakvi su se iz početka riješavali</w:t>
+      </w:r>
+      <w:r>
+        <w:t>, no kada se prešlo na veće i složenije probleme pronalazak riješenja na takav naćin postao je gotovo nemoguć,a to se kasnije kroz teoriju računske složenosti i dokazalo.</w:t>
+      </w:r>
+    </w:p>
+    <w:p>
+      <w:pPr>
+        <w:pStyle w:val="ListParagraph"/>
+        <w:numPr>
+          <w:ilvl w:val="0"/>
+          <w:numId w:val="9"/>
+        </w:numPr>
+        <w:spacing w:line="360" w:lineRule="auto"/>
+        <w:jc w:val="both"/>
+      </w:pPr>
+      <w:r>
+        <w:t>Naišli su na fundamentalen granice nad osnovim strukturama koje su se koristile za izradu inteligentnog ponašanja.</w:t>
+      </w:r>
+    </w:p>
+    <w:p>
+      <w:pPr>
+        <w:spacing w:line="360" w:lineRule="auto"/>
+        <w:jc w:val="both"/>
+      </w:pPr>
+      <w:r>
+        <w:t>Glavni problem je bio u tome što su tražili kompletno riješenje i takav pristup  se naziva slaba metoda. Alternativa je bila u domensko-specifičnom znanju za riješavanje uskih područja. Tako su nastali prvi ekspertni sustavi. Jedan od najpoznatijih primjera je primjer ekspertnog sustava u medicini. Sustav se zvao MYCIN</w:t>
+      </w:r>
+      <w:r>
+        <w:t xml:space="preserve"> i diagnocirao je infekcije krvi, a ostvarivao je rezultate kao neki stručnjaci, a značajno bolje od mladih doktora. 1980-tih umjetna inteligencija postaje industrija s velikim ulaganjima. Početkom 80-tih se ulagalo svega nekoliko milijuna da bi se do kraja 80-tih već milijarde ulagale</w:t>
+      </w:r>
+      <w:r>
+        <w:t xml:space="preserve"> te su bile uključene stotine firmi u izgradnji ekspertnih sustava</w:t>
+      </w:r>
+      <w:r>
+        <w:t xml:space="preserve">. </w:t>
+      </w:r>
+      <w:r>
+        <w:t>Prvi komercijalni ekspertni sustav, R1, pomagao je konfigurirati narudžbe za nove kompjuterske sustave i pritom je kompaniji štedio godišnje oko 40 milijuna dolara.</w:t>
+      </w:r>
+    </w:p>
+    <w:p>
+      <w:pPr>
+        <w:spacing w:line="360" w:lineRule="auto"/>
+        <w:jc w:val="both"/>
+      </w:pPr>
+    </w:p>
+    <w:p>
+      <w:pPr>
+        <w:spacing w:line="360" w:lineRule="auto"/>
+        <w:jc w:val="both"/>
+      </w:pPr>
+      <w:r>
+        <w:t>Nešto...</w:t>
+      </w:r>
       <w:bookmarkStart w:id="10" w:name="_GoBack"/>
       <w:bookmarkEnd w:id="10"/>
     </w:p>
@@ -5364,7 +5490,7 @@
       <w:pPr>
         <w:pStyle w:val="Heading2"/>
       </w:pPr>
-      <w:bookmarkStart w:id="11" w:name="_Toc10032639"/>
+      <w:bookmarkStart w:id="11" w:name="_Toc10289344"/>
       <w:r>
         <w:t>3.3. Problematika i primjena umjetne inteligencije</w:t>
       </w:r>
@@ -5395,7 +5521,7 @@
       <w:pPr>
         <w:pStyle w:val="Heading2"/>
       </w:pPr>
-      <w:bookmarkStart w:id="12" w:name="_Toc10032640"/>
+      <w:bookmarkStart w:id="12" w:name="_Toc10289345"/>
       <w:r>
         <w:t>3.4</w:t>
       </w:r>
@@ -5431,7 +5557,7 @@
         <w:pStyle w:val="Heading3"/>
         <w:spacing w:line="360" w:lineRule="auto"/>
       </w:pPr>
-      <w:bookmarkStart w:id="13" w:name="_Toc10032641"/>
+      <w:bookmarkStart w:id="13" w:name="_Toc10289346"/>
       <w:r>
         <w:t>3.4</w:t>
       </w:r>
@@ -5466,7 +5592,7 @@
         <w:pStyle w:val="Heading3"/>
         <w:spacing w:line="360" w:lineRule="auto"/>
       </w:pPr>
-      <w:bookmarkStart w:id="14" w:name="_Toc10032642"/>
+      <w:bookmarkStart w:id="14" w:name="_Toc10289347"/>
       <w:r>
         <w:t>3.4</w:t>
       </w:r>
@@ -5501,7 +5627,7 @@
         <w:pStyle w:val="Heading3"/>
         <w:spacing w:line="360" w:lineRule="auto"/>
       </w:pPr>
-      <w:bookmarkStart w:id="15" w:name="_Toc10032643"/>
+      <w:bookmarkStart w:id="15" w:name="_Toc10289348"/>
       <w:r>
         <w:t>3.4</w:t>
       </w:r>
@@ -5543,7 +5669,7 @@
       <w:pPr>
         <w:pStyle w:val="Heading1"/>
       </w:pPr>
-      <w:bookmarkStart w:id="16" w:name="_Toc10032644"/>
+      <w:bookmarkStart w:id="16" w:name="_Toc10289349"/>
       <w:r>
         <w:lastRenderedPageBreak/>
         <w:t>4. NEURONSKE MREŽE</w:t>
@@ -5555,7 +5681,7 @@
       <w:pPr>
         <w:pStyle w:val="Heading2"/>
       </w:pPr>
-      <w:bookmarkStart w:id="17" w:name="_Toc10032645"/>
+      <w:bookmarkStart w:id="17" w:name="_Toc10289350"/>
       <w:r>
         <w:t>4.1. Duboko učenje</w:t>
       </w:r>
@@ -5576,7 +5702,7 @@
       <w:pPr>
         <w:pStyle w:val="Heading1"/>
       </w:pPr>
-      <w:bookmarkStart w:id="18" w:name="_Toc10032646"/>
+      <w:bookmarkStart w:id="18" w:name="_Toc10289351"/>
       <w:r>
         <w:lastRenderedPageBreak/>
         <w:t>5. KOMPJUTERSKI VID</w:t>
@@ -5598,7 +5724,7 @@
       <w:pPr>
         <w:pStyle w:val="Heading1"/>
       </w:pPr>
-      <w:bookmarkStart w:id="19" w:name="_Toc10032647"/>
+      <w:bookmarkStart w:id="19" w:name="_Toc10289352"/>
       <w:r>
         <w:lastRenderedPageBreak/>
         <w:t>LITERATURA</w:t>
@@ -5612,41 +5738,47 @@
     </w:p>
     <w:p>
       <w:pPr>
-        <w:spacing w:line="360" w:lineRule="auto"/>
-        <w:jc w:val="both"/>
-      </w:pPr>
-      <w:r>
-        <w:t>[1] Hrvoje Dujmić: „M</w:t>
-      </w:r>
-      <w:r>
-        <w:t xml:space="preserve">ultimedijski sustavi“, </w:t>
-      </w:r>
-      <w:r>
-        <w:t>2012.</w:t>
-      </w:r>
-    </w:p>
-    <w:p>
-      <w:pPr>
-        <w:spacing w:line="360" w:lineRule="auto"/>
-        <w:jc w:val="both"/>
-      </w:pPr>
-      <w:r>
-        <w:t xml:space="preserve">[2] </w:t>
-      </w:r>
+        <w:pStyle w:val="ListParagraph"/>
+        <w:numPr>
+          <w:ilvl w:val="0"/>
+          <w:numId w:val="10"/>
+        </w:numPr>
+        <w:spacing w:line="360" w:lineRule="auto"/>
+        <w:jc w:val="both"/>
+      </w:pPr>
+      <w:r>
+        <w:t>Hrvoje Dujmić: „Multimedijski sustavi“, 2012.</w:t>
+      </w:r>
+    </w:p>
+    <w:p>
+      <w:pPr>
+        <w:pStyle w:val="ListParagraph"/>
+        <w:numPr>
+          <w:ilvl w:val="0"/>
+          <w:numId w:val="10"/>
+        </w:numPr>
+        <w:spacing w:line="360" w:lineRule="auto"/>
+        <w:jc w:val="both"/>
+      </w:pPr>
       <w:r>
         <w:t>Dinko Begušić: „Digitalna obrada signala“, 2017.</w:t>
       </w:r>
     </w:p>
     <w:p>
       <w:pPr>
-        <w:spacing w:line="360" w:lineRule="auto"/>
-        <w:jc w:val="both"/>
-      </w:pPr>
-      <w:r>
-        <w:t xml:space="preserve">[3]  </w:t>
-      </w:r>
-      <w:r>
-        <w:t xml:space="preserve">MJPEG, </w:t>
+        <w:pStyle w:val="ListParagraph"/>
+        <w:numPr>
+          <w:ilvl w:val="0"/>
+          <w:numId w:val="10"/>
+        </w:numPr>
+        <w:spacing w:line="360" w:lineRule="auto"/>
+        <w:jc w:val="both"/>
+      </w:pPr>
+      <w:r>
+        <w:t>MJPEG:</w:t>
+      </w:r>
+      <w:r>
+        <w:t xml:space="preserve"> </w:t>
       </w:r>
       <w:r>
         <w:t>https://en.wikipedia.org/wiki/Motion_JPEG</w:t>
@@ -5657,45 +5789,45 @@
     </w:p>
     <w:p>
       <w:pPr>
-        <w:spacing w:line="360" w:lineRule="auto"/>
-        <w:jc w:val="both"/>
-      </w:pPr>
-      <w:r>
-        <w:t xml:space="preserve">[4] </w:t>
-      </w:r>
-      <w:r>
-        <w:t xml:space="preserve">Definicija inteligencije, </w:t>
-      </w:r>
-      <w:r>
-        <w:t>Mainstream Science on Intelligence, 13. prosinca 1994.</w:t>
-      </w:r>
-    </w:p>
-    <w:p>
-      <w:pPr>
-        <w:spacing w:line="360" w:lineRule="auto"/>
-        <w:jc w:val="both"/>
-      </w:pPr>
-      <w:r>
-        <w:t xml:space="preserve">[5] </w:t>
-      </w:r>
-      <w:r>
-        <w:t>Stuart Russell, Peter Norvig</w:t>
-      </w:r>
-      <w:r>
-        <w:t>, „Artificial Intelligence A Modern Approach“</w:t>
-      </w:r>
-      <w:r>
-        <w:t>, 3rd Edition 2010.</w:t>
-      </w:r>
-    </w:p>
-    <w:p>
-      <w:pPr>
-        <w:spacing w:line="360" w:lineRule="auto"/>
-        <w:jc w:val="both"/>
-      </w:pPr>
-      <w:r>
-        <w:t>[6]</w:t>
-      </w:r>
+        <w:pStyle w:val="ListParagraph"/>
+        <w:numPr>
+          <w:ilvl w:val="0"/>
+          <w:numId w:val="10"/>
+        </w:numPr>
+        <w:spacing w:line="360" w:lineRule="auto"/>
+        <w:jc w:val="both"/>
+      </w:pPr>
+      <w:r>
+        <w:t>Definicija inteligencije:</w:t>
+      </w:r>
+      <w:r>
+        <w:t xml:space="preserve"> Mainstream Science on Intelligence, 13. prosinca 1994.</w:t>
+      </w:r>
+    </w:p>
+    <w:p>
+      <w:pPr>
+        <w:pStyle w:val="ListParagraph"/>
+        <w:numPr>
+          <w:ilvl w:val="0"/>
+          <w:numId w:val="10"/>
+        </w:numPr>
+        <w:spacing w:line="360" w:lineRule="auto"/>
+        <w:jc w:val="both"/>
+      </w:pPr>
+      <w:r>
+        <w:t>Stuart Russell, Peter Norvig: „Artificial Intelligence A Modern Approach“, 3rd Edition 2010.</w:t>
+      </w:r>
+    </w:p>
+    <w:p>
+      <w:pPr>
+        <w:pStyle w:val="ListParagraph"/>
+        <w:numPr>
+          <w:ilvl w:val="0"/>
+          <w:numId w:val="10"/>
+        </w:numPr>
+        <w:spacing w:line="360" w:lineRule="auto"/>
+        <w:jc w:val="both"/>
+      </w:pPr>
     </w:p>
     <w:p>
       <w:r>
@@ -5706,7 +5838,7 @@
       <w:pPr>
         <w:pStyle w:val="Heading1"/>
       </w:pPr>
-      <w:bookmarkStart w:id="20" w:name="_Toc10032648"/>
+      <w:bookmarkStart w:id="20" w:name="_Toc10289353"/>
       <w:r>
         <w:lastRenderedPageBreak/>
         <w:t>POPIS SLIKA</w:t>
@@ -5890,7 +6022,7 @@
       <w:pPr>
         <w:pStyle w:val="Heading1"/>
       </w:pPr>
-      <w:bookmarkStart w:id="21" w:name="_Toc10032649"/>
+      <w:bookmarkStart w:id="21" w:name="_Toc10289354"/>
       <w:r>
         <w:lastRenderedPageBreak/>
         <w:t>POPIS OZNAKA I KRATICA</w:t>
@@ -6002,7 +6134,7 @@
       <w:pPr>
         <w:pStyle w:val="Heading1"/>
       </w:pPr>
-      <w:bookmarkStart w:id="22" w:name="_Toc10032650"/>
+      <w:bookmarkStart w:id="22" w:name="_Toc10289355"/>
       <w:r>
         <w:lastRenderedPageBreak/>
         <w:t>SAŽETAK</w:t>
@@ -6020,7 +6152,7 @@
       <w:pPr>
         <w:pStyle w:val="Heading1"/>
       </w:pPr>
-      <w:bookmarkStart w:id="23" w:name="_Toc10032651"/>
+      <w:bookmarkStart w:id="23" w:name="_Toc10289356"/>
       <w:r>
         <w:t>KLJUČNE RIJEČI</w:t>
       </w:r>
@@ -6041,7 +6173,7 @@
       <w:pPr>
         <w:pStyle w:val="Heading1"/>
       </w:pPr>
-      <w:bookmarkStart w:id="24" w:name="_Toc10032652"/>
+      <w:bookmarkStart w:id="24" w:name="_Toc10289357"/>
       <w:r>
         <w:lastRenderedPageBreak/>
         <w:t>TITLE</w:t>
@@ -6059,7 +6191,7 @@
       <w:pPr>
         <w:pStyle w:val="Heading1"/>
       </w:pPr>
-      <w:bookmarkStart w:id="25" w:name="_Toc10032653"/>
+      <w:bookmarkStart w:id="25" w:name="_Toc10289358"/>
       <w:r>
         <w:t>SUMMARY</w:t>
       </w:r>
@@ -6076,7 +6208,7 @@
       <w:pPr>
         <w:pStyle w:val="Heading1"/>
       </w:pPr>
-      <w:bookmarkStart w:id="26" w:name="_Toc10032654"/>
+      <w:bookmarkStart w:id="26" w:name="_Toc10289359"/>
       <w:r>
         <w:t>KEYWORDS</w:t>
       </w:r>
@@ -6175,7 +6307,7 @@
           <w:rPr>
             <w:noProof/>
           </w:rPr>
-          <w:t>10</w:t>
+          <w:t>11</w:t>
         </w:r>
         <w:r>
           <w:rPr>
@@ -6561,6 +6693,95 @@
     </w:lvl>
   </w:abstractNum>
   <w:abstractNum w:abstractNumId="3" w15:restartNumberingAfterBreak="0">
+    <w:nsid w:val="3AFE72A6"/>
+    <w:multiLevelType w:val="hybridMultilevel"/>
+    <w:tmpl w:val="40F2118C"/>
+    <w:lvl w:ilvl="0" w:tplc="51D6DE48">
+      <w:start w:val="1"/>
+      <w:numFmt w:val="decimal"/>
+      <w:lvlText w:val="[%1] "/>
+      <w:lvlJc w:val="left"/>
+      <w:pPr>
+        <w:ind w:left="360" w:hanging="360"/>
+      </w:pPr>
+      <w:rPr>
+        <w:rFonts w:hint="default"/>
+      </w:rPr>
+    </w:lvl>
+    <w:lvl w:ilvl="1" w:tplc="04090019" w:tentative="1">
+      <w:start w:val="1"/>
+      <w:numFmt w:val="lowerLetter"/>
+      <w:lvlText w:val="%2."/>
+      <w:lvlJc w:val="left"/>
+      <w:pPr>
+        <w:ind w:left="1080" w:hanging="360"/>
+      </w:pPr>
+    </w:lvl>
+    <w:lvl w:ilvl="2" w:tplc="0409001B" w:tentative="1">
+      <w:start w:val="1"/>
+      <w:numFmt w:val="lowerRoman"/>
+      <w:lvlText w:val="%3."/>
+      <w:lvlJc w:val="right"/>
+      <w:pPr>
+        <w:ind w:left="1800" w:hanging="180"/>
+      </w:pPr>
+    </w:lvl>
+    <w:lvl w:ilvl="3" w:tplc="0409000F" w:tentative="1">
+      <w:start w:val="1"/>
+      <w:numFmt w:val="decimal"/>
+      <w:lvlText w:val="%4."/>
+      <w:lvlJc w:val="left"/>
+      <w:pPr>
+        <w:ind w:left="2520" w:hanging="360"/>
+      </w:pPr>
+    </w:lvl>
+    <w:lvl w:ilvl="4" w:tplc="04090019" w:tentative="1">
+      <w:start w:val="1"/>
+      <w:numFmt w:val="lowerLetter"/>
+      <w:lvlText w:val="%5."/>
+      <w:lvlJc w:val="left"/>
+      <w:pPr>
+        <w:ind w:left="3240" w:hanging="360"/>
+      </w:pPr>
+    </w:lvl>
+    <w:lvl w:ilvl="5" w:tplc="0409001B" w:tentative="1">
+      <w:start w:val="1"/>
+      <w:numFmt w:val="lowerRoman"/>
+      <w:lvlText w:val="%6."/>
+      <w:lvlJc w:val="right"/>
+      <w:pPr>
+        <w:ind w:left="3960" w:hanging="180"/>
+      </w:pPr>
+    </w:lvl>
+    <w:lvl w:ilvl="6" w:tplc="0409000F" w:tentative="1">
+      <w:start w:val="1"/>
+      <w:numFmt w:val="decimal"/>
+      <w:lvlText w:val="%7."/>
+      <w:lvlJc w:val="left"/>
+      <w:pPr>
+        <w:ind w:left="4680" w:hanging="360"/>
+      </w:pPr>
+    </w:lvl>
+    <w:lvl w:ilvl="7" w:tplc="04090019" w:tentative="1">
+      <w:start w:val="1"/>
+      <w:numFmt w:val="lowerLetter"/>
+      <w:lvlText w:val="%8."/>
+      <w:lvlJc w:val="left"/>
+      <w:pPr>
+        <w:ind w:left="5400" w:hanging="360"/>
+      </w:pPr>
+    </w:lvl>
+    <w:lvl w:ilvl="8" w:tplc="0409001B" w:tentative="1">
+      <w:start w:val="1"/>
+      <w:numFmt w:val="lowerRoman"/>
+      <w:lvlText w:val="%9."/>
+      <w:lvlJc w:val="right"/>
+      <w:pPr>
+        <w:ind w:left="6120" w:hanging="180"/>
+      </w:pPr>
+    </w:lvl>
+  </w:abstractNum>
+  <w:abstractNum w:abstractNumId="4" w15:restartNumberingAfterBreak="0">
     <w:nsid w:val="464332DF"/>
     <w:multiLevelType w:val="hybridMultilevel"/>
     <w:tmpl w:val="8DEAEC62"/>
@@ -6673,7 +6894,7 @@
       </w:rPr>
     </w:lvl>
   </w:abstractNum>
-  <w:abstractNum w:abstractNumId="4" w15:restartNumberingAfterBreak="0">
+  <w:abstractNum w:abstractNumId="5" w15:restartNumberingAfterBreak="0">
     <w:nsid w:val="58A74AFB"/>
     <w:multiLevelType w:val="hybridMultilevel"/>
     <w:tmpl w:val="926490AA"/>
@@ -6786,7 +7007,7 @@
       </w:rPr>
     </w:lvl>
   </w:abstractNum>
-  <w:abstractNum w:abstractNumId="5" w15:restartNumberingAfterBreak="0">
+  <w:abstractNum w:abstractNumId="6" w15:restartNumberingAfterBreak="0">
     <w:nsid w:val="5C3530ED"/>
     <w:multiLevelType w:val="hybridMultilevel"/>
     <w:tmpl w:val="6F824FCE"/>
@@ -6899,7 +7120,7 @@
       </w:rPr>
     </w:lvl>
   </w:abstractNum>
-  <w:abstractNum w:abstractNumId="6" w15:restartNumberingAfterBreak="0">
+  <w:abstractNum w:abstractNumId="7" w15:restartNumberingAfterBreak="0">
     <w:nsid w:val="67D76858"/>
     <w:multiLevelType w:val="hybridMultilevel"/>
     <w:tmpl w:val="8C087A40"/>
@@ -7012,7 +7233,7 @@
       </w:rPr>
     </w:lvl>
   </w:abstractNum>
-  <w:abstractNum w:abstractNumId="7" w15:restartNumberingAfterBreak="0">
+  <w:abstractNum w:abstractNumId="8" w15:restartNumberingAfterBreak="0">
     <w:nsid w:val="79E934FF"/>
     <w:multiLevelType w:val="hybridMultilevel"/>
     <w:tmpl w:val="9E606758"/>
@@ -7098,11 +7319,97 @@
       </w:pPr>
     </w:lvl>
   </w:abstractNum>
+  <w:abstractNum w:abstractNumId="9" w15:restartNumberingAfterBreak="0">
+    <w:nsid w:val="7F05360A"/>
+    <w:multiLevelType w:val="hybridMultilevel"/>
+    <w:tmpl w:val="A0D82FDC"/>
+    <w:lvl w:ilvl="0" w:tplc="04090011">
+      <w:start w:val="1"/>
+      <w:numFmt w:val="decimal"/>
+      <w:lvlText w:val="%1)"/>
+      <w:lvlJc w:val="left"/>
+      <w:pPr>
+        <w:ind w:left="720" w:hanging="360"/>
+      </w:pPr>
+    </w:lvl>
+    <w:lvl w:ilvl="1" w:tplc="04090019" w:tentative="1">
+      <w:start w:val="1"/>
+      <w:numFmt w:val="lowerLetter"/>
+      <w:lvlText w:val="%2."/>
+      <w:lvlJc w:val="left"/>
+      <w:pPr>
+        <w:ind w:left="1440" w:hanging="360"/>
+      </w:pPr>
+    </w:lvl>
+    <w:lvl w:ilvl="2" w:tplc="0409001B" w:tentative="1">
+      <w:start w:val="1"/>
+      <w:numFmt w:val="lowerRoman"/>
+      <w:lvlText w:val="%3."/>
+      <w:lvlJc w:val="right"/>
+      <w:pPr>
+        <w:ind w:left="2160" w:hanging="180"/>
+      </w:pPr>
+    </w:lvl>
+    <w:lvl w:ilvl="3" w:tplc="0409000F" w:tentative="1">
+      <w:start w:val="1"/>
+      <w:numFmt w:val="decimal"/>
+      <w:lvlText w:val="%4."/>
+      <w:lvlJc w:val="left"/>
+      <w:pPr>
+        <w:ind w:left="2880" w:hanging="360"/>
+      </w:pPr>
+    </w:lvl>
+    <w:lvl w:ilvl="4" w:tplc="04090019" w:tentative="1">
+      <w:start w:val="1"/>
+      <w:numFmt w:val="lowerLetter"/>
+      <w:lvlText w:val="%5."/>
+      <w:lvlJc w:val="left"/>
+      <w:pPr>
+        <w:ind w:left="3600" w:hanging="360"/>
+      </w:pPr>
+    </w:lvl>
+    <w:lvl w:ilvl="5" w:tplc="0409001B" w:tentative="1">
+      <w:start w:val="1"/>
+      <w:numFmt w:val="lowerRoman"/>
+      <w:lvlText w:val="%6."/>
+      <w:lvlJc w:val="right"/>
+      <w:pPr>
+        <w:ind w:left="4320" w:hanging="180"/>
+      </w:pPr>
+    </w:lvl>
+    <w:lvl w:ilvl="6" w:tplc="0409000F" w:tentative="1">
+      <w:start w:val="1"/>
+      <w:numFmt w:val="decimal"/>
+      <w:lvlText w:val="%7."/>
+      <w:lvlJc w:val="left"/>
+      <w:pPr>
+        <w:ind w:left="5040" w:hanging="360"/>
+      </w:pPr>
+    </w:lvl>
+    <w:lvl w:ilvl="7" w:tplc="04090019" w:tentative="1">
+      <w:start w:val="1"/>
+      <w:numFmt w:val="lowerLetter"/>
+      <w:lvlText w:val="%8."/>
+      <w:lvlJc w:val="left"/>
+      <w:pPr>
+        <w:ind w:left="5760" w:hanging="360"/>
+      </w:pPr>
+    </w:lvl>
+    <w:lvl w:ilvl="8" w:tplc="0409001B" w:tentative="1">
+      <w:start w:val="1"/>
+      <w:numFmt w:val="lowerRoman"/>
+      <w:lvlText w:val="%9."/>
+      <w:lvlJc w:val="right"/>
+      <w:pPr>
+        <w:ind w:left="6480" w:hanging="180"/>
+      </w:pPr>
+    </w:lvl>
+  </w:abstractNum>
   <w:num w:numId="1">
-    <w:abstractNumId w:val="7"/>
+    <w:abstractNumId w:val="8"/>
   </w:num>
   <w:num w:numId="2">
-    <w:abstractNumId w:val="3"/>
+    <w:abstractNumId w:val="4"/>
   </w:num>
   <w:num w:numId="3">
     <w:abstractNumId w:val="1"/>
@@ -7114,13 +7421,19 @@
     <w:abstractNumId w:val="2"/>
   </w:num>
   <w:num w:numId="6">
+    <w:abstractNumId w:val="7"/>
+  </w:num>
+  <w:num w:numId="7">
     <w:abstractNumId w:val="6"/>
   </w:num>
-  <w:num w:numId="7">
+  <w:num w:numId="8">
     <w:abstractNumId w:val="5"/>
   </w:num>
-  <w:num w:numId="8">
-    <w:abstractNumId w:val="4"/>
+  <w:num w:numId="9">
+    <w:abstractNumId w:val="9"/>
+  </w:num>
+  <w:num w:numId="10">
+    <w:abstractNumId w:val="3"/>
   </w:num>
 </w:numbering>
 </file>
@@ -8126,7 +8439,7 @@
 </file>
 
 <file path=customXml/itemProps1.xml><?xml version="1.0" encoding="utf-8"?>
-<ds:datastoreItem xmlns:ds="http://schemas.openxmlformats.org/officeDocument/2006/customXml" ds:itemID="{B08A6E5D-7252-4CED-9334-F9399FFEAA68}">
+<ds:datastoreItem xmlns:ds="http://schemas.openxmlformats.org/officeDocument/2006/customXml" ds:itemID="{EC5C56C9-B4B7-4768-AD78-DE680E740337}">
   <ds:schemaRefs>
     <ds:schemaRef ds:uri="http://schemas.openxmlformats.org/officeDocument/2006/bibliography"/>
   </ds:schemaRefs>

</xml_diff>

<commit_message>
gotovo poglavlje 3.2. povijest i razvoj umjetne inteligencije
</commit_message>
<xml_diff>
--- a/Diplmoski_Marko_Rasetina.docx
+++ b/Diplmoski_Marko_Rasetina.docx
@@ -5284,15 +5284,6 @@
       <w:r>
         <w:t>um odrasle osobe da radije pokušamo reproducirati onaj sličan djetetovom.</w:t>
       </w:r>
-      <w:r>
-        <w:t xml:space="preserve"> [</w:t>
-      </w:r>
-      <w:r>
-        <w:t>5</w:t>
-      </w:r>
-      <w:r>
-        <w:t>]</w:t>
-      </w:r>
     </w:p>
     <w:p>
       <w:pPr>
@@ -5475,10 +5466,101 @@
         <w:jc w:val="both"/>
       </w:pPr>
       <w:r>
-        <w:t>Nešto...</w:t>
+        <w:t>Osim što je 80-tih umjetna inteligencija postala industrija dogodilo se još nekoliko važnih događaja koje su odredile samu budućnost te grane. Jedan od</w:t>
+      </w:r>
+      <w:r>
+        <w:t xml:space="preserve"> tih</w:t>
+      </w:r>
+      <w:r>
+        <w:t xml:space="preserve"> važnih događaja je bio unaprijeđenje i obnova metoda učenja povratnog propagiranja (back-propagation) ko</w:t>
+      </w:r>
+      <w:r>
+        <w:t xml:space="preserve">ji je još otkriven 1969. godine nakon čega se algoritam počeo upotrijebljavati za riješavanje </w:t>
+      </w:r>
+      <w:r>
+        <w:t>mnogih problema s učenjem.</w:t>
+      </w:r>
+      <w:r>
+        <w:t xml:space="preserve"> </w:t>
+      </w:r>
+      <w:r>
+        <w:t>Uvelike se radilo na otkrivanju kako se neuronske mreže razlikuju od „tradicionalnih“ tehnika</w:t>
+      </w:r>
+      <w:r>
+        <w:t xml:space="preserve"> pri čemu su se počele uspoređivati s tehnikama iz statistike, prepoznavanje uzoraka i strojnog učenja. Ovakav razvoj doveo je do razvoja nove industrije zvane rudarenje podacima (data mining).</w:t>
+      </w:r>
+      <w:r>
+        <w:t xml:space="preserve"> Još jedan napredak je obilježio 80-te, a to je nastanak Bayesovskog mrežnog formalizma. </w:t>
+      </w:r>
+      <w:r>
+        <w:t>Ovi pristup je nadišao mnoge probleme kod vjerojatnosnih sustava za rasuđivanje iz 60-tih i 70-tih.</w:t>
+      </w:r>
+    </w:p>
+    <w:p>
+      <w:pPr>
+        <w:spacing w:line="360" w:lineRule="auto"/>
+        <w:jc w:val="both"/>
+      </w:pPr>
+      <w:r>
+        <w:lastRenderedPageBreak/>
+        <w:t xml:space="preserve">Bolje razumijevanje problema i njihovih svojstava složenosti u kombinaciji s povećanom matematičkom sofisticiranošću dovelo je do funkcionalnih istraživačkih programa i robustnih metoda pri čemu umjetna inteligencija dolazi pod znastvenu metodu. To znači da se postavljena hipoteza mora </w:t>
+      </w:r>
+      <w:r>
+        <w:t>biti podvrgnuta rigoroznom empirijskom iskustvu i rezultati se moraju statistički obraditi zbog njihove važnosti. Isto tako treba postojati mogućnost rekonstruiranja eksperimenta korištenjem podijeljenog repozitorija tesnih podataka i koda.</w:t>
+      </w:r>
+      <w:r>
+        <w:t xml:space="preserve"> 90-tih godina zbog napretka umjetne inteligencija nad podproblemima počelo se opet gledati kako doći do cijelog agenta („whole agent“) to jest pojedini znastvenici su se htjeli vratiti izvornim korijenima umjetne inteligencije, ato je po Simon-ovima riječima, „stroj koji misli, uči i stvara“. Inač</w:t>
+      </w:r>
+      <w:r>
+        <w:t>e se takva umjetna inteligencija</w:t>
+      </w:r>
+      <w:r>
+        <w:t xml:space="preserve"> zove ljudska razina umjetne inteligencije (HLAI)</w:t>
+      </w:r>
+      <w:r>
+        <w:t>, a danas je dosta povezana s dijelom umjetne inteligencije koja se bavi generalnom umjetnom inteligencijom (AGI).</w:t>
+      </w:r>
+    </w:p>
+    <w:p>
+      <w:pPr>
+        <w:spacing w:line="360" w:lineRule="auto"/>
+        <w:jc w:val="both"/>
+      </w:pPr>
+    </w:p>
+    <w:p>
+      <w:pPr>
+        <w:spacing w:line="360" w:lineRule="auto"/>
+        <w:jc w:val="both"/>
+      </w:pPr>
+      <w:r>
+        <w:t>Tokom ovih zadnjih 70-tak godina razvoja umjetne inteligencije dosta veliki naglasak se stavljao na algoritme, ali zadnjih 20-tak godine se počinje prebacivati fokus s algoritama na podatke.</w:t>
+      </w:r>
+      <w:r>
+        <w:t xml:space="preserve"> Banko i Brill su 2001. godine su pakazali da se s povećanjem broja dostupnih podataka, u njigovom slučaju teksta i to s milijun riječi na milijardu, performanse povećaju do te razine da gotovo nema razlike koji smo algoritam izabrali. Jedan prosjećni algoritam istreniran s 100 milijuna riječi će nadmašiti najbolji algoritam istreniran s 1 milijunom riječi. Drugi primjer koji pokazuje koliko na performanse algoritma utječe količina podataka je Haysov i Efrosov primjer iz 2007. godine gdje su za kreiranje maski na fotografiji s inicijalnih </w:t>
+      </w:r>
+      <w:r>
+        <w:t>1</w:t>
+      </w:r>
+      <w:r>
+        <w:t xml:space="preserve">0 tisuća </w:t>
+      </w:r>
+      <w:r>
+        <w:t>povećali kolekciju na 2 milijuna fotografija.</w:t>
+      </w:r>
+      <w:r>
+        <w:t xml:space="preserve"> </w:t>
+      </w:r>
+      <w:r>
+        <w:t>S rastom i raspršivanjem interneta problem količine podataka se smanjuje, ali i dalje se znastvenici i inženjeri muče kako izraziti svo znanje koje sustav treba.</w:t>
+      </w:r>
+      <w:r>
+        <w:t xml:space="preserve"> [5</w:t>
       </w:r>
       <w:bookmarkStart w:id="10" w:name="_GoBack"/>
       <w:bookmarkEnd w:id="10"/>
+      <w:r>
+        <w:t>]</w:t>
+      </w:r>
     </w:p>
     <w:p>
       <w:pPr>
@@ -5523,6 +5605,7 @@
       </w:pPr>
       <w:bookmarkStart w:id="12" w:name="_Toc10289345"/>
       <w:r>
+        <w:lastRenderedPageBreak/>
         <w:t>3.4</w:t>
       </w:r>
       <w:r>
@@ -5542,7 +5625,6 @@
         <w:jc w:val="both"/>
       </w:pPr>
       <w:r>
-        <w:lastRenderedPageBreak/>
         <w:t>Nešto...</w:t>
       </w:r>
     </w:p>
@@ -6124,6 +6206,21 @@
         <w:t>stohastički kalkulator neuralnog analognog poboljšanja</w:t>
       </w:r>
     </w:p>
+    <w:p>
+      <w:r>
+        <w:t>AI (artificial intelligence) – umjetna inteligencija</w:t>
+      </w:r>
+    </w:p>
+    <w:p>
+      <w:r>
+        <w:t>HLAI (human-level AI) – ljudska razina AI</w:t>
+      </w:r>
+    </w:p>
+    <w:p>
+      <w:r>
+        <w:t>AGI (artificial general intelligence) – generalna umjetna inteligencija</w:t>
+      </w:r>
+    </w:p>
     <w:p/>
     <w:p>
       <w:r>
@@ -6307,7 +6404,7 @@
           <w:rPr>
             <w:noProof/>
           </w:rPr>
-          <w:t>11</w:t>
+          <w:t>12</w:t>
         </w:r>
         <w:r>
           <w:rPr>
@@ -8439,7 +8536,7 @@
 </file>
 
 <file path=customXml/itemProps1.xml><?xml version="1.0" encoding="utf-8"?>
-<ds:datastoreItem xmlns:ds="http://schemas.openxmlformats.org/officeDocument/2006/customXml" ds:itemID="{EC5C56C9-B4B7-4768-AD78-DE680E740337}">
+<ds:datastoreItem xmlns:ds="http://schemas.openxmlformats.org/officeDocument/2006/customXml" ds:itemID="{8CE6B37A-DC6A-4FFF-BCD0-7B3010D1B05B}">
   <ds:schemaRefs>
     <ds:schemaRef ds:uri="http://schemas.openxmlformats.org/officeDocument/2006/bibliography"/>
   </ds:schemaRefs>

</xml_diff>

<commit_message>
gotova lekcija 3.3. problematika i primjena umjetne inteligencije
</commit_message>
<xml_diff>
--- a/Diplmoski_Marko_Rasetina.docx
+++ b/Diplmoski_Marko_Rasetina.docx
@@ -2119,7 +2119,7 @@
                 <w:noProof/>
                 <w:webHidden/>
               </w:rPr>
-              <w:t>11</w:t>
+              <w:t>12</w:t>
             </w:r>
             <w:r>
               <w:rPr>
@@ -2190,7 +2190,7 @@
                 <w:noProof/>
                 <w:webHidden/>
               </w:rPr>
-              <w:t>11</w:t>
+              <w:t>14</w:t>
             </w:r>
             <w:r>
               <w:rPr>
@@ -2261,7 +2261,7 @@
                 <w:noProof/>
                 <w:webHidden/>
               </w:rPr>
-              <w:t>12</w:t>
+              <w:t>14</w:t>
             </w:r>
             <w:r>
               <w:rPr>
@@ -2332,7 +2332,7 @@
                 <w:noProof/>
                 <w:webHidden/>
               </w:rPr>
-              <w:t>12</w:t>
+              <w:t>14</w:t>
             </w:r>
             <w:r>
               <w:rPr>
@@ -2403,7 +2403,7 @@
                 <w:noProof/>
                 <w:webHidden/>
               </w:rPr>
-              <w:t>12</w:t>
+              <w:t>14</w:t>
             </w:r>
             <w:r>
               <w:rPr>
@@ -2471,7 +2471,7 @@
                 <w:noProof/>
                 <w:webHidden/>
               </w:rPr>
-              <w:t>13</w:t>
+              <w:t>15</w:t>
             </w:r>
             <w:r>
               <w:rPr>
@@ -2542,7 +2542,7 @@
                 <w:noProof/>
                 <w:webHidden/>
               </w:rPr>
-              <w:t>13</w:t>
+              <w:t>15</w:t>
             </w:r>
             <w:r>
               <w:rPr>
@@ -2610,7 +2610,7 @@
                 <w:noProof/>
                 <w:webHidden/>
               </w:rPr>
-              <w:t>14</w:t>
+              <w:t>16</w:t>
             </w:r>
             <w:r>
               <w:rPr>
@@ -2678,7 +2678,7 @@
                 <w:noProof/>
                 <w:webHidden/>
               </w:rPr>
-              <w:t>15</w:t>
+              <w:t>17</w:t>
             </w:r>
             <w:r>
               <w:rPr>
@@ -2746,7 +2746,7 @@
                 <w:noProof/>
                 <w:webHidden/>
               </w:rPr>
-              <w:t>16</w:t>
+              <w:t>18</w:t>
             </w:r>
             <w:r>
               <w:rPr>
@@ -2814,7 +2814,7 @@
                 <w:noProof/>
                 <w:webHidden/>
               </w:rPr>
-              <w:t>17</w:t>
+              <w:t>19</w:t>
             </w:r>
             <w:r>
               <w:rPr>
@@ -2882,7 +2882,7 @@
                 <w:noProof/>
                 <w:webHidden/>
               </w:rPr>
-              <w:t>18</w:t>
+              <w:t>20</w:t>
             </w:r>
             <w:r>
               <w:rPr>
@@ -2950,7 +2950,7 @@
                 <w:noProof/>
                 <w:webHidden/>
               </w:rPr>
-              <w:t>18</w:t>
+              <w:t>20</w:t>
             </w:r>
             <w:r>
               <w:rPr>
@@ -3018,7 +3018,7 @@
                 <w:noProof/>
                 <w:webHidden/>
               </w:rPr>
-              <w:t>19</w:t>
+              <w:t>21</w:t>
             </w:r>
             <w:r>
               <w:rPr>
@@ -3086,7 +3086,7 @@
                 <w:noProof/>
                 <w:webHidden/>
               </w:rPr>
-              <w:t>19</w:t>
+              <w:t>21</w:t>
             </w:r>
             <w:r>
               <w:rPr>
@@ -3154,7 +3154,7 @@
                 <w:noProof/>
                 <w:webHidden/>
               </w:rPr>
-              <w:t>19</w:t>
+              <w:t>21</w:t>
             </w:r>
             <w:r>
               <w:rPr>
@@ -3209,7 +3209,9 @@
       <w:r>
         <w:t>VOD</w:t>
       </w:r>
+      <w:bookmarkStart w:id="1" w:name="_GoBack"/>
       <w:bookmarkEnd w:id="0"/>
+      <w:bookmarkEnd w:id="1"/>
     </w:p>
     <w:p>
       <w:pPr>
@@ -3229,7 +3231,7 @@
       <w:pPr>
         <w:pStyle w:val="Heading1"/>
       </w:pPr>
-      <w:bookmarkStart w:id="1" w:name="_Toc10289337"/>
+      <w:bookmarkStart w:id="2" w:name="_Toc10289337"/>
       <w:r>
         <w:lastRenderedPageBreak/>
         <w:t xml:space="preserve">2. </w:t>
@@ -3237,7 +3239,7 @@
       <w:r>
         <w:t>MULTIMEDIJSKI SUSTAVI</w:t>
       </w:r>
-      <w:bookmarkEnd w:id="1"/>
+      <w:bookmarkEnd w:id="2"/>
     </w:p>
     <w:p>
       <w:pPr>
@@ -3248,14 +3250,14 @@
       <w:pPr>
         <w:pStyle w:val="Heading2"/>
       </w:pPr>
-      <w:bookmarkStart w:id="2" w:name="_Toc10289338"/>
+      <w:bookmarkStart w:id="3" w:name="_Toc10289338"/>
       <w:r>
         <w:t xml:space="preserve">2.1. </w:t>
       </w:r>
       <w:r>
         <w:t>Uvod u multimediju</w:t>
       </w:r>
-      <w:bookmarkEnd w:id="2"/>
+      <w:bookmarkEnd w:id="3"/>
     </w:p>
     <w:p>
       <w:pPr>
@@ -3715,11 +3717,11 @@
       <w:pPr>
         <w:pStyle w:val="Heading2"/>
       </w:pPr>
-      <w:bookmarkStart w:id="3" w:name="_Toc10289339"/>
+      <w:bookmarkStart w:id="4" w:name="_Toc10289339"/>
       <w:r>
         <w:t>2.2. Slika</w:t>
       </w:r>
-      <w:bookmarkEnd w:id="3"/>
+      <w:bookmarkEnd w:id="4"/>
     </w:p>
     <w:p>
       <w:pPr>
@@ -3996,7 +3998,7 @@
           <w:sz w:val="24"/>
         </w:rPr>
       </w:pPr>
-      <w:bookmarkStart w:id="4" w:name="_Toc9343021"/>
+      <w:bookmarkStart w:id="5" w:name="_Toc9343021"/>
       <w:r>
         <w:rPr>
           <w:color w:val="auto"/>
@@ -4047,7 +4049,7 @@
         </w:rPr>
         <w:t>. RGB prostor boja</w:t>
       </w:r>
-      <w:bookmarkEnd w:id="4"/>
+      <w:bookmarkEnd w:id="5"/>
     </w:p>
     <w:p>
       <w:pPr>
@@ -4231,7 +4233,7 @@
           <w:sz w:val="24"/>
         </w:rPr>
       </w:pPr>
-      <w:bookmarkStart w:id="5" w:name="_Toc9343022"/>
+      <w:bookmarkStart w:id="6" w:name="_Toc9343022"/>
       <w:r>
         <w:rPr>
           <w:color w:val="auto"/>
@@ -4303,7 +4305,7 @@
         </w:rPr>
         <w:t>i digitalni signal (desno)</w:t>
       </w:r>
-      <w:bookmarkEnd w:id="5"/>
+      <w:bookmarkEnd w:id="6"/>
     </w:p>
     <w:p>
       <w:pPr>
@@ -4441,8 +4443,16 @@
         <w:rPr>
           <w:lang w:val="en-US"/>
         </w:rPr>
-        <w:t>= 24 bita</w:t>
-      </w:r>
+        <w:t xml:space="preserve">= 24 </w:t>
+      </w:r>
+      <w:proofErr w:type="spellStart"/>
+      <w:r>
+        <w:rPr>
+          <w:lang w:val="en-US"/>
+        </w:rPr>
+        <w:t>bita</w:t>
+      </w:r>
+      <w:proofErr w:type="spellEnd"/>
       <w:r>
         <w:t>).</w:t>
       </w:r>
@@ -4471,12 +4481,12 @@
       <w:pPr>
         <w:pStyle w:val="Heading2"/>
       </w:pPr>
-      <w:bookmarkStart w:id="6" w:name="_Toc10289340"/>
+      <w:bookmarkStart w:id="7" w:name="_Toc10289340"/>
       <w:r>
         <w:lastRenderedPageBreak/>
         <w:t>2.3. Video signal</w:t>
       </w:r>
-      <w:bookmarkEnd w:id="6"/>
+      <w:bookmarkEnd w:id="7"/>
     </w:p>
     <w:p>
       <w:pPr>
@@ -4778,12 +4788,12 @@
         <w:pStyle w:val="Heading1"/>
         <w:spacing w:line="360" w:lineRule="auto"/>
       </w:pPr>
-      <w:bookmarkStart w:id="7" w:name="_Toc10289341"/>
+      <w:bookmarkStart w:id="8" w:name="_Toc10289341"/>
       <w:r>
         <w:lastRenderedPageBreak/>
         <w:t>3. UMJETNA INTELIGENCIJA</w:t>
       </w:r>
-      <w:bookmarkEnd w:id="7"/>
+      <w:bookmarkEnd w:id="8"/>
     </w:p>
     <w:p>
       <w:pPr>
@@ -4794,7 +4804,7 @@
       <w:pPr>
         <w:pStyle w:val="Heading2"/>
       </w:pPr>
-      <w:bookmarkStart w:id="8" w:name="_Toc10289342"/>
+      <w:bookmarkStart w:id="9" w:name="_Toc10289342"/>
       <w:r>
         <w:t>3.1.</w:t>
       </w:r>
@@ -4807,7 +4817,7 @@
       <w:r>
         <w:t>a</w:t>
       </w:r>
-      <w:bookmarkEnd w:id="8"/>
+      <w:bookmarkEnd w:id="9"/>
     </w:p>
     <w:p>
       <w:pPr>
@@ -5167,7 +5177,7 @@
       <w:pPr>
         <w:pStyle w:val="Heading2"/>
       </w:pPr>
-      <w:bookmarkStart w:id="9" w:name="_Toc10289343"/>
+      <w:bookmarkStart w:id="10" w:name="_Toc10289343"/>
       <w:r>
         <w:t xml:space="preserve">3.2. </w:t>
       </w:r>
@@ -5177,7 +5187,7 @@
       <w:r>
         <w:t xml:space="preserve"> umjetne inteligencije</w:t>
       </w:r>
-      <w:bookmarkEnd w:id="9"/>
+      <w:bookmarkEnd w:id="10"/>
     </w:p>
     <w:p>
       <w:pPr>
@@ -5554,12 +5564,7 @@
         <w:t>S rastom i raspršivanjem interneta problem količine podataka se smanjuje, ali i dalje se znastvenici i inženjeri muče kako izraziti svo znanje koje sustav treba.</w:t>
       </w:r>
       <w:r>
-        <w:t xml:space="preserve"> [5</w:t>
-      </w:r>
-      <w:bookmarkStart w:id="10" w:name="_GoBack"/>
-      <w:bookmarkEnd w:id="10"/>
-      <w:r>
-        <w:t>]</w:t>
+        <w:t xml:space="preserve"> [5]</w:t>
       </w:r>
     </w:p>
     <w:p>
@@ -5590,7 +5595,376 @@
         <w:jc w:val="both"/>
       </w:pPr>
       <w:r>
-        <w:t>Nešto...</w:t>
+        <w:t>Iako je u vrijeme nastanka ideje o umjetnoj inteligenciji bila osnovna ideja stvoriti stroj koji će se ponašati na in</w:t>
+      </w:r>
+      <w:r>
+        <w:t xml:space="preserve">teligentan </w:t>
+      </w:r>
+      <w:r>
+        <w:t>način,</w:t>
+      </w:r>
+      <w:r>
+        <w:t xml:space="preserve"> slično čovjeku, ubrzo se shvatilo da je problematika </w:t>
+      </w:r>
+      <w:r>
+        <w:t>puno veća nego što se činilo na</w:t>
+      </w:r>
+      <w:r>
+        <w:t xml:space="preserve"> prvu ruku. </w:t>
+      </w:r>
+      <w:r>
+        <w:t xml:space="preserve">Čak ni do dana danas, nekih 70-tak godina nakon nastanka umjetne inteligencije nismo uspijeli rekreirati u potpunosti neki inteligentni stroj koji će se </w:t>
+      </w:r>
+      <w:r>
+        <w:lastRenderedPageBreak/>
+        <w:t xml:space="preserve">ponašati kao čovjek. U jednu ruku to je i razumno jer ako pogledamo koliko je trajala sama evolucija nas ljudi </w:t>
+      </w:r>
+      <w:r>
+        <w:t>(</w:t>
+      </w:r>
+      <w:r>
+        <w:t>govor je star oko 100,000 godina, prvi crteži oko 70,000 godina, moderno ljudsko ponašanje je nastalo prije 40,000 godina, a pismo je nastalo prije 5,000 godina</w:t>
+      </w:r>
+      <w:r>
+        <w:t xml:space="preserve">) </w:t>
+      </w:r>
+      <w:r>
+        <w:t>i koliko toga još neznamo o ljudskom tijelu nije ni čudno što ne</w:t>
+      </w:r>
+      <w:r>
+        <w:t xml:space="preserve"> </w:t>
+      </w:r>
+      <w:r>
+        <w:t>možemo napraviti stroj</w:t>
+      </w:r>
+      <w:r>
+        <w:t xml:space="preserve"> koji će se ponašati kao čovjek</w:t>
+      </w:r>
+      <w:r>
+        <w:t xml:space="preserve">. </w:t>
+      </w:r>
+      <w:r>
+        <w:t xml:space="preserve">Zato se krenilo s drukčijim pristupom. Umjesto da se radi jedan jedinstveni sustav problem se podijelio na pod probleme i radi se na tome da se svaki pod problem riješi. </w:t>
+      </w:r>
+      <w:r>
+        <w:t>Najviše pažnje su dobile idući</w:t>
+      </w:r>
+      <w:r>
+        <w:t xml:space="preserve"> </w:t>
+      </w:r>
+      <w:r>
+        <w:t>aspekti</w:t>
+      </w:r>
+      <w:r>
+        <w:t>:</w:t>
+      </w:r>
+    </w:p>
+    <w:p>
+      <w:pPr>
+        <w:pStyle w:val="ListParagraph"/>
+        <w:numPr>
+          <w:ilvl w:val="0"/>
+          <w:numId w:val="11"/>
+        </w:numPr>
+        <w:spacing w:line="360" w:lineRule="auto"/>
+        <w:jc w:val="both"/>
+      </w:pPr>
+      <w:r>
+        <w:t>Rasuđivanje i riješavanje problema,</w:t>
+      </w:r>
+    </w:p>
+    <w:p>
+      <w:pPr>
+        <w:pStyle w:val="ListParagraph"/>
+        <w:numPr>
+          <w:ilvl w:val="0"/>
+          <w:numId w:val="11"/>
+        </w:numPr>
+        <w:spacing w:line="360" w:lineRule="auto"/>
+        <w:jc w:val="both"/>
+      </w:pPr>
+      <w:r>
+        <w:t>Predstavljanje znanja,</w:t>
+      </w:r>
+    </w:p>
+    <w:p>
+      <w:pPr>
+        <w:pStyle w:val="ListParagraph"/>
+        <w:numPr>
+          <w:ilvl w:val="0"/>
+          <w:numId w:val="11"/>
+        </w:numPr>
+        <w:spacing w:line="360" w:lineRule="auto"/>
+        <w:jc w:val="both"/>
+      </w:pPr>
+      <w:r>
+        <w:t>Planiranje,</w:t>
+      </w:r>
+    </w:p>
+    <w:p>
+      <w:pPr>
+        <w:pStyle w:val="ListParagraph"/>
+        <w:numPr>
+          <w:ilvl w:val="0"/>
+          <w:numId w:val="11"/>
+        </w:numPr>
+        <w:spacing w:line="360" w:lineRule="auto"/>
+        <w:jc w:val="both"/>
+      </w:pPr>
+      <w:r>
+        <w:t>Učenje,</w:t>
+      </w:r>
+    </w:p>
+    <w:p>
+      <w:pPr>
+        <w:pStyle w:val="ListParagraph"/>
+        <w:numPr>
+          <w:ilvl w:val="0"/>
+          <w:numId w:val="11"/>
+        </w:numPr>
+        <w:spacing w:line="360" w:lineRule="auto"/>
+        <w:jc w:val="both"/>
+      </w:pPr>
+      <w:r>
+        <w:t>Obrada prirodnog jezika,</w:t>
+      </w:r>
+    </w:p>
+    <w:p>
+      <w:pPr>
+        <w:pStyle w:val="ListParagraph"/>
+        <w:numPr>
+          <w:ilvl w:val="0"/>
+          <w:numId w:val="11"/>
+        </w:numPr>
+        <w:spacing w:line="360" w:lineRule="auto"/>
+        <w:jc w:val="both"/>
+      </w:pPr>
+      <w:r>
+        <w:t>Percepcija (kompjuterski vid),</w:t>
+      </w:r>
+    </w:p>
+    <w:p>
+      <w:pPr>
+        <w:pStyle w:val="ListParagraph"/>
+        <w:numPr>
+          <w:ilvl w:val="0"/>
+          <w:numId w:val="11"/>
+        </w:numPr>
+        <w:spacing w:line="360" w:lineRule="auto"/>
+        <w:jc w:val="both"/>
+      </w:pPr>
+      <w:r>
+        <w:t>Pokret i manipulacija (robotske ruke i robotika),</w:t>
+      </w:r>
+    </w:p>
+    <w:p>
+      <w:pPr>
+        <w:pStyle w:val="ListParagraph"/>
+        <w:numPr>
+          <w:ilvl w:val="0"/>
+          <w:numId w:val="11"/>
+        </w:numPr>
+        <w:spacing w:line="360" w:lineRule="auto"/>
+        <w:jc w:val="both"/>
+      </w:pPr>
+      <w:r>
+        <w:t>Društvena inteligencija,</w:t>
+      </w:r>
+    </w:p>
+    <w:p>
+      <w:pPr>
+        <w:pStyle w:val="ListParagraph"/>
+        <w:numPr>
+          <w:ilvl w:val="0"/>
+          <w:numId w:val="11"/>
+        </w:numPr>
+        <w:spacing w:line="360" w:lineRule="auto"/>
+        <w:jc w:val="both"/>
+      </w:pPr>
+      <w:r>
+        <w:t>Generalna inteligencija.</w:t>
+      </w:r>
+    </w:p>
+    <w:p>
+      <w:pPr>
+        <w:spacing w:line="360" w:lineRule="auto"/>
+        <w:jc w:val="both"/>
+      </w:pPr>
+    </w:p>
+    <w:p>
+      <w:pPr>
+        <w:spacing w:line="360" w:lineRule="auto"/>
+        <w:jc w:val="both"/>
+      </w:pPr>
+      <w:r>
+        <w:t>Primjena umjetne inteligencije je raznovrsna i ulazi u sve aspekte ljudskih djelatnosti, a neke od najznačajnijih su:</w:t>
+      </w:r>
+    </w:p>
+    <w:p>
+      <w:pPr>
+        <w:pStyle w:val="ListParagraph"/>
+        <w:numPr>
+          <w:ilvl w:val="0"/>
+          <w:numId w:val="12"/>
+        </w:numPr>
+        <w:spacing w:line="360" w:lineRule="auto"/>
+        <w:jc w:val="both"/>
+      </w:pPr>
+      <w:r>
+        <w:t>Zdravstvo (</w:t>
+      </w:r>
+      <w:r>
+        <w:t>pomože</w:t>
+      </w:r>
+      <w:r>
+        <w:t xml:space="preserve"> liječnicima</w:t>
+      </w:r>
+      <w:r>
+        <w:t xml:space="preserve"> pri</w:t>
+      </w:r>
+      <w:r>
+        <w:t xml:space="preserve"> </w:t>
+      </w:r>
+      <w:r>
+        <w:t>pronalasku pravog tretmana za rak, identificiranju raka kože, operiranju itd.</w:t>
+      </w:r>
+      <w:r>
+        <w:t>),</w:t>
+      </w:r>
+    </w:p>
+    <w:p>
+      <w:pPr>
+        <w:pStyle w:val="ListParagraph"/>
+        <w:numPr>
+          <w:ilvl w:val="0"/>
+          <w:numId w:val="12"/>
+        </w:numPr>
+        <w:spacing w:line="360" w:lineRule="auto"/>
+        <w:jc w:val="both"/>
+      </w:pPr>
+      <w:r>
+        <w:t>Financije i ekonomija</w:t>
+      </w:r>
+      <w:r>
+        <w:t xml:space="preserve"> (organiziranje poslova, održavanje knjigovodstva, ulagati u d</w:t>
+      </w:r>
+      <w:r>
+        <w:t>ionice, upravljati imovinom itd.</w:t>
+      </w:r>
+      <w:r>
+        <w:t>)</w:t>
+      </w:r>
+      <w:r>
+        <w:t>,</w:t>
+      </w:r>
+    </w:p>
+    <w:p>
+      <w:pPr>
+        <w:pStyle w:val="ListParagraph"/>
+        <w:numPr>
+          <w:ilvl w:val="0"/>
+          <w:numId w:val="12"/>
+        </w:numPr>
+        <w:spacing w:line="360" w:lineRule="auto"/>
+        <w:jc w:val="both"/>
+      </w:pPr>
+      <w:r>
+        <w:t>Vlada</w:t>
+      </w:r>
+      <w:r>
+        <w:t xml:space="preserve"> (alokacija resursa, predvidivi scenariji, uvidi u velikim skupovima podataka, itd.)</w:t>
+      </w:r>
+      <w:r>
+        <w:t>,</w:t>
+      </w:r>
+    </w:p>
+    <w:p>
+      <w:pPr>
+        <w:pStyle w:val="ListParagraph"/>
+        <w:numPr>
+          <w:ilvl w:val="0"/>
+          <w:numId w:val="12"/>
+        </w:numPr>
+        <w:spacing w:line="360" w:lineRule="auto"/>
+        <w:jc w:val="both"/>
+      </w:pPr>
+      <w:r>
+        <w:t>Video igre</w:t>
+      </w:r>
+      <w:r>
+        <w:t xml:space="preserve"> (bot za video igre kao što su šah, go, poker te u novije vrijeme borbeni AI u video igrama kao Doom</w:t>
+      </w:r>
+      <w:r>
+        <w:t xml:space="preserve"> itd.</w:t>
+      </w:r>
+      <w:r>
+        <w:t>)</w:t>
+      </w:r>
+      <w:r>
+        <w:t>,</w:t>
+      </w:r>
+    </w:p>
+    <w:p>
+      <w:pPr>
+        <w:pStyle w:val="ListParagraph"/>
+        <w:numPr>
+          <w:ilvl w:val="0"/>
+          <w:numId w:val="12"/>
+        </w:numPr>
+        <w:spacing w:line="360" w:lineRule="auto"/>
+        <w:jc w:val="both"/>
+      </w:pPr>
+      <w:r>
+        <w:t>Vojska</w:t>
+      </w:r>
+      <w:r>
+        <w:t xml:space="preserve"> (vojne bespilotne letjelice)</w:t>
+      </w:r>
+      <w:r>
+        <w:t>,</w:t>
+      </w:r>
+    </w:p>
+    <w:p>
+      <w:pPr>
+        <w:pStyle w:val="ListParagraph"/>
+        <w:numPr>
+          <w:ilvl w:val="0"/>
+          <w:numId w:val="12"/>
+        </w:numPr>
+        <w:spacing w:line="360" w:lineRule="auto"/>
+        <w:jc w:val="both"/>
+      </w:pPr>
+      <w:r>
+        <w:t>Oglašavanje</w:t>
+      </w:r>
+      <w:r>
+        <w:t xml:space="preserve"> (predvidjeti ili generalizirati ponašanje kupaca)</w:t>
+      </w:r>
+      <w:r>
+        <w:t>,</w:t>
+      </w:r>
+    </w:p>
+    <w:p>
+      <w:pPr>
+        <w:pStyle w:val="ListParagraph"/>
+        <w:numPr>
+          <w:ilvl w:val="0"/>
+          <w:numId w:val="12"/>
+        </w:numPr>
+        <w:spacing w:line="360" w:lineRule="auto"/>
+        <w:jc w:val="both"/>
+      </w:pPr>
+      <w:r>
+        <w:t>Umjetnonst</w:t>
+      </w:r>
+      <w:r>
+        <w:t xml:space="preserve"> (slika, video, zvuk, pjesma, animacija, itd.)</w:t>
+      </w:r>
+      <w:r>
+        <w:t>.</w:t>
+      </w:r>
+      <w:r>
+        <w:t xml:space="preserve"> [6]</w:t>
       </w:r>
     </w:p>
     <w:p>
@@ -5898,6 +6272,25 @@
       </w:pPr>
       <w:r>
         <w:t>Stuart Russell, Peter Norvig: „Artificial Intelligence A Modern Approach“, 3rd Edition 2010.</w:t>
+      </w:r>
+    </w:p>
+    <w:p>
+      <w:pPr>
+        <w:pStyle w:val="ListParagraph"/>
+        <w:numPr>
+          <w:ilvl w:val="0"/>
+          <w:numId w:val="10"/>
+        </w:numPr>
+        <w:spacing w:line="360" w:lineRule="auto"/>
+      </w:pPr>
+      <w:r>
+        <w:t xml:space="preserve">Problematika i primjena umjetne inteligencije: </w:t>
+      </w:r>
+      <w:r>
+        <w:t>https://en.wikipedia.org/wiki/Artificial_intelligence#Problems</w:t>
+      </w:r>
+      <w:r>
+        <w:t>, 4. lipnja 2019.</w:t>
       </w:r>
     </w:p>
     <w:p>
@@ -6404,7 +6797,7 @@
           <w:rPr>
             <w:noProof/>
           </w:rPr>
-          <w:t>12</w:t>
+          <w:t>18</w:t>
         </w:r>
         <w:r>
           <w:rPr>
@@ -6879,6 +7272,119 @@
     </w:lvl>
   </w:abstractNum>
   <w:abstractNum w:abstractNumId="4" w15:restartNumberingAfterBreak="0">
+    <w:nsid w:val="3C3C0AA1"/>
+    <w:multiLevelType w:val="hybridMultilevel"/>
+    <w:tmpl w:val="E7043AE0"/>
+    <w:lvl w:ilvl="0" w:tplc="04090001">
+      <w:start w:val="1"/>
+      <w:numFmt w:val="bullet"/>
+      <w:lvlText w:val=""/>
+      <w:lvlJc w:val="left"/>
+      <w:pPr>
+        <w:ind w:left="720" w:hanging="360"/>
+      </w:pPr>
+      <w:rPr>
+        <w:rFonts w:ascii="Symbol" w:hAnsi="Symbol" w:hint="default"/>
+      </w:rPr>
+    </w:lvl>
+    <w:lvl w:ilvl="1" w:tplc="04090003" w:tentative="1">
+      <w:start w:val="1"/>
+      <w:numFmt w:val="bullet"/>
+      <w:lvlText w:val="o"/>
+      <w:lvlJc w:val="left"/>
+      <w:pPr>
+        <w:ind w:left="1440" w:hanging="360"/>
+      </w:pPr>
+      <w:rPr>
+        <w:rFonts w:ascii="Courier New" w:hAnsi="Courier New" w:cs="Courier New" w:hint="default"/>
+      </w:rPr>
+    </w:lvl>
+    <w:lvl w:ilvl="2" w:tplc="04090005" w:tentative="1">
+      <w:start w:val="1"/>
+      <w:numFmt w:val="bullet"/>
+      <w:lvlText w:val=""/>
+      <w:lvlJc w:val="left"/>
+      <w:pPr>
+        <w:ind w:left="2160" w:hanging="360"/>
+      </w:pPr>
+      <w:rPr>
+        <w:rFonts w:ascii="Wingdings" w:hAnsi="Wingdings" w:hint="default"/>
+      </w:rPr>
+    </w:lvl>
+    <w:lvl w:ilvl="3" w:tplc="04090001" w:tentative="1">
+      <w:start w:val="1"/>
+      <w:numFmt w:val="bullet"/>
+      <w:lvlText w:val=""/>
+      <w:lvlJc w:val="left"/>
+      <w:pPr>
+        <w:ind w:left="2880" w:hanging="360"/>
+      </w:pPr>
+      <w:rPr>
+        <w:rFonts w:ascii="Symbol" w:hAnsi="Symbol" w:hint="default"/>
+      </w:rPr>
+    </w:lvl>
+    <w:lvl w:ilvl="4" w:tplc="04090003" w:tentative="1">
+      <w:start w:val="1"/>
+      <w:numFmt w:val="bullet"/>
+      <w:lvlText w:val="o"/>
+      <w:lvlJc w:val="left"/>
+      <w:pPr>
+        <w:ind w:left="3600" w:hanging="360"/>
+      </w:pPr>
+      <w:rPr>
+        <w:rFonts w:ascii="Courier New" w:hAnsi="Courier New" w:cs="Courier New" w:hint="default"/>
+      </w:rPr>
+    </w:lvl>
+    <w:lvl w:ilvl="5" w:tplc="04090005" w:tentative="1">
+      <w:start w:val="1"/>
+      <w:numFmt w:val="bullet"/>
+      <w:lvlText w:val=""/>
+      <w:lvlJc w:val="left"/>
+      <w:pPr>
+        <w:ind w:left="4320" w:hanging="360"/>
+      </w:pPr>
+      <w:rPr>
+        <w:rFonts w:ascii="Wingdings" w:hAnsi="Wingdings" w:hint="default"/>
+      </w:rPr>
+    </w:lvl>
+    <w:lvl w:ilvl="6" w:tplc="04090001" w:tentative="1">
+      <w:start w:val="1"/>
+      <w:numFmt w:val="bullet"/>
+      <w:lvlText w:val=""/>
+      <w:lvlJc w:val="left"/>
+      <w:pPr>
+        <w:ind w:left="5040" w:hanging="360"/>
+      </w:pPr>
+      <w:rPr>
+        <w:rFonts w:ascii="Symbol" w:hAnsi="Symbol" w:hint="default"/>
+      </w:rPr>
+    </w:lvl>
+    <w:lvl w:ilvl="7" w:tplc="04090003" w:tentative="1">
+      <w:start w:val="1"/>
+      <w:numFmt w:val="bullet"/>
+      <w:lvlText w:val="o"/>
+      <w:lvlJc w:val="left"/>
+      <w:pPr>
+        <w:ind w:left="5760" w:hanging="360"/>
+      </w:pPr>
+      <w:rPr>
+        <w:rFonts w:ascii="Courier New" w:hAnsi="Courier New" w:cs="Courier New" w:hint="default"/>
+      </w:rPr>
+    </w:lvl>
+    <w:lvl w:ilvl="8" w:tplc="04090005" w:tentative="1">
+      <w:start w:val="1"/>
+      <w:numFmt w:val="bullet"/>
+      <w:lvlText w:val=""/>
+      <w:lvlJc w:val="left"/>
+      <w:pPr>
+        <w:ind w:left="6480" w:hanging="360"/>
+      </w:pPr>
+      <w:rPr>
+        <w:rFonts w:ascii="Wingdings" w:hAnsi="Wingdings" w:hint="default"/>
+      </w:rPr>
+    </w:lvl>
+  </w:abstractNum>
+  <w:abstractNum w:abstractNumId="5" w15:restartNumberingAfterBreak="0">
     <w:nsid w:val="464332DF"/>
     <w:multiLevelType w:val="hybridMultilevel"/>
     <w:tmpl w:val="8DEAEC62"/>
@@ -6991,7 +7497,7 @@
       </w:rPr>
     </w:lvl>
   </w:abstractNum>
-  <w:abstractNum w:abstractNumId="5" w15:restartNumberingAfterBreak="0">
+  <w:abstractNum w:abstractNumId="6" w15:restartNumberingAfterBreak="0">
     <w:nsid w:val="58A74AFB"/>
     <w:multiLevelType w:val="hybridMultilevel"/>
     <w:tmpl w:val="926490AA"/>
@@ -7104,7 +7610,7 @@
       </w:rPr>
     </w:lvl>
   </w:abstractNum>
-  <w:abstractNum w:abstractNumId="6" w15:restartNumberingAfterBreak="0">
+  <w:abstractNum w:abstractNumId="7" w15:restartNumberingAfterBreak="0">
     <w:nsid w:val="5C3530ED"/>
     <w:multiLevelType w:val="hybridMultilevel"/>
     <w:tmpl w:val="6F824FCE"/>
@@ -7217,7 +7723,7 @@
       </w:rPr>
     </w:lvl>
   </w:abstractNum>
-  <w:abstractNum w:abstractNumId="7" w15:restartNumberingAfterBreak="0">
+  <w:abstractNum w:abstractNumId="8" w15:restartNumberingAfterBreak="0">
     <w:nsid w:val="67D76858"/>
     <w:multiLevelType w:val="hybridMultilevel"/>
     <w:tmpl w:val="8C087A40"/>
@@ -7330,7 +7836,120 @@
       </w:rPr>
     </w:lvl>
   </w:abstractNum>
-  <w:abstractNum w:abstractNumId="8" w15:restartNumberingAfterBreak="0">
+  <w:abstractNum w:abstractNumId="9" w15:restartNumberingAfterBreak="0">
+    <w:nsid w:val="71CD1A00"/>
+    <w:multiLevelType w:val="hybridMultilevel"/>
+    <w:tmpl w:val="2FE839B0"/>
+    <w:lvl w:ilvl="0" w:tplc="04090001">
+      <w:start w:val="1"/>
+      <w:numFmt w:val="bullet"/>
+      <w:lvlText w:val=""/>
+      <w:lvlJc w:val="left"/>
+      <w:pPr>
+        <w:ind w:left="720" w:hanging="360"/>
+      </w:pPr>
+      <w:rPr>
+        <w:rFonts w:ascii="Symbol" w:hAnsi="Symbol" w:hint="default"/>
+      </w:rPr>
+    </w:lvl>
+    <w:lvl w:ilvl="1" w:tplc="04090003" w:tentative="1">
+      <w:start w:val="1"/>
+      <w:numFmt w:val="bullet"/>
+      <w:lvlText w:val="o"/>
+      <w:lvlJc w:val="left"/>
+      <w:pPr>
+        <w:ind w:left="1440" w:hanging="360"/>
+      </w:pPr>
+      <w:rPr>
+        <w:rFonts w:ascii="Courier New" w:hAnsi="Courier New" w:cs="Courier New" w:hint="default"/>
+      </w:rPr>
+    </w:lvl>
+    <w:lvl w:ilvl="2" w:tplc="04090005" w:tentative="1">
+      <w:start w:val="1"/>
+      <w:numFmt w:val="bullet"/>
+      <w:lvlText w:val=""/>
+      <w:lvlJc w:val="left"/>
+      <w:pPr>
+        <w:ind w:left="2160" w:hanging="360"/>
+      </w:pPr>
+      <w:rPr>
+        <w:rFonts w:ascii="Wingdings" w:hAnsi="Wingdings" w:hint="default"/>
+      </w:rPr>
+    </w:lvl>
+    <w:lvl w:ilvl="3" w:tplc="04090001" w:tentative="1">
+      <w:start w:val="1"/>
+      <w:numFmt w:val="bullet"/>
+      <w:lvlText w:val=""/>
+      <w:lvlJc w:val="left"/>
+      <w:pPr>
+        <w:ind w:left="2880" w:hanging="360"/>
+      </w:pPr>
+      <w:rPr>
+        <w:rFonts w:ascii="Symbol" w:hAnsi="Symbol" w:hint="default"/>
+      </w:rPr>
+    </w:lvl>
+    <w:lvl w:ilvl="4" w:tplc="04090003" w:tentative="1">
+      <w:start w:val="1"/>
+      <w:numFmt w:val="bullet"/>
+      <w:lvlText w:val="o"/>
+      <w:lvlJc w:val="left"/>
+      <w:pPr>
+        <w:ind w:left="3600" w:hanging="360"/>
+      </w:pPr>
+      <w:rPr>
+        <w:rFonts w:ascii="Courier New" w:hAnsi="Courier New" w:cs="Courier New" w:hint="default"/>
+      </w:rPr>
+    </w:lvl>
+    <w:lvl w:ilvl="5" w:tplc="04090005" w:tentative="1">
+      <w:start w:val="1"/>
+      <w:numFmt w:val="bullet"/>
+      <w:lvlText w:val=""/>
+      <w:lvlJc w:val="left"/>
+      <w:pPr>
+        <w:ind w:left="4320" w:hanging="360"/>
+      </w:pPr>
+      <w:rPr>
+        <w:rFonts w:ascii="Wingdings" w:hAnsi="Wingdings" w:hint="default"/>
+      </w:rPr>
+    </w:lvl>
+    <w:lvl w:ilvl="6" w:tplc="04090001" w:tentative="1">
+      <w:start w:val="1"/>
+      <w:numFmt w:val="bullet"/>
+      <w:lvlText w:val=""/>
+      <w:lvlJc w:val="left"/>
+      <w:pPr>
+        <w:ind w:left="5040" w:hanging="360"/>
+      </w:pPr>
+      <w:rPr>
+        <w:rFonts w:ascii="Symbol" w:hAnsi="Symbol" w:hint="default"/>
+      </w:rPr>
+    </w:lvl>
+    <w:lvl w:ilvl="7" w:tplc="04090003" w:tentative="1">
+      <w:start w:val="1"/>
+      <w:numFmt w:val="bullet"/>
+      <w:lvlText w:val="o"/>
+      <w:lvlJc w:val="left"/>
+      <w:pPr>
+        <w:ind w:left="5760" w:hanging="360"/>
+      </w:pPr>
+      <w:rPr>
+        <w:rFonts w:ascii="Courier New" w:hAnsi="Courier New" w:cs="Courier New" w:hint="default"/>
+      </w:rPr>
+    </w:lvl>
+    <w:lvl w:ilvl="8" w:tplc="04090005" w:tentative="1">
+      <w:start w:val="1"/>
+      <w:numFmt w:val="bullet"/>
+      <w:lvlText w:val=""/>
+      <w:lvlJc w:val="left"/>
+      <w:pPr>
+        <w:ind w:left="6480" w:hanging="360"/>
+      </w:pPr>
+      <w:rPr>
+        <w:rFonts w:ascii="Wingdings" w:hAnsi="Wingdings" w:hint="default"/>
+      </w:rPr>
+    </w:lvl>
+  </w:abstractNum>
+  <w:abstractNum w:abstractNumId="10" w15:restartNumberingAfterBreak="0">
     <w:nsid w:val="79E934FF"/>
     <w:multiLevelType w:val="hybridMultilevel"/>
     <w:tmpl w:val="9E606758"/>
@@ -7416,7 +8035,7 @@
       </w:pPr>
     </w:lvl>
   </w:abstractNum>
-  <w:abstractNum w:abstractNumId="9" w15:restartNumberingAfterBreak="0">
+  <w:abstractNum w:abstractNumId="11" w15:restartNumberingAfterBreak="0">
     <w:nsid w:val="7F05360A"/>
     <w:multiLevelType w:val="hybridMultilevel"/>
     <w:tmpl w:val="A0D82FDC"/>
@@ -7503,10 +8122,10 @@
     </w:lvl>
   </w:abstractNum>
   <w:num w:numId="1">
-    <w:abstractNumId w:val="8"/>
+    <w:abstractNumId w:val="10"/>
   </w:num>
   <w:num w:numId="2">
-    <w:abstractNumId w:val="4"/>
+    <w:abstractNumId w:val="5"/>
   </w:num>
   <w:num w:numId="3">
     <w:abstractNumId w:val="1"/>
@@ -7518,19 +8137,25 @@
     <w:abstractNumId w:val="2"/>
   </w:num>
   <w:num w:numId="6">
+    <w:abstractNumId w:val="8"/>
+  </w:num>
+  <w:num w:numId="7">
     <w:abstractNumId w:val="7"/>
   </w:num>
-  <w:num w:numId="7">
+  <w:num w:numId="8">
     <w:abstractNumId w:val="6"/>
   </w:num>
-  <w:num w:numId="8">
-    <w:abstractNumId w:val="5"/>
-  </w:num>
   <w:num w:numId="9">
-    <w:abstractNumId w:val="9"/>
+    <w:abstractNumId w:val="11"/>
   </w:num>
   <w:num w:numId="10">
     <w:abstractNumId w:val="3"/>
+  </w:num>
+  <w:num w:numId="11">
+    <w:abstractNumId w:val="9"/>
+  </w:num>
+  <w:num w:numId="12">
+    <w:abstractNumId w:val="4"/>
   </w:num>
 </w:numbering>
 </file>
@@ -8536,7 +9161,7 @@
 </file>
 
 <file path=customXml/itemProps1.xml><?xml version="1.0" encoding="utf-8"?>
-<ds:datastoreItem xmlns:ds="http://schemas.openxmlformats.org/officeDocument/2006/customXml" ds:itemID="{8CE6B37A-DC6A-4FFF-BCD0-7B3010D1B05B}">
+<ds:datastoreItem xmlns:ds="http://schemas.openxmlformats.org/officeDocument/2006/customXml" ds:itemID="{02C715AB-F074-48C5-A273-7699AD461D54}">
   <ds:schemaRefs>
     <ds:schemaRef ds:uri="http://schemas.openxmlformats.org/officeDocument/2006/bibliography"/>
   </ds:schemaRefs>

</xml_diff>

<commit_message>
Zapoceto potpoglavlje strojno ucenje iz 3 cjeline, preostala su samo potpoglavlja 3.4.1-3
</commit_message>
<xml_diff>
--- a/Diplmoski_Marko_Rasetina.docx
+++ b/Diplmoski_Marko_Rasetina.docx
@@ -1510,7 +1510,7 @@
           <w:r>
             <w:fldChar w:fldCharType="separate"/>
           </w:r>
-          <w:hyperlink w:anchor="_Toc10289336" w:history="1">
+          <w:hyperlink w:anchor="_Toc10802930" w:history="1">
             <w:r>
               <w:rPr>
                 <w:rStyle w:val="Hyperlink"/>
@@ -1537,7 +1537,7 @@
                 <w:noProof/>
                 <w:webHidden/>
               </w:rPr>
-              <w:instrText xml:space="preserve"> PAGEREF _Toc10289336 \h </w:instrText>
+              <w:instrText xml:space="preserve"> PAGEREF _Toc10802930 \h </w:instrText>
             </w:r>
             <w:r>
               <w:rPr>
@@ -1578,7 +1578,7 @@
               <w:lang w:val="en-US"/>
             </w:rPr>
           </w:pPr>
-          <w:hyperlink w:anchor="_Toc10289337" w:history="1">
+          <w:hyperlink w:anchor="_Toc10802931" w:history="1">
             <w:r>
               <w:rPr>
                 <w:rStyle w:val="Hyperlink"/>
@@ -1605,7 +1605,7 @@
                 <w:noProof/>
                 <w:webHidden/>
               </w:rPr>
-              <w:instrText xml:space="preserve"> PAGEREF _Toc10289337 \h </w:instrText>
+              <w:instrText xml:space="preserve"> PAGEREF _Toc10802931 \h </w:instrText>
             </w:r>
             <w:r>
               <w:rPr>
@@ -1649,7 +1649,7 @@
               <w:lang w:val="en-US"/>
             </w:rPr>
           </w:pPr>
-          <w:hyperlink w:anchor="_Toc10289338" w:history="1">
+          <w:hyperlink w:anchor="_Toc10802932" w:history="1">
             <w:r>
               <w:rPr>
                 <w:rStyle w:val="Hyperlink"/>
@@ -1676,7 +1676,7 @@
                 <w:noProof/>
                 <w:webHidden/>
               </w:rPr>
-              <w:instrText xml:space="preserve"> PAGEREF _Toc10289338 \h </w:instrText>
+              <w:instrText xml:space="preserve"> PAGEREF _Toc10802932 \h </w:instrText>
             </w:r>
             <w:r>
               <w:rPr>
@@ -1720,7 +1720,7 @@
               <w:lang w:val="en-US"/>
             </w:rPr>
           </w:pPr>
-          <w:hyperlink w:anchor="_Toc10289339" w:history="1">
+          <w:hyperlink w:anchor="_Toc10802933" w:history="1">
             <w:r>
               <w:rPr>
                 <w:rStyle w:val="Hyperlink"/>
@@ -1747,7 +1747,7 @@
                 <w:noProof/>
                 <w:webHidden/>
               </w:rPr>
-              <w:instrText xml:space="preserve"> PAGEREF _Toc10289339 \h </w:instrText>
+              <w:instrText xml:space="preserve"> PAGEREF _Toc10802933 \h </w:instrText>
             </w:r>
             <w:r>
               <w:rPr>
@@ -1791,7 +1791,7 @@
               <w:lang w:val="en-US"/>
             </w:rPr>
           </w:pPr>
-          <w:hyperlink w:anchor="_Toc10289340" w:history="1">
+          <w:hyperlink w:anchor="_Toc10802934" w:history="1">
             <w:r>
               <w:rPr>
                 <w:rStyle w:val="Hyperlink"/>
@@ -1818,7 +1818,7 @@
                 <w:noProof/>
                 <w:webHidden/>
               </w:rPr>
-              <w:instrText xml:space="preserve"> PAGEREF _Toc10289340 \h </w:instrText>
+              <w:instrText xml:space="preserve"> PAGEREF _Toc10802934 \h </w:instrText>
             </w:r>
             <w:r>
               <w:rPr>
@@ -1859,7 +1859,7 @@
               <w:lang w:val="en-US"/>
             </w:rPr>
           </w:pPr>
-          <w:hyperlink w:anchor="_Toc10289341" w:history="1">
+          <w:hyperlink w:anchor="_Toc10802935" w:history="1">
             <w:r>
               <w:rPr>
                 <w:rStyle w:val="Hyperlink"/>
@@ -1886,7 +1886,7 @@
                 <w:noProof/>
                 <w:webHidden/>
               </w:rPr>
-              <w:instrText xml:space="preserve"> PAGEREF _Toc10289341 \h </w:instrText>
+              <w:instrText xml:space="preserve"> PAGEREF _Toc10802935 \h </w:instrText>
             </w:r>
             <w:r>
               <w:rPr>
@@ -1930,7 +1930,7 @@
               <w:lang w:val="en-US"/>
             </w:rPr>
           </w:pPr>
-          <w:hyperlink w:anchor="_Toc10289342" w:history="1">
+          <w:hyperlink w:anchor="_Toc10802936" w:history="1">
             <w:r>
               <w:rPr>
                 <w:rStyle w:val="Hyperlink"/>
@@ -1957,7 +1957,7 @@
                 <w:noProof/>
                 <w:webHidden/>
               </w:rPr>
-              <w:instrText xml:space="preserve"> PAGEREF _Toc10289342 \h </w:instrText>
+              <w:instrText xml:space="preserve"> PAGEREF _Toc10802936 \h </w:instrText>
             </w:r>
             <w:r>
               <w:rPr>
@@ -2001,7 +2001,7 @@
               <w:lang w:val="en-US"/>
             </w:rPr>
           </w:pPr>
-          <w:hyperlink w:anchor="_Toc10289343" w:history="1">
+          <w:hyperlink w:anchor="_Toc10802937" w:history="1">
             <w:r>
               <w:rPr>
                 <w:rStyle w:val="Hyperlink"/>
@@ -2028,7 +2028,7 @@
                 <w:noProof/>
                 <w:webHidden/>
               </w:rPr>
-              <w:instrText xml:space="preserve"> PAGEREF _Toc10289343 \h </w:instrText>
+              <w:instrText xml:space="preserve"> PAGEREF _Toc10802937 \h </w:instrText>
             </w:r>
             <w:r>
               <w:rPr>
@@ -2072,7 +2072,7 @@
               <w:lang w:val="en-US"/>
             </w:rPr>
           </w:pPr>
-          <w:hyperlink w:anchor="_Toc10289344" w:history="1">
+          <w:hyperlink w:anchor="_Toc10802938" w:history="1">
             <w:r>
               <w:rPr>
                 <w:rStyle w:val="Hyperlink"/>
@@ -2099,7 +2099,7 @@
                 <w:noProof/>
                 <w:webHidden/>
               </w:rPr>
-              <w:instrText xml:space="preserve"> PAGEREF _Toc10289344 \h </w:instrText>
+              <w:instrText xml:space="preserve"> PAGEREF _Toc10802938 \h </w:instrText>
             </w:r>
             <w:r>
               <w:rPr>
@@ -2143,7 +2143,7 @@
               <w:lang w:val="en-US"/>
             </w:rPr>
           </w:pPr>
-          <w:hyperlink w:anchor="_Toc10289345" w:history="1">
+          <w:hyperlink w:anchor="_Toc10802939" w:history="1">
             <w:r>
               <w:rPr>
                 <w:rStyle w:val="Hyperlink"/>
@@ -2170,7 +2170,7 @@
                 <w:noProof/>
                 <w:webHidden/>
               </w:rPr>
-              <w:instrText xml:space="preserve"> PAGEREF _Toc10289345 \h </w:instrText>
+              <w:instrText xml:space="preserve"> PAGEREF _Toc10802939 \h </w:instrText>
             </w:r>
             <w:r>
               <w:rPr>
@@ -2214,13 +2214,13 @@
               <w:lang w:val="en-US"/>
             </w:rPr>
           </w:pPr>
-          <w:hyperlink w:anchor="_Toc10289346" w:history="1">
+          <w:hyperlink w:anchor="_Toc10802940" w:history="1">
             <w:r>
               <w:rPr>
                 <w:rStyle w:val="Hyperlink"/>
                 <w:noProof/>
               </w:rPr>
-              <w:t>3.4.1. Nadzirano učenje</w:t>
+              <w:t>3.4.1. Učenje s obziron na ljudski nadzor</w:t>
             </w:r>
             <w:r>
               <w:rPr>
@@ -2241,7 +2241,7 @@
                 <w:noProof/>
                 <w:webHidden/>
               </w:rPr>
-              <w:instrText xml:space="preserve"> PAGEREF _Toc10289346 \h </w:instrText>
+              <w:instrText xml:space="preserve"> PAGEREF _Toc10802940 \h </w:instrText>
             </w:r>
             <w:r>
               <w:rPr>
@@ -2261,7 +2261,7 @@
                 <w:noProof/>
                 <w:webHidden/>
               </w:rPr>
-              <w:t>14</w:t>
+              <w:t>15</w:t>
             </w:r>
             <w:r>
               <w:rPr>
@@ -2285,13 +2285,13 @@
               <w:lang w:val="en-US"/>
             </w:rPr>
           </w:pPr>
-          <w:hyperlink w:anchor="_Toc10289347" w:history="1">
+          <w:hyperlink w:anchor="_Toc10802941" w:history="1">
             <w:r>
               <w:rPr>
                 <w:rStyle w:val="Hyperlink"/>
                 <w:noProof/>
               </w:rPr>
-              <w:t>3.4.2. Nenadzirano učenje</w:t>
+              <w:t>3.4.2. Izvanmrežno učenje i učenje na mreži</w:t>
             </w:r>
             <w:r>
               <w:rPr>
@@ -2312,7 +2312,7 @@
                 <w:noProof/>
                 <w:webHidden/>
               </w:rPr>
-              <w:instrText xml:space="preserve"> PAGEREF _Toc10289347 \h </w:instrText>
+              <w:instrText xml:space="preserve"> PAGEREF _Toc10802941 \h </w:instrText>
             </w:r>
             <w:r>
               <w:rPr>
@@ -2332,7 +2332,7 @@
                 <w:noProof/>
                 <w:webHidden/>
               </w:rPr>
-              <w:t>14</w:t>
+              <w:t>15</w:t>
             </w:r>
             <w:r>
               <w:rPr>
@@ -2356,13 +2356,13 @@
               <w:lang w:val="en-US"/>
             </w:rPr>
           </w:pPr>
-          <w:hyperlink w:anchor="_Toc10289348" w:history="1">
+          <w:hyperlink w:anchor="_Toc10802942" w:history="1">
             <w:r>
               <w:rPr>
                 <w:rStyle w:val="Hyperlink"/>
                 <w:noProof/>
               </w:rPr>
-              <w:t>3.4.3. Poboljšano učenje</w:t>
+              <w:t>3.4.3. Učenje na temelju primjera i učenje na temelju model</w:t>
             </w:r>
             <w:r>
               <w:rPr>
@@ -2383,7 +2383,7 @@
                 <w:noProof/>
                 <w:webHidden/>
               </w:rPr>
-              <w:instrText xml:space="preserve"> PAGEREF _Toc10289348 \h </w:instrText>
+              <w:instrText xml:space="preserve"> PAGEREF _Toc10802942 \h </w:instrText>
             </w:r>
             <w:r>
               <w:rPr>
@@ -2403,7 +2403,7 @@
                 <w:noProof/>
                 <w:webHidden/>
               </w:rPr>
-              <w:t>14</w:t>
+              <w:t>15</w:t>
             </w:r>
             <w:r>
               <w:rPr>
@@ -2424,7 +2424,7 @@
               <w:lang w:val="en-US"/>
             </w:rPr>
           </w:pPr>
-          <w:hyperlink w:anchor="_Toc10289349" w:history="1">
+          <w:hyperlink w:anchor="_Toc10802943" w:history="1">
             <w:r>
               <w:rPr>
                 <w:rStyle w:val="Hyperlink"/>
@@ -2451,7 +2451,7 @@
                 <w:noProof/>
                 <w:webHidden/>
               </w:rPr>
-              <w:instrText xml:space="preserve"> PAGEREF _Toc10289349 \h </w:instrText>
+              <w:instrText xml:space="preserve"> PAGEREF _Toc10802943 \h </w:instrText>
             </w:r>
             <w:r>
               <w:rPr>
@@ -2471,7 +2471,7 @@
                 <w:noProof/>
                 <w:webHidden/>
               </w:rPr>
-              <w:t>15</w:t>
+              <w:t>16</w:t>
             </w:r>
             <w:r>
               <w:rPr>
@@ -2495,7 +2495,7 @@
               <w:lang w:val="en-US"/>
             </w:rPr>
           </w:pPr>
-          <w:hyperlink w:anchor="_Toc10289350" w:history="1">
+          <w:hyperlink w:anchor="_Toc10802944" w:history="1">
             <w:r>
               <w:rPr>
                 <w:rStyle w:val="Hyperlink"/>
@@ -2522,7 +2522,7 @@
                 <w:noProof/>
                 <w:webHidden/>
               </w:rPr>
-              <w:instrText xml:space="preserve"> PAGEREF _Toc10289350 \h </w:instrText>
+              <w:instrText xml:space="preserve"> PAGEREF _Toc10802944 \h </w:instrText>
             </w:r>
             <w:r>
               <w:rPr>
@@ -2542,7 +2542,7 @@
                 <w:noProof/>
                 <w:webHidden/>
               </w:rPr>
-              <w:t>15</w:t>
+              <w:t>16</w:t>
             </w:r>
             <w:r>
               <w:rPr>
@@ -2563,7 +2563,7 @@
               <w:lang w:val="en-US"/>
             </w:rPr>
           </w:pPr>
-          <w:hyperlink w:anchor="_Toc10289351" w:history="1">
+          <w:hyperlink w:anchor="_Toc10802945" w:history="1">
             <w:r>
               <w:rPr>
                 <w:rStyle w:val="Hyperlink"/>
@@ -2590,7 +2590,7 @@
                 <w:noProof/>
                 <w:webHidden/>
               </w:rPr>
-              <w:instrText xml:space="preserve"> PAGEREF _Toc10289351 \h </w:instrText>
+              <w:instrText xml:space="preserve"> PAGEREF _Toc10802945 \h </w:instrText>
             </w:r>
             <w:r>
               <w:rPr>
@@ -2610,7 +2610,7 @@
                 <w:noProof/>
                 <w:webHidden/>
               </w:rPr>
-              <w:t>16</w:t>
+              <w:t>17</w:t>
             </w:r>
             <w:r>
               <w:rPr>
@@ -2631,7 +2631,7 @@
               <w:lang w:val="en-US"/>
             </w:rPr>
           </w:pPr>
-          <w:hyperlink w:anchor="_Toc10289352" w:history="1">
+          <w:hyperlink w:anchor="_Toc10802946" w:history="1">
             <w:r>
               <w:rPr>
                 <w:rStyle w:val="Hyperlink"/>
@@ -2658,7 +2658,7 @@
                 <w:noProof/>
                 <w:webHidden/>
               </w:rPr>
-              <w:instrText xml:space="preserve"> PAGEREF _Toc10289352 \h </w:instrText>
+              <w:instrText xml:space="preserve"> PAGEREF _Toc10802946 \h </w:instrText>
             </w:r>
             <w:r>
               <w:rPr>
@@ -2678,7 +2678,7 @@
                 <w:noProof/>
                 <w:webHidden/>
               </w:rPr>
-              <w:t>17</w:t>
+              <w:t>18</w:t>
             </w:r>
             <w:r>
               <w:rPr>
@@ -2699,7 +2699,7 @@
               <w:lang w:val="en-US"/>
             </w:rPr>
           </w:pPr>
-          <w:hyperlink w:anchor="_Toc10289353" w:history="1">
+          <w:hyperlink w:anchor="_Toc10802947" w:history="1">
             <w:r>
               <w:rPr>
                 <w:rStyle w:val="Hyperlink"/>
@@ -2726,7 +2726,7 @@
                 <w:noProof/>
                 <w:webHidden/>
               </w:rPr>
-              <w:instrText xml:space="preserve"> PAGEREF _Toc10289353 \h </w:instrText>
+              <w:instrText xml:space="preserve"> PAGEREF _Toc10802947 \h </w:instrText>
             </w:r>
             <w:r>
               <w:rPr>
@@ -2746,7 +2746,7 @@
                 <w:noProof/>
                 <w:webHidden/>
               </w:rPr>
-              <w:t>18</w:t>
+              <w:t>19</w:t>
             </w:r>
             <w:r>
               <w:rPr>
@@ -2767,7 +2767,7 @@
               <w:lang w:val="en-US"/>
             </w:rPr>
           </w:pPr>
-          <w:hyperlink w:anchor="_Toc10289354" w:history="1">
+          <w:hyperlink w:anchor="_Toc10802948" w:history="1">
             <w:r>
               <w:rPr>
                 <w:rStyle w:val="Hyperlink"/>
@@ -2794,7 +2794,7 @@
                 <w:noProof/>
                 <w:webHidden/>
               </w:rPr>
-              <w:instrText xml:space="preserve"> PAGEREF _Toc10289354 \h </w:instrText>
+              <w:instrText xml:space="preserve"> PAGEREF _Toc10802948 \h </w:instrText>
             </w:r>
             <w:r>
               <w:rPr>
@@ -2814,7 +2814,7 @@
                 <w:noProof/>
                 <w:webHidden/>
               </w:rPr>
-              <w:t>19</w:t>
+              <w:t>20</w:t>
             </w:r>
             <w:r>
               <w:rPr>
@@ -2835,7 +2835,7 @@
               <w:lang w:val="en-US"/>
             </w:rPr>
           </w:pPr>
-          <w:hyperlink w:anchor="_Toc10289355" w:history="1">
+          <w:hyperlink w:anchor="_Toc10802949" w:history="1">
             <w:r>
               <w:rPr>
                 <w:rStyle w:val="Hyperlink"/>
@@ -2862,7 +2862,7 @@
                 <w:noProof/>
                 <w:webHidden/>
               </w:rPr>
-              <w:instrText xml:space="preserve"> PAGEREF _Toc10289355 \h </w:instrText>
+              <w:instrText xml:space="preserve"> PAGEREF _Toc10802949 \h </w:instrText>
             </w:r>
             <w:r>
               <w:rPr>
@@ -2882,7 +2882,7 @@
                 <w:noProof/>
                 <w:webHidden/>
               </w:rPr>
-              <w:t>20</w:t>
+              <w:t>21</w:t>
             </w:r>
             <w:r>
               <w:rPr>
@@ -2903,7 +2903,7 @@
               <w:lang w:val="en-US"/>
             </w:rPr>
           </w:pPr>
-          <w:hyperlink w:anchor="_Toc10289356" w:history="1">
+          <w:hyperlink w:anchor="_Toc10802950" w:history="1">
             <w:r>
               <w:rPr>
                 <w:rStyle w:val="Hyperlink"/>
@@ -2930,7 +2930,7 @@
                 <w:noProof/>
                 <w:webHidden/>
               </w:rPr>
-              <w:instrText xml:space="preserve"> PAGEREF _Toc10289356 \h </w:instrText>
+              <w:instrText xml:space="preserve"> PAGEREF _Toc10802950 \h </w:instrText>
             </w:r>
             <w:r>
               <w:rPr>
@@ -2950,7 +2950,7 @@
                 <w:noProof/>
                 <w:webHidden/>
               </w:rPr>
-              <w:t>20</w:t>
+              <w:t>21</w:t>
             </w:r>
             <w:r>
               <w:rPr>
@@ -2971,7 +2971,7 @@
               <w:lang w:val="en-US"/>
             </w:rPr>
           </w:pPr>
-          <w:hyperlink w:anchor="_Toc10289357" w:history="1">
+          <w:hyperlink w:anchor="_Toc10802951" w:history="1">
             <w:r>
               <w:rPr>
                 <w:rStyle w:val="Hyperlink"/>
@@ -2998,7 +2998,7 @@
                 <w:noProof/>
                 <w:webHidden/>
               </w:rPr>
-              <w:instrText xml:space="preserve"> PAGEREF _Toc10289357 \h </w:instrText>
+              <w:instrText xml:space="preserve"> PAGEREF _Toc10802951 \h </w:instrText>
             </w:r>
             <w:r>
               <w:rPr>
@@ -3018,7 +3018,7 @@
                 <w:noProof/>
                 <w:webHidden/>
               </w:rPr>
-              <w:t>21</w:t>
+              <w:t>22</w:t>
             </w:r>
             <w:r>
               <w:rPr>
@@ -3039,7 +3039,7 @@
               <w:lang w:val="en-US"/>
             </w:rPr>
           </w:pPr>
-          <w:hyperlink w:anchor="_Toc10289358" w:history="1">
+          <w:hyperlink w:anchor="_Toc10802952" w:history="1">
             <w:r>
               <w:rPr>
                 <w:rStyle w:val="Hyperlink"/>
@@ -3066,7 +3066,7 @@
                 <w:noProof/>
                 <w:webHidden/>
               </w:rPr>
-              <w:instrText xml:space="preserve"> PAGEREF _Toc10289358 \h </w:instrText>
+              <w:instrText xml:space="preserve"> PAGEREF _Toc10802952 \h </w:instrText>
             </w:r>
             <w:r>
               <w:rPr>
@@ -3086,7 +3086,7 @@
                 <w:noProof/>
                 <w:webHidden/>
               </w:rPr>
-              <w:t>21</w:t>
+              <w:t>22</w:t>
             </w:r>
             <w:r>
               <w:rPr>
@@ -3107,7 +3107,7 @@
               <w:lang w:val="en-US"/>
             </w:rPr>
           </w:pPr>
-          <w:hyperlink w:anchor="_Toc10289359" w:history="1">
+          <w:hyperlink w:anchor="_Toc10802953" w:history="1">
             <w:r>
               <w:rPr>
                 <w:rStyle w:val="Hyperlink"/>
@@ -3134,7 +3134,7 @@
                 <w:noProof/>
                 <w:webHidden/>
               </w:rPr>
-              <w:instrText xml:space="preserve"> PAGEREF _Toc10289359 \h </w:instrText>
+              <w:instrText xml:space="preserve"> PAGEREF _Toc10802953 \h </w:instrText>
             </w:r>
             <w:r>
               <w:rPr>
@@ -3154,7 +3154,7 @@
                 <w:noProof/>
                 <w:webHidden/>
               </w:rPr>
-              <w:t>21</w:t>
+              <w:t>22</w:t>
             </w:r>
             <w:r>
               <w:rPr>
@@ -3198,7 +3198,7 @@
       <w:pPr>
         <w:pStyle w:val="Heading1"/>
       </w:pPr>
-      <w:bookmarkStart w:id="0" w:name="_Toc10289336"/>
+      <w:bookmarkStart w:id="0" w:name="_Toc10802930"/>
       <w:r>
         <w:lastRenderedPageBreak/>
         <w:t xml:space="preserve">1. </w:t>
@@ -3231,7 +3231,7 @@
       <w:pPr>
         <w:pStyle w:val="Heading1"/>
       </w:pPr>
-      <w:bookmarkStart w:id="2" w:name="_Toc10289337"/>
+      <w:bookmarkStart w:id="2" w:name="_Toc10802931"/>
       <w:r>
         <w:lastRenderedPageBreak/>
         <w:t xml:space="preserve">2. </w:t>
@@ -3250,7 +3250,7 @@
       <w:pPr>
         <w:pStyle w:val="Heading2"/>
       </w:pPr>
-      <w:bookmarkStart w:id="3" w:name="_Toc10289338"/>
+      <w:bookmarkStart w:id="3" w:name="_Toc10802932"/>
       <w:r>
         <w:t xml:space="preserve">2.1. </w:t>
       </w:r>
@@ -3717,7 +3717,7 @@
       <w:pPr>
         <w:pStyle w:val="Heading2"/>
       </w:pPr>
-      <w:bookmarkStart w:id="4" w:name="_Toc10289339"/>
+      <w:bookmarkStart w:id="4" w:name="_Toc10802933"/>
       <w:r>
         <w:t>2.2. Slika</w:t>
       </w:r>
@@ -3998,27 +3998,41 @@
           <w:sz w:val="24"/>
         </w:rPr>
       </w:pPr>
-      <w:bookmarkStart w:id="5" w:name="_Toc9343021"/>
+      <w:bookmarkStart w:id="5" w:name="_Toc10799194"/>
       <w:r>
         <w:rPr>
           <w:color w:val="auto"/>
           <w:sz w:val="24"/>
         </w:rPr>
-        <w:t>Slika 2.</w:t>
+        <w:t xml:space="preserve">Slika </w:t>
       </w:r>
       <w:r>
         <w:rPr>
           <w:color w:val="auto"/>
           <w:sz w:val="24"/>
         </w:rPr>
-        <w:fldChar w:fldCharType="begin"/>
+        <w:t>2</w:t>
       </w:r>
       <w:r>
         <w:rPr>
           <w:color w:val="auto"/>
           <w:sz w:val="24"/>
         </w:rPr>
-        <w:instrText xml:space="preserve"> SEQ Slika_2. \* ARABIC </w:instrText>
+        <w:t>.</w:t>
+      </w:r>
+      <w:r>
+        <w:rPr>
+          <w:color w:val="auto"/>
+          <w:sz w:val="24"/>
+        </w:rPr>
+        <w:fldChar w:fldCharType="begin"/>
+      </w:r>
+      <w:r>
+        <w:rPr>
+          <w:color w:val="auto"/>
+          <w:sz w:val="24"/>
+        </w:rPr>
+        <w:instrText xml:space="preserve"> SEQ Slika \* ARABIC \s 1 </w:instrText>
       </w:r>
       <w:r>
         <w:rPr>
@@ -4233,27 +4247,41 @@
           <w:sz w:val="24"/>
         </w:rPr>
       </w:pPr>
-      <w:bookmarkStart w:id="6" w:name="_Toc9343022"/>
+      <w:bookmarkStart w:id="6" w:name="_Toc10799195"/>
       <w:r>
         <w:rPr>
           <w:color w:val="auto"/>
           <w:sz w:val="24"/>
         </w:rPr>
-        <w:t>Slika 2.</w:t>
+        <w:t xml:space="preserve">Slika </w:t>
       </w:r>
       <w:r>
         <w:rPr>
           <w:color w:val="auto"/>
           <w:sz w:val="24"/>
         </w:rPr>
-        <w:fldChar w:fldCharType="begin"/>
+        <w:t>2</w:t>
       </w:r>
       <w:r>
         <w:rPr>
           <w:color w:val="auto"/>
           <w:sz w:val="24"/>
         </w:rPr>
-        <w:instrText xml:space="preserve"> SEQ Slika_2. \* ARABIC </w:instrText>
+        <w:t>.</w:t>
+      </w:r>
+      <w:r>
+        <w:rPr>
+          <w:color w:val="auto"/>
+          <w:sz w:val="24"/>
+        </w:rPr>
+        <w:fldChar w:fldCharType="begin"/>
+      </w:r>
+      <w:r>
+        <w:rPr>
+          <w:color w:val="auto"/>
+          <w:sz w:val="24"/>
+        </w:rPr>
+        <w:instrText xml:space="preserve"> SEQ Slika \* ARABIC \s 1 </w:instrText>
       </w:r>
       <w:r>
         <w:rPr>
@@ -4289,21 +4317,14 @@
           <w:color w:val="auto"/>
           <w:sz w:val="24"/>
         </w:rPr>
-        <w:t xml:space="preserve"> Analogni signal (lijevo)</w:t>
+        <w:t xml:space="preserve"> </w:t>
       </w:r>
       <w:r>
         <w:rPr>
           <w:color w:val="auto"/>
           <w:sz w:val="24"/>
         </w:rPr>
-        <w:t xml:space="preserve"> </w:t>
-      </w:r>
-      <w:r>
-        <w:rPr>
-          <w:color w:val="auto"/>
-          <w:sz w:val="24"/>
-        </w:rPr>
-        <w:t>i digitalni signal (desno)</w:t>
+        <w:t>Analogni signal (lijevo) i digitalni signal (desno)</w:t>
       </w:r>
       <w:bookmarkEnd w:id="6"/>
     </w:p>
@@ -4443,16 +4464,8 @@
         <w:rPr>
           <w:lang w:val="en-US"/>
         </w:rPr>
-        <w:t xml:space="preserve">= 24 </w:t>
-      </w:r>
-      <w:proofErr w:type="spellStart"/>
-      <w:r>
-        <w:rPr>
-          <w:lang w:val="en-US"/>
-        </w:rPr>
-        <w:t>bita</w:t>
-      </w:r>
-      <w:proofErr w:type="spellEnd"/>
+        <w:t>= 24 bita</w:t>
+      </w:r>
       <w:r>
         <w:t>).</w:t>
       </w:r>
@@ -4481,7 +4494,7 @@
       <w:pPr>
         <w:pStyle w:val="Heading2"/>
       </w:pPr>
-      <w:bookmarkStart w:id="7" w:name="_Toc10289340"/>
+      <w:bookmarkStart w:id="7" w:name="_Toc10802934"/>
       <w:r>
         <w:lastRenderedPageBreak/>
         <w:t>2.3. Video signal</w:t>
@@ -4788,7 +4801,7 @@
         <w:pStyle w:val="Heading1"/>
         <w:spacing w:line="360" w:lineRule="auto"/>
       </w:pPr>
-      <w:bookmarkStart w:id="8" w:name="_Toc10289341"/>
+      <w:bookmarkStart w:id="8" w:name="_Toc10802935"/>
       <w:r>
         <w:lastRenderedPageBreak/>
         <w:t>3. UMJETNA INTELIGENCIJA</w:t>
@@ -4804,7 +4817,7 @@
       <w:pPr>
         <w:pStyle w:val="Heading2"/>
       </w:pPr>
-      <w:bookmarkStart w:id="9" w:name="_Toc10289342"/>
+      <w:bookmarkStart w:id="9" w:name="_Toc10802936"/>
       <w:r>
         <w:t>3.1.</w:t>
       </w:r>
@@ -5177,7 +5190,7 @@
       <w:pPr>
         <w:pStyle w:val="Heading2"/>
       </w:pPr>
-      <w:bookmarkStart w:id="10" w:name="_Toc10289343"/>
+      <w:bookmarkStart w:id="10" w:name="_Toc10802937"/>
       <w:r>
         <w:t xml:space="preserve">3.2. </w:t>
       </w:r>
@@ -5577,7 +5590,7 @@
       <w:pPr>
         <w:pStyle w:val="Heading2"/>
       </w:pPr>
-      <w:bookmarkStart w:id="11" w:name="_Toc10289344"/>
+      <w:bookmarkStart w:id="11" w:name="_Toc10802938"/>
       <w:r>
         <w:t>3.3. Problematika i primjena umjetne inteligencije</w:t>
       </w:r>
@@ -5598,13 +5611,7 @@
         <w:t>Iako je u vrijeme nastanka ideje o umjetnoj inteligenciji bila osnovna ideja stvoriti stroj koji će se ponašati na in</w:t>
       </w:r>
       <w:r>
-        <w:t xml:space="preserve">teligentan </w:t>
-      </w:r>
-      <w:r>
-        <w:t>način,</w:t>
-      </w:r>
-      <w:r>
-        <w:t xml:space="preserve"> slično čovjeku, ubrzo se shvatilo da je problematika </w:t>
+        <w:t xml:space="preserve">teligentan način, slično čovjeku, ubrzo se shvatilo da je problematika </w:t>
       </w:r>
       <w:r>
         <w:t>puno veća nego što se činilo na</w:t>
@@ -5644,7 +5651,19 @@
         <w:t xml:space="preserve">. </w:t>
       </w:r>
       <w:r>
-        <w:t xml:space="preserve">Zato se krenilo s drukčijim pristupom. Umjesto da se radi jedan jedinstveni sustav problem se podijelio na pod probleme i radi se na tome da se svaki pod problem riješi. </w:t>
+        <w:t>Zato se krenilo s drukčijim pristupom. Umjesto da se radi jedan jedinstveni sustav</w:t>
+      </w:r>
+      <w:r>
+        <w:t>,</w:t>
+      </w:r>
+      <w:r>
+        <w:t xml:space="preserve"> problem se podijelio na pod probleme i radi se na tome da se svaki pod problem riješi</w:t>
+      </w:r>
+      <w:r>
+        <w:t xml:space="preserve"> zasebno</w:t>
+      </w:r>
+      <w:r>
+        <w:t xml:space="preserve">. </w:t>
       </w:r>
       <w:r>
         <w:t>Najviše pažnje su dobile idući</w:t>
@@ -5872,7 +5891,10 @@
         <w:t>Vlada</w:t>
       </w:r>
       <w:r>
-        <w:t xml:space="preserve"> (alokacija resursa, predvidivi scenariji, uvidi u velikim skupovima podataka, itd.)</w:t>
+        <w:t xml:space="preserve"> (alokacija resursa, predvidjet</w:t>
+      </w:r>
+      <w:r>
+        <w:t>i scenarij, uvidi u velikim skupovima podataka, itd.)</w:t>
       </w:r>
       <w:r>
         <w:t>,</w:t>
@@ -5977,7 +5999,7 @@
       <w:pPr>
         <w:pStyle w:val="Heading2"/>
       </w:pPr>
-      <w:bookmarkStart w:id="12" w:name="_Toc10289345"/>
+      <w:bookmarkStart w:id="12" w:name="_Toc10802939"/>
       <w:r>
         <w:lastRenderedPageBreak/>
         <w:t>3.4</w:t>
@@ -5999,6 +6021,307 @@
         <w:jc w:val="both"/>
       </w:pPr>
       <w:r>
+        <w:t>Potpolja u umjetnoj inteligeniji je puno (slika 3.1.), a u ovom poglavlju ćemo se dotaknuti jednog od njih (strojno učenje) te kroz iduću cjelinu dati uvod u još jedno potpoglavlje (neuronske mreže) jer su nam ta dva potpoglavlja od velikog značenje jer se ovaj rad temelji na njima.</w:t>
+      </w:r>
+    </w:p>
+    <w:p>
+      <w:pPr>
+        <w:spacing w:line="360" w:lineRule="auto"/>
+        <w:jc w:val="both"/>
+      </w:pPr>
+    </w:p>
+    <w:p>
+      <w:pPr>
+        <w:keepNext/>
+        <w:spacing w:line="360" w:lineRule="auto"/>
+        <w:jc w:val="both"/>
+      </w:pPr>
+      <w:r>
+        <w:rPr>
+          <w:noProof/>
+          <w:lang w:val="en-US"/>
+        </w:rPr>
+        <w:drawing>
+          <wp:inline distT="0" distB="0" distL="0" distR="0" wp14:anchorId="35315E0D">
+            <wp:extent cx="5736590" cy="3340735"/>
+            <wp:effectExtent l="0" t="0" r="0" b="0"/>
+            <wp:docPr id="11" name="Picture 11"/>
+            <wp:cNvGraphicFramePr>
+              <a:graphicFrameLocks xmlns:a="http://schemas.openxmlformats.org/drawingml/2006/main" noChangeAspect="1"/>
+            </wp:cNvGraphicFramePr>
+            <a:graphic xmlns:a="http://schemas.openxmlformats.org/drawingml/2006/main">
+              <a:graphicData uri="http://schemas.openxmlformats.org/drawingml/2006/picture">
+                <pic:pic xmlns:pic="http://schemas.openxmlformats.org/drawingml/2006/picture">
+                  <pic:nvPicPr>
+                    <pic:cNvPr id="0" name="Picture 2"/>
+                    <pic:cNvPicPr>
+                      <a:picLocks noChangeAspect="1" noChangeArrowheads="1"/>
+                    </pic:cNvPicPr>
+                  </pic:nvPicPr>
+                  <pic:blipFill>
+                    <a:blip r:embed="rId13">
+                      <a:extLst>
+                        <a:ext uri="{28A0092B-C50C-407E-A947-70E740481C1C}">
+                          <a14:useLocalDpi xmlns:a14="http://schemas.microsoft.com/office/drawing/2010/main" val="0"/>
+                        </a:ext>
+                      </a:extLst>
+                    </a:blip>
+                    <a:srcRect/>
+                    <a:stretch>
+                      <a:fillRect/>
+                    </a:stretch>
+                  </pic:blipFill>
+                  <pic:spPr bwMode="auto">
+                    <a:xfrm>
+                      <a:off x="0" y="0"/>
+                      <a:ext cx="5736590" cy="3340735"/>
+                    </a:xfrm>
+                    <a:prstGeom prst="rect">
+                      <a:avLst/>
+                    </a:prstGeom>
+                    <a:noFill/>
+                  </pic:spPr>
+                </pic:pic>
+              </a:graphicData>
+            </a:graphic>
+          </wp:inline>
+        </w:drawing>
+      </w:r>
+    </w:p>
+    <w:p>
+      <w:pPr>
+        <w:pStyle w:val="Caption"/>
+        <w:jc w:val="center"/>
+        <w:rPr>
+          <w:color w:val="auto"/>
+          <w:sz w:val="24"/>
+        </w:rPr>
+      </w:pPr>
+      <w:bookmarkStart w:id="13" w:name="_Toc10799196"/>
+      <w:r>
+        <w:rPr>
+          <w:color w:val="auto"/>
+          <w:sz w:val="24"/>
+        </w:rPr>
+        <w:t xml:space="preserve">Slika </w:t>
+      </w:r>
+      <w:r>
+        <w:rPr>
+          <w:color w:val="auto"/>
+          <w:sz w:val="24"/>
+        </w:rPr>
+        <w:t>3</w:t>
+      </w:r>
+      <w:r>
+        <w:rPr>
+          <w:color w:val="auto"/>
+          <w:sz w:val="24"/>
+        </w:rPr>
+        <w:t>.</w:t>
+      </w:r>
+      <w:r>
+        <w:rPr>
+          <w:color w:val="auto"/>
+          <w:sz w:val="24"/>
+        </w:rPr>
+        <w:fldChar w:fldCharType="begin"/>
+      </w:r>
+      <w:r>
+        <w:rPr>
+          <w:color w:val="auto"/>
+          <w:sz w:val="24"/>
+        </w:rPr>
+        <w:instrText xml:space="preserve"> SEQ Slika \* ARABIC \s 1 </w:instrText>
+      </w:r>
+      <w:r>
+        <w:rPr>
+          <w:color w:val="auto"/>
+          <w:sz w:val="24"/>
+        </w:rPr>
+        <w:fldChar w:fldCharType="separate"/>
+      </w:r>
+      <w:r>
+        <w:rPr>
+          <w:noProof/>
+          <w:color w:val="auto"/>
+          <w:sz w:val="24"/>
+        </w:rPr>
+        <w:t>1</w:t>
+      </w:r>
+      <w:r>
+        <w:rPr>
+          <w:color w:val="auto"/>
+          <w:sz w:val="24"/>
+        </w:rPr>
+        <w:fldChar w:fldCharType="end"/>
+      </w:r>
+      <w:r>
+        <w:rPr>
+          <w:color w:val="auto"/>
+          <w:sz w:val="24"/>
+        </w:rPr>
+        <w:t>. Potpolja umjetne inteligencije</w:t>
+      </w:r>
+      <w:bookmarkEnd w:id="13"/>
+    </w:p>
+    <w:p>
+      <w:pPr>
+        <w:spacing w:line="360" w:lineRule="auto"/>
+        <w:jc w:val="both"/>
+      </w:pPr>
+    </w:p>
+    <w:p>
+      <w:pPr>
+        <w:spacing w:line="360" w:lineRule="auto"/>
+        <w:jc w:val="both"/>
+      </w:pPr>
+      <w:r>
+        <w:t xml:space="preserve">Strojno učenje predstavlja granu u umjetnoj inteligenciji koja se bavi istraživanjem i primjenom modela koji riješavaju problem učenja na osnovu danih podataka  koje će stroju ono predstavljati predznanje kojim će kasnije taj model riješavati nove, za stroj do tada neviđene, zadatke. </w:t>
+      </w:r>
+    </w:p>
+    <w:p>
+      <w:pPr>
+        <w:spacing w:line="360" w:lineRule="auto"/>
+        <w:jc w:val="both"/>
+      </w:pPr>
+      <w:r>
+        <w:t>„Kažemo da je računalni program naučio iz iskustva E s obzirom na neki zadatak T i neke mjere performanse P, ako se njegova performansa na zadatak T, mjerena ko performansa P, poboljšala s iskustvom E.“ Tom Mitchell, 1997. [7]</w:t>
+      </w:r>
+    </w:p>
+    <w:p>
+      <w:pPr>
+        <w:spacing w:line="360" w:lineRule="auto"/>
+        <w:jc w:val="both"/>
+      </w:pPr>
+      <w:r>
+        <w:lastRenderedPageBreak/>
+        <w:t>Kod strojnog učenja postoji mnogo različitih sustava, a njih bi mogli kategorizirati u neku od sljedećih kategorija na temelju sljedećih kriterija:</w:t>
+      </w:r>
+    </w:p>
+    <w:p>
+      <w:pPr>
+        <w:pStyle w:val="ListParagraph"/>
+        <w:numPr>
+          <w:ilvl w:val="0"/>
+          <w:numId w:val="13"/>
+        </w:numPr>
+        <w:spacing w:line="360" w:lineRule="auto"/>
+        <w:jc w:val="both"/>
+      </w:pPr>
+      <w:r>
+        <w:t>Jesu li ili nisu li trenirani s obzirom na ljudski nadzor</w:t>
+      </w:r>
+      <w:r>
+        <w:t>,</w:t>
+      </w:r>
+    </w:p>
+    <w:p>
+      <w:pPr>
+        <w:pStyle w:val="ListParagraph"/>
+        <w:numPr>
+          <w:ilvl w:val="0"/>
+          <w:numId w:val="13"/>
+        </w:numPr>
+        <w:spacing w:line="360" w:lineRule="auto"/>
+        <w:jc w:val="both"/>
+      </w:pPr>
+      <w:r>
+        <w:t>Mogu li ili ne mogu li učiti inkrementalno u letu</w:t>
+      </w:r>
+      <w:r>
+        <w:t>,</w:t>
+      </w:r>
+    </w:p>
+    <w:p>
+      <w:pPr>
+        <w:pStyle w:val="ListParagraph"/>
+        <w:numPr>
+          <w:ilvl w:val="0"/>
+          <w:numId w:val="13"/>
+        </w:numPr>
+        <w:spacing w:line="360" w:lineRule="auto"/>
+        <w:jc w:val="both"/>
+      </w:pPr>
+      <w:r>
+        <w:t>Jeli radi tako što uspoređuju nove podatke sa starima ili umjsto toga pronađu uzorak u podacima za treniranje (učenje) i onda izgrade prediktivni model.</w:t>
+      </w:r>
+    </w:p>
+    <w:p>
+      <w:pPr>
+        <w:spacing w:line="360" w:lineRule="auto"/>
+        <w:jc w:val="both"/>
+      </w:pPr>
+    </w:p>
+    <w:p>
+      <w:pPr>
+        <w:pStyle w:val="Heading3"/>
+        <w:spacing w:line="360" w:lineRule="auto"/>
+      </w:pPr>
+      <w:bookmarkStart w:id="14" w:name="_Toc10802940"/>
+      <w:r>
+        <w:t>3.4</w:t>
+      </w:r>
+      <w:r>
+        <w:t xml:space="preserve">.1. </w:t>
+      </w:r>
+      <w:r>
+        <w:t>Učenje s obziron na ljudski nadzor</w:t>
+      </w:r>
+      <w:bookmarkEnd w:id="14"/>
+    </w:p>
+    <w:p>
+      <w:pPr>
+        <w:spacing w:line="360" w:lineRule="auto"/>
+        <w:jc w:val="both"/>
+      </w:pPr>
+    </w:p>
+    <w:p>
+      <w:pPr>
+        <w:spacing w:line="360" w:lineRule="auto"/>
+        <w:jc w:val="both"/>
+      </w:pPr>
+      <w:r>
+        <w:t>Nešto..</w:t>
+      </w:r>
+    </w:p>
+    <w:p>
+      <w:pPr>
+        <w:spacing w:line="360" w:lineRule="auto"/>
+        <w:jc w:val="both"/>
+      </w:pPr>
+    </w:p>
+    <w:p>
+      <w:pPr>
+        <w:pStyle w:val="Heading3"/>
+        <w:spacing w:line="360" w:lineRule="auto"/>
+      </w:pPr>
+      <w:bookmarkStart w:id="15" w:name="_Toc10802941"/>
+      <w:r>
+        <w:t>3.4</w:t>
+      </w:r>
+      <w:r>
+        <w:t xml:space="preserve">.2. </w:t>
+      </w:r>
+      <w:r>
+        <w:t>Izvanmrežno</w:t>
+      </w:r>
+      <w:r>
+        <w:t xml:space="preserve"> učenje i učenje na mreži</w:t>
+      </w:r>
+      <w:bookmarkEnd w:id="15"/>
+    </w:p>
+    <w:p>
+      <w:pPr>
+        <w:spacing w:line="360" w:lineRule="auto"/>
+        <w:jc w:val="both"/>
+      </w:pPr>
+    </w:p>
+    <w:p>
+      <w:pPr>
+        <w:spacing w:line="360" w:lineRule="auto"/>
+        <w:jc w:val="both"/>
+      </w:pPr>
+      <w:r>
         <w:t>Nešto...</w:t>
       </w:r>
     </w:p>
@@ -6013,14 +6336,26 @@
         <w:pStyle w:val="Heading3"/>
         <w:spacing w:line="360" w:lineRule="auto"/>
       </w:pPr>
-      <w:bookmarkStart w:id="13" w:name="_Toc10289346"/>
+      <w:bookmarkStart w:id="16" w:name="_Toc10802942"/>
       <w:r>
         <w:t>3.4</w:t>
       </w:r>
       <w:r>
-        <w:t>.1. Nadzirano učenje</w:t>
-      </w:r>
-      <w:bookmarkEnd w:id="13"/>
+        <w:t xml:space="preserve">.3. </w:t>
+      </w:r>
+      <w:r>
+        <w:t>Učenje na temelju</w:t>
+      </w:r>
+      <w:r>
+        <w:t xml:space="preserve"> primjera</w:t>
+      </w:r>
+      <w:r>
+        <w:t xml:space="preserve"> i učenje</w:t>
+      </w:r>
+      <w:r>
+        <w:t xml:space="preserve"> na temelju model</w:t>
+      </w:r>
+      <w:bookmarkEnd w:id="16"/>
     </w:p>
     <w:p>
       <w:pPr>
@@ -6039,82 +6374,6 @@
     </w:p>
     <w:p>
       <w:pPr>
-        <w:spacing w:line="360" w:lineRule="auto"/>
-        <w:jc w:val="both"/>
-      </w:pPr>
-    </w:p>
-    <w:p>
-      <w:pPr>
-        <w:pStyle w:val="Heading3"/>
-        <w:spacing w:line="360" w:lineRule="auto"/>
-      </w:pPr>
-      <w:bookmarkStart w:id="14" w:name="_Toc10289347"/>
-      <w:r>
-        <w:t>3.4</w:t>
-      </w:r>
-      <w:r>
-        <w:t>.2. Nenadzirano učenje</w:t>
-      </w:r>
-      <w:bookmarkEnd w:id="14"/>
-    </w:p>
-    <w:p>
-      <w:pPr>
-        <w:spacing w:line="360" w:lineRule="auto"/>
-        <w:jc w:val="both"/>
-      </w:pPr>
-    </w:p>
-    <w:p>
-      <w:pPr>
-        <w:spacing w:line="360" w:lineRule="auto"/>
-        <w:jc w:val="both"/>
-      </w:pPr>
-      <w:r>
-        <w:t>Nešto...</w:t>
-      </w:r>
-    </w:p>
-    <w:p>
-      <w:pPr>
-        <w:spacing w:line="360" w:lineRule="auto"/>
-        <w:jc w:val="both"/>
-      </w:pPr>
-    </w:p>
-    <w:p>
-      <w:pPr>
-        <w:pStyle w:val="Heading3"/>
-        <w:spacing w:line="360" w:lineRule="auto"/>
-      </w:pPr>
-      <w:bookmarkStart w:id="15" w:name="_Toc10289348"/>
-      <w:r>
-        <w:t>3.4</w:t>
-      </w:r>
-      <w:r>
-        <w:t xml:space="preserve">.3. </w:t>
-      </w:r>
-      <w:r>
-        <w:t>Poboljšano</w:t>
-      </w:r>
-      <w:r>
-        <w:t xml:space="preserve"> učenje</w:t>
-      </w:r>
-      <w:bookmarkEnd w:id="15"/>
-    </w:p>
-    <w:p>
-      <w:pPr>
-        <w:spacing w:line="360" w:lineRule="auto"/>
-        <w:jc w:val="both"/>
-      </w:pPr>
-    </w:p>
-    <w:p>
-      <w:pPr>
-        <w:spacing w:line="360" w:lineRule="auto"/>
-        <w:jc w:val="both"/>
-      </w:pPr>
-      <w:r>
-        <w:t>Nešto...</w:t>
-      </w:r>
-    </w:p>
-    <w:p>
-      <w:pPr>
         <w:jc w:val="both"/>
       </w:pPr>
       <w:r>
@@ -6125,23 +6384,23 @@
       <w:pPr>
         <w:pStyle w:val="Heading1"/>
       </w:pPr>
-      <w:bookmarkStart w:id="16" w:name="_Toc10289349"/>
+      <w:bookmarkStart w:id="17" w:name="_Toc10802943"/>
       <w:r>
         <w:lastRenderedPageBreak/>
         <w:t>4. NEURONSKE MREŽE</w:t>
       </w:r>
-      <w:bookmarkEnd w:id="16"/>
+      <w:bookmarkEnd w:id="17"/>
     </w:p>
     <w:p/>
     <w:p>
       <w:pPr>
         <w:pStyle w:val="Heading2"/>
       </w:pPr>
-      <w:bookmarkStart w:id="17" w:name="_Toc10289350"/>
+      <w:bookmarkStart w:id="18" w:name="_Toc10802944"/>
       <w:r>
         <w:t>4.1. Duboko učenje</w:t>
       </w:r>
-      <w:bookmarkEnd w:id="17"/>
+      <w:bookmarkEnd w:id="18"/>
     </w:p>
     <w:p/>
     <w:p>
@@ -6158,12 +6417,12 @@
       <w:pPr>
         <w:pStyle w:val="Heading1"/>
       </w:pPr>
-      <w:bookmarkStart w:id="18" w:name="_Toc10289351"/>
+      <w:bookmarkStart w:id="19" w:name="_Toc10802945"/>
       <w:r>
         <w:lastRenderedPageBreak/>
         <w:t>5. KOMPJUTERSKI VID</w:t>
       </w:r>
-      <w:bookmarkEnd w:id="18"/>
+      <w:bookmarkEnd w:id="19"/>
     </w:p>
     <w:p/>
     <w:p>
@@ -6180,12 +6439,12 @@
       <w:pPr>
         <w:pStyle w:val="Heading1"/>
       </w:pPr>
-      <w:bookmarkStart w:id="19" w:name="_Toc10289352"/>
+      <w:bookmarkStart w:id="20" w:name="_Toc10802946"/>
       <w:r>
         <w:lastRenderedPageBreak/>
         <w:t>LITERATURA</w:t>
       </w:r>
-      <w:bookmarkEnd w:id="19"/>
+      <w:bookmarkEnd w:id="20"/>
     </w:p>
     <w:p>
       <w:pPr>
@@ -6303,6 +6562,32 @@
         <w:spacing w:line="360" w:lineRule="auto"/>
         <w:jc w:val="both"/>
       </w:pPr>
+      <w:r>
+        <w:t>Aurélien Géron</w:t>
+      </w:r>
+      <w:r>
+        <w:t xml:space="preserve">: „Hands-On Machine Learning with Scikit-Learn </w:t>
+      </w:r>
+      <w:r>
+        <w:rPr>
+          <w:lang w:val="en-US"/>
+        </w:rPr>
+        <w:t>&amp;</w:t>
+      </w:r>
+      <w:r>
+        <w:t xml:space="preserve"> TensorFlow“, 2017.</w:t>
+      </w:r>
+    </w:p>
+    <w:p>
+      <w:pPr>
+        <w:pStyle w:val="ListParagraph"/>
+        <w:numPr>
+          <w:ilvl w:val="0"/>
+          <w:numId w:val="10"/>
+        </w:numPr>
+        <w:spacing w:line="360" w:lineRule="auto"/>
+        <w:jc w:val="both"/>
+      </w:pPr>
     </w:p>
     <w:p>
       <w:r>
@@ -6313,12 +6598,12 @@
       <w:pPr>
         <w:pStyle w:val="Heading1"/>
       </w:pPr>
-      <w:bookmarkStart w:id="20" w:name="_Toc10289353"/>
+      <w:bookmarkStart w:id="21" w:name="_Toc10802947"/>
       <w:r>
         <w:lastRenderedPageBreak/>
         <w:t>POPIS SLIKA</w:t>
       </w:r>
-      <w:bookmarkEnd w:id="20"/>
+      <w:bookmarkEnd w:id="21"/>
     </w:p>
     <w:p>
       <w:pPr>
@@ -6344,12 +6629,12 @@
         <w:fldChar w:fldCharType="begin"/>
       </w:r>
       <w:r>
-        <w:instrText xml:space="preserve"> TOC \h \z \c "Slika 2." </w:instrText>
+        <w:instrText xml:space="preserve"> TOC \h \z \c "Slika" </w:instrText>
       </w:r>
       <w:r>
         <w:fldChar w:fldCharType="separate"/>
       </w:r>
-      <w:hyperlink w:anchor="_Toc9343021" w:history="1">
+      <w:hyperlink w:anchor="_Toc10799194" w:history="1">
         <w:r>
           <w:rPr>
             <w:rStyle w:val="Hyperlink"/>
@@ -6376,7 +6661,7 @@
             <w:noProof/>
             <w:webHidden/>
           </w:rPr>
-          <w:instrText xml:space="preserve"> PAGEREF _Toc9343021 \h </w:instrText>
+          <w:instrText xml:space="preserve"> PAGEREF _Toc10799194 \h </w:instrText>
         </w:r>
         <w:r>
           <w:rPr>
@@ -6421,7 +6706,7 @@
           <w:lang w:val="en-US"/>
         </w:rPr>
       </w:pPr>
-      <w:hyperlink w:anchor="_Toc9343022" w:history="1">
+      <w:hyperlink w:anchor="_Toc10799195" w:history="1">
         <w:r>
           <w:rPr>
             <w:rStyle w:val="Hyperlink"/>
@@ -6448,7 +6733,7 @@
             <w:noProof/>
             <w:webHidden/>
           </w:rPr>
-          <w:instrText xml:space="preserve"> PAGEREF _Toc9343022 \h </w:instrText>
+          <w:instrText xml:space="preserve"> PAGEREF _Toc10799195 \h </w:instrText>
         </w:r>
         <w:r>
           <w:rPr>
@@ -6481,6 +6766,78 @@
     </w:p>
     <w:p>
       <w:pPr>
+        <w:pStyle w:val="TableofFigures"/>
+        <w:tabs>
+          <w:tab w:val="right" w:leader="dot" w:pos="9020"/>
+        </w:tabs>
+        <w:spacing w:line="360" w:lineRule="auto"/>
+        <w:rPr>
+          <w:rFonts w:asciiTheme="minorHAnsi" w:eastAsiaTheme="minorEastAsia" w:hAnsiTheme="minorHAnsi"/>
+          <w:noProof/>
+          <w:sz w:val="22"/>
+          <w:lang w:val="en-US"/>
+        </w:rPr>
+      </w:pPr>
+      <w:hyperlink w:anchor="_Toc10799196" w:history="1">
+        <w:r>
+          <w:rPr>
+            <w:rStyle w:val="Hyperlink"/>
+            <w:noProof/>
+          </w:rPr>
+          <w:t>Slika 3.1. Potpolja umjetne inteligencije</w:t>
+        </w:r>
+        <w:r>
+          <w:rPr>
+            <w:noProof/>
+            <w:webHidden/>
+          </w:rPr>
+          <w:tab/>
+        </w:r>
+        <w:r>
+          <w:rPr>
+            <w:noProof/>
+            <w:webHidden/>
+          </w:rPr>
+          <w:fldChar w:fldCharType="begin"/>
+        </w:r>
+        <w:r>
+          <w:rPr>
+            <w:noProof/>
+            <w:webHidden/>
+          </w:rPr>
+          <w:instrText xml:space="preserve"> PAGEREF _Toc10799196 \h </w:instrText>
+        </w:r>
+        <w:r>
+          <w:rPr>
+            <w:noProof/>
+            <w:webHidden/>
+          </w:rPr>
+        </w:r>
+        <w:r>
+          <w:rPr>
+            <w:noProof/>
+            <w:webHidden/>
+          </w:rPr>
+          <w:fldChar w:fldCharType="separate"/>
+        </w:r>
+        <w:r>
+          <w:rPr>
+            <w:noProof/>
+            <w:webHidden/>
+          </w:rPr>
+          <w:t>14</w:t>
+        </w:r>
+        <w:r>
+          <w:rPr>
+            <w:noProof/>
+            <w:webHidden/>
+          </w:rPr>
+          <w:fldChar w:fldCharType="end"/>
+        </w:r>
+      </w:hyperlink>
+    </w:p>
+    <w:p>
+      <w:pPr>
         <w:spacing w:line="360" w:lineRule="auto"/>
         <w:jc w:val="both"/>
       </w:pPr>
@@ -6497,12 +6854,12 @@
       <w:pPr>
         <w:pStyle w:val="Heading1"/>
       </w:pPr>
-      <w:bookmarkStart w:id="21" w:name="_Toc10289354"/>
+      <w:bookmarkStart w:id="22" w:name="_Toc10802948"/>
       <w:r>
         <w:lastRenderedPageBreak/>
         <w:t>POPIS OZNAKA I KRATICA</w:t>
       </w:r>
-      <w:bookmarkEnd w:id="21"/>
+      <w:bookmarkEnd w:id="22"/>
     </w:p>
     <w:p/>
     <w:p>
@@ -6624,12 +6981,12 @@
       <w:pPr>
         <w:pStyle w:val="Heading1"/>
       </w:pPr>
-      <w:bookmarkStart w:id="22" w:name="_Toc10289355"/>
+      <w:bookmarkStart w:id="23" w:name="_Toc10802949"/>
       <w:r>
         <w:lastRenderedPageBreak/>
         <w:t>SAŽETAK</w:t>
       </w:r>
-      <w:bookmarkEnd w:id="22"/>
+      <w:bookmarkEnd w:id="23"/>
     </w:p>
     <w:p/>
     <w:p>
@@ -6642,11 +6999,11 @@
       <w:pPr>
         <w:pStyle w:val="Heading1"/>
       </w:pPr>
-      <w:bookmarkStart w:id="23" w:name="_Toc10289356"/>
+      <w:bookmarkStart w:id="24" w:name="_Toc10802950"/>
       <w:r>
         <w:t>KLJUČNE RIJEČI</w:t>
       </w:r>
-      <w:bookmarkEnd w:id="23"/>
+      <w:bookmarkEnd w:id="24"/>
     </w:p>
     <w:p/>
     <w:p>
@@ -6663,12 +7020,12 @@
       <w:pPr>
         <w:pStyle w:val="Heading1"/>
       </w:pPr>
-      <w:bookmarkStart w:id="24" w:name="_Toc10289357"/>
+      <w:bookmarkStart w:id="25" w:name="_Toc10802951"/>
       <w:r>
         <w:lastRenderedPageBreak/>
         <w:t>TITLE</w:t>
       </w:r>
-      <w:bookmarkEnd w:id="24"/>
+      <w:bookmarkEnd w:id="25"/>
     </w:p>
     <w:p/>
     <w:p>
@@ -6681,11 +7038,11 @@
       <w:pPr>
         <w:pStyle w:val="Heading1"/>
       </w:pPr>
-      <w:bookmarkStart w:id="25" w:name="_Toc10289358"/>
+      <w:bookmarkStart w:id="26" w:name="_Toc10802952"/>
       <w:r>
         <w:t>SUMMARY</w:t>
       </w:r>
-      <w:bookmarkEnd w:id="25"/>
+      <w:bookmarkEnd w:id="26"/>
     </w:p>
     <w:p/>
     <w:p>
@@ -6698,11 +7055,11 @@
       <w:pPr>
         <w:pStyle w:val="Heading1"/>
       </w:pPr>
-      <w:bookmarkStart w:id="26" w:name="_Toc10289359"/>
+      <w:bookmarkStart w:id="27" w:name="_Toc10802953"/>
       <w:r>
         <w:t>KEYWORDS</w:t>
       </w:r>
-      <w:bookmarkEnd w:id="26"/>
+      <w:bookmarkEnd w:id="27"/>
     </w:p>
     <w:p/>
     <w:p>
@@ -6711,7 +7068,7 @@
       </w:r>
     </w:p>
     <w:sectPr>
-      <w:footerReference w:type="default" r:id="rId13"/>
+      <w:footerReference w:type="default" r:id="rId14"/>
       <w:pgSz w:w="11910" w:h="16840"/>
       <w:pgMar w:top="1440" w:right="1440" w:bottom="1440" w:left="1440" w:header="0" w:footer="1060" w:gutter="0"/>
       <w:pgNumType w:start="1"/>
@@ -7498,6 +7855,119 @@
     </w:lvl>
   </w:abstractNum>
   <w:abstractNum w:abstractNumId="6" w15:restartNumberingAfterBreak="0">
+    <w:nsid w:val="4EB11D16"/>
+    <w:multiLevelType w:val="hybridMultilevel"/>
+    <w:tmpl w:val="2C2043BA"/>
+    <w:lvl w:ilvl="0" w:tplc="04090001">
+      <w:start w:val="1"/>
+      <w:numFmt w:val="bullet"/>
+      <w:lvlText w:val=""/>
+      <w:lvlJc w:val="left"/>
+      <w:pPr>
+        <w:ind w:left="720" w:hanging="360"/>
+      </w:pPr>
+      <w:rPr>
+        <w:rFonts w:ascii="Symbol" w:hAnsi="Symbol" w:hint="default"/>
+      </w:rPr>
+    </w:lvl>
+    <w:lvl w:ilvl="1" w:tplc="04090003" w:tentative="1">
+      <w:start w:val="1"/>
+      <w:numFmt w:val="bullet"/>
+      <w:lvlText w:val="o"/>
+      <w:lvlJc w:val="left"/>
+      <w:pPr>
+        <w:ind w:left="1440" w:hanging="360"/>
+      </w:pPr>
+      <w:rPr>
+        <w:rFonts w:ascii="Courier New" w:hAnsi="Courier New" w:cs="Courier New" w:hint="default"/>
+      </w:rPr>
+    </w:lvl>
+    <w:lvl w:ilvl="2" w:tplc="04090005" w:tentative="1">
+      <w:start w:val="1"/>
+      <w:numFmt w:val="bullet"/>
+      <w:lvlText w:val=""/>
+      <w:lvlJc w:val="left"/>
+      <w:pPr>
+        <w:ind w:left="2160" w:hanging="360"/>
+      </w:pPr>
+      <w:rPr>
+        <w:rFonts w:ascii="Wingdings" w:hAnsi="Wingdings" w:hint="default"/>
+      </w:rPr>
+    </w:lvl>
+    <w:lvl w:ilvl="3" w:tplc="04090001" w:tentative="1">
+      <w:start w:val="1"/>
+      <w:numFmt w:val="bullet"/>
+      <w:lvlText w:val=""/>
+      <w:lvlJc w:val="left"/>
+      <w:pPr>
+        <w:ind w:left="2880" w:hanging="360"/>
+      </w:pPr>
+      <w:rPr>
+        <w:rFonts w:ascii="Symbol" w:hAnsi="Symbol" w:hint="default"/>
+      </w:rPr>
+    </w:lvl>
+    <w:lvl w:ilvl="4" w:tplc="04090003" w:tentative="1">
+      <w:start w:val="1"/>
+      <w:numFmt w:val="bullet"/>
+      <w:lvlText w:val="o"/>
+      <w:lvlJc w:val="left"/>
+      <w:pPr>
+        <w:ind w:left="3600" w:hanging="360"/>
+      </w:pPr>
+      <w:rPr>
+        <w:rFonts w:ascii="Courier New" w:hAnsi="Courier New" w:cs="Courier New" w:hint="default"/>
+      </w:rPr>
+    </w:lvl>
+    <w:lvl w:ilvl="5" w:tplc="04090005" w:tentative="1">
+      <w:start w:val="1"/>
+      <w:numFmt w:val="bullet"/>
+      <w:lvlText w:val=""/>
+      <w:lvlJc w:val="left"/>
+      <w:pPr>
+        <w:ind w:left="4320" w:hanging="360"/>
+      </w:pPr>
+      <w:rPr>
+        <w:rFonts w:ascii="Wingdings" w:hAnsi="Wingdings" w:hint="default"/>
+      </w:rPr>
+    </w:lvl>
+    <w:lvl w:ilvl="6" w:tplc="04090001" w:tentative="1">
+      <w:start w:val="1"/>
+      <w:numFmt w:val="bullet"/>
+      <w:lvlText w:val=""/>
+      <w:lvlJc w:val="left"/>
+      <w:pPr>
+        <w:ind w:left="5040" w:hanging="360"/>
+      </w:pPr>
+      <w:rPr>
+        <w:rFonts w:ascii="Symbol" w:hAnsi="Symbol" w:hint="default"/>
+      </w:rPr>
+    </w:lvl>
+    <w:lvl w:ilvl="7" w:tplc="04090003" w:tentative="1">
+      <w:start w:val="1"/>
+      <w:numFmt w:val="bullet"/>
+      <w:lvlText w:val="o"/>
+      <w:lvlJc w:val="left"/>
+      <w:pPr>
+        <w:ind w:left="5760" w:hanging="360"/>
+      </w:pPr>
+      <w:rPr>
+        <w:rFonts w:ascii="Courier New" w:hAnsi="Courier New" w:cs="Courier New" w:hint="default"/>
+      </w:rPr>
+    </w:lvl>
+    <w:lvl w:ilvl="8" w:tplc="04090005" w:tentative="1">
+      <w:start w:val="1"/>
+      <w:numFmt w:val="bullet"/>
+      <w:lvlText w:val=""/>
+      <w:lvlJc w:val="left"/>
+      <w:pPr>
+        <w:ind w:left="6480" w:hanging="360"/>
+      </w:pPr>
+      <w:rPr>
+        <w:rFonts w:ascii="Wingdings" w:hAnsi="Wingdings" w:hint="default"/>
+      </w:rPr>
+    </w:lvl>
+  </w:abstractNum>
+  <w:abstractNum w:abstractNumId="7" w15:restartNumberingAfterBreak="0">
     <w:nsid w:val="58A74AFB"/>
     <w:multiLevelType w:val="hybridMultilevel"/>
     <w:tmpl w:val="926490AA"/>
@@ -7610,7 +8080,7 @@
       </w:rPr>
     </w:lvl>
   </w:abstractNum>
-  <w:abstractNum w:abstractNumId="7" w15:restartNumberingAfterBreak="0">
+  <w:abstractNum w:abstractNumId="8" w15:restartNumberingAfterBreak="0">
     <w:nsid w:val="5C3530ED"/>
     <w:multiLevelType w:val="hybridMultilevel"/>
     <w:tmpl w:val="6F824FCE"/>
@@ -7723,7 +8193,7 @@
       </w:rPr>
     </w:lvl>
   </w:abstractNum>
-  <w:abstractNum w:abstractNumId="8" w15:restartNumberingAfterBreak="0">
+  <w:abstractNum w:abstractNumId="9" w15:restartNumberingAfterBreak="0">
     <w:nsid w:val="67D76858"/>
     <w:multiLevelType w:val="hybridMultilevel"/>
     <w:tmpl w:val="8C087A40"/>
@@ -7836,7 +8306,7 @@
       </w:rPr>
     </w:lvl>
   </w:abstractNum>
-  <w:abstractNum w:abstractNumId="9" w15:restartNumberingAfterBreak="0">
+  <w:abstractNum w:abstractNumId="10" w15:restartNumberingAfterBreak="0">
     <w:nsid w:val="71CD1A00"/>
     <w:multiLevelType w:val="hybridMultilevel"/>
     <w:tmpl w:val="2FE839B0"/>
@@ -7949,7 +8419,7 @@
       </w:rPr>
     </w:lvl>
   </w:abstractNum>
-  <w:abstractNum w:abstractNumId="10" w15:restartNumberingAfterBreak="0">
+  <w:abstractNum w:abstractNumId="11" w15:restartNumberingAfterBreak="0">
     <w:nsid w:val="79E934FF"/>
     <w:multiLevelType w:val="hybridMultilevel"/>
     <w:tmpl w:val="9E606758"/>
@@ -8035,7 +8505,7 @@
       </w:pPr>
     </w:lvl>
   </w:abstractNum>
-  <w:abstractNum w:abstractNumId="11" w15:restartNumberingAfterBreak="0">
+  <w:abstractNum w:abstractNumId="12" w15:restartNumberingAfterBreak="0">
     <w:nsid w:val="7F05360A"/>
     <w:multiLevelType w:val="hybridMultilevel"/>
     <w:tmpl w:val="A0D82FDC"/>
@@ -8122,7 +8592,7 @@
     </w:lvl>
   </w:abstractNum>
   <w:num w:numId="1">
-    <w:abstractNumId w:val="10"/>
+    <w:abstractNumId w:val="11"/>
   </w:num>
   <w:num w:numId="2">
     <w:abstractNumId w:val="5"/>
@@ -8137,25 +8607,28 @@
     <w:abstractNumId w:val="2"/>
   </w:num>
   <w:num w:numId="6">
+    <w:abstractNumId w:val="9"/>
+  </w:num>
+  <w:num w:numId="7">
     <w:abstractNumId w:val="8"/>
   </w:num>
-  <w:num w:numId="7">
+  <w:num w:numId="8">
     <w:abstractNumId w:val="7"/>
   </w:num>
-  <w:num w:numId="8">
-    <w:abstractNumId w:val="6"/>
-  </w:num>
   <w:num w:numId="9">
-    <w:abstractNumId w:val="11"/>
+    <w:abstractNumId w:val="12"/>
   </w:num>
   <w:num w:numId="10">
     <w:abstractNumId w:val="3"/>
   </w:num>
   <w:num w:numId="11">
-    <w:abstractNumId w:val="9"/>
+    <w:abstractNumId w:val="10"/>
   </w:num>
   <w:num w:numId="12">
     <w:abstractNumId w:val="4"/>
+  </w:num>
+  <w:num w:numId="13">
+    <w:abstractNumId w:val="6"/>
   </w:num>
 </w:numbering>
 </file>
@@ -9161,7 +9634,7 @@
 </file>
 
 <file path=customXml/itemProps1.xml><?xml version="1.0" encoding="utf-8"?>
-<ds:datastoreItem xmlns:ds="http://schemas.openxmlformats.org/officeDocument/2006/customXml" ds:itemID="{02C715AB-F074-48C5-A273-7699AD461D54}">
+<ds:datastoreItem xmlns:ds="http://schemas.openxmlformats.org/officeDocument/2006/customXml" ds:itemID="{6A31D0A8-6957-4C3B-B492-67119809508B}">
   <ds:schemaRefs>
     <ds:schemaRef ds:uri="http://schemas.openxmlformats.org/officeDocument/2006/bibliography"/>
   </ds:schemaRefs>

</xml_diff>

<commit_message>
zapoceto poglavlje 3.4.1 ucenje s obziron na ljudski nadzor i gotova su nadzirano i ne nadzirano ucenje, ostalo polu nadzirano i poboljsano ucenje
</commit_message>
<xml_diff>
--- a/Diplmoski_Marko_Rasetina.docx
+++ b/Diplmoski_Marko_Rasetina.docx
@@ -1510,7 +1510,7 @@
           <w:r>
             <w:fldChar w:fldCharType="separate"/>
           </w:r>
-          <w:hyperlink w:anchor="_Toc10802930" w:history="1">
+          <w:hyperlink w:anchor="_Toc10901937" w:history="1">
             <w:r>
               <w:rPr>
                 <w:rStyle w:val="Hyperlink"/>
@@ -1537,7 +1537,7 @@
                 <w:noProof/>
                 <w:webHidden/>
               </w:rPr>
-              <w:instrText xml:space="preserve"> PAGEREF _Toc10802930 \h </w:instrText>
+              <w:instrText xml:space="preserve"> PAGEREF _Toc10901937 \h </w:instrText>
             </w:r>
             <w:r>
               <w:rPr>
@@ -1578,7 +1578,7 @@
               <w:lang w:val="en-US"/>
             </w:rPr>
           </w:pPr>
-          <w:hyperlink w:anchor="_Toc10802931" w:history="1">
+          <w:hyperlink w:anchor="_Toc10901938" w:history="1">
             <w:r>
               <w:rPr>
                 <w:rStyle w:val="Hyperlink"/>
@@ -1605,7 +1605,7 @@
                 <w:noProof/>
                 <w:webHidden/>
               </w:rPr>
-              <w:instrText xml:space="preserve"> PAGEREF _Toc10802931 \h </w:instrText>
+              <w:instrText xml:space="preserve"> PAGEREF _Toc10901938 \h </w:instrText>
             </w:r>
             <w:r>
               <w:rPr>
@@ -1649,7 +1649,7 @@
               <w:lang w:val="en-US"/>
             </w:rPr>
           </w:pPr>
-          <w:hyperlink w:anchor="_Toc10802932" w:history="1">
+          <w:hyperlink w:anchor="_Toc10901939" w:history="1">
             <w:r>
               <w:rPr>
                 <w:rStyle w:val="Hyperlink"/>
@@ -1676,7 +1676,7 @@
                 <w:noProof/>
                 <w:webHidden/>
               </w:rPr>
-              <w:instrText xml:space="preserve"> PAGEREF _Toc10802932 \h </w:instrText>
+              <w:instrText xml:space="preserve"> PAGEREF _Toc10901939 \h </w:instrText>
             </w:r>
             <w:r>
               <w:rPr>
@@ -1720,7 +1720,7 @@
               <w:lang w:val="en-US"/>
             </w:rPr>
           </w:pPr>
-          <w:hyperlink w:anchor="_Toc10802933" w:history="1">
+          <w:hyperlink w:anchor="_Toc10901940" w:history="1">
             <w:r>
               <w:rPr>
                 <w:rStyle w:val="Hyperlink"/>
@@ -1747,7 +1747,7 @@
                 <w:noProof/>
                 <w:webHidden/>
               </w:rPr>
-              <w:instrText xml:space="preserve"> PAGEREF _Toc10802933 \h </w:instrText>
+              <w:instrText xml:space="preserve"> PAGEREF _Toc10901940 \h </w:instrText>
             </w:r>
             <w:r>
               <w:rPr>
@@ -1791,7 +1791,7 @@
               <w:lang w:val="en-US"/>
             </w:rPr>
           </w:pPr>
-          <w:hyperlink w:anchor="_Toc10802934" w:history="1">
+          <w:hyperlink w:anchor="_Toc10901941" w:history="1">
             <w:r>
               <w:rPr>
                 <w:rStyle w:val="Hyperlink"/>
@@ -1818,7 +1818,7 @@
                 <w:noProof/>
                 <w:webHidden/>
               </w:rPr>
-              <w:instrText xml:space="preserve"> PAGEREF _Toc10802934 \h </w:instrText>
+              <w:instrText xml:space="preserve"> PAGEREF _Toc10901941 \h </w:instrText>
             </w:r>
             <w:r>
               <w:rPr>
@@ -1859,7 +1859,7 @@
               <w:lang w:val="en-US"/>
             </w:rPr>
           </w:pPr>
-          <w:hyperlink w:anchor="_Toc10802935" w:history="1">
+          <w:hyperlink w:anchor="_Toc10901942" w:history="1">
             <w:r>
               <w:rPr>
                 <w:rStyle w:val="Hyperlink"/>
@@ -1886,7 +1886,7 @@
                 <w:noProof/>
                 <w:webHidden/>
               </w:rPr>
-              <w:instrText xml:space="preserve"> PAGEREF _Toc10802935 \h </w:instrText>
+              <w:instrText xml:space="preserve"> PAGEREF _Toc10901942 \h </w:instrText>
             </w:r>
             <w:r>
               <w:rPr>
@@ -1930,7 +1930,7 @@
               <w:lang w:val="en-US"/>
             </w:rPr>
           </w:pPr>
-          <w:hyperlink w:anchor="_Toc10802936" w:history="1">
+          <w:hyperlink w:anchor="_Toc10901943" w:history="1">
             <w:r>
               <w:rPr>
                 <w:rStyle w:val="Hyperlink"/>
@@ -1957,7 +1957,7 @@
                 <w:noProof/>
                 <w:webHidden/>
               </w:rPr>
-              <w:instrText xml:space="preserve"> PAGEREF _Toc10802936 \h </w:instrText>
+              <w:instrText xml:space="preserve"> PAGEREF _Toc10901943 \h </w:instrText>
             </w:r>
             <w:r>
               <w:rPr>
@@ -2001,7 +2001,7 @@
               <w:lang w:val="en-US"/>
             </w:rPr>
           </w:pPr>
-          <w:hyperlink w:anchor="_Toc10802937" w:history="1">
+          <w:hyperlink w:anchor="_Toc10901944" w:history="1">
             <w:r>
               <w:rPr>
                 <w:rStyle w:val="Hyperlink"/>
@@ -2028,7 +2028,7 @@
                 <w:noProof/>
                 <w:webHidden/>
               </w:rPr>
-              <w:instrText xml:space="preserve"> PAGEREF _Toc10802937 \h </w:instrText>
+              <w:instrText xml:space="preserve"> PAGEREF _Toc10901944 \h </w:instrText>
             </w:r>
             <w:r>
               <w:rPr>
@@ -2072,7 +2072,7 @@
               <w:lang w:val="en-US"/>
             </w:rPr>
           </w:pPr>
-          <w:hyperlink w:anchor="_Toc10802938" w:history="1">
+          <w:hyperlink w:anchor="_Toc10901945" w:history="1">
             <w:r>
               <w:rPr>
                 <w:rStyle w:val="Hyperlink"/>
@@ -2099,7 +2099,7 @@
                 <w:noProof/>
                 <w:webHidden/>
               </w:rPr>
-              <w:instrText xml:space="preserve"> PAGEREF _Toc10802938 \h </w:instrText>
+              <w:instrText xml:space="preserve"> PAGEREF _Toc10901945 \h </w:instrText>
             </w:r>
             <w:r>
               <w:rPr>
@@ -2143,7 +2143,7 @@
               <w:lang w:val="en-US"/>
             </w:rPr>
           </w:pPr>
-          <w:hyperlink w:anchor="_Toc10802939" w:history="1">
+          <w:hyperlink w:anchor="_Toc10901946" w:history="1">
             <w:r>
               <w:rPr>
                 <w:rStyle w:val="Hyperlink"/>
@@ -2170,7 +2170,7 @@
                 <w:noProof/>
                 <w:webHidden/>
               </w:rPr>
-              <w:instrText xml:space="preserve"> PAGEREF _Toc10802939 \h </w:instrText>
+              <w:instrText xml:space="preserve"> PAGEREF _Toc10901946 \h </w:instrText>
             </w:r>
             <w:r>
               <w:rPr>
@@ -2214,13 +2214,13 @@
               <w:lang w:val="en-US"/>
             </w:rPr>
           </w:pPr>
-          <w:hyperlink w:anchor="_Toc10802940" w:history="1">
+          <w:hyperlink w:anchor="_Toc10901947" w:history="1">
             <w:r>
               <w:rPr>
                 <w:rStyle w:val="Hyperlink"/>
                 <w:noProof/>
               </w:rPr>
-              <w:t>3.4.1. Učenje s obziron na ljudski nadzor</w:t>
+              <w:t>3.4.1. Učenje s obzirom na ljudski nadzor</w:t>
             </w:r>
             <w:r>
               <w:rPr>
@@ -2241,7 +2241,7 @@
                 <w:noProof/>
                 <w:webHidden/>
               </w:rPr>
-              <w:instrText xml:space="preserve"> PAGEREF _Toc10802940 \h </w:instrText>
+              <w:instrText xml:space="preserve"> PAGEREF _Toc10901947 \h </w:instrText>
             </w:r>
             <w:r>
               <w:rPr>
@@ -2285,7 +2285,7 @@
               <w:lang w:val="en-US"/>
             </w:rPr>
           </w:pPr>
-          <w:hyperlink w:anchor="_Toc10802941" w:history="1">
+          <w:hyperlink w:anchor="_Toc10901948" w:history="1">
             <w:r>
               <w:rPr>
                 <w:rStyle w:val="Hyperlink"/>
@@ -2312,7 +2312,7 @@
                 <w:noProof/>
                 <w:webHidden/>
               </w:rPr>
-              <w:instrText xml:space="preserve"> PAGEREF _Toc10802941 \h </w:instrText>
+              <w:instrText xml:space="preserve"> PAGEREF _Toc10901948 \h </w:instrText>
             </w:r>
             <w:r>
               <w:rPr>
@@ -2332,7 +2332,7 @@
                 <w:noProof/>
                 <w:webHidden/>
               </w:rPr>
-              <w:t>15</w:t>
+              <w:t>17</w:t>
             </w:r>
             <w:r>
               <w:rPr>
@@ -2356,13 +2356,13 @@
               <w:lang w:val="en-US"/>
             </w:rPr>
           </w:pPr>
-          <w:hyperlink w:anchor="_Toc10802942" w:history="1">
+          <w:hyperlink w:anchor="_Toc10901949" w:history="1">
             <w:r>
               <w:rPr>
                 <w:rStyle w:val="Hyperlink"/>
                 <w:noProof/>
               </w:rPr>
-              <w:t>3.4.3. Učenje na temelju primjera i učenje na temelju model</w:t>
+              <w:t>3.4.3. Učenje na temelju primjera i učenje na temelju modela</w:t>
             </w:r>
             <w:r>
               <w:rPr>
@@ -2383,7 +2383,7 @@
                 <w:noProof/>
                 <w:webHidden/>
               </w:rPr>
-              <w:instrText xml:space="preserve"> PAGEREF _Toc10802942 \h </w:instrText>
+              <w:instrText xml:space="preserve"> PAGEREF _Toc10901949 \h </w:instrText>
             </w:r>
             <w:r>
               <w:rPr>
@@ -2403,7 +2403,7 @@
                 <w:noProof/>
                 <w:webHidden/>
               </w:rPr>
-              <w:t>15</w:t>
+              <w:t>17</w:t>
             </w:r>
             <w:r>
               <w:rPr>
@@ -2424,7 +2424,7 @@
               <w:lang w:val="en-US"/>
             </w:rPr>
           </w:pPr>
-          <w:hyperlink w:anchor="_Toc10802943" w:history="1">
+          <w:hyperlink w:anchor="_Toc10901950" w:history="1">
             <w:r>
               <w:rPr>
                 <w:rStyle w:val="Hyperlink"/>
@@ -2451,7 +2451,7 @@
                 <w:noProof/>
                 <w:webHidden/>
               </w:rPr>
-              <w:instrText xml:space="preserve"> PAGEREF _Toc10802943 \h </w:instrText>
+              <w:instrText xml:space="preserve"> PAGEREF _Toc10901950 \h </w:instrText>
             </w:r>
             <w:r>
               <w:rPr>
@@ -2471,7 +2471,7 @@
                 <w:noProof/>
                 <w:webHidden/>
               </w:rPr>
-              <w:t>16</w:t>
+              <w:t>18</w:t>
             </w:r>
             <w:r>
               <w:rPr>
@@ -2495,7 +2495,7 @@
               <w:lang w:val="en-US"/>
             </w:rPr>
           </w:pPr>
-          <w:hyperlink w:anchor="_Toc10802944" w:history="1">
+          <w:hyperlink w:anchor="_Toc10901951" w:history="1">
             <w:r>
               <w:rPr>
                 <w:rStyle w:val="Hyperlink"/>
@@ -2522,7 +2522,7 @@
                 <w:noProof/>
                 <w:webHidden/>
               </w:rPr>
-              <w:instrText xml:space="preserve"> PAGEREF _Toc10802944 \h </w:instrText>
+              <w:instrText xml:space="preserve"> PAGEREF _Toc10901951 \h </w:instrText>
             </w:r>
             <w:r>
               <w:rPr>
@@ -2542,7 +2542,7 @@
                 <w:noProof/>
                 <w:webHidden/>
               </w:rPr>
-              <w:t>16</w:t>
+              <w:t>18</w:t>
             </w:r>
             <w:r>
               <w:rPr>
@@ -2563,7 +2563,7 @@
               <w:lang w:val="en-US"/>
             </w:rPr>
           </w:pPr>
-          <w:hyperlink w:anchor="_Toc10802945" w:history="1">
+          <w:hyperlink w:anchor="_Toc10901952" w:history="1">
             <w:r>
               <w:rPr>
                 <w:rStyle w:val="Hyperlink"/>
@@ -2590,7 +2590,7 @@
                 <w:noProof/>
                 <w:webHidden/>
               </w:rPr>
-              <w:instrText xml:space="preserve"> PAGEREF _Toc10802945 \h </w:instrText>
+              <w:instrText xml:space="preserve"> PAGEREF _Toc10901952 \h </w:instrText>
             </w:r>
             <w:r>
               <w:rPr>
@@ -2610,7 +2610,7 @@
                 <w:noProof/>
                 <w:webHidden/>
               </w:rPr>
-              <w:t>17</w:t>
+              <w:t>19</w:t>
             </w:r>
             <w:r>
               <w:rPr>
@@ -2631,7 +2631,7 @@
               <w:lang w:val="en-US"/>
             </w:rPr>
           </w:pPr>
-          <w:hyperlink w:anchor="_Toc10802946" w:history="1">
+          <w:hyperlink w:anchor="_Toc10901953" w:history="1">
             <w:r>
               <w:rPr>
                 <w:rStyle w:val="Hyperlink"/>
@@ -2658,7 +2658,7 @@
                 <w:noProof/>
                 <w:webHidden/>
               </w:rPr>
-              <w:instrText xml:space="preserve"> PAGEREF _Toc10802946 \h </w:instrText>
+              <w:instrText xml:space="preserve"> PAGEREF _Toc10901953 \h </w:instrText>
             </w:r>
             <w:r>
               <w:rPr>
@@ -2678,7 +2678,7 @@
                 <w:noProof/>
                 <w:webHidden/>
               </w:rPr>
-              <w:t>18</w:t>
+              <w:t>20</w:t>
             </w:r>
             <w:r>
               <w:rPr>
@@ -2699,7 +2699,7 @@
               <w:lang w:val="en-US"/>
             </w:rPr>
           </w:pPr>
-          <w:hyperlink w:anchor="_Toc10802947" w:history="1">
+          <w:hyperlink w:anchor="_Toc10901954" w:history="1">
             <w:r>
               <w:rPr>
                 <w:rStyle w:val="Hyperlink"/>
@@ -2726,7 +2726,7 @@
                 <w:noProof/>
                 <w:webHidden/>
               </w:rPr>
-              <w:instrText xml:space="preserve"> PAGEREF _Toc10802947 \h </w:instrText>
+              <w:instrText xml:space="preserve"> PAGEREF _Toc10901954 \h </w:instrText>
             </w:r>
             <w:r>
               <w:rPr>
@@ -2746,7 +2746,7 @@
                 <w:noProof/>
                 <w:webHidden/>
               </w:rPr>
-              <w:t>19</w:t>
+              <w:t>21</w:t>
             </w:r>
             <w:r>
               <w:rPr>
@@ -2767,7 +2767,7 @@
               <w:lang w:val="en-US"/>
             </w:rPr>
           </w:pPr>
-          <w:hyperlink w:anchor="_Toc10802948" w:history="1">
+          <w:hyperlink w:anchor="_Toc10901955" w:history="1">
             <w:r>
               <w:rPr>
                 <w:rStyle w:val="Hyperlink"/>
@@ -2794,7 +2794,7 @@
                 <w:noProof/>
                 <w:webHidden/>
               </w:rPr>
-              <w:instrText xml:space="preserve"> PAGEREF _Toc10802948 \h </w:instrText>
+              <w:instrText xml:space="preserve"> PAGEREF _Toc10901955 \h </w:instrText>
             </w:r>
             <w:r>
               <w:rPr>
@@ -2814,7 +2814,7 @@
                 <w:noProof/>
                 <w:webHidden/>
               </w:rPr>
-              <w:t>20</w:t>
+              <w:t>22</w:t>
             </w:r>
             <w:r>
               <w:rPr>
@@ -2835,7 +2835,7 @@
               <w:lang w:val="en-US"/>
             </w:rPr>
           </w:pPr>
-          <w:hyperlink w:anchor="_Toc10802949" w:history="1">
+          <w:hyperlink w:anchor="_Toc10901956" w:history="1">
             <w:r>
               <w:rPr>
                 <w:rStyle w:val="Hyperlink"/>
@@ -2862,7 +2862,7 @@
                 <w:noProof/>
                 <w:webHidden/>
               </w:rPr>
-              <w:instrText xml:space="preserve"> PAGEREF _Toc10802949 \h </w:instrText>
+              <w:instrText xml:space="preserve"> PAGEREF _Toc10901956 \h </w:instrText>
             </w:r>
             <w:r>
               <w:rPr>
@@ -2882,7 +2882,7 @@
                 <w:noProof/>
                 <w:webHidden/>
               </w:rPr>
-              <w:t>21</w:t>
+              <w:t>23</w:t>
             </w:r>
             <w:r>
               <w:rPr>
@@ -2903,7 +2903,7 @@
               <w:lang w:val="en-US"/>
             </w:rPr>
           </w:pPr>
-          <w:hyperlink w:anchor="_Toc10802950" w:history="1">
+          <w:hyperlink w:anchor="_Toc10901957" w:history="1">
             <w:r>
               <w:rPr>
                 <w:rStyle w:val="Hyperlink"/>
@@ -2930,7 +2930,7 @@
                 <w:noProof/>
                 <w:webHidden/>
               </w:rPr>
-              <w:instrText xml:space="preserve"> PAGEREF _Toc10802950 \h </w:instrText>
+              <w:instrText xml:space="preserve"> PAGEREF _Toc10901957 \h </w:instrText>
             </w:r>
             <w:r>
               <w:rPr>
@@ -2950,7 +2950,7 @@
                 <w:noProof/>
                 <w:webHidden/>
               </w:rPr>
-              <w:t>21</w:t>
+              <w:t>23</w:t>
             </w:r>
             <w:r>
               <w:rPr>
@@ -2971,7 +2971,7 @@
               <w:lang w:val="en-US"/>
             </w:rPr>
           </w:pPr>
-          <w:hyperlink w:anchor="_Toc10802951" w:history="1">
+          <w:hyperlink w:anchor="_Toc10901958" w:history="1">
             <w:r>
               <w:rPr>
                 <w:rStyle w:val="Hyperlink"/>
@@ -2998,7 +2998,7 @@
                 <w:noProof/>
                 <w:webHidden/>
               </w:rPr>
-              <w:instrText xml:space="preserve"> PAGEREF _Toc10802951 \h </w:instrText>
+              <w:instrText xml:space="preserve"> PAGEREF _Toc10901958 \h </w:instrText>
             </w:r>
             <w:r>
               <w:rPr>
@@ -3018,7 +3018,7 @@
                 <w:noProof/>
                 <w:webHidden/>
               </w:rPr>
-              <w:t>22</w:t>
+              <w:t>24</w:t>
             </w:r>
             <w:r>
               <w:rPr>
@@ -3039,7 +3039,7 @@
               <w:lang w:val="en-US"/>
             </w:rPr>
           </w:pPr>
-          <w:hyperlink w:anchor="_Toc10802952" w:history="1">
+          <w:hyperlink w:anchor="_Toc10901959" w:history="1">
             <w:r>
               <w:rPr>
                 <w:rStyle w:val="Hyperlink"/>
@@ -3066,7 +3066,7 @@
                 <w:noProof/>
                 <w:webHidden/>
               </w:rPr>
-              <w:instrText xml:space="preserve"> PAGEREF _Toc10802952 \h </w:instrText>
+              <w:instrText xml:space="preserve"> PAGEREF _Toc10901959 \h </w:instrText>
             </w:r>
             <w:r>
               <w:rPr>
@@ -3086,7 +3086,7 @@
                 <w:noProof/>
                 <w:webHidden/>
               </w:rPr>
-              <w:t>22</w:t>
+              <w:t>24</w:t>
             </w:r>
             <w:r>
               <w:rPr>
@@ -3107,7 +3107,7 @@
               <w:lang w:val="en-US"/>
             </w:rPr>
           </w:pPr>
-          <w:hyperlink w:anchor="_Toc10802953" w:history="1">
+          <w:hyperlink w:anchor="_Toc10901960" w:history="1">
             <w:r>
               <w:rPr>
                 <w:rStyle w:val="Hyperlink"/>
@@ -3134,7 +3134,7 @@
                 <w:noProof/>
                 <w:webHidden/>
               </w:rPr>
-              <w:instrText xml:space="preserve"> PAGEREF _Toc10802953 \h </w:instrText>
+              <w:instrText xml:space="preserve"> PAGEREF _Toc10901960 \h </w:instrText>
             </w:r>
             <w:r>
               <w:rPr>
@@ -3154,7 +3154,7 @@
                 <w:noProof/>
                 <w:webHidden/>
               </w:rPr>
-              <w:t>22</w:t>
+              <w:t>24</w:t>
             </w:r>
             <w:r>
               <w:rPr>
@@ -3192,13 +3192,15 @@
             <w:fldChar w:fldCharType="end"/>
           </w:r>
         </w:p>
+        <w:bookmarkStart w:id="0" w:name="_GoBack" w:displacedByCustomXml="next"/>
+        <w:bookmarkEnd w:id="0" w:displacedByCustomXml="next"/>
       </w:sdtContent>
     </w:sdt>
     <w:p>
       <w:pPr>
         <w:pStyle w:val="Heading1"/>
       </w:pPr>
-      <w:bookmarkStart w:id="0" w:name="_Toc10802930"/>
+      <w:bookmarkStart w:id="1" w:name="_Toc10901937"/>
       <w:r>
         <w:lastRenderedPageBreak/>
         <w:t xml:space="preserve">1. </w:t>
@@ -3209,8 +3211,6 @@
       <w:r>
         <w:t>VOD</w:t>
       </w:r>
-      <w:bookmarkStart w:id="1" w:name="_GoBack"/>
-      <w:bookmarkEnd w:id="0"/>
       <w:bookmarkEnd w:id="1"/>
     </w:p>
     <w:p>
@@ -3231,7 +3231,7 @@
       <w:pPr>
         <w:pStyle w:val="Heading1"/>
       </w:pPr>
-      <w:bookmarkStart w:id="2" w:name="_Toc10802931"/>
+      <w:bookmarkStart w:id="2" w:name="_Toc10901938"/>
       <w:r>
         <w:lastRenderedPageBreak/>
         <w:t xml:space="preserve">2. </w:t>
@@ -3250,7 +3250,7 @@
       <w:pPr>
         <w:pStyle w:val="Heading2"/>
       </w:pPr>
-      <w:bookmarkStart w:id="3" w:name="_Toc10802932"/>
+      <w:bookmarkStart w:id="3" w:name="_Toc10901939"/>
       <w:r>
         <w:t xml:space="preserve">2.1. </w:t>
       </w:r>
@@ -3717,7 +3717,7 @@
       <w:pPr>
         <w:pStyle w:val="Heading2"/>
       </w:pPr>
-      <w:bookmarkStart w:id="4" w:name="_Toc10802933"/>
+      <w:bookmarkStart w:id="4" w:name="_Toc10901940"/>
       <w:r>
         <w:t>2.2. Slika</w:t>
       </w:r>
@@ -4464,8 +4464,16 @@
         <w:rPr>
           <w:lang w:val="en-US"/>
         </w:rPr>
-        <w:t>= 24 bita</w:t>
-      </w:r>
+        <w:t xml:space="preserve">= 24 </w:t>
+      </w:r>
+      <w:proofErr w:type="spellStart"/>
+      <w:r>
+        <w:rPr>
+          <w:lang w:val="en-US"/>
+        </w:rPr>
+        <w:t>bita</w:t>
+      </w:r>
+      <w:proofErr w:type="spellEnd"/>
       <w:r>
         <w:t>).</w:t>
       </w:r>
@@ -4494,7 +4502,7 @@
       <w:pPr>
         <w:pStyle w:val="Heading2"/>
       </w:pPr>
-      <w:bookmarkStart w:id="7" w:name="_Toc10802934"/>
+      <w:bookmarkStart w:id="7" w:name="_Toc10901941"/>
       <w:r>
         <w:lastRenderedPageBreak/>
         <w:t>2.3. Video signal</w:t>
@@ -4801,7 +4809,7 @@
         <w:pStyle w:val="Heading1"/>
         <w:spacing w:line="360" w:lineRule="auto"/>
       </w:pPr>
-      <w:bookmarkStart w:id="8" w:name="_Toc10802935"/>
+      <w:bookmarkStart w:id="8" w:name="_Toc10901942"/>
       <w:r>
         <w:lastRenderedPageBreak/>
         <w:t>3. UMJETNA INTELIGENCIJA</w:t>
@@ -4817,7 +4825,7 @@
       <w:pPr>
         <w:pStyle w:val="Heading2"/>
       </w:pPr>
-      <w:bookmarkStart w:id="9" w:name="_Toc10802936"/>
+      <w:bookmarkStart w:id="9" w:name="_Toc10901943"/>
       <w:r>
         <w:t>3.1.</w:t>
       </w:r>
@@ -5190,7 +5198,7 @@
       <w:pPr>
         <w:pStyle w:val="Heading2"/>
       </w:pPr>
-      <w:bookmarkStart w:id="10" w:name="_Toc10802937"/>
+      <w:bookmarkStart w:id="10" w:name="_Toc10901944"/>
       <w:r>
         <w:t xml:space="preserve">3.2. </w:t>
       </w:r>
@@ -5590,7 +5598,7 @@
       <w:pPr>
         <w:pStyle w:val="Heading2"/>
       </w:pPr>
-      <w:bookmarkStart w:id="11" w:name="_Toc10802938"/>
+      <w:bookmarkStart w:id="11" w:name="_Toc10901945"/>
       <w:r>
         <w:t>3.3. Problematika i primjena umjetne inteligencije</w:t>
       </w:r>
@@ -5999,7 +6007,7 @@
       <w:pPr>
         <w:pStyle w:val="Heading2"/>
       </w:pPr>
-      <w:bookmarkStart w:id="12" w:name="_Toc10802939"/>
+      <w:bookmarkStart w:id="12" w:name="_Toc10901946"/>
       <w:r>
         <w:lastRenderedPageBreak/>
         <w:t>3.4</w:t>
@@ -6257,7 +6265,7 @@
         <w:pStyle w:val="Heading3"/>
         <w:spacing w:line="360" w:lineRule="auto"/>
       </w:pPr>
-      <w:bookmarkStart w:id="14" w:name="_Toc10802940"/>
+      <w:bookmarkStart w:id="14" w:name="_Toc10901947"/>
       <w:r>
         <w:t>3.4</w:t>
       </w:r>
@@ -6265,7 +6273,10 @@
         <w:t xml:space="preserve">.1. </w:t>
       </w:r>
       <w:r>
-        <w:t>Učenje s obziron na ljudski nadzor</w:t>
+        <w:t>Učenje s obzirom</w:t>
+      </w:r>
+      <w:r>
+        <w:t xml:space="preserve"> na ljudski nadzor</w:t>
       </w:r>
       <w:bookmarkEnd w:id="14"/>
     </w:p>
@@ -6281,7 +6292,603 @@
         <w:jc w:val="both"/>
       </w:pPr>
       <w:r>
-        <w:t>Nešto..</w:t>
+        <w:t>Učenje s obzirom na ljudski nadzor se odnosi koliko čovjek (</w:t>
+      </w:r>
+      <w:r>
+        <w:t>programer</w:t>
+      </w:r>
+      <w:r>
+        <w:t>)</w:t>
+      </w:r>
+      <w:r>
+        <w:t xml:space="preserve"> ima</w:t>
+      </w:r>
+      <w:r>
+        <w:t xml:space="preserve"> ulogu u navođenju što će i kako će algoritam naučiti. Algoritme u ovaj kategoriji dijelimo u četiri skupine:</w:t>
+      </w:r>
+    </w:p>
+    <w:p>
+      <w:pPr>
+        <w:pStyle w:val="ListParagraph"/>
+        <w:numPr>
+          <w:ilvl w:val="0"/>
+          <w:numId w:val="14"/>
+        </w:numPr>
+        <w:spacing w:line="360" w:lineRule="auto"/>
+        <w:jc w:val="both"/>
+      </w:pPr>
+      <w:r>
+        <w:t>Nadzirano učenje,</w:t>
+      </w:r>
+    </w:p>
+    <w:p>
+      <w:pPr>
+        <w:pStyle w:val="ListParagraph"/>
+        <w:numPr>
+          <w:ilvl w:val="0"/>
+          <w:numId w:val="14"/>
+        </w:numPr>
+        <w:spacing w:line="360" w:lineRule="auto"/>
+        <w:jc w:val="both"/>
+      </w:pPr>
+      <w:r>
+        <w:t>Ne nadzirano učenje,</w:t>
+      </w:r>
+    </w:p>
+    <w:p>
+      <w:pPr>
+        <w:pStyle w:val="ListParagraph"/>
+        <w:numPr>
+          <w:ilvl w:val="0"/>
+          <w:numId w:val="14"/>
+        </w:numPr>
+        <w:spacing w:line="360" w:lineRule="auto"/>
+        <w:jc w:val="both"/>
+      </w:pPr>
+      <w:r>
+        <w:t>Polu nadzirano učenje,</w:t>
+      </w:r>
+    </w:p>
+    <w:p>
+      <w:pPr>
+        <w:pStyle w:val="ListParagraph"/>
+        <w:numPr>
+          <w:ilvl w:val="0"/>
+          <w:numId w:val="14"/>
+        </w:numPr>
+        <w:spacing w:line="360" w:lineRule="auto"/>
+        <w:jc w:val="both"/>
+      </w:pPr>
+      <w:r>
+        <w:t>Poboljšano učenje.</w:t>
+      </w:r>
+    </w:p>
+    <w:p>
+      <w:pPr>
+        <w:spacing w:line="360" w:lineRule="auto"/>
+        <w:jc w:val="both"/>
+      </w:pPr>
+    </w:p>
+    <w:p>
+      <w:pPr>
+        <w:spacing w:line="360" w:lineRule="auto"/>
+        <w:jc w:val="both"/>
+      </w:pPr>
+      <w:r>
+        <w:t xml:space="preserve">Nadzirano strojno učenje </w:t>
+      </w:r>
+      <w:r>
+        <w:t>za cilj ima mapirati funkciju na osnovu</w:t>
+      </w:r>
+      <w:r>
+        <w:t xml:space="preserve"> ulaznih variabli to jest podataka </w:t>
+      </w:r>
+      <w:r>
+        <w:rPr>
+          <w:i/>
+        </w:rPr>
+        <w:t>x</w:t>
+      </w:r>
+      <w:r>
+        <w:t xml:space="preserve"> i izlaznih varijabli odnosno podataka </w:t>
+      </w:r>
+      <w:r>
+        <w:rPr>
+          <w:i/>
+        </w:rPr>
+        <w:t>Y</w:t>
+      </w:r>
+      <w:r>
+        <w:t>.</w:t>
+      </w:r>
+    </w:p>
+    <w:p>
+      <w:pPr>
+        <w:spacing w:line="360" w:lineRule="auto"/>
+        <w:jc w:val="center"/>
+        <w:rPr>
+          <w:i/>
+        </w:rPr>
+      </w:pPr>
+      <w:r>
+        <w:rPr>
+          <w:i/>
+        </w:rPr>
+        <w:t xml:space="preserve">Y </w:t>
+      </w:r>
+      <w:r>
+        <w:rPr>
+          <w:i/>
+          <w:lang w:val="en-US"/>
+        </w:rPr>
+        <w:t>=</w:t>
+      </w:r>
+      <w:r>
+        <w:rPr>
+          <w:i/>
+        </w:rPr>
+        <w:t xml:space="preserve"> f(x)</w:t>
+      </w:r>
+    </w:p>
+    <w:p>
+      <w:pPr>
+        <w:spacing w:line="360" w:lineRule="auto"/>
+        <w:jc w:val="both"/>
+      </w:pPr>
+      <w:r>
+        <w:t xml:space="preserve">Time se postiže da za nove ulazne podatke </w:t>
+      </w:r>
+      <w:r>
+        <w:rPr>
+          <w:i/>
+        </w:rPr>
+        <w:t>x</w:t>
+      </w:r>
+      <w:r>
+        <w:t xml:space="preserve"> možemo predvidjeti izlaznu varijablu </w:t>
+      </w:r>
+      <w:r>
+        <w:rPr>
+          <w:i/>
+        </w:rPr>
+        <w:t>Y</w:t>
+      </w:r>
+      <w:r>
+        <w:t xml:space="preserve"> za taj podatak.</w:t>
+      </w:r>
+      <w:r>
+        <w:t xml:space="preserve"> Ovo se smatra nadziranim strojnim učenjem jer se proces učenja algoritma nadzire tako što su programeru (učitelju) dostupni i ulazni podaci </w:t>
+      </w:r>
+      <w:r>
+        <w:rPr>
+          <w:i/>
+        </w:rPr>
+        <w:t>x</w:t>
+      </w:r>
+      <w:r>
+        <w:t xml:space="preserve"> izlazni podaci </w:t>
+      </w:r>
+      <w:r>
+        <w:rPr>
+          <w:i/>
+        </w:rPr>
+        <w:t>Y</w:t>
+      </w:r>
+      <w:r>
+        <w:t xml:space="preserve">. </w:t>
+      </w:r>
+      <w:r>
+        <w:t>A</w:t>
+      </w:r>
+      <w:r>
+        <w:t>lgorit</w:t>
+      </w:r>
+      <w:r>
+        <w:t>a</w:t>
+      </w:r>
+      <w:r>
+        <w:t xml:space="preserve">m hranimo </w:t>
+      </w:r>
+      <w:r>
+        <w:t xml:space="preserve"> ulaznim podatcima </w:t>
+      </w:r>
+      <w:r>
+        <w:rPr>
+          <w:i/>
+        </w:rPr>
+        <w:t>x</w:t>
+      </w:r>
+      <w:r>
+        <w:t xml:space="preserve"> </w:t>
+      </w:r>
+      <w:r>
+        <w:t xml:space="preserve">i on iterativno predviđa izlazne vrijednosti </w:t>
+      </w:r>
+      <m:oMath>
+        <m:acc>
+          <m:accPr>
+            <m:ctrlPr>
+              <w:rPr>
+                <w:rFonts w:ascii="Cambria Math" w:hAnsi="Cambria Math"/>
+                <w:i/>
+              </w:rPr>
+            </m:ctrlPr>
+          </m:accPr>
+          <m:e>
+            <m:r>
+              <w:rPr>
+                <w:rFonts w:ascii="Cambria Math" w:hAnsi="Cambria Math"/>
+              </w:rPr>
+              <m:t>y</m:t>
+            </m:r>
+          </m:e>
+        </m:acc>
+      </m:oMath>
+      <w:r>
+        <w:t xml:space="preserve"> pri čemu ga programer usmjerava prema točnim izlaznim vrijednostima </w:t>
+      </w:r>
+      <w:r>
+        <w:rPr>
+          <w:i/>
+        </w:rPr>
+        <w:t>Y</w:t>
+      </w:r>
+      <w:r>
+        <w:t>. Učenje se prekida kada algoritam postigne prihvatljuvu razinu izvedbe.</w:t>
+      </w:r>
+      <w:r>
+        <w:t xml:space="preserve"> </w:t>
+      </w:r>
+      <w:r>
+        <w:t>Nadzirani problemi učenja mogu se dalje grupirati u sljedeće probleme:</w:t>
+      </w:r>
+    </w:p>
+    <w:p>
+      <w:pPr>
+        <w:pStyle w:val="ListParagraph"/>
+        <w:numPr>
+          <w:ilvl w:val="0"/>
+          <w:numId w:val="15"/>
+        </w:numPr>
+        <w:spacing w:line="360" w:lineRule="auto"/>
+        <w:jc w:val="both"/>
+      </w:pPr>
+      <w:r>
+        <w:t>Klasifikacija – slučaj kada ulazni podatak moramo grupirati u jednu od unaprijed definiranih klasa pri čemu mora postojati minimalno dvije klase, binarna klasifikacija, („pas“ ili „mačka“), a može i više, multinomna klasifikacija.</w:t>
+      </w:r>
+    </w:p>
+    <w:p>
+      <w:pPr>
+        <w:pStyle w:val="ListParagraph"/>
+        <w:numPr>
+          <w:ilvl w:val="0"/>
+          <w:numId w:val="15"/>
+        </w:numPr>
+        <w:spacing w:line="360" w:lineRule="auto"/>
+        <w:jc w:val="both"/>
+      </w:pPr>
+      <w:r>
+        <w:lastRenderedPageBreak/>
+        <w:t>Regresija – slučaj kada za dani ulazni podatak moramo predvidjeti stvarnu (kontinuiranu) vrijednost</w:t>
+      </w:r>
+      <w:r>
+        <w:t xml:space="preserve"> („dolari“, „</w:t>
+      </w:r>
+      <w:r>
+        <w:t>visina</w:t>
+      </w:r>
+      <w:r>
+        <w:t>“ itd.)</w:t>
+      </w:r>
+      <w:r>
+        <w:t>, matematički gledano</w:t>
+      </w:r>
+      <w:r>
+        <w:t xml:space="preserve"> vrijednost</w:t>
+      </w:r>
+      <w:r>
+        <w:t xml:space="preserve"> iz skupa realnih brojeva (</w:t>
+      </w:r>
+      <w:r>
+        <w:rPr>
+          <w:rFonts w:cs="Times New Roman"/>
+        </w:rPr>
+        <w:t>ℝ</w:t>
+      </w:r>
+      <w:r>
+        <w:t>)</w:t>
+      </w:r>
+      <w:r>
+        <w:t>.</w:t>
+      </w:r>
+    </w:p>
+    <w:p>
+      <w:pPr>
+        <w:spacing w:line="360" w:lineRule="auto"/>
+        <w:jc w:val="both"/>
+      </w:pPr>
+      <w:r>
+        <w:t>Neki od popularnijih primjera algoritama u skupini za nadzirano učenje su:</w:t>
+      </w:r>
+    </w:p>
+    <w:p>
+      <w:pPr>
+        <w:pStyle w:val="ListParagraph"/>
+        <w:numPr>
+          <w:ilvl w:val="0"/>
+          <w:numId w:val="16"/>
+        </w:numPr>
+        <w:spacing w:line="360" w:lineRule="auto"/>
+        <w:jc w:val="both"/>
+      </w:pPr>
+      <w:r>
+        <w:t>Linearna regresija</w:t>
+      </w:r>
+    </w:p>
+    <w:p>
+      <w:pPr>
+        <w:pStyle w:val="ListParagraph"/>
+        <w:numPr>
+          <w:ilvl w:val="0"/>
+          <w:numId w:val="16"/>
+        </w:numPr>
+        <w:spacing w:line="360" w:lineRule="auto"/>
+        <w:jc w:val="both"/>
+      </w:pPr>
+      <w:r>
+        <w:t>Logistička regresija</w:t>
+      </w:r>
+    </w:p>
+    <w:p>
+      <w:pPr>
+        <w:pStyle w:val="ListParagraph"/>
+        <w:numPr>
+          <w:ilvl w:val="0"/>
+          <w:numId w:val="16"/>
+        </w:numPr>
+        <w:spacing w:line="360" w:lineRule="auto"/>
+        <w:jc w:val="both"/>
+      </w:pPr>
+      <w:r>
+        <w:t>Stablo odlučivanje i slučajne šume</w:t>
+      </w:r>
+    </w:p>
+    <w:p>
+      <w:pPr>
+        <w:pStyle w:val="ListParagraph"/>
+        <w:numPr>
+          <w:ilvl w:val="0"/>
+          <w:numId w:val="16"/>
+        </w:numPr>
+        <w:spacing w:line="360" w:lineRule="auto"/>
+        <w:jc w:val="both"/>
+      </w:pPr>
+      <w:r>
+        <w:t>k-najbližih susjeda</w:t>
+      </w:r>
+    </w:p>
+    <w:p>
+      <w:pPr>
+        <w:spacing w:line="360" w:lineRule="auto"/>
+        <w:jc w:val="both"/>
+      </w:pPr>
+    </w:p>
+    <w:p>
+      <w:pPr>
+        <w:spacing w:line="360" w:lineRule="auto"/>
+        <w:jc w:val="both"/>
+      </w:pPr>
+      <w:r>
+        <w:t>Kod n</w:t>
+      </w:r>
+      <w:r>
+        <w:t>e nadzirano</w:t>
+      </w:r>
+      <w:r>
+        <w:t>g učenja cilj je modelirati temeljnu strukturu ili distrubuciju u podacima kako bi dobili bolji uvid u p</w:t>
+      </w:r>
+      <w:r>
+        <w:t xml:space="preserve">adatke s kojima radimo što znači da imamo samo ulazne podatke </w:t>
+      </w:r>
+      <w:r>
+        <w:rPr>
+          <w:i/>
+        </w:rPr>
+        <w:t>x</w:t>
+      </w:r>
+      <w:r>
+        <w:t xml:space="preserve"> bez odgovarajućih izlaznih varijabli (podataka).</w:t>
+      </w:r>
+      <w:r>
+        <w:t xml:space="preserve"> Za razliku od nadziranog učenja ovdje nema točnog odgovora tako da nam nije potreban učitelj da usmjerava algoritam već je algritam prepuštem samome sebi da otkrije i prikaže zanimljivu strukturu podataka.</w:t>
+      </w:r>
+      <w:r>
+        <w:t xml:space="preserve"> Primjena</w:t>
+      </w:r>
+      <w:r>
+        <w:t xml:space="preserve"> ne nadziranog učenja</w:t>
+      </w:r>
+      <w:r>
+        <w:t xml:space="preserve"> s odgovarajućim algoritmima je:</w:t>
+      </w:r>
+    </w:p>
+    <w:p>
+      <w:pPr>
+        <w:pStyle w:val="ListParagraph"/>
+        <w:numPr>
+          <w:ilvl w:val="0"/>
+          <w:numId w:val="18"/>
+        </w:numPr>
+        <w:spacing w:line="360" w:lineRule="auto"/>
+        <w:jc w:val="both"/>
+      </w:pPr>
+      <w:r>
+        <w:t>Grupiranje – problem kod kojeg se želi otkriti inherentne grupacije u podacima</w:t>
+      </w:r>
+    </w:p>
+    <w:p>
+      <w:pPr>
+        <w:pStyle w:val="ListParagraph"/>
+        <w:numPr>
+          <w:ilvl w:val="0"/>
+          <w:numId w:val="20"/>
+        </w:numPr>
+        <w:spacing w:line="360" w:lineRule="auto"/>
+        <w:jc w:val="both"/>
+      </w:pPr>
+      <w:r>
+        <w:t>k-Means</w:t>
+      </w:r>
+    </w:p>
+    <w:p>
+      <w:pPr>
+        <w:pStyle w:val="ListParagraph"/>
+        <w:numPr>
+          <w:ilvl w:val="0"/>
+          <w:numId w:val="20"/>
+        </w:numPr>
+        <w:spacing w:line="360" w:lineRule="auto"/>
+        <w:jc w:val="both"/>
+      </w:pPr>
+      <w:r>
+        <w:t>Hijerarhijska analiza klastera (HCA)</w:t>
+      </w:r>
+    </w:p>
+    <w:p>
+      <w:pPr>
+        <w:pStyle w:val="ListParagraph"/>
+        <w:numPr>
+          <w:ilvl w:val="0"/>
+          <w:numId w:val="20"/>
+        </w:numPr>
+        <w:spacing w:line="360" w:lineRule="auto"/>
+        <w:jc w:val="both"/>
+      </w:pPr>
+      <w:r>
+        <w:t>Očekivanje maksimizacije (EM)</w:t>
+      </w:r>
+    </w:p>
+    <w:p>
+      <w:pPr>
+        <w:pStyle w:val="ListParagraph"/>
+        <w:numPr>
+          <w:ilvl w:val="0"/>
+          <w:numId w:val="18"/>
+        </w:numPr>
+        <w:spacing w:line="360" w:lineRule="auto"/>
+        <w:jc w:val="both"/>
+      </w:pPr>
+      <w:r>
+        <w:t>Vizualizacija i smanjenje dimenzionalnosti u podacima</w:t>
+      </w:r>
+    </w:p>
+    <w:p>
+      <w:pPr>
+        <w:pStyle w:val="ListParagraph"/>
+        <w:numPr>
+          <w:ilvl w:val="0"/>
+          <w:numId w:val="21"/>
+        </w:numPr>
+        <w:spacing w:line="360" w:lineRule="auto"/>
+        <w:jc w:val="both"/>
+      </w:pPr>
+      <w:r>
+        <w:t>Analiza glavnih komponenti (PCA)</w:t>
+      </w:r>
+    </w:p>
+    <w:p>
+      <w:pPr>
+        <w:pStyle w:val="ListParagraph"/>
+        <w:numPr>
+          <w:ilvl w:val="0"/>
+          <w:numId w:val="21"/>
+        </w:numPr>
+        <w:spacing w:line="360" w:lineRule="auto"/>
+        <w:jc w:val="both"/>
+      </w:pPr>
+      <w:r>
+        <w:t>Kernel PCA</w:t>
+      </w:r>
+    </w:p>
+    <w:p>
+      <w:pPr>
+        <w:pStyle w:val="ListParagraph"/>
+        <w:numPr>
+          <w:ilvl w:val="0"/>
+          <w:numId w:val="21"/>
+        </w:numPr>
+        <w:spacing w:line="360" w:lineRule="auto"/>
+        <w:jc w:val="both"/>
+      </w:pPr>
+      <w:r>
+        <w:t>Lokalno linearno ugrađivanje (LLE)</w:t>
+      </w:r>
+    </w:p>
+    <w:p>
+      <w:pPr>
+        <w:pStyle w:val="ListParagraph"/>
+        <w:numPr>
+          <w:ilvl w:val="0"/>
+          <w:numId w:val="18"/>
+        </w:numPr>
+        <w:spacing w:line="360" w:lineRule="auto"/>
+        <w:jc w:val="both"/>
+      </w:pPr>
+      <w:r>
+        <w:t>Pravilo pridruživanja</w:t>
+      </w:r>
+      <w:r>
+        <w:t xml:space="preserve"> – kada u velikim skupovima podataka želimo otkriti veze među atributima</w:t>
+      </w:r>
+    </w:p>
+    <w:p>
+      <w:pPr>
+        <w:pStyle w:val="ListParagraph"/>
+        <w:numPr>
+          <w:ilvl w:val="0"/>
+          <w:numId w:val="22"/>
+        </w:numPr>
+        <w:spacing w:line="360" w:lineRule="auto"/>
+        <w:jc w:val="both"/>
+      </w:pPr>
+      <w:r>
+        <w:t>Apriorno</w:t>
+      </w:r>
+    </w:p>
+    <w:p>
+      <w:pPr>
+        <w:pStyle w:val="ListParagraph"/>
+        <w:numPr>
+          <w:ilvl w:val="0"/>
+          <w:numId w:val="22"/>
+        </w:numPr>
+        <w:spacing w:line="360" w:lineRule="auto"/>
+        <w:jc w:val="both"/>
+      </w:pPr>
+      <w:r>
+        <w:t>Eclat</w:t>
+      </w:r>
+    </w:p>
+    <w:p>
+      <w:pPr>
+        <w:spacing w:line="360" w:lineRule="auto"/>
+        <w:jc w:val="both"/>
+      </w:pPr>
+      <w:r>
+        <w:t xml:space="preserve">Još jednu važnu ulogu ima ne nadzirano učenje, a to je detekcija anomalija. Detekcija anomalija se postiže tako što se algoritam trenira na </w:t>
+      </w:r>
+      <w:r>
+        <w:t>takozvanim „normalnim“ podacima, a zatim se počmu algoritmu davati nove instance (podaci) te algoritam može reći jeli nova instanca pripada „normalna“ ili odskače od onoga na čemu se algoritam trenirao.</w:t>
+      </w:r>
+    </w:p>
+    <w:p>
+      <w:pPr>
+        <w:spacing w:line="360" w:lineRule="auto"/>
+        <w:jc w:val="both"/>
+      </w:pPr>
+      <w:r>
+        <w:lastRenderedPageBreak/>
+        <w:t>Polu nadzirano učenje...</w:t>
       </w:r>
     </w:p>
     <w:p>
@@ -6295,7 +6902,7 @@
         <w:pStyle w:val="Heading3"/>
         <w:spacing w:line="360" w:lineRule="auto"/>
       </w:pPr>
-      <w:bookmarkStart w:id="15" w:name="_Toc10802941"/>
+      <w:bookmarkStart w:id="15" w:name="_Toc10901948"/>
       <w:r>
         <w:t>3.4</w:t>
       </w:r>
@@ -6336,7 +6943,7 @@
         <w:pStyle w:val="Heading3"/>
         <w:spacing w:line="360" w:lineRule="auto"/>
       </w:pPr>
-      <w:bookmarkStart w:id="16" w:name="_Toc10802942"/>
+      <w:bookmarkStart w:id="16" w:name="_Toc10901949"/>
       <w:r>
         <w:t>3.4</w:t>
       </w:r>
@@ -6355,6 +6962,9 @@
       <w:r>
         <w:t xml:space="preserve"> na temelju model</w:t>
       </w:r>
+      <w:r>
+        <w:t>a</w:t>
+      </w:r>
       <w:bookmarkEnd w:id="16"/>
     </w:p>
     <w:p>
@@ -6384,7 +6994,7 @@
       <w:pPr>
         <w:pStyle w:val="Heading1"/>
       </w:pPr>
-      <w:bookmarkStart w:id="17" w:name="_Toc10802943"/>
+      <w:bookmarkStart w:id="17" w:name="_Toc10901950"/>
       <w:r>
         <w:lastRenderedPageBreak/>
         <w:t>4. NEURONSKE MREŽE</w:t>
@@ -6396,7 +7006,7 @@
       <w:pPr>
         <w:pStyle w:val="Heading2"/>
       </w:pPr>
-      <w:bookmarkStart w:id="18" w:name="_Toc10802944"/>
+      <w:bookmarkStart w:id="18" w:name="_Toc10901951"/>
       <w:r>
         <w:t>4.1. Duboko učenje</w:t>
       </w:r>
@@ -6417,7 +7027,7 @@
       <w:pPr>
         <w:pStyle w:val="Heading1"/>
       </w:pPr>
-      <w:bookmarkStart w:id="19" w:name="_Toc10802945"/>
+      <w:bookmarkStart w:id="19" w:name="_Toc10901952"/>
       <w:r>
         <w:lastRenderedPageBreak/>
         <w:t>5. KOMPJUTERSKI VID</w:t>
@@ -6439,7 +7049,7 @@
       <w:pPr>
         <w:pStyle w:val="Heading1"/>
       </w:pPr>
-      <w:bookmarkStart w:id="20" w:name="_Toc10802946"/>
+      <w:bookmarkStart w:id="20" w:name="_Toc10901953"/>
       <w:r>
         <w:lastRenderedPageBreak/>
         <w:t>LITERATURA</w:t>
@@ -6598,7 +7208,7 @@
       <w:pPr>
         <w:pStyle w:val="Heading1"/>
       </w:pPr>
-      <w:bookmarkStart w:id="21" w:name="_Toc10802947"/>
+      <w:bookmarkStart w:id="21" w:name="_Toc10901954"/>
       <w:r>
         <w:lastRenderedPageBreak/>
         <w:t>POPIS SLIKA</w:t>
@@ -6854,7 +7464,7 @@
       <w:pPr>
         <w:pStyle w:val="Heading1"/>
       </w:pPr>
-      <w:bookmarkStart w:id="22" w:name="_Toc10802948"/>
+      <w:bookmarkStart w:id="22" w:name="_Toc10901955"/>
       <w:r>
         <w:lastRenderedPageBreak/>
         <w:t>POPIS OZNAKA I KRATICA</w:t>
@@ -6981,7 +7591,7 @@
       <w:pPr>
         <w:pStyle w:val="Heading1"/>
       </w:pPr>
-      <w:bookmarkStart w:id="23" w:name="_Toc10802949"/>
+      <w:bookmarkStart w:id="23" w:name="_Toc10901956"/>
       <w:r>
         <w:lastRenderedPageBreak/>
         <w:t>SAŽETAK</w:t>
@@ -6999,7 +7609,7 @@
       <w:pPr>
         <w:pStyle w:val="Heading1"/>
       </w:pPr>
-      <w:bookmarkStart w:id="24" w:name="_Toc10802950"/>
+      <w:bookmarkStart w:id="24" w:name="_Toc10901957"/>
       <w:r>
         <w:t>KLJUČNE RIJEČI</w:t>
       </w:r>
@@ -7020,7 +7630,7 @@
       <w:pPr>
         <w:pStyle w:val="Heading1"/>
       </w:pPr>
-      <w:bookmarkStart w:id="25" w:name="_Toc10802951"/>
+      <w:bookmarkStart w:id="25" w:name="_Toc10901958"/>
       <w:r>
         <w:lastRenderedPageBreak/>
         <w:t>TITLE</w:t>
@@ -7038,7 +7648,7 @@
       <w:pPr>
         <w:pStyle w:val="Heading1"/>
       </w:pPr>
-      <w:bookmarkStart w:id="26" w:name="_Toc10802952"/>
+      <w:bookmarkStart w:id="26" w:name="_Toc10901959"/>
       <w:r>
         <w:t>SUMMARY</w:t>
       </w:r>
@@ -7055,7 +7665,7 @@
       <w:pPr>
         <w:pStyle w:val="Heading1"/>
       </w:pPr>
-      <w:bookmarkStart w:id="27" w:name="_Toc10802953"/>
+      <w:bookmarkStart w:id="27" w:name="_Toc10901960"/>
       <w:r>
         <w:t>KEYWORDS</w:t>
       </w:r>
@@ -7154,7 +7764,7 @@
           <w:rPr>
             <w:noProof/>
           </w:rPr>
-          <w:t>18</w:t>
+          <w:t>19</w:t>
         </w:r>
         <w:r>
           <w:rPr>
@@ -7314,6 +7924,119 @@
     </w:lvl>
   </w:abstractNum>
   <w:abstractNum w:abstractNumId="1" w15:restartNumberingAfterBreak="0">
+    <w:nsid w:val="0658192A"/>
+    <w:multiLevelType w:val="hybridMultilevel"/>
+    <w:tmpl w:val="2452CCFA"/>
+    <w:lvl w:ilvl="0" w:tplc="04090001">
+      <w:start w:val="1"/>
+      <w:numFmt w:val="bullet"/>
+      <w:lvlText w:val=""/>
+      <w:lvlJc w:val="left"/>
+      <w:pPr>
+        <w:ind w:left="780" w:hanging="360"/>
+      </w:pPr>
+      <w:rPr>
+        <w:rFonts w:ascii="Symbol" w:hAnsi="Symbol" w:hint="default"/>
+      </w:rPr>
+    </w:lvl>
+    <w:lvl w:ilvl="1" w:tplc="04090003" w:tentative="1">
+      <w:start w:val="1"/>
+      <w:numFmt w:val="bullet"/>
+      <w:lvlText w:val="o"/>
+      <w:lvlJc w:val="left"/>
+      <w:pPr>
+        <w:ind w:left="1500" w:hanging="360"/>
+      </w:pPr>
+      <w:rPr>
+        <w:rFonts w:ascii="Courier New" w:hAnsi="Courier New" w:cs="Courier New" w:hint="default"/>
+      </w:rPr>
+    </w:lvl>
+    <w:lvl w:ilvl="2" w:tplc="04090005" w:tentative="1">
+      <w:start w:val="1"/>
+      <w:numFmt w:val="bullet"/>
+      <w:lvlText w:val=""/>
+      <w:lvlJc w:val="left"/>
+      <w:pPr>
+        <w:ind w:left="2220" w:hanging="360"/>
+      </w:pPr>
+      <w:rPr>
+        <w:rFonts w:ascii="Wingdings" w:hAnsi="Wingdings" w:hint="default"/>
+      </w:rPr>
+    </w:lvl>
+    <w:lvl w:ilvl="3" w:tplc="04090001" w:tentative="1">
+      <w:start w:val="1"/>
+      <w:numFmt w:val="bullet"/>
+      <w:lvlText w:val=""/>
+      <w:lvlJc w:val="left"/>
+      <w:pPr>
+        <w:ind w:left="2940" w:hanging="360"/>
+      </w:pPr>
+      <w:rPr>
+        <w:rFonts w:ascii="Symbol" w:hAnsi="Symbol" w:hint="default"/>
+      </w:rPr>
+    </w:lvl>
+    <w:lvl w:ilvl="4" w:tplc="04090003" w:tentative="1">
+      <w:start w:val="1"/>
+      <w:numFmt w:val="bullet"/>
+      <w:lvlText w:val="o"/>
+      <w:lvlJc w:val="left"/>
+      <w:pPr>
+        <w:ind w:left="3660" w:hanging="360"/>
+      </w:pPr>
+      <w:rPr>
+        <w:rFonts w:ascii="Courier New" w:hAnsi="Courier New" w:cs="Courier New" w:hint="default"/>
+      </w:rPr>
+    </w:lvl>
+    <w:lvl w:ilvl="5" w:tplc="04090005" w:tentative="1">
+      <w:start w:val="1"/>
+      <w:numFmt w:val="bullet"/>
+      <w:lvlText w:val=""/>
+      <w:lvlJc w:val="left"/>
+      <w:pPr>
+        <w:ind w:left="4380" w:hanging="360"/>
+      </w:pPr>
+      <w:rPr>
+        <w:rFonts w:ascii="Wingdings" w:hAnsi="Wingdings" w:hint="default"/>
+      </w:rPr>
+    </w:lvl>
+    <w:lvl w:ilvl="6" w:tplc="04090001" w:tentative="1">
+      <w:start w:val="1"/>
+      <w:numFmt w:val="bullet"/>
+      <w:lvlText w:val=""/>
+      <w:lvlJc w:val="left"/>
+      <w:pPr>
+        <w:ind w:left="5100" w:hanging="360"/>
+      </w:pPr>
+      <w:rPr>
+        <w:rFonts w:ascii="Symbol" w:hAnsi="Symbol" w:hint="default"/>
+      </w:rPr>
+    </w:lvl>
+    <w:lvl w:ilvl="7" w:tplc="04090003" w:tentative="1">
+      <w:start w:val="1"/>
+      <w:numFmt w:val="bullet"/>
+      <w:lvlText w:val="o"/>
+      <w:lvlJc w:val="left"/>
+      <w:pPr>
+        <w:ind w:left="5820" w:hanging="360"/>
+      </w:pPr>
+      <w:rPr>
+        <w:rFonts w:ascii="Courier New" w:hAnsi="Courier New" w:cs="Courier New" w:hint="default"/>
+      </w:rPr>
+    </w:lvl>
+    <w:lvl w:ilvl="8" w:tplc="04090005" w:tentative="1">
+      <w:start w:val="1"/>
+      <w:numFmt w:val="bullet"/>
+      <w:lvlText w:val=""/>
+      <w:lvlJc w:val="left"/>
+      <w:pPr>
+        <w:ind w:left="6540" w:hanging="360"/>
+      </w:pPr>
+      <w:rPr>
+        <w:rFonts w:ascii="Wingdings" w:hAnsi="Wingdings" w:hint="default"/>
+      </w:rPr>
+    </w:lvl>
+  </w:abstractNum>
+  <w:abstractNum w:abstractNumId="2" w15:restartNumberingAfterBreak="0">
     <w:nsid w:val="0BBD7C17"/>
     <w:multiLevelType w:val="hybridMultilevel"/>
     <w:tmpl w:val="BC4ADE26"/>
@@ -7426,7 +8149,7 @@
       </w:rPr>
     </w:lvl>
   </w:abstractNum>
-  <w:abstractNum w:abstractNumId="2" w15:restartNumberingAfterBreak="0">
+  <w:abstractNum w:abstractNumId="3" w15:restartNumberingAfterBreak="0">
     <w:nsid w:val="142E5D3B"/>
     <w:multiLevelType w:val="hybridMultilevel"/>
     <w:tmpl w:val="F8DCA230"/>
@@ -7539,7 +8262,292 @@
       </w:rPr>
     </w:lvl>
   </w:abstractNum>
-  <w:abstractNum w:abstractNumId="3" w15:restartNumberingAfterBreak="0">
+  <w:abstractNum w:abstractNumId="4" w15:restartNumberingAfterBreak="0">
+    <w:nsid w:val="2772093B"/>
+    <w:multiLevelType w:val="hybridMultilevel"/>
+    <w:tmpl w:val="97F29C5A"/>
+    <w:lvl w:ilvl="0" w:tplc="0409001B">
+      <w:start w:val="1"/>
+      <w:numFmt w:val="lowerRoman"/>
+      <w:lvlText w:val="%1."/>
+      <w:lvlJc w:val="right"/>
+      <w:pPr>
+        <w:ind w:left="1500" w:hanging="360"/>
+      </w:pPr>
+    </w:lvl>
+    <w:lvl w:ilvl="1" w:tplc="04090019" w:tentative="1">
+      <w:start w:val="1"/>
+      <w:numFmt w:val="lowerLetter"/>
+      <w:lvlText w:val="%2."/>
+      <w:lvlJc w:val="left"/>
+      <w:pPr>
+        <w:ind w:left="2220" w:hanging="360"/>
+      </w:pPr>
+    </w:lvl>
+    <w:lvl w:ilvl="2" w:tplc="0409001B" w:tentative="1">
+      <w:start w:val="1"/>
+      <w:numFmt w:val="lowerRoman"/>
+      <w:lvlText w:val="%3."/>
+      <w:lvlJc w:val="right"/>
+      <w:pPr>
+        <w:ind w:left="2940" w:hanging="180"/>
+      </w:pPr>
+    </w:lvl>
+    <w:lvl w:ilvl="3" w:tplc="0409000F" w:tentative="1">
+      <w:start w:val="1"/>
+      <w:numFmt w:val="decimal"/>
+      <w:lvlText w:val="%4."/>
+      <w:lvlJc w:val="left"/>
+      <w:pPr>
+        <w:ind w:left="3660" w:hanging="360"/>
+      </w:pPr>
+    </w:lvl>
+    <w:lvl w:ilvl="4" w:tplc="04090019" w:tentative="1">
+      <w:start w:val="1"/>
+      <w:numFmt w:val="lowerLetter"/>
+      <w:lvlText w:val="%5."/>
+      <w:lvlJc w:val="left"/>
+      <w:pPr>
+        <w:ind w:left="4380" w:hanging="360"/>
+      </w:pPr>
+    </w:lvl>
+    <w:lvl w:ilvl="5" w:tplc="0409001B" w:tentative="1">
+      <w:start w:val="1"/>
+      <w:numFmt w:val="lowerRoman"/>
+      <w:lvlText w:val="%6."/>
+      <w:lvlJc w:val="right"/>
+      <w:pPr>
+        <w:ind w:left="5100" w:hanging="180"/>
+      </w:pPr>
+    </w:lvl>
+    <w:lvl w:ilvl="6" w:tplc="0409000F" w:tentative="1">
+      <w:start w:val="1"/>
+      <w:numFmt w:val="decimal"/>
+      <w:lvlText w:val="%7."/>
+      <w:lvlJc w:val="left"/>
+      <w:pPr>
+        <w:ind w:left="5820" w:hanging="360"/>
+      </w:pPr>
+    </w:lvl>
+    <w:lvl w:ilvl="7" w:tplc="04090019" w:tentative="1">
+      <w:start w:val="1"/>
+      <w:numFmt w:val="lowerLetter"/>
+      <w:lvlText w:val="%8."/>
+      <w:lvlJc w:val="left"/>
+      <w:pPr>
+        <w:ind w:left="6540" w:hanging="360"/>
+      </w:pPr>
+    </w:lvl>
+    <w:lvl w:ilvl="8" w:tplc="0409001B" w:tentative="1">
+      <w:start w:val="1"/>
+      <w:numFmt w:val="lowerRoman"/>
+      <w:lvlText w:val="%9."/>
+      <w:lvlJc w:val="right"/>
+      <w:pPr>
+        <w:ind w:left="7260" w:hanging="180"/>
+      </w:pPr>
+    </w:lvl>
+  </w:abstractNum>
+  <w:abstractNum w:abstractNumId="5" w15:restartNumberingAfterBreak="0">
+    <w:nsid w:val="2D6403BD"/>
+    <w:multiLevelType w:val="hybridMultilevel"/>
+    <w:tmpl w:val="2DBC0920"/>
+    <w:lvl w:ilvl="0" w:tplc="04090001">
+      <w:start w:val="1"/>
+      <w:numFmt w:val="bullet"/>
+      <w:lvlText w:val=""/>
+      <w:lvlJc w:val="left"/>
+      <w:pPr>
+        <w:ind w:left="720" w:hanging="360"/>
+      </w:pPr>
+      <w:rPr>
+        <w:rFonts w:ascii="Symbol" w:hAnsi="Symbol" w:hint="default"/>
+      </w:rPr>
+    </w:lvl>
+    <w:lvl w:ilvl="1" w:tplc="04090003" w:tentative="1">
+      <w:start w:val="1"/>
+      <w:numFmt w:val="bullet"/>
+      <w:lvlText w:val="o"/>
+      <w:lvlJc w:val="left"/>
+      <w:pPr>
+        <w:ind w:left="1440" w:hanging="360"/>
+      </w:pPr>
+      <w:rPr>
+        <w:rFonts w:ascii="Courier New" w:hAnsi="Courier New" w:cs="Courier New" w:hint="default"/>
+      </w:rPr>
+    </w:lvl>
+    <w:lvl w:ilvl="2" w:tplc="04090005" w:tentative="1">
+      <w:start w:val="1"/>
+      <w:numFmt w:val="bullet"/>
+      <w:lvlText w:val=""/>
+      <w:lvlJc w:val="left"/>
+      <w:pPr>
+        <w:ind w:left="2160" w:hanging="360"/>
+      </w:pPr>
+      <w:rPr>
+        <w:rFonts w:ascii="Wingdings" w:hAnsi="Wingdings" w:hint="default"/>
+      </w:rPr>
+    </w:lvl>
+    <w:lvl w:ilvl="3" w:tplc="04090001" w:tentative="1">
+      <w:start w:val="1"/>
+      <w:numFmt w:val="bullet"/>
+      <w:lvlText w:val=""/>
+      <w:lvlJc w:val="left"/>
+      <w:pPr>
+        <w:ind w:left="2880" w:hanging="360"/>
+      </w:pPr>
+      <w:rPr>
+        <w:rFonts w:ascii="Symbol" w:hAnsi="Symbol" w:hint="default"/>
+      </w:rPr>
+    </w:lvl>
+    <w:lvl w:ilvl="4" w:tplc="04090003" w:tentative="1">
+      <w:start w:val="1"/>
+      <w:numFmt w:val="bullet"/>
+      <w:lvlText w:val="o"/>
+      <w:lvlJc w:val="left"/>
+      <w:pPr>
+        <w:ind w:left="3600" w:hanging="360"/>
+      </w:pPr>
+      <w:rPr>
+        <w:rFonts w:ascii="Courier New" w:hAnsi="Courier New" w:cs="Courier New" w:hint="default"/>
+      </w:rPr>
+    </w:lvl>
+    <w:lvl w:ilvl="5" w:tplc="04090005" w:tentative="1">
+      <w:start w:val="1"/>
+      <w:numFmt w:val="bullet"/>
+      <w:lvlText w:val=""/>
+      <w:lvlJc w:val="left"/>
+      <w:pPr>
+        <w:ind w:left="4320" w:hanging="360"/>
+      </w:pPr>
+      <w:rPr>
+        <w:rFonts w:ascii="Wingdings" w:hAnsi="Wingdings" w:hint="default"/>
+      </w:rPr>
+    </w:lvl>
+    <w:lvl w:ilvl="6" w:tplc="04090001" w:tentative="1">
+      <w:start w:val="1"/>
+      <w:numFmt w:val="bullet"/>
+      <w:lvlText w:val=""/>
+      <w:lvlJc w:val="left"/>
+      <w:pPr>
+        <w:ind w:left="5040" w:hanging="360"/>
+      </w:pPr>
+      <w:rPr>
+        <w:rFonts w:ascii="Symbol" w:hAnsi="Symbol" w:hint="default"/>
+      </w:rPr>
+    </w:lvl>
+    <w:lvl w:ilvl="7" w:tplc="04090003" w:tentative="1">
+      <w:start w:val="1"/>
+      <w:numFmt w:val="bullet"/>
+      <w:lvlText w:val="o"/>
+      <w:lvlJc w:val="left"/>
+      <w:pPr>
+        <w:ind w:left="5760" w:hanging="360"/>
+      </w:pPr>
+      <w:rPr>
+        <w:rFonts w:ascii="Courier New" w:hAnsi="Courier New" w:cs="Courier New" w:hint="default"/>
+      </w:rPr>
+    </w:lvl>
+    <w:lvl w:ilvl="8" w:tplc="04090005" w:tentative="1">
+      <w:start w:val="1"/>
+      <w:numFmt w:val="bullet"/>
+      <w:lvlText w:val=""/>
+      <w:lvlJc w:val="left"/>
+      <w:pPr>
+        <w:ind w:left="6480" w:hanging="360"/>
+      </w:pPr>
+      <w:rPr>
+        <w:rFonts w:ascii="Wingdings" w:hAnsi="Wingdings" w:hint="default"/>
+      </w:rPr>
+    </w:lvl>
+  </w:abstractNum>
+  <w:abstractNum w:abstractNumId="6" w15:restartNumberingAfterBreak="0">
+    <w:nsid w:val="35D30D49"/>
+    <w:multiLevelType w:val="hybridMultilevel"/>
+    <w:tmpl w:val="C2C0DFE0"/>
+    <w:lvl w:ilvl="0" w:tplc="0409001B">
+      <w:start w:val="1"/>
+      <w:numFmt w:val="lowerRoman"/>
+      <w:lvlText w:val="%1."/>
+      <w:lvlJc w:val="right"/>
+      <w:pPr>
+        <w:ind w:left="1500" w:hanging="360"/>
+      </w:pPr>
+    </w:lvl>
+    <w:lvl w:ilvl="1" w:tplc="04090019" w:tentative="1">
+      <w:start w:val="1"/>
+      <w:numFmt w:val="lowerLetter"/>
+      <w:lvlText w:val="%2."/>
+      <w:lvlJc w:val="left"/>
+      <w:pPr>
+        <w:ind w:left="2220" w:hanging="360"/>
+      </w:pPr>
+    </w:lvl>
+    <w:lvl w:ilvl="2" w:tplc="0409001B" w:tentative="1">
+      <w:start w:val="1"/>
+      <w:numFmt w:val="lowerRoman"/>
+      <w:lvlText w:val="%3."/>
+      <w:lvlJc w:val="right"/>
+      <w:pPr>
+        <w:ind w:left="2940" w:hanging="180"/>
+      </w:pPr>
+    </w:lvl>
+    <w:lvl w:ilvl="3" w:tplc="0409000F" w:tentative="1">
+      <w:start w:val="1"/>
+      <w:numFmt w:val="decimal"/>
+      <w:lvlText w:val="%4."/>
+      <w:lvlJc w:val="left"/>
+      <w:pPr>
+        <w:ind w:left="3660" w:hanging="360"/>
+      </w:pPr>
+    </w:lvl>
+    <w:lvl w:ilvl="4" w:tplc="04090019" w:tentative="1">
+      <w:start w:val="1"/>
+      <w:numFmt w:val="lowerLetter"/>
+      <w:lvlText w:val="%5."/>
+      <w:lvlJc w:val="left"/>
+      <w:pPr>
+        <w:ind w:left="4380" w:hanging="360"/>
+      </w:pPr>
+    </w:lvl>
+    <w:lvl w:ilvl="5" w:tplc="0409001B" w:tentative="1">
+      <w:start w:val="1"/>
+      <w:numFmt w:val="lowerRoman"/>
+      <w:lvlText w:val="%6."/>
+      <w:lvlJc w:val="right"/>
+      <w:pPr>
+        <w:ind w:left="5100" w:hanging="180"/>
+      </w:pPr>
+    </w:lvl>
+    <w:lvl w:ilvl="6" w:tplc="0409000F" w:tentative="1">
+      <w:start w:val="1"/>
+      <w:numFmt w:val="decimal"/>
+      <w:lvlText w:val="%7."/>
+      <w:lvlJc w:val="left"/>
+      <w:pPr>
+        <w:ind w:left="5820" w:hanging="360"/>
+      </w:pPr>
+    </w:lvl>
+    <w:lvl w:ilvl="7" w:tplc="04090019" w:tentative="1">
+      <w:start w:val="1"/>
+      <w:numFmt w:val="lowerLetter"/>
+      <w:lvlText w:val="%8."/>
+      <w:lvlJc w:val="left"/>
+      <w:pPr>
+        <w:ind w:left="6540" w:hanging="360"/>
+      </w:pPr>
+    </w:lvl>
+    <w:lvl w:ilvl="8" w:tplc="0409001B" w:tentative="1">
+      <w:start w:val="1"/>
+      <w:numFmt w:val="lowerRoman"/>
+      <w:lvlText w:val="%9."/>
+      <w:lvlJc w:val="right"/>
+      <w:pPr>
+        <w:ind w:left="7260" w:hanging="180"/>
+      </w:pPr>
+    </w:lvl>
+  </w:abstractNum>
+  <w:abstractNum w:abstractNumId="7" w15:restartNumberingAfterBreak="0">
     <w:nsid w:val="3AFE72A6"/>
     <w:multiLevelType w:val="hybridMultilevel"/>
     <w:tmpl w:val="40F2118C"/>
@@ -7628,7 +8636,7 @@
       </w:pPr>
     </w:lvl>
   </w:abstractNum>
-  <w:abstractNum w:abstractNumId="4" w15:restartNumberingAfterBreak="0">
+  <w:abstractNum w:abstractNumId="8" w15:restartNumberingAfterBreak="0">
     <w:nsid w:val="3C3C0AA1"/>
     <w:multiLevelType w:val="hybridMultilevel"/>
     <w:tmpl w:val="E7043AE0"/>
@@ -7741,7 +8749,93 @@
       </w:rPr>
     </w:lvl>
   </w:abstractNum>
-  <w:abstractNum w:abstractNumId="5" w15:restartNumberingAfterBreak="0">
+  <w:abstractNum w:abstractNumId="9" w15:restartNumberingAfterBreak="0">
+    <w:nsid w:val="40B1197D"/>
+    <w:multiLevelType w:val="hybridMultilevel"/>
+    <w:tmpl w:val="0082ECAC"/>
+    <w:lvl w:ilvl="0" w:tplc="04090013">
+      <w:start w:val="1"/>
+      <w:numFmt w:val="upperRoman"/>
+      <w:lvlText w:val="%1."/>
+      <w:lvlJc w:val="right"/>
+      <w:pPr>
+        <w:ind w:left="780" w:hanging="360"/>
+      </w:pPr>
+    </w:lvl>
+    <w:lvl w:ilvl="1" w:tplc="04090019" w:tentative="1">
+      <w:start w:val="1"/>
+      <w:numFmt w:val="lowerLetter"/>
+      <w:lvlText w:val="%2."/>
+      <w:lvlJc w:val="left"/>
+      <w:pPr>
+        <w:ind w:left="1500" w:hanging="360"/>
+      </w:pPr>
+    </w:lvl>
+    <w:lvl w:ilvl="2" w:tplc="0409001B" w:tentative="1">
+      <w:start w:val="1"/>
+      <w:numFmt w:val="lowerRoman"/>
+      <w:lvlText w:val="%3."/>
+      <w:lvlJc w:val="right"/>
+      <w:pPr>
+        <w:ind w:left="2220" w:hanging="180"/>
+      </w:pPr>
+    </w:lvl>
+    <w:lvl w:ilvl="3" w:tplc="0409000F" w:tentative="1">
+      <w:start w:val="1"/>
+      <w:numFmt w:val="decimal"/>
+      <w:lvlText w:val="%4."/>
+      <w:lvlJc w:val="left"/>
+      <w:pPr>
+        <w:ind w:left="2940" w:hanging="360"/>
+      </w:pPr>
+    </w:lvl>
+    <w:lvl w:ilvl="4" w:tplc="04090019" w:tentative="1">
+      <w:start w:val="1"/>
+      <w:numFmt w:val="lowerLetter"/>
+      <w:lvlText w:val="%5."/>
+      <w:lvlJc w:val="left"/>
+      <w:pPr>
+        <w:ind w:left="3660" w:hanging="360"/>
+      </w:pPr>
+    </w:lvl>
+    <w:lvl w:ilvl="5" w:tplc="0409001B" w:tentative="1">
+      <w:start w:val="1"/>
+      <w:numFmt w:val="lowerRoman"/>
+      <w:lvlText w:val="%6."/>
+      <w:lvlJc w:val="right"/>
+      <w:pPr>
+        <w:ind w:left="4380" w:hanging="180"/>
+      </w:pPr>
+    </w:lvl>
+    <w:lvl w:ilvl="6" w:tplc="0409000F" w:tentative="1">
+      <w:start w:val="1"/>
+      <w:numFmt w:val="decimal"/>
+      <w:lvlText w:val="%7."/>
+      <w:lvlJc w:val="left"/>
+      <w:pPr>
+        <w:ind w:left="5100" w:hanging="360"/>
+      </w:pPr>
+    </w:lvl>
+    <w:lvl w:ilvl="7" w:tplc="04090019" w:tentative="1">
+      <w:start w:val="1"/>
+      <w:numFmt w:val="lowerLetter"/>
+      <w:lvlText w:val="%8."/>
+      <w:lvlJc w:val="left"/>
+      <w:pPr>
+        <w:ind w:left="5820" w:hanging="360"/>
+      </w:pPr>
+    </w:lvl>
+    <w:lvl w:ilvl="8" w:tplc="0409001B" w:tentative="1">
+      <w:start w:val="1"/>
+      <w:numFmt w:val="lowerRoman"/>
+      <w:lvlText w:val="%9."/>
+      <w:lvlJc w:val="right"/>
+      <w:pPr>
+        <w:ind w:left="6540" w:hanging="180"/>
+      </w:pPr>
+    </w:lvl>
+  </w:abstractNum>
+  <w:abstractNum w:abstractNumId="10" w15:restartNumberingAfterBreak="0">
     <w:nsid w:val="464332DF"/>
     <w:multiLevelType w:val="hybridMultilevel"/>
     <w:tmpl w:val="8DEAEC62"/>
@@ -7854,7 +8948,7 @@
       </w:rPr>
     </w:lvl>
   </w:abstractNum>
-  <w:abstractNum w:abstractNumId="6" w15:restartNumberingAfterBreak="0">
+  <w:abstractNum w:abstractNumId="11" w15:restartNumberingAfterBreak="0">
     <w:nsid w:val="4EB11D16"/>
     <w:multiLevelType w:val="hybridMultilevel"/>
     <w:tmpl w:val="2C2043BA"/>
@@ -7967,7 +9061,7 @@
       </w:rPr>
     </w:lvl>
   </w:abstractNum>
-  <w:abstractNum w:abstractNumId="7" w15:restartNumberingAfterBreak="0">
+  <w:abstractNum w:abstractNumId="12" w15:restartNumberingAfterBreak="0">
     <w:nsid w:val="58A74AFB"/>
     <w:multiLevelType w:val="hybridMultilevel"/>
     <w:tmpl w:val="926490AA"/>
@@ -8080,7 +9174,7 @@
       </w:rPr>
     </w:lvl>
   </w:abstractNum>
-  <w:abstractNum w:abstractNumId="8" w15:restartNumberingAfterBreak="0">
+  <w:abstractNum w:abstractNumId="13" w15:restartNumberingAfterBreak="0">
     <w:nsid w:val="5C3530ED"/>
     <w:multiLevelType w:val="hybridMultilevel"/>
     <w:tmpl w:val="6F824FCE"/>
@@ -8193,7 +9287,93 @@
       </w:rPr>
     </w:lvl>
   </w:abstractNum>
-  <w:abstractNum w:abstractNumId="9" w15:restartNumberingAfterBreak="0">
+  <w:abstractNum w:abstractNumId="14" w15:restartNumberingAfterBreak="0">
+    <w:nsid w:val="613568D3"/>
+    <w:multiLevelType w:val="hybridMultilevel"/>
+    <w:tmpl w:val="821CFED0"/>
+    <w:lvl w:ilvl="0" w:tplc="0409001B">
+      <w:start w:val="1"/>
+      <w:numFmt w:val="lowerRoman"/>
+      <w:lvlText w:val="%1."/>
+      <w:lvlJc w:val="right"/>
+      <w:pPr>
+        <w:ind w:left="1500" w:hanging="360"/>
+      </w:pPr>
+    </w:lvl>
+    <w:lvl w:ilvl="1" w:tplc="04090019" w:tentative="1">
+      <w:start w:val="1"/>
+      <w:numFmt w:val="lowerLetter"/>
+      <w:lvlText w:val="%2."/>
+      <w:lvlJc w:val="left"/>
+      <w:pPr>
+        <w:ind w:left="2220" w:hanging="360"/>
+      </w:pPr>
+    </w:lvl>
+    <w:lvl w:ilvl="2" w:tplc="0409001B" w:tentative="1">
+      <w:start w:val="1"/>
+      <w:numFmt w:val="lowerRoman"/>
+      <w:lvlText w:val="%3."/>
+      <w:lvlJc w:val="right"/>
+      <w:pPr>
+        <w:ind w:left="2940" w:hanging="180"/>
+      </w:pPr>
+    </w:lvl>
+    <w:lvl w:ilvl="3" w:tplc="0409000F" w:tentative="1">
+      <w:start w:val="1"/>
+      <w:numFmt w:val="decimal"/>
+      <w:lvlText w:val="%4."/>
+      <w:lvlJc w:val="left"/>
+      <w:pPr>
+        <w:ind w:left="3660" w:hanging="360"/>
+      </w:pPr>
+    </w:lvl>
+    <w:lvl w:ilvl="4" w:tplc="04090019" w:tentative="1">
+      <w:start w:val="1"/>
+      <w:numFmt w:val="lowerLetter"/>
+      <w:lvlText w:val="%5."/>
+      <w:lvlJc w:val="left"/>
+      <w:pPr>
+        <w:ind w:left="4380" w:hanging="360"/>
+      </w:pPr>
+    </w:lvl>
+    <w:lvl w:ilvl="5" w:tplc="0409001B" w:tentative="1">
+      <w:start w:val="1"/>
+      <w:numFmt w:val="lowerRoman"/>
+      <w:lvlText w:val="%6."/>
+      <w:lvlJc w:val="right"/>
+      <w:pPr>
+        <w:ind w:left="5100" w:hanging="180"/>
+      </w:pPr>
+    </w:lvl>
+    <w:lvl w:ilvl="6" w:tplc="0409000F" w:tentative="1">
+      <w:start w:val="1"/>
+      <w:numFmt w:val="decimal"/>
+      <w:lvlText w:val="%7."/>
+      <w:lvlJc w:val="left"/>
+      <w:pPr>
+        <w:ind w:left="5820" w:hanging="360"/>
+      </w:pPr>
+    </w:lvl>
+    <w:lvl w:ilvl="7" w:tplc="04090019" w:tentative="1">
+      <w:start w:val="1"/>
+      <w:numFmt w:val="lowerLetter"/>
+      <w:lvlText w:val="%8."/>
+      <w:lvlJc w:val="left"/>
+      <w:pPr>
+        <w:ind w:left="6540" w:hanging="360"/>
+      </w:pPr>
+    </w:lvl>
+    <w:lvl w:ilvl="8" w:tplc="0409001B" w:tentative="1">
+      <w:start w:val="1"/>
+      <w:numFmt w:val="lowerRoman"/>
+      <w:lvlText w:val="%9."/>
+      <w:lvlJc w:val="right"/>
+      <w:pPr>
+        <w:ind w:left="7260" w:hanging="180"/>
+      </w:pPr>
+    </w:lvl>
+  </w:abstractNum>
+  <w:abstractNum w:abstractNumId="15" w15:restartNumberingAfterBreak="0">
     <w:nsid w:val="67D76858"/>
     <w:multiLevelType w:val="hybridMultilevel"/>
     <w:tmpl w:val="8C087A40"/>
@@ -8306,7 +9486,120 @@
       </w:rPr>
     </w:lvl>
   </w:abstractNum>
-  <w:abstractNum w:abstractNumId="10" w15:restartNumberingAfterBreak="0">
+  <w:abstractNum w:abstractNumId="16" w15:restartNumberingAfterBreak="0">
+    <w:nsid w:val="6C071410"/>
+    <w:multiLevelType w:val="hybridMultilevel"/>
+    <w:tmpl w:val="A9A48E36"/>
+    <w:lvl w:ilvl="0" w:tplc="04090001">
+      <w:start w:val="1"/>
+      <w:numFmt w:val="bullet"/>
+      <w:lvlText w:val=""/>
+      <w:lvlJc w:val="left"/>
+      <w:pPr>
+        <w:ind w:left="720" w:hanging="360"/>
+      </w:pPr>
+      <w:rPr>
+        <w:rFonts w:ascii="Symbol" w:hAnsi="Symbol" w:hint="default"/>
+      </w:rPr>
+    </w:lvl>
+    <w:lvl w:ilvl="1" w:tplc="04090003" w:tentative="1">
+      <w:start w:val="1"/>
+      <w:numFmt w:val="bullet"/>
+      <w:lvlText w:val="o"/>
+      <w:lvlJc w:val="left"/>
+      <w:pPr>
+        <w:ind w:left="1440" w:hanging="360"/>
+      </w:pPr>
+      <w:rPr>
+        <w:rFonts w:ascii="Courier New" w:hAnsi="Courier New" w:cs="Courier New" w:hint="default"/>
+      </w:rPr>
+    </w:lvl>
+    <w:lvl w:ilvl="2" w:tplc="04090005" w:tentative="1">
+      <w:start w:val="1"/>
+      <w:numFmt w:val="bullet"/>
+      <w:lvlText w:val=""/>
+      <w:lvlJc w:val="left"/>
+      <w:pPr>
+        <w:ind w:left="2160" w:hanging="360"/>
+      </w:pPr>
+      <w:rPr>
+        <w:rFonts w:ascii="Wingdings" w:hAnsi="Wingdings" w:hint="default"/>
+      </w:rPr>
+    </w:lvl>
+    <w:lvl w:ilvl="3" w:tplc="04090001" w:tentative="1">
+      <w:start w:val="1"/>
+      <w:numFmt w:val="bullet"/>
+      <w:lvlText w:val=""/>
+      <w:lvlJc w:val="left"/>
+      <w:pPr>
+        <w:ind w:left="2880" w:hanging="360"/>
+      </w:pPr>
+      <w:rPr>
+        <w:rFonts w:ascii="Symbol" w:hAnsi="Symbol" w:hint="default"/>
+      </w:rPr>
+    </w:lvl>
+    <w:lvl w:ilvl="4" w:tplc="04090003" w:tentative="1">
+      <w:start w:val="1"/>
+      <w:numFmt w:val="bullet"/>
+      <w:lvlText w:val="o"/>
+      <w:lvlJc w:val="left"/>
+      <w:pPr>
+        <w:ind w:left="3600" w:hanging="360"/>
+      </w:pPr>
+      <w:rPr>
+        <w:rFonts w:ascii="Courier New" w:hAnsi="Courier New" w:cs="Courier New" w:hint="default"/>
+      </w:rPr>
+    </w:lvl>
+    <w:lvl w:ilvl="5" w:tplc="04090005" w:tentative="1">
+      <w:start w:val="1"/>
+      <w:numFmt w:val="bullet"/>
+      <w:lvlText w:val=""/>
+      <w:lvlJc w:val="left"/>
+      <w:pPr>
+        <w:ind w:left="4320" w:hanging="360"/>
+      </w:pPr>
+      <w:rPr>
+        <w:rFonts w:ascii="Wingdings" w:hAnsi="Wingdings" w:hint="default"/>
+      </w:rPr>
+    </w:lvl>
+    <w:lvl w:ilvl="6" w:tplc="04090001" w:tentative="1">
+      <w:start w:val="1"/>
+      <w:numFmt w:val="bullet"/>
+      <w:lvlText w:val=""/>
+      <w:lvlJc w:val="left"/>
+      <w:pPr>
+        <w:ind w:left="5040" w:hanging="360"/>
+      </w:pPr>
+      <w:rPr>
+        <w:rFonts w:ascii="Symbol" w:hAnsi="Symbol" w:hint="default"/>
+      </w:rPr>
+    </w:lvl>
+    <w:lvl w:ilvl="7" w:tplc="04090003" w:tentative="1">
+      <w:start w:val="1"/>
+      <w:numFmt w:val="bullet"/>
+      <w:lvlText w:val="o"/>
+      <w:lvlJc w:val="left"/>
+      <w:pPr>
+        <w:ind w:left="5760" w:hanging="360"/>
+      </w:pPr>
+      <w:rPr>
+        <w:rFonts w:ascii="Courier New" w:hAnsi="Courier New" w:cs="Courier New" w:hint="default"/>
+      </w:rPr>
+    </w:lvl>
+    <w:lvl w:ilvl="8" w:tplc="04090005" w:tentative="1">
+      <w:start w:val="1"/>
+      <w:numFmt w:val="bullet"/>
+      <w:lvlText w:val=""/>
+      <w:lvlJc w:val="left"/>
+      <w:pPr>
+        <w:ind w:left="6480" w:hanging="360"/>
+      </w:pPr>
+      <w:rPr>
+        <w:rFonts w:ascii="Wingdings" w:hAnsi="Wingdings" w:hint="default"/>
+      </w:rPr>
+    </w:lvl>
+  </w:abstractNum>
+  <w:abstractNum w:abstractNumId="17" w15:restartNumberingAfterBreak="0">
     <w:nsid w:val="71CD1A00"/>
     <w:multiLevelType w:val="hybridMultilevel"/>
     <w:tmpl w:val="2FE839B0"/>
@@ -8419,7 +9712,120 @@
       </w:rPr>
     </w:lvl>
   </w:abstractNum>
-  <w:abstractNum w:abstractNumId="11" w15:restartNumberingAfterBreak="0">
+  <w:abstractNum w:abstractNumId="18" w15:restartNumberingAfterBreak="0">
+    <w:nsid w:val="734853BD"/>
+    <w:multiLevelType w:val="hybridMultilevel"/>
+    <w:tmpl w:val="8D88169C"/>
+    <w:lvl w:ilvl="0" w:tplc="04090001">
+      <w:start w:val="1"/>
+      <w:numFmt w:val="bullet"/>
+      <w:lvlText w:val=""/>
+      <w:lvlJc w:val="left"/>
+      <w:pPr>
+        <w:ind w:left="720" w:hanging="360"/>
+      </w:pPr>
+      <w:rPr>
+        <w:rFonts w:ascii="Symbol" w:hAnsi="Symbol" w:hint="default"/>
+      </w:rPr>
+    </w:lvl>
+    <w:lvl w:ilvl="1" w:tplc="04090003" w:tentative="1">
+      <w:start w:val="1"/>
+      <w:numFmt w:val="bullet"/>
+      <w:lvlText w:val="o"/>
+      <w:lvlJc w:val="left"/>
+      <w:pPr>
+        <w:ind w:left="1440" w:hanging="360"/>
+      </w:pPr>
+      <w:rPr>
+        <w:rFonts w:ascii="Courier New" w:hAnsi="Courier New" w:cs="Courier New" w:hint="default"/>
+      </w:rPr>
+    </w:lvl>
+    <w:lvl w:ilvl="2" w:tplc="04090005" w:tentative="1">
+      <w:start w:val="1"/>
+      <w:numFmt w:val="bullet"/>
+      <w:lvlText w:val=""/>
+      <w:lvlJc w:val="left"/>
+      <w:pPr>
+        <w:ind w:left="2160" w:hanging="360"/>
+      </w:pPr>
+      <w:rPr>
+        <w:rFonts w:ascii="Wingdings" w:hAnsi="Wingdings" w:hint="default"/>
+      </w:rPr>
+    </w:lvl>
+    <w:lvl w:ilvl="3" w:tplc="04090001" w:tentative="1">
+      <w:start w:val="1"/>
+      <w:numFmt w:val="bullet"/>
+      <w:lvlText w:val=""/>
+      <w:lvlJc w:val="left"/>
+      <w:pPr>
+        <w:ind w:left="2880" w:hanging="360"/>
+      </w:pPr>
+      <w:rPr>
+        <w:rFonts w:ascii="Symbol" w:hAnsi="Symbol" w:hint="default"/>
+      </w:rPr>
+    </w:lvl>
+    <w:lvl w:ilvl="4" w:tplc="04090003" w:tentative="1">
+      <w:start w:val="1"/>
+      <w:numFmt w:val="bullet"/>
+      <w:lvlText w:val="o"/>
+      <w:lvlJc w:val="left"/>
+      <w:pPr>
+        <w:ind w:left="3600" w:hanging="360"/>
+      </w:pPr>
+      <w:rPr>
+        <w:rFonts w:ascii="Courier New" w:hAnsi="Courier New" w:cs="Courier New" w:hint="default"/>
+      </w:rPr>
+    </w:lvl>
+    <w:lvl w:ilvl="5" w:tplc="04090005" w:tentative="1">
+      <w:start w:val="1"/>
+      <w:numFmt w:val="bullet"/>
+      <w:lvlText w:val=""/>
+      <w:lvlJc w:val="left"/>
+      <w:pPr>
+        <w:ind w:left="4320" w:hanging="360"/>
+      </w:pPr>
+      <w:rPr>
+        <w:rFonts w:ascii="Wingdings" w:hAnsi="Wingdings" w:hint="default"/>
+      </w:rPr>
+    </w:lvl>
+    <w:lvl w:ilvl="6" w:tplc="04090001" w:tentative="1">
+      <w:start w:val="1"/>
+      <w:numFmt w:val="bullet"/>
+      <w:lvlText w:val=""/>
+      <w:lvlJc w:val="left"/>
+      <w:pPr>
+        <w:ind w:left="5040" w:hanging="360"/>
+      </w:pPr>
+      <w:rPr>
+        <w:rFonts w:ascii="Symbol" w:hAnsi="Symbol" w:hint="default"/>
+      </w:rPr>
+    </w:lvl>
+    <w:lvl w:ilvl="7" w:tplc="04090003" w:tentative="1">
+      <w:start w:val="1"/>
+      <w:numFmt w:val="bullet"/>
+      <w:lvlText w:val="o"/>
+      <w:lvlJc w:val="left"/>
+      <w:pPr>
+        <w:ind w:left="5760" w:hanging="360"/>
+      </w:pPr>
+      <w:rPr>
+        <w:rFonts w:ascii="Courier New" w:hAnsi="Courier New" w:cs="Courier New" w:hint="default"/>
+      </w:rPr>
+    </w:lvl>
+    <w:lvl w:ilvl="8" w:tplc="04090005" w:tentative="1">
+      <w:start w:val="1"/>
+      <w:numFmt w:val="bullet"/>
+      <w:lvlText w:val=""/>
+      <w:lvlJc w:val="left"/>
+      <w:pPr>
+        <w:ind w:left="6480" w:hanging="360"/>
+      </w:pPr>
+      <w:rPr>
+        <w:rFonts w:ascii="Wingdings" w:hAnsi="Wingdings" w:hint="default"/>
+      </w:rPr>
+    </w:lvl>
+  </w:abstractNum>
+  <w:abstractNum w:abstractNumId="19" w15:restartNumberingAfterBreak="0">
     <w:nsid w:val="79E934FF"/>
     <w:multiLevelType w:val="hybridMultilevel"/>
     <w:tmpl w:val="9E606758"/>
@@ -8505,7 +9911,93 @@
       </w:pPr>
     </w:lvl>
   </w:abstractNum>
-  <w:abstractNum w:abstractNumId="12" w15:restartNumberingAfterBreak="0">
+  <w:abstractNum w:abstractNumId="20" w15:restartNumberingAfterBreak="0">
+    <w:nsid w:val="7A1375B5"/>
+    <w:multiLevelType w:val="hybridMultilevel"/>
+    <w:tmpl w:val="D7927814"/>
+    <w:lvl w:ilvl="0" w:tplc="0409001B">
+      <w:start w:val="1"/>
+      <w:numFmt w:val="lowerRoman"/>
+      <w:lvlText w:val="%1."/>
+      <w:lvlJc w:val="right"/>
+      <w:pPr>
+        <w:ind w:left="1500" w:hanging="360"/>
+      </w:pPr>
+    </w:lvl>
+    <w:lvl w:ilvl="1" w:tplc="04090019" w:tentative="1">
+      <w:start w:val="1"/>
+      <w:numFmt w:val="lowerLetter"/>
+      <w:lvlText w:val="%2."/>
+      <w:lvlJc w:val="left"/>
+      <w:pPr>
+        <w:ind w:left="2220" w:hanging="360"/>
+      </w:pPr>
+    </w:lvl>
+    <w:lvl w:ilvl="2" w:tplc="0409001B" w:tentative="1">
+      <w:start w:val="1"/>
+      <w:numFmt w:val="lowerRoman"/>
+      <w:lvlText w:val="%3."/>
+      <w:lvlJc w:val="right"/>
+      <w:pPr>
+        <w:ind w:left="2940" w:hanging="180"/>
+      </w:pPr>
+    </w:lvl>
+    <w:lvl w:ilvl="3" w:tplc="0409000F" w:tentative="1">
+      <w:start w:val="1"/>
+      <w:numFmt w:val="decimal"/>
+      <w:lvlText w:val="%4."/>
+      <w:lvlJc w:val="left"/>
+      <w:pPr>
+        <w:ind w:left="3660" w:hanging="360"/>
+      </w:pPr>
+    </w:lvl>
+    <w:lvl w:ilvl="4" w:tplc="04090019" w:tentative="1">
+      <w:start w:val="1"/>
+      <w:numFmt w:val="lowerLetter"/>
+      <w:lvlText w:val="%5."/>
+      <w:lvlJc w:val="left"/>
+      <w:pPr>
+        <w:ind w:left="4380" w:hanging="360"/>
+      </w:pPr>
+    </w:lvl>
+    <w:lvl w:ilvl="5" w:tplc="0409001B" w:tentative="1">
+      <w:start w:val="1"/>
+      <w:numFmt w:val="lowerRoman"/>
+      <w:lvlText w:val="%6."/>
+      <w:lvlJc w:val="right"/>
+      <w:pPr>
+        <w:ind w:left="5100" w:hanging="180"/>
+      </w:pPr>
+    </w:lvl>
+    <w:lvl w:ilvl="6" w:tplc="0409000F" w:tentative="1">
+      <w:start w:val="1"/>
+      <w:numFmt w:val="decimal"/>
+      <w:lvlText w:val="%7."/>
+      <w:lvlJc w:val="left"/>
+      <w:pPr>
+        <w:ind w:left="5820" w:hanging="360"/>
+      </w:pPr>
+    </w:lvl>
+    <w:lvl w:ilvl="7" w:tplc="04090019" w:tentative="1">
+      <w:start w:val="1"/>
+      <w:numFmt w:val="lowerLetter"/>
+      <w:lvlText w:val="%8."/>
+      <w:lvlJc w:val="left"/>
+      <w:pPr>
+        <w:ind w:left="6540" w:hanging="360"/>
+      </w:pPr>
+    </w:lvl>
+    <w:lvl w:ilvl="8" w:tplc="0409001B" w:tentative="1">
+      <w:start w:val="1"/>
+      <w:numFmt w:val="lowerRoman"/>
+      <w:lvlText w:val="%9."/>
+      <w:lvlJc w:val="right"/>
+      <w:pPr>
+        <w:ind w:left="7260" w:hanging="180"/>
+      </w:pPr>
+    </w:lvl>
+  </w:abstractNum>
+  <w:abstractNum w:abstractNumId="21" w15:restartNumberingAfterBreak="0">
     <w:nsid w:val="7F05360A"/>
     <w:multiLevelType w:val="hybridMultilevel"/>
     <w:tmpl w:val="A0D82FDC"/>
@@ -8592,42 +10084,69 @@
     </w:lvl>
   </w:abstractNum>
   <w:num w:numId="1">
-    <w:abstractNumId w:val="11"/>
+    <w:abstractNumId w:val="19"/>
   </w:num>
   <w:num w:numId="2">
-    <w:abstractNumId w:val="5"/>
+    <w:abstractNumId w:val="10"/>
   </w:num>
   <w:num w:numId="3">
-    <w:abstractNumId w:val="1"/>
+    <w:abstractNumId w:val="2"/>
   </w:num>
   <w:num w:numId="4">
     <w:abstractNumId w:val="0"/>
   </w:num>
   <w:num w:numId="5">
-    <w:abstractNumId w:val="2"/>
+    <w:abstractNumId w:val="3"/>
   </w:num>
   <w:num w:numId="6">
+    <w:abstractNumId w:val="15"/>
+  </w:num>
+  <w:num w:numId="7">
+    <w:abstractNumId w:val="13"/>
+  </w:num>
+  <w:num w:numId="8">
+    <w:abstractNumId w:val="12"/>
+  </w:num>
+  <w:num w:numId="9">
+    <w:abstractNumId w:val="21"/>
+  </w:num>
+  <w:num w:numId="10">
+    <w:abstractNumId w:val="7"/>
+  </w:num>
+  <w:num w:numId="11">
+    <w:abstractNumId w:val="17"/>
+  </w:num>
+  <w:num w:numId="12">
+    <w:abstractNumId w:val="8"/>
+  </w:num>
+  <w:num w:numId="13">
+    <w:abstractNumId w:val="11"/>
+  </w:num>
+  <w:num w:numId="14">
+    <w:abstractNumId w:val="16"/>
+  </w:num>
+  <w:num w:numId="15">
+    <w:abstractNumId w:val="5"/>
+  </w:num>
+  <w:num w:numId="16">
+    <w:abstractNumId w:val="18"/>
+  </w:num>
+  <w:num w:numId="17">
+    <w:abstractNumId w:val="1"/>
+  </w:num>
+  <w:num w:numId="18">
     <w:abstractNumId w:val="9"/>
   </w:num>
-  <w:num w:numId="7">
-    <w:abstractNumId w:val="8"/>
-  </w:num>
-  <w:num w:numId="8">
-    <w:abstractNumId w:val="7"/>
-  </w:num>
-  <w:num w:numId="9">
-    <w:abstractNumId w:val="12"/>
-  </w:num>
-  <w:num w:numId="10">
-    <w:abstractNumId w:val="3"/>
-  </w:num>
-  <w:num w:numId="11">
-    <w:abstractNumId w:val="10"/>
-  </w:num>
-  <w:num w:numId="12">
+  <w:num w:numId="19">
     <w:abstractNumId w:val="4"/>
   </w:num>
-  <w:num w:numId="13">
+  <w:num w:numId="20">
+    <w:abstractNumId w:val="14"/>
+  </w:num>
+  <w:num w:numId="21">
+    <w:abstractNumId w:val="20"/>
+  </w:num>
+  <w:num w:numId="22">
     <w:abstractNumId w:val="6"/>
   </w:num>
 </w:numbering>
@@ -9634,7 +11153,7 @@
 </file>
 
 <file path=customXml/itemProps1.xml><?xml version="1.0" encoding="utf-8"?>
-<ds:datastoreItem xmlns:ds="http://schemas.openxmlformats.org/officeDocument/2006/customXml" ds:itemID="{6A31D0A8-6957-4C3B-B492-67119809508B}">
+<ds:datastoreItem xmlns:ds="http://schemas.openxmlformats.org/officeDocument/2006/customXml" ds:itemID="{7C4B2FB8-2CEC-40FD-95DC-9793B3EBEBAA}">
   <ds:schemaRefs>
     <ds:schemaRef ds:uri="http://schemas.openxmlformats.org/officeDocument/2006/bibliography"/>
   </ds:schemaRefs>

</xml_diff>

<commit_message>
3.4.1. napisao polu nadzirano ucenje ostalo jos poboljsano ucenje
</commit_message>
<xml_diff>
--- a/Diplmoski_Marko_Rasetina.docx
+++ b/Diplmoski_Marko_Rasetina.docx
@@ -1510,7 +1510,7 @@
           <w:r>
             <w:fldChar w:fldCharType="separate"/>
           </w:r>
-          <w:hyperlink w:anchor="_Toc10901937" w:history="1">
+          <w:hyperlink w:anchor="_Toc10904513" w:history="1">
             <w:r>
               <w:rPr>
                 <w:rStyle w:val="Hyperlink"/>
@@ -1537,7 +1537,7 @@
                 <w:noProof/>
                 <w:webHidden/>
               </w:rPr>
-              <w:instrText xml:space="preserve"> PAGEREF _Toc10901937 \h </w:instrText>
+              <w:instrText xml:space="preserve"> PAGEREF _Toc10904513 \h </w:instrText>
             </w:r>
             <w:r>
               <w:rPr>
@@ -1578,7 +1578,7 @@
               <w:lang w:val="en-US"/>
             </w:rPr>
           </w:pPr>
-          <w:hyperlink w:anchor="_Toc10901938" w:history="1">
+          <w:hyperlink w:anchor="_Toc10904514" w:history="1">
             <w:r>
               <w:rPr>
                 <w:rStyle w:val="Hyperlink"/>
@@ -1605,7 +1605,7 @@
                 <w:noProof/>
                 <w:webHidden/>
               </w:rPr>
-              <w:instrText xml:space="preserve"> PAGEREF _Toc10901938 \h </w:instrText>
+              <w:instrText xml:space="preserve"> PAGEREF _Toc10904514 \h </w:instrText>
             </w:r>
             <w:r>
               <w:rPr>
@@ -1649,7 +1649,7 @@
               <w:lang w:val="en-US"/>
             </w:rPr>
           </w:pPr>
-          <w:hyperlink w:anchor="_Toc10901939" w:history="1">
+          <w:hyperlink w:anchor="_Toc10904515" w:history="1">
             <w:r>
               <w:rPr>
                 <w:rStyle w:val="Hyperlink"/>
@@ -1676,7 +1676,7 @@
                 <w:noProof/>
                 <w:webHidden/>
               </w:rPr>
-              <w:instrText xml:space="preserve"> PAGEREF _Toc10901939 \h </w:instrText>
+              <w:instrText xml:space="preserve"> PAGEREF _Toc10904515 \h </w:instrText>
             </w:r>
             <w:r>
               <w:rPr>
@@ -1720,7 +1720,7 @@
               <w:lang w:val="en-US"/>
             </w:rPr>
           </w:pPr>
-          <w:hyperlink w:anchor="_Toc10901940" w:history="1">
+          <w:hyperlink w:anchor="_Toc10904516" w:history="1">
             <w:r>
               <w:rPr>
                 <w:rStyle w:val="Hyperlink"/>
@@ -1747,7 +1747,7 @@
                 <w:noProof/>
                 <w:webHidden/>
               </w:rPr>
-              <w:instrText xml:space="preserve"> PAGEREF _Toc10901940 \h </w:instrText>
+              <w:instrText xml:space="preserve"> PAGEREF _Toc10904516 \h </w:instrText>
             </w:r>
             <w:r>
               <w:rPr>
@@ -1791,7 +1791,7 @@
               <w:lang w:val="en-US"/>
             </w:rPr>
           </w:pPr>
-          <w:hyperlink w:anchor="_Toc10901941" w:history="1">
+          <w:hyperlink w:anchor="_Toc10904517" w:history="1">
             <w:r>
               <w:rPr>
                 <w:rStyle w:val="Hyperlink"/>
@@ -1818,7 +1818,7 @@
                 <w:noProof/>
                 <w:webHidden/>
               </w:rPr>
-              <w:instrText xml:space="preserve"> PAGEREF _Toc10901941 \h </w:instrText>
+              <w:instrText xml:space="preserve"> PAGEREF _Toc10904517 \h </w:instrText>
             </w:r>
             <w:r>
               <w:rPr>
@@ -1859,7 +1859,7 @@
               <w:lang w:val="en-US"/>
             </w:rPr>
           </w:pPr>
-          <w:hyperlink w:anchor="_Toc10901942" w:history="1">
+          <w:hyperlink w:anchor="_Toc10904518" w:history="1">
             <w:r>
               <w:rPr>
                 <w:rStyle w:val="Hyperlink"/>
@@ -1886,7 +1886,7 @@
                 <w:noProof/>
                 <w:webHidden/>
               </w:rPr>
-              <w:instrText xml:space="preserve"> PAGEREF _Toc10901942 \h </w:instrText>
+              <w:instrText xml:space="preserve"> PAGEREF _Toc10904518 \h </w:instrText>
             </w:r>
             <w:r>
               <w:rPr>
@@ -1930,7 +1930,7 @@
               <w:lang w:val="en-US"/>
             </w:rPr>
           </w:pPr>
-          <w:hyperlink w:anchor="_Toc10901943" w:history="1">
+          <w:hyperlink w:anchor="_Toc10904519" w:history="1">
             <w:r>
               <w:rPr>
                 <w:rStyle w:val="Hyperlink"/>
@@ -1957,7 +1957,7 @@
                 <w:noProof/>
                 <w:webHidden/>
               </w:rPr>
-              <w:instrText xml:space="preserve"> PAGEREF _Toc10901943 \h </w:instrText>
+              <w:instrText xml:space="preserve"> PAGEREF _Toc10904519 \h </w:instrText>
             </w:r>
             <w:r>
               <w:rPr>
@@ -2001,7 +2001,7 @@
               <w:lang w:val="en-US"/>
             </w:rPr>
           </w:pPr>
-          <w:hyperlink w:anchor="_Toc10901944" w:history="1">
+          <w:hyperlink w:anchor="_Toc10904520" w:history="1">
             <w:r>
               <w:rPr>
                 <w:rStyle w:val="Hyperlink"/>
@@ -2028,7 +2028,7 @@
                 <w:noProof/>
                 <w:webHidden/>
               </w:rPr>
-              <w:instrText xml:space="preserve"> PAGEREF _Toc10901944 \h </w:instrText>
+              <w:instrText xml:space="preserve"> PAGEREF _Toc10904520 \h </w:instrText>
             </w:r>
             <w:r>
               <w:rPr>
@@ -2072,7 +2072,7 @@
               <w:lang w:val="en-US"/>
             </w:rPr>
           </w:pPr>
-          <w:hyperlink w:anchor="_Toc10901945" w:history="1">
+          <w:hyperlink w:anchor="_Toc10904521" w:history="1">
             <w:r>
               <w:rPr>
                 <w:rStyle w:val="Hyperlink"/>
@@ -2099,7 +2099,7 @@
                 <w:noProof/>
                 <w:webHidden/>
               </w:rPr>
-              <w:instrText xml:space="preserve"> PAGEREF _Toc10901945 \h </w:instrText>
+              <w:instrText xml:space="preserve"> PAGEREF _Toc10904521 \h </w:instrText>
             </w:r>
             <w:r>
               <w:rPr>
@@ -2143,7 +2143,7 @@
               <w:lang w:val="en-US"/>
             </w:rPr>
           </w:pPr>
-          <w:hyperlink w:anchor="_Toc10901946" w:history="1">
+          <w:hyperlink w:anchor="_Toc10904522" w:history="1">
             <w:r>
               <w:rPr>
                 <w:rStyle w:val="Hyperlink"/>
@@ -2170,7 +2170,7 @@
                 <w:noProof/>
                 <w:webHidden/>
               </w:rPr>
-              <w:instrText xml:space="preserve"> PAGEREF _Toc10901946 \h </w:instrText>
+              <w:instrText xml:space="preserve"> PAGEREF _Toc10904522 \h </w:instrText>
             </w:r>
             <w:r>
               <w:rPr>
@@ -2214,7 +2214,7 @@
               <w:lang w:val="en-US"/>
             </w:rPr>
           </w:pPr>
-          <w:hyperlink w:anchor="_Toc10901947" w:history="1">
+          <w:hyperlink w:anchor="_Toc10904523" w:history="1">
             <w:r>
               <w:rPr>
                 <w:rStyle w:val="Hyperlink"/>
@@ -2241,7 +2241,7 @@
                 <w:noProof/>
                 <w:webHidden/>
               </w:rPr>
-              <w:instrText xml:space="preserve"> PAGEREF _Toc10901947 \h </w:instrText>
+              <w:instrText xml:space="preserve"> PAGEREF _Toc10904523 \h </w:instrText>
             </w:r>
             <w:r>
               <w:rPr>
@@ -2285,7 +2285,7 @@
               <w:lang w:val="en-US"/>
             </w:rPr>
           </w:pPr>
-          <w:hyperlink w:anchor="_Toc10901948" w:history="1">
+          <w:hyperlink w:anchor="_Toc10904524" w:history="1">
             <w:r>
               <w:rPr>
                 <w:rStyle w:val="Hyperlink"/>
@@ -2312,7 +2312,7 @@
                 <w:noProof/>
                 <w:webHidden/>
               </w:rPr>
-              <w:instrText xml:space="preserve"> PAGEREF _Toc10901948 \h </w:instrText>
+              <w:instrText xml:space="preserve"> PAGEREF _Toc10904524 \h </w:instrText>
             </w:r>
             <w:r>
               <w:rPr>
@@ -2356,7 +2356,7 @@
               <w:lang w:val="en-US"/>
             </w:rPr>
           </w:pPr>
-          <w:hyperlink w:anchor="_Toc10901949" w:history="1">
+          <w:hyperlink w:anchor="_Toc10904525" w:history="1">
             <w:r>
               <w:rPr>
                 <w:rStyle w:val="Hyperlink"/>
@@ -2383,7 +2383,7 @@
                 <w:noProof/>
                 <w:webHidden/>
               </w:rPr>
-              <w:instrText xml:space="preserve"> PAGEREF _Toc10901949 \h </w:instrText>
+              <w:instrText xml:space="preserve"> PAGEREF _Toc10904525 \h </w:instrText>
             </w:r>
             <w:r>
               <w:rPr>
@@ -2424,7 +2424,7 @@
               <w:lang w:val="en-US"/>
             </w:rPr>
           </w:pPr>
-          <w:hyperlink w:anchor="_Toc10901950" w:history="1">
+          <w:hyperlink w:anchor="_Toc10904526" w:history="1">
             <w:r>
               <w:rPr>
                 <w:rStyle w:val="Hyperlink"/>
@@ -2451,7 +2451,7 @@
                 <w:noProof/>
                 <w:webHidden/>
               </w:rPr>
-              <w:instrText xml:space="preserve"> PAGEREF _Toc10901950 \h </w:instrText>
+              <w:instrText xml:space="preserve"> PAGEREF _Toc10904526 \h </w:instrText>
             </w:r>
             <w:r>
               <w:rPr>
@@ -2495,7 +2495,7 @@
               <w:lang w:val="en-US"/>
             </w:rPr>
           </w:pPr>
-          <w:hyperlink w:anchor="_Toc10901951" w:history="1">
+          <w:hyperlink w:anchor="_Toc10904527" w:history="1">
             <w:r>
               <w:rPr>
                 <w:rStyle w:val="Hyperlink"/>
@@ -2522,7 +2522,7 @@
                 <w:noProof/>
                 <w:webHidden/>
               </w:rPr>
-              <w:instrText xml:space="preserve"> PAGEREF _Toc10901951 \h </w:instrText>
+              <w:instrText xml:space="preserve"> PAGEREF _Toc10904527 \h </w:instrText>
             </w:r>
             <w:r>
               <w:rPr>
@@ -2563,7 +2563,7 @@
               <w:lang w:val="en-US"/>
             </w:rPr>
           </w:pPr>
-          <w:hyperlink w:anchor="_Toc10901952" w:history="1">
+          <w:hyperlink w:anchor="_Toc10904528" w:history="1">
             <w:r>
               <w:rPr>
                 <w:rStyle w:val="Hyperlink"/>
@@ -2590,7 +2590,7 @@
                 <w:noProof/>
                 <w:webHidden/>
               </w:rPr>
-              <w:instrText xml:space="preserve"> PAGEREF _Toc10901952 \h </w:instrText>
+              <w:instrText xml:space="preserve"> PAGEREF _Toc10904528 \h </w:instrText>
             </w:r>
             <w:r>
               <w:rPr>
@@ -2631,7 +2631,7 @@
               <w:lang w:val="en-US"/>
             </w:rPr>
           </w:pPr>
-          <w:hyperlink w:anchor="_Toc10901953" w:history="1">
+          <w:hyperlink w:anchor="_Toc10904529" w:history="1">
             <w:r>
               <w:rPr>
                 <w:rStyle w:val="Hyperlink"/>
@@ -2658,7 +2658,7 @@
                 <w:noProof/>
                 <w:webHidden/>
               </w:rPr>
-              <w:instrText xml:space="preserve"> PAGEREF _Toc10901953 \h </w:instrText>
+              <w:instrText xml:space="preserve"> PAGEREF _Toc10904529 \h </w:instrText>
             </w:r>
             <w:r>
               <w:rPr>
@@ -2699,7 +2699,7 @@
               <w:lang w:val="en-US"/>
             </w:rPr>
           </w:pPr>
-          <w:hyperlink w:anchor="_Toc10901954" w:history="1">
+          <w:hyperlink w:anchor="_Toc10904530" w:history="1">
             <w:r>
               <w:rPr>
                 <w:rStyle w:val="Hyperlink"/>
@@ -2726,7 +2726,7 @@
                 <w:noProof/>
                 <w:webHidden/>
               </w:rPr>
-              <w:instrText xml:space="preserve"> PAGEREF _Toc10901954 \h </w:instrText>
+              <w:instrText xml:space="preserve"> PAGEREF _Toc10904530 \h </w:instrText>
             </w:r>
             <w:r>
               <w:rPr>
@@ -2767,7 +2767,7 @@
               <w:lang w:val="en-US"/>
             </w:rPr>
           </w:pPr>
-          <w:hyperlink w:anchor="_Toc10901955" w:history="1">
+          <w:hyperlink w:anchor="_Toc10904531" w:history="1">
             <w:r>
               <w:rPr>
                 <w:rStyle w:val="Hyperlink"/>
@@ -2794,7 +2794,7 @@
                 <w:noProof/>
                 <w:webHidden/>
               </w:rPr>
-              <w:instrText xml:space="preserve"> PAGEREF _Toc10901955 \h </w:instrText>
+              <w:instrText xml:space="preserve"> PAGEREF _Toc10904531 \h </w:instrText>
             </w:r>
             <w:r>
               <w:rPr>
@@ -2835,7 +2835,7 @@
               <w:lang w:val="en-US"/>
             </w:rPr>
           </w:pPr>
-          <w:hyperlink w:anchor="_Toc10901956" w:history="1">
+          <w:hyperlink w:anchor="_Toc10904532" w:history="1">
             <w:r>
               <w:rPr>
                 <w:rStyle w:val="Hyperlink"/>
@@ -2862,7 +2862,7 @@
                 <w:noProof/>
                 <w:webHidden/>
               </w:rPr>
-              <w:instrText xml:space="preserve"> PAGEREF _Toc10901956 \h </w:instrText>
+              <w:instrText xml:space="preserve"> PAGEREF _Toc10904532 \h </w:instrText>
             </w:r>
             <w:r>
               <w:rPr>
@@ -2903,7 +2903,7 @@
               <w:lang w:val="en-US"/>
             </w:rPr>
           </w:pPr>
-          <w:hyperlink w:anchor="_Toc10901957" w:history="1">
+          <w:hyperlink w:anchor="_Toc10904533" w:history="1">
             <w:r>
               <w:rPr>
                 <w:rStyle w:val="Hyperlink"/>
@@ -2930,7 +2930,7 @@
                 <w:noProof/>
                 <w:webHidden/>
               </w:rPr>
-              <w:instrText xml:space="preserve"> PAGEREF _Toc10901957 \h </w:instrText>
+              <w:instrText xml:space="preserve"> PAGEREF _Toc10904533 \h </w:instrText>
             </w:r>
             <w:r>
               <w:rPr>
@@ -2971,7 +2971,7 @@
               <w:lang w:val="en-US"/>
             </w:rPr>
           </w:pPr>
-          <w:hyperlink w:anchor="_Toc10901958" w:history="1">
+          <w:hyperlink w:anchor="_Toc10904534" w:history="1">
             <w:r>
               <w:rPr>
                 <w:rStyle w:val="Hyperlink"/>
@@ -2998,7 +2998,7 @@
                 <w:noProof/>
                 <w:webHidden/>
               </w:rPr>
-              <w:instrText xml:space="preserve"> PAGEREF _Toc10901958 \h </w:instrText>
+              <w:instrText xml:space="preserve"> PAGEREF _Toc10904534 \h </w:instrText>
             </w:r>
             <w:r>
               <w:rPr>
@@ -3039,7 +3039,7 @@
               <w:lang w:val="en-US"/>
             </w:rPr>
           </w:pPr>
-          <w:hyperlink w:anchor="_Toc10901959" w:history="1">
+          <w:hyperlink w:anchor="_Toc10904535" w:history="1">
             <w:r>
               <w:rPr>
                 <w:rStyle w:val="Hyperlink"/>
@@ -3066,7 +3066,7 @@
                 <w:noProof/>
                 <w:webHidden/>
               </w:rPr>
-              <w:instrText xml:space="preserve"> PAGEREF _Toc10901959 \h </w:instrText>
+              <w:instrText xml:space="preserve"> PAGEREF _Toc10904535 \h </w:instrText>
             </w:r>
             <w:r>
               <w:rPr>
@@ -3107,7 +3107,7 @@
               <w:lang w:val="en-US"/>
             </w:rPr>
           </w:pPr>
-          <w:hyperlink w:anchor="_Toc10901960" w:history="1">
+          <w:hyperlink w:anchor="_Toc10904536" w:history="1">
             <w:r>
               <w:rPr>
                 <w:rStyle w:val="Hyperlink"/>
@@ -3134,7 +3134,7 @@
                 <w:noProof/>
                 <w:webHidden/>
               </w:rPr>
-              <w:instrText xml:space="preserve"> PAGEREF _Toc10901960 \h </w:instrText>
+              <w:instrText xml:space="preserve"> PAGEREF _Toc10904536 \h </w:instrText>
             </w:r>
             <w:r>
               <w:rPr>
@@ -3192,15 +3192,13 @@
             <w:fldChar w:fldCharType="end"/>
           </w:r>
         </w:p>
-        <w:bookmarkStart w:id="0" w:name="_GoBack" w:displacedByCustomXml="next"/>
-        <w:bookmarkEnd w:id="0" w:displacedByCustomXml="next"/>
       </w:sdtContent>
     </w:sdt>
     <w:p>
       <w:pPr>
         <w:pStyle w:val="Heading1"/>
       </w:pPr>
-      <w:bookmarkStart w:id="1" w:name="_Toc10901937"/>
+      <w:bookmarkStart w:id="0" w:name="_Toc10904513"/>
       <w:r>
         <w:lastRenderedPageBreak/>
         <w:t xml:space="preserve">1. </w:t>
@@ -3211,7 +3209,7 @@
       <w:r>
         <w:t>VOD</w:t>
       </w:r>
-      <w:bookmarkEnd w:id="1"/>
+      <w:bookmarkEnd w:id="0"/>
     </w:p>
     <w:p>
       <w:pPr>
@@ -3231,7 +3229,7 @@
       <w:pPr>
         <w:pStyle w:val="Heading1"/>
       </w:pPr>
-      <w:bookmarkStart w:id="2" w:name="_Toc10901938"/>
+      <w:bookmarkStart w:id="1" w:name="_Toc10904514"/>
       <w:r>
         <w:lastRenderedPageBreak/>
         <w:t xml:space="preserve">2. </w:t>
@@ -3239,6 +3237,8 @@
       <w:r>
         <w:t>MULTIMEDIJSKI SUSTAVI</w:t>
       </w:r>
+      <w:bookmarkStart w:id="2" w:name="_GoBack"/>
+      <w:bookmarkEnd w:id="1"/>
       <w:bookmarkEnd w:id="2"/>
     </w:p>
     <w:p>
@@ -3250,7 +3250,7 @@
       <w:pPr>
         <w:pStyle w:val="Heading2"/>
       </w:pPr>
-      <w:bookmarkStart w:id="3" w:name="_Toc10901939"/>
+      <w:bookmarkStart w:id="3" w:name="_Toc10904515"/>
       <w:r>
         <w:t xml:space="preserve">2.1. </w:t>
       </w:r>
@@ -3717,7 +3717,7 @@
       <w:pPr>
         <w:pStyle w:val="Heading2"/>
       </w:pPr>
-      <w:bookmarkStart w:id="4" w:name="_Toc10901940"/>
+      <w:bookmarkStart w:id="4" w:name="_Toc10904516"/>
       <w:r>
         <w:t>2.2. Slika</w:t>
       </w:r>
@@ -4502,7 +4502,7 @@
       <w:pPr>
         <w:pStyle w:val="Heading2"/>
       </w:pPr>
-      <w:bookmarkStart w:id="7" w:name="_Toc10901941"/>
+      <w:bookmarkStart w:id="7" w:name="_Toc10904517"/>
       <w:r>
         <w:lastRenderedPageBreak/>
         <w:t>2.3. Video signal</w:t>
@@ -4809,7 +4809,7 @@
         <w:pStyle w:val="Heading1"/>
         <w:spacing w:line="360" w:lineRule="auto"/>
       </w:pPr>
-      <w:bookmarkStart w:id="8" w:name="_Toc10901942"/>
+      <w:bookmarkStart w:id="8" w:name="_Toc10904518"/>
       <w:r>
         <w:lastRenderedPageBreak/>
         <w:t>3. UMJETNA INTELIGENCIJA</w:t>
@@ -4825,7 +4825,7 @@
       <w:pPr>
         <w:pStyle w:val="Heading2"/>
       </w:pPr>
-      <w:bookmarkStart w:id="9" w:name="_Toc10901943"/>
+      <w:bookmarkStart w:id="9" w:name="_Toc10904519"/>
       <w:r>
         <w:t>3.1.</w:t>
       </w:r>
@@ -5198,7 +5198,7 @@
       <w:pPr>
         <w:pStyle w:val="Heading2"/>
       </w:pPr>
-      <w:bookmarkStart w:id="10" w:name="_Toc10901944"/>
+      <w:bookmarkStart w:id="10" w:name="_Toc10904520"/>
       <w:r>
         <w:t xml:space="preserve">3.2. </w:t>
       </w:r>
@@ -5598,7 +5598,7 @@
       <w:pPr>
         <w:pStyle w:val="Heading2"/>
       </w:pPr>
-      <w:bookmarkStart w:id="11" w:name="_Toc10901945"/>
+      <w:bookmarkStart w:id="11" w:name="_Toc10904521"/>
       <w:r>
         <w:t>3.3. Problematika i primjena umjetne inteligencije</w:t>
       </w:r>
@@ -6007,7 +6007,7 @@
       <w:pPr>
         <w:pStyle w:val="Heading2"/>
       </w:pPr>
-      <w:bookmarkStart w:id="12" w:name="_Toc10901946"/>
+      <w:bookmarkStart w:id="12" w:name="_Toc10904522"/>
       <w:r>
         <w:lastRenderedPageBreak/>
         <w:t>3.4</w:t>
@@ -6265,7 +6265,7 @@
         <w:pStyle w:val="Heading3"/>
         <w:spacing w:line="360" w:lineRule="auto"/>
       </w:pPr>
-      <w:bookmarkStart w:id="14" w:name="_Toc10901947"/>
+      <w:bookmarkStart w:id="14" w:name="_Toc10904523"/>
       <w:r>
         <w:t>3.4</w:t>
       </w:r>
@@ -6888,7 +6888,52 @@
       </w:pPr>
       <w:r>
         <w:lastRenderedPageBreak/>
-        <w:t>Polu nadzirano učenje...</w:t>
+        <w:t>Polu nadzirano</w:t>
+      </w:r>
+      <w:r>
+        <w:t xml:space="preserve"> strojno</w:t>
+      </w:r>
+      <w:r>
+        <w:t xml:space="preserve"> učenje je vrsta učenja koja je nešto između nadziranog i ne nadziranog učenja. Sliči nadziranom strojnom učenju jer je samo jedan manji dio podataka označen </w:t>
+      </w:r>
+      <w:r>
+        <w:rPr>
+          <w:i/>
+        </w:rPr>
+        <w:t>Y</w:t>
+      </w:r>
+      <w:r>
+        <w:t xml:space="preserve">, a veći dio podataka je neoznačen </w:t>
+      </w:r>
+      <w:r>
+        <w:rPr>
+          <w:i/>
+        </w:rPr>
+        <w:t>X</w:t>
+      </w:r>
+      <w:r>
+        <w:t xml:space="preserve"> što odgovara ne nadziranom strojnom učenju. </w:t>
+      </w:r>
+      <w:r>
+        <w:t>Mnogi problemi iz stvarnog svijeta spadaju u ovu kategoriju, a razlog tomu je što može biti skupo i/ili dugotrajno za označavati podatke pri čemu nam možda čak trebaju i stručnjaci iz drugih domena. Neoznačeni podaci su jeftini i jednostavni za prikupljanje i pohranjivanje.</w:t>
+      </w:r>
+      <w:r>
+        <w:t xml:space="preserve"> Što se tiče algoritama oni su najčešće kombinacija algoritama za nadzirano i ne nadzirano učenje, a jedan tak primjer je duboke mreže vjerovanja (DBMs).</w:t>
+      </w:r>
+    </w:p>
+    <w:p>
+      <w:pPr>
+        <w:spacing w:line="360" w:lineRule="auto"/>
+        <w:jc w:val="both"/>
+      </w:pPr>
+    </w:p>
+    <w:p>
+      <w:pPr>
+        <w:spacing w:line="360" w:lineRule="auto"/>
+        <w:jc w:val="both"/>
+      </w:pPr>
+      <w:r>
+        <w:t>Poboljšano učenje...</w:t>
       </w:r>
     </w:p>
     <w:p>
@@ -6902,7 +6947,7 @@
         <w:pStyle w:val="Heading3"/>
         <w:spacing w:line="360" w:lineRule="auto"/>
       </w:pPr>
-      <w:bookmarkStart w:id="15" w:name="_Toc10901948"/>
+      <w:bookmarkStart w:id="15" w:name="_Toc10904524"/>
       <w:r>
         <w:t>3.4</w:t>
       </w:r>
@@ -6943,7 +6988,7 @@
         <w:pStyle w:val="Heading3"/>
         <w:spacing w:line="360" w:lineRule="auto"/>
       </w:pPr>
-      <w:bookmarkStart w:id="16" w:name="_Toc10901949"/>
+      <w:bookmarkStart w:id="16" w:name="_Toc10904525"/>
       <w:r>
         <w:t>3.4</w:t>
       </w:r>
@@ -6994,7 +7039,7 @@
       <w:pPr>
         <w:pStyle w:val="Heading1"/>
       </w:pPr>
-      <w:bookmarkStart w:id="17" w:name="_Toc10901950"/>
+      <w:bookmarkStart w:id="17" w:name="_Toc10904526"/>
       <w:r>
         <w:lastRenderedPageBreak/>
         <w:t>4. NEURONSKE MREŽE</w:t>
@@ -7006,7 +7051,7 @@
       <w:pPr>
         <w:pStyle w:val="Heading2"/>
       </w:pPr>
-      <w:bookmarkStart w:id="18" w:name="_Toc10901951"/>
+      <w:bookmarkStart w:id="18" w:name="_Toc10904527"/>
       <w:r>
         <w:t>4.1. Duboko učenje</w:t>
       </w:r>
@@ -7027,7 +7072,7 @@
       <w:pPr>
         <w:pStyle w:val="Heading1"/>
       </w:pPr>
-      <w:bookmarkStart w:id="19" w:name="_Toc10901952"/>
+      <w:bookmarkStart w:id="19" w:name="_Toc10904528"/>
       <w:r>
         <w:lastRenderedPageBreak/>
         <w:t>5. KOMPJUTERSKI VID</w:t>
@@ -7049,7 +7094,7 @@
       <w:pPr>
         <w:pStyle w:val="Heading1"/>
       </w:pPr>
-      <w:bookmarkStart w:id="20" w:name="_Toc10901953"/>
+      <w:bookmarkStart w:id="20" w:name="_Toc10904529"/>
       <w:r>
         <w:lastRenderedPageBreak/>
         <w:t>LITERATURA</w:t>
@@ -7208,7 +7253,7 @@
       <w:pPr>
         <w:pStyle w:val="Heading1"/>
       </w:pPr>
-      <w:bookmarkStart w:id="21" w:name="_Toc10901954"/>
+      <w:bookmarkStart w:id="21" w:name="_Toc10904530"/>
       <w:r>
         <w:lastRenderedPageBreak/>
         <w:t>POPIS SLIKA</w:t>
@@ -7464,7 +7509,7 @@
       <w:pPr>
         <w:pStyle w:val="Heading1"/>
       </w:pPr>
-      <w:bookmarkStart w:id="22" w:name="_Toc10901955"/>
+      <w:bookmarkStart w:id="22" w:name="_Toc10904531"/>
       <w:r>
         <w:lastRenderedPageBreak/>
         <w:t>POPIS OZNAKA I KRATICA</w:t>
@@ -7591,7 +7636,7 @@
       <w:pPr>
         <w:pStyle w:val="Heading1"/>
       </w:pPr>
-      <w:bookmarkStart w:id="23" w:name="_Toc10901956"/>
+      <w:bookmarkStart w:id="23" w:name="_Toc10904532"/>
       <w:r>
         <w:lastRenderedPageBreak/>
         <w:t>SAŽETAK</w:t>
@@ -7609,7 +7654,7 @@
       <w:pPr>
         <w:pStyle w:val="Heading1"/>
       </w:pPr>
-      <w:bookmarkStart w:id="24" w:name="_Toc10901957"/>
+      <w:bookmarkStart w:id="24" w:name="_Toc10904533"/>
       <w:r>
         <w:t>KLJUČNE RIJEČI</w:t>
       </w:r>
@@ -7630,7 +7675,7 @@
       <w:pPr>
         <w:pStyle w:val="Heading1"/>
       </w:pPr>
-      <w:bookmarkStart w:id="25" w:name="_Toc10901958"/>
+      <w:bookmarkStart w:id="25" w:name="_Toc10904534"/>
       <w:r>
         <w:lastRenderedPageBreak/>
         <w:t>TITLE</w:t>
@@ -7648,7 +7693,7 @@
       <w:pPr>
         <w:pStyle w:val="Heading1"/>
       </w:pPr>
-      <w:bookmarkStart w:id="26" w:name="_Toc10901959"/>
+      <w:bookmarkStart w:id="26" w:name="_Toc10904535"/>
       <w:r>
         <w:t>SUMMARY</w:t>
       </w:r>
@@ -7665,7 +7710,7 @@
       <w:pPr>
         <w:pStyle w:val="Heading1"/>
       </w:pPr>
-      <w:bookmarkStart w:id="27" w:name="_Toc10901960"/>
+      <w:bookmarkStart w:id="27" w:name="_Toc10904536"/>
       <w:r>
         <w:t>KEYWORDS</w:t>
       </w:r>
@@ -7764,7 +7809,7 @@
           <w:rPr>
             <w:noProof/>
           </w:rPr>
-          <w:t>19</w:t>
+          <w:t>4</w:t>
         </w:r>
         <w:r>
           <w:rPr>
@@ -11153,7 +11198,7 @@
 </file>
 
 <file path=customXml/itemProps1.xml><?xml version="1.0" encoding="utf-8"?>
-<ds:datastoreItem xmlns:ds="http://schemas.openxmlformats.org/officeDocument/2006/customXml" ds:itemID="{7C4B2FB8-2CEC-40FD-95DC-9793B3EBEBAA}">
+<ds:datastoreItem xmlns:ds="http://schemas.openxmlformats.org/officeDocument/2006/customXml" ds:itemID="{7EC0B23C-C69E-4842-AC4A-F1E32878CE6C}">
   <ds:schemaRefs>
     <ds:schemaRef ds:uri="http://schemas.openxmlformats.org/officeDocument/2006/bibliography"/>
   </ds:schemaRefs>

</xml_diff>

<commit_message>
Dovrseno podpoglavlje 3.4.1 strojno ucenje, u ovoj inacici je napisano poboljsano ucenje RL
</commit_message>
<xml_diff>
--- a/Diplmoski_Marko_Rasetina.docx
+++ b/Diplmoski_Marko_Rasetina.docx
@@ -1450,11 +1450,9 @@
     <w:sdt>
       <w:sdtPr>
         <w:rPr>
-          <w:rFonts w:ascii="Times New Roman" w:eastAsiaTheme="minorHAnsi" w:hAnsi="Times New Roman" w:cstheme="minorBidi"/>
-          <w:color w:val="auto"/>
+          <w:rFonts w:eastAsiaTheme="minorHAnsi" w:cstheme="minorBidi"/>
           <w:sz w:val="24"/>
           <w:szCs w:val="22"/>
-          <w:lang w:val="hr-HR"/>
         </w:rPr>
         <w:id w:val="2106147489"/>
         <w:docPartObj>
@@ -1464,21 +1462,27 @@
       </w:sdtPr>
       <w:sdtEndPr>
         <w:rPr>
+          <w:rFonts w:ascii="Times New Roman" w:hAnsi="Times New Roman"/>
           <w:b/>
           <w:bCs/>
           <w:noProof/>
+          <w:color w:val="auto"/>
+          <w:lang w:val="hr-HR"/>
         </w:rPr>
       </w:sdtEndPr>
       <w:sdtContent>
         <w:p>
           <w:pPr>
             <w:pStyle w:val="TOCHeading"/>
+            <w:numPr>
+              <w:ilvl w:val="0"/>
+              <w:numId w:val="0"/>
+            </w:numPr>
             <w:spacing w:line="360" w:lineRule="auto"/>
             <w:rPr>
               <w:rFonts w:ascii="Times New Roman" w:hAnsi="Times New Roman" w:cs="Times New Roman"/>
               <w:b/>
               <w:color w:val="auto"/>
-              <w:lang w:val="hr-HR"/>
             </w:rPr>
           </w:pPr>
           <w:r>
@@ -1486,7 +1490,6 @@
               <w:rFonts w:ascii="Times New Roman" w:hAnsi="Times New Roman" w:cs="Times New Roman"/>
               <w:b/>
               <w:color w:val="auto"/>
-              <w:lang w:val="hr-HR"/>
             </w:rPr>
             <w:t>Sadržaj</w:t>
           </w:r>
@@ -3201,9 +3204,6 @@
       <w:bookmarkStart w:id="0" w:name="_Toc10904513"/>
       <w:r>
         <w:lastRenderedPageBreak/>
-        <w:t xml:space="preserve">1. </w:t>
-      </w:r>
-      <w:r>
         <w:t>U</w:t>
       </w:r>
       <w:r>
@@ -3232,32 +3232,30 @@
       <w:bookmarkStart w:id="1" w:name="_Toc10904514"/>
       <w:r>
         <w:lastRenderedPageBreak/>
-        <w:t xml:space="preserve">2. </w:t>
+        <w:t xml:space="preserve"> </w:t>
       </w:r>
       <w:r>
         <w:t>MULTIMEDIJSKI SUSTAVI</w:t>
       </w:r>
-      <w:bookmarkStart w:id="2" w:name="_GoBack"/>
       <w:bookmarkEnd w:id="1"/>
+    </w:p>
+    <w:p>
+      <w:pPr>
+        <w:spacing w:line="360" w:lineRule="auto"/>
+      </w:pPr>
+    </w:p>
+    <w:p>
+      <w:pPr>
+        <w:pStyle w:val="Heading2"/>
+      </w:pPr>
+      <w:bookmarkStart w:id="2" w:name="_Toc10904515"/>
+      <w:r>
+        <w:t xml:space="preserve">2.1. </w:t>
+      </w:r>
+      <w:r>
+        <w:t>Uvod u multimediju</w:t>
+      </w:r>
       <w:bookmarkEnd w:id="2"/>
-    </w:p>
-    <w:p>
-      <w:pPr>
-        <w:spacing w:line="360" w:lineRule="auto"/>
-      </w:pPr>
-    </w:p>
-    <w:p>
-      <w:pPr>
-        <w:pStyle w:val="Heading2"/>
-      </w:pPr>
-      <w:bookmarkStart w:id="3" w:name="_Toc10904515"/>
-      <w:r>
-        <w:t xml:space="preserve">2.1. </w:t>
-      </w:r>
-      <w:r>
-        <w:t>Uvod u multimediju</w:t>
-      </w:r>
-      <w:bookmarkEnd w:id="3"/>
     </w:p>
     <w:p>
       <w:pPr>
@@ -3717,11 +3715,11 @@
       <w:pPr>
         <w:pStyle w:val="Heading2"/>
       </w:pPr>
-      <w:bookmarkStart w:id="4" w:name="_Toc10904516"/>
+      <w:bookmarkStart w:id="3" w:name="_Toc10904516"/>
       <w:r>
         <w:t>2.2. Slika</w:t>
       </w:r>
-      <w:bookmarkEnd w:id="4"/>
+      <w:bookmarkEnd w:id="3"/>
     </w:p>
     <w:p>
       <w:pPr>
@@ -3995,10 +3993,10 @@
         <w:jc w:val="center"/>
         <w:rPr>
           <w:color w:val="auto"/>
-          <w:sz w:val="24"/>
-        </w:rPr>
-      </w:pPr>
-      <w:bookmarkStart w:id="5" w:name="_Toc10799194"/>
+          <w:sz w:val="36"/>
+        </w:rPr>
+      </w:pPr>
+      <w:bookmarkStart w:id="4" w:name="_Toc11058821"/>
       <w:r>
         <w:rPr>
           <w:color w:val="auto"/>
@@ -4011,28 +4009,14 @@
           <w:color w:val="auto"/>
           <w:sz w:val="24"/>
         </w:rPr>
-        <w:t>2</w:t>
+        <w:fldChar w:fldCharType="begin"/>
       </w:r>
       <w:r>
         <w:rPr>
           <w:color w:val="auto"/>
           <w:sz w:val="24"/>
         </w:rPr>
-        <w:t>.</w:t>
-      </w:r>
-      <w:r>
-        <w:rPr>
-          <w:color w:val="auto"/>
-          <w:sz w:val="24"/>
-        </w:rPr>
-        <w:fldChar w:fldCharType="begin"/>
-      </w:r>
-      <w:r>
-        <w:rPr>
-          <w:color w:val="auto"/>
-          <w:sz w:val="24"/>
-        </w:rPr>
-        <w:instrText xml:space="preserve"> SEQ Slika \* ARABIC \s 1 </w:instrText>
+        <w:instrText xml:space="preserve"> STYLEREF 1 \s </w:instrText>
       </w:r>
       <w:r>
         <w:rPr>
@@ -4047,7 +4031,7 @@
           <w:color w:val="auto"/>
           <w:sz w:val="24"/>
         </w:rPr>
-        <w:t>1</w:t>
+        <w:t>2</w:t>
       </w:r>
       <w:r>
         <w:rPr>
@@ -4061,9 +4045,52 @@
           <w:color w:val="auto"/>
           <w:sz w:val="24"/>
         </w:rPr>
+        <w:t>.</w:t>
+      </w:r>
+      <w:r>
+        <w:rPr>
+          <w:color w:val="auto"/>
+          <w:sz w:val="24"/>
+        </w:rPr>
+        <w:fldChar w:fldCharType="begin"/>
+      </w:r>
+      <w:r>
+        <w:rPr>
+          <w:color w:val="auto"/>
+          <w:sz w:val="24"/>
+        </w:rPr>
+        <w:instrText xml:space="preserve"> SEQ Slika \* ARABIC \s 1 </w:instrText>
+      </w:r>
+      <w:r>
+        <w:rPr>
+          <w:color w:val="auto"/>
+          <w:sz w:val="24"/>
+        </w:rPr>
+        <w:fldChar w:fldCharType="separate"/>
+      </w:r>
+      <w:r>
+        <w:rPr>
+          <w:noProof/>
+          <w:color w:val="auto"/>
+          <w:sz w:val="24"/>
+        </w:rPr>
+        <w:t>1</w:t>
+      </w:r>
+      <w:r>
+        <w:rPr>
+          <w:color w:val="auto"/>
+          <w:sz w:val="24"/>
+        </w:rPr>
+        <w:fldChar w:fldCharType="end"/>
+      </w:r>
+      <w:r>
+        <w:rPr>
+          <w:color w:val="auto"/>
+          <w:sz w:val="24"/>
+        </w:rPr>
         <w:t>. RGB prostor boja</w:t>
       </w:r>
-      <w:bookmarkEnd w:id="5"/>
+      <w:bookmarkEnd w:id="4"/>
     </w:p>
     <w:p>
       <w:pPr>
@@ -4242,46 +4269,28 @@
       <w:pPr>
         <w:pStyle w:val="Caption"/>
         <w:jc w:val="center"/>
+      </w:pPr>
+      <w:bookmarkStart w:id="5" w:name="_Toc11058822"/>
+      <w:r>
         <w:rPr>
           <w:color w:val="auto"/>
           <w:sz w:val="24"/>
         </w:rPr>
-      </w:pPr>
-      <w:bookmarkStart w:id="6" w:name="_Toc10799195"/>
+        <w:t xml:space="preserve">Slika </w:t>
+      </w:r>
       <w:r>
         <w:rPr>
           <w:color w:val="auto"/>
           <w:sz w:val="24"/>
         </w:rPr>
-        <w:t xml:space="preserve">Slika </w:t>
+        <w:fldChar w:fldCharType="begin"/>
       </w:r>
       <w:r>
         <w:rPr>
           <w:color w:val="auto"/>
           <w:sz w:val="24"/>
         </w:rPr>
-        <w:t>2</w:t>
-      </w:r>
-      <w:r>
-        <w:rPr>
-          <w:color w:val="auto"/>
-          <w:sz w:val="24"/>
-        </w:rPr>
-        <w:t>.</w:t>
-      </w:r>
-      <w:r>
-        <w:rPr>
-          <w:color w:val="auto"/>
-          <w:sz w:val="24"/>
-        </w:rPr>
-        <w:fldChar w:fldCharType="begin"/>
-      </w:r>
-      <w:r>
-        <w:rPr>
-          <w:color w:val="auto"/>
-          <w:sz w:val="24"/>
-        </w:rPr>
-        <w:instrText xml:space="preserve"> SEQ Slika \* ARABIC \s 1 </w:instrText>
+        <w:instrText xml:space="preserve"> STYLEREF 1 \s </w:instrText>
       </w:r>
       <w:r>
         <w:rPr>
@@ -4317,16 +4326,59 @@
           <w:color w:val="auto"/>
           <w:sz w:val="24"/>
         </w:rPr>
-        <w:t xml:space="preserve"> </w:t>
+        <w:fldChar w:fldCharType="begin"/>
       </w:r>
       <w:r>
         <w:rPr>
           <w:color w:val="auto"/>
           <w:sz w:val="24"/>
         </w:rPr>
+        <w:instrText xml:space="preserve"> SEQ Slika \* ARABIC \s 1 </w:instrText>
+      </w:r>
+      <w:r>
+        <w:rPr>
+          <w:color w:val="auto"/>
+          <w:sz w:val="24"/>
+        </w:rPr>
+        <w:fldChar w:fldCharType="separate"/>
+      </w:r>
+      <w:r>
+        <w:rPr>
+          <w:noProof/>
+          <w:color w:val="auto"/>
+          <w:sz w:val="24"/>
+        </w:rPr>
+        <w:t>2</w:t>
+      </w:r>
+      <w:r>
+        <w:rPr>
+          <w:color w:val="auto"/>
+          <w:sz w:val="24"/>
+        </w:rPr>
+        <w:fldChar w:fldCharType="end"/>
+      </w:r>
+      <w:r>
+        <w:rPr>
+          <w:color w:val="auto"/>
+          <w:sz w:val="24"/>
+        </w:rPr>
+        <w:t>.</w:t>
+      </w:r>
+      <w:r>
+        <w:rPr>
+          <w:color w:val="auto"/>
+          <w:sz w:val="24"/>
+        </w:rPr>
+        <w:t xml:space="preserve"> </w:t>
+      </w:r>
+      <w:r>
+        <w:rPr>
+          <w:color w:val="auto"/>
+          <w:sz w:val="24"/>
+        </w:rPr>
         <w:t>Analogni signal (lijevo) i digitalni signal (desno)</w:t>
       </w:r>
-      <w:bookmarkEnd w:id="6"/>
+      <w:bookmarkEnd w:id="5"/>
     </w:p>
     <w:p>
       <w:pPr>
@@ -4502,12 +4554,12 @@
       <w:pPr>
         <w:pStyle w:val="Heading2"/>
       </w:pPr>
-      <w:bookmarkStart w:id="7" w:name="_Toc10904517"/>
+      <w:bookmarkStart w:id="6" w:name="_Toc10904517"/>
       <w:r>
         <w:lastRenderedPageBreak/>
         <w:t>2.3. Video signal</w:t>
       </w:r>
-      <w:bookmarkEnd w:id="7"/>
+      <w:bookmarkEnd w:id="6"/>
     </w:p>
     <w:p>
       <w:pPr>
@@ -4807,38 +4859,37 @@
     <w:p>
       <w:pPr>
         <w:pStyle w:val="Heading1"/>
-        <w:spacing w:line="360" w:lineRule="auto"/>
-      </w:pPr>
-      <w:bookmarkStart w:id="8" w:name="_Toc10904518"/>
+      </w:pPr>
+      <w:bookmarkStart w:id="7" w:name="_Toc10904518"/>
       <w:r>
         <w:lastRenderedPageBreak/>
-        <w:t>3. UMJETNA INTELIGENCIJA</w:t>
+        <w:t>UMJETNA INTELIGENCIJA</w:t>
+      </w:r>
+      <w:bookmarkEnd w:id="7"/>
+    </w:p>
+    <w:p>
+      <w:pPr>
+        <w:pStyle w:val="Heading2"/>
+      </w:pPr>
+    </w:p>
+    <w:p>
+      <w:pPr>
+        <w:pStyle w:val="Heading2"/>
+      </w:pPr>
+      <w:bookmarkStart w:id="8" w:name="_Toc10904519"/>
+      <w:r>
+        <w:t>3.1.</w:t>
+      </w:r>
+      <w:r>
+        <w:t xml:space="preserve"> I</w:t>
+      </w:r>
+      <w:r>
+        <w:t>nteligencij</w:t>
+      </w:r>
+      <w:r>
+        <w:t>a</w:t>
       </w:r>
       <w:bookmarkEnd w:id="8"/>
-    </w:p>
-    <w:p>
-      <w:pPr>
-        <w:pStyle w:val="Heading2"/>
-      </w:pPr>
-    </w:p>
-    <w:p>
-      <w:pPr>
-        <w:pStyle w:val="Heading2"/>
-      </w:pPr>
-      <w:bookmarkStart w:id="9" w:name="_Toc10904519"/>
-      <w:r>
-        <w:t>3.1.</w:t>
-      </w:r>
-      <w:r>
-        <w:t xml:space="preserve"> I</w:t>
-      </w:r>
-      <w:r>
-        <w:t>nteligencij</w:t>
-      </w:r>
-      <w:r>
-        <w:t>a</w:t>
-      </w:r>
-      <w:bookmarkEnd w:id="9"/>
     </w:p>
     <w:p>
       <w:pPr>
@@ -5198,7 +5249,7 @@
       <w:pPr>
         <w:pStyle w:val="Heading2"/>
       </w:pPr>
-      <w:bookmarkStart w:id="10" w:name="_Toc10904520"/>
+      <w:bookmarkStart w:id="9" w:name="_Toc10904520"/>
       <w:r>
         <w:t xml:space="preserve">3.2. </w:t>
       </w:r>
@@ -5208,7 +5259,7 @@
       <w:r>
         <w:t xml:space="preserve"> umjetne inteligencije</w:t>
       </w:r>
-      <w:bookmarkEnd w:id="10"/>
+      <w:bookmarkEnd w:id="9"/>
     </w:p>
     <w:p>
       <w:pPr>
@@ -5403,7 +5454,19 @@
         <w:jc w:val="both"/>
       </w:pPr>
       <w:r>
-        <w:t xml:space="preserve">U prvom desetljeću od kada je umjetna inteligencija postala zasebna grana stvorila su se velika očekivanja tome su pridonijeli prvi uspijesi koji su se tada ostvarili. S obzirom da su krajem 50-tih računala uglavnom radili aritmetičke operacije sve više od toga se činilo naprednim. James Slagleov je napravio program SAINT koji je mogao rješavati integracijske probleme zatvorenog oblika. Mreže dobivaju prva imena tako Bernard Widrow joj daje ime ADALINE, a </w:t>
+        <w:t>U prvom desetljeću od kada je umjetna inteligencija postala zasebna grana stvorila su se velika očekivanja tome su pridonijeli prvi uspijesi koji su se tada ostvar</w:t>
+      </w:r>
+      <w:r>
+        <w:t>ili. S obzirom da su krajem 50-</w:t>
+      </w:r>
+      <w:r>
+        <w:t>ih</w:t>
+      </w:r>
+      <w:r>
+        <w:t xml:space="preserve"> godina 20. stoljeća</w:t>
+      </w:r>
+      <w:r>
+        <w:t xml:space="preserve"> računala uglavnom radili aritmetičke operacije sve više od toga se činilo naprednim. James Slagleov je napravio program SAINT koji je mogao rješavati integracijske probleme zatvorenog oblika. Mreže dobivaju prva imena tako Bernard Widrow joj daje ime ADALINE, a </w:t>
       </w:r>
       <w:r>
         <w:t>Frank Rosenblatt mreži daje ime perceptron koje se do dana danas proteglo kada govorimo o jednoslojnim neuronskim mrežama.</w:t>
@@ -5412,11 +5475,11 @@
         <w:t xml:space="preserve"> Ovaj uzlet i velika očekivanja, dijelom izazvan od strane tvoraca mreža sa svojim izjavama su</w:t>
       </w:r>
       <w:r>
-        <w:t xml:space="preserve"> stvorile dojam da će se industrija brzo promijeniti i </w:t>
+        <w:t xml:space="preserve"> stvorile dojam da će se </w:t>
       </w:r>
       <w:r>
         <w:lastRenderedPageBreak/>
-        <w:t>napredovati je ipak naišla na zid koji se zove stvarnost. Rani sustavi su podbacili u rješavanju mnogih problema, a ti se problemi mogu svrstati u tri kategorije:</w:t>
+        <w:t>industrija brzo promijeniti i napredovati je ipak naišla na zid koji se zove stvarnost. Rani sustavi su podbacili u rješavanju mnogih problema, a ti se problemi mogu svrstati u tri kategorije:</w:t>
       </w:r>
     </w:p>
     <w:p>
@@ -5473,7 +5536,25 @@
         <w:t>Glavni problem je bio u tome što su tražili kompletno riješenje i takav pristup  se naziva slaba metoda. Alternativa je bila u domensko-specifičnom znanju za riješavanje uskih područja. Tako su nastali prvi ekspertni sustavi. Jedan od najpoznatijih primjera je primjer ekspertnog sustava u medicini. Sustav se zvao MYCIN</w:t>
       </w:r>
       <w:r>
-        <w:t xml:space="preserve"> i diagnocirao je infekcije krvi, a ostvarivao je rezultate kao neki stručnjaci, a značajno bolje od mladih doktora. 1980-tih umjetna inteligencija postaje industrija s velikim ulaganjima. Početkom 80-tih se ulagalo svega nekoliko milijuna da bi se do kraja 80-tih već milijarde ulagale</w:t>
+        <w:t xml:space="preserve"> i diagnocirao je infekcije krvi, a ostvarivao je rezultate kao neki stručnjaci, a značajno</w:t>
+      </w:r>
+      <w:r>
+        <w:t xml:space="preserve"> bolje od mladih doktora. 1980-</w:t>
+      </w:r>
+      <w:r>
+        <w:t>ih umjetna inteligencija postaje industrija s v</w:t>
+      </w:r>
+      <w:r>
+        <w:t>elikim ulaganjima. Početkom 80-</w:t>
+      </w:r>
+      <w:r>
+        <w:t>ih se ulagalo svega nekoliko milijuna da bi se do</w:t>
+      </w:r>
+      <w:r>
+        <w:t xml:space="preserve"> kraja 80-</w:t>
+      </w:r>
+      <w:r>
+        <w:t>ih već milijarde ulagale</w:t>
       </w:r>
       <w:r>
         <w:t xml:space="preserve"> te su bile uključene stotine firmi u izgradnji ekspertnih sustava</w:t>
@@ -5497,7 +5578,16 @@
         <w:jc w:val="both"/>
       </w:pPr>
       <w:r>
-        <w:t>Osim što je 80-tih umjetna inteligencija postala industrija dogodilo se još nekoliko važnih događaja koje su odredile samu budućnost te grane. Jedan od</w:t>
+        <w:t>Osim što je 80-</w:t>
+      </w:r>
+      <w:r>
+        <w:t>ih</w:t>
+      </w:r>
+      <w:r>
+        <w:t xml:space="preserve"> godina prošloga stoljeća</w:t>
+      </w:r>
+      <w:r>
+        <w:t xml:space="preserve"> umjetna inteligencija postala industrija dogodilo se još nekoliko važnih događaja koje su odredile samu budućnost te grane. Jedan od</w:t>
       </w:r>
       <w:r>
         <w:t xml:space="preserve"> tih</w:t>
@@ -5521,10 +5611,22 @@
         <w:t xml:space="preserve"> pri čemu su se počele uspoređivati s tehnikama iz statistike, prepoznavanje uzoraka i strojnog učenja. Ovakav razvoj doveo je do razvoja nove industrije zvane rudarenje podacima (data mining).</w:t>
       </w:r>
       <w:r>
-        <w:t xml:space="preserve"> Još jedan napredak je obilježio 80-te, a to je nastanak Bayesovskog mrežnog formalizma. </w:t>
-      </w:r>
-      <w:r>
-        <w:t>Ovi pristup je nadišao mnoge probleme kod vjerojatnosnih sustava za rasuđivanje iz 60-tih i 70-tih.</w:t>
+        <w:t xml:space="preserve"> Još </w:t>
+      </w:r>
+      <w:r>
+        <w:t>jedan napredak je obilježio osamdesete</w:t>
+      </w:r>
+      <w:r>
+        <w:t xml:space="preserve">, a to je nastanak Bayesovskog mrežnog formalizma. </w:t>
+      </w:r>
+      <w:r>
+        <w:t>Ovi pristup je nadišao mnoge probleme kod vjerojatnosni</w:t>
+      </w:r>
+      <w:r>
+        <w:t>h sustava za rasuđivanje iz 60-ih i 70-</w:t>
+      </w:r>
+      <w:r>
+        <w:t>ih.</w:t>
       </w:r>
     </w:p>
     <w:p>
@@ -5540,7 +5642,16 @@
         <w:t>biti podvrgnuta rigoroznom empirijskom iskustvu i rezultati se moraju statistički obraditi zbog njihove važnosti. Isto tako treba postojati mogućnost rekonstruiranja eksperimenta korištenjem podijeljenog repozitorija tesnih podataka i koda.</w:t>
       </w:r>
       <w:r>
-        <w:t xml:space="preserve"> 90-tih godina zbog napretka umjetne inteligencija nad podproblemima počelo se opet gledati kako doći do cijelog agenta („whole agent“) to jest pojedini znastvenici su se htjeli vratiti izvornim korijenima umjetne inteligencije, ato je po Simon-ovima riječima, „stroj koji misli, uči i stvara“. Inač</w:t>
+        <w:t xml:space="preserve"> 90-</w:t>
+      </w:r>
+      <w:r>
+        <w:t>ih godina</w:t>
+      </w:r>
+      <w:r>
+        <w:t xml:space="preserve"> 20. stoljeća</w:t>
+      </w:r>
+      <w:r>
+        <w:t xml:space="preserve"> zbog napretka umjetne inteligencija nad podproblemima počelo se opet gledati kako doći do cijelog agenta („whole agent“) to jest pojedini znastvenici su se htjeli vratiti izvornim korijenima umjetne inteligencije, ato je po Simon-ovima riječima, „stroj koji misli, uči i stvara“. Inač</w:t>
       </w:r>
       <w:r>
         <w:t>e se takva umjetna inteligencija</w:t>
@@ -5598,11 +5709,11 @@
       <w:pPr>
         <w:pStyle w:val="Heading2"/>
       </w:pPr>
-      <w:bookmarkStart w:id="11" w:name="_Toc10904521"/>
+      <w:bookmarkStart w:id="10" w:name="_Toc10904521"/>
       <w:r>
         <w:t>3.3. Problematika i primjena umjetne inteligencije</w:t>
       </w:r>
-      <w:bookmarkEnd w:id="11"/>
+      <w:bookmarkEnd w:id="10"/>
     </w:p>
     <w:p>
       <w:pPr>
@@ -6007,7 +6118,7 @@
       <w:pPr>
         <w:pStyle w:val="Heading2"/>
       </w:pPr>
-      <w:bookmarkStart w:id="12" w:name="_Toc10904522"/>
+      <w:bookmarkStart w:id="11" w:name="_Toc10904522"/>
       <w:r>
         <w:lastRenderedPageBreak/>
         <w:t>3.4</w:t>
@@ -6015,7 +6126,7 @@
       <w:r>
         <w:t>. Strojno učenje</w:t>
       </w:r>
-      <w:bookmarkEnd w:id="12"/>
+      <w:bookmarkEnd w:id="11"/>
     </w:p>
     <w:p>
       <w:pPr>
@@ -6105,7 +6216,7 @@
           <w:sz w:val="24"/>
         </w:rPr>
       </w:pPr>
-      <w:bookmarkStart w:id="13" w:name="_Toc10799196"/>
+      <w:bookmarkStart w:id="12" w:name="_Toc11058823"/>
       <w:r>
         <w:rPr>
           <w:color w:val="auto"/>
@@ -6118,28 +6229,14 @@
           <w:color w:val="auto"/>
           <w:sz w:val="24"/>
         </w:rPr>
-        <w:t>3</w:t>
+        <w:fldChar w:fldCharType="begin"/>
       </w:r>
       <w:r>
         <w:rPr>
           <w:color w:val="auto"/>
           <w:sz w:val="24"/>
         </w:rPr>
-        <w:t>.</w:t>
-      </w:r>
-      <w:r>
-        <w:rPr>
-          <w:color w:val="auto"/>
-          <w:sz w:val="24"/>
-        </w:rPr>
-        <w:fldChar w:fldCharType="begin"/>
-      </w:r>
-      <w:r>
-        <w:rPr>
-          <w:color w:val="auto"/>
-          <w:sz w:val="24"/>
-        </w:rPr>
-        <w:instrText xml:space="preserve"> SEQ Slika \* ARABIC \s 1 </w:instrText>
+        <w:instrText xml:space="preserve"> STYLEREF 1 \s </w:instrText>
       </w:r>
       <w:r>
         <w:rPr>
@@ -6154,7 +6251,7 @@
           <w:color w:val="auto"/>
           <w:sz w:val="24"/>
         </w:rPr>
-        <w:t>1</w:t>
+        <w:t>3</w:t>
       </w:r>
       <w:r>
         <w:rPr>
@@ -6168,16 +6265,61 @@
           <w:color w:val="auto"/>
           <w:sz w:val="24"/>
         </w:rPr>
-        <w:t>. Potpolja umjetne inteligencije</w:t>
-      </w:r>
-      <w:bookmarkEnd w:id="13"/>
-    </w:p>
-    <w:p>
-      <w:pPr>
-        <w:spacing w:line="360" w:lineRule="auto"/>
-        <w:jc w:val="both"/>
-      </w:pPr>
-    </w:p>
+        <w:t>.</w:t>
+      </w:r>
+      <w:r>
+        <w:rPr>
+          <w:color w:val="auto"/>
+          <w:sz w:val="24"/>
+        </w:rPr>
+        <w:fldChar w:fldCharType="begin"/>
+      </w:r>
+      <w:r>
+        <w:rPr>
+          <w:color w:val="auto"/>
+          <w:sz w:val="24"/>
+        </w:rPr>
+        <w:instrText xml:space="preserve"> SEQ Slika \* ARABIC \s 1 </w:instrText>
+      </w:r>
+      <w:r>
+        <w:rPr>
+          <w:color w:val="auto"/>
+          <w:sz w:val="24"/>
+        </w:rPr>
+        <w:fldChar w:fldCharType="separate"/>
+      </w:r>
+      <w:r>
+        <w:rPr>
+          <w:noProof/>
+          <w:color w:val="auto"/>
+          <w:sz w:val="24"/>
+        </w:rPr>
+        <w:t>1</w:t>
+      </w:r>
+      <w:r>
+        <w:rPr>
+          <w:color w:val="auto"/>
+          <w:sz w:val="24"/>
+        </w:rPr>
+        <w:fldChar w:fldCharType="end"/>
+      </w:r>
+      <w:r>
+        <w:rPr>
+          <w:color w:val="auto"/>
+          <w:sz w:val="24"/>
+        </w:rPr>
+        <w:t xml:space="preserve">. </w:t>
+      </w:r>
+      <w:r>
+        <w:rPr>
+          <w:color w:val="auto"/>
+          <w:sz w:val="24"/>
+        </w:rPr>
+        <w:t>Potpolja umjetne inteligencije</w:t>
+      </w:r>
+      <w:bookmarkEnd w:id="12"/>
+    </w:p>
+    <w:p/>
     <w:p>
       <w:pPr>
         <w:spacing w:line="360" w:lineRule="auto"/>
@@ -6202,7 +6344,6 @@
         <w:jc w:val="both"/>
       </w:pPr>
       <w:r>
-        <w:lastRenderedPageBreak/>
         <w:t>Kod strojnog učenja postoji mnogo različitih sustava, a njih bi mogli kategorizirati u neku od sljedećih kategorija na temelju sljedećih kriterija:</w:t>
       </w:r>
     </w:p>
@@ -6217,6 +6358,7 @@
         <w:jc w:val="both"/>
       </w:pPr>
       <w:r>
+        <w:lastRenderedPageBreak/>
         <w:t>Jesu li ili nisu li trenirani s obzirom na ljudski nadzor</w:t>
       </w:r>
       <w:r>
@@ -6265,7 +6407,7 @@
         <w:pStyle w:val="Heading3"/>
         <w:spacing w:line="360" w:lineRule="auto"/>
       </w:pPr>
-      <w:bookmarkStart w:id="14" w:name="_Toc10904523"/>
+      <w:bookmarkStart w:id="13" w:name="_Toc10904523"/>
       <w:r>
         <w:t>3.4</w:t>
       </w:r>
@@ -6278,7 +6420,7 @@
       <w:r>
         <w:t xml:space="preserve"> na ljudski nadzor</w:t>
       </w:r>
-      <w:bookmarkEnd w:id="14"/>
+      <w:bookmarkEnd w:id="13"/>
     </w:p>
     <w:p>
       <w:pPr>
@@ -6933,21 +7075,339 @@
         <w:jc w:val="both"/>
       </w:pPr>
       <w:r>
-        <w:t>Poboljšano učenje...</w:t>
-      </w:r>
-    </w:p>
-    <w:p>
-      <w:pPr>
-        <w:spacing w:line="360" w:lineRule="auto"/>
-        <w:jc w:val="both"/>
-      </w:pPr>
+        <w:t xml:space="preserve">Poboljšano učenje je jedno od najstarijih grana strojnoga učenja, a njezini počeci sežu još iz davnih </w:t>
+      </w:r>
+      <w:r>
+        <w:t>50-</w:t>
+      </w:r>
+      <w:r>
+        <w:t>ih godina 20.</w:t>
+      </w:r>
+      <w:r>
+        <w:t xml:space="preserve"> stoljeća kada se upo</w:t>
+      </w:r>
+      <w:r>
+        <w:t xml:space="preserve">trijebljavala u igrama </w:t>
+      </w:r>
+      <w:r>
+        <w:t xml:space="preserve">(npr. </w:t>
+      </w:r>
+      <w:r>
+        <w:t>TD-Gammon</w:t>
+      </w:r>
+      <w:r>
+        <w:t>) i upravljanju strojevima.</w:t>
+      </w:r>
+      <w:r>
+        <w:t xml:space="preserve"> Poboljšano strojno učenje ima nešto drugačiji pristup nego preostale 3 metode učenja, a razlikuje se po tome što se sastoji od agenta koji se nalazi u okolini pri čemu agent daje ulaz u okolinu (akcija)</w:t>
+      </w:r>
+      <w:r>
+        <w:t xml:space="preserve"> za trenutno stanje (numerička reprezentacija onoga što agent promatra u određenome trenutku u okolini)</w:t>
+      </w:r>
+      <w:r>
+        <w:t xml:space="preserve">. Sama okolina vraća novo stanje i nagradu (kaznu) za </w:t>
+      </w:r>
+      <w:r>
+        <w:t>radnju koju</w:t>
+      </w:r>
+      <w:r>
+        <w:t xml:space="preserve"> je agent napravio</w:t>
+      </w:r>
+      <w:r>
+        <w:t xml:space="preserve"> (slika 3.2.)</w:t>
+      </w:r>
+      <w:r>
+        <w:t>.</w:t>
+      </w:r>
+    </w:p>
+    <w:p>
+      <w:pPr>
+        <w:spacing w:line="360" w:lineRule="auto"/>
+        <w:jc w:val="both"/>
+      </w:pPr>
+    </w:p>
+    <w:p>
+      <w:pPr>
+        <w:keepNext/>
+        <w:spacing w:line="360" w:lineRule="auto"/>
+        <w:jc w:val="center"/>
+      </w:pPr>
+      <w:r>
+        <w:rPr>
+          <w:noProof/>
+          <w:lang w:val="en-US"/>
+        </w:rPr>
+        <w:drawing>
+          <wp:inline distT="0" distB="0" distL="0" distR="0">
+            <wp:extent cx="3209925" cy="2643300"/>
+            <wp:effectExtent l="0" t="0" r="0" b="5080"/>
+            <wp:docPr id="2" name="Picture 2"/>
+            <wp:cNvGraphicFramePr>
+              <a:graphicFrameLocks xmlns:a="http://schemas.openxmlformats.org/drawingml/2006/main" noChangeAspect="1"/>
+            </wp:cNvGraphicFramePr>
+            <a:graphic xmlns:a="http://schemas.openxmlformats.org/drawingml/2006/main">
+              <a:graphicData uri="http://schemas.openxmlformats.org/drawingml/2006/picture">
+                <pic:pic xmlns:pic="http://schemas.openxmlformats.org/drawingml/2006/picture">
+                  <pic:nvPicPr>
+                    <pic:cNvPr id="2" name="RL.png"/>
+                    <pic:cNvPicPr/>
+                  </pic:nvPicPr>
+                  <pic:blipFill>
+                    <a:blip r:embed="rId14" cstate="print">
+                      <a:extLst>
+                        <a:ext uri="{28A0092B-C50C-407E-A947-70E740481C1C}">
+                          <a14:useLocalDpi xmlns:a14="http://schemas.microsoft.com/office/drawing/2010/main" val="0"/>
+                        </a:ext>
+                      </a:extLst>
+                    </a:blip>
+                    <a:stretch>
+                      <a:fillRect/>
+                    </a:stretch>
+                  </pic:blipFill>
+                  <pic:spPr>
+                    <a:xfrm>
+                      <a:off x="0" y="0"/>
+                      <a:ext cx="3226349" cy="2656825"/>
+                    </a:xfrm>
+                    <a:prstGeom prst="rect">
+                      <a:avLst/>
+                    </a:prstGeom>
+                    <a:ln>
+                      <a:noFill/>
+                    </a:ln>
+                    <a:effectLst>
+                      <a:outerShdw blurRad="190500" algn="tl" rotWithShape="0">
+                        <a:srgbClr val="000000">
+                          <a:alpha val="70000"/>
+                        </a:srgbClr>
+                      </a:outerShdw>
+                    </a:effectLst>
+                  </pic:spPr>
+                </pic:pic>
+              </a:graphicData>
+            </a:graphic>
+          </wp:inline>
+        </w:drawing>
+      </w:r>
+    </w:p>
+    <w:p>
+      <w:pPr>
+        <w:pStyle w:val="Caption"/>
+        <w:jc w:val="center"/>
+        <w:rPr>
+          <w:color w:val="auto"/>
+          <w:sz w:val="24"/>
+        </w:rPr>
+      </w:pPr>
+      <w:bookmarkStart w:id="14" w:name="_Toc11058824"/>
+      <w:r>
+        <w:rPr>
+          <w:color w:val="auto"/>
+          <w:sz w:val="24"/>
+        </w:rPr>
+        <w:t xml:space="preserve">Slika </w:t>
+      </w:r>
+      <w:r>
+        <w:rPr>
+          <w:color w:val="auto"/>
+          <w:sz w:val="24"/>
+        </w:rPr>
+        <w:fldChar w:fldCharType="begin"/>
+      </w:r>
+      <w:r>
+        <w:rPr>
+          <w:color w:val="auto"/>
+          <w:sz w:val="24"/>
+        </w:rPr>
+        <w:instrText xml:space="preserve"> STYLEREF 1 \s </w:instrText>
+      </w:r>
+      <w:r>
+        <w:rPr>
+          <w:color w:val="auto"/>
+          <w:sz w:val="24"/>
+        </w:rPr>
+        <w:fldChar w:fldCharType="separate"/>
+      </w:r>
+      <w:r>
+        <w:rPr>
+          <w:noProof/>
+          <w:color w:val="auto"/>
+          <w:sz w:val="24"/>
+        </w:rPr>
+        <w:t>3</w:t>
+      </w:r>
+      <w:r>
+        <w:rPr>
+          <w:color w:val="auto"/>
+          <w:sz w:val="24"/>
+        </w:rPr>
+        <w:fldChar w:fldCharType="end"/>
+      </w:r>
+      <w:r>
+        <w:rPr>
+          <w:color w:val="auto"/>
+          <w:sz w:val="24"/>
+        </w:rPr>
+        <w:t>.</w:t>
+      </w:r>
+      <w:r>
+        <w:rPr>
+          <w:color w:val="auto"/>
+          <w:sz w:val="24"/>
+        </w:rPr>
+        <w:fldChar w:fldCharType="begin"/>
+      </w:r>
+      <w:r>
+        <w:rPr>
+          <w:color w:val="auto"/>
+          <w:sz w:val="24"/>
+        </w:rPr>
+        <w:instrText xml:space="preserve"> SEQ Slika \* ARABIC \s 1 </w:instrText>
+      </w:r>
+      <w:r>
+        <w:rPr>
+          <w:color w:val="auto"/>
+          <w:sz w:val="24"/>
+        </w:rPr>
+        <w:fldChar w:fldCharType="separate"/>
+      </w:r>
+      <w:r>
+        <w:rPr>
+          <w:noProof/>
+          <w:color w:val="auto"/>
+          <w:sz w:val="24"/>
+        </w:rPr>
+        <w:t>2</w:t>
+      </w:r>
+      <w:r>
+        <w:rPr>
+          <w:color w:val="auto"/>
+          <w:sz w:val="24"/>
+        </w:rPr>
+        <w:fldChar w:fldCharType="end"/>
+      </w:r>
+      <w:r>
+        <w:rPr>
+          <w:color w:val="auto"/>
+          <w:sz w:val="24"/>
+        </w:rPr>
+        <w:t>.</w:t>
+      </w:r>
+      <w:r>
+        <w:t xml:space="preserve"> </w:t>
+      </w:r>
+      <w:r>
+        <w:rPr>
+          <w:color w:val="auto"/>
+          <w:sz w:val="24"/>
+        </w:rPr>
+        <w:t>Metodologija poboljšanog učenja</w:t>
+      </w:r>
+      <w:bookmarkEnd w:id="14"/>
+    </w:p>
+    <w:p>
+      <w:pPr>
+        <w:spacing w:line="360" w:lineRule="auto"/>
+        <w:jc w:val="both"/>
+      </w:pPr>
+    </w:p>
+    <w:p>
+      <w:pPr>
+        <w:spacing w:line="360" w:lineRule="auto"/>
+        <w:jc w:val="both"/>
+      </w:pPr>
+      <w:r>
+        <w:lastRenderedPageBreak/>
+        <w:t>Cilj poboljšanog strojnog učenja je za trenutno stanje odabrati oprimalnu radnju (akciju) koja će maksimizirati dugoročnu očekivanu nagradu od strane okoline. Agent uči tako to optimalno interaktira u stvarnom vremenu s okolinom koristeći vremenski odgođene oznake (nagrada). Kroz interakciju s okolinom agent će naučiti politiku koja će vratiti akciju za dano stanje s najvišom nagradom.</w:t>
+      </w:r>
+      <w:r>
+        <w:t xml:space="preserve"> Neki od algoritama koji se koriste kod poboljšanog učenja su:</w:t>
+      </w:r>
+    </w:p>
+    <w:p>
+      <w:pPr>
+        <w:pStyle w:val="ListParagraph"/>
+        <w:numPr>
+          <w:ilvl w:val="0"/>
+          <w:numId w:val="25"/>
+        </w:numPr>
+        <w:spacing w:line="360" w:lineRule="auto"/>
+        <w:jc w:val="both"/>
+      </w:pPr>
+      <w:r>
+        <w:t>Monte Carlo</w:t>
+      </w:r>
+    </w:p>
+    <w:p>
+      <w:pPr>
+        <w:pStyle w:val="ListParagraph"/>
+        <w:numPr>
+          <w:ilvl w:val="0"/>
+          <w:numId w:val="25"/>
+        </w:numPr>
+        <w:spacing w:line="360" w:lineRule="auto"/>
+        <w:jc w:val="both"/>
+      </w:pPr>
+      <w:r>
+        <w:t>Q-learning (state-action-reward-state)</w:t>
+      </w:r>
+    </w:p>
+    <w:p>
+      <w:pPr>
+        <w:pStyle w:val="ListParagraph"/>
+        <w:numPr>
+          <w:ilvl w:val="0"/>
+          <w:numId w:val="25"/>
+        </w:numPr>
+        <w:spacing w:line="360" w:lineRule="auto"/>
+        <w:jc w:val="both"/>
+      </w:pPr>
+      <w:r>
+        <w:t>SARSA (state-action-reward-state-action)</w:t>
+      </w:r>
+    </w:p>
+    <w:p>
+      <w:pPr>
+        <w:pStyle w:val="ListParagraph"/>
+        <w:numPr>
+          <w:ilvl w:val="0"/>
+          <w:numId w:val="25"/>
+        </w:numPr>
+        <w:spacing w:line="360" w:lineRule="auto"/>
+        <w:jc w:val="both"/>
+      </w:pPr>
+      <w:r>
+        <w:t>DQN (Deep Q Network)</w:t>
+      </w:r>
+    </w:p>
+    <w:p>
+      <w:pPr>
+        <w:pStyle w:val="ListParagraph"/>
+        <w:numPr>
+          <w:ilvl w:val="0"/>
+          <w:numId w:val="25"/>
+        </w:numPr>
+        <w:spacing w:line="360" w:lineRule="auto"/>
+        <w:jc w:val="both"/>
+      </w:pPr>
+      <w:r>
+        <w:t>A3C (Asyncrhonous Advantage Actor-Critic)</w:t>
+      </w:r>
+    </w:p>
+    <w:p>
+      <w:pPr>
+        <w:spacing w:line="360" w:lineRule="auto"/>
+        <w:jc w:val="both"/>
+      </w:pPr>
+      <w:bookmarkStart w:id="15" w:name="_GoBack"/>
+      <w:bookmarkEnd w:id="15"/>
     </w:p>
     <w:p>
       <w:pPr>
         <w:pStyle w:val="Heading3"/>
         <w:spacing w:line="360" w:lineRule="auto"/>
       </w:pPr>
-      <w:bookmarkStart w:id="15" w:name="_Toc10904524"/>
+      <w:bookmarkStart w:id="16" w:name="_Toc10904524"/>
       <w:r>
         <w:t>3.4</w:t>
       </w:r>
@@ -6960,7 +7420,7 @@
       <w:r>
         <w:t xml:space="preserve"> učenje i učenje na mreži</w:t>
       </w:r>
-      <w:bookmarkEnd w:id="15"/>
+      <w:bookmarkEnd w:id="16"/>
     </w:p>
     <w:p>
       <w:pPr>
@@ -6988,7 +7448,7 @@
         <w:pStyle w:val="Heading3"/>
         <w:spacing w:line="360" w:lineRule="auto"/>
       </w:pPr>
-      <w:bookmarkStart w:id="16" w:name="_Toc10904525"/>
+      <w:bookmarkStart w:id="17" w:name="_Toc10904525"/>
       <w:r>
         <w:t>3.4</w:t>
       </w:r>
@@ -7010,7 +7470,7 @@
       <w:r>
         <w:t>a</w:t>
       </w:r>
-      <w:bookmarkEnd w:id="16"/>
+      <w:bookmarkEnd w:id="17"/>
     </w:p>
     <w:p>
       <w:pPr>
@@ -7039,23 +7499,23 @@
       <w:pPr>
         <w:pStyle w:val="Heading1"/>
       </w:pPr>
-      <w:bookmarkStart w:id="17" w:name="_Toc10904526"/>
+      <w:bookmarkStart w:id="18" w:name="_Toc10904526"/>
       <w:r>
         <w:lastRenderedPageBreak/>
-        <w:t>4. NEURONSKE MREŽE</w:t>
-      </w:r>
-      <w:bookmarkEnd w:id="17"/>
+        <w:t>NEURONSKE MREŽE</w:t>
+      </w:r>
+      <w:bookmarkEnd w:id="18"/>
     </w:p>
     <w:p/>
     <w:p>
       <w:pPr>
         <w:pStyle w:val="Heading2"/>
       </w:pPr>
-      <w:bookmarkStart w:id="18" w:name="_Toc10904527"/>
+      <w:bookmarkStart w:id="19" w:name="_Toc10904527"/>
       <w:r>
         <w:t>4.1. Duboko učenje</w:t>
       </w:r>
-      <w:bookmarkEnd w:id="18"/>
+      <w:bookmarkEnd w:id="19"/>
     </w:p>
     <w:p/>
     <w:p>
@@ -7072,12 +7532,12 @@
       <w:pPr>
         <w:pStyle w:val="Heading1"/>
       </w:pPr>
-      <w:bookmarkStart w:id="19" w:name="_Toc10904528"/>
+      <w:bookmarkStart w:id="20" w:name="_Toc10904528"/>
       <w:r>
         <w:lastRenderedPageBreak/>
-        <w:t>5. KOMPJUTERSKI VID</w:t>
-      </w:r>
-      <w:bookmarkEnd w:id="19"/>
+        <w:t>KOMPJUTERSKI VID</w:t>
+      </w:r>
+      <w:bookmarkEnd w:id="20"/>
     </w:p>
     <w:p/>
     <w:p>
@@ -7093,13 +7553,18 @@
     <w:p>
       <w:pPr>
         <w:pStyle w:val="Heading1"/>
-      </w:pPr>
-      <w:bookmarkStart w:id="20" w:name="_Toc10904529"/>
+        <w:numPr>
+          <w:ilvl w:val="0"/>
+          <w:numId w:val="0"/>
+        </w:numPr>
+        <w:ind w:left="360" w:hanging="360"/>
+      </w:pPr>
+      <w:bookmarkStart w:id="21" w:name="_Toc10904529"/>
       <w:r>
         <w:lastRenderedPageBreak/>
         <w:t>LITERATURA</w:t>
       </w:r>
-      <w:bookmarkEnd w:id="20"/>
+      <w:bookmarkEnd w:id="21"/>
     </w:p>
     <w:p>
       <w:pPr>
@@ -7252,13 +7717,18 @@
     <w:p>
       <w:pPr>
         <w:pStyle w:val="Heading1"/>
-      </w:pPr>
-      <w:bookmarkStart w:id="21" w:name="_Toc10904530"/>
+        <w:numPr>
+          <w:ilvl w:val="0"/>
+          <w:numId w:val="0"/>
+        </w:numPr>
+        <w:ind w:left="360" w:hanging="360"/>
+      </w:pPr>
+      <w:bookmarkStart w:id="22" w:name="_Toc10904530"/>
       <w:r>
         <w:lastRenderedPageBreak/>
         <w:t>POPIS SLIKA</w:t>
       </w:r>
-      <w:bookmarkEnd w:id="21"/>
+      <w:bookmarkEnd w:id="22"/>
     </w:p>
     <w:p>
       <w:pPr>
@@ -7272,7 +7742,6 @@
         <w:tabs>
           <w:tab w:val="right" w:leader="dot" w:pos="9020"/>
         </w:tabs>
-        <w:spacing w:line="360" w:lineRule="auto"/>
         <w:rPr>
           <w:rFonts w:asciiTheme="minorHAnsi" w:eastAsiaTheme="minorEastAsia" w:hAnsiTheme="minorHAnsi"/>
           <w:noProof/>
@@ -7289,7 +7758,7 @@
       <w:r>
         <w:fldChar w:fldCharType="separate"/>
       </w:r>
-      <w:hyperlink w:anchor="_Toc10799194" w:history="1">
+      <w:hyperlink w:anchor="_Toc11058821" w:history="1">
         <w:r>
           <w:rPr>
             <w:rStyle w:val="Hyperlink"/>
@@ -7316,7 +7785,7 @@
             <w:noProof/>
             <w:webHidden/>
           </w:rPr>
-          <w:instrText xml:space="preserve"> PAGEREF _Toc10799194 \h </w:instrText>
+          <w:instrText xml:space="preserve"> PAGEREF _Toc11058821 \h </w:instrText>
         </w:r>
         <w:r>
           <w:rPr>
@@ -7353,7 +7822,6 @@
         <w:tabs>
           <w:tab w:val="right" w:leader="dot" w:pos="9020"/>
         </w:tabs>
-        <w:spacing w:line="360" w:lineRule="auto"/>
         <w:rPr>
           <w:rFonts w:asciiTheme="minorHAnsi" w:eastAsiaTheme="minorEastAsia" w:hAnsiTheme="minorHAnsi"/>
           <w:noProof/>
@@ -7361,7 +7829,7 @@
           <w:lang w:val="en-US"/>
         </w:rPr>
       </w:pPr>
-      <w:hyperlink w:anchor="_Toc10799195" w:history="1">
+      <w:hyperlink w:anchor="_Toc11058822" w:history="1">
         <w:r>
           <w:rPr>
             <w:rStyle w:val="Hyperlink"/>
@@ -7388,7 +7856,7 @@
             <w:noProof/>
             <w:webHidden/>
           </w:rPr>
-          <w:instrText xml:space="preserve"> PAGEREF _Toc10799195 \h </w:instrText>
+          <w:instrText xml:space="preserve"> PAGEREF _Toc11058822 \h </w:instrText>
         </w:r>
         <w:r>
           <w:rPr>
@@ -7425,7 +7893,6 @@
         <w:tabs>
           <w:tab w:val="right" w:leader="dot" w:pos="9020"/>
         </w:tabs>
-        <w:spacing w:line="360" w:lineRule="auto"/>
         <w:rPr>
           <w:rFonts w:asciiTheme="minorHAnsi" w:eastAsiaTheme="minorEastAsia" w:hAnsiTheme="minorHAnsi"/>
           <w:noProof/>
@@ -7433,7 +7900,7 @@
           <w:lang w:val="en-US"/>
         </w:rPr>
       </w:pPr>
-      <w:hyperlink w:anchor="_Toc10799196" w:history="1">
+      <w:hyperlink w:anchor="_Toc11058823" w:history="1">
         <w:r>
           <w:rPr>
             <w:rStyle w:val="Hyperlink"/>
@@ -7460,7 +7927,7 @@
             <w:noProof/>
             <w:webHidden/>
           </w:rPr>
-          <w:instrText xml:space="preserve"> PAGEREF _Toc10799196 \h </w:instrText>
+          <w:instrText xml:space="preserve"> PAGEREF _Toc11058823 \h </w:instrText>
         </w:r>
         <w:r>
           <w:rPr>
@@ -7493,6 +7960,77 @@
     </w:p>
     <w:p>
       <w:pPr>
+        <w:pStyle w:val="TableofFigures"/>
+        <w:tabs>
+          <w:tab w:val="right" w:leader="dot" w:pos="9020"/>
+        </w:tabs>
+        <w:rPr>
+          <w:rFonts w:asciiTheme="minorHAnsi" w:eastAsiaTheme="minorEastAsia" w:hAnsiTheme="minorHAnsi"/>
+          <w:noProof/>
+          <w:sz w:val="22"/>
+          <w:lang w:val="en-US"/>
+        </w:rPr>
+      </w:pPr>
+      <w:hyperlink w:anchor="_Toc11058824" w:history="1">
+        <w:r>
+          <w:rPr>
+            <w:rStyle w:val="Hyperlink"/>
+            <w:noProof/>
+          </w:rPr>
+          <w:t>Slika 3.2. Metodologija poboljšanog učenja</w:t>
+        </w:r>
+        <w:r>
+          <w:rPr>
+            <w:noProof/>
+            <w:webHidden/>
+          </w:rPr>
+          <w:tab/>
+        </w:r>
+        <w:r>
+          <w:rPr>
+            <w:noProof/>
+            <w:webHidden/>
+          </w:rPr>
+          <w:fldChar w:fldCharType="begin"/>
+        </w:r>
+        <w:r>
+          <w:rPr>
+            <w:noProof/>
+            <w:webHidden/>
+          </w:rPr>
+          <w:instrText xml:space="preserve"> PAGEREF _Toc11058824 \h </w:instrText>
+        </w:r>
+        <w:r>
+          <w:rPr>
+            <w:noProof/>
+            <w:webHidden/>
+          </w:rPr>
+        </w:r>
+        <w:r>
+          <w:rPr>
+            <w:noProof/>
+            <w:webHidden/>
+          </w:rPr>
+          <w:fldChar w:fldCharType="separate"/>
+        </w:r>
+        <w:r>
+          <w:rPr>
+            <w:noProof/>
+            <w:webHidden/>
+          </w:rPr>
+          <w:t>17</w:t>
+        </w:r>
+        <w:r>
+          <w:rPr>
+            <w:noProof/>
+            <w:webHidden/>
+          </w:rPr>
+          <w:fldChar w:fldCharType="end"/>
+        </w:r>
+      </w:hyperlink>
+    </w:p>
+    <w:p>
+      <w:pPr>
         <w:spacing w:line="360" w:lineRule="auto"/>
         <w:jc w:val="both"/>
       </w:pPr>
@@ -7508,13 +8046,18 @@
     <w:p>
       <w:pPr>
         <w:pStyle w:val="Heading1"/>
-      </w:pPr>
-      <w:bookmarkStart w:id="22" w:name="_Toc10904531"/>
+        <w:numPr>
+          <w:ilvl w:val="0"/>
+          <w:numId w:val="0"/>
+        </w:numPr>
+        <w:ind w:left="360" w:hanging="360"/>
+      </w:pPr>
+      <w:bookmarkStart w:id="23" w:name="_Toc10904531"/>
       <w:r>
         <w:lastRenderedPageBreak/>
         <w:t>POPIS OZNAKA I KRATICA</w:t>
       </w:r>
-      <w:bookmarkEnd w:id="22"/>
+      <w:bookmarkEnd w:id="23"/>
     </w:p>
     <w:p/>
     <w:p>
@@ -7635,13 +8178,18 @@
     <w:p>
       <w:pPr>
         <w:pStyle w:val="Heading1"/>
-      </w:pPr>
-      <w:bookmarkStart w:id="23" w:name="_Toc10904532"/>
+        <w:numPr>
+          <w:ilvl w:val="0"/>
+          <w:numId w:val="0"/>
+        </w:numPr>
+        <w:ind w:left="360" w:hanging="360"/>
+      </w:pPr>
+      <w:bookmarkStart w:id="24" w:name="_Toc10904532"/>
       <w:r>
         <w:lastRenderedPageBreak/>
         <w:t>SAŽETAK</w:t>
       </w:r>
-      <w:bookmarkEnd w:id="23"/>
+      <w:bookmarkEnd w:id="24"/>
     </w:p>
     <w:p/>
     <w:p>
@@ -7653,12 +8201,17 @@
     <w:p>
       <w:pPr>
         <w:pStyle w:val="Heading1"/>
-      </w:pPr>
-      <w:bookmarkStart w:id="24" w:name="_Toc10904533"/>
+        <w:numPr>
+          <w:ilvl w:val="0"/>
+          <w:numId w:val="0"/>
+        </w:numPr>
+        <w:ind w:left="360" w:hanging="360"/>
+      </w:pPr>
+      <w:bookmarkStart w:id="25" w:name="_Toc10904533"/>
       <w:r>
         <w:t>KLJUČNE RIJEČI</w:t>
       </w:r>
-      <w:bookmarkEnd w:id="24"/>
+      <w:bookmarkEnd w:id="25"/>
     </w:p>
     <w:p/>
     <w:p>
@@ -7674,13 +8227,18 @@
     <w:p>
       <w:pPr>
         <w:pStyle w:val="Heading1"/>
-      </w:pPr>
-      <w:bookmarkStart w:id="25" w:name="_Toc10904534"/>
+        <w:numPr>
+          <w:ilvl w:val="0"/>
+          <w:numId w:val="0"/>
+        </w:numPr>
+        <w:ind w:left="360" w:hanging="360"/>
+      </w:pPr>
+      <w:bookmarkStart w:id="26" w:name="_Toc10904534"/>
       <w:r>
         <w:lastRenderedPageBreak/>
         <w:t>TITLE</w:t>
       </w:r>
-      <w:bookmarkEnd w:id="25"/>
+      <w:bookmarkEnd w:id="26"/>
     </w:p>
     <w:p/>
     <w:p>
@@ -7692,12 +8250,17 @@
     <w:p>
       <w:pPr>
         <w:pStyle w:val="Heading1"/>
-      </w:pPr>
-      <w:bookmarkStart w:id="26" w:name="_Toc10904535"/>
+        <w:numPr>
+          <w:ilvl w:val="0"/>
+          <w:numId w:val="0"/>
+        </w:numPr>
+        <w:ind w:left="360" w:hanging="360"/>
+      </w:pPr>
+      <w:bookmarkStart w:id="27" w:name="_Toc10904535"/>
       <w:r>
         <w:t>SUMMARY</w:t>
       </w:r>
-      <w:bookmarkEnd w:id="26"/>
+      <w:bookmarkEnd w:id="27"/>
     </w:p>
     <w:p/>
     <w:p>
@@ -7709,12 +8272,17 @@
     <w:p>
       <w:pPr>
         <w:pStyle w:val="Heading1"/>
-      </w:pPr>
-      <w:bookmarkStart w:id="27" w:name="_Toc10904536"/>
+        <w:numPr>
+          <w:ilvl w:val="0"/>
+          <w:numId w:val="0"/>
+        </w:numPr>
+        <w:ind w:left="360" w:hanging="360"/>
+      </w:pPr>
+      <w:bookmarkStart w:id="28" w:name="_Toc10904536"/>
       <w:r>
         <w:t>KEYWORDS</w:t>
       </w:r>
-      <w:bookmarkEnd w:id="27"/>
+      <w:bookmarkEnd w:id="28"/>
     </w:p>
     <w:p/>
     <w:p>
@@ -7723,7 +8291,7 @@
       </w:r>
     </w:p>
     <w:sectPr>
-      <w:footerReference w:type="default" r:id="rId14"/>
+      <w:footerReference w:type="default" r:id="rId15"/>
       <w:pgSz w:w="11910" w:h="16840"/>
       <w:pgMar w:top="1440" w:right="1440" w:bottom="1440" w:left="1440" w:header="0" w:footer="1060" w:gutter="0"/>
       <w:pgNumType w:start="1"/>
@@ -7809,7 +8377,7 @@
           <w:rPr>
             <w:noProof/>
           </w:rPr>
-          <w:t>4</w:t>
+          <w:t>25</w:t>
         </w:r>
         <w:r>
           <w:rPr>
@@ -8308,6 +8876,92 @@
     </w:lvl>
   </w:abstractNum>
   <w:abstractNum w:abstractNumId="4" w15:restartNumberingAfterBreak="0">
+    <w:nsid w:val="1FDE3926"/>
+    <w:multiLevelType w:val="hybridMultilevel"/>
+    <w:tmpl w:val="675C8D20"/>
+    <w:lvl w:ilvl="0" w:tplc="D3F26F7C">
+      <w:start w:val="1"/>
+      <w:numFmt w:val="decimal"/>
+      <w:lvlText w:val="%1."/>
+      <w:lvlJc w:val="left"/>
+      <w:pPr>
+        <w:ind w:left="720" w:hanging="360"/>
+      </w:pPr>
+    </w:lvl>
+    <w:lvl w:ilvl="1" w:tplc="04090019" w:tentative="1">
+      <w:start w:val="1"/>
+      <w:numFmt w:val="lowerLetter"/>
+      <w:lvlText w:val="%2."/>
+      <w:lvlJc w:val="left"/>
+      <w:pPr>
+        <w:ind w:left="1440" w:hanging="360"/>
+      </w:pPr>
+    </w:lvl>
+    <w:lvl w:ilvl="2" w:tplc="0409001B" w:tentative="1">
+      <w:start w:val="1"/>
+      <w:numFmt w:val="lowerRoman"/>
+      <w:lvlText w:val="%3."/>
+      <w:lvlJc w:val="right"/>
+      <w:pPr>
+        <w:ind w:left="2160" w:hanging="180"/>
+      </w:pPr>
+    </w:lvl>
+    <w:lvl w:ilvl="3" w:tplc="0409000F" w:tentative="1">
+      <w:start w:val="1"/>
+      <w:numFmt w:val="decimal"/>
+      <w:lvlText w:val="%4."/>
+      <w:lvlJc w:val="left"/>
+      <w:pPr>
+        <w:ind w:left="2880" w:hanging="360"/>
+      </w:pPr>
+    </w:lvl>
+    <w:lvl w:ilvl="4" w:tplc="04090019" w:tentative="1">
+      <w:start w:val="1"/>
+      <w:numFmt w:val="lowerLetter"/>
+      <w:lvlText w:val="%5."/>
+      <w:lvlJc w:val="left"/>
+      <w:pPr>
+        <w:ind w:left="3600" w:hanging="360"/>
+      </w:pPr>
+    </w:lvl>
+    <w:lvl w:ilvl="5" w:tplc="0409001B" w:tentative="1">
+      <w:start w:val="1"/>
+      <w:numFmt w:val="lowerRoman"/>
+      <w:lvlText w:val="%6."/>
+      <w:lvlJc w:val="right"/>
+      <w:pPr>
+        <w:ind w:left="4320" w:hanging="180"/>
+      </w:pPr>
+    </w:lvl>
+    <w:lvl w:ilvl="6" w:tplc="0409000F" w:tentative="1">
+      <w:start w:val="1"/>
+      <w:numFmt w:val="decimal"/>
+      <w:lvlText w:val="%7."/>
+      <w:lvlJc w:val="left"/>
+      <w:pPr>
+        <w:ind w:left="5040" w:hanging="360"/>
+      </w:pPr>
+    </w:lvl>
+    <w:lvl w:ilvl="7" w:tplc="04090019" w:tentative="1">
+      <w:start w:val="1"/>
+      <w:numFmt w:val="lowerLetter"/>
+      <w:lvlText w:val="%8."/>
+      <w:lvlJc w:val="left"/>
+      <w:pPr>
+        <w:ind w:left="5760" w:hanging="360"/>
+      </w:pPr>
+    </w:lvl>
+    <w:lvl w:ilvl="8" w:tplc="0409001B" w:tentative="1">
+      <w:start w:val="1"/>
+      <w:numFmt w:val="lowerRoman"/>
+      <w:lvlText w:val="%9."/>
+      <w:lvlJc w:val="right"/>
+      <w:pPr>
+        <w:ind w:left="6480" w:hanging="180"/>
+      </w:pPr>
+    </w:lvl>
+  </w:abstractNum>
+  <w:abstractNum w:abstractNumId="5" w15:restartNumberingAfterBreak="0">
     <w:nsid w:val="2772093B"/>
     <w:multiLevelType w:val="hybridMultilevel"/>
     <w:tmpl w:val="97F29C5A"/>
@@ -8393,7 +9047,120 @@
       </w:pPr>
     </w:lvl>
   </w:abstractNum>
-  <w:abstractNum w:abstractNumId="5" w15:restartNumberingAfterBreak="0">
+  <w:abstractNum w:abstractNumId="6" w15:restartNumberingAfterBreak="0">
+    <w:nsid w:val="28685B1E"/>
+    <w:multiLevelType w:val="hybridMultilevel"/>
+    <w:tmpl w:val="A82E6E74"/>
+    <w:lvl w:ilvl="0" w:tplc="04090001">
+      <w:start w:val="1"/>
+      <w:numFmt w:val="bullet"/>
+      <w:lvlText w:val=""/>
+      <w:lvlJc w:val="left"/>
+      <w:pPr>
+        <w:ind w:left="720" w:hanging="360"/>
+      </w:pPr>
+      <w:rPr>
+        <w:rFonts w:ascii="Symbol" w:hAnsi="Symbol" w:hint="default"/>
+      </w:rPr>
+    </w:lvl>
+    <w:lvl w:ilvl="1" w:tplc="04090003" w:tentative="1">
+      <w:start w:val="1"/>
+      <w:numFmt w:val="bullet"/>
+      <w:lvlText w:val="o"/>
+      <w:lvlJc w:val="left"/>
+      <w:pPr>
+        <w:ind w:left="1440" w:hanging="360"/>
+      </w:pPr>
+      <w:rPr>
+        <w:rFonts w:ascii="Courier New" w:hAnsi="Courier New" w:cs="Courier New" w:hint="default"/>
+      </w:rPr>
+    </w:lvl>
+    <w:lvl w:ilvl="2" w:tplc="04090005" w:tentative="1">
+      <w:start w:val="1"/>
+      <w:numFmt w:val="bullet"/>
+      <w:lvlText w:val=""/>
+      <w:lvlJc w:val="left"/>
+      <w:pPr>
+        <w:ind w:left="2160" w:hanging="360"/>
+      </w:pPr>
+      <w:rPr>
+        <w:rFonts w:ascii="Wingdings" w:hAnsi="Wingdings" w:hint="default"/>
+      </w:rPr>
+    </w:lvl>
+    <w:lvl w:ilvl="3" w:tplc="04090001" w:tentative="1">
+      <w:start w:val="1"/>
+      <w:numFmt w:val="bullet"/>
+      <w:lvlText w:val=""/>
+      <w:lvlJc w:val="left"/>
+      <w:pPr>
+        <w:ind w:left="2880" w:hanging="360"/>
+      </w:pPr>
+      <w:rPr>
+        <w:rFonts w:ascii="Symbol" w:hAnsi="Symbol" w:hint="default"/>
+      </w:rPr>
+    </w:lvl>
+    <w:lvl w:ilvl="4" w:tplc="04090003" w:tentative="1">
+      <w:start w:val="1"/>
+      <w:numFmt w:val="bullet"/>
+      <w:lvlText w:val="o"/>
+      <w:lvlJc w:val="left"/>
+      <w:pPr>
+        <w:ind w:left="3600" w:hanging="360"/>
+      </w:pPr>
+      <w:rPr>
+        <w:rFonts w:ascii="Courier New" w:hAnsi="Courier New" w:cs="Courier New" w:hint="default"/>
+      </w:rPr>
+    </w:lvl>
+    <w:lvl w:ilvl="5" w:tplc="04090005" w:tentative="1">
+      <w:start w:val="1"/>
+      <w:numFmt w:val="bullet"/>
+      <w:lvlText w:val=""/>
+      <w:lvlJc w:val="left"/>
+      <w:pPr>
+        <w:ind w:left="4320" w:hanging="360"/>
+      </w:pPr>
+      <w:rPr>
+        <w:rFonts w:ascii="Wingdings" w:hAnsi="Wingdings" w:hint="default"/>
+      </w:rPr>
+    </w:lvl>
+    <w:lvl w:ilvl="6" w:tplc="04090001" w:tentative="1">
+      <w:start w:val="1"/>
+      <w:numFmt w:val="bullet"/>
+      <w:lvlText w:val=""/>
+      <w:lvlJc w:val="left"/>
+      <w:pPr>
+        <w:ind w:left="5040" w:hanging="360"/>
+      </w:pPr>
+      <w:rPr>
+        <w:rFonts w:ascii="Symbol" w:hAnsi="Symbol" w:hint="default"/>
+      </w:rPr>
+    </w:lvl>
+    <w:lvl w:ilvl="7" w:tplc="04090003" w:tentative="1">
+      <w:start w:val="1"/>
+      <w:numFmt w:val="bullet"/>
+      <w:lvlText w:val="o"/>
+      <w:lvlJc w:val="left"/>
+      <w:pPr>
+        <w:ind w:left="5760" w:hanging="360"/>
+      </w:pPr>
+      <w:rPr>
+        <w:rFonts w:ascii="Courier New" w:hAnsi="Courier New" w:cs="Courier New" w:hint="default"/>
+      </w:rPr>
+    </w:lvl>
+    <w:lvl w:ilvl="8" w:tplc="04090005" w:tentative="1">
+      <w:start w:val="1"/>
+      <w:numFmt w:val="bullet"/>
+      <w:lvlText w:val=""/>
+      <w:lvlJc w:val="left"/>
+      <w:pPr>
+        <w:ind w:left="6480" w:hanging="360"/>
+      </w:pPr>
+      <w:rPr>
+        <w:rFonts w:ascii="Wingdings" w:hAnsi="Wingdings" w:hint="default"/>
+      </w:rPr>
+    </w:lvl>
+  </w:abstractNum>
+  <w:abstractNum w:abstractNumId="7" w15:restartNumberingAfterBreak="0">
     <w:nsid w:val="2D6403BD"/>
     <w:multiLevelType w:val="hybridMultilevel"/>
     <w:tmpl w:val="2DBC0920"/>
@@ -8506,7 +9273,94 @@
       </w:rPr>
     </w:lvl>
   </w:abstractNum>
-  <w:abstractNum w:abstractNumId="6" w15:restartNumberingAfterBreak="0">
+  <w:abstractNum w:abstractNumId="8" w15:restartNumberingAfterBreak="0">
+    <w:nsid w:val="34DD3B77"/>
+    <w:multiLevelType w:val="hybridMultilevel"/>
+    <w:tmpl w:val="3AFC67A8"/>
+    <w:lvl w:ilvl="0" w:tplc="0D9A20D4">
+      <w:start w:val="1"/>
+      <w:numFmt w:val="decimal"/>
+      <w:pStyle w:val="Heading1"/>
+      <w:lvlText w:val="%1."/>
+      <w:lvlJc w:val="left"/>
+      <w:pPr>
+        <w:ind w:left="720" w:hanging="360"/>
+      </w:pPr>
+    </w:lvl>
+    <w:lvl w:ilvl="1" w:tplc="04090019" w:tentative="1">
+      <w:start w:val="1"/>
+      <w:numFmt w:val="lowerLetter"/>
+      <w:lvlText w:val="%2."/>
+      <w:lvlJc w:val="left"/>
+      <w:pPr>
+        <w:ind w:left="1440" w:hanging="360"/>
+      </w:pPr>
+    </w:lvl>
+    <w:lvl w:ilvl="2" w:tplc="0409001B" w:tentative="1">
+      <w:start w:val="1"/>
+      <w:numFmt w:val="lowerRoman"/>
+      <w:lvlText w:val="%3."/>
+      <w:lvlJc w:val="right"/>
+      <w:pPr>
+        <w:ind w:left="2160" w:hanging="180"/>
+      </w:pPr>
+    </w:lvl>
+    <w:lvl w:ilvl="3" w:tplc="0409000F" w:tentative="1">
+      <w:start w:val="1"/>
+      <w:numFmt w:val="decimal"/>
+      <w:lvlText w:val="%4."/>
+      <w:lvlJc w:val="left"/>
+      <w:pPr>
+        <w:ind w:left="2880" w:hanging="360"/>
+      </w:pPr>
+    </w:lvl>
+    <w:lvl w:ilvl="4" w:tplc="04090019" w:tentative="1">
+      <w:start w:val="1"/>
+      <w:numFmt w:val="lowerLetter"/>
+      <w:lvlText w:val="%5."/>
+      <w:lvlJc w:val="left"/>
+      <w:pPr>
+        <w:ind w:left="3600" w:hanging="360"/>
+      </w:pPr>
+    </w:lvl>
+    <w:lvl w:ilvl="5" w:tplc="0409001B" w:tentative="1">
+      <w:start w:val="1"/>
+      <w:numFmt w:val="lowerRoman"/>
+      <w:lvlText w:val="%6."/>
+      <w:lvlJc w:val="right"/>
+      <w:pPr>
+        <w:ind w:left="4320" w:hanging="180"/>
+      </w:pPr>
+    </w:lvl>
+    <w:lvl w:ilvl="6" w:tplc="0409000F" w:tentative="1">
+      <w:start w:val="1"/>
+      <w:numFmt w:val="decimal"/>
+      <w:lvlText w:val="%7."/>
+      <w:lvlJc w:val="left"/>
+      <w:pPr>
+        <w:ind w:left="5040" w:hanging="360"/>
+      </w:pPr>
+    </w:lvl>
+    <w:lvl w:ilvl="7" w:tplc="04090019" w:tentative="1">
+      <w:start w:val="1"/>
+      <w:numFmt w:val="lowerLetter"/>
+      <w:lvlText w:val="%8."/>
+      <w:lvlJc w:val="left"/>
+      <w:pPr>
+        <w:ind w:left="5760" w:hanging="360"/>
+      </w:pPr>
+    </w:lvl>
+    <w:lvl w:ilvl="8" w:tplc="0409001B" w:tentative="1">
+      <w:start w:val="1"/>
+      <w:numFmt w:val="lowerRoman"/>
+      <w:lvlText w:val="%9."/>
+      <w:lvlJc w:val="right"/>
+      <w:pPr>
+        <w:ind w:left="6480" w:hanging="180"/>
+      </w:pPr>
+    </w:lvl>
+  </w:abstractNum>
+  <w:abstractNum w:abstractNumId="9" w15:restartNumberingAfterBreak="0">
     <w:nsid w:val="35D30D49"/>
     <w:multiLevelType w:val="hybridMultilevel"/>
     <w:tmpl w:val="C2C0DFE0"/>
@@ -8592,7 +9446,7 @@
       </w:pPr>
     </w:lvl>
   </w:abstractNum>
-  <w:abstractNum w:abstractNumId="7" w15:restartNumberingAfterBreak="0">
+  <w:abstractNum w:abstractNumId="10" w15:restartNumberingAfterBreak="0">
     <w:nsid w:val="3AFE72A6"/>
     <w:multiLevelType w:val="hybridMultilevel"/>
     <w:tmpl w:val="40F2118C"/>
@@ -8681,7 +9535,7 @@
       </w:pPr>
     </w:lvl>
   </w:abstractNum>
-  <w:abstractNum w:abstractNumId="8" w15:restartNumberingAfterBreak="0">
+  <w:abstractNum w:abstractNumId="11" w15:restartNumberingAfterBreak="0">
     <w:nsid w:val="3C3C0AA1"/>
     <w:multiLevelType w:val="hybridMultilevel"/>
     <w:tmpl w:val="E7043AE0"/>
@@ -8794,7 +9648,7 @@
       </w:rPr>
     </w:lvl>
   </w:abstractNum>
-  <w:abstractNum w:abstractNumId="9" w15:restartNumberingAfterBreak="0">
+  <w:abstractNum w:abstractNumId="12" w15:restartNumberingAfterBreak="0">
     <w:nsid w:val="40B1197D"/>
     <w:multiLevelType w:val="hybridMultilevel"/>
     <w:tmpl w:val="0082ECAC"/>
@@ -8804,7 +9658,7 @@
       <w:lvlText w:val="%1."/>
       <w:lvlJc w:val="right"/>
       <w:pPr>
-        <w:ind w:left="780" w:hanging="360"/>
+        <w:ind w:left="1080" w:hanging="360"/>
       </w:pPr>
     </w:lvl>
     <w:lvl w:ilvl="1" w:tplc="04090019" w:tentative="1">
@@ -8813,7 +9667,7 @@
       <w:lvlText w:val="%2."/>
       <w:lvlJc w:val="left"/>
       <w:pPr>
-        <w:ind w:left="1500" w:hanging="360"/>
+        <w:ind w:left="1800" w:hanging="360"/>
       </w:pPr>
     </w:lvl>
     <w:lvl w:ilvl="2" w:tplc="0409001B" w:tentative="1">
@@ -8822,7 +9676,7 @@
       <w:lvlText w:val="%3."/>
       <w:lvlJc w:val="right"/>
       <w:pPr>
-        <w:ind w:left="2220" w:hanging="180"/>
+        <w:ind w:left="2520" w:hanging="180"/>
       </w:pPr>
     </w:lvl>
     <w:lvl w:ilvl="3" w:tplc="0409000F" w:tentative="1">
@@ -8831,7 +9685,7 @@
       <w:lvlText w:val="%4."/>
       <w:lvlJc w:val="left"/>
       <w:pPr>
-        <w:ind w:left="2940" w:hanging="360"/>
+        <w:ind w:left="3240" w:hanging="360"/>
       </w:pPr>
     </w:lvl>
     <w:lvl w:ilvl="4" w:tplc="04090019" w:tentative="1">
@@ -8840,7 +9694,7 @@
       <w:lvlText w:val="%5."/>
       <w:lvlJc w:val="left"/>
       <w:pPr>
-        <w:ind w:left="3660" w:hanging="360"/>
+        <w:ind w:left="3960" w:hanging="360"/>
       </w:pPr>
     </w:lvl>
     <w:lvl w:ilvl="5" w:tplc="0409001B" w:tentative="1">
@@ -8849,7 +9703,7 @@
       <w:lvlText w:val="%6."/>
       <w:lvlJc w:val="right"/>
       <w:pPr>
-        <w:ind w:left="4380" w:hanging="180"/>
+        <w:ind w:left="4680" w:hanging="180"/>
       </w:pPr>
     </w:lvl>
     <w:lvl w:ilvl="6" w:tplc="0409000F" w:tentative="1">
@@ -8858,7 +9712,7 @@
       <w:lvlText w:val="%7."/>
       <w:lvlJc w:val="left"/>
       <w:pPr>
-        <w:ind w:left="5100" w:hanging="360"/>
+        <w:ind w:left="5400" w:hanging="360"/>
       </w:pPr>
     </w:lvl>
     <w:lvl w:ilvl="7" w:tplc="04090019" w:tentative="1">
@@ -8867,7 +9721,7 @@
       <w:lvlText w:val="%8."/>
       <w:lvlJc w:val="left"/>
       <w:pPr>
-        <w:ind w:left="5820" w:hanging="360"/>
+        <w:ind w:left="6120" w:hanging="360"/>
       </w:pPr>
     </w:lvl>
     <w:lvl w:ilvl="8" w:tplc="0409001B" w:tentative="1">
@@ -8876,11 +9730,11 @@
       <w:lvlText w:val="%9."/>
       <w:lvlJc w:val="right"/>
       <w:pPr>
-        <w:ind w:left="6540" w:hanging="180"/>
+        <w:ind w:left="6840" w:hanging="180"/>
       </w:pPr>
     </w:lvl>
   </w:abstractNum>
-  <w:abstractNum w:abstractNumId="10" w15:restartNumberingAfterBreak="0">
+  <w:abstractNum w:abstractNumId="13" w15:restartNumberingAfterBreak="0">
     <w:nsid w:val="464332DF"/>
     <w:multiLevelType w:val="hybridMultilevel"/>
     <w:tmpl w:val="8DEAEC62"/>
@@ -8993,7 +9847,7 @@
       </w:rPr>
     </w:lvl>
   </w:abstractNum>
-  <w:abstractNum w:abstractNumId="11" w15:restartNumberingAfterBreak="0">
+  <w:abstractNum w:abstractNumId="14" w15:restartNumberingAfterBreak="0">
     <w:nsid w:val="4EB11D16"/>
     <w:multiLevelType w:val="hybridMultilevel"/>
     <w:tmpl w:val="2C2043BA"/>
@@ -9106,7 +9960,7 @@
       </w:rPr>
     </w:lvl>
   </w:abstractNum>
-  <w:abstractNum w:abstractNumId="12" w15:restartNumberingAfterBreak="0">
+  <w:abstractNum w:abstractNumId="15" w15:restartNumberingAfterBreak="0">
     <w:nsid w:val="58A74AFB"/>
     <w:multiLevelType w:val="hybridMultilevel"/>
     <w:tmpl w:val="926490AA"/>
@@ -9219,7 +10073,7 @@
       </w:rPr>
     </w:lvl>
   </w:abstractNum>
-  <w:abstractNum w:abstractNumId="13" w15:restartNumberingAfterBreak="0">
+  <w:abstractNum w:abstractNumId="16" w15:restartNumberingAfterBreak="0">
     <w:nsid w:val="5C3530ED"/>
     <w:multiLevelType w:val="hybridMultilevel"/>
     <w:tmpl w:val="6F824FCE"/>
@@ -9332,7 +10186,7 @@
       </w:rPr>
     </w:lvl>
   </w:abstractNum>
-  <w:abstractNum w:abstractNumId="14" w15:restartNumberingAfterBreak="0">
+  <w:abstractNum w:abstractNumId="17" w15:restartNumberingAfterBreak="0">
     <w:nsid w:val="613568D3"/>
     <w:multiLevelType w:val="hybridMultilevel"/>
     <w:tmpl w:val="821CFED0"/>
@@ -9418,7 +10272,7 @@
       </w:pPr>
     </w:lvl>
   </w:abstractNum>
-  <w:abstractNum w:abstractNumId="15" w15:restartNumberingAfterBreak="0">
+  <w:abstractNum w:abstractNumId="18" w15:restartNumberingAfterBreak="0">
     <w:nsid w:val="67D76858"/>
     <w:multiLevelType w:val="hybridMultilevel"/>
     <w:tmpl w:val="8C087A40"/>
@@ -9531,7 +10385,7 @@
       </w:rPr>
     </w:lvl>
   </w:abstractNum>
-  <w:abstractNum w:abstractNumId="16" w15:restartNumberingAfterBreak="0">
+  <w:abstractNum w:abstractNumId="19" w15:restartNumberingAfterBreak="0">
     <w:nsid w:val="6C071410"/>
     <w:multiLevelType w:val="hybridMultilevel"/>
     <w:tmpl w:val="A9A48E36"/>
@@ -9644,7 +10498,7 @@
       </w:rPr>
     </w:lvl>
   </w:abstractNum>
-  <w:abstractNum w:abstractNumId="17" w15:restartNumberingAfterBreak="0">
+  <w:abstractNum w:abstractNumId="20" w15:restartNumberingAfterBreak="0">
     <w:nsid w:val="71CD1A00"/>
     <w:multiLevelType w:val="hybridMultilevel"/>
     <w:tmpl w:val="2FE839B0"/>
@@ -9757,7 +10611,7 @@
       </w:rPr>
     </w:lvl>
   </w:abstractNum>
-  <w:abstractNum w:abstractNumId="18" w15:restartNumberingAfterBreak="0">
+  <w:abstractNum w:abstractNumId="21" w15:restartNumberingAfterBreak="0">
     <w:nsid w:val="734853BD"/>
     <w:multiLevelType w:val="hybridMultilevel"/>
     <w:tmpl w:val="8D88169C"/>
@@ -9870,7 +10724,7 @@
       </w:rPr>
     </w:lvl>
   </w:abstractNum>
-  <w:abstractNum w:abstractNumId="19" w15:restartNumberingAfterBreak="0">
+  <w:abstractNum w:abstractNumId="22" w15:restartNumberingAfterBreak="0">
     <w:nsid w:val="79E934FF"/>
     <w:multiLevelType w:val="hybridMultilevel"/>
     <w:tmpl w:val="9E606758"/>
@@ -9956,7 +10810,7 @@
       </w:pPr>
     </w:lvl>
   </w:abstractNum>
-  <w:abstractNum w:abstractNumId="20" w15:restartNumberingAfterBreak="0">
+  <w:abstractNum w:abstractNumId="23" w15:restartNumberingAfterBreak="0">
     <w:nsid w:val="7A1375B5"/>
     <w:multiLevelType w:val="hybridMultilevel"/>
     <w:tmpl w:val="D7927814"/>
@@ -10042,7 +10896,7 @@
       </w:pPr>
     </w:lvl>
   </w:abstractNum>
-  <w:abstractNum w:abstractNumId="21" w15:restartNumberingAfterBreak="0">
+  <w:abstractNum w:abstractNumId="24" w15:restartNumberingAfterBreak="0">
     <w:nsid w:val="7F05360A"/>
     <w:multiLevelType w:val="hybridMultilevel"/>
     <w:tmpl w:val="A0D82FDC"/>
@@ -10129,10 +10983,10 @@
     </w:lvl>
   </w:abstractNum>
   <w:num w:numId="1">
-    <w:abstractNumId w:val="19"/>
+    <w:abstractNumId w:val="22"/>
   </w:num>
   <w:num w:numId="2">
-    <w:abstractNumId w:val="10"/>
+    <w:abstractNumId w:val="13"/>
   </w:num>
   <w:num w:numId="3">
     <w:abstractNumId w:val="2"/>
@@ -10144,54 +10998,63 @@
     <w:abstractNumId w:val="3"/>
   </w:num>
   <w:num w:numId="6">
+    <w:abstractNumId w:val="18"/>
+  </w:num>
+  <w:num w:numId="7">
+    <w:abstractNumId w:val="16"/>
+  </w:num>
+  <w:num w:numId="8">
     <w:abstractNumId w:val="15"/>
   </w:num>
-  <w:num w:numId="7">
-    <w:abstractNumId w:val="13"/>
-  </w:num>
-  <w:num w:numId="8">
-    <w:abstractNumId w:val="12"/>
-  </w:num>
   <w:num w:numId="9">
-    <w:abstractNumId w:val="21"/>
+    <w:abstractNumId w:val="24"/>
   </w:num>
   <w:num w:numId="10">
+    <w:abstractNumId w:val="10"/>
+  </w:num>
+  <w:num w:numId="11">
+    <w:abstractNumId w:val="20"/>
+  </w:num>
+  <w:num w:numId="12">
+    <w:abstractNumId w:val="11"/>
+  </w:num>
+  <w:num w:numId="13">
+    <w:abstractNumId w:val="14"/>
+  </w:num>
+  <w:num w:numId="14">
+    <w:abstractNumId w:val="19"/>
+  </w:num>
+  <w:num w:numId="15">
     <w:abstractNumId w:val="7"/>
   </w:num>
-  <w:num w:numId="11">
-    <w:abstractNumId w:val="17"/>
-  </w:num>
-  <w:num w:numId="12">
-    <w:abstractNumId w:val="8"/>
-  </w:num>
-  <w:num w:numId="13">
-    <w:abstractNumId w:val="11"/>
-  </w:num>
-  <w:num w:numId="14">
-    <w:abstractNumId w:val="16"/>
-  </w:num>
-  <w:num w:numId="15">
-    <w:abstractNumId w:val="5"/>
-  </w:num>
   <w:num w:numId="16">
-    <w:abstractNumId w:val="18"/>
+    <w:abstractNumId w:val="21"/>
   </w:num>
   <w:num w:numId="17">
     <w:abstractNumId w:val="1"/>
   </w:num>
   <w:num w:numId="18">
+    <w:abstractNumId w:val="12"/>
+  </w:num>
+  <w:num w:numId="19">
+    <w:abstractNumId w:val="5"/>
+  </w:num>
+  <w:num w:numId="20">
+    <w:abstractNumId w:val="17"/>
+  </w:num>
+  <w:num w:numId="21">
+    <w:abstractNumId w:val="23"/>
+  </w:num>
+  <w:num w:numId="22">
     <w:abstractNumId w:val="9"/>
   </w:num>
-  <w:num w:numId="19">
+  <w:num w:numId="23">
+    <w:abstractNumId w:val="8"/>
+  </w:num>
+  <w:num w:numId="24">
     <w:abstractNumId w:val="4"/>
   </w:num>
-  <w:num w:numId="20">
-    <w:abstractNumId w:val="14"/>
-  </w:num>
-  <w:num w:numId="21">
-    <w:abstractNumId w:val="20"/>
-  </w:num>
-  <w:num w:numId="22">
+  <w:num w:numId="25">
     <w:abstractNumId w:val="6"/>
   </w:num>
 </w:numbering>
@@ -10605,11 +11468,15 @@
     <w:autoRedefine/>
     <w:uiPriority w:val="9"/>
     <w:qFormat/>
-    <w:rsid w:val="00FB7530"/>
+    <w:rsid w:val="00B74983"/>
     <w:pPr>
       <w:keepNext/>
       <w:keepLines/>
+      <w:numPr>
+        <w:numId w:val="23"/>
+      </w:numPr>
       <w:spacing w:before="240" w:after="120"/>
+      <w:ind w:left="360"/>
       <w:jc w:val="both"/>
       <w:outlineLvl w:val="0"/>
     </w:pPr>
@@ -10629,7 +11496,7 @@
     <w:uiPriority w:val="9"/>
     <w:unhideWhenUsed/>
     <w:qFormat/>
-    <w:rsid w:val="00B2387D"/>
+    <w:rsid w:val="007175AD"/>
     <w:pPr>
       <w:keepNext/>
       <w:keepLines/>
@@ -10668,7 +11535,6 @@
   <w:style w:type="character" w:default="1" w:styleId="DefaultParagraphFont">
     <w:name w:val="Default Paragraph Font"/>
     <w:uiPriority w:val="1"/>
-    <w:semiHidden/>
     <w:unhideWhenUsed/>
   </w:style>
   <w:style w:type="table" w:default="1" w:styleId="TableNormal">
@@ -10714,7 +11580,7 @@
     <w:basedOn w:val="DefaultParagraphFont"/>
     <w:link w:val="Heading1"/>
     <w:uiPriority w:val="9"/>
-    <w:rsid w:val="00FB7530"/>
+    <w:rsid w:val="00B74983"/>
     <w:rPr>
       <w:rFonts w:ascii="Times New Roman" w:eastAsiaTheme="majorEastAsia" w:hAnsi="Times New Roman" w:cstheme="majorBidi"/>
       <w:b/>
@@ -11198,7 +12064,7 @@
 </file>
 
 <file path=customXml/itemProps1.xml><?xml version="1.0" encoding="utf-8"?>
-<ds:datastoreItem xmlns:ds="http://schemas.openxmlformats.org/officeDocument/2006/customXml" ds:itemID="{7EC0B23C-C69E-4842-AC4A-F1E32878CE6C}">
+<ds:datastoreItem xmlns:ds="http://schemas.openxmlformats.org/officeDocument/2006/customXml" ds:itemID="{D2B55367-5AB3-422C-AB15-96F990D8381A}">
   <ds:schemaRefs>
     <ds:schemaRef ds:uri="http://schemas.openxmlformats.org/officeDocument/2006/bibliography"/>
   </ds:schemaRefs>

</xml_diff>

<commit_message>
Dodane slike 3.2, 3.3, 3.4 te zapoceto potpoglavlje offline i online learning
</commit_message>
<xml_diff>
--- a/Diplmoski_Marko_Rasetina.docx
+++ b/Diplmoski_Marko_Rasetina.docx
@@ -1450,9 +1450,11 @@
     <w:sdt>
       <w:sdtPr>
         <w:rPr>
-          <w:rFonts w:eastAsiaTheme="minorHAnsi" w:cstheme="minorBidi"/>
+          <w:rFonts w:ascii="Times New Roman" w:eastAsiaTheme="minorHAnsi" w:hAnsi="Times New Roman" w:cstheme="minorBidi"/>
+          <w:color w:val="auto"/>
           <w:sz w:val="24"/>
           <w:szCs w:val="22"/>
+          <w:lang w:val="hr-HR"/>
         </w:rPr>
         <w:id w:val="2106147489"/>
         <w:docPartObj>
@@ -1462,12 +1464,9 @@
       </w:sdtPr>
       <w:sdtEndPr>
         <w:rPr>
-          <w:rFonts w:ascii="Times New Roman" w:hAnsi="Times New Roman"/>
           <w:b/>
           <w:bCs/>
           <w:noProof/>
-          <w:color w:val="auto"/>
-          <w:lang w:val="hr-HR"/>
         </w:rPr>
       </w:sdtEndPr>
       <w:sdtContent>
@@ -2335,7 +2334,7 @@
                 <w:noProof/>
                 <w:webHidden/>
               </w:rPr>
-              <w:t>17</w:t>
+              <w:t>18</w:t>
             </w:r>
             <w:r>
               <w:rPr>
@@ -2406,7 +2405,7 @@
                 <w:noProof/>
                 <w:webHidden/>
               </w:rPr>
-              <w:t>17</w:t>
+              <w:t>20</w:t>
             </w:r>
             <w:r>
               <w:rPr>
@@ -2474,7 +2473,7 @@
                 <w:noProof/>
                 <w:webHidden/>
               </w:rPr>
-              <w:t>18</w:t>
+              <w:t>21</w:t>
             </w:r>
             <w:r>
               <w:rPr>
@@ -2545,7 +2544,7 @@
                 <w:noProof/>
                 <w:webHidden/>
               </w:rPr>
-              <w:t>18</w:t>
+              <w:t>21</w:t>
             </w:r>
             <w:r>
               <w:rPr>
@@ -2613,7 +2612,7 @@
                 <w:noProof/>
                 <w:webHidden/>
               </w:rPr>
-              <w:t>19</w:t>
+              <w:t>22</w:t>
             </w:r>
             <w:r>
               <w:rPr>
@@ -2681,7 +2680,7 @@
                 <w:noProof/>
                 <w:webHidden/>
               </w:rPr>
-              <w:t>20</w:t>
+              <w:t>23</w:t>
             </w:r>
             <w:r>
               <w:rPr>
@@ -2749,7 +2748,7 @@
                 <w:noProof/>
                 <w:webHidden/>
               </w:rPr>
-              <w:t>21</w:t>
+              <w:t>24</w:t>
             </w:r>
             <w:r>
               <w:rPr>
@@ -2817,7 +2816,7 @@
                 <w:noProof/>
                 <w:webHidden/>
               </w:rPr>
-              <w:t>22</w:t>
+              <w:t>25</w:t>
             </w:r>
             <w:r>
               <w:rPr>
@@ -2885,7 +2884,7 @@
                 <w:noProof/>
                 <w:webHidden/>
               </w:rPr>
-              <w:t>23</w:t>
+              <w:t>26</w:t>
             </w:r>
             <w:r>
               <w:rPr>
@@ -2953,7 +2952,7 @@
                 <w:noProof/>
                 <w:webHidden/>
               </w:rPr>
-              <w:t>23</w:t>
+              <w:t>26</w:t>
             </w:r>
             <w:r>
               <w:rPr>
@@ -3021,7 +3020,7 @@
                 <w:noProof/>
                 <w:webHidden/>
               </w:rPr>
-              <w:t>24</w:t>
+              <w:t>27</w:t>
             </w:r>
             <w:r>
               <w:rPr>
@@ -3089,7 +3088,7 @@
                 <w:noProof/>
                 <w:webHidden/>
               </w:rPr>
-              <w:t>24</w:t>
+              <w:t>27</w:t>
             </w:r>
             <w:r>
               <w:rPr>
@@ -3157,7 +3156,7 @@
                 <w:noProof/>
                 <w:webHidden/>
               </w:rPr>
-              <w:t>24</w:t>
+              <w:t>27</w:t>
             </w:r>
             <w:r>
               <w:rPr>
@@ -3232,9 +3231,6 @@
       <w:bookmarkStart w:id="1" w:name="_Toc10904514"/>
       <w:r>
         <w:lastRenderedPageBreak/>
-        <w:t xml:space="preserve"> </w:t>
-      </w:r>
-      <w:r>
         <w:t>MULTIMEDIJSKI SUSTAVI</w:t>
       </w:r>
       <w:bookmarkEnd w:id="1"/>
@@ -3996,7 +3992,7 @@
           <w:sz w:val="36"/>
         </w:rPr>
       </w:pPr>
-      <w:bookmarkStart w:id="4" w:name="_Toc11058821"/>
+      <w:bookmarkStart w:id="4" w:name="_Toc11077827"/>
       <w:r>
         <w:rPr>
           <w:color w:val="auto"/>
@@ -4270,7 +4266,7 @@
         <w:pStyle w:val="Caption"/>
         <w:jc w:val="center"/>
       </w:pPr>
-      <w:bookmarkStart w:id="5" w:name="_Toc11058822"/>
+      <w:bookmarkStart w:id="5" w:name="_Toc11077828"/>
       <w:r>
         <w:rPr>
           <w:color w:val="auto"/>
@@ -6216,7 +6212,7 @@
           <w:sz w:val="24"/>
         </w:rPr>
       </w:pPr>
-      <w:bookmarkStart w:id="12" w:name="_Toc11058823"/>
+      <w:bookmarkStart w:id="12" w:name="_Toc11077829"/>
       <w:r>
         <w:rPr>
           <w:color w:val="auto"/>
@@ -7139,9 +7135,9 @@
         </w:rPr>
         <w:drawing>
           <wp:inline distT="0" distB="0" distL="0" distR="0">
-            <wp:extent cx="3209925" cy="2643300"/>
-            <wp:effectExtent l="0" t="0" r="0" b="5080"/>
-            <wp:docPr id="2" name="Picture 2"/>
+            <wp:extent cx="3284764" cy="2705100"/>
+            <wp:effectExtent l="190500" t="190500" r="182880" b="190500"/>
+            <wp:docPr id="8" name="Picture 8"/>
             <wp:cNvGraphicFramePr>
               <a:graphicFrameLocks xmlns:a="http://schemas.openxmlformats.org/drawingml/2006/main" noChangeAspect="1"/>
             </wp:cNvGraphicFramePr>
@@ -7149,7 +7145,7 @@
               <a:graphicData uri="http://schemas.openxmlformats.org/drawingml/2006/picture">
                 <pic:pic xmlns:pic="http://schemas.openxmlformats.org/drawingml/2006/picture">
                   <pic:nvPicPr>
-                    <pic:cNvPr id="2" name="RL.png"/>
+                    <pic:cNvPr id="8" name="3_2 Metodologija RLa.png"/>
                     <pic:cNvPicPr/>
                   </pic:nvPicPr>
                   <pic:blipFill>
@@ -7167,7 +7163,7 @@
                   <pic:spPr>
                     <a:xfrm>
                       <a:off x="0" y="0"/>
-                      <a:ext cx="3226349" cy="2656825"/>
+                      <a:ext cx="3290444" cy="2709778"/>
                     </a:xfrm>
                     <a:prstGeom prst="rect">
                       <a:avLst/>
@@ -7199,7 +7195,7 @@
           <w:sz w:val="24"/>
         </w:rPr>
       </w:pPr>
-      <w:bookmarkStart w:id="14" w:name="_Toc11058824"/>
+      <w:bookmarkStart w:id="14" w:name="_Toc11077830"/>
       <w:r>
         <w:rPr>
           <w:color w:val="auto"/>
@@ -7399,28 +7395,426 @@
         <w:spacing w:line="360" w:lineRule="auto"/>
         <w:jc w:val="both"/>
       </w:pPr>
-      <w:bookmarkStart w:id="15" w:name="_GoBack"/>
+    </w:p>
+    <w:p>
+      <w:pPr>
+        <w:pStyle w:val="Heading3"/>
+        <w:spacing w:line="360" w:lineRule="auto"/>
+      </w:pPr>
+      <w:bookmarkStart w:id="15" w:name="_Toc10904524"/>
+      <w:r>
+        <w:t>3.4</w:t>
+      </w:r>
+      <w:r>
+        <w:t xml:space="preserve">.2. </w:t>
+      </w:r>
+      <w:r>
+        <w:t>Izvanmrežno</w:t>
+      </w:r>
+      <w:r>
+        <w:t xml:space="preserve"> učenje i učenje na mreži</w:t>
+      </w:r>
       <w:bookmarkEnd w:id="15"/>
     </w:p>
     <w:p>
       <w:pPr>
+        <w:spacing w:line="360" w:lineRule="auto"/>
+        <w:jc w:val="both"/>
+      </w:pPr>
+    </w:p>
+    <w:p>
+      <w:pPr>
+        <w:spacing w:line="360" w:lineRule="auto"/>
+        <w:jc w:val="both"/>
+      </w:pPr>
+      <w:r>
+        <w:t>Drugi kriterij po kojem se razlikuju algoritmi u strojnom učenju je da li sustav može ili ne može učiti inkrementalno iz toka nadolazećih podataka.</w:t>
+      </w:r>
+      <w:r>
+        <w:t xml:space="preserve"> </w:t>
+      </w:r>
+    </w:p>
+    <w:p>
+      <w:pPr>
+        <w:spacing w:line="360" w:lineRule="auto"/>
+        <w:jc w:val="both"/>
+      </w:pPr>
+    </w:p>
+    <w:p>
+      <w:pPr>
+        <w:keepNext/>
+        <w:spacing w:line="360" w:lineRule="auto"/>
+        <w:jc w:val="center"/>
+      </w:pPr>
+      <w:r>
+        <w:rPr>
+          <w:noProof/>
+          <w:lang w:val="en-US"/>
+        </w:rPr>
+        <w:drawing>
+          <wp:inline distT="0" distB="0" distL="0" distR="0">
+            <wp:extent cx="4868535" cy="3057525"/>
+            <wp:effectExtent l="190500" t="190500" r="199390" b="180975"/>
+            <wp:docPr id="5" name="Picture 5"/>
+            <wp:cNvGraphicFramePr>
+              <a:graphicFrameLocks xmlns:a="http://schemas.openxmlformats.org/drawingml/2006/main" noChangeAspect="1"/>
+            </wp:cNvGraphicFramePr>
+            <a:graphic xmlns:a="http://schemas.openxmlformats.org/drawingml/2006/main">
+              <a:graphicData uri="http://schemas.openxmlformats.org/drawingml/2006/picture">
+                <pic:pic xmlns:pic="http://schemas.openxmlformats.org/drawingml/2006/picture">
+                  <pic:nvPicPr>
+                    <pic:cNvPr id="5" name="3_3 Offline Learning.png"/>
+                    <pic:cNvPicPr/>
+                  </pic:nvPicPr>
+                  <pic:blipFill>
+                    <a:blip r:embed="rId15" cstate="print">
+                      <a:extLst>
+                        <a:ext uri="{28A0092B-C50C-407E-A947-70E740481C1C}">
+                          <a14:useLocalDpi xmlns:a14="http://schemas.microsoft.com/office/drawing/2010/main" val="0"/>
+                        </a:ext>
+                      </a:extLst>
+                    </a:blip>
+                    <a:stretch>
+                      <a:fillRect/>
+                    </a:stretch>
+                  </pic:blipFill>
+                  <pic:spPr>
+                    <a:xfrm>
+                      <a:off x="0" y="0"/>
+                      <a:ext cx="4958772" cy="3114195"/>
+                    </a:xfrm>
+                    <a:prstGeom prst="rect">
+                      <a:avLst/>
+                    </a:prstGeom>
+                    <a:ln>
+                      <a:noFill/>
+                    </a:ln>
+                    <a:effectLst>
+                      <a:outerShdw blurRad="190500" algn="tl" rotWithShape="0">
+                        <a:srgbClr val="000000">
+                          <a:alpha val="70000"/>
+                        </a:srgbClr>
+                      </a:outerShdw>
+                    </a:effectLst>
+                  </pic:spPr>
+                </pic:pic>
+              </a:graphicData>
+            </a:graphic>
+          </wp:inline>
+        </w:drawing>
+      </w:r>
+    </w:p>
+    <w:p>
+      <w:pPr>
+        <w:pStyle w:val="Caption"/>
+        <w:jc w:val="center"/>
+        <w:rPr>
+          <w:color w:val="000000" w:themeColor="text1"/>
+          <w:sz w:val="24"/>
+        </w:rPr>
+      </w:pPr>
+      <w:bookmarkStart w:id="16" w:name="_Toc11077831"/>
+      <w:r>
+        <w:rPr>
+          <w:color w:val="000000" w:themeColor="text1"/>
+          <w:sz w:val="24"/>
+        </w:rPr>
+        <w:t xml:space="preserve">Slika </w:t>
+      </w:r>
+      <w:r>
+        <w:rPr>
+          <w:color w:val="000000" w:themeColor="text1"/>
+          <w:sz w:val="24"/>
+        </w:rPr>
+        <w:fldChar w:fldCharType="begin"/>
+      </w:r>
+      <w:r>
+        <w:rPr>
+          <w:color w:val="000000" w:themeColor="text1"/>
+          <w:sz w:val="24"/>
+        </w:rPr>
+        <w:instrText xml:space="preserve"> STYLEREF 1 \s </w:instrText>
+      </w:r>
+      <w:r>
+        <w:rPr>
+          <w:color w:val="000000" w:themeColor="text1"/>
+          <w:sz w:val="24"/>
+        </w:rPr>
+        <w:fldChar w:fldCharType="separate"/>
+      </w:r>
+      <w:r>
+        <w:rPr>
+          <w:noProof/>
+          <w:color w:val="000000" w:themeColor="text1"/>
+          <w:sz w:val="24"/>
+        </w:rPr>
+        <w:t>3</w:t>
+      </w:r>
+      <w:r>
+        <w:rPr>
+          <w:color w:val="000000" w:themeColor="text1"/>
+          <w:sz w:val="24"/>
+        </w:rPr>
+        <w:fldChar w:fldCharType="end"/>
+      </w:r>
+      <w:r>
+        <w:rPr>
+          <w:color w:val="000000" w:themeColor="text1"/>
+          <w:sz w:val="24"/>
+        </w:rPr>
+        <w:t>.</w:t>
+      </w:r>
+      <w:r>
+        <w:rPr>
+          <w:color w:val="000000" w:themeColor="text1"/>
+          <w:sz w:val="24"/>
+        </w:rPr>
+        <w:fldChar w:fldCharType="begin"/>
+      </w:r>
+      <w:r>
+        <w:rPr>
+          <w:color w:val="000000" w:themeColor="text1"/>
+          <w:sz w:val="24"/>
+        </w:rPr>
+        <w:instrText xml:space="preserve"> SEQ Slika \* ARABIC \s 1 </w:instrText>
+      </w:r>
+      <w:r>
+        <w:rPr>
+          <w:color w:val="000000" w:themeColor="text1"/>
+          <w:sz w:val="24"/>
+        </w:rPr>
+        <w:fldChar w:fldCharType="separate"/>
+      </w:r>
+      <w:r>
+        <w:rPr>
+          <w:noProof/>
+          <w:color w:val="000000" w:themeColor="text1"/>
+          <w:sz w:val="24"/>
+        </w:rPr>
+        <w:t>3</w:t>
+      </w:r>
+      <w:r>
+        <w:rPr>
+          <w:color w:val="000000" w:themeColor="text1"/>
+          <w:sz w:val="24"/>
+        </w:rPr>
+        <w:fldChar w:fldCharType="end"/>
+      </w:r>
+      <w:r>
+        <w:rPr>
+          <w:color w:val="000000" w:themeColor="text1"/>
+          <w:sz w:val="24"/>
+        </w:rPr>
+        <w:t>. Izvanmrežno učenje</w:t>
+      </w:r>
+      <w:bookmarkEnd w:id="16"/>
+    </w:p>
+    <w:p>
+      <w:pPr>
+        <w:keepNext/>
+        <w:spacing w:line="360" w:lineRule="auto"/>
+        <w:jc w:val="center"/>
+      </w:pPr>
+      <w:bookmarkStart w:id="17" w:name="_GoBack"/>
+      <w:r>
+        <w:rPr>
+          <w:noProof/>
+          <w:lang w:val="en-US"/>
+        </w:rPr>
+        <w:lastRenderedPageBreak/>
+        <w:drawing>
+          <wp:inline distT="0" distB="0" distL="0" distR="0">
+            <wp:extent cx="5841770" cy="3753485"/>
+            <wp:effectExtent l="190500" t="190500" r="197485" b="189865"/>
+            <wp:docPr id="7" name="Picture 7"/>
+            <wp:cNvGraphicFramePr>
+              <a:graphicFrameLocks xmlns:a="http://schemas.openxmlformats.org/drawingml/2006/main" noChangeAspect="1"/>
+            </wp:cNvGraphicFramePr>
+            <a:graphic xmlns:a="http://schemas.openxmlformats.org/drawingml/2006/main">
+              <a:graphicData uri="http://schemas.openxmlformats.org/drawingml/2006/picture">
+                <pic:pic xmlns:pic="http://schemas.openxmlformats.org/drawingml/2006/picture">
+                  <pic:nvPicPr>
+                    <pic:cNvPr id="7" name="3_3 Online Learning.png"/>
+                    <pic:cNvPicPr/>
+                  </pic:nvPicPr>
+                  <pic:blipFill>
+                    <a:blip r:embed="rId16" cstate="print">
+                      <a:extLst>
+                        <a:ext uri="{28A0092B-C50C-407E-A947-70E740481C1C}">
+                          <a14:useLocalDpi xmlns:a14="http://schemas.microsoft.com/office/drawing/2010/main" val="0"/>
+                        </a:ext>
+                      </a:extLst>
+                    </a:blip>
+                    <a:stretch>
+                      <a:fillRect/>
+                    </a:stretch>
+                  </pic:blipFill>
+                  <pic:spPr>
+                    <a:xfrm>
+                      <a:off x="0" y="0"/>
+                      <a:ext cx="5979293" cy="3841847"/>
+                    </a:xfrm>
+                    <a:prstGeom prst="rect">
+                      <a:avLst/>
+                    </a:prstGeom>
+                    <a:ln>
+                      <a:noFill/>
+                    </a:ln>
+                    <a:effectLst>
+                      <a:outerShdw blurRad="190500" algn="tl" rotWithShape="0">
+                        <a:srgbClr val="000000">
+                          <a:alpha val="70000"/>
+                        </a:srgbClr>
+                      </a:outerShdw>
+                    </a:effectLst>
+                  </pic:spPr>
+                </pic:pic>
+              </a:graphicData>
+            </a:graphic>
+          </wp:inline>
+        </w:drawing>
+      </w:r>
+      <w:bookmarkEnd w:id="17"/>
+    </w:p>
+    <w:p>
+      <w:pPr>
+        <w:pStyle w:val="Caption"/>
+        <w:jc w:val="center"/>
+        <w:rPr>
+          <w:color w:val="000000" w:themeColor="text1"/>
+          <w:sz w:val="24"/>
+        </w:rPr>
+      </w:pPr>
+      <w:bookmarkStart w:id="18" w:name="_Toc11077832"/>
+      <w:r>
+        <w:rPr>
+          <w:color w:val="000000" w:themeColor="text1"/>
+          <w:sz w:val="24"/>
+        </w:rPr>
+        <w:t xml:space="preserve">Slika </w:t>
+      </w:r>
+      <w:r>
+        <w:rPr>
+          <w:color w:val="000000" w:themeColor="text1"/>
+          <w:sz w:val="24"/>
+        </w:rPr>
+        <w:fldChar w:fldCharType="begin"/>
+      </w:r>
+      <w:r>
+        <w:rPr>
+          <w:color w:val="000000" w:themeColor="text1"/>
+          <w:sz w:val="24"/>
+        </w:rPr>
+        <w:instrText xml:space="preserve"> STYLEREF 1 \s </w:instrText>
+      </w:r>
+      <w:r>
+        <w:rPr>
+          <w:color w:val="000000" w:themeColor="text1"/>
+          <w:sz w:val="24"/>
+        </w:rPr>
+        <w:fldChar w:fldCharType="separate"/>
+      </w:r>
+      <w:r>
+        <w:rPr>
+          <w:noProof/>
+          <w:color w:val="000000" w:themeColor="text1"/>
+          <w:sz w:val="24"/>
+        </w:rPr>
+        <w:t>3</w:t>
+      </w:r>
+      <w:r>
+        <w:rPr>
+          <w:color w:val="000000" w:themeColor="text1"/>
+          <w:sz w:val="24"/>
+        </w:rPr>
+        <w:fldChar w:fldCharType="end"/>
+      </w:r>
+      <w:r>
+        <w:rPr>
+          <w:color w:val="000000" w:themeColor="text1"/>
+          <w:sz w:val="24"/>
+        </w:rPr>
+        <w:t>.</w:t>
+      </w:r>
+      <w:r>
+        <w:rPr>
+          <w:color w:val="000000" w:themeColor="text1"/>
+          <w:sz w:val="24"/>
+        </w:rPr>
+        <w:fldChar w:fldCharType="begin"/>
+      </w:r>
+      <w:r>
+        <w:rPr>
+          <w:color w:val="000000" w:themeColor="text1"/>
+          <w:sz w:val="24"/>
+        </w:rPr>
+        <w:instrText xml:space="preserve"> SEQ Slika \* ARABIC \s 1 </w:instrText>
+      </w:r>
+      <w:r>
+        <w:rPr>
+          <w:color w:val="000000" w:themeColor="text1"/>
+          <w:sz w:val="24"/>
+        </w:rPr>
+        <w:fldChar w:fldCharType="separate"/>
+      </w:r>
+      <w:r>
+        <w:rPr>
+          <w:noProof/>
+          <w:color w:val="000000" w:themeColor="text1"/>
+          <w:sz w:val="24"/>
+        </w:rPr>
+        <w:t>4</w:t>
+      </w:r>
+      <w:r>
+        <w:rPr>
+          <w:color w:val="000000" w:themeColor="text1"/>
+          <w:sz w:val="24"/>
+        </w:rPr>
+        <w:fldChar w:fldCharType="end"/>
+      </w:r>
+      <w:r>
+        <w:rPr>
+          <w:color w:val="000000" w:themeColor="text1"/>
+          <w:sz w:val="24"/>
+        </w:rPr>
+        <w:t>. Učenje na mreži</w:t>
+      </w:r>
+      <w:bookmarkEnd w:id="18"/>
+    </w:p>
+    <w:p>
+      <w:pPr>
+        <w:spacing w:line="360" w:lineRule="auto"/>
+        <w:jc w:val="both"/>
+      </w:pPr>
+    </w:p>
+    <w:p>
+      <w:pPr>
         <w:pStyle w:val="Heading3"/>
         <w:spacing w:line="360" w:lineRule="auto"/>
       </w:pPr>
-      <w:bookmarkStart w:id="16" w:name="_Toc10904524"/>
+      <w:bookmarkStart w:id="19" w:name="_Toc10904525"/>
       <w:r>
         <w:t>3.4</w:t>
       </w:r>
       <w:r>
-        <w:t xml:space="preserve">.2. </w:t>
-      </w:r>
-      <w:r>
-        <w:t>Izvanmrežno</w:t>
-      </w:r>
-      <w:r>
-        <w:t xml:space="preserve"> učenje i učenje na mreži</w:t>
-      </w:r>
-      <w:bookmarkEnd w:id="16"/>
+        <w:t xml:space="preserve">.3. </w:t>
+      </w:r>
+      <w:r>
+        <w:t>Učenje na temelju</w:t>
+      </w:r>
+      <w:r>
+        <w:t xml:space="preserve"> primjera</w:t>
+      </w:r>
+      <w:r>
+        <w:t xml:space="preserve"> i učenje</w:t>
+      </w:r>
+      <w:r>
+        <w:t xml:space="preserve"> na temelju model</w:t>
+      </w:r>
+      <w:r>
+        <w:t>a</w:t>
+      </w:r>
+      <w:bookmarkEnd w:id="19"/>
     </w:p>
     <w:p>
       <w:pPr>
@@ -7439,56 +7833,6 @@
     </w:p>
     <w:p>
       <w:pPr>
-        <w:spacing w:line="360" w:lineRule="auto"/>
-        <w:jc w:val="both"/>
-      </w:pPr>
-    </w:p>
-    <w:p>
-      <w:pPr>
-        <w:pStyle w:val="Heading3"/>
-        <w:spacing w:line="360" w:lineRule="auto"/>
-      </w:pPr>
-      <w:bookmarkStart w:id="17" w:name="_Toc10904525"/>
-      <w:r>
-        <w:t>3.4</w:t>
-      </w:r>
-      <w:r>
-        <w:t xml:space="preserve">.3. </w:t>
-      </w:r>
-      <w:r>
-        <w:t>Učenje na temelju</w:t>
-      </w:r>
-      <w:r>
-        <w:t xml:space="preserve"> primjera</w:t>
-      </w:r>
-      <w:r>
-        <w:t xml:space="preserve"> i učenje</w:t>
-      </w:r>
-      <w:r>
-        <w:t xml:space="preserve"> na temelju model</w:t>
-      </w:r>
-      <w:r>
-        <w:t>a</w:t>
-      </w:r>
-      <w:bookmarkEnd w:id="17"/>
-    </w:p>
-    <w:p>
-      <w:pPr>
-        <w:spacing w:line="360" w:lineRule="auto"/>
-        <w:jc w:val="both"/>
-      </w:pPr>
-    </w:p>
-    <w:p>
-      <w:pPr>
-        <w:spacing w:line="360" w:lineRule="auto"/>
-        <w:jc w:val="both"/>
-      </w:pPr>
-      <w:r>
-        <w:t>Nešto...</w:t>
-      </w:r>
-    </w:p>
-    <w:p>
-      <w:pPr>
         <w:jc w:val="both"/>
       </w:pPr>
       <w:r>
@@ -7499,23 +7843,23 @@
       <w:pPr>
         <w:pStyle w:val="Heading1"/>
       </w:pPr>
-      <w:bookmarkStart w:id="18" w:name="_Toc10904526"/>
+      <w:bookmarkStart w:id="20" w:name="_Toc10904526"/>
       <w:r>
         <w:lastRenderedPageBreak/>
         <w:t>NEURONSKE MREŽE</w:t>
       </w:r>
-      <w:bookmarkEnd w:id="18"/>
+      <w:bookmarkEnd w:id="20"/>
     </w:p>
     <w:p/>
     <w:p>
       <w:pPr>
         <w:pStyle w:val="Heading2"/>
       </w:pPr>
-      <w:bookmarkStart w:id="19" w:name="_Toc10904527"/>
+      <w:bookmarkStart w:id="21" w:name="_Toc10904527"/>
       <w:r>
         <w:t>4.1. Duboko učenje</w:t>
       </w:r>
-      <w:bookmarkEnd w:id="19"/>
+      <w:bookmarkEnd w:id="21"/>
     </w:p>
     <w:p/>
     <w:p>
@@ -7532,12 +7876,12 @@
       <w:pPr>
         <w:pStyle w:val="Heading1"/>
       </w:pPr>
-      <w:bookmarkStart w:id="20" w:name="_Toc10904528"/>
+      <w:bookmarkStart w:id="22" w:name="_Toc10904528"/>
       <w:r>
         <w:lastRenderedPageBreak/>
         <w:t>KOMPJUTERSKI VID</w:t>
       </w:r>
-      <w:bookmarkEnd w:id="20"/>
+      <w:bookmarkEnd w:id="22"/>
     </w:p>
     <w:p/>
     <w:p>
@@ -7559,12 +7903,12 @@
         </w:numPr>
         <w:ind w:left="360" w:hanging="360"/>
       </w:pPr>
-      <w:bookmarkStart w:id="21" w:name="_Toc10904529"/>
+      <w:bookmarkStart w:id="23" w:name="_Toc10904529"/>
       <w:r>
         <w:lastRenderedPageBreak/>
         <w:t>LITERATURA</w:t>
       </w:r>
-      <w:bookmarkEnd w:id="21"/>
+      <w:bookmarkEnd w:id="23"/>
     </w:p>
     <w:p>
       <w:pPr>
@@ -7723,12 +8067,12 @@
         </w:numPr>
         <w:ind w:left="360" w:hanging="360"/>
       </w:pPr>
-      <w:bookmarkStart w:id="22" w:name="_Toc10904530"/>
+      <w:bookmarkStart w:id="24" w:name="_Toc10904530"/>
       <w:r>
         <w:lastRenderedPageBreak/>
         <w:t>POPIS SLIKA</w:t>
       </w:r>
-      <w:bookmarkEnd w:id="22"/>
+      <w:bookmarkEnd w:id="24"/>
     </w:p>
     <w:p>
       <w:pPr>
@@ -7758,7 +8102,7 @@
       <w:r>
         <w:fldChar w:fldCharType="separate"/>
       </w:r>
-      <w:hyperlink w:anchor="_Toc11058821" w:history="1">
+      <w:hyperlink w:anchor="_Toc11077827" w:history="1">
         <w:r>
           <w:rPr>
             <w:rStyle w:val="Hyperlink"/>
@@ -7785,7 +8129,7 @@
             <w:noProof/>
             <w:webHidden/>
           </w:rPr>
-          <w:instrText xml:space="preserve"> PAGEREF _Toc11058821 \h </w:instrText>
+          <w:instrText xml:space="preserve"> PAGEREF _Toc11077827 \h </w:instrText>
         </w:r>
         <w:r>
           <w:rPr>
@@ -7829,7 +8173,7 @@
           <w:lang w:val="en-US"/>
         </w:rPr>
       </w:pPr>
-      <w:hyperlink w:anchor="_Toc11058822" w:history="1">
+      <w:hyperlink w:anchor="_Toc11077828" w:history="1">
         <w:r>
           <w:rPr>
             <w:rStyle w:val="Hyperlink"/>
@@ -7856,7 +8200,7 @@
             <w:noProof/>
             <w:webHidden/>
           </w:rPr>
-          <w:instrText xml:space="preserve"> PAGEREF _Toc11058822 \h </w:instrText>
+          <w:instrText xml:space="preserve"> PAGEREF _Toc11077828 \h </w:instrText>
         </w:r>
         <w:r>
           <w:rPr>
@@ -7900,7 +8244,7 @@
           <w:lang w:val="en-US"/>
         </w:rPr>
       </w:pPr>
-      <w:hyperlink w:anchor="_Toc11058823" w:history="1">
+      <w:hyperlink w:anchor="_Toc11077829" w:history="1">
         <w:r>
           <w:rPr>
             <w:rStyle w:val="Hyperlink"/>
@@ -7927,7 +8271,7 @@
             <w:noProof/>
             <w:webHidden/>
           </w:rPr>
-          <w:instrText xml:space="preserve"> PAGEREF _Toc11058823 \h </w:instrText>
+          <w:instrText xml:space="preserve"> PAGEREF _Toc11077829 \h </w:instrText>
         </w:r>
         <w:r>
           <w:rPr>
@@ -7971,7 +8315,7 @@
           <w:lang w:val="en-US"/>
         </w:rPr>
       </w:pPr>
-      <w:hyperlink w:anchor="_Toc11058824" w:history="1">
+      <w:hyperlink w:anchor="_Toc11077830" w:history="1">
         <w:r>
           <w:rPr>
             <w:rStyle w:val="Hyperlink"/>
@@ -7998,7 +8342,7 @@
             <w:noProof/>
             <w:webHidden/>
           </w:rPr>
-          <w:instrText xml:space="preserve"> PAGEREF _Toc11058824 \h </w:instrText>
+          <w:instrText xml:space="preserve"> PAGEREF _Toc11077830 \h </w:instrText>
         </w:r>
         <w:r>
           <w:rPr>
@@ -8031,6 +8375,148 @@
     </w:p>
     <w:p>
       <w:pPr>
+        <w:pStyle w:val="TableofFigures"/>
+        <w:tabs>
+          <w:tab w:val="right" w:leader="dot" w:pos="9020"/>
+        </w:tabs>
+        <w:rPr>
+          <w:rFonts w:asciiTheme="minorHAnsi" w:eastAsiaTheme="minorEastAsia" w:hAnsiTheme="minorHAnsi"/>
+          <w:noProof/>
+          <w:sz w:val="22"/>
+          <w:lang w:val="en-US"/>
+        </w:rPr>
+      </w:pPr>
+      <w:hyperlink w:anchor="_Toc11077831" w:history="1">
+        <w:r>
+          <w:rPr>
+            <w:rStyle w:val="Hyperlink"/>
+            <w:noProof/>
+          </w:rPr>
+          <w:t>Slika 3.3. Izvanmrežno učenje</w:t>
+        </w:r>
+        <w:r>
+          <w:rPr>
+            <w:noProof/>
+            <w:webHidden/>
+          </w:rPr>
+          <w:tab/>
+        </w:r>
+        <w:r>
+          <w:rPr>
+            <w:noProof/>
+            <w:webHidden/>
+          </w:rPr>
+          <w:fldChar w:fldCharType="begin"/>
+        </w:r>
+        <w:r>
+          <w:rPr>
+            <w:noProof/>
+            <w:webHidden/>
+          </w:rPr>
+          <w:instrText xml:space="preserve"> PAGEREF _Toc11077831 \h </w:instrText>
+        </w:r>
+        <w:r>
+          <w:rPr>
+            <w:noProof/>
+            <w:webHidden/>
+          </w:rPr>
+        </w:r>
+        <w:r>
+          <w:rPr>
+            <w:noProof/>
+            <w:webHidden/>
+          </w:rPr>
+          <w:fldChar w:fldCharType="separate"/>
+        </w:r>
+        <w:r>
+          <w:rPr>
+            <w:noProof/>
+            <w:webHidden/>
+          </w:rPr>
+          <w:t>19</w:t>
+        </w:r>
+        <w:r>
+          <w:rPr>
+            <w:noProof/>
+            <w:webHidden/>
+          </w:rPr>
+          <w:fldChar w:fldCharType="end"/>
+        </w:r>
+      </w:hyperlink>
+    </w:p>
+    <w:p>
+      <w:pPr>
+        <w:pStyle w:val="TableofFigures"/>
+        <w:tabs>
+          <w:tab w:val="right" w:leader="dot" w:pos="9020"/>
+        </w:tabs>
+        <w:rPr>
+          <w:rFonts w:asciiTheme="minorHAnsi" w:eastAsiaTheme="minorEastAsia" w:hAnsiTheme="minorHAnsi"/>
+          <w:noProof/>
+          <w:sz w:val="22"/>
+          <w:lang w:val="en-US"/>
+        </w:rPr>
+      </w:pPr>
+      <w:hyperlink w:anchor="_Toc11077832" w:history="1">
+        <w:r>
+          <w:rPr>
+            <w:rStyle w:val="Hyperlink"/>
+            <w:noProof/>
+          </w:rPr>
+          <w:t>Slika 3.4. Učenje na mreži</w:t>
+        </w:r>
+        <w:r>
+          <w:rPr>
+            <w:noProof/>
+            <w:webHidden/>
+          </w:rPr>
+          <w:tab/>
+        </w:r>
+        <w:r>
+          <w:rPr>
+            <w:noProof/>
+            <w:webHidden/>
+          </w:rPr>
+          <w:fldChar w:fldCharType="begin"/>
+        </w:r>
+        <w:r>
+          <w:rPr>
+            <w:noProof/>
+            <w:webHidden/>
+          </w:rPr>
+          <w:instrText xml:space="preserve"> PAGEREF _Toc11077832 \h </w:instrText>
+        </w:r>
+        <w:r>
+          <w:rPr>
+            <w:noProof/>
+            <w:webHidden/>
+          </w:rPr>
+        </w:r>
+        <w:r>
+          <w:rPr>
+            <w:noProof/>
+            <w:webHidden/>
+          </w:rPr>
+          <w:fldChar w:fldCharType="separate"/>
+        </w:r>
+        <w:r>
+          <w:rPr>
+            <w:noProof/>
+            <w:webHidden/>
+          </w:rPr>
+          <w:t>19</w:t>
+        </w:r>
+        <w:r>
+          <w:rPr>
+            <w:noProof/>
+            <w:webHidden/>
+          </w:rPr>
+          <w:fldChar w:fldCharType="end"/>
+        </w:r>
+      </w:hyperlink>
+    </w:p>
+    <w:p>
+      <w:pPr>
         <w:spacing w:line="360" w:lineRule="auto"/>
         <w:jc w:val="both"/>
       </w:pPr>
@@ -8052,12 +8538,12 @@
         </w:numPr>
         <w:ind w:left="360" w:hanging="360"/>
       </w:pPr>
-      <w:bookmarkStart w:id="23" w:name="_Toc10904531"/>
+      <w:bookmarkStart w:id="25" w:name="_Toc10904531"/>
       <w:r>
         <w:lastRenderedPageBreak/>
         <w:t>POPIS OZNAKA I KRATICA</w:t>
       </w:r>
-      <w:bookmarkEnd w:id="23"/>
+      <w:bookmarkEnd w:id="25"/>
     </w:p>
     <w:p/>
     <w:p>
@@ -8184,12 +8670,12 @@
         </w:numPr>
         <w:ind w:left="360" w:hanging="360"/>
       </w:pPr>
-      <w:bookmarkStart w:id="24" w:name="_Toc10904532"/>
+      <w:bookmarkStart w:id="26" w:name="_Toc10904532"/>
       <w:r>
         <w:lastRenderedPageBreak/>
         <w:t>SAŽETAK</w:t>
       </w:r>
-      <w:bookmarkEnd w:id="24"/>
+      <w:bookmarkEnd w:id="26"/>
     </w:p>
     <w:p/>
     <w:p>
@@ -8207,11 +8693,11 @@
         </w:numPr>
         <w:ind w:left="360" w:hanging="360"/>
       </w:pPr>
-      <w:bookmarkStart w:id="25" w:name="_Toc10904533"/>
+      <w:bookmarkStart w:id="27" w:name="_Toc10904533"/>
       <w:r>
         <w:t>KLJUČNE RIJEČI</w:t>
       </w:r>
-      <w:bookmarkEnd w:id="25"/>
+      <w:bookmarkEnd w:id="27"/>
     </w:p>
     <w:p/>
     <w:p>
@@ -8233,12 +8719,12 @@
         </w:numPr>
         <w:ind w:left="360" w:hanging="360"/>
       </w:pPr>
-      <w:bookmarkStart w:id="26" w:name="_Toc10904534"/>
+      <w:bookmarkStart w:id="28" w:name="_Toc10904534"/>
       <w:r>
         <w:lastRenderedPageBreak/>
         <w:t>TITLE</w:t>
       </w:r>
-      <w:bookmarkEnd w:id="26"/>
+      <w:bookmarkEnd w:id="28"/>
     </w:p>
     <w:p/>
     <w:p>
@@ -8256,11 +8742,11 @@
         </w:numPr>
         <w:ind w:left="360" w:hanging="360"/>
       </w:pPr>
-      <w:bookmarkStart w:id="27" w:name="_Toc10904535"/>
+      <w:bookmarkStart w:id="29" w:name="_Toc10904535"/>
       <w:r>
         <w:t>SUMMARY</w:t>
       </w:r>
-      <w:bookmarkEnd w:id="27"/>
+      <w:bookmarkEnd w:id="29"/>
     </w:p>
     <w:p/>
     <w:p>
@@ -8278,11 +8764,11 @@
         </w:numPr>
         <w:ind w:left="360" w:hanging="360"/>
       </w:pPr>
-      <w:bookmarkStart w:id="28" w:name="_Toc10904536"/>
+      <w:bookmarkStart w:id="30" w:name="_Toc10904536"/>
       <w:r>
         <w:t>KEYWORDS</w:t>
       </w:r>
-      <w:bookmarkEnd w:id="28"/>
+      <w:bookmarkEnd w:id="30"/>
     </w:p>
     <w:p/>
     <w:p>
@@ -8291,7 +8777,7 @@
       </w:r>
     </w:p>
     <w:sectPr>
-      <w:footerReference w:type="default" r:id="rId15"/>
+      <w:footerReference w:type="default" r:id="rId17"/>
       <w:pgSz w:w="11910" w:h="16840"/>
       <w:pgMar w:top="1440" w:right="1440" w:bottom="1440" w:left="1440" w:header="0" w:footer="1060" w:gutter="0"/>
       <w:pgNumType w:start="1"/>
@@ -8377,7 +8863,7 @@
           <w:rPr>
             <w:noProof/>
           </w:rPr>
-          <w:t>25</w:t>
+          <w:t>26</w:t>
         </w:r>
         <w:r>
           <w:rPr>
@@ -11535,6 +12021,7 @@
   <w:style w:type="character" w:default="1" w:styleId="DefaultParagraphFont">
     <w:name w:val="Default Paragraph Font"/>
     <w:uiPriority w:val="1"/>
+    <w:semiHidden/>
     <w:unhideWhenUsed/>
   </w:style>
   <w:style w:type="table" w:default="1" w:styleId="TableNormal">
@@ -12064,7 +12551,7 @@
 </file>
 
 <file path=customXml/itemProps1.xml><?xml version="1.0" encoding="utf-8"?>
-<ds:datastoreItem xmlns:ds="http://schemas.openxmlformats.org/officeDocument/2006/customXml" ds:itemID="{D2B55367-5AB3-422C-AB15-96F990D8381A}">
+<ds:datastoreItem xmlns:ds="http://schemas.openxmlformats.org/officeDocument/2006/customXml" ds:itemID="{29AEF93B-E9BB-4457-B8BD-93143BA31C1D}">
   <ds:schemaRefs>
     <ds:schemaRef ds:uri="http://schemas.openxmlformats.org/officeDocument/2006/bibliography"/>
   </ds:schemaRefs>

</xml_diff>

<commit_message>
Zavrseno podpoglavlje online i offline (batch) learning, za dovrsiti cjelinu ostalo instance base learning vs model base learning
</commit_message>
<xml_diff>
--- a/Diplmoski_Marko_Rasetina.docx
+++ b/Diplmoski_Marko_Rasetina.docx
@@ -3279,7 +3279,13 @@
         <w:t xml:space="preserve"> </w:t>
       </w:r>
       <w:r>
-        <w:t>U računalnoj znanosti mudlimedija znači da se računalni podaci mogu prestaviti putem zvika, videa te animacije uz tradicionalne medije kao što su tekst, slika i sl.</w:t>
+        <w:t>U računalnoj znanosti mudlimedija znači da se računalni poda</w:t>
+      </w:r>
+      <w:r>
+        <w:t>t</w:t>
+      </w:r>
+      <w:r>
+        <w:t>ci mogu prestaviti putem zvika, videa te animacije uz tradicionalne medije kao što su tekst, slika i sl.</w:t>
       </w:r>
     </w:p>
     <w:p>
@@ -3992,7 +3998,7 @@
           <w:sz w:val="36"/>
         </w:rPr>
       </w:pPr>
-      <w:bookmarkStart w:id="4" w:name="_Toc11077827"/>
+      <w:bookmarkStart w:id="4" w:name="_Toc11153194"/>
       <w:r>
         <w:rPr>
           <w:color w:val="auto"/>
@@ -4210,8 +4216,8 @@
         </w:rPr>
         <w:drawing>
           <wp:inline distT="0" distB="0" distL="0" distR="0">
-            <wp:extent cx="5734050" cy="2867025"/>
-            <wp:effectExtent l="190500" t="190500" r="190500" b="200025"/>
+            <wp:extent cx="5302730" cy="2651365"/>
+            <wp:effectExtent l="190500" t="190500" r="184150" b="187325"/>
             <wp:docPr id="6" name="Picture 6"/>
             <wp:cNvGraphicFramePr>
               <a:graphicFrameLocks xmlns:a="http://schemas.openxmlformats.org/drawingml/2006/main" noChangeAspect="1"/>
@@ -4238,7 +4244,7 @@
                   <pic:spPr>
                     <a:xfrm>
                       <a:off x="0" y="0"/>
-                      <a:ext cx="5734050" cy="2867025"/>
+                      <a:ext cx="5315743" cy="2657872"/>
                     </a:xfrm>
                     <a:prstGeom prst="rect">
                       <a:avLst/>
@@ -4266,7 +4272,7 @@
         <w:pStyle w:val="Caption"/>
         <w:jc w:val="center"/>
       </w:pPr>
-      <w:bookmarkStart w:id="5" w:name="_Toc11077828"/>
+      <w:bookmarkStart w:id="5" w:name="_Toc11153195"/>
       <w:r>
         <w:rPr>
           <w:color w:val="auto"/>
@@ -5604,7 +5610,13 @@
         <w:t>Uvelike se radilo na otkrivanju kako se neuronske mreže razlikuju od „tradicionalnih“ tehnika</w:t>
       </w:r>
       <w:r>
-        <w:t xml:space="preserve"> pri čemu su se počele uspoređivati s tehnikama iz statistike, prepoznavanje uzoraka i strojnog učenja. Ovakav razvoj doveo je do razvoja nove industrije zvane rudarenje podacima (data mining).</w:t>
+        <w:t xml:space="preserve"> pri čemu su se počele uspoređivati s tehnikama iz statistike, prepoznavanje uzoraka i strojnog učenja. Ovakav razvoj doveo je do razvoja nove industrije zvane rudarenje poda</w:t>
+      </w:r>
+      <w:r>
+        <w:t>t</w:t>
+      </w:r>
+      <w:r>
+        <w:t>cima (data mining).</w:t>
       </w:r>
       <w:r>
         <w:t xml:space="preserve"> Još </w:t>
@@ -6189,7 +6201,7 @@
                   <pic:spPr bwMode="auto">
                     <a:xfrm>
                       <a:off x="0" y="0"/>
-                      <a:ext cx="5736590" cy="3340735"/>
+                      <a:ext cx="5750518" cy="3348846"/>
                     </a:xfrm>
                     <a:prstGeom prst="rect">
                       <a:avLst/>
@@ -6212,7 +6224,7 @@
           <w:sz w:val="24"/>
         </w:rPr>
       </w:pPr>
-      <w:bookmarkStart w:id="12" w:name="_Toc11077829"/>
+      <w:bookmarkStart w:id="12" w:name="_Toc11153196"/>
       <w:r>
         <w:rPr>
           <w:color w:val="auto"/>
@@ -6389,7 +6401,13 @@
         <w:jc w:val="both"/>
       </w:pPr>
       <w:r>
-        <w:t>Jeli radi tako što uspoređuju nove podatke sa starima ili umjsto toga pronađu uzorak u podacima za treniranje (učenje) i onda izgrade prediktivni model.</w:t>
+        <w:t>Jeli radi tako što uspoređuju nove podatke sa starima ili umjsto toga pronađu uzorak u poda</w:t>
+      </w:r>
+      <w:r>
+        <w:t>t</w:t>
+      </w:r>
+      <w:r>
+        <w:t>cima za treniranje (učenje) i onda izgrade prediktivni model.</w:t>
       </w:r>
     </w:p>
     <w:p>
@@ -6595,7 +6613,13 @@
         <w:t xml:space="preserve"> za taj podatak.</w:t>
       </w:r>
       <w:r>
-        <w:t xml:space="preserve"> Ovo se smatra nadziranim strojnim učenjem jer se proces učenja algoritma nadzire tako što su programeru (učitelju) dostupni i ulazni podaci </w:t>
+        <w:t xml:space="preserve"> Ovo se smatra nadziranim strojnim učenjem jer se proces učenja algoritma nadzire tako što su programeru (učitelju) dostupni i ulazni poda</w:t>
+      </w:r>
+      <w:r>
+        <w:t>t</w:t>
+      </w:r>
+      <w:r>
+        <w:t xml:space="preserve">ci </w:t>
       </w:r>
       <w:r>
         <w:rPr>
@@ -6604,7 +6628,13 @@
         <w:t>x</w:t>
       </w:r>
       <w:r>
-        <w:t xml:space="preserve"> izlazni podaci </w:t>
+        <w:t xml:space="preserve"> izlazni poda</w:t>
+      </w:r>
+      <w:r>
+        <w:t>t</w:t>
+      </w:r>
+      <w:r>
+        <w:t xml:space="preserve">ci </w:t>
       </w:r>
       <w:r>
         <w:rPr>
@@ -6823,7 +6853,13 @@
         <w:t>e nadzirano</w:t>
       </w:r>
       <w:r>
-        <w:t>g učenja cilj je modelirati temeljnu strukturu ili distrubuciju u podacima kako bi dobili bolji uvid u p</w:t>
+        <w:t>g učenja cilj je modelirati temeljnu strukturu ili distrubuciju u poda</w:t>
+      </w:r>
+      <w:r>
+        <w:t>t</w:t>
+      </w:r>
+      <w:r>
+        <w:t>cima kako bi dobili bolji uvid u p</w:t>
       </w:r>
       <w:r>
         <w:t xml:space="preserve">adatke s kojima radimo što znači da imamo samo ulazne podatke </w:t>
@@ -6861,7 +6897,13 @@
         <w:jc w:val="both"/>
       </w:pPr>
       <w:r>
-        <w:t>Grupiranje – problem kod kojeg se želi otkriti inherentne grupacije u podacima</w:t>
+        <w:t>Grupiranje – problem kod kojeg se želi otkriti inherentne grupacije u poda</w:t>
+      </w:r>
+      <w:r>
+        <w:t>t</w:t>
+      </w:r>
+      <w:r>
+        <w:t>cima</w:t>
       </w:r>
     </w:p>
     <w:p>
@@ -6917,7 +6959,13 @@
         <w:jc w:val="both"/>
       </w:pPr>
       <w:r>
-        <w:t>Vizualizacija i smanjenje dimenzionalnosti u podacima</w:t>
+        <w:t>Vizualizacija i smanjenje dimenzionalnosti u poda</w:t>
+      </w:r>
+      <w:r>
+        <w:t>t</w:t>
+      </w:r>
+      <w:r>
+        <w:t>cima</w:t>
       </w:r>
     </w:p>
     <w:p>
@@ -7016,7 +7064,19 @@
         <w:t xml:space="preserve">Još jednu važnu ulogu ima ne nadzirano učenje, a to je detekcija anomalija. Detekcija anomalija se postiže tako što se algoritam trenira na </w:t>
       </w:r>
       <w:r>
-        <w:t>takozvanim „normalnim“ podacima, a zatim se počmu algoritmu davati nove instance (podaci) te algoritam može reći jeli nova instanca pripada „normalna“ ili odskače od onoga na čemu se algoritam trenirao.</w:t>
+        <w:t>takozvanim „normalnim“ poda</w:t>
+      </w:r>
+      <w:r>
+        <w:t>t</w:t>
+      </w:r>
+      <w:r>
+        <w:t>cima, a zatim se počmu algoritmu davati nove instance (poda</w:t>
+      </w:r>
+      <w:r>
+        <w:t>t</w:t>
+      </w:r>
+      <w:r>
+        <w:t>ci) te algoritam može reći jeli nova instanca pripada „normalna“ ili odskače od onoga na čemu se algoritam trenirao.</w:t>
       </w:r>
     </w:p>
     <w:p>
@@ -7053,7 +7113,13 @@
         <w:t xml:space="preserve"> što odgovara ne nadziranom strojnom učenju. </w:t>
       </w:r>
       <w:r>
-        <w:t>Mnogi problemi iz stvarnog svijeta spadaju u ovu kategoriju, a razlog tomu je što može biti skupo i/ili dugotrajno za označavati podatke pri čemu nam možda čak trebaju i stručnjaci iz drugih domena. Neoznačeni podaci su jeftini i jednostavni za prikupljanje i pohranjivanje.</w:t>
+        <w:t>Mnogi problemi iz stvarnog svijeta spadaju u ovu kategoriju, a razlog tomu je što može biti skupo i/ili dugotrajno za označavati podatke pri čemu nam možda čak trebaju i stručnjaci iz drugih domena. Neoznačeni poda</w:t>
+      </w:r>
+      <w:r>
+        <w:t>t</w:t>
+      </w:r>
+      <w:r>
+        <w:t>ci su jeftini i jednostavni za prikupljanje i pohranjivanje.</w:t>
       </w:r>
       <w:r>
         <w:t xml:space="preserve"> Što se tiče algoritama oni su najčešće kombinacija algoritama za nadzirano i ne nadzirano učenje, a jedan tak primjer je duboke mreže vjerovanja (DBMs).</w:t>
@@ -7195,7 +7261,7 @@
           <w:sz w:val="24"/>
         </w:rPr>
       </w:pPr>
-      <w:bookmarkStart w:id="14" w:name="_Toc11077830"/>
+      <w:bookmarkStart w:id="14" w:name="_Toc11153197"/>
       <w:r>
         <w:rPr>
           <w:color w:val="auto"/>
@@ -7428,10 +7494,107 @@
         <w:jc w:val="both"/>
       </w:pPr>
       <w:r>
-        <w:t>Drugi kriterij po kojem se razlikuju algoritmi u strojnom učenju je da li sustav može ili ne može učiti inkrementalno iz toka nadolazećih podataka.</w:t>
-      </w:r>
-      <w:r>
-        <w:t xml:space="preserve"> </w:t>
+        <w:t>Drugi kriterij po kojem se razlikuju algoritmi u strojnom učenju je da li sustav može ili ne može učiti inkremental</w:t>
+      </w:r>
+      <w:r>
+        <w:t xml:space="preserve">no iz toka nadolazećih podataka pa tako razlikujemo algoritme koji uče izvanmrežno i one algoritme koji uče na mreži. </w:t>
+      </w:r>
+      <w:r>
+        <w:t>Svakako treba napomenuti da nazivi učenje na mrežni i izvanmrežno učenje nema veze s pristupom na internet</w:t>
+      </w:r>
+      <w:r>
+        <w:t xml:space="preserve"> nego kao je spomenuto u prvoj rečenici jeli algoritam sposoban učiti inkrementalno iz nadolazećog toka podataka ili ne.</w:t>
+      </w:r>
+    </w:p>
+    <w:p>
+      <w:pPr>
+        <w:spacing w:line="360" w:lineRule="auto"/>
+        <w:jc w:val="both"/>
+      </w:pPr>
+    </w:p>
+    <w:p>
+      <w:pPr>
+        <w:spacing w:line="360" w:lineRule="auto"/>
+        <w:jc w:val="both"/>
+      </w:pPr>
+      <w:r>
+        <w:t>U i</w:t>
+      </w:r>
+      <w:r>
+        <w:t>zvanmrežno</w:t>
+      </w:r>
+      <w:r>
+        <w:t>m načinu</w:t>
+      </w:r>
+      <w:r>
+        <w:t xml:space="preserve"> učenje </w:t>
+      </w:r>
+      <w:r>
+        <w:t>algoritam je istreniran na cijelom skupu podataka i testiran prije nego je pušten u rad. Ovakav sustav u radu sada samo primjenjuje što je naučio. U slučaju da želimo da sustav nauči nešto novo to jest prilagodi se novim trendovima tada treba istrenirati potpuno novu verziju sustava od nule na cijelom skupu podataka (stari poda</w:t>
+      </w:r>
+      <w:r>
+        <w:t>t</w:t>
+      </w:r>
+      <w:r>
+        <w:t>ci plus novi dodani poda</w:t>
+      </w:r>
+      <w:r>
+        <w:t>t</w:t>
+      </w:r>
+      <w:r>
+        <w:t>ci). Kada je sustav istreniran i zadovoljni smo rezultatima</w:t>
+      </w:r>
+      <w:r>
+        <w:t xml:space="preserve"> koje postiže</w:t>
+      </w:r>
+      <w:r>
+        <w:t xml:space="preserve"> tada se stari sustav zaustavlja i zamjenjuje s novim</w:t>
+      </w:r>
+      <w:r>
+        <w:t xml:space="preserve"> (slika 3.3.)</w:t>
+      </w:r>
+      <w:r>
+        <w:t xml:space="preserve">. </w:t>
+      </w:r>
+      <w:r>
+        <w:t>Izvanmrežni način učenja je jednostavan i često dobro radi, ali ima nekoliko nedostataka. Jedan od nedostataka je ako je za prvo</w:t>
+      </w:r>
+      <w:r>
+        <w:t xml:space="preserve"> treniranje trebao </w:t>
+      </w:r>
+      <w:r>
+        <w:t xml:space="preserve">cijeli </w:t>
+      </w:r>
+      <w:r>
+        <w:t xml:space="preserve">jedan </w:t>
+      </w:r>
+      <w:r>
+        <w:t>dan onda će</w:t>
+      </w:r>
+      <w:r>
+        <w:t xml:space="preserve"> vam</w:t>
+      </w:r>
+      <w:r>
+        <w:t xml:space="preserve"> na novim poda</w:t>
+      </w:r>
+      <w:r>
+        <w:t>t</w:t>
+      </w:r>
+      <w:r>
+        <w:t>cima trebati i više jer smo prvobitni skup podataka proširili novim i tako sa svakom novom inačicom koju želimo nadograditi će tražiti sve više i više vremena za treniranje. Skupovi podataka mogu biti jako veliki (veći od 1 TB)</w:t>
+      </w:r>
+      <w:r>
+        <w:t xml:space="preserve">  </w:t>
+      </w:r>
+      <w:r>
+        <w:lastRenderedPageBreak/>
+        <w:t>za što vam onda treba dosta računalnih resusrsa te ako svako malo trebate nanovo istrenirati sustav to vas može skupo koštati</w:t>
+      </w:r>
+      <w:r>
+        <w:t xml:space="preserve"> i novčano i vremenski</w:t>
+      </w:r>
+      <w:r>
+        <w:t xml:space="preserve">. </w:t>
       </w:r>
     </w:p>
     <w:p>
@@ -7453,8 +7616,8 @@
         </w:rPr>
         <w:drawing>
           <wp:inline distT="0" distB="0" distL="0" distR="0">
-            <wp:extent cx="4868535" cy="3057525"/>
-            <wp:effectExtent l="190500" t="190500" r="199390" b="180975"/>
+            <wp:extent cx="5381153" cy="3379458"/>
+            <wp:effectExtent l="190500" t="190500" r="181610" b="183515"/>
             <wp:docPr id="5" name="Picture 5"/>
             <wp:cNvGraphicFramePr>
               <a:graphicFrameLocks xmlns:a="http://schemas.openxmlformats.org/drawingml/2006/main" noChangeAspect="1"/>
@@ -7481,7 +7644,7 @@
                   <pic:spPr>
                     <a:xfrm>
                       <a:off x="0" y="0"/>
-                      <a:ext cx="4958772" cy="3114195"/>
+                      <a:ext cx="5397087" cy="3389465"/>
                     </a:xfrm>
                     <a:prstGeom prst="rect">
                       <a:avLst/>
@@ -7513,7 +7676,7 @@
           <w:sz w:val="24"/>
         </w:rPr>
       </w:pPr>
-      <w:bookmarkStart w:id="16" w:name="_Toc11077831"/>
+      <w:bookmarkStart w:id="16" w:name="_Toc11153198"/>
       <w:r>
         <w:rPr>
           <w:color w:val="000000" w:themeColor="text1"/>
@@ -7609,13 +7772,35 @@
       </w:r>
       <w:bookmarkEnd w:id="16"/>
     </w:p>
+    <w:p/>
+    <w:p>
+      <w:pPr>
+        <w:jc w:val="both"/>
+      </w:pPr>
+      <w:r>
+        <w:t>Za razliku od izvanmrežnog načina učenja, algoritmi s sposobnošću učenja na mreži uče inkrementalno davajućim sekvencijalno manje skupove podataka. Svaki novi korak treniranja je brz i jeftin i stoga algoritam može učiti o novim podacima (trendovima) u letu (slika 3.4.). Učenje na mreži je zgodan kada treba konstatno učiti i adaptirati se na nove trendove (ci</w:t>
+      </w:r>
+      <w:r>
+        <w:t>jene dionica, autonomna vozila), kada skup podataka ne stane u glavnu memoriju jednog stroja (ovakvo učenje se još zove i izvan temeljno učenje). Postoji jedan bitan parametar kod učenja na mreži, a to je stopa učenja. Stopa učenja nam govori koliko brzo će se algoritam prilagođavati novim podatcima. Ukoliko je stopa učenja veliko tada će se algoritam brzo prilagođavati novim podatcima, ali tada će isto tako brzo zaboravljati staro znanje.</w:t>
+      </w:r>
+      <w:r>
+        <w:t xml:space="preserve"> [7]</w:t>
+      </w:r>
+    </w:p>
+    <w:p>
+      <w:pPr>
+        <w:pStyle w:val="Caption"/>
+        <w:rPr>
+          <w:i w:val="0"/>
+          <w:color w:val="000000" w:themeColor="text1"/>
+          <w:sz w:val="24"/>
+        </w:rPr>
+      </w:pPr>
+    </w:p>
     <w:p>
       <w:pPr>
         <w:keepNext/>
-        <w:spacing w:line="360" w:lineRule="auto"/>
-        <w:jc w:val="center"/>
-      </w:pPr>
-      <w:bookmarkStart w:id="17" w:name="_GoBack"/>
+      </w:pPr>
       <w:r>
         <w:rPr>
           <w:noProof/>
@@ -7624,9 +7809,9 @@
         <w:lastRenderedPageBreak/>
         <w:drawing>
           <wp:inline distT="0" distB="0" distL="0" distR="0">
-            <wp:extent cx="5841770" cy="3753485"/>
-            <wp:effectExtent l="190500" t="190500" r="197485" b="189865"/>
-            <wp:docPr id="7" name="Picture 7"/>
+            <wp:extent cx="5460521" cy="3191653"/>
+            <wp:effectExtent l="190500" t="190500" r="197485" b="199390"/>
+            <wp:docPr id="2" name="Picture 2"/>
             <wp:cNvGraphicFramePr>
               <a:graphicFrameLocks xmlns:a="http://schemas.openxmlformats.org/drawingml/2006/main" noChangeAspect="1"/>
             </wp:cNvGraphicFramePr>
@@ -7634,7 +7819,7 @@
               <a:graphicData uri="http://schemas.openxmlformats.org/drawingml/2006/picture">
                 <pic:pic xmlns:pic="http://schemas.openxmlformats.org/drawingml/2006/picture">
                   <pic:nvPicPr>
-                    <pic:cNvPr id="7" name="3_3 Online Learning.png"/>
+                    <pic:cNvPr id="2" name="OnlineLearning.png"/>
                     <pic:cNvPicPr/>
                   </pic:nvPicPr>
                   <pic:blipFill>
@@ -7652,7 +7837,7 @@
                   <pic:spPr>
                     <a:xfrm>
                       <a:off x="0" y="0"/>
-                      <a:ext cx="5979293" cy="3841847"/>
+                      <a:ext cx="5471570" cy="3198111"/>
                     </a:xfrm>
                     <a:prstGeom prst="rect">
                       <a:avLst/>
@@ -7674,7 +7859,6 @@
           </wp:inline>
         </w:drawing>
       </w:r>
-      <w:bookmarkEnd w:id="17"/>
     </w:p>
     <w:p>
       <w:pPr>
@@ -7682,10 +7866,10 @@
         <w:jc w:val="center"/>
         <w:rPr>
           <w:color w:val="000000" w:themeColor="text1"/>
-          <w:sz w:val="24"/>
-        </w:rPr>
-      </w:pPr>
-      <w:bookmarkStart w:id="18" w:name="_Toc11077832"/>
+          <w:sz w:val="36"/>
+        </w:rPr>
+      </w:pPr>
+      <w:bookmarkStart w:id="17" w:name="_Toc11153199"/>
       <w:r>
         <w:rPr>
           <w:color w:val="000000" w:themeColor="text1"/>
@@ -7777,7 +7961,49 @@
           <w:color w:val="000000" w:themeColor="text1"/>
           <w:sz w:val="24"/>
         </w:rPr>
-        <w:t>. Učenje na mreži</w:t>
+        <w:t xml:space="preserve">. </w:t>
+      </w:r>
+      <w:r>
+        <w:rPr>
+          <w:color w:val="000000" w:themeColor="text1"/>
+          <w:sz w:val="24"/>
+        </w:rPr>
+        <w:t>Učenje na mreži</w:t>
+      </w:r>
+      <w:bookmarkEnd w:id="17"/>
+    </w:p>
+    <w:p>
+      <w:pPr>
+        <w:spacing w:line="360" w:lineRule="auto"/>
+        <w:jc w:val="both"/>
+      </w:pPr>
+    </w:p>
+    <w:p>
+      <w:pPr>
+        <w:pStyle w:val="Heading3"/>
+        <w:spacing w:line="360" w:lineRule="auto"/>
+      </w:pPr>
+      <w:bookmarkStart w:id="18" w:name="_Toc10904525"/>
+      <w:r>
+        <w:t>3.4</w:t>
+      </w:r>
+      <w:r>
+        <w:t xml:space="preserve">.3. </w:t>
+      </w:r>
+      <w:r>
+        <w:t>Učenje na temelju</w:t>
+      </w:r>
+      <w:r>
+        <w:t xml:space="preserve"> primjera</w:t>
+      </w:r>
+      <w:r>
+        <w:t xml:space="preserve"> i učenje</w:t>
+      </w:r>
+      <w:r>
+        <w:t xml:space="preserve"> na temelju model</w:t>
+      </w:r>
+      <w:r>
+        <w:t>a</w:t>
       </w:r>
       <w:bookmarkEnd w:id="18"/>
     </w:p>
@@ -7789,52 +8015,10 @@
     </w:p>
     <w:p>
       <w:pPr>
-        <w:pStyle w:val="Heading3"/>
-        <w:spacing w:line="360" w:lineRule="auto"/>
-      </w:pPr>
-      <w:bookmarkStart w:id="19" w:name="_Toc10904525"/>
-      <w:r>
-        <w:t>3.4</w:t>
-      </w:r>
-      <w:r>
-        <w:t xml:space="preserve">.3. </w:t>
-      </w:r>
-      <w:r>
-        <w:t>Učenje na temelju</w:t>
-      </w:r>
-      <w:r>
-        <w:t xml:space="preserve"> primjera</w:t>
-      </w:r>
-      <w:r>
-        <w:t xml:space="preserve"> i učenje</w:t>
-      </w:r>
-      <w:r>
-        <w:t xml:space="preserve"> na temelju model</w:t>
-      </w:r>
-      <w:r>
-        <w:t>a</w:t>
-      </w:r>
+        <w:jc w:val="both"/>
+      </w:pPr>
+      <w:bookmarkStart w:id="19" w:name="_GoBack"/>
       <w:bookmarkEnd w:id="19"/>
-    </w:p>
-    <w:p>
-      <w:pPr>
-        <w:spacing w:line="360" w:lineRule="auto"/>
-        <w:jc w:val="both"/>
-      </w:pPr>
-    </w:p>
-    <w:p>
-      <w:pPr>
-        <w:spacing w:line="360" w:lineRule="auto"/>
-        <w:jc w:val="both"/>
-      </w:pPr>
-      <w:r>
-        <w:t>Nešto...</w:t>
-      </w:r>
-    </w:p>
-    <w:p>
-      <w:pPr>
-        <w:jc w:val="both"/>
-      </w:pPr>
       <w:r>
         <w:br w:type="page"/>
       </w:r>
@@ -8102,7 +8286,7 @@
       <w:r>
         <w:fldChar w:fldCharType="separate"/>
       </w:r>
-      <w:hyperlink w:anchor="_Toc11077827" w:history="1">
+      <w:hyperlink w:anchor="_Toc11153194" w:history="1">
         <w:r>
           <w:rPr>
             <w:rStyle w:val="Hyperlink"/>
@@ -8129,7 +8313,7 @@
             <w:noProof/>
             <w:webHidden/>
           </w:rPr>
-          <w:instrText xml:space="preserve"> PAGEREF _Toc11077827 \h </w:instrText>
+          <w:instrText xml:space="preserve"> PAGEREF _Toc11153194 \h </w:instrText>
         </w:r>
         <w:r>
           <w:rPr>
@@ -8173,7 +8357,7 @@
           <w:lang w:val="en-US"/>
         </w:rPr>
       </w:pPr>
-      <w:hyperlink w:anchor="_Toc11077828" w:history="1">
+      <w:hyperlink w:anchor="_Toc11153195" w:history="1">
         <w:r>
           <w:rPr>
             <w:rStyle w:val="Hyperlink"/>
@@ -8200,7 +8384,7 @@
             <w:noProof/>
             <w:webHidden/>
           </w:rPr>
-          <w:instrText xml:space="preserve"> PAGEREF _Toc11077828 \h </w:instrText>
+          <w:instrText xml:space="preserve"> PAGEREF _Toc11153195 \h </w:instrText>
         </w:r>
         <w:r>
           <w:rPr>
@@ -8244,7 +8428,7 @@
           <w:lang w:val="en-US"/>
         </w:rPr>
       </w:pPr>
-      <w:hyperlink w:anchor="_Toc11077829" w:history="1">
+      <w:hyperlink w:anchor="_Toc11153196" w:history="1">
         <w:r>
           <w:rPr>
             <w:rStyle w:val="Hyperlink"/>
@@ -8271,7 +8455,7 @@
             <w:noProof/>
             <w:webHidden/>
           </w:rPr>
-          <w:instrText xml:space="preserve"> PAGEREF _Toc11077829 \h </w:instrText>
+          <w:instrText xml:space="preserve"> PAGEREF _Toc11153196 \h </w:instrText>
         </w:r>
         <w:r>
           <w:rPr>
@@ -8315,7 +8499,7 @@
           <w:lang w:val="en-US"/>
         </w:rPr>
       </w:pPr>
-      <w:hyperlink w:anchor="_Toc11077830" w:history="1">
+      <w:hyperlink w:anchor="_Toc11153197" w:history="1">
         <w:r>
           <w:rPr>
             <w:rStyle w:val="Hyperlink"/>
@@ -8342,7 +8526,7 @@
             <w:noProof/>
             <w:webHidden/>
           </w:rPr>
-          <w:instrText xml:space="preserve"> PAGEREF _Toc11077830 \h </w:instrText>
+          <w:instrText xml:space="preserve"> PAGEREF _Toc11153197 \h </w:instrText>
         </w:r>
         <w:r>
           <w:rPr>
@@ -8386,7 +8570,7 @@
           <w:lang w:val="en-US"/>
         </w:rPr>
       </w:pPr>
-      <w:hyperlink w:anchor="_Toc11077831" w:history="1">
+      <w:hyperlink w:anchor="_Toc11153198" w:history="1">
         <w:r>
           <w:rPr>
             <w:rStyle w:val="Hyperlink"/>
@@ -8413,7 +8597,7 @@
             <w:noProof/>
             <w:webHidden/>
           </w:rPr>
-          <w:instrText xml:space="preserve"> PAGEREF _Toc11077831 \h </w:instrText>
+          <w:instrText xml:space="preserve"> PAGEREF _Toc11153198 \h </w:instrText>
         </w:r>
         <w:r>
           <w:rPr>
@@ -8457,7 +8641,7 @@
           <w:lang w:val="en-US"/>
         </w:rPr>
       </w:pPr>
-      <w:hyperlink w:anchor="_Toc11077832" w:history="1">
+      <w:hyperlink w:anchor="_Toc11153199" w:history="1">
         <w:r>
           <w:rPr>
             <w:rStyle w:val="Hyperlink"/>
@@ -8484,7 +8668,7 @@
             <w:noProof/>
             <w:webHidden/>
           </w:rPr>
-          <w:instrText xml:space="preserve"> PAGEREF _Toc11077832 \h </w:instrText>
+          <w:instrText xml:space="preserve"> PAGEREF _Toc11153199 \h </w:instrText>
         </w:r>
         <w:r>
           <w:rPr>
@@ -8504,7 +8688,7 @@
             <w:noProof/>
             <w:webHidden/>
           </w:rPr>
-          <w:t>19</w:t>
+          <w:t>20</w:t>
         </w:r>
         <w:r>
           <w:rPr>
@@ -8863,7 +9047,7 @@
           <w:rPr>
             <w:noProof/>
           </w:rPr>
-          <w:t>26</w:t>
+          <w:t>23</w:t>
         </w:r>
         <w:r>
           <w:rPr>
@@ -12551,7 +12735,7 @@
 </file>
 
 <file path=customXml/itemProps1.xml><?xml version="1.0" encoding="utf-8"?>
-<ds:datastoreItem xmlns:ds="http://schemas.openxmlformats.org/officeDocument/2006/customXml" ds:itemID="{29AEF93B-E9BB-4457-B8BD-93143BA31C1D}">
+<ds:datastoreItem xmlns:ds="http://schemas.openxmlformats.org/officeDocument/2006/customXml" ds:itemID="{41E308BB-C235-460E-89C8-1D3154A651B1}">
   <ds:schemaRefs>
     <ds:schemaRef ds:uri="http://schemas.openxmlformats.org/officeDocument/2006/bibliography"/>
   </ds:schemaRefs>

</xml_diff>

<commit_message>
Dovrseno poglavlje 3. Umjetna inteligencija
</commit_message>
<xml_diff>
--- a/Diplmoski_Marko_Rasetina.docx
+++ b/Diplmoski_Marko_Rasetina.docx
@@ -1482,6 +1482,7 @@
               <w:rFonts w:ascii="Times New Roman" w:hAnsi="Times New Roman" w:cs="Times New Roman"/>
               <w:b/>
               <w:color w:val="auto"/>
+              <w:lang w:val="hr-HR"/>
             </w:rPr>
           </w:pPr>
           <w:r>
@@ -1489,6 +1490,7 @@
               <w:rFonts w:ascii="Times New Roman" w:hAnsi="Times New Roman" w:cs="Times New Roman"/>
               <w:b/>
               <w:color w:val="auto"/>
+              <w:lang w:val="hr-HR"/>
             </w:rPr>
             <w:t>Sadržaj</w:t>
           </w:r>
@@ -1512,23 +1514,39 @@
           <w:r>
             <w:fldChar w:fldCharType="separate"/>
           </w:r>
-          <w:hyperlink w:anchor="_Toc10904513" w:history="1">
+          <w:hyperlink w:anchor="_Toc11235726" w:history="1">
             <w:r>
               <w:rPr>
                 <w:rStyle w:val="Hyperlink"/>
                 <w:noProof/>
               </w:rPr>
-              <w:t>1. UVOD</w:t>
-            </w:r>
-            <w:r>
-              <w:rPr>
-                <w:noProof/>
-                <w:webHidden/>
+              <w:t>1.</w:t>
+            </w:r>
+            <w:r>
+              <w:rPr>
+                <w:rFonts w:asciiTheme="minorHAnsi" w:eastAsiaTheme="minorEastAsia" w:hAnsiTheme="minorHAnsi"/>
+                <w:noProof/>
+                <w:sz w:val="22"/>
+                <w:lang w:val="en-US"/>
               </w:rPr>
               <w:tab/>
             </w:r>
             <w:r>
               <w:rPr>
+                <w:rStyle w:val="Hyperlink"/>
+                <w:noProof/>
+              </w:rPr>
+              <w:t>UVOD</w:t>
+            </w:r>
+            <w:r>
+              <w:rPr>
+                <w:noProof/>
+                <w:webHidden/>
+              </w:rPr>
+              <w:tab/>
+            </w:r>
+            <w:r>
+              <w:rPr>
                 <w:noProof/>
                 <w:webHidden/>
               </w:rPr>
@@ -1539,7 +1557,7 @@
                 <w:noProof/>
                 <w:webHidden/>
               </w:rPr>
-              <w:instrText xml:space="preserve"> PAGEREF _Toc10904513 \h </w:instrText>
+              <w:instrText xml:space="preserve"> PAGEREF _Toc11235726 \h </w:instrText>
             </w:r>
             <w:r>
               <w:rPr>
@@ -1580,23 +1598,39 @@
               <w:lang w:val="en-US"/>
             </w:rPr>
           </w:pPr>
-          <w:hyperlink w:anchor="_Toc10904514" w:history="1">
+          <w:hyperlink w:anchor="_Toc11235727" w:history="1">
             <w:r>
               <w:rPr>
                 <w:rStyle w:val="Hyperlink"/>
                 <w:noProof/>
               </w:rPr>
-              <w:t>2. MULTIMEDIJSKI SUSTAVI</w:t>
-            </w:r>
-            <w:r>
-              <w:rPr>
-                <w:noProof/>
-                <w:webHidden/>
+              <w:t>2.</w:t>
+            </w:r>
+            <w:r>
+              <w:rPr>
+                <w:rFonts w:asciiTheme="minorHAnsi" w:eastAsiaTheme="minorEastAsia" w:hAnsiTheme="minorHAnsi"/>
+                <w:noProof/>
+                <w:sz w:val="22"/>
+                <w:lang w:val="en-US"/>
               </w:rPr>
               <w:tab/>
             </w:r>
             <w:r>
               <w:rPr>
+                <w:rStyle w:val="Hyperlink"/>
+                <w:noProof/>
+              </w:rPr>
+              <w:t>MULTIMEDIJSKI SUSTAVI</w:t>
+            </w:r>
+            <w:r>
+              <w:rPr>
+                <w:noProof/>
+                <w:webHidden/>
+              </w:rPr>
+              <w:tab/>
+            </w:r>
+            <w:r>
+              <w:rPr>
                 <w:noProof/>
                 <w:webHidden/>
               </w:rPr>
@@ -1607,7 +1641,7 @@
                 <w:noProof/>
                 <w:webHidden/>
               </w:rPr>
-              <w:instrText xml:space="preserve"> PAGEREF _Toc10904514 \h </w:instrText>
+              <w:instrText xml:space="preserve"> PAGEREF _Toc11235727 \h </w:instrText>
             </w:r>
             <w:r>
               <w:rPr>
@@ -1651,7 +1685,7 @@
               <w:lang w:val="en-US"/>
             </w:rPr>
           </w:pPr>
-          <w:hyperlink w:anchor="_Toc10904515" w:history="1">
+          <w:hyperlink w:anchor="_Toc11235728" w:history="1">
             <w:r>
               <w:rPr>
                 <w:rStyle w:val="Hyperlink"/>
@@ -1678,7 +1712,7 @@
                 <w:noProof/>
                 <w:webHidden/>
               </w:rPr>
-              <w:instrText xml:space="preserve"> PAGEREF _Toc10904515 \h </w:instrText>
+              <w:instrText xml:space="preserve"> PAGEREF _Toc11235728 \h </w:instrText>
             </w:r>
             <w:r>
               <w:rPr>
@@ -1722,7 +1756,7 @@
               <w:lang w:val="en-US"/>
             </w:rPr>
           </w:pPr>
-          <w:hyperlink w:anchor="_Toc10904516" w:history="1">
+          <w:hyperlink w:anchor="_Toc11235729" w:history="1">
             <w:r>
               <w:rPr>
                 <w:rStyle w:val="Hyperlink"/>
@@ -1749,7 +1783,7 @@
                 <w:noProof/>
                 <w:webHidden/>
               </w:rPr>
-              <w:instrText xml:space="preserve"> PAGEREF _Toc10904516 \h </w:instrText>
+              <w:instrText xml:space="preserve"> PAGEREF _Toc11235729 \h </w:instrText>
             </w:r>
             <w:r>
               <w:rPr>
@@ -1793,7 +1827,7 @@
               <w:lang w:val="en-US"/>
             </w:rPr>
           </w:pPr>
-          <w:hyperlink w:anchor="_Toc10904517" w:history="1">
+          <w:hyperlink w:anchor="_Toc11235730" w:history="1">
             <w:r>
               <w:rPr>
                 <w:rStyle w:val="Hyperlink"/>
@@ -1820,7 +1854,7 @@
                 <w:noProof/>
                 <w:webHidden/>
               </w:rPr>
-              <w:instrText xml:space="preserve"> PAGEREF _Toc10904517 \h </w:instrText>
+              <w:instrText xml:space="preserve"> PAGEREF _Toc11235730 \h </w:instrText>
             </w:r>
             <w:r>
               <w:rPr>
@@ -1861,23 +1895,39 @@
               <w:lang w:val="en-US"/>
             </w:rPr>
           </w:pPr>
-          <w:hyperlink w:anchor="_Toc10904518" w:history="1">
+          <w:hyperlink w:anchor="_Toc11235731" w:history="1">
             <w:r>
               <w:rPr>
                 <w:rStyle w:val="Hyperlink"/>
                 <w:noProof/>
               </w:rPr>
-              <w:t>3. UMJETNA INTELIGENCIJA</w:t>
-            </w:r>
-            <w:r>
-              <w:rPr>
-                <w:noProof/>
-                <w:webHidden/>
+              <w:t>3.</w:t>
+            </w:r>
+            <w:r>
+              <w:rPr>
+                <w:rFonts w:asciiTheme="minorHAnsi" w:eastAsiaTheme="minorEastAsia" w:hAnsiTheme="minorHAnsi"/>
+                <w:noProof/>
+                <w:sz w:val="22"/>
+                <w:lang w:val="en-US"/>
               </w:rPr>
               <w:tab/>
             </w:r>
             <w:r>
               <w:rPr>
+                <w:rStyle w:val="Hyperlink"/>
+                <w:noProof/>
+              </w:rPr>
+              <w:t>UMJETNA INTELIGENCIJA</w:t>
+            </w:r>
+            <w:r>
+              <w:rPr>
+                <w:noProof/>
+                <w:webHidden/>
+              </w:rPr>
+              <w:tab/>
+            </w:r>
+            <w:r>
+              <w:rPr>
                 <w:noProof/>
                 <w:webHidden/>
               </w:rPr>
@@ -1888,7 +1938,7 @@
                 <w:noProof/>
                 <w:webHidden/>
               </w:rPr>
-              <w:instrText xml:space="preserve"> PAGEREF _Toc10904518 \h </w:instrText>
+              <w:instrText xml:space="preserve"> PAGEREF _Toc11235731 \h </w:instrText>
             </w:r>
             <w:r>
               <w:rPr>
@@ -1932,7 +1982,7 @@
               <w:lang w:val="en-US"/>
             </w:rPr>
           </w:pPr>
-          <w:hyperlink w:anchor="_Toc10904519" w:history="1">
+          <w:hyperlink w:anchor="_Toc11235732" w:history="1">
             <w:r>
               <w:rPr>
                 <w:rStyle w:val="Hyperlink"/>
@@ -1959,7 +2009,7 @@
                 <w:noProof/>
                 <w:webHidden/>
               </w:rPr>
-              <w:instrText xml:space="preserve"> PAGEREF _Toc10904519 \h </w:instrText>
+              <w:instrText xml:space="preserve"> PAGEREF _Toc11235732 \h </w:instrText>
             </w:r>
             <w:r>
               <w:rPr>
@@ -2003,7 +2053,7 @@
               <w:lang w:val="en-US"/>
             </w:rPr>
           </w:pPr>
-          <w:hyperlink w:anchor="_Toc10904520" w:history="1">
+          <w:hyperlink w:anchor="_Toc11235733" w:history="1">
             <w:r>
               <w:rPr>
                 <w:rStyle w:val="Hyperlink"/>
@@ -2030,7 +2080,7 @@
                 <w:noProof/>
                 <w:webHidden/>
               </w:rPr>
-              <w:instrText xml:space="preserve"> PAGEREF _Toc10904520 \h </w:instrText>
+              <w:instrText xml:space="preserve"> PAGEREF _Toc11235733 \h </w:instrText>
             </w:r>
             <w:r>
               <w:rPr>
@@ -2074,7 +2124,7 @@
               <w:lang w:val="en-US"/>
             </w:rPr>
           </w:pPr>
-          <w:hyperlink w:anchor="_Toc10904521" w:history="1">
+          <w:hyperlink w:anchor="_Toc11235734" w:history="1">
             <w:r>
               <w:rPr>
                 <w:rStyle w:val="Hyperlink"/>
@@ -2101,7 +2151,7 @@
                 <w:noProof/>
                 <w:webHidden/>
               </w:rPr>
-              <w:instrText xml:space="preserve"> PAGEREF _Toc10904521 \h </w:instrText>
+              <w:instrText xml:space="preserve"> PAGEREF _Toc11235734 \h </w:instrText>
             </w:r>
             <w:r>
               <w:rPr>
@@ -2145,7 +2195,7 @@
               <w:lang w:val="en-US"/>
             </w:rPr>
           </w:pPr>
-          <w:hyperlink w:anchor="_Toc10904522" w:history="1">
+          <w:hyperlink w:anchor="_Toc11235735" w:history="1">
             <w:r>
               <w:rPr>
                 <w:rStyle w:val="Hyperlink"/>
@@ -2172,7 +2222,7 @@
                 <w:noProof/>
                 <w:webHidden/>
               </w:rPr>
-              <w:instrText xml:space="preserve"> PAGEREF _Toc10904522 \h </w:instrText>
+              <w:instrText xml:space="preserve"> PAGEREF _Toc11235735 \h </w:instrText>
             </w:r>
             <w:r>
               <w:rPr>
@@ -2216,7 +2266,7 @@
               <w:lang w:val="en-US"/>
             </w:rPr>
           </w:pPr>
-          <w:hyperlink w:anchor="_Toc10904523" w:history="1">
+          <w:hyperlink w:anchor="_Toc11235736" w:history="1">
             <w:r>
               <w:rPr>
                 <w:rStyle w:val="Hyperlink"/>
@@ -2243,7 +2293,7 @@
                 <w:noProof/>
                 <w:webHidden/>
               </w:rPr>
-              <w:instrText xml:space="preserve"> PAGEREF _Toc10904523 \h </w:instrText>
+              <w:instrText xml:space="preserve"> PAGEREF _Toc11235736 \h </w:instrText>
             </w:r>
             <w:r>
               <w:rPr>
@@ -2287,7 +2337,7 @@
               <w:lang w:val="en-US"/>
             </w:rPr>
           </w:pPr>
-          <w:hyperlink w:anchor="_Toc10904524" w:history="1">
+          <w:hyperlink w:anchor="_Toc11235737" w:history="1">
             <w:r>
               <w:rPr>
                 <w:rStyle w:val="Hyperlink"/>
@@ -2314,7 +2364,7 @@
                 <w:noProof/>
                 <w:webHidden/>
               </w:rPr>
-              <w:instrText xml:space="preserve"> PAGEREF _Toc10904524 \h </w:instrText>
+              <w:instrText xml:space="preserve"> PAGEREF _Toc11235737 \h </w:instrText>
             </w:r>
             <w:r>
               <w:rPr>
@@ -2358,7 +2408,7 @@
               <w:lang w:val="en-US"/>
             </w:rPr>
           </w:pPr>
-          <w:hyperlink w:anchor="_Toc10904525" w:history="1">
+          <w:hyperlink w:anchor="_Toc11235738" w:history="1">
             <w:r>
               <w:rPr>
                 <w:rStyle w:val="Hyperlink"/>
@@ -2385,7 +2435,7 @@
                 <w:noProof/>
                 <w:webHidden/>
               </w:rPr>
-              <w:instrText xml:space="preserve"> PAGEREF _Toc10904525 \h </w:instrText>
+              <w:instrText xml:space="preserve"> PAGEREF _Toc11235738 \h </w:instrText>
             </w:r>
             <w:r>
               <w:rPr>
@@ -2426,23 +2476,39 @@
               <w:lang w:val="en-US"/>
             </w:rPr>
           </w:pPr>
-          <w:hyperlink w:anchor="_Toc10904526" w:history="1">
+          <w:hyperlink w:anchor="_Toc11235739" w:history="1">
             <w:r>
               <w:rPr>
                 <w:rStyle w:val="Hyperlink"/>
                 <w:noProof/>
               </w:rPr>
-              <w:t>4. NEURONSKE MREŽE</w:t>
-            </w:r>
-            <w:r>
-              <w:rPr>
-                <w:noProof/>
-                <w:webHidden/>
+              <w:t>4.</w:t>
+            </w:r>
+            <w:r>
+              <w:rPr>
+                <w:rFonts w:asciiTheme="minorHAnsi" w:eastAsiaTheme="minorEastAsia" w:hAnsiTheme="minorHAnsi"/>
+                <w:noProof/>
+                <w:sz w:val="22"/>
+                <w:lang w:val="en-US"/>
               </w:rPr>
               <w:tab/>
             </w:r>
             <w:r>
               <w:rPr>
+                <w:rStyle w:val="Hyperlink"/>
+                <w:noProof/>
+              </w:rPr>
+              <w:t>NEURONSKE MREŽE</w:t>
+            </w:r>
+            <w:r>
+              <w:rPr>
+                <w:noProof/>
+                <w:webHidden/>
+              </w:rPr>
+              <w:tab/>
+            </w:r>
+            <w:r>
+              <w:rPr>
                 <w:noProof/>
                 <w:webHidden/>
               </w:rPr>
@@ -2453,7 +2519,7 @@
                 <w:noProof/>
                 <w:webHidden/>
               </w:rPr>
-              <w:instrText xml:space="preserve"> PAGEREF _Toc10904526 \h </w:instrText>
+              <w:instrText xml:space="preserve"> PAGEREF _Toc11235739 \h </w:instrText>
             </w:r>
             <w:r>
               <w:rPr>
@@ -2473,7 +2539,7 @@
                 <w:noProof/>
                 <w:webHidden/>
               </w:rPr>
-              <w:t>21</w:t>
+              <w:t>22</w:t>
             </w:r>
             <w:r>
               <w:rPr>
@@ -2497,13 +2563,13 @@
               <w:lang w:val="en-US"/>
             </w:rPr>
           </w:pPr>
-          <w:hyperlink w:anchor="_Toc10904527" w:history="1">
+          <w:hyperlink w:anchor="_Toc11235740" w:history="1">
             <w:r>
               <w:rPr>
                 <w:rStyle w:val="Hyperlink"/>
                 <w:noProof/>
               </w:rPr>
-              <w:t>4.1. Duboko učenje</w:t>
+              <w:t>4.1. Nešto</w:t>
             </w:r>
             <w:r>
               <w:rPr>
@@ -2524,7 +2590,7 @@
                 <w:noProof/>
                 <w:webHidden/>
               </w:rPr>
-              <w:instrText xml:space="preserve"> PAGEREF _Toc10904527 \h </w:instrText>
+              <w:instrText xml:space="preserve"> PAGEREF _Toc11235740 \h </w:instrText>
             </w:r>
             <w:r>
               <w:rPr>
@@ -2544,7 +2610,7 @@
                 <w:noProof/>
                 <w:webHidden/>
               </w:rPr>
-              <w:t>21</w:t>
+              <w:t>22</w:t>
             </w:r>
             <w:r>
               <w:rPr>
@@ -2565,23 +2631,39 @@
               <w:lang w:val="en-US"/>
             </w:rPr>
           </w:pPr>
-          <w:hyperlink w:anchor="_Toc10904528" w:history="1">
+          <w:hyperlink w:anchor="_Toc11235741" w:history="1">
             <w:r>
               <w:rPr>
                 <w:rStyle w:val="Hyperlink"/>
                 <w:noProof/>
               </w:rPr>
-              <w:t>5. KOMPJUTERSKI VID</w:t>
-            </w:r>
-            <w:r>
-              <w:rPr>
-                <w:noProof/>
-                <w:webHidden/>
+              <w:t>5.</w:t>
+            </w:r>
+            <w:r>
+              <w:rPr>
+                <w:rFonts w:asciiTheme="minorHAnsi" w:eastAsiaTheme="minorEastAsia" w:hAnsiTheme="minorHAnsi"/>
+                <w:noProof/>
+                <w:sz w:val="22"/>
+                <w:lang w:val="en-US"/>
               </w:rPr>
               <w:tab/>
             </w:r>
             <w:r>
               <w:rPr>
+                <w:rStyle w:val="Hyperlink"/>
+                <w:noProof/>
+              </w:rPr>
+              <w:t>KOMPJUTERSKI VID</w:t>
+            </w:r>
+            <w:r>
+              <w:rPr>
+                <w:noProof/>
+                <w:webHidden/>
+              </w:rPr>
+              <w:tab/>
+            </w:r>
+            <w:r>
+              <w:rPr>
                 <w:noProof/>
                 <w:webHidden/>
               </w:rPr>
@@ -2592,7 +2674,7 @@
                 <w:noProof/>
                 <w:webHidden/>
               </w:rPr>
-              <w:instrText xml:space="preserve"> PAGEREF _Toc10904528 \h </w:instrText>
+              <w:instrText xml:space="preserve"> PAGEREF _Toc11235741 \h </w:instrText>
             </w:r>
             <w:r>
               <w:rPr>
@@ -2612,7 +2694,78 @@
                 <w:noProof/>
                 <w:webHidden/>
               </w:rPr>
-              <w:t>22</w:t>
+              <w:t>23</w:t>
+            </w:r>
+            <w:r>
+              <w:rPr>
+                <w:noProof/>
+                <w:webHidden/>
+              </w:rPr>
+              <w:fldChar w:fldCharType="end"/>
+            </w:r>
+          </w:hyperlink>
+        </w:p>
+        <w:p>
+          <w:pPr>
+            <w:pStyle w:val="TOC2"/>
+            <w:tabs>
+              <w:tab w:val="right" w:leader="dot" w:pos="9020"/>
+            </w:tabs>
+            <w:rPr>
+              <w:rFonts w:asciiTheme="minorHAnsi" w:eastAsiaTheme="minorEastAsia" w:hAnsiTheme="minorHAnsi"/>
+              <w:noProof/>
+              <w:sz w:val="22"/>
+              <w:lang w:val="en-US"/>
+            </w:rPr>
+          </w:pPr>
+          <w:hyperlink w:anchor="_Toc11235742" w:history="1">
+            <w:r>
+              <w:rPr>
+                <w:rStyle w:val="Hyperlink"/>
+                <w:noProof/>
+              </w:rPr>
+              <w:t>5.1. Nešto...</w:t>
+            </w:r>
+            <w:r>
+              <w:rPr>
+                <w:noProof/>
+                <w:webHidden/>
+              </w:rPr>
+              <w:tab/>
+            </w:r>
+            <w:r>
+              <w:rPr>
+                <w:noProof/>
+                <w:webHidden/>
+              </w:rPr>
+              <w:fldChar w:fldCharType="begin"/>
+            </w:r>
+            <w:r>
+              <w:rPr>
+                <w:noProof/>
+                <w:webHidden/>
+              </w:rPr>
+              <w:instrText xml:space="preserve"> PAGEREF _Toc11235742 \h </w:instrText>
+            </w:r>
+            <w:r>
+              <w:rPr>
+                <w:noProof/>
+                <w:webHidden/>
+              </w:rPr>
+            </w:r>
+            <w:r>
+              <w:rPr>
+                <w:noProof/>
+                <w:webHidden/>
+              </w:rPr>
+              <w:fldChar w:fldCharType="separate"/>
+            </w:r>
+            <w:r>
+              <w:rPr>
+                <w:noProof/>
+                <w:webHidden/>
+              </w:rPr>
+              <w:t>23</w:t>
             </w:r>
             <w:r>
               <w:rPr>
@@ -2633,7 +2786,7 @@
               <w:lang w:val="en-US"/>
             </w:rPr>
           </w:pPr>
-          <w:hyperlink w:anchor="_Toc10904529" w:history="1">
+          <w:hyperlink w:anchor="_Toc11235743" w:history="1">
             <w:r>
               <w:rPr>
                 <w:rStyle w:val="Hyperlink"/>
@@ -2660,7 +2813,7 @@
                 <w:noProof/>
                 <w:webHidden/>
               </w:rPr>
-              <w:instrText xml:space="preserve"> PAGEREF _Toc10904529 \h </w:instrText>
+              <w:instrText xml:space="preserve"> PAGEREF _Toc11235743 \h </w:instrText>
             </w:r>
             <w:r>
               <w:rPr>
@@ -2680,7 +2833,7 @@
                 <w:noProof/>
                 <w:webHidden/>
               </w:rPr>
-              <w:t>23</w:t>
+              <w:t>24</w:t>
             </w:r>
             <w:r>
               <w:rPr>
@@ -2701,7 +2854,7 @@
               <w:lang w:val="en-US"/>
             </w:rPr>
           </w:pPr>
-          <w:hyperlink w:anchor="_Toc10904530" w:history="1">
+          <w:hyperlink w:anchor="_Toc11235744" w:history="1">
             <w:r>
               <w:rPr>
                 <w:rStyle w:val="Hyperlink"/>
@@ -2728,7 +2881,7 @@
                 <w:noProof/>
                 <w:webHidden/>
               </w:rPr>
-              <w:instrText xml:space="preserve"> PAGEREF _Toc10904530 \h </w:instrText>
+              <w:instrText xml:space="preserve"> PAGEREF _Toc11235744 \h </w:instrText>
             </w:r>
             <w:r>
               <w:rPr>
@@ -2748,7 +2901,7 @@
                 <w:noProof/>
                 <w:webHidden/>
               </w:rPr>
-              <w:t>24</w:t>
+              <w:t>25</w:t>
             </w:r>
             <w:r>
               <w:rPr>
@@ -2769,7 +2922,7 @@
               <w:lang w:val="en-US"/>
             </w:rPr>
           </w:pPr>
-          <w:hyperlink w:anchor="_Toc10904531" w:history="1">
+          <w:hyperlink w:anchor="_Toc11235745" w:history="1">
             <w:r>
               <w:rPr>
                 <w:rStyle w:val="Hyperlink"/>
@@ -2796,7 +2949,7 @@
                 <w:noProof/>
                 <w:webHidden/>
               </w:rPr>
-              <w:instrText xml:space="preserve"> PAGEREF _Toc10904531 \h </w:instrText>
+              <w:instrText xml:space="preserve"> PAGEREF _Toc11235745 \h </w:instrText>
             </w:r>
             <w:r>
               <w:rPr>
@@ -2816,7 +2969,7 @@
                 <w:noProof/>
                 <w:webHidden/>
               </w:rPr>
-              <w:t>25</w:t>
+              <w:t>26</w:t>
             </w:r>
             <w:r>
               <w:rPr>
@@ -2837,7 +2990,7 @@
               <w:lang w:val="en-US"/>
             </w:rPr>
           </w:pPr>
-          <w:hyperlink w:anchor="_Toc10904532" w:history="1">
+          <w:hyperlink w:anchor="_Toc11235746" w:history="1">
             <w:r>
               <w:rPr>
                 <w:rStyle w:val="Hyperlink"/>
@@ -2864,7 +3017,7 @@
                 <w:noProof/>
                 <w:webHidden/>
               </w:rPr>
-              <w:instrText xml:space="preserve"> PAGEREF _Toc10904532 \h </w:instrText>
+              <w:instrText xml:space="preserve"> PAGEREF _Toc11235746 \h </w:instrText>
             </w:r>
             <w:r>
               <w:rPr>
@@ -2884,7 +3037,7 @@
                 <w:noProof/>
                 <w:webHidden/>
               </w:rPr>
-              <w:t>26</w:t>
+              <w:t>27</w:t>
             </w:r>
             <w:r>
               <w:rPr>
@@ -2905,7 +3058,7 @@
               <w:lang w:val="en-US"/>
             </w:rPr>
           </w:pPr>
-          <w:hyperlink w:anchor="_Toc10904533" w:history="1">
+          <w:hyperlink w:anchor="_Toc11235747" w:history="1">
             <w:r>
               <w:rPr>
                 <w:rStyle w:val="Hyperlink"/>
@@ -2932,7 +3085,7 @@
                 <w:noProof/>
                 <w:webHidden/>
               </w:rPr>
-              <w:instrText xml:space="preserve"> PAGEREF _Toc10904533 \h </w:instrText>
+              <w:instrText xml:space="preserve"> PAGEREF _Toc11235747 \h </w:instrText>
             </w:r>
             <w:r>
               <w:rPr>
@@ -2952,7 +3105,7 @@
                 <w:noProof/>
                 <w:webHidden/>
               </w:rPr>
-              <w:t>26</w:t>
+              <w:t>27</w:t>
             </w:r>
             <w:r>
               <w:rPr>
@@ -2973,7 +3126,7 @@
               <w:lang w:val="en-US"/>
             </w:rPr>
           </w:pPr>
-          <w:hyperlink w:anchor="_Toc10904534" w:history="1">
+          <w:hyperlink w:anchor="_Toc11235748" w:history="1">
             <w:r>
               <w:rPr>
                 <w:rStyle w:val="Hyperlink"/>
@@ -3000,7 +3153,7 @@
                 <w:noProof/>
                 <w:webHidden/>
               </w:rPr>
-              <w:instrText xml:space="preserve"> PAGEREF _Toc10904534 \h </w:instrText>
+              <w:instrText xml:space="preserve"> PAGEREF _Toc11235748 \h </w:instrText>
             </w:r>
             <w:r>
               <w:rPr>
@@ -3020,7 +3173,7 @@
                 <w:noProof/>
                 <w:webHidden/>
               </w:rPr>
-              <w:t>27</w:t>
+              <w:t>28</w:t>
             </w:r>
             <w:r>
               <w:rPr>
@@ -3041,7 +3194,7 @@
               <w:lang w:val="en-US"/>
             </w:rPr>
           </w:pPr>
-          <w:hyperlink w:anchor="_Toc10904535" w:history="1">
+          <w:hyperlink w:anchor="_Toc11235749" w:history="1">
             <w:r>
               <w:rPr>
                 <w:rStyle w:val="Hyperlink"/>
@@ -3068,7 +3221,7 @@
                 <w:noProof/>
                 <w:webHidden/>
               </w:rPr>
-              <w:instrText xml:space="preserve"> PAGEREF _Toc10904535 \h </w:instrText>
+              <w:instrText xml:space="preserve"> PAGEREF _Toc11235749 \h </w:instrText>
             </w:r>
             <w:r>
               <w:rPr>
@@ -3088,7 +3241,7 @@
                 <w:noProof/>
                 <w:webHidden/>
               </w:rPr>
-              <w:t>27</w:t>
+              <w:t>28</w:t>
             </w:r>
             <w:r>
               <w:rPr>
@@ -3109,7 +3262,7 @@
               <w:lang w:val="en-US"/>
             </w:rPr>
           </w:pPr>
-          <w:hyperlink w:anchor="_Toc10904536" w:history="1">
+          <w:hyperlink w:anchor="_Toc11235750" w:history="1">
             <w:r>
               <w:rPr>
                 <w:rStyle w:val="Hyperlink"/>
@@ -3136,7 +3289,7 @@
                 <w:noProof/>
                 <w:webHidden/>
               </w:rPr>
-              <w:instrText xml:space="preserve"> PAGEREF _Toc10904536 \h </w:instrText>
+              <w:instrText xml:space="preserve"> PAGEREF _Toc11235750 \h </w:instrText>
             </w:r>
             <w:r>
               <w:rPr>
@@ -3156,7 +3309,7 @@
                 <w:noProof/>
                 <w:webHidden/>
               </w:rPr>
-              <w:t>27</w:t>
+              <w:t>28</w:t>
             </w:r>
             <w:r>
               <w:rPr>
@@ -3173,6 +3326,16 @@
             <w:rPr>
               <w:b/>
               <w:bCs/>
+              <w:noProof/>
+            </w:rPr>
+          </w:pPr>
+          <w:r>
+            <w:fldChar w:fldCharType="end"/>
+          </w:r>
+        </w:p>
+        <w:p>
+          <w:pPr>
+            <w:rPr>
               <w:noProof/>
             </w:rPr>
             <w:sectPr>
@@ -3187,11 +3350,9 @@
           </w:pPr>
           <w:r>
             <w:rPr>
-              <w:b/>
-              <w:bCs/>
               <w:noProof/>
             </w:rPr>
-            <w:fldChar w:fldCharType="end"/>
+            <w:br w:type="page"/>
           </w:r>
         </w:p>
       </w:sdtContent>
@@ -3200,7 +3361,7 @@
       <w:pPr>
         <w:pStyle w:val="Heading1"/>
       </w:pPr>
-      <w:bookmarkStart w:id="0" w:name="_Toc10904513"/>
+      <w:bookmarkStart w:id="0" w:name="_Toc11235726"/>
       <w:r>
         <w:lastRenderedPageBreak/>
         <w:t>U</w:t>
@@ -3228,7 +3389,7 @@
       <w:pPr>
         <w:pStyle w:val="Heading1"/>
       </w:pPr>
-      <w:bookmarkStart w:id="1" w:name="_Toc10904514"/>
+      <w:bookmarkStart w:id="1" w:name="_Toc11235727"/>
       <w:r>
         <w:lastRenderedPageBreak/>
         <w:t>MULTIMEDIJSKI SUSTAVI</w:t>
@@ -3244,7 +3405,7 @@
       <w:pPr>
         <w:pStyle w:val="Heading2"/>
       </w:pPr>
-      <w:bookmarkStart w:id="2" w:name="_Toc10904515"/>
+      <w:bookmarkStart w:id="2" w:name="_Toc11235728"/>
       <w:r>
         <w:t xml:space="preserve">2.1. </w:t>
       </w:r>
@@ -3279,13 +3440,31 @@
         <w:t xml:space="preserve"> </w:t>
       </w:r>
       <w:r>
-        <w:t>U računalnoj znanosti mudlimedija znači da se računalni poda</w:t>
+        <w:t xml:space="preserve">U računalnoj znanosti </w:t>
+      </w:r>
+      <w:r>
+        <w:t>multimedija</w:t>
+      </w:r>
+      <w:r>
+        <w:t xml:space="preserve"> znači da se računalni poda</w:t>
       </w:r>
       <w:r>
         <w:t>t</w:t>
       </w:r>
       <w:r>
-        <w:t>ci mogu prestaviti putem zvika, videa te animacije uz tradicionalne medije kao što su tekst, slika i sl.</w:t>
+        <w:t xml:space="preserve">ci mogu </w:t>
+      </w:r>
+      <w:r>
+        <w:t>predstaviti</w:t>
+      </w:r>
+      <w:r>
+        <w:t xml:space="preserve"> putem </w:t>
+      </w:r>
+      <w:r>
+        <w:t>zvuka</w:t>
+      </w:r>
+      <w:r>
+        <w:t>, videa te animacije uz tradicionalne medije kao što su tekst, slika i sl.</w:t>
       </w:r>
     </w:p>
     <w:p>
@@ -3681,7 +3860,13 @@
         <w:jc w:val="both"/>
       </w:pPr>
       <w:r>
-        <w:t>Veliki kapaciteti uređaja za pohravnjivanje te brzi i specijalizirano procesori</w:t>
+        <w:t xml:space="preserve">Veliki kapaciteti uređaja za </w:t>
+      </w:r>
+      <w:r>
+        <w:t>pohranjivanje</w:t>
+      </w:r>
+      <w:r>
+        <w:t xml:space="preserve"> te brzi i specijalizirano procesori</w:t>
       </w:r>
       <w:r>
         <w:t>,</w:t>
@@ -3701,7 +3886,13 @@
         <w:t>Unaprijeđeni</w:t>
       </w:r>
       <w:r>
-        <w:t xml:space="preserve"> softver (operacijski sustavi, koder/dekoderi)</w:t>
+        <w:t xml:space="preserve"> softver (ope</w:t>
+      </w:r>
+      <w:r>
+        <w:t>racijski sustavi, koder/dekoder</w:t>
+      </w:r>
+      <w:r>
+        <w:t>)</w:t>
       </w:r>
       <w:r>
         <w:t>. [1]</w:t>
@@ -3717,7 +3908,7 @@
       <w:pPr>
         <w:pStyle w:val="Heading2"/>
       </w:pPr>
-      <w:bookmarkStart w:id="3" w:name="_Toc10904516"/>
+      <w:bookmarkStart w:id="3" w:name="_Toc11235729"/>
       <w:r>
         <w:t>2.2. Slika</w:t>
       </w:r>
@@ -3831,7 +4022,7 @@
         <w:t xml:space="preserve"> se </w:t>
       </w:r>
       <w:r>
-        <w:t>koritste</w:t>
+        <w:t>koriste</w:t>
       </w:r>
       <w:r>
         <w:t xml:space="preserve"> slike koje p</w:t>
@@ -3912,8 +4103,14 @@
         <w:t xml:space="preserve">više </w:t>
       </w:r>
       <w:r>
+        <w:t>pod</w:t>
+      </w:r>
+      <w:r>
+        <w:t xml:space="preserve"> </w:t>
+      </w:r>
+      <w:r>
         <w:lastRenderedPageBreak/>
-        <w:t xml:space="preserve">podmodela. </w:t>
+        <w:t xml:space="preserve">modela. </w:t>
       </w:r>
       <w:r>
         <w:t>Primjer jednog takvog prostora boja je RGB (R = Red, G = Green, B = Blue) prostor boja</w:t>
@@ -3998,7 +4195,7 @@
           <w:sz w:val="36"/>
         </w:rPr>
       </w:pPr>
-      <w:bookmarkStart w:id="4" w:name="_Toc11153194"/>
+      <w:bookmarkStart w:id="4" w:name="_Toc11237587"/>
       <w:r>
         <w:rPr>
           <w:color w:val="auto"/>
@@ -4148,7 +4345,13 @@
         <w:t>Svijet oko nas je jedan veliki analogni sustav. Bilo koji ulaz koji možemo uočiti je analogan. Na primjer zvuk je analogan signal. Tako naše uši slušaju analogni sustav i mi govorom proizvodimo  analogni signal. Ista logika vrijedi za slike i video gdje su njihovi izvori analognog tipa, a naše oči  analogni senzori.</w:t>
       </w:r>
       <w:r>
-        <w:t xml:space="preserve"> Analogni signal se definira kao signal s kontinuiran područjem vrijednosti definiran u kotinuiranom vremenskom području</w:t>
+        <w:t xml:space="preserve"> Analogni signal se definira kao signal s kontinuiran područjem vrijednosti definiran u </w:t>
+      </w:r>
+      <w:r>
+        <w:t>kontinuiranom</w:t>
+      </w:r>
+      <w:r>
+        <w:t xml:space="preserve"> vremenskom području</w:t>
       </w:r>
       <w:r>
         <w:t xml:space="preserve"> (</w:t>
@@ -4163,7 +4366,19 @@
         <w:t>.</w:t>
       </w:r>
       <w:r>
-        <w:t xml:space="preserve"> S druge strane računalni  sustavi (osobno računalo, raspberry pi, mobitel itd) su digitalni sustavi</w:t>
+        <w:t xml:space="preserve"> S druge strane računalni  sustavi (osobno računalo, raspberry </w:t>
+      </w:r>
+      <w:r>
+        <w:t>Pi</w:t>
+      </w:r>
+      <w:r>
+        <w:t xml:space="preserve">, mobitel </w:t>
+      </w:r>
+      <w:r>
+        <w:t>itd.</w:t>
+      </w:r>
+      <w:r>
+        <w:t>) su digitalni sustavi</w:t>
       </w:r>
       <w:r>
         <w:t xml:space="preserve"> te se u svom </w:t>
@@ -4178,7 +4393,13 @@
         <w:t xml:space="preserve">se definira kao </w:t>
       </w:r>
       <w:r>
-        <w:t>signal s dikretnim područjem vrijednosti definiran</w:t>
+        <w:t>signal s di</w:t>
+      </w:r>
+      <w:r>
+        <w:t>s</w:t>
+      </w:r>
+      <w:r>
+        <w:t>kretnim područjem vrijednosti definiran</w:t>
       </w:r>
       <w:r>
         <w:t xml:space="preserve"> u diskretnom vremenskom područ</w:t>
@@ -4272,7 +4493,7 @@
         <w:pStyle w:val="Caption"/>
         <w:jc w:val="center"/>
       </w:pPr>
-      <w:bookmarkStart w:id="5" w:name="_Toc11153195"/>
+      <w:bookmarkStart w:id="5" w:name="_Toc11237588"/>
       <w:r>
         <w:rPr>
           <w:color w:val="auto"/>
@@ -4404,7 +4625,13 @@
         <w:t>što je već prije spomenuto u ovome radu se koristiti rasterski format slike.</w:t>
       </w:r>
       <w:r>
-        <w:t xml:space="preserve"> Da bi u potpunosti razumijeli rasterski format slike definirati ćemo što je to rezolucija i dubina slike. Rezolucija slike </w:t>
+        <w:t xml:space="preserve"> Da bi u potpunosti </w:t>
+      </w:r>
+      <w:r>
+        <w:t>razumjeli</w:t>
+      </w:r>
+      <w:r>
+        <w:t xml:space="preserve"> rasterski format slike definirati ćemo što je to rezolucija i dubina slike. Rezolucija slike </w:t>
       </w:r>
       <w:r>
         <w:t>je mjera kojom se opisuje oštrina i jasnoća slike pri čemu se definira koliko piksela slika ima po širini i visini</w:t>
@@ -4518,16 +4745,8 @@
         <w:rPr>
           <w:lang w:val="en-US"/>
         </w:rPr>
-        <w:t xml:space="preserve">= 24 </w:t>
-      </w:r>
-      <w:proofErr w:type="spellStart"/>
-      <w:r>
-        <w:rPr>
-          <w:lang w:val="en-US"/>
-        </w:rPr>
-        <w:t>bita</w:t>
-      </w:r>
-      <w:proofErr w:type="spellEnd"/>
+        <w:t>= 24 bita</w:t>
+      </w:r>
       <w:r>
         <w:t>).</w:t>
       </w:r>
@@ -4556,7 +4775,7 @@
       <w:pPr>
         <w:pStyle w:val="Heading2"/>
       </w:pPr>
-      <w:bookmarkStart w:id="6" w:name="_Toc10904517"/>
+      <w:bookmarkStart w:id="6" w:name="_Toc11235730"/>
       <w:r>
         <w:lastRenderedPageBreak/>
         <w:t>2.3. Video signal</w:t>
@@ -4578,7 +4797,13 @@
         <w:t>Video predstavlja sekvencu slika koji se prikazuju u određenom vremenu periodu.</w:t>
       </w:r>
       <w:r>
-        <w:t xml:space="preserve"> Video ima za cilj stvoriti iluziju pokreta. Da bi bolje razumijeli video signal </w:t>
+        <w:t xml:space="preserve"> Video ima za cilj stvoriti iluziju pokreta. Da bi bolje </w:t>
+      </w:r>
+      <w:r>
+        <w:t>razumjeli</w:t>
+      </w:r>
+      <w:r>
+        <w:t xml:space="preserve"> video signal </w:t>
       </w:r>
       <w:r>
         <w:t xml:space="preserve"> </w:t>
@@ -4596,7 +4821,19 @@
         <w:t>.</w:t>
       </w:r>
       <w:r>
-        <w:t xml:space="preserve"> Brzina kadrova je frenkvencija iliti brzina kojom se na zaslon pojavljuju statične slike zvane okviri, a mjerna jedinica je herc (Hz). Za stvoriti iluziju pokreta dovoljn je da se slike izmjenjuju brzinom većom od 10 slika/sekundi. Dana</w:t>
+        <w:t xml:space="preserve"> Brzina kadrova je </w:t>
+      </w:r>
+      <w:r>
+        <w:t>frekvencija</w:t>
+      </w:r>
+      <w:r>
+        <w:t xml:space="preserve"> iliti brzina kojom se na zaslon pojavljuju statične slike zvane okviri, a mjerna jedinica je herc (Hz). Za stvoriti iluziju pokreta </w:t>
+      </w:r>
+      <w:r>
+        <w:t>dovoljno</w:t>
+      </w:r>
+      <w:r>
+        <w:t xml:space="preserve"> je da se slike izmjenjuju brzinom većom od 10 slika/sekundi. Dana</w:t>
       </w:r>
       <w:r>
         <w:t>s velika većina digitalnih video kamera snima s minimalnom brzinom od 30 slika/sekundi što se ujedno smatra i full-motion video.</w:t>
@@ -4620,10 +4857,22 @@
         <w:t>monosk</w:t>
       </w:r>
       <w:r>
-        <w:t>opski video. Stereoskopija je tehnika za staranje iluzije dubine u slici. Postiže se tako što se pomoću dvije kamere snima isti objekat iz dvije različite perspektive, za svako oko jedna perspektiva.</w:t>
-      </w:r>
-      <w:r>
-        <w:t xml:space="preserve"> Monoskopski video snima objekat iz samo jedne perspektive.</w:t>
+        <w:t xml:space="preserve">opski video. Stereoskopija je tehnika za staranje iluzije dubine u slici. Postiže se tako što se pomoću dvije kamere snima isti </w:t>
+      </w:r>
+      <w:r>
+        <w:t>objekt</w:t>
+      </w:r>
+      <w:r>
+        <w:t xml:space="preserve"> iz dvije različite perspektive, za svako oko jedna perspektiva.</w:t>
+      </w:r>
+      <w:r>
+        <w:t xml:space="preserve"> Monoskopski video snima </w:t>
+      </w:r>
+      <w:r>
+        <w:t>objekt</w:t>
+      </w:r>
+      <w:r>
+        <w:t xml:space="preserve"> iz samo jedne perspektive.</w:t>
       </w:r>
       <w:r>
         <w:t xml:space="preserve"> U ovom radu</w:t>
@@ -4662,7 +4911,15 @@
         <w:t>Idemo proučiti kolika bi nam bila potrebna brzina za prijenos video signala. Uzeti ćemo da je rezolucija VGA drugim riječima imamo 640x480 piksela. Neka je video signal sastavljen od slika RGB modela pri čemu je svaka primarna boja definirana s 8 bita (1 bajt)</w:t>
       </w:r>
       <w:r>
-        <w:t xml:space="preserve"> po jednom pikselu te neka je broj slika u sekundi jednak 30. Za prijenos ovakvog video trebala bi nam sljedeća brzina:</w:t>
+        <w:t xml:space="preserve"> po jednom </w:t>
+      </w:r>
+      <w:proofErr w:type="spellStart"/>
+      <w:r>
+        <w:t>pikselu</w:t>
+      </w:r>
+      <w:proofErr w:type="spellEnd"/>
+      <w:r>
+        <w:t xml:space="preserve"> te neka je broj slika u sekundi jednak 30. Za prijenos ovakvog video trebala bi nam sljedeća brzina:</w:t>
       </w:r>
     </w:p>
     <w:p>
@@ -4787,7 +5044,7 @@
         <w:t xml:space="preserve"> (kompresija unutar okvira) za razliku od na primjer H.264 formata koji komprimira </w:t>
       </w:r>
       <w:r>
-        <w:t>međuslikovno</w:t>
+        <w:t>među slikovno</w:t>
       </w:r>
       <w:r>
         <w:t xml:space="preserve"> (vremenska kompresija)</w:t>
@@ -4862,7 +5119,7 @@
       <w:pPr>
         <w:pStyle w:val="Heading1"/>
       </w:pPr>
-      <w:bookmarkStart w:id="7" w:name="_Toc10904518"/>
+      <w:bookmarkStart w:id="7" w:name="_Toc11235731"/>
       <w:r>
         <w:lastRenderedPageBreak/>
         <w:t>UMJETNA INTELIGENCIJA</w:t>
@@ -4878,7 +5135,7 @@
       <w:pPr>
         <w:pStyle w:val="Heading2"/>
       </w:pPr>
-      <w:bookmarkStart w:id="8" w:name="_Toc10904519"/>
+      <w:bookmarkStart w:id="8" w:name="_Toc11235732"/>
       <w:r>
         <w:t>3.1.</w:t>
       </w:r>
@@ -4907,7 +5164,31 @@
         <w:t xml:space="preserve">Da bismo mogli opisati i razumjeti što je to umjetna inteligencija prvo ćemo opisati što je to inteligencija. </w:t>
       </w:r>
       <w:r>
-        <w:t>I dan danas ne postoji jedna jedinstvena i jednoznačajna definicija što je to inteligencija. Kroz povijest definicija inteligencije se nadogrđivala kako je čovjek dolazio sve više do spoznaja o sebi i okolini koja ga okružuje. Trenutno zadnja formalna definicija inteligencije potpisana je od skupine akademska istraživača njih pedesetdvoje koji su radili u području povezanim s testiranjem inteligencije. Definicija je dana u javnoj izjavi „Mainstream Science on Intelligence“ koja je javno objavljena u Wall Street Journal 13. prosinca 1994. godine. Njigova definicija inteligencije glasi:</w:t>
+        <w:t xml:space="preserve">I dan danas ne postoji jedna jedinstvena i </w:t>
+      </w:r>
+      <w:r>
+        <w:t>jedno značajna</w:t>
+      </w:r>
+      <w:r>
+        <w:t xml:space="preserve"> definicija što je to inteligencija. Kroz povijest definicija inteligencije se </w:t>
+      </w:r>
+      <w:r>
+        <w:t>nadograđivala</w:t>
+      </w:r>
+      <w:r>
+        <w:t xml:space="preserve"> kako je čovjek dolazio sve više do spoznaja o sebi i okolini koja ga okružuje. Trenutno zadnja formalna definicija inteligencije potpisana je od skupine akademska istraživača njih </w:t>
+      </w:r>
+      <w:r>
+        <w:t>pedeset dvoje</w:t>
+      </w:r>
+      <w:r>
+        <w:t xml:space="preserve"> koji su radili u području povezanim s testiranjem inteligencije. Definicija je dana u javnoj izjavi „Mainstream Science on Intelligence“ koja je javno objavljena u Wall Street Journal 13. prosinca 1994. godine. </w:t>
+      </w:r>
+      <w:r>
+        <w:t>Njihova</w:t>
+      </w:r>
+      <w:r>
+        <w:t xml:space="preserve"> definicija inteligencije glasi:</w:t>
       </w:r>
     </w:p>
     <w:p>
@@ -4919,7 +5200,13 @@
         <w:t>„</w:t>
       </w:r>
       <w:r>
-        <w:t xml:space="preserve">Inteligencija je vrlo općenita mentalna sposobnost, koja između ostalog, uključuje sposobnost rasuđivanja, planiranja, rješavanja problema, apskratno mišljenje, </w:t>
+        <w:t xml:space="preserve">Inteligencija je vrlo općenita mentalna sposobnost, koja između ostalog, uključuje sposobnost rasuđivanja, planiranja, rješavanja problema, </w:t>
+      </w:r>
+      <w:r>
+        <w:t>apstraktno</w:t>
+      </w:r>
+      <w:r>
+        <w:t xml:space="preserve"> mišljenje, </w:t>
       </w:r>
       <w:r>
         <w:t>shvaćanje kompleksnih ideja</w:t>
@@ -4940,7 +5227,7 @@
         <w:t xml:space="preserve">Prije toga ona reflektira širu i dublju sposobnost za </w:t>
       </w:r>
       <w:r>
-        <w:t>dokućivanje</w:t>
+        <w:t>dokučivanje</w:t>
       </w:r>
       <w:r>
         <w:t xml:space="preserve"> našeg okruženja</w:t>
@@ -5058,7 +5345,10 @@
         <w:jc w:val="both"/>
       </w:pPr>
       <w:r>
-        <w:t>Interpersonalna inteligencija,</w:t>
+        <w:t>Inter personalna</w:t>
+      </w:r>
+      <w:r>
+        <w:t xml:space="preserve"> inteligencija,</w:t>
       </w:r>
     </w:p>
     <w:p>
@@ -5136,7 +5426,13 @@
       </w:pPr>
       <w:r>
         <w:lastRenderedPageBreak/>
-        <w:t>S druge strane imamo Steinbergovu teoriju višestruke inteligencije pri čemu on njegova višestruka inteligenciju sastoji of tri osnovna tipa:</w:t>
+        <w:t>S druge strane imamo Steinbergovu teoriju višestruke inteligencije pri čemu on njegova viš</w:t>
+      </w:r>
+      <w:r>
+        <w:t>estruka inteligenciju sastoji od</w:t>
+      </w:r>
+      <w:r>
+        <w:t xml:space="preserve"> tri osnovna tipa:</w:t>
       </w:r>
     </w:p>
     <w:p>
@@ -5226,7 +5522,19 @@
         <w:t>Umjetna inte</w:t>
       </w:r>
       <w:r>
-        <w:t>ligencija (strojna inteligencija) je relativno mlada znanost gledajući iz perspektive teme ovoga rada, a to je iz područja računalne znanotsi. Poj</w:t>
+        <w:t>ligencija (strojna inteligencija) je relativno mlada znanost gledajući iz perspektive teme ovoga rada, a to je iz područja ra</w:t>
+      </w:r>
+      <w:r>
+        <w:t>čunalne znano</w:t>
+      </w:r>
+      <w:r>
+        <w:t>s</w:t>
+      </w:r>
+      <w:r>
+        <w:t>t</w:t>
+      </w:r>
+      <w:r>
+        <w:t>i. Poj</w:t>
       </w:r>
       <w:r>
         <w:t>am</w:t>
@@ -5251,7 +5559,7 @@
       <w:pPr>
         <w:pStyle w:val="Heading2"/>
       </w:pPr>
-      <w:bookmarkStart w:id="9" w:name="_Toc10904520"/>
+      <w:bookmarkStart w:id="9" w:name="_Toc11235733"/>
       <w:r>
         <w:t xml:space="preserve">3.2. </w:t>
       </w:r>
@@ -5275,7 +5583,13 @@
         <w:jc w:val="both"/>
       </w:pPr>
       <w:r>
-        <w:t>Umjetna inteligencija kao znastvena i zasebna disciplina je veoma mlada, ali je naslijedila mnoge zamisli</w:t>
+        <w:t xml:space="preserve">Umjetna inteligencija kao </w:t>
+      </w:r>
+      <w:r>
+        <w:t>znanstvena</w:t>
+      </w:r>
+      <w:r>
+        <w:t xml:space="preserve"> i zasebna disciplina je veoma mlada, ali je naslijedila mnoge zamisli</w:t>
       </w:r>
       <w:r>
         <w:t>,</w:t>
@@ -5317,7 +5631,13 @@
         <w:t>, psihologija to jest kognitivna znanost, biologija, neuroznanost te evolucija.</w:t>
       </w:r>
       <w:r>
-        <w:t xml:space="preserve"> Kroz primjenu umjetne inteligencije sve ove znanotsi pa i mnoge druge doživljavaju svoj napredak.</w:t>
+        <w:t xml:space="preserve"> Kroz primjenu umjetne inteligencije sve ove </w:t>
+      </w:r>
+      <w:r>
+        <w:t>znanosti</w:t>
+      </w:r>
+      <w:r>
+        <w:t xml:space="preserve"> pa i mnoge druge doživljavaju svoj napredak.</w:t>
       </w:r>
     </w:p>
     <w:p>
@@ -5357,7 +5677,19 @@
         <w:t>poznat pod nazivom Booleova algebra.</w:t>
       </w:r>
       <w:r>
-        <w:t xml:space="preserve"> S područja računanja možemo istaknuti Williama Jovenona koji je napravio logički stoj koji je mogao obrađivati Booleovu algebru i Vennove diagrame, a bio je u stanju riješavati logičke probleme brže od ljudi. </w:t>
+        <w:t xml:space="preserve"> S područja računanja možemo istaknuti Williama Jovenona koji je napravio logički stoj koji je mogao obrađivati Booleovu algebru i Vennove </w:t>
+      </w:r>
+      <w:r>
+        <w:t>dijagrame</w:t>
+      </w:r>
+      <w:r>
+        <w:t xml:space="preserve">, a bio je u stanju </w:t>
+      </w:r>
+      <w:r>
+        <w:t>rješavati</w:t>
+      </w:r>
+      <w:r>
+        <w:t xml:space="preserve"> logičke probleme brže od ljudi. </w:t>
       </w:r>
       <w:r>
         <w:t xml:space="preserve">I za kraj bi mogli spomenuti Alana Turinga koji je sa svojom vizijom imao najveći utjecaj. </w:t>
@@ -5456,7 +5788,13 @@
         <w:jc w:val="both"/>
       </w:pPr>
       <w:r>
-        <w:t>U prvom desetljeću od kada je umjetna inteligencija postala zasebna grana stvorila su se velika očekivanja tome su pridonijeli prvi uspijesi koji su se tada ostvar</w:t>
+        <w:t xml:space="preserve">U prvom desetljeću od kada je umjetna inteligencija postala zasebna grana stvorila su se velika očekivanja tome su pridonijeli prvi </w:t>
+      </w:r>
+      <w:r>
+        <w:t>uspjesi</w:t>
+      </w:r>
+      <w:r>
+        <w:t xml:space="preserve"> koji su se tada ostvar</w:t>
       </w:r>
       <w:r>
         <w:t>ili. S obzirom da su krajem 50-</w:t>
@@ -5477,11 +5815,11 @@
         <w:t xml:space="preserve"> Ovaj uzlet i velika očekivanja, dijelom izazvan od strane tvoraca mreža sa svojim izjavama su</w:t>
       </w:r>
       <w:r>
-        <w:t xml:space="preserve"> stvorile dojam da će se </w:t>
+        <w:t xml:space="preserve"> stvorile dojam da će se industrija brzo </w:t>
       </w:r>
       <w:r>
         <w:lastRenderedPageBreak/>
-        <w:t>industrija brzo promijeniti i napredovati je ipak naišla na zid koji se zove stvarnost. Rani sustavi su podbacili u rješavanju mnogih problema, a ti se problemi mogu svrstati u tri kategorije:</w:t>
+        <w:t>promijeniti i napredovati je ipak naišla na zid koji se zove stvarnost. Rani sustavi su podbacili u rješavanju mnogih problema, a ti se problemi mogu svrstati u tri kategorije:</w:t>
       </w:r>
     </w:p>
     <w:p>
@@ -5495,7 +5833,13 @@
         <w:jc w:val="both"/>
       </w:pPr>
       <w:r>
-        <w:t>Rani programi nisu znali ništa o materiji koju su trebali riješavati.</w:t>
+        <w:t xml:space="preserve">Rani programi nisu znali ništa o materiji koju su trebali </w:t>
+      </w:r>
+      <w:r>
+        <w:t>rješavati</w:t>
+      </w:r>
+      <w:r>
+        <w:t>.</w:t>
       </w:r>
     </w:p>
     <w:p>
@@ -5509,10 +5853,49 @@
         <w:jc w:val="both"/>
       </w:pPr>
       <w:r>
-        <w:t>Probleme koje su riješavali, riješavali su tako što su probavali različite kombinacije sve dok nebi našli rješenje (brute force). Ovo je funkcioniralo samo kod  ograničenih i manjih problema kakvi su se iz početka riješavali</w:t>
-      </w:r>
-      <w:r>
-        <w:t>, no kada se prešlo na veće i složenije probleme pronalazak riješenja na takav naćin postao je gotovo nemoguć,a to se kasnije kroz teoriju računske složenosti i dokazalo.</w:t>
+        <w:t xml:space="preserve">Probleme koje su </w:t>
+      </w:r>
+      <w:r>
+        <w:t>rješavali</w:t>
+      </w:r>
+      <w:r>
+        <w:t xml:space="preserve">, </w:t>
+      </w:r>
+      <w:r>
+        <w:t>rješavali</w:t>
+      </w:r>
+      <w:r>
+        <w:t xml:space="preserve"> su tako što su probavali različite kombinacije sve dok ne</w:t>
+      </w:r>
+      <w:r>
+        <w:t xml:space="preserve"> </w:t>
+      </w:r>
+      <w:r>
+        <w:t xml:space="preserve">bi našli rješenje (brute force). Ovo je funkcioniralo samo kod  ograničenih i manjih problema kakvi su se iz početka </w:t>
+      </w:r>
+      <w:r>
+        <w:t>rješavali</w:t>
+      </w:r>
+      <w:r>
+        <w:t xml:space="preserve">, no kada se prešlo na veće i složenije probleme pronalazak </w:t>
+      </w:r>
+      <w:r>
+        <w:t>rješenja</w:t>
+      </w:r>
+      <w:r>
+        <w:t xml:space="preserve"> na takav </w:t>
+      </w:r>
+      <w:r>
+        <w:t>način</w:t>
+      </w:r>
+      <w:r>
+        <w:t xml:space="preserve"> postao je gotovo nemoguć,</w:t>
+      </w:r>
+      <w:r>
+        <w:t xml:space="preserve"> </w:t>
+      </w:r>
+      <w:r>
+        <w:t>a to se kasnije kroz teoriju računske složenosti i dokazalo.</w:t>
       </w:r>
     </w:p>
     <w:p>
@@ -5526,19 +5909,49 @@
         <w:jc w:val="both"/>
       </w:pPr>
       <w:r>
-        <w:t>Naišli su na fundamentalen granice nad osnovim strukturama koje su se koristile za izradu inteligentnog ponašanja.</w:t>
-      </w:r>
-    </w:p>
-    <w:p>
-      <w:pPr>
-        <w:spacing w:line="360" w:lineRule="auto"/>
-        <w:jc w:val="both"/>
-      </w:pPr>
-      <w:r>
-        <w:t>Glavni problem je bio u tome što su tražili kompletno riješenje i takav pristup  se naziva slaba metoda. Alternativa je bila u domensko-specifičnom znanju za riješavanje uskih područja. Tako su nastali prvi ekspertni sustavi. Jedan od najpoznatijih primjera je primjer ekspertnog sustava u medicini. Sustav se zvao MYCIN</w:t>
-      </w:r>
-      <w:r>
-        <w:t xml:space="preserve"> i diagnocirao je infekcije krvi, a ostvarivao je rezultate kao neki stručnjaci, a značajno</w:t>
+        <w:t xml:space="preserve">Naišli su na </w:t>
+      </w:r>
+      <w:r>
+        <w:t>fundamentalne</w:t>
+      </w:r>
+      <w:r>
+        <w:t xml:space="preserve"> granice nad </w:t>
+      </w:r>
+      <w:r>
+        <w:t>osnovnim</w:t>
+      </w:r>
+      <w:r>
+        <w:t xml:space="preserve"> strukturama koje su se koristile za izradu inteligentnog ponašanja.</w:t>
+      </w:r>
+    </w:p>
+    <w:p>
+      <w:pPr>
+        <w:spacing w:line="360" w:lineRule="auto"/>
+        <w:jc w:val="both"/>
+      </w:pPr>
+      <w:r>
+        <w:t xml:space="preserve">Glavni problem je bio u tome što su tražili kompletno </w:t>
+      </w:r>
+      <w:r>
+        <w:t>rješenje</w:t>
+      </w:r>
+      <w:r>
+        <w:t xml:space="preserve"> i takav pristup  se naziva slaba metoda. Alternativa je bila u domensko-specifičnom znanju za </w:t>
+      </w:r>
+      <w:r>
+        <w:t>rješavanje</w:t>
+      </w:r>
+      <w:r>
+        <w:t xml:space="preserve"> uskih područja. Tako su nastali prvi ekspertni sustavi. Jedan od najpoznatijih primjera je primjer ekspertnog sustava u medicini. Sustav se zvao MYCIN</w:t>
+      </w:r>
+      <w:r>
+        <w:t xml:space="preserve"> i </w:t>
+      </w:r>
+      <w:r>
+        <w:t>dijagnozirao</w:t>
+      </w:r>
+      <w:r>
+        <w:t xml:space="preserve"> je infekcije krvi, a ostvarivao je rezultate kao neki stručnjaci, a značajno</w:t>
       </w:r>
       <w:r>
         <w:t xml:space="preserve"> bolje od mladih doktora. 1980-</w:t>
@@ -5595,10 +6008,28 @@
         <w:t xml:space="preserve"> tih</w:t>
       </w:r>
       <w:r>
-        <w:t xml:space="preserve"> važnih događaja je bio unaprijeđenje i obnova metoda učenja povratnog propagiranja (back-propagation) ko</w:t>
-      </w:r>
-      <w:r>
-        <w:t xml:space="preserve">ji je još otkriven 1969. godine nakon čega se algoritam počeo upotrijebljavati za riješavanje </w:t>
+        <w:t xml:space="preserve"> važnih događaja je bio </w:t>
+      </w:r>
+      <w:r>
+        <w:t>unaprjeđenje</w:t>
+      </w:r>
+      <w:r>
+        <w:t xml:space="preserve"> i obnova metoda učenja povratnog propagiranja (back-propagation) ko</w:t>
+      </w:r>
+      <w:r>
+        <w:t xml:space="preserve">ji je još otkriven 1969. godine nakon čega se algoritam počeo </w:t>
+      </w:r>
+      <w:r>
+        <w:t>upotrjebljavati</w:t>
+      </w:r>
+      <w:r>
+        <w:t xml:space="preserve"> za </w:t>
+      </w:r>
+      <w:r>
+        <w:t>rješavanje</w:t>
+      </w:r>
+      <w:r>
+        <w:t xml:space="preserve"> </w:t>
       </w:r>
       <w:r>
         <w:t>mnogih problema s učenjem.</w:t>
@@ -5628,10 +6059,16 @@
         <w:t xml:space="preserve">, a to je nastanak Bayesovskog mrežnog formalizma. </w:t>
       </w:r>
       <w:r>
-        <w:t>Ovi pristup je nadišao mnoge probleme kod vjerojatnosni</w:t>
-      </w:r>
-      <w:r>
-        <w:t>h sustava za rasuđivanje iz 60-ih i 70-</w:t>
+        <w:t xml:space="preserve">Ovi pristup je nadišao mnoge probleme kod </w:t>
+      </w:r>
+      <w:r>
+        <w:t>sustava</w:t>
+      </w:r>
+      <w:r>
+        <w:t xml:space="preserve"> vjerojatnosti</w:t>
+      </w:r>
+      <w:r>
+        <w:t xml:space="preserve"> za rasuđivanje iz 60-ih i 70-</w:t>
       </w:r>
       <w:r>
         <w:t>ih.</w:t>
@@ -5644,10 +6081,28 @@
       </w:pPr>
       <w:r>
         <w:lastRenderedPageBreak/>
-        <w:t xml:space="preserve">Bolje razumijevanje problema i njihovih svojstava složenosti u kombinaciji s povećanom matematičkom sofisticiranošću dovelo je do funkcionalnih istraživačkih programa i robustnih metoda pri čemu umjetna inteligencija dolazi pod znastvenu metodu. To znači da se postavljena hipoteza mora </w:t>
-      </w:r>
-      <w:r>
-        <w:t>biti podvrgnuta rigoroznom empirijskom iskustvu i rezultati se moraju statistički obraditi zbog njihove važnosti. Isto tako treba postojati mogućnost rekonstruiranja eksperimenta korištenjem podijeljenog repozitorija tesnih podataka i koda.</w:t>
+        <w:t xml:space="preserve">Bolje razumijevanje problema i njihovih svojstava složenosti u kombinaciji s povećanom matematičkom sofisticiranošću dovelo je do funkcionalnih istraživačkih programa i </w:t>
+      </w:r>
+      <w:r>
+        <w:t>robusnih</w:t>
+      </w:r>
+      <w:r>
+        <w:t xml:space="preserve"> metoda pri čemu umjetna inteligencija dolazi pod </w:t>
+      </w:r>
+      <w:r>
+        <w:t>znanstvenu</w:t>
+      </w:r>
+      <w:r>
+        <w:t xml:space="preserve"> metodu. To znači da se postavljena hipoteza mora </w:t>
+      </w:r>
+      <w:r>
+        <w:t xml:space="preserve">biti podvrgnuta rigoroznom empirijskom iskustvu i rezultati se moraju statistički obraditi zbog njihove važnosti. Isto tako treba postojati mogućnost rekonstruiranja eksperimenta korištenjem podijeljenog repozitorija </w:t>
+      </w:r>
+      <w:r>
+        <w:t>testnih</w:t>
+      </w:r>
+      <w:r>
+        <w:t xml:space="preserve"> podataka i koda.</w:t>
       </w:r>
       <w:r>
         <w:t xml:space="preserve"> 90-</w:t>
@@ -5659,7 +6114,25 @@
         <w:t xml:space="preserve"> 20. stoljeća</w:t>
       </w:r>
       <w:r>
-        <w:t xml:space="preserve"> zbog napretka umjetne inteligencija nad podproblemima počelo se opet gledati kako doći do cijelog agenta („whole agent“) to jest pojedini znastvenici su se htjeli vratiti izvornim korijenima umjetne inteligencije, ato je po Simon-ovima riječima, „stroj koji misli, uči i stvara“. Inač</w:t>
+        <w:t xml:space="preserve"> zbog napretka umjetne inteligencija nad pod</w:t>
+      </w:r>
+      <w:r>
+        <w:t xml:space="preserve"> </w:t>
+      </w:r>
+      <w:r>
+        <w:t xml:space="preserve">problemima počelo se opet gledati kako doći do cijelog agenta („whole agent“) to jest pojedini </w:t>
+      </w:r>
+      <w:r>
+        <w:t>znanstvenici</w:t>
+      </w:r>
+      <w:r>
+        <w:t xml:space="preserve"> su se htjeli vratiti izvornim kor</w:t>
+      </w:r>
+      <w:r>
+        <w:t>ijenima umjetne inteligencije, š</w:t>
+      </w:r>
+      <w:r>
+        <w:t>to je po Simon-ovima riječima, „stroj koji misli, uči i stvara“. Inač</w:t>
       </w:r>
       <w:r>
         <w:t>e se takva umjetna inteligencija</w:t>
@@ -5686,7 +6159,25 @@
         <w:t>Tokom ovih zadnjih 70-tak godina razvoja umjetne inteligencije dosta veliki naglasak se stavljao na algoritme, ali zadnjih 20-tak godine se počinje prebacivati fokus s algoritama na podatke.</w:t>
       </w:r>
       <w:r>
-        <w:t xml:space="preserve"> Banko i Brill su 2001. godine su pakazali da se s povećanjem broja dostupnih podataka, u njigovom slučaju teksta i to s milijun riječi na milijardu, performanse povećaju do te razine da gotovo nema razlike koji smo algoritam izabrali. Jedan prosjećni algoritam istreniran s 100 milijuna riječi će nadmašiti najbolji algoritam istreniran s 1 milijunom riječi. Drugi primjer koji pokazuje koliko na performanse algoritma utječe količina podataka je Haysov i Efrosov primjer iz 2007. godine gdje su za kreiranje maski na fotografiji s inicijalnih </w:t>
+        <w:t xml:space="preserve"> Banko i Brill su 2001. godine su </w:t>
+      </w:r>
+      <w:r>
+        <w:t>pokazali</w:t>
+      </w:r>
+      <w:r>
+        <w:t xml:space="preserve"> da se s povećanjem broja dostupnih podataka, u </w:t>
+      </w:r>
+      <w:r>
+        <w:t>njihovom</w:t>
+      </w:r>
+      <w:r>
+        <w:t xml:space="preserve"> slučaju teksta i to s milijun riječi na milijardu, performanse povećaju do te razine da gotovo nema razlike koji smo algoritam izabrali. Jedan </w:t>
+      </w:r>
+      <w:r>
+        <w:t>prosječni</w:t>
+      </w:r>
+      <w:r>
+        <w:t xml:space="preserve"> algoritam istreniran s 100 milijuna riječi će nadmašiti najbolji algoritam istreniran s 1 milijunom riječi. Drugi primjer koji pokazuje koliko na performanse algoritma utječe količina podataka je Haysov i Efrosov primjer iz 2007. godine gdje su za kreiranje maski na fotografiji s inicijalnih </w:t>
       </w:r>
       <w:r>
         <w:t>1</w:t>
@@ -5701,7 +6192,13 @@
         <w:t xml:space="preserve"> </w:t>
       </w:r>
       <w:r>
-        <w:t>S rastom i raspršivanjem interneta problem količine podataka se smanjuje, ali i dalje se znastvenici i inženjeri muče kako izraziti svo znanje koje sustav treba.</w:t>
+        <w:t xml:space="preserve">S rastom i raspršivanjem interneta problem količine podataka se smanjuje, ali i dalje se </w:t>
+      </w:r>
+      <w:r>
+        <w:t>znanstvenici</w:t>
+      </w:r>
+      <w:r>
+        <w:t xml:space="preserve"> i inženjeri muče kako izraziti svo znanje koje sustav treba.</w:t>
       </w:r>
       <w:r>
         <w:t xml:space="preserve"> [5]</w:t>
@@ -5717,7 +6214,7 @@
       <w:pPr>
         <w:pStyle w:val="Heading2"/>
       </w:pPr>
-      <w:bookmarkStart w:id="10" w:name="_Toc10904521"/>
+      <w:bookmarkStart w:id="10" w:name="_Toc11235734"/>
       <w:r>
         <w:t>3.3. Problematika i primjena umjetne inteligencije</w:t>
       </w:r>
@@ -5747,7 +6244,13 @@
         <w:t xml:space="preserve"> prvu ruku. </w:t>
       </w:r>
       <w:r>
-        <w:t xml:space="preserve">Čak ni do dana danas, nekih 70-tak godina nakon nastanka umjetne inteligencije nismo uspijeli rekreirati u potpunosti neki inteligentni stroj koji će se </w:t>
+        <w:t xml:space="preserve">Čak ni do dana danas, nekih 70-tak godina nakon nastanka umjetne inteligencije nismo </w:t>
+      </w:r>
+      <w:r>
+        <w:t>uspjeli</w:t>
+      </w:r>
+      <w:r>
+        <w:t xml:space="preserve"> rekreirati u potpunosti neki inteligentni stroj koji će se </w:t>
       </w:r>
       <w:r>
         <w:lastRenderedPageBreak/>
@@ -5763,7 +6266,13 @@
         <w:t xml:space="preserve">) </w:t>
       </w:r>
       <w:r>
-        <w:t>i koliko toga još neznamo o ljudskom tijelu nije ni čudno što ne</w:t>
+        <w:t xml:space="preserve">i koliko toga još </w:t>
+      </w:r>
+      <w:r>
+        <w:t>ne znamo</w:t>
+      </w:r>
+      <w:r>
+        <w:t xml:space="preserve"> o ljudskom tijelu nije ni čudno što ne</w:t>
       </w:r>
       <w:r>
         <w:t xml:space="preserve"> </w:t>
@@ -5778,7 +6287,13 @@
         <w:t xml:space="preserve">. </w:t>
       </w:r>
       <w:r>
-        <w:t>Zato se krenilo s drukčijim pristupom. Umjesto da se radi jedan jedinstveni sustav</w:t>
+        <w:t xml:space="preserve">Zato se </w:t>
+      </w:r>
+      <w:r>
+        <w:t>krenulo</w:t>
+      </w:r>
+      <w:r>
+        <w:t xml:space="preserve"> s drukčijim pristupom. Umjesto da se radi jedan jedinstveni sustav</w:t>
       </w:r>
       <w:r>
         <w:t>,</w:t>
@@ -5816,7 +6331,13 @@
         <w:jc w:val="both"/>
       </w:pPr>
       <w:r>
-        <w:t>Rasuđivanje i riješavanje problema,</w:t>
+        <w:t xml:space="preserve">Rasuđivanje i </w:t>
+      </w:r>
+      <w:r>
+        <w:t>rješavanje</w:t>
+      </w:r>
+      <w:r>
+        <w:t xml:space="preserve"> problema,</w:t>
       </w:r>
     </w:p>
     <w:p>
@@ -6104,7 +6625,7 @@
         <w:jc w:val="both"/>
       </w:pPr>
       <w:r>
-        <w:t>Umjetnonst</w:t>
+        <w:t>Umjetnost</w:t>
       </w:r>
       <w:r>
         <w:t xml:space="preserve"> (slika, video, zvuk, pjesma, animacija, itd.)</w:t>
@@ -6126,7 +6647,7 @@
       <w:pPr>
         <w:pStyle w:val="Heading2"/>
       </w:pPr>
-      <w:bookmarkStart w:id="11" w:name="_Toc10904522"/>
+      <w:bookmarkStart w:id="11" w:name="_Toc11235735"/>
       <w:r>
         <w:lastRenderedPageBreak/>
         <w:t>3.4</w:t>
@@ -6148,7 +6669,28 @@
         <w:jc w:val="both"/>
       </w:pPr>
       <w:r>
-        <w:t>Potpolja u umjetnoj inteligeniji je puno (slika 3.1.), a u ovom poglavlju ćemo se dotaknuti jednog od njih (strojno učenje) te kroz iduću cjelinu dati uvod u još jedno potpoglavlje (neuronske mreže) jer su nam ta dva potpoglavlja od velikog značenje jer se ovaj rad temelji na njima.</w:t>
+        <w:t>Pod polja</w:t>
+      </w:r>
+      <w:r>
+        <w:t xml:space="preserve"> u umjetnoj </w:t>
+      </w:r>
+      <w:r>
+        <w:t>inteligenciji</w:t>
+      </w:r>
+      <w:r>
+        <w:t xml:space="preserve"> je puno (slika 3.1.), a u ovom poglavlju ćemo se dotaknuti jednog od njih (strojno učenje) te kroz iduću cjelinu dat</w:t>
+      </w:r>
+      <w:r>
+        <w:t xml:space="preserve">i uvod u još jedno pod </w:t>
+      </w:r>
+      <w:r>
+        <w:t xml:space="preserve">poglavlje (neuronske mreže) jer su nam ta dva </w:t>
+      </w:r>
+      <w:r>
+        <w:t>pod poglavlja</w:t>
+      </w:r>
+      <w:r>
+        <w:t xml:space="preserve"> od velikog značenje jer se ovaj rad temelji na njima.</w:t>
       </w:r>
     </w:p>
     <w:p>
@@ -6224,7 +6766,7 @@
           <w:sz w:val="24"/>
         </w:rPr>
       </w:pPr>
-      <w:bookmarkStart w:id="12" w:name="_Toc11153196"/>
+      <w:bookmarkStart w:id="12" w:name="_Toc11237589"/>
       <w:r>
         <w:rPr>
           <w:color w:val="auto"/>
@@ -6323,7 +6865,14 @@
           <w:color w:val="auto"/>
           <w:sz w:val="24"/>
         </w:rPr>
-        <w:t>Potpolja umjetne inteligencije</w:t>
+        <w:t xml:space="preserve">Pod </w:t>
+      </w:r>
+      <w:r>
+        <w:rPr>
+          <w:color w:val="auto"/>
+          <w:sz w:val="24"/>
+        </w:rPr>
+        <w:t>polja umjetne inteligencije</w:t>
       </w:r>
       <w:bookmarkEnd w:id="12"/>
     </w:p>
@@ -6334,16 +6883,34 @@
         <w:jc w:val="both"/>
       </w:pPr>
       <w:r>
-        <w:t xml:space="preserve">Strojno učenje predstavlja granu u umjetnoj inteligenciji koja se bavi istraživanjem i primjenom modela koji riješavaju problem učenja na osnovu danih podataka  koje će stroju ono predstavljati predznanje kojim će kasnije taj model riješavati nove, za stroj do tada neviđene, zadatke. </w:t>
-      </w:r>
-    </w:p>
-    <w:p>
-      <w:pPr>
-        <w:spacing w:line="360" w:lineRule="auto"/>
-        <w:jc w:val="both"/>
-      </w:pPr>
-      <w:r>
-        <w:t>„Kažemo da je računalni program naučio iz iskustva E s obzirom na neki zadatak T i neke mjere performanse P, ako se njegova performansa na zadatak T, mjerena ko performansa P, poboljšala s iskustvom E.“ Tom Mitchell, 1997. [7]</w:t>
+        <w:t xml:space="preserve">Strojno učenje predstavlja granu u umjetnoj inteligenciji koja se bavi istraživanjem i primjenom modela koji </w:t>
+      </w:r>
+      <w:r>
+        <w:t>rješavaju</w:t>
+      </w:r>
+      <w:r>
+        <w:t xml:space="preserve"> problem učenja na osnovu danih podataka  koje će stroju ono predstavljati predznanje kojim će kasnije taj model </w:t>
+      </w:r>
+      <w:r>
+        <w:t>rješavati</w:t>
+      </w:r>
+      <w:r>
+        <w:t xml:space="preserve"> nove, za stroj do tada neviđene, zadatke. </w:t>
+      </w:r>
+    </w:p>
+    <w:p>
+      <w:pPr>
+        <w:spacing w:line="360" w:lineRule="auto"/>
+        <w:jc w:val="both"/>
+      </w:pPr>
+      <w:r>
+        <w:t>„Kažemo da je računalni program naučio iz iskustva E s obzirom na neki zadatak T i neke mjere performanse P, ako se njegova performansa na zadatak T, mjerena k</w:t>
+      </w:r>
+      <w:r>
+        <w:t>a</w:t>
+      </w:r>
+      <w:r>
+        <w:t>o performansa P, poboljšala s iskustvom E.“ Tom Mitchell, 1997. [7]</w:t>
       </w:r>
     </w:p>
     <w:p>
@@ -6401,13 +6968,27 @@
         <w:jc w:val="both"/>
       </w:pPr>
       <w:r>
-        <w:t>Jeli radi tako što uspoređuju nove podatke sa starima ili umjsto toga pronađu uzorak u poda</w:t>
+        <w:t>Jeli radi tako što uspoređuju nove podatke sa starima ili umj</w:t>
+      </w:r>
+      <w:r>
+        <w:t>e</w:t>
+      </w:r>
+      <w:r>
+        <w:t>sto toga pronađu uzorak u poda</w:t>
       </w:r>
       <w:r>
         <w:t>t</w:t>
       </w:r>
       <w:r>
-        <w:t>cima za treniranje (učenje) i onda izgrade prediktivni model.</w:t>
+        <w:t xml:space="preserve">cima za treniranje (učenje) i onda izgrade </w:t>
+      </w:r>
+      <w:proofErr w:type="spellStart"/>
+      <w:r>
+        <w:t>prediktivni</w:t>
+      </w:r>
+      <w:proofErr w:type="spellEnd"/>
+      <w:r>
+        <w:t xml:space="preserve"> model.</w:t>
       </w:r>
     </w:p>
     <w:p>
@@ -6421,7 +7002,7 @@
         <w:pStyle w:val="Heading3"/>
         <w:spacing w:line="360" w:lineRule="auto"/>
       </w:pPr>
-      <w:bookmarkStart w:id="13" w:name="_Toc10904523"/>
+      <w:bookmarkStart w:id="13" w:name="_Toc11235736"/>
       <w:r>
         <w:t>3.4</w:t>
       </w:r>
@@ -6534,10 +7115,24 @@
         <w:t xml:space="preserve">Nadzirano strojno učenje </w:t>
       </w:r>
       <w:r>
-        <w:t>za cilj ima mapirati funkciju na osnovu</w:t>
-      </w:r>
-      <w:r>
-        <w:t xml:space="preserve"> ulaznih variabli to jest podataka </w:t>
+        <w:t xml:space="preserve">za cilj ima </w:t>
+      </w:r>
+      <w:proofErr w:type="spellStart"/>
+      <w:r>
+        <w:t>mapirati</w:t>
+      </w:r>
+      <w:proofErr w:type="spellEnd"/>
+      <w:r>
+        <w:t xml:space="preserve"> funkciju na osnovu</w:t>
+      </w:r>
+      <w:r>
+        <w:t xml:space="preserve"> ulaznih </w:t>
+      </w:r>
+      <w:r>
+        <w:t>varijabli</w:t>
+      </w:r>
+      <w:r>
+        <w:t xml:space="preserve"> to jest podataka </w:t>
       </w:r>
       <w:r>
         <w:rPr>
@@ -6702,7 +7297,13 @@
         <w:t>Y</w:t>
       </w:r>
       <w:r>
-        <w:t>. Učenje se prekida kada algoritam postigne prihvatljuvu razinu izvedbe.</w:t>
+        <w:t xml:space="preserve">. Učenje se prekida kada algoritam postigne </w:t>
+      </w:r>
+      <w:r>
+        <w:t>prihvatljivu</w:t>
+      </w:r>
+      <w:r>
+        <w:t xml:space="preserve"> razinu izvedbe.</w:t>
       </w:r>
       <w:r>
         <w:t xml:space="preserve"> </w:t>
@@ -6853,16 +7454,25 @@
         <w:t>e nadzirano</w:t>
       </w:r>
       <w:r>
-        <w:t>g učenja cilj je modelirati temeljnu strukturu ili distrubuciju u poda</w:t>
+        <w:t xml:space="preserve">g učenja cilj je modelirati temeljnu strukturu ili </w:t>
+      </w:r>
+      <w:r>
+        <w:t>distribuciju</w:t>
+      </w:r>
+      <w:r>
+        <w:t xml:space="preserve"> u poda</w:t>
       </w:r>
       <w:r>
         <w:t>t</w:t>
       </w:r>
       <w:r>
-        <w:t>cima kako bi dobili bolji uvid u p</w:t>
-      </w:r>
-      <w:r>
-        <w:t xml:space="preserve">adatke s kojima radimo što znači da imamo samo ulazne podatke </w:t>
+        <w:t xml:space="preserve">cima kako bi dobili bolji uvid u </w:t>
+      </w:r>
+      <w:r>
+        <w:t>podatke</w:t>
+      </w:r>
+      <w:r>
+        <w:t xml:space="preserve"> s kojima radimo što znači da imamo samo ulazne podatke </w:t>
       </w:r>
       <w:r>
         <w:rPr>
@@ -6874,7 +7484,13 @@
         <w:t xml:space="preserve"> bez odgovarajućih izlaznih varijabli (podataka).</w:t>
       </w:r>
       <w:r>
-        <w:t xml:space="preserve"> Za razliku od nadziranog učenja ovdje nema točnog odgovora tako da nam nije potreban učitelj da usmjerava algoritam već je algritam prepuštem samome sebi da otkrije i prikaže zanimljivu strukturu podataka.</w:t>
+        <w:t xml:space="preserve"> Za razliku od nadziranog učenja ovdje nema točnog odgovora tako da nam nije potreban učitelj da usmjerava algoritam već je alg</w:t>
+      </w:r>
+      <w:r>
+        <w:t>oritam prepušten</w:t>
+      </w:r>
+      <w:r>
+        <w:t xml:space="preserve"> samome sebi da otkrije i prikaže zanimljivu strukturu podataka.</w:t>
       </w:r>
       <w:r>
         <w:t xml:space="preserve"> Primjena</w:t>
@@ -7070,7 +7686,13 @@
         <w:t>t</w:t>
       </w:r>
       <w:r>
-        <w:t>cima, a zatim se počmu algoritmu davati nove instance (poda</w:t>
+        <w:t xml:space="preserve">cima, a zatim se </w:t>
+      </w:r>
+      <w:r>
+        <w:t>počnu</w:t>
+      </w:r>
+      <w:r>
+        <w:t xml:space="preserve"> algoritmu davati nove instance (poda</w:t>
       </w:r>
       <w:r>
         <w:t>t</w:t>
@@ -7146,10 +7768,13 @@
         <w:t>ih godina 20.</w:t>
       </w:r>
       <w:r>
-        <w:t xml:space="preserve"> stoljeća kada se upo</w:t>
-      </w:r>
-      <w:r>
-        <w:t xml:space="preserve">trijebljavala u igrama </w:t>
+        <w:t xml:space="preserve"> stoljeća kada se </w:t>
+      </w:r>
+      <w:r>
+        <w:t>upotrjebljavala</w:t>
+      </w:r>
+      <w:r>
+        <w:t xml:space="preserve"> u igrama </w:t>
       </w:r>
       <w:r>
         <w:t xml:space="preserve">(npr. </w:t>
@@ -7261,7 +7886,7 @@
           <w:sz w:val="24"/>
         </w:rPr>
       </w:pPr>
-      <w:bookmarkStart w:id="14" w:name="_Toc11153197"/>
+      <w:bookmarkStart w:id="14" w:name="_Toc11237590"/>
       <w:r>
         <w:rPr>
           <w:color w:val="auto"/>
@@ -7380,7 +8005,27 @@
       </w:pPr>
       <w:r>
         <w:lastRenderedPageBreak/>
-        <w:t>Cilj poboljšanog strojnog učenja je za trenutno stanje odabrati oprimalnu radnju (akciju) koja će maksimizirati dugoročnu očekivanu nagradu od strane okoline. Agent uči tako to optimalno interaktira u stvarnom vremenu s okolinom koristeći vremenski odgođene oznake (nagrada). Kroz interakciju s okolinom agent će naučiti politiku koja će vratiti akciju za dano stanje s najvišom nagradom.</w:t>
+        <w:t xml:space="preserve">Cilj poboljšanog strojnog učenja je za trenutno stanje odabrati </w:t>
+      </w:r>
+      <w:r>
+        <w:t>optimalnu</w:t>
+      </w:r>
+      <w:r>
+        <w:t xml:space="preserve"> radnju (akciju) koja će maksimizirati dugoročnu očekivanu nagradu od s</w:t>
+      </w:r>
+      <w:r>
+        <w:t>trane okoline. Agent uči tako da</w:t>
+      </w:r>
+      <w:r>
+        <w:t xml:space="preserve"> optimalno </w:t>
+      </w:r>
+      <w:proofErr w:type="spellStart"/>
+      <w:r>
+        <w:t>interaktira</w:t>
+      </w:r>
+      <w:proofErr w:type="spellEnd"/>
+      <w:r>
+        <w:t xml:space="preserve"> u stvarnom vremenu s okolinom koristeći vremenski odgođene oznake (nagrada). Kroz interakciju s okolinom agent će naučiti politiku koja će vratiti akciju za dano stanje s najvišom nagradom.</w:t>
       </w:r>
       <w:r>
         <w:t xml:space="preserve"> Neki od algoritama koji se koriste kod poboljšanog učenja su:</w:t>
@@ -7466,8 +8111,9 @@
       <w:pPr>
         <w:pStyle w:val="Heading3"/>
         <w:spacing w:line="360" w:lineRule="auto"/>
-      </w:pPr>
-      <w:bookmarkStart w:id="15" w:name="_Toc10904524"/>
+        <w:jc w:val="both"/>
+      </w:pPr>
+      <w:bookmarkStart w:id="15" w:name="_Toc11235737"/>
       <w:r>
         <w:t>3.4</w:t>
       </w:r>
@@ -7475,7 +8121,7 @@
         <w:t xml:space="preserve">.2. </w:t>
       </w:r>
       <w:r>
-        <w:t>Izvanmrežno</w:t>
+        <w:t>Izvan mrežno</w:t>
       </w:r>
       <w:r>
         <w:t xml:space="preserve"> učenje i učenje na mreži</w:t>
@@ -7497,34 +8143,52 @@
         <w:t>Drugi kriterij po kojem se razlikuju algoritmi u strojnom učenju je da li sustav može ili ne može učiti inkremental</w:t>
       </w:r>
       <w:r>
-        <w:t xml:space="preserve">no iz toka nadolazećih podataka pa tako razlikujemo algoritme koji uče izvanmrežno i one algoritme koji uče na mreži. </w:t>
-      </w:r>
-      <w:r>
-        <w:t>Svakako treba napomenuti da nazivi učenje na mrežni i izvanmrežno učenje nema veze s pristupom na internet</w:t>
-      </w:r>
-      <w:r>
-        <w:t xml:space="preserve"> nego kao je spomenuto u prvoj rečenici jeli algoritam sposoban učiti inkrementalno iz nadolazećog toka podataka ili ne.</w:t>
-      </w:r>
-    </w:p>
-    <w:p>
-      <w:pPr>
-        <w:spacing w:line="360" w:lineRule="auto"/>
-        <w:jc w:val="both"/>
-      </w:pPr>
-    </w:p>
-    <w:p>
-      <w:pPr>
-        <w:spacing w:line="360" w:lineRule="auto"/>
-        <w:jc w:val="both"/>
-      </w:pPr>
-      <w:r>
-        <w:t>U i</w:t>
-      </w:r>
-      <w:r>
-        <w:t>zvanmrežno</w:t>
-      </w:r>
-      <w:r>
-        <w:t>m načinu</w:t>
+        <w:t xml:space="preserve">no iz toka nadolazećih podataka pa tako razlikujemo algoritme koji uče </w:t>
+      </w:r>
+      <w:r>
+        <w:t>izvan mrežno</w:t>
+      </w:r>
+      <w:r>
+        <w:t xml:space="preserve"> i one algoritme koji uče na mreži. </w:t>
+      </w:r>
+      <w:r>
+        <w:t xml:space="preserve">Svakako treba napomenuti da nazivi učenje na mrežni i </w:t>
+      </w:r>
+      <w:r>
+        <w:t>izvan mrežno</w:t>
+      </w:r>
+      <w:r>
+        <w:t xml:space="preserve"> učenje nema veze s pristupom na internet</w:t>
+      </w:r>
+      <w:r>
+        <w:t xml:space="preserve"> nego kao je spomenuto u prvoj rečenici jeli algoritam sposoban učiti inkrementalno iz </w:t>
+      </w:r>
+      <w:r>
+        <w:t>nadolazećeg</w:t>
+      </w:r>
+      <w:r>
+        <w:t xml:space="preserve"> toka podataka ili ne.</w:t>
+      </w:r>
+    </w:p>
+    <w:p>
+      <w:pPr>
+        <w:spacing w:line="360" w:lineRule="auto"/>
+        <w:jc w:val="both"/>
+      </w:pPr>
+    </w:p>
+    <w:p>
+      <w:pPr>
+        <w:spacing w:line="360" w:lineRule="auto"/>
+        <w:jc w:val="both"/>
+      </w:pPr>
+      <w:r>
+        <w:t xml:space="preserve">U </w:t>
+      </w:r>
+      <w:r>
+        <w:t>izvan mrežnom</w:t>
+      </w:r>
+      <w:r>
+        <w:t xml:space="preserve"> načinu</w:t>
       </w:r>
       <w:r>
         <w:t xml:space="preserve"> učenje </w:t>
@@ -7557,7 +8221,10 @@
         <w:t xml:space="preserve">. </w:t>
       </w:r>
       <w:r>
-        <w:t>Izvanmrežni način učenja je jednostavan i često dobro radi, ali ima nekoliko nedostataka. Jedan od nedostataka je ako je za prvo</w:t>
+        <w:t>Izvan mrežni</w:t>
+      </w:r>
+      <w:r>
+        <w:t xml:space="preserve"> način učenja je jednostavan i često dobro radi, ali ima nekoliko nedostataka. Jedan od nedostataka je ako je za prvo</w:t>
       </w:r>
       <w:r>
         <w:t xml:space="preserve"> treniranje trebao </w:t>
@@ -7588,7 +8255,13 @@
       </w:r>
       <w:r>
         <w:lastRenderedPageBreak/>
-        <w:t>za što vam onda treba dosta računalnih resusrsa te ako svako malo trebate nanovo istrenirati sustav to vas može skupo koštati</w:t>
+        <w:t xml:space="preserve">za što vam onda treba dosta računalnih </w:t>
+      </w:r>
+      <w:r>
+        <w:t>resursa</w:t>
+      </w:r>
+      <w:r>
+        <w:t xml:space="preserve"> te ako svako malo trebate nanovo istrenirati sustav to vas može skupo koštati</w:t>
       </w:r>
       <w:r>
         <w:t xml:space="preserve"> i novčano i vremenski</w:t>
@@ -7676,7 +8349,7 @@
           <w:sz w:val="24"/>
         </w:rPr>
       </w:pPr>
-      <w:bookmarkStart w:id="16" w:name="_Toc11153198"/>
+      <w:bookmarkStart w:id="16" w:name="_Toc11237591"/>
       <w:r>
         <w:rPr>
           <w:color w:val="000000" w:themeColor="text1"/>
@@ -7768,20 +8441,66 @@
           <w:color w:val="000000" w:themeColor="text1"/>
           <w:sz w:val="24"/>
         </w:rPr>
-        <w:t>. Izvanmrežno učenje</w:t>
+        <w:t xml:space="preserve">. </w:t>
+      </w:r>
+      <w:r>
+        <w:rPr>
+          <w:color w:val="000000" w:themeColor="text1"/>
+          <w:sz w:val="24"/>
+        </w:rPr>
+        <w:t>Izvan mrežno</w:t>
+      </w:r>
+      <w:r>
+        <w:rPr>
+          <w:color w:val="000000" w:themeColor="text1"/>
+          <w:sz w:val="24"/>
+        </w:rPr>
+        <w:t xml:space="preserve"> učenje</w:t>
       </w:r>
       <w:bookmarkEnd w:id="16"/>
     </w:p>
     <w:p/>
     <w:p>
       <w:pPr>
-        <w:jc w:val="both"/>
-      </w:pPr>
-      <w:r>
-        <w:t>Za razliku od izvanmrežnog načina učenja, algoritmi s sposobnošću učenja na mreži uče inkrementalno davajućim sekvencijalno manje skupove podataka. Svaki novi korak treniranja je brz i jeftin i stoga algoritam može učiti o novim podacima (trendovima) u letu (slika 3.4.). Učenje na mreži je zgodan kada treba konstatno učiti i adaptirati se na nove trendove (ci</w:t>
-      </w:r>
-      <w:r>
-        <w:t>jene dionica, autonomna vozila), kada skup podataka ne stane u glavnu memoriju jednog stroja (ovakvo učenje se još zove i izvan temeljno učenje). Postoji jedan bitan parametar kod učenja na mreži, a to je stopa učenja. Stopa učenja nam govori koliko brzo će se algoritam prilagođavati novim podatcima. Ukoliko je stopa učenja veliko tada će se algoritam brzo prilagođavati novim podatcima, ali tada će isto tako brzo zaboravljati staro znanje.</w:t>
+        <w:spacing w:line="360" w:lineRule="auto"/>
+        <w:jc w:val="both"/>
+      </w:pPr>
+      <w:r>
+        <w:t xml:space="preserve">Za razliku od </w:t>
+      </w:r>
+      <w:r>
+        <w:t>izvan mrežnog</w:t>
+      </w:r>
+      <w:r>
+        <w:t xml:space="preserve"> načina učenja, algoritmi s sposobnošću učenja na mreži uče inkrementalno </w:t>
+      </w:r>
+      <w:proofErr w:type="spellStart"/>
+      <w:r>
+        <w:t>davaju</w:t>
+      </w:r>
+      <w:bookmarkStart w:id="17" w:name="_GoBack"/>
+      <w:bookmarkEnd w:id="17"/>
+      <w:r>
+        <w:t>ćim</w:t>
+      </w:r>
+      <w:proofErr w:type="spellEnd"/>
+      <w:r>
+        <w:t xml:space="preserve"> sekvencijalno manje skupove podataka. Svaki novi korak treniranja je brz i jeftin i stoga algoritam može učiti o novim podacima (trendovima) u letu (slika 3.4.). Učenje na mreži je zgodan kada treba </w:t>
+      </w:r>
+      <w:r>
+        <w:t>konstantno</w:t>
+      </w:r>
+      <w:r>
+        <w:t xml:space="preserve"> učiti i adaptirati se na nove trendove (ci</w:t>
+      </w:r>
+      <w:r>
+        <w:t>jene dionica, autonomna vozila), kada skup podataka ne stane u glavnu memoriju jednog stroja (ovakvo učenje se još zove i izvan temeljno učenje). Postoji jedan bitan parametar kod učenja na mreži, a to je stopa učenja. Stopa učenja nam govori koliko brzo će se algoritam prilagođavati novim poda</w:t>
+      </w:r>
+      <w:r>
+        <w:t>t</w:t>
+      </w:r>
+      <w:r>
+        <w:t>cima. Ukoliko je stopa učenja veliko tada će se algoritam brzo prilagođavati novim podatcima, ali tada će isto tako brzo zaboravljati staro znanje.</w:t>
       </w:r>
       <w:r>
         <w:t xml:space="preserve"> [7]</w:t>
@@ -7863,13 +8582,14 @@
     <w:p>
       <w:pPr>
         <w:pStyle w:val="Caption"/>
+        <w:spacing w:line="360" w:lineRule="auto"/>
         <w:jc w:val="center"/>
         <w:rPr>
           <w:color w:val="000000" w:themeColor="text1"/>
           <w:sz w:val="36"/>
         </w:rPr>
       </w:pPr>
-      <w:bookmarkStart w:id="17" w:name="_Toc11153199"/>
+      <w:bookmarkStart w:id="18" w:name="_Toc11237592"/>
       <w:r>
         <w:rPr>
           <w:color w:val="000000" w:themeColor="text1"/>
@@ -7961,64 +8681,342 @@
           <w:color w:val="000000" w:themeColor="text1"/>
           <w:sz w:val="24"/>
         </w:rPr>
-        <w:t xml:space="preserve">. </w:t>
-      </w:r>
-      <w:r>
+        <w:t>. Učenje na mreži</w:t>
+      </w:r>
+      <w:bookmarkEnd w:id="18"/>
+    </w:p>
+    <w:p>
+      <w:pPr>
+        <w:spacing w:line="360" w:lineRule="auto"/>
+        <w:jc w:val="both"/>
+      </w:pPr>
+    </w:p>
+    <w:p>
+      <w:pPr>
+        <w:pStyle w:val="Heading3"/>
+        <w:spacing w:line="360" w:lineRule="auto"/>
+      </w:pPr>
+      <w:bookmarkStart w:id="19" w:name="_Toc11235738"/>
+      <w:r>
+        <w:t>3.4</w:t>
+      </w:r>
+      <w:r>
+        <w:t xml:space="preserve">.3. </w:t>
+      </w:r>
+      <w:r>
+        <w:t>Učenje na temelju</w:t>
+      </w:r>
+      <w:r>
+        <w:t xml:space="preserve"> primjera</w:t>
+      </w:r>
+      <w:r>
+        <w:t xml:space="preserve"> i učenje</w:t>
+      </w:r>
+      <w:r>
+        <w:t xml:space="preserve"> na temelju model</w:t>
+      </w:r>
+      <w:r>
+        <w:t>a</w:t>
+      </w:r>
+      <w:bookmarkEnd w:id="19"/>
+    </w:p>
+    <w:p>
+      <w:pPr>
+        <w:spacing w:line="360" w:lineRule="auto"/>
+        <w:jc w:val="both"/>
+      </w:pPr>
+    </w:p>
+    <w:p>
+      <w:pPr>
+        <w:spacing w:line="360" w:lineRule="auto"/>
+        <w:jc w:val="both"/>
+      </w:pPr>
+      <w:r>
+        <w:t>Zadnja kategoriju koja će biti opisa</w:t>
+      </w:r>
+      <w:r>
+        <w:t xml:space="preserve">na u ovom radu, a po kojoj se algoritmi mogu razvrstati je učenje na temelju primjera te učenje na temelju modela. Svakako se mora napomenuti da ovih kategorija ima još dosta, ali ove tri kategorije su najistaknutije i veliki broj sustava se može </w:t>
+      </w:r>
+      <w:r>
+        <w:t>raz</w:t>
+      </w:r>
+      <w:r>
+        <w:t>vrstati u ove kategorije.</w:t>
+      </w:r>
+      <w:r>
+        <w:t xml:space="preserve"> </w:t>
+      </w:r>
+      <w:r>
+        <w:t xml:space="preserve">Ova kategorija nam govori kako sustavi za strojno učenje generaliziraju nove, dosad nikad viđene instance. </w:t>
+      </w:r>
+      <w:r>
+        <w:t>Imati dobre performanse sustava nad podacima za treniranje je dobro, ali nije dovoljno stoga je pravi cilj postići dobre rezultate na novim podacima to jest instancama.</w:t>
+      </w:r>
+    </w:p>
+    <w:p>
+      <w:pPr>
+        <w:spacing w:line="360" w:lineRule="auto"/>
+        <w:jc w:val="both"/>
+      </w:pPr>
+    </w:p>
+    <w:p>
+      <w:pPr>
+        <w:spacing w:line="360" w:lineRule="auto"/>
+        <w:jc w:val="both"/>
+      </w:pPr>
+      <w:r>
+        <w:t xml:space="preserve">Učenje na temelju primjera </w:t>
+      </w:r>
+      <w:r>
+        <w:t xml:space="preserve">ponekad se još naziva učenje temeljno na memoriji je kategorija kod koje </w:t>
+      </w:r>
+      <w:r>
+        <w:t>sustavi generaliziraju na način da spremi u memoriju primjere iz skupa za treniranje, a dolaskom novih instanci (primjera) uspoređuju ih s viđenim instancama iz treninga koji je u ovom slučaju bio samo memoriranje trening primjera. Ovakvi sustavi ne nauče nikakvu eksplicitnu funkciju zbog toga se metode koje spadaju u ovu kategoriju poneka</w:t>
+      </w:r>
+      <w:r>
+        <w:t xml:space="preserve">d nazivaju lijene </w:t>
+      </w:r>
+      <w:r>
+        <w:lastRenderedPageBreak/>
+        <w:t xml:space="preserve">metode učenja, a generaliziraju nove primjere korištenjem mjere </w:t>
+      </w:r>
+      <w:r>
+        <w:t>udaljenosti</w:t>
+      </w:r>
+      <w:r>
+        <w:t xml:space="preserve"> kao što je Minkowska udaljenost</w:t>
+      </w:r>
+      <w:r>
+        <w:t xml:space="preserve"> koja je samo generalizirani oblik Euklidske</w:t>
+      </w:r>
+      <w:r>
+        <w:t xml:space="preserve"> udaljenost</w:t>
+      </w:r>
+      <w:r>
+        <w:t xml:space="preserve">i i </w:t>
+      </w:r>
+      <w:r>
+        <w:t>Manhattan</w:t>
+      </w:r>
+      <w:r>
+        <w:t xml:space="preserve"> udaljenost</w:t>
+      </w:r>
+      <w:r>
+        <w:t>i zatim</w:t>
+      </w:r>
+      <w:r>
+        <w:t xml:space="preserve"> kosinusova udaljenost, Mahalanobisova udaljenost i slično.</w:t>
+      </w:r>
+      <w:r>
+        <w:t xml:space="preserve"> </w:t>
+      </w:r>
+      <w:r>
+        <w:t>Tijekom izrade modela se definira se koja</w:t>
+      </w:r>
+      <w:r>
+        <w:t xml:space="preserve"> će se mjera koristiti, a ovisno o samom modelu će ovisiti na koji će je način model iskoristiti. Bez obzira na koji način je bude koristila novi primjer (instanca) će pripasti onoj klasi koja s obzirom na primjer</w:t>
+      </w:r>
+      <w:r>
+        <w:t xml:space="preserve"> bude imala najmanju udaljenost (slika 3.5.).</w:t>
+      </w:r>
+    </w:p>
+    <w:p>
+      <w:pPr>
+        <w:jc w:val="both"/>
+      </w:pPr>
+    </w:p>
+    <w:p>
+      <w:pPr>
+        <w:keepNext/>
+        <w:jc w:val="both"/>
+      </w:pPr>
+      <w:r>
+        <w:rPr>
+          <w:noProof/>
+          <w:lang w:val="en-US"/>
+        </w:rPr>
+        <w:drawing>
+          <wp:inline distT="0" distB="0" distL="0" distR="0">
+            <wp:extent cx="5607170" cy="3022159"/>
+            <wp:effectExtent l="190500" t="190500" r="184150" b="197485"/>
+            <wp:docPr id="9" name="Picture 9"/>
+            <wp:cNvGraphicFramePr>
+              <a:graphicFrameLocks xmlns:a="http://schemas.openxmlformats.org/drawingml/2006/main" noChangeAspect="1"/>
+            </wp:cNvGraphicFramePr>
+            <a:graphic xmlns:a="http://schemas.openxmlformats.org/drawingml/2006/main">
+              <a:graphicData uri="http://schemas.openxmlformats.org/drawingml/2006/picture">
+                <pic:pic xmlns:pic="http://schemas.openxmlformats.org/drawingml/2006/picture">
+                  <pic:nvPicPr>
+                    <pic:cNvPr id="9" name="3_5 Instanca Vs Model.png"/>
+                    <pic:cNvPicPr/>
+                  </pic:nvPicPr>
+                  <pic:blipFill>
+                    <a:blip r:embed="rId17" cstate="print">
+                      <a:extLst>
+                        <a:ext uri="{28A0092B-C50C-407E-A947-70E740481C1C}">
+                          <a14:useLocalDpi xmlns:a14="http://schemas.microsoft.com/office/drawing/2010/main" val="0"/>
+                        </a:ext>
+                      </a:extLst>
+                    </a:blip>
+                    <a:stretch>
+                      <a:fillRect/>
+                    </a:stretch>
+                  </pic:blipFill>
+                  <pic:spPr>
+                    <a:xfrm>
+                      <a:off x="0" y="0"/>
+                      <a:ext cx="5619268" cy="3028679"/>
+                    </a:xfrm>
+                    <a:prstGeom prst="rect">
+                      <a:avLst/>
+                    </a:prstGeom>
+                    <a:ln>
+                      <a:noFill/>
+                    </a:ln>
+                    <a:effectLst>
+                      <a:outerShdw blurRad="190500" algn="tl" rotWithShape="0">
+                        <a:srgbClr val="000000">
+                          <a:alpha val="70000"/>
+                        </a:srgbClr>
+                      </a:outerShdw>
+                    </a:effectLst>
+                  </pic:spPr>
+                </pic:pic>
+              </a:graphicData>
+            </a:graphic>
+          </wp:inline>
+        </w:drawing>
+      </w:r>
+    </w:p>
+    <w:p>
+      <w:pPr>
+        <w:pStyle w:val="Caption"/>
+        <w:jc w:val="center"/>
         <w:rPr>
           <w:color w:val="000000" w:themeColor="text1"/>
           <w:sz w:val="24"/>
         </w:rPr>
-        <w:t>Učenje na mreži</w:t>
-      </w:r>
-      <w:bookmarkEnd w:id="17"/>
-    </w:p>
-    <w:p>
-      <w:pPr>
-        <w:spacing w:line="360" w:lineRule="auto"/>
-        <w:jc w:val="both"/>
-      </w:pPr>
-    </w:p>
-    <w:p>
-      <w:pPr>
-        <w:pStyle w:val="Heading3"/>
-        <w:spacing w:line="360" w:lineRule="auto"/>
-      </w:pPr>
-      <w:bookmarkStart w:id="18" w:name="_Toc10904525"/>
-      <w:r>
-        <w:t>3.4</w:t>
-      </w:r>
-      <w:r>
-        <w:t xml:space="preserve">.3. </w:t>
-      </w:r>
-      <w:r>
-        <w:t>Učenje na temelju</w:t>
-      </w:r>
-      <w:r>
-        <w:t xml:space="preserve"> primjera</w:t>
-      </w:r>
-      <w:r>
-        <w:t xml:space="preserve"> i učenje</w:t>
-      </w:r>
-      <w:r>
-        <w:t xml:space="preserve"> na temelju model</w:t>
-      </w:r>
-      <w:r>
-        <w:t>a</w:t>
-      </w:r>
-      <w:bookmarkEnd w:id="18"/>
-    </w:p>
-    <w:p>
-      <w:pPr>
-        <w:spacing w:line="360" w:lineRule="auto"/>
-        <w:jc w:val="both"/>
-      </w:pPr>
-    </w:p>
-    <w:p>
-      <w:pPr>
-        <w:jc w:val="both"/>
-      </w:pPr>
-      <w:bookmarkStart w:id="19" w:name="_GoBack"/>
-      <w:bookmarkEnd w:id="19"/>
+      </w:pPr>
+      <w:bookmarkStart w:id="20" w:name="_Toc11237593"/>
+      <w:r>
+        <w:rPr>
+          <w:color w:val="000000" w:themeColor="text1"/>
+          <w:sz w:val="24"/>
+        </w:rPr>
+        <w:t xml:space="preserve">Slika </w:t>
+      </w:r>
+      <w:r>
+        <w:rPr>
+          <w:color w:val="000000" w:themeColor="text1"/>
+          <w:sz w:val="24"/>
+        </w:rPr>
+        <w:fldChar w:fldCharType="begin"/>
+      </w:r>
+      <w:r>
+        <w:rPr>
+          <w:color w:val="000000" w:themeColor="text1"/>
+          <w:sz w:val="24"/>
+        </w:rPr>
+        <w:instrText xml:space="preserve"> STYLEREF 1 \s </w:instrText>
+      </w:r>
+      <w:r>
+        <w:rPr>
+          <w:color w:val="000000" w:themeColor="text1"/>
+          <w:sz w:val="24"/>
+        </w:rPr>
+        <w:fldChar w:fldCharType="separate"/>
+      </w:r>
+      <w:r>
+        <w:rPr>
+          <w:noProof/>
+          <w:color w:val="000000" w:themeColor="text1"/>
+          <w:sz w:val="24"/>
+        </w:rPr>
+        <w:t>3</w:t>
+      </w:r>
+      <w:r>
+        <w:rPr>
+          <w:color w:val="000000" w:themeColor="text1"/>
+          <w:sz w:val="24"/>
+        </w:rPr>
+        <w:fldChar w:fldCharType="end"/>
+      </w:r>
+      <w:r>
+        <w:rPr>
+          <w:color w:val="000000" w:themeColor="text1"/>
+          <w:sz w:val="24"/>
+        </w:rPr>
+        <w:t>.</w:t>
+      </w:r>
+      <w:r>
+        <w:rPr>
+          <w:color w:val="000000" w:themeColor="text1"/>
+          <w:sz w:val="24"/>
+        </w:rPr>
+        <w:fldChar w:fldCharType="begin"/>
+      </w:r>
+      <w:r>
+        <w:rPr>
+          <w:color w:val="000000" w:themeColor="text1"/>
+          <w:sz w:val="24"/>
+        </w:rPr>
+        <w:instrText xml:space="preserve"> SEQ Slika \* ARABIC \s 1 </w:instrText>
+      </w:r>
+      <w:r>
+        <w:rPr>
+          <w:color w:val="000000" w:themeColor="text1"/>
+          <w:sz w:val="24"/>
+        </w:rPr>
+        <w:fldChar w:fldCharType="separate"/>
+      </w:r>
+      <w:r>
+        <w:rPr>
+          <w:noProof/>
+          <w:color w:val="000000" w:themeColor="text1"/>
+          <w:sz w:val="24"/>
+        </w:rPr>
+        <w:t>5</w:t>
+      </w:r>
+      <w:r>
+        <w:rPr>
+          <w:color w:val="000000" w:themeColor="text1"/>
+          <w:sz w:val="24"/>
+        </w:rPr>
+        <w:fldChar w:fldCharType="end"/>
+      </w:r>
+      <w:r>
+        <w:rPr>
+          <w:color w:val="000000" w:themeColor="text1"/>
+          <w:sz w:val="24"/>
+        </w:rPr>
+        <w:t>. Učenje temeljeno na primjeru (lijevo) i učenje temeljeno na modelu (desno)</w:t>
+      </w:r>
+      <w:bookmarkEnd w:id="20"/>
+    </w:p>
+    <w:p>
+      <w:pPr>
+        <w:jc w:val="both"/>
+      </w:pPr>
+    </w:p>
+    <w:p>
+      <w:pPr>
+        <w:spacing w:line="360" w:lineRule="auto"/>
+        <w:jc w:val="both"/>
+      </w:pPr>
+      <w:r>
+        <w:t>Učenje na temelju mo</w:t>
+      </w:r>
+      <w:r>
+        <w:t xml:space="preserve">dela </w:t>
+      </w:r>
+      <w:r>
+        <w:t>je drugi način na koji modeli mogu generalizirati nove instance. Ako model generalizira na osnovu modela tada stroj tijekom treninga treba izgraditi (naučiti) model to jest skup pretpostavki o problemskoj domeni, izražena preciznim matematičkim oblikom, koji će se kasnije koristiti za stvaranje rješenja (slika 3.5.).</w:t>
+      </w:r>
+    </w:p>
+    <w:p>
+      <w:pPr>
+        <w:jc w:val="both"/>
+      </w:pPr>
       <w:r>
         <w:br w:type="page"/>
       </w:r>
@@ -8027,23 +9025,26 @@
       <w:pPr>
         <w:pStyle w:val="Heading1"/>
       </w:pPr>
-      <w:bookmarkStart w:id="20" w:name="_Toc10904526"/>
+      <w:bookmarkStart w:id="21" w:name="_Toc11235739"/>
       <w:r>
         <w:lastRenderedPageBreak/>
         <w:t>NEURONSKE MREŽE</w:t>
       </w:r>
-      <w:bookmarkEnd w:id="20"/>
+      <w:bookmarkEnd w:id="21"/>
     </w:p>
     <w:p/>
     <w:p>
       <w:pPr>
         <w:pStyle w:val="Heading2"/>
       </w:pPr>
-      <w:bookmarkStart w:id="21" w:name="_Toc10904527"/>
-      <w:r>
-        <w:t>4.1. Duboko učenje</w:t>
-      </w:r>
-      <w:bookmarkEnd w:id="21"/>
+      <w:bookmarkStart w:id="22" w:name="_Toc11235740"/>
+      <w:r>
+        <w:t xml:space="preserve">4.1. </w:t>
+      </w:r>
+      <w:r>
+        <w:t>Nešto</w:t>
+      </w:r>
+      <w:bookmarkEnd w:id="22"/>
     </w:p>
     <w:p/>
     <w:p>
@@ -8060,18 +9061,23 @@
       <w:pPr>
         <w:pStyle w:val="Heading1"/>
       </w:pPr>
-      <w:bookmarkStart w:id="22" w:name="_Toc10904528"/>
+      <w:bookmarkStart w:id="23" w:name="_Toc11235741"/>
       <w:r>
         <w:lastRenderedPageBreak/>
         <w:t>KOMPJUTERSKI VID</w:t>
       </w:r>
-      <w:bookmarkEnd w:id="22"/>
+      <w:bookmarkEnd w:id="23"/>
     </w:p>
     <w:p/>
     <w:p>
+      <w:pPr>
+        <w:pStyle w:val="Heading2"/>
+      </w:pPr>
+      <w:bookmarkStart w:id="24" w:name="_Toc11235742"/>
       <w:r>
         <w:t>5.1. Nešto...</w:t>
       </w:r>
+      <w:bookmarkEnd w:id="24"/>
     </w:p>
     <w:p>
       <w:r>
@@ -8087,12 +9093,12 @@
         </w:numPr>
         <w:ind w:left="360" w:hanging="360"/>
       </w:pPr>
-      <w:bookmarkStart w:id="23" w:name="_Toc10904529"/>
+      <w:bookmarkStart w:id="25" w:name="_Toc11235743"/>
       <w:r>
         <w:lastRenderedPageBreak/>
         <w:t>LITERATURA</w:t>
       </w:r>
-      <w:bookmarkEnd w:id="23"/>
+      <w:bookmarkEnd w:id="25"/>
     </w:p>
     <w:p>
       <w:pPr>
@@ -8251,12 +9257,12 @@
         </w:numPr>
         <w:ind w:left="360" w:hanging="360"/>
       </w:pPr>
-      <w:bookmarkStart w:id="24" w:name="_Toc10904530"/>
+      <w:bookmarkStart w:id="26" w:name="_Toc11235744"/>
       <w:r>
         <w:lastRenderedPageBreak/>
         <w:t>POPIS SLIKA</w:t>
       </w:r>
-      <w:bookmarkEnd w:id="24"/>
+      <w:bookmarkEnd w:id="26"/>
     </w:p>
     <w:p>
       <w:pPr>
@@ -8286,7 +9292,7 @@
       <w:r>
         <w:fldChar w:fldCharType="separate"/>
       </w:r>
-      <w:hyperlink w:anchor="_Toc11153194" w:history="1">
+      <w:hyperlink w:anchor="_Toc11237587" w:history="1">
         <w:r>
           <w:rPr>
             <w:rStyle w:val="Hyperlink"/>
@@ -8313,7 +9319,7 @@
             <w:noProof/>
             <w:webHidden/>
           </w:rPr>
-          <w:instrText xml:space="preserve"> PAGEREF _Toc11153194 \h </w:instrText>
+          <w:instrText xml:space="preserve"> PAGEREF _Toc11237587 \h </w:instrText>
         </w:r>
         <w:r>
           <w:rPr>
@@ -8357,7 +9363,7 @@
           <w:lang w:val="en-US"/>
         </w:rPr>
       </w:pPr>
-      <w:hyperlink w:anchor="_Toc11153195" w:history="1">
+      <w:hyperlink w:anchor="_Toc11237588" w:history="1">
         <w:r>
           <w:rPr>
             <w:rStyle w:val="Hyperlink"/>
@@ -8384,7 +9390,7 @@
             <w:noProof/>
             <w:webHidden/>
           </w:rPr>
-          <w:instrText xml:space="preserve"> PAGEREF _Toc11153195 \h </w:instrText>
+          <w:instrText xml:space="preserve"> PAGEREF _Toc11237588 \h </w:instrText>
         </w:r>
         <w:r>
           <w:rPr>
@@ -8428,13 +9434,13 @@
           <w:lang w:val="en-US"/>
         </w:rPr>
       </w:pPr>
-      <w:hyperlink w:anchor="_Toc11153196" w:history="1">
+      <w:hyperlink w:anchor="_Toc11237589" w:history="1">
         <w:r>
           <w:rPr>
             <w:rStyle w:val="Hyperlink"/>
             <w:noProof/>
           </w:rPr>
-          <w:t>Slika 3.1. Potpolja umjetne inteligencije</w:t>
+          <w:t>Slika 3.1. Pod polja umjetne inteligencije</w:t>
         </w:r>
         <w:r>
           <w:rPr>
@@ -8455,7 +9461,7 @@
             <w:noProof/>
             <w:webHidden/>
           </w:rPr>
-          <w:instrText xml:space="preserve"> PAGEREF _Toc11153196 \h </w:instrText>
+          <w:instrText xml:space="preserve"> PAGEREF _Toc11237589 \h </w:instrText>
         </w:r>
         <w:r>
           <w:rPr>
@@ -8499,7 +9505,7 @@
           <w:lang w:val="en-US"/>
         </w:rPr>
       </w:pPr>
-      <w:hyperlink w:anchor="_Toc11153197" w:history="1">
+      <w:hyperlink w:anchor="_Toc11237590" w:history="1">
         <w:r>
           <w:rPr>
             <w:rStyle w:val="Hyperlink"/>
@@ -8526,7 +9532,7 @@
             <w:noProof/>
             <w:webHidden/>
           </w:rPr>
-          <w:instrText xml:space="preserve"> PAGEREF _Toc11153197 \h </w:instrText>
+          <w:instrText xml:space="preserve"> PAGEREF _Toc11237590 \h </w:instrText>
         </w:r>
         <w:r>
           <w:rPr>
@@ -8570,13 +9576,13 @@
           <w:lang w:val="en-US"/>
         </w:rPr>
       </w:pPr>
-      <w:hyperlink w:anchor="_Toc11153198" w:history="1">
+      <w:hyperlink w:anchor="_Toc11237591" w:history="1">
         <w:r>
           <w:rPr>
             <w:rStyle w:val="Hyperlink"/>
             <w:noProof/>
           </w:rPr>
-          <w:t>Slika 3.3. Izvanmrežno učenje</w:t>
+          <w:t>Slika 3.3. Izvan mrežno učenje</w:t>
         </w:r>
         <w:r>
           <w:rPr>
@@ -8597,7 +9603,7 @@
             <w:noProof/>
             <w:webHidden/>
           </w:rPr>
-          <w:instrText xml:space="preserve"> PAGEREF _Toc11153198 \h </w:instrText>
+          <w:instrText xml:space="preserve"> PAGEREF _Toc11237591 \h </w:instrText>
         </w:r>
         <w:r>
           <w:rPr>
@@ -8641,7 +9647,7 @@
           <w:lang w:val="en-US"/>
         </w:rPr>
       </w:pPr>
-      <w:hyperlink w:anchor="_Toc11153199" w:history="1">
+      <w:hyperlink w:anchor="_Toc11237592" w:history="1">
         <w:r>
           <w:rPr>
             <w:rStyle w:val="Hyperlink"/>
@@ -8668,7 +9674,7 @@
             <w:noProof/>
             <w:webHidden/>
           </w:rPr>
-          <w:instrText xml:space="preserve"> PAGEREF _Toc11153199 \h </w:instrText>
+          <w:instrText xml:space="preserve"> PAGEREF _Toc11237592 \h </w:instrText>
         </w:r>
         <w:r>
           <w:rPr>
@@ -8701,6 +9707,77 @@
     </w:p>
     <w:p>
       <w:pPr>
+        <w:pStyle w:val="TableofFigures"/>
+        <w:tabs>
+          <w:tab w:val="right" w:leader="dot" w:pos="9020"/>
+        </w:tabs>
+        <w:rPr>
+          <w:rFonts w:asciiTheme="minorHAnsi" w:eastAsiaTheme="minorEastAsia" w:hAnsiTheme="minorHAnsi"/>
+          <w:noProof/>
+          <w:sz w:val="22"/>
+          <w:lang w:val="en-US"/>
+        </w:rPr>
+      </w:pPr>
+      <w:hyperlink w:anchor="_Toc11237593" w:history="1">
+        <w:r>
+          <w:rPr>
+            <w:rStyle w:val="Hyperlink"/>
+            <w:noProof/>
+          </w:rPr>
+          <w:t>Slika 3.5. Učenje temeljeno na primjeru (lijevo) i učenje temeljeno na modelu (desno)</w:t>
+        </w:r>
+        <w:r>
+          <w:rPr>
+            <w:noProof/>
+            <w:webHidden/>
+          </w:rPr>
+          <w:tab/>
+        </w:r>
+        <w:r>
+          <w:rPr>
+            <w:noProof/>
+            <w:webHidden/>
+          </w:rPr>
+          <w:fldChar w:fldCharType="begin"/>
+        </w:r>
+        <w:r>
+          <w:rPr>
+            <w:noProof/>
+            <w:webHidden/>
+          </w:rPr>
+          <w:instrText xml:space="preserve"> PAGEREF _Toc11237593 \h </w:instrText>
+        </w:r>
+        <w:r>
+          <w:rPr>
+            <w:noProof/>
+            <w:webHidden/>
+          </w:rPr>
+        </w:r>
+        <w:r>
+          <w:rPr>
+            <w:noProof/>
+            <w:webHidden/>
+          </w:rPr>
+          <w:fldChar w:fldCharType="separate"/>
+        </w:r>
+        <w:r>
+          <w:rPr>
+            <w:noProof/>
+            <w:webHidden/>
+          </w:rPr>
+          <w:t>21</w:t>
+        </w:r>
+        <w:r>
+          <w:rPr>
+            <w:noProof/>
+            <w:webHidden/>
+          </w:rPr>
+          <w:fldChar w:fldCharType="end"/>
+        </w:r>
+      </w:hyperlink>
+    </w:p>
+    <w:p>
+      <w:pPr>
         <w:spacing w:line="360" w:lineRule="auto"/>
         <w:jc w:val="both"/>
       </w:pPr>
@@ -8722,12 +9799,12 @@
         </w:numPr>
         <w:ind w:left="360" w:hanging="360"/>
       </w:pPr>
-      <w:bookmarkStart w:id="25" w:name="_Toc10904531"/>
+      <w:bookmarkStart w:id="27" w:name="_Toc11235745"/>
       <w:r>
         <w:lastRenderedPageBreak/>
         <w:t>POPIS OZNAKA I KRATICA</w:t>
       </w:r>
-      <w:bookmarkEnd w:id="25"/>
+      <w:bookmarkEnd w:id="27"/>
     </w:p>
     <w:p/>
     <w:p>
@@ -8854,12 +9931,12 @@
         </w:numPr>
         <w:ind w:left="360" w:hanging="360"/>
       </w:pPr>
-      <w:bookmarkStart w:id="26" w:name="_Toc10904532"/>
+      <w:bookmarkStart w:id="28" w:name="_Toc11235746"/>
       <w:r>
         <w:lastRenderedPageBreak/>
         <w:t>SAŽETAK</w:t>
       </w:r>
-      <w:bookmarkEnd w:id="26"/>
+      <w:bookmarkEnd w:id="28"/>
     </w:p>
     <w:p/>
     <w:p>
@@ -8877,11 +9954,11 @@
         </w:numPr>
         <w:ind w:left="360" w:hanging="360"/>
       </w:pPr>
-      <w:bookmarkStart w:id="27" w:name="_Toc10904533"/>
+      <w:bookmarkStart w:id="29" w:name="_Toc11235747"/>
       <w:r>
         <w:t>KLJUČNE RIJEČI</w:t>
       </w:r>
-      <w:bookmarkEnd w:id="27"/>
+      <w:bookmarkEnd w:id="29"/>
     </w:p>
     <w:p/>
     <w:p>
@@ -8903,18 +9980,71 @@
         </w:numPr>
         <w:ind w:left="360" w:hanging="360"/>
       </w:pPr>
-      <w:bookmarkStart w:id="28" w:name="_Toc10904534"/>
+      <w:bookmarkStart w:id="30" w:name="_Toc11235748"/>
       <w:r>
         <w:lastRenderedPageBreak/>
         <w:t>TITLE</w:t>
       </w:r>
-      <w:bookmarkEnd w:id="28"/>
+      <w:bookmarkEnd w:id="30"/>
     </w:p>
     <w:p/>
     <w:p>
       <w:r>
-        <w:t>A prototype of an autonomous vehicle with the camera</w:t>
-      </w:r>
+        <w:t xml:space="preserve">A </w:t>
+      </w:r>
+      <w:proofErr w:type="spellStart"/>
+      <w:r>
+        <w:t>prototype</w:t>
+      </w:r>
+      <w:proofErr w:type="spellEnd"/>
+      <w:r>
+        <w:t xml:space="preserve"> </w:t>
+      </w:r>
+      <w:proofErr w:type="spellStart"/>
+      <w:r>
+        <w:t>of</w:t>
+      </w:r>
+      <w:proofErr w:type="spellEnd"/>
+      <w:r>
+        <w:t xml:space="preserve"> </w:t>
+      </w:r>
+      <w:proofErr w:type="spellStart"/>
+      <w:r>
+        <w:t>an</w:t>
+      </w:r>
+      <w:proofErr w:type="spellEnd"/>
+      <w:r>
+        <w:t xml:space="preserve"> </w:t>
+      </w:r>
+      <w:proofErr w:type="spellStart"/>
+      <w:r>
+        <w:t>autonomous</w:t>
+      </w:r>
+      <w:proofErr w:type="spellEnd"/>
+      <w:r>
+        <w:t xml:space="preserve"> </w:t>
+      </w:r>
+      <w:proofErr w:type="spellStart"/>
+      <w:r>
+        <w:t>vehicle</w:t>
+      </w:r>
+      <w:proofErr w:type="spellEnd"/>
+      <w:r>
+        <w:t xml:space="preserve"> with </w:t>
+      </w:r>
+      <w:proofErr w:type="spellStart"/>
+      <w:r>
+        <w:t>the</w:t>
+      </w:r>
+      <w:proofErr w:type="spellEnd"/>
+      <w:r>
+        <w:t xml:space="preserve"> </w:t>
+      </w:r>
+      <w:proofErr w:type="spellStart"/>
+      <w:r>
+        <w:t>camera</w:t>
+      </w:r>
+      <w:proofErr w:type="spellEnd"/>
     </w:p>
     <w:p/>
     <w:p>
@@ -8926,16 +10056,21 @@
         </w:numPr>
         <w:ind w:left="360" w:hanging="360"/>
       </w:pPr>
-      <w:bookmarkStart w:id="29" w:name="_Toc10904535"/>
+      <w:bookmarkStart w:id="31" w:name="_Toc11235749"/>
       <w:r>
         <w:t>SUMMARY</w:t>
       </w:r>
-      <w:bookmarkEnd w:id="29"/>
+      <w:bookmarkEnd w:id="31"/>
     </w:p>
     <w:p/>
     <w:p>
-      <w:r>
-        <w:t>Something...</w:t>
+      <w:proofErr w:type="spellStart"/>
+      <w:r>
+        <w:t>Something</w:t>
+      </w:r>
+      <w:proofErr w:type="spellEnd"/>
+      <w:r>
+        <w:t>...</w:t>
       </w:r>
     </w:p>
     <w:p/>
@@ -8948,11 +10083,11 @@
         </w:numPr>
         <w:ind w:left="360" w:hanging="360"/>
       </w:pPr>
-      <w:bookmarkStart w:id="30" w:name="_Toc10904536"/>
+      <w:bookmarkStart w:id="32" w:name="_Toc11235750"/>
       <w:r>
         <w:t>KEYWORDS</w:t>
       </w:r>
-      <w:bookmarkEnd w:id="30"/>
+      <w:bookmarkEnd w:id="32"/>
     </w:p>
     <w:p/>
     <w:p>
@@ -8961,7 +10096,7 @@
       </w:r>
     </w:p>
     <w:sectPr>
-      <w:footerReference w:type="default" r:id="rId17"/>
+      <w:footerReference w:type="default" r:id="rId18"/>
       <w:pgSz w:w="11910" w:h="16840"/>
       <w:pgMar w:top="1440" w:right="1440" w:bottom="1440" w:left="1440" w:header="0" w:footer="1060" w:gutter="0"/>
       <w:pgNumType w:start="1"/>
@@ -9047,7 +10182,7 @@
           <w:rPr>
             <w:noProof/>
           </w:rPr>
-          <w:t>23</w:t>
+          <w:t>20</w:t>
         </w:r>
         <w:r>
           <w:rPr>
@@ -11395,6 +12530,92 @@
     </w:lvl>
   </w:abstractNum>
   <w:abstractNum w:abstractNumId="22" w15:restartNumberingAfterBreak="0">
+    <w:nsid w:val="75050941"/>
+    <w:multiLevelType w:val="hybridMultilevel"/>
+    <w:tmpl w:val="62444F46"/>
+    <w:lvl w:ilvl="0" w:tplc="6C3C9E9A">
+      <w:start w:val="1"/>
+      <w:numFmt w:val="decimal"/>
+      <w:lvlText w:val="%1."/>
+      <w:lvlJc w:val="left"/>
+      <w:pPr>
+        <w:ind w:left="720" w:hanging="360"/>
+      </w:pPr>
+    </w:lvl>
+    <w:lvl w:ilvl="1" w:tplc="04090019" w:tentative="1">
+      <w:start w:val="1"/>
+      <w:numFmt w:val="lowerLetter"/>
+      <w:lvlText w:val="%2."/>
+      <w:lvlJc w:val="left"/>
+      <w:pPr>
+        <w:ind w:left="1440" w:hanging="360"/>
+      </w:pPr>
+    </w:lvl>
+    <w:lvl w:ilvl="2" w:tplc="0409001B" w:tentative="1">
+      <w:start w:val="1"/>
+      <w:numFmt w:val="lowerRoman"/>
+      <w:lvlText w:val="%3."/>
+      <w:lvlJc w:val="right"/>
+      <w:pPr>
+        <w:ind w:left="2160" w:hanging="180"/>
+      </w:pPr>
+    </w:lvl>
+    <w:lvl w:ilvl="3" w:tplc="0409000F" w:tentative="1">
+      <w:start w:val="1"/>
+      <w:numFmt w:val="decimal"/>
+      <w:lvlText w:val="%4."/>
+      <w:lvlJc w:val="left"/>
+      <w:pPr>
+        <w:ind w:left="2880" w:hanging="360"/>
+      </w:pPr>
+    </w:lvl>
+    <w:lvl w:ilvl="4" w:tplc="04090019" w:tentative="1">
+      <w:start w:val="1"/>
+      <w:numFmt w:val="lowerLetter"/>
+      <w:lvlText w:val="%5."/>
+      <w:lvlJc w:val="left"/>
+      <w:pPr>
+        <w:ind w:left="3600" w:hanging="360"/>
+      </w:pPr>
+    </w:lvl>
+    <w:lvl w:ilvl="5" w:tplc="0409001B" w:tentative="1">
+      <w:start w:val="1"/>
+      <w:numFmt w:val="lowerRoman"/>
+      <w:lvlText w:val="%6."/>
+      <w:lvlJc w:val="right"/>
+      <w:pPr>
+        <w:ind w:left="4320" w:hanging="180"/>
+      </w:pPr>
+    </w:lvl>
+    <w:lvl w:ilvl="6" w:tplc="0409000F" w:tentative="1">
+      <w:start w:val="1"/>
+      <w:numFmt w:val="decimal"/>
+      <w:lvlText w:val="%7."/>
+      <w:lvlJc w:val="left"/>
+      <w:pPr>
+        <w:ind w:left="5040" w:hanging="360"/>
+      </w:pPr>
+    </w:lvl>
+    <w:lvl w:ilvl="7" w:tplc="04090019" w:tentative="1">
+      <w:start w:val="1"/>
+      <w:numFmt w:val="lowerLetter"/>
+      <w:lvlText w:val="%8."/>
+      <w:lvlJc w:val="left"/>
+      <w:pPr>
+        <w:ind w:left="5760" w:hanging="360"/>
+      </w:pPr>
+    </w:lvl>
+    <w:lvl w:ilvl="8" w:tplc="0409001B" w:tentative="1">
+      <w:start w:val="1"/>
+      <w:numFmt w:val="lowerRoman"/>
+      <w:lvlText w:val="%9."/>
+      <w:lvlJc w:val="right"/>
+      <w:pPr>
+        <w:ind w:left="6480" w:hanging="180"/>
+      </w:pPr>
+    </w:lvl>
+  </w:abstractNum>
+  <w:abstractNum w:abstractNumId="23" w15:restartNumberingAfterBreak="0">
     <w:nsid w:val="79E934FF"/>
     <w:multiLevelType w:val="hybridMultilevel"/>
     <w:tmpl w:val="9E606758"/>
@@ -11480,7 +12701,7 @@
       </w:pPr>
     </w:lvl>
   </w:abstractNum>
-  <w:abstractNum w:abstractNumId="23" w15:restartNumberingAfterBreak="0">
+  <w:abstractNum w:abstractNumId="24" w15:restartNumberingAfterBreak="0">
     <w:nsid w:val="7A1375B5"/>
     <w:multiLevelType w:val="hybridMultilevel"/>
     <w:tmpl w:val="D7927814"/>
@@ -11566,7 +12787,7 @@
       </w:pPr>
     </w:lvl>
   </w:abstractNum>
-  <w:abstractNum w:abstractNumId="24" w15:restartNumberingAfterBreak="0">
+  <w:abstractNum w:abstractNumId="25" w15:restartNumberingAfterBreak="0">
     <w:nsid w:val="7F05360A"/>
     <w:multiLevelType w:val="hybridMultilevel"/>
     <w:tmpl w:val="A0D82FDC"/>
@@ -11653,7 +12874,7 @@
     </w:lvl>
   </w:abstractNum>
   <w:num w:numId="1">
-    <w:abstractNumId w:val="22"/>
+    <w:abstractNumId w:val="23"/>
   </w:num>
   <w:num w:numId="2">
     <w:abstractNumId w:val="13"/>
@@ -11677,7 +12898,7 @@
     <w:abstractNumId w:val="15"/>
   </w:num>
   <w:num w:numId="9">
-    <w:abstractNumId w:val="24"/>
+    <w:abstractNumId w:val="25"/>
   </w:num>
   <w:num w:numId="10">
     <w:abstractNumId w:val="10"/>
@@ -11713,7 +12934,7 @@
     <w:abstractNumId w:val="17"/>
   </w:num>
   <w:num w:numId="21">
-    <w:abstractNumId w:val="23"/>
+    <w:abstractNumId w:val="24"/>
   </w:num>
   <w:num w:numId="22">
     <w:abstractNumId w:val="9"/>
@@ -11726,6 +12947,9 @@
   </w:num>
   <w:num w:numId="25">
     <w:abstractNumId w:val="6"/>
+  </w:num>
+  <w:num w:numId="26">
+    <w:abstractNumId w:val="22"/>
   </w:num>
 </w:numbering>
 </file>
@@ -12138,7 +13362,7 @@
     <w:autoRedefine/>
     <w:uiPriority w:val="9"/>
     <w:qFormat/>
-    <w:rsid w:val="00B74983"/>
+    <w:rsid w:val="00FF0060"/>
     <w:pPr>
       <w:keepNext/>
       <w:keepLines/>
@@ -12146,7 +13370,7 @@
         <w:numId w:val="23"/>
       </w:numPr>
       <w:spacing w:before="240" w:after="120"/>
-      <w:ind w:left="360"/>
+      <w:ind w:left="340" w:hanging="340"/>
       <w:jc w:val="both"/>
       <w:outlineLvl w:val="0"/>
     </w:pPr>
@@ -12166,7 +13390,7 @@
     <w:uiPriority w:val="9"/>
     <w:unhideWhenUsed/>
     <w:qFormat/>
-    <w:rsid w:val="007175AD"/>
+    <w:rsid w:val="00921211"/>
     <w:pPr>
       <w:keepNext/>
       <w:keepLines/>
@@ -12251,7 +13475,7 @@
     <w:basedOn w:val="DefaultParagraphFont"/>
     <w:link w:val="Heading1"/>
     <w:uiPriority w:val="9"/>
-    <w:rsid w:val="00B74983"/>
+    <w:rsid w:val="00FF0060"/>
     <w:rPr>
       <w:rFonts w:ascii="Times New Roman" w:eastAsiaTheme="majorEastAsia" w:hAnsi="Times New Roman" w:cstheme="majorBidi"/>
       <w:b/>
@@ -12287,7 +13511,7 @@
     <w:autoRedefine/>
     <w:uiPriority w:val="39"/>
     <w:unhideWhenUsed/>
-    <w:rsid w:val="000F768B"/>
+    <w:rsid w:val="00FF0060"/>
     <w:pPr>
       <w:tabs>
         <w:tab w:val="left" w:pos="440"/>
@@ -12366,7 +13590,7 @@
     <w:basedOn w:val="DefaultParagraphFont"/>
     <w:link w:val="Heading2"/>
     <w:uiPriority w:val="9"/>
-    <w:rsid w:val="00B2387D"/>
+    <w:rsid w:val="00921211"/>
     <w:rPr>
       <w:rFonts w:ascii="Times New Roman" w:eastAsiaTheme="majorEastAsia" w:hAnsi="Times New Roman" w:cstheme="majorBidi"/>
       <w:b/>
@@ -12735,7 +13959,7 @@
 </file>
 
 <file path=customXml/itemProps1.xml><?xml version="1.0" encoding="utf-8"?>
-<ds:datastoreItem xmlns:ds="http://schemas.openxmlformats.org/officeDocument/2006/customXml" ds:itemID="{41E308BB-C235-460E-89C8-1D3154A651B1}">
+<ds:datastoreItem xmlns:ds="http://schemas.openxmlformats.org/officeDocument/2006/customXml" ds:itemID="{FD7EB244-D78E-40D1-B13D-6E1E2CB512CF}">
   <ds:schemaRefs>
     <ds:schemaRef ds:uri="http://schemas.openxmlformats.org/officeDocument/2006/bibliography"/>
   </ds:schemaRefs>

</xml_diff>

<commit_message>
Dodani naslovi za 4 cjelinu i sredeno brojanje heading 1, heading 2, heading 3 itd
</commit_message>
<xml_diff>
--- a/Diplmoski_Marko_Rasetina.docx
+++ b/Diplmoski_Marko_Rasetina.docx
@@ -1473,16 +1473,11 @@
         <w:p>
           <w:pPr>
             <w:pStyle w:val="TOCHeading"/>
-            <w:numPr>
-              <w:ilvl w:val="0"/>
-              <w:numId w:val="0"/>
-            </w:numPr>
             <w:spacing w:line="360" w:lineRule="auto"/>
             <w:rPr>
               <w:rFonts w:ascii="Times New Roman" w:hAnsi="Times New Roman" w:cs="Times New Roman"/>
               <w:b/>
               <w:color w:val="auto"/>
-              <w:lang w:val="hr-HR"/>
             </w:rPr>
           </w:pPr>
           <w:r>
@@ -1490,7 +1485,6 @@
               <w:rFonts w:ascii="Times New Roman" w:hAnsi="Times New Roman" w:cs="Times New Roman"/>
               <w:b/>
               <w:color w:val="auto"/>
-              <w:lang w:val="hr-HR"/>
             </w:rPr>
             <w:t>Sadržaj</w:t>
           </w:r>
@@ -1514,13 +1508,13 @@
           <w:r>
             <w:fldChar w:fldCharType="separate"/>
           </w:r>
-          <w:hyperlink w:anchor="_Toc11235726" w:history="1">
+          <w:hyperlink w:anchor="_Toc11506291" w:history="1">
             <w:r>
               <w:rPr>
                 <w:rStyle w:val="Hyperlink"/>
                 <w:noProof/>
               </w:rPr>
-              <w:t>1.</w:t>
+              <w:t>1</w:t>
             </w:r>
             <w:r>
               <w:rPr>
@@ -1557,7 +1551,7 @@
                 <w:noProof/>
                 <w:webHidden/>
               </w:rPr>
-              <w:instrText xml:space="preserve"> PAGEREF _Toc11235726 \h </w:instrText>
+              <w:instrText xml:space="preserve"> PAGEREF _Toc11506291 \h </w:instrText>
             </w:r>
             <w:r>
               <w:rPr>
@@ -1598,13 +1592,13 @@
               <w:lang w:val="en-US"/>
             </w:rPr>
           </w:pPr>
-          <w:hyperlink w:anchor="_Toc11235727" w:history="1">
+          <w:hyperlink w:anchor="_Toc11506292" w:history="1">
             <w:r>
               <w:rPr>
                 <w:rStyle w:val="Hyperlink"/>
                 <w:noProof/>
               </w:rPr>
-              <w:t>2.</w:t>
+              <w:t>2</w:t>
             </w:r>
             <w:r>
               <w:rPr>
@@ -1641,7 +1635,7 @@
                 <w:noProof/>
                 <w:webHidden/>
               </w:rPr>
-              <w:instrText xml:space="preserve"> PAGEREF _Toc11235727 \h </w:instrText>
+              <w:instrText xml:space="preserve"> PAGEREF _Toc11506292 \h </w:instrText>
             </w:r>
             <w:r>
               <w:rPr>
@@ -1676,6 +1670,7 @@
           <w:pPr>
             <w:pStyle w:val="TOC2"/>
             <w:tabs>
+              <w:tab w:val="left" w:pos="880"/>
               <w:tab w:val="right" w:leader="dot" w:pos="9020"/>
             </w:tabs>
             <w:rPr>
@@ -1685,23 +1680,39 @@
               <w:lang w:val="en-US"/>
             </w:rPr>
           </w:pPr>
-          <w:hyperlink w:anchor="_Toc11235728" w:history="1">
+          <w:hyperlink w:anchor="_Toc11506293" w:history="1">
             <w:r>
               <w:rPr>
                 <w:rStyle w:val="Hyperlink"/>
                 <w:noProof/>
               </w:rPr>
-              <w:t>2.1. Uvod u multimediju</w:t>
-            </w:r>
-            <w:r>
-              <w:rPr>
-                <w:noProof/>
-                <w:webHidden/>
+              <w:t>2.1</w:t>
+            </w:r>
+            <w:r>
+              <w:rPr>
+                <w:rFonts w:asciiTheme="minorHAnsi" w:eastAsiaTheme="minorEastAsia" w:hAnsiTheme="minorHAnsi"/>
+                <w:noProof/>
+                <w:sz w:val="22"/>
+                <w:lang w:val="en-US"/>
               </w:rPr>
               <w:tab/>
             </w:r>
             <w:r>
               <w:rPr>
+                <w:rStyle w:val="Hyperlink"/>
+                <w:noProof/>
+              </w:rPr>
+              <w:t>Uvod u multimediju</w:t>
+            </w:r>
+            <w:r>
+              <w:rPr>
+                <w:noProof/>
+                <w:webHidden/>
+              </w:rPr>
+              <w:tab/>
+            </w:r>
+            <w:r>
+              <w:rPr>
                 <w:noProof/>
                 <w:webHidden/>
               </w:rPr>
@@ -1712,7 +1723,7 @@
                 <w:noProof/>
                 <w:webHidden/>
               </w:rPr>
-              <w:instrText xml:space="preserve"> PAGEREF _Toc11235728 \h </w:instrText>
+              <w:instrText xml:space="preserve"> PAGEREF _Toc11506293 \h </w:instrText>
             </w:r>
             <w:r>
               <w:rPr>
@@ -1747,6 +1758,7 @@
           <w:pPr>
             <w:pStyle w:val="TOC2"/>
             <w:tabs>
+              <w:tab w:val="left" w:pos="880"/>
               <w:tab w:val="right" w:leader="dot" w:pos="9020"/>
             </w:tabs>
             <w:rPr>
@@ -1756,23 +1768,39 @@
               <w:lang w:val="en-US"/>
             </w:rPr>
           </w:pPr>
-          <w:hyperlink w:anchor="_Toc11235729" w:history="1">
+          <w:hyperlink w:anchor="_Toc11506294" w:history="1">
             <w:r>
               <w:rPr>
                 <w:rStyle w:val="Hyperlink"/>
                 <w:noProof/>
               </w:rPr>
-              <w:t>2.2. Slika</w:t>
-            </w:r>
-            <w:r>
-              <w:rPr>
-                <w:noProof/>
-                <w:webHidden/>
+              <w:t>2.2</w:t>
+            </w:r>
+            <w:r>
+              <w:rPr>
+                <w:rFonts w:asciiTheme="minorHAnsi" w:eastAsiaTheme="minorEastAsia" w:hAnsiTheme="minorHAnsi"/>
+                <w:noProof/>
+                <w:sz w:val="22"/>
+                <w:lang w:val="en-US"/>
               </w:rPr>
               <w:tab/>
             </w:r>
             <w:r>
               <w:rPr>
+                <w:rStyle w:val="Hyperlink"/>
+                <w:noProof/>
+              </w:rPr>
+              <w:t>Slika</w:t>
+            </w:r>
+            <w:r>
+              <w:rPr>
+                <w:noProof/>
+                <w:webHidden/>
+              </w:rPr>
+              <w:tab/>
+            </w:r>
+            <w:r>
+              <w:rPr>
                 <w:noProof/>
                 <w:webHidden/>
               </w:rPr>
@@ -1783,7 +1811,7 @@
                 <w:noProof/>
                 <w:webHidden/>
               </w:rPr>
-              <w:instrText xml:space="preserve"> PAGEREF _Toc11235729 \h </w:instrText>
+              <w:instrText xml:space="preserve"> PAGEREF _Toc11506294 \h </w:instrText>
             </w:r>
             <w:r>
               <w:rPr>
@@ -1818,6 +1846,7 @@
           <w:pPr>
             <w:pStyle w:val="TOC2"/>
             <w:tabs>
+              <w:tab w:val="left" w:pos="880"/>
               <w:tab w:val="right" w:leader="dot" w:pos="9020"/>
             </w:tabs>
             <w:rPr>
@@ -1827,23 +1856,39 @@
               <w:lang w:val="en-US"/>
             </w:rPr>
           </w:pPr>
-          <w:hyperlink w:anchor="_Toc11235730" w:history="1">
+          <w:hyperlink w:anchor="_Toc11506295" w:history="1">
             <w:r>
               <w:rPr>
                 <w:rStyle w:val="Hyperlink"/>
                 <w:noProof/>
               </w:rPr>
-              <w:t>2.3. Video signal</w:t>
-            </w:r>
-            <w:r>
-              <w:rPr>
-                <w:noProof/>
-                <w:webHidden/>
+              <w:t>2.3</w:t>
+            </w:r>
+            <w:r>
+              <w:rPr>
+                <w:rFonts w:asciiTheme="minorHAnsi" w:eastAsiaTheme="minorEastAsia" w:hAnsiTheme="minorHAnsi"/>
+                <w:noProof/>
+                <w:sz w:val="22"/>
+                <w:lang w:val="en-US"/>
               </w:rPr>
               <w:tab/>
             </w:r>
             <w:r>
               <w:rPr>
+                <w:rStyle w:val="Hyperlink"/>
+                <w:noProof/>
+              </w:rPr>
+              <w:t>Video signal</w:t>
+            </w:r>
+            <w:r>
+              <w:rPr>
+                <w:noProof/>
+                <w:webHidden/>
+              </w:rPr>
+              <w:tab/>
+            </w:r>
+            <w:r>
+              <w:rPr>
                 <w:noProof/>
                 <w:webHidden/>
               </w:rPr>
@@ -1854,7 +1899,7 @@
                 <w:noProof/>
                 <w:webHidden/>
               </w:rPr>
-              <w:instrText xml:space="preserve"> PAGEREF _Toc11235730 \h </w:instrText>
+              <w:instrText xml:space="preserve"> PAGEREF _Toc11506295 \h </w:instrText>
             </w:r>
             <w:r>
               <w:rPr>
@@ -1895,13 +1940,13 @@
               <w:lang w:val="en-US"/>
             </w:rPr>
           </w:pPr>
-          <w:hyperlink w:anchor="_Toc11235731" w:history="1">
+          <w:hyperlink w:anchor="_Toc11506296" w:history="1">
             <w:r>
               <w:rPr>
                 <w:rStyle w:val="Hyperlink"/>
                 <w:noProof/>
               </w:rPr>
-              <w:t>3.</w:t>
+              <w:t>3</w:t>
             </w:r>
             <w:r>
               <w:rPr>
@@ -1938,7 +1983,7 @@
                 <w:noProof/>
                 <w:webHidden/>
               </w:rPr>
-              <w:instrText xml:space="preserve"> PAGEREF _Toc11235731 \h </w:instrText>
+              <w:instrText xml:space="preserve"> PAGEREF _Toc11506296 \h </w:instrText>
             </w:r>
             <w:r>
               <w:rPr>
@@ -1973,6 +2018,7 @@
           <w:pPr>
             <w:pStyle w:val="TOC2"/>
             <w:tabs>
+              <w:tab w:val="left" w:pos="880"/>
               <w:tab w:val="right" w:leader="dot" w:pos="9020"/>
             </w:tabs>
             <w:rPr>
@@ -1982,23 +2028,39 @@
               <w:lang w:val="en-US"/>
             </w:rPr>
           </w:pPr>
-          <w:hyperlink w:anchor="_Toc11235732" w:history="1">
+          <w:hyperlink w:anchor="_Toc11506297" w:history="1">
             <w:r>
               <w:rPr>
                 <w:rStyle w:val="Hyperlink"/>
                 <w:noProof/>
               </w:rPr>
-              <w:t>3.1. Inteligencija</w:t>
-            </w:r>
-            <w:r>
-              <w:rPr>
-                <w:noProof/>
-                <w:webHidden/>
+              <w:t>3.1</w:t>
+            </w:r>
+            <w:r>
+              <w:rPr>
+                <w:rFonts w:asciiTheme="minorHAnsi" w:eastAsiaTheme="minorEastAsia" w:hAnsiTheme="minorHAnsi"/>
+                <w:noProof/>
+                <w:sz w:val="22"/>
+                <w:lang w:val="en-US"/>
               </w:rPr>
               <w:tab/>
             </w:r>
             <w:r>
               <w:rPr>
+                <w:rStyle w:val="Hyperlink"/>
+                <w:noProof/>
+              </w:rPr>
+              <w:t>Inteligencija</w:t>
+            </w:r>
+            <w:r>
+              <w:rPr>
+                <w:noProof/>
+                <w:webHidden/>
+              </w:rPr>
+              <w:tab/>
+            </w:r>
+            <w:r>
+              <w:rPr>
                 <w:noProof/>
                 <w:webHidden/>
               </w:rPr>
@@ -2009,7 +2071,7 @@
                 <w:noProof/>
                 <w:webHidden/>
               </w:rPr>
-              <w:instrText xml:space="preserve"> PAGEREF _Toc11235732 \h </w:instrText>
+              <w:instrText xml:space="preserve"> PAGEREF _Toc11506297 \h </w:instrText>
             </w:r>
             <w:r>
               <w:rPr>
@@ -2044,6 +2106,7 @@
           <w:pPr>
             <w:pStyle w:val="TOC2"/>
             <w:tabs>
+              <w:tab w:val="left" w:pos="880"/>
               <w:tab w:val="right" w:leader="dot" w:pos="9020"/>
             </w:tabs>
             <w:rPr>
@@ -2053,23 +2116,39 @@
               <w:lang w:val="en-US"/>
             </w:rPr>
           </w:pPr>
-          <w:hyperlink w:anchor="_Toc11235733" w:history="1">
+          <w:hyperlink w:anchor="_Toc11506298" w:history="1">
             <w:r>
               <w:rPr>
                 <w:rStyle w:val="Hyperlink"/>
                 <w:noProof/>
               </w:rPr>
-              <w:t>3.2. Povijest i razvoj umjetne inteligencije</w:t>
-            </w:r>
-            <w:r>
-              <w:rPr>
-                <w:noProof/>
-                <w:webHidden/>
+              <w:t>3.2</w:t>
+            </w:r>
+            <w:r>
+              <w:rPr>
+                <w:rFonts w:asciiTheme="minorHAnsi" w:eastAsiaTheme="minorEastAsia" w:hAnsiTheme="minorHAnsi"/>
+                <w:noProof/>
+                <w:sz w:val="22"/>
+                <w:lang w:val="en-US"/>
               </w:rPr>
               <w:tab/>
             </w:r>
             <w:r>
               <w:rPr>
+                <w:rStyle w:val="Hyperlink"/>
+                <w:noProof/>
+              </w:rPr>
+              <w:t>Povijest i razvoj umjetne inteligencije</w:t>
+            </w:r>
+            <w:r>
+              <w:rPr>
+                <w:noProof/>
+                <w:webHidden/>
+              </w:rPr>
+              <w:tab/>
+            </w:r>
+            <w:r>
+              <w:rPr>
                 <w:noProof/>
                 <w:webHidden/>
               </w:rPr>
@@ -2080,7 +2159,7 @@
                 <w:noProof/>
                 <w:webHidden/>
               </w:rPr>
-              <w:instrText xml:space="preserve"> PAGEREF _Toc11235733 \h </w:instrText>
+              <w:instrText xml:space="preserve"> PAGEREF _Toc11506298 \h </w:instrText>
             </w:r>
             <w:r>
               <w:rPr>
@@ -2115,6 +2194,7 @@
           <w:pPr>
             <w:pStyle w:val="TOC2"/>
             <w:tabs>
+              <w:tab w:val="left" w:pos="880"/>
               <w:tab w:val="right" w:leader="dot" w:pos="9020"/>
             </w:tabs>
             <w:rPr>
@@ -2124,23 +2204,39 @@
               <w:lang w:val="en-US"/>
             </w:rPr>
           </w:pPr>
-          <w:hyperlink w:anchor="_Toc11235734" w:history="1">
+          <w:hyperlink w:anchor="_Toc11506299" w:history="1">
             <w:r>
               <w:rPr>
                 <w:rStyle w:val="Hyperlink"/>
                 <w:noProof/>
               </w:rPr>
-              <w:t>3.3. Problematika i primjena umjetne inteligencije</w:t>
-            </w:r>
-            <w:r>
-              <w:rPr>
-                <w:noProof/>
-                <w:webHidden/>
+              <w:t>3.3</w:t>
+            </w:r>
+            <w:r>
+              <w:rPr>
+                <w:rFonts w:asciiTheme="minorHAnsi" w:eastAsiaTheme="minorEastAsia" w:hAnsiTheme="minorHAnsi"/>
+                <w:noProof/>
+                <w:sz w:val="22"/>
+                <w:lang w:val="en-US"/>
               </w:rPr>
               <w:tab/>
             </w:r>
             <w:r>
               <w:rPr>
+                <w:rStyle w:val="Hyperlink"/>
+                <w:noProof/>
+              </w:rPr>
+              <w:t>Problematika i primjena umjetne inteligencije</w:t>
+            </w:r>
+            <w:r>
+              <w:rPr>
+                <w:noProof/>
+                <w:webHidden/>
+              </w:rPr>
+              <w:tab/>
+            </w:r>
+            <w:r>
+              <w:rPr>
                 <w:noProof/>
                 <w:webHidden/>
               </w:rPr>
@@ -2151,7 +2247,7 @@
                 <w:noProof/>
                 <w:webHidden/>
               </w:rPr>
-              <w:instrText xml:space="preserve"> PAGEREF _Toc11235734 \h </w:instrText>
+              <w:instrText xml:space="preserve"> PAGEREF _Toc11506299 \h </w:instrText>
             </w:r>
             <w:r>
               <w:rPr>
@@ -2186,6 +2282,7 @@
           <w:pPr>
             <w:pStyle w:val="TOC2"/>
             <w:tabs>
+              <w:tab w:val="left" w:pos="880"/>
               <w:tab w:val="right" w:leader="dot" w:pos="9020"/>
             </w:tabs>
             <w:rPr>
@@ -2195,23 +2292,39 @@
               <w:lang w:val="en-US"/>
             </w:rPr>
           </w:pPr>
-          <w:hyperlink w:anchor="_Toc11235735" w:history="1">
+          <w:hyperlink w:anchor="_Toc11506300" w:history="1">
             <w:r>
               <w:rPr>
                 <w:rStyle w:val="Hyperlink"/>
                 <w:noProof/>
               </w:rPr>
-              <w:t>3.4. Strojno učenje</w:t>
-            </w:r>
-            <w:r>
-              <w:rPr>
-                <w:noProof/>
-                <w:webHidden/>
+              <w:t>3.4</w:t>
+            </w:r>
+            <w:r>
+              <w:rPr>
+                <w:rFonts w:asciiTheme="minorHAnsi" w:eastAsiaTheme="minorEastAsia" w:hAnsiTheme="minorHAnsi"/>
+                <w:noProof/>
+                <w:sz w:val="22"/>
+                <w:lang w:val="en-US"/>
               </w:rPr>
               <w:tab/>
             </w:r>
             <w:r>
               <w:rPr>
+                <w:rStyle w:val="Hyperlink"/>
+                <w:noProof/>
+              </w:rPr>
+              <w:t>Strojno učenje</w:t>
+            </w:r>
+            <w:r>
+              <w:rPr>
+                <w:noProof/>
+                <w:webHidden/>
+              </w:rPr>
+              <w:tab/>
+            </w:r>
+            <w:r>
+              <w:rPr>
                 <w:noProof/>
                 <w:webHidden/>
               </w:rPr>
@@ -2222,7 +2335,7 @@
                 <w:noProof/>
                 <w:webHidden/>
               </w:rPr>
-              <w:instrText xml:space="preserve"> PAGEREF _Toc11235735 \h </w:instrText>
+              <w:instrText xml:space="preserve"> PAGEREF _Toc11506300 \h </w:instrText>
             </w:r>
             <w:r>
               <w:rPr>
@@ -2257,6 +2370,7 @@
           <w:pPr>
             <w:pStyle w:val="TOC3"/>
             <w:tabs>
+              <w:tab w:val="left" w:pos="1320"/>
               <w:tab w:val="right" w:leader="dot" w:pos="9020"/>
             </w:tabs>
             <w:rPr>
@@ -2266,23 +2380,39 @@
               <w:lang w:val="en-US"/>
             </w:rPr>
           </w:pPr>
-          <w:hyperlink w:anchor="_Toc11235736" w:history="1">
+          <w:hyperlink w:anchor="_Toc11506301" w:history="1">
             <w:r>
               <w:rPr>
                 <w:rStyle w:val="Hyperlink"/>
                 <w:noProof/>
               </w:rPr>
-              <w:t>3.4.1. Učenje s obzirom na ljudski nadzor</w:t>
-            </w:r>
-            <w:r>
-              <w:rPr>
-                <w:noProof/>
-                <w:webHidden/>
+              <w:t>3.4.1</w:t>
+            </w:r>
+            <w:r>
+              <w:rPr>
+                <w:rFonts w:asciiTheme="minorHAnsi" w:eastAsiaTheme="minorEastAsia" w:hAnsiTheme="minorHAnsi"/>
+                <w:noProof/>
+                <w:sz w:val="22"/>
+                <w:lang w:val="en-US"/>
               </w:rPr>
               <w:tab/>
             </w:r>
             <w:r>
               <w:rPr>
+                <w:rStyle w:val="Hyperlink"/>
+                <w:noProof/>
+              </w:rPr>
+              <w:t>Učenje s obzirom na ljudski nadzor</w:t>
+            </w:r>
+            <w:r>
+              <w:rPr>
+                <w:noProof/>
+                <w:webHidden/>
+              </w:rPr>
+              <w:tab/>
+            </w:r>
+            <w:r>
+              <w:rPr>
                 <w:noProof/>
                 <w:webHidden/>
               </w:rPr>
@@ -2293,7 +2423,7 @@
                 <w:noProof/>
                 <w:webHidden/>
               </w:rPr>
-              <w:instrText xml:space="preserve"> PAGEREF _Toc11235736 \h </w:instrText>
+              <w:instrText xml:space="preserve"> PAGEREF _Toc11506301 \h </w:instrText>
             </w:r>
             <w:r>
               <w:rPr>
@@ -2328,6 +2458,7 @@
           <w:pPr>
             <w:pStyle w:val="TOC3"/>
             <w:tabs>
+              <w:tab w:val="left" w:pos="1320"/>
               <w:tab w:val="right" w:leader="dot" w:pos="9020"/>
             </w:tabs>
             <w:rPr>
@@ -2337,23 +2468,39 @@
               <w:lang w:val="en-US"/>
             </w:rPr>
           </w:pPr>
-          <w:hyperlink w:anchor="_Toc11235737" w:history="1">
+          <w:hyperlink w:anchor="_Toc11506302" w:history="1">
             <w:r>
               <w:rPr>
                 <w:rStyle w:val="Hyperlink"/>
                 <w:noProof/>
               </w:rPr>
-              <w:t>3.4.2. Izvanmrežno učenje i učenje na mreži</w:t>
-            </w:r>
-            <w:r>
-              <w:rPr>
-                <w:noProof/>
-                <w:webHidden/>
+              <w:t>3.4.2</w:t>
+            </w:r>
+            <w:r>
+              <w:rPr>
+                <w:rFonts w:asciiTheme="minorHAnsi" w:eastAsiaTheme="minorEastAsia" w:hAnsiTheme="minorHAnsi"/>
+                <w:noProof/>
+                <w:sz w:val="22"/>
+                <w:lang w:val="en-US"/>
               </w:rPr>
               <w:tab/>
             </w:r>
             <w:r>
               <w:rPr>
+                <w:rStyle w:val="Hyperlink"/>
+                <w:noProof/>
+              </w:rPr>
+              <w:t>Izvan mrežno učenje i učenje na mreži</w:t>
+            </w:r>
+            <w:r>
+              <w:rPr>
+                <w:noProof/>
+                <w:webHidden/>
+              </w:rPr>
+              <w:tab/>
+            </w:r>
+            <w:r>
+              <w:rPr>
                 <w:noProof/>
                 <w:webHidden/>
               </w:rPr>
@@ -2364,7 +2511,7 @@
                 <w:noProof/>
                 <w:webHidden/>
               </w:rPr>
-              <w:instrText xml:space="preserve"> PAGEREF _Toc11235737 \h </w:instrText>
+              <w:instrText xml:space="preserve"> PAGEREF _Toc11506302 \h </w:instrText>
             </w:r>
             <w:r>
               <w:rPr>
@@ -2399,6 +2546,7 @@
           <w:pPr>
             <w:pStyle w:val="TOC3"/>
             <w:tabs>
+              <w:tab w:val="left" w:pos="1320"/>
               <w:tab w:val="right" w:leader="dot" w:pos="9020"/>
             </w:tabs>
             <w:rPr>
@@ -2408,23 +2556,39 @@
               <w:lang w:val="en-US"/>
             </w:rPr>
           </w:pPr>
-          <w:hyperlink w:anchor="_Toc11235738" w:history="1">
+          <w:hyperlink w:anchor="_Toc11506303" w:history="1">
             <w:r>
               <w:rPr>
                 <w:rStyle w:val="Hyperlink"/>
                 <w:noProof/>
               </w:rPr>
-              <w:t>3.4.3. Učenje na temelju primjera i učenje na temelju modela</w:t>
-            </w:r>
-            <w:r>
-              <w:rPr>
-                <w:noProof/>
-                <w:webHidden/>
+              <w:t>3.4.3</w:t>
+            </w:r>
+            <w:r>
+              <w:rPr>
+                <w:rFonts w:asciiTheme="minorHAnsi" w:eastAsiaTheme="minorEastAsia" w:hAnsiTheme="minorHAnsi"/>
+                <w:noProof/>
+                <w:sz w:val="22"/>
+                <w:lang w:val="en-US"/>
               </w:rPr>
               <w:tab/>
             </w:r>
             <w:r>
               <w:rPr>
+                <w:rStyle w:val="Hyperlink"/>
+                <w:noProof/>
+              </w:rPr>
+              <w:t>Učenje na temelju primjera i učenje na temelju modela</w:t>
+            </w:r>
+            <w:r>
+              <w:rPr>
+                <w:noProof/>
+                <w:webHidden/>
+              </w:rPr>
+              <w:tab/>
+            </w:r>
+            <w:r>
+              <w:rPr>
                 <w:noProof/>
                 <w:webHidden/>
               </w:rPr>
@@ -2435,7 +2599,7 @@
                 <w:noProof/>
                 <w:webHidden/>
               </w:rPr>
-              <w:instrText xml:space="preserve"> PAGEREF _Toc11235738 \h </w:instrText>
+              <w:instrText xml:space="preserve"> PAGEREF _Toc11506303 \h </w:instrText>
             </w:r>
             <w:r>
               <w:rPr>
@@ -2476,13 +2640,13 @@
               <w:lang w:val="en-US"/>
             </w:rPr>
           </w:pPr>
-          <w:hyperlink w:anchor="_Toc11235739" w:history="1">
+          <w:hyperlink w:anchor="_Toc11506304" w:history="1">
             <w:r>
               <w:rPr>
                 <w:rStyle w:val="Hyperlink"/>
                 <w:noProof/>
               </w:rPr>
-              <w:t>4.</w:t>
+              <w:t>4</w:t>
             </w:r>
             <w:r>
               <w:rPr>
@@ -2519,7 +2683,7 @@
                 <w:noProof/>
                 <w:webHidden/>
               </w:rPr>
-              <w:instrText xml:space="preserve"> PAGEREF _Toc11235739 \h </w:instrText>
+              <w:instrText xml:space="preserve"> PAGEREF _Toc11506304 \h </w:instrText>
             </w:r>
             <w:r>
               <w:rPr>
@@ -2554,6 +2718,7 @@
           <w:pPr>
             <w:pStyle w:val="TOC2"/>
             <w:tabs>
+              <w:tab w:val="left" w:pos="880"/>
               <w:tab w:val="right" w:leader="dot" w:pos="9020"/>
             </w:tabs>
             <w:rPr>
@@ -2563,23 +2728,39 @@
               <w:lang w:val="en-US"/>
             </w:rPr>
           </w:pPr>
-          <w:hyperlink w:anchor="_Toc11235740" w:history="1">
+          <w:hyperlink w:anchor="_Toc11506305" w:history="1">
             <w:r>
               <w:rPr>
                 <w:rStyle w:val="Hyperlink"/>
                 <w:noProof/>
               </w:rPr>
-              <w:t>4.1. Nešto</w:t>
-            </w:r>
-            <w:r>
-              <w:rPr>
-                <w:noProof/>
-                <w:webHidden/>
+              <w:t>4.1</w:t>
+            </w:r>
+            <w:r>
+              <w:rPr>
+                <w:rFonts w:asciiTheme="minorHAnsi" w:eastAsiaTheme="minorEastAsia" w:hAnsiTheme="minorHAnsi"/>
+                <w:noProof/>
+                <w:sz w:val="22"/>
+                <w:lang w:val="en-US"/>
               </w:rPr>
               <w:tab/>
             </w:r>
             <w:r>
               <w:rPr>
+                <w:rStyle w:val="Hyperlink"/>
+                <w:noProof/>
+              </w:rPr>
+              <w:t>Umjetna neuronska mreža (ANN)</w:t>
+            </w:r>
+            <w:r>
+              <w:rPr>
+                <w:noProof/>
+                <w:webHidden/>
+              </w:rPr>
+              <w:tab/>
+            </w:r>
+            <w:r>
+              <w:rPr>
                 <w:noProof/>
                 <w:webHidden/>
               </w:rPr>
@@ -2590,7 +2771,535 @@
                 <w:noProof/>
                 <w:webHidden/>
               </w:rPr>
-              <w:instrText xml:space="preserve"> PAGEREF _Toc11235740 \h </w:instrText>
+              <w:instrText xml:space="preserve"> PAGEREF _Toc11506305 \h </w:instrText>
+            </w:r>
+            <w:r>
+              <w:rPr>
+                <w:noProof/>
+                <w:webHidden/>
+              </w:rPr>
+            </w:r>
+            <w:r>
+              <w:rPr>
+                <w:noProof/>
+                <w:webHidden/>
+              </w:rPr>
+              <w:fldChar w:fldCharType="separate"/>
+            </w:r>
+            <w:r>
+              <w:rPr>
+                <w:noProof/>
+                <w:webHidden/>
+              </w:rPr>
+              <w:t>22</w:t>
+            </w:r>
+            <w:r>
+              <w:rPr>
+                <w:noProof/>
+                <w:webHidden/>
+              </w:rPr>
+              <w:fldChar w:fldCharType="end"/>
+            </w:r>
+          </w:hyperlink>
+        </w:p>
+        <w:p>
+          <w:pPr>
+            <w:pStyle w:val="TOC2"/>
+            <w:tabs>
+              <w:tab w:val="left" w:pos="880"/>
+              <w:tab w:val="right" w:leader="dot" w:pos="9020"/>
+            </w:tabs>
+            <w:rPr>
+              <w:rFonts w:asciiTheme="minorHAnsi" w:eastAsiaTheme="minorEastAsia" w:hAnsiTheme="minorHAnsi"/>
+              <w:noProof/>
+              <w:sz w:val="22"/>
+              <w:lang w:val="en-US"/>
+            </w:rPr>
+          </w:pPr>
+          <w:hyperlink w:anchor="_Toc11506306" w:history="1">
+            <w:r>
+              <w:rPr>
+                <w:rStyle w:val="Hyperlink"/>
+                <w:noProof/>
+              </w:rPr>
+              <w:t>4.2</w:t>
+            </w:r>
+            <w:r>
+              <w:rPr>
+                <w:rFonts w:asciiTheme="minorHAnsi" w:eastAsiaTheme="minorEastAsia" w:hAnsiTheme="minorHAnsi"/>
+                <w:noProof/>
+                <w:sz w:val="22"/>
+                <w:lang w:val="en-US"/>
+              </w:rPr>
+              <w:tab/>
+            </w:r>
+            <w:r>
+              <w:rPr>
+                <w:rStyle w:val="Hyperlink"/>
+                <w:noProof/>
+              </w:rPr>
+              <w:t>Perceptron</w:t>
+            </w:r>
+            <w:r>
+              <w:rPr>
+                <w:noProof/>
+                <w:webHidden/>
+              </w:rPr>
+              <w:tab/>
+            </w:r>
+            <w:r>
+              <w:rPr>
+                <w:noProof/>
+                <w:webHidden/>
+              </w:rPr>
+              <w:fldChar w:fldCharType="begin"/>
+            </w:r>
+            <w:r>
+              <w:rPr>
+                <w:noProof/>
+                <w:webHidden/>
+              </w:rPr>
+              <w:instrText xml:space="preserve"> PAGEREF _Toc11506306 \h </w:instrText>
+            </w:r>
+            <w:r>
+              <w:rPr>
+                <w:noProof/>
+                <w:webHidden/>
+              </w:rPr>
+            </w:r>
+            <w:r>
+              <w:rPr>
+                <w:noProof/>
+                <w:webHidden/>
+              </w:rPr>
+              <w:fldChar w:fldCharType="separate"/>
+            </w:r>
+            <w:r>
+              <w:rPr>
+                <w:noProof/>
+                <w:webHidden/>
+              </w:rPr>
+              <w:t>22</w:t>
+            </w:r>
+            <w:r>
+              <w:rPr>
+                <w:noProof/>
+                <w:webHidden/>
+              </w:rPr>
+              <w:fldChar w:fldCharType="end"/>
+            </w:r>
+          </w:hyperlink>
+        </w:p>
+        <w:p>
+          <w:pPr>
+            <w:pStyle w:val="TOC2"/>
+            <w:tabs>
+              <w:tab w:val="left" w:pos="880"/>
+              <w:tab w:val="right" w:leader="dot" w:pos="9020"/>
+            </w:tabs>
+            <w:rPr>
+              <w:rFonts w:asciiTheme="minorHAnsi" w:eastAsiaTheme="minorEastAsia" w:hAnsiTheme="minorHAnsi"/>
+              <w:noProof/>
+              <w:sz w:val="22"/>
+              <w:lang w:val="en-US"/>
+            </w:rPr>
+          </w:pPr>
+          <w:hyperlink w:anchor="_Toc11506307" w:history="1">
+            <w:r>
+              <w:rPr>
+                <w:rStyle w:val="Hyperlink"/>
+                <w:noProof/>
+              </w:rPr>
+              <w:t>4.3</w:t>
+            </w:r>
+            <w:r>
+              <w:rPr>
+                <w:rFonts w:asciiTheme="minorHAnsi" w:eastAsiaTheme="minorEastAsia" w:hAnsiTheme="minorHAnsi"/>
+                <w:noProof/>
+                <w:sz w:val="22"/>
+                <w:lang w:val="en-US"/>
+              </w:rPr>
+              <w:tab/>
+            </w:r>
+            <w:r>
+              <w:rPr>
+                <w:rStyle w:val="Hyperlink"/>
+                <w:noProof/>
+              </w:rPr>
+              <w:t>Aktivacijska funkcija</w:t>
+            </w:r>
+            <w:r>
+              <w:rPr>
+                <w:noProof/>
+                <w:webHidden/>
+              </w:rPr>
+              <w:tab/>
+            </w:r>
+            <w:r>
+              <w:rPr>
+                <w:noProof/>
+                <w:webHidden/>
+              </w:rPr>
+              <w:fldChar w:fldCharType="begin"/>
+            </w:r>
+            <w:r>
+              <w:rPr>
+                <w:noProof/>
+                <w:webHidden/>
+              </w:rPr>
+              <w:instrText xml:space="preserve"> PAGEREF _Toc11506307 \h </w:instrText>
+            </w:r>
+            <w:r>
+              <w:rPr>
+                <w:noProof/>
+                <w:webHidden/>
+              </w:rPr>
+            </w:r>
+            <w:r>
+              <w:rPr>
+                <w:noProof/>
+                <w:webHidden/>
+              </w:rPr>
+              <w:fldChar w:fldCharType="separate"/>
+            </w:r>
+            <w:r>
+              <w:rPr>
+                <w:noProof/>
+                <w:webHidden/>
+              </w:rPr>
+              <w:t>22</w:t>
+            </w:r>
+            <w:r>
+              <w:rPr>
+                <w:noProof/>
+                <w:webHidden/>
+              </w:rPr>
+              <w:fldChar w:fldCharType="end"/>
+            </w:r>
+          </w:hyperlink>
+        </w:p>
+        <w:p>
+          <w:pPr>
+            <w:pStyle w:val="TOC2"/>
+            <w:tabs>
+              <w:tab w:val="left" w:pos="880"/>
+              <w:tab w:val="right" w:leader="dot" w:pos="9020"/>
+            </w:tabs>
+            <w:rPr>
+              <w:rFonts w:asciiTheme="minorHAnsi" w:eastAsiaTheme="minorEastAsia" w:hAnsiTheme="minorHAnsi"/>
+              <w:noProof/>
+              <w:sz w:val="22"/>
+              <w:lang w:val="en-US"/>
+            </w:rPr>
+          </w:pPr>
+          <w:hyperlink w:anchor="_Toc11506308" w:history="1">
+            <w:r>
+              <w:rPr>
+                <w:rStyle w:val="Hyperlink"/>
+                <w:noProof/>
+              </w:rPr>
+              <w:t>4.4</w:t>
+            </w:r>
+            <w:r>
+              <w:rPr>
+                <w:rFonts w:asciiTheme="minorHAnsi" w:eastAsiaTheme="minorEastAsia" w:hAnsiTheme="minorHAnsi"/>
+                <w:noProof/>
+                <w:sz w:val="22"/>
+                <w:lang w:val="en-US"/>
+              </w:rPr>
+              <w:tab/>
+            </w:r>
+            <w:r>
+              <w:rPr>
+                <w:rStyle w:val="Hyperlink"/>
+                <w:noProof/>
+              </w:rPr>
+              <w:t>Optimizacijska funkcija</w:t>
+            </w:r>
+            <w:r>
+              <w:rPr>
+                <w:noProof/>
+                <w:webHidden/>
+              </w:rPr>
+              <w:tab/>
+            </w:r>
+            <w:r>
+              <w:rPr>
+                <w:noProof/>
+                <w:webHidden/>
+              </w:rPr>
+              <w:fldChar w:fldCharType="begin"/>
+            </w:r>
+            <w:r>
+              <w:rPr>
+                <w:noProof/>
+                <w:webHidden/>
+              </w:rPr>
+              <w:instrText xml:space="preserve"> PAGEREF _Toc11506308 \h </w:instrText>
+            </w:r>
+            <w:r>
+              <w:rPr>
+                <w:noProof/>
+                <w:webHidden/>
+              </w:rPr>
+            </w:r>
+            <w:r>
+              <w:rPr>
+                <w:noProof/>
+                <w:webHidden/>
+              </w:rPr>
+              <w:fldChar w:fldCharType="separate"/>
+            </w:r>
+            <w:r>
+              <w:rPr>
+                <w:noProof/>
+                <w:webHidden/>
+              </w:rPr>
+              <w:t>22</w:t>
+            </w:r>
+            <w:r>
+              <w:rPr>
+                <w:noProof/>
+                <w:webHidden/>
+              </w:rPr>
+              <w:fldChar w:fldCharType="end"/>
+            </w:r>
+          </w:hyperlink>
+        </w:p>
+        <w:p>
+          <w:pPr>
+            <w:pStyle w:val="TOC2"/>
+            <w:tabs>
+              <w:tab w:val="left" w:pos="880"/>
+              <w:tab w:val="right" w:leader="dot" w:pos="9020"/>
+            </w:tabs>
+            <w:rPr>
+              <w:rFonts w:asciiTheme="minorHAnsi" w:eastAsiaTheme="minorEastAsia" w:hAnsiTheme="minorHAnsi"/>
+              <w:noProof/>
+              <w:sz w:val="22"/>
+              <w:lang w:val="en-US"/>
+            </w:rPr>
+          </w:pPr>
+          <w:hyperlink w:anchor="_Toc11506309" w:history="1">
+            <w:r>
+              <w:rPr>
+                <w:rStyle w:val="Hyperlink"/>
+                <w:noProof/>
+              </w:rPr>
+              <w:t>4.5</w:t>
+            </w:r>
+            <w:r>
+              <w:rPr>
+                <w:rFonts w:asciiTheme="minorHAnsi" w:eastAsiaTheme="minorEastAsia" w:hAnsiTheme="minorHAnsi"/>
+                <w:noProof/>
+                <w:sz w:val="22"/>
+                <w:lang w:val="en-US"/>
+              </w:rPr>
+              <w:tab/>
+            </w:r>
+            <w:r>
+              <w:rPr>
+                <w:rStyle w:val="Hyperlink"/>
+                <w:noProof/>
+              </w:rPr>
+              <w:t>Gubitak i funkcija gubitka</w:t>
+            </w:r>
+            <w:r>
+              <w:rPr>
+                <w:noProof/>
+                <w:webHidden/>
+              </w:rPr>
+              <w:tab/>
+            </w:r>
+            <w:r>
+              <w:rPr>
+                <w:noProof/>
+                <w:webHidden/>
+              </w:rPr>
+              <w:fldChar w:fldCharType="begin"/>
+            </w:r>
+            <w:r>
+              <w:rPr>
+                <w:noProof/>
+                <w:webHidden/>
+              </w:rPr>
+              <w:instrText xml:space="preserve"> PAGEREF _Toc11506309 \h </w:instrText>
+            </w:r>
+            <w:r>
+              <w:rPr>
+                <w:noProof/>
+                <w:webHidden/>
+              </w:rPr>
+            </w:r>
+            <w:r>
+              <w:rPr>
+                <w:noProof/>
+                <w:webHidden/>
+              </w:rPr>
+              <w:fldChar w:fldCharType="separate"/>
+            </w:r>
+            <w:r>
+              <w:rPr>
+                <w:noProof/>
+                <w:webHidden/>
+              </w:rPr>
+              <w:t>22</w:t>
+            </w:r>
+            <w:r>
+              <w:rPr>
+                <w:noProof/>
+                <w:webHidden/>
+              </w:rPr>
+              <w:fldChar w:fldCharType="end"/>
+            </w:r>
+          </w:hyperlink>
+        </w:p>
+        <w:p>
+          <w:pPr>
+            <w:pStyle w:val="TOC2"/>
+            <w:tabs>
+              <w:tab w:val="left" w:pos="880"/>
+              <w:tab w:val="right" w:leader="dot" w:pos="9020"/>
+            </w:tabs>
+            <w:rPr>
+              <w:rFonts w:asciiTheme="minorHAnsi" w:eastAsiaTheme="minorEastAsia" w:hAnsiTheme="minorHAnsi"/>
+              <w:noProof/>
+              <w:sz w:val="22"/>
+              <w:lang w:val="en-US"/>
+            </w:rPr>
+          </w:pPr>
+          <w:hyperlink w:anchor="_Toc11506310" w:history="1">
+            <w:r>
+              <w:rPr>
+                <w:rStyle w:val="Hyperlink"/>
+                <w:noProof/>
+              </w:rPr>
+              <w:t>4.6</w:t>
+            </w:r>
+            <w:r>
+              <w:rPr>
+                <w:rFonts w:asciiTheme="minorHAnsi" w:eastAsiaTheme="minorEastAsia" w:hAnsiTheme="minorHAnsi"/>
+                <w:noProof/>
+                <w:sz w:val="22"/>
+                <w:lang w:val="en-US"/>
+              </w:rPr>
+              <w:tab/>
+            </w:r>
+            <w:r>
+              <w:rPr>
+                <w:rStyle w:val="Hyperlink"/>
+                <w:noProof/>
+              </w:rPr>
+              <w:t>Pretreniranje i podtreniranje</w:t>
+            </w:r>
+            <w:r>
+              <w:rPr>
+                <w:noProof/>
+                <w:webHidden/>
+              </w:rPr>
+              <w:tab/>
+            </w:r>
+            <w:r>
+              <w:rPr>
+                <w:noProof/>
+                <w:webHidden/>
+              </w:rPr>
+              <w:fldChar w:fldCharType="begin"/>
+            </w:r>
+            <w:r>
+              <w:rPr>
+                <w:noProof/>
+                <w:webHidden/>
+              </w:rPr>
+              <w:instrText xml:space="preserve"> PAGEREF _Toc11506310 \h </w:instrText>
+            </w:r>
+            <w:r>
+              <w:rPr>
+                <w:noProof/>
+                <w:webHidden/>
+              </w:rPr>
+            </w:r>
+            <w:r>
+              <w:rPr>
+                <w:noProof/>
+                <w:webHidden/>
+              </w:rPr>
+              <w:fldChar w:fldCharType="separate"/>
+            </w:r>
+            <w:r>
+              <w:rPr>
+                <w:noProof/>
+                <w:webHidden/>
+              </w:rPr>
+              <w:t>22</w:t>
+            </w:r>
+            <w:r>
+              <w:rPr>
+                <w:noProof/>
+                <w:webHidden/>
+              </w:rPr>
+              <w:fldChar w:fldCharType="end"/>
+            </w:r>
+          </w:hyperlink>
+        </w:p>
+        <w:p>
+          <w:pPr>
+            <w:pStyle w:val="TOC2"/>
+            <w:tabs>
+              <w:tab w:val="left" w:pos="880"/>
+              <w:tab w:val="right" w:leader="dot" w:pos="9020"/>
+            </w:tabs>
+            <w:rPr>
+              <w:rFonts w:asciiTheme="minorHAnsi" w:eastAsiaTheme="minorEastAsia" w:hAnsiTheme="minorHAnsi"/>
+              <w:noProof/>
+              <w:sz w:val="22"/>
+              <w:lang w:val="en-US"/>
+            </w:rPr>
+          </w:pPr>
+          <w:hyperlink w:anchor="_Toc11506311" w:history="1">
+            <w:r>
+              <w:rPr>
+                <w:rStyle w:val="Hyperlink"/>
+                <w:noProof/>
+              </w:rPr>
+              <w:t>4.7</w:t>
+            </w:r>
+            <w:r>
+              <w:rPr>
+                <w:rFonts w:asciiTheme="minorHAnsi" w:eastAsiaTheme="minorEastAsia" w:hAnsiTheme="minorHAnsi"/>
+                <w:noProof/>
+                <w:sz w:val="22"/>
+                <w:lang w:val="en-US"/>
+              </w:rPr>
+              <w:tab/>
+            </w:r>
+            <w:r>
+              <w:rPr>
+                <w:rStyle w:val="Hyperlink"/>
+                <w:noProof/>
+              </w:rPr>
+              <w:t>Regularizacija</w:t>
+            </w:r>
+            <w:r>
+              <w:rPr>
+                <w:noProof/>
+                <w:webHidden/>
+              </w:rPr>
+              <w:tab/>
+            </w:r>
+            <w:r>
+              <w:rPr>
+                <w:noProof/>
+                <w:webHidden/>
+              </w:rPr>
+              <w:fldChar w:fldCharType="begin"/>
+            </w:r>
+            <w:r>
+              <w:rPr>
+                <w:noProof/>
+                <w:webHidden/>
+              </w:rPr>
+              <w:instrText xml:space="preserve"> PAGEREF _Toc11506311 \h </w:instrText>
             </w:r>
             <w:r>
               <w:rPr>
@@ -2631,13 +3340,13 @@
               <w:lang w:val="en-US"/>
             </w:rPr>
           </w:pPr>
-          <w:hyperlink w:anchor="_Toc11235741" w:history="1">
+          <w:hyperlink w:anchor="_Toc11506312" w:history="1">
             <w:r>
               <w:rPr>
                 <w:rStyle w:val="Hyperlink"/>
                 <w:noProof/>
               </w:rPr>
-              <w:t>5.</w:t>
+              <w:t>5</w:t>
             </w:r>
             <w:r>
               <w:rPr>
@@ -2674,7 +3383,7 @@
                 <w:noProof/>
                 <w:webHidden/>
               </w:rPr>
-              <w:instrText xml:space="preserve"> PAGEREF _Toc11235741 \h </w:instrText>
+              <w:instrText xml:space="preserve"> PAGEREF _Toc11506312 \h </w:instrText>
             </w:r>
             <w:r>
               <w:rPr>
@@ -2709,6 +3418,7 @@
           <w:pPr>
             <w:pStyle w:val="TOC2"/>
             <w:tabs>
+              <w:tab w:val="left" w:pos="880"/>
               <w:tab w:val="right" w:leader="dot" w:pos="9020"/>
             </w:tabs>
             <w:rPr>
@@ -2718,23 +3428,39 @@
               <w:lang w:val="en-US"/>
             </w:rPr>
           </w:pPr>
-          <w:hyperlink w:anchor="_Toc11235742" w:history="1">
+          <w:hyperlink w:anchor="_Toc11506313" w:history="1">
             <w:r>
               <w:rPr>
                 <w:rStyle w:val="Hyperlink"/>
                 <w:noProof/>
               </w:rPr>
-              <w:t>5.1. Nešto...</w:t>
-            </w:r>
-            <w:r>
-              <w:rPr>
-                <w:noProof/>
-                <w:webHidden/>
+              <w:t>5.1</w:t>
+            </w:r>
+            <w:r>
+              <w:rPr>
+                <w:rFonts w:asciiTheme="minorHAnsi" w:eastAsiaTheme="minorEastAsia" w:hAnsiTheme="minorHAnsi"/>
+                <w:noProof/>
+                <w:sz w:val="22"/>
+                <w:lang w:val="en-US"/>
               </w:rPr>
               <w:tab/>
             </w:r>
             <w:r>
               <w:rPr>
+                <w:rStyle w:val="Hyperlink"/>
+                <w:noProof/>
+              </w:rPr>
+              <w:t>Nešto...</w:t>
+            </w:r>
+            <w:r>
+              <w:rPr>
+                <w:noProof/>
+                <w:webHidden/>
+              </w:rPr>
+              <w:tab/>
+            </w:r>
+            <w:r>
+              <w:rPr>
                 <w:noProof/>
                 <w:webHidden/>
               </w:rPr>
@@ -2745,7 +3471,7 @@
                 <w:noProof/>
                 <w:webHidden/>
               </w:rPr>
-              <w:instrText xml:space="preserve"> PAGEREF _Toc11235742 \h </w:instrText>
+              <w:instrText xml:space="preserve"> PAGEREF _Toc11506313 \h </w:instrText>
             </w:r>
             <w:r>
               <w:rPr>
@@ -2786,12 +3512,28 @@
               <w:lang w:val="en-US"/>
             </w:rPr>
           </w:pPr>
-          <w:hyperlink w:anchor="_Toc11235743" w:history="1">
+          <w:hyperlink w:anchor="_Toc11506314" w:history="1">
             <w:r>
               <w:rPr>
                 <w:rStyle w:val="Hyperlink"/>
                 <w:noProof/>
               </w:rPr>
+              <w:t>6</w:t>
+            </w:r>
+            <w:r>
+              <w:rPr>
+                <w:rFonts w:asciiTheme="minorHAnsi" w:eastAsiaTheme="minorEastAsia" w:hAnsiTheme="minorHAnsi"/>
+                <w:noProof/>
+                <w:sz w:val="22"/>
+                <w:lang w:val="en-US"/>
+              </w:rPr>
+              <w:tab/>
+            </w:r>
+            <w:r>
+              <w:rPr>
+                <w:rStyle w:val="Hyperlink"/>
+                <w:noProof/>
+              </w:rPr>
               <w:t>LITERATURA</w:t>
             </w:r>
             <w:r>
@@ -2813,7 +3555,7 @@
                 <w:noProof/>
                 <w:webHidden/>
               </w:rPr>
-              <w:instrText xml:space="preserve"> PAGEREF _Toc11235743 \h </w:instrText>
+              <w:instrText xml:space="preserve"> PAGEREF _Toc11506314 \h </w:instrText>
             </w:r>
             <w:r>
               <w:rPr>
@@ -2854,12 +3596,28 @@
               <w:lang w:val="en-US"/>
             </w:rPr>
           </w:pPr>
-          <w:hyperlink w:anchor="_Toc11235744" w:history="1">
+          <w:hyperlink w:anchor="_Toc11506315" w:history="1">
             <w:r>
               <w:rPr>
                 <w:rStyle w:val="Hyperlink"/>
                 <w:noProof/>
               </w:rPr>
+              <w:t>7</w:t>
+            </w:r>
+            <w:r>
+              <w:rPr>
+                <w:rFonts w:asciiTheme="minorHAnsi" w:eastAsiaTheme="minorEastAsia" w:hAnsiTheme="minorHAnsi"/>
+                <w:noProof/>
+                <w:sz w:val="22"/>
+                <w:lang w:val="en-US"/>
+              </w:rPr>
+              <w:tab/>
+            </w:r>
+            <w:r>
+              <w:rPr>
+                <w:rStyle w:val="Hyperlink"/>
+                <w:noProof/>
+              </w:rPr>
               <w:t>POPIS SLIKA</w:t>
             </w:r>
             <w:r>
@@ -2881,7 +3639,7 @@
                 <w:noProof/>
                 <w:webHidden/>
               </w:rPr>
-              <w:instrText xml:space="preserve"> PAGEREF _Toc11235744 \h </w:instrText>
+              <w:instrText xml:space="preserve"> PAGEREF _Toc11506315 \h </w:instrText>
             </w:r>
             <w:r>
               <w:rPr>
@@ -2922,12 +3680,28 @@
               <w:lang w:val="en-US"/>
             </w:rPr>
           </w:pPr>
-          <w:hyperlink w:anchor="_Toc11235745" w:history="1">
+          <w:hyperlink w:anchor="_Toc11506316" w:history="1">
             <w:r>
               <w:rPr>
                 <w:rStyle w:val="Hyperlink"/>
                 <w:noProof/>
               </w:rPr>
+              <w:t>8</w:t>
+            </w:r>
+            <w:r>
+              <w:rPr>
+                <w:rFonts w:asciiTheme="minorHAnsi" w:eastAsiaTheme="minorEastAsia" w:hAnsiTheme="minorHAnsi"/>
+                <w:noProof/>
+                <w:sz w:val="22"/>
+                <w:lang w:val="en-US"/>
+              </w:rPr>
+              <w:tab/>
+            </w:r>
+            <w:r>
+              <w:rPr>
+                <w:rStyle w:val="Hyperlink"/>
+                <w:noProof/>
+              </w:rPr>
               <w:t>POPIS OZNAKA I KRATICA</w:t>
             </w:r>
             <w:r>
@@ -2949,7 +3723,7 @@
                 <w:noProof/>
                 <w:webHidden/>
               </w:rPr>
-              <w:instrText xml:space="preserve"> PAGEREF _Toc11235745 \h </w:instrText>
+              <w:instrText xml:space="preserve"> PAGEREF _Toc11506316 \h </w:instrText>
             </w:r>
             <w:r>
               <w:rPr>
@@ -2990,12 +3764,28 @@
               <w:lang w:val="en-US"/>
             </w:rPr>
           </w:pPr>
-          <w:hyperlink w:anchor="_Toc11235746" w:history="1">
+          <w:hyperlink w:anchor="_Toc11506317" w:history="1">
             <w:r>
               <w:rPr>
                 <w:rStyle w:val="Hyperlink"/>
                 <w:noProof/>
               </w:rPr>
+              <w:t>9</w:t>
+            </w:r>
+            <w:r>
+              <w:rPr>
+                <w:rFonts w:asciiTheme="minorHAnsi" w:eastAsiaTheme="minorEastAsia" w:hAnsiTheme="minorHAnsi"/>
+                <w:noProof/>
+                <w:sz w:val="22"/>
+                <w:lang w:val="en-US"/>
+              </w:rPr>
+              <w:tab/>
+            </w:r>
+            <w:r>
+              <w:rPr>
+                <w:rStyle w:val="Hyperlink"/>
+                <w:noProof/>
+              </w:rPr>
               <w:t>SAŽETAK</w:t>
             </w:r>
             <w:r>
@@ -3017,7 +3807,7 @@
                 <w:noProof/>
                 <w:webHidden/>
               </w:rPr>
-              <w:instrText xml:space="preserve"> PAGEREF _Toc11235746 \h </w:instrText>
+              <w:instrText xml:space="preserve"> PAGEREF _Toc11506317 \h </w:instrText>
             </w:r>
             <w:r>
               <w:rPr>
@@ -3058,12 +3848,28 @@
               <w:lang w:val="en-US"/>
             </w:rPr>
           </w:pPr>
-          <w:hyperlink w:anchor="_Toc11235747" w:history="1">
+          <w:hyperlink w:anchor="_Toc11506318" w:history="1">
             <w:r>
               <w:rPr>
                 <w:rStyle w:val="Hyperlink"/>
                 <w:noProof/>
               </w:rPr>
+              <w:t>10</w:t>
+            </w:r>
+            <w:r>
+              <w:rPr>
+                <w:rFonts w:asciiTheme="minorHAnsi" w:eastAsiaTheme="minorEastAsia" w:hAnsiTheme="minorHAnsi"/>
+                <w:noProof/>
+                <w:sz w:val="22"/>
+                <w:lang w:val="en-US"/>
+              </w:rPr>
+              <w:tab/>
+            </w:r>
+            <w:r>
+              <w:rPr>
+                <w:rStyle w:val="Hyperlink"/>
+                <w:noProof/>
+              </w:rPr>
               <w:t>KLJUČNE RIJEČI</w:t>
             </w:r>
             <w:r>
@@ -3085,7 +3891,7 @@
                 <w:noProof/>
                 <w:webHidden/>
               </w:rPr>
-              <w:instrText xml:space="preserve"> PAGEREF _Toc11235747 \h </w:instrText>
+              <w:instrText xml:space="preserve"> PAGEREF _Toc11506318 \h </w:instrText>
             </w:r>
             <w:r>
               <w:rPr>
@@ -3126,12 +3932,28 @@
               <w:lang w:val="en-US"/>
             </w:rPr>
           </w:pPr>
-          <w:hyperlink w:anchor="_Toc11235748" w:history="1">
+          <w:hyperlink w:anchor="_Toc11506319" w:history="1">
             <w:r>
               <w:rPr>
                 <w:rStyle w:val="Hyperlink"/>
                 <w:noProof/>
               </w:rPr>
+              <w:t>11</w:t>
+            </w:r>
+            <w:r>
+              <w:rPr>
+                <w:rFonts w:asciiTheme="minorHAnsi" w:eastAsiaTheme="minorEastAsia" w:hAnsiTheme="minorHAnsi"/>
+                <w:noProof/>
+                <w:sz w:val="22"/>
+                <w:lang w:val="en-US"/>
+              </w:rPr>
+              <w:tab/>
+            </w:r>
+            <w:r>
+              <w:rPr>
+                <w:rStyle w:val="Hyperlink"/>
+                <w:noProof/>
+              </w:rPr>
               <w:t>TITLE</w:t>
             </w:r>
             <w:r>
@@ -3153,7 +3975,7 @@
                 <w:noProof/>
                 <w:webHidden/>
               </w:rPr>
-              <w:instrText xml:space="preserve"> PAGEREF _Toc11235748 \h </w:instrText>
+              <w:instrText xml:space="preserve"> PAGEREF _Toc11506319 \h </w:instrText>
             </w:r>
             <w:r>
               <w:rPr>
@@ -3194,12 +4016,28 @@
               <w:lang w:val="en-US"/>
             </w:rPr>
           </w:pPr>
-          <w:hyperlink w:anchor="_Toc11235749" w:history="1">
+          <w:hyperlink w:anchor="_Toc11506320" w:history="1">
             <w:r>
               <w:rPr>
                 <w:rStyle w:val="Hyperlink"/>
                 <w:noProof/>
               </w:rPr>
+              <w:t>12</w:t>
+            </w:r>
+            <w:r>
+              <w:rPr>
+                <w:rFonts w:asciiTheme="minorHAnsi" w:eastAsiaTheme="minorEastAsia" w:hAnsiTheme="minorHAnsi"/>
+                <w:noProof/>
+                <w:sz w:val="22"/>
+                <w:lang w:val="en-US"/>
+              </w:rPr>
+              <w:tab/>
+            </w:r>
+            <w:r>
+              <w:rPr>
+                <w:rStyle w:val="Hyperlink"/>
+                <w:noProof/>
+              </w:rPr>
               <w:t>SUMMARY</w:t>
             </w:r>
             <w:r>
@@ -3221,7 +4059,7 @@
                 <w:noProof/>
                 <w:webHidden/>
               </w:rPr>
-              <w:instrText xml:space="preserve"> PAGEREF _Toc11235749 \h </w:instrText>
+              <w:instrText xml:space="preserve"> PAGEREF _Toc11506320 \h </w:instrText>
             </w:r>
             <w:r>
               <w:rPr>
@@ -3262,12 +4100,28 @@
               <w:lang w:val="en-US"/>
             </w:rPr>
           </w:pPr>
-          <w:hyperlink w:anchor="_Toc11235750" w:history="1">
+          <w:hyperlink w:anchor="_Toc11506321" w:history="1">
             <w:r>
               <w:rPr>
                 <w:rStyle w:val="Hyperlink"/>
                 <w:noProof/>
               </w:rPr>
+              <w:t>13</w:t>
+            </w:r>
+            <w:r>
+              <w:rPr>
+                <w:rFonts w:asciiTheme="minorHAnsi" w:eastAsiaTheme="minorEastAsia" w:hAnsiTheme="minorHAnsi"/>
+                <w:noProof/>
+                <w:sz w:val="22"/>
+                <w:lang w:val="en-US"/>
+              </w:rPr>
+              <w:tab/>
+            </w:r>
+            <w:r>
+              <w:rPr>
+                <w:rStyle w:val="Hyperlink"/>
+                <w:noProof/>
+              </w:rPr>
               <w:t>KEYWORDS</w:t>
             </w:r>
             <w:r>
@@ -3289,7 +4143,7 @@
                 <w:noProof/>
                 <w:webHidden/>
               </w:rPr>
-              <w:instrText xml:space="preserve"> PAGEREF _Toc11235750 \h </w:instrText>
+              <w:instrText xml:space="preserve"> PAGEREF _Toc11506321 \h </w:instrText>
             </w:r>
             <w:r>
               <w:rPr>
@@ -3361,7 +4215,7 @@
       <w:pPr>
         <w:pStyle w:val="Heading1"/>
       </w:pPr>
-      <w:bookmarkStart w:id="0" w:name="_Toc11235726"/>
+      <w:bookmarkStart w:id="0" w:name="_Toc11506291"/>
       <w:r>
         <w:lastRenderedPageBreak/>
         <w:t>U</w:t>
@@ -3389,7 +4243,7 @@
       <w:pPr>
         <w:pStyle w:val="Heading1"/>
       </w:pPr>
-      <w:bookmarkStart w:id="1" w:name="_Toc11235727"/>
+      <w:bookmarkStart w:id="1" w:name="_Toc11506292"/>
       <w:r>
         <w:lastRenderedPageBreak/>
         <w:t>MULTIMEDIJSKI SUSTAVI</w:t>
@@ -3405,10 +4259,7 @@
       <w:pPr>
         <w:pStyle w:val="Heading2"/>
       </w:pPr>
-      <w:bookmarkStart w:id="2" w:name="_Toc11235728"/>
-      <w:r>
-        <w:t xml:space="preserve">2.1. </w:t>
-      </w:r>
+      <w:bookmarkStart w:id="2" w:name="_Toc11506293"/>
       <w:r>
         <w:t>Uvod u multimediju</w:t>
       </w:r>
@@ -3908,9 +4759,9 @@
       <w:pPr>
         <w:pStyle w:val="Heading2"/>
       </w:pPr>
-      <w:bookmarkStart w:id="3" w:name="_Toc11235729"/>
-      <w:r>
-        <w:t>2.2. Slika</w:t>
+      <w:bookmarkStart w:id="3" w:name="_Toc11506294"/>
+      <w:r>
+        <w:t>Slika</w:t>
       </w:r>
       <w:bookmarkEnd w:id="3"/>
     </w:p>
@@ -4775,10 +5626,10 @@
       <w:pPr>
         <w:pStyle w:val="Heading2"/>
       </w:pPr>
-      <w:bookmarkStart w:id="6" w:name="_Toc11235730"/>
+      <w:bookmarkStart w:id="6" w:name="_Toc11506295"/>
       <w:r>
         <w:lastRenderedPageBreak/>
-        <w:t>2.3. Video signal</w:t>
+        <w:t>Video signal</w:t>
       </w:r>
       <w:bookmarkEnd w:id="6"/>
     </w:p>
@@ -5119,7 +5970,7 @@
       <w:pPr>
         <w:pStyle w:val="Heading1"/>
       </w:pPr>
-      <w:bookmarkStart w:id="7" w:name="_Toc11235731"/>
+      <w:bookmarkStart w:id="7" w:name="_Toc11506296"/>
       <w:r>
         <w:lastRenderedPageBreak/>
         <w:t>UMJETNA INTELIGENCIJA</w:t>
@@ -5129,18 +5980,20 @@
     <w:p>
       <w:pPr>
         <w:pStyle w:val="Heading2"/>
+        <w:numPr>
+          <w:ilvl w:val="0"/>
+          <w:numId w:val="0"/>
+        </w:numPr>
+        <w:ind w:left="576" w:hanging="576"/>
       </w:pPr>
     </w:p>
     <w:p>
       <w:pPr>
         <w:pStyle w:val="Heading2"/>
       </w:pPr>
-      <w:bookmarkStart w:id="8" w:name="_Toc11235732"/>
-      <w:r>
-        <w:t>3.1.</w:t>
-      </w:r>
-      <w:r>
-        <w:t xml:space="preserve"> I</w:t>
+      <w:bookmarkStart w:id="8" w:name="_Toc11506297"/>
+      <w:r>
+        <w:t>I</w:t>
       </w:r>
       <w:r>
         <w:t>nteligencij</w:t>
@@ -5153,6 +6006,10 @@
     <w:p>
       <w:pPr>
         <w:pStyle w:val="Heading2"/>
+        <w:numPr>
+          <w:ilvl w:val="0"/>
+          <w:numId w:val="0"/>
+        </w:numPr>
       </w:pPr>
     </w:p>
     <w:p>
@@ -5559,10 +6416,7 @@
       <w:pPr>
         <w:pStyle w:val="Heading2"/>
       </w:pPr>
-      <w:bookmarkStart w:id="9" w:name="_Toc11235733"/>
-      <w:r>
-        <w:t xml:space="preserve">3.2. </w:t>
-      </w:r>
+      <w:bookmarkStart w:id="9" w:name="_Toc11506298"/>
       <w:r>
         <w:t>Povijest i razvoj</w:t>
       </w:r>
@@ -6214,9 +7068,9 @@
       <w:pPr>
         <w:pStyle w:val="Heading2"/>
       </w:pPr>
-      <w:bookmarkStart w:id="10" w:name="_Toc11235734"/>
-      <w:r>
-        <w:t>3.3. Problematika i primjena umjetne inteligencije</w:t>
+      <w:bookmarkStart w:id="10" w:name="_Toc11506299"/>
+      <w:r>
+        <w:t>Problematika i primjena umjetne inteligencije</w:t>
       </w:r>
       <w:bookmarkEnd w:id="10"/>
     </w:p>
@@ -6647,13 +7501,10 @@
       <w:pPr>
         <w:pStyle w:val="Heading2"/>
       </w:pPr>
-      <w:bookmarkStart w:id="11" w:name="_Toc11235735"/>
+      <w:bookmarkStart w:id="11" w:name="_Toc11506300"/>
       <w:r>
         <w:lastRenderedPageBreak/>
-        <w:t>3.4</w:t>
-      </w:r>
-      <w:r>
-        <w:t>. Strojno učenje</w:t>
+        <w:t>Strojno učenje</w:t>
       </w:r>
       <w:bookmarkEnd w:id="11"/>
     </w:p>
@@ -7002,13 +7853,7 @@
         <w:pStyle w:val="Heading3"/>
         <w:spacing w:line="360" w:lineRule="auto"/>
       </w:pPr>
-      <w:bookmarkStart w:id="13" w:name="_Toc11235736"/>
-      <w:r>
-        <w:t>3.4</w:t>
-      </w:r>
-      <w:r>
-        <w:t xml:space="preserve">.1. </w:t>
-      </w:r>
+      <w:bookmarkStart w:id="13" w:name="_Toc11506301"/>
       <w:r>
         <w:t>Učenje s obzirom</w:t>
       </w:r>
@@ -8113,13 +8958,7 @@
         <w:spacing w:line="360" w:lineRule="auto"/>
         <w:jc w:val="both"/>
       </w:pPr>
-      <w:bookmarkStart w:id="15" w:name="_Toc11235737"/>
-      <w:r>
-        <w:t>3.4</w:t>
-      </w:r>
-      <w:r>
-        <w:t xml:space="preserve">.2. </w:t>
-      </w:r>
+      <w:bookmarkStart w:id="15" w:name="_Toc11506302"/>
       <w:r>
         <w:t>Izvan mrežno</w:t>
       </w:r>
@@ -8476,12 +9315,7 @@
       </w:r>
       <w:proofErr w:type="spellStart"/>
       <w:r>
-        <w:t>davaju</w:t>
-      </w:r>
-      <w:bookmarkStart w:id="17" w:name="_GoBack"/>
-      <w:bookmarkEnd w:id="17"/>
-      <w:r>
-        <w:t>ćim</w:t>
+        <w:t>davajućim</w:t>
       </w:r>
       <w:proofErr w:type="spellEnd"/>
       <w:r>
@@ -8589,7 +9423,7 @@
           <w:sz w:val="36"/>
         </w:rPr>
       </w:pPr>
-      <w:bookmarkStart w:id="18" w:name="_Toc11237592"/>
+      <w:bookmarkStart w:id="17" w:name="_Toc11237592"/>
       <w:r>
         <w:rPr>
           <w:color w:val="000000" w:themeColor="text1"/>
@@ -8683,42 +9517,36 @@
         </w:rPr>
         <w:t>. Učenje na mreži</w:t>
       </w:r>
+      <w:bookmarkEnd w:id="17"/>
+    </w:p>
+    <w:p>
+      <w:pPr>
+        <w:spacing w:line="360" w:lineRule="auto"/>
+        <w:jc w:val="both"/>
+      </w:pPr>
+    </w:p>
+    <w:p>
+      <w:pPr>
+        <w:pStyle w:val="Heading3"/>
+        <w:spacing w:line="360" w:lineRule="auto"/>
+      </w:pPr>
+      <w:bookmarkStart w:id="18" w:name="_Toc11506303"/>
+      <w:r>
+        <w:t>Učenje na temelju</w:t>
+      </w:r>
+      <w:r>
+        <w:t xml:space="preserve"> primjera</w:t>
+      </w:r>
+      <w:r>
+        <w:t xml:space="preserve"> i učenje</w:t>
+      </w:r>
+      <w:r>
+        <w:t xml:space="preserve"> na temelju model</w:t>
+      </w:r>
+      <w:r>
+        <w:t>a</w:t>
+      </w:r>
       <w:bookmarkEnd w:id="18"/>
-    </w:p>
-    <w:p>
-      <w:pPr>
-        <w:spacing w:line="360" w:lineRule="auto"/>
-        <w:jc w:val="both"/>
-      </w:pPr>
-    </w:p>
-    <w:p>
-      <w:pPr>
-        <w:pStyle w:val="Heading3"/>
-        <w:spacing w:line="360" w:lineRule="auto"/>
-      </w:pPr>
-      <w:bookmarkStart w:id="19" w:name="_Toc11235738"/>
-      <w:r>
-        <w:t>3.4</w:t>
-      </w:r>
-      <w:r>
-        <w:t xml:space="preserve">.3. </w:t>
-      </w:r>
-      <w:r>
-        <w:t>Učenje na temelju</w:t>
-      </w:r>
-      <w:r>
-        <w:t xml:space="preserve"> primjera</w:t>
-      </w:r>
-      <w:r>
-        <w:t xml:space="preserve"> i učenje</w:t>
-      </w:r>
-      <w:r>
-        <w:t xml:space="preserve"> na temelju model</w:t>
-      </w:r>
-      <w:r>
-        <w:t>a</w:t>
-      </w:r>
-      <w:bookmarkEnd w:id="19"/>
     </w:p>
     <w:p>
       <w:pPr>
@@ -8787,19 +9615,7 @@
         <w:t xml:space="preserve"> kao što je Minkowska udaljenost</w:t>
       </w:r>
       <w:r>
-        <w:t xml:space="preserve"> koja je samo generalizirani oblik Euklidske</w:t>
-      </w:r>
-      <w:r>
-        <w:t xml:space="preserve"> udaljenost</w:t>
-      </w:r>
-      <w:r>
-        <w:t xml:space="preserve">i i </w:t>
-      </w:r>
-      <w:r>
-        <w:t>Manhattan</w:t>
-      </w:r>
-      <w:r>
-        <w:t xml:space="preserve"> udaljenost</w:t>
+        <w:t xml:space="preserve"> koja je samo generalizirani oblik Euklidske udaljenosti i Manhattan udaljenost</w:t>
       </w:r>
       <w:r>
         <w:t>i zatim</w:t>
@@ -8897,7 +9713,7 @@
           <w:sz w:val="24"/>
         </w:rPr>
       </w:pPr>
-      <w:bookmarkStart w:id="20" w:name="_Toc11237593"/>
+      <w:bookmarkStart w:id="19" w:name="_Toc11237593"/>
       <w:r>
         <w:rPr>
           <w:color w:val="000000" w:themeColor="text1"/>
@@ -8991,23 +9807,20 @@
         </w:rPr>
         <w:t>. Učenje temeljeno na primjeru (lijevo) i učenje temeljeno na modelu (desno)</w:t>
       </w:r>
-      <w:bookmarkEnd w:id="20"/>
-    </w:p>
-    <w:p>
-      <w:pPr>
-        <w:jc w:val="both"/>
-      </w:pPr>
-    </w:p>
-    <w:p>
-      <w:pPr>
-        <w:spacing w:line="360" w:lineRule="auto"/>
-        <w:jc w:val="both"/>
-      </w:pPr>
-      <w:r>
-        <w:t>Učenje na temelju mo</w:t>
-      </w:r>
-      <w:r>
-        <w:t xml:space="preserve">dela </w:t>
+      <w:bookmarkEnd w:id="19"/>
+    </w:p>
+    <w:p>
+      <w:pPr>
+        <w:jc w:val="both"/>
+      </w:pPr>
+    </w:p>
+    <w:p>
+      <w:pPr>
+        <w:spacing w:line="360" w:lineRule="auto"/>
+        <w:jc w:val="both"/>
+      </w:pPr>
+      <w:r>
+        <w:t xml:space="preserve">Učenje na temelju modela </w:t>
       </w:r>
       <w:r>
         <w:t>je drugi način na koji modeli mogu generalizirati nove instance. Ako model generalizira na osnovu modela tada stroj tijekom treninga treba izgraditi (naučiti) model to jest skup pretpostavki o problemskoj domeni, izražena preciznim matematičkim oblikom, koji će se kasnije koristiti za stvaranje rješenja (slika 3.5.).</w:t>
@@ -9025,31 +9838,132 @@
       <w:pPr>
         <w:pStyle w:val="Heading1"/>
       </w:pPr>
-      <w:bookmarkStart w:id="21" w:name="_Toc11235739"/>
+      <w:bookmarkStart w:id="20" w:name="_Toc11506304"/>
       <w:r>
         <w:lastRenderedPageBreak/>
         <w:t>NEURONSKE MREŽE</w:t>
       </w:r>
+      <w:bookmarkEnd w:id="20"/>
+    </w:p>
+    <w:p/>
+    <w:p>
+      <w:pPr>
+        <w:pStyle w:val="Heading2"/>
+      </w:pPr>
+      <w:bookmarkStart w:id="21" w:name="_Toc11506305"/>
+      <w:r>
+        <w:t>Umjetna neuronska mreža (ANN)</w:t>
+      </w:r>
       <w:bookmarkEnd w:id="21"/>
     </w:p>
     <w:p/>
     <w:p>
+      <w:r>
+        <w:t>Nešto...</w:t>
+      </w:r>
+      <w:bookmarkStart w:id="22" w:name="_GoBack"/>
+      <w:bookmarkEnd w:id="22"/>
+    </w:p>
+    <w:p/>
+    <w:p>
       <w:pPr>
         <w:pStyle w:val="Heading2"/>
       </w:pPr>
-      <w:bookmarkStart w:id="22" w:name="_Toc11235740"/>
-      <w:r>
-        <w:t xml:space="preserve">4.1. </w:t>
-      </w:r>
-      <w:r>
-        <w:t>Nešto</w:t>
-      </w:r>
-      <w:bookmarkEnd w:id="22"/>
+      <w:bookmarkStart w:id="23" w:name="_Toc11506306"/>
+      <w:r>
+        <w:t>Perceptron</w:t>
+      </w:r>
+      <w:bookmarkEnd w:id="23"/>
     </w:p>
     <w:p/>
     <w:p>
       <w:r>
-        <w:t>Nešto...</w:t>
+        <w:t>Nešto…</w:t>
+      </w:r>
+    </w:p>
+    <w:p/>
+    <w:p>
+      <w:pPr>
+        <w:pStyle w:val="Heading2"/>
+      </w:pPr>
+      <w:bookmarkStart w:id="24" w:name="_Toc11506307"/>
+      <w:r>
+        <w:t>Aktivacijska funkcija</w:t>
+      </w:r>
+      <w:bookmarkEnd w:id="24"/>
+    </w:p>
+    <w:p/>
+    <w:p>
+      <w:r>
+        <w:t>Nešto…</w:t>
+      </w:r>
+    </w:p>
+    <w:p/>
+    <w:p>
+      <w:pPr>
+        <w:pStyle w:val="Heading2"/>
+      </w:pPr>
+      <w:bookmarkStart w:id="25" w:name="_Toc11506308"/>
+      <w:r>
+        <w:t>Optimizacijska funkcija</w:t>
+      </w:r>
+      <w:bookmarkEnd w:id="25"/>
+    </w:p>
+    <w:p/>
+    <w:p>
+      <w:r>
+        <w:t>Nešto…</w:t>
+      </w:r>
+    </w:p>
+    <w:p/>
+    <w:p>
+      <w:pPr>
+        <w:pStyle w:val="Heading2"/>
+      </w:pPr>
+      <w:bookmarkStart w:id="26" w:name="_Toc11506309"/>
+      <w:r>
+        <w:t>Gubitak i funkcija gubitka</w:t>
+      </w:r>
+      <w:bookmarkEnd w:id="26"/>
+    </w:p>
+    <w:p/>
+    <w:p>
+      <w:r>
+        <w:t>Nešto…</w:t>
+      </w:r>
+    </w:p>
+    <w:p/>
+    <w:p>
+      <w:pPr>
+        <w:pStyle w:val="Heading2"/>
+      </w:pPr>
+      <w:bookmarkStart w:id="27" w:name="_Toc11506310"/>
+      <w:r>
+        <w:t>Pretreniranje i podtreniranje</w:t>
+      </w:r>
+      <w:bookmarkEnd w:id="27"/>
+    </w:p>
+    <w:p/>
+    <w:p>
+      <w:r>
+        <w:t>Nešto…</w:t>
+      </w:r>
+    </w:p>
+    <w:p/>
+    <w:p>
+      <w:pPr>
+        <w:pStyle w:val="Heading2"/>
+      </w:pPr>
+      <w:bookmarkStart w:id="28" w:name="_Toc11506311"/>
+      <w:r>
+        <w:t>Regularizacija</w:t>
+      </w:r>
+      <w:bookmarkEnd w:id="28"/>
+    </w:p>
+    <w:p/>
+    <w:p>
+      <w:r>
+        <w:t>Nešto…</w:t>
       </w:r>
     </w:p>
     <w:p>
@@ -9061,23 +9975,23 @@
       <w:pPr>
         <w:pStyle w:val="Heading1"/>
       </w:pPr>
-      <w:bookmarkStart w:id="23" w:name="_Toc11235741"/>
+      <w:bookmarkStart w:id="29" w:name="_Toc11506312"/>
       <w:r>
         <w:lastRenderedPageBreak/>
         <w:t>KOMPJUTERSKI VID</w:t>
       </w:r>
-      <w:bookmarkEnd w:id="23"/>
+      <w:bookmarkEnd w:id="29"/>
     </w:p>
     <w:p/>
     <w:p>
       <w:pPr>
         <w:pStyle w:val="Heading2"/>
       </w:pPr>
-      <w:bookmarkStart w:id="24" w:name="_Toc11235742"/>
-      <w:r>
-        <w:t>5.1. Nešto...</w:t>
-      </w:r>
-      <w:bookmarkEnd w:id="24"/>
+      <w:bookmarkStart w:id="30" w:name="_Toc11506313"/>
+      <w:r>
+        <w:t>Nešto...</w:t>
+      </w:r>
+      <w:bookmarkEnd w:id="30"/>
     </w:p>
     <w:p>
       <w:r>
@@ -9087,18 +10001,13 @@
     <w:p>
       <w:pPr>
         <w:pStyle w:val="Heading1"/>
-        <w:numPr>
-          <w:ilvl w:val="0"/>
-          <w:numId w:val="0"/>
-        </w:numPr>
-        <w:ind w:left="360" w:hanging="360"/>
-      </w:pPr>
-      <w:bookmarkStart w:id="25" w:name="_Toc11235743"/>
+      </w:pPr>
+      <w:bookmarkStart w:id="31" w:name="_Toc11506314"/>
       <w:r>
         <w:lastRenderedPageBreak/>
         <w:t>LITERATURA</w:t>
       </w:r>
-      <w:bookmarkEnd w:id="25"/>
+      <w:bookmarkEnd w:id="31"/>
     </w:p>
     <w:p>
       <w:pPr>
@@ -9251,18 +10160,13 @@
     <w:p>
       <w:pPr>
         <w:pStyle w:val="Heading1"/>
-        <w:numPr>
-          <w:ilvl w:val="0"/>
-          <w:numId w:val="0"/>
-        </w:numPr>
-        <w:ind w:left="360" w:hanging="360"/>
-      </w:pPr>
-      <w:bookmarkStart w:id="26" w:name="_Toc11235744"/>
+      </w:pPr>
+      <w:bookmarkStart w:id="32" w:name="_Toc11506315"/>
       <w:r>
         <w:lastRenderedPageBreak/>
         <w:t>POPIS SLIKA</w:t>
       </w:r>
-      <w:bookmarkEnd w:id="26"/>
+      <w:bookmarkEnd w:id="32"/>
     </w:p>
     <w:p>
       <w:pPr>
@@ -9793,18 +10697,13 @@
     <w:p>
       <w:pPr>
         <w:pStyle w:val="Heading1"/>
-        <w:numPr>
-          <w:ilvl w:val="0"/>
-          <w:numId w:val="0"/>
-        </w:numPr>
-        <w:ind w:left="360" w:hanging="360"/>
-      </w:pPr>
-      <w:bookmarkStart w:id="27" w:name="_Toc11235745"/>
+      </w:pPr>
+      <w:bookmarkStart w:id="33" w:name="_Toc11506316"/>
       <w:r>
         <w:lastRenderedPageBreak/>
         <w:t>POPIS OZNAKA I KRATICA</w:t>
       </w:r>
-      <w:bookmarkEnd w:id="27"/>
+      <w:bookmarkEnd w:id="33"/>
     </w:p>
     <w:p/>
     <w:p>
@@ -9925,18 +10824,13 @@
     <w:p>
       <w:pPr>
         <w:pStyle w:val="Heading1"/>
-        <w:numPr>
-          <w:ilvl w:val="0"/>
-          <w:numId w:val="0"/>
-        </w:numPr>
-        <w:ind w:left="360" w:hanging="360"/>
-      </w:pPr>
-      <w:bookmarkStart w:id="28" w:name="_Toc11235746"/>
+      </w:pPr>
+      <w:bookmarkStart w:id="34" w:name="_Toc11506317"/>
       <w:r>
         <w:lastRenderedPageBreak/>
         <w:t>SAŽETAK</w:t>
       </w:r>
-      <w:bookmarkEnd w:id="28"/>
+      <w:bookmarkEnd w:id="34"/>
     </w:p>
     <w:p/>
     <w:p>
@@ -9948,17 +10842,12 @@
     <w:p>
       <w:pPr>
         <w:pStyle w:val="Heading1"/>
-        <w:numPr>
-          <w:ilvl w:val="0"/>
-          <w:numId w:val="0"/>
-        </w:numPr>
-        <w:ind w:left="360" w:hanging="360"/>
-      </w:pPr>
-      <w:bookmarkStart w:id="29" w:name="_Toc11235747"/>
+      </w:pPr>
+      <w:bookmarkStart w:id="35" w:name="_Toc11506318"/>
       <w:r>
         <w:t>KLJUČNE RIJEČI</w:t>
       </w:r>
-      <w:bookmarkEnd w:id="29"/>
+      <w:bookmarkEnd w:id="35"/>
     </w:p>
     <w:p/>
     <w:p>
@@ -9974,18 +10863,13 @@
     <w:p>
       <w:pPr>
         <w:pStyle w:val="Heading1"/>
-        <w:numPr>
-          <w:ilvl w:val="0"/>
-          <w:numId w:val="0"/>
-        </w:numPr>
-        <w:ind w:left="360" w:hanging="360"/>
-      </w:pPr>
-      <w:bookmarkStart w:id="30" w:name="_Toc11235748"/>
+      </w:pPr>
+      <w:bookmarkStart w:id="36" w:name="_Toc11506319"/>
       <w:r>
         <w:lastRenderedPageBreak/>
         <w:t>TITLE</w:t>
       </w:r>
-      <w:bookmarkEnd w:id="30"/>
+      <w:bookmarkEnd w:id="36"/>
     </w:p>
     <w:p/>
     <w:p>
@@ -10030,10 +10914,18 @@
       </w:r>
       <w:proofErr w:type="spellEnd"/>
       <w:r>
-        <w:t xml:space="preserve"> with </w:t>
+        <w:t xml:space="preserve"> </w:t>
       </w:r>
       <w:proofErr w:type="spellStart"/>
       <w:r>
+        <w:t>with</w:t>
+      </w:r>
+      <w:proofErr w:type="spellEnd"/>
+      <w:r>
+        <w:t xml:space="preserve"> </w:t>
+      </w:r>
+      <w:proofErr w:type="spellStart"/>
+      <w:r>
         <w:t>the</w:t>
       </w:r>
       <w:proofErr w:type="spellEnd"/>
@@ -10050,17 +10942,12 @@
     <w:p>
       <w:pPr>
         <w:pStyle w:val="Heading1"/>
-        <w:numPr>
-          <w:ilvl w:val="0"/>
-          <w:numId w:val="0"/>
-        </w:numPr>
-        <w:ind w:left="360" w:hanging="360"/>
-      </w:pPr>
-      <w:bookmarkStart w:id="31" w:name="_Toc11235749"/>
+      </w:pPr>
+      <w:bookmarkStart w:id="37" w:name="_Toc11506320"/>
       <w:r>
         <w:t>SUMMARY</w:t>
       </w:r>
-      <w:bookmarkEnd w:id="31"/>
+      <w:bookmarkEnd w:id="37"/>
     </w:p>
     <w:p/>
     <w:p>
@@ -10077,17 +10964,12 @@
     <w:p>
       <w:pPr>
         <w:pStyle w:val="Heading1"/>
-        <w:numPr>
-          <w:ilvl w:val="0"/>
-          <w:numId w:val="0"/>
-        </w:numPr>
-        <w:ind w:left="360" w:hanging="360"/>
-      </w:pPr>
-      <w:bookmarkStart w:id="32" w:name="_Toc11235750"/>
+      </w:pPr>
+      <w:bookmarkStart w:id="38" w:name="_Toc11506321"/>
       <w:r>
         <w:t>KEYWORDS</w:t>
       </w:r>
-      <w:bookmarkEnd w:id="32"/>
+      <w:bookmarkEnd w:id="38"/>
     </w:p>
     <w:p/>
     <w:p>
@@ -10182,7 +11064,7 @@
           <w:rPr>
             <w:noProof/>
           </w:rPr>
-          <w:t>20</w:t>
+          <w:t>24</w:t>
         </w:r>
         <w:r>
           <w:rPr>
@@ -11080,88 +11962,96 @@
   </w:abstractNum>
   <w:abstractNum w:abstractNumId="8" w15:restartNumberingAfterBreak="0">
     <w:nsid w:val="34DD3B77"/>
-    <w:multiLevelType w:val="hybridMultilevel"/>
-    <w:tmpl w:val="3AFC67A8"/>
-    <w:lvl w:ilvl="0" w:tplc="0D9A20D4">
+    <w:multiLevelType w:val="multilevel"/>
+    <w:tmpl w:val="5574D3A8"/>
+    <w:lvl w:ilvl="0">
       <w:start w:val="1"/>
       <w:numFmt w:val="decimal"/>
       <w:pStyle w:val="Heading1"/>
-      <w:lvlText w:val="%1."/>
-      <w:lvlJc w:val="left"/>
-      <w:pPr>
-        <w:ind w:left="720" w:hanging="360"/>
-      </w:pPr>
-    </w:lvl>
-    <w:lvl w:ilvl="1" w:tplc="04090019" w:tentative="1">
-      <w:start w:val="1"/>
-      <w:numFmt w:val="lowerLetter"/>
-      <w:lvlText w:val="%2."/>
-      <w:lvlJc w:val="left"/>
-      <w:pPr>
-        <w:ind w:left="1440" w:hanging="360"/>
-      </w:pPr>
-    </w:lvl>
-    <w:lvl w:ilvl="2" w:tplc="0409001B" w:tentative="1">
-      <w:start w:val="1"/>
-      <w:numFmt w:val="lowerRoman"/>
-      <w:lvlText w:val="%3."/>
-      <w:lvlJc w:val="right"/>
-      <w:pPr>
-        <w:ind w:left="2160" w:hanging="180"/>
-      </w:pPr>
-    </w:lvl>
-    <w:lvl w:ilvl="3" w:tplc="0409000F" w:tentative="1">
+      <w:lvlText w:val="%1"/>
+      <w:lvlJc w:val="left"/>
+      <w:pPr>
+        <w:ind w:left="432" w:hanging="432"/>
+      </w:pPr>
+    </w:lvl>
+    <w:lvl w:ilvl="1">
       <w:start w:val="1"/>
       <w:numFmt w:val="decimal"/>
-      <w:lvlText w:val="%4."/>
-      <w:lvlJc w:val="left"/>
-      <w:pPr>
-        <w:ind w:left="2880" w:hanging="360"/>
-      </w:pPr>
-    </w:lvl>
-    <w:lvl w:ilvl="4" w:tplc="04090019" w:tentative="1">
-      <w:start w:val="1"/>
-      <w:numFmt w:val="lowerLetter"/>
-      <w:lvlText w:val="%5."/>
-      <w:lvlJc w:val="left"/>
-      <w:pPr>
-        <w:ind w:left="3600" w:hanging="360"/>
-      </w:pPr>
-    </w:lvl>
-    <w:lvl w:ilvl="5" w:tplc="0409001B" w:tentative="1">
-      <w:start w:val="1"/>
-      <w:numFmt w:val="lowerRoman"/>
-      <w:lvlText w:val="%6."/>
-      <w:lvlJc w:val="right"/>
-      <w:pPr>
-        <w:ind w:left="4320" w:hanging="180"/>
-      </w:pPr>
-    </w:lvl>
-    <w:lvl w:ilvl="6" w:tplc="0409000F" w:tentative="1">
+      <w:pStyle w:val="Heading2"/>
+      <w:lvlText w:val="%1.%2"/>
+      <w:lvlJc w:val="left"/>
+      <w:pPr>
+        <w:ind w:left="576" w:hanging="576"/>
+      </w:pPr>
+    </w:lvl>
+    <w:lvl w:ilvl="2">
       <w:start w:val="1"/>
       <w:numFmt w:val="decimal"/>
-      <w:lvlText w:val="%7."/>
-      <w:lvlJc w:val="left"/>
-      <w:pPr>
-        <w:ind w:left="5040" w:hanging="360"/>
-      </w:pPr>
-    </w:lvl>
-    <w:lvl w:ilvl="7" w:tplc="04090019" w:tentative="1">
-      <w:start w:val="1"/>
-      <w:numFmt w:val="lowerLetter"/>
-      <w:lvlText w:val="%8."/>
-      <w:lvlJc w:val="left"/>
-      <w:pPr>
-        <w:ind w:left="5760" w:hanging="360"/>
-      </w:pPr>
-    </w:lvl>
-    <w:lvl w:ilvl="8" w:tplc="0409001B" w:tentative="1">
-      <w:start w:val="1"/>
-      <w:numFmt w:val="lowerRoman"/>
-      <w:lvlText w:val="%9."/>
-      <w:lvlJc w:val="right"/>
-      <w:pPr>
-        <w:ind w:left="6480" w:hanging="180"/>
+      <w:pStyle w:val="Heading3"/>
+      <w:lvlText w:val="%1.%2.%3"/>
+      <w:lvlJc w:val="left"/>
+      <w:pPr>
+        <w:ind w:left="720" w:hanging="720"/>
+      </w:pPr>
+    </w:lvl>
+    <w:lvl w:ilvl="3">
+      <w:start w:val="1"/>
+      <w:numFmt w:val="decimal"/>
+      <w:pStyle w:val="Heading4"/>
+      <w:lvlText w:val="%1.%2.%3.%4"/>
+      <w:lvlJc w:val="left"/>
+      <w:pPr>
+        <w:ind w:left="864" w:hanging="864"/>
+      </w:pPr>
+    </w:lvl>
+    <w:lvl w:ilvl="4">
+      <w:start w:val="1"/>
+      <w:numFmt w:val="decimal"/>
+      <w:pStyle w:val="Heading5"/>
+      <w:lvlText w:val="%1.%2.%3.%4.%5"/>
+      <w:lvlJc w:val="left"/>
+      <w:pPr>
+        <w:ind w:left="1008" w:hanging="1008"/>
+      </w:pPr>
+    </w:lvl>
+    <w:lvl w:ilvl="5">
+      <w:start w:val="1"/>
+      <w:numFmt w:val="decimal"/>
+      <w:pStyle w:val="Heading6"/>
+      <w:lvlText w:val="%1.%2.%3.%4.%5.%6"/>
+      <w:lvlJc w:val="left"/>
+      <w:pPr>
+        <w:ind w:left="1152" w:hanging="1152"/>
+      </w:pPr>
+    </w:lvl>
+    <w:lvl w:ilvl="6">
+      <w:start w:val="1"/>
+      <w:numFmt w:val="decimal"/>
+      <w:pStyle w:val="Heading7"/>
+      <w:lvlText w:val="%1.%2.%3.%4.%5.%6.%7"/>
+      <w:lvlJc w:val="left"/>
+      <w:pPr>
+        <w:ind w:left="1296" w:hanging="1296"/>
+      </w:pPr>
+    </w:lvl>
+    <w:lvl w:ilvl="7">
+      <w:start w:val="1"/>
+      <w:numFmt w:val="decimal"/>
+      <w:pStyle w:val="Heading8"/>
+      <w:lvlText w:val="%1.%2.%3.%4.%5.%6.%7.%8"/>
+      <w:lvlJc w:val="left"/>
+      <w:pPr>
+        <w:ind w:left="1440" w:hanging="1440"/>
+      </w:pPr>
+    </w:lvl>
+    <w:lvl w:ilvl="8">
+      <w:start w:val="1"/>
+      <w:numFmt w:val="decimal"/>
+      <w:pStyle w:val="Heading9"/>
+      <w:lvlText w:val="%1.%2.%3.%4.%5.%6.%7.%8.%9"/>
+      <w:lvlJc w:val="left"/>
+      <w:pPr>
+        <w:ind w:left="1584" w:hanging="1584"/>
       </w:pPr>
     </w:lvl>
   </w:abstractNum>
@@ -13362,7 +14252,7 @@
     <w:autoRedefine/>
     <w:uiPriority w:val="9"/>
     <w:qFormat/>
-    <w:rsid w:val="00FF0060"/>
+    <w:rsid w:val="005C16A4"/>
     <w:pPr>
       <w:keepNext/>
       <w:keepLines/>
@@ -13370,7 +14260,6 @@
         <w:numId w:val="23"/>
       </w:numPr>
       <w:spacing w:before="240" w:after="120"/>
-      <w:ind w:left="340" w:hanging="340"/>
       <w:jc w:val="both"/>
       <w:outlineLvl w:val="0"/>
     </w:pPr>
@@ -13390,10 +14279,14 @@
     <w:uiPriority w:val="9"/>
     <w:unhideWhenUsed/>
     <w:qFormat/>
-    <w:rsid w:val="00921211"/>
+    <w:rsid w:val="005C16A4"/>
     <w:pPr>
       <w:keepNext/>
       <w:keepLines/>
+      <w:numPr>
+        <w:ilvl w:val="1"/>
+        <w:numId w:val="23"/>
+      </w:numPr>
       <w:spacing w:before="40" w:after="0" w:line="360" w:lineRule="auto"/>
       <w:jc w:val="both"/>
       <w:outlineLvl w:val="1"/>
@@ -13417,6 +14310,10 @@
     <w:pPr>
       <w:keepNext/>
       <w:keepLines/>
+      <w:numPr>
+        <w:ilvl w:val="2"/>
+        <w:numId w:val="23"/>
+      </w:numPr>
       <w:spacing w:before="160" w:after="120"/>
       <w:outlineLvl w:val="2"/>
     </w:pPr>
@@ -13424,6 +14321,166 @@
       <w:rFonts w:eastAsiaTheme="majorEastAsia" w:cstheme="majorBidi"/>
       <w:color w:val="000000" w:themeColor="text1"/>
       <w:szCs w:val="24"/>
+    </w:rPr>
+  </w:style>
+  <w:style w:type="paragraph" w:styleId="Heading4">
+    <w:name w:val="heading 4"/>
+    <w:basedOn w:val="Normal"/>
+    <w:next w:val="Normal"/>
+    <w:link w:val="Heading4Char"/>
+    <w:uiPriority w:val="9"/>
+    <w:semiHidden/>
+    <w:unhideWhenUsed/>
+    <w:qFormat/>
+    <w:rsid w:val="005C16A4"/>
+    <w:pPr>
+      <w:keepNext/>
+      <w:keepLines/>
+      <w:numPr>
+        <w:ilvl w:val="3"/>
+        <w:numId w:val="23"/>
+      </w:numPr>
+      <w:spacing w:before="40" w:after="0"/>
+      <w:outlineLvl w:val="3"/>
+    </w:pPr>
+    <w:rPr>
+      <w:rFonts w:asciiTheme="majorHAnsi" w:eastAsiaTheme="majorEastAsia" w:hAnsiTheme="majorHAnsi" w:cstheme="majorBidi"/>
+      <w:i/>
+      <w:iCs/>
+      <w:color w:val="2E74B5" w:themeColor="accent1" w:themeShade="BF"/>
+    </w:rPr>
+  </w:style>
+  <w:style w:type="paragraph" w:styleId="Heading5">
+    <w:name w:val="heading 5"/>
+    <w:basedOn w:val="Normal"/>
+    <w:next w:val="Normal"/>
+    <w:link w:val="Heading5Char"/>
+    <w:uiPriority w:val="9"/>
+    <w:semiHidden/>
+    <w:unhideWhenUsed/>
+    <w:qFormat/>
+    <w:rsid w:val="005C16A4"/>
+    <w:pPr>
+      <w:keepNext/>
+      <w:keepLines/>
+      <w:numPr>
+        <w:ilvl w:val="4"/>
+        <w:numId w:val="23"/>
+      </w:numPr>
+      <w:spacing w:before="40" w:after="0"/>
+      <w:outlineLvl w:val="4"/>
+    </w:pPr>
+    <w:rPr>
+      <w:rFonts w:asciiTheme="majorHAnsi" w:eastAsiaTheme="majorEastAsia" w:hAnsiTheme="majorHAnsi" w:cstheme="majorBidi"/>
+      <w:color w:val="2E74B5" w:themeColor="accent1" w:themeShade="BF"/>
+    </w:rPr>
+  </w:style>
+  <w:style w:type="paragraph" w:styleId="Heading6">
+    <w:name w:val="heading 6"/>
+    <w:basedOn w:val="Normal"/>
+    <w:next w:val="Normal"/>
+    <w:link w:val="Heading6Char"/>
+    <w:uiPriority w:val="9"/>
+    <w:semiHidden/>
+    <w:unhideWhenUsed/>
+    <w:qFormat/>
+    <w:rsid w:val="005C16A4"/>
+    <w:pPr>
+      <w:keepNext/>
+      <w:keepLines/>
+      <w:numPr>
+        <w:ilvl w:val="5"/>
+        <w:numId w:val="23"/>
+      </w:numPr>
+      <w:spacing w:before="40" w:after="0"/>
+      <w:outlineLvl w:val="5"/>
+    </w:pPr>
+    <w:rPr>
+      <w:rFonts w:asciiTheme="majorHAnsi" w:eastAsiaTheme="majorEastAsia" w:hAnsiTheme="majorHAnsi" w:cstheme="majorBidi"/>
+      <w:color w:val="1F4D78" w:themeColor="accent1" w:themeShade="7F"/>
+    </w:rPr>
+  </w:style>
+  <w:style w:type="paragraph" w:styleId="Heading7">
+    <w:name w:val="heading 7"/>
+    <w:basedOn w:val="Normal"/>
+    <w:next w:val="Normal"/>
+    <w:link w:val="Heading7Char"/>
+    <w:uiPriority w:val="9"/>
+    <w:semiHidden/>
+    <w:unhideWhenUsed/>
+    <w:qFormat/>
+    <w:rsid w:val="005C16A4"/>
+    <w:pPr>
+      <w:keepNext/>
+      <w:keepLines/>
+      <w:numPr>
+        <w:ilvl w:val="6"/>
+        <w:numId w:val="23"/>
+      </w:numPr>
+      <w:spacing w:before="40" w:after="0"/>
+      <w:outlineLvl w:val="6"/>
+    </w:pPr>
+    <w:rPr>
+      <w:rFonts w:asciiTheme="majorHAnsi" w:eastAsiaTheme="majorEastAsia" w:hAnsiTheme="majorHAnsi" w:cstheme="majorBidi"/>
+      <w:i/>
+      <w:iCs/>
+      <w:color w:val="1F4D78" w:themeColor="accent1" w:themeShade="7F"/>
+    </w:rPr>
+  </w:style>
+  <w:style w:type="paragraph" w:styleId="Heading8">
+    <w:name w:val="heading 8"/>
+    <w:basedOn w:val="Normal"/>
+    <w:next w:val="Normal"/>
+    <w:link w:val="Heading8Char"/>
+    <w:uiPriority w:val="9"/>
+    <w:semiHidden/>
+    <w:unhideWhenUsed/>
+    <w:qFormat/>
+    <w:rsid w:val="005C16A4"/>
+    <w:pPr>
+      <w:keepNext/>
+      <w:keepLines/>
+      <w:numPr>
+        <w:ilvl w:val="7"/>
+        <w:numId w:val="23"/>
+      </w:numPr>
+      <w:spacing w:before="40" w:after="0"/>
+      <w:outlineLvl w:val="7"/>
+    </w:pPr>
+    <w:rPr>
+      <w:rFonts w:asciiTheme="majorHAnsi" w:eastAsiaTheme="majorEastAsia" w:hAnsiTheme="majorHAnsi" w:cstheme="majorBidi"/>
+      <w:color w:val="272727" w:themeColor="text1" w:themeTint="D8"/>
+      <w:sz w:val="21"/>
+      <w:szCs w:val="21"/>
+    </w:rPr>
+  </w:style>
+  <w:style w:type="paragraph" w:styleId="Heading9">
+    <w:name w:val="heading 9"/>
+    <w:basedOn w:val="Normal"/>
+    <w:next w:val="Normal"/>
+    <w:link w:val="Heading9Char"/>
+    <w:uiPriority w:val="9"/>
+    <w:semiHidden/>
+    <w:unhideWhenUsed/>
+    <w:qFormat/>
+    <w:rsid w:val="005C16A4"/>
+    <w:pPr>
+      <w:keepNext/>
+      <w:keepLines/>
+      <w:numPr>
+        <w:ilvl w:val="8"/>
+        <w:numId w:val="23"/>
+      </w:numPr>
+      <w:spacing w:before="40" w:after="0"/>
+      <w:outlineLvl w:val="8"/>
+    </w:pPr>
+    <w:rPr>
+      <w:rFonts w:asciiTheme="majorHAnsi" w:eastAsiaTheme="majorEastAsia" w:hAnsiTheme="majorHAnsi" w:cstheme="majorBidi"/>
+      <w:i/>
+      <w:iCs/>
+      <w:color w:val="272727" w:themeColor="text1" w:themeTint="D8"/>
+      <w:sz w:val="21"/>
+      <w:szCs w:val="21"/>
     </w:rPr>
   </w:style>
   <w:style w:type="character" w:default="1" w:styleId="DefaultParagraphFont">
@@ -13475,7 +14532,7 @@
     <w:basedOn w:val="DefaultParagraphFont"/>
     <w:link w:val="Heading1"/>
     <w:uiPriority w:val="9"/>
-    <w:rsid w:val="00FF0060"/>
+    <w:rsid w:val="005C16A4"/>
     <w:rPr>
       <w:rFonts w:ascii="Times New Roman" w:eastAsiaTheme="majorEastAsia" w:hAnsi="Times New Roman" w:cstheme="majorBidi"/>
       <w:b/>
@@ -13493,6 +14550,9 @@
     <w:qFormat/>
     <w:rsid w:val="000F768B"/>
     <w:pPr>
+      <w:numPr>
+        <w:numId w:val="0"/>
+      </w:numPr>
       <w:spacing w:after="0"/>
       <w:outlineLvl w:val="9"/>
     </w:pPr>
@@ -13590,7 +14650,7 @@
     <w:basedOn w:val="DefaultParagraphFont"/>
     <w:link w:val="Heading2"/>
     <w:uiPriority w:val="9"/>
-    <w:rsid w:val="00921211"/>
+    <w:rsid w:val="005C16A4"/>
     <w:rPr>
       <w:rFonts w:ascii="Times New Roman" w:eastAsiaTheme="majorEastAsia" w:hAnsi="Times New Roman" w:cstheme="majorBidi"/>
       <w:b/>
@@ -13689,6 +14749,98 @@
       <w:spacing w:after="100"/>
       <w:ind w:left="480"/>
     </w:pPr>
+  </w:style>
+  <w:style w:type="character" w:customStyle="1" w:styleId="Heading4Char">
+    <w:name w:val="Heading 4 Char"/>
+    <w:basedOn w:val="DefaultParagraphFont"/>
+    <w:link w:val="Heading4"/>
+    <w:uiPriority w:val="9"/>
+    <w:semiHidden/>
+    <w:rsid w:val="005C16A4"/>
+    <w:rPr>
+      <w:rFonts w:asciiTheme="majorHAnsi" w:eastAsiaTheme="majorEastAsia" w:hAnsiTheme="majorHAnsi" w:cstheme="majorBidi"/>
+      <w:i/>
+      <w:iCs/>
+      <w:color w:val="2E74B5" w:themeColor="accent1" w:themeShade="BF"/>
+      <w:sz w:val="24"/>
+      <w:lang w:val="hr-HR"/>
+    </w:rPr>
+  </w:style>
+  <w:style w:type="character" w:customStyle="1" w:styleId="Heading5Char">
+    <w:name w:val="Heading 5 Char"/>
+    <w:basedOn w:val="DefaultParagraphFont"/>
+    <w:link w:val="Heading5"/>
+    <w:uiPriority w:val="9"/>
+    <w:semiHidden/>
+    <w:rsid w:val="005C16A4"/>
+    <w:rPr>
+      <w:rFonts w:asciiTheme="majorHAnsi" w:eastAsiaTheme="majorEastAsia" w:hAnsiTheme="majorHAnsi" w:cstheme="majorBidi"/>
+      <w:color w:val="2E74B5" w:themeColor="accent1" w:themeShade="BF"/>
+      <w:sz w:val="24"/>
+      <w:lang w:val="hr-HR"/>
+    </w:rPr>
+  </w:style>
+  <w:style w:type="character" w:customStyle="1" w:styleId="Heading6Char">
+    <w:name w:val="Heading 6 Char"/>
+    <w:basedOn w:val="DefaultParagraphFont"/>
+    <w:link w:val="Heading6"/>
+    <w:uiPriority w:val="9"/>
+    <w:semiHidden/>
+    <w:rsid w:val="005C16A4"/>
+    <w:rPr>
+      <w:rFonts w:asciiTheme="majorHAnsi" w:eastAsiaTheme="majorEastAsia" w:hAnsiTheme="majorHAnsi" w:cstheme="majorBidi"/>
+      <w:color w:val="1F4D78" w:themeColor="accent1" w:themeShade="7F"/>
+      <w:sz w:val="24"/>
+      <w:lang w:val="hr-HR"/>
+    </w:rPr>
+  </w:style>
+  <w:style w:type="character" w:customStyle="1" w:styleId="Heading7Char">
+    <w:name w:val="Heading 7 Char"/>
+    <w:basedOn w:val="DefaultParagraphFont"/>
+    <w:link w:val="Heading7"/>
+    <w:uiPriority w:val="9"/>
+    <w:semiHidden/>
+    <w:rsid w:val="005C16A4"/>
+    <w:rPr>
+      <w:rFonts w:asciiTheme="majorHAnsi" w:eastAsiaTheme="majorEastAsia" w:hAnsiTheme="majorHAnsi" w:cstheme="majorBidi"/>
+      <w:i/>
+      <w:iCs/>
+      <w:color w:val="1F4D78" w:themeColor="accent1" w:themeShade="7F"/>
+      <w:sz w:val="24"/>
+      <w:lang w:val="hr-HR"/>
+    </w:rPr>
+  </w:style>
+  <w:style w:type="character" w:customStyle="1" w:styleId="Heading8Char">
+    <w:name w:val="Heading 8 Char"/>
+    <w:basedOn w:val="DefaultParagraphFont"/>
+    <w:link w:val="Heading8"/>
+    <w:uiPriority w:val="9"/>
+    <w:semiHidden/>
+    <w:rsid w:val="005C16A4"/>
+    <w:rPr>
+      <w:rFonts w:asciiTheme="majorHAnsi" w:eastAsiaTheme="majorEastAsia" w:hAnsiTheme="majorHAnsi" w:cstheme="majorBidi"/>
+      <w:color w:val="272727" w:themeColor="text1" w:themeTint="D8"/>
+      <w:sz w:val="21"/>
+      <w:szCs w:val="21"/>
+      <w:lang w:val="hr-HR"/>
+    </w:rPr>
+  </w:style>
+  <w:style w:type="character" w:customStyle="1" w:styleId="Heading9Char">
+    <w:name w:val="Heading 9 Char"/>
+    <w:basedOn w:val="DefaultParagraphFont"/>
+    <w:link w:val="Heading9"/>
+    <w:uiPriority w:val="9"/>
+    <w:semiHidden/>
+    <w:rsid w:val="005C16A4"/>
+    <w:rPr>
+      <w:rFonts w:asciiTheme="majorHAnsi" w:eastAsiaTheme="majorEastAsia" w:hAnsiTheme="majorHAnsi" w:cstheme="majorBidi"/>
+      <w:i/>
+      <w:iCs/>
+      <w:color w:val="272727" w:themeColor="text1" w:themeTint="D8"/>
+      <w:sz w:val="21"/>
+      <w:szCs w:val="21"/>
+      <w:lang w:val="hr-HR"/>
+    </w:rPr>
   </w:style>
 </w:styles>
 </file>
@@ -13959,7 +15111,7 @@
 </file>
 
 <file path=customXml/itemProps1.xml><?xml version="1.0" encoding="utf-8"?>
-<ds:datastoreItem xmlns:ds="http://schemas.openxmlformats.org/officeDocument/2006/customXml" ds:itemID="{FD7EB244-D78E-40D1-B13D-6E1E2CB512CF}">
+<ds:datastoreItem xmlns:ds="http://schemas.openxmlformats.org/officeDocument/2006/customXml" ds:itemID="{07347473-F8E6-4772-AB63-E6C50575D90E}">
   <ds:schemaRefs>
     <ds:schemaRef ds:uri="http://schemas.openxmlformats.org/officeDocument/2006/bibliography"/>
   </ds:schemaRefs>

</xml_diff>

<commit_message>
Zapoceta cjelina 4. Neuronske mreze, gotova prica oko bioloskih neurona (4.1.) ostalo zapoceti pricu o umjetnim neuronskim mrezama u 4.1.
</commit_message>
<xml_diff>
--- a/Diplmoski_Marko_Rasetina.docx
+++ b/Diplmoski_Marko_Rasetina.docx
@@ -1473,7 +1473,6 @@
         <w:p>
           <w:pPr>
             <w:pStyle w:val="TOCHeading"/>
-            <w:spacing w:line="360" w:lineRule="auto"/>
             <w:rPr>
               <w:rFonts w:ascii="Times New Roman" w:hAnsi="Times New Roman" w:cs="Times New Roman"/>
               <w:b/>
@@ -1508,39 +1507,23 @@
           <w:r>
             <w:fldChar w:fldCharType="separate"/>
           </w:r>
-          <w:hyperlink w:anchor="_Toc11506291" w:history="1">
+          <w:hyperlink w:anchor="_Toc11666836" w:history="1">
             <w:r>
               <w:rPr>
                 <w:rStyle w:val="Hyperlink"/>
                 <w:noProof/>
               </w:rPr>
-              <w:t>1</w:t>
-            </w:r>
-            <w:r>
-              <w:rPr>
-                <w:rFonts w:asciiTheme="minorHAnsi" w:eastAsiaTheme="minorEastAsia" w:hAnsiTheme="minorHAnsi"/>
-                <w:noProof/>
-                <w:sz w:val="22"/>
-                <w:lang w:val="en-US"/>
+              <w:t>1. UVOD</w:t>
+            </w:r>
+            <w:r>
+              <w:rPr>
+                <w:noProof/>
+                <w:webHidden/>
               </w:rPr>
               <w:tab/>
             </w:r>
             <w:r>
               <w:rPr>
-                <w:rStyle w:val="Hyperlink"/>
-                <w:noProof/>
-              </w:rPr>
-              <w:t>UVOD</w:t>
-            </w:r>
-            <w:r>
-              <w:rPr>
-                <w:noProof/>
-                <w:webHidden/>
-              </w:rPr>
-              <w:tab/>
-            </w:r>
-            <w:r>
-              <w:rPr>
                 <w:noProof/>
                 <w:webHidden/>
               </w:rPr>
@@ -1551,7 +1534,7 @@
                 <w:noProof/>
                 <w:webHidden/>
               </w:rPr>
-              <w:instrText xml:space="preserve"> PAGEREF _Toc11506291 \h </w:instrText>
+              <w:instrText xml:space="preserve"> PAGEREF _Toc11666836 \h </w:instrText>
             </w:r>
             <w:r>
               <w:rPr>
@@ -1592,39 +1575,23 @@
               <w:lang w:val="en-US"/>
             </w:rPr>
           </w:pPr>
-          <w:hyperlink w:anchor="_Toc11506292" w:history="1">
+          <w:hyperlink w:anchor="_Toc11666837" w:history="1">
             <w:r>
               <w:rPr>
                 <w:rStyle w:val="Hyperlink"/>
                 <w:noProof/>
               </w:rPr>
-              <w:t>2</w:t>
-            </w:r>
-            <w:r>
-              <w:rPr>
-                <w:rFonts w:asciiTheme="minorHAnsi" w:eastAsiaTheme="minorEastAsia" w:hAnsiTheme="minorHAnsi"/>
-                <w:noProof/>
-                <w:sz w:val="22"/>
-                <w:lang w:val="en-US"/>
+              <w:t>2. MULTIMEDIJSKI SUSTAVI</w:t>
+            </w:r>
+            <w:r>
+              <w:rPr>
+                <w:noProof/>
+                <w:webHidden/>
               </w:rPr>
               <w:tab/>
             </w:r>
             <w:r>
               <w:rPr>
-                <w:rStyle w:val="Hyperlink"/>
-                <w:noProof/>
-              </w:rPr>
-              <w:t>MULTIMEDIJSKI SUSTAVI</w:t>
-            </w:r>
-            <w:r>
-              <w:rPr>
-                <w:noProof/>
-                <w:webHidden/>
-              </w:rPr>
-              <w:tab/>
-            </w:r>
-            <w:r>
-              <w:rPr>
                 <w:noProof/>
                 <w:webHidden/>
               </w:rPr>
@@ -1635,7 +1602,7 @@
                 <w:noProof/>
                 <w:webHidden/>
               </w:rPr>
-              <w:instrText xml:space="preserve"> PAGEREF _Toc11506292 \h </w:instrText>
+              <w:instrText xml:space="preserve"> PAGEREF _Toc11666837 \h </w:instrText>
             </w:r>
             <w:r>
               <w:rPr>
@@ -1670,7 +1637,6 @@
           <w:pPr>
             <w:pStyle w:val="TOC2"/>
             <w:tabs>
-              <w:tab w:val="left" w:pos="880"/>
               <w:tab w:val="right" w:leader="dot" w:pos="9020"/>
             </w:tabs>
             <w:rPr>
@@ -1680,39 +1646,23 @@
               <w:lang w:val="en-US"/>
             </w:rPr>
           </w:pPr>
-          <w:hyperlink w:anchor="_Toc11506293" w:history="1">
+          <w:hyperlink w:anchor="_Toc11666838" w:history="1">
             <w:r>
               <w:rPr>
                 <w:rStyle w:val="Hyperlink"/>
                 <w:noProof/>
               </w:rPr>
-              <w:t>2.1</w:t>
-            </w:r>
-            <w:r>
-              <w:rPr>
-                <w:rFonts w:asciiTheme="minorHAnsi" w:eastAsiaTheme="minorEastAsia" w:hAnsiTheme="minorHAnsi"/>
-                <w:noProof/>
-                <w:sz w:val="22"/>
-                <w:lang w:val="en-US"/>
+              <w:t>2.1. Uvod u multimediju</w:t>
+            </w:r>
+            <w:r>
+              <w:rPr>
+                <w:noProof/>
+                <w:webHidden/>
               </w:rPr>
               <w:tab/>
             </w:r>
             <w:r>
               <w:rPr>
-                <w:rStyle w:val="Hyperlink"/>
-                <w:noProof/>
-              </w:rPr>
-              <w:t>Uvod u multimediju</w:t>
-            </w:r>
-            <w:r>
-              <w:rPr>
-                <w:noProof/>
-                <w:webHidden/>
-              </w:rPr>
-              <w:tab/>
-            </w:r>
-            <w:r>
-              <w:rPr>
                 <w:noProof/>
                 <w:webHidden/>
               </w:rPr>
@@ -1723,7 +1673,7 @@
                 <w:noProof/>
                 <w:webHidden/>
               </w:rPr>
-              <w:instrText xml:space="preserve"> PAGEREF _Toc11506293 \h </w:instrText>
+              <w:instrText xml:space="preserve"> PAGEREF _Toc11666838 \h </w:instrText>
             </w:r>
             <w:r>
               <w:rPr>
@@ -1758,7 +1708,6 @@
           <w:pPr>
             <w:pStyle w:val="TOC2"/>
             <w:tabs>
-              <w:tab w:val="left" w:pos="880"/>
               <w:tab w:val="right" w:leader="dot" w:pos="9020"/>
             </w:tabs>
             <w:rPr>
@@ -1768,39 +1717,23 @@
               <w:lang w:val="en-US"/>
             </w:rPr>
           </w:pPr>
-          <w:hyperlink w:anchor="_Toc11506294" w:history="1">
+          <w:hyperlink w:anchor="_Toc11666839" w:history="1">
             <w:r>
               <w:rPr>
                 <w:rStyle w:val="Hyperlink"/>
                 <w:noProof/>
               </w:rPr>
-              <w:t>2.2</w:t>
-            </w:r>
-            <w:r>
-              <w:rPr>
-                <w:rFonts w:asciiTheme="minorHAnsi" w:eastAsiaTheme="minorEastAsia" w:hAnsiTheme="minorHAnsi"/>
-                <w:noProof/>
-                <w:sz w:val="22"/>
-                <w:lang w:val="en-US"/>
+              <w:t>2.2. Slika</w:t>
+            </w:r>
+            <w:r>
+              <w:rPr>
+                <w:noProof/>
+                <w:webHidden/>
               </w:rPr>
               <w:tab/>
             </w:r>
             <w:r>
               <w:rPr>
-                <w:rStyle w:val="Hyperlink"/>
-                <w:noProof/>
-              </w:rPr>
-              <w:t>Slika</w:t>
-            </w:r>
-            <w:r>
-              <w:rPr>
-                <w:noProof/>
-                <w:webHidden/>
-              </w:rPr>
-              <w:tab/>
-            </w:r>
-            <w:r>
-              <w:rPr>
                 <w:noProof/>
                 <w:webHidden/>
               </w:rPr>
@@ -1811,7 +1744,7 @@
                 <w:noProof/>
                 <w:webHidden/>
               </w:rPr>
-              <w:instrText xml:space="preserve"> PAGEREF _Toc11506294 \h </w:instrText>
+              <w:instrText xml:space="preserve"> PAGEREF _Toc11666839 \h </w:instrText>
             </w:r>
             <w:r>
               <w:rPr>
@@ -1846,7 +1779,6 @@
           <w:pPr>
             <w:pStyle w:val="TOC2"/>
             <w:tabs>
-              <w:tab w:val="left" w:pos="880"/>
               <w:tab w:val="right" w:leader="dot" w:pos="9020"/>
             </w:tabs>
             <w:rPr>
@@ -1856,39 +1788,23 @@
               <w:lang w:val="en-US"/>
             </w:rPr>
           </w:pPr>
-          <w:hyperlink w:anchor="_Toc11506295" w:history="1">
+          <w:hyperlink w:anchor="_Toc11666840" w:history="1">
             <w:r>
               <w:rPr>
                 <w:rStyle w:val="Hyperlink"/>
                 <w:noProof/>
               </w:rPr>
-              <w:t>2.3</w:t>
-            </w:r>
-            <w:r>
-              <w:rPr>
-                <w:rFonts w:asciiTheme="minorHAnsi" w:eastAsiaTheme="minorEastAsia" w:hAnsiTheme="minorHAnsi"/>
-                <w:noProof/>
-                <w:sz w:val="22"/>
-                <w:lang w:val="en-US"/>
+              <w:t>2.3. Video signal</w:t>
+            </w:r>
+            <w:r>
+              <w:rPr>
+                <w:noProof/>
+                <w:webHidden/>
               </w:rPr>
               <w:tab/>
             </w:r>
             <w:r>
               <w:rPr>
-                <w:rStyle w:val="Hyperlink"/>
-                <w:noProof/>
-              </w:rPr>
-              <w:t>Video signal</w:t>
-            </w:r>
-            <w:r>
-              <w:rPr>
-                <w:noProof/>
-                <w:webHidden/>
-              </w:rPr>
-              <w:tab/>
-            </w:r>
-            <w:r>
-              <w:rPr>
                 <w:noProof/>
                 <w:webHidden/>
               </w:rPr>
@@ -1899,7 +1815,7 @@
                 <w:noProof/>
                 <w:webHidden/>
               </w:rPr>
-              <w:instrText xml:space="preserve"> PAGEREF _Toc11506295 \h </w:instrText>
+              <w:instrText xml:space="preserve"> PAGEREF _Toc11666840 \h </w:instrText>
             </w:r>
             <w:r>
               <w:rPr>
@@ -1940,39 +1856,23 @@
               <w:lang w:val="en-US"/>
             </w:rPr>
           </w:pPr>
-          <w:hyperlink w:anchor="_Toc11506296" w:history="1">
+          <w:hyperlink w:anchor="_Toc11666841" w:history="1">
             <w:r>
               <w:rPr>
                 <w:rStyle w:val="Hyperlink"/>
                 <w:noProof/>
               </w:rPr>
-              <w:t>3</w:t>
-            </w:r>
-            <w:r>
-              <w:rPr>
-                <w:rFonts w:asciiTheme="minorHAnsi" w:eastAsiaTheme="minorEastAsia" w:hAnsiTheme="minorHAnsi"/>
-                <w:noProof/>
-                <w:sz w:val="22"/>
-                <w:lang w:val="en-US"/>
+              <w:t>3. UMJETNA INTELIGENCIJA</w:t>
+            </w:r>
+            <w:r>
+              <w:rPr>
+                <w:noProof/>
+                <w:webHidden/>
               </w:rPr>
               <w:tab/>
             </w:r>
             <w:r>
               <w:rPr>
-                <w:rStyle w:val="Hyperlink"/>
-                <w:noProof/>
-              </w:rPr>
-              <w:t>UMJETNA INTELIGENCIJA</w:t>
-            </w:r>
-            <w:r>
-              <w:rPr>
-                <w:noProof/>
-                <w:webHidden/>
-              </w:rPr>
-              <w:tab/>
-            </w:r>
-            <w:r>
-              <w:rPr>
                 <w:noProof/>
                 <w:webHidden/>
               </w:rPr>
@@ -1983,7 +1883,7 @@
                 <w:noProof/>
                 <w:webHidden/>
               </w:rPr>
-              <w:instrText xml:space="preserve"> PAGEREF _Toc11506296 \h </w:instrText>
+              <w:instrText xml:space="preserve"> PAGEREF _Toc11666841 \h </w:instrText>
             </w:r>
             <w:r>
               <w:rPr>
@@ -2018,7 +1918,6 @@
           <w:pPr>
             <w:pStyle w:val="TOC2"/>
             <w:tabs>
-              <w:tab w:val="left" w:pos="880"/>
               <w:tab w:val="right" w:leader="dot" w:pos="9020"/>
             </w:tabs>
             <w:rPr>
@@ -2028,39 +1927,23 @@
               <w:lang w:val="en-US"/>
             </w:rPr>
           </w:pPr>
-          <w:hyperlink w:anchor="_Toc11506297" w:history="1">
+          <w:hyperlink w:anchor="_Toc11666842" w:history="1">
             <w:r>
               <w:rPr>
                 <w:rStyle w:val="Hyperlink"/>
                 <w:noProof/>
               </w:rPr>
-              <w:t>3.1</w:t>
-            </w:r>
-            <w:r>
-              <w:rPr>
-                <w:rFonts w:asciiTheme="minorHAnsi" w:eastAsiaTheme="minorEastAsia" w:hAnsiTheme="minorHAnsi"/>
-                <w:noProof/>
-                <w:sz w:val="22"/>
-                <w:lang w:val="en-US"/>
+              <w:t>3.1. Inteligencija</w:t>
+            </w:r>
+            <w:r>
+              <w:rPr>
+                <w:noProof/>
+                <w:webHidden/>
               </w:rPr>
               <w:tab/>
             </w:r>
             <w:r>
               <w:rPr>
-                <w:rStyle w:val="Hyperlink"/>
-                <w:noProof/>
-              </w:rPr>
-              <w:t>Inteligencija</w:t>
-            </w:r>
-            <w:r>
-              <w:rPr>
-                <w:noProof/>
-                <w:webHidden/>
-              </w:rPr>
-              <w:tab/>
-            </w:r>
-            <w:r>
-              <w:rPr>
                 <w:noProof/>
                 <w:webHidden/>
               </w:rPr>
@@ -2071,7 +1954,7 @@
                 <w:noProof/>
                 <w:webHidden/>
               </w:rPr>
-              <w:instrText xml:space="preserve"> PAGEREF _Toc11506297 \h </w:instrText>
+              <w:instrText xml:space="preserve"> PAGEREF _Toc11666842 \h </w:instrText>
             </w:r>
             <w:r>
               <w:rPr>
@@ -2106,7 +1989,6 @@
           <w:pPr>
             <w:pStyle w:val="TOC2"/>
             <w:tabs>
-              <w:tab w:val="left" w:pos="880"/>
               <w:tab w:val="right" w:leader="dot" w:pos="9020"/>
             </w:tabs>
             <w:rPr>
@@ -2116,39 +1998,23 @@
               <w:lang w:val="en-US"/>
             </w:rPr>
           </w:pPr>
-          <w:hyperlink w:anchor="_Toc11506298" w:history="1">
+          <w:hyperlink w:anchor="_Toc11666843" w:history="1">
             <w:r>
               <w:rPr>
                 <w:rStyle w:val="Hyperlink"/>
                 <w:noProof/>
               </w:rPr>
-              <w:t>3.2</w:t>
-            </w:r>
-            <w:r>
-              <w:rPr>
-                <w:rFonts w:asciiTheme="minorHAnsi" w:eastAsiaTheme="minorEastAsia" w:hAnsiTheme="minorHAnsi"/>
-                <w:noProof/>
-                <w:sz w:val="22"/>
-                <w:lang w:val="en-US"/>
+              <w:t>3.2. Povijest i razvoj umjetne inteligencije</w:t>
+            </w:r>
+            <w:r>
+              <w:rPr>
+                <w:noProof/>
+                <w:webHidden/>
               </w:rPr>
               <w:tab/>
             </w:r>
             <w:r>
               <w:rPr>
-                <w:rStyle w:val="Hyperlink"/>
-                <w:noProof/>
-              </w:rPr>
-              <w:t>Povijest i razvoj umjetne inteligencije</w:t>
-            </w:r>
-            <w:r>
-              <w:rPr>
-                <w:noProof/>
-                <w:webHidden/>
-              </w:rPr>
-              <w:tab/>
-            </w:r>
-            <w:r>
-              <w:rPr>
                 <w:noProof/>
                 <w:webHidden/>
               </w:rPr>
@@ -2159,7 +2025,7 @@
                 <w:noProof/>
                 <w:webHidden/>
               </w:rPr>
-              <w:instrText xml:space="preserve"> PAGEREF _Toc11506298 \h </w:instrText>
+              <w:instrText xml:space="preserve"> PAGEREF _Toc11666843 \h </w:instrText>
             </w:r>
             <w:r>
               <w:rPr>
@@ -2194,7 +2060,6 @@
           <w:pPr>
             <w:pStyle w:val="TOC2"/>
             <w:tabs>
-              <w:tab w:val="left" w:pos="880"/>
               <w:tab w:val="right" w:leader="dot" w:pos="9020"/>
             </w:tabs>
             <w:rPr>
@@ -2204,39 +2069,23 @@
               <w:lang w:val="en-US"/>
             </w:rPr>
           </w:pPr>
-          <w:hyperlink w:anchor="_Toc11506299" w:history="1">
+          <w:hyperlink w:anchor="_Toc11666844" w:history="1">
             <w:r>
               <w:rPr>
                 <w:rStyle w:val="Hyperlink"/>
                 <w:noProof/>
               </w:rPr>
-              <w:t>3.3</w:t>
-            </w:r>
-            <w:r>
-              <w:rPr>
-                <w:rFonts w:asciiTheme="minorHAnsi" w:eastAsiaTheme="minorEastAsia" w:hAnsiTheme="minorHAnsi"/>
-                <w:noProof/>
-                <w:sz w:val="22"/>
-                <w:lang w:val="en-US"/>
+              <w:t>3.3. Problematika i primjena umjetne inteligencije</w:t>
+            </w:r>
+            <w:r>
+              <w:rPr>
+                <w:noProof/>
+                <w:webHidden/>
               </w:rPr>
               <w:tab/>
             </w:r>
             <w:r>
               <w:rPr>
-                <w:rStyle w:val="Hyperlink"/>
-                <w:noProof/>
-              </w:rPr>
-              <w:t>Problematika i primjena umjetne inteligencije</w:t>
-            </w:r>
-            <w:r>
-              <w:rPr>
-                <w:noProof/>
-                <w:webHidden/>
-              </w:rPr>
-              <w:tab/>
-            </w:r>
-            <w:r>
-              <w:rPr>
                 <w:noProof/>
                 <w:webHidden/>
               </w:rPr>
@@ -2247,7 +2096,7 @@
                 <w:noProof/>
                 <w:webHidden/>
               </w:rPr>
-              <w:instrText xml:space="preserve"> PAGEREF _Toc11506299 \h </w:instrText>
+              <w:instrText xml:space="preserve"> PAGEREF _Toc11666844 \h </w:instrText>
             </w:r>
             <w:r>
               <w:rPr>
@@ -2282,7 +2131,6 @@
           <w:pPr>
             <w:pStyle w:val="TOC2"/>
             <w:tabs>
-              <w:tab w:val="left" w:pos="880"/>
               <w:tab w:val="right" w:leader="dot" w:pos="9020"/>
             </w:tabs>
             <w:rPr>
@@ -2292,39 +2140,23 @@
               <w:lang w:val="en-US"/>
             </w:rPr>
           </w:pPr>
-          <w:hyperlink w:anchor="_Toc11506300" w:history="1">
+          <w:hyperlink w:anchor="_Toc11666845" w:history="1">
             <w:r>
               <w:rPr>
                 <w:rStyle w:val="Hyperlink"/>
                 <w:noProof/>
               </w:rPr>
-              <w:t>3.4</w:t>
-            </w:r>
-            <w:r>
-              <w:rPr>
-                <w:rFonts w:asciiTheme="minorHAnsi" w:eastAsiaTheme="minorEastAsia" w:hAnsiTheme="minorHAnsi"/>
-                <w:noProof/>
-                <w:sz w:val="22"/>
-                <w:lang w:val="en-US"/>
+              <w:t>3.4. Strojno učenje</w:t>
+            </w:r>
+            <w:r>
+              <w:rPr>
+                <w:noProof/>
+                <w:webHidden/>
               </w:rPr>
               <w:tab/>
             </w:r>
             <w:r>
               <w:rPr>
-                <w:rStyle w:val="Hyperlink"/>
-                <w:noProof/>
-              </w:rPr>
-              <w:t>Strojno učenje</w:t>
-            </w:r>
-            <w:r>
-              <w:rPr>
-                <w:noProof/>
-                <w:webHidden/>
-              </w:rPr>
-              <w:tab/>
-            </w:r>
-            <w:r>
-              <w:rPr>
                 <w:noProof/>
                 <w:webHidden/>
               </w:rPr>
@@ -2335,7 +2167,7 @@
                 <w:noProof/>
                 <w:webHidden/>
               </w:rPr>
-              <w:instrText xml:space="preserve"> PAGEREF _Toc11506300 \h </w:instrText>
+              <w:instrText xml:space="preserve"> PAGEREF _Toc11666845 \h </w:instrText>
             </w:r>
             <w:r>
               <w:rPr>
@@ -2370,7 +2202,6 @@
           <w:pPr>
             <w:pStyle w:val="TOC3"/>
             <w:tabs>
-              <w:tab w:val="left" w:pos="1320"/>
               <w:tab w:val="right" w:leader="dot" w:pos="9020"/>
             </w:tabs>
             <w:rPr>
@@ -2380,39 +2211,23 @@
               <w:lang w:val="en-US"/>
             </w:rPr>
           </w:pPr>
-          <w:hyperlink w:anchor="_Toc11506301" w:history="1">
+          <w:hyperlink w:anchor="_Toc11666846" w:history="1">
             <w:r>
               <w:rPr>
                 <w:rStyle w:val="Hyperlink"/>
                 <w:noProof/>
               </w:rPr>
-              <w:t>3.4.1</w:t>
-            </w:r>
-            <w:r>
-              <w:rPr>
-                <w:rFonts w:asciiTheme="minorHAnsi" w:eastAsiaTheme="minorEastAsia" w:hAnsiTheme="minorHAnsi"/>
-                <w:noProof/>
-                <w:sz w:val="22"/>
-                <w:lang w:val="en-US"/>
+              <w:t>3.4.1. Učenje s obzirom na ljudski nadzor</w:t>
+            </w:r>
+            <w:r>
+              <w:rPr>
+                <w:noProof/>
+                <w:webHidden/>
               </w:rPr>
               <w:tab/>
             </w:r>
             <w:r>
               <w:rPr>
-                <w:rStyle w:val="Hyperlink"/>
-                <w:noProof/>
-              </w:rPr>
-              <w:t>Učenje s obzirom na ljudski nadzor</w:t>
-            </w:r>
-            <w:r>
-              <w:rPr>
-                <w:noProof/>
-                <w:webHidden/>
-              </w:rPr>
-              <w:tab/>
-            </w:r>
-            <w:r>
-              <w:rPr>
                 <w:noProof/>
                 <w:webHidden/>
               </w:rPr>
@@ -2423,7 +2238,7 @@
                 <w:noProof/>
                 <w:webHidden/>
               </w:rPr>
-              <w:instrText xml:space="preserve"> PAGEREF _Toc11506301 \h </w:instrText>
+              <w:instrText xml:space="preserve"> PAGEREF _Toc11666846 \h </w:instrText>
             </w:r>
             <w:r>
               <w:rPr>
@@ -2458,7 +2273,6 @@
           <w:pPr>
             <w:pStyle w:val="TOC3"/>
             <w:tabs>
-              <w:tab w:val="left" w:pos="1320"/>
               <w:tab w:val="right" w:leader="dot" w:pos="9020"/>
             </w:tabs>
             <w:rPr>
@@ -2468,39 +2282,23 @@
               <w:lang w:val="en-US"/>
             </w:rPr>
           </w:pPr>
-          <w:hyperlink w:anchor="_Toc11506302" w:history="1">
+          <w:hyperlink w:anchor="_Toc11666847" w:history="1">
             <w:r>
               <w:rPr>
                 <w:rStyle w:val="Hyperlink"/>
                 <w:noProof/>
               </w:rPr>
-              <w:t>3.4.2</w:t>
-            </w:r>
-            <w:r>
-              <w:rPr>
-                <w:rFonts w:asciiTheme="minorHAnsi" w:eastAsiaTheme="minorEastAsia" w:hAnsiTheme="minorHAnsi"/>
-                <w:noProof/>
-                <w:sz w:val="22"/>
-                <w:lang w:val="en-US"/>
+              <w:t>3.4.2. Izvan mrežno učenje i učenje na mreži</w:t>
+            </w:r>
+            <w:r>
+              <w:rPr>
+                <w:noProof/>
+                <w:webHidden/>
               </w:rPr>
               <w:tab/>
             </w:r>
             <w:r>
               <w:rPr>
-                <w:rStyle w:val="Hyperlink"/>
-                <w:noProof/>
-              </w:rPr>
-              <w:t>Izvan mrežno učenje i učenje na mreži</w:t>
-            </w:r>
-            <w:r>
-              <w:rPr>
-                <w:noProof/>
-                <w:webHidden/>
-              </w:rPr>
-              <w:tab/>
-            </w:r>
-            <w:r>
-              <w:rPr>
                 <w:noProof/>
                 <w:webHidden/>
               </w:rPr>
@@ -2511,7 +2309,7 @@
                 <w:noProof/>
                 <w:webHidden/>
               </w:rPr>
-              <w:instrText xml:space="preserve"> PAGEREF _Toc11506302 \h </w:instrText>
+              <w:instrText xml:space="preserve"> PAGEREF _Toc11666847 \h </w:instrText>
             </w:r>
             <w:r>
               <w:rPr>
@@ -2546,7 +2344,6 @@
           <w:pPr>
             <w:pStyle w:val="TOC3"/>
             <w:tabs>
-              <w:tab w:val="left" w:pos="1320"/>
               <w:tab w:val="right" w:leader="dot" w:pos="9020"/>
             </w:tabs>
             <w:rPr>
@@ -2556,39 +2353,23 @@
               <w:lang w:val="en-US"/>
             </w:rPr>
           </w:pPr>
-          <w:hyperlink w:anchor="_Toc11506303" w:history="1">
+          <w:hyperlink w:anchor="_Toc11666848" w:history="1">
             <w:r>
               <w:rPr>
                 <w:rStyle w:val="Hyperlink"/>
                 <w:noProof/>
               </w:rPr>
-              <w:t>3.4.3</w:t>
-            </w:r>
-            <w:r>
-              <w:rPr>
-                <w:rFonts w:asciiTheme="minorHAnsi" w:eastAsiaTheme="minorEastAsia" w:hAnsiTheme="minorHAnsi"/>
-                <w:noProof/>
-                <w:sz w:val="22"/>
-                <w:lang w:val="en-US"/>
+              <w:t>3.4.3. Učenje na temelju primjera i učenje na temelju modela</w:t>
+            </w:r>
+            <w:r>
+              <w:rPr>
+                <w:noProof/>
+                <w:webHidden/>
               </w:rPr>
               <w:tab/>
             </w:r>
             <w:r>
               <w:rPr>
-                <w:rStyle w:val="Hyperlink"/>
-                <w:noProof/>
-              </w:rPr>
-              <w:t>Učenje na temelju primjera i učenje na temelju modela</w:t>
-            </w:r>
-            <w:r>
-              <w:rPr>
-                <w:noProof/>
-                <w:webHidden/>
-              </w:rPr>
-              <w:tab/>
-            </w:r>
-            <w:r>
-              <w:rPr>
                 <w:noProof/>
                 <w:webHidden/>
               </w:rPr>
@@ -2599,7 +2380,7 @@
                 <w:noProof/>
                 <w:webHidden/>
               </w:rPr>
-              <w:instrText xml:space="preserve"> PAGEREF _Toc11506303 \h </w:instrText>
+              <w:instrText xml:space="preserve"> PAGEREF _Toc11666848 \h </w:instrText>
             </w:r>
             <w:r>
               <w:rPr>
@@ -2640,39 +2421,23 @@
               <w:lang w:val="en-US"/>
             </w:rPr>
           </w:pPr>
-          <w:hyperlink w:anchor="_Toc11506304" w:history="1">
+          <w:hyperlink w:anchor="_Toc11666849" w:history="1">
             <w:r>
               <w:rPr>
                 <w:rStyle w:val="Hyperlink"/>
                 <w:noProof/>
               </w:rPr>
-              <w:t>4</w:t>
-            </w:r>
-            <w:r>
-              <w:rPr>
-                <w:rFonts w:asciiTheme="minorHAnsi" w:eastAsiaTheme="minorEastAsia" w:hAnsiTheme="minorHAnsi"/>
-                <w:noProof/>
-                <w:sz w:val="22"/>
-                <w:lang w:val="en-US"/>
+              <w:t>4. NEURONSKE MREŽE</w:t>
+            </w:r>
+            <w:r>
+              <w:rPr>
+                <w:noProof/>
+                <w:webHidden/>
               </w:rPr>
               <w:tab/>
             </w:r>
             <w:r>
               <w:rPr>
-                <w:rStyle w:val="Hyperlink"/>
-                <w:noProof/>
-              </w:rPr>
-              <w:t>NEURONSKE MREŽE</w:t>
-            </w:r>
-            <w:r>
-              <w:rPr>
-                <w:noProof/>
-                <w:webHidden/>
-              </w:rPr>
-              <w:tab/>
-            </w:r>
-            <w:r>
-              <w:rPr>
                 <w:noProof/>
                 <w:webHidden/>
               </w:rPr>
@@ -2683,7 +2448,7 @@
                 <w:noProof/>
                 <w:webHidden/>
               </w:rPr>
-              <w:instrText xml:space="preserve"> PAGEREF _Toc11506304 \h </w:instrText>
+              <w:instrText xml:space="preserve"> PAGEREF _Toc11666849 \h </w:instrText>
             </w:r>
             <w:r>
               <w:rPr>
@@ -2718,7 +2483,6 @@
           <w:pPr>
             <w:pStyle w:val="TOC2"/>
             <w:tabs>
-              <w:tab w:val="left" w:pos="880"/>
               <w:tab w:val="right" w:leader="dot" w:pos="9020"/>
             </w:tabs>
             <w:rPr>
@@ -2728,39 +2492,23 @@
               <w:lang w:val="en-US"/>
             </w:rPr>
           </w:pPr>
-          <w:hyperlink w:anchor="_Toc11506305" w:history="1">
+          <w:hyperlink w:anchor="_Toc11666850" w:history="1">
             <w:r>
               <w:rPr>
                 <w:rStyle w:val="Hyperlink"/>
                 <w:noProof/>
               </w:rPr>
-              <w:t>4.1</w:t>
-            </w:r>
-            <w:r>
-              <w:rPr>
-                <w:rFonts w:asciiTheme="minorHAnsi" w:eastAsiaTheme="minorEastAsia" w:hAnsiTheme="minorHAnsi"/>
-                <w:noProof/>
-                <w:sz w:val="22"/>
-                <w:lang w:val="en-US"/>
+              <w:t>4.1. Umjetna neuronska mreža (ANN)</w:t>
+            </w:r>
+            <w:r>
+              <w:rPr>
+                <w:noProof/>
+                <w:webHidden/>
               </w:rPr>
               <w:tab/>
             </w:r>
             <w:r>
               <w:rPr>
-                <w:rStyle w:val="Hyperlink"/>
-                <w:noProof/>
-              </w:rPr>
-              <w:t>Umjetna neuronska mreža (ANN)</w:t>
-            </w:r>
-            <w:r>
-              <w:rPr>
-                <w:noProof/>
-                <w:webHidden/>
-              </w:rPr>
-              <w:tab/>
-            </w:r>
-            <w:r>
-              <w:rPr>
                 <w:noProof/>
                 <w:webHidden/>
               </w:rPr>
@@ -2771,7 +2519,7 @@
                 <w:noProof/>
                 <w:webHidden/>
               </w:rPr>
-              <w:instrText xml:space="preserve"> PAGEREF _Toc11506305 \h </w:instrText>
+              <w:instrText xml:space="preserve"> PAGEREF _Toc11666850 \h </w:instrText>
             </w:r>
             <w:r>
               <w:rPr>
@@ -2806,7 +2554,6 @@
           <w:pPr>
             <w:pStyle w:val="TOC2"/>
             <w:tabs>
-              <w:tab w:val="left" w:pos="880"/>
               <w:tab w:val="right" w:leader="dot" w:pos="9020"/>
             </w:tabs>
             <w:rPr>
@@ -2816,39 +2563,23 @@
               <w:lang w:val="en-US"/>
             </w:rPr>
           </w:pPr>
-          <w:hyperlink w:anchor="_Toc11506306" w:history="1">
+          <w:hyperlink w:anchor="_Toc11666851" w:history="1">
             <w:r>
               <w:rPr>
                 <w:rStyle w:val="Hyperlink"/>
                 <w:noProof/>
               </w:rPr>
-              <w:t>4.2</w:t>
-            </w:r>
-            <w:r>
-              <w:rPr>
-                <w:rFonts w:asciiTheme="minorHAnsi" w:eastAsiaTheme="minorEastAsia" w:hAnsiTheme="minorHAnsi"/>
-                <w:noProof/>
-                <w:sz w:val="22"/>
-                <w:lang w:val="en-US"/>
+              <w:t>4.2. Perceptron</w:t>
+            </w:r>
+            <w:r>
+              <w:rPr>
+                <w:noProof/>
+                <w:webHidden/>
               </w:rPr>
               <w:tab/>
             </w:r>
             <w:r>
               <w:rPr>
-                <w:rStyle w:val="Hyperlink"/>
-                <w:noProof/>
-              </w:rPr>
-              <w:t>Perceptron</w:t>
-            </w:r>
-            <w:r>
-              <w:rPr>
-                <w:noProof/>
-                <w:webHidden/>
-              </w:rPr>
-              <w:tab/>
-            </w:r>
-            <w:r>
-              <w:rPr>
                 <w:noProof/>
                 <w:webHidden/>
               </w:rPr>
@@ -2859,7 +2590,7 @@
                 <w:noProof/>
                 <w:webHidden/>
               </w:rPr>
-              <w:instrText xml:space="preserve"> PAGEREF _Toc11506306 \h </w:instrText>
+              <w:instrText xml:space="preserve"> PAGEREF _Toc11666851 \h </w:instrText>
             </w:r>
             <w:r>
               <w:rPr>
@@ -2894,7 +2625,6 @@
           <w:pPr>
             <w:pStyle w:val="TOC2"/>
             <w:tabs>
-              <w:tab w:val="left" w:pos="880"/>
               <w:tab w:val="right" w:leader="dot" w:pos="9020"/>
             </w:tabs>
             <w:rPr>
@@ -2904,39 +2634,23 @@
               <w:lang w:val="en-US"/>
             </w:rPr>
           </w:pPr>
-          <w:hyperlink w:anchor="_Toc11506307" w:history="1">
+          <w:hyperlink w:anchor="_Toc11666852" w:history="1">
             <w:r>
               <w:rPr>
                 <w:rStyle w:val="Hyperlink"/>
                 <w:noProof/>
               </w:rPr>
-              <w:t>4.3</w:t>
-            </w:r>
-            <w:r>
-              <w:rPr>
-                <w:rFonts w:asciiTheme="minorHAnsi" w:eastAsiaTheme="minorEastAsia" w:hAnsiTheme="minorHAnsi"/>
-                <w:noProof/>
-                <w:sz w:val="22"/>
-                <w:lang w:val="en-US"/>
+              <w:t>4.3. Aktivacijska funkcija</w:t>
+            </w:r>
+            <w:r>
+              <w:rPr>
+                <w:noProof/>
+                <w:webHidden/>
               </w:rPr>
               <w:tab/>
             </w:r>
             <w:r>
               <w:rPr>
-                <w:rStyle w:val="Hyperlink"/>
-                <w:noProof/>
-              </w:rPr>
-              <w:t>Aktivacijska funkcija</w:t>
-            </w:r>
-            <w:r>
-              <w:rPr>
-                <w:noProof/>
-                <w:webHidden/>
-              </w:rPr>
-              <w:tab/>
-            </w:r>
-            <w:r>
-              <w:rPr>
                 <w:noProof/>
                 <w:webHidden/>
               </w:rPr>
@@ -2947,7 +2661,7 @@
                 <w:noProof/>
                 <w:webHidden/>
               </w:rPr>
-              <w:instrText xml:space="preserve"> PAGEREF _Toc11506307 \h </w:instrText>
+              <w:instrText xml:space="preserve"> PAGEREF _Toc11666852 \h </w:instrText>
             </w:r>
             <w:r>
               <w:rPr>
@@ -2982,7 +2696,6 @@
           <w:pPr>
             <w:pStyle w:val="TOC2"/>
             <w:tabs>
-              <w:tab w:val="left" w:pos="880"/>
               <w:tab w:val="right" w:leader="dot" w:pos="9020"/>
             </w:tabs>
             <w:rPr>
@@ -2992,39 +2705,23 @@
               <w:lang w:val="en-US"/>
             </w:rPr>
           </w:pPr>
-          <w:hyperlink w:anchor="_Toc11506308" w:history="1">
+          <w:hyperlink w:anchor="_Toc11666853" w:history="1">
             <w:r>
               <w:rPr>
                 <w:rStyle w:val="Hyperlink"/>
                 <w:noProof/>
               </w:rPr>
-              <w:t>4.4</w:t>
-            </w:r>
-            <w:r>
-              <w:rPr>
-                <w:rFonts w:asciiTheme="minorHAnsi" w:eastAsiaTheme="minorEastAsia" w:hAnsiTheme="minorHAnsi"/>
-                <w:noProof/>
-                <w:sz w:val="22"/>
-                <w:lang w:val="en-US"/>
+              <w:t>4.4. Optimizacijska funkcija</w:t>
+            </w:r>
+            <w:r>
+              <w:rPr>
+                <w:noProof/>
+                <w:webHidden/>
               </w:rPr>
               <w:tab/>
             </w:r>
             <w:r>
               <w:rPr>
-                <w:rStyle w:val="Hyperlink"/>
-                <w:noProof/>
-              </w:rPr>
-              <w:t>Optimizacijska funkcija</w:t>
-            </w:r>
-            <w:r>
-              <w:rPr>
-                <w:noProof/>
-                <w:webHidden/>
-              </w:rPr>
-              <w:tab/>
-            </w:r>
-            <w:r>
-              <w:rPr>
                 <w:noProof/>
                 <w:webHidden/>
               </w:rPr>
@@ -3035,7 +2732,7 @@
                 <w:noProof/>
                 <w:webHidden/>
               </w:rPr>
-              <w:instrText xml:space="preserve"> PAGEREF _Toc11506308 \h </w:instrText>
+              <w:instrText xml:space="preserve"> PAGEREF _Toc11666853 \h </w:instrText>
             </w:r>
             <w:r>
               <w:rPr>
@@ -3055,7 +2752,7 @@
                 <w:noProof/>
                 <w:webHidden/>
               </w:rPr>
-              <w:t>22</w:t>
+              <w:t>23</w:t>
             </w:r>
             <w:r>
               <w:rPr>
@@ -3070,7 +2767,6 @@
           <w:pPr>
             <w:pStyle w:val="TOC2"/>
             <w:tabs>
-              <w:tab w:val="left" w:pos="880"/>
               <w:tab w:val="right" w:leader="dot" w:pos="9020"/>
             </w:tabs>
             <w:rPr>
@@ -3080,39 +2776,23 @@
               <w:lang w:val="en-US"/>
             </w:rPr>
           </w:pPr>
-          <w:hyperlink w:anchor="_Toc11506309" w:history="1">
+          <w:hyperlink w:anchor="_Toc11666854" w:history="1">
             <w:r>
               <w:rPr>
                 <w:rStyle w:val="Hyperlink"/>
                 <w:noProof/>
               </w:rPr>
-              <w:t>4.5</w:t>
-            </w:r>
-            <w:r>
-              <w:rPr>
-                <w:rFonts w:asciiTheme="minorHAnsi" w:eastAsiaTheme="minorEastAsia" w:hAnsiTheme="minorHAnsi"/>
-                <w:noProof/>
-                <w:sz w:val="22"/>
-                <w:lang w:val="en-US"/>
+              <w:t>4.5. Gubitak i funkcija gubitka</w:t>
+            </w:r>
+            <w:r>
+              <w:rPr>
+                <w:noProof/>
+                <w:webHidden/>
               </w:rPr>
               <w:tab/>
             </w:r>
             <w:r>
               <w:rPr>
-                <w:rStyle w:val="Hyperlink"/>
-                <w:noProof/>
-              </w:rPr>
-              <w:t>Gubitak i funkcija gubitka</w:t>
-            </w:r>
-            <w:r>
-              <w:rPr>
-                <w:noProof/>
-                <w:webHidden/>
-              </w:rPr>
-              <w:tab/>
-            </w:r>
-            <w:r>
-              <w:rPr>
                 <w:noProof/>
                 <w:webHidden/>
               </w:rPr>
@@ -3123,7 +2803,7 @@
                 <w:noProof/>
                 <w:webHidden/>
               </w:rPr>
-              <w:instrText xml:space="preserve"> PAGEREF _Toc11506309 \h </w:instrText>
+              <w:instrText xml:space="preserve"> PAGEREF _Toc11666854 \h </w:instrText>
             </w:r>
             <w:r>
               <w:rPr>
@@ -3143,7 +2823,7 @@
                 <w:noProof/>
                 <w:webHidden/>
               </w:rPr>
-              <w:t>22</w:t>
+              <w:t>23</w:t>
             </w:r>
             <w:r>
               <w:rPr>
@@ -3158,7 +2838,6 @@
           <w:pPr>
             <w:pStyle w:val="TOC2"/>
             <w:tabs>
-              <w:tab w:val="left" w:pos="880"/>
               <w:tab w:val="right" w:leader="dot" w:pos="9020"/>
             </w:tabs>
             <w:rPr>
@@ -3168,39 +2847,23 @@
               <w:lang w:val="en-US"/>
             </w:rPr>
           </w:pPr>
-          <w:hyperlink w:anchor="_Toc11506310" w:history="1">
+          <w:hyperlink w:anchor="_Toc11666855" w:history="1">
             <w:r>
               <w:rPr>
                 <w:rStyle w:val="Hyperlink"/>
                 <w:noProof/>
               </w:rPr>
-              <w:t>4.6</w:t>
-            </w:r>
-            <w:r>
-              <w:rPr>
-                <w:rFonts w:asciiTheme="minorHAnsi" w:eastAsiaTheme="minorEastAsia" w:hAnsiTheme="minorHAnsi"/>
-                <w:noProof/>
-                <w:sz w:val="22"/>
-                <w:lang w:val="en-US"/>
+              <w:t>4.6. Pretreniranje i podtreniranje</w:t>
+            </w:r>
+            <w:r>
+              <w:rPr>
+                <w:noProof/>
+                <w:webHidden/>
               </w:rPr>
               <w:tab/>
             </w:r>
             <w:r>
               <w:rPr>
-                <w:rStyle w:val="Hyperlink"/>
-                <w:noProof/>
-              </w:rPr>
-              <w:t>Pretreniranje i podtreniranje</w:t>
-            </w:r>
-            <w:r>
-              <w:rPr>
-                <w:noProof/>
-                <w:webHidden/>
-              </w:rPr>
-              <w:tab/>
-            </w:r>
-            <w:r>
-              <w:rPr>
                 <w:noProof/>
                 <w:webHidden/>
               </w:rPr>
@@ -3211,7 +2874,7 @@
                 <w:noProof/>
                 <w:webHidden/>
               </w:rPr>
-              <w:instrText xml:space="preserve"> PAGEREF _Toc11506310 \h </w:instrText>
+              <w:instrText xml:space="preserve"> PAGEREF _Toc11666855 \h </w:instrText>
             </w:r>
             <w:r>
               <w:rPr>
@@ -3231,7 +2894,7 @@
                 <w:noProof/>
                 <w:webHidden/>
               </w:rPr>
-              <w:t>22</w:t>
+              <w:t>23</w:t>
             </w:r>
             <w:r>
               <w:rPr>
@@ -3246,7 +2909,6 @@
           <w:pPr>
             <w:pStyle w:val="TOC2"/>
             <w:tabs>
-              <w:tab w:val="left" w:pos="880"/>
               <w:tab w:val="right" w:leader="dot" w:pos="9020"/>
             </w:tabs>
             <w:rPr>
@@ -3256,39 +2918,23 @@
               <w:lang w:val="en-US"/>
             </w:rPr>
           </w:pPr>
-          <w:hyperlink w:anchor="_Toc11506311" w:history="1">
+          <w:hyperlink w:anchor="_Toc11666856" w:history="1">
             <w:r>
               <w:rPr>
                 <w:rStyle w:val="Hyperlink"/>
                 <w:noProof/>
               </w:rPr>
-              <w:t>4.7</w:t>
-            </w:r>
-            <w:r>
-              <w:rPr>
-                <w:rFonts w:asciiTheme="minorHAnsi" w:eastAsiaTheme="minorEastAsia" w:hAnsiTheme="minorHAnsi"/>
-                <w:noProof/>
-                <w:sz w:val="22"/>
-                <w:lang w:val="en-US"/>
+              <w:t>4.7. Regularizacija</w:t>
+            </w:r>
+            <w:r>
+              <w:rPr>
+                <w:noProof/>
+                <w:webHidden/>
               </w:rPr>
               <w:tab/>
             </w:r>
             <w:r>
               <w:rPr>
-                <w:rStyle w:val="Hyperlink"/>
-                <w:noProof/>
-              </w:rPr>
-              <w:t>Regularizacija</w:t>
-            </w:r>
-            <w:r>
-              <w:rPr>
-                <w:noProof/>
-                <w:webHidden/>
-              </w:rPr>
-              <w:tab/>
-            </w:r>
-            <w:r>
-              <w:rPr>
                 <w:noProof/>
                 <w:webHidden/>
               </w:rPr>
@@ -3299,7 +2945,7 @@
                 <w:noProof/>
                 <w:webHidden/>
               </w:rPr>
-              <w:instrText xml:space="preserve"> PAGEREF _Toc11506311 \h </w:instrText>
+              <w:instrText xml:space="preserve"> PAGEREF _Toc11666856 \h </w:instrText>
             </w:r>
             <w:r>
               <w:rPr>
@@ -3319,7 +2965,7 @@
                 <w:noProof/>
                 <w:webHidden/>
               </w:rPr>
-              <w:t>22</w:t>
+              <w:t>23</w:t>
             </w:r>
             <w:r>
               <w:rPr>
@@ -3340,39 +2986,23 @@
               <w:lang w:val="en-US"/>
             </w:rPr>
           </w:pPr>
-          <w:hyperlink w:anchor="_Toc11506312" w:history="1">
+          <w:hyperlink w:anchor="_Toc11666857" w:history="1">
             <w:r>
               <w:rPr>
                 <w:rStyle w:val="Hyperlink"/>
                 <w:noProof/>
               </w:rPr>
-              <w:t>5</w:t>
-            </w:r>
-            <w:r>
-              <w:rPr>
-                <w:rFonts w:asciiTheme="minorHAnsi" w:eastAsiaTheme="minorEastAsia" w:hAnsiTheme="minorHAnsi"/>
-                <w:noProof/>
-                <w:sz w:val="22"/>
-                <w:lang w:val="en-US"/>
+              <w:t>5. KOMPJUTERSKI VID</w:t>
+            </w:r>
+            <w:r>
+              <w:rPr>
+                <w:noProof/>
+                <w:webHidden/>
               </w:rPr>
               <w:tab/>
             </w:r>
             <w:r>
               <w:rPr>
-                <w:rStyle w:val="Hyperlink"/>
-                <w:noProof/>
-              </w:rPr>
-              <w:t>KOMPJUTERSKI VID</w:t>
-            </w:r>
-            <w:r>
-              <w:rPr>
-                <w:noProof/>
-                <w:webHidden/>
-              </w:rPr>
-              <w:tab/>
-            </w:r>
-            <w:r>
-              <w:rPr>
                 <w:noProof/>
                 <w:webHidden/>
               </w:rPr>
@@ -3383,7 +3013,7 @@
                 <w:noProof/>
                 <w:webHidden/>
               </w:rPr>
-              <w:instrText xml:space="preserve"> PAGEREF _Toc11506312 \h </w:instrText>
+              <w:instrText xml:space="preserve"> PAGEREF _Toc11666857 \h </w:instrText>
             </w:r>
             <w:r>
               <w:rPr>
@@ -3403,7 +3033,7 @@
                 <w:noProof/>
                 <w:webHidden/>
               </w:rPr>
-              <w:t>23</w:t>
+              <w:t>24</w:t>
             </w:r>
             <w:r>
               <w:rPr>
@@ -3418,7 +3048,6 @@
           <w:pPr>
             <w:pStyle w:val="TOC2"/>
             <w:tabs>
-              <w:tab w:val="left" w:pos="880"/>
               <w:tab w:val="right" w:leader="dot" w:pos="9020"/>
             </w:tabs>
             <w:rPr>
@@ -3428,39 +3057,23 @@
               <w:lang w:val="en-US"/>
             </w:rPr>
           </w:pPr>
-          <w:hyperlink w:anchor="_Toc11506313" w:history="1">
+          <w:hyperlink w:anchor="_Toc11666858" w:history="1">
             <w:r>
               <w:rPr>
                 <w:rStyle w:val="Hyperlink"/>
                 <w:noProof/>
               </w:rPr>
-              <w:t>5.1</w:t>
-            </w:r>
-            <w:r>
-              <w:rPr>
-                <w:rFonts w:asciiTheme="minorHAnsi" w:eastAsiaTheme="minorEastAsia" w:hAnsiTheme="minorHAnsi"/>
-                <w:noProof/>
-                <w:sz w:val="22"/>
-                <w:lang w:val="en-US"/>
+              <w:t>5.1. Nešto...</w:t>
+            </w:r>
+            <w:r>
+              <w:rPr>
+                <w:noProof/>
+                <w:webHidden/>
               </w:rPr>
               <w:tab/>
             </w:r>
             <w:r>
               <w:rPr>
-                <w:rStyle w:val="Hyperlink"/>
-                <w:noProof/>
-              </w:rPr>
-              <w:t>Nešto...</w:t>
-            </w:r>
-            <w:r>
-              <w:rPr>
-                <w:noProof/>
-                <w:webHidden/>
-              </w:rPr>
-              <w:tab/>
-            </w:r>
-            <w:r>
-              <w:rPr>
                 <w:noProof/>
                 <w:webHidden/>
               </w:rPr>
@@ -3471,7 +3084,7 @@
                 <w:noProof/>
                 <w:webHidden/>
               </w:rPr>
-              <w:instrText xml:space="preserve"> PAGEREF _Toc11506313 \h </w:instrText>
+              <w:instrText xml:space="preserve"> PAGEREF _Toc11666858 \h </w:instrText>
             </w:r>
             <w:r>
               <w:rPr>
@@ -3491,7 +3104,7 @@
                 <w:noProof/>
                 <w:webHidden/>
               </w:rPr>
-              <w:t>23</w:t>
+              <w:t>24</w:t>
             </w:r>
             <w:r>
               <w:rPr>
@@ -3512,39 +3125,23 @@
               <w:lang w:val="en-US"/>
             </w:rPr>
           </w:pPr>
-          <w:hyperlink w:anchor="_Toc11506314" w:history="1">
+          <w:hyperlink w:anchor="_Toc11666859" w:history="1">
             <w:r>
               <w:rPr>
                 <w:rStyle w:val="Hyperlink"/>
                 <w:noProof/>
               </w:rPr>
-              <w:t>6</w:t>
-            </w:r>
-            <w:r>
-              <w:rPr>
-                <w:rFonts w:asciiTheme="minorHAnsi" w:eastAsiaTheme="minorEastAsia" w:hAnsiTheme="minorHAnsi"/>
-                <w:noProof/>
-                <w:sz w:val="22"/>
-                <w:lang w:val="en-US"/>
+              <w:t>6. LITERATURA</w:t>
+            </w:r>
+            <w:r>
+              <w:rPr>
+                <w:noProof/>
+                <w:webHidden/>
               </w:rPr>
               <w:tab/>
             </w:r>
             <w:r>
               <w:rPr>
-                <w:rStyle w:val="Hyperlink"/>
-                <w:noProof/>
-              </w:rPr>
-              <w:t>LITERATURA</w:t>
-            </w:r>
-            <w:r>
-              <w:rPr>
-                <w:noProof/>
-                <w:webHidden/>
-              </w:rPr>
-              <w:tab/>
-            </w:r>
-            <w:r>
-              <w:rPr>
                 <w:noProof/>
                 <w:webHidden/>
               </w:rPr>
@@ -3555,7 +3152,7 @@
                 <w:noProof/>
                 <w:webHidden/>
               </w:rPr>
-              <w:instrText xml:space="preserve"> PAGEREF _Toc11506314 \h </w:instrText>
+              <w:instrText xml:space="preserve"> PAGEREF _Toc11666859 \h </w:instrText>
             </w:r>
             <w:r>
               <w:rPr>
@@ -3575,7 +3172,7 @@
                 <w:noProof/>
                 <w:webHidden/>
               </w:rPr>
-              <w:t>24</w:t>
+              <w:t>25</w:t>
             </w:r>
             <w:r>
               <w:rPr>
@@ -3596,39 +3193,23 @@
               <w:lang w:val="en-US"/>
             </w:rPr>
           </w:pPr>
-          <w:hyperlink w:anchor="_Toc11506315" w:history="1">
+          <w:hyperlink w:anchor="_Toc11666860" w:history="1">
             <w:r>
               <w:rPr>
                 <w:rStyle w:val="Hyperlink"/>
                 <w:noProof/>
               </w:rPr>
-              <w:t>7</w:t>
-            </w:r>
-            <w:r>
-              <w:rPr>
-                <w:rFonts w:asciiTheme="minorHAnsi" w:eastAsiaTheme="minorEastAsia" w:hAnsiTheme="minorHAnsi"/>
-                <w:noProof/>
-                <w:sz w:val="22"/>
-                <w:lang w:val="en-US"/>
+              <w:t>7. POPIS SLIKA</w:t>
+            </w:r>
+            <w:r>
+              <w:rPr>
+                <w:noProof/>
+                <w:webHidden/>
               </w:rPr>
               <w:tab/>
             </w:r>
             <w:r>
               <w:rPr>
-                <w:rStyle w:val="Hyperlink"/>
-                <w:noProof/>
-              </w:rPr>
-              <w:t>POPIS SLIKA</w:t>
-            </w:r>
-            <w:r>
-              <w:rPr>
-                <w:noProof/>
-                <w:webHidden/>
-              </w:rPr>
-              <w:tab/>
-            </w:r>
-            <w:r>
-              <w:rPr>
                 <w:noProof/>
                 <w:webHidden/>
               </w:rPr>
@@ -3639,7 +3220,7 @@
                 <w:noProof/>
                 <w:webHidden/>
               </w:rPr>
-              <w:instrText xml:space="preserve"> PAGEREF _Toc11506315 \h </w:instrText>
+              <w:instrText xml:space="preserve"> PAGEREF _Toc11666860 \h </w:instrText>
             </w:r>
             <w:r>
               <w:rPr>
@@ -3659,7 +3240,7 @@
                 <w:noProof/>
                 <w:webHidden/>
               </w:rPr>
-              <w:t>25</w:t>
+              <w:t>26</w:t>
             </w:r>
             <w:r>
               <w:rPr>
@@ -3680,39 +3261,23 @@
               <w:lang w:val="en-US"/>
             </w:rPr>
           </w:pPr>
-          <w:hyperlink w:anchor="_Toc11506316" w:history="1">
+          <w:hyperlink w:anchor="_Toc11666861" w:history="1">
             <w:r>
               <w:rPr>
                 <w:rStyle w:val="Hyperlink"/>
                 <w:noProof/>
               </w:rPr>
-              <w:t>8</w:t>
-            </w:r>
-            <w:r>
-              <w:rPr>
-                <w:rFonts w:asciiTheme="minorHAnsi" w:eastAsiaTheme="minorEastAsia" w:hAnsiTheme="minorHAnsi"/>
-                <w:noProof/>
-                <w:sz w:val="22"/>
-                <w:lang w:val="en-US"/>
+              <w:t>8. POPIS OZNAKA I KRATICA</w:t>
+            </w:r>
+            <w:r>
+              <w:rPr>
+                <w:noProof/>
+                <w:webHidden/>
               </w:rPr>
               <w:tab/>
             </w:r>
             <w:r>
               <w:rPr>
-                <w:rStyle w:val="Hyperlink"/>
-                <w:noProof/>
-              </w:rPr>
-              <w:t>POPIS OZNAKA I KRATICA</w:t>
-            </w:r>
-            <w:r>
-              <w:rPr>
-                <w:noProof/>
-                <w:webHidden/>
-              </w:rPr>
-              <w:tab/>
-            </w:r>
-            <w:r>
-              <w:rPr>
                 <w:noProof/>
                 <w:webHidden/>
               </w:rPr>
@@ -3723,7 +3288,7 @@
                 <w:noProof/>
                 <w:webHidden/>
               </w:rPr>
-              <w:instrText xml:space="preserve"> PAGEREF _Toc11506316 \h </w:instrText>
+              <w:instrText xml:space="preserve"> PAGEREF _Toc11666861 \h </w:instrText>
             </w:r>
             <w:r>
               <w:rPr>
@@ -3743,7 +3308,7 @@
                 <w:noProof/>
                 <w:webHidden/>
               </w:rPr>
-              <w:t>26</w:t>
+              <w:t>27</w:t>
             </w:r>
             <w:r>
               <w:rPr>
@@ -3764,39 +3329,23 @@
               <w:lang w:val="en-US"/>
             </w:rPr>
           </w:pPr>
-          <w:hyperlink w:anchor="_Toc11506317" w:history="1">
+          <w:hyperlink w:anchor="_Toc11666862" w:history="1">
             <w:r>
               <w:rPr>
                 <w:rStyle w:val="Hyperlink"/>
                 <w:noProof/>
               </w:rPr>
-              <w:t>9</w:t>
-            </w:r>
-            <w:r>
-              <w:rPr>
-                <w:rFonts w:asciiTheme="minorHAnsi" w:eastAsiaTheme="minorEastAsia" w:hAnsiTheme="minorHAnsi"/>
-                <w:noProof/>
-                <w:sz w:val="22"/>
-                <w:lang w:val="en-US"/>
+              <w:t>9. SAŽETAK</w:t>
+            </w:r>
+            <w:r>
+              <w:rPr>
+                <w:noProof/>
+                <w:webHidden/>
               </w:rPr>
               <w:tab/>
             </w:r>
             <w:r>
               <w:rPr>
-                <w:rStyle w:val="Hyperlink"/>
-                <w:noProof/>
-              </w:rPr>
-              <w:t>SAŽETAK</w:t>
-            </w:r>
-            <w:r>
-              <w:rPr>
-                <w:noProof/>
-                <w:webHidden/>
-              </w:rPr>
-              <w:tab/>
-            </w:r>
-            <w:r>
-              <w:rPr>
                 <w:noProof/>
                 <w:webHidden/>
               </w:rPr>
@@ -3807,7 +3356,7 @@
                 <w:noProof/>
                 <w:webHidden/>
               </w:rPr>
-              <w:instrText xml:space="preserve"> PAGEREF _Toc11506317 \h </w:instrText>
+              <w:instrText xml:space="preserve"> PAGEREF _Toc11666862 \h </w:instrText>
             </w:r>
             <w:r>
               <w:rPr>
@@ -3827,7 +3376,7 @@
                 <w:noProof/>
                 <w:webHidden/>
               </w:rPr>
-              <w:t>27</w:t>
+              <w:t>28</w:t>
             </w:r>
             <w:r>
               <w:rPr>
@@ -3848,39 +3397,23 @@
               <w:lang w:val="en-US"/>
             </w:rPr>
           </w:pPr>
-          <w:hyperlink w:anchor="_Toc11506318" w:history="1">
+          <w:hyperlink w:anchor="_Toc11666863" w:history="1">
             <w:r>
               <w:rPr>
                 <w:rStyle w:val="Hyperlink"/>
                 <w:noProof/>
               </w:rPr>
-              <w:t>10</w:t>
-            </w:r>
-            <w:r>
-              <w:rPr>
-                <w:rFonts w:asciiTheme="minorHAnsi" w:eastAsiaTheme="minorEastAsia" w:hAnsiTheme="minorHAnsi"/>
-                <w:noProof/>
-                <w:sz w:val="22"/>
-                <w:lang w:val="en-US"/>
+              <w:t>10. KLJUČNE RIJEČI</w:t>
+            </w:r>
+            <w:r>
+              <w:rPr>
+                <w:noProof/>
+                <w:webHidden/>
               </w:rPr>
               <w:tab/>
             </w:r>
             <w:r>
               <w:rPr>
-                <w:rStyle w:val="Hyperlink"/>
-                <w:noProof/>
-              </w:rPr>
-              <w:t>KLJUČNE RIJEČI</w:t>
-            </w:r>
-            <w:r>
-              <w:rPr>
-                <w:noProof/>
-                <w:webHidden/>
-              </w:rPr>
-              <w:tab/>
-            </w:r>
-            <w:r>
-              <w:rPr>
                 <w:noProof/>
                 <w:webHidden/>
               </w:rPr>
@@ -3891,7 +3424,7 @@
                 <w:noProof/>
                 <w:webHidden/>
               </w:rPr>
-              <w:instrText xml:space="preserve"> PAGEREF _Toc11506318 \h </w:instrText>
+              <w:instrText xml:space="preserve"> PAGEREF _Toc11666863 \h </w:instrText>
             </w:r>
             <w:r>
               <w:rPr>
@@ -3911,7 +3444,7 @@
                 <w:noProof/>
                 <w:webHidden/>
               </w:rPr>
-              <w:t>27</w:t>
+              <w:t>28</w:t>
             </w:r>
             <w:r>
               <w:rPr>
@@ -3932,39 +3465,23 @@
               <w:lang w:val="en-US"/>
             </w:rPr>
           </w:pPr>
-          <w:hyperlink w:anchor="_Toc11506319" w:history="1">
+          <w:hyperlink w:anchor="_Toc11666864" w:history="1">
             <w:r>
               <w:rPr>
                 <w:rStyle w:val="Hyperlink"/>
                 <w:noProof/>
               </w:rPr>
-              <w:t>11</w:t>
-            </w:r>
-            <w:r>
-              <w:rPr>
-                <w:rFonts w:asciiTheme="minorHAnsi" w:eastAsiaTheme="minorEastAsia" w:hAnsiTheme="minorHAnsi"/>
-                <w:noProof/>
-                <w:sz w:val="22"/>
-                <w:lang w:val="en-US"/>
+              <w:t>11. TITLE</w:t>
+            </w:r>
+            <w:r>
+              <w:rPr>
+                <w:noProof/>
+                <w:webHidden/>
               </w:rPr>
               <w:tab/>
             </w:r>
             <w:r>
               <w:rPr>
-                <w:rStyle w:val="Hyperlink"/>
-                <w:noProof/>
-              </w:rPr>
-              <w:t>TITLE</w:t>
-            </w:r>
-            <w:r>
-              <w:rPr>
-                <w:noProof/>
-                <w:webHidden/>
-              </w:rPr>
-              <w:tab/>
-            </w:r>
-            <w:r>
-              <w:rPr>
                 <w:noProof/>
                 <w:webHidden/>
               </w:rPr>
@@ -3975,7 +3492,7 @@
                 <w:noProof/>
                 <w:webHidden/>
               </w:rPr>
-              <w:instrText xml:space="preserve"> PAGEREF _Toc11506319 \h </w:instrText>
+              <w:instrText xml:space="preserve"> PAGEREF _Toc11666864 \h </w:instrText>
             </w:r>
             <w:r>
               <w:rPr>
@@ -3995,7 +3512,7 @@
                 <w:noProof/>
                 <w:webHidden/>
               </w:rPr>
-              <w:t>28</w:t>
+              <w:t>29</w:t>
             </w:r>
             <w:r>
               <w:rPr>
@@ -4016,39 +3533,23 @@
               <w:lang w:val="en-US"/>
             </w:rPr>
           </w:pPr>
-          <w:hyperlink w:anchor="_Toc11506320" w:history="1">
+          <w:hyperlink w:anchor="_Toc11666865" w:history="1">
             <w:r>
               <w:rPr>
                 <w:rStyle w:val="Hyperlink"/>
                 <w:noProof/>
               </w:rPr>
-              <w:t>12</w:t>
-            </w:r>
-            <w:r>
-              <w:rPr>
-                <w:rFonts w:asciiTheme="minorHAnsi" w:eastAsiaTheme="minorEastAsia" w:hAnsiTheme="minorHAnsi"/>
-                <w:noProof/>
-                <w:sz w:val="22"/>
-                <w:lang w:val="en-US"/>
+              <w:t>12. SUMMARY</w:t>
+            </w:r>
+            <w:r>
+              <w:rPr>
+                <w:noProof/>
+                <w:webHidden/>
               </w:rPr>
               <w:tab/>
             </w:r>
             <w:r>
               <w:rPr>
-                <w:rStyle w:val="Hyperlink"/>
-                <w:noProof/>
-              </w:rPr>
-              <w:t>SUMMARY</w:t>
-            </w:r>
-            <w:r>
-              <w:rPr>
-                <w:noProof/>
-                <w:webHidden/>
-              </w:rPr>
-              <w:tab/>
-            </w:r>
-            <w:r>
-              <w:rPr>
                 <w:noProof/>
                 <w:webHidden/>
               </w:rPr>
@@ -4059,7 +3560,7 @@
                 <w:noProof/>
                 <w:webHidden/>
               </w:rPr>
-              <w:instrText xml:space="preserve"> PAGEREF _Toc11506320 \h </w:instrText>
+              <w:instrText xml:space="preserve"> PAGEREF _Toc11666865 \h </w:instrText>
             </w:r>
             <w:r>
               <w:rPr>
@@ -4079,7 +3580,7 @@
                 <w:noProof/>
                 <w:webHidden/>
               </w:rPr>
-              <w:t>28</w:t>
+              <w:t>29</w:t>
             </w:r>
             <w:r>
               <w:rPr>
@@ -4100,39 +3601,23 @@
               <w:lang w:val="en-US"/>
             </w:rPr>
           </w:pPr>
-          <w:hyperlink w:anchor="_Toc11506321" w:history="1">
+          <w:hyperlink w:anchor="_Toc11666866" w:history="1">
             <w:r>
               <w:rPr>
                 <w:rStyle w:val="Hyperlink"/>
                 <w:noProof/>
               </w:rPr>
-              <w:t>13</w:t>
-            </w:r>
-            <w:r>
-              <w:rPr>
-                <w:rFonts w:asciiTheme="minorHAnsi" w:eastAsiaTheme="minorEastAsia" w:hAnsiTheme="minorHAnsi"/>
-                <w:noProof/>
-                <w:sz w:val="22"/>
-                <w:lang w:val="en-US"/>
+              <w:t>13. KEYWORDS</w:t>
+            </w:r>
+            <w:r>
+              <w:rPr>
+                <w:noProof/>
+                <w:webHidden/>
               </w:rPr>
               <w:tab/>
             </w:r>
             <w:r>
               <w:rPr>
-                <w:rStyle w:val="Hyperlink"/>
-                <w:noProof/>
-              </w:rPr>
-              <w:t>KEYWORDS</w:t>
-            </w:r>
-            <w:r>
-              <w:rPr>
-                <w:noProof/>
-                <w:webHidden/>
-              </w:rPr>
-              <w:tab/>
-            </w:r>
-            <w:r>
-              <w:rPr>
                 <w:noProof/>
                 <w:webHidden/>
               </w:rPr>
@@ -4143,7 +3628,7 @@
                 <w:noProof/>
                 <w:webHidden/>
               </w:rPr>
-              <w:instrText xml:space="preserve"> PAGEREF _Toc11506321 \h </w:instrText>
+              <w:instrText xml:space="preserve"> PAGEREF _Toc11666866 \h </w:instrText>
             </w:r>
             <w:r>
               <w:rPr>
@@ -4163,7 +3648,7 @@
                 <w:noProof/>
                 <w:webHidden/>
               </w:rPr>
-              <w:t>28</w:t>
+              <w:t>29</w:t>
             </w:r>
             <w:r>
               <w:rPr>
@@ -4215,7 +3700,7 @@
       <w:pPr>
         <w:pStyle w:val="Heading1"/>
       </w:pPr>
-      <w:bookmarkStart w:id="0" w:name="_Toc11506291"/>
+      <w:bookmarkStart w:id="0" w:name="_Toc11666836"/>
       <w:r>
         <w:lastRenderedPageBreak/>
         <w:t>U</w:t>
@@ -4243,7 +3728,7 @@
       <w:pPr>
         <w:pStyle w:val="Heading1"/>
       </w:pPr>
-      <w:bookmarkStart w:id="1" w:name="_Toc11506292"/>
+      <w:bookmarkStart w:id="1" w:name="_Toc11666837"/>
       <w:r>
         <w:lastRenderedPageBreak/>
         <w:t>MULTIMEDIJSKI SUSTAVI</w:t>
@@ -4259,7 +3744,7 @@
       <w:pPr>
         <w:pStyle w:val="Heading2"/>
       </w:pPr>
-      <w:bookmarkStart w:id="2" w:name="_Toc11506293"/>
+      <w:bookmarkStart w:id="2" w:name="_Toc11666838"/>
       <w:r>
         <w:t>Uvod u multimediju</w:t>
       </w:r>
@@ -4759,7 +4244,7 @@
       <w:pPr>
         <w:pStyle w:val="Heading2"/>
       </w:pPr>
-      <w:bookmarkStart w:id="3" w:name="_Toc11506294"/>
+      <w:bookmarkStart w:id="3" w:name="_Toc11666839"/>
       <w:r>
         <w:t>Slika</w:t>
       </w:r>
@@ -5046,7 +4531,7 @@
           <w:sz w:val="36"/>
         </w:rPr>
       </w:pPr>
-      <w:bookmarkStart w:id="4" w:name="_Toc11237587"/>
+      <w:bookmarkStart w:id="4" w:name="_Toc11755650"/>
       <w:r>
         <w:rPr>
           <w:color w:val="auto"/>
@@ -5344,7 +4829,7 @@
         <w:pStyle w:val="Caption"/>
         <w:jc w:val="center"/>
       </w:pPr>
-      <w:bookmarkStart w:id="5" w:name="_Toc11237588"/>
+      <w:bookmarkStart w:id="5" w:name="_Toc11755651"/>
       <w:r>
         <w:rPr>
           <w:color w:val="auto"/>
@@ -5626,7 +5111,7 @@
       <w:pPr>
         <w:pStyle w:val="Heading2"/>
       </w:pPr>
-      <w:bookmarkStart w:id="6" w:name="_Toc11506295"/>
+      <w:bookmarkStart w:id="6" w:name="_Toc11666840"/>
       <w:r>
         <w:lastRenderedPageBreak/>
         <w:t>Video signal</w:t>
@@ -5970,7 +5455,7 @@
       <w:pPr>
         <w:pStyle w:val="Heading1"/>
       </w:pPr>
-      <w:bookmarkStart w:id="7" w:name="_Toc11506296"/>
+      <w:bookmarkStart w:id="7" w:name="_Toc11666841"/>
       <w:r>
         <w:lastRenderedPageBreak/>
         <w:t>UMJETNA INTELIGENCIJA</w:t>
@@ -5984,14 +5469,14 @@
           <w:ilvl w:val="0"/>
           <w:numId w:val="0"/>
         </w:numPr>
-        <w:ind w:left="576" w:hanging="576"/>
+        <w:ind w:left="576"/>
       </w:pPr>
     </w:p>
     <w:p>
       <w:pPr>
         <w:pStyle w:val="Heading2"/>
       </w:pPr>
-      <w:bookmarkStart w:id="8" w:name="_Toc11506297"/>
+      <w:bookmarkStart w:id="8" w:name="_Toc11666842"/>
       <w:r>
         <w:t>I</w:t>
       </w:r>
@@ -6416,7 +5901,7 @@
       <w:pPr>
         <w:pStyle w:val="Heading2"/>
       </w:pPr>
-      <w:bookmarkStart w:id="9" w:name="_Toc11506298"/>
+      <w:bookmarkStart w:id="9" w:name="_Toc11666843"/>
       <w:r>
         <w:t>Povijest i razvoj</w:t>
       </w:r>
@@ -7068,7 +6553,7 @@
       <w:pPr>
         <w:pStyle w:val="Heading2"/>
       </w:pPr>
-      <w:bookmarkStart w:id="10" w:name="_Toc11506299"/>
+      <w:bookmarkStart w:id="10" w:name="_Toc11666844"/>
       <w:r>
         <w:t>Problematika i primjena umjetne inteligencije</w:t>
       </w:r>
@@ -7501,7 +6986,7 @@
       <w:pPr>
         <w:pStyle w:val="Heading2"/>
       </w:pPr>
-      <w:bookmarkStart w:id="11" w:name="_Toc11506300"/>
+      <w:bookmarkStart w:id="11" w:name="_Toc11666845"/>
       <w:r>
         <w:lastRenderedPageBreak/>
         <w:t>Strojno učenje</w:t>
@@ -7617,7 +7102,7 @@
           <w:sz w:val="24"/>
         </w:rPr>
       </w:pPr>
-      <w:bookmarkStart w:id="12" w:name="_Toc11237589"/>
+      <w:bookmarkStart w:id="12" w:name="_Toc11755652"/>
       <w:r>
         <w:rPr>
           <w:color w:val="auto"/>
@@ -7851,9 +7336,8 @@
     <w:p>
       <w:pPr>
         <w:pStyle w:val="Heading3"/>
-        <w:spacing w:line="360" w:lineRule="auto"/>
-      </w:pPr>
-      <w:bookmarkStart w:id="13" w:name="_Toc11506301"/>
+      </w:pPr>
+      <w:bookmarkStart w:id="13" w:name="_Toc11666846"/>
       <w:r>
         <w:t>Učenje s obzirom</w:t>
       </w:r>
@@ -8238,6 +7722,9 @@
       <w:r>
         <w:t>Linearna regresija</w:t>
       </w:r>
+      <w:r>
+        <w:t>,</w:t>
+      </w:r>
     </w:p>
     <w:p>
       <w:pPr>
@@ -8252,6 +7739,9 @@
       <w:r>
         <w:t>Logistička regresija</w:t>
       </w:r>
+      <w:r>
+        <w:t>,</w:t>
+      </w:r>
     </w:p>
     <w:p>
       <w:pPr>
@@ -8266,6 +7756,9 @@
       <w:r>
         <w:t>Stablo odlučivanje i slučajne šume</w:t>
       </w:r>
+      <w:r>
+        <w:t>,</w:t>
+      </w:r>
     </w:p>
     <w:p>
       <w:pPr>
@@ -8280,6 +7773,9 @@
       <w:r>
         <w:t>k-najbližih susjeda</w:t>
       </w:r>
+      <w:r>
+        <w:t>.</w:t>
+      </w:r>
     </w:p>
     <w:p>
       <w:pPr>
@@ -8366,6 +7862,9 @@
       <w:r>
         <w:t>cima</w:t>
       </w:r>
+      <w:r>
+        <w:t>,</w:t>
+      </w:r>
     </w:p>
     <w:p>
       <w:pPr>
@@ -8378,7 +7877,15 @@
         <w:jc w:val="both"/>
       </w:pPr>
       <w:r>
-        <w:t>k-Means</w:t>
+        <w:t>k-</w:t>
+      </w:r>
+      <w:proofErr w:type="spellStart"/>
+      <w:r>
+        <w:t>Means</w:t>
+      </w:r>
+      <w:proofErr w:type="spellEnd"/>
+      <w:r>
+        <w:t>,</w:t>
       </w:r>
     </w:p>
     <w:p>
@@ -8394,6 +7901,9 @@
       <w:r>
         <w:t>Hijerarhijska analiza klastera (HCA)</w:t>
       </w:r>
+      <w:r>
+        <w:t>,</w:t>
+      </w:r>
     </w:p>
     <w:p>
       <w:pPr>
@@ -8406,7 +7916,18 @@
         <w:jc w:val="both"/>
       </w:pPr>
       <w:r>
-        <w:t>Očekivanje maksimizacije (EM)</w:t>
+        <w:t xml:space="preserve">Očekivanje </w:t>
+      </w:r>
+      <w:proofErr w:type="spellStart"/>
+      <w:r>
+        <w:t>maksimizacije</w:t>
+      </w:r>
+      <w:proofErr w:type="spellEnd"/>
+      <w:r>
+        <w:t xml:space="preserve"> (EM)</w:t>
+      </w:r>
+      <w:r>
+        <w:t>.</w:t>
       </w:r>
     </w:p>
     <w:p>
@@ -8420,13 +7941,24 @@
         <w:jc w:val="both"/>
       </w:pPr>
       <w:r>
-        <w:t>Vizualizacija i smanjenje dimenzionalnosti u poda</w:t>
+        <w:t xml:space="preserve">Vizualizacija i smanjenje </w:t>
+      </w:r>
+      <w:proofErr w:type="spellStart"/>
+      <w:r>
+        <w:t>dimenzionalnosti</w:t>
+      </w:r>
+      <w:proofErr w:type="spellEnd"/>
+      <w:r>
+        <w:t xml:space="preserve"> u poda</w:t>
       </w:r>
       <w:r>
         <w:t>t</w:t>
       </w:r>
       <w:r>
         <w:t>cima</w:t>
+      </w:r>
+      <w:r>
+        <w:t>,</w:t>
       </w:r>
     </w:p>
     <w:p>
@@ -8442,6 +7974,9 @@
       <w:r>
         <w:t>Analiza glavnih komponenti (PCA)</w:t>
       </w:r>
+      <w:r>
+        <w:t>,</w:t>
+      </w:r>
     </w:p>
     <w:p>
       <w:pPr>
@@ -8453,8 +7988,16 @@
         <w:spacing w:line="360" w:lineRule="auto"/>
         <w:jc w:val="both"/>
       </w:pPr>
-      <w:r>
-        <w:t>Kernel PCA</w:t>
+      <w:proofErr w:type="spellStart"/>
+      <w:r>
+        <w:t>Kernel</w:t>
+      </w:r>
+      <w:proofErr w:type="spellEnd"/>
+      <w:r>
+        <w:t xml:space="preserve"> PCA</w:t>
+      </w:r>
+      <w:r>
+        <w:t>,</w:t>
       </w:r>
     </w:p>
     <w:p>
@@ -8470,6 +8013,9 @@
       <w:r>
         <w:t>Lokalno linearno ugrađivanje (LLE)</w:t>
       </w:r>
+      <w:r>
+        <w:t>.</w:t>
+      </w:r>
     </w:p>
     <w:p>
       <w:pPr>
@@ -8487,6 +8033,9 @@
       <w:r>
         <w:t xml:space="preserve"> – kada u velikim skupovima podataka želimo otkriti veze među atributima</w:t>
       </w:r>
+      <w:r>
+        <w:t>.</w:t>
+      </w:r>
     </w:p>
     <w:p>
       <w:pPr>
@@ -8501,6 +8050,9 @@
       <w:r>
         <w:t>Apriorno</w:t>
       </w:r>
+      <w:r>
+        <w:t>,</w:t>
+      </w:r>
     </w:p>
     <w:p>
       <w:pPr>
@@ -8512,8 +8064,13 @@
         <w:spacing w:line="360" w:lineRule="auto"/>
         <w:jc w:val="both"/>
       </w:pPr>
+      <w:proofErr w:type="spellStart"/>
       <w:r>
         <w:t>Eclat</w:t>
+      </w:r>
+      <w:proofErr w:type="spellEnd"/>
+      <w:r>
+        <w:t>.</w:t>
       </w:r>
     </w:p>
     <w:p>
@@ -8731,7 +8288,7 @@
           <w:sz w:val="24"/>
         </w:rPr>
       </w:pPr>
-      <w:bookmarkStart w:id="14" w:name="_Toc11237590"/>
+      <w:bookmarkStart w:id="14" w:name="_Toc11755653"/>
       <w:r>
         <w:rPr>
           <w:color w:val="auto"/>
@@ -8889,6 +8446,9 @@
       <w:r>
         <w:t>Monte Carlo</w:t>
       </w:r>
+      <w:r>
+        <w:t>,</w:t>
+      </w:r>
     </w:p>
     <w:p>
       <w:pPr>
@@ -8901,7 +8461,26 @@
         <w:jc w:val="both"/>
       </w:pPr>
       <w:r>
-        <w:t>Q-learning (state-action-reward-state)</w:t>
+        <w:t>Q-</w:t>
+      </w:r>
+      <w:proofErr w:type="spellStart"/>
+      <w:r>
+        <w:t>learning</w:t>
+      </w:r>
+      <w:proofErr w:type="spellEnd"/>
+      <w:r>
+        <w:t xml:space="preserve"> (</w:t>
+      </w:r>
+      <w:proofErr w:type="spellStart"/>
+      <w:r>
+        <w:t>state-action-reward-state</w:t>
+      </w:r>
+      <w:proofErr w:type="spellEnd"/>
+      <w:r>
+        <w:t>)</w:t>
+      </w:r>
+      <w:r>
+        <w:t>,</w:t>
       </w:r>
     </w:p>
     <w:p>
@@ -8915,7 +8494,18 @@
         <w:jc w:val="both"/>
       </w:pPr>
       <w:r>
-        <w:t>SARSA (state-action-reward-state-action)</w:t>
+        <w:t>SARSA (</w:t>
+      </w:r>
+      <w:proofErr w:type="spellStart"/>
+      <w:r>
+        <w:t>state-action-reward-state-action</w:t>
+      </w:r>
+      <w:proofErr w:type="spellEnd"/>
+      <w:r>
+        <w:t>)</w:t>
+      </w:r>
+      <w:r>
+        <w:t>,</w:t>
       </w:r>
     </w:p>
     <w:p>
@@ -8929,7 +8519,18 @@
         <w:jc w:val="both"/>
       </w:pPr>
       <w:r>
-        <w:t>DQN (Deep Q Network)</w:t>
+        <w:t>DQN (</w:t>
+      </w:r>
+      <w:proofErr w:type="spellStart"/>
+      <w:r>
+        <w:t>Deep</w:t>
+      </w:r>
+      <w:proofErr w:type="spellEnd"/>
+      <w:r>
+        <w:t xml:space="preserve"> Q Network)</w:t>
+      </w:r>
+      <w:r>
+        <w:t>,</w:t>
       </w:r>
     </w:p>
     <w:p>
@@ -8943,7 +8544,34 @@
         <w:jc w:val="both"/>
       </w:pPr>
       <w:r>
-        <w:t>A3C (Asyncrhonous Advantage Actor-Critic)</w:t>
+        <w:t>A3C (</w:t>
+      </w:r>
+      <w:proofErr w:type="spellStart"/>
+      <w:r>
+        <w:t>Asyncrhonous</w:t>
+      </w:r>
+      <w:proofErr w:type="spellEnd"/>
+      <w:r>
+        <w:t xml:space="preserve"> </w:t>
+      </w:r>
+      <w:proofErr w:type="spellStart"/>
+      <w:r>
+        <w:t>Advantage</w:t>
+      </w:r>
+      <w:proofErr w:type="spellEnd"/>
+      <w:r>
+        <w:t xml:space="preserve"> </w:t>
+      </w:r>
+      <w:proofErr w:type="spellStart"/>
+      <w:r>
+        <w:t>Actor-Critic</w:t>
+      </w:r>
+      <w:proofErr w:type="spellEnd"/>
+      <w:r>
+        <w:t>)</w:t>
+      </w:r>
+      <w:r>
+        <w:t>.</w:t>
       </w:r>
     </w:p>
     <w:p>
@@ -8955,10 +8583,8 @@
     <w:p>
       <w:pPr>
         <w:pStyle w:val="Heading3"/>
-        <w:spacing w:line="360" w:lineRule="auto"/>
-        <w:jc w:val="both"/>
-      </w:pPr>
-      <w:bookmarkStart w:id="15" w:name="_Toc11506302"/>
+      </w:pPr>
+      <w:bookmarkStart w:id="15" w:name="_Toc11666847"/>
       <w:r>
         <w:t>Izvan mrežno</w:t>
       </w:r>
@@ -9090,11 +8716,7 @@
         <w:t>cima trebati i više jer smo prvobitni skup podataka proširili novim i tako sa svakom novom inačicom koju želimo nadograditi će tražiti sve više i više vremena za treniranje. Skupovi podataka mogu biti jako veliki (veći od 1 TB)</w:t>
       </w:r>
       <w:r>
-        <w:t xml:space="preserve">  </w:t>
-      </w:r>
-      <w:r>
-        <w:lastRenderedPageBreak/>
-        <w:t xml:space="preserve">za što vam onda treba dosta računalnih </w:t>
+        <w:t xml:space="preserve">  za što vam onda treba dosta računalnih </w:t>
       </w:r>
       <w:r>
         <w:t>resursa</w:t>
@@ -9188,7 +8810,7 @@
           <w:sz w:val="24"/>
         </w:rPr>
       </w:pPr>
-      <w:bookmarkStart w:id="16" w:name="_Toc11237591"/>
+      <w:bookmarkStart w:id="16" w:name="_Toc11755654"/>
       <w:r>
         <w:rPr>
           <w:color w:val="000000" w:themeColor="text1"/>
@@ -9423,7 +9045,7 @@
           <w:sz w:val="36"/>
         </w:rPr>
       </w:pPr>
-      <w:bookmarkStart w:id="17" w:name="_Toc11237592"/>
+      <w:bookmarkStart w:id="17" w:name="_Toc11755655"/>
       <w:r>
         <w:rPr>
           <w:color w:val="000000" w:themeColor="text1"/>
@@ -9528,9 +9150,8 @@
     <w:p>
       <w:pPr>
         <w:pStyle w:val="Heading3"/>
-        <w:spacing w:line="360" w:lineRule="auto"/>
-      </w:pPr>
-      <w:bookmarkStart w:id="18" w:name="_Toc11506303"/>
+      </w:pPr>
+      <w:bookmarkStart w:id="18" w:name="_Toc11666848"/>
       <w:r>
         <w:t>Učenje na temelju</w:t>
       </w:r>
@@ -9713,7 +9334,7 @@
           <w:sz w:val="24"/>
         </w:rPr>
       </w:pPr>
-      <w:bookmarkStart w:id="19" w:name="_Toc11237593"/>
+      <w:bookmarkStart w:id="19" w:name="_Toc11755656"/>
       <w:r>
         <w:rPr>
           <w:color w:val="000000" w:themeColor="text1"/>
@@ -9838,7 +9459,7 @@
       <w:pPr>
         <w:pStyle w:val="Heading1"/>
       </w:pPr>
-      <w:bookmarkStart w:id="20" w:name="_Toc11506304"/>
+      <w:bookmarkStart w:id="20" w:name="_Toc11666849"/>
       <w:r>
         <w:lastRenderedPageBreak/>
         <w:t>NEURONSKE MREŽE</w:t>
@@ -9850,7 +9471,7 @@
       <w:pPr>
         <w:pStyle w:val="Heading2"/>
       </w:pPr>
-      <w:bookmarkStart w:id="21" w:name="_Toc11506305"/>
+      <w:bookmarkStart w:id="21" w:name="_Toc11666850"/>
       <w:r>
         <w:t>Umjetna neuronska mreža (ANN)</w:t>
       </w:r>
@@ -9858,22 +9479,429 @@
     </w:p>
     <w:p/>
     <w:p>
-      <w:r>
-        <w:t>Nešto...</w:t>
-      </w:r>
-      <w:bookmarkStart w:id="22" w:name="_GoBack"/>
+      <w:pPr>
+        <w:jc w:val="both"/>
+      </w:pPr>
+      <w:r>
+        <w:t xml:space="preserve">Umjetnom inteligencijom se pokušava oponašati kognitivne funkcije ljudi (životinja) pri čemu </w:t>
+      </w:r>
+      <w:r>
+        <w:t xml:space="preserve">pod područje </w:t>
+      </w:r>
+      <w:r>
+        <w:t xml:space="preserve">strojno učenje imitirati sposobnost </w:t>
+      </w:r>
+      <w:r>
+        <w:t>učenja, a</w:t>
+      </w:r>
+      <w:r>
+        <w:t xml:space="preserve"> </w:t>
+      </w:r>
+      <w:r>
+        <w:t>s</w:t>
+      </w:r>
+      <w:r>
+        <w:t xml:space="preserve">ame kognitivne funkcije </w:t>
+      </w:r>
+      <w:r>
+        <w:t>se odvijaju</w:t>
+      </w:r>
+      <w:r>
+        <w:t xml:space="preserve"> u mozgu. </w:t>
+      </w:r>
+      <w:r>
+        <w:t xml:space="preserve">Umjetne neuronske mreže su </w:t>
+      </w:r>
+      <w:r>
+        <w:t xml:space="preserve">upravo </w:t>
+      </w:r>
+      <w:r>
+        <w:t xml:space="preserve">nastale iz inspiracije da se u </w:t>
+      </w:r>
+      <w:r>
+        <w:t>potpunosti simulira ljudski mozak</w:t>
+      </w:r>
+      <w:r>
+        <w:t xml:space="preserve"> </w:t>
+      </w:r>
+      <w:r>
+        <w:t>što ćemo kasnije uočiti kada budemo usporedili umjetnu neuronsku mrežu s mrežom živčanih stanica (neurona) biološkog centralnog živčanog sustava</w:t>
+      </w:r>
+      <w:r>
+        <w:t xml:space="preserve">. </w:t>
+      </w:r>
+      <w:r>
+        <w:t xml:space="preserve">Izgradnjom umjetnih neuronskih mreža želi se nadići tradicionalni (digitalni ili analogni) računalni sustavi koju služe za zamjenu, poboljšanje ili ubrzanje </w:t>
+      </w:r>
+      <w:r>
+        <w:t>procesorske moći</w:t>
+      </w:r>
+      <w:r>
+        <w:t xml:space="preserve"> ljudskog mozga.</w:t>
+      </w:r>
+      <w:r>
+        <w:t xml:space="preserve"> Osim same simulacije mozga postoji još nekoliko razloga zašto se danas dosta pažnje posvećuje umjetnim neuronskim mrežama. </w:t>
+      </w:r>
+      <w:r>
+        <w:t>Umjetne neuronske mreže</w:t>
+      </w:r>
+      <w:r>
+        <w:t xml:space="preserve"> nam omogućavaju korištenje jednostavnih računalnih operacija kao što su zbrajanje, množenje i temeljni logički elementi za rješavanje složenih, matematički loše definirane probleme, nelinearne pr</w:t>
+      </w:r>
+      <w:r>
+        <w:t xml:space="preserve">obleme ili stohastičke probleme dok konvencionalni algoritmi za rješavanje ovakvih problema trebaju koristiti skup složenih jednadžbi. </w:t>
+      </w:r>
+      <w:r>
+        <w:t xml:space="preserve">Glavna </w:t>
+      </w:r>
+      <w:r>
+        <w:t>prednost koja se vidi u umjetnim</w:t>
+      </w:r>
+      <w:r>
+        <w:t xml:space="preserve"> neuronskim mrežama je ta što omogućuje vrlo nisku razinu programiranja kako bi se riješili problemi koji imaju neke od sljedećih značajki:</w:t>
+      </w:r>
+    </w:p>
+    <w:p>
+      <w:pPr>
+        <w:pStyle w:val="ListParagraph"/>
+        <w:numPr>
+          <w:ilvl w:val="0"/>
+          <w:numId w:val="27"/>
+        </w:numPr>
+        <w:jc w:val="both"/>
+      </w:pPr>
+      <w:r>
+        <w:t>Ne analitički,</w:t>
+      </w:r>
+    </w:p>
+    <w:p>
+      <w:pPr>
+        <w:pStyle w:val="ListParagraph"/>
+        <w:numPr>
+          <w:ilvl w:val="0"/>
+          <w:numId w:val="27"/>
+        </w:numPr>
+        <w:jc w:val="both"/>
+      </w:pPr>
+      <w:r>
+        <w:t>Nelinearni,</w:t>
+      </w:r>
+    </w:p>
+    <w:p>
+      <w:pPr>
+        <w:pStyle w:val="ListParagraph"/>
+        <w:numPr>
+          <w:ilvl w:val="0"/>
+          <w:numId w:val="27"/>
+        </w:numPr>
+        <w:jc w:val="both"/>
+      </w:pPr>
+      <w:r>
+        <w:t>Ne stacionarni,</w:t>
+      </w:r>
+    </w:p>
+    <w:p>
+      <w:pPr>
+        <w:pStyle w:val="ListParagraph"/>
+        <w:numPr>
+          <w:ilvl w:val="0"/>
+          <w:numId w:val="27"/>
+        </w:numPr>
+        <w:jc w:val="both"/>
+      </w:pPr>
+      <w:r>
+        <w:t>Stohastički.</w:t>
+      </w:r>
+    </w:p>
+    <w:p>
+      <w:pPr>
+        <w:jc w:val="both"/>
+      </w:pPr>
+      <w:r>
+        <w:t xml:space="preserve">Ne samo da bi se rješavali problemi ovakvih značajki već bi se to radilo na način samoorganiziranja koji se odnosi na široki </w:t>
+      </w:r>
+      <w:r>
+        <w:t>dijapazon</w:t>
+      </w:r>
+      <w:r>
+        <w:t xml:space="preserve"> problema bez ponovnog programiranja ili drugih </w:t>
+      </w:r>
+      <w:r>
+        <w:t>poremećaja</w:t>
+      </w:r>
+      <w:r>
+        <w:t xml:space="preserve"> u programu.</w:t>
+      </w:r>
+    </w:p>
+    <w:p>
+      <w:pPr>
+        <w:jc w:val="both"/>
+      </w:pPr>
+    </w:p>
+    <w:p>
+      <w:pPr>
+        <w:jc w:val="both"/>
+      </w:pPr>
+      <w:r>
+        <w:t>Biološka neuronska mreža građena je od živčanih stanica takozvanih neurona</w:t>
+      </w:r>
+      <w:r>
+        <w:t xml:space="preserve"> (slika 4.1.)</w:t>
+      </w:r>
+      <w:r>
+        <w:t>.</w:t>
+      </w:r>
+      <w:r>
+        <w:t xml:space="preserve"> </w:t>
+      </w:r>
+      <w:r>
+        <w:t xml:space="preserve">Soma stanica koja uključuje samu jezgru neurona je mjesto gdje se događa gotova sva radnja. Neuronska aktivnost započeta u jednom neuronu putuje prema drugome u obliku električnog okidača preko aksona. Električni okidač je zapravo elektrokemijski proces naponske izmjene iona duž aksona i </w:t>
+      </w:r>
+      <w:r>
+        <w:t>difuzije molekula neurotransmitera kroz membranu preko sinaptičkog raskoraka (živčane stanice nisu direktno vezane jedna s drugom). Svaki neuron može sadržavati nekoliko stotina dendrita koji su aktivni u recepciji impulsa</w:t>
+      </w:r>
+      <w:r>
+        <w:t xml:space="preserve"> od strane drugih neurona</w:t>
+      </w:r>
+      <w:r>
+        <w:t xml:space="preserve">, a s druge strane taj isti neuron može sadržavati na stotine </w:t>
+      </w:r>
+      <w:r>
+        <w:t>aksonskih terminala za prosljeđivanje impulsa prema drugim neuronima.</w:t>
+      </w:r>
+      <w:r>
+        <w:t xml:space="preserve"> Svakako je neophodno naglasiti da nisu sve međusobne veze jednako ponderirane drugim riječima neke veze imaju veći prioritet (veću težinu)</w:t>
+      </w:r>
+      <w:r>
+        <w:t xml:space="preserve"> od drugih i obratno neke veze imaju manji prioritet (težinu) od drugih. </w:t>
+      </w:r>
+      <w:r>
+        <w:t>Same umjetne neuronske mreže se temelje na ovakvoj logici povezivanja neurona i ponderiranje veza.</w:t>
+      </w:r>
+    </w:p>
+    <w:p>
+      <w:pPr>
+        <w:jc w:val="both"/>
+      </w:pPr>
+    </w:p>
+    <w:p>
+      <w:pPr>
+        <w:keepNext/>
+        <w:jc w:val="center"/>
+      </w:pPr>
+      <w:r>
+        <w:rPr>
+          <w:noProof/>
+          <w:lang w:val="en-US"/>
+        </w:rPr>
+        <w:lastRenderedPageBreak/>
+        <w:drawing>
+          <wp:inline distT="0" distB="0" distL="0" distR="0">
+            <wp:extent cx="5255812" cy="2874690"/>
+            <wp:effectExtent l="190500" t="190500" r="193040" b="192405"/>
+            <wp:docPr id="10" name="Picture 10"/>
+            <wp:cNvGraphicFramePr>
+              <a:graphicFrameLocks xmlns:a="http://schemas.openxmlformats.org/drawingml/2006/main" noChangeAspect="1"/>
+            </wp:cNvGraphicFramePr>
+            <a:graphic xmlns:a="http://schemas.openxmlformats.org/drawingml/2006/main">
+              <a:graphicData uri="http://schemas.openxmlformats.org/drawingml/2006/picture">
+                <pic:pic xmlns:pic="http://schemas.openxmlformats.org/drawingml/2006/picture">
+                  <pic:nvPicPr>
+                    <pic:cNvPr id="10" name="Neuron.jpg"/>
+                    <pic:cNvPicPr/>
+                  </pic:nvPicPr>
+                  <pic:blipFill>
+                    <a:blip r:embed="rId18">
+                      <a:extLst>
+                        <a:ext uri="{28A0092B-C50C-407E-A947-70E740481C1C}">
+                          <a14:useLocalDpi xmlns:a14="http://schemas.microsoft.com/office/drawing/2010/main" val="0"/>
+                        </a:ext>
+                      </a:extLst>
+                    </a:blip>
+                    <a:stretch>
+                      <a:fillRect/>
+                    </a:stretch>
+                  </pic:blipFill>
+                  <pic:spPr>
+                    <a:xfrm>
+                      <a:off x="0" y="0"/>
+                      <a:ext cx="5431868" cy="2970985"/>
+                    </a:xfrm>
+                    <a:prstGeom prst="rect">
+                      <a:avLst/>
+                    </a:prstGeom>
+                    <a:ln>
+                      <a:noFill/>
+                    </a:ln>
+                    <a:effectLst>
+                      <a:outerShdw blurRad="190500" algn="tl" rotWithShape="0">
+                        <a:srgbClr val="000000">
+                          <a:alpha val="70000"/>
+                        </a:srgbClr>
+                      </a:outerShdw>
+                    </a:effectLst>
+                  </pic:spPr>
+                </pic:pic>
+              </a:graphicData>
+            </a:graphic>
+          </wp:inline>
+        </w:drawing>
+      </w:r>
+    </w:p>
+    <w:p>
+      <w:pPr>
+        <w:pStyle w:val="Caption"/>
+        <w:jc w:val="center"/>
+        <w:rPr>
+          <w:color w:val="auto"/>
+          <w:sz w:val="24"/>
+        </w:rPr>
+      </w:pPr>
+      <w:bookmarkStart w:id="22" w:name="_Toc11755657"/>
+      <w:r>
+        <w:rPr>
+          <w:color w:val="auto"/>
+          <w:sz w:val="24"/>
+        </w:rPr>
+        <w:t xml:space="preserve">Slika </w:t>
+      </w:r>
+      <w:r>
+        <w:rPr>
+          <w:color w:val="auto"/>
+          <w:sz w:val="24"/>
+        </w:rPr>
+        <w:fldChar w:fldCharType="begin"/>
+      </w:r>
+      <w:r>
+        <w:rPr>
+          <w:color w:val="auto"/>
+          <w:sz w:val="24"/>
+        </w:rPr>
+        <w:instrText xml:space="preserve"> STYLEREF 1 \s </w:instrText>
+      </w:r>
+      <w:r>
+        <w:rPr>
+          <w:color w:val="auto"/>
+          <w:sz w:val="24"/>
+        </w:rPr>
+        <w:fldChar w:fldCharType="separate"/>
+      </w:r>
+      <w:r>
+        <w:rPr>
+          <w:noProof/>
+          <w:color w:val="auto"/>
+          <w:sz w:val="24"/>
+        </w:rPr>
+        <w:t>4</w:t>
+      </w:r>
+      <w:r>
+        <w:rPr>
+          <w:color w:val="auto"/>
+          <w:sz w:val="24"/>
+        </w:rPr>
+        <w:fldChar w:fldCharType="end"/>
+      </w:r>
+      <w:r>
+        <w:rPr>
+          <w:color w:val="auto"/>
+          <w:sz w:val="24"/>
+        </w:rPr>
+        <w:t>.</w:t>
+      </w:r>
+      <w:r>
+        <w:rPr>
+          <w:color w:val="auto"/>
+          <w:sz w:val="24"/>
+        </w:rPr>
+        <w:fldChar w:fldCharType="begin"/>
+      </w:r>
+      <w:r>
+        <w:rPr>
+          <w:color w:val="auto"/>
+          <w:sz w:val="24"/>
+        </w:rPr>
+        <w:instrText xml:space="preserve"> SEQ Slika \* ARABIC \s 1 </w:instrText>
+      </w:r>
+      <w:r>
+        <w:rPr>
+          <w:color w:val="auto"/>
+          <w:sz w:val="24"/>
+        </w:rPr>
+        <w:fldChar w:fldCharType="separate"/>
+      </w:r>
+      <w:r>
+        <w:rPr>
+          <w:noProof/>
+          <w:color w:val="auto"/>
+          <w:sz w:val="24"/>
+        </w:rPr>
+        <w:t>1</w:t>
+      </w:r>
+      <w:r>
+        <w:rPr>
+          <w:color w:val="auto"/>
+          <w:sz w:val="24"/>
+        </w:rPr>
+        <w:fldChar w:fldCharType="end"/>
+      </w:r>
+      <w:r>
+        <w:rPr>
+          <w:color w:val="auto"/>
+          <w:sz w:val="24"/>
+        </w:rPr>
+        <w:t>. Biološka živčana stanica (neuron)</w:t>
+      </w:r>
       <w:bookmarkEnd w:id="22"/>
     </w:p>
+    <w:p>
+      <w:pPr>
+        <w:jc w:val="both"/>
+      </w:pPr>
+    </w:p>
+    <w:p>
+      <w:pPr>
+        <w:jc w:val="both"/>
+      </w:pPr>
+      <w:r>
+        <w:t>Neš</w:t>
+      </w:r>
+      <w:r>
+        <w:t>to…</w:t>
+      </w:r>
+      <w:bookmarkStart w:id="23" w:name="_GoBack"/>
+      <w:bookmarkEnd w:id="23"/>
+    </w:p>
+    <w:p>
+      <w:pPr>
+        <w:jc w:val="both"/>
+      </w:pPr>
+    </w:p>
+    <w:p>
+      <w:pPr>
+        <w:pStyle w:val="Heading2"/>
+      </w:pPr>
+      <w:bookmarkStart w:id="24" w:name="_Toc11666851"/>
+      <w:r>
+        <w:t>Perceptron</w:t>
+      </w:r>
+      <w:bookmarkEnd w:id="24"/>
+    </w:p>
     <w:p/>
     <w:p>
+      <w:r>
+        <w:t>Nešto…</w:t>
+      </w:r>
+    </w:p>
+    <w:p/>
+    <w:p>
       <w:pPr>
         <w:pStyle w:val="Heading2"/>
       </w:pPr>
-      <w:bookmarkStart w:id="23" w:name="_Toc11506306"/>
-      <w:r>
-        <w:t>Perceptron</w:t>
-      </w:r>
-      <w:bookmarkEnd w:id="23"/>
+      <w:bookmarkStart w:id="25" w:name="_Toc11666852"/>
+      <w:r>
+        <w:t>Aktivacijska funkcija</w:t>
+      </w:r>
+      <w:bookmarkEnd w:id="25"/>
     </w:p>
     <w:p/>
     <w:p>
@@ -9886,11 +9914,11 @@
       <w:pPr>
         <w:pStyle w:val="Heading2"/>
       </w:pPr>
-      <w:bookmarkStart w:id="24" w:name="_Toc11506307"/>
-      <w:r>
-        <w:t>Aktivacijska funkcija</w:t>
-      </w:r>
-      <w:bookmarkEnd w:id="24"/>
+      <w:bookmarkStart w:id="26" w:name="_Toc11666853"/>
+      <w:r>
+        <w:t>Optimizacijska funkcija</w:t>
+      </w:r>
+      <w:bookmarkEnd w:id="26"/>
     </w:p>
     <w:p/>
     <w:p>
@@ -9903,11 +9931,11 @@
       <w:pPr>
         <w:pStyle w:val="Heading2"/>
       </w:pPr>
-      <w:bookmarkStart w:id="25" w:name="_Toc11506308"/>
-      <w:r>
-        <w:t>Optimizacijska funkcija</w:t>
-      </w:r>
-      <w:bookmarkEnd w:id="25"/>
+      <w:bookmarkStart w:id="27" w:name="_Toc11666854"/>
+      <w:r>
+        <w:t>Gubitak i funkcija gubitka</w:t>
+      </w:r>
+      <w:bookmarkEnd w:id="27"/>
     </w:p>
     <w:p/>
     <w:p>
@@ -9920,11 +9948,11 @@
       <w:pPr>
         <w:pStyle w:val="Heading2"/>
       </w:pPr>
-      <w:bookmarkStart w:id="26" w:name="_Toc11506309"/>
-      <w:r>
-        <w:t>Gubitak i funkcija gubitka</w:t>
-      </w:r>
-      <w:bookmarkEnd w:id="26"/>
+      <w:bookmarkStart w:id="28" w:name="_Toc11666855"/>
+      <w:r>
+        <w:t>Pretreniranje i podtreniranje</w:t>
+      </w:r>
+      <w:bookmarkEnd w:id="28"/>
     </w:p>
     <w:p/>
     <w:p>
@@ -9937,11 +9965,11 @@
       <w:pPr>
         <w:pStyle w:val="Heading2"/>
       </w:pPr>
-      <w:bookmarkStart w:id="27" w:name="_Toc11506310"/>
-      <w:r>
-        <w:t>Pretreniranje i podtreniranje</w:t>
-      </w:r>
-      <w:bookmarkEnd w:id="27"/>
+      <w:bookmarkStart w:id="29" w:name="_Toc11666856"/>
+      <w:r>
+        <w:t>Regularizacija</w:t>
+      </w:r>
+      <w:bookmarkEnd w:id="29"/>
     </w:p>
     <w:p/>
     <w:p>
@@ -9949,23 +9977,6 @@
         <w:t>Nešto…</w:t>
       </w:r>
     </w:p>
-    <w:p/>
-    <w:p>
-      <w:pPr>
-        <w:pStyle w:val="Heading2"/>
-      </w:pPr>
-      <w:bookmarkStart w:id="28" w:name="_Toc11506311"/>
-      <w:r>
-        <w:t>Regularizacija</w:t>
-      </w:r>
-      <w:bookmarkEnd w:id="28"/>
-    </w:p>
-    <w:p/>
-    <w:p>
-      <w:r>
-        <w:t>Nešto…</w:t>
-      </w:r>
-    </w:p>
     <w:p>
       <w:r>
         <w:br w:type="page"/>
@@ -9975,23 +9986,23 @@
       <w:pPr>
         <w:pStyle w:val="Heading1"/>
       </w:pPr>
-      <w:bookmarkStart w:id="29" w:name="_Toc11506312"/>
+      <w:bookmarkStart w:id="30" w:name="_Toc11666857"/>
       <w:r>
         <w:lastRenderedPageBreak/>
         <w:t>KOMPJUTERSKI VID</w:t>
       </w:r>
-      <w:bookmarkEnd w:id="29"/>
+      <w:bookmarkEnd w:id="30"/>
     </w:p>
     <w:p/>
     <w:p>
       <w:pPr>
         <w:pStyle w:val="Heading2"/>
       </w:pPr>
-      <w:bookmarkStart w:id="30" w:name="_Toc11506313"/>
+      <w:bookmarkStart w:id="31" w:name="_Toc11666858"/>
       <w:r>
         <w:t>Nešto...</w:t>
       </w:r>
-      <w:bookmarkEnd w:id="30"/>
+      <w:bookmarkEnd w:id="31"/>
     </w:p>
     <w:p>
       <w:r>
@@ -10002,12 +10013,12 @@
       <w:pPr>
         <w:pStyle w:val="Heading1"/>
       </w:pPr>
-      <w:bookmarkStart w:id="31" w:name="_Toc11506314"/>
+      <w:bookmarkStart w:id="32" w:name="_Toc11666859"/>
       <w:r>
         <w:lastRenderedPageBreak/>
         <w:t>LITERATURA</w:t>
       </w:r>
-      <w:bookmarkEnd w:id="31"/>
+      <w:bookmarkEnd w:id="32"/>
     </w:p>
     <w:p>
       <w:pPr>
@@ -10151,6 +10162,60 @@
         <w:spacing w:line="360" w:lineRule="auto"/>
         <w:jc w:val="both"/>
       </w:pPr>
+      <w:r>
+        <w:t xml:space="preserve">Daniel </w:t>
+      </w:r>
+      <w:proofErr w:type="spellStart"/>
+      <w:r>
+        <w:t>Graupe</w:t>
+      </w:r>
+      <w:proofErr w:type="spellEnd"/>
+      <w:r>
+        <w:t>: „</w:t>
+      </w:r>
+      <w:proofErr w:type="spellStart"/>
+      <w:r>
+        <w:t>Principles</w:t>
+      </w:r>
+      <w:proofErr w:type="spellEnd"/>
+      <w:r>
+        <w:t xml:space="preserve"> </w:t>
+      </w:r>
+      <w:proofErr w:type="spellStart"/>
+      <w:r>
+        <w:t>of</w:t>
+      </w:r>
+      <w:proofErr w:type="spellEnd"/>
+      <w:r>
+        <w:t xml:space="preserve"> Artificial Neural </w:t>
+      </w:r>
+      <w:proofErr w:type="spellStart"/>
+      <w:r>
+        <w:t>Networks</w:t>
+      </w:r>
+      <w:proofErr w:type="spellEnd"/>
+      <w:r>
+        <w:t xml:space="preserve">“, 2nd </w:t>
+      </w:r>
+      <w:proofErr w:type="spellStart"/>
+      <w:r>
+        <w:t>Edition</w:t>
+      </w:r>
+      <w:proofErr w:type="spellEnd"/>
+      <w:r>
+        <w:t xml:space="preserve"> 2007.</w:t>
+      </w:r>
+    </w:p>
+    <w:p>
+      <w:pPr>
+        <w:pStyle w:val="ListParagraph"/>
+        <w:numPr>
+          <w:ilvl w:val="0"/>
+          <w:numId w:val="10"/>
+        </w:numPr>
+        <w:spacing w:line="360" w:lineRule="auto"/>
+        <w:jc w:val="both"/>
+      </w:pPr>
     </w:p>
     <w:p>
       <w:r>
@@ -10161,12 +10226,12 @@
       <w:pPr>
         <w:pStyle w:val="Heading1"/>
       </w:pPr>
-      <w:bookmarkStart w:id="32" w:name="_Toc11506315"/>
+      <w:bookmarkStart w:id="33" w:name="_Toc11666860"/>
       <w:r>
         <w:lastRenderedPageBreak/>
         <w:t>POPIS SLIKA</w:t>
       </w:r>
-      <w:bookmarkEnd w:id="32"/>
+      <w:bookmarkEnd w:id="33"/>
     </w:p>
     <w:p>
       <w:pPr>
@@ -10196,7 +10261,7 @@
       <w:r>
         <w:fldChar w:fldCharType="separate"/>
       </w:r>
-      <w:hyperlink w:anchor="_Toc11237587" w:history="1">
+      <w:hyperlink w:anchor="_Toc11755650" w:history="1">
         <w:r>
           <w:rPr>
             <w:rStyle w:val="Hyperlink"/>
@@ -10223,7 +10288,7 @@
             <w:noProof/>
             <w:webHidden/>
           </w:rPr>
-          <w:instrText xml:space="preserve"> PAGEREF _Toc11237587 \h </w:instrText>
+          <w:instrText xml:space="preserve"> PAGEREF _Toc11755650 \h </w:instrText>
         </w:r>
         <w:r>
           <w:rPr>
@@ -10267,7 +10332,7 @@
           <w:lang w:val="en-US"/>
         </w:rPr>
       </w:pPr>
-      <w:hyperlink w:anchor="_Toc11237588" w:history="1">
+      <w:hyperlink w:anchor="_Toc11755651" w:history="1">
         <w:r>
           <w:rPr>
             <w:rStyle w:val="Hyperlink"/>
@@ -10294,7 +10359,7 @@
             <w:noProof/>
             <w:webHidden/>
           </w:rPr>
-          <w:instrText xml:space="preserve"> PAGEREF _Toc11237588 \h </w:instrText>
+          <w:instrText xml:space="preserve"> PAGEREF _Toc11755651 \h </w:instrText>
         </w:r>
         <w:r>
           <w:rPr>
@@ -10338,7 +10403,7 @@
           <w:lang w:val="en-US"/>
         </w:rPr>
       </w:pPr>
-      <w:hyperlink w:anchor="_Toc11237589" w:history="1">
+      <w:hyperlink w:anchor="_Toc11755652" w:history="1">
         <w:r>
           <w:rPr>
             <w:rStyle w:val="Hyperlink"/>
@@ -10365,7 +10430,7 @@
             <w:noProof/>
             <w:webHidden/>
           </w:rPr>
-          <w:instrText xml:space="preserve"> PAGEREF _Toc11237589 \h </w:instrText>
+          <w:instrText xml:space="preserve"> PAGEREF _Toc11755652 \h </w:instrText>
         </w:r>
         <w:r>
           <w:rPr>
@@ -10409,7 +10474,7 @@
           <w:lang w:val="en-US"/>
         </w:rPr>
       </w:pPr>
-      <w:hyperlink w:anchor="_Toc11237590" w:history="1">
+      <w:hyperlink w:anchor="_Toc11755653" w:history="1">
         <w:r>
           <w:rPr>
             <w:rStyle w:val="Hyperlink"/>
@@ -10436,7 +10501,7 @@
             <w:noProof/>
             <w:webHidden/>
           </w:rPr>
-          <w:instrText xml:space="preserve"> PAGEREF _Toc11237590 \h </w:instrText>
+          <w:instrText xml:space="preserve"> PAGEREF _Toc11755653 \h </w:instrText>
         </w:r>
         <w:r>
           <w:rPr>
@@ -10480,7 +10545,7 @@
           <w:lang w:val="en-US"/>
         </w:rPr>
       </w:pPr>
-      <w:hyperlink w:anchor="_Toc11237591" w:history="1">
+      <w:hyperlink w:anchor="_Toc11755654" w:history="1">
         <w:r>
           <w:rPr>
             <w:rStyle w:val="Hyperlink"/>
@@ -10507,7 +10572,7 @@
             <w:noProof/>
             <w:webHidden/>
           </w:rPr>
-          <w:instrText xml:space="preserve"> PAGEREF _Toc11237591 \h </w:instrText>
+          <w:instrText xml:space="preserve"> PAGEREF _Toc11755654 \h </w:instrText>
         </w:r>
         <w:r>
           <w:rPr>
@@ -10551,7 +10616,7 @@
           <w:lang w:val="en-US"/>
         </w:rPr>
       </w:pPr>
-      <w:hyperlink w:anchor="_Toc11237592" w:history="1">
+      <w:hyperlink w:anchor="_Toc11755655" w:history="1">
         <w:r>
           <w:rPr>
             <w:rStyle w:val="Hyperlink"/>
@@ -10578,7 +10643,7 @@
             <w:noProof/>
             <w:webHidden/>
           </w:rPr>
-          <w:instrText xml:space="preserve"> PAGEREF _Toc11237592 \h </w:instrText>
+          <w:instrText xml:space="preserve"> PAGEREF _Toc11755655 \h </w:instrText>
         </w:r>
         <w:r>
           <w:rPr>
@@ -10622,7 +10687,7 @@
           <w:lang w:val="en-US"/>
         </w:rPr>
       </w:pPr>
-      <w:hyperlink w:anchor="_Toc11237593" w:history="1">
+      <w:hyperlink w:anchor="_Toc11755656" w:history="1">
         <w:r>
           <w:rPr>
             <w:rStyle w:val="Hyperlink"/>
@@ -10649,7 +10714,7 @@
             <w:noProof/>
             <w:webHidden/>
           </w:rPr>
-          <w:instrText xml:space="preserve"> PAGEREF _Toc11237593 \h </w:instrText>
+          <w:instrText xml:space="preserve"> PAGEREF _Toc11755656 \h </w:instrText>
         </w:r>
         <w:r>
           <w:rPr>
@@ -10682,6 +10747,77 @@
     </w:p>
     <w:p>
       <w:pPr>
+        <w:pStyle w:val="TableofFigures"/>
+        <w:tabs>
+          <w:tab w:val="right" w:leader="dot" w:pos="9020"/>
+        </w:tabs>
+        <w:rPr>
+          <w:rFonts w:asciiTheme="minorHAnsi" w:eastAsiaTheme="minorEastAsia" w:hAnsiTheme="minorHAnsi"/>
+          <w:noProof/>
+          <w:sz w:val="22"/>
+          <w:lang w:val="en-US"/>
+        </w:rPr>
+      </w:pPr>
+      <w:hyperlink w:anchor="_Toc11755657" w:history="1">
+        <w:r>
+          <w:rPr>
+            <w:rStyle w:val="Hyperlink"/>
+            <w:noProof/>
+          </w:rPr>
+          <w:t>Slika 4.1. Biološka živčana stanica (neuron)</w:t>
+        </w:r>
+        <w:r>
+          <w:rPr>
+            <w:noProof/>
+            <w:webHidden/>
+          </w:rPr>
+          <w:tab/>
+        </w:r>
+        <w:r>
+          <w:rPr>
+            <w:noProof/>
+            <w:webHidden/>
+          </w:rPr>
+          <w:fldChar w:fldCharType="begin"/>
+        </w:r>
+        <w:r>
+          <w:rPr>
+            <w:noProof/>
+            <w:webHidden/>
+          </w:rPr>
+          <w:instrText xml:space="preserve"> PAGEREF _Toc11755657 \h </w:instrText>
+        </w:r>
+        <w:r>
+          <w:rPr>
+            <w:noProof/>
+            <w:webHidden/>
+          </w:rPr>
+        </w:r>
+        <w:r>
+          <w:rPr>
+            <w:noProof/>
+            <w:webHidden/>
+          </w:rPr>
+          <w:fldChar w:fldCharType="separate"/>
+        </w:r>
+        <w:r>
+          <w:rPr>
+            <w:noProof/>
+            <w:webHidden/>
+          </w:rPr>
+          <w:t>23</w:t>
+        </w:r>
+        <w:r>
+          <w:rPr>
+            <w:noProof/>
+            <w:webHidden/>
+          </w:rPr>
+          <w:fldChar w:fldCharType="end"/>
+        </w:r>
+      </w:hyperlink>
+    </w:p>
+    <w:p>
+      <w:pPr>
         <w:spacing w:line="360" w:lineRule="auto"/>
         <w:jc w:val="both"/>
       </w:pPr>
@@ -10698,12 +10834,12 @@
       <w:pPr>
         <w:pStyle w:val="Heading1"/>
       </w:pPr>
-      <w:bookmarkStart w:id="33" w:name="_Toc11506316"/>
+      <w:bookmarkStart w:id="34" w:name="_Toc11666861"/>
       <w:r>
         <w:lastRenderedPageBreak/>
         <w:t>POPIS OZNAKA I KRATICA</w:t>
       </w:r>
-      <w:bookmarkEnd w:id="33"/>
+      <w:bookmarkEnd w:id="34"/>
     </w:p>
     <w:p/>
     <w:p>
@@ -10815,6 +10951,11 @@
         <w:t>AGI (artificial general intelligence) – generalna umjetna inteligencija</w:t>
       </w:r>
     </w:p>
+    <w:p>
+      <w:r>
+        <w:t>ANN (artificial neural network) – umjetna neuronska mreža</w:t>
+      </w:r>
+    </w:p>
     <w:p/>
     <w:p>
       <w:r>
@@ -10825,12 +10966,12 @@
       <w:pPr>
         <w:pStyle w:val="Heading1"/>
       </w:pPr>
-      <w:bookmarkStart w:id="34" w:name="_Toc11506317"/>
+      <w:bookmarkStart w:id="35" w:name="_Toc11666862"/>
       <w:r>
         <w:lastRenderedPageBreak/>
         <w:t>SAŽETAK</w:t>
       </w:r>
-      <w:bookmarkEnd w:id="34"/>
+      <w:bookmarkEnd w:id="35"/>
     </w:p>
     <w:p/>
     <w:p>
@@ -10843,11 +10984,11 @@
       <w:pPr>
         <w:pStyle w:val="Heading1"/>
       </w:pPr>
-      <w:bookmarkStart w:id="35" w:name="_Toc11506318"/>
+      <w:bookmarkStart w:id="36" w:name="_Toc11666863"/>
       <w:r>
         <w:t>KLJUČNE RIJEČI</w:t>
       </w:r>
-      <w:bookmarkEnd w:id="35"/>
+      <w:bookmarkEnd w:id="36"/>
     </w:p>
     <w:p/>
     <w:p>
@@ -10864,12 +11005,12 @@
       <w:pPr>
         <w:pStyle w:val="Heading1"/>
       </w:pPr>
-      <w:bookmarkStart w:id="36" w:name="_Toc11506319"/>
+      <w:bookmarkStart w:id="37" w:name="_Toc11666864"/>
       <w:r>
         <w:lastRenderedPageBreak/>
         <w:t>TITLE</w:t>
       </w:r>
-      <w:bookmarkEnd w:id="36"/>
+      <w:bookmarkEnd w:id="37"/>
     </w:p>
     <w:p/>
     <w:p>
@@ -10943,11 +11084,11 @@
       <w:pPr>
         <w:pStyle w:val="Heading1"/>
       </w:pPr>
-      <w:bookmarkStart w:id="37" w:name="_Toc11506320"/>
+      <w:bookmarkStart w:id="38" w:name="_Toc11666865"/>
       <w:r>
         <w:t>SUMMARY</w:t>
       </w:r>
-      <w:bookmarkEnd w:id="37"/>
+      <w:bookmarkEnd w:id="38"/>
     </w:p>
     <w:p/>
     <w:p>
@@ -10965,11 +11106,11 @@
       <w:pPr>
         <w:pStyle w:val="Heading1"/>
       </w:pPr>
-      <w:bookmarkStart w:id="38" w:name="_Toc11506321"/>
+      <w:bookmarkStart w:id="39" w:name="_Toc11666866"/>
       <w:r>
         <w:t>KEYWORDS</w:t>
       </w:r>
-      <w:bookmarkEnd w:id="38"/>
+      <w:bookmarkEnd w:id="39"/>
     </w:p>
     <w:p/>
     <w:p>
@@ -10978,7 +11119,7 @@
       </w:r>
     </w:p>
     <w:sectPr>
-      <w:footerReference w:type="default" r:id="rId18"/>
+      <w:footerReference w:type="default" r:id="rId19"/>
       <w:pgSz w:w="11910" w:h="16840"/>
       <w:pgMar w:top="1440" w:right="1440" w:bottom="1440" w:left="1440" w:header="0" w:footer="1060" w:gutter="0"/>
       <w:pgNumType w:start="1"/>
@@ -11064,7 +11205,7 @@
           <w:rPr>
             <w:noProof/>
           </w:rPr>
-          <w:t>24</w:t>
+          <w:t>23</w:t>
         </w:r>
         <w:r>
           <w:rPr>
@@ -11649,6 +11790,119 @@
     </w:lvl>
   </w:abstractNum>
   <w:abstractNum w:abstractNumId="5" w15:restartNumberingAfterBreak="0">
+    <w:nsid w:val="269C6507"/>
+    <w:multiLevelType w:val="hybridMultilevel"/>
+    <w:tmpl w:val="08AE660A"/>
+    <w:lvl w:ilvl="0" w:tplc="04090001">
+      <w:start w:val="1"/>
+      <w:numFmt w:val="bullet"/>
+      <w:lvlText w:val=""/>
+      <w:lvlJc w:val="left"/>
+      <w:pPr>
+        <w:ind w:left="720" w:hanging="360"/>
+      </w:pPr>
+      <w:rPr>
+        <w:rFonts w:ascii="Symbol" w:hAnsi="Symbol" w:hint="default"/>
+      </w:rPr>
+    </w:lvl>
+    <w:lvl w:ilvl="1" w:tplc="04090003" w:tentative="1">
+      <w:start w:val="1"/>
+      <w:numFmt w:val="bullet"/>
+      <w:lvlText w:val="o"/>
+      <w:lvlJc w:val="left"/>
+      <w:pPr>
+        <w:ind w:left="1440" w:hanging="360"/>
+      </w:pPr>
+      <w:rPr>
+        <w:rFonts w:ascii="Courier New" w:hAnsi="Courier New" w:cs="Courier New" w:hint="default"/>
+      </w:rPr>
+    </w:lvl>
+    <w:lvl w:ilvl="2" w:tplc="04090005" w:tentative="1">
+      <w:start w:val="1"/>
+      <w:numFmt w:val="bullet"/>
+      <w:lvlText w:val=""/>
+      <w:lvlJc w:val="left"/>
+      <w:pPr>
+        <w:ind w:left="2160" w:hanging="360"/>
+      </w:pPr>
+      <w:rPr>
+        <w:rFonts w:ascii="Wingdings" w:hAnsi="Wingdings" w:hint="default"/>
+      </w:rPr>
+    </w:lvl>
+    <w:lvl w:ilvl="3" w:tplc="04090001" w:tentative="1">
+      <w:start w:val="1"/>
+      <w:numFmt w:val="bullet"/>
+      <w:lvlText w:val=""/>
+      <w:lvlJc w:val="left"/>
+      <w:pPr>
+        <w:ind w:left="2880" w:hanging="360"/>
+      </w:pPr>
+      <w:rPr>
+        <w:rFonts w:ascii="Symbol" w:hAnsi="Symbol" w:hint="default"/>
+      </w:rPr>
+    </w:lvl>
+    <w:lvl w:ilvl="4" w:tplc="04090003" w:tentative="1">
+      <w:start w:val="1"/>
+      <w:numFmt w:val="bullet"/>
+      <w:lvlText w:val="o"/>
+      <w:lvlJc w:val="left"/>
+      <w:pPr>
+        <w:ind w:left="3600" w:hanging="360"/>
+      </w:pPr>
+      <w:rPr>
+        <w:rFonts w:ascii="Courier New" w:hAnsi="Courier New" w:cs="Courier New" w:hint="default"/>
+      </w:rPr>
+    </w:lvl>
+    <w:lvl w:ilvl="5" w:tplc="04090005" w:tentative="1">
+      <w:start w:val="1"/>
+      <w:numFmt w:val="bullet"/>
+      <w:lvlText w:val=""/>
+      <w:lvlJc w:val="left"/>
+      <w:pPr>
+        <w:ind w:left="4320" w:hanging="360"/>
+      </w:pPr>
+      <w:rPr>
+        <w:rFonts w:ascii="Wingdings" w:hAnsi="Wingdings" w:hint="default"/>
+      </w:rPr>
+    </w:lvl>
+    <w:lvl w:ilvl="6" w:tplc="04090001" w:tentative="1">
+      <w:start w:val="1"/>
+      <w:numFmt w:val="bullet"/>
+      <w:lvlText w:val=""/>
+      <w:lvlJc w:val="left"/>
+      <w:pPr>
+        <w:ind w:left="5040" w:hanging="360"/>
+      </w:pPr>
+      <w:rPr>
+        <w:rFonts w:ascii="Symbol" w:hAnsi="Symbol" w:hint="default"/>
+      </w:rPr>
+    </w:lvl>
+    <w:lvl w:ilvl="7" w:tplc="04090003" w:tentative="1">
+      <w:start w:val="1"/>
+      <w:numFmt w:val="bullet"/>
+      <w:lvlText w:val="o"/>
+      <w:lvlJc w:val="left"/>
+      <w:pPr>
+        <w:ind w:left="5760" w:hanging="360"/>
+      </w:pPr>
+      <w:rPr>
+        <w:rFonts w:ascii="Courier New" w:hAnsi="Courier New" w:cs="Courier New" w:hint="default"/>
+      </w:rPr>
+    </w:lvl>
+    <w:lvl w:ilvl="8" w:tplc="04090005" w:tentative="1">
+      <w:start w:val="1"/>
+      <w:numFmt w:val="bullet"/>
+      <w:lvlText w:val=""/>
+      <w:lvlJc w:val="left"/>
+      <w:pPr>
+        <w:ind w:left="6480" w:hanging="360"/>
+      </w:pPr>
+      <w:rPr>
+        <w:rFonts w:ascii="Wingdings" w:hAnsi="Wingdings" w:hint="default"/>
+      </w:rPr>
+    </w:lvl>
+  </w:abstractNum>
+  <w:abstractNum w:abstractNumId="6" w15:restartNumberingAfterBreak="0">
     <w:nsid w:val="2772093B"/>
     <w:multiLevelType w:val="hybridMultilevel"/>
     <w:tmpl w:val="97F29C5A"/>
@@ -11734,7 +11988,7 @@
       </w:pPr>
     </w:lvl>
   </w:abstractNum>
-  <w:abstractNum w:abstractNumId="6" w15:restartNumberingAfterBreak="0">
+  <w:abstractNum w:abstractNumId="7" w15:restartNumberingAfterBreak="0">
     <w:nsid w:val="28685B1E"/>
     <w:multiLevelType w:val="hybridMultilevel"/>
     <w:tmpl w:val="A82E6E74"/>
@@ -11847,7 +12101,7 @@
       </w:rPr>
     </w:lvl>
   </w:abstractNum>
-  <w:abstractNum w:abstractNumId="7" w15:restartNumberingAfterBreak="0">
+  <w:abstractNum w:abstractNumId="8" w15:restartNumberingAfterBreak="0">
     <w:nsid w:val="2D6403BD"/>
     <w:multiLevelType w:val="hybridMultilevel"/>
     <w:tmpl w:val="2DBC0920"/>
@@ -11960,102 +12214,133 @@
       </w:rPr>
     </w:lvl>
   </w:abstractNum>
-  <w:abstractNum w:abstractNumId="8" w15:restartNumberingAfterBreak="0">
+  <w:abstractNum w:abstractNumId="9" w15:restartNumberingAfterBreak="0">
     <w:nsid w:val="34DD3B77"/>
     <w:multiLevelType w:val="multilevel"/>
-    <w:tmpl w:val="5574D3A8"/>
+    <w:tmpl w:val="941EC80E"/>
     <w:lvl w:ilvl="0">
       <w:start w:val="1"/>
       <w:numFmt w:val="decimal"/>
       <w:pStyle w:val="Heading1"/>
-      <w:lvlText w:val="%1"/>
+      <w:suff w:val="space"/>
+      <w:lvlText w:val="%1."/>
       <w:lvlJc w:val="left"/>
       <w:pPr>
         <w:ind w:left="432" w:hanging="432"/>
       </w:pPr>
+      <w:rPr>
+        <w:rFonts w:hint="default"/>
+      </w:rPr>
     </w:lvl>
     <w:lvl w:ilvl="1">
       <w:start w:val="1"/>
       <w:numFmt w:val="decimal"/>
       <w:pStyle w:val="Heading2"/>
-      <w:lvlText w:val="%1.%2"/>
+      <w:suff w:val="space"/>
+      <w:lvlText w:val="%1.%2."/>
       <w:lvlJc w:val="left"/>
       <w:pPr>
         <w:ind w:left="576" w:hanging="576"/>
       </w:pPr>
+      <w:rPr>
+        <w:rFonts w:hint="default"/>
+      </w:rPr>
     </w:lvl>
     <w:lvl w:ilvl="2">
       <w:start w:val="1"/>
       <w:numFmt w:val="decimal"/>
       <w:pStyle w:val="Heading3"/>
-      <w:lvlText w:val="%1.%2.%3"/>
+      <w:suff w:val="space"/>
+      <w:lvlText w:val="%1.%2.%3."/>
       <w:lvlJc w:val="left"/>
       <w:pPr>
         <w:ind w:left="720" w:hanging="720"/>
       </w:pPr>
+      <w:rPr>
+        <w:rFonts w:hint="default"/>
+      </w:rPr>
     </w:lvl>
     <w:lvl w:ilvl="3">
       <w:start w:val="1"/>
       <w:numFmt w:val="decimal"/>
       <w:pStyle w:val="Heading4"/>
-      <w:lvlText w:val="%1.%2.%3.%4"/>
+      <w:suff w:val="space"/>
+      <w:lvlText w:val="%1.%2.%3.%4."/>
       <w:lvlJc w:val="left"/>
       <w:pPr>
         <w:ind w:left="864" w:hanging="864"/>
       </w:pPr>
+      <w:rPr>
+        <w:rFonts w:hint="default"/>
+      </w:rPr>
     </w:lvl>
     <w:lvl w:ilvl="4">
       <w:start w:val="1"/>
       <w:numFmt w:val="decimal"/>
       <w:pStyle w:val="Heading5"/>
-      <w:lvlText w:val="%1.%2.%3.%4.%5"/>
+      <w:lvlText w:val="%1.%2.%3.%4.%5."/>
       <w:lvlJc w:val="left"/>
       <w:pPr>
         <w:ind w:left="1008" w:hanging="1008"/>
       </w:pPr>
+      <w:rPr>
+        <w:rFonts w:hint="default"/>
+      </w:rPr>
     </w:lvl>
     <w:lvl w:ilvl="5">
       <w:start w:val="1"/>
       <w:numFmt w:val="decimal"/>
       <w:pStyle w:val="Heading6"/>
-      <w:lvlText w:val="%1.%2.%3.%4.%5.%6"/>
+      <w:lvlText w:val="%1.%2.%3.%4.%5.%6."/>
       <w:lvlJc w:val="left"/>
       <w:pPr>
         <w:ind w:left="1152" w:hanging="1152"/>
       </w:pPr>
+      <w:rPr>
+        <w:rFonts w:hint="default"/>
+      </w:rPr>
     </w:lvl>
     <w:lvl w:ilvl="6">
       <w:start w:val="1"/>
       <w:numFmt w:val="decimal"/>
       <w:pStyle w:val="Heading7"/>
-      <w:lvlText w:val="%1.%2.%3.%4.%5.%6.%7"/>
+      <w:lvlText w:val="%1.%2.%3.%4.%5.%6.%7."/>
       <w:lvlJc w:val="left"/>
       <w:pPr>
         <w:ind w:left="1296" w:hanging="1296"/>
       </w:pPr>
+      <w:rPr>
+        <w:rFonts w:hint="default"/>
+      </w:rPr>
     </w:lvl>
     <w:lvl w:ilvl="7">
       <w:start w:val="1"/>
       <w:numFmt w:val="decimal"/>
       <w:pStyle w:val="Heading8"/>
-      <w:lvlText w:val="%1.%2.%3.%4.%5.%6.%7.%8"/>
+      <w:lvlText w:val="%1.%2.%3.%4.%5.%6.%7.%8."/>
       <w:lvlJc w:val="left"/>
       <w:pPr>
         <w:ind w:left="1440" w:hanging="1440"/>
       </w:pPr>
+      <w:rPr>
+        <w:rFonts w:hint="default"/>
+      </w:rPr>
     </w:lvl>
     <w:lvl w:ilvl="8">
       <w:start w:val="1"/>
       <w:numFmt w:val="decimal"/>
       <w:pStyle w:val="Heading9"/>
-      <w:lvlText w:val="%1.%2.%3.%4.%5.%6.%7.%8.%9"/>
+      <w:lvlText w:val="%1.%2.%3.%4.%5.%6.%7.%8.%9."/>
       <w:lvlJc w:val="left"/>
       <w:pPr>
         <w:ind w:left="1584" w:hanging="1584"/>
       </w:pPr>
+      <w:rPr>
+        <w:rFonts w:hint="default"/>
+      </w:rPr>
     </w:lvl>
   </w:abstractNum>
-  <w:abstractNum w:abstractNumId="9" w15:restartNumberingAfterBreak="0">
+  <w:abstractNum w:abstractNumId="10" w15:restartNumberingAfterBreak="0">
     <w:nsid w:val="35D30D49"/>
     <w:multiLevelType w:val="hybridMultilevel"/>
     <w:tmpl w:val="C2C0DFE0"/>
@@ -12141,7 +12426,7 @@
       </w:pPr>
     </w:lvl>
   </w:abstractNum>
-  <w:abstractNum w:abstractNumId="10" w15:restartNumberingAfterBreak="0">
+  <w:abstractNum w:abstractNumId="11" w15:restartNumberingAfterBreak="0">
     <w:nsid w:val="3AFE72A6"/>
     <w:multiLevelType w:val="hybridMultilevel"/>
     <w:tmpl w:val="40F2118C"/>
@@ -12230,7 +12515,7 @@
       </w:pPr>
     </w:lvl>
   </w:abstractNum>
-  <w:abstractNum w:abstractNumId="11" w15:restartNumberingAfterBreak="0">
+  <w:abstractNum w:abstractNumId="12" w15:restartNumberingAfterBreak="0">
     <w:nsid w:val="3C3C0AA1"/>
     <w:multiLevelType w:val="hybridMultilevel"/>
     <w:tmpl w:val="E7043AE0"/>
@@ -12343,7 +12628,7 @@
       </w:rPr>
     </w:lvl>
   </w:abstractNum>
-  <w:abstractNum w:abstractNumId="12" w15:restartNumberingAfterBreak="0">
+  <w:abstractNum w:abstractNumId="13" w15:restartNumberingAfterBreak="0">
     <w:nsid w:val="40B1197D"/>
     <w:multiLevelType w:val="hybridMultilevel"/>
     <w:tmpl w:val="0082ECAC"/>
@@ -12429,7 +12714,7 @@
       </w:pPr>
     </w:lvl>
   </w:abstractNum>
-  <w:abstractNum w:abstractNumId="13" w15:restartNumberingAfterBreak="0">
+  <w:abstractNum w:abstractNumId="14" w15:restartNumberingAfterBreak="0">
     <w:nsid w:val="464332DF"/>
     <w:multiLevelType w:val="hybridMultilevel"/>
     <w:tmpl w:val="8DEAEC62"/>
@@ -12542,7 +12827,7 @@
       </w:rPr>
     </w:lvl>
   </w:abstractNum>
-  <w:abstractNum w:abstractNumId="14" w15:restartNumberingAfterBreak="0">
+  <w:abstractNum w:abstractNumId="15" w15:restartNumberingAfterBreak="0">
     <w:nsid w:val="4EB11D16"/>
     <w:multiLevelType w:val="hybridMultilevel"/>
     <w:tmpl w:val="2C2043BA"/>
@@ -12655,7 +12940,7 @@
       </w:rPr>
     </w:lvl>
   </w:abstractNum>
-  <w:abstractNum w:abstractNumId="15" w15:restartNumberingAfterBreak="0">
+  <w:abstractNum w:abstractNumId="16" w15:restartNumberingAfterBreak="0">
     <w:nsid w:val="58A74AFB"/>
     <w:multiLevelType w:val="hybridMultilevel"/>
     <w:tmpl w:val="926490AA"/>
@@ -12768,7 +13053,7 @@
       </w:rPr>
     </w:lvl>
   </w:abstractNum>
-  <w:abstractNum w:abstractNumId="16" w15:restartNumberingAfterBreak="0">
+  <w:abstractNum w:abstractNumId="17" w15:restartNumberingAfterBreak="0">
     <w:nsid w:val="5C3530ED"/>
     <w:multiLevelType w:val="hybridMultilevel"/>
     <w:tmpl w:val="6F824FCE"/>
@@ -12881,7 +13166,7 @@
       </w:rPr>
     </w:lvl>
   </w:abstractNum>
-  <w:abstractNum w:abstractNumId="17" w15:restartNumberingAfterBreak="0">
+  <w:abstractNum w:abstractNumId="18" w15:restartNumberingAfterBreak="0">
     <w:nsid w:val="613568D3"/>
     <w:multiLevelType w:val="hybridMultilevel"/>
     <w:tmpl w:val="821CFED0"/>
@@ -12967,7 +13252,7 @@
       </w:pPr>
     </w:lvl>
   </w:abstractNum>
-  <w:abstractNum w:abstractNumId="18" w15:restartNumberingAfterBreak="0">
+  <w:abstractNum w:abstractNumId="19" w15:restartNumberingAfterBreak="0">
     <w:nsid w:val="67D76858"/>
     <w:multiLevelType w:val="hybridMultilevel"/>
     <w:tmpl w:val="8C087A40"/>
@@ -13080,7 +13365,7 @@
       </w:rPr>
     </w:lvl>
   </w:abstractNum>
-  <w:abstractNum w:abstractNumId="19" w15:restartNumberingAfterBreak="0">
+  <w:abstractNum w:abstractNumId="20" w15:restartNumberingAfterBreak="0">
     <w:nsid w:val="6C071410"/>
     <w:multiLevelType w:val="hybridMultilevel"/>
     <w:tmpl w:val="A9A48E36"/>
@@ -13193,7 +13478,7 @@
       </w:rPr>
     </w:lvl>
   </w:abstractNum>
-  <w:abstractNum w:abstractNumId="20" w15:restartNumberingAfterBreak="0">
+  <w:abstractNum w:abstractNumId="21" w15:restartNumberingAfterBreak="0">
     <w:nsid w:val="71CD1A00"/>
     <w:multiLevelType w:val="hybridMultilevel"/>
     <w:tmpl w:val="2FE839B0"/>
@@ -13306,7 +13591,7 @@
       </w:rPr>
     </w:lvl>
   </w:abstractNum>
-  <w:abstractNum w:abstractNumId="21" w15:restartNumberingAfterBreak="0">
+  <w:abstractNum w:abstractNumId="22" w15:restartNumberingAfterBreak="0">
     <w:nsid w:val="734853BD"/>
     <w:multiLevelType w:val="hybridMultilevel"/>
     <w:tmpl w:val="8D88169C"/>
@@ -13419,7 +13704,7 @@
       </w:rPr>
     </w:lvl>
   </w:abstractNum>
-  <w:abstractNum w:abstractNumId="22" w15:restartNumberingAfterBreak="0">
+  <w:abstractNum w:abstractNumId="23" w15:restartNumberingAfterBreak="0">
     <w:nsid w:val="75050941"/>
     <w:multiLevelType w:val="hybridMultilevel"/>
     <w:tmpl w:val="62444F46"/>
@@ -13505,7 +13790,7 @@
       </w:pPr>
     </w:lvl>
   </w:abstractNum>
-  <w:abstractNum w:abstractNumId="23" w15:restartNumberingAfterBreak="0">
+  <w:abstractNum w:abstractNumId="24" w15:restartNumberingAfterBreak="0">
     <w:nsid w:val="79E934FF"/>
     <w:multiLevelType w:val="hybridMultilevel"/>
     <w:tmpl w:val="9E606758"/>
@@ -13591,7 +13876,7 @@
       </w:pPr>
     </w:lvl>
   </w:abstractNum>
-  <w:abstractNum w:abstractNumId="24" w15:restartNumberingAfterBreak="0">
+  <w:abstractNum w:abstractNumId="25" w15:restartNumberingAfterBreak="0">
     <w:nsid w:val="7A1375B5"/>
     <w:multiLevelType w:val="hybridMultilevel"/>
     <w:tmpl w:val="D7927814"/>
@@ -13677,7 +13962,7 @@
       </w:pPr>
     </w:lvl>
   </w:abstractNum>
-  <w:abstractNum w:abstractNumId="25" w15:restartNumberingAfterBreak="0">
+  <w:abstractNum w:abstractNumId="26" w15:restartNumberingAfterBreak="0">
     <w:nsid w:val="7F05360A"/>
     <w:multiLevelType w:val="hybridMultilevel"/>
     <w:tmpl w:val="A0D82FDC"/>
@@ -13764,10 +14049,10 @@
     </w:lvl>
   </w:abstractNum>
   <w:num w:numId="1">
-    <w:abstractNumId w:val="23"/>
+    <w:abstractNumId w:val="24"/>
   </w:num>
   <w:num w:numId="2">
-    <w:abstractNumId w:val="13"/>
+    <w:abstractNumId w:val="14"/>
   </w:num>
   <w:num w:numId="3">
     <w:abstractNumId w:val="2"/>
@@ -13779,67 +14064,70 @@
     <w:abstractNumId w:val="3"/>
   </w:num>
   <w:num w:numId="6">
-    <w:abstractNumId w:val="18"/>
+    <w:abstractNumId w:val="19"/>
   </w:num>
   <w:num w:numId="7">
+    <w:abstractNumId w:val="17"/>
+  </w:num>
+  <w:num w:numId="8">
     <w:abstractNumId w:val="16"/>
   </w:num>
-  <w:num w:numId="8">
+  <w:num w:numId="9">
+    <w:abstractNumId w:val="26"/>
+  </w:num>
+  <w:num w:numId="10">
+    <w:abstractNumId w:val="11"/>
+  </w:num>
+  <w:num w:numId="11">
+    <w:abstractNumId w:val="21"/>
+  </w:num>
+  <w:num w:numId="12">
+    <w:abstractNumId w:val="12"/>
+  </w:num>
+  <w:num w:numId="13">
     <w:abstractNumId w:val="15"/>
   </w:num>
-  <w:num w:numId="9">
-    <w:abstractNumId w:val="25"/>
-  </w:num>
-  <w:num w:numId="10">
-    <w:abstractNumId w:val="10"/>
-  </w:num>
-  <w:num w:numId="11">
+  <w:num w:numId="14">
     <w:abstractNumId w:val="20"/>
   </w:num>
-  <w:num w:numId="12">
-    <w:abstractNumId w:val="11"/>
-  </w:num>
-  <w:num w:numId="13">
-    <w:abstractNumId w:val="14"/>
-  </w:num>
-  <w:num w:numId="14">
-    <w:abstractNumId w:val="19"/>
-  </w:num>
   <w:num w:numId="15">
-    <w:abstractNumId w:val="7"/>
+    <w:abstractNumId w:val="8"/>
   </w:num>
   <w:num w:numId="16">
-    <w:abstractNumId w:val="21"/>
+    <w:abstractNumId w:val="22"/>
   </w:num>
   <w:num w:numId="17">
     <w:abstractNumId w:val="1"/>
   </w:num>
   <w:num w:numId="18">
-    <w:abstractNumId w:val="12"/>
+    <w:abstractNumId w:val="13"/>
   </w:num>
   <w:num w:numId="19">
-    <w:abstractNumId w:val="5"/>
+    <w:abstractNumId w:val="6"/>
   </w:num>
   <w:num w:numId="20">
-    <w:abstractNumId w:val="17"/>
+    <w:abstractNumId w:val="18"/>
   </w:num>
   <w:num w:numId="21">
-    <w:abstractNumId w:val="24"/>
+    <w:abstractNumId w:val="25"/>
   </w:num>
   <w:num w:numId="22">
-    <w:abstractNumId w:val="9"/>
+    <w:abstractNumId w:val="10"/>
   </w:num>
   <w:num w:numId="23">
-    <w:abstractNumId w:val="8"/>
+    <w:abstractNumId w:val="9"/>
   </w:num>
   <w:num w:numId="24">
     <w:abstractNumId w:val="4"/>
   </w:num>
   <w:num w:numId="25">
-    <w:abstractNumId w:val="6"/>
+    <w:abstractNumId w:val="7"/>
   </w:num>
   <w:num w:numId="26">
-    <w:abstractNumId w:val="22"/>
+    <w:abstractNumId w:val="23"/>
+  </w:num>
+  <w:num w:numId="27">
+    <w:abstractNumId w:val="5"/>
   </w:num>
 </w:numbering>
 </file>
@@ -14252,7 +14540,7 @@
     <w:autoRedefine/>
     <w:uiPriority w:val="9"/>
     <w:qFormat/>
-    <w:rsid w:val="005C16A4"/>
+    <w:rsid w:val="00565C5F"/>
     <w:pPr>
       <w:keepNext/>
       <w:keepLines/>
@@ -14279,7 +14567,7 @@
     <w:uiPriority w:val="9"/>
     <w:unhideWhenUsed/>
     <w:qFormat/>
-    <w:rsid w:val="005C16A4"/>
+    <w:rsid w:val="007F2D45"/>
     <w:pPr>
       <w:keepNext/>
       <w:keepLines/>
@@ -14306,7 +14594,7 @@
     <w:uiPriority w:val="9"/>
     <w:unhideWhenUsed/>
     <w:qFormat/>
-    <w:rsid w:val="000D47E6"/>
+    <w:rsid w:val="007F2D45"/>
     <w:pPr>
       <w:keepNext/>
       <w:keepLines/>
@@ -14532,7 +14820,7 @@
     <w:basedOn w:val="DefaultParagraphFont"/>
     <w:link w:val="Heading1"/>
     <w:uiPriority w:val="9"/>
-    <w:rsid w:val="005C16A4"/>
+    <w:rsid w:val="00565C5F"/>
     <w:rPr>
       <w:rFonts w:ascii="Times New Roman" w:eastAsiaTheme="majorEastAsia" w:hAnsi="Times New Roman" w:cstheme="majorBidi"/>
       <w:b/>
@@ -14650,7 +14938,7 @@
     <w:basedOn w:val="DefaultParagraphFont"/>
     <w:link w:val="Heading2"/>
     <w:uiPriority w:val="9"/>
-    <w:rsid w:val="005C16A4"/>
+    <w:rsid w:val="007F2D45"/>
     <w:rPr>
       <w:rFonts w:ascii="Times New Roman" w:eastAsiaTheme="majorEastAsia" w:hAnsi="Times New Roman" w:cstheme="majorBidi"/>
       <w:b/>
@@ -14728,7 +15016,7 @@
     <w:basedOn w:val="DefaultParagraphFont"/>
     <w:link w:val="Heading3"/>
     <w:uiPriority w:val="9"/>
-    <w:rsid w:val="000D47E6"/>
+    <w:rsid w:val="007F2D45"/>
     <w:rPr>
       <w:rFonts w:ascii="Times New Roman" w:eastAsiaTheme="majorEastAsia" w:hAnsi="Times New Roman" w:cstheme="majorBidi"/>
       <w:color w:val="000000" w:themeColor="text1"/>
@@ -15111,7 +15399,7 @@
 </file>
 
 <file path=customXml/itemProps1.xml><?xml version="1.0" encoding="utf-8"?>
-<ds:datastoreItem xmlns:ds="http://schemas.openxmlformats.org/officeDocument/2006/customXml" ds:itemID="{07347473-F8E6-4772-AB63-E6C50575D90E}">
+<ds:datastoreItem xmlns:ds="http://schemas.openxmlformats.org/officeDocument/2006/customXml" ds:itemID="{F9FCE0A9-37D8-47AE-A4B1-6833823717A9}">
   <ds:schemaRefs>
     <ds:schemaRef ds:uri="http://schemas.openxmlformats.org/officeDocument/2006/bibliography"/>
   </ds:schemaRefs>

</xml_diff>

<commit_message>
Gotovo 4.1. ANN, dodan uvod u neurone i veze te prikaz osnovnih logickih operacija pomocu neurona
</commit_message>
<xml_diff>
--- a/Diplmoski_Marko_Rasetina.docx
+++ b/Diplmoski_Marko_Rasetina.docx
@@ -264,6 +264,13 @@
           <w:sz w:val="32"/>
         </w:rPr>
         <w:t>Split, srpanj 2019.</w:t>
+      </w:r>
+      <w:r>
+        <w:rPr>
+          <w:rFonts w:ascii="Arial" w:hAnsi="Arial" w:cs="Arial"/>
+          <w:sz w:val="32"/>
+        </w:rPr>
+        <w:br w:type="page"/>
       </w:r>
     </w:p>
     <w:p>
@@ -288,7 +295,7 @@
         </w:rPr>
         <w:lastRenderedPageBreak/>
         <w:drawing>
-          <wp:anchor distT="0" distB="0" distL="114300" distR="114300" simplePos="0" relativeHeight="251660288" behindDoc="1" locked="0" layoutInCell="1" allowOverlap="1">
+          <wp:anchor distT="0" distB="0" distL="114300" distR="114300" simplePos="0" relativeHeight="251663360" behindDoc="1" locked="0" layoutInCell="1" allowOverlap="1" wp14:anchorId="533F1AFA" wp14:editId="36FAC129">
             <wp:simplePos x="0" y="0"/>
             <wp:positionH relativeFrom="column">
               <wp:posOffset>4914900</wp:posOffset>
@@ -310,7 +317,7 @@
                 <wp:lineTo x="857" y="0"/>
               </wp:wrapPolygon>
             </wp:wrapTight>
-            <wp:docPr id="4" name="Picture 4"/>
+            <wp:docPr id="7" name="Picture 7"/>
             <wp:cNvGraphicFramePr>
               <a:graphicFrameLocks xmlns:a="http://schemas.openxmlformats.org/drawingml/2006/main" noChangeAspect="1"/>
             </wp:cNvGraphicFramePr>
@@ -369,7 +376,7 @@
           <w:lang w:val="en-US"/>
         </w:rPr>
         <w:drawing>
-          <wp:anchor distT="0" distB="0" distL="114300" distR="114300" simplePos="0" relativeHeight="251659264" behindDoc="0" locked="0" layoutInCell="1" allowOverlap="0">
+          <wp:anchor distT="0" distB="0" distL="114300" distR="114300" simplePos="0" relativeHeight="251662336" behindDoc="0" locked="0" layoutInCell="1" allowOverlap="0" wp14:anchorId="4CD121A7" wp14:editId="0E04E2C1">
             <wp:simplePos x="0" y="0"/>
             <wp:positionH relativeFrom="column">
               <wp:posOffset>0</wp:posOffset>
@@ -380,7 +387,7 @@
             <wp:extent cx="800100" cy="800100"/>
             <wp:effectExtent l="0" t="0" r="0" b="0"/>
             <wp:wrapSquare wrapText="bothSides"/>
-            <wp:docPr id="3" name="Picture 3"/>
+            <wp:docPr id="12" name="Picture 12"/>
             <wp:cNvGraphicFramePr>
               <a:graphicFrameLocks xmlns:a="http://schemas.openxmlformats.org/drawingml/2006/main" noChangeAspect="1"/>
             </wp:cNvGraphicFramePr>
@@ -542,8 +549,20 @@
           <w:szCs w:val="24"/>
           <w:shd w:val="clear" w:color="auto" w:fill="CCCCCC"/>
         </w:rPr>
-        <w:t>Komunikacijska i informacijska tegnologija</w:t>
-      </w:r>
+        <w:t xml:space="preserve">Komunikacijska i informacijska </w:t>
+      </w:r>
+      <w:proofErr w:type="spellStart"/>
+      <w:r>
+        <w:rPr>
+          <w:rFonts w:eastAsia="Times New Roman" w:cs="Times New Roman"/>
+          <w:b/>
+          <w:bCs/>
+          <w:szCs w:val="24"/>
+          <w:shd w:val="clear" w:color="auto" w:fill="CCCCCC"/>
+        </w:rPr>
+        <w:t>tegnologija</w:t>
+      </w:r>
+      <w:proofErr w:type="spellEnd"/>
     </w:p>
     <w:p>
       <w:pPr>
@@ -1016,7 +1035,31 @@
           <w:highlight w:val="lightGray"/>
           <w:shd w:val="clear" w:color="auto" w:fill="CCCCCC"/>
         </w:rPr>
-        <w:t xml:space="preserve">Ovu stranicu piše mentor prije predaje rada nakon što je utvđen konačni naslov rada. </w:t>
+        <w:t xml:space="preserve">Ovu stranicu piše mentor prije predaje rada nakon što je </w:t>
+      </w:r>
+      <w:proofErr w:type="spellStart"/>
+      <w:r>
+        <w:rPr>
+          <w:rFonts w:eastAsia="Times New Roman" w:cs="Times New Roman"/>
+          <w:b/>
+          <w:bCs/>
+          <w:szCs w:val="24"/>
+          <w:highlight w:val="lightGray"/>
+          <w:shd w:val="clear" w:color="auto" w:fill="CCCCCC"/>
+        </w:rPr>
+        <w:t>utvđen</w:t>
+      </w:r>
+      <w:proofErr w:type="spellEnd"/>
+      <w:r>
+        <w:rPr>
+          <w:rFonts w:eastAsia="Times New Roman" w:cs="Times New Roman"/>
+          <w:b/>
+          <w:bCs/>
+          <w:szCs w:val="24"/>
+          <w:highlight w:val="lightGray"/>
+          <w:shd w:val="clear" w:color="auto" w:fill="CCCCCC"/>
+        </w:rPr>
+        <w:t xml:space="preserve"> konačni naslov rada. </w:t>
       </w:r>
     </w:p>
     <w:p>
@@ -1354,6 +1397,13 @@
         </w:rPr>
         <w:t>Zoran Blažević</w:t>
       </w:r>
+      <w:r>
+        <w:rPr>
+          <w:rFonts w:ascii="Arial" w:hAnsi="Arial" w:cs="Arial"/>
+          <w:sz w:val="32"/>
+        </w:rPr>
+        <w:br w:type="page"/>
+      </w:r>
     </w:p>
     <w:p>
       <w:pPr>
@@ -1441,7 +1491,35 @@
           <w:rFonts w:eastAsia="Times New Roman" w:cs="Times New Roman"/>
           <w:szCs w:val="24"/>
         </w:rPr>
-        <w:t xml:space="preserve">                                                                                               Marko Rašetina</w:t>
+        <w:t xml:space="preserve">                                                                                              </w:t>
+      </w:r>
+      <w:r>
+        <w:rPr>
+          <w:rFonts w:eastAsia="Times New Roman" w:cs="Times New Roman"/>
+          <w:szCs w:val="24"/>
+        </w:rPr>
+        <w:t xml:space="preserve">     </w:t>
+      </w:r>
+      <w:r>
+        <w:rPr>
+          <w:rFonts w:eastAsia="Times New Roman" w:cs="Times New Roman"/>
+          <w:szCs w:val="24"/>
+        </w:rPr>
+        <w:t xml:space="preserve"> </w:t>
+      </w:r>
+      <w:r>
+        <w:rPr>
+          <w:rFonts w:eastAsia="Times New Roman" w:cs="Times New Roman"/>
+          <w:szCs w:val="24"/>
+        </w:rPr>
+        <w:t xml:space="preserve"> </w:t>
+      </w:r>
+      <w:r>
+        <w:rPr>
+          <w:rFonts w:eastAsia="Times New Roman" w:cs="Times New Roman"/>
+          <w:szCs w:val="24"/>
+        </w:rPr>
+        <w:t>Marko Rašetina</w:t>
       </w:r>
       <w:r>
         <w:br w:type="page"/>
@@ -2610,7 +2688,7 @@
                 <w:noProof/>
                 <w:webHidden/>
               </w:rPr>
-              <w:t>22</w:t>
+              <w:t>23</w:t>
             </w:r>
             <w:r>
               <w:rPr>
@@ -2681,7 +2759,7 @@
                 <w:noProof/>
                 <w:webHidden/>
               </w:rPr>
-              <w:t>22</w:t>
+              <w:t>23</w:t>
             </w:r>
             <w:r>
               <w:rPr>
@@ -2894,7 +2972,7 @@
                 <w:noProof/>
                 <w:webHidden/>
               </w:rPr>
-              <w:t>23</w:t>
+              <w:t>24</w:t>
             </w:r>
             <w:r>
               <w:rPr>
@@ -2965,7 +3043,7 @@
                 <w:noProof/>
                 <w:webHidden/>
               </w:rPr>
-              <w:t>23</w:t>
+              <w:t>24</w:t>
             </w:r>
             <w:r>
               <w:rPr>
@@ -3033,7 +3111,7 @@
                 <w:noProof/>
                 <w:webHidden/>
               </w:rPr>
-              <w:t>24</w:t>
+              <w:t>25</w:t>
             </w:r>
             <w:r>
               <w:rPr>
@@ -3104,7 +3182,7 @@
                 <w:noProof/>
                 <w:webHidden/>
               </w:rPr>
-              <w:t>24</w:t>
+              <w:t>25</w:t>
             </w:r>
             <w:r>
               <w:rPr>
@@ -3172,7 +3250,7 @@
                 <w:noProof/>
                 <w:webHidden/>
               </w:rPr>
-              <w:t>25</w:t>
+              <w:t>26</w:t>
             </w:r>
             <w:r>
               <w:rPr>
@@ -3240,7 +3318,7 @@
                 <w:noProof/>
                 <w:webHidden/>
               </w:rPr>
-              <w:t>26</w:t>
+              <w:t>27</w:t>
             </w:r>
             <w:r>
               <w:rPr>
@@ -3308,7 +3386,7 @@
                 <w:noProof/>
                 <w:webHidden/>
               </w:rPr>
-              <w:t>27</w:t>
+              <w:t>28</w:t>
             </w:r>
             <w:r>
               <w:rPr>
@@ -3376,7 +3454,7 @@
                 <w:noProof/>
                 <w:webHidden/>
               </w:rPr>
-              <w:t>28</w:t>
+              <w:t>29</w:t>
             </w:r>
             <w:r>
               <w:rPr>
@@ -3444,7 +3522,7 @@
                 <w:noProof/>
                 <w:webHidden/>
               </w:rPr>
-              <w:t>28</w:t>
+              <w:t>29</w:t>
             </w:r>
             <w:r>
               <w:rPr>
@@ -3512,7 +3590,7 @@
                 <w:noProof/>
                 <w:webHidden/>
               </w:rPr>
-              <w:t>29</w:t>
+              <w:t>30</w:t>
             </w:r>
             <w:r>
               <w:rPr>
@@ -3580,7 +3658,7 @@
                 <w:noProof/>
                 <w:webHidden/>
               </w:rPr>
-              <w:t>29</w:t>
+              <w:t>30</w:t>
             </w:r>
             <w:r>
               <w:rPr>
@@ -3648,7 +3726,7 @@
                 <w:noProof/>
                 <w:webHidden/>
               </w:rPr>
-              <w:t>29</w:t>
+              <w:t>30</w:t>
             </w:r>
             <w:r>
               <w:rPr>
@@ -4531,7 +4609,7 @@
           <w:sz w:val="36"/>
         </w:rPr>
       </w:pPr>
-      <w:bookmarkStart w:id="4" w:name="_Toc11755650"/>
+      <w:bookmarkStart w:id="4" w:name="_Toc11776727"/>
       <w:r>
         <w:rPr>
           <w:color w:val="auto"/>
@@ -4829,7 +4907,7 @@
         <w:pStyle w:val="Caption"/>
         <w:jc w:val="center"/>
       </w:pPr>
-      <w:bookmarkStart w:id="5" w:name="_Toc11755651"/>
+      <w:bookmarkStart w:id="5" w:name="_Toc11776728"/>
       <w:r>
         <w:rPr>
           <w:color w:val="auto"/>
@@ -7102,7 +7180,7 @@
           <w:sz w:val="24"/>
         </w:rPr>
       </w:pPr>
-      <w:bookmarkStart w:id="12" w:name="_Toc11755652"/>
+      <w:bookmarkStart w:id="12" w:name="_Toc11776729"/>
       <w:r>
         <w:rPr>
           <w:color w:val="auto"/>
@@ -8288,7 +8366,7 @@
           <w:sz w:val="24"/>
         </w:rPr>
       </w:pPr>
-      <w:bookmarkStart w:id="14" w:name="_Toc11755653"/>
+      <w:bookmarkStart w:id="14" w:name="_Toc11776730"/>
       <w:r>
         <w:rPr>
           <w:color w:val="auto"/>
@@ -8810,7 +8888,7 @@
           <w:sz w:val="24"/>
         </w:rPr>
       </w:pPr>
-      <w:bookmarkStart w:id="16" w:name="_Toc11755654"/>
+      <w:bookmarkStart w:id="16" w:name="_Toc11776731"/>
       <w:r>
         <w:rPr>
           <w:color w:val="000000" w:themeColor="text1"/>
@@ -9045,7 +9123,7 @@
           <w:sz w:val="36"/>
         </w:rPr>
       </w:pPr>
-      <w:bookmarkStart w:id="17" w:name="_Toc11755655"/>
+      <w:bookmarkStart w:id="17" w:name="_Toc11776732"/>
       <w:r>
         <w:rPr>
           <w:color w:val="000000" w:themeColor="text1"/>
@@ -9334,7 +9412,7 @@
           <w:sz w:val="24"/>
         </w:rPr>
       </w:pPr>
-      <w:bookmarkStart w:id="19" w:name="_Toc11755656"/>
+      <w:bookmarkStart w:id="19" w:name="_Toc11776733"/>
       <w:r>
         <w:rPr>
           <w:color w:val="000000" w:themeColor="text1"/>
@@ -9477,9 +9555,14 @@
       </w:r>
       <w:bookmarkEnd w:id="21"/>
     </w:p>
-    <w:p/>
-    <w:p>
-      <w:pPr>
+    <w:p>
+      <w:pPr>
+        <w:spacing w:line="360" w:lineRule="auto"/>
+      </w:pPr>
+    </w:p>
+    <w:p>
+      <w:pPr>
+        <w:spacing w:line="360" w:lineRule="auto"/>
         <w:jc w:val="both"/>
       </w:pPr>
       <w:r>
@@ -9568,6 +9651,7 @@
           <w:ilvl w:val="0"/>
           <w:numId w:val="27"/>
         </w:numPr>
+        <w:spacing w:line="360" w:lineRule="auto"/>
         <w:jc w:val="both"/>
       </w:pPr>
       <w:r>
@@ -9581,6 +9665,7 @@
           <w:ilvl w:val="0"/>
           <w:numId w:val="27"/>
         </w:numPr>
+        <w:spacing w:line="360" w:lineRule="auto"/>
         <w:jc w:val="both"/>
       </w:pPr>
       <w:r>
@@ -9594,6 +9679,7 @@
           <w:ilvl w:val="0"/>
           <w:numId w:val="27"/>
         </w:numPr>
+        <w:spacing w:line="360" w:lineRule="auto"/>
         <w:jc w:val="both"/>
       </w:pPr>
       <w:r>
@@ -9607,6 +9693,7 @@
           <w:ilvl w:val="0"/>
           <w:numId w:val="27"/>
         </w:numPr>
+        <w:spacing w:line="360" w:lineRule="auto"/>
         <w:jc w:val="both"/>
       </w:pPr>
       <w:r>
@@ -9615,6 +9702,7 @@
     </w:p>
     <w:p>
       <w:pPr>
+        <w:spacing w:line="360" w:lineRule="auto"/>
         <w:jc w:val="both"/>
       </w:pPr>
       <w:r>
@@ -9635,11 +9723,13 @@
     </w:p>
     <w:p>
       <w:pPr>
-        <w:jc w:val="both"/>
-      </w:pPr>
-    </w:p>
-    <w:p>
-      <w:pPr>
+        <w:spacing w:line="360" w:lineRule="auto"/>
+        <w:jc w:val="both"/>
+      </w:pPr>
+    </w:p>
+    <w:p>
+      <w:pPr>
+        <w:spacing w:line="360" w:lineRule="auto"/>
         <w:jc w:val="both"/>
       </w:pPr>
       <w:r>
@@ -9655,7 +9745,11 @@
         <w:t xml:space="preserve"> </w:t>
       </w:r>
       <w:r>
-        <w:t xml:space="preserve">Soma stanica koja uključuje samu jezgru neurona je mjesto gdje se događa gotova sva radnja. Neuronska aktivnost započeta u jednom neuronu putuje prema drugome u obliku električnog okidača preko aksona. Električni okidač je zapravo elektrokemijski proces naponske izmjene iona duž aksona i </w:t>
+        <w:t xml:space="preserve">Soma stanica koja uključuje samu jezgru neurona je mjesto gdje se događa gotova sva radnja. Neuronska aktivnost započeta u jednom neuronu putuje prema drugome u obliku električnog okidača preko aksona. Električni okidač je zapravo elektrokemijski proces naponske izmjene </w:t>
+      </w:r>
+      <w:r>
+        <w:lastRenderedPageBreak/>
+        <w:t xml:space="preserve">iona duž aksona i </w:t>
       </w:r>
       <w:r>
         <w:t>difuzije molekula neurotransmitera kroz membranu preko sinaptičkog raskoraka (živčane stanice nisu direktno vezane jedna s drugom). Svaki neuron može sadržavati nekoliko stotina dendrita koji su aktivni u recepciji impulsa</w:t>
@@ -9694,7 +9788,6 @@
           <w:noProof/>
           <w:lang w:val="en-US"/>
         </w:rPr>
-        <w:lastRenderedPageBreak/>
         <w:drawing>
           <wp:inline distT="0" distB="0" distL="0" distR="0">
             <wp:extent cx="5255812" cy="2874690"/>
@@ -9751,13 +9844,14 @@
     <w:p>
       <w:pPr>
         <w:pStyle w:val="Caption"/>
+        <w:spacing w:line="360" w:lineRule="auto"/>
         <w:jc w:val="center"/>
         <w:rPr>
           <w:color w:val="auto"/>
           <w:sz w:val="24"/>
         </w:rPr>
       </w:pPr>
-      <w:bookmarkStart w:id="22" w:name="_Toc11755657"/>
+      <w:bookmarkStart w:id="22" w:name="_Toc11776734"/>
       <w:r>
         <w:rPr>
           <w:color w:val="auto"/>
@@ -9855,24 +9949,331 @@
     </w:p>
     <w:p>
       <w:pPr>
-        <w:jc w:val="both"/>
-      </w:pPr>
-    </w:p>
-    <w:p>
-      <w:pPr>
-        <w:jc w:val="both"/>
-      </w:pPr>
-      <w:r>
-        <w:t>Neš</w:t>
-      </w:r>
-      <w:r>
-        <w:t>to…</w:t>
-      </w:r>
-      <w:bookmarkStart w:id="23" w:name="_GoBack"/>
+        <w:spacing w:line="360" w:lineRule="auto"/>
+        <w:jc w:val="both"/>
+      </w:pPr>
+    </w:p>
+    <w:p>
+      <w:pPr>
+        <w:spacing w:line="360" w:lineRule="auto"/>
+        <w:jc w:val="both"/>
+      </w:pPr>
+      <w:r>
+        <w:t xml:space="preserve">Warren </w:t>
+      </w:r>
+      <w:r>
+        <w:t xml:space="preserve">McCulloch i </w:t>
+      </w:r>
+      <w:r>
+        <w:t xml:space="preserve">Walter </w:t>
+      </w:r>
+      <w:r>
+        <w:t>Pitts su još 1943. godine dali osnovna načela umjetnih neuronskih mreža u obliku pet pretpostavki, a oni su:</w:t>
+      </w:r>
+    </w:p>
+    <w:p>
+      <w:pPr>
+        <w:pStyle w:val="ListParagraph"/>
+        <w:numPr>
+          <w:ilvl w:val="0"/>
+          <w:numId w:val="28"/>
+        </w:numPr>
+        <w:spacing w:line="360" w:lineRule="auto"/>
+        <w:jc w:val="both"/>
+      </w:pPr>
+      <w:r>
+        <w:t xml:space="preserve">Aktivnost </w:t>
+      </w:r>
+      <w:r>
+        <w:t>neurona</w:t>
+      </w:r>
+      <w:r>
+        <w:t>.</w:t>
+      </w:r>
+    </w:p>
+    <w:p>
+      <w:pPr>
+        <w:pStyle w:val="ListParagraph"/>
+        <w:numPr>
+          <w:ilvl w:val="0"/>
+          <w:numId w:val="28"/>
+        </w:numPr>
+        <w:spacing w:line="360" w:lineRule="auto"/>
+        <w:jc w:val="both"/>
+      </w:pPr>
+      <w:r>
+        <w:t>Određeni broj sinapsi veći od 1 mora biti uzbuđen unutar zadanog intervala da bi neuron bio uzbuđen</w:t>
+      </w:r>
+      <w:r>
+        <w:t>.</w:t>
+      </w:r>
+    </w:p>
+    <w:p>
+      <w:pPr>
+        <w:pStyle w:val="ListParagraph"/>
+        <w:numPr>
+          <w:ilvl w:val="0"/>
+          <w:numId w:val="28"/>
+        </w:numPr>
+        <w:spacing w:line="360" w:lineRule="auto"/>
+        <w:jc w:val="both"/>
+      </w:pPr>
+      <w:r>
+        <w:t>Jedino značajno kašnjenje unutar neuronskog sustava trebalo bi biti sinaptičko kašnjenje.</w:t>
+      </w:r>
+    </w:p>
+    <w:p>
+      <w:pPr>
+        <w:pStyle w:val="ListParagraph"/>
+        <w:numPr>
+          <w:ilvl w:val="0"/>
+          <w:numId w:val="28"/>
+        </w:numPr>
+        <w:spacing w:line="360" w:lineRule="auto"/>
+        <w:jc w:val="both"/>
+      </w:pPr>
+      <w:r>
+        <w:lastRenderedPageBreak/>
+        <w:t>Aktivnost bilo koje inhibitorne sinapse apsolutno sprječava pobuđivanje neurona u to vrijeme.</w:t>
+      </w:r>
+    </w:p>
+    <w:p>
+      <w:pPr>
+        <w:pStyle w:val="ListParagraph"/>
+        <w:numPr>
+          <w:ilvl w:val="0"/>
+          <w:numId w:val="28"/>
+        </w:numPr>
+        <w:spacing w:line="360" w:lineRule="auto"/>
+        <w:jc w:val="both"/>
+      </w:pPr>
+      <w:r>
+        <w:t>Struktura mreže međupovezivanja se s vremenom ne mijenja.</w:t>
+      </w:r>
+    </w:p>
+    <w:p>
+      <w:pPr>
+        <w:spacing w:line="360" w:lineRule="auto"/>
+        <w:jc w:val="both"/>
+      </w:pPr>
+      <w:r>
+        <w:t>Ovo su jedni od najranijih postavljenih principa, a od tada pa do danas neuronske mreže su dosta napredovale pa stoga neki od ovih principa se</w:t>
+      </w:r>
+      <w:r>
+        <w:t xml:space="preserve"> ne odnose</w:t>
+      </w:r>
+      <w:r>
+        <w:t xml:space="preserve"> na </w:t>
+      </w:r>
+      <w:r>
+        <w:t xml:space="preserve">najmodernije </w:t>
+      </w:r>
+      <w:r>
+        <w:t xml:space="preserve">strukture mreža. Uz ovakve jednostavne principe moguće je graditi mrežu od </w:t>
+      </w:r>
+      <w:r>
+        <w:t>umjetnih neurona koji mogu izračunati bilo koji logički prijedlog</w:t>
+      </w:r>
+      <w:r>
+        <w:t xml:space="preserve"> (slika 4.2.)</w:t>
+      </w:r>
+      <w:r>
+        <w:t>.</w:t>
+      </w:r>
+    </w:p>
+    <w:p>
+      <w:pPr>
+        <w:spacing w:line="360" w:lineRule="auto"/>
+        <w:jc w:val="both"/>
+      </w:pPr>
+    </w:p>
+    <w:p>
+      <w:pPr>
+        <w:keepNext/>
+        <w:spacing w:line="360" w:lineRule="auto"/>
+        <w:jc w:val="center"/>
+      </w:pPr>
+      <w:r>
+        <w:rPr>
+          <w:noProof/>
+          <w:lang w:val="en-US"/>
+        </w:rPr>
+        <w:drawing>
+          <wp:inline distT="0" distB="0" distL="0" distR="0">
+            <wp:extent cx="5482324" cy="2878372"/>
+            <wp:effectExtent l="190500" t="190500" r="194945" b="189230"/>
+            <wp:docPr id="4" name="Picture 4"/>
+            <wp:cNvGraphicFramePr>
+              <a:graphicFrameLocks xmlns:a="http://schemas.openxmlformats.org/drawingml/2006/main" noChangeAspect="1"/>
+            </wp:cNvGraphicFramePr>
+            <a:graphic xmlns:a="http://schemas.openxmlformats.org/drawingml/2006/main">
+              <a:graphicData uri="http://schemas.openxmlformats.org/drawingml/2006/picture">
+                <pic:pic xmlns:pic="http://schemas.openxmlformats.org/drawingml/2006/picture">
+                  <pic:nvPicPr>
+                    <pic:cNvPr id="4" name="ANN za logicke operacije.png"/>
+                    <pic:cNvPicPr/>
+                  </pic:nvPicPr>
+                  <pic:blipFill>
+                    <a:blip r:embed="rId19" cstate="print">
+                      <a:extLst>
+                        <a:ext uri="{28A0092B-C50C-407E-A947-70E740481C1C}">
+                          <a14:useLocalDpi xmlns:a14="http://schemas.microsoft.com/office/drawing/2010/main" val="0"/>
+                        </a:ext>
+                      </a:extLst>
+                    </a:blip>
+                    <a:stretch>
+                      <a:fillRect/>
+                    </a:stretch>
+                  </pic:blipFill>
+                  <pic:spPr>
+                    <a:xfrm>
+                      <a:off x="0" y="0"/>
+                      <a:ext cx="5501911" cy="2888656"/>
+                    </a:xfrm>
+                    <a:prstGeom prst="rect">
+                      <a:avLst/>
+                    </a:prstGeom>
+                    <a:ln>
+                      <a:noFill/>
+                    </a:ln>
+                    <a:effectLst>
+                      <a:outerShdw blurRad="190500" algn="tl" rotWithShape="0">
+                        <a:srgbClr val="000000">
+                          <a:alpha val="70000"/>
+                        </a:srgbClr>
+                      </a:outerShdw>
+                    </a:effectLst>
+                  </pic:spPr>
+                </pic:pic>
+              </a:graphicData>
+            </a:graphic>
+          </wp:inline>
+        </w:drawing>
+      </w:r>
+    </w:p>
+    <w:p>
+      <w:pPr>
+        <w:pStyle w:val="Caption"/>
+        <w:jc w:val="center"/>
+        <w:rPr>
+          <w:color w:val="000000" w:themeColor="text1"/>
+          <w:sz w:val="24"/>
+          <w:lang w:val="en-US"/>
+        </w:rPr>
+      </w:pPr>
+      <w:bookmarkStart w:id="23" w:name="_Toc11776735"/>
+      <w:r>
+        <w:rPr>
+          <w:color w:val="000000" w:themeColor="text1"/>
+          <w:sz w:val="24"/>
+        </w:rPr>
+        <w:t xml:space="preserve">Slika </w:t>
+      </w:r>
+      <w:r>
+        <w:rPr>
+          <w:color w:val="000000" w:themeColor="text1"/>
+          <w:sz w:val="24"/>
+        </w:rPr>
+        <w:fldChar w:fldCharType="begin"/>
+      </w:r>
+      <w:r>
+        <w:rPr>
+          <w:color w:val="000000" w:themeColor="text1"/>
+          <w:sz w:val="24"/>
+        </w:rPr>
+        <w:instrText xml:space="preserve"> STYLEREF 1 \s </w:instrText>
+      </w:r>
+      <w:r>
+        <w:rPr>
+          <w:color w:val="000000" w:themeColor="text1"/>
+          <w:sz w:val="24"/>
+        </w:rPr>
+        <w:fldChar w:fldCharType="separate"/>
+      </w:r>
+      <w:r>
+        <w:rPr>
+          <w:noProof/>
+          <w:color w:val="000000" w:themeColor="text1"/>
+          <w:sz w:val="24"/>
+        </w:rPr>
+        <w:t>4</w:t>
+      </w:r>
+      <w:r>
+        <w:rPr>
+          <w:color w:val="000000" w:themeColor="text1"/>
+          <w:sz w:val="24"/>
+        </w:rPr>
+        <w:fldChar w:fldCharType="end"/>
+      </w:r>
+      <w:r>
+        <w:rPr>
+          <w:color w:val="000000" w:themeColor="text1"/>
+          <w:sz w:val="24"/>
+        </w:rPr>
+        <w:t>.</w:t>
+      </w:r>
+      <w:r>
+        <w:rPr>
+          <w:color w:val="000000" w:themeColor="text1"/>
+          <w:sz w:val="24"/>
+        </w:rPr>
+        <w:fldChar w:fldCharType="begin"/>
+      </w:r>
+      <w:r>
+        <w:rPr>
+          <w:color w:val="000000" w:themeColor="text1"/>
+          <w:sz w:val="24"/>
+        </w:rPr>
+        <w:instrText xml:space="preserve"> SEQ Slika \* ARABIC \s 1 </w:instrText>
+      </w:r>
+      <w:r>
+        <w:rPr>
+          <w:color w:val="000000" w:themeColor="text1"/>
+          <w:sz w:val="24"/>
+        </w:rPr>
+        <w:fldChar w:fldCharType="separate"/>
+      </w:r>
+      <w:r>
+        <w:rPr>
+          <w:noProof/>
+          <w:color w:val="000000" w:themeColor="text1"/>
+          <w:sz w:val="24"/>
+        </w:rPr>
+        <w:t>2</w:t>
+      </w:r>
+      <w:r>
+        <w:rPr>
+          <w:color w:val="000000" w:themeColor="text1"/>
+          <w:sz w:val="24"/>
+        </w:rPr>
+        <w:fldChar w:fldCharType="end"/>
+      </w:r>
+      <w:r>
+        <w:rPr>
+          <w:color w:val="000000" w:themeColor="text1"/>
+          <w:sz w:val="24"/>
+        </w:rPr>
+        <w:t>. Umjetne neuronske mreže koje obavljaju jednostavne logičke operacije (</w:t>
+      </w:r>
+      <w:r>
+        <w:rPr>
+          <w:color w:val="000000" w:themeColor="text1"/>
+          <w:sz w:val="24"/>
+        </w:rPr>
+        <w:t xml:space="preserve">redom s lijeva na desno: </w:t>
+      </w:r>
+      <w:r>
+        <w:rPr>
+          <w:color w:val="000000" w:themeColor="text1"/>
+          <w:sz w:val="24"/>
+        </w:rPr>
+        <w:t>prosljeđivanje, I, ILI)</w:t>
+      </w:r>
       <w:bookmarkEnd w:id="23"/>
     </w:p>
     <w:p>
       <w:pPr>
+        <w:spacing w:line="360" w:lineRule="auto"/>
         <w:jc w:val="both"/>
       </w:pPr>
     </w:p>
@@ -10163,47 +10564,7 @@
         <w:jc w:val="both"/>
       </w:pPr>
       <w:r>
-        <w:t xml:space="preserve">Daniel </w:t>
-      </w:r>
-      <w:proofErr w:type="spellStart"/>
-      <w:r>
-        <w:t>Graupe</w:t>
-      </w:r>
-      <w:proofErr w:type="spellEnd"/>
-      <w:r>
-        <w:t>: „</w:t>
-      </w:r>
-      <w:proofErr w:type="spellStart"/>
-      <w:r>
-        <w:t>Principles</w:t>
-      </w:r>
-      <w:proofErr w:type="spellEnd"/>
-      <w:r>
-        <w:t xml:space="preserve"> </w:t>
-      </w:r>
-      <w:proofErr w:type="spellStart"/>
-      <w:r>
-        <w:t>of</w:t>
-      </w:r>
-      <w:proofErr w:type="spellEnd"/>
-      <w:r>
-        <w:t xml:space="preserve"> Artificial Neural </w:t>
-      </w:r>
-      <w:proofErr w:type="spellStart"/>
-      <w:r>
-        <w:t>Networks</w:t>
-      </w:r>
-      <w:proofErr w:type="spellEnd"/>
-      <w:r>
-        <w:t xml:space="preserve">“, 2nd </w:t>
-      </w:r>
-      <w:proofErr w:type="spellStart"/>
-      <w:r>
-        <w:t>Edition</w:t>
-      </w:r>
-      <w:proofErr w:type="spellEnd"/>
-      <w:r>
-        <w:t xml:space="preserve"> 2007.</w:t>
+        <w:t>Daniel Graupe: „Principles of Artificial Neural Networks“, 2nd Edition 2007.</w:t>
       </w:r>
     </w:p>
     <w:p>
@@ -10261,7 +10622,7 @@
       <w:r>
         <w:fldChar w:fldCharType="separate"/>
       </w:r>
-      <w:hyperlink w:anchor="_Toc11755650" w:history="1">
+      <w:hyperlink w:anchor="_Toc11776727" w:history="1">
         <w:r>
           <w:rPr>
             <w:rStyle w:val="Hyperlink"/>
@@ -10288,7 +10649,7 @@
             <w:noProof/>
             <w:webHidden/>
           </w:rPr>
-          <w:instrText xml:space="preserve"> PAGEREF _Toc11755650 \h </w:instrText>
+          <w:instrText xml:space="preserve"> PAGEREF _Toc11776727 \h </w:instrText>
         </w:r>
         <w:r>
           <w:rPr>
@@ -10332,7 +10693,7 @@
           <w:lang w:val="en-US"/>
         </w:rPr>
       </w:pPr>
-      <w:hyperlink w:anchor="_Toc11755651" w:history="1">
+      <w:hyperlink w:anchor="_Toc11776728" w:history="1">
         <w:r>
           <w:rPr>
             <w:rStyle w:val="Hyperlink"/>
@@ -10359,7 +10720,7 @@
             <w:noProof/>
             <w:webHidden/>
           </w:rPr>
-          <w:instrText xml:space="preserve"> PAGEREF _Toc11755651 \h </w:instrText>
+          <w:instrText xml:space="preserve"> PAGEREF _Toc11776728 \h </w:instrText>
         </w:r>
         <w:r>
           <w:rPr>
@@ -10403,7 +10764,7 @@
           <w:lang w:val="en-US"/>
         </w:rPr>
       </w:pPr>
-      <w:hyperlink w:anchor="_Toc11755652" w:history="1">
+      <w:hyperlink w:anchor="_Toc11776729" w:history="1">
         <w:r>
           <w:rPr>
             <w:rStyle w:val="Hyperlink"/>
@@ -10430,7 +10791,7 @@
             <w:noProof/>
             <w:webHidden/>
           </w:rPr>
-          <w:instrText xml:space="preserve"> PAGEREF _Toc11755652 \h </w:instrText>
+          <w:instrText xml:space="preserve"> PAGEREF _Toc11776729 \h </w:instrText>
         </w:r>
         <w:r>
           <w:rPr>
@@ -10474,7 +10835,7 @@
           <w:lang w:val="en-US"/>
         </w:rPr>
       </w:pPr>
-      <w:hyperlink w:anchor="_Toc11755653" w:history="1">
+      <w:hyperlink w:anchor="_Toc11776730" w:history="1">
         <w:r>
           <w:rPr>
             <w:rStyle w:val="Hyperlink"/>
@@ -10501,7 +10862,7 @@
             <w:noProof/>
             <w:webHidden/>
           </w:rPr>
-          <w:instrText xml:space="preserve"> PAGEREF _Toc11755653 \h </w:instrText>
+          <w:instrText xml:space="preserve"> PAGEREF _Toc11776730 \h </w:instrText>
         </w:r>
         <w:r>
           <w:rPr>
@@ -10545,7 +10906,7 @@
           <w:lang w:val="en-US"/>
         </w:rPr>
       </w:pPr>
-      <w:hyperlink w:anchor="_Toc11755654" w:history="1">
+      <w:hyperlink w:anchor="_Toc11776731" w:history="1">
         <w:r>
           <w:rPr>
             <w:rStyle w:val="Hyperlink"/>
@@ -10572,7 +10933,7 @@
             <w:noProof/>
             <w:webHidden/>
           </w:rPr>
-          <w:instrText xml:space="preserve"> PAGEREF _Toc11755654 \h </w:instrText>
+          <w:instrText xml:space="preserve"> PAGEREF _Toc11776731 \h </w:instrText>
         </w:r>
         <w:r>
           <w:rPr>
@@ -10616,7 +10977,7 @@
           <w:lang w:val="en-US"/>
         </w:rPr>
       </w:pPr>
-      <w:hyperlink w:anchor="_Toc11755655" w:history="1">
+      <w:hyperlink w:anchor="_Toc11776732" w:history="1">
         <w:r>
           <w:rPr>
             <w:rStyle w:val="Hyperlink"/>
@@ -10643,7 +11004,7 @@
             <w:noProof/>
             <w:webHidden/>
           </w:rPr>
-          <w:instrText xml:space="preserve"> PAGEREF _Toc11755655 \h </w:instrText>
+          <w:instrText xml:space="preserve"> PAGEREF _Toc11776732 \h </w:instrText>
         </w:r>
         <w:r>
           <w:rPr>
@@ -10687,7 +11048,7 @@
           <w:lang w:val="en-US"/>
         </w:rPr>
       </w:pPr>
-      <w:hyperlink w:anchor="_Toc11755656" w:history="1">
+      <w:hyperlink w:anchor="_Toc11776733" w:history="1">
         <w:r>
           <w:rPr>
             <w:rStyle w:val="Hyperlink"/>
@@ -10714,7 +11075,7 @@
             <w:noProof/>
             <w:webHidden/>
           </w:rPr>
-          <w:instrText xml:space="preserve"> PAGEREF _Toc11755656 \h </w:instrText>
+          <w:instrText xml:space="preserve"> PAGEREF _Toc11776733 \h </w:instrText>
         </w:r>
         <w:r>
           <w:rPr>
@@ -10758,7 +11119,7 @@
           <w:lang w:val="en-US"/>
         </w:rPr>
       </w:pPr>
-      <w:hyperlink w:anchor="_Toc11755657" w:history="1">
+      <w:hyperlink w:anchor="_Toc11776734" w:history="1">
         <w:r>
           <w:rPr>
             <w:rStyle w:val="Hyperlink"/>
@@ -10785,7 +11146,7 @@
             <w:noProof/>
             <w:webHidden/>
           </w:rPr>
-          <w:instrText xml:space="preserve"> PAGEREF _Toc11755657 \h </w:instrText>
+          <w:instrText xml:space="preserve"> PAGEREF _Toc11776734 \h </w:instrText>
         </w:r>
         <w:r>
           <w:rPr>
@@ -10818,6 +11179,77 @@
     </w:p>
     <w:p>
       <w:pPr>
+        <w:pStyle w:val="TableofFigures"/>
+        <w:tabs>
+          <w:tab w:val="right" w:leader="dot" w:pos="9020"/>
+        </w:tabs>
+        <w:rPr>
+          <w:rFonts w:asciiTheme="minorHAnsi" w:eastAsiaTheme="minorEastAsia" w:hAnsiTheme="minorHAnsi"/>
+          <w:noProof/>
+          <w:sz w:val="22"/>
+          <w:lang w:val="en-US"/>
+        </w:rPr>
+      </w:pPr>
+      <w:hyperlink w:anchor="_Toc11776735" w:history="1">
+        <w:r>
+          <w:rPr>
+            <w:rStyle w:val="Hyperlink"/>
+            <w:noProof/>
+          </w:rPr>
+          <w:t>Slika 4.2. Umjetne neuronske mreže koje obavljaju jednostavne logičke operacije (redom s lijeva na desno: prosljeđivanje, I, ILI)</w:t>
+        </w:r>
+        <w:r>
+          <w:rPr>
+            <w:noProof/>
+            <w:webHidden/>
+          </w:rPr>
+          <w:tab/>
+        </w:r>
+        <w:r>
+          <w:rPr>
+            <w:noProof/>
+            <w:webHidden/>
+          </w:rPr>
+          <w:fldChar w:fldCharType="begin"/>
+        </w:r>
+        <w:r>
+          <w:rPr>
+            <w:noProof/>
+            <w:webHidden/>
+          </w:rPr>
+          <w:instrText xml:space="preserve"> PAGEREF _Toc11776735 \h </w:instrText>
+        </w:r>
+        <w:r>
+          <w:rPr>
+            <w:noProof/>
+            <w:webHidden/>
+          </w:rPr>
+        </w:r>
+        <w:r>
+          <w:rPr>
+            <w:noProof/>
+            <w:webHidden/>
+          </w:rPr>
+          <w:fldChar w:fldCharType="separate"/>
+        </w:r>
+        <w:r>
+          <w:rPr>
+            <w:noProof/>
+            <w:webHidden/>
+          </w:rPr>
+          <w:t>24</w:t>
+        </w:r>
+        <w:r>
+          <w:rPr>
+            <w:noProof/>
+            <w:webHidden/>
+          </w:rPr>
+          <w:fldChar w:fldCharType="end"/>
+        </w:r>
+      </w:hyperlink>
+    </w:p>
+    <w:p>
+      <w:pPr>
         <w:spacing w:line="360" w:lineRule="auto"/>
         <w:jc w:val="both"/>
       </w:pPr>
@@ -10829,17 +11261,19 @@
       <w:r>
         <w:br w:type="page"/>
       </w:r>
+      <w:bookmarkStart w:id="34" w:name="_GoBack"/>
+      <w:bookmarkEnd w:id="34"/>
     </w:p>
     <w:p>
       <w:pPr>
         <w:pStyle w:val="Heading1"/>
       </w:pPr>
-      <w:bookmarkStart w:id="34" w:name="_Toc11666861"/>
+      <w:bookmarkStart w:id="35" w:name="_Toc11666861"/>
       <w:r>
         <w:lastRenderedPageBreak/>
         <w:t>POPIS OZNAKA I KRATICA</w:t>
       </w:r>
-      <w:bookmarkEnd w:id="34"/>
+      <w:bookmarkEnd w:id="35"/>
     </w:p>
     <w:p/>
     <w:p>
@@ -10966,12 +11400,12 @@
       <w:pPr>
         <w:pStyle w:val="Heading1"/>
       </w:pPr>
-      <w:bookmarkStart w:id="35" w:name="_Toc11666862"/>
+      <w:bookmarkStart w:id="36" w:name="_Toc11666862"/>
       <w:r>
         <w:lastRenderedPageBreak/>
         <w:t>SAŽETAK</w:t>
       </w:r>
-      <w:bookmarkEnd w:id="35"/>
+      <w:bookmarkEnd w:id="36"/>
     </w:p>
     <w:p/>
     <w:p>
@@ -10984,11 +11418,11 @@
       <w:pPr>
         <w:pStyle w:val="Heading1"/>
       </w:pPr>
-      <w:bookmarkStart w:id="36" w:name="_Toc11666863"/>
+      <w:bookmarkStart w:id="37" w:name="_Toc11666863"/>
       <w:r>
         <w:t>KLJUČNE RIJEČI</w:t>
       </w:r>
-      <w:bookmarkEnd w:id="36"/>
+      <w:bookmarkEnd w:id="37"/>
     </w:p>
     <w:p/>
     <w:p>
@@ -11005,12 +11439,12 @@
       <w:pPr>
         <w:pStyle w:val="Heading1"/>
       </w:pPr>
-      <w:bookmarkStart w:id="37" w:name="_Toc11666864"/>
+      <w:bookmarkStart w:id="38" w:name="_Toc11666864"/>
       <w:r>
         <w:lastRenderedPageBreak/>
         <w:t>TITLE</w:t>
       </w:r>
-      <w:bookmarkEnd w:id="37"/>
+      <w:bookmarkEnd w:id="38"/>
     </w:p>
     <w:p/>
     <w:p>
@@ -11023,11 +11457,19 @@
       </w:r>
       <w:proofErr w:type="spellEnd"/>
       <w:r>
+        <w:t xml:space="preserve"> of </w:t>
+      </w:r>
+      <w:proofErr w:type="spellStart"/>
+      <w:r>
+        <w:t>an</w:t>
+      </w:r>
+      <w:proofErr w:type="spellEnd"/>
+      <w:r>
         <w:t xml:space="preserve"> </w:t>
       </w:r>
       <w:proofErr w:type="spellStart"/>
       <w:r>
-        <w:t>of</w:t>
+        <w:t>autonomous</w:t>
       </w:r>
       <w:proofErr w:type="spellEnd"/>
       <w:r>
@@ -11035,7 +11477,7 @@
       </w:r>
       <w:proofErr w:type="spellStart"/>
       <w:r>
-        <w:t>an</w:t>
+        <w:t>vehicle</w:t>
       </w:r>
       <w:proofErr w:type="spellEnd"/>
       <w:r>
@@ -11043,7 +11485,7 @@
       </w:r>
       <w:proofErr w:type="spellStart"/>
       <w:r>
-        <w:t>autonomous</w:t>
+        <w:t>with</w:t>
       </w:r>
       <w:proofErr w:type="spellEnd"/>
       <w:r>
@@ -11051,7 +11493,7 @@
       </w:r>
       <w:proofErr w:type="spellStart"/>
       <w:r>
-        <w:t>vehicle</w:t>
+        <w:t>the</w:t>
       </w:r>
       <w:proofErr w:type="spellEnd"/>
       <w:r>
@@ -11059,67 +11501,51 @@
       </w:r>
       <w:proofErr w:type="spellStart"/>
       <w:r>
-        <w:t>with</w:t>
+        <w:t>camera</w:t>
       </w:r>
       <w:proofErr w:type="spellEnd"/>
-      <w:r>
-        <w:t xml:space="preserve"> </w:t>
-      </w:r>
+    </w:p>
+    <w:p/>
+    <w:p>
+      <w:pPr>
+        <w:pStyle w:val="Heading1"/>
+      </w:pPr>
+      <w:bookmarkStart w:id="39" w:name="_Toc11666865"/>
+      <w:r>
+        <w:t>SUMMARY</w:t>
+      </w:r>
+      <w:bookmarkEnd w:id="39"/>
+    </w:p>
+    <w:p/>
+    <w:p>
       <w:proofErr w:type="spellStart"/>
       <w:r>
-        <w:t>the</w:t>
+        <w:t>Something</w:t>
       </w:r>
       <w:proofErr w:type="spellEnd"/>
       <w:r>
-        <w:t xml:space="preserve"> </w:t>
-      </w:r>
-      <w:proofErr w:type="spellStart"/>
-      <w:r>
-        <w:t>camera</w:t>
-      </w:r>
-      <w:proofErr w:type="spellEnd"/>
+        <w:t>...</w:t>
+      </w:r>
     </w:p>
     <w:p/>
     <w:p>
       <w:pPr>
         <w:pStyle w:val="Heading1"/>
       </w:pPr>
-      <w:bookmarkStart w:id="38" w:name="_Toc11666865"/>
-      <w:r>
-        <w:t>SUMMARY</w:t>
-      </w:r>
-      <w:bookmarkEnd w:id="38"/>
+      <w:bookmarkStart w:id="40" w:name="_Toc11666866"/>
+      <w:r>
+        <w:t>KEYWORDS</w:t>
+      </w:r>
+      <w:bookmarkEnd w:id="40"/>
     </w:p>
     <w:p/>
     <w:p>
-      <w:proofErr w:type="spellStart"/>
-      <w:r>
-        <w:t>Something</w:t>
-      </w:r>
-      <w:proofErr w:type="spellEnd"/>
-      <w:r>
-        <w:t>...</w:t>
-      </w:r>
-    </w:p>
-    <w:p/>
-    <w:p>
-      <w:pPr>
-        <w:pStyle w:val="Heading1"/>
-      </w:pPr>
-      <w:bookmarkStart w:id="39" w:name="_Toc11666866"/>
-      <w:r>
-        <w:t>KEYWORDS</w:t>
-      </w:r>
-      <w:bookmarkEnd w:id="39"/>
-    </w:p>
-    <w:p/>
-    <w:p>
       <w:r>
         <w:t>Autonomous vehicle, machine learning, neural network, artificial intelligence, convolutional neural network</w:t>
       </w:r>
     </w:p>
     <w:sectPr>
-      <w:footerReference w:type="default" r:id="rId19"/>
+      <w:footerReference w:type="default" r:id="rId20"/>
       <w:pgSz w:w="11910" w:h="16840"/>
       <w:pgMar w:top="1440" w:right="1440" w:bottom="1440" w:left="1440" w:header="0" w:footer="1060" w:gutter="0"/>
       <w:pgNumType w:start="1"/>
@@ -11205,7 +11631,7 @@
           <w:rPr>
             <w:noProof/>
           </w:rPr>
-          <w:t>23</w:t>
+          <w:t>31</w:t>
         </w:r>
         <w:r>
           <w:rPr>
@@ -13479,6 +13905,92 @@
     </w:lvl>
   </w:abstractNum>
   <w:abstractNum w:abstractNumId="21" w15:restartNumberingAfterBreak="0">
+    <w:nsid w:val="703F7E04"/>
+    <w:multiLevelType w:val="hybridMultilevel"/>
+    <w:tmpl w:val="71BC9570"/>
+    <w:lvl w:ilvl="0" w:tplc="04090011">
+      <w:start w:val="1"/>
+      <w:numFmt w:val="decimal"/>
+      <w:lvlText w:val="%1)"/>
+      <w:lvlJc w:val="left"/>
+      <w:pPr>
+        <w:ind w:left="720" w:hanging="360"/>
+      </w:pPr>
+    </w:lvl>
+    <w:lvl w:ilvl="1" w:tplc="04090019" w:tentative="1">
+      <w:start w:val="1"/>
+      <w:numFmt w:val="lowerLetter"/>
+      <w:lvlText w:val="%2."/>
+      <w:lvlJc w:val="left"/>
+      <w:pPr>
+        <w:ind w:left="1440" w:hanging="360"/>
+      </w:pPr>
+    </w:lvl>
+    <w:lvl w:ilvl="2" w:tplc="0409001B" w:tentative="1">
+      <w:start w:val="1"/>
+      <w:numFmt w:val="lowerRoman"/>
+      <w:lvlText w:val="%3."/>
+      <w:lvlJc w:val="right"/>
+      <w:pPr>
+        <w:ind w:left="2160" w:hanging="180"/>
+      </w:pPr>
+    </w:lvl>
+    <w:lvl w:ilvl="3" w:tplc="0409000F" w:tentative="1">
+      <w:start w:val="1"/>
+      <w:numFmt w:val="decimal"/>
+      <w:lvlText w:val="%4."/>
+      <w:lvlJc w:val="left"/>
+      <w:pPr>
+        <w:ind w:left="2880" w:hanging="360"/>
+      </w:pPr>
+    </w:lvl>
+    <w:lvl w:ilvl="4" w:tplc="04090019" w:tentative="1">
+      <w:start w:val="1"/>
+      <w:numFmt w:val="lowerLetter"/>
+      <w:lvlText w:val="%5."/>
+      <w:lvlJc w:val="left"/>
+      <w:pPr>
+        <w:ind w:left="3600" w:hanging="360"/>
+      </w:pPr>
+    </w:lvl>
+    <w:lvl w:ilvl="5" w:tplc="0409001B" w:tentative="1">
+      <w:start w:val="1"/>
+      <w:numFmt w:val="lowerRoman"/>
+      <w:lvlText w:val="%6."/>
+      <w:lvlJc w:val="right"/>
+      <w:pPr>
+        <w:ind w:left="4320" w:hanging="180"/>
+      </w:pPr>
+    </w:lvl>
+    <w:lvl w:ilvl="6" w:tplc="0409000F" w:tentative="1">
+      <w:start w:val="1"/>
+      <w:numFmt w:val="decimal"/>
+      <w:lvlText w:val="%7."/>
+      <w:lvlJc w:val="left"/>
+      <w:pPr>
+        <w:ind w:left="5040" w:hanging="360"/>
+      </w:pPr>
+    </w:lvl>
+    <w:lvl w:ilvl="7" w:tplc="04090019" w:tentative="1">
+      <w:start w:val="1"/>
+      <w:numFmt w:val="lowerLetter"/>
+      <w:lvlText w:val="%8."/>
+      <w:lvlJc w:val="left"/>
+      <w:pPr>
+        <w:ind w:left="5760" w:hanging="360"/>
+      </w:pPr>
+    </w:lvl>
+    <w:lvl w:ilvl="8" w:tplc="0409001B" w:tentative="1">
+      <w:start w:val="1"/>
+      <w:numFmt w:val="lowerRoman"/>
+      <w:lvlText w:val="%9."/>
+      <w:lvlJc w:val="right"/>
+      <w:pPr>
+        <w:ind w:left="6480" w:hanging="180"/>
+      </w:pPr>
+    </w:lvl>
+  </w:abstractNum>
+  <w:abstractNum w:abstractNumId="22" w15:restartNumberingAfterBreak="0">
     <w:nsid w:val="71CD1A00"/>
     <w:multiLevelType w:val="hybridMultilevel"/>
     <w:tmpl w:val="2FE839B0"/>
@@ -13591,7 +14103,7 @@
       </w:rPr>
     </w:lvl>
   </w:abstractNum>
-  <w:abstractNum w:abstractNumId="22" w15:restartNumberingAfterBreak="0">
+  <w:abstractNum w:abstractNumId="23" w15:restartNumberingAfterBreak="0">
     <w:nsid w:val="734853BD"/>
     <w:multiLevelType w:val="hybridMultilevel"/>
     <w:tmpl w:val="8D88169C"/>
@@ -13704,7 +14216,7 @@
       </w:rPr>
     </w:lvl>
   </w:abstractNum>
-  <w:abstractNum w:abstractNumId="23" w15:restartNumberingAfterBreak="0">
+  <w:abstractNum w:abstractNumId="24" w15:restartNumberingAfterBreak="0">
     <w:nsid w:val="75050941"/>
     <w:multiLevelType w:val="hybridMultilevel"/>
     <w:tmpl w:val="62444F46"/>
@@ -13790,7 +14302,7 @@
       </w:pPr>
     </w:lvl>
   </w:abstractNum>
-  <w:abstractNum w:abstractNumId="24" w15:restartNumberingAfterBreak="0">
+  <w:abstractNum w:abstractNumId="25" w15:restartNumberingAfterBreak="0">
     <w:nsid w:val="79E934FF"/>
     <w:multiLevelType w:val="hybridMultilevel"/>
     <w:tmpl w:val="9E606758"/>
@@ -13876,7 +14388,7 @@
       </w:pPr>
     </w:lvl>
   </w:abstractNum>
-  <w:abstractNum w:abstractNumId="25" w15:restartNumberingAfterBreak="0">
+  <w:abstractNum w:abstractNumId="26" w15:restartNumberingAfterBreak="0">
     <w:nsid w:val="7A1375B5"/>
     <w:multiLevelType w:val="hybridMultilevel"/>
     <w:tmpl w:val="D7927814"/>
@@ -13962,7 +14474,7 @@
       </w:pPr>
     </w:lvl>
   </w:abstractNum>
-  <w:abstractNum w:abstractNumId="26" w15:restartNumberingAfterBreak="0">
+  <w:abstractNum w:abstractNumId="27" w15:restartNumberingAfterBreak="0">
     <w:nsid w:val="7F05360A"/>
     <w:multiLevelType w:val="hybridMultilevel"/>
     <w:tmpl w:val="A0D82FDC"/>
@@ -14049,7 +14561,7 @@
     </w:lvl>
   </w:abstractNum>
   <w:num w:numId="1">
-    <w:abstractNumId w:val="24"/>
+    <w:abstractNumId w:val="25"/>
   </w:num>
   <w:num w:numId="2">
     <w:abstractNumId w:val="14"/>
@@ -14073,13 +14585,13 @@
     <w:abstractNumId w:val="16"/>
   </w:num>
   <w:num w:numId="9">
-    <w:abstractNumId w:val="26"/>
+    <w:abstractNumId w:val="27"/>
   </w:num>
   <w:num w:numId="10">
     <w:abstractNumId w:val="11"/>
   </w:num>
   <w:num w:numId="11">
-    <w:abstractNumId w:val="21"/>
+    <w:abstractNumId w:val="22"/>
   </w:num>
   <w:num w:numId="12">
     <w:abstractNumId w:val="12"/>
@@ -14094,7 +14606,7 @@
     <w:abstractNumId w:val="8"/>
   </w:num>
   <w:num w:numId="16">
-    <w:abstractNumId w:val="22"/>
+    <w:abstractNumId w:val="23"/>
   </w:num>
   <w:num w:numId="17">
     <w:abstractNumId w:val="1"/>
@@ -14109,7 +14621,7 @@
     <w:abstractNumId w:val="18"/>
   </w:num>
   <w:num w:numId="21">
-    <w:abstractNumId w:val="25"/>
+    <w:abstractNumId w:val="26"/>
   </w:num>
   <w:num w:numId="22">
     <w:abstractNumId w:val="10"/>
@@ -14124,10 +14636,13 @@
     <w:abstractNumId w:val="7"/>
   </w:num>
   <w:num w:numId="26">
-    <w:abstractNumId w:val="23"/>
+    <w:abstractNumId w:val="24"/>
   </w:num>
   <w:num w:numId="27">
     <w:abstractNumId w:val="5"/>
+  </w:num>
+  <w:num w:numId="28">
+    <w:abstractNumId w:val="21"/>
   </w:num>
 </w:numbering>
 </file>
@@ -15399,7 +15914,7 @@
 </file>
 
 <file path=customXml/itemProps1.xml><?xml version="1.0" encoding="utf-8"?>
-<ds:datastoreItem xmlns:ds="http://schemas.openxmlformats.org/officeDocument/2006/customXml" ds:itemID="{F9FCE0A9-37D8-47AE-A4B1-6833823717A9}">
+<ds:datastoreItem xmlns:ds="http://schemas.openxmlformats.org/officeDocument/2006/customXml" ds:itemID="{AA21BFC5-8DD7-48A0-8B5E-D4AF629BCFA0}">
   <ds:schemaRefs>
     <ds:schemaRef ds:uri="http://schemas.openxmlformats.org/officeDocument/2006/bibliography"/>
   </ds:schemaRefs>

</xml_diff>

<commit_message>
Zapoceto 4.2. perceptron i viseslojni perceptron  poglavlje uvod i osnovna prica zajedno sa slikom i formulom
</commit_message>
<xml_diff>
--- a/Diplmoski_Marko_Rasetina.docx
+++ b/Diplmoski_Marko_Rasetina.docx
@@ -549,20 +549,8 @@
           <w:szCs w:val="24"/>
           <w:shd w:val="clear" w:color="auto" w:fill="CCCCCC"/>
         </w:rPr>
-        <w:t xml:space="preserve">Komunikacijska i informacijska </w:t>
-      </w:r>
-      <w:proofErr w:type="spellStart"/>
-      <w:r>
-        <w:rPr>
-          <w:rFonts w:eastAsia="Times New Roman" w:cs="Times New Roman"/>
-          <w:b/>
-          <w:bCs/>
-          <w:szCs w:val="24"/>
-          <w:shd w:val="clear" w:color="auto" w:fill="CCCCCC"/>
-        </w:rPr>
-        <w:t>tegnologija</w:t>
-      </w:r>
-      <w:proofErr w:type="spellEnd"/>
+        <w:t>Komunikacijska i informacijska tegnologija</w:t>
+      </w:r>
     </w:p>
     <w:p>
       <w:pPr>
@@ -1035,31 +1023,7 @@
           <w:highlight w:val="lightGray"/>
           <w:shd w:val="clear" w:color="auto" w:fill="CCCCCC"/>
         </w:rPr>
-        <w:t xml:space="preserve">Ovu stranicu piše mentor prije predaje rada nakon što je </w:t>
-      </w:r>
-      <w:proofErr w:type="spellStart"/>
-      <w:r>
-        <w:rPr>
-          <w:rFonts w:eastAsia="Times New Roman" w:cs="Times New Roman"/>
-          <w:b/>
-          <w:bCs/>
-          <w:szCs w:val="24"/>
-          <w:highlight w:val="lightGray"/>
-          <w:shd w:val="clear" w:color="auto" w:fill="CCCCCC"/>
-        </w:rPr>
-        <w:t>utvđen</w:t>
-      </w:r>
-      <w:proofErr w:type="spellEnd"/>
-      <w:r>
-        <w:rPr>
-          <w:rFonts w:eastAsia="Times New Roman" w:cs="Times New Roman"/>
-          <w:b/>
-          <w:bCs/>
-          <w:szCs w:val="24"/>
-          <w:highlight w:val="lightGray"/>
-          <w:shd w:val="clear" w:color="auto" w:fill="CCCCCC"/>
-        </w:rPr>
-        <w:t xml:space="preserve"> konačni naslov rada. </w:t>
+        <w:t xml:space="preserve">Ovu stranicu piše mentor prije predaje rada nakon što je utvđen konačni naslov rada. </w:t>
       </w:r>
     </w:p>
     <w:p>
@@ -1562,6 +1526,7 @@
               <w:rFonts w:ascii="Times New Roman" w:hAnsi="Times New Roman" w:cs="Times New Roman"/>
               <w:b/>
               <w:color w:val="auto"/>
+              <w:lang w:val="hr-HR"/>
             </w:rPr>
             <w:t>Sadržaj</w:t>
           </w:r>
@@ -2688,7 +2653,7 @@
                 <w:noProof/>
                 <w:webHidden/>
               </w:rPr>
-              <w:t>23</w:t>
+              <w:t>24</w:t>
             </w:r>
             <w:r>
               <w:rPr>
@@ -2759,7 +2724,7 @@
                 <w:noProof/>
                 <w:webHidden/>
               </w:rPr>
-              <w:t>23</w:t>
+              <w:t>26</w:t>
             </w:r>
             <w:r>
               <w:rPr>
@@ -2830,7 +2795,7 @@
                 <w:noProof/>
                 <w:webHidden/>
               </w:rPr>
-              <w:t>23</w:t>
+              <w:t>26</w:t>
             </w:r>
             <w:r>
               <w:rPr>
@@ -2901,7 +2866,7 @@
                 <w:noProof/>
                 <w:webHidden/>
               </w:rPr>
-              <w:t>23</w:t>
+              <w:t>27</w:t>
             </w:r>
             <w:r>
               <w:rPr>
@@ -2972,7 +2937,7 @@
                 <w:noProof/>
                 <w:webHidden/>
               </w:rPr>
-              <w:t>24</w:t>
+              <w:t>27</w:t>
             </w:r>
             <w:r>
               <w:rPr>
@@ -3043,7 +3008,7 @@
                 <w:noProof/>
                 <w:webHidden/>
               </w:rPr>
-              <w:t>24</w:t>
+              <w:t>27</w:t>
             </w:r>
             <w:r>
               <w:rPr>
@@ -3111,7 +3076,7 @@
                 <w:noProof/>
                 <w:webHidden/>
               </w:rPr>
-              <w:t>25</w:t>
+              <w:t>28</w:t>
             </w:r>
             <w:r>
               <w:rPr>
@@ -3182,7 +3147,7 @@
                 <w:noProof/>
                 <w:webHidden/>
               </w:rPr>
-              <w:t>25</w:t>
+              <w:t>28</w:t>
             </w:r>
             <w:r>
               <w:rPr>
@@ -3250,7 +3215,7 @@
                 <w:noProof/>
                 <w:webHidden/>
               </w:rPr>
-              <w:t>26</w:t>
+              <w:t>29</w:t>
             </w:r>
             <w:r>
               <w:rPr>
@@ -3318,7 +3283,7 @@
                 <w:noProof/>
                 <w:webHidden/>
               </w:rPr>
-              <w:t>27</w:t>
+              <w:t>30</w:t>
             </w:r>
             <w:r>
               <w:rPr>
@@ -3386,7 +3351,7 @@
                 <w:noProof/>
                 <w:webHidden/>
               </w:rPr>
-              <w:t>28</w:t>
+              <w:t>31</w:t>
             </w:r>
             <w:r>
               <w:rPr>
@@ -3454,7 +3419,7 @@
                 <w:noProof/>
                 <w:webHidden/>
               </w:rPr>
-              <w:t>29</w:t>
+              <w:t>32</w:t>
             </w:r>
             <w:r>
               <w:rPr>
@@ -3522,7 +3487,7 @@
                 <w:noProof/>
                 <w:webHidden/>
               </w:rPr>
-              <w:t>29</w:t>
+              <w:t>32</w:t>
             </w:r>
             <w:r>
               <w:rPr>
@@ -3590,7 +3555,7 @@
                 <w:noProof/>
                 <w:webHidden/>
               </w:rPr>
-              <w:t>30</w:t>
+              <w:t>33</w:t>
             </w:r>
             <w:r>
               <w:rPr>
@@ -3658,7 +3623,7 @@
                 <w:noProof/>
                 <w:webHidden/>
               </w:rPr>
-              <w:t>30</w:t>
+              <w:t>33</w:t>
             </w:r>
             <w:r>
               <w:rPr>
@@ -3726,7 +3691,7 @@
                 <w:noProof/>
                 <w:webHidden/>
               </w:rPr>
-              <w:t>30</w:t>
+              <w:t>33</w:t>
             </w:r>
             <w:r>
               <w:rPr>
@@ -4609,7 +4574,7 @@
           <w:sz w:val="36"/>
         </w:rPr>
       </w:pPr>
-      <w:bookmarkStart w:id="4" w:name="_Toc11776727"/>
+      <w:bookmarkStart w:id="4" w:name="_Toc11854502"/>
       <w:r>
         <w:rPr>
           <w:color w:val="auto"/>
@@ -4907,7 +4872,7 @@
         <w:pStyle w:val="Caption"/>
         <w:jc w:val="center"/>
       </w:pPr>
-      <w:bookmarkStart w:id="5" w:name="_Toc11776728"/>
+      <w:bookmarkStart w:id="5" w:name="_Toc11854503"/>
       <w:r>
         <w:rPr>
           <w:color w:val="auto"/>
@@ -5027,6 +4992,7 @@
     </w:p>
     <w:p>
       <w:pPr>
+        <w:spacing w:line="360" w:lineRule="auto"/>
         <w:jc w:val="both"/>
       </w:pPr>
       <w:r>
@@ -5073,6 +5039,7 @@
           <w:ilvl w:val="0"/>
           <w:numId w:val="6"/>
         </w:numPr>
+        <w:spacing w:line="360" w:lineRule="auto"/>
         <w:jc w:val="both"/>
       </w:pPr>
       <w:r>
@@ -5086,6 +5053,7 @@
           <w:ilvl w:val="0"/>
           <w:numId w:val="6"/>
         </w:numPr>
+        <w:spacing w:line="360" w:lineRule="auto"/>
         <w:jc w:val="both"/>
       </w:pPr>
       <w:r>
@@ -5099,6 +5067,7 @@
           <w:ilvl w:val="0"/>
           <w:numId w:val="6"/>
         </w:numPr>
+        <w:spacing w:line="360" w:lineRule="auto"/>
         <w:jc w:val="both"/>
       </w:pPr>
       <w:r>
@@ -5112,6 +5081,7 @@
           <w:ilvl w:val="0"/>
           <w:numId w:val="6"/>
         </w:numPr>
+        <w:spacing w:line="360" w:lineRule="auto"/>
         <w:jc w:val="both"/>
       </w:pPr>
       <w:r>
@@ -5120,6 +5090,7 @@
     </w:p>
     <w:p>
       <w:pPr>
+        <w:spacing w:line="360" w:lineRule="auto"/>
         <w:jc w:val="both"/>
       </w:pPr>
       <w:r>
@@ -5135,7 +5106,11 @@
         <w:t>, 15/16 bita (visoke boje), 24-bita (prave boje) pa do 30/36/48-bita (duboke boje).</w:t>
       </w:r>
       <w:r>
-        <w:t xml:space="preserve"> Kod RGB modela boje s dubinom slike od 24-bita svaki piksel predstavljen je s 3 bajta, a svaki bajt definira jednu komponentu iz</w:t>
+        <w:t xml:space="preserve"> Kod RGB modela boje s dubinom slike od 24-bita svaki piksel predstavljen je s 3 bajta, a svaki bajt definira jednu </w:t>
+      </w:r>
+      <w:r>
+        <w:lastRenderedPageBreak/>
+        <w:t>komponentu iz</w:t>
       </w:r>
       <w:r>
         <w:t xml:space="preserve"> RGB</w:t>
@@ -5191,7 +5166,6 @@
       </w:pPr>
       <w:bookmarkStart w:id="6" w:name="_Toc11666840"/>
       <w:r>
-        <w:lastRenderedPageBreak/>
         <w:t>Video signal</w:t>
       </w:r>
       <w:bookmarkEnd w:id="6"/>
@@ -5325,15 +5299,7 @@
         <w:t>Idemo proučiti kolika bi nam bila potrebna brzina za prijenos video signala. Uzeti ćemo da je rezolucija VGA drugim riječima imamo 640x480 piksela. Neka je video signal sastavljen od slika RGB modela pri čemu je svaka primarna boja definirana s 8 bita (1 bajt)</w:t>
       </w:r>
       <w:r>
-        <w:t xml:space="preserve"> po jednom </w:t>
-      </w:r>
-      <w:proofErr w:type="spellStart"/>
-      <w:r>
-        <w:t>pikselu</w:t>
-      </w:r>
-      <w:proofErr w:type="spellEnd"/>
-      <w:r>
-        <w:t xml:space="preserve"> te neka je broj slika u sekundi jednak 30. Za prijenos ovakvog video trebala bi nam sljedeća brzina:</w:t>
+        <w:t xml:space="preserve"> po jednom pikselu te neka je broj slika u sekundi jednak 30. Za prijenos ovakvog video trebala bi nam sljedeća brzina:</w:t>
       </w:r>
     </w:p>
     <w:p>
@@ -5424,7 +5390,11 @@
         <w:t xml:space="preserve"> </w:t>
       </w:r>
       <w:r>
-        <w:t>Tu nam od velike pomoći može doći komprimiranje video signala. Kompresijskih metoda za video signala ima dosta, a neki od njih su MPEG-1, MPEG-2, MPEG-4, H.261, H.263 i tako dalje.</w:t>
+        <w:t xml:space="preserve">Tu nam od velike pomoći može doći komprimiranje video signala. </w:t>
+      </w:r>
+      <w:r>
+        <w:lastRenderedPageBreak/>
+        <w:t>Kompresijskih metoda za video signala ima dosta, a neki od njih su MPEG-1, MPEG-2, MPEG-4, H.261, H.263 i tako dalje.</w:t>
       </w:r>
       <w:r>
         <w:t xml:space="preserve"> [1]</w:t>
@@ -5445,7 +5415,6 @@
         </w:rPr>
       </w:pPr>
       <w:r>
-        <w:lastRenderedPageBreak/>
         <w:t>Od svih kompresijskih metoda koji postoje za video signale u ovom radu će se koristiti Motion JPEG (M-JPEG ili MJPEG).</w:t>
       </w:r>
       <w:r>
@@ -7180,7 +7149,7 @@
           <w:sz w:val="24"/>
         </w:rPr>
       </w:pPr>
-      <w:bookmarkStart w:id="12" w:name="_Toc11776729"/>
+      <w:bookmarkStart w:id="12" w:name="_Toc11854504"/>
       <w:r>
         <w:rPr>
           <w:color w:val="auto"/>
@@ -7394,15 +7363,7 @@
         <w:t>t</w:t>
       </w:r>
       <w:r>
-        <w:t xml:space="preserve">cima za treniranje (učenje) i onda izgrade </w:t>
-      </w:r>
-      <w:proofErr w:type="spellStart"/>
-      <w:r>
-        <w:t>prediktivni</w:t>
-      </w:r>
-      <w:proofErr w:type="spellEnd"/>
-      <w:r>
-        <w:t xml:space="preserve"> model.</w:t>
+        <w:t>cima za treniranje (učenje) i onda izgrade prediktivni model.</w:t>
       </w:r>
     </w:p>
     <w:p>
@@ -7522,15 +7483,7 @@
         <w:t xml:space="preserve">Nadzirano strojno učenje </w:t>
       </w:r>
       <w:r>
-        <w:t xml:space="preserve">za cilj ima </w:t>
-      </w:r>
-      <w:proofErr w:type="spellStart"/>
-      <w:r>
-        <w:t>mapirati</w:t>
-      </w:r>
-      <w:proofErr w:type="spellEnd"/>
-      <w:r>
-        <w:t xml:space="preserve"> funkciju na osnovu</w:t>
+        <w:t>za cilj ima mapirati funkciju na osnovu</w:t>
       </w:r>
       <w:r>
         <w:t xml:space="preserve"> ulaznih </w:t>
@@ -7955,13 +7908,8 @@
         <w:jc w:val="both"/>
       </w:pPr>
       <w:r>
-        <w:t>k-</w:t>
-      </w:r>
-      <w:proofErr w:type="spellStart"/>
-      <w:r>
-        <w:t>Means</w:t>
-      </w:r>
-      <w:proofErr w:type="spellEnd"/>
+        <w:t>k-Means</w:t>
+      </w:r>
       <w:r>
         <w:t>,</w:t>
       </w:r>
@@ -7994,15 +7942,7 @@
         <w:jc w:val="both"/>
       </w:pPr>
       <w:r>
-        <w:t xml:space="preserve">Očekivanje </w:t>
-      </w:r>
-      <w:proofErr w:type="spellStart"/>
-      <w:r>
-        <w:t>maksimizacije</w:t>
-      </w:r>
-      <w:proofErr w:type="spellEnd"/>
-      <w:r>
-        <w:t xml:space="preserve"> (EM)</w:t>
+        <w:t>Očekivanje maksimizacije (EM)</w:t>
       </w:r>
       <w:r>
         <w:t>.</w:t>
@@ -8019,15 +7959,7 @@
         <w:jc w:val="both"/>
       </w:pPr>
       <w:r>
-        <w:t xml:space="preserve">Vizualizacija i smanjenje </w:t>
-      </w:r>
-      <w:proofErr w:type="spellStart"/>
-      <w:r>
-        <w:t>dimenzionalnosti</w:t>
-      </w:r>
-      <w:proofErr w:type="spellEnd"/>
-      <w:r>
-        <w:t xml:space="preserve"> u poda</w:t>
+        <w:t>Vizualizacija i smanjenje dimenzionalnosti u poda</w:t>
       </w:r>
       <w:r>
         <w:t>t</w:t>
@@ -8066,13 +7998,8 @@
         <w:spacing w:line="360" w:lineRule="auto"/>
         <w:jc w:val="both"/>
       </w:pPr>
-      <w:proofErr w:type="spellStart"/>
-      <w:r>
-        <w:t>Kernel</w:t>
-      </w:r>
-      <w:proofErr w:type="spellEnd"/>
-      <w:r>
-        <w:t xml:space="preserve"> PCA</w:t>
+      <w:r>
+        <w:t>Kernel PCA</w:t>
       </w:r>
       <w:r>
         <w:t>,</w:t>
@@ -8142,11 +8069,9 @@
         <w:spacing w:line="360" w:lineRule="auto"/>
         <w:jc w:val="both"/>
       </w:pPr>
-      <w:proofErr w:type="spellStart"/>
       <w:r>
         <w:t>Eclat</w:t>
       </w:r>
-      <w:proofErr w:type="spellEnd"/>
       <w:r>
         <w:t>.</w:t>
       </w:r>
@@ -8366,7 +8291,7 @@
           <w:sz w:val="24"/>
         </w:rPr>
       </w:pPr>
-      <w:bookmarkStart w:id="14" w:name="_Toc11776730"/>
+      <w:bookmarkStart w:id="14" w:name="_Toc11854505"/>
       <w:r>
         <w:rPr>
           <w:color w:val="auto"/>
@@ -8497,15 +8422,7 @@
         <w:t>trane okoline. Agent uči tako da</w:t>
       </w:r>
       <w:r>
-        <w:t xml:space="preserve"> optimalno </w:t>
-      </w:r>
-      <w:proofErr w:type="spellStart"/>
-      <w:r>
-        <w:t>interaktira</w:t>
-      </w:r>
-      <w:proofErr w:type="spellEnd"/>
-      <w:r>
-        <w:t xml:space="preserve"> u stvarnom vremenu s okolinom koristeći vremenski odgođene oznake (nagrada). Kroz interakciju s okolinom agent će naučiti politiku koja će vratiti akciju za dano stanje s najvišom nagradom.</w:t>
+        <w:t xml:space="preserve"> optimalno interaktira u stvarnom vremenu s okolinom koristeći vremenski odgođene oznake (nagrada). Kroz interakciju s okolinom agent će naučiti politiku koja će vratiti akciju za dano stanje s najvišom nagradom.</w:t>
       </w:r>
       <w:r>
         <w:t xml:space="preserve"> Neki od algoritama koji se koriste kod poboljšanog učenja su:</w:t>
@@ -8539,23 +8456,7 @@
         <w:jc w:val="both"/>
       </w:pPr>
       <w:r>
-        <w:t>Q-</w:t>
-      </w:r>
-      <w:proofErr w:type="spellStart"/>
-      <w:r>
-        <w:t>learning</w:t>
-      </w:r>
-      <w:proofErr w:type="spellEnd"/>
-      <w:r>
-        <w:t xml:space="preserve"> (</w:t>
-      </w:r>
-      <w:proofErr w:type="spellStart"/>
-      <w:r>
-        <w:t>state-action-reward-state</w:t>
-      </w:r>
-      <w:proofErr w:type="spellEnd"/>
-      <w:r>
-        <w:t>)</w:t>
+        <w:t>Q-learning (state-action-reward-state)</w:t>
       </w:r>
       <w:r>
         <w:t>,</w:t>
@@ -8572,15 +8473,7 @@
         <w:jc w:val="both"/>
       </w:pPr>
       <w:r>
-        <w:t>SARSA (</w:t>
-      </w:r>
-      <w:proofErr w:type="spellStart"/>
-      <w:r>
-        <w:t>state-action-reward-state-action</w:t>
-      </w:r>
-      <w:proofErr w:type="spellEnd"/>
-      <w:r>
-        <w:t>)</w:t>
+        <w:t>SARSA (state-action-reward-state-action)</w:t>
       </w:r>
       <w:r>
         <w:t>,</w:t>
@@ -8597,15 +8490,7 @@
         <w:jc w:val="both"/>
       </w:pPr>
       <w:r>
-        <w:t>DQN (</w:t>
-      </w:r>
-      <w:proofErr w:type="spellStart"/>
-      <w:r>
-        <w:t>Deep</w:t>
-      </w:r>
-      <w:proofErr w:type="spellEnd"/>
-      <w:r>
-        <w:t xml:space="preserve"> Q Network)</w:t>
+        <w:t>DQN (Deep Q Network)</w:t>
       </w:r>
       <w:r>
         <w:t>,</w:t>
@@ -8622,31 +8507,7 @@
         <w:jc w:val="both"/>
       </w:pPr>
       <w:r>
-        <w:t>A3C (</w:t>
-      </w:r>
-      <w:proofErr w:type="spellStart"/>
-      <w:r>
-        <w:t>Asyncrhonous</w:t>
-      </w:r>
-      <w:proofErr w:type="spellEnd"/>
-      <w:r>
-        <w:t xml:space="preserve"> </w:t>
-      </w:r>
-      <w:proofErr w:type="spellStart"/>
-      <w:r>
-        <w:t>Advantage</w:t>
-      </w:r>
-      <w:proofErr w:type="spellEnd"/>
-      <w:r>
-        <w:t xml:space="preserve"> </w:t>
-      </w:r>
-      <w:proofErr w:type="spellStart"/>
-      <w:r>
-        <w:t>Actor-Critic</w:t>
-      </w:r>
-      <w:proofErr w:type="spellEnd"/>
-      <w:r>
-        <w:t>)</w:t>
+        <w:t>A3C (Asyncrhonous Advantage Actor-Critic)</w:t>
       </w:r>
       <w:r>
         <w:t>.</w:t>
@@ -8888,7 +8749,7 @@
           <w:sz w:val="24"/>
         </w:rPr>
       </w:pPr>
-      <w:bookmarkStart w:id="16" w:name="_Toc11776731"/>
+      <w:bookmarkStart w:id="16" w:name="_Toc11854506"/>
       <w:r>
         <w:rPr>
           <w:color w:val="000000" w:themeColor="text1"/>
@@ -9011,15 +8872,7 @@
         <w:t>izvan mrežnog</w:t>
       </w:r>
       <w:r>
-        <w:t xml:space="preserve"> načina učenja, algoritmi s sposobnošću učenja na mreži uče inkrementalno </w:t>
-      </w:r>
-      <w:proofErr w:type="spellStart"/>
-      <w:r>
-        <w:t>davajućim</w:t>
-      </w:r>
-      <w:proofErr w:type="spellEnd"/>
-      <w:r>
-        <w:t xml:space="preserve"> sekvencijalno manje skupove podataka. Svaki novi korak treniranja je brz i jeftin i stoga algoritam može učiti o novim podacima (trendovima) u letu (slika 3.4.). Učenje na mreži je zgodan kada treba </w:t>
+        <w:t xml:space="preserve"> načina učenja, algoritmi s sposobnošću učenja na mreži uče inkrementalno davajućim sekvencijalno manje skupove podataka. Svaki novi korak treniranja je brz i jeftin i stoga algoritam može učiti o novim podacima (trendovima) u letu (slika 3.4.). Učenje na mreži je zgodan kada treba </w:t>
       </w:r>
       <w:r>
         <w:t>konstantno</w:t>
@@ -9035,9 +8888,6 @@
       </w:r>
       <w:r>
         <w:t>cima. Ukoliko je stopa učenja veliko tada će se algoritam brzo prilagođavati novim podatcima, ali tada će isto tako brzo zaboravljati staro znanje.</w:t>
-      </w:r>
-      <w:r>
-        <w:t xml:space="preserve"> [7]</w:t>
       </w:r>
     </w:p>
     <w:p>
@@ -9123,7 +8973,7 @@
           <w:sz w:val="36"/>
         </w:rPr>
       </w:pPr>
-      <w:bookmarkStart w:id="17" w:name="_Toc11776732"/>
+      <w:bookmarkStart w:id="17" w:name="_Toc11854507"/>
       <w:r>
         <w:rPr>
           <w:color w:val="000000" w:themeColor="text1"/>
@@ -9412,7 +9262,7 @@
           <w:sz w:val="24"/>
         </w:rPr>
       </w:pPr>
-      <w:bookmarkStart w:id="19" w:name="_Toc11776733"/>
+      <w:bookmarkStart w:id="19" w:name="_Toc11854508"/>
       <w:r>
         <w:rPr>
           <w:color w:val="000000" w:themeColor="text1"/>
@@ -9524,6 +9374,14 @@
       <w:r>
         <w:t>je drugi način na koji modeli mogu generalizirati nove instance. Ako model generalizira na osnovu modela tada stroj tijekom treninga treba izgraditi (naučiti) model to jest skup pretpostavki o problemskoj domeni, izražena preciznim matematičkim oblikom, koji će se kasnije koristiti za stvaranje rješenja (slika 3.5.).</w:t>
       </w:r>
+      <w:r>
+        <w:t xml:space="preserve"> [7</w:t>
+      </w:r>
+      <w:bookmarkStart w:id="20" w:name="_GoBack"/>
+      <w:bookmarkEnd w:id="20"/>
+      <w:r>
+        <w:t>]</w:t>
+      </w:r>
     </w:p>
     <w:p>
       <w:pPr>
@@ -9537,23 +9395,23 @@
       <w:pPr>
         <w:pStyle w:val="Heading1"/>
       </w:pPr>
-      <w:bookmarkStart w:id="20" w:name="_Toc11666849"/>
+      <w:bookmarkStart w:id="21" w:name="_Toc11666849"/>
       <w:r>
         <w:lastRenderedPageBreak/>
         <w:t>NEURONSKE MREŽE</w:t>
       </w:r>
-      <w:bookmarkEnd w:id="20"/>
+      <w:bookmarkEnd w:id="21"/>
     </w:p>
     <w:p/>
     <w:p>
       <w:pPr>
         <w:pStyle w:val="Heading2"/>
       </w:pPr>
-      <w:bookmarkStart w:id="21" w:name="_Toc11666850"/>
+      <w:bookmarkStart w:id="22" w:name="_Toc11666850"/>
       <w:r>
         <w:t>Umjetna neuronska mreža (ANN)</w:t>
       </w:r>
-      <w:bookmarkEnd w:id="21"/>
+      <w:bookmarkEnd w:id="22"/>
     </w:p>
     <w:p>
       <w:pPr>
@@ -9851,7 +9709,7 @@
           <w:sz w:val="24"/>
         </w:rPr>
       </w:pPr>
-      <w:bookmarkStart w:id="22" w:name="_Toc11776734"/>
+      <w:bookmarkStart w:id="23" w:name="_Toc11854509"/>
       <w:r>
         <w:rPr>
           <w:color w:val="auto"/>
@@ -9945,7 +9803,7 @@
         </w:rPr>
         <w:t>. Biološka živčana stanica (neuron)</w:t>
       </w:r>
-      <w:bookmarkEnd w:id="22"/>
+      <w:bookmarkEnd w:id="23"/>
     </w:p>
     <w:p>
       <w:pPr>
@@ -10072,7 +9930,19 @@
         <w:t xml:space="preserve">strukture mreža. Uz ovakve jednostavne principe moguće je graditi mrežu od </w:t>
       </w:r>
       <w:r>
-        <w:t>umjetnih neurona koji mogu izračunati bilo koji logički prijedlog</w:t>
+        <w:t xml:space="preserve">umjetnih neurona koji mogu izračunati </w:t>
+      </w:r>
+      <w:r>
+        <w:t>osnovne logičke</w:t>
+      </w:r>
+      <w:r>
+        <w:t xml:space="preserve"> prijedlog</w:t>
+      </w:r>
+      <w:r>
+        <w:t>e, a njihovom se kombinacijom mogu izračunati složeni</w:t>
+      </w:r>
+      <w:r>
+        <w:t xml:space="preserve"> logički izrazi</w:t>
       </w:r>
       <w:r>
         <w:t xml:space="preserve"> (slika 4.2.)</w:t>
@@ -10100,9 +9970,9 @@
         </w:rPr>
         <w:drawing>
           <wp:inline distT="0" distB="0" distL="0" distR="0">
-            <wp:extent cx="5482324" cy="2878372"/>
-            <wp:effectExtent l="190500" t="190500" r="194945" b="189230"/>
-            <wp:docPr id="4" name="Picture 4"/>
+            <wp:extent cx="5510254" cy="2306008"/>
+            <wp:effectExtent l="190500" t="190500" r="186055" b="189865"/>
+            <wp:docPr id="13" name="Picture 13"/>
             <wp:cNvGraphicFramePr>
               <a:graphicFrameLocks xmlns:a="http://schemas.openxmlformats.org/drawingml/2006/main" noChangeAspect="1"/>
             </wp:cNvGraphicFramePr>
@@ -10110,7 +9980,7 @@
               <a:graphicData uri="http://schemas.openxmlformats.org/drawingml/2006/picture">
                 <pic:pic xmlns:pic="http://schemas.openxmlformats.org/drawingml/2006/picture">
                   <pic:nvPicPr>
-                    <pic:cNvPr id="4" name="ANN za logicke operacije.png"/>
+                    <pic:cNvPr id="13" name="ANN za logicke operacije(1).png"/>
                     <pic:cNvPicPr/>
                   </pic:nvPicPr>
                   <pic:blipFill>
@@ -10128,7 +9998,7 @@
                   <pic:spPr>
                     <a:xfrm>
                       <a:off x="0" y="0"/>
-                      <a:ext cx="5501911" cy="2888656"/>
+                      <a:ext cx="5519625" cy="2309930"/>
                     </a:xfrm>
                     <a:prstGeom prst="rect">
                       <a:avLst/>
@@ -10161,7 +10031,7 @@
           <w:lang w:val="en-US"/>
         </w:rPr>
       </w:pPr>
-      <w:bookmarkStart w:id="23" w:name="_Toc11776735"/>
+      <w:bookmarkStart w:id="24" w:name="_Toc11854510"/>
       <w:r>
         <w:rPr>
           <w:color w:val="000000" w:themeColor="text1"/>
@@ -10253,23 +10123,44 @@
           <w:color w:val="000000" w:themeColor="text1"/>
           <w:sz w:val="24"/>
         </w:rPr>
-        <w:t>. Umjetne neuronske mreže koje obavljaju jednostavne logičke operacije (</w:t>
+        <w:t xml:space="preserve">. </w:t>
       </w:r>
       <w:r>
         <w:rPr>
           <w:color w:val="000000" w:themeColor="text1"/>
           <w:sz w:val="24"/>
         </w:rPr>
-        <w:t xml:space="preserve">redom s lijeva na desno: </w:t>
+        <w:t>Arhitekture</w:t>
       </w:r>
       <w:r>
         <w:rPr>
           <w:color w:val="000000" w:themeColor="text1"/>
           <w:sz w:val="24"/>
         </w:rPr>
-        <w:t>prosljeđivanje, I, ILI)</w:t>
-      </w:r>
-      <w:bookmarkEnd w:id="23"/>
+        <w:t xml:space="preserve"> u</w:t>
+      </w:r>
+      <w:r>
+        <w:rPr>
+          <w:color w:val="000000" w:themeColor="text1"/>
+          <w:sz w:val="24"/>
+        </w:rPr>
+        <w:t>mjetn</w:t>
+      </w:r>
+      <w:r>
+        <w:rPr>
+          <w:color w:val="000000" w:themeColor="text1"/>
+          <w:sz w:val="24"/>
+        </w:rPr>
+        <w:t>ih neuronskih mreža</w:t>
+      </w:r>
+      <w:r>
+        <w:rPr>
+          <w:color w:val="000000" w:themeColor="text1"/>
+          <w:sz w:val="24"/>
+        </w:rPr>
+        <w:t xml:space="preserve"> koje obavljaju osnovne logičke operacije</w:t>
+      </w:r>
+      <w:bookmarkEnd w:id="24"/>
     </w:p>
     <w:p>
       <w:pPr>
@@ -10281,14 +10172,1946 @@
       <w:pPr>
         <w:pStyle w:val="Heading2"/>
       </w:pPr>
-      <w:bookmarkStart w:id="24" w:name="_Toc11666851"/>
+      <w:bookmarkStart w:id="25" w:name="_Toc11666851"/>
       <w:r>
         <w:t>Perceptron</w:t>
       </w:r>
-      <w:bookmarkEnd w:id="24"/>
+      <w:bookmarkEnd w:id="25"/>
+      <w:r>
+        <w:t xml:space="preserve"> i višeslojni perceptron</w:t>
+      </w:r>
     </w:p>
     <w:p/>
     <w:p>
+      <w:pPr>
+        <w:jc w:val="both"/>
+      </w:pPr>
+      <w:r>
+        <w:t>Perceptron je neuralni računski model</w:t>
+      </w:r>
+      <w:r>
+        <w:t xml:space="preserve"> koji posjeduje temeljnu strukturu živčane stanice pri čemu sadrži nekoliko težinski različitih ulaza koji su povezani s prethodnim neuronskim izlazima te neuronskim izlazom koji se može povezati na druge stanice</w:t>
+      </w:r>
+      <w:r>
+        <w:t xml:space="preserve"> (slika 4.3.)</w:t>
+      </w:r>
+      <w:r>
+        <w:t>.</w:t>
+      </w:r>
+      <w:r>
+        <w:t xml:space="preserve"> Perceptron je</w:t>
+      </w:r>
+      <w:r>
+        <w:t xml:space="preserve"> jedan od najjednostavnijih arhitektura umjetnih neuronskih mreža osmišljena od strane Franka Rosenblatta 1958. godine </w:t>
+      </w:r>
+      <w:r>
+        <w:t xml:space="preserve">te </w:t>
+      </w:r>
+      <w:r>
+        <w:t xml:space="preserve">predstavlja jednostruku neuronsku mrežu za nadzirano učenje binarnih klasifikatora. </w:t>
+      </w:r>
+    </w:p>
+    <w:p>
+      <w:pPr>
+        <w:jc w:val="both"/>
+      </w:pPr>
+    </w:p>
+    <w:p>
+      <w:pPr>
+        <w:keepNext/>
+        <w:jc w:val="center"/>
+      </w:pPr>
+      <w:r>
+        <w:rPr>
+          <w:noProof/>
+          <w:lang w:val="en-US"/>
+        </w:rPr>
+        <w:lastRenderedPageBreak/>
+        <w:drawing>
+          <wp:inline distT="0" distB="0" distL="0" distR="0">
+            <wp:extent cx="2906225" cy="2377440"/>
+            <wp:effectExtent l="190500" t="190500" r="199390" b="194310"/>
+            <wp:docPr id="14" name="Picture 14"/>
+            <wp:cNvGraphicFramePr>
+              <a:graphicFrameLocks xmlns:a="http://schemas.openxmlformats.org/drawingml/2006/main" noChangeAspect="1"/>
+            </wp:cNvGraphicFramePr>
+            <a:graphic xmlns:a="http://schemas.openxmlformats.org/drawingml/2006/main">
+              <a:graphicData uri="http://schemas.openxmlformats.org/drawingml/2006/picture">
+                <pic:pic xmlns:pic="http://schemas.openxmlformats.org/drawingml/2006/picture">
+                  <pic:nvPicPr>
+                    <pic:cNvPr id="14" name="Bioloski vs Umjetni Neuron.png"/>
+                    <pic:cNvPicPr/>
+                  </pic:nvPicPr>
+                  <pic:blipFill>
+                    <a:blip r:embed="rId20">
+                      <a:extLst>
+                        <a:ext uri="{28A0092B-C50C-407E-A947-70E740481C1C}">
+                          <a14:useLocalDpi xmlns:a14="http://schemas.microsoft.com/office/drawing/2010/main" val="0"/>
+                        </a:ext>
+                      </a:extLst>
+                    </a:blip>
+                    <a:stretch>
+                      <a:fillRect/>
+                    </a:stretch>
+                  </pic:blipFill>
+                  <pic:spPr>
+                    <a:xfrm>
+                      <a:off x="0" y="0"/>
+                      <a:ext cx="2932137" cy="2398637"/>
+                    </a:xfrm>
+                    <a:prstGeom prst="rect">
+                      <a:avLst/>
+                    </a:prstGeom>
+                    <a:ln>
+                      <a:noFill/>
+                    </a:ln>
+                    <a:effectLst>
+                      <a:outerShdw blurRad="190500" algn="tl" rotWithShape="0">
+                        <a:srgbClr val="000000">
+                          <a:alpha val="70000"/>
+                        </a:srgbClr>
+                      </a:outerShdw>
+                    </a:effectLst>
+                  </pic:spPr>
+                </pic:pic>
+              </a:graphicData>
+            </a:graphic>
+          </wp:inline>
+        </w:drawing>
+      </w:r>
+    </w:p>
+    <w:p>
+      <w:pPr>
+        <w:pStyle w:val="Caption"/>
+        <w:jc w:val="center"/>
+        <w:rPr>
+          <w:color w:val="auto"/>
+          <w:sz w:val="24"/>
+        </w:rPr>
+      </w:pPr>
+      <w:bookmarkStart w:id="26" w:name="_Toc11854511"/>
+      <w:r>
+        <w:rPr>
+          <w:color w:val="auto"/>
+          <w:sz w:val="24"/>
+        </w:rPr>
+        <w:t xml:space="preserve">Slika </w:t>
+      </w:r>
+      <w:r>
+        <w:rPr>
+          <w:color w:val="auto"/>
+          <w:sz w:val="24"/>
+        </w:rPr>
+        <w:fldChar w:fldCharType="begin"/>
+      </w:r>
+      <w:r>
+        <w:rPr>
+          <w:color w:val="auto"/>
+          <w:sz w:val="24"/>
+        </w:rPr>
+        <w:instrText xml:space="preserve"> STYLEREF 1 \s </w:instrText>
+      </w:r>
+      <w:r>
+        <w:rPr>
+          <w:color w:val="auto"/>
+          <w:sz w:val="24"/>
+        </w:rPr>
+        <w:fldChar w:fldCharType="separate"/>
+      </w:r>
+      <w:r>
+        <w:rPr>
+          <w:noProof/>
+          <w:color w:val="auto"/>
+          <w:sz w:val="24"/>
+        </w:rPr>
+        <w:t>4</w:t>
+      </w:r>
+      <w:r>
+        <w:rPr>
+          <w:color w:val="auto"/>
+          <w:sz w:val="24"/>
+        </w:rPr>
+        <w:fldChar w:fldCharType="end"/>
+      </w:r>
+      <w:r>
+        <w:rPr>
+          <w:color w:val="auto"/>
+          <w:sz w:val="24"/>
+        </w:rPr>
+        <w:t>.</w:t>
+      </w:r>
+      <w:r>
+        <w:rPr>
+          <w:color w:val="auto"/>
+          <w:sz w:val="24"/>
+        </w:rPr>
+        <w:fldChar w:fldCharType="begin"/>
+      </w:r>
+      <w:r>
+        <w:rPr>
+          <w:color w:val="auto"/>
+          <w:sz w:val="24"/>
+        </w:rPr>
+        <w:instrText xml:space="preserve"> SEQ Slika \* ARABIC \s 1 </w:instrText>
+      </w:r>
+      <w:r>
+        <w:rPr>
+          <w:color w:val="auto"/>
+          <w:sz w:val="24"/>
+        </w:rPr>
+        <w:fldChar w:fldCharType="separate"/>
+      </w:r>
+      <w:r>
+        <w:rPr>
+          <w:noProof/>
+          <w:color w:val="auto"/>
+          <w:sz w:val="24"/>
+        </w:rPr>
+        <w:t>3</w:t>
+      </w:r>
+      <w:r>
+        <w:rPr>
+          <w:color w:val="auto"/>
+          <w:sz w:val="24"/>
+        </w:rPr>
+        <w:fldChar w:fldCharType="end"/>
+      </w:r>
+      <w:r>
+        <w:rPr>
+          <w:color w:val="auto"/>
+          <w:sz w:val="24"/>
+        </w:rPr>
+        <w:t>. Biološki</w:t>
+      </w:r>
+      <w:r>
+        <w:rPr>
+          <w:color w:val="auto"/>
+          <w:sz w:val="24"/>
+        </w:rPr>
+        <w:t xml:space="preserve"> neuron</w:t>
+      </w:r>
+      <w:r>
+        <w:rPr>
+          <w:color w:val="auto"/>
+          <w:sz w:val="24"/>
+        </w:rPr>
+        <w:t xml:space="preserve"> nas</w:t>
+      </w:r>
+      <w:r>
+        <w:rPr>
+          <w:color w:val="auto"/>
+          <w:sz w:val="24"/>
+        </w:rPr>
+        <w:t>pram</w:t>
+      </w:r>
+      <w:r>
+        <w:rPr>
+          <w:color w:val="auto"/>
+          <w:sz w:val="24"/>
+        </w:rPr>
+        <w:t xml:space="preserve"> umjetnim neuronom</w:t>
+      </w:r>
+      <w:r>
+        <w:rPr>
+          <w:color w:val="auto"/>
+          <w:sz w:val="24"/>
+        </w:rPr>
+        <w:t xml:space="preserve"> (perceptron)</w:t>
+      </w:r>
+      <w:bookmarkEnd w:id="26"/>
+    </w:p>
+    <w:p/>
+    <w:p>
+      <w:pPr>
+        <w:spacing w:line="360" w:lineRule="auto"/>
+        <w:jc w:val="both"/>
+      </w:pPr>
+      <w:r>
+        <w:t xml:space="preserve">Moderniji perceptron je baziran na umjetnom neuronu zvan logička jedinica praga (TLU) ili još ponekad i linearna jedinica praga (LTU) jer </w:t>
+      </w:r>
+      <w:r>
+        <w:t>prvobitni perceptroni su se koristili za logičke (binarne) izraze i trebalo je uvesti neke promjene kako bi ulazne i izlazne vrijednosti mogli biti brojevi pri čemu je svakom ulazu bila pridijeljena određena težina.</w:t>
+      </w:r>
+      <w:r>
+        <w:t xml:space="preserve"> </w:t>
+      </w:r>
+    </w:p>
+    <w:p>
+      <w:pPr>
+        <w:spacing w:line="360" w:lineRule="auto"/>
+        <w:jc w:val="both"/>
+      </w:pPr>
+    </w:p>
+    <w:p>
+      <w:pPr>
+        <w:spacing w:line="360" w:lineRule="auto"/>
+        <w:jc w:val="both"/>
+        <w:rPr>
+          <w:rFonts w:eastAsiaTheme="minorEastAsia"/>
+        </w:rPr>
+      </w:pPr>
+      <w:r>
+        <w:t xml:space="preserve">Sami perceptron znači sastoji se od </w:t>
+      </w:r>
+      <w:r>
+        <w:rPr>
+          <w:i/>
+        </w:rPr>
+        <w:t>m</w:t>
+      </w:r>
+      <w:r>
+        <w:t xml:space="preserve"> ulaza</w:t>
+      </w:r>
+      <w:r>
+        <w:t xml:space="preserve"> </w:t>
+      </w:r>
+      <m:oMath>
+        <m:sSub>
+          <m:sSubPr>
+            <m:ctrlPr>
+              <w:rPr>
+                <w:rFonts w:ascii="Cambria Math" w:hAnsi="Cambria Math"/>
+                <w:i/>
+              </w:rPr>
+            </m:ctrlPr>
+          </m:sSubPr>
+          <m:e>
+            <m:r>
+              <w:rPr>
+                <w:rFonts w:ascii="Cambria Math" w:hAnsi="Cambria Math"/>
+              </w:rPr>
+              <m:t>(x</m:t>
+            </m:r>
+          </m:e>
+          <m:sub>
+            <m:r>
+              <w:rPr>
+                <w:rFonts w:ascii="Cambria Math" w:hAnsi="Cambria Math"/>
+              </w:rPr>
+              <m:t>1</m:t>
+            </m:r>
+          </m:sub>
+        </m:sSub>
+        <m:r>
+          <w:rPr>
+            <w:rFonts w:ascii="Cambria Math" w:hAnsi="Cambria Math"/>
+          </w:rPr>
+          <m:t xml:space="preserve">, </m:t>
+        </m:r>
+        <m:sSub>
+          <m:sSubPr>
+            <m:ctrlPr>
+              <w:rPr>
+                <w:rFonts w:ascii="Cambria Math" w:hAnsi="Cambria Math"/>
+                <w:i/>
+              </w:rPr>
+            </m:ctrlPr>
+          </m:sSubPr>
+          <m:e>
+            <m:r>
+              <w:rPr>
+                <w:rFonts w:ascii="Cambria Math" w:hAnsi="Cambria Math"/>
+              </w:rPr>
+              <m:t>x</m:t>
+            </m:r>
+          </m:e>
+          <m:sub>
+            <m:r>
+              <w:rPr>
+                <w:rFonts w:ascii="Cambria Math" w:hAnsi="Cambria Math"/>
+              </w:rPr>
+              <m:t>2</m:t>
+            </m:r>
+          </m:sub>
+        </m:sSub>
+        <m:r>
+          <w:rPr>
+            <w:rFonts w:ascii="Cambria Math" w:hAnsi="Cambria Math"/>
+          </w:rPr>
+          <m:t xml:space="preserve">, </m:t>
+        </m:r>
+        <m:sSub>
+          <m:sSubPr>
+            <m:ctrlPr>
+              <w:rPr>
+                <w:rFonts w:ascii="Cambria Math" w:hAnsi="Cambria Math"/>
+                <w:i/>
+              </w:rPr>
+            </m:ctrlPr>
+          </m:sSubPr>
+          <m:e>
+            <m:r>
+              <w:rPr>
+                <w:rFonts w:ascii="Cambria Math" w:hAnsi="Cambria Math"/>
+              </w:rPr>
+              <m:t>x</m:t>
+            </m:r>
+          </m:e>
+          <m:sub>
+            <m:r>
+              <w:rPr>
+                <w:rFonts w:ascii="Cambria Math" w:hAnsi="Cambria Math"/>
+              </w:rPr>
+              <m:t>3</m:t>
+            </m:r>
+          </m:sub>
+        </m:sSub>
+        <m:r>
+          <w:rPr>
+            <w:rFonts w:ascii="Cambria Math" w:hAnsi="Cambria Math"/>
+          </w:rPr>
+          <m:t xml:space="preserve">, …, </m:t>
+        </m:r>
+        <m:sSub>
+          <m:sSubPr>
+            <m:ctrlPr>
+              <w:rPr>
+                <w:rFonts w:ascii="Cambria Math" w:hAnsi="Cambria Math"/>
+                <w:i/>
+              </w:rPr>
+            </m:ctrlPr>
+          </m:sSubPr>
+          <m:e>
+            <m:r>
+              <w:rPr>
+                <w:rFonts w:ascii="Cambria Math" w:hAnsi="Cambria Math"/>
+              </w:rPr>
+              <m:t>x</m:t>
+            </m:r>
+          </m:e>
+          <m:sub>
+            <m:r>
+              <w:rPr>
+                <w:rFonts w:ascii="Cambria Math" w:hAnsi="Cambria Math"/>
+              </w:rPr>
+              <m:t>m</m:t>
+            </m:r>
+          </m:sub>
+        </m:sSub>
+        <m:r>
+          <w:rPr>
+            <w:rFonts w:ascii="Cambria Math" w:hAnsi="Cambria Math"/>
+          </w:rPr>
+          <m:t>)</m:t>
+        </m:r>
+      </m:oMath>
+      <w:r>
+        <w:t xml:space="preserve"> koji su </w:t>
+      </w:r>
+      <w:r>
+        <w:t xml:space="preserve">vagani s pripadajućim težinama </w:t>
+      </w:r>
+      <m:oMath>
+        <m:r>
+          <w:rPr>
+            <w:rFonts w:ascii="Cambria Math" w:hAnsi="Cambria Math"/>
+          </w:rPr>
+          <m:t>(</m:t>
+        </m:r>
+        <m:sSub>
+          <m:sSubPr>
+            <m:ctrlPr>
+              <w:rPr>
+                <w:rFonts w:ascii="Cambria Math" w:hAnsi="Cambria Math"/>
+                <w:i/>
+              </w:rPr>
+            </m:ctrlPr>
+          </m:sSubPr>
+          <m:e>
+            <m:r>
+              <w:rPr>
+                <w:rFonts w:ascii="Cambria Math" w:hAnsi="Cambria Math"/>
+              </w:rPr>
+              <m:t>w</m:t>
+            </m:r>
+          </m:e>
+          <m:sub>
+            <m:r>
+              <w:rPr>
+                <w:rFonts w:ascii="Cambria Math" w:hAnsi="Cambria Math"/>
+              </w:rPr>
+              <m:t>1</m:t>
+            </m:r>
+          </m:sub>
+        </m:sSub>
+        <m:r>
+          <w:rPr>
+            <w:rFonts w:ascii="Cambria Math" w:hAnsi="Cambria Math"/>
+          </w:rPr>
+          <m:t xml:space="preserve">, </m:t>
+        </m:r>
+        <m:sSub>
+          <m:sSubPr>
+            <m:ctrlPr>
+              <w:rPr>
+                <w:rFonts w:ascii="Cambria Math" w:hAnsi="Cambria Math"/>
+                <w:i/>
+              </w:rPr>
+            </m:ctrlPr>
+          </m:sSubPr>
+          <m:e>
+            <m:r>
+              <w:rPr>
+                <w:rFonts w:ascii="Cambria Math" w:hAnsi="Cambria Math"/>
+              </w:rPr>
+              <m:t>w</m:t>
+            </m:r>
+          </m:e>
+          <m:sub>
+            <m:r>
+              <w:rPr>
+                <w:rFonts w:ascii="Cambria Math" w:hAnsi="Cambria Math"/>
+              </w:rPr>
+              <m:t>2</m:t>
+            </m:r>
+          </m:sub>
+        </m:sSub>
+        <m:r>
+          <w:rPr>
+            <w:rFonts w:ascii="Cambria Math" w:hAnsi="Cambria Math"/>
+          </w:rPr>
+          <m:t xml:space="preserve">, </m:t>
+        </m:r>
+        <m:sSub>
+          <m:sSubPr>
+            <m:ctrlPr>
+              <w:rPr>
+                <w:rFonts w:ascii="Cambria Math" w:hAnsi="Cambria Math"/>
+                <w:i/>
+              </w:rPr>
+            </m:ctrlPr>
+          </m:sSubPr>
+          <m:e>
+            <m:r>
+              <w:rPr>
+                <w:rFonts w:ascii="Cambria Math" w:hAnsi="Cambria Math"/>
+              </w:rPr>
+              <m:t>w</m:t>
+            </m:r>
+          </m:e>
+          <m:sub>
+            <m:r>
+              <w:rPr>
+                <w:rFonts w:ascii="Cambria Math" w:hAnsi="Cambria Math"/>
+              </w:rPr>
+              <m:t>3</m:t>
+            </m:r>
+          </m:sub>
+        </m:sSub>
+        <m:r>
+          <w:rPr>
+            <w:rFonts w:ascii="Cambria Math" w:hAnsi="Cambria Math"/>
+          </w:rPr>
+          <m:t xml:space="preserve">, …, </m:t>
+        </m:r>
+        <m:sSub>
+          <m:sSubPr>
+            <m:ctrlPr>
+              <w:rPr>
+                <w:rFonts w:ascii="Cambria Math" w:hAnsi="Cambria Math"/>
+                <w:i/>
+              </w:rPr>
+            </m:ctrlPr>
+          </m:sSubPr>
+          <m:e>
+            <m:r>
+              <w:rPr>
+                <w:rFonts w:ascii="Cambria Math" w:hAnsi="Cambria Math"/>
+              </w:rPr>
+              <m:t>w</m:t>
+            </m:r>
+          </m:e>
+          <m:sub>
+            <m:r>
+              <w:rPr>
+                <w:rFonts w:ascii="Cambria Math" w:hAnsi="Cambria Math"/>
+              </w:rPr>
+              <m:t>m</m:t>
+            </m:r>
+          </m:sub>
+        </m:sSub>
+        <m:r>
+          <w:rPr>
+            <w:rFonts w:ascii="Cambria Math" w:hAnsi="Cambria Math"/>
+          </w:rPr>
+          <m:t>)</m:t>
+        </m:r>
+      </m:oMath>
+      <w:r>
+        <w:rPr>
+          <w:rFonts w:eastAsiaTheme="minorEastAsia"/>
+        </w:rPr>
+        <w:t>. Perceptron sumira umnožak j-tog ulaza s j</w:t>
+      </w:r>
+      <w:r>
+        <w:rPr>
+          <w:rFonts w:eastAsiaTheme="minorEastAsia"/>
+        </w:rPr>
+        <w:t>-tom težinom. Ne smijemo nikako izostaviti bias-ov neuron</w:t>
+      </w:r>
+      <w:r>
+        <w:rPr>
+          <w:rFonts w:eastAsiaTheme="minorEastAsia"/>
+        </w:rPr>
+        <w:t xml:space="preserve"> čija se vrijednost prosljeđuje u svaki perceptron</w:t>
+      </w:r>
+      <w:r>
+        <w:rPr>
+          <w:rFonts w:eastAsiaTheme="minorEastAsia"/>
+        </w:rPr>
+        <w:t xml:space="preserve"> pri čemu </w:t>
+      </w:r>
+      <w:r>
+        <w:rPr>
+          <w:rFonts w:eastAsiaTheme="minorEastAsia"/>
+        </w:rPr>
+        <w:t xml:space="preserve">se </w:t>
+      </w:r>
+      <w:r>
+        <w:rPr>
+          <w:rFonts w:eastAsiaTheme="minorEastAsia"/>
+        </w:rPr>
+        <w:t>njegova</w:t>
+      </w:r>
+      <w:r>
+        <w:rPr>
+          <w:rFonts w:eastAsiaTheme="minorEastAsia"/>
+        </w:rPr>
+        <w:t xml:space="preserve"> vrijednost uglavnom </w:t>
+      </w:r>
+      <w:r>
+        <w:rPr>
+          <w:rFonts w:eastAsiaTheme="minorEastAsia"/>
+        </w:rPr>
+        <w:t xml:space="preserve">postavlja na </w:t>
+      </w:r>
+      <w:r>
+        <w:rPr>
+          <w:rFonts w:eastAsiaTheme="minorEastAsia"/>
+        </w:rPr>
+        <w:t>1</w:t>
+      </w:r>
+      <w:r>
+        <w:rPr>
+          <w:rFonts w:eastAsiaTheme="minorEastAsia"/>
+        </w:rPr>
+        <w:t xml:space="preserve"> (jednadžba 4.1.)</w:t>
+      </w:r>
+      <w:r>
+        <w:rPr>
+          <w:rFonts w:eastAsiaTheme="minorEastAsia"/>
+        </w:rPr>
+        <w:t xml:space="preserve">. Njega se shematski može na dva načina prikazati. Jedna je opcija nadodati nulti ulaz </w:t>
+      </w:r>
+      <m:oMath>
+        <m:sSub>
+          <m:sSubPr>
+            <m:ctrlPr>
+              <w:rPr>
+                <w:rFonts w:ascii="Cambria Math" w:hAnsi="Cambria Math"/>
+                <w:i/>
+              </w:rPr>
+            </m:ctrlPr>
+          </m:sSubPr>
+          <m:e>
+            <m:r>
+              <w:rPr>
+                <w:rFonts w:ascii="Cambria Math" w:hAnsi="Cambria Math"/>
+              </w:rPr>
+              <m:t>x</m:t>
+            </m:r>
+          </m:e>
+          <m:sub>
+            <m:r>
+              <w:rPr>
+                <w:rFonts w:ascii="Cambria Math" w:hAnsi="Cambria Math"/>
+              </w:rPr>
+              <m:t>0</m:t>
+            </m:r>
+          </m:sub>
+        </m:sSub>
+      </m:oMath>
+      <w:r>
+        <w:rPr>
+          <w:rFonts w:eastAsiaTheme="minorEastAsia"/>
+        </w:rPr>
+        <w:t xml:space="preserve"> i predodrediti ga kao bias-ov, a drugi način je nazn</w:t>
+      </w:r>
+      <w:r>
+        <w:rPr>
+          <w:rFonts w:eastAsiaTheme="minorEastAsia"/>
+        </w:rPr>
+        <w:t>ačiti i prikazati ga kao posebni</w:t>
+      </w:r>
+      <w:r>
+        <w:rPr>
+          <w:rFonts w:eastAsiaTheme="minorEastAsia"/>
+        </w:rPr>
+        <w:t xml:space="preserve"> </w:t>
+      </w:r>
+      <w:r>
+        <w:rPr>
+          <w:rFonts w:eastAsiaTheme="minorEastAsia"/>
+        </w:rPr>
+        <w:t>ulaz</w:t>
+      </w:r>
+      <w:r>
+        <w:rPr>
+          <w:rFonts w:eastAsiaTheme="minorEastAsia"/>
+        </w:rPr>
+        <w:t xml:space="preserve"> (</w:t>
+      </w:r>
+      <m:oMath>
+        <m:sSub>
+          <m:sSubPr>
+            <m:ctrlPr>
+              <w:rPr>
+                <w:rFonts w:ascii="Cambria Math" w:hAnsi="Cambria Math"/>
+                <w:i/>
+              </w:rPr>
+            </m:ctrlPr>
+          </m:sSubPr>
+          <m:e>
+            <m:r>
+              <w:rPr>
+                <w:rFonts w:ascii="Cambria Math" w:hAnsi="Cambria Math"/>
+              </w:rPr>
+              <m:t>b</m:t>
+            </m:r>
+          </m:e>
+          <m:sub>
+            <m:r>
+              <w:rPr>
+                <w:rFonts w:ascii="Cambria Math" w:hAnsi="Cambria Math"/>
+              </w:rPr>
+              <m:t>k</m:t>
+            </m:r>
+          </m:sub>
+        </m:sSub>
+      </m:oMath>
+      <w:r>
+        <w:rPr>
+          <w:rFonts w:eastAsiaTheme="minorEastAsia"/>
+        </w:rPr>
+        <w:t>)</w:t>
+      </w:r>
+      <w:r>
+        <w:rPr>
+          <w:rFonts w:eastAsiaTheme="minorEastAsia"/>
+        </w:rPr>
+        <w:t xml:space="preserve"> u perceptron</w:t>
+      </w:r>
+      <w:r>
+        <w:rPr>
+          <w:rFonts w:eastAsiaTheme="minorEastAsia"/>
+        </w:rPr>
+        <w:t xml:space="preserve"> (slika 4.4.)</w:t>
+      </w:r>
+      <w:r>
+        <w:rPr>
+          <w:rFonts w:eastAsiaTheme="minorEastAsia"/>
+        </w:rPr>
+        <w:t>.</w:t>
+      </w:r>
+    </w:p>
+    <w:p>
+      <w:pPr>
+        <w:jc w:val="right"/>
+        <w:rPr>
+          <w:rFonts w:eastAsiaTheme="minorEastAsia"/>
+        </w:rPr>
+      </w:pPr>
+      <m:oMath>
+        <m:sSub>
+          <m:sSubPr>
+            <m:ctrlPr>
+              <w:rPr>
+                <w:rFonts w:ascii="Cambria Math" w:hAnsi="Cambria Math"/>
+                <w:i/>
+              </w:rPr>
+            </m:ctrlPr>
+          </m:sSubPr>
+          <m:e>
+            <m:r>
+              <w:rPr>
+                <w:rFonts w:ascii="Cambria Math" w:hAnsi="Cambria Math"/>
+              </w:rPr>
+              <m:t>v</m:t>
+            </m:r>
+          </m:e>
+          <m:sub>
+            <m:r>
+              <w:rPr>
+                <w:rFonts w:ascii="Cambria Math" w:hAnsi="Cambria Math"/>
+              </w:rPr>
+              <m:t>k</m:t>
+            </m:r>
+          </m:sub>
+        </m:sSub>
+        <m:r>
+          <w:rPr>
+            <w:rFonts w:ascii="Cambria Math" w:hAnsi="Cambria Math"/>
+          </w:rPr>
+          <m:t>=</m:t>
+        </m:r>
+        <m:r>
+          <w:rPr>
+            <w:rFonts w:ascii="Cambria Math" w:hAnsi="Cambria Math"/>
+          </w:rPr>
+          <m:t xml:space="preserve">  </m:t>
+        </m:r>
+        <m:sSub>
+          <m:sSubPr>
+            <m:ctrlPr>
+              <w:rPr>
+                <w:rFonts w:ascii="Cambria Math" w:hAnsi="Cambria Math"/>
+                <w:i/>
+              </w:rPr>
+            </m:ctrlPr>
+          </m:sSubPr>
+          <m:e>
+            <m:r>
+              <w:rPr>
+                <w:rFonts w:ascii="Cambria Math" w:hAnsi="Cambria Math"/>
+              </w:rPr>
+              <m:t>w</m:t>
+            </m:r>
+          </m:e>
+          <m:sub>
+            <m:r>
+              <w:rPr>
+                <w:rFonts w:ascii="Cambria Math" w:hAnsi="Cambria Math"/>
+              </w:rPr>
+              <m:t>k</m:t>
+            </m:r>
+            <m:r>
+              <w:rPr>
+                <w:rFonts w:ascii="Cambria Math" w:hAnsi="Cambria Math"/>
+              </w:rPr>
+              <m:t>1</m:t>
+            </m:r>
+          </m:sub>
+        </m:sSub>
+        <m:sSub>
+          <m:sSubPr>
+            <m:ctrlPr>
+              <w:rPr>
+                <w:rFonts w:ascii="Cambria Math" w:hAnsi="Cambria Math"/>
+                <w:i/>
+              </w:rPr>
+            </m:ctrlPr>
+          </m:sSubPr>
+          <m:e>
+            <m:r>
+              <w:rPr>
+                <w:rFonts w:ascii="Cambria Math" w:hAnsi="Cambria Math"/>
+              </w:rPr>
+              <m:t>x</m:t>
+            </m:r>
+          </m:e>
+          <m:sub>
+            <m:r>
+              <w:rPr>
+                <w:rFonts w:ascii="Cambria Math" w:hAnsi="Cambria Math"/>
+              </w:rPr>
+              <m:t>1</m:t>
+            </m:r>
+          </m:sub>
+        </m:sSub>
+        <m:r>
+          <w:rPr>
+            <w:rFonts w:ascii="Cambria Math" w:hAnsi="Cambria Math"/>
+          </w:rPr>
+          <m:t>+</m:t>
+        </m:r>
+        <m:sSub>
+          <m:sSubPr>
+            <m:ctrlPr>
+              <w:rPr>
+                <w:rFonts w:ascii="Cambria Math" w:hAnsi="Cambria Math"/>
+                <w:i/>
+              </w:rPr>
+            </m:ctrlPr>
+          </m:sSubPr>
+          <m:e>
+            <m:r>
+              <w:rPr>
+                <w:rFonts w:ascii="Cambria Math" w:hAnsi="Cambria Math"/>
+              </w:rPr>
+              <m:t>w</m:t>
+            </m:r>
+          </m:e>
+          <m:sub>
+            <m:r>
+              <w:rPr>
+                <w:rFonts w:ascii="Cambria Math" w:hAnsi="Cambria Math"/>
+              </w:rPr>
+              <m:t>k</m:t>
+            </m:r>
+            <m:r>
+              <w:rPr>
+                <w:rFonts w:ascii="Cambria Math" w:hAnsi="Cambria Math"/>
+              </w:rPr>
+              <m:t>2</m:t>
+            </m:r>
+          </m:sub>
+        </m:sSub>
+        <m:sSub>
+          <m:sSubPr>
+            <m:ctrlPr>
+              <w:rPr>
+                <w:rFonts w:ascii="Cambria Math" w:hAnsi="Cambria Math"/>
+                <w:i/>
+              </w:rPr>
+            </m:ctrlPr>
+          </m:sSubPr>
+          <m:e>
+            <m:r>
+              <w:rPr>
+                <w:rFonts w:ascii="Cambria Math" w:hAnsi="Cambria Math"/>
+              </w:rPr>
+              <m:t>x</m:t>
+            </m:r>
+          </m:e>
+          <m:sub>
+            <m:r>
+              <w:rPr>
+                <w:rFonts w:ascii="Cambria Math" w:hAnsi="Cambria Math"/>
+              </w:rPr>
+              <m:t>2</m:t>
+            </m:r>
+          </m:sub>
+        </m:sSub>
+        <m:r>
+          <w:rPr>
+            <w:rFonts w:ascii="Cambria Math" w:hAnsi="Cambria Math"/>
+          </w:rPr>
+          <m:t>+…+</m:t>
+        </m:r>
+        <m:sSub>
+          <m:sSubPr>
+            <m:ctrlPr>
+              <w:rPr>
+                <w:rFonts w:ascii="Cambria Math" w:hAnsi="Cambria Math"/>
+                <w:i/>
+              </w:rPr>
+            </m:ctrlPr>
+          </m:sSubPr>
+          <m:e>
+            <m:r>
+              <w:rPr>
+                <w:rFonts w:ascii="Cambria Math" w:hAnsi="Cambria Math"/>
+              </w:rPr>
+              <m:t>w</m:t>
+            </m:r>
+          </m:e>
+          <m:sub>
+            <m:r>
+              <w:rPr>
+                <w:rFonts w:ascii="Cambria Math" w:hAnsi="Cambria Math"/>
+              </w:rPr>
+              <m:t>k</m:t>
+            </m:r>
+            <m:r>
+              <w:rPr>
+                <w:rFonts w:ascii="Cambria Math" w:hAnsi="Cambria Math"/>
+              </w:rPr>
+              <m:t>m</m:t>
+            </m:r>
+          </m:sub>
+        </m:sSub>
+        <m:sSub>
+          <m:sSubPr>
+            <m:ctrlPr>
+              <w:rPr>
+                <w:rFonts w:ascii="Cambria Math" w:hAnsi="Cambria Math"/>
+                <w:i/>
+              </w:rPr>
+            </m:ctrlPr>
+          </m:sSubPr>
+          <m:e>
+            <m:r>
+              <w:rPr>
+                <w:rFonts w:ascii="Cambria Math" w:hAnsi="Cambria Math"/>
+              </w:rPr>
+              <m:t>x</m:t>
+            </m:r>
+          </m:e>
+          <m:sub>
+            <m:r>
+              <w:rPr>
+                <w:rFonts w:ascii="Cambria Math" w:hAnsi="Cambria Math"/>
+              </w:rPr>
+              <m:t>m</m:t>
+            </m:r>
+          </m:sub>
+        </m:sSub>
+        <m:r>
+          <w:rPr>
+            <w:rFonts w:ascii="Cambria Math" w:hAnsi="Cambria Math"/>
+          </w:rPr>
+          <m:t>+</m:t>
+        </m:r>
+        <m:sSub>
+          <m:sSubPr>
+            <m:ctrlPr>
+              <w:rPr>
+                <w:rFonts w:ascii="Cambria Math" w:hAnsi="Cambria Math"/>
+                <w:i/>
+              </w:rPr>
+            </m:ctrlPr>
+          </m:sSubPr>
+          <m:e>
+            <m:r>
+              <w:rPr>
+                <w:rFonts w:ascii="Cambria Math" w:hAnsi="Cambria Math"/>
+              </w:rPr>
+              <m:t>b</m:t>
+            </m:r>
+          </m:e>
+          <m:sub>
+            <m:r>
+              <w:rPr>
+                <w:rFonts w:ascii="Cambria Math" w:hAnsi="Cambria Math"/>
+              </w:rPr>
+              <m:t>k</m:t>
+            </m:r>
+          </m:sub>
+        </m:sSub>
+        <m:r>
+          <w:rPr>
+            <w:rFonts w:ascii="Cambria Math" w:hAnsi="Cambria Math"/>
+          </w:rPr>
+          <m:t xml:space="preserve"> =</m:t>
+        </m:r>
+        <m:r>
+          <w:rPr>
+            <w:rFonts w:ascii="Cambria Math" w:hAnsi="Cambria Math"/>
+          </w:rPr>
+          <m:t xml:space="preserve"> </m:t>
+        </m:r>
+        <m:nary>
+          <m:naryPr>
+            <m:chr m:val="∑"/>
+            <m:limLoc m:val="undOvr"/>
+            <m:grow m:val="1"/>
+            <m:ctrlPr>
+              <w:rPr>
+                <w:rFonts w:ascii="Cambria Math" w:hAnsi="Cambria Math"/>
+                <w:i/>
+              </w:rPr>
+            </m:ctrlPr>
+          </m:naryPr>
+          <m:sub>
+            <m:r>
+              <w:rPr>
+                <w:rFonts w:ascii="Cambria Math" w:hAnsi="Cambria Math"/>
+              </w:rPr>
+              <m:t>j=1</m:t>
+            </m:r>
+          </m:sub>
+          <m:sup>
+            <m:r>
+              <w:rPr>
+                <w:rFonts w:ascii="Cambria Math" w:hAnsi="Cambria Math"/>
+              </w:rPr>
+              <m:t>m</m:t>
+            </m:r>
+          </m:sup>
+          <m:e>
+            <m:sSub>
+              <m:sSubPr>
+                <m:ctrlPr>
+                  <w:rPr>
+                    <w:rFonts w:ascii="Cambria Math" w:hAnsi="Cambria Math"/>
+                    <w:i/>
+                  </w:rPr>
+                </m:ctrlPr>
+              </m:sSubPr>
+              <m:e>
+                <m:r>
+                  <w:rPr>
+                    <w:rFonts w:ascii="Cambria Math" w:hAnsi="Cambria Math"/>
+                  </w:rPr>
+                  <m:t>w</m:t>
+                </m:r>
+              </m:e>
+              <m:sub>
+                <m:r>
+                  <w:rPr>
+                    <w:rFonts w:ascii="Cambria Math" w:hAnsi="Cambria Math"/>
+                  </w:rPr>
+                  <m:t>kj</m:t>
+                </m:r>
+              </m:sub>
+            </m:sSub>
+            <m:sSub>
+              <m:sSubPr>
+                <m:ctrlPr>
+                  <w:rPr>
+                    <w:rFonts w:ascii="Cambria Math" w:hAnsi="Cambria Math"/>
+                    <w:i/>
+                  </w:rPr>
+                </m:ctrlPr>
+              </m:sSubPr>
+              <m:e>
+                <m:r>
+                  <w:rPr>
+                    <w:rFonts w:ascii="Cambria Math" w:hAnsi="Cambria Math"/>
+                  </w:rPr>
+                  <m:t>x</m:t>
+                </m:r>
+              </m:e>
+              <m:sub>
+                <m:r>
+                  <w:rPr>
+                    <w:rFonts w:ascii="Cambria Math" w:hAnsi="Cambria Math"/>
+                  </w:rPr>
+                  <m:t>j</m:t>
+                </m:r>
+              </m:sub>
+            </m:sSub>
+          </m:e>
+        </m:nary>
+        <m:r>
+          <w:rPr>
+            <w:rFonts w:ascii="Cambria Math" w:hAnsi="Cambria Math"/>
+          </w:rPr>
+          <m:t>+</m:t>
+        </m:r>
+        <m:sSub>
+          <m:sSubPr>
+            <m:ctrlPr>
+              <w:rPr>
+                <w:rFonts w:ascii="Cambria Math" w:hAnsi="Cambria Math"/>
+                <w:i/>
+              </w:rPr>
+            </m:ctrlPr>
+          </m:sSubPr>
+          <m:e>
+            <m:r>
+              <w:rPr>
+                <w:rFonts w:ascii="Cambria Math" w:hAnsi="Cambria Math"/>
+              </w:rPr>
+              <m:t>b</m:t>
+            </m:r>
+          </m:e>
+          <m:sub>
+            <m:r>
+              <w:rPr>
+                <w:rFonts w:ascii="Cambria Math" w:hAnsi="Cambria Math"/>
+              </w:rPr>
+              <m:t>k</m:t>
+            </m:r>
+          </m:sub>
+        </m:sSub>
+        <m:r>
+          <w:rPr>
+            <w:rFonts w:ascii="Cambria Math" w:hAnsi="Cambria Math"/>
+          </w:rPr>
+          <m:t>=</m:t>
+        </m:r>
+        <m:r>
+          <w:rPr>
+            <w:rFonts w:ascii="Cambria Math" w:hAnsi="Cambria Math"/>
+          </w:rPr>
+          <m:t xml:space="preserve"> </m:t>
+        </m:r>
+        <m:sSup>
+          <m:sSupPr>
+            <m:ctrlPr>
+              <w:rPr>
+                <w:rFonts w:ascii="Cambria Math" w:hAnsi="Cambria Math"/>
+                <w:i/>
+              </w:rPr>
+            </m:ctrlPr>
+          </m:sSupPr>
+          <m:e>
+            <m:r>
+              <m:rPr>
+                <m:sty m:val="bi"/>
+              </m:rPr>
+              <w:rPr>
+                <w:rFonts w:ascii="Cambria Math" w:hAnsi="Cambria Math"/>
+              </w:rPr>
+              <m:t>w</m:t>
+            </m:r>
+          </m:e>
+          <m:sup>
+            <m:r>
+              <w:rPr>
+                <w:rFonts w:ascii="Cambria Math" w:hAnsi="Cambria Math"/>
+              </w:rPr>
+              <m:t>T</m:t>
+            </m:r>
+          </m:sup>
+        </m:sSup>
+        <m:r>
+          <m:rPr>
+            <m:sty m:val="bi"/>
+          </m:rPr>
+          <w:rPr>
+            <w:rFonts w:ascii="Cambria Math" w:hAnsi="Cambria Math"/>
+          </w:rPr>
+          <m:t xml:space="preserve">x+ </m:t>
+        </m:r>
+        <m:sSub>
+          <m:sSubPr>
+            <m:ctrlPr>
+              <w:rPr>
+                <w:rFonts w:ascii="Cambria Math" w:hAnsi="Cambria Math"/>
+                <w:i/>
+              </w:rPr>
+            </m:ctrlPr>
+          </m:sSubPr>
+          <m:e>
+            <m:r>
+              <w:rPr>
+                <w:rFonts w:ascii="Cambria Math" w:hAnsi="Cambria Math"/>
+              </w:rPr>
+              <m:t>b</m:t>
+            </m:r>
+          </m:e>
+          <m:sub>
+            <m:r>
+              <w:rPr>
+                <w:rFonts w:ascii="Cambria Math" w:hAnsi="Cambria Math"/>
+              </w:rPr>
+              <m:t>k</m:t>
+            </m:r>
+          </m:sub>
+        </m:sSub>
+      </m:oMath>
+      <w:r>
+        <w:rPr>
+          <w:rFonts w:eastAsiaTheme="minorEastAsia"/>
+        </w:rPr>
+        <w:tab/>
+      </w:r>
+      <w:r>
+        <w:rPr>
+          <w:rFonts w:eastAsiaTheme="minorEastAsia"/>
+        </w:rPr>
+        <w:t xml:space="preserve">   </w:t>
+      </w:r>
+      <w:r>
+        <w:rPr>
+          <w:rFonts w:eastAsiaTheme="minorEastAsia"/>
+        </w:rPr>
+        <w:t>(</w:t>
+      </w:r>
+      <w:r>
+        <w:rPr>
+          <w:rFonts w:eastAsiaTheme="minorEastAsia"/>
+        </w:rPr>
+        <w:t>4.1</w:t>
+      </w:r>
+      <w:r>
+        <w:rPr>
+          <w:rFonts w:eastAsiaTheme="minorEastAsia"/>
+        </w:rPr>
+        <w:t>)</w:t>
+      </w:r>
+    </w:p>
+    <w:p>
+      <w:pPr>
+        <w:rPr>
+          <w:rFonts w:eastAsiaTheme="minorEastAsia"/>
+        </w:rPr>
+      </w:pPr>
+      <w:r>
+        <w:rPr>
+          <w:rFonts w:eastAsiaTheme="minorEastAsia"/>
+        </w:rPr>
+        <w:t>Gdje je:</w:t>
+      </w:r>
+    </w:p>
+    <w:p>
+      <w:pPr>
+        <w:rPr>
+          <w:rFonts w:eastAsiaTheme="minorEastAsia"/>
+        </w:rPr>
+      </w:pPr>
+      <m:oMath>
+        <m:sSub>
+          <m:sSubPr>
+            <m:ctrlPr>
+              <w:rPr>
+                <w:rFonts w:ascii="Cambria Math" w:eastAsiaTheme="minorEastAsia" w:hAnsi="Cambria Math"/>
+                <w:i/>
+              </w:rPr>
+            </m:ctrlPr>
+          </m:sSubPr>
+          <m:e>
+            <m:r>
+              <w:rPr>
+                <w:rFonts w:ascii="Cambria Math" w:eastAsiaTheme="minorEastAsia" w:hAnsi="Cambria Math"/>
+              </w:rPr>
+              <m:t>v</m:t>
+            </m:r>
+          </m:e>
+          <m:sub>
+            <m:r>
+              <w:rPr>
+                <w:rFonts w:ascii="Cambria Math" w:eastAsiaTheme="minorEastAsia" w:hAnsi="Cambria Math"/>
+              </w:rPr>
+              <m:t>k</m:t>
+            </m:r>
+          </m:sub>
+        </m:sSub>
+      </m:oMath>
+      <w:r>
+        <w:rPr>
+          <w:rFonts w:eastAsiaTheme="minorEastAsia"/>
+        </w:rPr>
+        <w:tab/>
+      </w:r>
+      <w:r>
+        <w:rPr>
+          <w:rFonts w:eastAsiaTheme="minorEastAsia"/>
+        </w:rPr>
+        <w:t>zbroj biasove</w:t>
+      </w:r>
+      <w:r>
+        <w:rPr>
+          <w:rFonts w:eastAsiaTheme="minorEastAsia"/>
+        </w:rPr>
+        <w:t xml:space="preserve"> vrijednost</w:t>
+      </w:r>
+      <w:r>
+        <w:rPr>
+          <w:rFonts w:eastAsiaTheme="minorEastAsia"/>
+        </w:rPr>
+        <w:t>i sa sumom</w:t>
+      </w:r>
+      <w:r>
+        <w:rPr>
+          <w:rFonts w:eastAsiaTheme="minorEastAsia"/>
+        </w:rPr>
+        <w:t xml:space="preserve"> umnožaka u</w:t>
+      </w:r>
+      <w:r>
+        <w:rPr>
+          <w:rFonts w:eastAsiaTheme="minorEastAsia"/>
+        </w:rPr>
+        <w:t>laza s pripadajućim težinama</w:t>
+      </w:r>
+    </w:p>
+    <w:p>
+      <w:pPr>
+        <w:rPr>
+          <w:rFonts w:eastAsiaTheme="minorEastAsia"/>
+        </w:rPr>
+      </w:pPr>
+      <m:oMath>
+        <m:sSub>
+          <m:sSubPr>
+            <m:ctrlPr>
+              <w:rPr>
+                <w:rFonts w:ascii="Cambria Math" w:eastAsiaTheme="minorEastAsia" w:hAnsi="Cambria Math"/>
+                <w:i/>
+              </w:rPr>
+            </m:ctrlPr>
+          </m:sSubPr>
+          <m:e>
+            <m:r>
+              <w:rPr>
+                <w:rFonts w:ascii="Cambria Math" w:eastAsiaTheme="minorEastAsia" w:hAnsi="Cambria Math"/>
+              </w:rPr>
+              <m:t>w</m:t>
+            </m:r>
+          </m:e>
+          <m:sub>
+            <m:r>
+              <w:rPr>
+                <w:rFonts w:ascii="Cambria Math" w:eastAsiaTheme="minorEastAsia" w:hAnsi="Cambria Math"/>
+              </w:rPr>
+              <m:t>kj</m:t>
+            </m:r>
+          </m:sub>
+        </m:sSub>
+      </m:oMath>
+      <w:r>
+        <w:rPr>
+          <w:rFonts w:eastAsiaTheme="minorEastAsia"/>
+        </w:rPr>
+        <w:tab/>
+      </w:r>
+      <w:r>
+        <w:rPr>
+          <w:rFonts w:eastAsiaTheme="minorEastAsia"/>
+        </w:rPr>
+        <w:t xml:space="preserve">težina </w:t>
+      </w:r>
+      <w:r>
+        <w:rPr>
+          <w:rFonts w:eastAsiaTheme="minorEastAsia"/>
+          <w:i/>
+        </w:rPr>
+        <w:t>j</w:t>
+      </w:r>
+      <w:r>
+        <w:rPr>
+          <w:rFonts w:eastAsiaTheme="minorEastAsia"/>
+        </w:rPr>
+        <w:t xml:space="preserve"> </w:t>
+      </w:r>
+      <w:r>
+        <w:rPr>
+          <w:rFonts w:eastAsiaTheme="minorEastAsia"/>
+        </w:rPr>
+        <w:t>veze</w:t>
+      </w:r>
+    </w:p>
+    <w:p>
+      <w:pPr>
+        <w:rPr>
+          <w:rFonts w:eastAsiaTheme="minorEastAsia"/>
+        </w:rPr>
+      </w:pPr>
+      <m:oMath>
+        <m:sSub>
+          <m:sSubPr>
+            <m:ctrlPr>
+              <w:rPr>
+                <w:rFonts w:ascii="Cambria Math" w:eastAsiaTheme="minorEastAsia" w:hAnsi="Cambria Math"/>
+                <w:i/>
+              </w:rPr>
+            </m:ctrlPr>
+          </m:sSubPr>
+          <m:e>
+            <m:r>
+              <w:rPr>
+                <w:rFonts w:ascii="Cambria Math" w:eastAsiaTheme="minorEastAsia" w:hAnsi="Cambria Math"/>
+              </w:rPr>
+              <m:t>x</m:t>
+            </m:r>
+          </m:e>
+          <m:sub>
+            <m:r>
+              <w:rPr>
+                <w:rFonts w:ascii="Cambria Math" w:eastAsiaTheme="minorEastAsia" w:hAnsi="Cambria Math"/>
+              </w:rPr>
+              <m:t>j</m:t>
+            </m:r>
+          </m:sub>
+        </m:sSub>
+      </m:oMath>
+      <w:r>
+        <w:rPr>
+          <w:rFonts w:eastAsiaTheme="minorEastAsia"/>
+          <w:i/>
+        </w:rPr>
+        <w:tab/>
+      </w:r>
+      <w:r>
+        <w:rPr>
+          <w:rFonts w:eastAsiaTheme="minorEastAsia"/>
+        </w:rPr>
+        <w:t>vrijednost</w:t>
+      </w:r>
+      <w:r>
+        <w:rPr>
+          <w:rFonts w:eastAsiaTheme="minorEastAsia"/>
+        </w:rPr>
+        <w:t xml:space="preserve"> </w:t>
+      </w:r>
+      <w:r>
+        <w:rPr>
+          <w:rFonts w:eastAsiaTheme="minorEastAsia"/>
+          <w:i/>
+        </w:rPr>
+        <w:t>j</w:t>
+      </w:r>
+      <w:r>
+        <w:rPr>
+          <w:rFonts w:eastAsiaTheme="minorEastAsia"/>
+        </w:rPr>
+        <w:t>-tog ulaza</w:t>
+      </w:r>
+    </w:p>
+    <w:p>
+      <w:pPr>
+        <w:rPr>
+          <w:rFonts w:eastAsiaTheme="minorEastAsia"/>
+        </w:rPr>
+      </w:pPr>
+      <m:oMath>
+        <m:sSub>
+          <m:sSubPr>
+            <m:ctrlPr>
+              <w:rPr>
+                <w:rFonts w:ascii="Cambria Math" w:eastAsiaTheme="minorEastAsia" w:hAnsi="Cambria Math"/>
+                <w:i/>
+              </w:rPr>
+            </m:ctrlPr>
+          </m:sSubPr>
+          <m:e>
+            <m:r>
+              <w:rPr>
+                <w:rFonts w:ascii="Cambria Math" w:eastAsiaTheme="minorEastAsia" w:hAnsi="Cambria Math"/>
+              </w:rPr>
+              <m:t>b</m:t>
+            </m:r>
+          </m:e>
+          <m:sub>
+            <m:r>
+              <w:rPr>
+                <w:rFonts w:ascii="Cambria Math" w:eastAsiaTheme="minorEastAsia" w:hAnsi="Cambria Math"/>
+              </w:rPr>
+              <m:t>k</m:t>
+            </m:r>
+          </m:sub>
+        </m:sSub>
+      </m:oMath>
+      <w:r>
+        <w:rPr>
+          <w:rFonts w:eastAsiaTheme="minorEastAsia"/>
+          <w:i/>
+        </w:rPr>
+        <w:tab/>
+      </w:r>
+      <w:r>
+        <w:rPr>
+          <w:rFonts w:eastAsiaTheme="minorEastAsia"/>
+        </w:rPr>
+        <w:t>Bias-ova vrijednost</w:t>
+      </w:r>
+    </w:p>
+    <w:p>
+      <w:pPr>
+        <w:keepNext/>
+        <w:jc w:val="center"/>
+      </w:pPr>
+      <w:r>
+        <w:rPr>
+          <w:rFonts w:eastAsiaTheme="minorEastAsia"/>
+          <w:noProof/>
+          <w:lang w:val="en-US"/>
+        </w:rPr>
+        <w:lastRenderedPageBreak/>
+        <w:drawing>
+          <wp:inline distT="0" distB="0" distL="0" distR="0">
+            <wp:extent cx="4198289" cy="3089439"/>
+            <wp:effectExtent l="190500" t="190500" r="183515" b="187325"/>
+            <wp:docPr id="3" name="Picture 3"/>
+            <wp:cNvGraphicFramePr>
+              <a:graphicFrameLocks xmlns:a="http://schemas.openxmlformats.org/drawingml/2006/main" noChangeAspect="1"/>
+            </wp:cNvGraphicFramePr>
+            <a:graphic xmlns:a="http://schemas.openxmlformats.org/drawingml/2006/main">
+              <a:graphicData uri="http://schemas.openxmlformats.org/drawingml/2006/picture">
+                <pic:pic xmlns:pic="http://schemas.openxmlformats.org/drawingml/2006/picture">
+                  <pic:nvPicPr>
+                    <pic:cNvPr id="3" name="Perceptron.png"/>
+                    <pic:cNvPicPr/>
+                  </pic:nvPicPr>
+                  <pic:blipFill>
+                    <a:blip r:embed="rId21" cstate="print">
+                      <a:extLst>
+                        <a:ext uri="{28A0092B-C50C-407E-A947-70E740481C1C}">
+                          <a14:useLocalDpi xmlns:a14="http://schemas.microsoft.com/office/drawing/2010/main" val="0"/>
+                        </a:ext>
+                      </a:extLst>
+                    </a:blip>
+                    <a:stretch>
+                      <a:fillRect/>
+                    </a:stretch>
+                  </pic:blipFill>
+                  <pic:spPr>
+                    <a:xfrm>
+                      <a:off x="0" y="0"/>
+                      <a:ext cx="4209424" cy="3097633"/>
+                    </a:xfrm>
+                    <a:prstGeom prst="rect">
+                      <a:avLst/>
+                    </a:prstGeom>
+                    <a:ln>
+                      <a:noFill/>
+                    </a:ln>
+                    <a:effectLst>
+                      <a:outerShdw blurRad="190500" algn="tl" rotWithShape="0">
+                        <a:srgbClr val="000000">
+                          <a:alpha val="70000"/>
+                        </a:srgbClr>
+                      </a:outerShdw>
+                    </a:effectLst>
+                  </pic:spPr>
+                </pic:pic>
+              </a:graphicData>
+            </a:graphic>
+          </wp:inline>
+        </w:drawing>
+      </w:r>
+    </w:p>
+    <w:p>
+      <w:pPr>
+        <w:pStyle w:val="Caption"/>
+        <w:jc w:val="center"/>
+        <w:rPr>
+          <w:rFonts w:eastAsiaTheme="minorEastAsia"/>
+          <w:color w:val="auto"/>
+          <w:sz w:val="24"/>
+        </w:rPr>
+      </w:pPr>
+      <w:bookmarkStart w:id="27" w:name="_Toc11854512"/>
+      <w:r>
+        <w:rPr>
+          <w:color w:val="auto"/>
+          <w:sz w:val="24"/>
+        </w:rPr>
+        <w:t xml:space="preserve">Slika </w:t>
+      </w:r>
+      <w:r>
+        <w:rPr>
+          <w:color w:val="auto"/>
+          <w:sz w:val="24"/>
+        </w:rPr>
+        <w:fldChar w:fldCharType="begin"/>
+      </w:r>
+      <w:r>
+        <w:rPr>
+          <w:color w:val="auto"/>
+          <w:sz w:val="24"/>
+        </w:rPr>
+        <w:instrText xml:space="preserve"> STYLEREF 1 \s </w:instrText>
+      </w:r>
+      <w:r>
+        <w:rPr>
+          <w:color w:val="auto"/>
+          <w:sz w:val="24"/>
+        </w:rPr>
+        <w:fldChar w:fldCharType="separate"/>
+      </w:r>
+      <w:r>
+        <w:rPr>
+          <w:noProof/>
+          <w:color w:val="auto"/>
+          <w:sz w:val="24"/>
+        </w:rPr>
+        <w:t>4</w:t>
+      </w:r>
+      <w:r>
+        <w:rPr>
+          <w:color w:val="auto"/>
+          <w:sz w:val="24"/>
+        </w:rPr>
+        <w:fldChar w:fldCharType="end"/>
+      </w:r>
+      <w:r>
+        <w:rPr>
+          <w:color w:val="auto"/>
+          <w:sz w:val="24"/>
+        </w:rPr>
+        <w:t>.</w:t>
+      </w:r>
+      <w:r>
+        <w:rPr>
+          <w:color w:val="auto"/>
+          <w:sz w:val="24"/>
+        </w:rPr>
+        <w:fldChar w:fldCharType="begin"/>
+      </w:r>
+      <w:r>
+        <w:rPr>
+          <w:color w:val="auto"/>
+          <w:sz w:val="24"/>
+        </w:rPr>
+        <w:instrText xml:space="preserve"> SEQ Slika \* ARABIC \s 1 </w:instrText>
+      </w:r>
+      <w:r>
+        <w:rPr>
+          <w:color w:val="auto"/>
+          <w:sz w:val="24"/>
+        </w:rPr>
+        <w:fldChar w:fldCharType="separate"/>
+      </w:r>
+      <w:r>
+        <w:rPr>
+          <w:noProof/>
+          <w:color w:val="auto"/>
+          <w:sz w:val="24"/>
+        </w:rPr>
+        <w:t>4</w:t>
+      </w:r>
+      <w:r>
+        <w:rPr>
+          <w:color w:val="auto"/>
+          <w:sz w:val="24"/>
+        </w:rPr>
+        <w:fldChar w:fldCharType="end"/>
+      </w:r>
+      <w:r>
+        <w:rPr>
+          <w:color w:val="auto"/>
+          <w:sz w:val="24"/>
+        </w:rPr>
+        <w:t>. Struktura perceptrona</w:t>
+      </w:r>
+      <w:bookmarkEnd w:id="27"/>
+    </w:p>
+    <w:p>
+      <w:pPr>
+        <w:jc w:val="both"/>
+      </w:pPr>
+    </w:p>
+    <w:p>
+      <w:pPr>
+        <w:jc w:val="both"/>
+      </w:pPr>
+      <w:r>
+        <w:t>Vrijednost izlaza iz perceptrona se dobije kada se u aktivacijsku funkciju unese vrijednost težinske sume koja se potom prenosi sljedećim umjetnim neuronima</w:t>
+      </w:r>
+      <w:r>
+        <w:t xml:space="preserve"> (jednadžba 4.2)</w:t>
+      </w:r>
+      <w:r>
+        <w:t>.</w:t>
+      </w:r>
+      <w:r>
+        <w:t xml:space="preserve"> </w:t>
+      </w:r>
+    </w:p>
+    <w:p>
+      <w:pPr>
+        <w:jc w:val="right"/>
+        <w:rPr>
+          <w:rFonts w:eastAsiaTheme="minorEastAsia"/>
+        </w:rPr>
+      </w:pPr>
+      <m:oMath>
+        <m:sSub>
+          <m:sSubPr>
+            <m:ctrlPr>
+              <w:rPr>
+                <w:rFonts w:ascii="Cambria Math" w:hAnsi="Cambria Math"/>
+                <w:i/>
+              </w:rPr>
+            </m:ctrlPr>
+          </m:sSubPr>
+          <m:e>
+            <m:r>
+              <w:rPr>
+                <w:rFonts w:ascii="Cambria Math" w:hAnsi="Cambria Math"/>
+              </w:rPr>
+              <m:t>y</m:t>
+            </m:r>
+          </m:e>
+          <m:sub>
+            <m:r>
+              <w:rPr>
+                <w:rFonts w:ascii="Cambria Math" w:hAnsi="Cambria Math"/>
+              </w:rPr>
+              <m:t>k</m:t>
+            </m:r>
+          </m:sub>
+        </m:sSub>
+        <m:r>
+          <w:rPr>
+            <w:rFonts w:ascii="Cambria Math" w:hAnsi="Cambria Math"/>
+          </w:rPr>
+          <m:t>=φ</m:t>
+        </m:r>
+        <m:d>
+          <m:dPr>
+            <m:ctrlPr>
+              <w:rPr>
+                <w:rFonts w:ascii="Cambria Math" w:hAnsi="Cambria Math"/>
+                <w:i/>
+              </w:rPr>
+            </m:ctrlPr>
+          </m:dPr>
+          <m:e>
+            <m:sSub>
+              <m:sSubPr>
+                <m:ctrlPr>
+                  <w:rPr>
+                    <w:rFonts w:ascii="Cambria Math" w:hAnsi="Cambria Math"/>
+                    <w:i/>
+                  </w:rPr>
+                </m:ctrlPr>
+              </m:sSubPr>
+              <m:e>
+                <m:r>
+                  <w:rPr>
+                    <w:rFonts w:ascii="Cambria Math" w:hAnsi="Cambria Math"/>
+                  </w:rPr>
+                  <m:t>v</m:t>
+                </m:r>
+              </m:e>
+              <m:sub>
+                <m:r>
+                  <w:rPr>
+                    <w:rFonts w:ascii="Cambria Math" w:hAnsi="Cambria Math"/>
+                  </w:rPr>
+                  <m:t>k</m:t>
+                </m:r>
+              </m:sub>
+            </m:sSub>
+          </m:e>
+        </m:d>
+      </m:oMath>
+      <w:r>
+        <w:rPr>
+          <w:rFonts w:eastAsiaTheme="minorEastAsia"/>
+          <w:i/>
+        </w:rPr>
+        <w:tab/>
+      </w:r>
+      <w:r>
+        <w:rPr>
+          <w:rFonts w:eastAsiaTheme="minorEastAsia"/>
+          <w:i/>
+        </w:rPr>
+        <w:tab/>
+      </w:r>
+      <w:r>
+        <w:rPr>
+          <w:rFonts w:eastAsiaTheme="minorEastAsia"/>
+          <w:i/>
+        </w:rPr>
+        <w:tab/>
+      </w:r>
+      <w:r>
+        <w:rPr>
+          <w:rFonts w:eastAsiaTheme="minorEastAsia"/>
+          <w:i/>
+        </w:rPr>
+        <w:tab/>
+      </w:r>
+      <w:r>
+        <w:rPr>
+          <w:rFonts w:eastAsiaTheme="minorEastAsia"/>
+          <w:i/>
+        </w:rPr>
+        <w:tab/>
+      </w:r>
+      <w:r>
+        <w:rPr>
+          <w:rFonts w:eastAsiaTheme="minorEastAsia"/>
+        </w:rPr>
+        <w:t>(4.2)</w:t>
+      </w:r>
+    </w:p>
+    <w:p>
+      <w:pPr>
+        <w:jc w:val="both"/>
+        <w:rPr>
+          <w:rFonts w:eastAsiaTheme="minorEastAsia"/>
+        </w:rPr>
+      </w:pPr>
+      <w:r>
+        <w:rPr>
+          <w:rFonts w:eastAsiaTheme="minorEastAsia"/>
+        </w:rPr>
+        <w:t>Gdje je:</w:t>
+      </w:r>
+    </w:p>
+    <w:p>
+      <w:pPr>
+        <w:jc w:val="both"/>
+        <w:rPr>
+          <w:rFonts w:eastAsiaTheme="minorEastAsia"/>
+        </w:rPr>
+      </w:pPr>
+      <m:oMath>
+        <m:sSub>
+          <m:sSubPr>
+            <m:ctrlPr>
+              <w:rPr>
+                <w:rFonts w:ascii="Cambria Math" w:eastAsiaTheme="minorEastAsia" w:hAnsi="Cambria Math"/>
+                <w:i/>
+              </w:rPr>
+            </m:ctrlPr>
+          </m:sSubPr>
+          <m:e>
+            <m:r>
+              <w:rPr>
+                <w:rFonts w:ascii="Cambria Math" w:eastAsiaTheme="minorEastAsia" w:hAnsi="Cambria Math"/>
+              </w:rPr>
+              <m:t>y</m:t>
+            </m:r>
+          </m:e>
+          <m:sub>
+            <m:r>
+              <w:rPr>
+                <w:rFonts w:ascii="Cambria Math" w:eastAsiaTheme="minorEastAsia" w:hAnsi="Cambria Math"/>
+              </w:rPr>
+              <m:t>k</m:t>
+            </m:r>
+          </m:sub>
+        </m:sSub>
+      </m:oMath>
+      <w:r>
+        <w:rPr>
+          <w:rFonts w:eastAsiaTheme="minorEastAsia"/>
+        </w:rPr>
+        <w:tab/>
+        <w:t>vrijednost izlaz iz perceptrona</w:t>
+      </w:r>
+    </w:p>
+    <w:p>
+      <w:pPr>
+        <w:jc w:val="both"/>
+        <w:rPr>
+          <w:rFonts w:eastAsiaTheme="minorEastAsia"/>
+          <w:lang w:val="en-US"/>
+        </w:rPr>
+      </w:pPr>
+      <m:oMath>
+        <m:r>
+          <w:rPr>
+            <w:rFonts w:ascii="Cambria Math" w:hAnsi="Cambria Math"/>
+            <w:lang w:val="en-US"/>
+          </w:rPr>
+          <m:t>φ()</m:t>
+        </m:r>
+      </m:oMath>
+      <w:r>
+        <w:rPr>
+          <w:rFonts w:eastAsiaTheme="minorEastAsia"/>
+          <w:lang w:val="en-US"/>
+        </w:rPr>
+        <w:tab/>
+        <w:t>aktivacijka funkcija</w:t>
+      </w:r>
+    </w:p>
+    <w:p>
+      <w:pPr>
+        <w:jc w:val="both"/>
+        <w:rPr>
+          <w:rFonts w:eastAsiaTheme="minorEastAsia"/>
+          <w:lang w:val="en-US"/>
+        </w:rPr>
+      </w:pPr>
+    </w:p>
+    <w:p>
+      <w:pPr>
+        <w:jc w:val="both"/>
+      </w:pPr>
+      <w:r>
+        <w:t>Rosenblattov neuron inspiriran Hebbsovim pravilom. Navesti pravilo. Perceptron se trenira tako da mi se daje jedna po jedna instanca te za svaku</w:t>
+      </w:r>
+      <w:r>
+        <w:t xml:space="preserve"> daje predikciju. Opisati pravilo učenja perceptrona (težinsko ažuriranje, formula). Reći da će konvergirati. Minsky i Papert našli nekoliko mana kao što je nemogućnost rješavanja ekskluzivnog ILI (XOR). Neki od problema se mogu riješiti dodavanjem vise uzastopnih perceptrona, a rezultat je nastanak umjetne neuronske mreže zvana višeslojni perceptron (MLP) (slika 4.5.).</w:t>
+      </w:r>
+    </w:p>
+    <w:p>
+      <w:pPr>
+        <w:jc w:val="both"/>
+      </w:pPr>
+    </w:p>
+    <w:p>
+      <w:pPr>
+        <w:pStyle w:val="Heading2"/>
+      </w:pPr>
+      <w:bookmarkStart w:id="28" w:name="_Toc11666852"/>
+      <w:r>
+        <w:t>Aktivacijska funkcija</w:t>
+      </w:r>
+      <w:bookmarkEnd w:id="28"/>
+    </w:p>
+    <w:p/>
+    <w:p>
       <w:r>
         <w:t>Nešto…</w:t>
       </w:r>
@@ -10298,11 +12121,12 @@
       <w:pPr>
         <w:pStyle w:val="Heading2"/>
       </w:pPr>
-      <w:bookmarkStart w:id="25" w:name="_Toc11666852"/>
-      <w:r>
-        <w:t>Aktivacijska funkcija</w:t>
-      </w:r>
-      <w:bookmarkEnd w:id="25"/>
+      <w:bookmarkStart w:id="29" w:name="_Toc11666853"/>
+      <w:r>
+        <w:lastRenderedPageBreak/>
+        <w:t>Optimizacijska funkcija</w:t>
+      </w:r>
+      <w:bookmarkEnd w:id="29"/>
     </w:p>
     <w:p/>
     <w:p>
@@ -10315,11 +12139,11 @@
       <w:pPr>
         <w:pStyle w:val="Heading2"/>
       </w:pPr>
-      <w:bookmarkStart w:id="26" w:name="_Toc11666853"/>
-      <w:r>
-        <w:t>Optimizacijska funkcija</w:t>
-      </w:r>
-      <w:bookmarkEnd w:id="26"/>
+      <w:bookmarkStart w:id="30" w:name="_Toc11666854"/>
+      <w:r>
+        <w:t>Gubitak i funkcija gubitka</w:t>
+      </w:r>
+      <w:bookmarkEnd w:id="30"/>
     </w:p>
     <w:p/>
     <w:p>
@@ -10332,11 +12156,11 @@
       <w:pPr>
         <w:pStyle w:val="Heading2"/>
       </w:pPr>
-      <w:bookmarkStart w:id="27" w:name="_Toc11666854"/>
-      <w:r>
-        <w:t>Gubitak i funkcija gubitka</w:t>
-      </w:r>
-      <w:bookmarkEnd w:id="27"/>
+      <w:bookmarkStart w:id="31" w:name="_Toc11666855"/>
+      <w:r>
+        <w:t>Pretreniranje i podtreniranje</w:t>
+      </w:r>
+      <w:bookmarkEnd w:id="31"/>
     </w:p>
     <w:p/>
     <w:p>
@@ -10349,11 +12173,11 @@
       <w:pPr>
         <w:pStyle w:val="Heading2"/>
       </w:pPr>
-      <w:bookmarkStart w:id="28" w:name="_Toc11666855"/>
-      <w:r>
-        <w:t>Pretreniranje i podtreniranje</w:t>
-      </w:r>
-      <w:bookmarkEnd w:id="28"/>
+      <w:bookmarkStart w:id="32" w:name="_Toc11666856"/>
+      <w:r>
+        <w:t>Regularizacija</w:t>
+      </w:r>
+      <w:bookmarkEnd w:id="32"/>
     </w:p>
     <w:p/>
     <w:p>
@@ -10361,23 +12185,6 @@
         <w:t>Nešto…</w:t>
       </w:r>
     </w:p>
-    <w:p/>
-    <w:p>
-      <w:pPr>
-        <w:pStyle w:val="Heading2"/>
-      </w:pPr>
-      <w:bookmarkStart w:id="29" w:name="_Toc11666856"/>
-      <w:r>
-        <w:t>Regularizacija</w:t>
-      </w:r>
-      <w:bookmarkEnd w:id="29"/>
-    </w:p>
-    <w:p/>
-    <w:p>
-      <w:r>
-        <w:t>Nešto…</w:t>
-      </w:r>
-    </w:p>
     <w:p>
       <w:r>
         <w:br w:type="page"/>
@@ -10387,23 +12194,23 @@
       <w:pPr>
         <w:pStyle w:val="Heading1"/>
       </w:pPr>
-      <w:bookmarkStart w:id="30" w:name="_Toc11666857"/>
+      <w:bookmarkStart w:id="33" w:name="_Toc11666857"/>
       <w:r>
         <w:lastRenderedPageBreak/>
         <w:t>KOMPJUTERSKI VID</w:t>
       </w:r>
-      <w:bookmarkEnd w:id="30"/>
+      <w:bookmarkEnd w:id="33"/>
     </w:p>
     <w:p/>
     <w:p>
       <w:pPr>
         <w:pStyle w:val="Heading2"/>
       </w:pPr>
-      <w:bookmarkStart w:id="31" w:name="_Toc11666858"/>
+      <w:bookmarkStart w:id="34" w:name="_Toc11666858"/>
       <w:r>
         <w:t>Nešto...</w:t>
       </w:r>
-      <w:bookmarkEnd w:id="31"/>
+      <w:bookmarkEnd w:id="34"/>
     </w:p>
     <w:p>
       <w:r>
@@ -10414,12 +12221,12 @@
       <w:pPr>
         <w:pStyle w:val="Heading1"/>
       </w:pPr>
-      <w:bookmarkStart w:id="32" w:name="_Toc11666859"/>
+      <w:bookmarkStart w:id="35" w:name="_Toc11666859"/>
       <w:r>
         <w:lastRenderedPageBreak/>
         <w:t>LITERATURA</w:t>
       </w:r>
-      <w:bookmarkEnd w:id="32"/>
+      <w:bookmarkEnd w:id="35"/>
     </w:p>
     <w:p>
       <w:pPr>
@@ -10587,12 +12394,12 @@
       <w:pPr>
         <w:pStyle w:val="Heading1"/>
       </w:pPr>
-      <w:bookmarkStart w:id="33" w:name="_Toc11666860"/>
+      <w:bookmarkStart w:id="36" w:name="_Toc11666860"/>
       <w:r>
         <w:lastRenderedPageBreak/>
         <w:t>POPIS SLIKA</w:t>
       </w:r>
-      <w:bookmarkEnd w:id="33"/>
+      <w:bookmarkEnd w:id="36"/>
     </w:p>
     <w:p>
       <w:pPr>
@@ -10606,6 +12413,7 @@
         <w:tabs>
           <w:tab w:val="right" w:leader="dot" w:pos="9020"/>
         </w:tabs>
+        <w:spacing w:line="360" w:lineRule="auto"/>
         <w:rPr>
           <w:rFonts w:asciiTheme="minorHAnsi" w:eastAsiaTheme="minorEastAsia" w:hAnsiTheme="minorHAnsi"/>
           <w:noProof/>
@@ -10622,7 +12430,7 @@
       <w:r>
         <w:fldChar w:fldCharType="separate"/>
       </w:r>
-      <w:hyperlink w:anchor="_Toc11776727" w:history="1">
+      <w:hyperlink w:anchor="_Toc11854502" w:history="1">
         <w:r>
           <w:rPr>
             <w:rStyle w:val="Hyperlink"/>
@@ -10649,7 +12457,7 @@
             <w:noProof/>
             <w:webHidden/>
           </w:rPr>
-          <w:instrText xml:space="preserve"> PAGEREF _Toc11776727 \h </w:instrText>
+          <w:instrText xml:space="preserve"> PAGEREF _Toc11854502 \h </w:instrText>
         </w:r>
         <w:r>
           <w:rPr>
@@ -10686,6 +12494,7 @@
         <w:tabs>
           <w:tab w:val="right" w:leader="dot" w:pos="9020"/>
         </w:tabs>
+        <w:spacing w:line="360" w:lineRule="auto"/>
         <w:rPr>
           <w:rFonts w:asciiTheme="minorHAnsi" w:eastAsiaTheme="minorEastAsia" w:hAnsiTheme="minorHAnsi"/>
           <w:noProof/>
@@ -10693,7 +12502,7 @@
           <w:lang w:val="en-US"/>
         </w:rPr>
       </w:pPr>
-      <w:hyperlink w:anchor="_Toc11776728" w:history="1">
+      <w:hyperlink w:anchor="_Toc11854503" w:history="1">
         <w:r>
           <w:rPr>
             <w:rStyle w:val="Hyperlink"/>
@@ -10720,7 +12529,7 @@
             <w:noProof/>
             <w:webHidden/>
           </w:rPr>
-          <w:instrText xml:space="preserve"> PAGEREF _Toc11776728 \h </w:instrText>
+          <w:instrText xml:space="preserve"> PAGEREF _Toc11854503 \h </w:instrText>
         </w:r>
         <w:r>
           <w:rPr>
@@ -10757,6 +12566,7 @@
         <w:tabs>
           <w:tab w:val="right" w:leader="dot" w:pos="9020"/>
         </w:tabs>
+        <w:spacing w:line="360" w:lineRule="auto"/>
         <w:rPr>
           <w:rFonts w:asciiTheme="minorHAnsi" w:eastAsiaTheme="minorEastAsia" w:hAnsiTheme="minorHAnsi"/>
           <w:noProof/>
@@ -10764,7 +12574,7 @@
           <w:lang w:val="en-US"/>
         </w:rPr>
       </w:pPr>
-      <w:hyperlink w:anchor="_Toc11776729" w:history="1">
+      <w:hyperlink w:anchor="_Toc11854504" w:history="1">
         <w:r>
           <w:rPr>
             <w:rStyle w:val="Hyperlink"/>
@@ -10791,7 +12601,7 @@
             <w:noProof/>
             <w:webHidden/>
           </w:rPr>
-          <w:instrText xml:space="preserve"> PAGEREF _Toc11776729 \h </w:instrText>
+          <w:instrText xml:space="preserve"> PAGEREF _Toc11854504 \h </w:instrText>
         </w:r>
         <w:r>
           <w:rPr>
@@ -10828,6 +12638,7 @@
         <w:tabs>
           <w:tab w:val="right" w:leader="dot" w:pos="9020"/>
         </w:tabs>
+        <w:spacing w:line="360" w:lineRule="auto"/>
         <w:rPr>
           <w:rFonts w:asciiTheme="minorHAnsi" w:eastAsiaTheme="minorEastAsia" w:hAnsiTheme="minorHAnsi"/>
           <w:noProof/>
@@ -10835,7 +12646,7 @@
           <w:lang w:val="en-US"/>
         </w:rPr>
       </w:pPr>
-      <w:hyperlink w:anchor="_Toc11776730" w:history="1">
+      <w:hyperlink w:anchor="_Toc11854505" w:history="1">
         <w:r>
           <w:rPr>
             <w:rStyle w:val="Hyperlink"/>
@@ -10862,7 +12673,7 @@
             <w:noProof/>
             <w:webHidden/>
           </w:rPr>
-          <w:instrText xml:space="preserve"> PAGEREF _Toc11776730 \h </w:instrText>
+          <w:instrText xml:space="preserve"> PAGEREF _Toc11854505 \h </w:instrText>
         </w:r>
         <w:r>
           <w:rPr>
@@ -10899,6 +12710,7 @@
         <w:tabs>
           <w:tab w:val="right" w:leader="dot" w:pos="9020"/>
         </w:tabs>
+        <w:spacing w:line="360" w:lineRule="auto"/>
         <w:rPr>
           <w:rFonts w:asciiTheme="minorHAnsi" w:eastAsiaTheme="minorEastAsia" w:hAnsiTheme="minorHAnsi"/>
           <w:noProof/>
@@ -10906,7 +12718,7 @@
           <w:lang w:val="en-US"/>
         </w:rPr>
       </w:pPr>
-      <w:hyperlink w:anchor="_Toc11776731" w:history="1">
+      <w:hyperlink w:anchor="_Toc11854506" w:history="1">
         <w:r>
           <w:rPr>
             <w:rStyle w:val="Hyperlink"/>
@@ -10933,7 +12745,7 @@
             <w:noProof/>
             <w:webHidden/>
           </w:rPr>
-          <w:instrText xml:space="preserve"> PAGEREF _Toc11776731 \h </w:instrText>
+          <w:instrText xml:space="preserve"> PAGEREF _Toc11854506 \h </w:instrText>
         </w:r>
         <w:r>
           <w:rPr>
@@ -10970,6 +12782,7 @@
         <w:tabs>
           <w:tab w:val="right" w:leader="dot" w:pos="9020"/>
         </w:tabs>
+        <w:spacing w:line="360" w:lineRule="auto"/>
         <w:rPr>
           <w:rFonts w:asciiTheme="minorHAnsi" w:eastAsiaTheme="minorEastAsia" w:hAnsiTheme="minorHAnsi"/>
           <w:noProof/>
@@ -10977,7 +12790,7 @@
           <w:lang w:val="en-US"/>
         </w:rPr>
       </w:pPr>
-      <w:hyperlink w:anchor="_Toc11776732" w:history="1">
+      <w:hyperlink w:anchor="_Toc11854507" w:history="1">
         <w:r>
           <w:rPr>
             <w:rStyle w:val="Hyperlink"/>
@@ -11004,7 +12817,7 @@
             <w:noProof/>
             <w:webHidden/>
           </w:rPr>
-          <w:instrText xml:space="preserve"> PAGEREF _Toc11776732 \h </w:instrText>
+          <w:instrText xml:space="preserve"> PAGEREF _Toc11854507 \h </w:instrText>
         </w:r>
         <w:r>
           <w:rPr>
@@ -11041,6 +12854,7 @@
         <w:tabs>
           <w:tab w:val="right" w:leader="dot" w:pos="9020"/>
         </w:tabs>
+        <w:spacing w:line="360" w:lineRule="auto"/>
         <w:rPr>
           <w:rFonts w:asciiTheme="minorHAnsi" w:eastAsiaTheme="minorEastAsia" w:hAnsiTheme="minorHAnsi"/>
           <w:noProof/>
@@ -11048,7 +12862,7 @@
           <w:lang w:val="en-US"/>
         </w:rPr>
       </w:pPr>
-      <w:hyperlink w:anchor="_Toc11776733" w:history="1">
+      <w:hyperlink w:anchor="_Toc11854508" w:history="1">
         <w:r>
           <w:rPr>
             <w:rStyle w:val="Hyperlink"/>
@@ -11075,7 +12889,7 @@
             <w:noProof/>
             <w:webHidden/>
           </w:rPr>
-          <w:instrText xml:space="preserve"> PAGEREF _Toc11776733 \h </w:instrText>
+          <w:instrText xml:space="preserve"> PAGEREF _Toc11854508 \h </w:instrText>
         </w:r>
         <w:r>
           <w:rPr>
@@ -11112,6 +12926,7 @@
         <w:tabs>
           <w:tab w:val="right" w:leader="dot" w:pos="9020"/>
         </w:tabs>
+        <w:spacing w:line="360" w:lineRule="auto"/>
         <w:rPr>
           <w:rFonts w:asciiTheme="minorHAnsi" w:eastAsiaTheme="minorEastAsia" w:hAnsiTheme="minorHAnsi"/>
           <w:noProof/>
@@ -11119,7 +12934,7 @@
           <w:lang w:val="en-US"/>
         </w:rPr>
       </w:pPr>
-      <w:hyperlink w:anchor="_Toc11776734" w:history="1">
+      <w:hyperlink w:anchor="_Toc11854509" w:history="1">
         <w:r>
           <w:rPr>
             <w:rStyle w:val="Hyperlink"/>
@@ -11146,7 +12961,7 @@
             <w:noProof/>
             <w:webHidden/>
           </w:rPr>
-          <w:instrText xml:space="preserve"> PAGEREF _Toc11776734 \h </w:instrText>
+          <w:instrText xml:space="preserve"> PAGEREF _Toc11854509 \h </w:instrText>
         </w:r>
         <w:r>
           <w:rPr>
@@ -11183,6 +12998,7 @@
         <w:tabs>
           <w:tab w:val="right" w:leader="dot" w:pos="9020"/>
         </w:tabs>
+        <w:spacing w:line="360" w:lineRule="auto"/>
         <w:rPr>
           <w:rFonts w:asciiTheme="minorHAnsi" w:eastAsiaTheme="minorEastAsia" w:hAnsiTheme="minorHAnsi"/>
           <w:noProof/>
@@ -11190,13 +13006,13 @@
           <w:lang w:val="en-US"/>
         </w:rPr>
       </w:pPr>
-      <w:hyperlink w:anchor="_Toc11776735" w:history="1">
+      <w:hyperlink w:anchor="_Toc11854510" w:history="1">
         <w:r>
           <w:rPr>
             <w:rStyle w:val="Hyperlink"/>
             <w:noProof/>
           </w:rPr>
-          <w:t>Slika 4.2. Umjetne neuronske mreže koje obavljaju jednostavne logičke operacije (redom s lijeva na desno: prosljeđivanje, I, ILI)</w:t>
+          <w:t>Slika 4.2. Arhitekture umjetnih neuronskih mreža koje obavljaju osnovne logičke operacije</w:t>
         </w:r>
         <w:r>
           <w:rPr>
@@ -11217,7 +13033,7 @@
             <w:noProof/>
             <w:webHidden/>
           </w:rPr>
-          <w:instrText xml:space="preserve"> PAGEREF _Toc11776735 \h </w:instrText>
+          <w:instrText xml:space="preserve"> PAGEREF _Toc11854510 \h </w:instrText>
         </w:r>
         <w:r>
           <w:rPr>
@@ -11250,6 +13066,150 @@
     </w:p>
     <w:p>
       <w:pPr>
+        <w:pStyle w:val="TableofFigures"/>
+        <w:tabs>
+          <w:tab w:val="right" w:leader="dot" w:pos="9020"/>
+        </w:tabs>
+        <w:spacing w:line="360" w:lineRule="auto"/>
+        <w:rPr>
+          <w:rFonts w:asciiTheme="minorHAnsi" w:eastAsiaTheme="minorEastAsia" w:hAnsiTheme="minorHAnsi"/>
+          <w:noProof/>
+          <w:sz w:val="22"/>
+          <w:lang w:val="en-US"/>
+        </w:rPr>
+      </w:pPr>
+      <w:hyperlink w:anchor="_Toc11854511" w:history="1">
+        <w:r>
+          <w:rPr>
+            <w:rStyle w:val="Hyperlink"/>
+            <w:noProof/>
+          </w:rPr>
+          <w:t>Slika 4.3. Biološki neuron naspram umjetnim neuronom (perceptron)</w:t>
+        </w:r>
+        <w:r>
+          <w:rPr>
+            <w:noProof/>
+            <w:webHidden/>
+          </w:rPr>
+          <w:tab/>
+        </w:r>
+        <w:r>
+          <w:rPr>
+            <w:noProof/>
+            <w:webHidden/>
+          </w:rPr>
+          <w:fldChar w:fldCharType="begin"/>
+        </w:r>
+        <w:r>
+          <w:rPr>
+            <w:noProof/>
+            <w:webHidden/>
+          </w:rPr>
+          <w:instrText xml:space="preserve"> PAGEREF _Toc11854511 \h </w:instrText>
+        </w:r>
+        <w:r>
+          <w:rPr>
+            <w:noProof/>
+            <w:webHidden/>
+          </w:rPr>
+        </w:r>
+        <w:r>
+          <w:rPr>
+            <w:noProof/>
+            <w:webHidden/>
+          </w:rPr>
+          <w:fldChar w:fldCharType="separate"/>
+        </w:r>
+        <w:r>
+          <w:rPr>
+            <w:noProof/>
+            <w:webHidden/>
+          </w:rPr>
+          <w:t>25</w:t>
+        </w:r>
+        <w:r>
+          <w:rPr>
+            <w:noProof/>
+            <w:webHidden/>
+          </w:rPr>
+          <w:fldChar w:fldCharType="end"/>
+        </w:r>
+      </w:hyperlink>
+    </w:p>
+    <w:p>
+      <w:pPr>
+        <w:pStyle w:val="TableofFigures"/>
+        <w:tabs>
+          <w:tab w:val="right" w:leader="dot" w:pos="9020"/>
+        </w:tabs>
+        <w:spacing w:line="360" w:lineRule="auto"/>
+        <w:rPr>
+          <w:rFonts w:asciiTheme="minorHAnsi" w:eastAsiaTheme="minorEastAsia" w:hAnsiTheme="minorHAnsi"/>
+          <w:noProof/>
+          <w:sz w:val="22"/>
+          <w:lang w:val="en-US"/>
+        </w:rPr>
+      </w:pPr>
+      <w:hyperlink w:anchor="_Toc11854512" w:history="1">
+        <w:r>
+          <w:rPr>
+            <w:rStyle w:val="Hyperlink"/>
+            <w:noProof/>
+          </w:rPr>
+          <w:t>Slika 4.4. Struktura perceptrona</w:t>
+        </w:r>
+        <w:r>
+          <w:rPr>
+            <w:noProof/>
+            <w:webHidden/>
+          </w:rPr>
+          <w:tab/>
+        </w:r>
+        <w:r>
+          <w:rPr>
+            <w:noProof/>
+            <w:webHidden/>
+          </w:rPr>
+          <w:fldChar w:fldCharType="begin"/>
+        </w:r>
+        <w:r>
+          <w:rPr>
+            <w:noProof/>
+            <w:webHidden/>
+          </w:rPr>
+          <w:instrText xml:space="preserve"> PAGEREF _Toc11854512 \h </w:instrText>
+        </w:r>
+        <w:r>
+          <w:rPr>
+            <w:noProof/>
+            <w:webHidden/>
+          </w:rPr>
+        </w:r>
+        <w:r>
+          <w:rPr>
+            <w:noProof/>
+            <w:webHidden/>
+          </w:rPr>
+          <w:fldChar w:fldCharType="separate"/>
+        </w:r>
+        <w:r>
+          <w:rPr>
+            <w:noProof/>
+            <w:webHidden/>
+          </w:rPr>
+          <w:t>26</w:t>
+        </w:r>
+        <w:r>
+          <w:rPr>
+            <w:noProof/>
+            <w:webHidden/>
+          </w:rPr>
+          <w:fldChar w:fldCharType="end"/>
+        </w:r>
+      </w:hyperlink>
+    </w:p>
+    <w:p>
+      <w:pPr>
         <w:spacing w:line="360" w:lineRule="auto"/>
         <w:jc w:val="both"/>
       </w:pPr>
@@ -11261,19 +13221,17 @@
       <w:r>
         <w:br w:type="page"/>
       </w:r>
-      <w:bookmarkStart w:id="34" w:name="_GoBack"/>
-      <w:bookmarkEnd w:id="34"/>
     </w:p>
     <w:p>
       <w:pPr>
         <w:pStyle w:val="Heading1"/>
       </w:pPr>
-      <w:bookmarkStart w:id="35" w:name="_Toc11666861"/>
+      <w:bookmarkStart w:id="37" w:name="_Toc11666861"/>
       <w:r>
         <w:lastRenderedPageBreak/>
         <w:t>POPIS OZNAKA I KRATICA</w:t>
       </w:r>
-      <w:bookmarkEnd w:id="35"/>
+      <w:bookmarkEnd w:id="37"/>
     </w:p>
     <w:p/>
     <w:p>
@@ -11400,12 +13358,12 @@
       <w:pPr>
         <w:pStyle w:val="Heading1"/>
       </w:pPr>
-      <w:bookmarkStart w:id="36" w:name="_Toc11666862"/>
+      <w:bookmarkStart w:id="38" w:name="_Toc11666862"/>
       <w:r>
         <w:lastRenderedPageBreak/>
         <w:t>SAŽETAK</w:t>
       </w:r>
-      <w:bookmarkEnd w:id="36"/>
+      <w:bookmarkEnd w:id="38"/>
     </w:p>
     <w:p/>
     <w:p>
@@ -11418,11 +13376,11 @@
       <w:pPr>
         <w:pStyle w:val="Heading1"/>
       </w:pPr>
-      <w:bookmarkStart w:id="37" w:name="_Toc11666863"/>
+      <w:bookmarkStart w:id="39" w:name="_Toc11666863"/>
       <w:r>
         <w:t>KLJUČNE RIJEČI</w:t>
       </w:r>
-      <w:bookmarkEnd w:id="37"/>
+      <w:bookmarkEnd w:id="39"/>
     </w:p>
     <w:p/>
     <w:p>
@@ -11439,92 +13397,34 @@
       <w:pPr>
         <w:pStyle w:val="Heading1"/>
       </w:pPr>
-      <w:bookmarkStart w:id="38" w:name="_Toc11666864"/>
+      <w:bookmarkStart w:id="40" w:name="_Toc11666864"/>
       <w:r>
         <w:lastRenderedPageBreak/>
         <w:t>TITLE</w:t>
       </w:r>
-      <w:bookmarkEnd w:id="38"/>
+      <w:bookmarkEnd w:id="40"/>
     </w:p>
     <w:p/>
     <w:p>
       <w:r>
-        <w:t xml:space="preserve">A </w:t>
-      </w:r>
-      <w:proofErr w:type="spellStart"/>
-      <w:r>
-        <w:t>prototype</w:t>
-      </w:r>
-      <w:proofErr w:type="spellEnd"/>
-      <w:r>
-        <w:t xml:space="preserve"> of </w:t>
-      </w:r>
-      <w:proofErr w:type="spellStart"/>
-      <w:r>
-        <w:t>an</w:t>
-      </w:r>
-      <w:proofErr w:type="spellEnd"/>
-      <w:r>
-        <w:t xml:space="preserve"> </w:t>
-      </w:r>
-      <w:proofErr w:type="spellStart"/>
-      <w:r>
-        <w:t>autonomous</w:t>
-      </w:r>
-      <w:proofErr w:type="spellEnd"/>
-      <w:r>
-        <w:t xml:space="preserve"> </w:t>
-      </w:r>
-      <w:proofErr w:type="spellStart"/>
-      <w:r>
-        <w:t>vehicle</w:t>
-      </w:r>
-      <w:proofErr w:type="spellEnd"/>
-      <w:r>
-        <w:t xml:space="preserve"> </w:t>
-      </w:r>
-      <w:proofErr w:type="spellStart"/>
-      <w:r>
-        <w:t>with</w:t>
-      </w:r>
-      <w:proofErr w:type="spellEnd"/>
-      <w:r>
-        <w:t xml:space="preserve"> </w:t>
-      </w:r>
-      <w:proofErr w:type="spellStart"/>
-      <w:r>
-        <w:t>the</w:t>
-      </w:r>
-      <w:proofErr w:type="spellEnd"/>
-      <w:r>
-        <w:t xml:space="preserve"> </w:t>
-      </w:r>
-      <w:proofErr w:type="spellStart"/>
-      <w:r>
-        <w:t>camera</w:t>
-      </w:r>
-      <w:proofErr w:type="spellEnd"/>
+        <w:t>A prototype of an autonomous vehicle with the camera</w:t>
+      </w:r>
     </w:p>
     <w:p/>
     <w:p>
       <w:pPr>
         <w:pStyle w:val="Heading1"/>
       </w:pPr>
-      <w:bookmarkStart w:id="39" w:name="_Toc11666865"/>
+      <w:bookmarkStart w:id="41" w:name="_Toc11666865"/>
       <w:r>
         <w:t>SUMMARY</w:t>
       </w:r>
-      <w:bookmarkEnd w:id="39"/>
+      <w:bookmarkEnd w:id="41"/>
     </w:p>
     <w:p/>
     <w:p>
-      <w:proofErr w:type="spellStart"/>
-      <w:r>
-        <w:t>Something</w:t>
-      </w:r>
-      <w:proofErr w:type="spellEnd"/>
-      <w:r>
-        <w:t>...</w:t>
+      <w:r>
+        <w:t>Something...</w:t>
       </w:r>
     </w:p>
     <w:p/>
@@ -11532,11 +13432,11 @@
       <w:pPr>
         <w:pStyle w:val="Heading1"/>
       </w:pPr>
-      <w:bookmarkStart w:id="40" w:name="_Toc11666866"/>
+      <w:bookmarkStart w:id="42" w:name="_Toc11666866"/>
       <w:r>
         <w:t>KEYWORDS</w:t>
       </w:r>
-      <w:bookmarkEnd w:id="40"/>
+      <w:bookmarkEnd w:id="42"/>
     </w:p>
     <w:p/>
     <w:p>
@@ -11545,7 +13445,7 @@
       </w:r>
     </w:p>
     <w:sectPr>
-      <w:footerReference w:type="default" r:id="rId20"/>
+      <w:footerReference w:type="default" r:id="rId22"/>
       <w:pgSz w:w="11910" w:h="16840"/>
       <w:pgMar w:top="1440" w:right="1440" w:bottom="1440" w:left="1440" w:header="0" w:footer="1060" w:gutter="0"/>
       <w:pgNumType w:start="1"/>
@@ -11631,7 +13531,7 @@
           <w:rPr>
             <w:noProof/>
           </w:rPr>
-          <w:t>31</w:t>
+          <w:t>21</w:t>
         </w:r>
         <w:r>
           <w:rPr>
@@ -15648,6 +17548,553 @@
 </w:styles>
 </file>
 
+<file path=word/glossary/document.xml><?xml version="1.0" encoding="utf-8"?>
+<w:glossaryDocument xmlns:wpc="http://schemas.microsoft.com/office/word/2010/wordprocessingCanvas" xmlns:cx="http://schemas.microsoft.com/office/drawing/2014/chartex" xmlns:cx1="http://schemas.microsoft.com/office/drawing/2015/9/8/chartex" xmlns:mc="http://schemas.openxmlformats.org/markup-compatibility/2006" xmlns:o="urn:schemas-microsoft-com:office:office" xmlns:r="http://schemas.openxmlformats.org/officeDocument/2006/relationships" xmlns:m="http://schemas.openxmlformats.org/officeDocument/2006/math" xmlns:v="urn:schemas-microsoft-com:vml" xmlns:wp14="http://schemas.microsoft.com/office/word/2010/wordprocessingDrawing" xmlns:wp="http://schemas.openxmlformats.org/drawingml/2006/wordprocessingDrawing" xmlns:w10="urn:schemas-microsoft-com:office:word" xmlns:w="http://schemas.openxmlformats.org/wordprocessingml/2006/main" xmlns:w14="http://schemas.microsoft.com/office/word/2010/wordml" xmlns:w15="http://schemas.microsoft.com/office/word/2012/wordml" xmlns:w16se="http://schemas.microsoft.com/office/word/2015/wordml/symex" xmlns:wpg="http://schemas.microsoft.com/office/word/2010/wordprocessingGroup" xmlns:wpi="http://schemas.microsoft.com/office/word/2010/wordprocessingInk" xmlns:wne="http://schemas.microsoft.com/office/word/2006/wordml" xmlns:wps="http://schemas.microsoft.com/office/word/2010/wordprocessingShape" mc:Ignorable="w14 w15 w16se wp14"/>
+</file>
+
+<file path=word/glossary/fontTable.xml><?xml version="1.0" encoding="utf-8"?>
+<w:fonts xmlns:mc="http://schemas.openxmlformats.org/markup-compatibility/2006" xmlns:r="http://schemas.openxmlformats.org/officeDocument/2006/relationships" xmlns:w="http://schemas.openxmlformats.org/wordprocessingml/2006/main" xmlns:w14="http://schemas.microsoft.com/office/word/2010/wordml" xmlns:w15="http://schemas.microsoft.com/office/word/2012/wordml" xmlns:w16se="http://schemas.microsoft.com/office/word/2015/wordml/symex" mc:Ignorable="w14 w15 w16se">
+  <w:font w:name="Symbol">
+    <w:panose1 w:val="05050102010706020507"/>
+    <w:charset w:val="02"/>
+    <w:family w:val="roman"/>
+    <w:pitch w:val="variable"/>
+    <w:sig w:usb0="00000000" w:usb1="10000000" w:usb2="00000000" w:usb3="00000000" w:csb0="80000000" w:csb1="00000000"/>
+  </w:font>
+  <w:font w:name="Times New Roman">
+    <w:panose1 w:val="02020603050405020304"/>
+    <w:charset w:val="00"/>
+    <w:family w:val="roman"/>
+    <w:pitch w:val="variable"/>
+    <w:sig w:usb0="E0002EFF" w:usb1="C000785B" w:usb2="00000009" w:usb3="00000000" w:csb0="000001FF" w:csb1="00000000"/>
+  </w:font>
+  <w:font w:name="Courier New">
+    <w:panose1 w:val="02070309020205020404"/>
+    <w:charset w:val="00"/>
+    <w:family w:val="modern"/>
+    <w:pitch w:val="fixed"/>
+    <w:sig w:usb0="E0002EFF" w:usb1="C0007843" w:usb2="00000009" w:usb3="00000000" w:csb0="000001FF" w:csb1="00000000"/>
+  </w:font>
+  <w:font w:name="Wingdings">
+    <w:panose1 w:val="05000000000000000000"/>
+    <w:charset w:val="02"/>
+    <w:family w:val="auto"/>
+    <w:pitch w:val="variable"/>
+    <w:sig w:usb0="00000000" w:usb1="10000000" w:usb2="00000000" w:usb3="00000000" w:csb0="80000000" w:csb1="00000000"/>
+  </w:font>
+  <w:font w:name="Calibri">
+    <w:panose1 w:val="020F0502020204030204"/>
+    <w:charset w:val="00"/>
+    <w:family w:val="swiss"/>
+    <w:pitch w:val="variable"/>
+    <w:sig w:usb0="E0002EFF" w:usb1="C000247B" w:usb2="00000009" w:usb3="00000000" w:csb0="000001FF" w:csb1="00000000"/>
+  </w:font>
+  <w:font w:name="Calibri Light">
+    <w:panose1 w:val="020F0302020204030204"/>
+    <w:charset w:val="00"/>
+    <w:family w:val="swiss"/>
+    <w:pitch w:val="variable"/>
+    <w:sig w:usb0="E0002AFF" w:usb1="C000247B" w:usb2="00000009" w:usb3="00000000" w:csb0="000001FF" w:csb1="00000000"/>
+  </w:font>
+  <w:font w:name="Arial">
+    <w:panose1 w:val="020B0604020202020204"/>
+    <w:charset w:val="00"/>
+    <w:family w:val="swiss"/>
+    <w:pitch w:val="variable"/>
+    <w:sig w:usb0="E0002EFF" w:usb1="C000785B" w:usb2="00000009" w:usb3="00000000" w:csb0="000001FF" w:csb1="00000000"/>
+  </w:font>
+  <w:font w:name="Cambria Math">
+    <w:panose1 w:val="02040503050406030204"/>
+    <w:charset w:val="00"/>
+    <w:family w:val="roman"/>
+    <w:pitch w:val="variable"/>
+    <w:sig w:usb0="E00006FF" w:usb1="420024FF" w:usb2="02000000" w:usb3="00000000" w:csb0="0000019F" w:csb1="00000000"/>
+  </w:font>
+</w:fonts>
+</file>
+
+<file path=word/glossary/settings.xml><?xml version="1.0" encoding="utf-8"?>
+<w:settings xmlns:mc="http://schemas.openxmlformats.org/markup-compatibility/2006" xmlns:o="urn:schemas-microsoft-com:office:office" xmlns:r="http://schemas.openxmlformats.org/officeDocument/2006/relationships" xmlns:m="http://schemas.openxmlformats.org/officeDocument/2006/math" xmlns:v="urn:schemas-microsoft-com:vml" xmlns:w10="urn:schemas-microsoft-com:office:word" xmlns:w="http://schemas.openxmlformats.org/wordprocessingml/2006/main" xmlns:w14="http://schemas.microsoft.com/office/word/2010/wordml" xmlns:w15="http://schemas.microsoft.com/office/word/2012/wordml" xmlns:w16se="http://schemas.microsoft.com/office/word/2015/wordml/symex" xmlns:sl="http://schemas.openxmlformats.org/schemaLibrary/2006/main" mc:Ignorable="w14 w15 w16se">
+  <w:view w:val="normal"/>
+  <w:revisionView w:markup="0" w:comments="0" w:insDel="0" w:formatting="0" w:inkAnnotations="0"/>
+  <w:defaultTabStop w:val="720"/>
+  <w:characterSpacingControl w:val="doNotCompress"/>
+  <w:compat>
+    <w:useFELayout/>
+    <w:compatSetting w:name="compatibilityMode" w:uri="http://schemas.microsoft.com/office/word" w:val="15"/>
+    <w:compatSetting w:name="overrideTableStyleFontSizeAndJustification" w:uri="http://schemas.microsoft.com/office/word" w:val="1"/>
+    <w:compatSetting w:name="enableOpenTypeFeatures" w:uri="http://schemas.microsoft.com/office/word" w:val="1"/>
+    <w:compatSetting w:name="doNotFlipMirrorIndents" w:uri="http://schemas.microsoft.com/office/word" w:val="1"/>
+    <w:compatSetting w:name="differentiateMultirowTableHeaders" w:uri="http://schemas.microsoft.com/office/word" w:val="1"/>
+  </w:compat>
+  <w:rsids>
+    <w:rsidRoot w:val="000A7564"/>
+    <w:rsid w:val="000A7564"/>
+    <w:rsid w:val="00AD3D03"/>
+    <w:rsid w:val="00BF19EF"/>
+  </w:rsids>
+  <m:mathPr>
+    <m:mathFont m:val="Cambria Math"/>
+    <m:brkBin m:val="before"/>
+    <m:brkBinSub m:val="--"/>
+    <m:smallFrac m:val="0"/>
+    <m:dispDef/>
+    <m:lMargin m:val="0"/>
+    <m:rMargin m:val="0"/>
+    <m:defJc m:val="centerGroup"/>
+    <m:wrapIndent m:val="1440"/>
+    <m:intLim m:val="subSup"/>
+    <m:naryLim m:val="undOvr"/>
+  </m:mathPr>
+  <w:themeFontLang w:val="en-US"/>
+  <w:clrSchemeMapping w:bg1="light1" w:t1="dark1" w:bg2="light2" w:t2="dark2" w:accent1="accent1" w:accent2="accent2" w:accent3="accent3" w:accent4="accent4" w:accent5="accent5" w:accent6="accent6" w:hyperlink="hyperlink" w:followedHyperlink="followedHyperlink"/>
+  <w:decimalSymbol w:val="."/>
+  <w:listSeparator w:val=","/>
+  <w15:chartTrackingRefBased/>
+</w:settings>
+</file>
+
+<file path=word/glossary/styles.xml><?xml version="1.0" encoding="utf-8"?>
+<w:styles xmlns:mc="http://schemas.openxmlformats.org/markup-compatibility/2006" xmlns:r="http://schemas.openxmlformats.org/officeDocument/2006/relationships" xmlns:w="http://schemas.openxmlformats.org/wordprocessingml/2006/main" xmlns:w14="http://schemas.microsoft.com/office/word/2010/wordml" xmlns:w15="http://schemas.microsoft.com/office/word/2012/wordml" xmlns:w16se="http://schemas.microsoft.com/office/word/2015/wordml/symex" mc:Ignorable="w14 w15 w16se">
+  <w:docDefaults>
+    <w:rPrDefault>
+      <w:rPr>
+        <w:rFonts w:asciiTheme="minorHAnsi" w:eastAsiaTheme="minorEastAsia" w:hAnsiTheme="minorHAnsi" w:cstheme="minorBidi"/>
+        <w:sz w:val="22"/>
+        <w:szCs w:val="22"/>
+        <w:lang w:val="en-US" w:eastAsia="en-US" w:bidi="ar-SA"/>
+      </w:rPr>
+    </w:rPrDefault>
+    <w:pPrDefault>
+      <w:pPr>
+        <w:spacing w:after="160" w:line="259" w:lineRule="auto"/>
+      </w:pPr>
+    </w:pPrDefault>
+  </w:docDefaults>
+  <w:latentStyles w:defLockedState="0" w:defUIPriority="99" w:defSemiHidden="0" w:defUnhideWhenUsed="0" w:defQFormat="0" w:count="371">
+    <w:lsdException w:name="Normal" w:uiPriority="0" w:qFormat="1"/>
+    <w:lsdException w:name="heading 1" w:uiPriority="9" w:qFormat="1"/>
+    <w:lsdException w:name="heading 2" w:semiHidden="1" w:uiPriority="9" w:unhideWhenUsed="1" w:qFormat="1"/>
+    <w:lsdException w:name="heading 3" w:semiHidden="1" w:uiPriority="9" w:unhideWhenUsed="1" w:qFormat="1"/>
+    <w:lsdException w:name="heading 4" w:semiHidden="1" w:uiPriority="9" w:unhideWhenUsed="1" w:qFormat="1"/>
+    <w:lsdException w:name="heading 5" w:semiHidden="1" w:uiPriority="9" w:unhideWhenUsed="1" w:qFormat="1"/>
+    <w:lsdException w:name="heading 6" w:semiHidden="1" w:uiPriority="9" w:unhideWhenUsed="1" w:qFormat="1"/>
+    <w:lsdException w:name="heading 7" w:semiHidden="1" w:uiPriority="9" w:unhideWhenUsed="1" w:qFormat="1"/>
+    <w:lsdException w:name="heading 8" w:semiHidden="1" w:uiPriority="9" w:unhideWhenUsed="1" w:qFormat="1"/>
+    <w:lsdException w:name="heading 9" w:semiHidden="1" w:uiPriority="9" w:unhideWhenUsed="1" w:qFormat="1"/>
+    <w:lsdException w:name="index 1" w:semiHidden="1" w:unhideWhenUsed="1"/>
+    <w:lsdException w:name="index 2" w:semiHidden="1" w:unhideWhenUsed="1"/>
+    <w:lsdException w:name="index 3" w:semiHidden="1" w:unhideWhenUsed="1"/>
+    <w:lsdException w:name="index 4" w:semiHidden="1" w:unhideWhenUsed="1"/>
+    <w:lsdException w:name="index 5" w:semiHidden="1" w:unhideWhenUsed="1"/>
+    <w:lsdException w:name="index 6" w:semiHidden="1" w:unhideWhenUsed="1"/>
+    <w:lsdException w:name="index 7" w:semiHidden="1" w:unhideWhenUsed="1"/>
+    <w:lsdException w:name="index 8" w:semiHidden="1" w:unhideWhenUsed="1"/>
+    <w:lsdException w:name="index 9" w:semiHidden="1" w:unhideWhenUsed="1"/>
+    <w:lsdException w:name="toc 1" w:semiHidden="1" w:uiPriority="39" w:unhideWhenUsed="1"/>
+    <w:lsdException w:name="toc 2" w:semiHidden="1" w:uiPriority="39" w:unhideWhenUsed="1"/>
+    <w:lsdException w:name="toc 3" w:semiHidden="1" w:uiPriority="39" w:unhideWhenUsed="1"/>
+    <w:lsdException w:name="toc 4" w:semiHidden="1" w:uiPriority="39" w:unhideWhenUsed="1"/>
+    <w:lsdException w:name="toc 5" w:semiHidden="1" w:uiPriority="39" w:unhideWhenUsed="1"/>
+    <w:lsdException w:name="toc 6" w:semiHidden="1" w:uiPriority="39" w:unhideWhenUsed="1"/>
+    <w:lsdException w:name="toc 7" w:semiHidden="1" w:uiPriority="39" w:unhideWhenUsed="1"/>
+    <w:lsdException w:name="toc 8" w:semiHidden="1" w:uiPriority="39" w:unhideWhenUsed="1"/>
+    <w:lsdException w:name="toc 9" w:semiHidden="1" w:uiPriority="39" w:unhideWhenUsed="1"/>
+    <w:lsdException w:name="Normal Indent" w:semiHidden="1" w:unhideWhenUsed="1"/>
+    <w:lsdException w:name="footnote text" w:semiHidden="1" w:unhideWhenUsed="1"/>
+    <w:lsdException w:name="annotation text" w:semiHidden="1" w:unhideWhenUsed="1"/>
+    <w:lsdException w:name="header" w:semiHidden="1" w:unhideWhenUsed="1"/>
+    <w:lsdException w:name="footer" w:semiHidden="1" w:unhideWhenUsed="1"/>
+    <w:lsdException w:name="index heading" w:semiHidden="1" w:unhideWhenUsed="1"/>
+    <w:lsdException w:name="caption" w:semiHidden="1" w:uiPriority="35" w:unhideWhenUsed="1" w:qFormat="1"/>
+    <w:lsdException w:name="table of figures" w:semiHidden="1" w:unhideWhenUsed="1"/>
+    <w:lsdException w:name="envelope address" w:semiHidden="1" w:unhideWhenUsed="1"/>
+    <w:lsdException w:name="envelope return" w:semiHidden="1" w:unhideWhenUsed="1"/>
+    <w:lsdException w:name="footnote reference" w:semiHidden="1" w:unhideWhenUsed="1"/>
+    <w:lsdException w:name="annotation reference" w:semiHidden="1" w:unhideWhenUsed="1"/>
+    <w:lsdException w:name="line number" w:semiHidden="1" w:unhideWhenUsed="1"/>
+    <w:lsdException w:name="page number" w:semiHidden="1" w:unhideWhenUsed="1"/>
+    <w:lsdException w:name="endnote reference" w:semiHidden="1" w:unhideWhenUsed="1"/>
+    <w:lsdException w:name="endnote text" w:semiHidden="1" w:unhideWhenUsed="1"/>
+    <w:lsdException w:name="table of authorities" w:semiHidden="1" w:unhideWhenUsed="1"/>
+    <w:lsdException w:name="macro" w:semiHidden="1" w:unhideWhenUsed="1"/>
+    <w:lsdException w:name="toa heading" w:semiHidden="1" w:unhideWhenUsed="1"/>
+    <w:lsdException w:name="List" w:semiHidden="1" w:unhideWhenUsed="1"/>
+    <w:lsdException w:name="List Bullet" w:semiHidden="1" w:unhideWhenUsed="1"/>
+    <w:lsdException w:name="List Number" w:semiHidden="1" w:unhideWhenUsed="1"/>
+    <w:lsdException w:name="List 2" w:semiHidden="1" w:unhideWhenUsed="1"/>
+    <w:lsdException w:name="List 3" w:semiHidden="1" w:unhideWhenUsed="1"/>
+    <w:lsdException w:name="List 4" w:semiHidden="1" w:unhideWhenUsed="1"/>
+    <w:lsdException w:name="List 5" w:semiHidden="1" w:unhideWhenUsed="1"/>
+    <w:lsdException w:name="List Bullet 2" w:semiHidden="1" w:unhideWhenUsed="1"/>
+    <w:lsdException w:name="List Bullet 3" w:semiHidden="1" w:unhideWhenUsed="1"/>
+    <w:lsdException w:name="List Bullet 4" w:semiHidden="1" w:unhideWhenUsed="1"/>
+    <w:lsdException w:name="List Bullet 5" w:semiHidden="1" w:unhideWhenUsed="1"/>
+    <w:lsdException w:name="List Number 2" w:semiHidden="1" w:unhideWhenUsed="1"/>
+    <w:lsdException w:name="List Number 3" w:semiHidden="1" w:unhideWhenUsed="1"/>
+    <w:lsdException w:name="List Number 4" w:semiHidden="1" w:unhideWhenUsed="1"/>
+    <w:lsdException w:name="List Number 5" w:semiHidden="1" w:unhideWhenUsed="1"/>
+    <w:lsdException w:name="Title" w:uiPriority="10" w:qFormat="1"/>
+    <w:lsdException w:name="Closing" w:semiHidden="1" w:unhideWhenUsed="1"/>
+    <w:lsdException w:name="Signature" w:semiHidden="1" w:unhideWhenUsed="1"/>
+    <w:lsdException w:name="Default Paragraph Font" w:semiHidden="1" w:uiPriority="1" w:unhideWhenUsed="1"/>
+    <w:lsdException w:name="Body Text" w:semiHidden="1" w:unhideWhenUsed="1"/>
+    <w:lsdException w:name="Body Text Indent" w:semiHidden="1" w:unhideWhenUsed="1"/>
+    <w:lsdException w:name="List Continue" w:semiHidden="1" w:unhideWhenUsed="1"/>
+    <w:lsdException w:name="List Continue 2" w:semiHidden="1" w:unhideWhenUsed="1"/>
+    <w:lsdException w:name="List Continue 3" w:semiHidden="1" w:unhideWhenUsed="1"/>
+    <w:lsdException w:name="List Continue 4" w:semiHidden="1" w:unhideWhenUsed="1"/>
+    <w:lsdException w:name="List Continue 5" w:semiHidden="1" w:unhideWhenUsed="1"/>
+    <w:lsdException w:name="Message Header" w:semiHidden="1" w:unhideWhenUsed="1"/>
+    <w:lsdException w:name="Subtitle" w:uiPriority="11" w:qFormat="1"/>
+    <w:lsdException w:name="Salutation" w:semiHidden="1" w:unhideWhenUsed="1"/>
+    <w:lsdException w:name="Date" w:semiHidden="1" w:unhideWhenUsed="1"/>
+    <w:lsdException w:name="Body Text First Indent" w:semiHidden="1" w:unhideWhenUsed="1"/>
+    <w:lsdException w:name="Body Text First Indent 2" w:semiHidden="1" w:unhideWhenUsed="1"/>
+    <w:lsdException w:name="Note Heading" w:semiHidden="1" w:unhideWhenUsed="1"/>
+    <w:lsdException w:name="Body Text 2" w:semiHidden="1" w:unhideWhenUsed="1"/>
+    <w:lsdException w:name="Body Text 3" w:semiHidden="1" w:unhideWhenUsed="1"/>
+    <w:lsdException w:name="Body Text Indent 2" w:semiHidden="1" w:unhideWhenUsed="1"/>
+    <w:lsdException w:name="Body Text Indent 3" w:semiHidden="1" w:unhideWhenUsed="1"/>
+    <w:lsdException w:name="Block Text" w:semiHidden="1" w:unhideWhenUsed="1"/>
+    <w:lsdException w:name="Hyperlink" w:semiHidden="1" w:unhideWhenUsed="1"/>
+    <w:lsdException w:name="FollowedHyperlink" w:semiHidden="1" w:unhideWhenUsed="1"/>
+    <w:lsdException w:name="Strong" w:uiPriority="22" w:qFormat="1"/>
+    <w:lsdException w:name="Emphasis" w:uiPriority="20" w:qFormat="1"/>
+    <w:lsdException w:name="Document Map" w:semiHidden="1" w:unhideWhenUsed="1"/>
+    <w:lsdException w:name="Plain Text" w:semiHidden="1" w:unhideWhenUsed="1"/>
+    <w:lsdException w:name="E-mail Signature" w:semiHidden="1" w:unhideWhenUsed="1"/>
+    <w:lsdException w:name="HTML Top of Form" w:semiHidden="1" w:unhideWhenUsed="1"/>
+    <w:lsdException w:name="HTML Bottom of Form" w:semiHidden="1" w:unhideWhenUsed="1"/>
+    <w:lsdException w:name="Normal (Web)" w:semiHidden="1" w:unhideWhenUsed="1"/>
+    <w:lsdException w:name="HTML Acronym" w:semiHidden="1" w:unhideWhenUsed="1"/>
+    <w:lsdException w:name="HTML Address" w:semiHidden="1" w:unhideWhenUsed="1"/>
+    <w:lsdException w:name="HTML Cite" w:semiHidden="1" w:unhideWhenUsed="1"/>
+    <w:lsdException w:name="HTML Code" w:semiHidden="1" w:unhideWhenUsed="1"/>
+    <w:lsdException w:name="HTML Definition" w:semiHidden="1" w:unhideWhenUsed="1"/>
+    <w:lsdException w:name="HTML Keyboard" w:semiHidden="1" w:unhideWhenUsed="1"/>
+    <w:lsdException w:name="HTML Preformatted" w:semiHidden="1" w:unhideWhenUsed="1"/>
+    <w:lsdException w:name="HTML Sample" w:semiHidden="1" w:unhideWhenUsed="1"/>
+    <w:lsdException w:name="HTML Typewriter" w:semiHidden="1" w:unhideWhenUsed="1"/>
+    <w:lsdException w:name="HTML Variable" w:semiHidden="1" w:unhideWhenUsed="1"/>
+    <w:lsdException w:name="Normal Table" w:semiHidden="1" w:unhideWhenUsed="1"/>
+    <w:lsdException w:name="annotation subject" w:semiHidden="1" w:unhideWhenUsed="1"/>
+    <w:lsdException w:name="No List" w:semiHidden="1" w:unhideWhenUsed="1"/>
+    <w:lsdException w:name="Outline List 1" w:semiHidden="1" w:unhideWhenUsed="1"/>
+    <w:lsdException w:name="Outline List 2" w:semiHidden="1" w:unhideWhenUsed="1"/>
+    <w:lsdException w:name="Outline List 3" w:semiHidden="1" w:unhideWhenUsed="1"/>
+    <w:lsdException w:name="Table Simple 1" w:semiHidden="1" w:unhideWhenUsed="1"/>
+    <w:lsdException w:name="Table Simple 2" w:semiHidden="1" w:unhideWhenUsed="1"/>
+    <w:lsdException w:name="Table Simple 3" w:semiHidden="1" w:unhideWhenUsed="1"/>
+    <w:lsdException w:name="Table Classic 1" w:semiHidden="1" w:unhideWhenUsed="1"/>
+    <w:lsdException w:name="Table Classic 2" w:semiHidden="1" w:unhideWhenUsed="1"/>
+    <w:lsdException w:name="Table Classic 3" w:semiHidden="1" w:unhideWhenUsed="1"/>
+    <w:lsdException w:name="Table Classic 4" w:semiHidden="1" w:unhideWhenUsed="1"/>
+    <w:lsdException w:name="Table Colorful 1" w:semiHidden="1" w:unhideWhenUsed="1"/>
+    <w:lsdException w:name="Table Colorful 2" w:semiHidden="1" w:unhideWhenUsed="1"/>
+    <w:lsdException w:name="Table Colorful 3" w:semiHidden="1" w:unhideWhenUsed="1"/>
+    <w:lsdException w:name="Table Columns 1" w:semiHidden="1" w:unhideWhenUsed="1"/>
+    <w:lsdException w:name="Table Columns 2" w:semiHidden="1" w:unhideWhenUsed="1"/>
+    <w:lsdException w:name="Table Columns 3" w:semiHidden="1" w:unhideWhenUsed="1"/>
+    <w:lsdException w:name="Table Columns 4" w:semiHidden="1" w:unhideWhenUsed="1"/>
+    <w:lsdException w:name="Table Columns 5" w:semiHidden="1" w:unhideWhenUsed="1"/>
+    <w:lsdException w:name="Table Grid 1" w:semiHidden="1" w:unhideWhenUsed="1"/>
+    <w:lsdException w:name="Table Grid 2" w:semiHidden="1" w:unhideWhenUsed="1"/>
+    <w:lsdException w:name="Table Grid 3" w:semiHidden="1" w:unhideWhenUsed="1"/>
+    <w:lsdException w:name="Table Grid 4" w:semiHidden="1" w:unhideWhenUsed="1"/>
+    <w:lsdException w:name="Table Grid 5" w:semiHidden="1" w:unhideWhenUsed="1"/>
+    <w:lsdException w:name="Table Grid 6" w:semiHidden="1" w:unhideWhenUsed="1"/>
+    <w:lsdException w:name="Table Grid 7" w:semiHidden="1" w:unhideWhenUsed="1"/>
+    <w:lsdException w:name="Table Grid 8" w:semiHidden="1" w:unhideWhenUsed="1"/>
+    <w:lsdException w:name="Table List 1" w:semiHidden="1" w:unhideWhenUsed="1"/>
+    <w:lsdException w:name="Table List 2" w:semiHidden="1" w:unhideWhenUsed="1"/>
+    <w:lsdException w:name="Table List 3" w:semiHidden="1" w:unhideWhenUsed="1"/>
+    <w:lsdException w:name="Table List 4" w:semiHidden="1" w:unhideWhenUsed="1"/>
+    <w:lsdException w:name="Table List 5" w:semiHidden="1" w:unhideWhenUsed="1"/>
+    <w:lsdException w:name="Table List 6" w:semiHidden="1" w:unhideWhenUsed="1"/>
+    <w:lsdException w:name="Table List 7" w:semiHidden="1" w:unhideWhenUsed="1"/>
+    <w:lsdException w:name="Table List 8" w:semiHidden="1" w:unhideWhenUsed="1"/>
+    <w:lsdException w:name="Table 3D effects 1" w:semiHidden="1" w:unhideWhenUsed="1"/>
+    <w:lsdException w:name="Table 3D effects 2" w:semiHidden="1" w:unhideWhenUsed="1"/>
+    <w:lsdException w:name="Table 3D effects 3" w:semiHidden="1" w:unhideWhenUsed="1"/>
+    <w:lsdException w:name="Table Contemporary" w:semiHidden="1" w:unhideWhenUsed="1"/>
+    <w:lsdException w:name="Table Elegant" w:semiHidden="1" w:unhideWhenUsed="1"/>
+    <w:lsdException w:name="Table Professional" w:semiHidden="1" w:unhideWhenUsed="1"/>
+    <w:lsdException w:name="Table Subtle 1" w:semiHidden="1" w:unhideWhenUsed="1"/>
+    <w:lsdException w:name="Table Subtle 2" w:semiHidden="1" w:unhideWhenUsed="1"/>
+    <w:lsdException w:name="Table Web 1" w:semiHidden="1" w:unhideWhenUsed="1"/>
+    <w:lsdException w:name="Table Web 2" w:semiHidden="1" w:unhideWhenUsed="1"/>
+    <w:lsdException w:name="Table Web 3" w:semiHidden="1" w:unhideWhenUsed="1"/>
+    <w:lsdException w:name="Balloon Text" w:semiHidden="1" w:unhideWhenUsed="1"/>
+    <w:lsdException w:name="Table Grid" w:uiPriority="39"/>
+    <w:lsdException w:name="Table Theme" w:semiHidden="1" w:unhideWhenUsed="1"/>
+    <w:lsdException w:name="Placeholder Text" w:semiHidden="1"/>
+    <w:lsdException w:name="No Spacing" w:uiPriority="1" w:qFormat="1"/>
+    <w:lsdException w:name="Light Shading" w:uiPriority="60"/>
+    <w:lsdException w:name="Light List" w:uiPriority="61"/>
+    <w:lsdException w:name="Light Grid" w:uiPriority="62"/>
+    <w:lsdException w:name="Medium Shading 1" w:uiPriority="63"/>
+    <w:lsdException w:name="Medium Shading 2" w:uiPriority="64"/>
+    <w:lsdException w:name="Medium List 1" w:uiPriority="65"/>
+    <w:lsdException w:name="Medium List 2" w:uiPriority="66"/>
+    <w:lsdException w:name="Medium Grid 1" w:uiPriority="67"/>
+    <w:lsdException w:name="Medium Grid 2" w:uiPriority="68"/>
+    <w:lsdException w:name="Medium Grid 3" w:uiPriority="69"/>
+    <w:lsdException w:name="Dark List" w:uiPriority="70"/>
+    <w:lsdException w:name="Colorful Shading" w:uiPriority="71"/>
+    <w:lsdException w:name="Colorful List" w:uiPriority="72"/>
+    <w:lsdException w:name="Colorful Grid" w:uiPriority="73"/>
+    <w:lsdException w:name="Light Shading Accent 1" w:uiPriority="60"/>
+    <w:lsdException w:name="Light List Accent 1" w:uiPriority="61"/>
+    <w:lsdException w:name="Light Grid Accent 1" w:uiPriority="62"/>
+    <w:lsdException w:name="Medium Shading 1 Accent 1" w:uiPriority="63"/>
+    <w:lsdException w:name="Medium Shading 2 Accent 1" w:uiPriority="64"/>
+    <w:lsdException w:name="Medium List 1 Accent 1" w:uiPriority="65"/>
+    <w:lsdException w:name="Revision" w:semiHidden="1"/>
+    <w:lsdException w:name="List Paragraph" w:uiPriority="34" w:qFormat="1"/>
+    <w:lsdException w:name="Quote" w:uiPriority="29" w:qFormat="1"/>
+    <w:lsdException w:name="Intense Quote" w:uiPriority="30" w:qFormat="1"/>
+    <w:lsdException w:name="Medium List 2 Accent 1" w:uiPriority="66"/>
+    <w:lsdException w:name="Medium Grid 1 Accent 1" w:uiPriority="67"/>
+    <w:lsdException w:name="Medium Grid 2 Accent 1" w:uiPriority="68"/>
+    <w:lsdException w:name="Medium Grid 3 Accent 1" w:uiPriority="69"/>
+    <w:lsdException w:name="Dark List Accent 1" w:uiPriority="70"/>
+    <w:lsdException w:name="Colorful Shading Accent 1" w:uiPriority="71"/>
+    <w:lsdException w:name="Colorful List Accent 1" w:uiPriority="72"/>
+    <w:lsdException w:name="Colorful Grid Accent 1" w:uiPriority="73"/>
+    <w:lsdException w:name="Light Shading Accent 2" w:uiPriority="60"/>
+    <w:lsdException w:name="Light List Accent 2" w:uiPriority="61"/>
+    <w:lsdException w:name="Light Grid Accent 2" w:uiPriority="62"/>
+    <w:lsdException w:name="Medium Shading 1 Accent 2" w:uiPriority="63"/>
+    <w:lsdException w:name="Medium Shading 2 Accent 2" w:uiPriority="64"/>
+    <w:lsdException w:name="Medium List 1 Accent 2" w:uiPriority="65"/>
+    <w:lsdException w:name="Medium List 2 Accent 2" w:uiPriority="66"/>
+    <w:lsdException w:name="Medium Grid 1 Accent 2" w:uiPriority="67"/>
+    <w:lsdException w:name="Medium Grid 2 Accent 2" w:uiPriority="68"/>
+    <w:lsdException w:name="Medium Grid 3 Accent 2" w:uiPriority="69"/>
+    <w:lsdException w:name="Dark List Accent 2" w:uiPriority="70"/>
+    <w:lsdException w:name="Colorful Shading Accent 2" w:uiPriority="71"/>
+    <w:lsdException w:name="Colorful List Accent 2" w:uiPriority="72"/>
+    <w:lsdException w:name="Colorful Grid Accent 2" w:uiPriority="73"/>
+    <w:lsdException w:name="Light Shading Accent 3" w:uiPriority="60"/>
+    <w:lsdException w:name="Light List Accent 3" w:uiPriority="61"/>
+    <w:lsdException w:name="Light Grid Accent 3" w:uiPriority="62"/>
+    <w:lsdException w:name="Medium Shading 1 Accent 3" w:uiPriority="63"/>
+    <w:lsdException w:name="Medium Shading 2 Accent 3" w:uiPriority="64"/>
+    <w:lsdException w:name="Medium List 1 Accent 3" w:uiPriority="65"/>
+    <w:lsdException w:name="Medium List 2 Accent 3" w:uiPriority="66"/>
+    <w:lsdException w:name="Medium Grid 1 Accent 3" w:uiPriority="67"/>
+    <w:lsdException w:name="Medium Grid 2 Accent 3" w:uiPriority="68"/>
+    <w:lsdException w:name="Medium Grid 3 Accent 3" w:uiPriority="69"/>
+    <w:lsdException w:name="Dark List Accent 3" w:uiPriority="70"/>
+    <w:lsdException w:name="Colorful Shading Accent 3" w:uiPriority="71"/>
+    <w:lsdException w:name="Colorful List Accent 3" w:uiPriority="72"/>
+    <w:lsdException w:name="Colorful Grid Accent 3" w:uiPriority="73"/>
+    <w:lsdException w:name="Light Shading Accent 4" w:uiPriority="60"/>
+    <w:lsdException w:name="Light List Accent 4" w:uiPriority="61"/>
+    <w:lsdException w:name="Light Grid Accent 4" w:uiPriority="62"/>
+    <w:lsdException w:name="Medium Shading 1 Accent 4" w:uiPriority="63"/>
+    <w:lsdException w:name="Medium Shading 2 Accent 4" w:uiPriority="64"/>
+    <w:lsdException w:name="Medium List 1 Accent 4" w:uiPriority="65"/>
+    <w:lsdException w:name="Medium List 2 Accent 4" w:uiPriority="66"/>
+    <w:lsdException w:name="Medium Grid 1 Accent 4" w:uiPriority="67"/>
+    <w:lsdException w:name="Medium Grid 2 Accent 4" w:uiPriority="68"/>
+    <w:lsdException w:name="Medium Grid 3 Accent 4" w:uiPriority="69"/>
+    <w:lsdException w:name="Dark List Accent 4" w:uiPriority="70"/>
+    <w:lsdException w:name="Colorful Shading Accent 4" w:uiPriority="71"/>
+    <w:lsdException w:name="Colorful List Accent 4" w:uiPriority="72"/>
+    <w:lsdException w:name="Colorful Grid Accent 4" w:uiPriority="73"/>
+    <w:lsdException w:name="Light Shading Accent 5" w:uiPriority="60"/>
+    <w:lsdException w:name="Light List Accent 5" w:uiPriority="61"/>
+    <w:lsdException w:name="Light Grid Accent 5" w:uiPriority="62"/>
+    <w:lsdException w:name="Medium Shading 1 Accent 5" w:uiPriority="63"/>
+    <w:lsdException w:name="Medium Shading 2 Accent 5" w:uiPriority="64"/>
+    <w:lsdException w:name="Medium List 1 Accent 5" w:uiPriority="65"/>
+    <w:lsdException w:name="Medium List 2 Accent 5" w:uiPriority="66"/>
+    <w:lsdException w:name="Medium Grid 1 Accent 5" w:uiPriority="67"/>
+    <w:lsdException w:name="Medium Grid 2 Accent 5" w:uiPriority="68"/>
+    <w:lsdException w:name="Medium Grid 3 Accent 5" w:uiPriority="69"/>
+    <w:lsdException w:name="Dark List Accent 5" w:uiPriority="70"/>
+    <w:lsdException w:name="Colorful Shading Accent 5" w:uiPriority="71"/>
+    <w:lsdException w:name="Colorful List Accent 5" w:uiPriority="72"/>
+    <w:lsdException w:name="Colorful Grid Accent 5" w:uiPriority="73"/>
+    <w:lsdException w:name="Light Shading Accent 6" w:uiPriority="60"/>
+    <w:lsdException w:name="Light List Accent 6" w:uiPriority="61"/>
+    <w:lsdException w:name="Light Grid Accent 6" w:uiPriority="62"/>
+    <w:lsdException w:name="Medium Shading 1 Accent 6" w:uiPriority="63"/>
+    <w:lsdException w:name="Medium Shading 2 Accent 6" w:uiPriority="64"/>
+    <w:lsdException w:name="Medium List 1 Accent 6" w:uiPriority="65"/>
+    <w:lsdException w:name="Medium List 2 Accent 6" w:uiPriority="66"/>
+    <w:lsdException w:name="Medium Grid 1 Accent 6" w:uiPriority="67"/>
+    <w:lsdException w:name="Medium Grid 2 Accent 6" w:uiPriority="68"/>
+    <w:lsdException w:name="Medium Grid 3 Accent 6" w:uiPriority="69"/>
+    <w:lsdException w:name="Dark List Accent 6" w:uiPriority="70"/>
+    <w:lsdException w:name="Colorful Shading Accent 6" w:uiPriority="71"/>
+    <w:lsdException w:name="Colorful List Accent 6" w:uiPriority="72"/>
+    <w:lsdException w:name="Colorful Grid Accent 6" w:uiPriority="73"/>
+    <w:lsdException w:name="Subtle Emphasis" w:uiPriority="19" w:qFormat="1"/>
+    <w:lsdException w:name="Intense Emphasis" w:uiPriority="21" w:qFormat="1"/>
+    <w:lsdException w:name="Subtle Reference" w:uiPriority="31" w:qFormat="1"/>
+    <w:lsdException w:name="Intense Reference" w:uiPriority="32" w:qFormat="1"/>
+    <w:lsdException w:name="Book Title" w:uiPriority="33" w:qFormat="1"/>
+    <w:lsdException w:name="Bibliography" w:semiHidden="1" w:uiPriority="37" w:unhideWhenUsed="1"/>
+    <w:lsdException w:name="TOC Heading" w:semiHidden="1" w:uiPriority="39" w:unhideWhenUsed="1" w:qFormat="1"/>
+    <w:lsdException w:name="Plain Table 1" w:uiPriority="41"/>
+    <w:lsdException w:name="Plain Table 2" w:uiPriority="42"/>
+    <w:lsdException w:name="Plain Table 3" w:uiPriority="43"/>
+    <w:lsdException w:name="Plain Table 4" w:uiPriority="44"/>
+    <w:lsdException w:name="Plain Table 5" w:uiPriority="45"/>
+    <w:lsdException w:name="Grid Table Light" w:uiPriority="40"/>
+    <w:lsdException w:name="Grid Table 1 Light" w:uiPriority="46"/>
+    <w:lsdException w:name="Grid Table 2" w:uiPriority="47"/>
+    <w:lsdException w:name="Grid Table 3" w:uiPriority="48"/>
+    <w:lsdException w:name="Grid Table 4" w:uiPriority="49"/>
+    <w:lsdException w:name="Grid Table 5 Dark" w:uiPriority="50"/>
+    <w:lsdException w:name="Grid Table 6 Colorful" w:uiPriority="51"/>
+    <w:lsdException w:name="Grid Table 7 Colorful" w:uiPriority="52"/>
+    <w:lsdException w:name="Grid Table 1 Light Accent 1" w:uiPriority="46"/>
+    <w:lsdException w:name="Grid Table 2 Accent 1" w:uiPriority="47"/>
+    <w:lsdException w:name="Grid Table 3 Accent 1" w:uiPriority="48"/>
+    <w:lsdException w:name="Grid Table 4 Accent 1" w:uiPriority="49"/>
+    <w:lsdException w:name="Grid Table 5 Dark Accent 1" w:uiPriority="50"/>
+    <w:lsdException w:name="Grid Table 6 Colorful Accent 1" w:uiPriority="51"/>
+    <w:lsdException w:name="Grid Table 7 Colorful Accent 1" w:uiPriority="52"/>
+    <w:lsdException w:name="Grid Table 1 Light Accent 2" w:uiPriority="46"/>
+    <w:lsdException w:name="Grid Table 2 Accent 2" w:uiPriority="47"/>
+    <w:lsdException w:name="Grid Table 3 Accent 2" w:uiPriority="48"/>
+    <w:lsdException w:name="Grid Table 4 Accent 2" w:uiPriority="49"/>
+    <w:lsdException w:name="Grid Table 5 Dark Accent 2" w:uiPriority="50"/>
+    <w:lsdException w:name="Grid Table 6 Colorful Accent 2" w:uiPriority="51"/>
+    <w:lsdException w:name="Grid Table 7 Colorful Accent 2" w:uiPriority="52"/>
+    <w:lsdException w:name="Grid Table 1 Light Accent 3" w:uiPriority="46"/>
+    <w:lsdException w:name="Grid Table 2 Accent 3" w:uiPriority="47"/>
+    <w:lsdException w:name="Grid Table 3 Accent 3" w:uiPriority="48"/>
+    <w:lsdException w:name="Grid Table 4 Accent 3" w:uiPriority="49"/>
+    <w:lsdException w:name="Grid Table 5 Dark Accent 3" w:uiPriority="50"/>
+    <w:lsdException w:name="Grid Table 6 Colorful Accent 3" w:uiPriority="51"/>
+    <w:lsdException w:name="Grid Table 7 Colorful Accent 3" w:uiPriority="52"/>
+    <w:lsdException w:name="Grid Table 1 Light Accent 4" w:uiPriority="46"/>
+    <w:lsdException w:name="Grid Table 2 Accent 4" w:uiPriority="47"/>
+    <w:lsdException w:name="Grid Table 3 Accent 4" w:uiPriority="48"/>
+    <w:lsdException w:name="Grid Table 4 Accent 4" w:uiPriority="49"/>
+    <w:lsdException w:name="Grid Table 5 Dark Accent 4" w:uiPriority="50"/>
+    <w:lsdException w:name="Grid Table 6 Colorful Accent 4" w:uiPriority="51"/>
+    <w:lsdException w:name="Grid Table 7 Colorful Accent 4" w:uiPriority="52"/>
+    <w:lsdException w:name="Grid Table 1 Light Accent 5" w:uiPriority="46"/>
+    <w:lsdException w:name="Grid Table 2 Accent 5" w:uiPriority="47"/>
+    <w:lsdException w:name="Grid Table 3 Accent 5" w:uiPriority="48"/>
+    <w:lsdException w:name="Grid Table 4 Accent 5" w:uiPriority="49"/>
+    <w:lsdException w:name="Grid Table 5 Dark Accent 5" w:uiPriority="50"/>
+    <w:lsdException w:name="Grid Table 6 Colorful Accent 5" w:uiPriority="51"/>
+    <w:lsdException w:name="Grid Table 7 Colorful Accent 5" w:uiPriority="52"/>
+    <w:lsdException w:name="Grid Table 1 Light Accent 6" w:uiPriority="46"/>
+    <w:lsdException w:name="Grid Table 2 Accent 6" w:uiPriority="47"/>
+    <w:lsdException w:name="Grid Table 3 Accent 6" w:uiPriority="48"/>
+    <w:lsdException w:name="Grid Table 4 Accent 6" w:uiPriority="49"/>
+    <w:lsdException w:name="Grid Table 5 Dark Accent 6" w:uiPriority="50"/>
+    <w:lsdException w:name="Grid Table 6 Colorful Accent 6" w:uiPriority="51"/>
+    <w:lsdException w:name="Grid Table 7 Colorful Accent 6" w:uiPriority="52"/>
+    <w:lsdException w:name="List Table 1 Light" w:uiPriority="46"/>
+    <w:lsdException w:name="List Table 2" w:uiPriority="47"/>
+    <w:lsdException w:name="List Table 3" w:uiPriority="48"/>
+    <w:lsdException w:name="List Table 4" w:uiPriority="49"/>
+    <w:lsdException w:name="List Table 5 Dark" w:uiPriority="50"/>
+    <w:lsdException w:name="List Table 6 Colorful" w:uiPriority="51"/>
+    <w:lsdException w:name="List Table 7 Colorful" w:uiPriority="52"/>
+    <w:lsdException w:name="List Table 1 Light Accent 1" w:uiPriority="46"/>
+    <w:lsdException w:name="List Table 2 Accent 1" w:uiPriority="47"/>
+    <w:lsdException w:name="List Table 3 Accent 1" w:uiPriority="48"/>
+    <w:lsdException w:name="List Table 4 Accent 1" w:uiPriority="49"/>
+    <w:lsdException w:name="List Table 5 Dark Accent 1" w:uiPriority="50"/>
+    <w:lsdException w:name="List Table 6 Colorful Accent 1" w:uiPriority="51"/>
+    <w:lsdException w:name="List Table 7 Colorful Accent 1" w:uiPriority="52"/>
+    <w:lsdException w:name="List Table 1 Light Accent 2" w:uiPriority="46"/>
+    <w:lsdException w:name="List Table 2 Accent 2" w:uiPriority="47"/>
+    <w:lsdException w:name="List Table 3 Accent 2" w:uiPriority="48"/>
+    <w:lsdException w:name="List Table 4 Accent 2" w:uiPriority="49"/>
+    <w:lsdException w:name="List Table 5 Dark Accent 2" w:uiPriority="50"/>
+    <w:lsdException w:name="List Table 6 Colorful Accent 2" w:uiPriority="51"/>
+    <w:lsdException w:name="List Table 7 Colorful Accent 2" w:uiPriority="52"/>
+    <w:lsdException w:name="List Table 1 Light Accent 3" w:uiPriority="46"/>
+    <w:lsdException w:name="List Table 2 Accent 3" w:uiPriority="47"/>
+    <w:lsdException w:name="List Table 3 Accent 3" w:uiPriority="48"/>
+    <w:lsdException w:name="List Table 4 Accent 3" w:uiPriority="49"/>
+    <w:lsdException w:name="List Table 5 Dark Accent 3" w:uiPriority="50"/>
+    <w:lsdException w:name="List Table 6 Colorful Accent 3" w:uiPriority="51"/>
+    <w:lsdException w:name="List Table 7 Colorful Accent 3" w:uiPriority="52"/>
+    <w:lsdException w:name="List Table 1 Light Accent 4" w:uiPriority="46"/>
+    <w:lsdException w:name="List Table 2 Accent 4" w:uiPriority="47"/>
+    <w:lsdException w:name="List Table 3 Accent 4" w:uiPriority="48"/>
+    <w:lsdException w:name="List Table 4 Accent 4" w:uiPriority="49"/>
+    <w:lsdException w:name="List Table 5 Dark Accent 4" w:uiPriority="50"/>
+    <w:lsdException w:name="List Table 6 Colorful Accent 4" w:uiPriority="51"/>
+    <w:lsdException w:name="List Table 7 Colorful Accent 4" w:uiPriority="52"/>
+    <w:lsdException w:name="List Table 1 Light Accent 5" w:uiPriority="46"/>
+    <w:lsdException w:name="List Table 2 Accent 5" w:uiPriority="47"/>
+    <w:lsdException w:name="List Table 3 Accent 5" w:uiPriority="48"/>
+    <w:lsdException w:name="List Table 4 Accent 5" w:uiPriority="49"/>
+    <w:lsdException w:name="List Table 5 Dark Accent 5" w:uiPriority="50"/>
+    <w:lsdException w:name="List Table 6 Colorful Accent 5" w:uiPriority="51"/>
+    <w:lsdException w:name="List Table 7 Colorful Accent 5" w:uiPriority="52"/>
+    <w:lsdException w:name="List Table 1 Light Accent 6" w:uiPriority="46"/>
+    <w:lsdException w:name="List Table 2 Accent 6" w:uiPriority="47"/>
+    <w:lsdException w:name="List Table 3 Accent 6" w:uiPriority="48"/>
+    <w:lsdException w:name="List Table 4 Accent 6" w:uiPriority="49"/>
+    <w:lsdException w:name="List Table 5 Dark Accent 6" w:uiPriority="50"/>
+    <w:lsdException w:name="List Table 6 Colorful Accent 6" w:uiPriority="51"/>
+    <w:lsdException w:name="List Table 7 Colorful Accent 6" w:uiPriority="52"/>
+  </w:latentStyles>
+  <w:style w:type="paragraph" w:default="1" w:styleId="Normal">
+    <w:name w:val="Normal"/>
+    <w:qFormat/>
+  </w:style>
+  <w:style w:type="character" w:default="1" w:styleId="DefaultParagraphFont">
+    <w:name w:val="Default Paragraph Font"/>
+    <w:uiPriority w:val="1"/>
+    <w:semiHidden/>
+    <w:unhideWhenUsed/>
+  </w:style>
+  <w:style w:type="table" w:default="1" w:styleId="TableNormal">
+    <w:name w:val="Normal Table"/>
+    <w:uiPriority w:val="99"/>
+    <w:semiHidden/>
+    <w:unhideWhenUsed/>
+    <w:tblPr>
+      <w:tblInd w:w="0" w:type="dxa"/>
+      <w:tblCellMar>
+        <w:top w:w="0" w:type="dxa"/>
+        <w:left w:w="108" w:type="dxa"/>
+        <w:bottom w:w="0" w:type="dxa"/>
+        <w:right w:w="108" w:type="dxa"/>
+      </w:tblCellMar>
+    </w:tblPr>
+  </w:style>
+  <w:style w:type="numbering" w:default="1" w:styleId="NoList">
+    <w:name w:val="No List"/>
+    <w:uiPriority w:val="99"/>
+    <w:semiHidden/>
+    <w:unhideWhenUsed/>
+  </w:style>
+  <w:style w:type="character" w:styleId="PlaceholderText">
+    <w:name w:val="Placeholder Text"/>
+    <w:basedOn w:val="DefaultParagraphFont"/>
+    <w:uiPriority w:val="99"/>
+    <w:semiHidden/>
+    <w:rsid w:val="00AD3D03"/>
+    <w:rPr>
+      <w:color w:val="808080"/>
+    </w:rPr>
+  </w:style>
+</w:styles>
+</file>
+
+<file path=word/glossary/webSettings.xml><?xml version="1.0" encoding="utf-8"?>
+<w:webSettings xmlns:mc="http://schemas.openxmlformats.org/markup-compatibility/2006" xmlns:r="http://schemas.openxmlformats.org/officeDocument/2006/relationships" xmlns:w="http://schemas.openxmlformats.org/wordprocessingml/2006/main" xmlns:w14="http://schemas.microsoft.com/office/word/2010/wordml" xmlns:w15="http://schemas.microsoft.com/office/word/2012/wordml" xmlns:w16se="http://schemas.microsoft.com/office/word/2015/wordml/symex" mc:Ignorable="w14 w15 w16se">
+  <w:optimizeForBrowser/>
+  <w:allowPNG/>
+</w:webSettings>
+</file>
+
 <file path=word/theme/theme1.xml><?xml version="1.0" encoding="utf-8"?>
 <a:theme xmlns:a="http://schemas.openxmlformats.org/drawingml/2006/main" name="Office Theme">
   <a:themeElements>
@@ -15914,7 +18361,7 @@
 </file>
 
 <file path=customXml/itemProps1.xml><?xml version="1.0" encoding="utf-8"?>
-<ds:datastoreItem xmlns:ds="http://schemas.openxmlformats.org/officeDocument/2006/customXml" ds:itemID="{AA21BFC5-8DD7-48A0-8B5E-D4AF629BCFA0}">
+<ds:datastoreItem xmlns:ds="http://schemas.openxmlformats.org/officeDocument/2006/customXml" ds:itemID="{9D6C7422-991C-4C77-9A66-6F98F51ECF50}">
   <ds:schemaRefs>
     <ds:schemaRef ds:uri="http://schemas.openxmlformats.org/officeDocument/2006/bibliography"/>
   </ds:schemaRefs>

</xml_diff>

<commit_message>
Napravljen uvod u aktivacijske funkcije i dodana slika aktivacijskih funkcija i njihove derivacije, ostalo jos samo opisati par aktivacijskih funkcija
</commit_message>
<xml_diff>
--- a/Diplmoski_Marko_Rasetina.docx
+++ b/Diplmoski_Marko_Rasetina.docx
@@ -1519,8 +1519,6 @@
         </w:rPr>
         <w:t>Marko Rašetina</w:t>
       </w:r>
-      <w:bookmarkStart w:id="0" w:name="_GoBack"/>
-      <w:bookmarkEnd w:id="0"/>
       <w:r>
         <w:br w:type="page"/>
       </w:r>
@@ -2831,7 +2829,7 @@
                 <w:noProof/>
                 <w:webHidden/>
               </w:rPr>
-              <w:t>28</w:t>
+              <w:t>31</w:t>
             </w:r>
             <w:r>
               <w:rPr>
@@ -2902,7 +2900,7 @@
                 <w:noProof/>
                 <w:webHidden/>
               </w:rPr>
-              <w:t>29</w:t>
+              <w:t>31</w:t>
             </w:r>
             <w:r>
               <w:rPr>
@@ -2973,7 +2971,7 @@
                 <w:noProof/>
                 <w:webHidden/>
               </w:rPr>
-              <w:t>29</w:t>
+              <w:t>31</w:t>
             </w:r>
             <w:r>
               <w:rPr>
@@ -3044,7 +3042,7 @@
                 <w:noProof/>
                 <w:webHidden/>
               </w:rPr>
-              <w:t>29</w:t>
+              <w:t>31</w:t>
             </w:r>
             <w:r>
               <w:rPr>
@@ -3112,7 +3110,7 @@
                 <w:noProof/>
                 <w:webHidden/>
               </w:rPr>
-              <w:t>30</w:t>
+              <w:t>32</w:t>
             </w:r>
             <w:r>
               <w:rPr>
@@ -3183,7 +3181,7 @@
                 <w:noProof/>
                 <w:webHidden/>
               </w:rPr>
-              <w:t>30</w:t>
+              <w:t>32</w:t>
             </w:r>
             <w:r>
               <w:rPr>
@@ -3251,7 +3249,7 @@
                 <w:noProof/>
                 <w:webHidden/>
               </w:rPr>
-              <w:t>31</w:t>
+              <w:t>33</w:t>
             </w:r>
             <w:r>
               <w:rPr>
@@ -3319,7 +3317,7 @@
                 <w:noProof/>
                 <w:webHidden/>
               </w:rPr>
-              <w:t>32</w:t>
+              <w:t>34</w:t>
             </w:r>
             <w:r>
               <w:rPr>
@@ -3387,7 +3385,7 @@
                 <w:noProof/>
                 <w:webHidden/>
               </w:rPr>
-              <w:t>33</w:t>
+              <w:t>35</w:t>
             </w:r>
             <w:r>
               <w:rPr>
@@ -3455,7 +3453,7 @@
                 <w:noProof/>
                 <w:webHidden/>
               </w:rPr>
-              <w:t>34</w:t>
+              <w:t>36</w:t>
             </w:r>
             <w:r>
               <w:rPr>
@@ -3523,7 +3521,7 @@
                 <w:noProof/>
                 <w:webHidden/>
               </w:rPr>
-              <w:t>34</w:t>
+              <w:t>36</w:t>
             </w:r>
             <w:r>
               <w:rPr>
@@ -3591,7 +3589,7 @@
                 <w:noProof/>
                 <w:webHidden/>
               </w:rPr>
-              <w:t>35</w:t>
+              <w:t>37</w:t>
             </w:r>
             <w:r>
               <w:rPr>
@@ -3659,7 +3657,7 @@
                 <w:noProof/>
                 <w:webHidden/>
               </w:rPr>
-              <w:t>35</w:t>
+              <w:t>37</w:t>
             </w:r>
             <w:r>
               <w:rPr>
@@ -3727,7 +3725,7 @@
                 <w:noProof/>
                 <w:webHidden/>
               </w:rPr>
-              <w:t>35</w:t>
+              <w:t>37</w:t>
             </w:r>
             <w:r>
               <w:rPr>
@@ -3779,7 +3777,7 @@
       <w:pPr>
         <w:pStyle w:val="Heading1"/>
       </w:pPr>
-      <w:bookmarkStart w:id="1" w:name="_Toc11937405"/>
+      <w:bookmarkStart w:id="0" w:name="_Toc11937405"/>
       <w:r>
         <w:lastRenderedPageBreak/>
         <w:t>U</w:t>
@@ -3787,7 +3785,7 @@
       <w:r>
         <w:t>VOD</w:t>
       </w:r>
-      <w:bookmarkEnd w:id="1"/>
+      <w:bookmarkEnd w:id="0"/>
     </w:p>
     <w:p>
       <w:pPr>
@@ -3807,11 +3805,13 @@
       <w:pPr>
         <w:pStyle w:val="Heading1"/>
       </w:pPr>
-      <w:bookmarkStart w:id="2" w:name="_Toc11937406"/>
+      <w:bookmarkStart w:id="1" w:name="_Toc11937406"/>
       <w:r>
         <w:lastRenderedPageBreak/>
         <w:t>MULTIMEDIJSKI SUSTAVI</w:t>
       </w:r>
+      <w:bookmarkStart w:id="2" w:name="_GoBack"/>
+      <w:bookmarkEnd w:id="1"/>
       <w:bookmarkEnd w:id="2"/>
     </w:p>
     <w:p>
@@ -4642,7 +4642,7 @@
           <w:sz w:val="36"/>
         </w:rPr>
       </w:pPr>
-      <w:bookmarkStart w:id="5" w:name="_Toc11937242"/>
+      <w:bookmarkStart w:id="5" w:name="_Toc12287651"/>
       <w:r>
         <w:rPr>
           <w:color w:val="auto"/>
@@ -4969,7 +4969,7 @@
         <w:pStyle w:val="Caption"/>
         <w:jc w:val="center"/>
       </w:pPr>
-      <w:bookmarkStart w:id="6" w:name="_Toc11937243"/>
+      <w:bookmarkStart w:id="6" w:name="_Toc12287652"/>
       <w:r>
         <w:rPr>
           <w:color w:val="auto"/>
@@ -7567,7 +7567,7 @@
           <w:sz w:val="24"/>
         </w:rPr>
       </w:pPr>
-      <w:bookmarkStart w:id="13" w:name="_Toc11937244"/>
+      <w:bookmarkStart w:id="13" w:name="_Toc12287653"/>
       <w:r>
         <w:rPr>
           <w:color w:val="auto"/>
@@ -8766,7 +8766,7 @@
           <w:sz w:val="24"/>
         </w:rPr>
       </w:pPr>
-      <w:bookmarkStart w:id="15" w:name="_Toc11937245"/>
+      <w:bookmarkStart w:id="15" w:name="_Toc12287654"/>
       <w:r>
         <w:rPr>
           <w:color w:val="auto"/>
@@ -9288,7 +9288,7 @@
           <w:sz w:val="24"/>
         </w:rPr>
       </w:pPr>
-      <w:bookmarkStart w:id="17" w:name="_Toc11937246"/>
+      <w:bookmarkStart w:id="17" w:name="_Toc12287655"/>
       <w:r>
         <w:rPr>
           <w:color w:val="000000" w:themeColor="text1"/>
@@ -9520,7 +9520,7 @@
           <w:sz w:val="36"/>
         </w:rPr>
       </w:pPr>
-      <w:bookmarkStart w:id="18" w:name="_Toc11937247"/>
+      <w:bookmarkStart w:id="18" w:name="_Toc12287656"/>
       <w:r>
         <w:rPr>
           <w:color w:val="000000" w:themeColor="text1"/>
@@ -9809,7 +9809,7 @@
           <w:sz w:val="24"/>
         </w:rPr>
       </w:pPr>
-      <w:bookmarkStart w:id="20" w:name="_Toc11937248"/>
+      <w:bookmarkStart w:id="20" w:name="_Toc12287657"/>
       <w:r>
         <w:rPr>
           <w:color w:val="000000" w:themeColor="text1"/>
@@ -10251,7 +10251,7 @@
           <w:sz w:val="24"/>
         </w:rPr>
       </w:pPr>
-      <w:bookmarkStart w:id="23" w:name="_Toc11937249"/>
+      <w:bookmarkStart w:id="23" w:name="_Toc12287658"/>
       <w:r>
         <w:rPr>
           <w:color w:val="auto"/>
@@ -10591,7 +10591,7 @@
           <w:lang w:val="en-US"/>
         </w:rPr>
       </w:pPr>
-      <w:bookmarkStart w:id="24" w:name="_Toc11937250"/>
+      <w:bookmarkStart w:id="24" w:name="_Toc12287659"/>
       <w:r>
         <w:rPr>
           <w:color w:val="000000" w:themeColor="text1"/>
@@ -10857,7 +10857,7 @@
           <w:sz w:val="24"/>
         </w:rPr>
       </w:pPr>
-      <w:bookmarkStart w:id="26" w:name="_Toc11937251"/>
+      <w:bookmarkStart w:id="26" w:name="_Toc12287660"/>
       <w:r>
         <w:rPr>
           <w:color w:val="auto"/>
@@ -11309,7 +11309,21 @@
         <w:rPr>
           <w:rFonts w:eastAsiaTheme="minorEastAsia"/>
         </w:rPr>
-        <w:t>. Perceptron sumira umnožak j-tog ulaza s j</w:t>
+        <w:t>. Perceptron sumira umno</w:t>
+      </w:r>
+      <w:proofErr w:type="spellStart"/>
+      <w:r>
+        <w:rPr>
+          <w:rFonts w:eastAsiaTheme="minorEastAsia"/>
+        </w:rPr>
+        <w:t>žak</w:t>
+      </w:r>
+      <w:proofErr w:type="spellEnd"/>
+      <w:r>
+        <w:rPr>
+          <w:rFonts w:eastAsiaTheme="minorEastAsia"/>
+        </w:rPr>
+        <w:t xml:space="preserve"> j-tog ulaza s j</w:t>
       </w:r>
       <w:r>
         <w:rPr>
@@ -11419,11 +11433,19 @@
         </w:rPr>
         <w:t xml:space="preserve"> i predodrediti ga kao bias-ov, a drugi način je nazn</w:t>
       </w:r>
+      <w:proofErr w:type="spellStart"/>
       <w:r>
         <w:rPr>
           <w:rFonts w:eastAsiaTheme="minorEastAsia"/>
         </w:rPr>
-        <w:t>ačiti i prikazati ga kao posebni</w:t>
+        <w:t>ačiti</w:t>
+      </w:r>
+      <w:proofErr w:type="spellEnd"/>
+      <w:r>
+        <w:rPr>
+          <w:rFonts w:eastAsiaTheme="minorEastAsia"/>
+        </w:rPr>
+        <w:t xml:space="preserve"> i prikazati ga kao posebni</w:t>
       </w:r>
       <w:r>
         <w:rPr>
@@ -12309,7 +12331,7 @@
           <w:sz w:val="24"/>
         </w:rPr>
       </w:pPr>
-      <w:bookmarkStart w:id="27" w:name="_Toc11937252"/>
+      <w:bookmarkStart w:id="27" w:name="_Toc12287661"/>
       <w:r>
         <w:rPr>
           <w:color w:val="auto"/>
@@ -13845,7 +13867,7 @@
           <w:sz w:val="24"/>
         </w:rPr>
       </w:pPr>
-      <w:bookmarkStart w:id="28" w:name="_Toc11937253"/>
+      <w:bookmarkStart w:id="28" w:name="_Toc12287662"/>
       <w:r>
         <w:rPr>
           <w:color w:val="auto"/>
@@ -13984,6 +14006,474 @@
     </w:p>
     <w:p/>
     <w:p>
+      <w:pPr>
+        <w:jc w:val="both"/>
+        <w:rPr>
+          <w:rFonts w:eastAsiaTheme="minorEastAsia"/>
+        </w:rPr>
+      </w:pPr>
+      <w:r>
+        <w:t xml:space="preserve">Do sada se nekoliko puta spomenula aktivacijska funkcija, a može se i vidjeti na slici 4.4. gdje se ona nalazi unutar same strukture perceptrona. Aktivacijska funkcija predstavlja matematičku jednadžbu koja određuje vrijednost izlaza iz neurona u ovisnosti o sumi </w:t>
+      </w:r>
+      <m:oMath>
+        <m:sSub>
+          <m:sSubPr>
+            <m:ctrlPr>
+              <w:rPr>
+                <w:rFonts w:ascii="Cambria Math" w:eastAsiaTheme="minorEastAsia" w:hAnsi="Cambria Math"/>
+                <w:i/>
+              </w:rPr>
+            </m:ctrlPr>
+          </m:sSubPr>
+          <m:e>
+            <m:r>
+              <w:rPr>
+                <w:rFonts w:ascii="Cambria Math" w:eastAsiaTheme="minorEastAsia" w:hAnsi="Cambria Math"/>
+              </w:rPr>
+              <m:t>v</m:t>
+            </m:r>
+          </m:e>
+          <m:sub>
+            <m:r>
+              <w:rPr>
+                <w:rFonts w:ascii="Cambria Math" w:eastAsiaTheme="minorEastAsia" w:hAnsi="Cambria Math"/>
+              </w:rPr>
+              <m:t>k</m:t>
+            </m:r>
+          </m:sub>
+        </m:sSub>
+      </m:oMath>
+      <w:r>
+        <w:rPr>
+          <w:rFonts w:eastAsiaTheme="minorEastAsia"/>
+        </w:rPr>
+        <w:t xml:space="preserve"> drugim riječima aktivacijsku funkciju možemo razumjeti jednostavno pitajući se koja je vrijednost na </w:t>
+      </w:r>
+      <w:r>
+        <w:rPr>
+          <w:rFonts w:eastAsiaTheme="minorEastAsia"/>
+          <w:i/>
+        </w:rPr>
+        <w:t>y</w:t>
+      </w:r>
+      <w:r>
+        <w:rPr>
+          <w:rFonts w:eastAsiaTheme="minorEastAsia"/>
+        </w:rPr>
+        <w:t xml:space="preserve"> za definiranu krivulju,</w:t>
+      </w:r>
+      <w:r>
+        <w:rPr>
+          <w:rFonts w:eastAsiaTheme="minorEastAsia"/>
+        </w:rPr>
+        <w:t xml:space="preserve"> </w:t>
+      </w:r>
+      <w:r>
+        <w:rPr>
+          <w:rFonts w:eastAsiaTheme="minorEastAsia"/>
+        </w:rPr>
+        <w:t>aktivacijsku funkciju, za dani</w:t>
+      </w:r>
+      <w:r>
+        <w:rPr>
+          <w:rFonts w:eastAsiaTheme="minorEastAsia"/>
+        </w:rPr>
+        <w:t xml:space="preserve"> </w:t>
+      </w:r>
+      <w:r>
+        <w:rPr>
+          <w:rFonts w:eastAsiaTheme="minorEastAsia"/>
+          <w:i/>
+        </w:rPr>
+        <w:t>x</w:t>
+      </w:r>
+      <w:r>
+        <w:rPr>
+          <w:rFonts w:eastAsiaTheme="minorEastAsia"/>
+        </w:rPr>
+        <w:t>.</w:t>
+      </w:r>
+    </w:p>
+    <w:p>
+      <w:pPr>
+        <w:jc w:val="both"/>
+        <w:rPr>
+          <w:rFonts w:eastAsiaTheme="minorEastAsia"/>
+        </w:rPr>
+      </w:pPr>
+    </w:p>
+    <w:p>
+      <w:pPr>
+        <w:jc w:val="both"/>
+        <w:rPr>
+          <w:rFonts w:eastAsiaTheme="minorEastAsia"/>
+        </w:rPr>
+      </w:pPr>
+      <w:r>
+        <w:rPr>
+          <w:rFonts w:eastAsiaTheme="minorEastAsia"/>
+        </w:rPr>
+        <w:lastRenderedPageBreak/>
+        <w:t>Osnovne zadaće aktivacijske funkcije su:</w:t>
+      </w:r>
+    </w:p>
+    <w:p>
+      <w:pPr>
+        <w:pStyle w:val="ListParagraph"/>
+        <w:numPr>
+          <w:ilvl w:val="0"/>
+          <w:numId w:val="29"/>
+        </w:numPr>
+        <w:jc w:val="both"/>
+      </w:pPr>
+      <w:r>
+        <w:t>Određuje hoće li se neuron aktivirati („ispaliti“) ili ne na temelju vrijednosti ulaza u neuron</w:t>
+      </w:r>
+      <w:r>
+        <w:t xml:space="preserve"> i postavljenome pragu ako se radi o korak funkciji ili </w:t>
+      </w:r>
+      <w:proofErr w:type="spellStart"/>
+      <w:r>
+        <w:t>mapiranje</w:t>
+      </w:r>
+      <w:proofErr w:type="spellEnd"/>
+      <w:r>
+        <w:t xml:space="preserve"> ulaznog signala u izlazni signal</w:t>
+      </w:r>
+      <w:r>
+        <w:t xml:space="preserve"> za ostale funkcije</w:t>
+      </w:r>
+      <w:r>
+        <w:t>.</w:t>
+      </w:r>
+    </w:p>
+    <w:p>
+      <w:pPr>
+        <w:pStyle w:val="ListParagraph"/>
+        <w:numPr>
+          <w:ilvl w:val="0"/>
+          <w:numId w:val="29"/>
+        </w:numPr>
+        <w:jc w:val="both"/>
+      </w:pPr>
+      <w:r>
+        <w:t>Normalizira izlaz svakog neurona u određenom rasponu koji ovisi o odabranoj aktivacijskoj funkciji</w:t>
+      </w:r>
+      <w:r>
+        <w:t>.</w:t>
+      </w:r>
+    </w:p>
+    <w:p>
+      <w:pPr>
+        <w:pStyle w:val="ListParagraph"/>
+        <w:numPr>
+          <w:ilvl w:val="0"/>
+          <w:numId w:val="29"/>
+        </w:numPr>
+        <w:jc w:val="both"/>
+      </w:pPr>
+      <w:r>
+        <w:t xml:space="preserve">Moraju biti računski učinkoviti jer se izračunavaju za svaki primjerak podatka u svakom neuronu kojih može </w:t>
+      </w:r>
+      <w:r>
+        <w:t>biti</w:t>
+      </w:r>
+      <w:r>
+        <w:t xml:space="preserve"> na</w:t>
+      </w:r>
+      <w:r>
+        <w:t xml:space="preserve"> desetke tisuća</w:t>
+      </w:r>
+      <w:r>
+        <w:t xml:space="preserve"> ili čak milijune unutar jedne umjetne neuronske mreže</w:t>
+      </w:r>
+      <w:r>
+        <w:t>.</w:t>
+      </w:r>
+    </w:p>
+    <w:p>
+      <w:pPr>
+        <w:pStyle w:val="ListParagraph"/>
+        <w:numPr>
+          <w:ilvl w:val="0"/>
+          <w:numId w:val="29"/>
+        </w:numPr>
+        <w:jc w:val="both"/>
+      </w:pPr>
+      <w:r>
+        <w:t>Uvode nelinearna svojstva</w:t>
+      </w:r>
+      <w:r>
+        <w:t xml:space="preserve"> u umjetne neuronske mreže</w:t>
+      </w:r>
+      <w:r>
+        <w:t xml:space="preserve"> što </w:t>
+      </w:r>
+      <w:r>
+        <w:t>dozvoljava rad s podatcima koji u sebi imaju prisutne nelinearne uzorke, a takvih skupova podataka je veliki</w:t>
+      </w:r>
+      <w:r>
+        <w:t>.</w:t>
+      </w:r>
+    </w:p>
+    <w:p>
+      <w:pPr>
+        <w:jc w:val="both"/>
+      </w:pPr>
+    </w:p>
+    <w:p>
+      <w:r>
+        <w:t>Aktivacijske funkcije možemo svrstati u jedno od idućih tri</w:t>
+      </w:r>
+      <w:r>
+        <w:t>ju</w:t>
+      </w:r>
+      <w:r>
+        <w:t xml:space="preserve"> kategorij</w:t>
+      </w:r>
+      <w:r>
+        <w:t>a</w:t>
+      </w:r>
+      <w:r>
+        <w:t>:</w:t>
+      </w:r>
+    </w:p>
+    <w:p>
+      <w:pPr>
+        <w:pStyle w:val="ListParagraph"/>
+        <w:numPr>
+          <w:ilvl w:val="0"/>
+          <w:numId w:val="30"/>
+        </w:numPr>
+      </w:pPr>
+      <w:r>
+        <w:t>Korak funkcija</w:t>
+      </w:r>
+    </w:p>
+    <w:p>
+      <w:pPr>
+        <w:pStyle w:val="ListParagraph"/>
+        <w:numPr>
+          <w:ilvl w:val="0"/>
+          <w:numId w:val="30"/>
+        </w:numPr>
+      </w:pPr>
+      <w:r>
+        <w:t>Linearna funkcija</w:t>
+      </w:r>
+    </w:p>
+    <w:p>
+      <w:pPr>
+        <w:pStyle w:val="ListParagraph"/>
+        <w:numPr>
+          <w:ilvl w:val="0"/>
+          <w:numId w:val="30"/>
+        </w:numPr>
+      </w:pPr>
+      <w:r>
+        <w:t>Nelinearna funkcija</w:t>
+      </w:r>
+    </w:p>
+    <w:p>
+      <w:pPr>
+        <w:jc w:val="both"/>
+      </w:pPr>
+    </w:p>
+    <w:p>
+      <w:pPr>
+        <w:jc w:val="both"/>
+      </w:pPr>
+      <w:r>
+        <w:t>Opis 3-5 aktivacijskih funkcija…</w:t>
+      </w:r>
+    </w:p>
+    <w:p>
+      <w:pPr>
+        <w:jc w:val="both"/>
+      </w:pPr>
+    </w:p>
+    <w:p>
+      <w:pPr>
+        <w:keepNext/>
+        <w:jc w:val="center"/>
+      </w:pPr>
+      <w:r>
+        <w:rPr>
+          <w:noProof/>
+          <w:lang w:val="en-US"/>
+        </w:rPr>
+        <w:lastRenderedPageBreak/>
+        <w:drawing>
+          <wp:inline distT="0" distB="0" distL="0" distR="0">
+            <wp:extent cx="5786334" cy="7522234"/>
+            <wp:effectExtent l="190500" t="190500" r="195580" b="193040"/>
+            <wp:docPr id="17" name="Picture 17"/>
+            <wp:cNvGraphicFramePr>
+              <a:graphicFrameLocks xmlns:a="http://schemas.openxmlformats.org/drawingml/2006/main" noChangeAspect="1"/>
+            </wp:cNvGraphicFramePr>
+            <a:graphic xmlns:a="http://schemas.openxmlformats.org/drawingml/2006/main">
+              <a:graphicData uri="http://schemas.openxmlformats.org/drawingml/2006/picture">
+                <pic:pic xmlns:pic="http://schemas.openxmlformats.org/drawingml/2006/picture">
+                  <pic:nvPicPr>
+                    <pic:cNvPr id="17" name="Aktivacijske funkcije.png"/>
+                    <pic:cNvPicPr/>
+                  </pic:nvPicPr>
+                  <pic:blipFill>
+                    <a:blip r:embed="rId23" cstate="print">
+                      <a:extLst>
+                        <a:ext uri="{28A0092B-C50C-407E-A947-70E740481C1C}">
+                          <a14:useLocalDpi xmlns:a14="http://schemas.microsoft.com/office/drawing/2010/main" val="0"/>
+                        </a:ext>
+                      </a:extLst>
+                    </a:blip>
+                    <a:stretch>
+                      <a:fillRect/>
+                    </a:stretch>
+                  </pic:blipFill>
+                  <pic:spPr>
+                    <a:xfrm>
+                      <a:off x="0" y="0"/>
+                      <a:ext cx="5788539" cy="7525101"/>
+                    </a:xfrm>
+                    <a:prstGeom prst="rect">
+                      <a:avLst/>
+                    </a:prstGeom>
+                    <a:ln>
+                      <a:noFill/>
+                    </a:ln>
+                    <a:effectLst>
+                      <a:outerShdw blurRad="190500" algn="tl" rotWithShape="0">
+                        <a:srgbClr val="000000">
+                          <a:alpha val="70000"/>
+                        </a:srgbClr>
+                      </a:outerShdw>
+                    </a:effectLst>
+                  </pic:spPr>
+                </pic:pic>
+              </a:graphicData>
+            </a:graphic>
+          </wp:inline>
+        </w:drawing>
+      </w:r>
+    </w:p>
+    <w:p>
+      <w:pPr>
+        <w:pStyle w:val="Caption"/>
+        <w:jc w:val="center"/>
+        <w:rPr>
+          <w:color w:val="auto"/>
+          <w:sz w:val="24"/>
+        </w:rPr>
+      </w:pPr>
+      <w:bookmarkStart w:id="30" w:name="_Toc12287663"/>
+      <w:r>
+        <w:rPr>
+          <w:color w:val="auto"/>
+          <w:sz w:val="24"/>
+        </w:rPr>
+        <w:t xml:space="preserve">Slika </w:t>
+      </w:r>
+      <w:r>
+        <w:rPr>
+          <w:color w:val="auto"/>
+          <w:sz w:val="24"/>
+        </w:rPr>
+        <w:fldChar w:fldCharType="begin"/>
+      </w:r>
+      <w:r>
+        <w:rPr>
+          <w:color w:val="auto"/>
+          <w:sz w:val="24"/>
+        </w:rPr>
+        <w:instrText xml:space="preserve"> STYLEREF 1 \s </w:instrText>
+      </w:r>
+      <w:r>
+        <w:rPr>
+          <w:color w:val="auto"/>
+          <w:sz w:val="24"/>
+        </w:rPr>
+        <w:fldChar w:fldCharType="separate"/>
+      </w:r>
+      <w:r>
+        <w:rPr>
+          <w:noProof/>
+          <w:color w:val="auto"/>
+          <w:sz w:val="24"/>
+        </w:rPr>
+        <w:t>4</w:t>
+      </w:r>
+      <w:r>
+        <w:rPr>
+          <w:color w:val="auto"/>
+          <w:sz w:val="24"/>
+        </w:rPr>
+        <w:fldChar w:fldCharType="end"/>
+      </w:r>
+      <w:r>
+        <w:rPr>
+          <w:color w:val="auto"/>
+          <w:sz w:val="24"/>
+        </w:rPr>
+        <w:t>.</w:t>
+      </w:r>
+      <w:r>
+        <w:rPr>
+          <w:color w:val="auto"/>
+          <w:sz w:val="24"/>
+        </w:rPr>
+        <w:fldChar w:fldCharType="begin"/>
+      </w:r>
+      <w:r>
+        <w:rPr>
+          <w:color w:val="auto"/>
+          <w:sz w:val="24"/>
+        </w:rPr>
+        <w:instrText xml:space="preserve"> SEQ Slika \* ARABIC \s 1 </w:instrText>
+      </w:r>
+      <w:r>
+        <w:rPr>
+          <w:color w:val="auto"/>
+          <w:sz w:val="24"/>
+        </w:rPr>
+        <w:fldChar w:fldCharType="separate"/>
+      </w:r>
+      <w:r>
+        <w:rPr>
+          <w:noProof/>
+          <w:color w:val="auto"/>
+          <w:sz w:val="24"/>
+        </w:rPr>
+        <w:t>6</w:t>
+      </w:r>
+      <w:r>
+        <w:rPr>
+          <w:color w:val="auto"/>
+          <w:sz w:val="24"/>
+        </w:rPr>
+        <w:fldChar w:fldCharType="end"/>
+      </w:r>
+      <w:r>
+        <w:rPr>
+          <w:color w:val="auto"/>
+          <w:sz w:val="24"/>
+        </w:rPr>
+        <w:t>. Primjer nekolicine aktivacijskih funkcija i njihove derivacije</w:t>
+      </w:r>
+      <w:bookmarkEnd w:id="30"/>
+    </w:p>
+    <w:p>
+      <w:pPr>
+        <w:pStyle w:val="Heading2"/>
+      </w:pPr>
+      <w:bookmarkStart w:id="31" w:name="_Toc11937422"/>
+      <w:r>
+        <w:lastRenderedPageBreak/>
+        <w:t>Optimizacijska funkcija</w:t>
+      </w:r>
+      <w:bookmarkEnd w:id="31"/>
+    </w:p>
+    <w:p/>
+    <w:p>
       <w:r>
         <w:t>Nešto…</w:t>
       </w:r>
@@ -13993,16 +14483,15 @@
       <w:pPr>
         <w:pStyle w:val="Heading2"/>
       </w:pPr>
-      <w:bookmarkStart w:id="30" w:name="_Toc11937422"/>
-      <w:r>
-        <w:t>Optimizacijska funkcija</w:t>
-      </w:r>
-      <w:bookmarkEnd w:id="30"/>
+      <w:bookmarkStart w:id="32" w:name="_Toc11937423"/>
+      <w:r>
+        <w:t>Gubitak i funkcija gubitka</w:t>
+      </w:r>
+      <w:bookmarkEnd w:id="32"/>
     </w:p>
     <w:p/>
     <w:p>
       <w:r>
-        <w:lastRenderedPageBreak/>
         <w:t>Nešto…</w:t>
       </w:r>
     </w:p>
@@ -14011,11 +14500,11 @@
       <w:pPr>
         <w:pStyle w:val="Heading2"/>
       </w:pPr>
-      <w:bookmarkStart w:id="31" w:name="_Toc11937423"/>
-      <w:r>
-        <w:t>Gubitak i funkcija gubitka</w:t>
-      </w:r>
-      <w:bookmarkEnd w:id="31"/>
+      <w:bookmarkStart w:id="33" w:name="_Toc11937424"/>
+      <w:r>
+        <w:t>Pretreniranje i podtreniranje</w:t>
+      </w:r>
+      <w:bookmarkEnd w:id="33"/>
     </w:p>
     <w:p/>
     <w:p>
@@ -14028,11 +14517,11 @@
       <w:pPr>
         <w:pStyle w:val="Heading2"/>
       </w:pPr>
-      <w:bookmarkStart w:id="32" w:name="_Toc11937424"/>
-      <w:r>
-        <w:t>Pretreniranje i podtreniranje</w:t>
-      </w:r>
-      <w:bookmarkEnd w:id="32"/>
+      <w:bookmarkStart w:id="34" w:name="_Toc11937425"/>
+      <w:r>
+        <w:t>Regularizacija</w:t>
+      </w:r>
+      <w:bookmarkEnd w:id="34"/>
     </w:p>
     <w:p/>
     <w:p>
@@ -14040,23 +14529,6 @@
         <w:t>Nešto…</w:t>
       </w:r>
     </w:p>
-    <w:p/>
-    <w:p>
-      <w:pPr>
-        <w:pStyle w:val="Heading2"/>
-      </w:pPr>
-      <w:bookmarkStart w:id="33" w:name="_Toc11937425"/>
-      <w:r>
-        <w:t>Regularizacija</w:t>
-      </w:r>
-      <w:bookmarkEnd w:id="33"/>
-    </w:p>
-    <w:p/>
-    <w:p>
-      <w:r>
-        <w:t>Nešto…</w:t>
-      </w:r>
-    </w:p>
     <w:p>
       <w:r>
         <w:br w:type="page"/>
@@ -14066,23 +14538,23 @@
       <w:pPr>
         <w:pStyle w:val="Heading1"/>
       </w:pPr>
-      <w:bookmarkStart w:id="34" w:name="_Toc11937426"/>
+      <w:bookmarkStart w:id="35" w:name="_Toc11937426"/>
       <w:r>
         <w:lastRenderedPageBreak/>
         <w:t>KOMPJUTERSKI VID</w:t>
       </w:r>
-      <w:bookmarkEnd w:id="34"/>
+      <w:bookmarkEnd w:id="35"/>
     </w:p>
     <w:p/>
     <w:p>
       <w:pPr>
         <w:pStyle w:val="Heading2"/>
       </w:pPr>
-      <w:bookmarkStart w:id="35" w:name="_Toc11937427"/>
+      <w:bookmarkStart w:id="36" w:name="_Toc11937427"/>
       <w:r>
         <w:t>Nešto...</w:t>
       </w:r>
-      <w:bookmarkEnd w:id="35"/>
+      <w:bookmarkEnd w:id="36"/>
     </w:p>
     <w:p>
       <w:r>
@@ -14093,12 +14565,12 @@
       <w:pPr>
         <w:pStyle w:val="Heading1"/>
       </w:pPr>
-      <w:bookmarkStart w:id="36" w:name="_Toc11937428"/>
+      <w:bookmarkStart w:id="37" w:name="_Toc11937428"/>
       <w:r>
         <w:lastRenderedPageBreak/>
         <w:t>LITERATURA</w:t>
       </w:r>
-      <w:bookmarkEnd w:id="36"/>
+      <w:bookmarkEnd w:id="37"/>
     </w:p>
     <w:p>
       <w:pPr>
@@ -14449,12 +14921,12 @@
       <w:pPr>
         <w:pStyle w:val="Heading1"/>
       </w:pPr>
-      <w:bookmarkStart w:id="37" w:name="_Toc11937429"/>
+      <w:bookmarkStart w:id="38" w:name="_Toc11937429"/>
       <w:r>
         <w:lastRenderedPageBreak/>
         <w:t>POPIS SLIKA</w:t>
       </w:r>
-      <w:bookmarkEnd w:id="37"/>
+      <w:bookmarkEnd w:id="38"/>
     </w:p>
     <w:p>
       <w:pPr>
@@ -14485,7 +14957,7 @@
       <w:r>
         <w:fldChar w:fldCharType="separate"/>
       </w:r>
-      <w:hyperlink w:anchor="_Toc11937242" w:history="1">
+      <w:hyperlink w:anchor="_Toc12287651" w:history="1">
         <w:r>
           <w:rPr>
             <w:rStyle w:val="Hyperlink"/>
@@ -14512,7 +14984,7 @@
             <w:noProof/>
             <w:webHidden/>
           </w:rPr>
-          <w:instrText xml:space="preserve"> PAGEREF _Toc11937242 \h </w:instrText>
+          <w:instrText xml:space="preserve"> PAGEREF _Toc12287651 \h </w:instrText>
         </w:r>
         <w:r>
           <w:rPr>
@@ -14557,7 +15029,7 @@
           <w:lang w:val="en-US"/>
         </w:rPr>
       </w:pPr>
-      <w:hyperlink w:anchor="_Toc11937243" w:history="1">
+      <w:hyperlink w:anchor="_Toc12287652" w:history="1">
         <w:r>
           <w:rPr>
             <w:rStyle w:val="Hyperlink"/>
@@ -14584,7 +15056,7 @@
             <w:noProof/>
             <w:webHidden/>
           </w:rPr>
-          <w:instrText xml:space="preserve"> PAGEREF _Toc11937243 \h </w:instrText>
+          <w:instrText xml:space="preserve"> PAGEREF _Toc12287652 \h </w:instrText>
         </w:r>
         <w:r>
           <w:rPr>
@@ -14629,7 +15101,7 @@
           <w:lang w:val="en-US"/>
         </w:rPr>
       </w:pPr>
-      <w:hyperlink w:anchor="_Toc11937244" w:history="1">
+      <w:hyperlink w:anchor="_Toc12287653" w:history="1">
         <w:r>
           <w:rPr>
             <w:rStyle w:val="Hyperlink"/>
@@ -14656,7 +15128,7 @@
             <w:noProof/>
             <w:webHidden/>
           </w:rPr>
-          <w:instrText xml:space="preserve"> PAGEREF _Toc11937244 \h </w:instrText>
+          <w:instrText xml:space="preserve"> PAGEREF _Toc12287653 \h </w:instrText>
         </w:r>
         <w:r>
           <w:rPr>
@@ -14701,7 +15173,7 @@
           <w:lang w:val="en-US"/>
         </w:rPr>
       </w:pPr>
-      <w:hyperlink w:anchor="_Toc11937245" w:history="1">
+      <w:hyperlink w:anchor="_Toc12287654" w:history="1">
         <w:r>
           <w:rPr>
             <w:rStyle w:val="Hyperlink"/>
@@ -14728,7 +15200,7 @@
             <w:noProof/>
             <w:webHidden/>
           </w:rPr>
-          <w:instrText xml:space="preserve"> PAGEREF _Toc11937245 \h </w:instrText>
+          <w:instrText xml:space="preserve"> PAGEREF _Toc12287654 \h </w:instrText>
         </w:r>
         <w:r>
           <w:rPr>
@@ -14773,7 +15245,7 @@
           <w:lang w:val="en-US"/>
         </w:rPr>
       </w:pPr>
-      <w:hyperlink w:anchor="_Toc11937246" w:history="1">
+      <w:hyperlink w:anchor="_Toc12287655" w:history="1">
         <w:r>
           <w:rPr>
             <w:rStyle w:val="Hyperlink"/>
@@ -14800,7 +15272,7 @@
             <w:noProof/>
             <w:webHidden/>
           </w:rPr>
-          <w:instrText xml:space="preserve"> PAGEREF _Toc11937246 \h </w:instrText>
+          <w:instrText xml:space="preserve"> PAGEREF _Toc12287655 \h </w:instrText>
         </w:r>
         <w:r>
           <w:rPr>
@@ -14845,7 +15317,7 @@
           <w:lang w:val="en-US"/>
         </w:rPr>
       </w:pPr>
-      <w:hyperlink w:anchor="_Toc11937247" w:history="1">
+      <w:hyperlink w:anchor="_Toc12287656" w:history="1">
         <w:r>
           <w:rPr>
             <w:rStyle w:val="Hyperlink"/>
@@ -14872,7 +15344,7 @@
             <w:noProof/>
             <w:webHidden/>
           </w:rPr>
-          <w:instrText xml:space="preserve"> PAGEREF _Toc11937247 \h </w:instrText>
+          <w:instrText xml:space="preserve"> PAGEREF _Toc12287656 \h </w:instrText>
         </w:r>
         <w:r>
           <w:rPr>
@@ -14917,7 +15389,7 @@
           <w:lang w:val="en-US"/>
         </w:rPr>
       </w:pPr>
-      <w:hyperlink w:anchor="_Toc11937248" w:history="1">
+      <w:hyperlink w:anchor="_Toc12287657" w:history="1">
         <w:r>
           <w:rPr>
             <w:rStyle w:val="Hyperlink"/>
@@ -14944,7 +15416,7 @@
             <w:noProof/>
             <w:webHidden/>
           </w:rPr>
-          <w:instrText xml:space="preserve"> PAGEREF _Toc11937248 \h </w:instrText>
+          <w:instrText xml:space="preserve"> PAGEREF _Toc12287657 \h </w:instrText>
         </w:r>
         <w:r>
           <w:rPr>
@@ -14989,7 +15461,7 @@
           <w:lang w:val="en-US"/>
         </w:rPr>
       </w:pPr>
-      <w:hyperlink w:anchor="_Toc11937249" w:history="1">
+      <w:hyperlink w:anchor="_Toc12287658" w:history="1">
         <w:r>
           <w:rPr>
             <w:rStyle w:val="Hyperlink"/>
@@ -15016,7 +15488,7 @@
             <w:noProof/>
             <w:webHidden/>
           </w:rPr>
-          <w:instrText xml:space="preserve"> PAGEREF _Toc11937249 \h </w:instrText>
+          <w:instrText xml:space="preserve"> PAGEREF _Toc12287658 \h </w:instrText>
         </w:r>
         <w:r>
           <w:rPr>
@@ -15061,7 +15533,7 @@
           <w:lang w:val="en-US"/>
         </w:rPr>
       </w:pPr>
-      <w:hyperlink w:anchor="_Toc11937250" w:history="1">
+      <w:hyperlink w:anchor="_Toc12287659" w:history="1">
         <w:r>
           <w:rPr>
             <w:rStyle w:val="Hyperlink"/>
@@ -15088,7 +15560,7 @@
             <w:noProof/>
             <w:webHidden/>
           </w:rPr>
-          <w:instrText xml:space="preserve"> PAGEREF _Toc11937250 \h </w:instrText>
+          <w:instrText xml:space="preserve"> PAGEREF _Toc12287659 \h </w:instrText>
         </w:r>
         <w:r>
           <w:rPr>
@@ -15133,7 +15605,7 @@
           <w:lang w:val="en-US"/>
         </w:rPr>
       </w:pPr>
-      <w:hyperlink w:anchor="_Toc11937251" w:history="1">
+      <w:hyperlink w:anchor="_Toc12287660" w:history="1">
         <w:r>
           <w:rPr>
             <w:rStyle w:val="Hyperlink"/>
@@ -15160,7 +15632,7 @@
             <w:noProof/>
             <w:webHidden/>
           </w:rPr>
-          <w:instrText xml:space="preserve"> PAGEREF _Toc11937251 \h </w:instrText>
+          <w:instrText xml:space="preserve"> PAGEREF _Toc12287660 \h </w:instrText>
         </w:r>
         <w:r>
           <w:rPr>
@@ -15205,7 +15677,7 @@
           <w:lang w:val="en-US"/>
         </w:rPr>
       </w:pPr>
-      <w:hyperlink w:anchor="_Toc11937252" w:history="1">
+      <w:hyperlink w:anchor="_Toc12287661" w:history="1">
         <w:r>
           <w:rPr>
             <w:rStyle w:val="Hyperlink"/>
@@ -15232,7 +15704,7 @@
             <w:noProof/>
             <w:webHidden/>
           </w:rPr>
-          <w:instrText xml:space="preserve"> PAGEREF _Toc11937252 \h </w:instrText>
+          <w:instrText xml:space="preserve"> PAGEREF _Toc12287661 \h </w:instrText>
         </w:r>
         <w:r>
           <w:rPr>
@@ -15277,7 +15749,7 @@
           <w:lang w:val="en-US"/>
         </w:rPr>
       </w:pPr>
-      <w:hyperlink w:anchor="_Toc11937253" w:history="1">
+      <w:hyperlink w:anchor="_Toc12287662" w:history="1">
         <w:r>
           <w:rPr>
             <w:rStyle w:val="Hyperlink"/>
@@ -15304,7 +15776,7 @@
             <w:noProof/>
             <w:webHidden/>
           </w:rPr>
-          <w:instrText xml:space="preserve"> PAGEREF _Toc11937253 \h </w:instrText>
+          <w:instrText xml:space="preserve"> PAGEREF _Toc12287662 \h </w:instrText>
         </w:r>
         <w:r>
           <w:rPr>
@@ -15337,6 +15809,78 @@
     </w:p>
     <w:p>
       <w:pPr>
+        <w:pStyle w:val="TableofFigures"/>
+        <w:tabs>
+          <w:tab w:val="right" w:leader="dot" w:pos="9020"/>
+        </w:tabs>
+        <w:spacing w:line="360" w:lineRule="auto"/>
+        <w:rPr>
+          <w:rFonts w:asciiTheme="minorHAnsi" w:eastAsiaTheme="minorEastAsia" w:hAnsiTheme="minorHAnsi"/>
+          <w:noProof/>
+          <w:sz w:val="22"/>
+          <w:lang w:val="en-US"/>
+        </w:rPr>
+      </w:pPr>
+      <w:hyperlink w:anchor="_Toc12287663" w:history="1">
+        <w:r>
+          <w:rPr>
+            <w:rStyle w:val="Hyperlink"/>
+            <w:noProof/>
+          </w:rPr>
+          <w:t>Slika 4.6. Primjer nekolicine aktivacijskih funkcija i njihove derivacije</w:t>
+        </w:r>
+        <w:r>
+          <w:rPr>
+            <w:noProof/>
+            <w:webHidden/>
+          </w:rPr>
+          <w:tab/>
+        </w:r>
+        <w:r>
+          <w:rPr>
+            <w:noProof/>
+            <w:webHidden/>
+          </w:rPr>
+          <w:fldChar w:fldCharType="begin"/>
+        </w:r>
+        <w:r>
+          <w:rPr>
+            <w:noProof/>
+            <w:webHidden/>
+          </w:rPr>
+          <w:instrText xml:space="preserve"> PAGEREF _Toc12287663 \h </w:instrText>
+        </w:r>
+        <w:r>
+          <w:rPr>
+            <w:noProof/>
+            <w:webHidden/>
+          </w:rPr>
+        </w:r>
+        <w:r>
+          <w:rPr>
+            <w:noProof/>
+            <w:webHidden/>
+          </w:rPr>
+          <w:fldChar w:fldCharType="separate"/>
+        </w:r>
+        <w:r>
+          <w:rPr>
+            <w:noProof/>
+            <w:webHidden/>
+          </w:rPr>
+          <w:t>30</w:t>
+        </w:r>
+        <w:r>
+          <w:rPr>
+            <w:noProof/>
+            <w:webHidden/>
+          </w:rPr>
+          <w:fldChar w:fldCharType="end"/>
+        </w:r>
+      </w:hyperlink>
+    </w:p>
+    <w:p>
+      <w:pPr>
         <w:spacing w:line="360" w:lineRule="auto"/>
         <w:jc w:val="both"/>
       </w:pPr>
@@ -15353,12 +15897,12 @@
       <w:pPr>
         <w:pStyle w:val="Heading1"/>
       </w:pPr>
-      <w:bookmarkStart w:id="38" w:name="_Toc11937430"/>
+      <w:bookmarkStart w:id="39" w:name="_Toc11937430"/>
       <w:r>
         <w:lastRenderedPageBreak/>
         <w:t>POPIS OZNAKA I KRATICA</w:t>
       </w:r>
-      <w:bookmarkEnd w:id="38"/>
+      <w:bookmarkEnd w:id="39"/>
     </w:p>
     <w:p/>
     <w:p>
@@ -15728,12 +16272,12 @@
       <w:pPr>
         <w:pStyle w:val="Heading1"/>
       </w:pPr>
-      <w:bookmarkStart w:id="39" w:name="_Toc11937431"/>
+      <w:bookmarkStart w:id="40" w:name="_Toc11937431"/>
       <w:r>
         <w:lastRenderedPageBreak/>
         <w:t>SAŽETAK</w:t>
       </w:r>
-      <w:bookmarkEnd w:id="39"/>
+      <w:bookmarkEnd w:id="40"/>
     </w:p>
     <w:p/>
     <w:p>
@@ -15746,11 +16290,11 @@
       <w:pPr>
         <w:pStyle w:val="Heading1"/>
       </w:pPr>
-      <w:bookmarkStart w:id="40" w:name="_Toc11937432"/>
+      <w:bookmarkStart w:id="41" w:name="_Toc11937432"/>
       <w:r>
         <w:t>KLJUČNE RIJEČI</w:t>
       </w:r>
-      <w:bookmarkEnd w:id="40"/>
+      <w:bookmarkEnd w:id="41"/>
     </w:p>
     <w:p/>
     <w:p>
@@ -15767,12 +16311,12 @@
       <w:pPr>
         <w:pStyle w:val="Heading1"/>
       </w:pPr>
-      <w:bookmarkStart w:id="41" w:name="_Toc11937433"/>
+      <w:bookmarkStart w:id="42" w:name="_Toc11937433"/>
       <w:r>
         <w:lastRenderedPageBreak/>
         <w:t>TITLE</w:t>
       </w:r>
-      <w:bookmarkEnd w:id="41"/>
+      <w:bookmarkEnd w:id="42"/>
     </w:p>
     <w:p/>
     <w:p>
@@ -15846,11 +16390,11 @@
       <w:pPr>
         <w:pStyle w:val="Heading1"/>
       </w:pPr>
-      <w:bookmarkStart w:id="42" w:name="_Toc11937434"/>
+      <w:bookmarkStart w:id="43" w:name="_Toc11937434"/>
       <w:r>
         <w:t>SUMMARY</w:t>
       </w:r>
-      <w:bookmarkEnd w:id="42"/>
+      <w:bookmarkEnd w:id="43"/>
     </w:p>
     <w:p/>
     <w:p>
@@ -15868,11 +16412,11 @@
       <w:pPr>
         <w:pStyle w:val="Heading1"/>
       </w:pPr>
-      <w:bookmarkStart w:id="43" w:name="_Toc11937435"/>
+      <w:bookmarkStart w:id="44" w:name="_Toc11937435"/>
       <w:r>
         <w:t>KEYWORDS</w:t>
       </w:r>
-      <w:bookmarkEnd w:id="43"/>
+      <w:bookmarkEnd w:id="44"/>
     </w:p>
     <w:p/>
     <w:p>
@@ -15950,7 +16494,7 @@
       </w:r>
     </w:p>
     <w:sectPr>
-      <w:footerReference w:type="default" r:id="rId23"/>
+      <w:footerReference w:type="default" r:id="rId24"/>
       <w:pgSz w:w="11910" w:h="16840"/>
       <w:pgMar w:top="1440" w:right="1440" w:bottom="1440" w:left="1440" w:header="0" w:footer="1060" w:gutter="0"/>
       <w:pgNumType w:start="1"/>
@@ -16036,7 +16580,7 @@
           <w:rPr>
             <w:noProof/>
           </w:rPr>
-          <w:t>2</w:t>
+          <w:t>20</w:t>
         </w:r>
         <w:r>
           <w:rPr>
@@ -16535,6 +17079,92 @@
     </w:lvl>
   </w:abstractNum>
   <w:abstractNum w:abstractNumId="4" w15:restartNumberingAfterBreak="0">
+    <w:nsid w:val="1B6531E8"/>
+    <w:multiLevelType w:val="hybridMultilevel"/>
+    <w:tmpl w:val="99C22C86"/>
+    <w:lvl w:ilvl="0" w:tplc="0409000F">
+      <w:start w:val="1"/>
+      <w:numFmt w:val="decimal"/>
+      <w:lvlText w:val="%1."/>
+      <w:lvlJc w:val="left"/>
+      <w:pPr>
+        <w:ind w:left="720" w:hanging="360"/>
+      </w:pPr>
+    </w:lvl>
+    <w:lvl w:ilvl="1" w:tplc="04090019" w:tentative="1">
+      <w:start w:val="1"/>
+      <w:numFmt w:val="lowerLetter"/>
+      <w:lvlText w:val="%2."/>
+      <w:lvlJc w:val="left"/>
+      <w:pPr>
+        <w:ind w:left="1440" w:hanging="360"/>
+      </w:pPr>
+    </w:lvl>
+    <w:lvl w:ilvl="2" w:tplc="0409001B" w:tentative="1">
+      <w:start w:val="1"/>
+      <w:numFmt w:val="lowerRoman"/>
+      <w:lvlText w:val="%3."/>
+      <w:lvlJc w:val="right"/>
+      <w:pPr>
+        <w:ind w:left="2160" w:hanging="180"/>
+      </w:pPr>
+    </w:lvl>
+    <w:lvl w:ilvl="3" w:tplc="0409000F" w:tentative="1">
+      <w:start w:val="1"/>
+      <w:numFmt w:val="decimal"/>
+      <w:lvlText w:val="%4."/>
+      <w:lvlJc w:val="left"/>
+      <w:pPr>
+        <w:ind w:left="2880" w:hanging="360"/>
+      </w:pPr>
+    </w:lvl>
+    <w:lvl w:ilvl="4" w:tplc="04090019" w:tentative="1">
+      <w:start w:val="1"/>
+      <w:numFmt w:val="lowerLetter"/>
+      <w:lvlText w:val="%5."/>
+      <w:lvlJc w:val="left"/>
+      <w:pPr>
+        <w:ind w:left="3600" w:hanging="360"/>
+      </w:pPr>
+    </w:lvl>
+    <w:lvl w:ilvl="5" w:tplc="0409001B" w:tentative="1">
+      <w:start w:val="1"/>
+      <w:numFmt w:val="lowerRoman"/>
+      <w:lvlText w:val="%6."/>
+      <w:lvlJc w:val="right"/>
+      <w:pPr>
+        <w:ind w:left="4320" w:hanging="180"/>
+      </w:pPr>
+    </w:lvl>
+    <w:lvl w:ilvl="6" w:tplc="0409000F" w:tentative="1">
+      <w:start w:val="1"/>
+      <w:numFmt w:val="decimal"/>
+      <w:lvlText w:val="%7."/>
+      <w:lvlJc w:val="left"/>
+      <w:pPr>
+        <w:ind w:left="5040" w:hanging="360"/>
+      </w:pPr>
+    </w:lvl>
+    <w:lvl w:ilvl="7" w:tplc="04090019" w:tentative="1">
+      <w:start w:val="1"/>
+      <w:numFmt w:val="lowerLetter"/>
+      <w:lvlText w:val="%8."/>
+      <w:lvlJc w:val="left"/>
+      <w:pPr>
+        <w:ind w:left="5760" w:hanging="360"/>
+      </w:pPr>
+    </w:lvl>
+    <w:lvl w:ilvl="8" w:tplc="0409001B" w:tentative="1">
+      <w:start w:val="1"/>
+      <w:numFmt w:val="lowerRoman"/>
+      <w:lvlText w:val="%9."/>
+      <w:lvlJc w:val="right"/>
+      <w:pPr>
+        <w:ind w:left="6480" w:hanging="180"/>
+      </w:pPr>
+    </w:lvl>
+  </w:abstractNum>
+  <w:abstractNum w:abstractNumId="5" w15:restartNumberingAfterBreak="0">
     <w:nsid w:val="1FDE3926"/>
     <w:multiLevelType w:val="hybridMultilevel"/>
     <w:tmpl w:val="675C8D20"/>
@@ -16620,7 +17250,7 @@
       </w:pPr>
     </w:lvl>
   </w:abstractNum>
-  <w:abstractNum w:abstractNumId="5" w15:restartNumberingAfterBreak="0">
+  <w:abstractNum w:abstractNumId="6" w15:restartNumberingAfterBreak="0">
     <w:nsid w:val="269C6507"/>
     <w:multiLevelType w:val="hybridMultilevel"/>
     <w:tmpl w:val="08AE660A"/>
@@ -16733,7 +17363,7 @@
       </w:rPr>
     </w:lvl>
   </w:abstractNum>
-  <w:abstractNum w:abstractNumId="6" w15:restartNumberingAfterBreak="0">
+  <w:abstractNum w:abstractNumId="7" w15:restartNumberingAfterBreak="0">
     <w:nsid w:val="2772093B"/>
     <w:multiLevelType w:val="hybridMultilevel"/>
     <w:tmpl w:val="97F29C5A"/>
@@ -16819,7 +17449,7 @@
       </w:pPr>
     </w:lvl>
   </w:abstractNum>
-  <w:abstractNum w:abstractNumId="7" w15:restartNumberingAfterBreak="0">
+  <w:abstractNum w:abstractNumId="8" w15:restartNumberingAfterBreak="0">
     <w:nsid w:val="28685B1E"/>
     <w:multiLevelType w:val="hybridMultilevel"/>
     <w:tmpl w:val="A82E6E74"/>
@@ -16932,7 +17562,7 @@
       </w:rPr>
     </w:lvl>
   </w:abstractNum>
-  <w:abstractNum w:abstractNumId="8" w15:restartNumberingAfterBreak="0">
+  <w:abstractNum w:abstractNumId="9" w15:restartNumberingAfterBreak="0">
     <w:nsid w:val="2D6403BD"/>
     <w:multiLevelType w:val="hybridMultilevel"/>
     <w:tmpl w:val="2DBC0920"/>
@@ -17045,7 +17675,7 @@
       </w:rPr>
     </w:lvl>
   </w:abstractNum>
-  <w:abstractNum w:abstractNumId="9" w15:restartNumberingAfterBreak="0">
+  <w:abstractNum w:abstractNumId="10" w15:restartNumberingAfterBreak="0">
     <w:nsid w:val="34DD3B77"/>
     <w:multiLevelType w:val="multilevel"/>
     <w:tmpl w:val="941EC80E"/>
@@ -17171,7 +17801,7 @@
       </w:rPr>
     </w:lvl>
   </w:abstractNum>
-  <w:abstractNum w:abstractNumId="10" w15:restartNumberingAfterBreak="0">
+  <w:abstractNum w:abstractNumId="11" w15:restartNumberingAfterBreak="0">
     <w:nsid w:val="35D30D49"/>
     <w:multiLevelType w:val="hybridMultilevel"/>
     <w:tmpl w:val="C2C0DFE0"/>
@@ -17257,7 +17887,7 @@
       </w:pPr>
     </w:lvl>
   </w:abstractNum>
-  <w:abstractNum w:abstractNumId="11" w15:restartNumberingAfterBreak="0">
+  <w:abstractNum w:abstractNumId="12" w15:restartNumberingAfterBreak="0">
     <w:nsid w:val="3AFE72A6"/>
     <w:multiLevelType w:val="hybridMultilevel"/>
     <w:tmpl w:val="40F2118C"/>
@@ -17346,7 +17976,7 @@
       </w:pPr>
     </w:lvl>
   </w:abstractNum>
-  <w:abstractNum w:abstractNumId="12" w15:restartNumberingAfterBreak="0">
+  <w:abstractNum w:abstractNumId="13" w15:restartNumberingAfterBreak="0">
     <w:nsid w:val="3C3C0AA1"/>
     <w:multiLevelType w:val="hybridMultilevel"/>
     <w:tmpl w:val="E7043AE0"/>
@@ -17459,7 +18089,7 @@
       </w:rPr>
     </w:lvl>
   </w:abstractNum>
-  <w:abstractNum w:abstractNumId="13" w15:restartNumberingAfterBreak="0">
+  <w:abstractNum w:abstractNumId="14" w15:restartNumberingAfterBreak="0">
     <w:nsid w:val="40B1197D"/>
     <w:multiLevelType w:val="hybridMultilevel"/>
     <w:tmpl w:val="0082ECAC"/>
@@ -17545,7 +18175,7 @@
       </w:pPr>
     </w:lvl>
   </w:abstractNum>
-  <w:abstractNum w:abstractNumId="14" w15:restartNumberingAfterBreak="0">
+  <w:abstractNum w:abstractNumId="15" w15:restartNumberingAfterBreak="0">
     <w:nsid w:val="464332DF"/>
     <w:multiLevelType w:val="hybridMultilevel"/>
     <w:tmpl w:val="8DEAEC62"/>
@@ -17658,7 +18288,7 @@
       </w:rPr>
     </w:lvl>
   </w:abstractNum>
-  <w:abstractNum w:abstractNumId="15" w15:restartNumberingAfterBreak="0">
+  <w:abstractNum w:abstractNumId="16" w15:restartNumberingAfterBreak="0">
     <w:nsid w:val="4EB11D16"/>
     <w:multiLevelType w:val="hybridMultilevel"/>
     <w:tmpl w:val="2C2043BA"/>
@@ -17771,7 +18401,120 @@
       </w:rPr>
     </w:lvl>
   </w:abstractNum>
-  <w:abstractNum w:abstractNumId="16" w15:restartNumberingAfterBreak="0">
+  <w:abstractNum w:abstractNumId="17" w15:restartNumberingAfterBreak="0">
+    <w:nsid w:val="525C527B"/>
+    <w:multiLevelType w:val="hybridMultilevel"/>
+    <w:tmpl w:val="2068BBDA"/>
+    <w:lvl w:ilvl="0" w:tplc="04090001">
+      <w:start w:val="1"/>
+      <w:numFmt w:val="bullet"/>
+      <w:lvlText w:val=""/>
+      <w:lvlJc w:val="left"/>
+      <w:pPr>
+        <w:ind w:left="720" w:hanging="360"/>
+      </w:pPr>
+      <w:rPr>
+        <w:rFonts w:ascii="Symbol" w:hAnsi="Symbol" w:hint="default"/>
+      </w:rPr>
+    </w:lvl>
+    <w:lvl w:ilvl="1" w:tplc="04090003" w:tentative="1">
+      <w:start w:val="1"/>
+      <w:numFmt w:val="bullet"/>
+      <w:lvlText w:val="o"/>
+      <w:lvlJc w:val="left"/>
+      <w:pPr>
+        <w:ind w:left="1440" w:hanging="360"/>
+      </w:pPr>
+      <w:rPr>
+        <w:rFonts w:ascii="Courier New" w:hAnsi="Courier New" w:cs="Courier New" w:hint="default"/>
+      </w:rPr>
+    </w:lvl>
+    <w:lvl w:ilvl="2" w:tplc="04090005" w:tentative="1">
+      <w:start w:val="1"/>
+      <w:numFmt w:val="bullet"/>
+      <w:lvlText w:val=""/>
+      <w:lvlJc w:val="left"/>
+      <w:pPr>
+        <w:ind w:left="2160" w:hanging="360"/>
+      </w:pPr>
+      <w:rPr>
+        <w:rFonts w:ascii="Wingdings" w:hAnsi="Wingdings" w:hint="default"/>
+      </w:rPr>
+    </w:lvl>
+    <w:lvl w:ilvl="3" w:tplc="04090001" w:tentative="1">
+      <w:start w:val="1"/>
+      <w:numFmt w:val="bullet"/>
+      <w:lvlText w:val=""/>
+      <w:lvlJc w:val="left"/>
+      <w:pPr>
+        <w:ind w:left="2880" w:hanging="360"/>
+      </w:pPr>
+      <w:rPr>
+        <w:rFonts w:ascii="Symbol" w:hAnsi="Symbol" w:hint="default"/>
+      </w:rPr>
+    </w:lvl>
+    <w:lvl w:ilvl="4" w:tplc="04090003" w:tentative="1">
+      <w:start w:val="1"/>
+      <w:numFmt w:val="bullet"/>
+      <w:lvlText w:val="o"/>
+      <w:lvlJc w:val="left"/>
+      <w:pPr>
+        <w:ind w:left="3600" w:hanging="360"/>
+      </w:pPr>
+      <w:rPr>
+        <w:rFonts w:ascii="Courier New" w:hAnsi="Courier New" w:cs="Courier New" w:hint="default"/>
+      </w:rPr>
+    </w:lvl>
+    <w:lvl w:ilvl="5" w:tplc="04090005" w:tentative="1">
+      <w:start w:val="1"/>
+      <w:numFmt w:val="bullet"/>
+      <w:lvlText w:val=""/>
+      <w:lvlJc w:val="left"/>
+      <w:pPr>
+        <w:ind w:left="4320" w:hanging="360"/>
+      </w:pPr>
+      <w:rPr>
+        <w:rFonts w:ascii="Wingdings" w:hAnsi="Wingdings" w:hint="default"/>
+      </w:rPr>
+    </w:lvl>
+    <w:lvl w:ilvl="6" w:tplc="04090001" w:tentative="1">
+      <w:start w:val="1"/>
+      <w:numFmt w:val="bullet"/>
+      <w:lvlText w:val=""/>
+      <w:lvlJc w:val="left"/>
+      <w:pPr>
+        <w:ind w:left="5040" w:hanging="360"/>
+      </w:pPr>
+      <w:rPr>
+        <w:rFonts w:ascii="Symbol" w:hAnsi="Symbol" w:hint="default"/>
+      </w:rPr>
+    </w:lvl>
+    <w:lvl w:ilvl="7" w:tplc="04090003" w:tentative="1">
+      <w:start w:val="1"/>
+      <w:numFmt w:val="bullet"/>
+      <w:lvlText w:val="o"/>
+      <w:lvlJc w:val="left"/>
+      <w:pPr>
+        <w:ind w:left="5760" w:hanging="360"/>
+      </w:pPr>
+      <w:rPr>
+        <w:rFonts w:ascii="Courier New" w:hAnsi="Courier New" w:cs="Courier New" w:hint="default"/>
+      </w:rPr>
+    </w:lvl>
+    <w:lvl w:ilvl="8" w:tplc="04090005" w:tentative="1">
+      <w:start w:val="1"/>
+      <w:numFmt w:val="bullet"/>
+      <w:lvlText w:val=""/>
+      <w:lvlJc w:val="left"/>
+      <w:pPr>
+        <w:ind w:left="6480" w:hanging="360"/>
+      </w:pPr>
+      <w:rPr>
+        <w:rFonts w:ascii="Wingdings" w:hAnsi="Wingdings" w:hint="default"/>
+      </w:rPr>
+    </w:lvl>
+  </w:abstractNum>
+  <w:abstractNum w:abstractNumId="18" w15:restartNumberingAfterBreak="0">
     <w:nsid w:val="58A74AFB"/>
     <w:multiLevelType w:val="hybridMultilevel"/>
     <w:tmpl w:val="926490AA"/>
@@ -17884,7 +18627,7 @@
       </w:rPr>
     </w:lvl>
   </w:abstractNum>
-  <w:abstractNum w:abstractNumId="17" w15:restartNumberingAfterBreak="0">
+  <w:abstractNum w:abstractNumId="19" w15:restartNumberingAfterBreak="0">
     <w:nsid w:val="5C3530ED"/>
     <w:multiLevelType w:val="hybridMultilevel"/>
     <w:tmpl w:val="6F824FCE"/>
@@ -17997,7 +18740,7 @@
       </w:rPr>
     </w:lvl>
   </w:abstractNum>
-  <w:abstractNum w:abstractNumId="18" w15:restartNumberingAfterBreak="0">
+  <w:abstractNum w:abstractNumId="20" w15:restartNumberingAfterBreak="0">
     <w:nsid w:val="613568D3"/>
     <w:multiLevelType w:val="hybridMultilevel"/>
     <w:tmpl w:val="821CFED0"/>
@@ -18083,7 +18826,7 @@
       </w:pPr>
     </w:lvl>
   </w:abstractNum>
-  <w:abstractNum w:abstractNumId="19" w15:restartNumberingAfterBreak="0">
+  <w:abstractNum w:abstractNumId="21" w15:restartNumberingAfterBreak="0">
     <w:nsid w:val="67D76858"/>
     <w:multiLevelType w:val="hybridMultilevel"/>
     <w:tmpl w:val="8C087A40"/>
@@ -18196,7 +18939,7 @@
       </w:rPr>
     </w:lvl>
   </w:abstractNum>
-  <w:abstractNum w:abstractNumId="20" w15:restartNumberingAfterBreak="0">
+  <w:abstractNum w:abstractNumId="22" w15:restartNumberingAfterBreak="0">
     <w:nsid w:val="6C071410"/>
     <w:multiLevelType w:val="hybridMultilevel"/>
     <w:tmpl w:val="A9A48E36"/>
@@ -18309,7 +19052,7 @@
       </w:rPr>
     </w:lvl>
   </w:abstractNum>
-  <w:abstractNum w:abstractNumId="21" w15:restartNumberingAfterBreak="0">
+  <w:abstractNum w:abstractNumId="23" w15:restartNumberingAfterBreak="0">
     <w:nsid w:val="703F7E04"/>
     <w:multiLevelType w:val="hybridMultilevel"/>
     <w:tmpl w:val="71BC9570"/>
@@ -18395,7 +19138,7 @@
       </w:pPr>
     </w:lvl>
   </w:abstractNum>
-  <w:abstractNum w:abstractNumId="22" w15:restartNumberingAfterBreak="0">
+  <w:abstractNum w:abstractNumId="24" w15:restartNumberingAfterBreak="0">
     <w:nsid w:val="71CD1A00"/>
     <w:multiLevelType w:val="hybridMultilevel"/>
     <w:tmpl w:val="2FE839B0"/>
@@ -18508,7 +19251,7 @@
       </w:rPr>
     </w:lvl>
   </w:abstractNum>
-  <w:abstractNum w:abstractNumId="23" w15:restartNumberingAfterBreak="0">
+  <w:abstractNum w:abstractNumId="25" w15:restartNumberingAfterBreak="0">
     <w:nsid w:val="734853BD"/>
     <w:multiLevelType w:val="hybridMultilevel"/>
     <w:tmpl w:val="8D88169C"/>
@@ -18621,7 +19364,7 @@
       </w:rPr>
     </w:lvl>
   </w:abstractNum>
-  <w:abstractNum w:abstractNumId="24" w15:restartNumberingAfterBreak="0">
+  <w:abstractNum w:abstractNumId="26" w15:restartNumberingAfterBreak="0">
     <w:nsid w:val="75050941"/>
     <w:multiLevelType w:val="hybridMultilevel"/>
     <w:tmpl w:val="62444F46"/>
@@ -18707,7 +19450,7 @@
       </w:pPr>
     </w:lvl>
   </w:abstractNum>
-  <w:abstractNum w:abstractNumId="25" w15:restartNumberingAfterBreak="0">
+  <w:abstractNum w:abstractNumId="27" w15:restartNumberingAfterBreak="0">
     <w:nsid w:val="79E934FF"/>
     <w:multiLevelType w:val="hybridMultilevel"/>
     <w:tmpl w:val="9E606758"/>
@@ -18793,7 +19536,7 @@
       </w:pPr>
     </w:lvl>
   </w:abstractNum>
-  <w:abstractNum w:abstractNumId="26" w15:restartNumberingAfterBreak="0">
+  <w:abstractNum w:abstractNumId="28" w15:restartNumberingAfterBreak="0">
     <w:nsid w:val="7A1375B5"/>
     <w:multiLevelType w:val="hybridMultilevel"/>
     <w:tmpl w:val="D7927814"/>
@@ -18879,7 +19622,7 @@
       </w:pPr>
     </w:lvl>
   </w:abstractNum>
-  <w:abstractNum w:abstractNumId="27" w15:restartNumberingAfterBreak="0">
+  <w:abstractNum w:abstractNumId="29" w15:restartNumberingAfterBreak="0">
     <w:nsid w:val="7F05360A"/>
     <w:multiLevelType w:val="hybridMultilevel"/>
     <w:tmpl w:val="A0D82FDC"/>
@@ -18966,10 +19709,10 @@
     </w:lvl>
   </w:abstractNum>
   <w:num w:numId="1">
-    <w:abstractNumId w:val="25"/>
+    <w:abstractNumId w:val="27"/>
   </w:num>
   <w:num w:numId="2">
-    <w:abstractNumId w:val="14"/>
+    <w:abstractNumId w:val="15"/>
   </w:num>
   <w:num w:numId="3">
     <w:abstractNumId w:val="2"/>
@@ -18981,73 +19724,79 @@
     <w:abstractNumId w:val="3"/>
   </w:num>
   <w:num w:numId="6">
+    <w:abstractNumId w:val="21"/>
+  </w:num>
+  <w:num w:numId="7">
     <w:abstractNumId w:val="19"/>
   </w:num>
-  <w:num w:numId="7">
-    <w:abstractNumId w:val="17"/>
+  <w:num w:numId="8">
+    <w:abstractNumId w:val="18"/>
   </w:num>
-  <w:num w:numId="8">
+  <w:num w:numId="9">
+    <w:abstractNumId w:val="29"/>
+  </w:num>
+  <w:num w:numId="10">
+    <w:abstractNumId w:val="12"/>
+  </w:num>
+  <w:num w:numId="11">
+    <w:abstractNumId w:val="24"/>
+  </w:num>
+  <w:num w:numId="12">
+    <w:abstractNumId w:val="13"/>
+  </w:num>
+  <w:num w:numId="13">
     <w:abstractNumId w:val="16"/>
   </w:num>
-  <w:num w:numId="9">
-    <w:abstractNumId w:val="27"/>
-  </w:num>
-  <w:num w:numId="10">
-    <w:abstractNumId w:val="11"/>
-  </w:num>
-  <w:num w:numId="11">
+  <w:num w:numId="14">
     <w:abstractNumId w:val="22"/>
   </w:num>
-  <w:num w:numId="12">
-    <w:abstractNumId w:val="12"/>
-  </w:num>
-  <w:num w:numId="13">
-    <w:abstractNumId w:val="15"/>
-  </w:num>
-  <w:num w:numId="14">
-    <w:abstractNumId w:val="20"/>
-  </w:num>
   <w:num w:numId="15">
-    <w:abstractNumId w:val="8"/>
+    <w:abstractNumId w:val="9"/>
   </w:num>
   <w:num w:numId="16">
-    <w:abstractNumId w:val="23"/>
+    <w:abstractNumId w:val="25"/>
   </w:num>
   <w:num w:numId="17">
     <w:abstractNumId w:val="1"/>
   </w:num>
   <w:num w:numId="18">
-    <w:abstractNumId w:val="13"/>
+    <w:abstractNumId w:val="14"/>
   </w:num>
   <w:num w:numId="19">
+    <w:abstractNumId w:val="7"/>
+  </w:num>
+  <w:num w:numId="20">
+    <w:abstractNumId w:val="20"/>
+  </w:num>
+  <w:num w:numId="21">
+    <w:abstractNumId w:val="28"/>
+  </w:num>
+  <w:num w:numId="22">
+    <w:abstractNumId w:val="11"/>
+  </w:num>
+  <w:num w:numId="23">
+    <w:abstractNumId w:val="10"/>
+  </w:num>
+  <w:num w:numId="24">
+    <w:abstractNumId w:val="5"/>
+  </w:num>
+  <w:num w:numId="25">
+    <w:abstractNumId w:val="8"/>
+  </w:num>
+  <w:num w:numId="26">
+    <w:abstractNumId w:val="26"/>
+  </w:num>
+  <w:num w:numId="27">
     <w:abstractNumId w:val="6"/>
   </w:num>
-  <w:num w:numId="20">
-    <w:abstractNumId w:val="18"/>
+  <w:num w:numId="28">
+    <w:abstractNumId w:val="23"/>
   </w:num>
-  <w:num w:numId="21">
-    <w:abstractNumId w:val="26"/>
+  <w:num w:numId="29">
+    <w:abstractNumId w:val="17"/>
   </w:num>
-  <w:num w:numId="22">
-    <w:abstractNumId w:val="10"/>
-  </w:num>
-  <w:num w:numId="23">
-    <w:abstractNumId w:val="9"/>
-  </w:num>
-  <w:num w:numId="24">
+  <w:num w:numId="30">
     <w:abstractNumId w:val="4"/>
-  </w:num>
-  <w:num w:numId="25">
-    <w:abstractNumId w:val="7"/>
-  </w:num>
-  <w:num w:numId="26">
-    <w:abstractNumId w:val="24"/>
-  </w:num>
-  <w:num w:numId="27">
-    <w:abstractNumId w:val="5"/>
-  </w:num>
-  <w:num w:numId="28">
-    <w:abstractNumId w:val="21"/>
   </w:num>
 </w:numbering>
 </file>
@@ -20050,6 +20799,131 @@
       <w:lang w:val="hr-HR"/>
     </w:rPr>
   </w:style>
+  <w:style w:type="table" w:styleId="TableGrid">
+    <w:name w:val="Table Grid"/>
+    <w:basedOn w:val="TableNormal"/>
+    <w:uiPriority w:val="39"/>
+    <w:rsid w:val="00F84E36"/>
+    <w:pPr>
+      <w:spacing w:after="0" w:line="240" w:lineRule="auto"/>
+    </w:pPr>
+    <w:tblPr>
+      <w:tblBorders>
+        <w:top w:val="single" w:sz="4" w:space="0" w:color="auto"/>
+        <w:left w:val="single" w:sz="4" w:space="0" w:color="auto"/>
+        <w:bottom w:val="single" w:sz="4" w:space="0" w:color="auto"/>
+        <w:right w:val="single" w:sz="4" w:space="0" w:color="auto"/>
+        <w:insideH w:val="single" w:sz="4" w:space="0" w:color="auto"/>
+        <w:insideV w:val="single" w:sz="4" w:space="0" w:color="auto"/>
+      </w:tblBorders>
+    </w:tblPr>
+  </w:style>
+  <w:style w:type="table" w:styleId="GridTable5Dark-Accent3">
+    <w:name w:val="Grid Table 5 Dark Accent 3"/>
+    <w:basedOn w:val="TableNormal"/>
+    <w:uiPriority w:val="50"/>
+    <w:rsid w:val="00F84E36"/>
+    <w:pPr>
+      <w:spacing w:after="0" w:line="240" w:lineRule="auto"/>
+    </w:pPr>
+    <w:tblPr>
+      <w:tblStyleRowBandSize w:val="1"/>
+      <w:tblStyleColBandSize w:val="1"/>
+      <w:tblBorders>
+        <w:top w:val="single" w:sz="4" w:space="0" w:color="FFFFFF" w:themeColor="background1"/>
+        <w:left w:val="single" w:sz="4" w:space="0" w:color="FFFFFF" w:themeColor="background1"/>
+        <w:bottom w:val="single" w:sz="4" w:space="0" w:color="FFFFFF" w:themeColor="background1"/>
+        <w:right w:val="single" w:sz="4" w:space="0" w:color="FFFFFF" w:themeColor="background1"/>
+        <w:insideH w:val="single" w:sz="4" w:space="0" w:color="FFFFFF" w:themeColor="background1"/>
+        <w:insideV w:val="single" w:sz="4" w:space="0" w:color="FFFFFF" w:themeColor="background1"/>
+      </w:tblBorders>
+    </w:tblPr>
+    <w:tcPr>
+      <w:shd w:val="clear" w:color="auto" w:fill="EDEDED" w:themeFill="accent3" w:themeFillTint="33"/>
+    </w:tcPr>
+    <w:tblStylePr w:type="firstRow">
+      <w:rPr>
+        <w:b/>
+        <w:bCs/>
+        <w:color w:val="FFFFFF" w:themeColor="background1"/>
+      </w:rPr>
+      <w:tblPr/>
+      <w:tcPr>
+        <w:tcBorders>
+          <w:top w:val="single" w:sz="4" w:space="0" w:color="FFFFFF" w:themeColor="background1"/>
+          <w:left w:val="single" w:sz="4" w:space="0" w:color="FFFFFF" w:themeColor="background1"/>
+          <w:right w:val="single" w:sz="4" w:space="0" w:color="FFFFFF" w:themeColor="background1"/>
+          <w:insideH w:val="nil"/>
+          <w:insideV w:val="nil"/>
+        </w:tcBorders>
+        <w:shd w:val="clear" w:color="auto" w:fill="A5A5A5" w:themeFill="accent3"/>
+      </w:tcPr>
+    </w:tblStylePr>
+    <w:tblStylePr w:type="lastRow">
+      <w:rPr>
+        <w:b/>
+        <w:bCs/>
+        <w:color w:val="FFFFFF" w:themeColor="background1"/>
+      </w:rPr>
+      <w:tblPr/>
+      <w:tcPr>
+        <w:tcBorders>
+          <w:left w:val="single" w:sz="4" w:space="0" w:color="FFFFFF" w:themeColor="background1"/>
+          <w:bottom w:val="single" w:sz="4" w:space="0" w:color="FFFFFF" w:themeColor="background1"/>
+          <w:right w:val="single" w:sz="4" w:space="0" w:color="FFFFFF" w:themeColor="background1"/>
+          <w:insideH w:val="nil"/>
+          <w:insideV w:val="nil"/>
+        </w:tcBorders>
+        <w:shd w:val="clear" w:color="auto" w:fill="A5A5A5" w:themeFill="accent3"/>
+      </w:tcPr>
+    </w:tblStylePr>
+    <w:tblStylePr w:type="firstCol">
+      <w:rPr>
+        <w:b/>
+        <w:bCs/>
+        <w:color w:val="FFFFFF" w:themeColor="background1"/>
+      </w:rPr>
+      <w:tblPr/>
+      <w:tcPr>
+        <w:tcBorders>
+          <w:top w:val="single" w:sz="4" w:space="0" w:color="FFFFFF" w:themeColor="background1"/>
+          <w:left w:val="single" w:sz="4" w:space="0" w:color="FFFFFF" w:themeColor="background1"/>
+          <w:bottom w:val="single" w:sz="4" w:space="0" w:color="FFFFFF" w:themeColor="background1"/>
+          <w:insideV w:val="nil"/>
+        </w:tcBorders>
+        <w:shd w:val="clear" w:color="auto" w:fill="A5A5A5" w:themeFill="accent3"/>
+      </w:tcPr>
+    </w:tblStylePr>
+    <w:tblStylePr w:type="lastCol">
+      <w:rPr>
+        <w:b/>
+        <w:bCs/>
+        <w:color w:val="FFFFFF" w:themeColor="background1"/>
+      </w:rPr>
+      <w:tblPr/>
+      <w:tcPr>
+        <w:tcBorders>
+          <w:top w:val="single" w:sz="4" w:space="0" w:color="FFFFFF" w:themeColor="background1"/>
+          <w:bottom w:val="single" w:sz="4" w:space="0" w:color="FFFFFF" w:themeColor="background1"/>
+          <w:right w:val="single" w:sz="4" w:space="0" w:color="FFFFFF" w:themeColor="background1"/>
+          <w:insideV w:val="nil"/>
+        </w:tcBorders>
+        <w:shd w:val="clear" w:color="auto" w:fill="A5A5A5" w:themeFill="accent3"/>
+      </w:tcPr>
+    </w:tblStylePr>
+    <w:tblStylePr w:type="band1Vert">
+      <w:tblPr/>
+      <w:tcPr>
+        <w:shd w:val="clear" w:color="auto" w:fill="DBDBDB" w:themeFill="accent3" w:themeFillTint="66"/>
+      </w:tcPr>
+    </w:tblStylePr>
+    <w:tblStylePr w:type="band1Horz">
+      <w:tblPr/>
+      <w:tcPr>
+        <w:shd w:val="clear" w:color="auto" w:fill="DBDBDB" w:themeFill="accent3" w:themeFillTint="66"/>
+      </w:tcPr>
+    </w:tblStylePr>
+  </w:style>
 </w:styles>
 </file>
 
@@ -20319,7 +21193,7 @@
 </file>
 
 <file path=customXml/itemProps1.xml><?xml version="1.0" encoding="utf-8"?>
-<ds:datastoreItem xmlns:ds="http://schemas.openxmlformats.org/officeDocument/2006/customXml" ds:itemID="{CE2D7415-67E7-4626-AA2F-D89FEDFF27D0}">
+<ds:datastoreItem xmlns:ds="http://schemas.openxmlformats.org/officeDocument/2006/customXml" ds:itemID="{596D2B7D-3F39-412F-82E7-39404A2D56EB}">
   <ds:schemaRefs>
     <ds:schemaRef ds:uri="http://schemas.openxmlformats.org/officeDocument/2006/bibliography"/>
   </ds:schemaRefs>

</xml_diff>

<commit_message>
Dovrseno poglavlje 4.3. aktivacijske funkcije
</commit_message>
<xml_diff>
--- a/Diplmoski_Marko_Rasetina.docx
+++ b/Diplmoski_Marko_Rasetina.docx
@@ -1464,6 +1464,8 @@
         </w:rPr>
         <w:t>Student</w:t>
       </w:r>
+      <w:bookmarkStart w:id="0" w:name="_GoBack"/>
+      <w:bookmarkEnd w:id="0"/>
     </w:p>
     <w:p>
       <w:pPr>
@@ -1584,7 +1586,7 @@
           <w:r>
             <w:fldChar w:fldCharType="separate"/>
           </w:r>
-          <w:hyperlink w:anchor="_Toc11937405" w:history="1">
+          <w:hyperlink w:anchor="_Toc12367284" w:history="1">
             <w:r>
               <w:rPr>
                 <w:rStyle w:val="Hyperlink"/>
@@ -1611,7 +1613,7 @@
                 <w:noProof/>
                 <w:webHidden/>
               </w:rPr>
-              <w:instrText xml:space="preserve"> PAGEREF _Toc11937405 \h </w:instrText>
+              <w:instrText xml:space="preserve"> PAGEREF _Toc12367284 \h </w:instrText>
             </w:r>
             <w:r>
               <w:rPr>
@@ -1652,7 +1654,7 @@
               <w:lang w:val="en-US"/>
             </w:rPr>
           </w:pPr>
-          <w:hyperlink w:anchor="_Toc11937406" w:history="1">
+          <w:hyperlink w:anchor="_Toc12367285" w:history="1">
             <w:r>
               <w:rPr>
                 <w:rStyle w:val="Hyperlink"/>
@@ -1679,7 +1681,7 @@
                 <w:noProof/>
                 <w:webHidden/>
               </w:rPr>
-              <w:instrText xml:space="preserve"> PAGEREF _Toc11937406 \h </w:instrText>
+              <w:instrText xml:space="preserve"> PAGEREF _Toc12367285 \h </w:instrText>
             </w:r>
             <w:r>
               <w:rPr>
@@ -1723,7 +1725,7 @@
               <w:lang w:val="en-US"/>
             </w:rPr>
           </w:pPr>
-          <w:hyperlink w:anchor="_Toc11937407" w:history="1">
+          <w:hyperlink w:anchor="_Toc12367286" w:history="1">
             <w:r>
               <w:rPr>
                 <w:rStyle w:val="Hyperlink"/>
@@ -1750,7 +1752,7 @@
                 <w:noProof/>
                 <w:webHidden/>
               </w:rPr>
-              <w:instrText xml:space="preserve"> PAGEREF _Toc11937407 \h </w:instrText>
+              <w:instrText xml:space="preserve"> PAGEREF _Toc12367286 \h </w:instrText>
             </w:r>
             <w:r>
               <w:rPr>
@@ -1794,7 +1796,7 @@
               <w:lang w:val="en-US"/>
             </w:rPr>
           </w:pPr>
-          <w:hyperlink w:anchor="_Toc11937408" w:history="1">
+          <w:hyperlink w:anchor="_Toc12367287" w:history="1">
             <w:r>
               <w:rPr>
                 <w:rStyle w:val="Hyperlink"/>
@@ -1821,7 +1823,7 @@
                 <w:noProof/>
                 <w:webHidden/>
               </w:rPr>
-              <w:instrText xml:space="preserve"> PAGEREF _Toc11937408 \h </w:instrText>
+              <w:instrText xml:space="preserve"> PAGEREF _Toc12367287 \h </w:instrText>
             </w:r>
             <w:r>
               <w:rPr>
@@ -1865,7 +1867,7 @@
               <w:lang w:val="en-US"/>
             </w:rPr>
           </w:pPr>
-          <w:hyperlink w:anchor="_Toc11937409" w:history="1">
+          <w:hyperlink w:anchor="_Toc12367288" w:history="1">
             <w:r>
               <w:rPr>
                 <w:rStyle w:val="Hyperlink"/>
@@ -1892,7 +1894,7 @@
                 <w:noProof/>
                 <w:webHidden/>
               </w:rPr>
-              <w:instrText xml:space="preserve"> PAGEREF _Toc11937409 \h </w:instrText>
+              <w:instrText xml:space="preserve"> PAGEREF _Toc12367288 \h </w:instrText>
             </w:r>
             <w:r>
               <w:rPr>
@@ -1933,7 +1935,7 @@
               <w:lang w:val="en-US"/>
             </w:rPr>
           </w:pPr>
-          <w:hyperlink w:anchor="_Toc11937410" w:history="1">
+          <w:hyperlink w:anchor="_Toc12367289" w:history="1">
             <w:r>
               <w:rPr>
                 <w:rStyle w:val="Hyperlink"/>
@@ -1960,7 +1962,7 @@
                 <w:noProof/>
                 <w:webHidden/>
               </w:rPr>
-              <w:instrText xml:space="preserve"> PAGEREF _Toc11937410 \h </w:instrText>
+              <w:instrText xml:space="preserve"> PAGEREF _Toc12367289 \h </w:instrText>
             </w:r>
             <w:r>
               <w:rPr>
@@ -2004,7 +2006,7 @@
               <w:lang w:val="en-US"/>
             </w:rPr>
           </w:pPr>
-          <w:hyperlink w:anchor="_Toc11937411" w:history="1">
+          <w:hyperlink w:anchor="_Toc12367290" w:history="1">
             <w:r>
               <w:rPr>
                 <w:rStyle w:val="Hyperlink"/>
@@ -2031,7 +2033,7 @@
                 <w:noProof/>
                 <w:webHidden/>
               </w:rPr>
-              <w:instrText xml:space="preserve"> PAGEREF _Toc11937411 \h </w:instrText>
+              <w:instrText xml:space="preserve"> PAGEREF _Toc12367290 \h </w:instrText>
             </w:r>
             <w:r>
               <w:rPr>
@@ -2075,7 +2077,7 @@
               <w:lang w:val="en-US"/>
             </w:rPr>
           </w:pPr>
-          <w:hyperlink w:anchor="_Toc11937412" w:history="1">
+          <w:hyperlink w:anchor="_Toc12367291" w:history="1">
             <w:r>
               <w:rPr>
                 <w:rStyle w:val="Hyperlink"/>
@@ -2102,7 +2104,7 @@
                 <w:noProof/>
                 <w:webHidden/>
               </w:rPr>
-              <w:instrText xml:space="preserve"> PAGEREF _Toc11937412 \h </w:instrText>
+              <w:instrText xml:space="preserve"> PAGEREF _Toc12367291 \h </w:instrText>
             </w:r>
             <w:r>
               <w:rPr>
@@ -2146,7 +2148,7 @@
               <w:lang w:val="en-US"/>
             </w:rPr>
           </w:pPr>
-          <w:hyperlink w:anchor="_Toc11937413" w:history="1">
+          <w:hyperlink w:anchor="_Toc12367292" w:history="1">
             <w:r>
               <w:rPr>
                 <w:rStyle w:val="Hyperlink"/>
@@ -2173,7 +2175,7 @@
                 <w:noProof/>
                 <w:webHidden/>
               </w:rPr>
-              <w:instrText xml:space="preserve"> PAGEREF _Toc11937413 \h </w:instrText>
+              <w:instrText xml:space="preserve"> PAGEREF _Toc12367292 \h </w:instrText>
             </w:r>
             <w:r>
               <w:rPr>
@@ -2217,7 +2219,7 @@
               <w:lang w:val="en-US"/>
             </w:rPr>
           </w:pPr>
-          <w:hyperlink w:anchor="_Toc11937414" w:history="1">
+          <w:hyperlink w:anchor="_Toc12367293" w:history="1">
             <w:r>
               <w:rPr>
                 <w:rStyle w:val="Hyperlink"/>
@@ -2244,7 +2246,7 @@
                 <w:noProof/>
                 <w:webHidden/>
               </w:rPr>
-              <w:instrText xml:space="preserve"> PAGEREF _Toc11937414 \h </w:instrText>
+              <w:instrText xml:space="preserve"> PAGEREF _Toc12367293 \h </w:instrText>
             </w:r>
             <w:r>
               <w:rPr>
@@ -2288,7 +2290,7 @@
               <w:lang w:val="en-US"/>
             </w:rPr>
           </w:pPr>
-          <w:hyperlink w:anchor="_Toc11937415" w:history="1">
+          <w:hyperlink w:anchor="_Toc12367294" w:history="1">
             <w:r>
               <w:rPr>
                 <w:rStyle w:val="Hyperlink"/>
@@ -2315,7 +2317,7 @@
                 <w:noProof/>
                 <w:webHidden/>
               </w:rPr>
-              <w:instrText xml:space="preserve"> PAGEREF _Toc11937415 \h </w:instrText>
+              <w:instrText xml:space="preserve"> PAGEREF _Toc12367294 \h </w:instrText>
             </w:r>
             <w:r>
               <w:rPr>
@@ -2359,7 +2361,7 @@
               <w:lang w:val="en-US"/>
             </w:rPr>
           </w:pPr>
-          <w:hyperlink w:anchor="_Toc11937416" w:history="1">
+          <w:hyperlink w:anchor="_Toc12367295" w:history="1">
             <w:r>
               <w:rPr>
                 <w:rStyle w:val="Hyperlink"/>
@@ -2386,7 +2388,7 @@
                 <w:noProof/>
                 <w:webHidden/>
               </w:rPr>
-              <w:instrText xml:space="preserve"> PAGEREF _Toc11937416 \h </w:instrText>
+              <w:instrText xml:space="preserve"> PAGEREF _Toc12367295 \h </w:instrText>
             </w:r>
             <w:r>
               <w:rPr>
@@ -2430,7 +2432,7 @@
               <w:lang w:val="en-US"/>
             </w:rPr>
           </w:pPr>
-          <w:hyperlink w:anchor="_Toc11937417" w:history="1">
+          <w:hyperlink w:anchor="_Toc12367296" w:history="1">
             <w:r>
               <w:rPr>
                 <w:rStyle w:val="Hyperlink"/>
@@ -2457,7 +2459,7 @@
                 <w:noProof/>
                 <w:webHidden/>
               </w:rPr>
-              <w:instrText xml:space="preserve"> PAGEREF _Toc11937417 \h </w:instrText>
+              <w:instrText xml:space="preserve"> PAGEREF _Toc12367296 \h </w:instrText>
             </w:r>
             <w:r>
               <w:rPr>
@@ -2498,7 +2500,7 @@
               <w:lang w:val="en-US"/>
             </w:rPr>
           </w:pPr>
-          <w:hyperlink w:anchor="_Toc11937418" w:history="1">
+          <w:hyperlink w:anchor="_Toc12367297" w:history="1">
             <w:r>
               <w:rPr>
                 <w:rStyle w:val="Hyperlink"/>
@@ -2525,7 +2527,7 @@
                 <w:noProof/>
                 <w:webHidden/>
               </w:rPr>
-              <w:instrText xml:space="preserve"> PAGEREF _Toc11937418 \h </w:instrText>
+              <w:instrText xml:space="preserve"> PAGEREF _Toc12367297 \h </w:instrText>
             </w:r>
             <w:r>
               <w:rPr>
@@ -2569,7 +2571,7 @@
               <w:lang w:val="en-US"/>
             </w:rPr>
           </w:pPr>
-          <w:hyperlink w:anchor="_Toc11937419" w:history="1">
+          <w:hyperlink w:anchor="_Toc12367298" w:history="1">
             <w:r>
               <w:rPr>
                 <w:rStyle w:val="Hyperlink"/>
@@ -2596,7 +2598,7 @@
                 <w:noProof/>
                 <w:webHidden/>
               </w:rPr>
-              <w:instrText xml:space="preserve"> PAGEREF _Toc11937419 \h </w:instrText>
+              <w:instrText xml:space="preserve"> PAGEREF _Toc12367298 \h </w:instrText>
             </w:r>
             <w:r>
               <w:rPr>
@@ -2640,7 +2642,7 @@
               <w:lang w:val="en-US"/>
             </w:rPr>
           </w:pPr>
-          <w:hyperlink w:anchor="_Toc11937420" w:history="1">
+          <w:hyperlink w:anchor="_Toc12367299" w:history="1">
             <w:r>
               <w:rPr>
                 <w:rStyle w:val="Hyperlink"/>
@@ -2667,7 +2669,7 @@
                 <w:noProof/>
                 <w:webHidden/>
               </w:rPr>
-              <w:instrText xml:space="preserve"> PAGEREF _Toc11937420 \h </w:instrText>
+              <w:instrText xml:space="preserve"> PAGEREF _Toc12367299 \h </w:instrText>
             </w:r>
             <w:r>
               <w:rPr>
@@ -2711,7 +2713,7 @@
               <w:lang w:val="en-US"/>
             </w:rPr>
           </w:pPr>
-          <w:hyperlink w:anchor="_Toc11937421" w:history="1">
+          <w:hyperlink w:anchor="_Toc12367300" w:history="1">
             <w:r>
               <w:rPr>
                 <w:rStyle w:val="Hyperlink"/>
@@ -2738,7 +2740,7 @@
                 <w:noProof/>
                 <w:webHidden/>
               </w:rPr>
-              <w:instrText xml:space="preserve"> PAGEREF _Toc11937421 \h </w:instrText>
+              <w:instrText xml:space="preserve"> PAGEREF _Toc12367300 \h </w:instrText>
             </w:r>
             <w:r>
               <w:rPr>
@@ -2782,7 +2784,7 @@
               <w:lang w:val="en-US"/>
             </w:rPr>
           </w:pPr>
-          <w:hyperlink w:anchor="_Toc11937422" w:history="1">
+          <w:hyperlink w:anchor="_Toc12367301" w:history="1">
             <w:r>
               <w:rPr>
                 <w:rStyle w:val="Hyperlink"/>
@@ -2809,7 +2811,7 @@
                 <w:noProof/>
                 <w:webHidden/>
               </w:rPr>
-              <w:instrText xml:space="preserve"> PAGEREF _Toc11937422 \h </w:instrText>
+              <w:instrText xml:space="preserve"> PAGEREF _Toc12367301 \h </w:instrText>
             </w:r>
             <w:r>
               <w:rPr>
@@ -2829,7 +2831,7 @@
                 <w:noProof/>
                 <w:webHidden/>
               </w:rPr>
-              <w:t>31</w:t>
+              <w:t>32</w:t>
             </w:r>
             <w:r>
               <w:rPr>
@@ -2853,13 +2855,13 @@
               <w:lang w:val="en-US"/>
             </w:rPr>
           </w:pPr>
-          <w:hyperlink w:anchor="_Toc11937423" w:history="1">
+          <w:hyperlink w:anchor="_Toc12367302" w:history="1">
             <w:r>
               <w:rPr>
                 <w:rStyle w:val="Hyperlink"/>
                 <w:noProof/>
               </w:rPr>
-              <w:t>4.5. Gubitak i funkcija gubitka</w:t>
+              <w:t>4.5. Gubitak i algoritam s unatražnim rasprostiranjem</w:t>
             </w:r>
             <w:r>
               <w:rPr>
@@ -2880,7 +2882,7 @@
                 <w:noProof/>
                 <w:webHidden/>
               </w:rPr>
-              <w:instrText xml:space="preserve"> PAGEREF _Toc11937423 \h </w:instrText>
+              <w:instrText xml:space="preserve"> PAGEREF _Toc12367302 \h </w:instrText>
             </w:r>
             <w:r>
               <w:rPr>
@@ -2900,7 +2902,7 @@
                 <w:noProof/>
                 <w:webHidden/>
               </w:rPr>
-              <w:t>31</w:t>
+              <w:t>32</w:t>
             </w:r>
             <w:r>
               <w:rPr>
@@ -2924,7 +2926,7 @@
               <w:lang w:val="en-US"/>
             </w:rPr>
           </w:pPr>
-          <w:hyperlink w:anchor="_Toc11937424" w:history="1">
+          <w:hyperlink w:anchor="_Toc12367303" w:history="1">
             <w:r>
               <w:rPr>
                 <w:rStyle w:val="Hyperlink"/>
@@ -2951,7 +2953,7 @@
                 <w:noProof/>
                 <w:webHidden/>
               </w:rPr>
-              <w:instrText xml:space="preserve"> PAGEREF _Toc11937424 \h </w:instrText>
+              <w:instrText xml:space="preserve"> PAGEREF _Toc12367303 \h </w:instrText>
             </w:r>
             <w:r>
               <w:rPr>
@@ -2971,7 +2973,7 @@
                 <w:noProof/>
                 <w:webHidden/>
               </w:rPr>
-              <w:t>31</w:t>
+              <w:t>32</w:t>
             </w:r>
             <w:r>
               <w:rPr>
@@ -2995,7 +2997,7 @@
               <w:lang w:val="en-US"/>
             </w:rPr>
           </w:pPr>
-          <w:hyperlink w:anchor="_Toc11937425" w:history="1">
+          <w:hyperlink w:anchor="_Toc12367304" w:history="1">
             <w:r>
               <w:rPr>
                 <w:rStyle w:val="Hyperlink"/>
@@ -3022,7 +3024,7 @@
                 <w:noProof/>
                 <w:webHidden/>
               </w:rPr>
-              <w:instrText xml:space="preserve"> PAGEREF _Toc11937425 \h </w:instrText>
+              <w:instrText xml:space="preserve"> PAGEREF _Toc12367304 \h </w:instrText>
             </w:r>
             <w:r>
               <w:rPr>
@@ -3042,7 +3044,7 @@
                 <w:noProof/>
                 <w:webHidden/>
               </w:rPr>
-              <w:t>31</w:t>
+              <w:t>32</w:t>
             </w:r>
             <w:r>
               <w:rPr>
@@ -3063,13 +3065,13 @@
               <w:lang w:val="en-US"/>
             </w:rPr>
           </w:pPr>
-          <w:hyperlink w:anchor="_Toc11937426" w:history="1">
+          <w:hyperlink w:anchor="_Toc12367305" w:history="1">
             <w:r>
               <w:rPr>
                 <w:rStyle w:val="Hyperlink"/>
                 <w:noProof/>
               </w:rPr>
-              <w:t>5. KOMPJUTERSKI VID</w:t>
+              <w:t>LITERATURA</w:t>
             </w:r>
             <w:r>
               <w:rPr>
@@ -3090,7 +3092,7 @@
                 <w:noProof/>
                 <w:webHidden/>
               </w:rPr>
-              <w:instrText xml:space="preserve"> PAGEREF _Toc11937426 \h </w:instrText>
+              <w:instrText xml:space="preserve"> PAGEREF _Toc12367305 \h </w:instrText>
             </w:r>
             <w:r>
               <w:rPr>
@@ -3110,78 +3112,7 @@
                 <w:noProof/>
                 <w:webHidden/>
               </w:rPr>
-              <w:t>32</w:t>
-            </w:r>
-            <w:r>
-              <w:rPr>
-                <w:noProof/>
-                <w:webHidden/>
-              </w:rPr>
-              <w:fldChar w:fldCharType="end"/>
-            </w:r>
-          </w:hyperlink>
-        </w:p>
-        <w:p>
-          <w:pPr>
-            <w:pStyle w:val="TOC2"/>
-            <w:tabs>
-              <w:tab w:val="right" w:leader="dot" w:pos="9020"/>
-            </w:tabs>
-            <w:rPr>
-              <w:rFonts w:asciiTheme="minorHAnsi" w:eastAsiaTheme="minorEastAsia" w:hAnsiTheme="minorHAnsi"/>
-              <w:noProof/>
-              <w:sz w:val="22"/>
-              <w:lang w:val="en-US"/>
-            </w:rPr>
-          </w:pPr>
-          <w:hyperlink w:anchor="_Toc11937427" w:history="1">
-            <w:r>
-              <w:rPr>
-                <w:rStyle w:val="Hyperlink"/>
-                <w:noProof/>
-              </w:rPr>
-              <w:t>5.1. Nešto...</w:t>
-            </w:r>
-            <w:r>
-              <w:rPr>
-                <w:noProof/>
-                <w:webHidden/>
-              </w:rPr>
-              <w:tab/>
-            </w:r>
-            <w:r>
-              <w:rPr>
-                <w:noProof/>
-                <w:webHidden/>
-              </w:rPr>
-              <w:fldChar w:fldCharType="begin"/>
-            </w:r>
-            <w:r>
-              <w:rPr>
-                <w:noProof/>
-                <w:webHidden/>
-              </w:rPr>
-              <w:instrText xml:space="preserve"> PAGEREF _Toc11937427 \h </w:instrText>
-            </w:r>
-            <w:r>
-              <w:rPr>
-                <w:noProof/>
-                <w:webHidden/>
-              </w:rPr>
-            </w:r>
-            <w:r>
-              <w:rPr>
-                <w:noProof/>
-                <w:webHidden/>
-              </w:rPr>
-              <w:fldChar w:fldCharType="separate"/>
-            </w:r>
-            <w:r>
-              <w:rPr>
-                <w:noProof/>
-                <w:webHidden/>
-              </w:rPr>
-              <w:t>32</w:t>
+              <w:t>33</w:t>
             </w:r>
             <w:r>
               <w:rPr>
@@ -3202,13 +3133,13 @@
               <w:lang w:val="en-US"/>
             </w:rPr>
           </w:pPr>
-          <w:hyperlink w:anchor="_Toc11937428" w:history="1">
+          <w:hyperlink w:anchor="_Toc12367306" w:history="1">
             <w:r>
               <w:rPr>
                 <w:rStyle w:val="Hyperlink"/>
                 <w:noProof/>
               </w:rPr>
-              <w:t>6. LITERATURA</w:t>
+              <w:t>POPIS SLIKA</w:t>
             </w:r>
             <w:r>
               <w:rPr>
@@ -3229,7 +3160,7 @@
                 <w:noProof/>
                 <w:webHidden/>
               </w:rPr>
-              <w:instrText xml:space="preserve"> PAGEREF _Toc11937428 \h </w:instrText>
+              <w:instrText xml:space="preserve"> PAGEREF _Toc12367306 \h </w:instrText>
             </w:r>
             <w:r>
               <w:rPr>
@@ -3249,7 +3180,7 @@
                 <w:noProof/>
                 <w:webHidden/>
               </w:rPr>
-              <w:t>33</w:t>
+              <w:t>34</w:t>
             </w:r>
             <w:r>
               <w:rPr>
@@ -3270,13 +3201,13 @@
               <w:lang w:val="en-US"/>
             </w:rPr>
           </w:pPr>
-          <w:hyperlink w:anchor="_Toc11937429" w:history="1">
+          <w:hyperlink w:anchor="_Toc12367307" w:history="1">
             <w:r>
               <w:rPr>
                 <w:rStyle w:val="Hyperlink"/>
                 <w:noProof/>
               </w:rPr>
-              <w:t>7. POPIS SLIKA</w:t>
+              <w:t>POPIS OZNAKA I KRATICA</w:t>
             </w:r>
             <w:r>
               <w:rPr>
@@ -3297,7 +3228,7 @@
                 <w:noProof/>
                 <w:webHidden/>
               </w:rPr>
-              <w:instrText xml:space="preserve"> PAGEREF _Toc11937429 \h </w:instrText>
+              <w:instrText xml:space="preserve"> PAGEREF _Toc12367307 \h </w:instrText>
             </w:r>
             <w:r>
               <w:rPr>
@@ -3317,7 +3248,7 @@
                 <w:noProof/>
                 <w:webHidden/>
               </w:rPr>
-              <w:t>34</w:t>
+              <w:t>35</w:t>
             </w:r>
             <w:r>
               <w:rPr>
@@ -3338,13 +3269,13 @@
               <w:lang w:val="en-US"/>
             </w:rPr>
           </w:pPr>
-          <w:hyperlink w:anchor="_Toc11937430" w:history="1">
+          <w:hyperlink w:anchor="_Toc12367308" w:history="1">
             <w:r>
               <w:rPr>
                 <w:rStyle w:val="Hyperlink"/>
                 <w:noProof/>
               </w:rPr>
-              <w:t>8. POPIS OZNAKA I KRATICA</w:t>
+              <w:t>SAŽETAK</w:t>
             </w:r>
             <w:r>
               <w:rPr>
@@ -3365,7 +3296,7 @@
                 <w:noProof/>
                 <w:webHidden/>
               </w:rPr>
-              <w:instrText xml:space="preserve"> PAGEREF _Toc11937430 \h </w:instrText>
+              <w:instrText xml:space="preserve"> PAGEREF _Toc12367308 \h </w:instrText>
             </w:r>
             <w:r>
               <w:rPr>
@@ -3385,7 +3316,7 @@
                 <w:noProof/>
                 <w:webHidden/>
               </w:rPr>
-              <w:t>35</w:t>
+              <w:t>36</w:t>
             </w:r>
             <w:r>
               <w:rPr>
@@ -3406,13 +3337,13 @@
               <w:lang w:val="en-US"/>
             </w:rPr>
           </w:pPr>
-          <w:hyperlink w:anchor="_Toc11937431" w:history="1">
+          <w:hyperlink w:anchor="_Toc12367309" w:history="1">
             <w:r>
               <w:rPr>
                 <w:rStyle w:val="Hyperlink"/>
                 <w:noProof/>
               </w:rPr>
-              <w:t>9. SAŽETAK</w:t>
+              <w:t>KLJUČNE RIJEČI</w:t>
             </w:r>
             <w:r>
               <w:rPr>
@@ -3433,7 +3364,7 @@
                 <w:noProof/>
                 <w:webHidden/>
               </w:rPr>
-              <w:instrText xml:space="preserve"> PAGEREF _Toc11937431 \h </w:instrText>
+              <w:instrText xml:space="preserve"> PAGEREF _Toc12367309 \h </w:instrText>
             </w:r>
             <w:r>
               <w:rPr>
@@ -3474,13 +3405,13 @@
               <w:lang w:val="en-US"/>
             </w:rPr>
           </w:pPr>
-          <w:hyperlink w:anchor="_Toc11937432" w:history="1">
+          <w:hyperlink w:anchor="_Toc12367310" w:history="1">
             <w:r>
               <w:rPr>
                 <w:rStyle w:val="Hyperlink"/>
                 <w:noProof/>
               </w:rPr>
-              <w:t>10. KLJUČNE RIJEČI</w:t>
+              <w:t>TITLE</w:t>
             </w:r>
             <w:r>
               <w:rPr>
@@ -3501,7 +3432,7 @@
                 <w:noProof/>
                 <w:webHidden/>
               </w:rPr>
-              <w:instrText xml:space="preserve"> PAGEREF _Toc11937432 \h </w:instrText>
+              <w:instrText xml:space="preserve"> PAGEREF _Toc12367310 \h </w:instrText>
             </w:r>
             <w:r>
               <w:rPr>
@@ -3521,7 +3452,7 @@
                 <w:noProof/>
                 <w:webHidden/>
               </w:rPr>
-              <w:t>36</w:t>
+              <w:t>37</w:t>
             </w:r>
             <w:r>
               <w:rPr>
@@ -3542,13 +3473,13 @@
               <w:lang w:val="en-US"/>
             </w:rPr>
           </w:pPr>
-          <w:hyperlink w:anchor="_Toc11937433" w:history="1">
+          <w:hyperlink w:anchor="_Toc12367311" w:history="1">
             <w:r>
               <w:rPr>
                 <w:rStyle w:val="Hyperlink"/>
                 <w:noProof/>
               </w:rPr>
-              <w:t>11. TITLE</w:t>
+              <w:t>SUMMARY</w:t>
             </w:r>
             <w:r>
               <w:rPr>
@@ -3569,7 +3500,7 @@
                 <w:noProof/>
                 <w:webHidden/>
               </w:rPr>
-              <w:instrText xml:space="preserve"> PAGEREF _Toc11937433 \h </w:instrText>
+              <w:instrText xml:space="preserve"> PAGEREF _Toc12367311 \h </w:instrText>
             </w:r>
             <w:r>
               <w:rPr>
@@ -3610,13 +3541,13 @@
               <w:lang w:val="en-US"/>
             </w:rPr>
           </w:pPr>
-          <w:hyperlink w:anchor="_Toc11937434" w:history="1">
+          <w:hyperlink w:anchor="_Toc12367312" w:history="1">
             <w:r>
               <w:rPr>
                 <w:rStyle w:val="Hyperlink"/>
                 <w:noProof/>
               </w:rPr>
-              <w:t>12. SUMMARY</w:t>
+              <w:t>KEYWORDS</w:t>
             </w:r>
             <w:r>
               <w:rPr>
@@ -3637,75 +3568,7 @@
                 <w:noProof/>
                 <w:webHidden/>
               </w:rPr>
-              <w:instrText xml:space="preserve"> PAGEREF _Toc11937434 \h </w:instrText>
-            </w:r>
-            <w:r>
-              <w:rPr>
-                <w:noProof/>
-                <w:webHidden/>
-              </w:rPr>
-            </w:r>
-            <w:r>
-              <w:rPr>
-                <w:noProof/>
-                <w:webHidden/>
-              </w:rPr>
-              <w:fldChar w:fldCharType="separate"/>
-            </w:r>
-            <w:r>
-              <w:rPr>
-                <w:noProof/>
-                <w:webHidden/>
-              </w:rPr>
-              <w:t>37</w:t>
-            </w:r>
-            <w:r>
-              <w:rPr>
-                <w:noProof/>
-                <w:webHidden/>
-              </w:rPr>
-              <w:fldChar w:fldCharType="end"/>
-            </w:r>
-          </w:hyperlink>
-        </w:p>
-        <w:p>
-          <w:pPr>
-            <w:pStyle w:val="TOC1"/>
-            <w:rPr>
-              <w:rFonts w:asciiTheme="minorHAnsi" w:eastAsiaTheme="minorEastAsia" w:hAnsiTheme="minorHAnsi"/>
-              <w:noProof/>
-              <w:sz w:val="22"/>
-              <w:lang w:val="en-US"/>
-            </w:rPr>
-          </w:pPr>
-          <w:hyperlink w:anchor="_Toc11937435" w:history="1">
-            <w:r>
-              <w:rPr>
-                <w:rStyle w:val="Hyperlink"/>
-                <w:noProof/>
-              </w:rPr>
-              <w:t>13. KEYWORDS</w:t>
-            </w:r>
-            <w:r>
-              <w:rPr>
-                <w:noProof/>
-                <w:webHidden/>
-              </w:rPr>
-              <w:tab/>
-            </w:r>
-            <w:r>
-              <w:rPr>
-                <w:noProof/>
-                <w:webHidden/>
-              </w:rPr>
-              <w:fldChar w:fldCharType="begin"/>
-            </w:r>
-            <w:r>
-              <w:rPr>
-                <w:noProof/>
-                <w:webHidden/>
-              </w:rPr>
-              <w:instrText xml:space="preserve"> PAGEREF _Toc11937435 \h </w:instrText>
+              <w:instrText xml:space="preserve"> PAGEREF _Toc12367312 \h </w:instrText>
             </w:r>
             <w:r>
               <w:rPr>
@@ -3777,7 +3640,7 @@
       <w:pPr>
         <w:pStyle w:val="Heading1"/>
       </w:pPr>
-      <w:bookmarkStart w:id="0" w:name="_Toc11937405"/>
+      <w:bookmarkStart w:id="1" w:name="_Toc12367284"/>
       <w:r>
         <w:lastRenderedPageBreak/>
         <w:t>U</w:t>
@@ -3785,7 +3648,7 @@
       <w:r>
         <w:t>VOD</w:t>
       </w:r>
-      <w:bookmarkEnd w:id="0"/>
+      <w:bookmarkEnd w:id="1"/>
     </w:p>
     <w:p>
       <w:pPr>
@@ -3805,13 +3668,11 @@
       <w:pPr>
         <w:pStyle w:val="Heading1"/>
       </w:pPr>
-      <w:bookmarkStart w:id="1" w:name="_Toc11937406"/>
+      <w:bookmarkStart w:id="2" w:name="_Toc12367285"/>
       <w:r>
         <w:lastRenderedPageBreak/>
         <w:t>MULTIMEDIJSKI SUSTAVI</w:t>
       </w:r>
-      <w:bookmarkStart w:id="2" w:name="_GoBack"/>
-      <w:bookmarkEnd w:id="1"/>
       <w:bookmarkEnd w:id="2"/>
     </w:p>
     <w:p>
@@ -3823,7 +3684,7 @@
       <w:pPr>
         <w:pStyle w:val="Heading2"/>
       </w:pPr>
-      <w:bookmarkStart w:id="3" w:name="_Toc11937407"/>
+      <w:bookmarkStart w:id="3" w:name="_Toc12367286"/>
       <w:r>
         <w:t>Uvod u multimediju</w:t>
       </w:r>
@@ -4355,7 +4216,7 @@
       <w:pPr>
         <w:pStyle w:val="Heading2"/>
       </w:pPr>
-      <w:bookmarkStart w:id="4" w:name="_Toc11937408"/>
+      <w:bookmarkStart w:id="4" w:name="_Toc12367287"/>
       <w:r>
         <w:t>Slika</w:t>
       </w:r>
@@ -5269,7 +5130,7 @@
       <w:pPr>
         <w:pStyle w:val="Heading2"/>
       </w:pPr>
-      <w:bookmarkStart w:id="7" w:name="_Toc11937409"/>
+      <w:bookmarkStart w:id="7" w:name="_Toc12367288"/>
       <w:r>
         <w:t>Video signal</w:t>
       </w:r>
@@ -5631,7 +5492,7 @@
       <w:pPr>
         <w:pStyle w:val="Heading1"/>
       </w:pPr>
-      <w:bookmarkStart w:id="8" w:name="_Toc11937410"/>
+      <w:bookmarkStart w:id="8" w:name="_Toc12367289"/>
       <w:r>
         <w:lastRenderedPageBreak/>
         <w:t>UMJETNA INTELIGENCIJA</w:t>
@@ -5652,7 +5513,7 @@
       <w:pPr>
         <w:pStyle w:val="Heading2"/>
       </w:pPr>
-      <w:bookmarkStart w:id="9" w:name="_Toc11937411"/>
+      <w:bookmarkStart w:id="9" w:name="_Toc12367290"/>
       <w:r>
         <w:t>I</w:t>
       </w:r>
@@ -6140,7 +6001,7 @@
       <w:pPr>
         <w:pStyle w:val="Heading2"/>
       </w:pPr>
-      <w:bookmarkStart w:id="10" w:name="_Toc11937412"/>
+      <w:bookmarkStart w:id="10" w:name="_Toc12367291"/>
       <w:r>
         <w:t>Povijest i razvoj</w:t>
       </w:r>
@@ -7010,7 +6871,7 @@
       <w:pPr>
         <w:pStyle w:val="Heading2"/>
       </w:pPr>
-      <w:bookmarkStart w:id="11" w:name="_Toc11937413"/>
+      <w:bookmarkStart w:id="11" w:name="_Toc12367292"/>
       <w:r>
         <w:t>Problematika i primjena umjetne inteligencije</w:t>
       </w:r>
@@ -7451,7 +7312,7 @@
       <w:pPr>
         <w:pStyle w:val="Heading2"/>
       </w:pPr>
-      <w:bookmarkStart w:id="12" w:name="_Toc11937414"/>
+      <w:bookmarkStart w:id="12" w:name="_Toc12367293"/>
       <w:r>
         <w:lastRenderedPageBreak/>
         <w:t>Strojno učenje</w:t>
@@ -7802,7 +7663,7 @@
       <w:pPr>
         <w:pStyle w:val="Heading3"/>
       </w:pPr>
-      <w:bookmarkStart w:id="14" w:name="_Toc11937415"/>
+      <w:bookmarkStart w:id="14" w:name="_Toc12367294"/>
       <w:r>
         <w:t>Učenje s obzirom</w:t>
       </w:r>
@@ -9062,7 +8923,7 @@
       <w:pPr>
         <w:pStyle w:val="Heading3"/>
       </w:pPr>
-      <w:bookmarkStart w:id="16" w:name="_Toc11937416"/>
+      <w:bookmarkStart w:id="16" w:name="_Toc12367295"/>
       <w:r>
         <w:t>Izvan mrežno</w:t>
       </w:r>
@@ -9626,7 +9487,7 @@
       <w:pPr>
         <w:pStyle w:val="Heading3"/>
       </w:pPr>
-      <w:bookmarkStart w:id="19" w:name="_Toc11937417"/>
+      <w:bookmarkStart w:id="19" w:name="_Toc12367296"/>
       <w:r>
         <w:t>Učenje na temelju</w:t>
       </w:r>
@@ -9937,7 +9798,7 @@
       <w:pPr>
         <w:pStyle w:val="Heading1"/>
       </w:pPr>
-      <w:bookmarkStart w:id="21" w:name="_Toc11937418"/>
+      <w:bookmarkStart w:id="21" w:name="_Toc12367297"/>
       <w:r>
         <w:lastRenderedPageBreak/>
         <w:t>NEURONSKE MREŽE</w:t>
@@ -9949,7 +9810,7 @@
       <w:pPr>
         <w:pStyle w:val="Heading2"/>
       </w:pPr>
-      <w:bookmarkStart w:id="22" w:name="_Toc11937419"/>
+      <w:bookmarkStart w:id="22" w:name="_Toc12367298"/>
       <w:r>
         <w:t>Umjetna neuronska mreža (ANN)</w:t>
       </w:r>
@@ -10732,7 +10593,7 @@
       <w:pPr>
         <w:pStyle w:val="Heading2"/>
       </w:pPr>
-      <w:bookmarkStart w:id="25" w:name="_Toc11937420"/>
+      <w:bookmarkStart w:id="25" w:name="_Toc12367299"/>
       <w:r>
         <w:t>Perceptron</w:t>
       </w:r>
@@ -11309,21 +11170,7 @@
         <w:rPr>
           <w:rFonts w:eastAsiaTheme="minorEastAsia"/>
         </w:rPr>
-        <w:t>. Perceptron sumira umno</w:t>
-      </w:r>
-      <w:proofErr w:type="spellStart"/>
-      <w:r>
-        <w:rPr>
-          <w:rFonts w:eastAsiaTheme="minorEastAsia"/>
-        </w:rPr>
-        <w:t>žak</w:t>
-      </w:r>
-      <w:proofErr w:type="spellEnd"/>
-      <w:r>
-        <w:rPr>
-          <w:rFonts w:eastAsiaTheme="minorEastAsia"/>
-        </w:rPr>
-        <w:t xml:space="preserve"> j-tog ulaza s j</w:t>
+        <w:t>. Perceptron sumira umnožak j-tog ulaza s j</w:t>
       </w:r>
       <w:r>
         <w:rPr>
@@ -11433,19 +11280,11 @@
         </w:rPr>
         <w:t xml:space="preserve"> i predodrediti ga kao bias-ov, a drugi način je nazn</w:t>
       </w:r>
-      <w:proofErr w:type="spellStart"/>
-      <w:r>
-        <w:rPr>
-          <w:rFonts w:eastAsiaTheme="minorEastAsia"/>
-        </w:rPr>
-        <w:t>ačiti</w:t>
-      </w:r>
-      <w:proofErr w:type="spellEnd"/>
-      <w:r>
-        <w:rPr>
-          <w:rFonts w:eastAsiaTheme="minorEastAsia"/>
-        </w:rPr>
-        <w:t xml:space="preserve"> i prikazati ga kao posebni</w:t>
+      <w:r>
+        <w:rPr>
+          <w:rFonts w:eastAsiaTheme="minorEastAsia"/>
+        </w:rPr>
+        <w:t>ačiti i prikazati ga kao posebni</w:t>
       </w:r>
       <w:r>
         <w:rPr>
@@ -13998,15 +13837,20 @@
       <w:pPr>
         <w:pStyle w:val="Heading2"/>
       </w:pPr>
-      <w:bookmarkStart w:id="29" w:name="_Toc11937421"/>
+      <w:bookmarkStart w:id="29" w:name="_Toc12367300"/>
       <w:r>
         <w:t>Aktivacijska funkcija</w:t>
       </w:r>
       <w:bookmarkEnd w:id="29"/>
     </w:p>
-    <w:p/>
-    <w:p>
-      <w:pPr>
+    <w:p>
+      <w:pPr>
+        <w:spacing w:line="360" w:lineRule="auto"/>
+      </w:pPr>
+    </w:p>
+    <w:p>
+      <w:pPr>
+        <w:spacing w:line="360" w:lineRule="auto"/>
         <w:jc w:val="both"/>
         <w:rPr>
           <w:rFonts w:eastAsiaTheme="minorEastAsia"/>
@@ -14047,7 +13891,14 @@
         <w:rPr>
           <w:rFonts w:eastAsiaTheme="minorEastAsia"/>
         </w:rPr>
-        <w:t xml:space="preserve"> drugim riječima aktivacijsku funkciju možemo razumjeti jednostavno pitajući se koja je vrijednost na </w:t>
+        <w:t xml:space="preserve"> drugim riječima </w:t>
+      </w:r>
+      <w:r>
+        <w:rPr>
+          <w:rFonts w:eastAsiaTheme="minorEastAsia"/>
+        </w:rPr>
+        <w:lastRenderedPageBreak/>
+        <w:t xml:space="preserve">aktivacijsku funkciju možemo razumjeti jednostavno pitajući se koja je vrijednost na </w:t>
       </w:r>
       <w:r>
         <w:rPr>
@@ -14096,24 +13947,25 @@
     </w:p>
     <w:p>
       <w:pPr>
-        <w:jc w:val="both"/>
-        <w:rPr>
-          <w:rFonts w:eastAsiaTheme="minorEastAsia"/>
-        </w:rPr>
-      </w:pPr>
-    </w:p>
-    <w:p>
-      <w:pPr>
-        <w:jc w:val="both"/>
-        <w:rPr>
-          <w:rFonts w:eastAsiaTheme="minorEastAsia"/>
-        </w:rPr>
-      </w:pPr>
-      <w:r>
-        <w:rPr>
-          <w:rFonts w:eastAsiaTheme="minorEastAsia"/>
-        </w:rPr>
-        <w:lastRenderedPageBreak/>
+        <w:spacing w:line="360" w:lineRule="auto"/>
+        <w:jc w:val="both"/>
+        <w:rPr>
+          <w:rFonts w:eastAsiaTheme="minorEastAsia"/>
+        </w:rPr>
+      </w:pPr>
+    </w:p>
+    <w:p>
+      <w:pPr>
+        <w:spacing w:line="360" w:lineRule="auto"/>
+        <w:jc w:val="both"/>
+        <w:rPr>
+          <w:rFonts w:eastAsiaTheme="minorEastAsia"/>
+        </w:rPr>
+      </w:pPr>
+      <w:r>
+        <w:rPr>
+          <w:rFonts w:eastAsiaTheme="minorEastAsia"/>
+        </w:rPr>
         <w:t>Osnovne zadaće aktivacijske funkcije su:</w:t>
       </w:r>
     </w:p>
@@ -14124,6 +13976,7 @@
           <w:ilvl w:val="0"/>
           <w:numId w:val="29"/>
         </w:numPr>
+        <w:spacing w:line="360" w:lineRule="auto"/>
         <w:jc w:val="both"/>
       </w:pPr>
       <w:r>
@@ -14154,6 +14007,7 @@
           <w:ilvl w:val="0"/>
           <w:numId w:val="29"/>
         </w:numPr>
+        <w:spacing w:line="360" w:lineRule="auto"/>
         <w:jc w:val="both"/>
       </w:pPr>
       <w:r>
@@ -14170,6 +14024,7 @@
           <w:ilvl w:val="0"/>
           <w:numId w:val="29"/>
         </w:numPr>
+        <w:spacing w:line="360" w:lineRule="auto"/>
         <w:jc w:val="both"/>
       </w:pPr>
       <w:r>
@@ -14198,6 +14053,7 @@
           <w:ilvl w:val="0"/>
           <w:numId w:val="29"/>
         </w:numPr>
+        <w:spacing w:line="360" w:lineRule="auto"/>
         <w:jc w:val="both"/>
       </w:pPr>
       <w:r>
@@ -14218,10 +14074,14 @@
     </w:p>
     <w:p>
       <w:pPr>
-        <w:jc w:val="both"/>
-      </w:pPr>
-    </w:p>
-    <w:p>
+        <w:spacing w:line="360" w:lineRule="auto"/>
+        <w:jc w:val="both"/>
+      </w:pPr>
+    </w:p>
+    <w:p>
+      <w:pPr>
+        <w:spacing w:line="360" w:lineRule="auto"/>
+      </w:pPr>
       <w:r>
         <w:t>Aktivacijske funkcije možemo svrstati u jedno od idućih tri</w:t>
       </w:r>
@@ -14245,6 +14105,7 @@
           <w:ilvl w:val="0"/>
           <w:numId w:val="30"/>
         </w:numPr>
+        <w:spacing w:line="360" w:lineRule="auto"/>
       </w:pPr>
       <w:r>
         <w:t>Korak funkcija</w:t>
@@ -14257,6 +14118,7 @@
           <w:ilvl w:val="0"/>
           <w:numId w:val="30"/>
         </w:numPr>
+        <w:spacing w:line="360" w:lineRule="auto"/>
       </w:pPr>
       <w:r>
         <w:t>Linearna funkcija</w:t>
@@ -14269,6 +14131,7 @@
           <w:ilvl w:val="0"/>
           <w:numId w:val="30"/>
         </w:numPr>
+        <w:spacing w:line="360" w:lineRule="auto"/>
       </w:pPr>
       <w:r>
         <w:t>Nelinearna funkcija</w:t>
@@ -14276,25 +14139,1055 @@
     </w:p>
     <w:p>
       <w:pPr>
-        <w:jc w:val="both"/>
-      </w:pPr>
-    </w:p>
-    <w:p>
-      <w:pPr>
-        <w:jc w:val="both"/>
-      </w:pPr>
-      <w:r>
-        <w:t>Opis 3-5 aktivacijskih funkcija…</w:t>
-      </w:r>
-    </w:p>
-    <w:p>
-      <w:pPr>
+        <w:spacing w:line="360" w:lineRule="auto"/>
+        <w:jc w:val="both"/>
+      </w:pPr>
+    </w:p>
+    <w:p>
+      <w:pPr>
+        <w:spacing w:line="360" w:lineRule="auto"/>
+        <w:jc w:val="both"/>
+      </w:pPr>
+      <w:r>
+        <w:t xml:space="preserve">Iz kategorije korak funkcije najčešće korištena funkcija je binarna korak funkcija. </w:t>
+      </w:r>
+      <w:r>
+        <w:t>Koristi se za binarnu klasifikaciju na temelju praga pri čemu je sama funkcija vrlo jednostavna. Ukoliko vrijednost prelazi neki predefinirani prag neuron će aktivirati, a inače će ga ostaviti neaktivnog. Ova funkcija je više teorijska jer derivacija ove funkcije je nula stoga nije korisna u umjetnim neuronskim mrežama koje koriste algoritam</w:t>
+      </w:r>
+      <w:r>
+        <w:t xml:space="preserve"> s unatražnim rasprostiranjem.</w:t>
+      </w:r>
+      <w:r>
+        <w:t xml:space="preserve"> Funkcije koje spadaju u kategoriju linearnih funkcija rješavaju neke od nedostataka koje imaju korak funkcije. Jedan od glavnih nedostataka je da derivacije funkcija nisu jednake nula što je onemogućavalo </w:t>
+      </w:r>
+      <w:r>
+        <w:t>poboljšanje (učenje) umjetne neuronske mreže.</w:t>
+      </w:r>
+      <w:r>
+        <w:t xml:space="preserve"> Linearna funkcija je definira:</w:t>
+      </w:r>
+    </w:p>
+    <w:p>
+      <w:pPr>
+        <w:spacing w:line="360" w:lineRule="auto"/>
+        <w:jc w:val="right"/>
+      </w:pPr>
+      <m:oMath>
+        <m:r>
+          <w:rPr>
+            <w:rFonts w:ascii="Cambria Math" w:hAnsi="Cambria Math"/>
+          </w:rPr>
+          <m:t>f</m:t>
+        </m:r>
+        <m:d>
+          <m:dPr>
+            <m:ctrlPr>
+              <w:rPr>
+                <w:rFonts w:ascii="Cambria Math" w:hAnsi="Cambria Math"/>
+                <w:i/>
+              </w:rPr>
+            </m:ctrlPr>
+          </m:dPr>
+          <m:e>
+            <m:r>
+              <w:rPr>
+                <w:rFonts w:ascii="Cambria Math" w:hAnsi="Cambria Math"/>
+              </w:rPr>
+              <m:t>x</m:t>
+            </m:r>
+          </m:e>
+        </m:d>
+        <m:r>
+          <w:rPr>
+            <w:rFonts w:ascii="Cambria Math" w:hAnsi="Cambria Math"/>
+          </w:rPr>
+          <m:t>=ax+b</m:t>
+        </m:r>
+      </m:oMath>
+      <w:r>
+        <w:rPr>
+          <w:rFonts w:eastAsiaTheme="minorEastAsia"/>
+        </w:rPr>
+        <w:t xml:space="preserve"> </w:t>
+      </w:r>
+      <w:r>
+        <w:rPr>
+          <w:rFonts w:eastAsiaTheme="minorEastAsia"/>
+        </w:rPr>
+        <w:tab/>
+      </w:r>
+      <w:r>
+        <w:rPr>
+          <w:rFonts w:eastAsiaTheme="minorEastAsia"/>
+        </w:rPr>
+        <w:tab/>
+      </w:r>
+      <w:r>
+        <w:rPr>
+          <w:rFonts w:eastAsiaTheme="minorEastAsia"/>
+        </w:rPr>
+        <w:tab/>
+      </w:r>
+      <w:r>
+        <w:rPr>
+          <w:rFonts w:eastAsiaTheme="minorEastAsia"/>
+        </w:rPr>
+        <w:tab/>
+        <w:t xml:space="preserve">   </w:t>
+      </w:r>
+      <w:r>
+        <w:rPr>
+          <w:rFonts w:eastAsiaTheme="minorEastAsia"/>
+        </w:rPr>
+        <w:t xml:space="preserve">     </w:t>
+      </w:r>
+      <w:r>
+        <w:rPr>
+          <w:rFonts w:eastAsiaTheme="minorEastAsia"/>
+        </w:rPr>
+        <w:t>(4.4)</w:t>
+      </w:r>
+    </w:p>
+    <w:p>
+      <w:pPr>
+        <w:spacing w:line="360" w:lineRule="auto"/>
+        <w:jc w:val="both"/>
+      </w:pPr>
+      <w:r>
+        <w:lastRenderedPageBreak/>
+        <w:t xml:space="preserve">Derivacijom funkcije dobijemo </w:t>
+      </w:r>
+      <w:r>
+        <w:t xml:space="preserve">konstantu </w:t>
+      </w:r>
+      <w:r>
+        <w:rPr>
+          <w:i/>
+        </w:rPr>
+        <w:t>a</w:t>
+      </w:r>
+      <w:r>
+        <w:t xml:space="preserve"> </w:t>
+      </w:r>
+      <w:r>
+        <w:t xml:space="preserve">što opet ne nije dobro jer ta vrijednost ne ovisi o ulaznoj vrijednosti </w:t>
+      </w:r>
+      <w:r>
+        <w:rPr>
+          <w:i/>
+        </w:rPr>
+        <w:t>x</w:t>
+      </w:r>
+      <w:r>
+        <w:t xml:space="preserve"> što znači da bez obzira koliko slojeva imali u neuronskoj mreži posljednji sloj će biti linearna funkcija prvog sloja.</w:t>
+      </w:r>
+    </w:p>
+    <w:p>
+      <w:pPr>
+        <w:spacing w:line="360" w:lineRule="auto"/>
+        <w:jc w:val="both"/>
+        <w:rPr>
+          <w:lang w:val="en-US"/>
+        </w:rPr>
+      </w:pPr>
+    </w:p>
+    <w:p>
+      <w:pPr>
+        <w:spacing w:line="360" w:lineRule="auto"/>
+        <w:jc w:val="both"/>
+      </w:pPr>
+      <w:r>
+        <w:t>U novije vrijeme umj</w:t>
+      </w:r>
+      <w:r>
+        <w:t xml:space="preserve">etne neuronske mreže koriste nelinearne aktivacijske funkcije. One omogućavaju mreži izračunati i naučiti bilo koju funkciju. </w:t>
+      </w:r>
+      <w:r>
+        <w:t xml:space="preserve">Isto tako daju značaj algoritmu s unatražnim rasprostiranjem i kreiranje umjetnih mreža s više slojeva neurona. </w:t>
+      </w:r>
+      <w:proofErr w:type="spellStart"/>
+      <w:r>
+        <w:t>Sigmoidna</w:t>
+      </w:r>
+      <w:proofErr w:type="spellEnd"/>
+      <w:r>
+        <w:t xml:space="preserve"> aktivacijska funkcija je primjer jedne nelinearne funkcije (jednadžba 4.5).</w:t>
+      </w:r>
+    </w:p>
+    <w:p>
+      <w:pPr>
+        <w:spacing w:line="360" w:lineRule="auto"/>
+        <w:jc w:val="right"/>
+      </w:pPr>
+      <m:oMath>
+        <m:r>
+          <w:rPr>
+            <w:rFonts w:ascii="Cambria Math" w:hAnsi="Cambria Math"/>
+          </w:rPr>
+          <m:t>f</m:t>
+        </m:r>
+        <m:d>
+          <m:dPr>
+            <m:ctrlPr>
+              <w:rPr>
+                <w:rFonts w:ascii="Cambria Math" w:hAnsi="Cambria Math"/>
+              </w:rPr>
+            </m:ctrlPr>
+          </m:dPr>
+          <m:e>
+            <m:r>
+              <w:rPr>
+                <w:rFonts w:ascii="Cambria Math" w:hAnsi="Cambria Math"/>
+              </w:rPr>
+              <m:t>x</m:t>
+            </m:r>
+          </m:e>
+        </m:d>
+        <m:r>
+          <w:rPr>
+            <w:rFonts w:ascii="Cambria Math" w:hAnsi="Cambria Math"/>
+          </w:rPr>
+          <m:t>=</m:t>
+        </m:r>
+        <m:r>
+          <m:rPr>
+            <m:sty m:val="p"/>
+          </m:rPr>
+          <w:rPr>
+            <w:rFonts w:ascii="Cambria Math" w:hAnsi="Cambria Math"/>
+          </w:rPr>
+          <m:t>ax+b</m:t>
+        </m:r>
+      </m:oMath>
+      <w:r>
+        <w:tab/>
+      </w:r>
+      <w:r>
+        <w:tab/>
+      </w:r>
+      <w:r>
+        <w:tab/>
+      </w:r>
+      <w:r>
+        <w:tab/>
+      </w:r>
+      <w:r>
+        <w:t xml:space="preserve">    </w:t>
+      </w:r>
+      <w:r>
+        <w:t xml:space="preserve"> </w:t>
+      </w:r>
+      <w:r>
+        <w:tab/>
+      </w:r>
+      <w:r>
+        <w:t xml:space="preserve">    </w:t>
+      </w:r>
+      <w:r>
+        <w:t xml:space="preserve">  </w:t>
+      </w:r>
+      <w:r>
+        <w:t xml:space="preserve"> </w:t>
+      </w:r>
+      <w:r>
+        <w:t>(4.5)</w:t>
+      </w:r>
+    </w:p>
+    <w:p>
+      <w:pPr>
+        <w:spacing w:line="360" w:lineRule="auto"/>
+        <w:jc w:val="both"/>
+      </w:pPr>
+      <w:r>
+        <w:t>Funkcija je glatka i kontinuirano diferencirana što sprečava „skokove“ u izlaznim vrijednostima</w:t>
+      </w:r>
+      <w:r>
+        <w:t xml:space="preserve">, a same izlazne vrijednosti se nalaze u rasponu od nula do jedan. Postoji nekoliko nedostatka, a najznačajniji su da izlazi nisu centrirani na nulu, računski zahtjevno te postoji problem nestajanja gradijenta (za vrlo visoke ili vrlo niske vrijednosti </w:t>
+      </w:r>
+      <w:r>
+        <w:rPr>
+          <w:i/>
+        </w:rPr>
+        <w:t>x</w:t>
+      </w:r>
+      <w:r>
+        <w:t xml:space="preserve"> praktički nema promjene u izlazu što usporava </w:t>
+      </w:r>
+      <w:r>
+        <w:t>učenje i postizanju točnog predviđanja</w:t>
+      </w:r>
+      <w:r>
+        <w:t>).</w:t>
+      </w:r>
+      <w:r>
+        <w:t xml:space="preserve"> Rješenje za centriranje na nulu može se postići ako se umjesto </w:t>
+      </w:r>
+      <w:proofErr w:type="spellStart"/>
+      <w:r>
+        <w:t>sigmoidne</w:t>
+      </w:r>
+      <w:proofErr w:type="spellEnd"/>
+      <w:r>
+        <w:t xml:space="preserve"> funkcije odabere funkcija hiperbolični tangens (jednadžba 4.6). Sve ostale prednosti i nedostatke </w:t>
+      </w:r>
+      <w:proofErr w:type="spellStart"/>
+      <w:r>
+        <w:t>tanh</w:t>
+      </w:r>
+      <w:proofErr w:type="spellEnd"/>
+      <w:r>
+        <w:t xml:space="preserve"> funkcija dijeli sa </w:t>
+      </w:r>
+      <w:proofErr w:type="spellStart"/>
+      <w:r>
+        <w:t>sigmoidnom</w:t>
+      </w:r>
+      <w:proofErr w:type="spellEnd"/>
+      <w:r>
+        <w:t xml:space="preserve"> funkcijom.</w:t>
+      </w:r>
+    </w:p>
+    <w:p>
+      <w:pPr>
+        <w:spacing w:line="360" w:lineRule="auto"/>
+        <w:jc w:val="right"/>
+        <w:rPr>
+          <w:rFonts w:eastAsiaTheme="minorEastAsia"/>
+        </w:rPr>
+      </w:pPr>
+      <m:oMath>
+        <m:r>
+          <w:rPr>
+            <w:rFonts w:ascii="Cambria Math" w:eastAsiaTheme="minorEastAsia" w:hAnsi="Cambria Math"/>
+            <w:sz w:val="28"/>
+          </w:rPr>
+          <m:t>f</m:t>
+        </m:r>
+        <m:d>
+          <m:dPr>
+            <m:ctrlPr>
+              <w:rPr>
+                <w:rFonts w:ascii="Cambria Math" w:eastAsiaTheme="minorEastAsia" w:hAnsi="Cambria Math"/>
+                <w:i/>
+                <w:sz w:val="28"/>
+              </w:rPr>
+            </m:ctrlPr>
+          </m:dPr>
+          <m:e>
+            <m:r>
+              <w:rPr>
+                <w:rFonts w:ascii="Cambria Math" w:eastAsiaTheme="minorEastAsia" w:hAnsi="Cambria Math"/>
+                <w:sz w:val="28"/>
+              </w:rPr>
+              <m:t>x</m:t>
+            </m:r>
+          </m:e>
+        </m:d>
+        <m:r>
+          <w:rPr>
+            <w:rFonts w:ascii="Cambria Math" w:eastAsiaTheme="minorEastAsia" w:hAnsi="Cambria Math"/>
+            <w:sz w:val="28"/>
+          </w:rPr>
+          <m:t>=</m:t>
+        </m:r>
+        <m:func>
+          <m:funcPr>
+            <m:ctrlPr>
+              <w:rPr>
+                <w:rFonts w:ascii="Cambria Math" w:eastAsiaTheme="minorEastAsia" w:hAnsi="Cambria Math"/>
+                <w:i/>
+                <w:sz w:val="28"/>
+              </w:rPr>
+            </m:ctrlPr>
+          </m:funcPr>
+          <m:fName>
+            <m:r>
+              <w:rPr>
+                <w:rFonts w:ascii="Cambria Math" w:eastAsiaTheme="minorEastAsia" w:hAnsi="Cambria Math"/>
+                <w:sz w:val="28"/>
+              </w:rPr>
+              <m:t>tanh</m:t>
+            </m:r>
+          </m:fName>
+          <m:e>
+            <m:d>
+              <m:dPr>
+                <m:ctrlPr>
+                  <w:rPr>
+                    <w:rFonts w:ascii="Cambria Math" w:eastAsiaTheme="minorEastAsia" w:hAnsi="Cambria Math"/>
+                    <w:i/>
+                    <w:sz w:val="28"/>
+                  </w:rPr>
+                </m:ctrlPr>
+              </m:dPr>
+              <m:e>
+                <m:r>
+                  <w:rPr>
+                    <w:rFonts w:ascii="Cambria Math" w:eastAsiaTheme="minorEastAsia" w:hAnsi="Cambria Math"/>
+                    <w:sz w:val="28"/>
+                  </w:rPr>
+                  <m:t>x</m:t>
+                </m:r>
+              </m:e>
+            </m:d>
+          </m:e>
+        </m:func>
+        <m:r>
+          <w:rPr>
+            <w:rFonts w:ascii="Cambria Math" w:eastAsiaTheme="minorEastAsia" w:hAnsi="Cambria Math"/>
+            <w:sz w:val="28"/>
+          </w:rPr>
+          <m:t xml:space="preserve">= </m:t>
+        </m:r>
+        <m:f>
+          <m:fPr>
+            <m:ctrlPr>
+              <w:rPr>
+                <w:rFonts w:ascii="Cambria Math" w:eastAsiaTheme="minorEastAsia" w:hAnsi="Cambria Math"/>
+                <w:i/>
+                <w:sz w:val="28"/>
+              </w:rPr>
+            </m:ctrlPr>
+          </m:fPr>
+          <m:num>
+            <m:sSup>
+              <m:sSupPr>
+                <m:ctrlPr>
+                  <w:rPr>
+                    <w:rFonts w:ascii="Cambria Math" w:eastAsiaTheme="minorEastAsia" w:hAnsi="Cambria Math"/>
+                    <w:i/>
+                    <w:sz w:val="28"/>
+                  </w:rPr>
+                </m:ctrlPr>
+              </m:sSupPr>
+              <m:e>
+                <m:r>
+                  <w:rPr>
+                    <w:rFonts w:ascii="Cambria Math" w:hAnsi="Cambria Math"/>
+                    <w:sz w:val="28"/>
+                  </w:rPr>
+                  <m:t>e</m:t>
+                </m:r>
+              </m:e>
+              <m:sup>
+                <m:r>
+                  <w:rPr>
+                    <w:rFonts w:ascii="Cambria Math" w:eastAsiaTheme="minorEastAsia" w:hAnsi="Cambria Math"/>
+                    <w:sz w:val="28"/>
+                  </w:rPr>
+                  <m:t>x</m:t>
+                </m:r>
+              </m:sup>
+            </m:sSup>
+            <m:r>
+              <w:rPr>
+                <w:rFonts w:ascii="Cambria Math" w:eastAsiaTheme="minorEastAsia" w:hAnsi="Cambria Math"/>
+                <w:sz w:val="28"/>
+              </w:rPr>
+              <m:t xml:space="preserve"> - </m:t>
+            </m:r>
+            <m:sSup>
+              <m:sSupPr>
+                <m:ctrlPr>
+                  <w:rPr>
+                    <w:rFonts w:ascii="Cambria Math" w:eastAsiaTheme="minorEastAsia" w:hAnsi="Cambria Math"/>
+                    <w:i/>
+                    <w:sz w:val="28"/>
+                  </w:rPr>
+                </m:ctrlPr>
+              </m:sSupPr>
+              <m:e>
+                <m:r>
+                  <w:rPr>
+                    <w:rFonts w:ascii="Cambria Math" w:hAnsi="Cambria Math"/>
+                    <w:sz w:val="28"/>
+                  </w:rPr>
+                  <m:t>e</m:t>
+                </m:r>
+              </m:e>
+              <m:sup>
+                <m:r>
+                  <w:rPr>
+                    <w:rFonts w:ascii="Cambria Math" w:eastAsiaTheme="minorEastAsia" w:hAnsi="Cambria Math"/>
+                    <w:sz w:val="28"/>
+                  </w:rPr>
+                  <m:t>-x</m:t>
+                </m:r>
+              </m:sup>
+            </m:sSup>
+          </m:num>
+          <m:den>
+            <m:sSup>
+              <m:sSupPr>
+                <m:ctrlPr>
+                  <w:rPr>
+                    <w:rFonts w:ascii="Cambria Math" w:eastAsiaTheme="minorEastAsia" w:hAnsi="Cambria Math"/>
+                    <w:i/>
+                    <w:sz w:val="28"/>
+                  </w:rPr>
+                </m:ctrlPr>
+              </m:sSupPr>
+              <m:e>
+                <m:r>
+                  <w:rPr>
+                    <w:rFonts w:ascii="Cambria Math" w:hAnsi="Cambria Math"/>
+                    <w:sz w:val="28"/>
+                  </w:rPr>
+                  <m:t>e</m:t>
+                </m:r>
+              </m:e>
+              <m:sup>
+                <m:r>
+                  <w:rPr>
+                    <w:rFonts w:ascii="Cambria Math" w:eastAsiaTheme="minorEastAsia" w:hAnsi="Cambria Math"/>
+                    <w:sz w:val="28"/>
+                  </w:rPr>
+                  <m:t>x</m:t>
+                </m:r>
+              </m:sup>
+            </m:sSup>
+            <m:r>
+              <w:rPr>
+                <w:rFonts w:ascii="Cambria Math" w:eastAsiaTheme="minorEastAsia" w:hAnsi="Cambria Math"/>
+                <w:sz w:val="28"/>
+              </w:rPr>
+              <m:t xml:space="preserve"> + </m:t>
+            </m:r>
+            <m:sSup>
+              <m:sSupPr>
+                <m:ctrlPr>
+                  <w:rPr>
+                    <w:rFonts w:ascii="Cambria Math" w:eastAsiaTheme="minorEastAsia" w:hAnsi="Cambria Math"/>
+                    <w:i/>
+                    <w:sz w:val="28"/>
+                  </w:rPr>
+                </m:ctrlPr>
+              </m:sSupPr>
+              <m:e>
+                <m:r>
+                  <w:rPr>
+                    <w:rFonts w:ascii="Cambria Math" w:hAnsi="Cambria Math"/>
+                    <w:sz w:val="28"/>
+                  </w:rPr>
+                  <m:t>e</m:t>
+                </m:r>
+              </m:e>
+              <m:sup>
+                <m:r>
+                  <w:rPr>
+                    <w:rFonts w:ascii="Cambria Math" w:eastAsiaTheme="minorEastAsia" w:hAnsi="Cambria Math"/>
+                    <w:sz w:val="28"/>
+                  </w:rPr>
+                  <m:t>-x</m:t>
+                </m:r>
+              </m:sup>
+            </m:sSup>
+          </m:den>
+        </m:f>
+      </m:oMath>
+      <w:r>
+        <w:rPr>
+          <w:rFonts w:eastAsiaTheme="minorEastAsia"/>
+        </w:rPr>
+        <w:tab/>
+      </w:r>
+      <w:r>
+        <w:rPr>
+          <w:rFonts w:eastAsiaTheme="minorEastAsia"/>
+        </w:rPr>
+        <w:tab/>
+      </w:r>
+      <w:r>
+        <w:rPr>
+          <w:rFonts w:eastAsiaTheme="minorEastAsia"/>
+        </w:rPr>
+        <w:tab/>
+      </w:r>
+      <w:r>
+        <w:rPr>
+          <w:rFonts w:eastAsiaTheme="minorEastAsia"/>
+        </w:rPr>
+        <w:t xml:space="preserve">      </w:t>
+      </w:r>
+      <w:r>
+        <w:rPr>
+          <w:rFonts w:eastAsiaTheme="minorEastAsia"/>
+        </w:rPr>
+        <w:t xml:space="preserve">  </w:t>
+      </w:r>
+      <w:r>
+        <w:rPr>
+          <w:rFonts w:eastAsiaTheme="minorEastAsia"/>
+        </w:rPr>
+        <w:t xml:space="preserve"> </w:t>
+      </w:r>
+      <w:r>
+        <w:rPr>
+          <w:rFonts w:eastAsiaTheme="minorEastAsia"/>
+        </w:rPr>
+        <w:t>(4.6)</w:t>
+      </w:r>
+    </w:p>
+    <w:p>
+      <w:pPr>
+        <w:spacing w:line="360" w:lineRule="auto"/>
+        <w:jc w:val="both"/>
+        <w:rPr>
+          <w:rFonts w:eastAsiaTheme="minorEastAsia"/>
+        </w:rPr>
+      </w:pPr>
+      <w:r>
+        <w:rPr>
+          <w:rFonts w:eastAsiaTheme="minorEastAsia"/>
+        </w:rPr>
+        <w:t>Iduća funkcija iako jednim dijelom izgleda kao linearna funkcija ipak je nelinearna funkcija, a funkcija je poznata pod imenom ispravljena linearna jedinica (</w:t>
+      </w:r>
+      <w:proofErr w:type="spellStart"/>
+      <w:r>
+        <w:rPr>
+          <w:rFonts w:eastAsiaTheme="minorEastAsia"/>
+        </w:rPr>
+        <w:t>ReLU</w:t>
+      </w:r>
+      <w:proofErr w:type="spellEnd"/>
+      <w:r>
+        <w:rPr>
+          <w:rFonts w:eastAsiaTheme="minorEastAsia"/>
+        </w:rPr>
+        <w:t>)</w:t>
+      </w:r>
+      <w:r>
+        <w:rPr>
+          <w:rFonts w:eastAsiaTheme="minorEastAsia"/>
+        </w:rPr>
+        <w:t xml:space="preserve"> (jednadžba 4.7)</w:t>
+      </w:r>
+      <w:r>
+        <w:rPr>
+          <w:rFonts w:eastAsiaTheme="minorEastAsia"/>
+        </w:rPr>
+        <w:t>.</w:t>
+      </w:r>
+      <w:r>
+        <w:rPr>
+          <w:rFonts w:eastAsiaTheme="minorEastAsia"/>
+        </w:rPr>
+        <w:t xml:space="preserve"> </w:t>
+      </w:r>
+      <w:proofErr w:type="spellStart"/>
+      <w:r>
+        <w:rPr>
+          <w:rFonts w:eastAsiaTheme="minorEastAsia"/>
+        </w:rPr>
+        <w:t>ReLU</w:t>
+      </w:r>
+      <w:proofErr w:type="spellEnd"/>
+      <w:r>
+        <w:rPr>
+          <w:rFonts w:eastAsiaTheme="minorEastAsia"/>
+        </w:rPr>
+        <w:t xml:space="preserve"> je najčešće korištena aktivacijska funkcija i kada programer ne zna koju aktivacijsku funkciju odabrati preporuka je da se krene s </w:t>
+      </w:r>
+      <w:proofErr w:type="spellStart"/>
+      <w:r>
+        <w:rPr>
+          <w:rFonts w:eastAsiaTheme="minorEastAsia"/>
+        </w:rPr>
+        <w:t>ReLU</w:t>
+      </w:r>
+      <w:proofErr w:type="spellEnd"/>
+      <w:r>
+        <w:rPr>
+          <w:rFonts w:eastAsiaTheme="minorEastAsia"/>
+        </w:rPr>
+        <w:t xml:space="preserve"> funkcijom.</w:t>
+      </w:r>
+    </w:p>
+    <w:p>
+      <w:pPr>
+        <w:spacing w:line="360" w:lineRule="auto"/>
+        <w:jc w:val="right"/>
+        <w:rPr>
+          <w:rFonts w:eastAsiaTheme="minorEastAsia"/>
+        </w:rPr>
+      </w:pPr>
+      <m:oMath>
+        <m:r>
+          <w:rPr>
+            <w:rFonts w:ascii="Cambria Math" w:hAnsi="Cambria Math"/>
+          </w:rPr>
+          <m:t>f</m:t>
+        </m:r>
+        <m:d>
+          <m:dPr>
+            <m:ctrlPr>
+              <w:rPr>
+                <w:rFonts w:ascii="Cambria Math" w:hAnsi="Cambria Math"/>
+                <w:i/>
+              </w:rPr>
+            </m:ctrlPr>
+          </m:dPr>
+          <m:e>
+            <m:r>
+              <w:rPr>
+                <w:rFonts w:ascii="Cambria Math" w:hAnsi="Cambria Math"/>
+              </w:rPr>
+              <m:t>x</m:t>
+            </m:r>
+          </m:e>
+        </m:d>
+        <m:r>
+          <w:rPr>
+            <w:rFonts w:ascii="Cambria Math" w:hAnsi="Cambria Math"/>
+          </w:rPr>
+          <m:t>=</m:t>
+        </m:r>
+        <m:d>
+          <m:dPr>
+            <m:begChr m:val="{"/>
+            <m:endChr m:val=""/>
+            <m:ctrlPr>
+              <w:rPr>
+                <w:rFonts w:ascii="Cambria Math" w:hAnsi="Cambria Math"/>
+                <w:i/>
+              </w:rPr>
+            </m:ctrlPr>
+          </m:dPr>
+          <m:e>
+            <m:eqArr>
+              <m:eqArrPr>
+                <m:ctrlPr>
+                  <w:rPr>
+                    <w:rFonts w:ascii="Cambria Math" w:hAnsi="Cambria Math"/>
+                    <w:i/>
+                  </w:rPr>
+                </m:ctrlPr>
+              </m:eqArrPr>
+              <m:e>
+                <m:r>
+                  <w:rPr>
+                    <w:rFonts w:ascii="Cambria Math" w:hAnsi="Cambria Math"/>
+                  </w:rPr>
+                  <m:t>0,  &amp;x≤0</m:t>
+                </m:r>
+              </m:e>
+              <m:e>
+                <m:r>
+                  <w:rPr>
+                    <w:rFonts w:ascii="Cambria Math" w:hAnsi="Cambria Math"/>
+                  </w:rPr>
+                  <m:t>x,  &amp;x&gt;0</m:t>
+                </m:r>
+              </m:e>
+            </m:eqArr>
+          </m:e>
+        </m:d>
+      </m:oMath>
+      <w:r>
+        <w:rPr>
+          <w:rFonts w:eastAsiaTheme="minorEastAsia"/>
+          <w:i/>
+        </w:rPr>
+        <w:t xml:space="preserve"> </w:t>
+      </w:r>
+      <w:r>
+        <w:rPr>
+          <w:rFonts w:eastAsiaTheme="minorEastAsia"/>
+        </w:rPr>
+        <w:tab/>
+      </w:r>
+      <w:r>
+        <w:rPr>
+          <w:rFonts w:eastAsiaTheme="minorEastAsia"/>
+        </w:rPr>
+        <w:tab/>
+      </w:r>
+      <w:r>
+        <w:rPr>
+          <w:rFonts w:eastAsiaTheme="minorEastAsia"/>
+        </w:rPr>
+        <w:tab/>
+      </w:r>
+      <w:r>
+        <w:rPr>
+          <w:rFonts w:eastAsiaTheme="minorEastAsia"/>
+        </w:rPr>
+        <w:tab/>
+        <w:t xml:space="preserve">      </w:t>
+      </w:r>
+      <w:r>
+        <w:rPr>
+          <w:rFonts w:eastAsiaTheme="minorEastAsia"/>
+        </w:rPr>
+        <w:t xml:space="preserve">    </w:t>
+      </w:r>
+      <w:r>
+        <w:rPr>
+          <w:rFonts w:eastAsiaTheme="minorEastAsia"/>
+        </w:rPr>
+        <w:t xml:space="preserve"> (4.7)</w:t>
+      </w:r>
+    </w:p>
+    <w:p>
+      <w:pPr>
+        <w:spacing w:line="360" w:lineRule="auto"/>
+        <w:jc w:val="both"/>
+      </w:pPr>
+      <w:r>
+        <w:t xml:space="preserve">Funkcija je računski jako efikasna što mreži omogućuje brzo konvergiranje, jedini nedostatak funkcije umirući </w:t>
+      </w:r>
+      <w:proofErr w:type="spellStart"/>
+      <w:r>
+        <w:t>ReLU</w:t>
+      </w:r>
+      <w:proofErr w:type="spellEnd"/>
+      <w:r>
+        <w:t xml:space="preserve">. </w:t>
+      </w:r>
+      <w:r>
+        <w:t>Umirući</w:t>
+      </w:r>
+      <w:r>
+        <w:t xml:space="preserve"> </w:t>
+      </w:r>
+      <w:proofErr w:type="spellStart"/>
+      <w:r>
+        <w:t>ReLU</w:t>
+      </w:r>
+      <w:proofErr w:type="spellEnd"/>
+      <w:r>
+        <w:t xml:space="preserve"> znači da tijekom učenja neki neuroni mogu umrijeti drugim riječima njihov izlaz je uvijek nula.</w:t>
+      </w:r>
+      <w:r>
+        <w:t xml:space="preserve"> Jednom kada neuron počne na svom izlazi davati nulu jako mala vjerojatnost je da će išta drugo.</w:t>
+      </w:r>
+      <w:r>
+        <w:t xml:space="preserve"> Rješenje ovoga problema se nailazi u redizajniranim varijantama </w:t>
+      </w:r>
+      <w:proofErr w:type="spellStart"/>
+      <w:r>
+        <w:t>ReLU</w:t>
+      </w:r>
+      <w:proofErr w:type="spellEnd"/>
+      <w:r>
+        <w:t xml:space="preserve"> kao što su cureći </w:t>
+      </w:r>
+      <w:proofErr w:type="spellStart"/>
+      <w:r>
+        <w:t>ReLU</w:t>
+      </w:r>
+      <w:proofErr w:type="spellEnd"/>
+      <w:r>
+        <w:t xml:space="preserve"> (</w:t>
+      </w:r>
+      <w:proofErr w:type="spellStart"/>
+      <w:r>
+        <w:t>Leaky</w:t>
+      </w:r>
+      <w:proofErr w:type="spellEnd"/>
+      <w:r>
+        <w:t xml:space="preserve"> </w:t>
+      </w:r>
+      <w:proofErr w:type="spellStart"/>
+      <w:r>
+        <w:t>ReLU</w:t>
+      </w:r>
+      <w:proofErr w:type="spellEnd"/>
+      <w:r>
+        <w:t>)</w:t>
+      </w:r>
+      <w:r>
+        <w:t xml:space="preserve">, nasumično cureći </w:t>
+      </w:r>
+      <w:proofErr w:type="spellStart"/>
+      <w:r>
+        <w:t>ReLU</w:t>
+      </w:r>
+      <w:proofErr w:type="spellEnd"/>
+      <w:r>
+        <w:t xml:space="preserve"> (</w:t>
+      </w:r>
+      <w:proofErr w:type="spellStart"/>
+      <w:r>
+        <w:t>RReLU</w:t>
+      </w:r>
+      <w:proofErr w:type="spellEnd"/>
+      <w:r>
+        <w:t>)</w:t>
+      </w:r>
+      <w:r>
+        <w:t xml:space="preserve"> te parametarski </w:t>
+      </w:r>
+      <w:proofErr w:type="spellStart"/>
+      <w:r>
+        <w:t>ReLU</w:t>
+      </w:r>
+      <w:proofErr w:type="spellEnd"/>
+      <w:r>
+        <w:t xml:space="preserve"> (</w:t>
+      </w:r>
+      <w:proofErr w:type="spellStart"/>
+      <w:r>
+        <w:t>PReLU</w:t>
+      </w:r>
+      <w:proofErr w:type="spellEnd"/>
+      <w:r>
+        <w:t>)</w:t>
+      </w:r>
+      <w:r>
+        <w:t xml:space="preserve"> (jednadžba 4.8)</w:t>
+      </w:r>
+      <w:r>
+        <w:t xml:space="preserve"> [</w:t>
+      </w:r>
+      <w:r>
+        <w:t>9</w:t>
+      </w:r>
+      <w:r>
+        <w:t>]</w:t>
+      </w:r>
+      <w:r>
+        <w:t>.</w:t>
+      </w:r>
+    </w:p>
+    <w:p>
+      <w:pPr>
+        <w:spacing w:line="360" w:lineRule="auto"/>
+        <w:jc w:val="right"/>
+        <w:rPr>
+          <w:rFonts w:eastAsiaTheme="minorEastAsia"/>
+        </w:rPr>
+      </w:pPr>
+      <m:oMath>
+        <m:r>
+          <w:rPr>
+            <w:rFonts w:ascii="Cambria Math" w:hAnsi="Cambria Math"/>
+          </w:rPr>
+          <w:lastRenderedPageBreak/>
+          <m:t>f</m:t>
+        </m:r>
+        <m:d>
+          <m:dPr>
+            <m:ctrlPr>
+              <w:rPr>
+                <w:rFonts w:ascii="Cambria Math" w:hAnsi="Cambria Math"/>
+                <w:i/>
+              </w:rPr>
+            </m:ctrlPr>
+          </m:dPr>
+          <m:e>
+            <m:r>
+              <w:rPr>
+                <w:rFonts w:ascii="Cambria Math" w:hAnsi="Cambria Math"/>
+              </w:rPr>
+              <m:t>α, x</m:t>
+            </m:r>
+          </m:e>
+        </m:d>
+        <m:r>
+          <w:rPr>
+            <w:rFonts w:ascii="Cambria Math" w:hAnsi="Cambria Math"/>
+          </w:rPr>
+          <m:t>=</m:t>
+        </m:r>
+        <m:d>
+          <m:dPr>
+            <m:begChr m:val="{"/>
+            <m:endChr m:val=""/>
+            <m:ctrlPr>
+              <w:rPr>
+                <w:rFonts w:ascii="Cambria Math" w:hAnsi="Cambria Math"/>
+                <w:i/>
+              </w:rPr>
+            </m:ctrlPr>
+          </m:dPr>
+          <m:e>
+            <m:eqArr>
+              <m:eqArrPr>
+                <m:ctrlPr>
+                  <w:rPr>
+                    <w:rFonts w:ascii="Cambria Math" w:hAnsi="Cambria Math"/>
+                    <w:i/>
+                  </w:rPr>
+                </m:ctrlPr>
+              </m:eqArrPr>
+              <m:e>
+                <m:r>
+                  <w:rPr>
+                    <w:rFonts w:ascii="Cambria Math" w:hAnsi="Cambria Math"/>
+                  </w:rPr>
+                  <m:t>αx,  &amp;x&lt;0</m:t>
+                </m:r>
+              </m:e>
+              <m:e>
+                <m:r>
+                  <w:rPr>
+                    <w:rFonts w:ascii="Cambria Math" w:hAnsi="Cambria Math"/>
+                  </w:rPr>
+                  <m:t>x,  &amp;x≥0</m:t>
+                </m:r>
+              </m:e>
+            </m:eqArr>
+          </m:e>
+        </m:d>
+      </m:oMath>
+      <w:r>
+        <w:rPr>
+          <w:rFonts w:eastAsiaTheme="minorEastAsia"/>
+        </w:rPr>
+        <w:t xml:space="preserve"> </w:t>
+      </w:r>
+      <w:r>
+        <w:rPr>
+          <w:rFonts w:eastAsiaTheme="minorEastAsia"/>
+        </w:rPr>
+        <w:tab/>
+      </w:r>
+      <w:r>
+        <w:rPr>
+          <w:rFonts w:eastAsiaTheme="minorEastAsia"/>
+        </w:rPr>
+        <w:tab/>
+      </w:r>
+      <w:r>
+        <w:rPr>
+          <w:rFonts w:eastAsiaTheme="minorEastAsia"/>
+        </w:rPr>
+        <w:tab/>
+        <w:t xml:space="preserve">         </w:t>
+      </w:r>
+      <w:r>
+        <w:rPr>
+          <w:rFonts w:eastAsiaTheme="minorEastAsia"/>
+        </w:rPr>
+        <w:t xml:space="preserve">    </w:t>
+      </w:r>
+      <w:r>
+        <w:rPr>
+          <w:rFonts w:eastAsiaTheme="minorEastAsia"/>
+        </w:rPr>
+        <w:t>(4.8)</w:t>
+      </w:r>
+    </w:p>
+    <w:p>
+      <w:pPr>
+        <w:spacing w:line="360" w:lineRule="auto"/>
+        <w:jc w:val="both"/>
+      </w:pPr>
+      <w:r>
+        <w:t>Na slici 4.6. se mogu vidjeti grafikoni krivulja većine funkcija koje su ovdje opisane te pripadajući derivacijske krivulje.</w:t>
+      </w:r>
+    </w:p>
+    <w:p>
+      <w:pPr>
+        <w:spacing w:line="360" w:lineRule="auto"/>
         <w:jc w:val="both"/>
       </w:pPr>
     </w:p>
     <w:p>
       <w:pPr>
         <w:keepNext/>
+        <w:spacing w:line="360" w:lineRule="auto"/>
         <w:jc w:val="center"/>
       </w:pPr>
       <w:r>
@@ -14302,12 +15195,11 @@
           <w:noProof/>
           <w:lang w:val="en-US"/>
         </w:rPr>
-        <w:lastRenderedPageBreak/>
         <w:drawing>
           <wp:inline distT="0" distB="0" distL="0" distR="0">
-            <wp:extent cx="5786334" cy="7522234"/>
-            <wp:effectExtent l="190500" t="190500" r="195580" b="193040"/>
-            <wp:docPr id="17" name="Picture 17"/>
+            <wp:extent cx="5001006" cy="6501309"/>
+            <wp:effectExtent l="190500" t="190500" r="200025" b="185420"/>
+            <wp:docPr id="15" name="Picture 15"/>
             <wp:cNvGraphicFramePr>
               <a:graphicFrameLocks xmlns:a="http://schemas.openxmlformats.org/drawingml/2006/main" noChangeAspect="1"/>
             </wp:cNvGraphicFramePr>
@@ -14315,7 +15207,7 @@
               <a:graphicData uri="http://schemas.openxmlformats.org/drawingml/2006/picture">
                 <pic:pic xmlns:pic="http://schemas.openxmlformats.org/drawingml/2006/picture">
                   <pic:nvPicPr>
-                    <pic:cNvPr id="17" name="Aktivacijske funkcije.png"/>
+                    <pic:cNvPr id="15" name="4_6 Aktivacijske funkcije.png"/>
                     <pic:cNvPicPr/>
                   </pic:nvPicPr>
                   <pic:blipFill>
@@ -14333,7 +15225,7 @@
                   <pic:spPr>
                     <a:xfrm>
                       <a:off x="0" y="0"/>
-                      <a:ext cx="5788539" cy="7525101"/>
+                      <a:ext cx="5008379" cy="6510893"/>
                     </a:xfrm>
                     <a:prstGeom prst="rect">
                       <a:avLst/>
@@ -14463,11 +15355,16 @@
     </w:p>
     <w:p>
       <w:pPr>
+        <w:keepNext/>
+        <w:jc w:val="both"/>
+      </w:pPr>
+    </w:p>
+    <w:p>
+      <w:pPr>
         <w:pStyle w:val="Heading2"/>
       </w:pPr>
-      <w:bookmarkStart w:id="31" w:name="_Toc11937422"/>
-      <w:r>
-        <w:lastRenderedPageBreak/>
+      <w:bookmarkStart w:id="31" w:name="_Toc12367301"/>
+      <w:r>
         <w:t>Optimizacijska funkcija</w:t>
       </w:r>
       <w:bookmarkEnd w:id="31"/>
@@ -14483,9 +15380,12 @@
       <w:pPr>
         <w:pStyle w:val="Heading2"/>
       </w:pPr>
-      <w:bookmarkStart w:id="32" w:name="_Toc11937423"/>
-      <w:r>
-        <w:t>Gubitak i funkcija gubitka</w:t>
+      <w:bookmarkStart w:id="32" w:name="_Toc12367302"/>
+      <w:r>
+        <w:t xml:space="preserve">Gubitak i </w:t>
+      </w:r>
+      <w:r>
+        <w:t>algoritam s unatražnim rasprostiranjem</w:t>
       </w:r>
       <w:bookmarkEnd w:id="32"/>
     </w:p>
@@ -14500,7 +15400,7 @@
       <w:pPr>
         <w:pStyle w:val="Heading2"/>
       </w:pPr>
-      <w:bookmarkStart w:id="33" w:name="_Toc11937424"/>
+      <w:bookmarkStart w:id="33" w:name="_Toc12367303"/>
       <w:r>
         <w:t>Pretreniranje i podtreniranje</w:t>
       </w:r>
@@ -14517,7 +15417,7 @@
       <w:pPr>
         <w:pStyle w:val="Heading2"/>
       </w:pPr>
-      <w:bookmarkStart w:id="34" w:name="_Toc11937425"/>
+      <w:bookmarkStart w:id="34" w:name="_Toc12367304"/>
       <w:r>
         <w:t>Regularizacija</w:t>
       </w:r>
@@ -14537,40 +15437,18 @@
     <w:p>
       <w:pPr>
         <w:pStyle w:val="Heading1"/>
-      </w:pPr>
-      <w:bookmarkStart w:id="35" w:name="_Toc11937426"/>
-      <w:r>
-        <w:lastRenderedPageBreak/>
-        <w:t>KOMPJUTERSKI VID</w:t>
-      </w:r>
-      <w:bookmarkEnd w:id="35"/>
-    </w:p>
-    <w:p/>
-    <w:p>
-      <w:pPr>
-        <w:pStyle w:val="Heading2"/>
-      </w:pPr>
-      <w:bookmarkStart w:id="36" w:name="_Toc11937427"/>
-      <w:r>
-        <w:t>Nešto...</w:t>
-      </w:r>
-      <w:bookmarkEnd w:id="36"/>
-    </w:p>
-    <w:p>
-      <w:r>
-        <w:br w:type="page"/>
-      </w:r>
-    </w:p>
-    <w:p>
-      <w:pPr>
-        <w:pStyle w:val="Heading1"/>
-      </w:pPr>
-      <w:bookmarkStart w:id="37" w:name="_Toc11937428"/>
+        <w:numPr>
+          <w:ilvl w:val="0"/>
+          <w:numId w:val="0"/>
+        </w:numPr>
+        <w:ind w:left="432" w:hanging="432"/>
+      </w:pPr>
+      <w:bookmarkStart w:id="35" w:name="_Toc12367305"/>
       <w:r>
         <w:lastRenderedPageBreak/>
         <w:t>LITERATURA</w:t>
       </w:r>
-      <w:bookmarkEnd w:id="37"/>
+      <w:bookmarkEnd w:id="35"/>
     </w:p>
     <w:p>
       <w:pPr>
@@ -14909,7 +15787,32 @@
           <w:numId w:val="10"/>
         </w:numPr>
         <w:spacing w:line="360" w:lineRule="auto"/>
-        <w:jc w:val="both"/>
+      </w:pPr>
+      <w:r>
+        <w:t xml:space="preserve">Aktivacijska funkcija: </w:t>
+      </w:r>
+    </w:p>
+    <w:p>
+      <w:pPr>
+        <w:pStyle w:val="ListParagraph"/>
+        <w:spacing w:line="360" w:lineRule="auto"/>
+        <w:ind w:left="360"/>
+      </w:pPr>
+      <w:r>
+        <w:t>https://missinglink.ai/guides/neural-network-concepts/7-types-neural-network-activation-functions-right/</w:t>
+      </w:r>
+      <w:r>
+        <w:t>, 25. lipnja 2019.</w:t>
+      </w:r>
+    </w:p>
+    <w:p>
+      <w:pPr>
+        <w:pStyle w:val="ListParagraph"/>
+        <w:numPr>
+          <w:ilvl w:val="0"/>
+          <w:numId w:val="10"/>
+        </w:numPr>
+        <w:spacing w:line="360" w:lineRule="auto"/>
       </w:pPr>
     </w:p>
     <w:p>
@@ -14920,13 +15823,18 @@
     <w:p>
       <w:pPr>
         <w:pStyle w:val="Heading1"/>
-      </w:pPr>
-      <w:bookmarkStart w:id="38" w:name="_Toc11937429"/>
+        <w:numPr>
+          <w:ilvl w:val="0"/>
+          <w:numId w:val="0"/>
+        </w:numPr>
+        <w:ind w:left="432" w:hanging="432"/>
+      </w:pPr>
+      <w:bookmarkStart w:id="36" w:name="_Toc12367306"/>
       <w:r>
         <w:lastRenderedPageBreak/>
         <w:t>POPIS SLIKA</w:t>
       </w:r>
-      <w:bookmarkEnd w:id="38"/>
+      <w:bookmarkEnd w:id="36"/>
     </w:p>
     <w:p>
       <w:pPr>
@@ -15868,7 +16776,7 @@
             <w:noProof/>
             <w:webHidden/>
           </w:rPr>
-          <w:t>30</w:t>
+          <w:t>31</w:t>
         </w:r>
         <w:r>
           <w:rPr>
@@ -15896,13 +16804,18 @@
     <w:p>
       <w:pPr>
         <w:pStyle w:val="Heading1"/>
-      </w:pPr>
-      <w:bookmarkStart w:id="39" w:name="_Toc11937430"/>
+        <w:numPr>
+          <w:ilvl w:val="0"/>
+          <w:numId w:val="0"/>
+        </w:numPr>
+        <w:ind w:left="432" w:hanging="432"/>
+      </w:pPr>
+      <w:bookmarkStart w:id="37" w:name="_Toc12367307"/>
       <w:r>
         <w:lastRenderedPageBreak/>
         <w:t>POPIS OZNAKA I KRATICA</w:t>
       </w:r>
-      <w:bookmarkEnd w:id="39"/>
+      <w:bookmarkEnd w:id="37"/>
     </w:p>
     <w:p/>
     <w:p>
@@ -16262,7 +17175,237 @@
         <w:t xml:space="preserve"> network) – umjetna neuronska mreža</w:t>
       </w:r>
     </w:p>
+    <w:p>
+      <w:r>
+        <w:t>TLU (</w:t>
+      </w:r>
+      <w:proofErr w:type="spellStart"/>
+      <w:r>
+        <w:t>threshold</w:t>
+      </w:r>
+      <w:proofErr w:type="spellEnd"/>
+      <w:r>
+        <w:t xml:space="preserve"> </w:t>
+      </w:r>
+      <w:proofErr w:type="spellStart"/>
+      <w:r>
+        <w:t>logic</w:t>
+      </w:r>
+      <w:proofErr w:type="spellEnd"/>
+      <w:r>
+        <w:t xml:space="preserve"> </w:t>
+      </w:r>
+      <w:proofErr w:type="spellStart"/>
+      <w:r>
+        <w:t>unit</w:t>
+      </w:r>
+      <w:proofErr w:type="spellEnd"/>
+      <w:r>
+        <w:t xml:space="preserve">) </w:t>
+      </w:r>
+      <w:r>
+        <w:t>– logička jedinica praga</w:t>
+      </w:r>
+    </w:p>
+    <w:p>
+      <w:r>
+        <w:t>LTU (</w:t>
+      </w:r>
+      <w:proofErr w:type="spellStart"/>
+      <w:r>
+        <w:t>linear</w:t>
+      </w:r>
+      <w:proofErr w:type="spellEnd"/>
+      <w:r>
+        <w:t xml:space="preserve"> </w:t>
+      </w:r>
+      <w:proofErr w:type="spellStart"/>
+      <w:r>
+        <w:t>threshold</w:t>
+      </w:r>
+      <w:proofErr w:type="spellEnd"/>
+      <w:r>
+        <w:t xml:space="preserve"> </w:t>
+      </w:r>
+      <w:proofErr w:type="spellStart"/>
+      <w:r>
+        <w:t>unit</w:t>
+      </w:r>
+      <w:proofErr w:type="spellEnd"/>
+      <w:r>
+        <w:t xml:space="preserve">) </w:t>
+      </w:r>
+      <w:r>
+        <w:t>– linearna jedinica praga</w:t>
+      </w:r>
+    </w:p>
+    <w:p>
+      <w:r>
+        <w:t>XOR (</w:t>
+      </w:r>
+      <w:proofErr w:type="spellStart"/>
+      <w:r>
+        <w:t>exclusive</w:t>
+      </w:r>
+      <w:proofErr w:type="spellEnd"/>
+      <w:r>
+        <w:t xml:space="preserve"> </w:t>
+      </w:r>
+      <w:proofErr w:type="spellStart"/>
+      <w:r>
+        <w:t>or</w:t>
+      </w:r>
+      <w:proofErr w:type="spellEnd"/>
+      <w:r>
+        <w:t xml:space="preserve">) </w:t>
+      </w:r>
+      <w:r>
+        <w:t>– ekskluzivno ili</w:t>
+      </w:r>
+    </w:p>
+    <w:p>
+      <w:r>
+        <w:t>MLP (</w:t>
+      </w:r>
+      <w:proofErr w:type="spellStart"/>
+      <w:r>
+        <w:t>multi-layer</w:t>
+      </w:r>
+      <w:proofErr w:type="spellEnd"/>
+      <w:r>
+        <w:t xml:space="preserve"> perceptron) </w:t>
+      </w:r>
+      <w:r>
+        <w:t>-</w:t>
+      </w:r>
+      <w:r>
+        <w:t xml:space="preserve"> višeslojni perceptron</w:t>
+      </w:r>
+    </w:p>
+    <w:p>
+      <w:r>
+        <w:t>DNN (</w:t>
+      </w:r>
+      <w:proofErr w:type="spellStart"/>
+      <w:r>
+        <w:t>deep</w:t>
+      </w:r>
+      <w:proofErr w:type="spellEnd"/>
+      <w:r>
+        <w:t xml:space="preserve"> </w:t>
+      </w:r>
+      <w:proofErr w:type="spellStart"/>
+      <w:r>
+        <w:t>neural</w:t>
+      </w:r>
+      <w:proofErr w:type="spellEnd"/>
+      <w:r>
+        <w:t xml:space="preserve"> network) </w:t>
+      </w:r>
+      <w:r>
+        <w:t>– duboka neuronska mreža</w:t>
+      </w:r>
+    </w:p>
+    <w:p>
+      <w:r>
+        <w:t>FNN (</w:t>
+      </w:r>
+      <w:proofErr w:type="spellStart"/>
+      <w:r>
+        <w:t>feedforward</w:t>
+      </w:r>
+      <w:proofErr w:type="spellEnd"/>
+      <w:r>
+        <w:t xml:space="preserve"> </w:t>
+      </w:r>
+      <w:proofErr w:type="spellStart"/>
+      <w:r>
+        <w:t>neural</w:t>
+      </w:r>
+      <w:proofErr w:type="spellEnd"/>
+      <w:r>
+        <w:t xml:space="preserve"> network) –</w:t>
+      </w:r>
+      <w:r>
+        <w:t xml:space="preserve"> </w:t>
+      </w:r>
+      <w:proofErr w:type="spellStart"/>
+      <w:r>
+        <w:t>unaprijedna</w:t>
+      </w:r>
+      <w:proofErr w:type="spellEnd"/>
+      <w:r>
+        <w:t xml:space="preserve"> neuronska mreža</w:t>
+      </w:r>
+    </w:p>
+    <w:p>
+      <w:proofErr w:type="spellStart"/>
+      <w:r>
+        <w:t>tanh</w:t>
+      </w:r>
+      <w:proofErr w:type="spellEnd"/>
+      <w:r>
+        <w:t xml:space="preserve"> (</w:t>
+      </w:r>
+      <w:proofErr w:type="spellStart"/>
+      <w:r>
+        <w:t>hyperbolic</w:t>
+      </w:r>
+      <w:proofErr w:type="spellEnd"/>
+      <w:r>
+        <w:t xml:space="preserve"> </w:t>
+      </w:r>
+      <w:proofErr w:type="spellStart"/>
+      <w:r>
+        <w:t>tangent</w:t>
+      </w:r>
+      <w:proofErr w:type="spellEnd"/>
+      <w:r>
+        <w:t xml:space="preserve">) – hiperbolični </w:t>
+      </w:r>
+      <w:r>
+        <w:t>t</w:t>
+      </w:r>
+      <w:r>
+        <w:t>angens</w:t>
+      </w:r>
+    </w:p>
+    <w:p>
+      <w:proofErr w:type="spellStart"/>
+      <w:r>
+        <w:t>ReLU</w:t>
+      </w:r>
+      <w:proofErr w:type="spellEnd"/>
+      <w:r>
+        <w:t xml:space="preserve"> (</w:t>
+      </w:r>
+      <w:proofErr w:type="spellStart"/>
+      <w:r>
+        <w:t>rectified</w:t>
+      </w:r>
+      <w:proofErr w:type="spellEnd"/>
+      <w:r>
+        <w:t xml:space="preserve"> </w:t>
+      </w:r>
+      <w:proofErr w:type="spellStart"/>
+      <w:r>
+        <w:t>linear</w:t>
+      </w:r>
+      <w:proofErr w:type="spellEnd"/>
+      <w:r>
+        <w:t xml:space="preserve"> </w:t>
+      </w:r>
+      <w:proofErr w:type="spellStart"/>
+      <w:r>
+        <w:t>unit</w:t>
+      </w:r>
+      <w:proofErr w:type="spellEnd"/>
+      <w:r>
+        <w:t>) – ispravljena linearna jedinica</w:t>
+      </w:r>
+    </w:p>
     <w:p/>
+    <w:p/>
     <w:p>
       <w:r>
         <w:br w:type="page"/>
@@ -16271,13 +17414,18 @@
     <w:p>
       <w:pPr>
         <w:pStyle w:val="Heading1"/>
-      </w:pPr>
-      <w:bookmarkStart w:id="40" w:name="_Toc11937431"/>
+        <w:numPr>
+          <w:ilvl w:val="0"/>
+          <w:numId w:val="0"/>
+        </w:numPr>
+        <w:ind w:left="432" w:hanging="432"/>
+      </w:pPr>
+      <w:bookmarkStart w:id="38" w:name="_Toc12367308"/>
       <w:r>
         <w:lastRenderedPageBreak/>
         <w:t>SAŽETAK</w:t>
       </w:r>
-      <w:bookmarkEnd w:id="40"/>
+      <w:bookmarkEnd w:id="38"/>
     </w:p>
     <w:p/>
     <w:p>
@@ -16289,12 +17437,17 @@
     <w:p>
       <w:pPr>
         <w:pStyle w:val="Heading1"/>
-      </w:pPr>
-      <w:bookmarkStart w:id="41" w:name="_Toc11937432"/>
+        <w:numPr>
+          <w:ilvl w:val="0"/>
+          <w:numId w:val="0"/>
+        </w:numPr>
+        <w:ind w:left="432" w:hanging="432"/>
+      </w:pPr>
+      <w:bookmarkStart w:id="39" w:name="_Toc12367309"/>
       <w:r>
         <w:t>KLJUČNE RIJEČI</w:t>
       </w:r>
-      <w:bookmarkEnd w:id="41"/>
+      <w:bookmarkEnd w:id="39"/>
     </w:p>
     <w:p/>
     <w:p>
@@ -16310,113 +17463,128 @@
     <w:p>
       <w:pPr>
         <w:pStyle w:val="Heading1"/>
-      </w:pPr>
-      <w:bookmarkStart w:id="42" w:name="_Toc11937433"/>
+        <w:numPr>
+          <w:ilvl w:val="0"/>
+          <w:numId w:val="0"/>
+        </w:numPr>
+        <w:ind w:left="432" w:hanging="432"/>
+      </w:pPr>
+      <w:bookmarkStart w:id="40" w:name="_Toc12367310"/>
       <w:r>
         <w:lastRenderedPageBreak/>
         <w:t>TITLE</w:t>
       </w:r>
+      <w:bookmarkEnd w:id="40"/>
+    </w:p>
+    <w:p/>
+    <w:p>
+      <w:r>
+        <w:t xml:space="preserve">A </w:t>
+      </w:r>
+      <w:proofErr w:type="spellStart"/>
+      <w:r>
+        <w:t>prototype</w:t>
+      </w:r>
+      <w:proofErr w:type="spellEnd"/>
+      <w:r>
+        <w:t xml:space="preserve"> </w:t>
+      </w:r>
+      <w:proofErr w:type="spellStart"/>
+      <w:r>
+        <w:t>of</w:t>
+      </w:r>
+      <w:proofErr w:type="spellEnd"/>
+      <w:r>
+        <w:t xml:space="preserve"> </w:t>
+      </w:r>
+      <w:proofErr w:type="spellStart"/>
+      <w:r>
+        <w:t>an</w:t>
+      </w:r>
+      <w:proofErr w:type="spellEnd"/>
+      <w:r>
+        <w:t xml:space="preserve"> </w:t>
+      </w:r>
+      <w:proofErr w:type="spellStart"/>
+      <w:r>
+        <w:t>autonomous</w:t>
+      </w:r>
+      <w:proofErr w:type="spellEnd"/>
+      <w:r>
+        <w:t xml:space="preserve"> </w:t>
+      </w:r>
+      <w:proofErr w:type="spellStart"/>
+      <w:r>
+        <w:t>vehicle</w:t>
+      </w:r>
+      <w:proofErr w:type="spellEnd"/>
+      <w:r>
+        <w:t xml:space="preserve"> </w:t>
+      </w:r>
+      <w:proofErr w:type="spellStart"/>
+      <w:r>
+        <w:t>with</w:t>
+      </w:r>
+      <w:proofErr w:type="spellEnd"/>
+      <w:r>
+        <w:t xml:space="preserve"> </w:t>
+      </w:r>
+      <w:proofErr w:type="spellStart"/>
+      <w:r>
+        <w:t>the</w:t>
+      </w:r>
+      <w:proofErr w:type="spellEnd"/>
+      <w:r>
+        <w:t xml:space="preserve"> </w:t>
+      </w:r>
+      <w:proofErr w:type="spellStart"/>
+      <w:r>
+        <w:t>camera</w:t>
+      </w:r>
+      <w:proofErr w:type="spellEnd"/>
+    </w:p>
+    <w:p/>
+    <w:p>
+      <w:pPr>
+        <w:pStyle w:val="Heading1"/>
+        <w:numPr>
+          <w:ilvl w:val="0"/>
+          <w:numId w:val="0"/>
+        </w:numPr>
+        <w:ind w:left="432" w:hanging="432"/>
+      </w:pPr>
+      <w:bookmarkStart w:id="41" w:name="_Toc12367311"/>
+      <w:r>
+        <w:t>SUMMARY</w:t>
+      </w:r>
+      <w:bookmarkEnd w:id="41"/>
+    </w:p>
+    <w:p/>
+    <w:p>
+      <w:proofErr w:type="spellStart"/>
+      <w:r>
+        <w:t>Something</w:t>
+      </w:r>
+      <w:proofErr w:type="spellEnd"/>
+      <w:r>
+        <w:t>...</w:t>
+      </w:r>
+    </w:p>
+    <w:p/>
+    <w:p>
+      <w:pPr>
+        <w:pStyle w:val="Heading1"/>
+        <w:numPr>
+          <w:ilvl w:val="0"/>
+          <w:numId w:val="0"/>
+        </w:numPr>
+        <w:ind w:left="432" w:hanging="432"/>
+      </w:pPr>
+      <w:bookmarkStart w:id="42" w:name="_Toc12367312"/>
+      <w:r>
+        <w:t>KEYWORDS</w:t>
+      </w:r>
       <w:bookmarkEnd w:id="42"/>
-    </w:p>
-    <w:p/>
-    <w:p>
-      <w:r>
-        <w:t xml:space="preserve">A </w:t>
-      </w:r>
-      <w:proofErr w:type="spellStart"/>
-      <w:r>
-        <w:t>prototype</w:t>
-      </w:r>
-      <w:proofErr w:type="spellEnd"/>
-      <w:r>
-        <w:t xml:space="preserve"> </w:t>
-      </w:r>
-      <w:proofErr w:type="spellStart"/>
-      <w:r>
-        <w:t>of</w:t>
-      </w:r>
-      <w:proofErr w:type="spellEnd"/>
-      <w:r>
-        <w:t xml:space="preserve"> </w:t>
-      </w:r>
-      <w:proofErr w:type="spellStart"/>
-      <w:r>
-        <w:t>an</w:t>
-      </w:r>
-      <w:proofErr w:type="spellEnd"/>
-      <w:r>
-        <w:t xml:space="preserve"> </w:t>
-      </w:r>
-      <w:proofErr w:type="spellStart"/>
-      <w:r>
-        <w:t>autonomous</w:t>
-      </w:r>
-      <w:proofErr w:type="spellEnd"/>
-      <w:r>
-        <w:t xml:space="preserve"> </w:t>
-      </w:r>
-      <w:proofErr w:type="spellStart"/>
-      <w:r>
-        <w:t>vehicle</w:t>
-      </w:r>
-      <w:proofErr w:type="spellEnd"/>
-      <w:r>
-        <w:t xml:space="preserve"> </w:t>
-      </w:r>
-      <w:proofErr w:type="spellStart"/>
-      <w:r>
-        <w:t>with</w:t>
-      </w:r>
-      <w:proofErr w:type="spellEnd"/>
-      <w:r>
-        <w:t xml:space="preserve"> </w:t>
-      </w:r>
-      <w:proofErr w:type="spellStart"/>
-      <w:r>
-        <w:t>the</w:t>
-      </w:r>
-      <w:proofErr w:type="spellEnd"/>
-      <w:r>
-        <w:t xml:space="preserve"> </w:t>
-      </w:r>
-      <w:proofErr w:type="spellStart"/>
-      <w:r>
-        <w:t>camera</w:t>
-      </w:r>
-      <w:proofErr w:type="spellEnd"/>
-    </w:p>
-    <w:p/>
-    <w:p>
-      <w:pPr>
-        <w:pStyle w:val="Heading1"/>
-      </w:pPr>
-      <w:bookmarkStart w:id="43" w:name="_Toc11937434"/>
-      <w:r>
-        <w:t>SUMMARY</w:t>
-      </w:r>
-      <w:bookmarkEnd w:id="43"/>
-    </w:p>
-    <w:p/>
-    <w:p>
-      <w:proofErr w:type="spellStart"/>
-      <w:r>
-        <w:t>Something</w:t>
-      </w:r>
-      <w:proofErr w:type="spellEnd"/>
-      <w:r>
-        <w:t>...</w:t>
-      </w:r>
-    </w:p>
-    <w:p/>
-    <w:p>
-      <w:pPr>
-        <w:pStyle w:val="Heading1"/>
-      </w:pPr>
-      <w:bookmarkStart w:id="44" w:name="_Toc11937435"/>
-      <w:r>
-        <w:t>KEYWORDS</w:t>
-      </w:r>
-      <w:bookmarkEnd w:id="44"/>
     </w:p>
     <w:p/>
     <w:p>
@@ -17890,10 +19058,11 @@
   <w:abstractNum w:abstractNumId="12" w15:restartNumberingAfterBreak="0">
     <w:nsid w:val="3AFE72A6"/>
     <w:multiLevelType w:val="hybridMultilevel"/>
-    <w:tmpl w:val="40F2118C"/>
-    <w:lvl w:ilvl="0" w:tplc="51D6DE48">
+    <w:tmpl w:val="98AC6498"/>
+    <w:lvl w:ilvl="0" w:tplc="DBD2B0D0">
       <w:start w:val="1"/>
       <w:numFmt w:val="decimal"/>
+      <w:suff w:val="space"/>
       <w:lvlText w:val="[%1] "/>
       <w:lvlJc w:val="left"/>
       <w:pPr>
@@ -21193,7 +22362,7 @@
 </file>
 
 <file path=customXml/itemProps1.xml><?xml version="1.0" encoding="utf-8"?>
-<ds:datastoreItem xmlns:ds="http://schemas.openxmlformats.org/officeDocument/2006/customXml" ds:itemID="{596D2B7D-3F39-412F-82E7-39404A2D56EB}">
+<ds:datastoreItem xmlns:ds="http://schemas.openxmlformats.org/officeDocument/2006/customXml" ds:itemID="{D5D56243-7206-406C-83A0-44F87B766A50}">
   <ds:schemaRefs>
     <ds:schemaRef ds:uri="http://schemas.openxmlformats.org/officeDocument/2006/bibliography"/>
   </ds:schemaRefs>

</xml_diff>

<commit_message>
Zapoceto poglavlje 4.4 treniranje i optimizacija, opis treniranja i sto znaci optimizacija
</commit_message>
<xml_diff>
--- a/Diplmoski_Marko_Rasetina.docx
+++ b/Diplmoski_Marko_Rasetina.docx
@@ -1443,7 +1443,12 @@
         <w:jc w:val="both"/>
       </w:pPr>
       <w:r>
-        <w:t>Ovom izjavom potvrđujem da sam diplomski rad s naslovom „Prototip autonomnog vozila s kamerom“ pod mentorstvom prof. dr. sc. Zoran Blažević pisao samostalno, primijenivši znanja i vještine stečene tijekom studiranja na Fakultetu elektrotehnike, strojarstva i brodogradnje, kao i metodologiju znanstveno-istraživačkog rada, te uz korištenje literature koja je navedena u radu. Spoznaje, stavove, zaključke, teorije i zakonitosti drugih autora koje sam izravno ili parafrazirajući naveo u diplomskom radu citirao sam i povezao s korištenim bibliografskim jedinicama.</w:t>
+        <w:t xml:space="preserve">Ovom izjavom potvrđujem da sam diplomski rad s naslovom „Prototip autonomnog vozila s kamerom“ pod mentorstvom prof. dr. sc. Zoran Blažević pisao samostalno, primijenivši znanja i vještine stečene tijekom studiranja na Fakultetu elektrotehnike, strojarstva i brodogradnje, kao i metodologiju znanstveno-istraživačkog rada, te uz korištenje literature koja je navedena u radu. Spoznaje, stavove, zaključke, teorije i zakonitosti drugih autora koje sam izravno ili parafrazirajući naveo u diplomskom radu citirao sam i povezao s korištenim bibliografskim </w:t>
+      </w:r>
+      <w:bookmarkStart w:id="0" w:name="_GoBack"/>
+      <w:bookmarkEnd w:id="0"/>
+      <w:r>
+        <w:t>jedinicama.</w:t>
       </w:r>
     </w:p>
     <w:p/>
@@ -1464,8 +1469,6 @@
         </w:rPr>
         <w:t>Student</w:t>
       </w:r>
-      <w:bookmarkStart w:id="0" w:name="_GoBack"/>
-      <w:bookmarkEnd w:id="0"/>
     </w:p>
     <w:p>
       <w:pPr>
@@ -1586,7 +1589,7 @@
           <w:r>
             <w:fldChar w:fldCharType="separate"/>
           </w:r>
-          <w:hyperlink w:anchor="_Toc12367284" w:history="1">
+          <w:hyperlink w:anchor="_Toc12455618" w:history="1">
             <w:r>
               <w:rPr>
                 <w:rStyle w:val="Hyperlink"/>
@@ -1613,7 +1616,7 @@
                 <w:noProof/>
                 <w:webHidden/>
               </w:rPr>
-              <w:instrText xml:space="preserve"> PAGEREF _Toc12367284 \h </w:instrText>
+              <w:instrText xml:space="preserve"> PAGEREF _Toc12455618 \h </w:instrText>
             </w:r>
             <w:r>
               <w:rPr>
@@ -1654,7 +1657,7 @@
               <w:lang w:val="en-US"/>
             </w:rPr>
           </w:pPr>
-          <w:hyperlink w:anchor="_Toc12367285" w:history="1">
+          <w:hyperlink w:anchor="_Toc12455619" w:history="1">
             <w:r>
               <w:rPr>
                 <w:rStyle w:val="Hyperlink"/>
@@ -1681,7 +1684,7 @@
                 <w:noProof/>
                 <w:webHidden/>
               </w:rPr>
-              <w:instrText xml:space="preserve"> PAGEREF _Toc12367285 \h </w:instrText>
+              <w:instrText xml:space="preserve"> PAGEREF _Toc12455619 \h </w:instrText>
             </w:r>
             <w:r>
               <w:rPr>
@@ -1725,7 +1728,7 @@
               <w:lang w:val="en-US"/>
             </w:rPr>
           </w:pPr>
-          <w:hyperlink w:anchor="_Toc12367286" w:history="1">
+          <w:hyperlink w:anchor="_Toc12455620" w:history="1">
             <w:r>
               <w:rPr>
                 <w:rStyle w:val="Hyperlink"/>
@@ -1752,7 +1755,7 @@
                 <w:noProof/>
                 <w:webHidden/>
               </w:rPr>
-              <w:instrText xml:space="preserve"> PAGEREF _Toc12367286 \h </w:instrText>
+              <w:instrText xml:space="preserve"> PAGEREF _Toc12455620 \h </w:instrText>
             </w:r>
             <w:r>
               <w:rPr>
@@ -1796,7 +1799,7 @@
               <w:lang w:val="en-US"/>
             </w:rPr>
           </w:pPr>
-          <w:hyperlink w:anchor="_Toc12367287" w:history="1">
+          <w:hyperlink w:anchor="_Toc12455621" w:history="1">
             <w:r>
               <w:rPr>
                 <w:rStyle w:val="Hyperlink"/>
@@ -1823,7 +1826,7 @@
                 <w:noProof/>
                 <w:webHidden/>
               </w:rPr>
-              <w:instrText xml:space="preserve"> PAGEREF _Toc12367287 \h </w:instrText>
+              <w:instrText xml:space="preserve"> PAGEREF _Toc12455621 \h </w:instrText>
             </w:r>
             <w:r>
               <w:rPr>
@@ -1867,7 +1870,7 @@
               <w:lang w:val="en-US"/>
             </w:rPr>
           </w:pPr>
-          <w:hyperlink w:anchor="_Toc12367288" w:history="1">
+          <w:hyperlink w:anchor="_Toc12455622" w:history="1">
             <w:r>
               <w:rPr>
                 <w:rStyle w:val="Hyperlink"/>
@@ -1894,7 +1897,7 @@
                 <w:noProof/>
                 <w:webHidden/>
               </w:rPr>
-              <w:instrText xml:space="preserve"> PAGEREF _Toc12367288 \h </w:instrText>
+              <w:instrText xml:space="preserve"> PAGEREF _Toc12455622 \h </w:instrText>
             </w:r>
             <w:r>
               <w:rPr>
@@ -1935,7 +1938,7 @@
               <w:lang w:val="en-US"/>
             </w:rPr>
           </w:pPr>
-          <w:hyperlink w:anchor="_Toc12367289" w:history="1">
+          <w:hyperlink w:anchor="_Toc12455623" w:history="1">
             <w:r>
               <w:rPr>
                 <w:rStyle w:val="Hyperlink"/>
@@ -1962,7 +1965,7 @@
                 <w:noProof/>
                 <w:webHidden/>
               </w:rPr>
-              <w:instrText xml:space="preserve"> PAGEREF _Toc12367289 \h </w:instrText>
+              <w:instrText xml:space="preserve"> PAGEREF _Toc12455623 \h </w:instrText>
             </w:r>
             <w:r>
               <w:rPr>
@@ -2006,7 +2009,7 @@
               <w:lang w:val="en-US"/>
             </w:rPr>
           </w:pPr>
-          <w:hyperlink w:anchor="_Toc12367290" w:history="1">
+          <w:hyperlink w:anchor="_Toc12455624" w:history="1">
             <w:r>
               <w:rPr>
                 <w:rStyle w:val="Hyperlink"/>
@@ -2033,7 +2036,7 @@
                 <w:noProof/>
                 <w:webHidden/>
               </w:rPr>
-              <w:instrText xml:space="preserve"> PAGEREF _Toc12367290 \h </w:instrText>
+              <w:instrText xml:space="preserve"> PAGEREF _Toc12455624 \h </w:instrText>
             </w:r>
             <w:r>
               <w:rPr>
@@ -2077,7 +2080,7 @@
               <w:lang w:val="en-US"/>
             </w:rPr>
           </w:pPr>
-          <w:hyperlink w:anchor="_Toc12367291" w:history="1">
+          <w:hyperlink w:anchor="_Toc12455625" w:history="1">
             <w:r>
               <w:rPr>
                 <w:rStyle w:val="Hyperlink"/>
@@ -2104,7 +2107,7 @@
                 <w:noProof/>
                 <w:webHidden/>
               </w:rPr>
-              <w:instrText xml:space="preserve"> PAGEREF _Toc12367291 \h </w:instrText>
+              <w:instrText xml:space="preserve"> PAGEREF _Toc12455625 \h </w:instrText>
             </w:r>
             <w:r>
               <w:rPr>
@@ -2148,7 +2151,7 @@
               <w:lang w:val="en-US"/>
             </w:rPr>
           </w:pPr>
-          <w:hyperlink w:anchor="_Toc12367292" w:history="1">
+          <w:hyperlink w:anchor="_Toc12455626" w:history="1">
             <w:r>
               <w:rPr>
                 <w:rStyle w:val="Hyperlink"/>
@@ -2175,7 +2178,7 @@
                 <w:noProof/>
                 <w:webHidden/>
               </w:rPr>
-              <w:instrText xml:space="preserve"> PAGEREF _Toc12367292 \h </w:instrText>
+              <w:instrText xml:space="preserve"> PAGEREF _Toc12455626 \h </w:instrText>
             </w:r>
             <w:r>
               <w:rPr>
@@ -2219,7 +2222,7 @@
               <w:lang w:val="en-US"/>
             </w:rPr>
           </w:pPr>
-          <w:hyperlink w:anchor="_Toc12367293" w:history="1">
+          <w:hyperlink w:anchor="_Toc12455627" w:history="1">
             <w:r>
               <w:rPr>
                 <w:rStyle w:val="Hyperlink"/>
@@ -2246,7 +2249,7 @@
                 <w:noProof/>
                 <w:webHidden/>
               </w:rPr>
-              <w:instrText xml:space="preserve"> PAGEREF _Toc12367293 \h </w:instrText>
+              <w:instrText xml:space="preserve"> PAGEREF _Toc12455627 \h </w:instrText>
             </w:r>
             <w:r>
               <w:rPr>
@@ -2290,7 +2293,7 @@
               <w:lang w:val="en-US"/>
             </w:rPr>
           </w:pPr>
-          <w:hyperlink w:anchor="_Toc12367294" w:history="1">
+          <w:hyperlink w:anchor="_Toc12455628" w:history="1">
             <w:r>
               <w:rPr>
                 <w:rStyle w:val="Hyperlink"/>
@@ -2317,7 +2320,7 @@
                 <w:noProof/>
                 <w:webHidden/>
               </w:rPr>
-              <w:instrText xml:space="preserve"> PAGEREF _Toc12367294 \h </w:instrText>
+              <w:instrText xml:space="preserve"> PAGEREF _Toc12455628 \h </w:instrText>
             </w:r>
             <w:r>
               <w:rPr>
@@ -2361,7 +2364,7 @@
               <w:lang w:val="en-US"/>
             </w:rPr>
           </w:pPr>
-          <w:hyperlink w:anchor="_Toc12367295" w:history="1">
+          <w:hyperlink w:anchor="_Toc12455629" w:history="1">
             <w:r>
               <w:rPr>
                 <w:rStyle w:val="Hyperlink"/>
@@ -2388,7 +2391,7 @@
                 <w:noProof/>
                 <w:webHidden/>
               </w:rPr>
-              <w:instrText xml:space="preserve"> PAGEREF _Toc12367295 \h </w:instrText>
+              <w:instrText xml:space="preserve"> PAGEREF _Toc12455629 \h </w:instrText>
             </w:r>
             <w:r>
               <w:rPr>
@@ -2432,7 +2435,7 @@
               <w:lang w:val="en-US"/>
             </w:rPr>
           </w:pPr>
-          <w:hyperlink w:anchor="_Toc12367296" w:history="1">
+          <w:hyperlink w:anchor="_Toc12455630" w:history="1">
             <w:r>
               <w:rPr>
                 <w:rStyle w:val="Hyperlink"/>
@@ -2459,7 +2462,7 @@
                 <w:noProof/>
                 <w:webHidden/>
               </w:rPr>
-              <w:instrText xml:space="preserve"> PAGEREF _Toc12367296 \h </w:instrText>
+              <w:instrText xml:space="preserve"> PAGEREF _Toc12455630 \h </w:instrText>
             </w:r>
             <w:r>
               <w:rPr>
@@ -2500,7 +2503,7 @@
               <w:lang w:val="en-US"/>
             </w:rPr>
           </w:pPr>
-          <w:hyperlink w:anchor="_Toc12367297" w:history="1">
+          <w:hyperlink w:anchor="_Toc12455631" w:history="1">
             <w:r>
               <w:rPr>
                 <w:rStyle w:val="Hyperlink"/>
@@ -2527,7 +2530,7 @@
                 <w:noProof/>
                 <w:webHidden/>
               </w:rPr>
-              <w:instrText xml:space="preserve"> PAGEREF _Toc12367297 \h </w:instrText>
+              <w:instrText xml:space="preserve"> PAGEREF _Toc12455631 \h </w:instrText>
             </w:r>
             <w:r>
               <w:rPr>
@@ -2571,7 +2574,7 @@
               <w:lang w:val="en-US"/>
             </w:rPr>
           </w:pPr>
-          <w:hyperlink w:anchor="_Toc12367298" w:history="1">
+          <w:hyperlink w:anchor="_Toc12455632" w:history="1">
             <w:r>
               <w:rPr>
                 <w:rStyle w:val="Hyperlink"/>
@@ -2598,7 +2601,7 @@
                 <w:noProof/>
                 <w:webHidden/>
               </w:rPr>
-              <w:instrText xml:space="preserve"> PAGEREF _Toc12367298 \h </w:instrText>
+              <w:instrText xml:space="preserve"> PAGEREF _Toc12455632 \h </w:instrText>
             </w:r>
             <w:r>
               <w:rPr>
@@ -2642,7 +2645,7 @@
               <w:lang w:val="en-US"/>
             </w:rPr>
           </w:pPr>
-          <w:hyperlink w:anchor="_Toc12367299" w:history="1">
+          <w:hyperlink w:anchor="_Toc12455633" w:history="1">
             <w:r>
               <w:rPr>
                 <w:rStyle w:val="Hyperlink"/>
@@ -2669,7 +2672,7 @@
                 <w:noProof/>
                 <w:webHidden/>
               </w:rPr>
-              <w:instrText xml:space="preserve"> PAGEREF _Toc12367299 \h </w:instrText>
+              <w:instrText xml:space="preserve"> PAGEREF _Toc12455633 \h </w:instrText>
             </w:r>
             <w:r>
               <w:rPr>
@@ -2713,7 +2716,7 @@
               <w:lang w:val="en-US"/>
             </w:rPr>
           </w:pPr>
-          <w:hyperlink w:anchor="_Toc12367300" w:history="1">
+          <w:hyperlink w:anchor="_Toc12455634" w:history="1">
             <w:r>
               <w:rPr>
                 <w:rStyle w:val="Hyperlink"/>
@@ -2740,7 +2743,7 @@
                 <w:noProof/>
                 <w:webHidden/>
               </w:rPr>
-              <w:instrText xml:space="preserve"> PAGEREF _Toc12367300 \h </w:instrText>
+              <w:instrText xml:space="preserve"> PAGEREF _Toc12455634 \h </w:instrText>
             </w:r>
             <w:r>
               <w:rPr>
@@ -2784,13 +2787,13 @@
               <w:lang w:val="en-US"/>
             </w:rPr>
           </w:pPr>
-          <w:hyperlink w:anchor="_Toc12367301" w:history="1">
+          <w:hyperlink w:anchor="_Toc12455635" w:history="1">
             <w:r>
               <w:rPr>
                 <w:rStyle w:val="Hyperlink"/>
                 <w:noProof/>
               </w:rPr>
-              <w:t>4.4. Optimizacijska funkcija</w:t>
+              <w:t>4.4. Treniranje i optimizacija</w:t>
             </w:r>
             <w:r>
               <w:rPr>
@@ -2811,7 +2814,7 @@
                 <w:noProof/>
                 <w:webHidden/>
               </w:rPr>
-              <w:instrText xml:space="preserve"> PAGEREF _Toc12367301 \h </w:instrText>
+              <w:instrText xml:space="preserve"> PAGEREF _Toc12455635 \h </w:instrText>
             </w:r>
             <w:r>
               <w:rPr>
@@ -2832,6 +2835,148 @@
                 <w:webHidden/>
               </w:rPr>
               <w:t>32</w:t>
+            </w:r>
+            <w:r>
+              <w:rPr>
+                <w:noProof/>
+                <w:webHidden/>
+              </w:rPr>
+              <w:fldChar w:fldCharType="end"/>
+            </w:r>
+          </w:hyperlink>
+        </w:p>
+        <w:p>
+          <w:pPr>
+            <w:pStyle w:val="TOC3"/>
+            <w:tabs>
+              <w:tab w:val="right" w:leader="dot" w:pos="9020"/>
+            </w:tabs>
+            <w:rPr>
+              <w:rFonts w:asciiTheme="minorHAnsi" w:eastAsiaTheme="minorEastAsia" w:hAnsiTheme="minorHAnsi"/>
+              <w:noProof/>
+              <w:sz w:val="22"/>
+              <w:lang w:val="en-US"/>
+            </w:rPr>
+          </w:pPr>
+          <w:hyperlink w:anchor="_Toc12455636" w:history="1">
+            <w:r>
+              <w:rPr>
+                <w:rStyle w:val="Hyperlink"/>
+                <w:noProof/>
+              </w:rPr>
+              <w:t>4.4.1. Funkcija cijene</w:t>
+            </w:r>
+            <w:r>
+              <w:rPr>
+                <w:noProof/>
+                <w:webHidden/>
+              </w:rPr>
+              <w:tab/>
+            </w:r>
+            <w:r>
+              <w:rPr>
+                <w:noProof/>
+                <w:webHidden/>
+              </w:rPr>
+              <w:fldChar w:fldCharType="begin"/>
+            </w:r>
+            <w:r>
+              <w:rPr>
+                <w:noProof/>
+                <w:webHidden/>
+              </w:rPr>
+              <w:instrText xml:space="preserve"> PAGEREF _Toc12455636 \h </w:instrText>
+            </w:r>
+            <w:r>
+              <w:rPr>
+                <w:noProof/>
+                <w:webHidden/>
+              </w:rPr>
+            </w:r>
+            <w:r>
+              <w:rPr>
+                <w:noProof/>
+                <w:webHidden/>
+              </w:rPr>
+              <w:fldChar w:fldCharType="separate"/>
+            </w:r>
+            <w:r>
+              <w:rPr>
+                <w:noProof/>
+                <w:webHidden/>
+              </w:rPr>
+              <w:t>33</w:t>
+            </w:r>
+            <w:r>
+              <w:rPr>
+                <w:noProof/>
+                <w:webHidden/>
+              </w:rPr>
+              <w:fldChar w:fldCharType="end"/>
+            </w:r>
+          </w:hyperlink>
+        </w:p>
+        <w:p>
+          <w:pPr>
+            <w:pStyle w:val="TOC3"/>
+            <w:tabs>
+              <w:tab w:val="right" w:leader="dot" w:pos="9020"/>
+            </w:tabs>
+            <w:rPr>
+              <w:rFonts w:asciiTheme="minorHAnsi" w:eastAsiaTheme="minorEastAsia" w:hAnsiTheme="minorHAnsi"/>
+              <w:noProof/>
+              <w:sz w:val="22"/>
+              <w:lang w:val="en-US"/>
+            </w:rPr>
+          </w:pPr>
+          <w:hyperlink w:anchor="_Toc12455637" w:history="1">
+            <w:r>
+              <w:rPr>
+                <w:rStyle w:val="Hyperlink"/>
+                <w:noProof/>
+              </w:rPr>
+              <w:t>4.4.2. Algoritam optimizacije</w:t>
+            </w:r>
+            <w:r>
+              <w:rPr>
+                <w:noProof/>
+                <w:webHidden/>
+              </w:rPr>
+              <w:tab/>
+            </w:r>
+            <w:r>
+              <w:rPr>
+                <w:noProof/>
+                <w:webHidden/>
+              </w:rPr>
+              <w:fldChar w:fldCharType="begin"/>
+            </w:r>
+            <w:r>
+              <w:rPr>
+                <w:noProof/>
+                <w:webHidden/>
+              </w:rPr>
+              <w:instrText xml:space="preserve"> PAGEREF _Toc12455637 \h </w:instrText>
+            </w:r>
+            <w:r>
+              <w:rPr>
+                <w:noProof/>
+                <w:webHidden/>
+              </w:rPr>
+            </w:r>
+            <w:r>
+              <w:rPr>
+                <w:noProof/>
+                <w:webHidden/>
+              </w:rPr>
+              <w:fldChar w:fldCharType="separate"/>
+            </w:r>
+            <w:r>
+              <w:rPr>
+                <w:noProof/>
+                <w:webHidden/>
+              </w:rPr>
+              <w:t>33</w:t>
             </w:r>
             <w:r>
               <w:rPr>
@@ -2855,13 +3000,13 @@
               <w:lang w:val="en-US"/>
             </w:rPr>
           </w:pPr>
-          <w:hyperlink w:anchor="_Toc12367302" w:history="1">
+          <w:hyperlink w:anchor="_Toc12455638" w:history="1">
             <w:r>
               <w:rPr>
                 <w:rStyle w:val="Hyperlink"/>
                 <w:noProof/>
               </w:rPr>
-              <w:t>4.5. Gubitak i algoritam s unatražnim rasprostiranjem</w:t>
+              <w:t>4.5. Pretreniranje i podtreniranje</w:t>
             </w:r>
             <w:r>
               <w:rPr>
@@ -2882,7 +3027,7 @@
                 <w:noProof/>
                 <w:webHidden/>
               </w:rPr>
-              <w:instrText xml:space="preserve"> PAGEREF _Toc12367302 \h </w:instrText>
+              <w:instrText xml:space="preserve"> PAGEREF _Toc12455638 \h </w:instrText>
             </w:r>
             <w:r>
               <w:rPr>
@@ -2902,7 +3047,7 @@
                 <w:noProof/>
                 <w:webHidden/>
               </w:rPr>
-              <w:t>32</w:t>
+              <w:t>33</w:t>
             </w:r>
             <w:r>
               <w:rPr>
@@ -2926,13 +3071,13 @@
               <w:lang w:val="en-US"/>
             </w:rPr>
           </w:pPr>
-          <w:hyperlink w:anchor="_Toc12367303" w:history="1">
+          <w:hyperlink w:anchor="_Toc12455639" w:history="1">
             <w:r>
               <w:rPr>
                 <w:rStyle w:val="Hyperlink"/>
                 <w:noProof/>
               </w:rPr>
-              <w:t>4.6. Pretreniranje i podtreniranje</w:t>
+              <w:t>4.6. Regularizacija</w:t>
             </w:r>
             <w:r>
               <w:rPr>
@@ -2953,7 +3098,7 @@
                 <w:noProof/>
                 <w:webHidden/>
               </w:rPr>
-              <w:instrText xml:space="preserve"> PAGEREF _Toc12367303 \h </w:instrText>
+              <w:instrText xml:space="preserve"> PAGEREF _Toc12455639 \h </w:instrText>
             </w:r>
             <w:r>
               <w:rPr>
@@ -2973,78 +3118,7 @@
                 <w:noProof/>
                 <w:webHidden/>
               </w:rPr>
-              <w:t>32</w:t>
-            </w:r>
-            <w:r>
-              <w:rPr>
-                <w:noProof/>
-                <w:webHidden/>
-              </w:rPr>
-              <w:fldChar w:fldCharType="end"/>
-            </w:r>
-          </w:hyperlink>
-        </w:p>
-        <w:p>
-          <w:pPr>
-            <w:pStyle w:val="TOC2"/>
-            <w:tabs>
-              <w:tab w:val="right" w:leader="dot" w:pos="9020"/>
-            </w:tabs>
-            <w:rPr>
-              <w:rFonts w:asciiTheme="minorHAnsi" w:eastAsiaTheme="minorEastAsia" w:hAnsiTheme="minorHAnsi"/>
-              <w:noProof/>
-              <w:sz w:val="22"/>
-              <w:lang w:val="en-US"/>
-            </w:rPr>
-          </w:pPr>
-          <w:hyperlink w:anchor="_Toc12367304" w:history="1">
-            <w:r>
-              <w:rPr>
-                <w:rStyle w:val="Hyperlink"/>
-                <w:noProof/>
-              </w:rPr>
-              <w:t>4.7. Regularizacija</w:t>
-            </w:r>
-            <w:r>
-              <w:rPr>
-                <w:noProof/>
-                <w:webHidden/>
-              </w:rPr>
-              <w:tab/>
-            </w:r>
-            <w:r>
-              <w:rPr>
-                <w:noProof/>
-                <w:webHidden/>
-              </w:rPr>
-              <w:fldChar w:fldCharType="begin"/>
-            </w:r>
-            <w:r>
-              <w:rPr>
-                <w:noProof/>
-                <w:webHidden/>
-              </w:rPr>
-              <w:instrText xml:space="preserve"> PAGEREF _Toc12367304 \h </w:instrText>
-            </w:r>
-            <w:r>
-              <w:rPr>
-                <w:noProof/>
-                <w:webHidden/>
-              </w:rPr>
-            </w:r>
-            <w:r>
-              <w:rPr>
-                <w:noProof/>
-                <w:webHidden/>
-              </w:rPr>
-              <w:fldChar w:fldCharType="separate"/>
-            </w:r>
-            <w:r>
-              <w:rPr>
-                <w:noProof/>
-                <w:webHidden/>
-              </w:rPr>
-              <w:t>32</w:t>
+              <w:t>33</w:t>
             </w:r>
             <w:r>
               <w:rPr>
@@ -3065,7 +3139,7 @@
               <w:lang w:val="en-US"/>
             </w:rPr>
           </w:pPr>
-          <w:hyperlink w:anchor="_Toc12367305" w:history="1">
+          <w:hyperlink w:anchor="_Toc12455640" w:history="1">
             <w:r>
               <w:rPr>
                 <w:rStyle w:val="Hyperlink"/>
@@ -3092,7 +3166,7 @@
                 <w:noProof/>
                 <w:webHidden/>
               </w:rPr>
-              <w:instrText xml:space="preserve"> PAGEREF _Toc12367305 \h </w:instrText>
+              <w:instrText xml:space="preserve"> PAGEREF _Toc12455640 \h </w:instrText>
             </w:r>
             <w:r>
               <w:rPr>
@@ -3112,7 +3186,7 @@
                 <w:noProof/>
                 <w:webHidden/>
               </w:rPr>
-              <w:t>33</w:t>
+              <w:t>34</w:t>
             </w:r>
             <w:r>
               <w:rPr>
@@ -3133,7 +3207,7 @@
               <w:lang w:val="en-US"/>
             </w:rPr>
           </w:pPr>
-          <w:hyperlink w:anchor="_Toc12367306" w:history="1">
+          <w:hyperlink w:anchor="_Toc12455641" w:history="1">
             <w:r>
               <w:rPr>
                 <w:rStyle w:val="Hyperlink"/>
@@ -3160,7 +3234,7 @@
                 <w:noProof/>
                 <w:webHidden/>
               </w:rPr>
-              <w:instrText xml:space="preserve"> PAGEREF _Toc12367306 \h </w:instrText>
+              <w:instrText xml:space="preserve"> PAGEREF _Toc12455641 \h </w:instrText>
             </w:r>
             <w:r>
               <w:rPr>
@@ -3180,7 +3254,7 @@
                 <w:noProof/>
                 <w:webHidden/>
               </w:rPr>
-              <w:t>34</w:t>
+              <w:t>35</w:t>
             </w:r>
             <w:r>
               <w:rPr>
@@ -3201,7 +3275,7 @@
               <w:lang w:val="en-US"/>
             </w:rPr>
           </w:pPr>
-          <w:hyperlink w:anchor="_Toc12367307" w:history="1">
+          <w:hyperlink w:anchor="_Toc12455642" w:history="1">
             <w:r>
               <w:rPr>
                 <w:rStyle w:val="Hyperlink"/>
@@ -3228,7 +3302,7 @@
                 <w:noProof/>
                 <w:webHidden/>
               </w:rPr>
-              <w:instrText xml:space="preserve"> PAGEREF _Toc12367307 \h </w:instrText>
+              <w:instrText xml:space="preserve"> PAGEREF _Toc12455642 \h </w:instrText>
             </w:r>
             <w:r>
               <w:rPr>
@@ -3248,7 +3322,7 @@
                 <w:noProof/>
                 <w:webHidden/>
               </w:rPr>
-              <w:t>35</w:t>
+              <w:t>36</w:t>
             </w:r>
             <w:r>
               <w:rPr>
@@ -3269,7 +3343,7 @@
               <w:lang w:val="en-US"/>
             </w:rPr>
           </w:pPr>
-          <w:hyperlink w:anchor="_Toc12367308" w:history="1">
+          <w:hyperlink w:anchor="_Toc12455643" w:history="1">
             <w:r>
               <w:rPr>
                 <w:rStyle w:val="Hyperlink"/>
@@ -3296,7 +3370,7 @@
                 <w:noProof/>
                 <w:webHidden/>
               </w:rPr>
-              <w:instrText xml:space="preserve"> PAGEREF _Toc12367308 \h </w:instrText>
+              <w:instrText xml:space="preserve"> PAGEREF _Toc12455643 \h </w:instrText>
             </w:r>
             <w:r>
               <w:rPr>
@@ -3316,7 +3390,7 @@
                 <w:noProof/>
                 <w:webHidden/>
               </w:rPr>
-              <w:t>36</w:t>
+              <w:t>37</w:t>
             </w:r>
             <w:r>
               <w:rPr>
@@ -3337,7 +3411,7 @@
               <w:lang w:val="en-US"/>
             </w:rPr>
           </w:pPr>
-          <w:hyperlink w:anchor="_Toc12367309" w:history="1">
+          <w:hyperlink w:anchor="_Toc12455644" w:history="1">
             <w:r>
               <w:rPr>
                 <w:rStyle w:val="Hyperlink"/>
@@ -3364,7 +3438,7 @@
                 <w:noProof/>
                 <w:webHidden/>
               </w:rPr>
-              <w:instrText xml:space="preserve"> PAGEREF _Toc12367309 \h </w:instrText>
+              <w:instrText xml:space="preserve"> PAGEREF _Toc12455644 \h </w:instrText>
             </w:r>
             <w:r>
               <w:rPr>
@@ -3384,7 +3458,7 @@
                 <w:noProof/>
                 <w:webHidden/>
               </w:rPr>
-              <w:t>36</w:t>
+              <w:t>37</w:t>
             </w:r>
             <w:r>
               <w:rPr>
@@ -3405,7 +3479,7 @@
               <w:lang w:val="en-US"/>
             </w:rPr>
           </w:pPr>
-          <w:hyperlink w:anchor="_Toc12367310" w:history="1">
+          <w:hyperlink w:anchor="_Toc12455645" w:history="1">
             <w:r>
               <w:rPr>
                 <w:rStyle w:val="Hyperlink"/>
@@ -3432,7 +3506,7 @@
                 <w:noProof/>
                 <w:webHidden/>
               </w:rPr>
-              <w:instrText xml:space="preserve"> PAGEREF _Toc12367310 \h </w:instrText>
+              <w:instrText xml:space="preserve"> PAGEREF _Toc12455645 \h </w:instrText>
             </w:r>
             <w:r>
               <w:rPr>
@@ -3452,7 +3526,7 @@
                 <w:noProof/>
                 <w:webHidden/>
               </w:rPr>
-              <w:t>37</w:t>
+              <w:t>38</w:t>
             </w:r>
             <w:r>
               <w:rPr>
@@ -3473,7 +3547,7 @@
               <w:lang w:val="en-US"/>
             </w:rPr>
           </w:pPr>
-          <w:hyperlink w:anchor="_Toc12367311" w:history="1">
+          <w:hyperlink w:anchor="_Toc12455646" w:history="1">
             <w:r>
               <w:rPr>
                 <w:rStyle w:val="Hyperlink"/>
@@ -3500,7 +3574,7 @@
                 <w:noProof/>
                 <w:webHidden/>
               </w:rPr>
-              <w:instrText xml:space="preserve"> PAGEREF _Toc12367311 \h </w:instrText>
+              <w:instrText xml:space="preserve"> PAGEREF _Toc12455646 \h </w:instrText>
             </w:r>
             <w:r>
               <w:rPr>
@@ -3520,7 +3594,7 @@
                 <w:noProof/>
                 <w:webHidden/>
               </w:rPr>
-              <w:t>37</w:t>
+              <w:t>38</w:t>
             </w:r>
             <w:r>
               <w:rPr>
@@ -3541,7 +3615,7 @@
               <w:lang w:val="en-US"/>
             </w:rPr>
           </w:pPr>
-          <w:hyperlink w:anchor="_Toc12367312" w:history="1">
+          <w:hyperlink w:anchor="_Toc12455647" w:history="1">
             <w:r>
               <w:rPr>
                 <w:rStyle w:val="Hyperlink"/>
@@ -3568,7 +3642,7 @@
                 <w:noProof/>
                 <w:webHidden/>
               </w:rPr>
-              <w:instrText xml:space="preserve"> PAGEREF _Toc12367312 \h </w:instrText>
+              <w:instrText xml:space="preserve"> PAGEREF _Toc12455647 \h </w:instrText>
             </w:r>
             <w:r>
               <w:rPr>
@@ -3588,7 +3662,7 @@
                 <w:noProof/>
                 <w:webHidden/>
               </w:rPr>
-              <w:t>37</w:t>
+              <w:t>38</w:t>
             </w:r>
             <w:r>
               <w:rPr>
@@ -3640,7 +3714,7 @@
       <w:pPr>
         <w:pStyle w:val="Heading1"/>
       </w:pPr>
-      <w:bookmarkStart w:id="1" w:name="_Toc12367284"/>
+      <w:bookmarkStart w:id="1" w:name="_Toc12455618"/>
       <w:r>
         <w:lastRenderedPageBreak/>
         <w:t>U</w:t>
@@ -3668,7 +3742,7 @@
       <w:pPr>
         <w:pStyle w:val="Heading1"/>
       </w:pPr>
-      <w:bookmarkStart w:id="2" w:name="_Toc12367285"/>
+      <w:bookmarkStart w:id="2" w:name="_Toc12455619"/>
       <w:r>
         <w:lastRenderedPageBreak/>
         <w:t>MULTIMEDIJSKI SUSTAVI</w:t>
@@ -3684,7 +3758,7 @@
       <w:pPr>
         <w:pStyle w:val="Heading2"/>
       </w:pPr>
-      <w:bookmarkStart w:id="3" w:name="_Toc12367286"/>
+      <w:bookmarkStart w:id="3" w:name="_Toc12455620"/>
       <w:r>
         <w:t>Uvod u multimediju</w:t>
       </w:r>
@@ -4216,7 +4290,7 @@
       <w:pPr>
         <w:pStyle w:val="Heading2"/>
       </w:pPr>
-      <w:bookmarkStart w:id="4" w:name="_Toc12367287"/>
+      <w:bookmarkStart w:id="4" w:name="_Toc12455621"/>
       <w:r>
         <w:t>Slika</w:t>
       </w:r>
@@ -4503,7 +4577,7 @@
           <w:sz w:val="36"/>
         </w:rPr>
       </w:pPr>
-      <w:bookmarkStart w:id="5" w:name="_Toc12287651"/>
+      <w:bookmarkStart w:id="5" w:name="_Toc12455504"/>
       <w:r>
         <w:rPr>
           <w:color w:val="auto"/>
@@ -4830,7 +4904,7 @@
         <w:pStyle w:val="Caption"/>
         <w:jc w:val="center"/>
       </w:pPr>
-      <w:bookmarkStart w:id="6" w:name="_Toc12287652"/>
+      <w:bookmarkStart w:id="6" w:name="_Toc12455505"/>
       <w:r>
         <w:rPr>
           <w:color w:val="auto"/>
@@ -5130,7 +5204,7 @@
       <w:pPr>
         <w:pStyle w:val="Heading2"/>
       </w:pPr>
-      <w:bookmarkStart w:id="7" w:name="_Toc12367288"/>
+      <w:bookmarkStart w:id="7" w:name="_Toc12455622"/>
       <w:r>
         <w:t>Video signal</w:t>
       </w:r>
@@ -5492,7 +5566,7 @@
       <w:pPr>
         <w:pStyle w:val="Heading1"/>
       </w:pPr>
-      <w:bookmarkStart w:id="8" w:name="_Toc12367289"/>
+      <w:bookmarkStart w:id="8" w:name="_Toc12455623"/>
       <w:r>
         <w:lastRenderedPageBreak/>
         <w:t>UMJETNA INTELIGENCIJA</w:t>
@@ -5513,7 +5587,7 @@
       <w:pPr>
         <w:pStyle w:val="Heading2"/>
       </w:pPr>
-      <w:bookmarkStart w:id="9" w:name="_Toc12367290"/>
+      <w:bookmarkStart w:id="9" w:name="_Toc12455624"/>
       <w:r>
         <w:t>I</w:t>
       </w:r>
@@ -6001,7 +6075,7 @@
       <w:pPr>
         <w:pStyle w:val="Heading2"/>
       </w:pPr>
-      <w:bookmarkStart w:id="10" w:name="_Toc12367291"/>
+      <w:bookmarkStart w:id="10" w:name="_Toc12455625"/>
       <w:r>
         <w:t>Povijest i razvoj</w:t>
       </w:r>
@@ -6871,7 +6945,7 @@
       <w:pPr>
         <w:pStyle w:val="Heading2"/>
       </w:pPr>
-      <w:bookmarkStart w:id="11" w:name="_Toc12367292"/>
+      <w:bookmarkStart w:id="11" w:name="_Toc12455626"/>
       <w:r>
         <w:t>Problematika i primjena umjetne inteligencije</w:t>
       </w:r>
@@ -7312,7 +7386,7 @@
       <w:pPr>
         <w:pStyle w:val="Heading2"/>
       </w:pPr>
-      <w:bookmarkStart w:id="12" w:name="_Toc12367293"/>
+      <w:bookmarkStart w:id="12" w:name="_Toc12455627"/>
       <w:r>
         <w:lastRenderedPageBreak/>
         <w:t>Strojno učenje</w:t>
@@ -7428,7 +7502,7 @@
           <w:sz w:val="24"/>
         </w:rPr>
       </w:pPr>
-      <w:bookmarkStart w:id="13" w:name="_Toc12287653"/>
+      <w:bookmarkStart w:id="13" w:name="_Toc12455506"/>
       <w:r>
         <w:rPr>
           <w:color w:val="auto"/>
@@ -7663,7 +7737,7 @@
       <w:pPr>
         <w:pStyle w:val="Heading3"/>
       </w:pPr>
-      <w:bookmarkStart w:id="14" w:name="_Toc12367294"/>
+      <w:bookmarkStart w:id="14" w:name="_Toc12455628"/>
       <w:r>
         <w:t>Učenje s obzirom</w:t>
       </w:r>
@@ -8627,7 +8701,7 @@
           <w:sz w:val="24"/>
         </w:rPr>
       </w:pPr>
-      <w:bookmarkStart w:id="15" w:name="_Toc12287654"/>
+      <w:bookmarkStart w:id="15" w:name="_Toc12455507"/>
       <w:r>
         <w:rPr>
           <w:color w:val="auto"/>
@@ -8923,7 +8997,7 @@
       <w:pPr>
         <w:pStyle w:val="Heading3"/>
       </w:pPr>
-      <w:bookmarkStart w:id="16" w:name="_Toc12367295"/>
+      <w:bookmarkStart w:id="16" w:name="_Toc12455629"/>
       <w:r>
         <w:t>Izvan mrežno</w:t>
       </w:r>
@@ -9149,7 +9223,7 @@
           <w:sz w:val="24"/>
         </w:rPr>
       </w:pPr>
-      <w:bookmarkStart w:id="17" w:name="_Toc12287655"/>
+      <w:bookmarkStart w:id="17" w:name="_Toc12455508"/>
       <w:r>
         <w:rPr>
           <w:color w:val="000000" w:themeColor="text1"/>
@@ -9381,7 +9455,7 @@
           <w:sz w:val="36"/>
         </w:rPr>
       </w:pPr>
-      <w:bookmarkStart w:id="18" w:name="_Toc12287656"/>
+      <w:bookmarkStart w:id="18" w:name="_Toc12455509"/>
       <w:r>
         <w:rPr>
           <w:color w:val="000000" w:themeColor="text1"/>
@@ -9487,7 +9561,7 @@
       <w:pPr>
         <w:pStyle w:val="Heading3"/>
       </w:pPr>
-      <w:bookmarkStart w:id="19" w:name="_Toc12367296"/>
+      <w:bookmarkStart w:id="19" w:name="_Toc12455630"/>
       <w:r>
         <w:t>Učenje na temelju</w:t>
       </w:r>
@@ -9670,7 +9744,7 @@
           <w:sz w:val="24"/>
         </w:rPr>
       </w:pPr>
-      <w:bookmarkStart w:id="20" w:name="_Toc12287657"/>
+      <w:bookmarkStart w:id="20" w:name="_Toc12455510"/>
       <w:r>
         <w:rPr>
           <w:color w:val="000000" w:themeColor="text1"/>
@@ -9798,7 +9872,7 @@
       <w:pPr>
         <w:pStyle w:val="Heading1"/>
       </w:pPr>
-      <w:bookmarkStart w:id="21" w:name="_Toc12367297"/>
+      <w:bookmarkStart w:id="21" w:name="_Toc12455631"/>
       <w:r>
         <w:lastRenderedPageBreak/>
         <w:t>NEURONSKE MREŽE</w:t>
@@ -9810,7 +9884,7 @@
       <w:pPr>
         <w:pStyle w:val="Heading2"/>
       </w:pPr>
-      <w:bookmarkStart w:id="22" w:name="_Toc12367298"/>
+      <w:bookmarkStart w:id="22" w:name="_Toc12455632"/>
       <w:r>
         <w:t>Umjetna neuronska mreža (ANN)</w:t>
       </w:r>
@@ -10112,7 +10186,7 @@
           <w:sz w:val="24"/>
         </w:rPr>
       </w:pPr>
-      <w:bookmarkStart w:id="23" w:name="_Toc12287658"/>
+      <w:bookmarkStart w:id="23" w:name="_Toc12455511"/>
       <w:r>
         <w:rPr>
           <w:color w:val="auto"/>
@@ -10452,7 +10526,7 @@
           <w:lang w:val="en-US"/>
         </w:rPr>
       </w:pPr>
-      <w:bookmarkStart w:id="24" w:name="_Toc12287659"/>
+      <w:bookmarkStart w:id="24" w:name="_Toc12455512"/>
       <w:r>
         <w:rPr>
           <w:color w:val="000000" w:themeColor="text1"/>
@@ -10593,7 +10667,7 @@
       <w:pPr>
         <w:pStyle w:val="Heading2"/>
       </w:pPr>
-      <w:bookmarkStart w:id="25" w:name="_Toc12367299"/>
+      <w:bookmarkStart w:id="25" w:name="_Toc12455633"/>
       <w:r>
         <w:t>Perceptron</w:t>
       </w:r>
@@ -10718,7 +10792,7 @@
           <w:sz w:val="24"/>
         </w:rPr>
       </w:pPr>
-      <w:bookmarkStart w:id="26" w:name="_Toc12287660"/>
+      <w:bookmarkStart w:id="26" w:name="_Toc12455513"/>
       <w:r>
         <w:rPr>
           <w:color w:val="auto"/>
@@ -11280,11 +11354,19 @@
         </w:rPr>
         <w:t xml:space="preserve"> i predodrediti ga kao bias-ov, a drugi način je nazn</w:t>
       </w:r>
-      <w:r>
-        <w:rPr>
-          <w:rFonts w:eastAsiaTheme="minorEastAsia"/>
-        </w:rPr>
-        <w:t>ačiti i prikazati ga kao posebni</w:t>
+      <w:proofErr w:type="spellStart"/>
+      <w:r>
+        <w:rPr>
+          <w:rFonts w:eastAsiaTheme="minorEastAsia"/>
+        </w:rPr>
+        <w:t>ačiti</w:t>
+      </w:r>
+      <w:proofErr w:type="spellEnd"/>
+      <w:r>
+        <w:rPr>
+          <w:rFonts w:eastAsiaTheme="minorEastAsia"/>
+        </w:rPr>
+        <w:t xml:space="preserve"> i prikazati ga kao posebni</w:t>
       </w:r>
       <w:r>
         <w:rPr>
@@ -12170,7 +12252,7 @@
           <w:sz w:val="24"/>
         </w:rPr>
       </w:pPr>
-      <w:bookmarkStart w:id="27" w:name="_Toc12287661"/>
+      <w:bookmarkStart w:id="27" w:name="_Toc12455514"/>
       <w:r>
         <w:rPr>
           <w:color w:val="auto"/>
@@ -13266,7 +13348,21 @@
           <w:rFonts w:eastAsiaTheme="minorEastAsia"/>
         </w:rPr>
         <w:tab/>
-        <w:t>i-ta ulazna vrijednost od trenutnog primjera</w:t>
+        <w:t>i-ta ulazna vrijednost od trenut</w:t>
+      </w:r>
+      <w:proofErr w:type="spellStart"/>
+      <w:r>
+        <w:rPr>
+          <w:rFonts w:eastAsiaTheme="minorEastAsia"/>
+        </w:rPr>
+        <w:t>nog</w:t>
+      </w:r>
+      <w:proofErr w:type="spellEnd"/>
+      <w:r>
+        <w:rPr>
+          <w:rFonts w:eastAsiaTheme="minorEastAsia"/>
+        </w:rPr>
+        <w:t xml:space="preserve"> primjera</w:t>
       </w:r>
     </w:p>
     <w:p>
@@ -13706,7 +13802,7 @@
           <w:sz w:val="24"/>
         </w:rPr>
       </w:pPr>
-      <w:bookmarkStart w:id="28" w:name="_Toc12287662"/>
+      <w:bookmarkStart w:id="28" w:name="_Toc12455515"/>
       <w:r>
         <w:rPr>
           <w:color w:val="auto"/>
@@ -13837,7 +13933,7 @@
       <w:pPr>
         <w:pStyle w:val="Heading2"/>
       </w:pPr>
-      <w:bookmarkStart w:id="29" w:name="_Toc12367300"/>
+      <w:bookmarkStart w:id="29" w:name="_Toc12455634"/>
       <w:r>
         <w:t>Aktivacijska funkcija</w:t>
       </w:r>
@@ -15257,7 +15353,7 @@
           <w:sz w:val="24"/>
         </w:rPr>
       </w:pPr>
-      <w:bookmarkStart w:id="30" w:name="_Toc12287663"/>
+      <w:bookmarkStart w:id="30" w:name="_Toc12455516"/>
       <w:r>
         <w:rPr>
           <w:color w:val="auto"/>
@@ -15363,68 +15459,425 @@
       <w:pPr>
         <w:pStyle w:val="Heading2"/>
       </w:pPr>
-      <w:bookmarkStart w:id="31" w:name="_Toc12367301"/>
-      <w:r>
-        <w:t>Optimizacijska funkcija</w:t>
+      <w:bookmarkStart w:id="31" w:name="_Toc12455635"/>
+      <w:r>
+        <w:t>Treniranje i optimizacija</w:t>
       </w:r>
       <w:bookmarkEnd w:id="31"/>
     </w:p>
-    <w:p/>
-    <w:p>
+    <w:p>
+      <w:pPr>
+        <w:jc w:val="both"/>
+      </w:pPr>
+    </w:p>
+    <w:p>
+      <w:pPr>
+        <w:spacing w:line="360" w:lineRule="auto"/>
+        <w:jc w:val="both"/>
+        <w:rPr>
+          <w:lang w:val="en-US"/>
+        </w:rPr>
+      </w:pPr>
+      <w:r>
+        <w:t>Umjetne neuronske mreže se treniraju tako što se koristi optimizacijski pristup drugim riječima postupno moramo ugađati</w:t>
+      </w:r>
+      <w:r>
+        <w:t xml:space="preserve"> (mijenjati)</w:t>
+      </w:r>
+      <w:r>
+        <w:t xml:space="preserve"> parametre modela</w:t>
+      </w:r>
+      <w:r>
+        <w:t xml:space="preserve"> koji se mogu naučiti</w:t>
+      </w:r>
+      <w:r>
+        <w:t xml:space="preserve"> (težine modela)</w:t>
+      </w:r>
+      <w:r>
+        <w:t xml:space="preserve"> tako da minimiziramo vrijednost funkcije cijene tijekom treninga.</w:t>
+      </w:r>
+      <w:r>
+        <w:t xml:space="preserve"> Ovaj proces ugađanja parametara dok mreža ne postane dovoljno dobra da rješava specifični</w:t>
+      </w:r>
+      <w:r>
+        <w:t xml:space="preserve"> (zadani)</w:t>
+      </w:r>
+      <w:r>
+        <w:t xml:space="preserve"> problem je iterativan</w:t>
+      </w:r>
+      <w:r>
+        <w:t xml:space="preserve"> što znači da napreduje korak po korak s malim nadogradnjama težina modela svakom novom iteracijom</w:t>
+      </w:r>
+      <w:r>
+        <w:t xml:space="preserve"> (slika 4.7.)</w:t>
+      </w:r>
+      <w:r>
+        <w:t>.</w:t>
+      </w:r>
+      <w:r>
+        <w:t xml:space="preserve"> Također treba osigurati da se mreža dobro generalizira kako bi bila bolja u predviđanju za podatke koje do sada nije vidjela.</w:t>
+      </w:r>
+      <w:r>
+        <w:t xml:space="preserve"> Funkcija cijene </w:t>
+      </w:r>
+      <w:r>
+        <w:t>mjeri koliko je loša učinkovitost umjetne neuronske mreže</w:t>
+      </w:r>
+      <w:r>
+        <w:t xml:space="preserve"> drugim riječima</w:t>
+      </w:r>
+      <w:r>
+        <w:t xml:space="preserve"> funkcija cijene vraća grešku između predviđene vrijednosti u usporedbi sa stvarnom vrijednošću</w:t>
+      </w:r>
+      <w:r>
+        <w:t>. Drugi način mjerenje učinkovitosti je pomoću funkcije korisnosti ili funkcije sposobnosti koja mjeri koliko je dobra učinkovitost.</w:t>
+      </w:r>
+      <w:r>
+        <w:t xml:space="preserve"> </w:t>
+      </w:r>
+      <w:r>
+        <w:t>U umjetnim neuronskim mrežama najčešće se koristi funkcija cijene.</w:t>
+      </w:r>
+      <w:r>
+        <w:t xml:space="preserve"> Kada se radi o umjetnim neuronskim mrežama često se može naići još i na funkciju gubitka. Funkcija gubitka mj</w:t>
+      </w:r>
+      <w:r>
+        <w:t>eri pogrešku nad jednim uzorkom</w:t>
+      </w:r>
+      <w:r>
+        <w:t xml:space="preserve"> dok je funkcija cijene prosječna pogreška u broju uzo</w:t>
+      </w:r>
+      <w:r>
+        <w:t>raka nad</w:t>
+      </w:r>
+      <w:r>
+        <w:t xml:space="preserve"> </w:t>
+      </w:r>
+      <w:r>
+        <w:t>dani</w:t>
+      </w:r>
+      <w:r>
+        <w:t>m skup</w:t>
+      </w:r>
+      <w:r>
+        <w:t>om</w:t>
+      </w:r>
+      <w:r>
+        <w:t xml:space="preserve"> podataka.</w:t>
+      </w:r>
+    </w:p>
+    <w:p>
+      <w:pPr>
+        <w:spacing w:line="360" w:lineRule="auto"/>
+        <w:jc w:val="both"/>
+      </w:pPr>
+    </w:p>
+    <w:p>
+      <w:pPr>
+        <w:keepNext/>
+        <w:spacing w:line="360" w:lineRule="auto"/>
+        <w:jc w:val="both"/>
+      </w:pPr>
+      <w:r>
+        <w:rPr>
+          <w:noProof/>
+          <w:lang w:val="en-US"/>
+        </w:rPr>
+        <w:drawing>
+          <wp:inline distT="0" distB="0" distL="0" distR="0">
+            <wp:extent cx="5624423" cy="2410467"/>
+            <wp:effectExtent l="190500" t="190500" r="186055" b="199390"/>
+            <wp:docPr id="18" name="Picture 18"/>
+            <wp:cNvGraphicFramePr>
+              <a:graphicFrameLocks xmlns:a="http://schemas.openxmlformats.org/drawingml/2006/main" noChangeAspect="1"/>
+            </wp:cNvGraphicFramePr>
+            <a:graphic xmlns:a="http://schemas.openxmlformats.org/drawingml/2006/main">
+              <a:graphicData uri="http://schemas.openxmlformats.org/drawingml/2006/picture">
+                <pic:pic xmlns:pic="http://schemas.openxmlformats.org/drawingml/2006/picture">
+                  <pic:nvPicPr>
+                    <pic:cNvPr id="18" name="Flow Chart of Training NN.png"/>
+                    <pic:cNvPicPr/>
+                  </pic:nvPicPr>
+                  <pic:blipFill>
+                    <a:blip r:embed="rId24" cstate="print">
+                      <a:extLst>
+                        <a:ext uri="{28A0092B-C50C-407E-A947-70E740481C1C}">
+                          <a14:useLocalDpi xmlns:a14="http://schemas.microsoft.com/office/drawing/2010/main" val="0"/>
+                        </a:ext>
+                      </a:extLst>
+                    </a:blip>
+                    <a:stretch>
+                      <a:fillRect/>
+                    </a:stretch>
+                  </pic:blipFill>
+                  <pic:spPr>
+                    <a:xfrm>
+                      <a:off x="0" y="0"/>
+                      <a:ext cx="5625884" cy="2411093"/>
+                    </a:xfrm>
+                    <a:prstGeom prst="rect">
+                      <a:avLst/>
+                    </a:prstGeom>
+                    <a:ln>
+                      <a:noFill/>
+                    </a:ln>
+                    <a:effectLst>
+                      <a:outerShdw blurRad="190500" algn="tl" rotWithShape="0">
+                        <a:srgbClr val="000000">
+                          <a:alpha val="70000"/>
+                        </a:srgbClr>
+                      </a:outerShdw>
+                    </a:effectLst>
+                  </pic:spPr>
+                </pic:pic>
+              </a:graphicData>
+            </a:graphic>
+          </wp:inline>
+        </w:drawing>
+      </w:r>
+    </w:p>
+    <w:p>
+      <w:pPr>
+        <w:pStyle w:val="Caption"/>
+        <w:jc w:val="center"/>
+        <w:rPr>
+          <w:i w:val="0"/>
+          <w:color w:val="auto"/>
+          <w:sz w:val="24"/>
+        </w:rPr>
+      </w:pPr>
+      <w:bookmarkStart w:id="32" w:name="_Toc12455517"/>
+      <w:r>
+        <w:rPr>
+          <w:color w:val="auto"/>
+          <w:sz w:val="24"/>
+        </w:rPr>
+        <w:t xml:space="preserve">Slika </w:t>
+      </w:r>
+      <w:r>
+        <w:rPr>
+          <w:color w:val="auto"/>
+          <w:sz w:val="24"/>
+        </w:rPr>
+        <w:fldChar w:fldCharType="begin"/>
+      </w:r>
+      <w:r>
+        <w:rPr>
+          <w:color w:val="auto"/>
+          <w:sz w:val="24"/>
+        </w:rPr>
+        <w:instrText xml:space="preserve"> STYLEREF 1 \s </w:instrText>
+      </w:r>
+      <w:r>
+        <w:rPr>
+          <w:color w:val="auto"/>
+          <w:sz w:val="24"/>
+        </w:rPr>
+        <w:fldChar w:fldCharType="separate"/>
+      </w:r>
+      <w:r>
+        <w:rPr>
+          <w:noProof/>
+          <w:color w:val="auto"/>
+          <w:sz w:val="24"/>
+        </w:rPr>
+        <w:t>4</w:t>
+      </w:r>
+      <w:r>
+        <w:rPr>
+          <w:color w:val="auto"/>
+          <w:sz w:val="24"/>
+        </w:rPr>
+        <w:fldChar w:fldCharType="end"/>
+      </w:r>
+      <w:r>
+        <w:rPr>
+          <w:color w:val="auto"/>
+          <w:sz w:val="24"/>
+        </w:rPr>
+        <w:t>.</w:t>
+      </w:r>
+      <w:r>
+        <w:rPr>
+          <w:color w:val="auto"/>
+          <w:sz w:val="24"/>
+        </w:rPr>
+        <w:fldChar w:fldCharType="begin"/>
+      </w:r>
+      <w:r>
+        <w:rPr>
+          <w:color w:val="auto"/>
+          <w:sz w:val="24"/>
+        </w:rPr>
+        <w:instrText xml:space="preserve"> SEQ Slika \* ARABIC \s 1 </w:instrText>
+      </w:r>
+      <w:r>
+        <w:rPr>
+          <w:color w:val="auto"/>
+          <w:sz w:val="24"/>
+        </w:rPr>
+        <w:fldChar w:fldCharType="separate"/>
+      </w:r>
+      <w:r>
+        <w:rPr>
+          <w:noProof/>
+          <w:color w:val="auto"/>
+          <w:sz w:val="24"/>
+        </w:rPr>
+        <w:t>7</w:t>
+      </w:r>
+      <w:r>
+        <w:rPr>
+          <w:color w:val="auto"/>
+          <w:sz w:val="24"/>
+        </w:rPr>
+        <w:fldChar w:fldCharType="end"/>
+      </w:r>
+      <w:r>
+        <w:rPr>
+          <w:color w:val="auto"/>
+          <w:sz w:val="24"/>
+        </w:rPr>
+        <w:t>. Dijagram tijeka treniranja neuronske mreže</w:t>
+      </w:r>
+      <w:bookmarkEnd w:id="32"/>
+    </w:p>
+    <w:p>
+      <w:pPr>
+        <w:jc w:val="both"/>
+        <w:rPr>
+          <w:lang w:val="en-US"/>
+        </w:rPr>
+      </w:pPr>
+    </w:p>
+    <w:p>
+      <w:pPr>
+        <w:pStyle w:val="Heading3"/>
+        <w:spacing w:line="360" w:lineRule="auto"/>
+        <w:jc w:val="both"/>
+      </w:pPr>
+      <w:bookmarkStart w:id="33" w:name="_Toc12455636"/>
+      <w:r>
+        <w:lastRenderedPageBreak/>
+        <w:t>Funkcija</w:t>
+      </w:r>
+      <w:r>
+        <w:t xml:space="preserve"> cijene</w:t>
+      </w:r>
+      <w:bookmarkEnd w:id="33"/>
+    </w:p>
+    <w:p>
+      <w:pPr>
+        <w:spacing w:line="360" w:lineRule="auto"/>
+        <w:jc w:val="both"/>
+      </w:pPr>
+    </w:p>
+    <w:p>
+      <w:pPr>
+        <w:spacing w:line="360" w:lineRule="auto"/>
+        <w:jc w:val="both"/>
+      </w:pPr>
       <w:r>
         <w:t>Nešto…</w:t>
       </w:r>
     </w:p>
-    <w:p/>
+    <w:p>
+      <w:pPr>
+        <w:spacing w:line="360" w:lineRule="auto"/>
+        <w:jc w:val="both"/>
+      </w:pPr>
+    </w:p>
+    <w:p>
+      <w:pPr>
+        <w:pStyle w:val="Heading3"/>
+        <w:spacing w:line="360" w:lineRule="auto"/>
+        <w:jc w:val="both"/>
+      </w:pPr>
+      <w:bookmarkStart w:id="34" w:name="_Toc12455637"/>
+      <w:r>
+        <w:t>Algorit</w:t>
+      </w:r>
+      <w:r>
+        <w:t>am</w:t>
+      </w:r>
+      <w:r>
+        <w:t xml:space="preserve"> optimizacije</w:t>
+      </w:r>
+      <w:bookmarkEnd w:id="34"/>
+    </w:p>
+    <w:p>
+      <w:pPr>
+        <w:spacing w:line="360" w:lineRule="auto"/>
+        <w:jc w:val="both"/>
+      </w:pPr>
+    </w:p>
+    <w:p>
+      <w:pPr>
+        <w:spacing w:line="360" w:lineRule="auto"/>
+        <w:jc w:val="both"/>
+      </w:pPr>
+      <w:r>
+        <w:t>Nešto…</w:t>
+      </w:r>
+    </w:p>
+    <w:p>
+      <w:pPr>
+        <w:spacing w:line="360" w:lineRule="auto"/>
+        <w:jc w:val="both"/>
+      </w:pPr>
+    </w:p>
     <w:p>
       <w:pPr>
         <w:pStyle w:val="Heading2"/>
       </w:pPr>
-      <w:bookmarkStart w:id="32" w:name="_Toc12367302"/>
-      <w:r>
-        <w:t xml:space="preserve">Gubitak i </w:t>
-      </w:r>
-      <w:r>
-        <w:t>algoritam s unatražnim rasprostiranjem</w:t>
-      </w:r>
-      <w:bookmarkEnd w:id="32"/>
-    </w:p>
-    <w:p/>
-    <w:p>
+      <w:bookmarkStart w:id="35" w:name="_Toc12455638"/>
+      <w:r>
+        <w:t>Pretreniranje i podtreniranje</w:t>
+      </w:r>
+      <w:bookmarkEnd w:id="35"/>
+    </w:p>
+    <w:p>
+      <w:pPr>
+        <w:spacing w:line="360" w:lineRule="auto"/>
+        <w:jc w:val="both"/>
+      </w:pPr>
+    </w:p>
+    <w:p>
+      <w:pPr>
+        <w:spacing w:line="360" w:lineRule="auto"/>
+        <w:jc w:val="both"/>
+      </w:pPr>
       <w:r>
         <w:t>Nešto…</w:t>
       </w:r>
     </w:p>
-    <w:p/>
+    <w:p>
+      <w:pPr>
+        <w:spacing w:line="360" w:lineRule="auto"/>
+        <w:jc w:val="both"/>
+      </w:pPr>
+    </w:p>
     <w:p>
       <w:pPr>
         <w:pStyle w:val="Heading2"/>
       </w:pPr>
-      <w:bookmarkStart w:id="33" w:name="_Toc12367303"/>
-      <w:r>
-        <w:t>Pretreniranje i podtreniranje</w:t>
-      </w:r>
-      <w:bookmarkEnd w:id="33"/>
-    </w:p>
-    <w:p/>
-    <w:p>
-      <w:r>
-        <w:t>Nešto…</w:t>
-      </w:r>
-    </w:p>
-    <w:p/>
-    <w:p>
-      <w:pPr>
-        <w:pStyle w:val="Heading2"/>
-      </w:pPr>
-      <w:bookmarkStart w:id="34" w:name="_Toc12367304"/>
+      <w:bookmarkStart w:id="36" w:name="_Toc12455639"/>
       <w:r>
         <w:t>Regularizacija</w:t>
       </w:r>
-      <w:bookmarkEnd w:id="34"/>
-    </w:p>
-    <w:p/>
-    <w:p>
+      <w:bookmarkEnd w:id="36"/>
+    </w:p>
+    <w:p>
+      <w:pPr>
+        <w:spacing w:line="360" w:lineRule="auto"/>
+        <w:jc w:val="both"/>
+      </w:pPr>
+    </w:p>
+    <w:p>
+      <w:pPr>
+        <w:spacing w:line="360" w:lineRule="auto"/>
+        <w:jc w:val="both"/>
+      </w:pPr>
       <w:r>
         <w:t>Nešto…</w:t>
       </w:r>
@@ -15443,12 +15896,12 @@
         </w:numPr>
         <w:ind w:left="432" w:hanging="432"/>
       </w:pPr>
-      <w:bookmarkStart w:id="35" w:name="_Toc12367305"/>
+      <w:bookmarkStart w:id="37" w:name="_Toc12455640"/>
       <w:r>
         <w:lastRenderedPageBreak/>
         <w:t>LITERATURA</w:t>
       </w:r>
-      <w:bookmarkEnd w:id="35"/>
+      <w:bookmarkEnd w:id="37"/>
     </w:p>
     <w:p>
       <w:pPr>
@@ -15829,12 +16282,12 @@
         </w:numPr>
         <w:ind w:left="432" w:hanging="432"/>
       </w:pPr>
-      <w:bookmarkStart w:id="36" w:name="_Toc12367306"/>
+      <w:bookmarkStart w:id="38" w:name="_Toc12455641"/>
       <w:r>
         <w:lastRenderedPageBreak/>
         <w:t>POPIS SLIKA</w:t>
       </w:r>
-      <w:bookmarkEnd w:id="36"/>
+      <w:bookmarkEnd w:id="38"/>
     </w:p>
     <w:p>
       <w:pPr>
@@ -15848,7 +16301,6 @@
         <w:tabs>
           <w:tab w:val="right" w:leader="dot" w:pos="9020"/>
         </w:tabs>
-        <w:spacing w:line="360" w:lineRule="auto"/>
         <w:rPr>
           <w:rFonts w:asciiTheme="minorHAnsi" w:eastAsiaTheme="minorEastAsia" w:hAnsiTheme="minorHAnsi"/>
           <w:noProof/>
@@ -15865,7 +16317,7 @@
       <w:r>
         <w:fldChar w:fldCharType="separate"/>
       </w:r>
-      <w:hyperlink w:anchor="_Toc12287651" w:history="1">
+      <w:hyperlink w:anchor="_Toc12455504" w:history="1">
         <w:r>
           <w:rPr>
             <w:rStyle w:val="Hyperlink"/>
@@ -15892,7 +16344,7 @@
             <w:noProof/>
             <w:webHidden/>
           </w:rPr>
-          <w:instrText xml:space="preserve"> PAGEREF _Toc12287651 \h </w:instrText>
+          <w:instrText xml:space="preserve"> PAGEREF _Toc12455504 \h </w:instrText>
         </w:r>
         <w:r>
           <w:rPr>
@@ -15929,7 +16381,6 @@
         <w:tabs>
           <w:tab w:val="right" w:leader="dot" w:pos="9020"/>
         </w:tabs>
-        <w:spacing w:line="360" w:lineRule="auto"/>
         <w:rPr>
           <w:rFonts w:asciiTheme="minorHAnsi" w:eastAsiaTheme="minorEastAsia" w:hAnsiTheme="minorHAnsi"/>
           <w:noProof/>
@@ -15937,7 +16388,7 @@
           <w:lang w:val="en-US"/>
         </w:rPr>
       </w:pPr>
-      <w:hyperlink w:anchor="_Toc12287652" w:history="1">
+      <w:hyperlink w:anchor="_Toc12455505" w:history="1">
         <w:r>
           <w:rPr>
             <w:rStyle w:val="Hyperlink"/>
@@ -15964,7 +16415,7 @@
             <w:noProof/>
             <w:webHidden/>
           </w:rPr>
-          <w:instrText xml:space="preserve"> PAGEREF _Toc12287652 \h </w:instrText>
+          <w:instrText xml:space="preserve"> PAGEREF _Toc12455505 \h </w:instrText>
         </w:r>
         <w:r>
           <w:rPr>
@@ -16001,7 +16452,6 @@
         <w:tabs>
           <w:tab w:val="right" w:leader="dot" w:pos="9020"/>
         </w:tabs>
-        <w:spacing w:line="360" w:lineRule="auto"/>
         <w:rPr>
           <w:rFonts w:asciiTheme="minorHAnsi" w:eastAsiaTheme="minorEastAsia" w:hAnsiTheme="minorHAnsi"/>
           <w:noProof/>
@@ -16009,7 +16459,7 @@
           <w:lang w:val="en-US"/>
         </w:rPr>
       </w:pPr>
-      <w:hyperlink w:anchor="_Toc12287653" w:history="1">
+      <w:hyperlink w:anchor="_Toc12455506" w:history="1">
         <w:r>
           <w:rPr>
             <w:rStyle w:val="Hyperlink"/>
@@ -16036,7 +16486,7 @@
             <w:noProof/>
             <w:webHidden/>
           </w:rPr>
-          <w:instrText xml:space="preserve"> PAGEREF _Toc12287653 \h </w:instrText>
+          <w:instrText xml:space="preserve"> PAGEREF _Toc12455506 \h </w:instrText>
         </w:r>
         <w:r>
           <w:rPr>
@@ -16073,7 +16523,6 @@
         <w:tabs>
           <w:tab w:val="right" w:leader="dot" w:pos="9020"/>
         </w:tabs>
-        <w:spacing w:line="360" w:lineRule="auto"/>
         <w:rPr>
           <w:rFonts w:asciiTheme="minorHAnsi" w:eastAsiaTheme="minorEastAsia" w:hAnsiTheme="minorHAnsi"/>
           <w:noProof/>
@@ -16081,7 +16530,7 @@
           <w:lang w:val="en-US"/>
         </w:rPr>
       </w:pPr>
-      <w:hyperlink w:anchor="_Toc12287654" w:history="1">
+      <w:hyperlink w:anchor="_Toc12455507" w:history="1">
         <w:r>
           <w:rPr>
             <w:rStyle w:val="Hyperlink"/>
@@ -16108,7 +16557,7 @@
             <w:noProof/>
             <w:webHidden/>
           </w:rPr>
-          <w:instrText xml:space="preserve"> PAGEREF _Toc12287654 \h </w:instrText>
+          <w:instrText xml:space="preserve"> PAGEREF _Toc12455507 \h </w:instrText>
         </w:r>
         <w:r>
           <w:rPr>
@@ -16145,7 +16594,6 @@
         <w:tabs>
           <w:tab w:val="right" w:leader="dot" w:pos="9020"/>
         </w:tabs>
-        <w:spacing w:line="360" w:lineRule="auto"/>
         <w:rPr>
           <w:rFonts w:asciiTheme="minorHAnsi" w:eastAsiaTheme="minorEastAsia" w:hAnsiTheme="minorHAnsi"/>
           <w:noProof/>
@@ -16153,7 +16601,7 @@
           <w:lang w:val="en-US"/>
         </w:rPr>
       </w:pPr>
-      <w:hyperlink w:anchor="_Toc12287655" w:history="1">
+      <w:hyperlink w:anchor="_Toc12455508" w:history="1">
         <w:r>
           <w:rPr>
             <w:rStyle w:val="Hyperlink"/>
@@ -16180,7 +16628,7 @@
             <w:noProof/>
             <w:webHidden/>
           </w:rPr>
-          <w:instrText xml:space="preserve"> PAGEREF _Toc12287655 \h </w:instrText>
+          <w:instrText xml:space="preserve"> PAGEREF _Toc12455508 \h </w:instrText>
         </w:r>
         <w:r>
           <w:rPr>
@@ -16217,7 +16665,6 @@
         <w:tabs>
           <w:tab w:val="right" w:leader="dot" w:pos="9020"/>
         </w:tabs>
-        <w:spacing w:line="360" w:lineRule="auto"/>
         <w:rPr>
           <w:rFonts w:asciiTheme="minorHAnsi" w:eastAsiaTheme="minorEastAsia" w:hAnsiTheme="minorHAnsi"/>
           <w:noProof/>
@@ -16225,7 +16672,7 @@
           <w:lang w:val="en-US"/>
         </w:rPr>
       </w:pPr>
-      <w:hyperlink w:anchor="_Toc12287656" w:history="1">
+      <w:hyperlink w:anchor="_Toc12455509" w:history="1">
         <w:r>
           <w:rPr>
             <w:rStyle w:val="Hyperlink"/>
@@ -16252,7 +16699,7 @@
             <w:noProof/>
             <w:webHidden/>
           </w:rPr>
-          <w:instrText xml:space="preserve"> PAGEREF _Toc12287656 \h </w:instrText>
+          <w:instrText xml:space="preserve"> PAGEREF _Toc12455509 \h </w:instrText>
         </w:r>
         <w:r>
           <w:rPr>
@@ -16289,7 +16736,6 @@
         <w:tabs>
           <w:tab w:val="right" w:leader="dot" w:pos="9020"/>
         </w:tabs>
-        <w:spacing w:line="360" w:lineRule="auto"/>
         <w:rPr>
           <w:rFonts w:asciiTheme="minorHAnsi" w:eastAsiaTheme="minorEastAsia" w:hAnsiTheme="minorHAnsi"/>
           <w:noProof/>
@@ -16297,7 +16743,7 @@
           <w:lang w:val="en-US"/>
         </w:rPr>
       </w:pPr>
-      <w:hyperlink w:anchor="_Toc12287657" w:history="1">
+      <w:hyperlink w:anchor="_Toc12455510" w:history="1">
         <w:r>
           <w:rPr>
             <w:rStyle w:val="Hyperlink"/>
@@ -16324,7 +16770,7 @@
             <w:noProof/>
             <w:webHidden/>
           </w:rPr>
-          <w:instrText xml:space="preserve"> PAGEREF _Toc12287657 \h </w:instrText>
+          <w:instrText xml:space="preserve"> PAGEREF _Toc12455510 \h </w:instrText>
         </w:r>
         <w:r>
           <w:rPr>
@@ -16361,7 +16807,6 @@
         <w:tabs>
           <w:tab w:val="right" w:leader="dot" w:pos="9020"/>
         </w:tabs>
-        <w:spacing w:line="360" w:lineRule="auto"/>
         <w:rPr>
           <w:rFonts w:asciiTheme="minorHAnsi" w:eastAsiaTheme="minorEastAsia" w:hAnsiTheme="minorHAnsi"/>
           <w:noProof/>
@@ -16369,7 +16814,7 @@
           <w:lang w:val="en-US"/>
         </w:rPr>
       </w:pPr>
-      <w:hyperlink w:anchor="_Toc12287658" w:history="1">
+      <w:hyperlink w:anchor="_Toc12455511" w:history="1">
         <w:r>
           <w:rPr>
             <w:rStyle w:val="Hyperlink"/>
@@ -16396,7 +16841,7 @@
             <w:noProof/>
             <w:webHidden/>
           </w:rPr>
-          <w:instrText xml:space="preserve"> PAGEREF _Toc12287658 \h </w:instrText>
+          <w:instrText xml:space="preserve"> PAGEREF _Toc12455511 \h </w:instrText>
         </w:r>
         <w:r>
           <w:rPr>
@@ -16433,7 +16878,6 @@
         <w:tabs>
           <w:tab w:val="right" w:leader="dot" w:pos="9020"/>
         </w:tabs>
-        <w:spacing w:line="360" w:lineRule="auto"/>
         <w:rPr>
           <w:rFonts w:asciiTheme="minorHAnsi" w:eastAsiaTheme="minorEastAsia" w:hAnsiTheme="minorHAnsi"/>
           <w:noProof/>
@@ -16441,7 +16885,7 @@
           <w:lang w:val="en-US"/>
         </w:rPr>
       </w:pPr>
-      <w:hyperlink w:anchor="_Toc12287659" w:history="1">
+      <w:hyperlink w:anchor="_Toc12455512" w:history="1">
         <w:r>
           <w:rPr>
             <w:rStyle w:val="Hyperlink"/>
@@ -16468,7 +16912,7 @@
             <w:noProof/>
             <w:webHidden/>
           </w:rPr>
-          <w:instrText xml:space="preserve"> PAGEREF _Toc12287659 \h </w:instrText>
+          <w:instrText xml:space="preserve"> PAGEREF _Toc12455512 \h </w:instrText>
         </w:r>
         <w:r>
           <w:rPr>
@@ -16505,7 +16949,6 @@
         <w:tabs>
           <w:tab w:val="right" w:leader="dot" w:pos="9020"/>
         </w:tabs>
-        <w:spacing w:line="360" w:lineRule="auto"/>
         <w:rPr>
           <w:rFonts w:asciiTheme="minorHAnsi" w:eastAsiaTheme="minorEastAsia" w:hAnsiTheme="minorHAnsi"/>
           <w:noProof/>
@@ -16513,7 +16956,7 @@
           <w:lang w:val="en-US"/>
         </w:rPr>
       </w:pPr>
-      <w:hyperlink w:anchor="_Toc12287660" w:history="1">
+      <w:hyperlink w:anchor="_Toc12455513" w:history="1">
         <w:r>
           <w:rPr>
             <w:rStyle w:val="Hyperlink"/>
@@ -16540,7 +16983,7 @@
             <w:noProof/>
             <w:webHidden/>
           </w:rPr>
-          <w:instrText xml:space="preserve"> PAGEREF _Toc12287660 \h </w:instrText>
+          <w:instrText xml:space="preserve"> PAGEREF _Toc12455513 \h </w:instrText>
         </w:r>
         <w:r>
           <w:rPr>
@@ -16577,7 +17020,6 @@
         <w:tabs>
           <w:tab w:val="right" w:leader="dot" w:pos="9020"/>
         </w:tabs>
-        <w:spacing w:line="360" w:lineRule="auto"/>
         <w:rPr>
           <w:rFonts w:asciiTheme="minorHAnsi" w:eastAsiaTheme="minorEastAsia" w:hAnsiTheme="minorHAnsi"/>
           <w:noProof/>
@@ -16585,7 +17027,7 @@
           <w:lang w:val="en-US"/>
         </w:rPr>
       </w:pPr>
-      <w:hyperlink w:anchor="_Toc12287661" w:history="1">
+      <w:hyperlink w:anchor="_Toc12455514" w:history="1">
         <w:r>
           <w:rPr>
             <w:rStyle w:val="Hyperlink"/>
@@ -16612,7 +17054,7 @@
             <w:noProof/>
             <w:webHidden/>
           </w:rPr>
-          <w:instrText xml:space="preserve"> PAGEREF _Toc12287661 \h </w:instrText>
+          <w:instrText xml:space="preserve"> PAGEREF _Toc12455514 \h </w:instrText>
         </w:r>
         <w:r>
           <w:rPr>
@@ -16649,7 +17091,6 @@
         <w:tabs>
           <w:tab w:val="right" w:leader="dot" w:pos="9020"/>
         </w:tabs>
-        <w:spacing w:line="360" w:lineRule="auto"/>
         <w:rPr>
           <w:rFonts w:asciiTheme="minorHAnsi" w:eastAsiaTheme="minorEastAsia" w:hAnsiTheme="minorHAnsi"/>
           <w:noProof/>
@@ -16657,7 +17098,7 @@
           <w:lang w:val="en-US"/>
         </w:rPr>
       </w:pPr>
-      <w:hyperlink w:anchor="_Toc12287662" w:history="1">
+      <w:hyperlink w:anchor="_Toc12455515" w:history="1">
         <w:r>
           <w:rPr>
             <w:rStyle w:val="Hyperlink"/>
@@ -16684,7 +17125,7 @@
             <w:noProof/>
             <w:webHidden/>
           </w:rPr>
-          <w:instrText xml:space="preserve"> PAGEREF _Toc12287662 \h </w:instrText>
+          <w:instrText xml:space="preserve"> PAGEREF _Toc12455515 \h </w:instrText>
         </w:r>
         <w:r>
           <w:rPr>
@@ -16721,7 +17162,6 @@
         <w:tabs>
           <w:tab w:val="right" w:leader="dot" w:pos="9020"/>
         </w:tabs>
-        <w:spacing w:line="360" w:lineRule="auto"/>
         <w:rPr>
           <w:rFonts w:asciiTheme="minorHAnsi" w:eastAsiaTheme="minorEastAsia" w:hAnsiTheme="minorHAnsi"/>
           <w:noProof/>
@@ -16729,7 +17169,7 @@
           <w:lang w:val="en-US"/>
         </w:rPr>
       </w:pPr>
-      <w:hyperlink w:anchor="_Toc12287663" w:history="1">
+      <w:hyperlink w:anchor="_Toc12455516" w:history="1">
         <w:r>
           <w:rPr>
             <w:rStyle w:val="Hyperlink"/>
@@ -16756,7 +17196,7 @@
             <w:noProof/>
             <w:webHidden/>
           </w:rPr>
-          <w:instrText xml:space="preserve"> PAGEREF _Toc12287663 \h </w:instrText>
+          <w:instrText xml:space="preserve"> PAGEREF _Toc12455516 \h </w:instrText>
         </w:r>
         <w:r>
           <w:rPr>
@@ -16789,6 +17229,77 @@
     </w:p>
     <w:p>
       <w:pPr>
+        <w:pStyle w:val="TableofFigures"/>
+        <w:tabs>
+          <w:tab w:val="right" w:leader="dot" w:pos="9020"/>
+        </w:tabs>
+        <w:rPr>
+          <w:rFonts w:asciiTheme="minorHAnsi" w:eastAsiaTheme="minorEastAsia" w:hAnsiTheme="minorHAnsi"/>
+          <w:noProof/>
+          <w:sz w:val="22"/>
+          <w:lang w:val="en-US"/>
+        </w:rPr>
+      </w:pPr>
+      <w:hyperlink w:anchor="_Toc12455517" w:history="1">
+        <w:r>
+          <w:rPr>
+            <w:rStyle w:val="Hyperlink"/>
+            <w:noProof/>
+          </w:rPr>
+          <w:t>Slika 4.7. Dijagram tijeka treniranja neuronske mreže</w:t>
+        </w:r>
+        <w:r>
+          <w:rPr>
+            <w:noProof/>
+            <w:webHidden/>
+          </w:rPr>
+          <w:tab/>
+        </w:r>
+        <w:r>
+          <w:rPr>
+            <w:noProof/>
+            <w:webHidden/>
+          </w:rPr>
+          <w:fldChar w:fldCharType="begin"/>
+        </w:r>
+        <w:r>
+          <w:rPr>
+            <w:noProof/>
+            <w:webHidden/>
+          </w:rPr>
+          <w:instrText xml:space="preserve"> PAGEREF _Toc12455517 \h </w:instrText>
+        </w:r>
+        <w:r>
+          <w:rPr>
+            <w:noProof/>
+            <w:webHidden/>
+          </w:rPr>
+        </w:r>
+        <w:r>
+          <w:rPr>
+            <w:noProof/>
+            <w:webHidden/>
+          </w:rPr>
+          <w:fldChar w:fldCharType="separate"/>
+        </w:r>
+        <w:r>
+          <w:rPr>
+            <w:noProof/>
+            <w:webHidden/>
+          </w:rPr>
+          <w:t>32</w:t>
+        </w:r>
+        <w:r>
+          <w:rPr>
+            <w:noProof/>
+            <w:webHidden/>
+          </w:rPr>
+          <w:fldChar w:fldCharType="end"/>
+        </w:r>
+      </w:hyperlink>
+    </w:p>
+    <w:p>
+      <w:pPr>
         <w:spacing w:line="360" w:lineRule="auto"/>
         <w:jc w:val="both"/>
       </w:pPr>
@@ -16810,12 +17321,12 @@
         </w:numPr>
         <w:ind w:left="432" w:hanging="432"/>
       </w:pPr>
-      <w:bookmarkStart w:id="37" w:name="_Toc12367307"/>
+      <w:bookmarkStart w:id="39" w:name="_Toc12455642"/>
       <w:r>
         <w:lastRenderedPageBreak/>
         <w:t>POPIS OZNAKA I KRATICA</w:t>
       </w:r>
-      <w:bookmarkEnd w:id="37"/>
+      <w:bookmarkEnd w:id="39"/>
     </w:p>
     <w:p/>
     <w:p>
@@ -17420,12 +17931,12 @@
         </w:numPr>
         <w:ind w:left="432" w:hanging="432"/>
       </w:pPr>
-      <w:bookmarkStart w:id="38" w:name="_Toc12367308"/>
+      <w:bookmarkStart w:id="40" w:name="_Toc12455643"/>
       <w:r>
         <w:lastRenderedPageBreak/>
         <w:t>SAŽETAK</w:t>
       </w:r>
-      <w:bookmarkEnd w:id="38"/>
+      <w:bookmarkEnd w:id="40"/>
     </w:p>
     <w:p/>
     <w:p>
@@ -17443,11 +17954,11 @@
         </w:numPr>
         <w:ind w:left="432" w:hanging="432"/>
       </w:pPr>
-      <w:bookmarkStart w:id="39" w:name="_Toc12367309"/>
+      <w:bookmarkStart w:id="41" w:name="_Toc12455644"/>
       <w:r>
         <w:t>KLJUČNE RIJEČI</w:t>
       </w:r>
-      <w:bookmarkEnd w:id="39"/>
+      <w:bookmarkEnd w:id="41"/>
     </w:p>
     <w:p/>
     <w:p>
@@ -17469,12 +17980,12 @@
         </w:numPr>
         <w:ind w:left="432" w:hanging="432"/>
       </w:pPr>
-      <w:bookmarkStart w:id="40" w:name="_Toc12367310"/>
+      <w:bookmarkStart w:id="42" w:name="_Toc12455645"/>
       <w:r>
         <w:lastRenderedPageBreak/>
         <w:t>TITLE</w:t>
       </w:r>
-      <w:bookmarkEnd w:id="40"/>
+      <w:bookmarkEnd w:id="42"/>
     </w:p>
     <w:p/>
     <w:p>
@@ -17553,11 +18064,11 @@
         </w:numPr>
         <w:ind w:left="432" w:hanging="432"/>
       </w:pPr>
-      <w:bookmarkStart w:id="41" w:name="_Toc12367311"/>
+      <w:bookmarkStart w:id="43" w:name="_Toc12455646"/>
       <w:r>
         <w:t>SUMMARY</w:t>
       </w:r>
-      <w:bookmarkEnd w:id="41"/>
+      <w:bookmarkEnd w:id="43"/>
     </w:p>
     <w:p/>
     <w:p>
@@ -17580,11 +18091,11 @@
         </w:numPr>
         <w:ind w:left="432" w:hanging="432"/>
       </w:pPr>
-      <w:bookmarkStart w:id="42" w:name="_Toc12367312"/>
+      <w:bookmarkStart w:id="44" w:name="_Toc12455647"/>
       <w:r>
         <w:t>KEYWORDS</w:t>
       </w:r>
-      <w:bookmarkEnd w:id="42"/>
+      <w:bookmarkEnd w:id="44"/>
     </w:p>
     <w:p/>
     <w:p>
@@ -17662,7 +18173,7 @@
       </w:r>
     </w:p>
     <w:sectPr>
-      <w:footerReference w:type="default" r:id="rId24"/>
+      <w:footerReference w:type="default" r:id="rId25"/>
       <w:pgSz w:w="11910" w:h="16840"/>
       <w:pgMar w:top="1440" w:right="1440" w:bottom="1440" w:left="1440" w:header="0" w:footer="1060" w:gutter="0"/>
       <w:pgNumType w:start="1"/>
@@ -22362,7 +22873,7 @@
 </file>
 
 <file path=customXml/itemProps1.xml><?xml version="1.0" encoding="utf-8"?>
-<ds:datastoreItem xmlns:ds="http://schemas.openxmlformats.org/officeDocument/2006/customXml" ds:itemID="{D5D56243-7206-406C-83A0-44F87B766A50}">
+<ds:datastoreItem xmlns:ds="http://schemas.openxmlformats.org/officeDocument/2006/customXml" ds:itemID="{2B218A43-FFF7-43F9-ABB7-8C8026AF4CF5}">
   <ds:schemaRefs>
     <ds:schemaRef ds:uri="http://schemas.openxmlformats.org/officeDocument/2006/bibliography"/>
   </ds:schemaRefs>

</xml_diff>

<commit_message>
Zapoceto poglavlje 4.4.1. funkcija cijene u ubacena slika kako izgleda ovisnost greske o vrijednostima tezina
</commit_message>
<xml_diff>
--- a/Diplmoski_Marko_Rasetina.docx
+++ b/Diplmoski_Marko_Rasetina.docx
@@ -1443,12 +1443,7 @@
         <w:jc w:val="both"/>
       </w:pPr>
       <w:r>
-        <w:t xml:space="preserve">Ovom izjavom potvrđujem da sam diplomski rad s naslovom „Prototip autonomnog vozila s kamerom“ pod mentorstvom prof. dr. sc. Zoran Blažević pisao samostalno, primijenivši znanja i vještine stečene tijekom studiranja na Fakultetu elektrotehnike, strojarstva i brodogradnje, kao i metodologiju znanstveno-istraživačkog rada, te uz korištenje literature koja je navedena u radu. Spoznaje, stavove, zaključke, teorije i zakonitosti drugih autora koje sam izravno ili parafrazirajući naveo u diplomskom radu citirao sam i povezao s korištenim bibliografskim </w:t>
-      </w:r>
-      <w:bookmarkStart w:id="0" w:name="_GoBack"/>
-      <w:bookmarkEnd w:id="0"/>
-      <w:r>
-        <w:t>jedinicama.</w:t>
+        <w:t>Ovom izjavom potvrđujem da sam diplomski rad s naslovom „Prototip autonomnog vozila s kamerom“ pod mentorstvom prof. dr. sc. Zoran Blažević pisao samostalno, primijenivši znanja i vještine stečene tijekom studiranja na Fakultetu elektrotehnike, strojarstva i brodogradnje, kao i metodologiju znanstveno-istraživačkog rada, te uz korištenje literature koja je navedena u radu. Spoznaje, stavove, zaključke, teorije i zakonitosti drugih autora koje sam izravno ili parafrazirajući naveo u diplomskom radu citirao sam i povezao s korištenim bibliografskim jedinicama.</w:t>
       </w:r>
     </w:p>
     <w:p/>
@@ -1589,7 +1584,7 @@
           <w:r>
             <w:fldChar w:fldCharType="separate"/>
           </w:r>
-          <w:hyperlink w:anchor="_Toc12455618" w:history="1">
+          <w:hyperlink w:anchor="_Toc12515666" w:history="1">
             <w:r>
               <w:rPr>
                 <w:rStyle w:val="Hyperlink"/>
@@ -1616,7 +1611,7 @@
                 <w:noProof/>
                 <w:webHidden/>
               </w:rPr>
-              <w:instrText xml:space="preserve"> PAGEREF _Toc12455618 \h </w:instrText>
+              <w:instrText xml:space="preserve"> PAGEREF _Toc12515666 \h </w:instrText>
             </w:r>
             <w:r>
               <w:rPr>
@@ -1657,7 +1652,7 @@
               <w:lang w:val="en-US"/>
             </w:rPr>
           </w:pPr>
-          <w:hyperlink w:anchor="_Toc12455619" w:history="1">
+          <w:hyperlink w:anchor="_Toc12515667" w:history="1">
             <w:r>
               <w:rPr>
                 <w:rStyle w:val="Hyperlink"/>
@@ -1684,7 +1679,7 @@
                 <w:noProof/>
                 <w:webHidden/>
               </w:rPr>
-              <w:instrText xml:space="preserve"> PAGEREF _Toc12455619 \h </w:instrText>
+              <w:instrText xml:space="preserve"> PAGEREF _Toc12515667 \h </w:instrText>
             </w:r>
             <w:r>
               <w:rPr>
@@ -1728,7 +1723,7 @@
               <w:lang w:val="en-US"/>
             </w:rPr>
           </w:pPr>
-          <w:hyperlink w:anchor="_Toc12455620" w:history="1">
+          <w:hyperlink w:anchor="_Toc12515668" w:history="1">
             <w:r>
               <w:rPr>
                 <w:rStyle w:val="Hyperlink"/>
@@ -1755,7 +1750,7 @@
                 <w:noProof/>
                 <w:webHidden/>
               </w:rPr>
-              <w:instrText xml:space="preserve"> PAGEREF _Toc12455620 \h </w:instrText>
+              <w:instrText xml:space="preserve"> PAGEREF _Toc12515668 \h </w:instrText>
             </w:r>
             <w:r>
               <w:rPr>
@@ -1799,7 +1794,7 @@
               <w:lang w:val="en-US"/>
             </w:rPr>
           </w:pPr>
-          <w:hyperlink w:anchor="_Toc12455621" w:history="1">
+          <w:hyperlink w:anchor="_Toc12515669" w:history="1">
             <w:r>
               <w:rPr>
                 <w:rStyle w:val="Hyperlink"/>
@@ -1826,7 +1821,7 @@
                 <w:noProof/>
                 <w:webHidden/>
               </w:rPr>
-              <w:instrText xml:space="preserve"> PAGEREF _Toc12455621 \h </w:instrText>
+              <w:instrText xml:space="preserve"> PAGEREF _Toc12515669 \h </w:instrText>
             </w:r>
             <w:r>
               <w:rPr>
@@ -1870,7 +1865,7 @@
               <w:lang w:val="en-US"/>
             </w:rPr>
           </w:pPr>
-          <w:hyperlink w:anchor="_Toc12455622" w:history="1">
+          <w:hyperlink w:anchor="_Toc12515670" w:history="1">
             <w:r>
               <w:rPr>
                 <w:rStyle w:val="Hyperlink"/>
@@ -1897,7 +1892,7 @@
                 <w:noProof/>
                 <w:webHidden/>
               </w:rPr>
-              <w:instrText xml:space="preserve"> PAGEREF _Toc12455622 \h </w:instrText>
+              <w:instrText xml:space="preserve"> PAGEREF _Toc12515670 \h </w:instrText>
             </w:r>
             <w:r>
               <w:rPr>
@@ -1938,7 +1933,7 @@
               <w:lang w:val="en-US"/>
             </w:rPr>
           </w:pPr>
-          <w:hyperlink w:anchor="_Toc12455623" w:history="1">
+          <w:hyperlink w:anchor="_Toc12515671" w:history="1">
             <w:r>
               <w:rPr>
                 <w:rStyle w:val="Hyperlink"/>
@@ -1965,7 +1960,7 @@
                 <w:noProof/>
                 <w:webHidden/>
               </w:rPr>
-              <w:instrText xml:space="preserve"> PAGEREF _Toc12455623 \h </w:instrText>
+              <w:instrText xml:space="preserve"> PAGEREF _Toc12515671 \h </w:instrText>
             </w:r>
             <w:r>
               <w:rPr>
@@ -2009,7 +2004,7 @@
               <w:lang w:val="en-US"/>
             </w:rPr>
           </w:pPr>
-          <w:hyperlink w:anchor="_Toc12455624" w:history="1">
+          <w:hyperlink w:anchor="_Toc12515672" w:history="1">
             <w:r>
               <w:rPr>
                 <w:rStyle w:val="Hyperlink"/>
@@ -2036,7 +2031,7 @@
                 <w:noProof/>
                 <w:webHidden/>
               </w:rPr>
-              <w:instrText xml:space="preserve"> PAGEREF _Toc12455624 \h </w:instrText>
+              <w:instrText xml:space="preserve"> PAGEREF _Toc12515672 \h </w:instrText>
             </w:r>
             <w:r>
               <w:rPr>
@@ -2080,7 +2075,7 @@
               <w:lang w:val="en-US"/>
             </w:rPr>
           </w:pPr>
-          <w:hyperlink w:anchor="_Toc12455625" w:history="1">
+          <w:hyperlink w:anchor="_Toc12515673" w:history="1">
             <w:r>
               <w:rPr>
                 <w:rStyle w:val="Hyperlink"/>
@@ -2107,7 +2102,7 @@
                 <w:noProof/>
                 <w:webHidden/>
               </w:rPr>
-              <w:instrText xml:space="preserve"> PAGEREF _Toc12455625 \h </w:instrText>
+              <w:instrText xml:space="preserve"> PAGEREF _Toc12515673 \h </w:instrText>
             </w:r>
             <w:r>
               <w:rPr>
@@ -2151,7 +2146,7 @@
               <w:lang w:val="en-US"/>
             </w:rPr>
           </w:pPr>
-          <w:hyperlink w:anchor="_Toc12455626" w:history="1">
+          <w:hyperlink w:anchor="_Toc12515674" w:history="1">
             <w:r>
               <w:rPr>
                 <w:rStyle w:val="Hyperlink"/>
@@ -2178,7 +2173,7 @@
                 <w:noProof/>
                 <w:webHidden/>
               </w:rPr>
-              <w:instrText xml:space="preserve"> PAGEREF _Toc12455626 \h </w:instrText>
+              <w:instrText xml:space="preserve"> PAGEREF _Toc12515674 \h </w:instrText>
             </w:r>
             <w:r>
               <w:rPr>
@@ -2222,7 +2217,7 @@
               <w:lang w:val="en-US"/>
             </w:rPr>
           </w:pPr>
-          <w:hyperlink w:anchor="_Toc12455627" w:history="1">
+          <w:hyperlink w:anchor="_Toc12515675" w:history="1">
             <w:r>
               <w:rPr>
                 <w:rStyle w:val="Hyperlink"/>
@@ -2249,7 +2244,7 @@
                 <w:noProof/>
                 <w:webHidden/>
               </w:rPr>
-              <w:instrText xml:space="preserve"> PAGEREF _Toc12455627 \h </w:instrText>
+              <w:instrText xml:space="preserve"> PAGEREF _Toc12515675 \h </w:instrText>
             </w:r>
             <w:r>
               <w:rPr>
@@ -2293,7 +2288,7 @@
               <w:lang w:val="en-US"/>
             </w:rPr>
           </w:pPr>
-          <w:hyperlink w:anchor="_Toc12455628" w:history="1">
+          <w:hyperlink w:anchor="_Toc12515676" w:history="1">
             <w:r>
               <w:rPr>
                 <w:rStyle w:val="Hyperlink"/>
@@ -2320,7 +2315,7 @@
                 <w:noProof/>
                 <w:webHidden/>
               </w:rPr>
-              <w:instrText xml:space="preserve"> PAGEREF _Toc12455628 \h </w:instrText>
+              <w:instrText xml:space="preserve"> PAGEREF _Toc12515676 \h </w:instrText>
             </w:r>
             <w:r>
               <w:rPr>
@@ -2364,7 +2359,7 @@
               <w:lang w:val="en-US"/>
             </w:rPr>
           </w:pPr>
-          <w:hyperlink w:anchor="_Toc12455629" w:history="1">
+          <w:hyperlink w:anchor="_Toc12515677" w:history="1">
             <w:r>
               <w:rPr>
                 <w:rStyle w:val="Hyperlink"/>
@@ -2391,7 +2386,7 @@
                 <w:noProof/>
                 <w:webHidden/>
               </w:rPr>
-              <w:instrText xml:space="preserve"> PAGEREF _Toc12455629 \h </w:instrText>
+              <w:instrText xml:space="preserve"> PAGEREF _Toc12515677 \h </w:instrText>
             </w:r>
             <w:r>
               <w:rPr>
@@ -2435,7 +2430,7 @@
               <w:lang w:val="en-US"/>
             </w:rPr>
           </w:pPr>
-          <w:hyperlink w:anchor="_Toc12455630" w:history="1">
+          <w:hyperlink w:anchor="_Toc12515678" w:history="1">
             <w:r>
               <w:rPr>
                 <w:rStyle w:val="Hyperlink"/>
@@ -2462,7 +2457,7 @@
                 <w:noProof/>
                 <w:webHidden/>
               </w:rPr>
-              <w:instrText xml:space="preserve"> PAGEREF _Toc12455630 \h </w:instrText>
+              <w:instrText xml:space="preserve"> PAGEREF _Toc12515678 \h </w:instrText>
             </w:r>
             <w:r>
               <w:rPr>
@@ -2503,7 +2498,7 @@
               <w:lang w:val="en-US"/>
             </w:rPr>
           </w:pPr>
-          <w:hyperlink w:anchor="_Toc12455631" w:history="1">
+          <w:hyperlink w:anchor="_Toc12515679" w:history="1">
             <w:r>
               <w:rPr>
                 <w:rStyle w:val="Hyperlink"/>
@@ -2530,7 +2525,7 @@
                 <w:noProof/>
                 <w:webHidden/>
               </w:rPr>
-              <w:instrText xml:space="preserve"> PAGEREF _Toc12455631 \h </w:instrText>
+              <w:instrText xml:space="preserve"> PAGEREF _Toc12515679 \h </w:instrText>
             </w:r>
             <w:r>
               <w:rPr>
@@ -2574,7 +2569,7 @@
               <w:lang w:val="en-US"/>
             </w:rPr>
           </w:pPr>
-          <w:hyperlink w:anchor="_Toc12455632" w:history="1">
+          <w:hyperlink w:anchor="_Toc12515680" w:history="1">
             <w:r>
               <w:rPr>
                 <w:rStyle w:val="Hyperlink"/>
@@ -2601,7 +2596,7 @@
                 <w:noProof/>
                 <w:webHidden/>
               </w:rPr>
-              <w:instrText xml:space="preserve"> PAGEREF _Toc12455632 \h </w:instrText>
+              <w:instrText xml:space="preserve"> PAGEREF _Toc12515680 \h </w:instrText>
             </w:r>
             <w:r>
               <w:rPr>
@@ -2645,7 +2640,7 @@
               <w:lang w:val="en-US"/>
             </w:rPr>
           </w:pPr>
-          <w:hyperlink w:anchor="_Toc12455633" w:history="1">
+          <w:hyperlink w:anchor="_Toc12515681" w:history="1">
             <w:r>
               <w:rPr>
                 <w:rStyle w:val="Hyperlink"/>
@@ -2672,7 +2667,7 @@
                 <w:noProof/>
                 <w:webHidden/>
               </w:rPr>
-              <w:instrText xml:space="preserve"> PAGEREF _Toc12455633 \h </w:instrText>
+              <w:instrText xml:space="preserve"> PAGEREF _Toc12515681 \h </w:instrText>
             </w:r>
             <w:r>
               <w:rPr>
@@ -2716,7 +2711,7 @@
               <w:lang w:val="en-US"/>
             </w:rPr>
           </w:pPr>
-          <w:hyperlink w:anchor="_Toc12455634" w:history="1">
+          <w:hyperlink w:anchor="_Toc12515682" w:history="1">
             <w:r>
               <w:rPr>
                 <w:rStyle w:val="Hyperlink"/>
@@ -2743,7 +2738,7 @@
                 <w:noProof/>
                 <w:webHidden/>
               </w:rPr>
-              <w:instrText xml:space="preserve"> PAGEREF _Toc12455634 \h </w:instrText>
+              <w:instrText xml:space="preserve"> PAGEREF _Toc12515682 \h </w:instrText>
             </w:r>
             <w:r>
               <w:rPr>
@@ -2787,7 +2782,7 @@
               <w:lang w:val="en-US"/>
             </w:rPr>
           </w:pPr>
-          <w:hyperlink w:anchor="_Toc12455635" w:history="1">
+          <w:hyperlink w:anchor="_Toc12515683" w:history="1">
             <w:r>
               <w:rPr>
                 <w:rStyle w:val="Hyperlink"/>
@@ -2814,7 +2809,7 @@
                 <w:noProof/>
                 <w:webHidden/>
               </w:rPr>
-              <w:instrText xml:space="preserve"> PAGEREF _Toc12455635 \h </w:instrText>
+              <w:instrText xml:space="preserve"> PAGEREF _Toc12515683 \h </w:instrText>
             </w:r>
             <w:r>
               <w:rPr>
@@ -2858,7 +2853,7 @@
               <w:lang w:val="en-US"/>
             </w:rPr>
           </w:pPr>
-          <w:hyperlink w:anchor="_Toc12455636" w:history="1">
+          <w:hyperlink w:anchor="_Toc12515684" w:history="1">
             <w:r>
               <w:rPr>
                 <w:rStyle w:val="Hyperlink"/>
@@ -2885,7 +2880,7 @@
                 <w:noProof/>
                 <w:webHidden/>
               </w:rPr>
-              <w:instrText xml:space="preserve"> PAGEREF _Toc12455636 \h </w:instrText>
+              <w:instrText xml:space="preserve"> PAGEREF _Toc12515684 \h </w:instrText>
             </w:r>
             <w:r>
               <w:rPr>
@@ -2929,7 +2924,7 @@
               <w:lang w:val="en-US"/>
             </w:rPr>
           </w:pPr>
-          <w:hyperlink w:anchor="_Toc12455637" w:history="1">
+          <w:hyperlink w:anchor="_Toc12515685" w:history="1">
             <w:r>
               <w:rPr>
                 <w:rStyle w:val="Hyperlink"/>
@@ -2956,7 +2951,7 @@
                 <w:noProof/>
                 <w:webHidden/>
               </w:rPr>
-              <w:instrText xml:space="preserve"> PAGEREF _Toc12455637 \h </w:instrText>
+              <w:instrText xml:space="preserve"> PAGEREF _Toc12515685 \h </w:instrText>
             </w:r>
             <w:r>
               <w:rPr>
@@ -3000,7 +2995,7 @@
               <w:lang w:val="en-US"/>
             </w:rPr>
           </w:pPr>
-          <w:hyperlink w:anchor="_Toc12455638" w:history="1">
+          <w:hyperlink w:anchor="_Toc12515686" w:history="1">
             <w:r>
               <w:rPr>
                 <w:rStyle w:val="Hyperlink"/>
@@ -3027,7 +3022,7 @@
                 <w:noProof/>
                 <w:webHidden/>
               </w:rPr>
-              <w:instrText xml:space="preserve"> PAGEREF _Toc12455638 \h </w:instrText>
+              <w:instrText xml:space="preserve"> PAGEREF _Toc12515686 \h </w:instrText>
             </w:r>
             <w:r>
               <w:rPr>
@@ -3071,7 +3066,7 @@
               <w:lang w:val="en-US"/>
             </w:rPr>
           </w:pPr>
-          <w:hyperlink w:anchor="_Toc12455639" w:history="1">
+          <w:hyperlink w:anchor="_Toc12515687" w:history="1">
             <w:r>
               <w:rPr>
                 <w:rStyle w:val="Hyperlink"/>
@@ -3098,7 +3093,149 @@
                 <w:noProof/>
                 <w:webHidden/>
               </w:rPr>
-              <w:instrText xml:space="preserve"> PAGEREF _Toc12455639 \h </w:instrText>
+              <w:instrText xml:space="preserve"> PAGEREF _Toc12515687 \h </w:instrText>
+            </w:r>
+            <w:r>
+              <w:rPr>
+                <w:noProof/>
+                <w:webHidden/>
+              </w:rPr>
+            </w:r>
+            <w:r>
+              <w:rPr>
+                <w:noProof/>
+                <w:webHidden/>
+              </w:rPr>
+              <w:fldChar w:fldCharType="separate"/>
+            </w:r>
+            <w:r>
+              <w:rPr>
+                <w:noProof/>
+                <w:webHidden/>
+              </w:rPr>
+              <w:t>33</w:t>
+            </w:r>
+            <w:r>
+              <w:rPr>
+                <w:noProof/>
+                <w:webHidden/>
+              </w:rPr>
+              <w:fldChar w:fldCharType="end"/>
+            </w:r>
+          </w:hyperlink>
+        </w:p>
+        <w:p>
+          <w:pPr>
+            <w:pStyle w:val="TOC2"/>
+            <w:tabs>
+              <w:tab w:val="right" w:leader="dot" w:pos="9020"/>
+            </w:tabs>
+            <w:rPr>
+              <w:rFonts w:asciiTheme="minorHAnsi" w:eastAsiaTheme="minorEastAsia" w:hAnsiTheme="minorHAnsi"/>
+              <w:noProof/>
+              <w:sz w:val="22"/>
+              <w:lang w:val="en-US"/>
+            </w:rPr>
+          </w:pPr>
+          <w:hyperlink w:anchor="_Toc12515688" w:history="1">
+            <w:r>
+              <w:rPr>
+                <w:rStyle w:val="Hyperlink"/>
+                <w:noProof/>
+              </w:rPr>
+              <w:t>4.7. Arhitektura neuronske mreže</w:t>
+            </w:r>
+            <w:r>
+              <w:rPr>
+                <w:noProof/>
+                <w:webHidden/>
+              </w:rPr>
+              <w:tab/>
+            </w:r>
+            <w:r>
+              <w:rPr>
+                <w:noProof/>
+                <w:webHidden/>
+              </w:rPr>
+              <w:fldChar w:fldCharType="begin"/>
+            </w:r>
+            <w:r>
+              <w:rPr>
+                <w:noProof/>
+                <w:webHidden/>
+              </w:rPr>
+              <w:instrText xml:space="preserve"> PAGEREF _Toc12515688 \h </w:instrText>
+            </w:r>
+            <w:r>
+              <w:rPr>
+                <w:noProof/>
+                <w:webHidden/>
+              </w:rPr>
+            </w:r>
+            <w:r>
+              <w:rPr>
+                <w:noProof/>
+                <w:webHidden/>
+              </w:rPr>
+              <w:fldChar w:fldCharType="separate"/>
+            </w:r>
+            <w:r>
+              <w:rPr>
+                <w:noProof/>
+                <w:webHidden/>
+              </w:rPr>
+              <w:t>33</w:t>
+            </w:r>
+            <w:r>
+              <w:rPr>
+                <w:noProof/>
+                <w:webHidden/>
+              </w:rPr>
+              <w:fldChar w:fldCharType="end"/>
+            </w:r>
+          </w:hyperlink>
+        </w:p>
+        <w:p>
+          <w:pPr>
+            <w:pStyle w:val="TOC3"/>
+            <w:tabs>
+              <w:tab w:val="right" w:leader="dot" w:pos="9020"/>
+            </w:tabs>
+            <w:rPr>
+              <w:rFonts w:asciiTheme="minorHAnsi" w:eastAsiaTheme="minorEastAsia" w:hAnsiTheme="minorHAnsi"/>
+              <w:noProof/>
+              <w:sz w:val="22"/>
+              <w:lang w:val="en-US"/>
+            </w:rPr>
+          </w:pPr>
+          <w:hyperlink w:anchor="_Toc12515689" w:history="1">
+            <w:r>
+              <w:rPr>
+                <w:rStyle w:val="Hyperlink"/>
+                <w:noProof/>
+              </w:rPr>
+              <w:t>4.7.1. Konvolucijska neuronska mreža</w:t>
+            </w:r>
+            <w:r>
+              <w:rPr>
+                <w:noProof/>
+                <w:webHidden/>
+              </w:rPr>
+              <w:tab/>
+            </w:r>
+            <w:r>
+              <w:rPr>
+                <w:noProof/>
+                <w:webHidden/>
+              </w:rPr>
+              <w:fldChar w:fldCharType="begin"/>
+            </w:r>
+            <w:r>
+              <w:rPr>
+                <w:noProof/>
+                <w:webHidden/>
+              </w:rPr>
+              <w:instrText xml:space="preserve"> PAGEREF _Toc12515689 \h </w:instrText>
             </w:r>
             <w:r>
               <w:rPr>
@@ -3139,13 +3276,13 @@
               <w:lang w:val="en-US"/>
             </w:rPr>
           </w:pPr>
-          <w:hyperlink w:anchor="_Toc12455640" w:history="1">
+          <w:hyperlink w:anchor="_Toc12515690" w:history="1">
             <w:r>
               <w:rPr>
                 <w:rStyle w:val="Hyperlink"/>
                 <w:noProof/>
               </w:rPr>
-              <w:t>LITERATURA</w:t>
+              <w:t>5. NASLOV PETE CJELINE</w:t>
             </w:r>
             <w:r>
               <w:rPr>
@@ -3166,7 +3303,7 @@
                 <w:noProof/>
                 <w:webHidden/>
               </w:rPr>
-              <w:instrText xml:space="preserve"> PAGEREF _Toc12455640 \h </w:instrText>
+              <w:instrText xml:space="preserve"> PAGEREF _Toc12515690 \h </w:instrText>
             </w:r>
             <w:r>
               <w:rPr>
@@ -3207,13 +3344,13 @@
               <w:lang w:val="en-US"/>
             </w:rPr>
           </w:pPr>
-          <w:hyperlink w:anchor="_Toc12455641" w:history="1">
+          <w:hyperlink w:anchor="_Toc12515691" w:history="1">
             <w:r>
               <w:rPr>
                 <w:rStyle w:val="Hyperlink"/>
                 <w:noProof/>
               </w:rPr>
-              <w:t>POPIS SLIKA</w:t>
+              <w:t>6. ZAKLJUČAK</w:t>
             </w:r>
             <w:r>
               <w:rPr>
@@ -3234,7 +3371,7 @@
                 <w:noProof/>
                 <w:webHidden/>
               </w:rPr>
-              <w:instrText xml:space="preserve"> PAGEREF _Toc12455641 \h </w:instrText>
+              <w:instrText xml:space="preserve"> PAGEREF _Toc12515691 \h </w:instrText>
             </w:r>
             <w:r>
               <w:rPr>
@@ -3275,13 +3412,13 @@
               <w:lang w:val="en-US"/>
             </w:rPr>
           </w:pPr>
-          <w:hyperlink w:anchor="_Toc12455642" w:history="1">
+          <w:hyperlink w:anchor="_Toc12515692" w:history="1">
             <w:r>
               <w:rPr>
                 <w:rStyle w:val="Hyperlink"/>
                 <w:noProof/>
               </w:rPr>
-              <w:t>POPIS OZNAKA I KRATICA</w:t>
+              <w:t>LITERATURA</w:t>
             </w:r>
             <w:r>
               <w:rPr>
@@ -3302,7 +3439,7 @@
                 <w:noProof/>
                 <w:webHidden/>
               </w:rPr>
-              <w:instrText xml:space="preserve"> PAGEREF _Toc12455642 \h </w:instrText>
+              <w:instrText xml:space="preserve"> PAGEREF _Toc12515692 \h </w:instrText>
             </w:r>
             <w:r>
               <w:rPr>
@@ -3343,13 +3480,13 @@
               <w:lang w:val="en-US"/>
             </w:rPr>
           </w:pPr>
-          <w:hyperlink w:anchor="_Toc12455643" w:history="1">
+          <w:hyperlink w:anchor="_Toc12515693" w:history="1">
             <w:r>
               <w:rPr>
                 <w:rStyle w:val="Hyperlink"/>
                 <w:noProof/>
               </w:rPr>
-              <w:t>SAŽETAK</w:t>
+              <w:t>POPIS SLIKA</w:t>
             </w:r>
             <w:r>
               <w:rPr>
@@ -3370,7 +3507,7 @@
                 <w:noProof/>
                 <w:webHidden/>
               </w:rPr>
-              <w:instrText xml:space="preserve"> PAGEREF _Toc12455643 \h </w:instrText>
+              <w:instrText xml:space="preserve"> PAGEREF _Toc12515693 \h </w:instrText>
             </w:r>
             <w:r>
               <w:rPr>
@@ -3411,13 +3548,13 @@
               <w:lang w:val="en-US"/>
             </w:rPr>
           </w:pPr>
-          <w:hyperlink w:anchor="_Toc12455644" w:history="1">
+          <w:hyperlink w:anchor="_Toc12515694" w:history="1">
             <w:r>
               <w:rPr>
                 <w:rStyle w:val="Hyperlink"/>
                 <w:noProof/>
               </w:rPr>
-              <w:t>KLJUČNE RIJEČI</w:t>
+              <w:t>POPIS OZNAKA I KRATICA</w:t>
             </w:r>
             <w:r>
               <w:rPr>
@@ -3438,7 +3575,7 @@
                 <w:noProof/>
                 <w:webHidden/>
               </w:rPr>
-              <w:instrText xml:space="preserve"> PAGEREF _Toc12455644 \h </w:instrText>
+              <w:instrText xml:space="preserve"> PAGEREF _Toc12515694 \h </w:instrText>
             </w:r>
             <w:r>
               <w:rPr>
@@ -3458,7 +3595,7 @@
                 <w:noProof/>
                 <w:webHidden/>
               </w:rPr>
-              <w:t>37</w:t>
+              <w:t>38</w:t>
             </w:r>
             <w:r>
               <w:rPr>
@@ -3479,13 +3616,13 @@
               <w:lang w:val="en-US"/>
             </w:rPr>
           </w:pPr>
-          <w:hyperlink w:anchor="_Toc12455645" w:history="1">
+          <w:hyperlink w:anchor="_Toc12515695" w:history="1">
             <w:r>
               <w:rPr>
                 <w:rStyle w:val="Hyperlink"/>
                 <w:noProof/>
               </w:rPr>
-              <w:t>TITLE</w:t>
+              <w:t>SAŽETAK</w:t>
             </w:r>
             <w:r>
               <w:rPr>
@@ -3506,7 +3643,7 @@
                 <w:noProof/>
                 <w:webHidden/>
               </w:rPr>
-              <w:instrText xml:space="preserve"> PAGEREF _Toc12455645 \h </w:instrText>
+              <w:instrText xml:space="preserve"> PAGEREF _Toc12515695 \h </w:instrText>
             </w:r>
             <w:r>
               <w:rPr>
@@ -3526,7 +3663,7 @@
                 <w:noProof/>
                 <w:webHidden/>
               </w:rPr>
-              <w:t>38</w:t>
+              <w:t>39</w:t>
             </w:r>
             <w:r>
               <w:rPr>
@@ -3547,13 +3684,13 @@
               <w:lang w:val="en-US"/>
             </w:rPr>
           </w:pPr>
-          <w:hyperlink w:anchor="_Toc12455646" w:history="1">
+          <w:hyperlink w:anchor="_Toc12515696" w:history="1">
             <w:r>
               <w:rPr>
                 <w:rStyle w:val="Hyperlink"/>
                 <w:noProof/>
               </w:rPr>
-              <w:t>SUMMARY</w:t>
+              <w:t>KLJUČNE RIJEČI</w:t>
             </w:r>
             <w:r>
               <w:rPr>
@@ -3574,7 +3711,7 @@
                 <w:noProof/>
                 <w:webHidden/>
               </w:rPr>
-              <w:instrText xml:space="preserve"> PAGEREF _Toc12455646 \h </w:instrText>
+              <w:instrText xml:space="preserve"> PAGEREF _Toc12515696 \h </w:instrText>
             </w:r>
             <w:r>
               <w:rPr>
@@ -3594,7 +3731,7 @@
                 <w:noProof/>
                 <w:webHidden/>
               </w:rPr>
-              <w:t>38</w:t>
+              <w:t>39</w:t>
             </w:r>
             <w:r>
               <w:rPr>
@@ -3615,12 +3752,148 @@
               <w:lang w:val="en-US"/>
             </w:rPr>
           </w:pPr>
-          <w:hyperlink w:anchor="_Toc12455647" w:history="1">
+          <w:hyperlink w:anchor="_Toc12515697" w:history="1">
             <w:r>
               <w:rPr>
                 <w:rStyle w:val="Hyperlink"/>
                 <w:noProof/>
               </w:rPr>
+              <w:t>TITLE</w:t>
+            </w:r>
+            <w:r>
+              <w:rPr>
+                <w:noProof/>
+                <w:webHidden/>
+              </w:rPr>
+              <w:tab/>
+            </w:r>
+            <w:r>
+              <w:rPr>
+                <w:noProof/>
+                <w:webHidden/>
+              </w:rPr>
+              <w:fldChar w:fldCharType="begin"/>
+            </w:r>
+            <w:r>
+              <w:rPr>
+                <w:noProof/>
+                <w:webHidden/>
+              </w:rPr>
+              <w:instrText xml:space="preserve"> PAGEREF _Toc12515697 \h </w:instrText>
+            </w:r>
+            <w:r>
+              <w:rPr>
+                <w:noProof/>
+                <w:webHidden/>
+              </w:rPr>
+            </w:r>
+            <w:r>
+              <w:rPr>
+                <w:noProof/>
+                <w:webHidden/>
+              </w:rPr>
+              <w:fldChar w:fldCharType="separate"/>
+            </w:r>
+            <w:r>
+              <w:rPr>
+                <w:noProof/>
+                <w:webHidden/>
+              </w:rPr>
+              <w:t>40</w:t>
+            </w:r>
+            <w:r>
+              <w:rPr>
+                <w:noProof/>
+                <w:webHidden/>
+              </w:rPr>
+              <w:fldChar w:fldCharType="end"/>
+            </w:r>
+          </w:hyperlink>
+        </w:p>
+        <w:p>
+          <w:pPr>
+            <w:pStyle w:val="TOC1"/>
+            <w:rPr>
+              <w:rFonts w:asciiTheme="minorHAnsi" w:eastAsiaTheme="minorEastAsia" w:hAnsiTheme="minorHAnsi"/>
+              <w:noProof/>
+              <w:sz w:val="22"/>
+              <w:lang w:val="en-US"/>
+            </w:rPr>
+          </w:pPr>
+          <w:hyperlink w:anchor="_Toc12515698" w:history="1">
+            <w:r>
+              <w:rPr>
+                <w:rStyle w:val="Hyperlink"/>
+                <w:noProof/>
+              </w:rPr>
+              <w:t>SUMMARY</w:t>
+            </w:r>
+            <w:r>
+              <w:rPr>
+                <w:noProof/>
+                <w:webHidden/>
+              </w:rPr>
+              <w:tab/>
+            </w:r>
+            <w:r>
+              <w:rPr>
+                <w:noProof/>
+                <w:webHidden/>
+              </w:rPr>
+              <w:fldChar w:fldCharType="begin"/>
+            </w:r>
+            <w:r>
+              <w:rPr>
+                <w:noProof/>
+                <w:webHidden/>
+              </w:rPr>
+              <w:instrText xml:space="preserve"> PAGEREF _Toc12515698 \h </w:instrText>
+            </w:r>
+            <w:r>
+              <w:rPr>
+                <w:noProof/>
+                <w:webHidden/>
+              </w:rPr>
+            </w:r>
+            <w:r>
+              <w:rPr>
+                <w:noProof/>
+                <w:webHidden/>
+              </w:rPr>
+              <w:fldChar w:fldCharType="separate"/>
+            </w:r>
+            <w:r>
+              <w:rPr>
+                <w:noProof/>
+                <w:webHidden/>
+              </w:rPr>
+              <w:t>40</w:t>
+            </w:r>
+            <w:r>
+              <w:rPr>
+                <w:noProof/>
+                <w:webHidden/>
+              </w:rPr>
+              <w:fldChar w:fldCharType="end"/>
+            </w:r>
+          </w:hyperlink>
+        </w:p>
+        <w:p>
+          <w:pPr>
+            <w:pStyle w:val="TOC1"/>
+            <w:rPr>
+              <w:rFonts w:asciiTheme="minorHAnsi" w:eastAsiaTheme="minorEastAsia" w:hAnsiTheme="minorHAnsi"/>
+              <w:noProof/>
+              <w:sz w:val="22"/>
+              <w:lang w:val="en-US"/>
+            </w:rPr>
+          </w:pPr>
+          <w:hyperlink w:anchor="_Toc12515699" w:history="1">
+            <w:r>
+              <w:rPr>
+                <w:rStyle w:val="Hyperlink"/>
+                <w:noProof/>
+              </w:rPr>
               <w:t>KEYWORDS</w:t>
             </w:r>
             <w:r>
@@ -3642,7 +3915,7 @@
                 <w:noProof/>
                 <w:webHidden/>
               </w:rPr>
-              <w:instrText xml:space="preserve"> PAGEREF _Toc12455647 \h </w:instrText>
+              <w:instrText xml:space="preserve"> PAGEREF _Toc12515699 \h </w:instrText>
             </w:r>
             <w:r>
               <w:rPr>
@@ -3662,7 +3935,143 @@
                 <w:noProof/>
                 <w:webHidden/>
               </w:rPr>
-              <w:t>38</w:t>
+              <w:t>40</w:t>
+            </w:r>
+            <w:r>
+              <w:rPr>
+                <w:noProof/>
+                <w:webHidden/>
+              </w:rPr>
+              <w:fldChar w:fldCharType="end"/>
+            </w:r>
+          </w:hyperlink>
+        </w:p>
+        <w:p>
+          <w:pPr>
+            <w:pStyle w:val="TOC1"/>
+            <w:rPr>
+              <w:rFonts w:asciiTheme="minorHAnsi" w:eastAsiaTheme="minorEastAsia" w:hAnsiTheme="minorHAnsi"/>
+              <w:noProof/>
+              <w:sz w:val="22"/>
+              <w:lang w:val="en-US"/>
+            </w:rPr>
+          </w:pPr>
+          <w:hyperlink w:anchor="_Toc12515700" w:history="1">
+            <w:r>
+              <w:rPr>
+                <w:rStyle w:val="Hyperlink"/>
+                <w:noProof/>
+              </w:rPr>
+              <w:t>Dodatak A</w:t>
+            </w:r>
+            <w:r>
+              <w:rPr>
+                <w:noProof/>
+                <w:webHidden/>
+              </w:rPr>
+              <w:tab/>
+            </w:r>
+            <w:r>
+              <w:rPr>
+                <w:noProof/>
+                <w:webHidden/>
+              </w:rPr>
+              <w:fldChar w:fldCharType="begin"/>
+            </w:r>
+            <w:r>
+              <w:rPr>
+                <w:noProof/>
+                <w:webHidden/>
+              </w:rPr>
+              <w:instrText xml:space="preserve"> PAGEREF _Toc12515700 \h </w:instrText>
+            </w:r>
+            <w:r>
+              <w:rPr>
+                <w:noProof/>
+                <w:webHidden/>
+              </w:rPr>
+            </w:r>
+            <w:r>
+              <w:rPr>
+                <w:noProof/>
+                <w:webHidden/>
+              </w:rPr>
+              <w:fldChar w:fldCharType="separate"/>
+            </w:r>
+            <w:r>
+              <w:rPr>
+                <w:noProof/>
+                <w:webHidden/>
+              </w:rPr>
+              <w:t>41</w:t>
+            </w:r>
+            <w:r>
+              <w:rPr>
+                <w:noProof/>
+                <w:webHidden/>
+              </w:rPr>
+              <w:fldChar w:fldCharType="end"/>
+            </w:r>
+          </w:hyperlink>
+        </w:p>
+        <w:p>
+          <w:pPr>
+            <w:pStyle w:val="TOC1"/>
+            <w:rPr>
+              <w:rFonts w:asciiTheme="minorHAnsi" w:eastAsiaTheme="minorEastAsia" w:hAnsiTheme="minorHAnsi"/>
+              <w:noProof/>
+              <w:sz w:val="22"/>
+              <w:lang w:val="en-US"/>
+            </w:rPr>
+          </w:pPr>
+          <w:hyperlink w:anchor="_Toc12515701" w:history="1">
+            <w:r>
+              <w:rPr>
+                <w:rStyle w:val="Hyperlink"/>
+                <w:noProof/>
+              </w:rPr>
+              <w:t>Dodatak B</w:t>
+            </w:r>
+            <w:r>
+              <w:rPr>
+                <w:noProof/>
+                <w:webHidden/>
+              </w:rPr>
+              <w:tab/>
+            </w:r>
+            <w:r>
+              <w:rPr>
+                <w:noProof/>
+                <w:webHidden/>
+              </w:rPr>
+              <w:fldChar w:fldCharType="begin"/>
+            </w:r>
+            <w:r>
+              <w:rPr>
+                <w:noProof/>
+                <w:webHidden/>
+              </w:rPr>
+              <w:instrText xml:space="preserve"> PAGEREF _Toc12515701 \h </w:instrText>
+            </w:r>
+            <w:r>
+              <w:rPr>
+                <w:noProof/>
+                <w:webHidden/>
+              </w:rPr>
+            </w:r>
+            <w:r>
+              <w:rPr>
+                <w:noProof/>
+                <w:webHidden/>
+              </w:rPr>
+              <w:fldChar w:fldCharType="separate"/>
+            </w:r>
+            <w:r>
+              <w:rPr>
+                <w:noProof/>
+                <w:webHidden/>
+              </w:rPr>
+              <w:t>42</w:t>
             </w:r>
             <w:r>
               <w:rPr>
@@ -3714,7 +4123,7 @@
       <w:pPr>
         <w:pStyle w:val="Heading1"/>
       </w:pPr>
-      <w:bookmarkStart w:id="1" w:name="_Toc12455618"/>
+      <w:bookmarkStart w:id="0" w:name="_Toc12515666"/>
       <w:r>
         <w:lastRenderedPageBreak/>
         <w:t>U</w:t>
@@ -3722,7 +4131,7 @@
       <w:r>
         <w:t>VOD</w:t>
       </w:r>
-      <w:bookmarkEnd w:id="1"/>
+      <w:bookmarkEnd w:id="0"/>
     </w:p>
     <w:p>
       <w:pPr>
@@ -3742,27 +4151,27 @@
       <w:pPr>
         <w:pStyle w:val="Heading1"/>
       </w:pPr>
-      <w:bookmarkStart w:id="2" w:name="_Toc12455619"/>
+      <w:bookmarkStart w:id="1" w:name="_Toc12515667"/>
       <w:r>
         <w:lastRenderedPageBreak/>
         <w:t>MULTIMEDIJSKI SUSTAVI</w:t>
       </w:r>
+      <w:bookmarkEnd w:id="1"/>
+    </w:p>
+    <w:p>
+      <w:pPr>
+        <w:spacing w:line="360" w:lineRule="auto"/>
+      </w:pPr>
+    </w:p>
+    <w:p>
+      <w:pPr>
+        <w:pStyle w:val="Heading2"/>
+      </w:pPr>
+      <w:bookmarkStart w:id="2" w:name="_Toc12515668"/>
+      <w:r>
+        <w:t>Uvod u multimediju</w:t>
+      </w:r>
       <w:bookmarkEnd w:id="2"/>
-    </w:p>
-    <w:p>
-      <w:pPr>
-        <w:spacing w:line="360" w:lineRule="auto"/>
-      </w:pPr>
-    </w:p>
-    <w:p>
-      <w:pPr>
-        <w:pStyle w:val="Heading2"/>
-      </w:pPr>
-      <w:bookmarkStart w:id="3" w:name="_Toc12455620"/>
-      <w:r>
-        <w:t>Uvod u multimediju</w:t>
-      </w:r>
-      <w:bookmarkEnd w:id="3"/>
     </w:p>
     <w:p>
       <w:pPr>
@@ -4290,11 +4699,11 @@
       <w:pPr>
         <w:pStyle w:val="Heading2"/>
       </w:pPr>
-      <w:bookmarkStart w:id="4" w:name="_Toc12455621"/>
+      <w:bookmarkStart w:id="3" w:name="_Toc12515669"/>
       <w:r>
         <w:t>Slika</w:t>
       </w:r>
-      <w:bookmarkEnd w:id="4"/>
+      <w:bookmarkEnd w:id="3"/>
     </w:p>
     <w:p>
       <w:pPr>
@@ -4577,7 +4986,7 @@
           <w:sz w:val="36"/>
         </w:rPr>
       </w:pPr>
-      <w:bookmarkStart w:id="5" w:name="_Toc12455504"/>
+      <w:bookmarkStart w:id="4" w:name="_Toc12531557"/>
       <w:r>
         <w:rPr>
           <w:color w:val="auto"/>
@@ -4671,7 +5080,7 @@
         </w:rPr>
         <w:t>. RGB prostor boja</w:t>
       </w:r>
-      <w:bookmarkEnd w:id="5"/>
+      <w:bookmarkEnd w:id="4"/>
     </w:p>
     <w:p>
       <w:pPr>
@@ -4904,7 +5313,7 @@
         <w:pStyle w:val="Caption"/>
         <w:jc w:val="center"/>
       </w:pPr>
-      <w:bookmarkStart w:id="6" w:name="_Toc12455505"/>
+      <w:bookmarkStart w:id="5" w:name="_Toc12531558"/>
       <w:r>
         <w:rPr>
           <w:color w:val="auto"/>
@@ -5012,7 +5421,7 @@
         </w:rPr>
         <w:t>Analogni signal (lijevo) i digitalni signal (desno)</w:t>
       </w:r>
-      <w:bookmarkEnd w:id="6"/>
+      <w:bookmarkEnd w:id="5"/>
     </w:p>
     <w:p>
       <w:pPr>
@@ -5204,11 +5613,11 @@
       <w:pPr>
         <w:pStyle w:val="Heading2"/>
       </w:pPr>
-      <w:bookmarkStart w:id="7" w:name="_Toc12455622"/>
+      <w:bookmarkStart w:id="6" w:name="_Toc12515670"/>
       <w:r>
         <w:t>Video signal</w:t>
       </w:r>
-      <w:bookmarkEnd w:id="7"/>
+      <w:bookmarkEnd w:id="6"/>
     </w:p>
     <w:p>
       <w:pPr>
@@ -5566,12 +5975,12 @@
       <w:pPr>
         <w:pStyle w:val="Heading1"/>
       </w:pPr>
-      <w:bookmarkStart w:id="8" w:name="_Toc12455623"/>
+      <w:bookmarkStart w:id="7" w:name="_Toc12515671"/>
       <w:r>
         <w:lastRenderedPageBreak/>
         <w:t>UMJETNA INTELIGENCIJA</w:t>
       </w:r>
-      <w:bookmarkEnd w:id="8"/>
+      <w:bookmarkEnd w:id="7"/>
     </w:p>
     <w:p>
       <w:pPr>
@@ -5587,7 +5996,7 @@
       <w:pPr>
         <w:pStyle w:val="Heading2"/>
       </w:pPr>
-      <w:bookmarkStart w:id="9" w:name="_Toc12455624"/>
+      <w:bookmarkStart w:id="8" w:name="_Toc12515672"/>
       <w:r>
         <w:t>I</w:t>
       </w:r>
@@ -5597,7 +6006,7 @@
       <w:r>
         <w:t>a</w:t>
       </w:r>
-      <w:bookmarkEnd w:id="9"/>
+      <w:bookmarkEnd w:id="8"/>
     </w:p>
     <w:p>
       <w:pPr>
@@ -6075,14 +6484,14 @@
       <w:pPr>
         <w:pStyle w:val="Heading2"/>
       </w:pPr>
-      <w:bookmarkStart w:id="10" w:name="_Toc12455625"/>
+      <w:bookmarkStart w:id="9" w:name="_Toc12515673"/>
       <w:r>
         <w:t>Povijest i razvoj</w:t>
       </w:r>
       <w:r>
         <w:t xml:space="preserve"> umjetne inteligencije</w:t>
       </w:r>
-      <w:bookmarkEnd w:id="10"/>
+      <w:bookmarkEnd w:id="9"/>
     </w:p>
     <w:p>
       <w:pPr>
@@ -6945,11 +7354,11 @@
       <w:pPr>
         <w:pStyle w:val="Heading2"/>
       </w:pPr>
-      <w:bookmarkStart w:id="11" w:name="_Toc12455626"/>
+      <w:bookmarkStart w:id="10" w:name="_Toc12515674"/>
       <w:r>
         <w:t>Problematika i primjena umjetne inteligencije</w:t>
       </w:r>
-      <w:bookmarkEnd w:id="11"/>
+      <w:bookmarkEnd w:id="10"/>
     </w:p>
     <w:p>
       <w:pPr>
@@ -7386,12 +7795,12 @@
       <w:pPr>
         <w:pStyle w:val="Heading2"/>
       </w:pPr>
-      <w:bookmarkStart w:id="12" w:name="_Toc12455627"/>
+      <w:bookmarkStart w:id="11" w:name="_Toc12515675"/>
       <w:r>
         <w:lastRenderedPageBreak/>
         <w:t>Strojno učenje</w:t>
       </w:r>
-      <w:bookmarkEnd w:id="12"/>
+      <w:bookmarkEnd w:id="11"/>
     </w:p>
     <w:p>
       <w:pPr>
@@ -7502,7 +7911,7 @@
           <w:sz w:val="24"/>
         </w:rPr>
       </w:pPr>
-      <w:bookmarkStart w:id="13" w:name="_Toc12455506"/>
+      <w:bookmarkStart w:id="12" w:name="_Toc12531559"/>
       <w:r>
         <w:rPr>
           <w:color w:val="auto"/>
@@ -7610,7 +8019,7 @@
         </w:rPr>
         <w:t>polja umjetne inteligencije</w:t>
       </w:r>
-      <w:bookmarkEnd w:id="13"/>
+      <w:bookmarkEnd w:id="12"/>
     </w:p>
     <w:p/>
     <w:p>
@@ -7737,14 +8146,14 @@
       <w:pPr>
         <w:pStyle w:val="Heading3"/>
       </w:pPr>
-      <w:bookmarkStart w:id="14" w:name="_Toc12455628"/>
+      <w:bookmarkStart w:id="13" w:name="_Toc12515676"/>
       <w:r>
         <w:t>Učenje s obzirom</w:t>
       </w:r>
       <w:r>
         <w:t xml:space="preserve"> na ljudski nadzor</w:t>
       </w:r>
-      <w:bookmarkEnd w:id="14"/>
+      <w:bookmarkEnd w:id="13"/>
     </w:p>
     <w:p>
       <w:pPr>
@@ -8701,7 +9110,7 @@
           <w:sz w:val="24"/>
         </w:rPr>
       </w:pPr>
-      <w:bookmarkStart w:id="15" w:name="_Toc12455507"/>
+      <w:bookmarkStart w:id="14" w:name="_Toc12531560"/>
       <w:r>
         <w:rPr>
           <w:color w:val="auto"/>
@@ -8805,7 +9214,7 @@
         </w:rPr>
         <w:t>Metodologija poboljšanog učenja</w:t>
       </w:r>
-      <w:bookmarkEnd w:id="15"/>
+      <w:bookmarkEnd w:id="14"/>
     </w:p>
     <w:p>
       <w:pPr>
@@ -8997,14 +9406,14 @@
       <w:pPr>
         <w:pStyle w:val="Heading3"/>
       </w:pPr>
-      <w:bookmarkStart w:id="16" w:name="_Toc12455629"/>
+      <w:bookmarkStart w:id="15" w:name="_Toc12515677"/>
       <w:r>
         <w:t>Izvan mrežno</w:t>
       </w:r>
       <w:r>
         <w:t xml:space="preserve"> učenje i učenje na mreži</w:t>
       </w:r>
-      <w:bookmarkEnd w:id="16"/>
+      <w:bookmarkEnd w:id="15"/>
     </w:p>
     <w:p>
       <w:pPr>
@@ -9223,7 +9632,7 @@
           <w:sz w:val="24"/>
         </w:rPr>
       </w:pPr>
-      <w:bookmarkStart w:id="17" w:name="_Toc12455508"/>
+      <w:bookmarkStart w:id="16" w:name="_Toc12531561"/>
       <w:r>
         <w:rPr>
           <w:color w:val="000000" w:themeColor="text1"/>
@@ -9331,7 +9740,7 @@
         </w:rPr>
         <w:t xml:space="preserve"> učenje</w:t>
       </w:r>
-      <w:bookmarkEnd w:id="17"/>
+      <w:bookmarkEnd w:id="16"/>
     </w:p>
     <w:p/>
     <w:p>
@@ -9455,7 +9864,7 @@
           <w:sz w:val="36"/>
         </w:rPr>
       </w:pPr>
-      <w:bookmarkStart w:id="18" w:name="_Toc12455509"/>
+      <w:bookmarkStart w:id="17" w:name="_Toc12531562"/>
       <w:r>
         <w:rPr>
           <w:color w:val="000000" w:themeColor="text1"/>
@@ -9549,35 +9958,35 @@
         </w:rPr>
         <w:t>. Učenje na mreži</w:t>
       </w:r>
+      <w:bookmarkEnd w:id="17"/>
+    </w:p>
+    <w:p>
+      <w:pPr>
+        <w:spacing w:line="360" w:lineRule="auto"/>
+        <w:jc w:val="both"/>
+      </w:pPr>
+    </w:p>
+    <w:p>
+      <w:pPr>
+        <w:pStyle w:val="Heading3"/>
+      </w:pPr>
+      <w:bookmarkStart w:id="18" w:name="_Toc12515678"/>
+      <w:r>
+        <w:t>Učenje na temelju</w:t>
+      </w:r>
+      <w:r>
+        <w:t xml:space="preserve"> primjera</w:t>
+      </w:r>
+      <w:r>
+        <w:t xml:space="preserve"> i učenje</w:t>
+      </w:r>
+      <w:r>
+        <w:t xml:space="preserve"> na temelju model</w:t>
+      </w:r>
+      <w:r>
+        <w:t>a</w:t>
+      </w:r>
       <w:bookmarkEnd w:id="18"/>
-    </w:p>
-    <w:p>
-      <w:pPr>
-        <w:spacing w:line="360" w:lineRule="auto"/>
-        <w:jc w:val="both"/>
-      </w:pPr>
-    </w:p>
-    <w:p>
-      <w:pPr>
-        <w:pStyle w:val="Heading3"/>
-      </w:pPr>
-      <w:bookmarkStart w:id="19" w:name="_Toc12455630"/>
-      <w:r>
-        <w:t>Učenje na temelju</w:t>
-      </w:r>
-      <w:r>
-        <w:t xml:space="preserve"> primjera</w:t>
-      </w:r>
-      <w:r>
-        <w:t xml:space="preserve"> i učenje</w:t>
-      </w:r>
-      <w:r>
-        <w:t xml:space="preserve"> na temelju model</w:t>
-      </w:r>
-      <w:r>
-        <w:t>a</w:t>
-      </w:r>
-      <w:bookmarkEnd w:id="19"/>
     </w:p>
     <w:p>
       <w:pPr>
@@ -9744,7 +10153,7 @@
           <w:sz w:val="24"/>
         </w:rPr>
       </w:pPr>
-      <w:bookmarkStart w:id="20" w:name="_Toc12455510"/>
+      <w:bookmarkStart w:id="19" w:name="_Toc12531563"/>
       <w:r>
         <w:rPr>
           <w:color w:val="000000" w:themeColor="text1"/>
@@ -9838,7 +10247,7 @@
         </w:rPr>
         <w:t>. Učenje temeljeno na primjeru (lijevo) i učenje temeljeno na modelu (desno)</w:t>
       </w:r>
-      <w:bookmarkEnd w:id="20"/>
+      <w:bookmarkEnd w:id="19"/>
     </w:p>
     <w:p>
       <w:pPr>
@@ -9872,23 +10281,23 @@
       <w:pPr>
         <w:pStyle w:val="Heading1"/>
       </w:pPr>
-      <w:bookmarkStart w:id="21" w:name="_Toc12455631"/>
+      <w:bookmarkStart w:id="20" w:name="_Toc12515679"/>
       <w:r>
         <w:lastRenderedPageBreak/>
         <w:t>NEURONSKE MREŽE</w:t>
       </w:r>
+      <w:bookmarkEnd w:id="20"/>
+    </w:p>
+    <w:p/>
+    <w:p>
+      <w:pPr>
+        <w:pStyle w:val="Heading2"/>
+      </w:pPr>
+      <w:bookmarkStart w:id="21" w:name="_Toc12515680"/>
+      <w:r>
+        <w:t>Umjetna neuronska mreža (ANN)</w:t>
+      </w:r>
       <w:bookmarkEnd w:id="21"/>
-    </w:p>
-    <w:p/>
-    <w:p>
-      <w:pPr>
-        <w:pStyle w:val="Heading2"/>
-      </w:pPr>
-      <w:bookmarkStart w:id="22" w:name="_Toc12455632"/>
-      <w:r>
-        <w:t>Umjetna neuronska mreža (ANN)</w:t>
-      </w:r>
-      <w:bookmarkEnd w:id="22"/>
     </w:p>
     <w:p>
       <w:pPr>
@@ -10186,7 +10595,7 @@
           <w:sz w:val="24"/>
         </w:rPr>
       </w:pPr>
-      <w:bookmarkStart w:id="23" w:name="_Toc12455511"/>
+      <w:bookmarkStart w:id="22" w:name="_Toc12531564"/>
       <w:r>
         <w:rPr>
           <w:color w:val="auto"/>
@@ -10280,7 +10689,7 @@
         </w:rPr>
         <w:t>. Biološka živčana stanica (neuron)</w:t>
       </w:r>
-      <w:bookmarkEnd w:id="23"/>
+      <w:bookmarkEnd w:id="22"/>
     </w:p>
     <w:p>
       <w:pPr>
@@ -10352,7 +10761,19 @@
         <w:jc w:val="both"/>
       </w:pPr>
       <w:r>
-        <w:t>Određeni broj sinapsi veći od 1 mora biti uzbuđen unutar zadanog intervala da bi neuron bio uzbuđen</w:t>
+        <w:t>Određeni bro</w:t>
+      </w:r>
+      <w:r>
+        <w:t>j sinapsi veći od 1 mora biti po</w:t>
+      </w:r>
+      <w:r>
+        <w:t>buđen unutar zadan</w:t>
+      </w:r>
+      <w:r>
+        <w:t>og intervala da bi neuron bio po</w:t>
+      </w:r>
+      <w:r>
+        <w:t>buđen</w:t>
       </w:r>
       <w:r>
         <w:t>.</w:t>
@@ -10526,7 +10947,7 @@
           <w:lang w:val="en-US"/>
         </w:rPr>
       </w:pPr>
-      <w:bookmarkStart w:id="24" w:name="_Toc12455512"/>
+      <w:bookmarkStart w:id="23" w:name="_Toc12531565"/>
       <w:r>
         <w:rPr>
           <w:color w:val="000000" w:themeColor="text1"/>
@@ -10655,26 +11076,26 @@
         </w:rPr>
         <w:t xml:space="preserve"> koje obavljaju osnovne logičke operacije</w:t>
       </w:r>
+      <w:bookmarkEnd w:id="23"/>
+    </w:p>
+    <w:p>
+      <w:pPr>
+        <w:spacing w:line="360" w:lineRule="auto"/>
+        <w:jc w:val="both"/>
+      </w:pPr>
+    </w:p>
+    <w:p>
+      <w:pPr>
+        <w:pStyle w:val="Heading2"/>
+      </w:pPr>
+      <w:bookmarkStart w:id="24" w:name="_Toc12515681"/>
+      <w:r>
+        <w:t>Perceptron</w:t>
+      </w:r>
+      <w:r>
+        <w:t xml:space="preserve"> i višeslojni perceptron</w:t>
+      </w:r>
       <w:bookmarkEnd w:id="24"/>
-    </w:p>
-    <w:p>
-      <w:pPr>
-        <w:spacing w:line="360" w:lineRule="auto"/>
-        <w:jc w:val="both"/>
-      </w:pPr>
-    </w:p>
-    <w:p>
-      <w:pPr>
-        <w:pStyle w:val="Heading2"/>
-      </w:pPr>
-      <w:bookmarkStart w:id="25" w:name="_Toc12455633"/>
-      <w:r>
-        <w:t>Perceptron</w:t>
-      </w:r>
-      <w:r>
-        <w:t xml:space="preserve"> i višeslojni perceptron</w:t>
-      </w:r>
-      <w:bookmarkEnd w:id="25"/>
     </w:p>
     <w:p/>
     <w:p>
@@ -10792,7 +11213,7 @@
           <w:sz w:val="24"/>
         </w:rPr>
       </w:pPr>
-      <w:bookmarkStart w:id="26" w:name="_Toc12455513"/>
+      <w:bookmarkStart w:id="25" w:name="_Toc12531566"/>
       <w:r>
         <w:rPr>
           <w:color w:val="auto"/>
@@ -10921,7 +11342,7 @@
         </w:rPr>
         <w:t xml:space="preserve"> (perceptron)</w:t>
       </w:r>
-      <w:bookmarkEnd w:id="26"/>
+      <w:bookmarkEnd w:id="25"/>
     </w:p>
     <w:p/>
     <w:p>
@@ -11244,7 +11665,21 @@
         <w:rPr>
           <w:rFonts w:eastAsiaTheme="minorEastAsia"/>
         </w:rPr>
-        <w:t>. Perceptron sumira umnožak j-tog ulaza s j</w:t>
+        <w:t>. Perceptron sumi</w:t>
+      </w:r>
+      <w:proofErr w:type="spellStart"/>
+      <w:r>
+        <w:rPr>
+          <w:rFonts w:eastAsiaTheme="minorEastAsia"/>
+        </w:rPr>
+        <w:t>ra</w:t>
+      </w:r>
+      <w:proofErr w:type="spellEnd"/>
+      <w:r>
+        <w:rPr>
+          <w:rFonts w:eastAsiaTheme="minorEastAsia"/>
+        </w:rPr>
+        <w:t xml:space="preserve"> umnožak j-tog ulaza s j</w:t>
       </w:r>
       <w:r>
         <w:rPr>
@@ -12252,7 +12687,7 @@
           <w:sz w:val="24"/>
         </w:rPr>
       </w:pPr>
-      <w:bookmarkStart w:id="27" w:name="_Toc12455514"/>
+      <w:bookmarkStart w:id="26" w:name="_Toc12531567"/>
       <w:r>
         <w:rPr>
           <w:color w:val="auto"/>
@@ -12346,7 +12781,7 @@
         </w:rPr>
         <w:t>. Struktura perceptrona</w:t>
       </w:r>
-      <w:bookmarkEnd w:id="27"/>
+      <w:bookmarkEnd w:id="26"/>
     </w:p>
     <w:p>
       <w:pPr>
@@ -13348,21 +13783,7 @@
           <w:rFonts w:eastAsiaTheme="minorEastAsia"/>
         </w:rPr>
         <w:tab/>
-        <w:t>i-ta ulazna vrijednost od trenut</w:t>
-      </w:r>
-      <w:proofErr w:type="spellStart"/>
-      <w:r>
-        <w:rPr>
-          <w:rFonts w:eastAsiaTheme="minorEastAsia"/>
-        </w:rPr>
-        <w:t>nog</w:t>
-      </w:r>
-      <w:proofErr w:type="spellEnd"/>
-      <w:r>
-        <w:rPr>
-          <w:rFonts w:eastAsiaTheme="minorEastAsia"/>
-        </w:rPr>
-        <w:t xml:space="preserve"> primjera</w:t>
+        <w:t>i-ta ulazna vrijednost od trenutnog primjera</w:t>
       </w:r>
     </w:p>
     <w:p>
@@ -13802,7 +14223,7 @@
           <w:sz w:val="24"/>
         </w:rPr>
       </w:pPr>
-      <w:bookmarkStart w:id="28" w:name="_Toc12455515"/>
+      <w:bookmarkStart w:id="27" w:name="_Toc12531568"/>
       <w:r>
         <w:rPr>
           <w:color w:val="auto"/>
@@ -13896,48 +14317,48 @@
         </w:rPr>
         <w:t>. Duboka neuronska mreža</w:t>
       </w:r>
+      <w:bookmarkEnd w:id="27"/>
+    </w:p>
+    <w:p>
+      <w:pPr>
+        <w:spacing w:line="360" w:lineRule="auto"/>
+        <w:jc w:val="both"/>
+      </w:pPr>
+    </w:p>
+    <w:p>
+      <w:pPr>
+        <w:spacing w:line="360" w:lineRule="auto"/>
+        <w:jc w:val="both"/>
+      </w:pPr>
+      <w:r>
+        <w:t xml:space="preserve">Može se uočiti sa slike 4.5. da signal putuje samo u jednom smjeru i to od ulaza prema izlazu stoga se neuronske mreže s ovakvom arhitekturom nazivaju </w:t>
+      </w:r>
+      <w:proofErr w:type="spellStart"/>
+      <w:r>
+        <w:t>unaprijedna</w:t>
+      </w:r>
+      <w:proofErr w:type="spellEnd"/>
+      <w:r>
+        <w:t xml:space="preserve"> neuronska mreža (FNN).</w:t>
+      </w:r>
+      <w:r>
+        <w:t xml:space="preserve"> [7]</w:t>
+      </w:r>
+    </w:p>
+    <w:p>
+      <w:pPr>
+        <w:jc w:val="both"/>
+      </w:pPr>
+    </w:p>
+    <w:p>
+      <w:pPr>
+        <w:pStyle w:val="Heading2"/>
+      </w:pPr>
+      <w:bookmarkStart w:id="28" w:name="_Toc12515682"/>
+      <w:r>
+        <w:t>Aktivacijska funkcija</w:t>
+      </w:r>
       <w:bookmarkEnd w:id="28"/>
-    </w:p>
-    <w:p>
-      <w:pPr>
-        <w:spacing w:line="360" w:lineRule="auto"/>
-        <w:jc w:val="both"/>
-      </w:pPr>
-    </w:p>
-    <w:p>
-      <w:pPr>
-        <w:spacing w:line="360" w:lineRule="auto"/>
-        <w:jc w:val="both"/>
-      </w:pPr>
-      <w:r>
-        <w:t xml:space="preserve">Može se uočiti sa slike 4.5. da signal putuje samo u jednom smjeru i to od ulaza prema izlazu stoga se neuronske mreže s ovakvom arhitekturom nazivaju </w:t>
-      </w:r>
-      <w:proofErr w:type="spellStart"/>
-      <w:r>
-        <w:t>unaprijedna</w:t>
-      </w:r>
-      <w:proofErr w:type="spellEnd"/>
-      <w:r>
-        <w:t xml:space="preserve"> neuronska mreža (FNN).</w:t>
-      </w:r>
-      <w:r>
-        <w:t xml:space="preserve"> [7]</w:t>
-      </w:r>
-    </w:p>
-    <w:p>
-      <w:pPr>
-        <w:jc w:val="both"/>
-      </w:pPr>
-    </w:p>
-    <w:p>
-      <w:pPr>
-        <w:pStyle w:val="Heading2"/>
-      </w:pPr>
-      <w:bookmarkStart w:id="29" w:name="_Toc12455634"/>
-      <w:r>
-        <w:t>Aktivacijska funkcija</w:t>
-      </w:r>
-      <w:bookmarkEnd w:id="29"/>
     </w:p>
     <w:p>
       <w:pPr>
@@ -15353,7 +15774,7 @@
           <w:sz w:val="24"/>
         </w:rPr>
       </w:pPr>
-      <w:bookmarkStart w:id="30" w:name="_Toc12455516"/>
+      <w:bookmarkStart w:id="29" w:name="_Toc12531569"/>
       <w:r>
         <w:rPr>
           <w:color w:val="auto"/>
@@ -15447,136 +15868,136 @@
         </w:rPr>
         <w:t>. Primjer nekolicine aktivacijskih funkcija i njihove derivacije</w:t>
       </w:r>
+      <w:bookmarkEnd w:id="29"/>
+    </w:p>
+    <w:p>
+      <w:pPr>
+        <w:keepNext/>
+        <w:jc w:val="both"/>
+      </w:pPr>
+    </w:p>
+    <w:p>
+      <w:pPr>
+        <w:pStyle w:val="Heading2"/>
+      </w:pPr>
+      <w:bookmarkStart w:id="30" w:name="_Toc12515683"/>
+      <w:r>
+        <w:t>Treniranje i optimizacija</w:t>
+      </w:r>
       <w:bookmarkEnd w:id="30"/>
     </w:p>
     <w:p>
       <w:pPr>
+        <w:jc w:val="both"/>
+      </w:pPr>
+    </w:p>
+    <w:p>
+      <w:pPr>
+        <w:spacing w:line="360" w:lineRule="auto"/>
+        <w:jc w:val="both"/>
+        <w:rPr>
+          <w:lang w:val="en-US"/>
+        </w:rPr>
+      </w:pPr>
+      <w:r>
+        <w:t>Umjetne neuronske mreže se treniraju tako što se koristi optimizacijski pristup drugim riječima postupno moramo ugađati</w:t>
+      </w:r>
+      <w:r>
+        <w:t xml:space="preserve"> (mijenjati)</w:t>
+      </w:r>
+      <w:r>
+        <w:t xml:space="preserve"> parametre modela</w:t>
+      </w:r>
+      <w:r>
+        <w:t xml:space="preserve"> koji se mogu naučiti</w:t>
+      </w:r>
+      <w:r>
+        <w:t xml:space="preserve"> (težine modela)</w:t>
+      </w:r>
+      <w:r>
+        <w:t xml:space="preserve"> tako da minimiziramo vrijednost funkcije cijene tijekom treninga.</w:t>
+      </w:r>
+      <w:r>
+        <w:t xml:space="preserve"> Ovaj proces ugađanja parametara dok mreža ne postane dovoljno dobra da rješava specifični</w:t>
+      </w:r>
+      <w:r>
+        <w:t xml:space="preserve"> (zadani)</w:t>
+      </w:r>
+      <w:r>
+        <w:t xml:space="preserve"> problem je iterativan</w:t>
+      </w:r>
+      <w:r>
+        <w:t xml:space="preserve"> što znači da napreduje korak po korak s malim nadogradnjama težina modela svakom novom iteracijom</w:t>
+      </w:r>
+      <w:r>
+        <w:t xml:space="preserve"> (slika 4.7.)</w:t>
+      </w:r>
+      <w:r>
+        <w:t>.</w:t>
+      </w:r>
+      <w:r>
+        <w:t xml:space="preserve"> Također treba osigurati da se mreža dobro generalizira kako bi bila bolja u predviđanju za podatke koje do sada nije vidjela.</w:t>
+      </w:r>
+      <w:r>
+        <w:t xml:space="preserve"> Funkcija cijene </w:t>
+      </w:r>
+      <w:r>
+        <w:t>mjeri koliko je loša učinkovitost umjetne neuronske mreže</w:t>
+      </w:r>
+      <w:r>
+        <w:t xml:space="preserve"> drugim riječima</w:t>
+      </w:r>
+      <w:r>
+        <w:t xml:space="preserve"> funkcija cijene vraća grešku između predviđene vrijednosti u usporedbi sa stvarnom vrijednošću</w:t>
+      </w:r>
+      <w:r>
+        <w:t>. Drugi način mjerenje učinkovitosti je pomoću funkcije korisnosti ili funkcije sposobnosti koja mjeri koliko je dobra učinkovitost.</w:t>
+      </w:r>
+      <w:r>
+        <w:t xml:space="preserve"> </w:t>
+      </w:r>
+      <w:r>
+        <w:t>U umjetnim neuronskim mrežama najčešće se koristi funkcija cijene.</w:t>
+      </w:r>
+      <w:r>
+        <w:t xml:space="preserve"> Kada se radi o umjetnim neuronskim mrežama često se može naići još i na funkciju gubitka. Funkcija gubitka mj</w:t>
+      </w:r>
+      <w:r>
+        <w:t>eri pogrešku nad jednim uzorkom</w:t>
+      </w:r>
+      <w:r>
+        <w:t xml:space="preserve"> dok je funkcija cijene prosječna pogreška u broju uzo</w:t>
+      </w:r>
+      <w:r>
+        <w:t>raka nad</w:t>
+      </w:r>
+      <w:r>
+        <w:t xml:space="preserve"> </w:t>
+      </w:r>
+      <w:r>
+        <w:t>dani</w:t>
+      </w:r>
+      <w:r>
+        <w:t>m skup</w:t>
+      </w:r>
+      <w:r>
+        <w:t>om</w:t>
+      </w:r>
+      <w:r>
+        <w:t xml:space="preserve"> podataka.</w:t>
+      </w:r>
+    </w:p>
+    <w:p>
+      <w:pPr>
+        <w:spacing w:line="360" w:lineRule="auto"/>
+        <w:jc w:val="both"/>
+      </w:pPr>
+    </w:p>
+    <w:p>
+      <w:pPr>
         <w:keepNext/>
-        <w:jc w:val="both"/>
-      </w:pPr>
-    </w:p>
-    <w:p>
-      <w:pPr>
-        <w:pStyle w:val="Heading2"/>
-      </w:pPr>
-      <w:bookmarkStart w:id="31" w:name="_Toc12455635"/>
-      <w:r>
-        <w:t>Treniranje i optimizacija</w:t>
-      </w:r>
-      <w:bookmarkEnd w:id="31"/>
-    </w:p>
-    <w:p>
-      <w:pPr>
-        <w:jc w:val="both"/>
-      </w:pPr>
-    </w:p>
-    <w:p>
-      <w:pPr>
-        <w:spacing w:line="360" w:lineRule="auto"/>
-        <w:jc w:val="both"/>
-        <w:rPr>
-          <w:lang w:val="en-US"/>
-        </w:rPr>
-      </w:pPr>
-      <w:r>
-        <w:t>Umjetne neuronske mreže se treniraju tako što se koristi optimizacijski pristup drugim riječima postupno moramo ugađati</w:t>
-      </w:r>
-      <w:r>
-        <w:t xml:space="preserve"> (mijenjati)</w:t>
-      </w:r>
-      <w:r>
-        <w:t xml:space="preserve"> parametre modela</w:t>
-      </w:r>
-      <w:r>
-        <w:t xml:space="preserve"> koji se mogu naučiti</w:t>
-      </w:r>
-      <w:r>
-        <w:t xml:space="preserve"> (težine modela)</w:t>
-      </w:r>
-      <w:r>
-        <w:t xml:space="preserve"> tako da minimiziramo vrijednost funkcije cijene tijekom treninga.</w:t>
-      </w:r>
-      <w:r>
-        <w:t xml:space="preserve"> Ovaj proces ugađanja parametara dok mreža ne postane dovoljno dobra da rješava specifični</w:t>
-      </w:r>
-      <w:r>
-        <w:t xml:space="preserve"> (zadani)</w:t>
-      </w:r>
-      <w:r>
-        <w:t xml:space="preserve"> problem je iterativan</w:t>
-      </w:r>
-      <w:r>
-        <w:t xml:space="preserve"> što znači da napreduje korak po korak s malim nadogradnjama težina modela svakom novom iteracijom</w:t>
-      </w:r>
-      <w:r>
-        <w:t xml:space="preserve"> (slika 4.7.)</w:t>
-      </w:r>
-      <w:r>
-        <w:t>.</w:t>
-      </w:r>
-      <w:r>
-        <w:t xml:space="preserve"> Također treba osigurati da se mreža dobro generalizira kako bi bila bolja u predviđanju za podatke koje do sada nije vidjela.</w:t>
-      </w:r>
-      <w:r>
-        <w:t xml:space="preserve"> Funkcija cijene </w:t>
-      </w:r>
-      <w:r>
-        <w:t>mjeri koliko je loša učinkovitost umjetne neuronske mreže</w:t>
-      </w:r>
-      <w:r>
-        <w:t xml:space="preserve"> drugim riječima</w:t>
-      </w:r>
-      <w:r>
-        <w:t xml:space="preserve"> funkcija cijene vraća grešku između predviđene vrijednosti u usporedbi sa stvarnom vrijednošću</w:t>
-      </w:r>
-      <w:r>
-        <w:t>. Drugi način mjerenje učinkovitosti je pomoću funkcije korisnosti ili funkcije sposobnosti koja mjeri koliko je dobra učinkovitost.</w:t>
-      </w:r>
-      <w:r>
-        <w:t xml:space="preserve"> </w:t>
-      </w:r>
-      <w:r>
-        <w:t>U umjetnim neuronskim mrežama najčešće se koristi funkcija cijene.</w:t>
-      </w:r>
-      <w:r>
-        <w:t xml:space="preserve"> Kada se radi o umjetnim neuronskim mrežama često se može naići još i na funkciju gubitka. Funkcija gubitka mj</w:t>
-      </w:r>
-      <w:r>
-        <w:t>eri pogrešku nad jednim uzorkom</w:t>
-      </w:r>
-      <w:r>
-        <w:t xml:space="preserve"> dok je funkcija cijene prosječna pogreška u broju uzo</w:t>
-      </w:r>
-      <w:r>
-        <w:t>raka nad</w:t>
-      </w:r>
-      <w:r>
-        <w:t xml:space="preserve"> </w:t>
-      </w:r>
-      <w:r>
-        <w:t>dani</w:t>
-      </w:r>
-      <w:r>
-        <w:t>m skup</w:t>
-      </w:r>
-      <w:r>
-        <w:t>om</w:t>
-      </w:r>
-      <w:r>
-        <w:t xml:space="preserve"> podataka.</w:t>
-      </w:r>
-    </w:p>
-    <w:p>
-      <w:pPr>
-        <w:spacing w:line="360" w:lineRule="auto"/>
-        <w:jc w:val="both"/>
-      </w:pPr>
-    </w:p>
-    <w:p>
-      <w:pPr>
-        <w:keepNext/>
-        <w:spacing w:line="360" w:lineRule="auto"/>
-        <w:jc w:val="both"/>
+        <w:spacing w:line="360" w:lineRule="auto"/>
+        <w:jc w:val="center"/>
       </w:pPr>
       <w:r>
         <w:rPr>
@@ -15585,8 +16006,8 @@
         </w:rPr>
         <w:drawing>
           <wp:inline distT="0" distB="0" distL="0" distR="0">
-            <wp:extent cx="5624423" cy="2410467"/>
-            <wp:effectExtent l="190500" t="190500" r="186055" b="199390"/>
+            <wp:extent cx="5837210" cy="2501661"/>
+            <wp:effectExtent l="190500" t="190500" r="182880" b="184785"/>
             <wp:docPr id="18" name="Picture 18"/>
             <wp:cNvGraphicFramePr>
               <a:graphicFrameLocks xmlns:a="http://schemas.openxmlformats.org/drawingml/2006/main" noChangeAspect="1"/>
@@ -15613,7 +16034,7 @@
                   <pic:spPr>
                     <a:xfrm>
                       <a:off x="0" y="0"/>
-                      <a:ext cx="5625884" cy="2411093"/>
+                      <a:ext cx="5844580" cy="2504819"/>
                     </a:xfrm>
                     <a:prstGeom prst="rect">
                       <a:avLst/>
@@ -15639,6 +16060,7 @@
     <w:p>
       <w:pPr>
         <w:pStyle w:val="Caption"/>
+        <w:spacing w:line="360" w:lineRule="auto"/>
         <w:jc w:val="center"/>
         <w:rPr>
           <w:i w:val="0"/>
@@ -15646,7 +16068,7 @@
           <w:sz w:val="24"/>
         </w:rPr>
       </w:pPr>
-      <w:bookmarkStart w:id="32" w:name="_Toc12455517"/>
+      <w:bookmarkStart w:id="31" w:name="_Toc12531570"/>
       <w:r>
         <w:rPr>
           <w:color w:val="auto"/>
@@ -15740,14 +16162,610 @@
         </w:rPr>
         <w:t>. Dijagram tijeka treniranja neuronske mreže</w:t>
       </w:r>
+      <w:bookmarkEnd w:id="31"/>
+    </w:p>
+    <w:p>
+      <w:pPr>
+        <w:spacing w:line="360" w:lineRule="auto"/>
+        <w:jc w:val="both"/>
+        <w:rPr>
+          <w:lang w:val="en-US"/>
+        </w:rPr>
+      </w:pPr>
+    </w:p>
+    <w:p>
+      <w:pPr>
+        <w:spacing w:line="360" w:lineRule="auto"/>
+        <w:jc w:val="both"/>
+      </w:pPr>
+      <w:r>
+        <w:lastRenderedPageBreak/>
+        <w:t>Kada govorimo o arhitekturi neuronskim mreža, treniranju, optimizaciji i regularizaciji često se mogu čuti pojmovi kao što su parametar i hiper</w:t>
+      </w:r>
+      <w:r>
+        <w:t>parametar.</w:t>
+      </w:r>
+    </w:p>
+    <w:p>
+      <w:pPr>
+        <w:spacing w:line="360" w:lineRule="auto"/>
+        <w:jc w:val="both"/>
+      </w:pPr>
+      <w:r>
+        <w:t>Parametar modela je konfiguracijska varijabla koja je unutarnja za model i čija se vrijednost može procijeniti iz podataka. Karakteristike parametara modela su:</w:t>
+      </w:r>
+    </w:p>
+    <w:p>
+      <w:pPr>
+        <w:pStyle w:val="ListParagraph"/>
+        <w:numPr>
+          <w:ilvl w:val="0"/>
+          <w:numId w:val="31"/>
+        </w:numPr>
+        <w:spacing w:line="360" w:lineRule="auto"/>
+        <w:jc w:val="both"/>
+      </w:pPr>
+      <w:r>
+        <w:t>Oni su potrebni kada model radi predviđanje.</w:t>
+      </w:r>
+    </w:p>
+    <w:p>
+      <w:pPr>
+        <w:pStyle w:val="ListParagraph"/>
+        <w:numPr>
+          <w:ilvl w:val="0"/>
+          <w:numId w:val="31"/>
+        </w:numPr>
+        <w:spacing w:line="360" w:lineRule="auto"/>
+        <w:jc w:val="both"/>
+      </w:pPr>
+      <w:r>
+        <w:t>Njihove vrijednosti definiraju performanse modela nad zadanim problemom.</w:t>
+      </w:r>
+    </w:p>
+    <w:p>
+      <w:pPr>
+        <w:pStyle w:val="ListParagraph"/>
+        <w:numPr>
+          <w:ilvl w:val="0"/>
+          <w:numId w:val="31"/>
+        </w:numPr>
+        <w:spacing w:line="360" w:lineRule="auto"/>
+        <w:jc w:val="both"/>
+      </w:pPr>
+      <w:r>
+        <w:t>Oni se procjenjuju ili se uče iz podataka.</w:t>
+      </w:r>
+    </w:p>
+    <w:p>
+      <w:pPr>
+        <w:pStyle w:val="ListParagraph"/>
+        <w:numPr>
+          <w:ilvl w:val="0"/>
+          <w:numId w:val="31"/>
+        </w:numPr>
+        <w:spacing w:line="360" w:lineRule="auto"/>
+        <w:jc w:val="both"/>
+      </w:pPr>
+      <w:r>
+        <w:t>Programer ih često ne postavlja ručno.</w:t>
+      </w:r>
+    </w:p>
+    <w:p>
+      <w:pPr>
+        <w:pStyle w:val="ListParagraph"/>
+        <w:numPr>
+          <w:ilvl w:val="0"/>
+          <w:numId w:val="31"/>
+        </w:numPr>
+        <w:spacing w:line="360" w:lineRule="auto"/>
+        <w:jc w:val="both"/>
+      </w:pPr>
+      <w:r>
+        <w:t>Često se spremaju kao dio naučenog modela.</w:t>
+      </w:r>
+    </w:p>
+    <w:p>
+      <w:pPr>
+        <w:spacing w:line="360" w:lineRule="auto"/>
+        <w:jc w:val="both"/>
+      </w:pPr>
+      <w:r>
+        <w:t>Pri</w:t>
+      </w:r>
+      <w:r>
+        <w:t>mjeri parametara su težine u umjetnim neuronskim mrežama, vektori podrške u strojnom vektoru podrške</w:t>
+      </w:r>
+      <w:r>
+        <w:t xml:space="preserve"> (SVM)</w:t>
+      </w:r>
+      <w:r>
+        <w:t>, koeficijenti u linearnoj regresiji ili logističkoj regresiji i tako dalje.</w:t>
+      </w:r>
+    </w:p>
+    <w:p>
+      <w:pPr>
+        <w:spacing w:line="360" w:lineRule="auto"/>
+        <w:jc w:val="both"/>
+      </w:pPr>
+      <w:r>
+        <w:t>Hiperparametari</w:t>
+      </w:r>
+      <w:r>
+        <w:t xml:space="preserve"> modela predstavljaju vanjsku konfiguraciju modela i njihova se vrijednost ne može procijeniti iz podataka.</w:t>
+      </w:r>
+      <w:r>
+        <w:t xml:space="preserve"> Karakteristike hiperparametra modela su:</w:t>
+      </w:r>
+    </w:p>
+    <w:p>
+      <w:pPr>
+        <w:pStyle w:val="ListParagraph"/>
+        <w:numPr>
+          <w:ilvl w:val="0"/>
+          <w:numId w:val="32"/>
+        </w:numPr>
+        <w:spacing w:line="360" w:lineRule="auto"/>
+        <w:jc w:val="both"/>
+      </w:pPr>
+      <w:r>
+        <w:t>Često se koriste u procesima koji pomažu u procjeni parametara modela.</w:t>
+      </w:r>
+    </w:p>
+    <w:p>
+      <w:pPr>
+        <w:pStyle w:val="ListParagraph"/>
+        <w:numPr>
+          <w:ilvl w:val="0"/>
+          <w:numId w:val="32"/>
+        </w:numPr>
+        <w:spacing w:line="360" w:lineRule="auto"/>
+        <w:jc w:val="both"/>
+      </w:pPr>
+      <w:r>
+        <w:t>Specificirani su od strane programera.</w:t>
+      </w:r>
+    </w:p>
+    <w:p>
+      <w:pPr>
+        <w:pStyle w:val="ListParagraph"/>
+        <w:numPr>
+          <w:ilvl w:val="0"/>
+          <w:numId w:val="32"/>
+        </w:numPr>
+        <w:spacing w:line="360" w:lineRule="auto"/>
+        <w:jc w:val="both"/>
+      </w:pPr>
+      <w:r>
+        <w:t>Ponekad se mogu postaviti pomoću heuristike.</w:t>
+      </w:r>
+    </w:p>
+    <w:p>
+      <w:pPr>
+        <w:pStyle w:val="ListParagraph"/>
+        <w:numPr>
+          <w:ilvl w:val="0"/>
+          <w:numId w:val="32"/>
+        </w:numPr>
+        <w:spacing w:line="360" w:lineRule="auto"/>
+        <w:jc w:val="both"/>
+      </w:pPr>
+      <w:r>
+        <w:t>Ne možemo unaprijed znati najbolju vrijednost hiperparametra za zadani problem.</w:t>
+      </w:r>
+    </w:p>
+    <w:p>
+      <w:pPr>
+        <w:spacing w:line="360" w:lineRule="auto"/>
+        <w:jc w:val="both"/>
+      </w:pPr>
+      <w:r>
+        <w:t>Neki od primjera hiperparametara su stopa učenja</w:t>
+      </w:r>
+      <w:r>
+        <w:t>, broj skrivenih slojeva, aktivacijska funkcija</w:t>
+      </w:r>
+      <w:r>
+        <w:t xml:space="preserve"> </w:t>
+      </w:r>
+      <w:r>
+        <w:t>kod</w:t>
+      </w:r>
+      <w:r>
+        <w:t xml:space="preserve"> neuronskih mreža, </w:t>
+      </w:r>
+      <w:r>
+        <w:rPr>
+          <w:i/>
+        </w:rPr>
+        <w:t xml:space="preserve">C </w:t>
+      </w:r>
+      <w:r>
+        <w:t xml:space="preserve">i </w:t>
+      </w:r>
+      <w:proofErr w:type="spellStart"/>
+      <w:r>
+        <w:t>sigma</w:t>
+      </w:r>
+      <w:proofErr w:type="spellEnd"/>
+      <w:r>
+        <w:t xml:space="preserve"> kod SVM-a, </w:t>
+      </w:r>
+      <w:r>
+        <w:rPr>
+          <w:i/>
+        </w:rPr>
+        <w:t>k</w:t>
+      </w:r>
+      <w:r>
+        <w:t xml:space="preserve"> kod k-najbližih susjeda i tako dalje.</w:t>
+      </w:r>
+    </w:p>
+    <w:p>
+      <w:pPr>
+        <w:spacing w:line="360" w:lineRule="auto"/>
+        <w:jc w:val="both"/>
+        <w:rPr>
+          <w:lang w:val="en-US"/>
+        </w:rPr>
+      </w:pPr>
+    </w:p>
+    <w:p>
+      <w:pPr>
+        <w:pStyle w:val="Heading3"/>
+        <w:spacing w:line="360" w:lineRule="auto"/>
+        <w:jc w:val="both"/>
+      </w:pPr>
+      <w:bookmarkStart w:id="32" w:name="_Toc12515684"/>
+      <w:r>
+        <w:t>Funkcija</w:t>
+      </w:r>
+      <w:r>
+        <w:t xml:space="preserve"> cijene</w:t>
+      </w:r>
       <w:bookmarkEnd w:id="32"/>
     </w:p>
     <w:p>
       <w:pPr>
-        <w:jc w:val="both"/>
-        <w:rPr>
+        <w:spacing w:line="360" w:lineRule="auto"/>
+        <w:jc w:val="both"/>
+      </w:pPr>
+    </w:p>
+    <w:p>
+      <w:pPr>
+        <w:spacing w:line="360" w:lineRule="auto"/>
+        <w:jc w:val="both"/>
+      </w:pPr>
+      <w:r>
+        <w:t>Funkcija cijene mjeri matematičku udaljenost između predviđenih i stvarnih vrijednosti. Jednom kada se definira funkcija cijene potrebna su joj dva argumenta stvarne vrijednosti i previđene vrijednosti, a ona vraća skalarnu vrijednost za svaku točku podatka.</w:t>
+      </w:r>
+      <w:r>
+        <w:t xml:space="preserve"> Funkcija cijene je jako bitna jer</w:t>
+      </w:r>
+      <w:r>
+        <w:t xml:space="preserve"> nam ona definira površinu gubitka</w:t>
+      </w:r>
+      <w:r>
+        <w:t>, a dimenzionalnost površine ovisi o broju parametara pri čemu je ukupna dimenzionalnost jednaka broj parametara plus jedan</w:t>
+      </w:r>
+      <w:r>
+        <w:t xml:space="preserve"> slika (4.8.)</w:t>
+      </w:r>
+      <w:r>
+        <w:t>.</w:t>
+      </w:r>
+    </w:p>
+    <w:p>
+      <w:pPr>
+        <w:spacing w:line="360" w:lineRule="auto"/>
+        <w:jc w:val="both"/>
+      </w:pPr>
+    </w:p>
+    <w:p>
+      <w:pPr>
+        <w:keepNext/>
+        <w:spacing w:line="360" w:lineRule="auto"/>
+        <w:jc w:val="both"/>
+      </w:pPr>
+      <w:r>
+        <w:rPr>
+          <w:noProof/>
           <w:lang w:val="en-US"/>
         </w:rPr>
+        <w:lastRenderedPageBreak/>
+        <mc:AlternateContent>
+          <mc:Choice Requires="wpc">
+            <w:drawing>
+              <wp:inline distT="0" distB="0" distL="0" distR="0">
+                <wp:extent cx="5781040" cy="2197289"/>
+                <wp:effectExtent l="76200" t="76200" r="105410" b="88900"/>
+                <wp:docPr id="20" name="Canvas 20"/>
+                <wp:cNvGraphicFramePr>
+                  <a:graphicFrameLocks xmlns:a="http://schemas.openxmlformats.org/drawingml/2006/main" noChangeAspect="1"/>
+                </wp:cNvGraphicFramePr>
+                <a:graphic xmlns:a="http://schemas.openxmlformats.org/drawingml/2006/main">
+                  <a:graphicData uri="http://schemas.microsoft.com/office/word/2010/wordprocessingCanvas">
+                    <wpc:wpc>
+                      <wpc:bg/>
+                      <wpc:whole/>
+                      <pic:pic xmlns:pic="http://schemas.openxmlformats.org/drawingml/2006/picture">
+                        <pic:nvPicPr>
+                          <pic:cNvPr id="21" name="Picture 21"/>
+                          <pic:cNvPicPr preferRelativeResize="0">
+                            <a:picLocks noChangeAspect="1"/>
+                          </pic:cNvPicPr>
+                        </pic:nvPicPr>
+                        <pic:blipFill>
+                          <a:blip r:embed="rId25" cstate="print">
+                            <a:extLst>
+                              <a:ext uri="{28A0092B-C50C-407E-A947-70E740481C1C}">
+                                <a14:useLocalDpi xmlns:a14="http://schemas.microsoft.com/office/drawing/2010/main" val="0"/>
+                              </a:ext>
+                            </a:extLst>
+                          </a:blip>
+                          <a:stretch>
+                            <a:fillRect/>
+                          </a:stretch>
+                        </pic:blipFill>
+                        <pic:spPr>
+                          <a:xfrm>
+                            <a:off x="0" y="0"/>
+                            <a:ext cx="2880000" cy="2160004"/>
+                          </a:xfrm>
+                          <a:prstGeom prst="rect">
+                            <a:avLst/>
+                          </a:prstGeom>
+                          <a:ln w="38100" cap="sq">
+                            <a:solidFill>
+                              <a:srgbClr val="000000"/>
+                            </a:solidFill>
+                            <a:prstDash val="solid"/>
+                            <a:miter lim="800000"/>
+                          </a:ln>
+                          <a:effectLst>
+                            <a:outerShdw blurRad="50800" dist="38100" dir="2700000" algn="tl" rotWithShape="0">
+                              <a:srgbClr val="000000">
+                                <a:alpha val="43000"/>
+                              </a:srgbClr>
+                            </a:outerShdw>
+                          </a:effectLst>
+                        </pic:spPr>
+                      </pic:pic>
+                      <pic:pic xmlns:pic="http://schemas.openxmlformats.org/drawingml/2006/picture">
+                        <pic:nvPicPr>
+                          <pic:cNvPr id="22" name="Picture 22"/>
+                          <pic:cNvPicPr preferRelativeResize="0">
+                            <a:picLocks noChangeAspect="1"/>
+                          </pic:cNvPicPr>
+                        </pic:nvPicPr>
+                        <pic:blipFill>
+                          <a:blip r:embed="rId26" cstate="print">
+                            <a:extLst>
+                              <a:ext uri="{28A0092B-C50C-407E-A947-70E740481C1C}">
+                                <a14:useLocalDpi xmlns:a14="http://schemas.microsoft.com/office/drawing/2010/main" val="0"/>
+                              </a:ext>
+                            </a:extLst>
+                          </a:blip>
+                          <a:stretch>
+                            <a:fillRect/>
+                          </a:stretch>
+                        </pic:blipFill>
+                        <pic:spPr>
+                          <a:xfrm>
+                            <a:off x="2949360" y="0"/>
+                            <a:ext cx="2796120" cy="2160007"/>
+                          </a:xfrm>
+                          <a:prstGeom prst="rect">
+                            <a:avLst/>
+                          </a:prstGeom>
+                          <a:ln w="38100" cap="sq">
+                            <a:solidFill>
+                              <a:srgbClr val="000000"/>
+                            </a:solidFill>
+                            <a:prstDash val="solid"/>
+                            <a:miter lim="800000"/>
+                          </a:ln>
+                          <a:effectLst>
+                            <a:outerShdw blurRad="50800" dist="38100" dir="2700000" algn="tl" rotWithShape="0">
+                              <a:srgbClr val="000000">
+                                <a:alpha val="43000"/>
+                              </a:srgbClr>
+                            </a:outerShdw>
+                          </a:effectLst>
+                        </pic:spPr>
+                      </pic:pic>
+                    </wpc:wpc>
+                  </a:graphicData>
+                </a:graphic>
+              </wp:inline>
+            </w:drawing>
+          </mc:Choice>
+          <mc:Fallback>
+            <w:pict>
+              <v:group w14:anchorId="7657C097" id="Canvas 20" o:spid="_x0000_s1026" editas="canvas" style="width:455.2pt;height:173pt;mso-position-horizontal-relative:char;mso-position-vertical-relative:line" coordsize="57810,21971" o:gfxdata="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">
+                <v:shapetype id="_x0000_t75" coordsize="21600,21600" o:spt="75" o:preferrelative="t" path="m@4@5l@4@11@9@11@9@5xe" filled="f" stroked="f">
+                  <v:stroke joinstyle="miter"/>
+                  <v:formulas>
+                    <v:f eqn="if lineDrawn pixelLineWidth 0"/>
+                    <v:f eqn="sum @0 1 0"/>
+                    <v:f eqn="sum 0 0 @1"/>
+                    <v:f eqn="prod @2 1 2"/>
+                    <v:f eqn="prod @3 21600 pixelWidth"/>
+                    <v:f eqn="prod @3 21600 pixelHeight"/>
+                    <v:f eqn="sum @0 0 1"/>
+                    <v:f eqn="prod @6 1 2"/>
+                    <v:f eqn="prod @7 21600 pixelWidth"/>
+                    <v:f eqn="sum @8 21600 0"/>
+                    <v:f eqn="prod @7 21600 pixelHeight"/>
+                    <v:f eqn="sum @10 21600 0"/>
+                  </v:formulas>
+                  <v:path o:extrusionok="f" gradientshapeok="t" o:connecttype="rect"/>
+                  <o:lock v:ext="edit" aspectratio="t"/>
+                </v:shapetype>
+                <v:shape id="_x0000_s1027" type="#_x0000_t75" style="position:absolute;width:57810;height:21971;visibility:visible;mso-wrap-style:square">
+                  <v:fill o:detectmouseclick="t"/>
+                  <v:path o:connecttype="none"/>
+                </v:shape>
+                <v:shape id="Picture 21" o:spid="_x0000_s1028" type="#_x0000_t75" style="position:absolute;width:28800;height:21600;visibility:visible;mso-wrap-style:square" o:preferrelative="f" o:gfxdata="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" stroked="t" strokeweight="3pt">
+                  <v:stroke endcap="square"/>
+                  <v:imagedata r:id="rId27" o:title=""/>
+                  <v:shadow on="t" color="black" opacity="28180f" origin="-.5,-.5" offset=".74836mm,.74836mm"/>
+                  <v:path arrowok="t"/>
+                </v:shape>
+                <v:shape id="Picture 22" o:spid="_x0000_s1029" type="#_x0000_t75" style="position:absolute;left:29493;width:27961;height:21600;visibility:visible;mso-wrap-style:square" o:preferrelative="f" o:gfxdata="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" stroked="t" strokeweight="3pt">
+                  <v:stroke endcap="square"/>
+                  <v:imagedata r:id="rId28" o:title=""/>
+                  <v:shadow on="t" color="black" opacity="28180f" origin="-.5,-.5" offset=".74836mm,.74836mm"/>
+                  <v:path arrowok="t"/>
+                </v:shape>
+                <w10:anchorlock/>
+              </v:group>
+            </w:pict>
+          </mc:Fallback>
+        </mc:AlternateContent>
+      </w:r>
+    </w:p>
+    <w:p>
+      <w:pPr>
+        <w:pStyle w:val="Caption"/>
+        <w:jc w:val="center"/>
+        <w:rPr>
+          <w:color w:val="auto"/>
+          <w:sz w:val="24"/>
+        </w:rPr>
+      </w:pPr>
+      <w:bookmarkStart w:id="33" w:name="_Toc12531571"/>
+      <w:r>
+        <w:rPr>
+          <w:color w:val="auto"/>
+          <w:sz w:val="24"/>
+        </w:rPr>
+        <w:t xml:space="preserve">Slika </w:t>
+      </w:r>
+      <w:r>
+        <w:rPr>
+          <w:color w:val="auto"/>
+          <w:sz w:val="24"/>
+        </w:rPr>
+        <w:fldChar w:fldCharType="begin"/>
+      </w:r>
+      <w:r>
+        <w:rPr>
+          <w:color w:val="auto"/>
+          <w:sz w:val="24"/>
+        </w:rPr>
+        <w:instrText xml:space="preserve"> STYLEREF 1 \s </w:instrText>
+      </w:r>
+      <w:r>
+        <w:rPr>
+          <w:color w:val="auto"/>
+          <w:sz w:val="24"/>
+        </w:rPr>
+        <w:fldChar w:fldCharType="separate"/>
+      </w:r>
+      <w:r>
+        <w:rPr>
+          <w:noProof/>
+          <w:color w:val="auto"/>
+          <w:sz w:val="24"/>
+        </w:rPr>
+        <w:t>4</w:t>
+      </w:r>
+      <w:r>
+        <w:rPr>
+          <w:color w:val="auto"/>
+          <w:sz w:val="24"/>
+        </w:rPr>
+        <w:fldChar w:fldCharType="end"/>
+      </w:r>
+      <w:r>
+        <w:rPr>
+          <w:color w:val="auto"/>
+          <w:sz w:val="24"/>
+        </w:rPr>
+        <w:t>.</w:t>
+      </w:r>
+      <w:r>
+        <w:rPr>
+          <w:color w:val="auto"/>
+          <w:sz w:val="24"/>
+        </w:rPr>
+        <w:fldChar w:fldCharType="begin"/>
+      </w:r>
+      <w:r>
+        <w:rPr>
+          <w:color w:val="auto"/>
+          <w:sz w:val="24"/>
+        </w:rPr>
+        <w:instrText xml:space="preserve"> SEQ Slika \* ARABIC \s 1 </w:instrText>
+      </w:r>
+      <w:r>
+        <w:rPr>
+          <w:color w:val="auto"/>
+          <w:sz w:val="24"/>
+        </w:rPr>
+        <w:fldChar w:fldCharType="separate"/>
+      </w:r>
+      <w:r>
+        <w:rPr>
+          <w:noProof/>
+          <w:color w:val="auto"/>
+          <w:sz w:val="24"/>
+        </w:rPr>
+        <w:t>8</w:t>
+      </w:r>
+      <w:r>
+        <w:rPr>
+          <w:color w:val="auto"/>
+          <w:sz w:val="24"/>
+        </w:rPr>
+        <w:fldChar w:fldCharType="end"/>
+      </w:r>
+      <w:r>
+        <w:rPr>
+          <w:color w:val="auto"/>
+          <w:sz w:val="24"/>
+        </w:rPr>
+        <w:t>.Primjeri površine gubitaka</w:t>
+      </w:r>
+      <w:bookmarkEnd w:id="33"/>
+    </w:p>
+    <w:p>
+      <w:pPr>
+        <w:spacing w:line="360" w:lineRule="auto"/>
+        <w:jc w:val="both"/>
+      </w:pPr>
+    </w:p>
+    <w:p>
+      <w:pPr>
+        <w:spacing w:line="360" w:lineRule="auto"/>
+        <w:jc w:val="both"/>
+        <w:rPr>
+          <w:lang w:val="en-US"/>
+        </w:rPr>
+      </w:pPr>
+      <w:r>
+        <w:t>Primjeri funkcija cijena su:</w:t>
+      </w:r>
+    </w:p>
+    <w:p>
+      <w:pPr>
+        <w:spacing w:line="360" w:lineRule="auto"/>
+        <w:jc w:val="both"/>
+      </w:pPr>
+      <w:r>
+        <w:t>Unakrsna entropijska funkcija</w:t>
+      </w:r>
+      <w:r>
+        <w:t xml:space="preserve"> - </w:t>
+      </w:r>
+      <w:bookmarkStart w:id="34" w:name="_GoBack"/>
+      <w:bookmarkEnd w:id="34"/>
+    </w:p>
+    <w:p>
+      <w:pPr>
+        <w:spacing w:line="360" w:lineRule="auto"/>
+        <w:jc w:val="both"/>
       </w:pPr>
     </w:p>
     <w:p>
@@ -15756,15 +16774,191 @@
         <w:spacing w:line="360" w:lineRule="auto"/>
         <w:jc w:val="both"/>
       </w:pPr>
-      <w:bookmarkStart w:id="33" w:name="_Toc12455636"/>
+      <w:bookmarkStart w:id="35" w:name="_Toc12515685"/>
+      <w:r>
+        <w:t>Algorit</w:t>
+      </w:r>
+      <w:r>
+        <w:t>am</w:t>
+      </w:r>
+      <w:r>
+        <w:t xml:space="preserve"> optimizacije</w:t>
+      </w:r>
+      <w:bookmarkEnd w:id="35"/>
+    </w:p>
+    <w:p>
+      <w:pPr>
+        <w:spacing w:line="360" w:lineRule="auto"/>
+        <w:jc w:val="both"/>
+      </w:pPr>
+    </w:p>
+    <w:p>
+      <w:pPr>
+        <w:spacing w:line="360" w:lineRule="auto"/>
+        <w:jc w:val="both"/>
+      </w:pPr>
+      <w:r>
+        <w:t>Parametri modela se procjenjuju pomoću op</w:t>
+      </w:r>
+      <w:r>
+        <w:t>timizacijskih algoritama.</w:t>
+      </w:r>
+      <w:r>
+        <w:t xml:space="preserve"> </w:t>
+      </w:r>
+      <w:r>
+        <w:t>O</w:t>
+      </w:r>
+      <w:r>
+        <w:t>ptimizacijski algoritmi su vrsta algoritama koja može na učinkoviti način pretraživati</w:t>
+      </w:r>
+      <w:r>
+        <w:t xml:space="preserve"> površinu gubitka</w:t>
+      </w:r>
+      <w:r>
+        <w:t xml:space="preserve"> pri čemu </w:t>
+      </w:r>
+      <w:r>
+        <w:t>je cilj algoritma naći najnižu točku</w:t>
+      </w:r>
+      <w:r>
+        <w:t xml:space="preserve">. </w:t>
+      </w:r>
+    </w:p>
+    <w:p>
+      <w:pPr>
+        <w:spacing w:line="360" w:lineRule="auto"/>
+        <w:jc w:val="both"/>
+      </w:pPr>
+    </w:p>
+    <w:p>
+      <w:pPr>
+        <w:pStyle w:val="Heading2"/>
+      </w:pPr>
+      <w:bookmarkStart w:id="36" w:name="_Toc12515686"/>
+      <w:r>
+        <w:t>Pretreniranje i podtreniranje</w:t>
+      </w:r>
+      <w:bookmarkEnd w:id="36"/>
+    </w:p>
+    <w:p>
+      <w:pPr>
+        <w:spacing w:line="360" w:lineRule="auto"/>
+        <w:jc w:val="both"/>
+      </w:pPr>
+    </w:p>
+    <w:p>
+      <w:pPr>
+        <w:spacing w:line="360" w:lineRule="auto"/>
+        <w:jc w:val="both"/>
+      </w:pPr>
+      <w:r>
+        <w:t>Nešto…</w:t>
+      </w:r>
+    </w:p>
+    <w:p>
+      <w:pPr>
+        <w:spacing w:line="360" w:lineRule="auto"/>
+        <w:jc w:val="both"/>
+      </w:pPr>
+    </w:p>
+    <w:p>
+      <w:pPr>
+        <w:pStyle w:val="Heading2"/>
+      </w:pPr>
+      <w:bookmarkStart w:id="37" w:name="_Toc12515687"/>
+      <w:r>
+        <w:t>Regularizacija</w:t>
+      </w:r>
+      <w:bookmarkEnd w:id="37"/>
+    </w:p>
+    <w:p>
+      <w:pPr>
+        <w:spacing w:line="360" w:lineRule="auto"/>
+        <w:jc w:val="both"/>
+      </w:pPr>
+    </w:p>
+    <w:p>
+      <w:pPr>
+        <w:spacing w:line="360" w:lineRule="auto"/>
+        <w:jc w:val="both"/>
+      </w:pPr>
+      <w:r>
+        <w:t>Nešto…</w:t>
+      </w:r>
+    </w:p>
+    <w:p>
+      <w:pPr>
+        <w:spacing w:line="360" w:lineRule="auto"/>
+        <w:jc w:val="both"/>
+      </w:pPr>
+    </w:p>
+    <w:p>
+      <w:pPr>
+        <w:pStyle w:val="Heading2"/>
+      </w:pPr>
+      <w:bookmarkStart w:id="38" w:name="_Toc12515688"/>
+      <w:r>
+        <w:t>Arhitektura neuronske mreže</w:t>
+      </w:r>
+      <w:bookmarkEnd w:id="38"/>
+    </w:p>
+    <w:p>
+      <w:pPr>
+        <w:spacing w:line="360" w:lineRule="auto"/>
+        <w:jc w:val="both"/>
+      </w:pPr>
+    </w:p>
+    <w:p>
+      <w:pPr>
+        <w:spacing w:line="360" w:lineRule="auto"/>
+        <w:jc w:val="both"/>
+      </w:pPr>
+      <w:r>
+        <w:t>Nešto…</w:t>
+      </w:r>
+    </w:p>
+    <w:p>
+      <w:pPr>
+        <w:spacing w:line="360" w:lineRule="auto"/>
+        <w:jc w:val="both"/>
+      </w:pPr>
+    </w:p>
+    <w:p>
+      <w:pPr>
+        <w:pStyle w:val="Heading3"/>
+        <w:spacing w:line="360" w:lineRule="auto"/>
+        <w:jc w:val="both"/>
+      </w:pPr>
+      <w:bookmarkStart w:id="39" w:name="_Toc12515689"/>
+      <w:r>
+        <w:t>Konvolucijska neuronska mreža</w:t>
+      </w:r>
+      <w:bookmarkEnd w:id="39"/>
+    </w:p>
+    <w:p>
+      <w:pPr>
+        <w:spacing w:line="360" w:lineRule="auto"/>
+        <w:jc w:val="both"/>
+      </w:pPr>
+      <w:r>
+        <w:br w:type="page"/>
+      </w:r>
+    </w:p>
+    <w:p>
+      <w:pPr>
+        <w:pStyle w:val="Heading1"/>
+        <w:spacing w:line="360" w:lineRule="auto"/>
+      </w:pPr>
+      <w:bookmarkStart w:id="40" w:name="_Toc12515690"/>
       <w:r>
         <w:lastRenderedPageBreak/>
-        <w:t>Funkcija</w:t>
-      </w:r>
-      <w:r>
-        <w:t xml:space="preserve"> cijene</w:t>
-      </w:r>
-      <w:bookmarkEnd w:id="33"/>
+        <w:t>N</w:t>
+      </w:r>
+      <w:r>
+        <w:t>ASLOV PETE CJELINE</w:t>
+      </w:r>
+      <w:bookmarkEnd w:id="40"/>
     </w:p>
     <w:p>
       <w:pPr>
@@ -15782,28 +16976,20 @@
       </w:r>
     </w:p>
     <w:p>
-      <w:pPr>
-        <w:spacing w:line="360" w:lineRule="auto"/>
-        <w:jc w:val="both"/>
-      </w:pPr>
-    </w:p>
-    <w:p>
-      <w:pPr>
-        <w:pStyle w:val="Heading3"/>
-        <w:spacing w:line="360" w:lineRule="auto"/>
-        <w:jc w:val="both"/>
-      </w:pPr>
-      <w:bookmarkStart w:id="34" w:name="_Toc12455637"/>
-      <w:r>
-        <w:t>Algorit</w:t>
-      </w:r>
-      <w:r>
-        <w:t>am</w:t>
-      </w:r>
-      <w:r>
-        <w:t xml:space="preserve"> optimizacije</w:t>
-      </w:r>
-      <w:bookmarkEnd w:id="34"/>
+      <w:r>
+        <w:br w:type="page"/>
+      </w:r>
+    </w:p>
+    <w:p>
+      <w:pPr>
+        <w:pStyle w:val="Heading1"/>
+      </w:pPr>
+      <w:bookmarkStart w:id="41" w:name="_Toc12515691"/>
+      <w:r>
+        <w:lastRenderedPageBreak/>
+        <w:t>ZAKLJUČAK</w:t>
+      </w:r>
+      <w:bookmarkEnd w:id="41"/>
     </w:p>
     <w:p>
       <w:pPr>
@@ -15825,64 +17011,6 @@
         <w:spacing w:line="360" w:lineRule="auto"/>
         <w:jc w:val="both"/>
       </w:pPr>
-    </w:p>
-    <w:p>
-      <w:pPr>
-        <w:pStyle w:val="Heading2"/>
-      </w:pPr>
-      <w:bookmarkStart w:id="35" w:name="_Toc12455638"/>
-      <w:r>
-        <w:t>Pretreniranje i podtreniranje</w:t>
-      </w:r>
-      <w:bookmarkEnd w:id="35"/>
-    </w:p>
-    <w:p>
-      <w:pPr>
-        <w:spacing w:line="360" w:lineRule="auto"/>
-        <w:jc w:val="both"/>
-      </w:pPr>
-    </w:p>
-    <w:p>
-      <w:pPr>
-        <w:spacing w:line="360" w:lineRule="auto"/>
-        <w:jc w:val="both"/>
-      </w:pPr>
-      <w:r>
-        <w:t>Nešto…</w:t>
-      </w:r>
-    </w:p>
-    <w:p>
-      <w:pPr>
-        <w:spacing w:line="360" w:lineRule="auto"/>
-        <w:jc w:val="both"/>
-      </w:pPr>
-    </w:p>
-    <w:p>
-      <w:pPr>
-        <w:pStyle w:val="Heading2"/>
-      </w:pPr>
-      <w:bookmarkStart w:id="36" w:name="_Toc12455639"/>
-      <w:r>
-        <w:t>Regularizacija</w:t>
-      </w:r>
-      <w:bookmarkEnd w:id="36"/>
-    </w:p>
-    <w:p>
-      <w:pPr>
-        <w:spacing w:line="360" w:lineRule="auto"/>
-        <w:jc w:val="both"/>
-      </w:pPr>
-    </w:p>
-    <w:p>
-      <w:pPr>
-        <w:spacing w:line="360" w:lineRule="auto"/>
-        <w:jc w:val="both"/>
-      </w:pPr>
-      <w:r>
-        <w:t>Nešto…</w:t>
-      </w:r>
-    </w:p>
-    <w:p>
       <w:r>
         <w:br w:type="page"/>
       </w:r>
@@ -15896,12 +17024,12 @@
         </w:numPr>
         <w:ind w:left="432" w:hanging="432"/>
       </w:pPr>
-      <w:bookmarkStart w:id="37" w:name="_Toc12455640"/>
+      <w:bookmarkStart w:id="42" w:name="_Toc12515692"/>
       <w:r>
         <w:lastRenderedPageBreak/>
         <w:t>LITERATURA</w:t>
       </w:r>
-      <w:bookmarkEnd w:id="37"/>
+      <w:bookmarkEnd w:id="42"/>
     </w:p>
     <w:p>
       <w:pPr>
@@ -16282,12 +17410,12 @@
         </w:numPr>
         <w:ind w:left="432" w:hanging="432"/>
       </w:pPr>
-      <w:bookmarkStart w:id="38" w:name="_Toc12455641"/>
+      <w:bookmarkStart w:id="43" w:name="_Toc12515693"/>
       <w:r>
         <w:lastRenderedPageBreak/>
         <w:t>POPIS SLIKA</w:t>
       </w:r>
-      <w:bookmarkEnd w:id="38"/>
+      <w:bookmarkEnd w:id="43"/>
     </w:p>
     <w:p>
       <w:pPr>
@@ -16317,7 +17445,7 @@
       <w:r>
         <w:fldChar w:fldCharType="separate"/>
       </w:r>
-      <w:hyperlink w:anchor="_Toc12455504" w:history="1">
+      <w:hyperlink w:anchor="_Toc12531557" w:history="1">
         <w:r>
           <w:rPr>
             <w:rStyle w:val="Hyperlink"/>
@@ -16344,7 +17472,7 @@
             <w:noProof/>
             <w:webHidden/>
           </w:rPr>
-          <w:instrText xml:space="preserve"> PAGEREF _Toc12455504 \h </w:instrText>
+          <w:instrText xml:space="preserve"> PAGEREF _Toc12531557 \h </w:instrText>
         </w:r>
         <w:r>
           <w:rPr>
@@ -16388,7 +17516,7 @@
           <w:lang w:val="en-US"/>
         </w:rPr>
       </w:pPr>
-      <w:hyperlink w:anchor="_Toc12455505" w:history="1">
+      <w:hyperlink w:anchor="_Toc12531558" w:history="1">
         <w:r>
           <w:rPr>
             <w:rStyle w:val="Hyperlink"/>
@@ -16415,7 +17543,7 @@
             <w:noProof/>
             <w:webHidden/>
           </w:rPr>
-          <w:instrText xml:space="preserve"> PAGEREF _Toc12455505 \h </w:instrText>
+          <w:instrText xml:space="preserve"> PAGEREF _Toc12531558 \h </w:instrText>
         </w:r>
         <w:r>
           <w:rPr>
@@ -16459,7 +17587,7 @@
           <w:lang w:val="en-US"/>
         </w:rPr>
       </w:pPr>
-      <w:hyperlink w:anchor="_Toc12455506" w:history="1">
+      <w:hyperlink w:anchor="_Toc12531559" w:history="1">
         <w:r>
           <w:rPr>
             <w:rStyle w:val="Hyperlink"/>
@@ -16486,7 +17614,7 @@
             <w:noProof/>
             <w:webHidden/>
           </w:rPr>
-          <w:instrText xml:space="preserve"> PAGEREF _Toc12455506 \h </w:instrText>
+          <w:instrText xml:space="preserve"> PAGEREF _Toc12531559 \h </w:instrText>
         </w:r>
         <w:r>
           <w:rPr>
@@ -16530,7 +17658,7 @@
           <w:lang w:val="en-US"/>
         </w:rPr>
       </w:pPr>
-      <w:hyperlink w:anchor="_Toc12455507" w:history="1">
+      <w:hyperlink w:anchor="_Toc12531560" w:history="1">
         <w:r>
           <w:rPr>
             <w:rStyle w:val="Hyperlink"/>
@@ -16557,7 +17685,7 @@
             <w:noProof/>
             <w:webHidden/>
           </w:rPr>
-          <w:instrText xml:space="preserve"> PAGEREF _Toc12455507 \h </w:instrText>
+          <w:instrText xml:space="preserve"> PAGEREF _Toc12531560 \h </w:instrText>
         </w:r>
         <w:r>
           <w:rPr>
@@ -16601,7 +17729,7 @@
           <w:lang w:val="en-US"/>
         </w:rPr>
       </w:pPr>
-      <w:hyperlink w:anchor="_Toc12455508" w:history="1">
+      <w:hyperlink w:anchor="_Toc12531561" w:history="1">
         <w:r>
           <w:rPr>
             <w:rStyle w:val="Hyperlink"/>
@@ -16628,7 +17756,7 @@
             <w:noProof/>
             <w:webHidden/>
           </w:rPr>
-          <w:instrText xml:space="preserve"> PAGEREF _Toc12455508 \h </w:instrText>
+          <w:instrText xml:space="preserve"> PAGEREF _Toc12531561 \h </w:instrText>
         </w:r>
         <w:r>
           <w:rPr>
@@ -16672,7 +17800,7 @@
           <w:lang w:val="en-US"/>
         </w:rPr>
       </w:pPr>
-      <w:hyperlink w:anchor="_Toc12455509" w:history="1">
+      <w:hyperlink w:anchor="_Toc12531562" w:history="1">
         <w:r>
           <w:rPr>
             <w:rStyle w:val="Hyperlink"/>
@@ -16699,7 +17827,7 @@
             <w:noProof/>
             <w:webHidden/>
           </w:rPr>
-          <w:instrText xml:space="preserve"> PAGEREF _Toc12455509 \h </w:instrText>
+          <w:instrText xml:space="preserve"> PAGEREF _Toc12531562 \h </w:instrText>
         </w:r>
         <w:r>
           <w:rPr>
@@ -16743,7 +17871,7 @@
           <w:lang w:val="en-US"/>
         </w:rPr>
       </w:pPr>
-      <w:hyperlink w:anchor="_Toc12455510" w:history="1">
+      <w:hyperlink w:anchor="_Toc12531563" w:history="1">
         <w:r>
           <w:rPr>
             <w:rStyle w:val="Hyperlink"/>
@@ -16770,7 +17898,7 @@
             <w:noProof/>
             <w:webHidden/>
           </w:rPr>
-          <w:instrText xml:space="preserve"> PAGEREF _Toc12455510 \h </w:instrText>
+          <w:instrText xml:space="preserve"> PAGEREF _Toc12531563 \h </w:instrText>
         </w:r>
         <w:r>
           <w:rPr>
@@ -16814,7 +17942,7 @@
           <w:lang w:val="en-US"/>
         </w:rPr>
       </w:pPr>
-      <w:hyperlink w:anchor="_Toc12455511" w:history="1">
+      <w:hyperlink w:anchor="_Toc12531564" w:history="1">
         <w:r>
           <w:rPr>
             <w:rStyle w:val="Hyperlink"/>
@@ -16841,7 +17969,7 @@
             <w:noProof/>
             <w:webHidden/>
           </w:rPr>
-          <w:instrText xml:space="preserve"> PAGEREF _Toc12455511 \h </w:instrText>
+          <w:instrText xml:space="preserve"> PAGEREF _Toc12531564 \h </w:instrText>
         </w:r>
         <w:r>
           <w:rPr>
@@ -16885,7 +18013,7 @@
           <w:lang w:val="en-US"/>
         </w:rPr>
       </w:pPr>
-      <w:hyperlink w:anchor="_Toc12455512" w:history="1">
+      <w:hyperlink w:anchor="_Toc12531565" w:history="1">
         <w:r>
           <w:rPr>
             <w:rStyle w:val="Hyperlink"/>
@@ -16912,7 +18040,7 @@
             <w:noProof/>
             <w:webHidden/>
           </w:rPr>
-          <w:instrText xml:space="preserve"> PAGEREF _Toc12455512 \h </w:instrText>
+          <w:instrText xml:space="preserve"> PAGEREF _Toc12531565 \h </w:instrText>
         </w:r>
         <w:r>
           <w:rPr>
@@ -16956,7 +18084,7 @@
           <w:lang w:val="en-US"/>
         </w:rPr>
       </w:pPr>
-      <w:hyperlink w:anchor="_Toc12455513" w:history="1">
+      <w:hyperlink w:anchor="_Toc12531566" w:history="1">
         <w:r>
           <w:rPr>
             <w:rStyle w:val="Hyperlink"/>
@@ -16983,7 +18111,7 @@
             <w:noProof/>
             <w:webHidden/>
           </w:rPr>
-          <w:instrText xml:space="preserve"> PAGEREF _Toc12455513 \h </w:instrText>
+          <w:instrText xml:space="preserve"> PAGEREF _Toc12531566 \h </w:instrText>
         </w:r>
         <w:r>
           <w:rPr>
@@ -17027,7 +18155,7 @@
           <w:lang w:val="en-US"/>
         </w:rPr>
       </w:pPr>
-      <w:hyperlink w:anchor="_Toc12455514" w:history="1">
+      <w:hyperlink w:anchor="_Toc12531567" w:history="1">
         <w:r>
           <w:rPr>
             <w:rStyle w:val="Hyperlink"/>
@@ -17054,7 +18182,7 @@
             <w:noProof/>
             <w:webHidden/>
           </w:rPr>
-          <w:instrText xml:space="preserve"> PAGEREF _Toc12455514 \h </w:instrText>
+          <w:instrText xml:space="preserve"> PAGEREF _Toc12531567 \h </w:instrText>
         </w:r>
         <w:r>
           <w:rPr>
@@ -17098,7 +18226,7 @@
           <w:lang w:val="en-US"/>
         </w:rPr>
       </w:pPr>
-      <w:hyperlink w:anchor="_Toc12455515" w:history="1">
+      <w:hyperlink w:anchor="_Toc12531568" w:history="1">
         <w:r>
           <w:rPr>
             <w:rStyle w:val="Hyperlink"/>
@@ -17125,7 +18253,7 @@
             <w:noProof/>
             <w:webHidden/>
           </w:rPr>
-          <w:instrText xml:space="preserve"> PAGEREF _Toc12455515 \h </w:instrText>
+          <w:instrText xml:space="preserve"> PAGEREF _Toc12531568 \h </w:instrText>
         </w:r>
         <w:r>
           <w:rPr>
@@ -17169,7 +18297,7 @@
           <w:lang w:val="en-US"/>
         </w:rPr>
       </w:pPr>
-      <w:hyperlink w:anchor="_Toc12455516" w:history="1">
+      <w:hyperlink w:anchor="_Toc12531569" w:history="1">
         <w:r>
           <w:rPr>
             <w:rStyle w:val="Hyperlink"/>
@@ -17196,7 +18324,7 @@
             <w:noProof/>
             <w:webHidden/>
           </w:rPr>
-          <w:instrText xml:space="preserve"> PAGEREF _Toc12455516 \h </w:instrText>
+          <w:instrText xml:space="preserve"> PAGEREF _Toc12531569 \h </w:instrText>
         </w:r>
         <w:r>
           <w:rPr>
@@ -17240,7 +18368,7 @@
           <w:lang w:val="en-US"/>
         </w:rPr>
       </w:pPr>
-      <w:hyperlink w:anchor="_Toc12455517" w:history="1">
+      <w:hyperlink w:anchor="_Toc12531570" w:history="1">
         <w:r>
           <w:rPr>
             <w:rStyle w:val="Hyperlink"/>
@@ -17267,7 +18395,7 @@
             <w:noProof/>
             <w:webHidden/>
           </w:rPr>
-          <w:instrText xml:space="preserve"> PAGEREF _Toc12455517 \h </w:instrText>
+          <w:instrText xml:space="preserve"> PAGEREF _Toc12531570 \h </w:instrText>
         </w:r>
         <w:r>
           <w:rPr>
@@ -17300,6 +18428,77 @@
     </w:p>
     <w:p>
       <w:pPr>
+        <w:pStyle w:val="TableofFigures"/>
+        <w:tabs>
+          <w:tab w:val="right" w:leader="dot" w:pos="9020"/>
+        </w:tabs>
+        <w:rPr>
+          <w:rFonts w:asciiTheme="minorHAnsi" w:eastAsiaTheme="minorEastAsia" w:hAnsiTheme="minorHAnsi"/>
+          <w:noProof/>
+          <w:sz w:val="22"/>
+          <w:lang w:val="en-US"/>
+        </w:rPr>
+      </w:pPr>
+      <w:hyperlink w:anchor="_Toc12531571" w:history="1">
+        <w:r>
+          <w:rPr>
+            <w:rStyle w:val="Hyperlink"/>
+            <w:noProof/>
+          </w:rPr>
+          <w:t>Slika 4.8.Primjeri površine gubitaka</w:t>
+        </w:r>
+        <w:r>
+          <w:rPr>
+            <w:noProof/>
+            <w:webHidden/>
+          </w:rPr>
+          <w:tab/>
+        </w:r>
+        <w:r>
+          <w:rPr>
+            <w:noProof/>
+            <w:webHidden/>
+          </w:rPr>
+          <w:fldChar w:fldCharType="begin"/>
+        </w:r>
+        <w:r>
+          <w:rPr>
+            <w:noProof/>
+            <w:webHidden/>
+          </w:rPr>
+          <w:instrText xml:space="preserve"> PAGEREF _Toc12531571 \h </w:instrText>
+        </w:r>
+        <w:r>
+          <w:rPr>
+            <w:noProof/>
+            <w:webHidden/>
+          </w:rPr>
+        </w:r>
+        <w:r>
+          <w:rPr>
+            <w:noProof/>
+            <w:webHidden/>
+          </w:rPr>
+          <w:fldChar w:fldCharType="separate"/>
+        </w:r>
+        <w:r>
+          <w:rPr>
+            <w:noProof/>
+            <w:webHidden/>
+          </w:rPr>
+          <w:t>34</w:t>
+        </w:r>
+        <w:r>
+          <w:rPr>
+            <w:noProof/>
+            <w:webHidden/>
+          </w:rPr>
+          <w:fldChar w:fldCharType="end"/>
+        </w:r>
+      </w:hyperlink>
+    </w:p>
+    <w:p>
+      <w:pPr>
         <w:spacing w:line="360" w:lineRule="auto"/>
         <w:jc w:val="both"/>
       </w:pPr>
@@ -17321,12 +18520,12 @@
         </w:numPr>
         <w:ind w:left="432" w:hanging="432"/>
       </w:pPr>
-      <w:bookmarkStart w:id="39" w:name="_Toc12455642"/>
+      <w:bookmarkStart w:id="44" w:name="_Toc12515694"/>
       <w:r>
         <w:lastRenderedPageBreak/>
         <w:t>POPIS OZNAKA I KRATICA</w:t>
       </w:r>
-      <w:bookmarkEnd w:id="39"/>
+      <w:bookmarkEnd w:id="44"/>
     </w:p>
     <w:p/>
     <w:p>
@@ -17931,12 +19130,12 @@
         </w:numPr>
         <w:ind w:left="432" w:hanging="432"/>
       </w:pPr>
-      <w:bookmarkStart w:id="40" w:name="_Toc12455643"/>
+      <w:bookmarkStart w:id="45" w:name="_Toc12515695"/>
       <w:r>
         <w:lastRenderedPageBreak/>
         <w:t>SAŽETAK</w:t>
       </w:r>
-      <w:bookmarkEnd w:id="40"/>
+      <w:bookmarkEnd w:id="45"/>
     </w:p>
     <w:p/>
     <w:p>
@@ -17954,11 +19153,11 @@
         </w:numPr>
         <w:ind w:left="432" w:hanging="432"/>
       </w:pPr>
-      <w:bookmarkStart w:id="41" w:name="_Toc12455644"/>
+      <w:bookmarkStart w:id="46" w:name="_Toc12515696"/>
       <w:r>
         <w:t>KLJUČNE RIJEČI</w:t>
       </w:r>
-      <w:bookmarkEnd w:id="41"/>
+      <w:bookmarkEnd w:id="46"/>
     </w:p>
     <w:p/>
     <w:p>
@@ -17980,12 +19179,12 @@
         </w:numPr>
         <w:ind w:left="432" w:hanging="432"/>
       </w:pPr>
-      <w:bookmarkStart w:id="42" w:name="_Toc12455645"/>
+      <w:bookmarkStart w:id="47" w:name="_Toc12515697"/>
       <w:r>
         <w:lastRenderedPageBreak/>
         <w:t>TITLE</w:t>
       </w:r>
-      <w:bookmarkEnd w:id="42"/>
+      <w:bookmarkEnd w:id="47"/>
     </w:p>
     <w:p/>
     <w:p>
@@ -18064,11 +19263,11 @@
         </w:numPr>
         <w:ind w:left="432" w:hanging="432"/>
       </w:pPr>
-      <w:bookmarkStart w:id="43" w:name="_Toc12455646"/>
+      <w:bookmarkStart w:id="48" w:name="_Toc12515698"/>
       <w:r>
         <w:t>SUMMARY</w:t>
       </w:r>
-      <w:bookmarkEnd w:id="43"/>
+      <w:bookmarkEnd w:id="48"/>
     </w:p>
     <w:p/>
     <w:p>
@@ -18091,11 +19290,11 @@
         </w:numPr>
         <w:ind w:left="432" w:hanging="432"/>
       </w:pPr>
-      <w:bookmarkStart w:id="44" w:name="_Toc12455647"/>
+      <w:bookmarkStart w:id="49" w:name="_Toc12515699"/>
       <w:r>
         <w:t>KEYWORDS</w:t>
       </w:r>
-      <w:bookmarkEnd w:id="44"/>
+      <w:bookmarkEnd w:id="49"/>
     </w:p>
     <w:p/>
     <w:p>
@@ -18172,8 +19371,76 @@
         <w:t xml:space="preserve"> network</w:t>
       </w:r>
     </w:p>
+    <w:p>
+      <w:r>
+        <w:br w:type="page"/>
+      </w:r>
+    </w:p>
+    <w:p>
+      <w:pPr>
+        <w:pStyle w:val="Heading1"/>
+        <w:numPr>
+          <w:ilvl w:val="0"/>
+          <w:numId w:val="0"/>
+        </w:numPr>
+        <w:spacing w:line="360" w:lineRule="auto"/>
+        <w:ind w:left="432" w:hanging="432"/>
+      </w:pPr>
+      <w:bookmarkStart w:id="50" w:name="_Toc12515700"/>
+      <w:r>
+        <w:lastRenderedPageBreak/>
+        <w:t>Dodatak A</w:t>
+      </w:r>
+      <w:bookmarkEnd w:id="50"/>
+    </w:p>
+    <w:p/>
+    <w:p>
+      <w:pPr>
+        <w:spacing w:line="360" w:lineRule="auto"/>
+        <w:jc w:val="both"/>
+      </w:pPr>
+      <w:r>
+        <w:t>Kako računalo vidi sliku…</w:t>
+      </w:r>
+    </w:p>
+    <w:p>
+      <w:r>
+        <w:br w:type="page"/>
+      </w:r>
+    </w:p>
+    <w:p>
+      <w:pPr>
+        <w:pStyle w:val="Heading1"/>
+        <w:numPr>
+          <w:ilvl w:val="0"/>
+          <w:numId w:val="0"/>
+        </w:numPr>
+        <w:ind w:left="432" w:hanging="432"/>
+      </w:pPr>
+      <w:bookmarkStart w:id="51" w:name="_Toc12515701"/>
+      <w:r>
+        <w:lastRenderedPageBreak/>
+        <w:t>Dodatak B</w:t>
+      </w:r>
+      <w:bookmarkEnd w:id="51"/>
+    </w:p>
+    <w:p>
+      <w:pPr>
+        <w:spacing w:line="360" w:lineRule="auto"/>
+        <w:jc w:val="both"/>
+      </w:pPr>
+    </w:p>
+    <w:p>
+      <w:pPr>
+        <w:spacing w:line="360" w:lineRule="auto"/>
+        <w:jc w:val="both"/>
+      </w:pPr>
+      <w:r>
+        <w:t>Filteri slika</w:t>
+      </w:r>
+    </w:p>
     <w:sectPr>
-      <w:footerReference w:type="default" r:id="rId25"/>
+      <w:footerReference w:type="default" r:id="rId29"/>
       <w:pgSz w:w="11910" w:h="16840"/>
       <w:pgMar w:top="1440" w:right="1440" w:bottom="1440" w:left="1440" w:header="0" w:footer="1060" w:gutter="0"/>
       <w:pgNumType w:start="1"/>
@@ -18259,7 +19526,7 @@
           <w:rPr>
             <w:noProof/>
           </w:rPr>
-          <w:t>20</w:t>
+          <w:t>42</w:t>
         </w:r>
         <w:r>
           <w:rPr>
@@ -19969,6 +21236,119 @@
     </w:lvl>
   </w:abstractNum>
   <w:abstractNum w:abstractNumId="16" w15:restartNumberingAfterBreak="0">
+    <w:nsid w:val="48C74596"/>
+    <w:multiLevelType w:val="hybridMultilevel"/>
+    <w:tmpl w:val="8B781D6C"/>
+    <w:lvl w:ilvl="0" w:tplc="04090001">
+      <w:start w:val="1"/>
+      <w:numFmt w:val="bullet"/>
+      <w:lvlText w:val=""/>
+      <w:lvlJc w:val="left"/>
+      <w:pPr>
+        <w:ind w:left="720" w:hanging="360"/>
+      </w:pPr>
+      <w:rPr>
+        <w:rFonts w:ascii="Symbol" w:hAnsi="Symbol" w:hint="default"/>
+      </w:rPr>
+    </w:lvl>
+    <w:lvl w:ilvl="1" w:tplc="04090003" w:tentative="1">
+      <w:start w:val="1"/>
+      <w:numFmt w:val="bullet"/>
+      <w:lvlText w:val="o"/>
+      <w:lvlJc w:val="left"/>
+      <w:pPr>
+        <w:ind w:left="1440" w:hanging="360"/>
+      </w:pPr>
+      <w:rPr>
+        <w:rFonts w:ascii="Courier New" w:hAnsi="Courier New" w:cs="Courier New" w:hint="default"/>
+      </w:rPr>
+    </w:lvl>
+    <w:lvl w:ilvl="2" w:tplc="04090005" w:tentative="1">
+      <w:start w:val="1"/>
+      <w:numFmt w:val="bullet"/>
+      <w:lvlText w:val=""/>
+      <w:lvlJc w:val="left"/>
+      <w:pPr>
+        <w:ind w:left="2160" w:hanging="360"/>
+      </w:pPr>
+      <w:rPr>
+        <w:rFonts w:ascii="Wingdings" w:hAnsi="Wingdings" w:hint="default"/>
+      </w:rPr>
+    </w:lvl>
+    <w:lvl w:ilvl="3" w:tplc="04090001" w:tentative="1">
+      <w:start w:val="1"/>
+      <w:numFmt w:val="bullet"/>
+      <w:lvlText w:val=""/>
+      <w:lvlJc w:val="left"/>
+      <w:pPr>
+        <w:ind w:left="2880" w:hanging="360"/>
+      </w:pPr>
+      <w:rPr>
+        <w:rFonts w:ascii="Symbol" w:hAnsi="Symbol" w:hint="default"/>
+      </w:rPr>
+    </w:lvl>
+    <w:lvl w:ilvl="4" w:tplc="04090003" w:tentative="1">
+      <w:start w:val="1"/>
+      <w:numFmt w:val="bullet"/>
+      <w:lvlText w:val="o"/>
+      <w:lvlJc w:val="left"/>
+      <w:pPr>
+        <w:ind w:left="3600" w:hanging="360"/>
+      </w:pPr>
+      <w:rPr>
+        <w:rFonts w:ascii="Courier New" w:hAnsi="Courier New" w:cs="Courier New" w:hint="default"/>
+      </w:rPr>
+    </w:lvl>
+    <w:lvl w:ilvl="5" w:tplc="04090005" w:tentative="1">
+      <w:start w:val="1"/>
+      <w:numFmt w:val="bullet"/>
+      <w:lvlText w:val=""/>
+      <w:lvlJc w:val="left"/>
+      <w:pPr>
+        <w:ind w:left="4320" w:hanging="360"/>
+      </w:pPr>
+      <w:rPr>
+        <w:rFonts w:ascii="Wingdings" w:hAnsi="Wingdings" w:hint="default"/>
+      </w:rPr>
+    </w:lvl>
+    <w:lvl w:ilvl="6" w:tplc="04090001" w:tentative="1">
+      <w:start w:val="1"/>
+      <w:numFmt w:val="bullet"/>
+      <w:lvlText w:val=""/>
+      <w:lvlJc w:val="left"/>
+      <w:pPr>
+        <w:ind w:left="5040" w:hanging="360"/>
+      </w:pPr>
+      <w:rPr>
+        <w:rFonts w:ascii="Symbol" w:hAnsi="Symbol" w:hint="default"/>
+      </w:rPr>
+    </w:lvl>
+    <w:lvl w:ilvl="7" w:tplc="04090003" w:tentative="1">
+      <w:start w:val="1"/>
+      <w:numFmt w:val="bullet"/>
+      <w:lvlText w:val="o"/>
+      <w:lvlJc w:val="left"/>
+      <w:pPr>
+        <w:ind w:left="5760" w:hanging="360"/>
+      </w:pPr>
+      <w:rPr>
+        <w:rFonts w:ascii="Courier New" w:hAnsi="Courier New" w:cs="Courier New" w:hint="default"/>
+      </w:rPr>
+    </w:lvl>
+    <w:lvl w:ilvl="8" w:tplc="04090005" w:tentative="1">
+      <w:start w:val="1"/>
+      <w:numFmt w:val="bullet"/>
+      <w:lvlText w:val=""/>
+      <w:lvlJc w:val="left"/>
+      <w:pPr>
+        <w:ind w:left="6480" w:hanging="360"/>
+      </w:pPr>
+      <w:rPr>
+        <w:rFonts w:ascii="Wingdings" w:hAnsi="Wingdings" w:hint="default"/>
+      </w:rPr>
+    </w:lvl>
+  </w:abstractNum>
+  <w:abstractNum w:abstractNumId="17" w15:restartNumberingAfterBreak="0">
     <w:nsid w:val="4EB11D16"/>
     <w:multiLevelType w:val="hybridMultilevel"/>
     <w:tmpl w:val="2C2043BA"/>
@@ -20081,7 +21461,7 @@
       </w:rPr>
     </w:lvl>
   </w:abstractNum>
-  <w:abstractNum w:abstractNumId="17" w15:restartNumberingAfterBreak="0">
+  <w:abstractNum w:abstractNumId="18" w15:restartNumberingAfterBreak="0">
     <w:nsid w:val="525C527B"/>
     <w:multiLevelType w:val="hybridMultilevel"/>
     <w:tmpl w:val="2068BBDA"/>
@@ -20194,7 +21574,7 @@
       </w:rPr>
     </w:lvl>
   </w:abstractNum>
-  <w:abstractNum w:abstractNumId="18" w15:restartNumberingAfterBreak="0">
+  <w:abstractNum w:abstractNumId="19" w15:restartNumberingAfterBreak="0">
     <w:nsid w:val="58A74AFB"/>
     <w:multiLevelType w:val="hybridMultilevel"/>
     <w:tmpl w:val="926490AA"/>
@@ -20307,7 +21687,120 @@
       </w:rPr>
     </w:lvl>
   </w:abstractNum>
-  <w:abstractNum w:abstractNumId="19" w15:restartNumberingAfterBreak="0">
+  <w:abstractNum w:abstractNumId="20" w15:restartNumberingAfterBreak="0">
+    <w:nsid w:val="597A748A"/>
+    <w:multiLevelType w:val="hybridMultilevel"/>
+    <w:tmpl w:val="613A6354"/>
+    <w:lvl w:ilvl="0" w:tplc="04090001">
+      <w:start w:val="1"/>
+      <w:numFmt w:val="bullet"/>
+      <w:lvlText w:val=""/>
+      <w:lvlJc w:val="left"/>
+      <w:pPr>
+        <w:ind w:left="720" w:hanging="360"/>
+      </w:pPr>
+      <w:rPr>
+        <w:rFonts w:ascii="Symbol" w:hAnsi="Symbol" w:hint="default"/>
+      </w:rPr>
+    </w:lvl>
+    <w:lvl w:ilvl="1" w:tplc="04090003" w:tentative="1">
+      <w:start w:val="1"/>
+      <w:numFmt w:val="bullet"/>
+      <w:lvlText w:val="o"/>
+      <w:lvlJc w:val="left"/>
+      <w:pPr>
+        <w:ind w:left="1440" w:hanging="360"/>
+      </w:pPr>
+      <w:rPr>
+        <w:rFonts w:ascii="Courier New" w:hAnsi="Courier New" w:cs="Courier New" w:hint="default"/>
+      </w:rPr>
+    </w:lvl>
+    <w:lvl w:ilvl="2" w:tplc="04090005" w:tentative="1">
+      <w:start w:val="1"/>
+      <w:numFmt w:val="bullet"/>
+      <w:lvlText w:val=""/>
+      <w:lvlJc w:val="left"/>
+      <w:pPr>
+        <w:ind w:left="2160" w:hanging="360"/>
+      </w:pPr>
+      <w:rPr>
+        <w:rFonts w:ascii="Wingdings" w:hAnsi="Wingdings" w:hint="default"/>
+      </w:rPr>
+    </w:lvl>
+    <w:lvl w:ilvl="3" w:tplc="04090001" w:tentative="1">
+      <w:start w:val="1"/>
+      <w:numFmt w:val="bullet"/>
+      <w:lvlText w:val=""/>
+      <w:lvlJc w:val="left"/>
+      <w:pPr>
+        <w:ind w:left="2880" w:hanging="360"/>
+      </w:pPr>
+      <w:rPr>
+        <w:rFonts w:ascii="Symbol" w:hAnsi="Symbol" w:hint="default"/>
+      </w:rPr>
+    </w:lvl>
+    <w:lvl w:ilvl="4" w:tplc="04090003" w:tentative="1">
+      <w:start w:val="1"/>
+      <w:numFmt w:val="bullet"/>
+      <w:lvlText w:val="o"/>
+      <w:lvlJc w:val="left"/>
+      <w:pPr>
+        <w:ind w:left="3600" w:hanging="360"/>
+      </w:pPr>
+      <w:rPr>
+        <w:rFonts w:ascii="Courier New" w:hAnsi="Courier New" w:cs="Courier New" w:hint="default"/>
+      </w:rPr>
+    </w:lvl>
+    <w:lvl w:ilvl="5" w:tplc="04090005" w:tentative="1">
+      <w:start w:val="1"/>
+      <w:numFmt w:val="bullet"/>
+      <w:lvlText w:val=""/>
+      <w:lvlJc w:val="left"/>
+      <w:pPr>
+        <w:ind w:left="4320" w:hanging="360"/>
+      </w:pPr>
+      <w:rPr>
+        <w:rFonts w:ascii="Wingdings" w:hAnsi="Wingdings" w:hint="default"/>
+      </w:rPr>
+    </w:lvl>
+    <w:lvl w:ilvl="6" w:tplc="04090001" w:tentative="1">
+      <w:start w:val="1"/>
+      <w:numFmt w:val="bullet"/>
+      <w:lvlText w:val=""/>
+      <w:lvlJc w:val="left"/>
+      <w:pPr>
+        <w:ind w:left="5040" w:hanging="360"/>
+      </w:pPr>
+      <w:rPr>
+        <w:rFonts w:ascii="Symbol" w:hAnsi="Symbol" w:hint="default"/>
+      </w:rPr>
+    </w:lvl>
+    <w:lvl w:ilvl="7" w:tplc="04090003" w:tentative="1">
+      <w:start w:val="1"/>
+      <w:numFmt w:val="bullet"/>
+      <w:lvlText w:val="o"/>
+      <w:lvlJc w:val="left"/>
+      <w:pPr>
+        <w:ind w:left="5760" w:hanging="360"/>
+      </w:pPr>
+      <w:rPr>
+        <w:rFonts w:ascii="Courier New" w:hAnsi="Courier New" w:cs="Courier New" w:hint="default"/>
+      </w:rPr>
+    </w:lvl>
+    <w:lvl w:ilvl="8" w:tplc="04090005" w:tentative="1">
+      <w:start w:val="1"/>
+      <w:numFmt w:val="bullet"/>
+      <w:lvlText w:val=""/>
+      <w:lvlJc w:val="left"/>
+      <w:pPr>
+        <w:ind w:left="6480" w:hanging="360"/>
+      </w:pPr>
+      <w:rPr>
+        <w:rFonts w:ascii="Wingdings" w:hAnsi="Wingdings" w:hint="default"/>
+      </w:rPr>
+    </w:lvl>
+  </w:abstractNum>
+  <w:abstractNum w:abstractNumId="21" w15:restartNumberingAfterBreak="0">
     <w:nsid w:val="5C3530ED"/>
     <w:multiLevelType w:val="hybridMultilevel"/>
     <w:tmpl w:val="6F824FCE"/>
@@ -20420,7 +21913,7 @@
       </w:rPr>
     </w:lvl>
   </w:abstractNum>
-  <w:abstractNum w:abstractNumId="20" w15:restartNumberingAfterBreak="0">
+  <w:abstractNum w:abstractNumId="22" w15:restartNumberingAfterBreak="0">
     <w:nsid w:val="613568D3"/>
     <w:multiLevelType w:val="hybridMultilevel"/>
     <w:tmpl w:val="821CFED0"/>
@@ -20506,7 +21999,7 @@
       </w:pPr>
     </w:lvl>
   </w:abstractNum>
-  <w:abstractNum w:abstractNumId="21" w15:restartNumberingAfterBreak="0">
+  <w:abstractNum w:abstractNumId="23" w15:restartNumberingAfterBreak="0">
     <w:nsid w:val="67D76858"/>
     <w:multiLevelType w:val="hybridMultilevel"/>
     <w:tmpl w:val="8C087A40"/>
@@ -20619,7 +22112,7 @@
       </w:rPr>
     </w:lvl>
   </w:abstractNum>
-  <w:abstractNum w:abstractNumId="22" w15:restartNumberingAfterBreak="0">
+  <w:abstractNum w:abstractNumId="24" w15:restartNumberingAfterBreak="0">
     <w:nsid w:val="6C071410"/>
     <w:multiLevelType w:val="hybridMultilevel"/>
     <w:tmpl w:val="A9A48E36"/>
@@ -20732,7 +22225,7 @@
       </w:rPr>
     </w:lvl>
   </w:abstractNum>
-  <w:abstractNum w:abstractNumId="23" w15:restartNumberingAfterBreak="0">
+  <w:abstractNum w:abstractNumId="25" w15:restartNumberingAfterBreak="0">
     <w:nsid w:val="703F7E04"/>
     <w:multiLevelType w:val="hybridMultilevel"/>
     <w:tmpl w:val="71BC9570"/>
@@ -20818,7 +22311,7 @@
       </w:pPr>
     </w:lvl>
   </w:abstractNum>
-  <w:abstractNum w:abstractNumId="24" w15:restartNumberingAfterBreak="0">
+  <w:abstractNum w:abstractNumId="26" w15:restartNumberingAfterBreak="0">
     <w:nsid w:val="71CD1A00"/>
     <w:multiLevelType w:val="hybridMultilevel"/>
     <w:tmpl w:val="2FE839B0"/>
@@ -20931,7 +22424,7 @@
       </w:rPr>
     </w:lvl>
   </w:abstractNum>
-  <w:abstractNum w:abstractNumId="25" w15:restartNumberingAfterBreak="0">
+  <w:abstractNum w:abstractNumId="27" w15:restartNumberingAfterBreak="0">
     <w:nsid w:val="734853BD"/>
     <w:multiLevelType w:val="hybridMultilevel"/>
     <w:tmpl w:val="8D88169C"/>
@@ -21044,7 +22537,7 @@
       </w:rPr>
     </w:lvl>
   </w:abstractNum>
-  <w:abstractNum w:abstractNumId="26" w15:restartNumberingAfterBreak="0">
+  <w:abstractNum w:abstractNumId="28" w15:restartNumberingAfterBreak="0">
     <w:nsid w:val="75050941"/>
     <w:multiLevelType w:val="hybridMultilevel"/>
     <w:tmpl w:val="62444F46"/>
@@ -21130,7 +22623,7 @@
       </w:pPr>
     </w:lvl>
   </w:abstractNum>
-  <w:abstractNum w:abstractNumId="27" w15:restartNumberingAfterBreak="0">
+  <w:abstractNum w:abstractNumId="29" w15:restartNumberingAfterBreak="0">
     <w:nsid w:val="79E934FF"/>
     <w:multiLevelType w:val="hybridMultilevel"/>
     <w:tmpl w:val="9E606758"/>
@@ -21216,7 +22709,7 @@
       </w:pPr>
     </w:lvl>
   </w:abstractNum>
-  <w:abstractNum w:abstractNumId="28" w15:restartNumberingAfterBreak="0">
+  <w:abstractNum w:abstractNumId="30" w15:restartNumberingAfterBreak="0">
     <w:nsid w:val="7A1375B5"/>
     <w:multiLevelType w:val="hybridMultilevel"/>
     <w:tmpl w:val="D7927814"/>
@@ -21302,7 +22795,7 @@
       </w:pPr>
     </w:lvl>
   </w:abstractNum>
-  <w:abstractNum w:abstractNumId="29" w15:restartNumberingAfterBreak="0">
+  <w:abstractNum w:abstractNumId="31" w15:restartNumberingAfterBreak="0">
     <w:nsid w:val="7F05360A"/>
     <w:multiLevelType w:val="hybridMultilevel"/>
     <w:tmpl w:val="A0D82FDC"/>
@@ -21389,7 +22882,7 @@
     </w:lvl>
   </w:abstractNum>
   <w:num w:numId="1">
-    <w:abstractNumId w:val="27"/>
+    <w:abstractNumId w:val="29"/>
   </w:num>
   <w:num w:numId="2">
     <w:abstractNumId w:val="15"/>
@@ -21404,37 +22897,37 @@
     <w:abstractNumId w:val="3"/>
   </w:num>
   <w:num w:numId="6">
+    <w:abstractNumId w:val="23"/>
+  </w:num>
+  <w:num w:numId="7">
     <w:abstractNumId w:val="21"/>
   </w:num>
-  <w:num w:numId="7">
+  <w:num w:numId="8">
     <w:abstractNumId w:val="19"/>
   </w:num>
-  <w:num w:numId="8">
-    <w:abstractNumId w:val="18"/>
-  </w:num>
   <w:num w:numId="9">
-    <w:abstractNumId w:val="29"/>
+    <w:abstractNumId w:val="31"/>
   </w:num>
   <w:num w:numId="10">
     <w:abstractNumId w:val="12"/>
   </w:num>
   <w:num w:numId="11">
-    <w:abstractNumId w:val="24"/>
+    <w:abstractNumId w:val="26"/>
   </w:num>
   <w:num w:numId="12">
     <w:abstractNumId w:val="13"/>
   </w:num>
   <w:num w:numId="13">
-    <w:abstractNumId w:val="16"/>
+    <w:abstractNumId w:val="17"/>
   </w:num>
   <w:num w:numId="14">
-    <w:abstractNumId w:val="22"/>
+    <w:abstractNumId w:val="24"/>
   </w:num>
   <w:num w:numId="15">
     <w:abstractNumId w:val="9"/>
   </w:num>
   <w:num w:numId="16">
-    <w:abstractNumId w:val="25"/>
+    <w:abstractNumId w:val="27"/>
   </w:num>
   <w:num w:numId="17">
     <w:abstractNumId w:val="1"/>
@@ -21446,10 +22939,10 @@
     <w:abstractNumId w:val="7"/>
   </w:num>
   <w:num w:numId="20">
-    <w:abstractNumId w:val="20"/>
+    <w:abstractNumId w:val="22"/>
   </w:num>
   <w:num w:numId="21">
-    <w:abstractNumId w:val="28"/>
+    <w:abstractNumId w:val="30"/>
   </w:num>
   <w:num w:numId="22">
     <w:abstractNumId w:val="11"/>
@@ -21464,19 +22957,25 @@
     <w:abstractNumId w:val="8"/>
   </w:num>
   <w:num w:numId="26">
-    <w:abstractNumId w:val="26"/>
+    <w:abstractNumId w:val="28"/>
   </w:num>
   <w:num w:numId="27">
     <w:abstractNumId w:val="6"/>
   </w:num>
   <w:num w:numId="28">
-    <w:abstractNumId w:val="23"/>
+    <w:abstractNumId w:val="25"/>
   </w:num>
   <w:num w:numId="29">
-    <w:abstractNumId w:val="17"/>
+    <w:abstractNumId w:val="18"/>
   </w:num>
   <w:num w:numId="30">
     <w:abstractNumId w:val="4"/>
+  </w:num>
+  <w:num w:numId="31">
+    <w:abstractNumId w:val="20"/>
+  </w:num>
+  <w:num w:numId="32">
+    <w:abstractNumId w:val="16"/>
   </w:num>
 </w:numbering>
 </file>
@@ -22873,7 +24372,7 @@
 </file>
 
 <file path=customXml/itemProps1.xml><?xml version="1.0" encoding="utf-8"?>
-<ds:datastoreItem xmlns:ds="http://schemas.openxmlformats.org/officeDocument/2006/customXml" ds:itemID="{2B218A43-FFF7-43F9-ABB7-8C8026AF4CF5}">
+<ds:datastoreItem xmlns:ds="http://schemas.openxmlformats.org/officeDocument/2006/customXml" ds:itemID="{2F7CEDC0-625E-437A-8913-189E4D36E39E}">
   <ds:schemaRefs>
     <ds:schemaRef ds:uri="http://schemas.openxmlformats.org/officeDocument/2006/bibliography"/>
   </ds:schemaRefs>

</xml_diff>

<commit_message>
Dodana slika u poglavlju Dodatak A
</commit_message>
<xml_diff>
--- a/Diplmoski_Marko_Rasetina.docx
+++ b/Diplmoski_Marko_Rasetina.docx
@@ -549,20 +549,8 @@
           <w:szCs w:val="24"/>
           <w:shd w:val="clear" w:color="auto" w:fill="CCCCCC"/>
         </w:rPr>
-        <w:t xml:space="preserve">Komunikacijska i informacijska </w:t>
-      </w:r>
-      <w:proofErr w:type="spellStart"/>
-      <w:r>
-        <w:rPr>
-          <w:rFonts w:eastAsia="Times New Roman" w:cs="Times New Roman"/>
-          <w:b/>
-          <w:bCs/>
-          <w:szCs w:val="24"/>
-          <w:shd w:val="clear" w:color="auto" w:fill="CCCCCC"/>
-        </w:rPr>
-        <w:t>tegnologija</w:t>
-      </w:r>
-      <w:proofErr w:type="spellEnd"/>
+        <w:t>Komunikacijska i informacijska tegnologija</w:t>
+      </w:r>
     </w:p>
     <w:p>
       <w:pPr>
@@ -4184,45 +4172,13 @@
         <w:jc w:val="both"/>
       </w:pPr>
       <w:r>
-        <w:t xml:space="preserve">Riječ multimedija je sastavljena od dvije riječi: </w:t>
-      </w:r>
-      <w:proofErr w:type="spellStart"/>
-      <w:r>
-        <w:t>multi</w:t>
-      </w:r>
-      <w:proofErr w:type="spellEnd"/>
-      <w:r>
-        <w:t xml:space="preserve"> i medij. Obje riječi dolaze iz latinskog jezika pri čemu riječ </w:t>
-      </w:r>
-      <w:proofErr w:type="spellStart"/>
-      <w:r>
-        <w:t>multi</w:t>
-      </w:r>
-      <w:proofErr w:type="spellEnd"/>
-      <w:r>
-        <w:t xml:space="preserve"> dolazi od riječi </w:t>
-      </w:r>
-      <w:proofErr w:type="spellStart"/>
-      <w:r>
-        <w:t>multus</w:t>
-      </w:r>
-      <w:proofErr w:type="spellEnd"/>
-      <w:r>
-        <w:t xml:space="preserve"> (brojan)</w:t>
+        <w:t>Riječ multimedija je sastavljena od dvije riječi: multi i medij. Obje riječi dolaze iz latinskog jezika pri čemu riječ multi dolazi od riječi multus (brojan)</w:t>
       </w:r>
       <w:r>
         <w:t>, a riječ medij</w:t>
       </w:r>
       <w:r>
-        <w:t xml:space="preserve"> dolazi od riječi </w:t>
-      </w:r>
-      <w:proofErr w:type="spellStart"/>
-      <w:r>
-        <w:t>medium</w:t>
-      </w:r>
-      <w:proofErr w:type="spellEnd"/>
-      <w:r>
-        <w:t xml:space="preserve"> (sredina). </w:t>
+        <w:t xml:space="preserve"> dolazi od riječi medium (sredina). </w:t>
       </w:r>
       <w:r>
         <w:t>Multimedija predstavlja integraciju više oblika medija u jednu cjelinu. Primjer multimedija je internetska stranica s tekstom i slikama.</w:t>
@@ -5100,29 +5056,8 @@
         <w:t xml:space="preserve">koji se najčešće koristi u elektroničkim sustavim imamo još </w:t>
       </w:r>
       <w:r>
-        <w:t xml:space="preserve">CIE, </w:t>
-      </w:r>
-      <w:proofErr w:type="spellStart"/>
-      <w:r>
-        <w:t>luma</w:t>
-      </w:r>
-      <w:proofErr w:type="spellEnd"/>
-      <w:r>
-        <w:t xml:space="preserve"> plus </w:t>
-      </w:r>
-      <w:proofErr w:type="spellStart"/>
-      <w:r>
-        <w:t>chroma</w:t>
-      </w:r>
-      <w:proofErr w:type="spellEnd"/>
-      <w:r>
-        <w:t>/</w:t>
-      </w:r>
-      <w:proofErr w:type="spellStart"/>
-      <w:r>
-        <w:t>chrominance</w:t>
-      </w:r>
-      <w:proofErr w:type="spellEnd"/>
+        <w:t>CIE, luma plus chroma/chrominance</w:t>
+      </w:r>
       <w:r>
         <w:t>, cilindrične transformacije</w:t>
       </w:r>
@@ -5178,15 +5113,7 @@
         <w:t>.</w:t>
       </w:r>
       <w:r>
-        <w:t xml:space="preserve"> S druge strane računalni  sustavi (osobno računalo, </w:t>
-      </w:r>
-      <w:proofErr w:type="spellStart"/>
-      <w:r>
-        <w:t>raspberry</w:t>
-      </w:r>
-      <w:proofErr w:type="spellEnd"/>
-      <w:r>
-        <w:t xml:space="preserve"> </w:t>
+        <w:t xml:space="preserve"> S druge strane računalni  sustavi (osobno računalo, raspberry </w:t>
       </w:r>
       <w:r>
         <w:t>Pi</w:t>
@@ -5547,15 +5474,7 @@
         <w:t>, 15/16 bita (visoke boje), 24-bita (prave boje) pa do 30/36/48-bita (duboke boje).</w:t>
       </w:r>
       <w:r>
-        <w:t xml:space="preserve"> Kod RGB modela boje s dubinom slike od 24-bita svaki </w:t>
-      </w:r>
-      <w:proofErr w:type="spellStart"/>
-      <w:r>
-        <w:t>piksel</w:t>
-      </w:r>
-      <w:proofErr w:type="spellEnd"/>
-      <w:r>
-        <w:t xml:space="preserve"> predstavljen je s 3 bajta, a svaki bajt definira jednu </w:t>
+        <w:t xml:space="preserve"> Kod RGB modela boje s dubinom slike od 24-bita svaki piksel predstavljen je s 3 bajta, a svaki bajt definira jednu </w:t>
       </w:r>
       <w:r>
         <w:lastRenderedPageBreak/>
@@ -5673,15 +5592,7 @@
         <w:t xml:space="preserve"> je da se slike izmjenjuju brzinom većom od 10 slika/sekundi. Dana</w:t>
       </w:r>
       <w:r>
-        <w:t xml:space="preserve">s velika većina digitalnih video kamera snima s minimalnom brzinom od 30 slika/sekundi što se ujedno smatra i </w:t>
-      </w:r>
-      <w:proofErr w:type="spellStart"/>
-      <w:r>
-        <w:t>full-motion</w:t>
-      </w:r>
-      <w:proofErr w:type="spellEnd"/>
-      <w:r>
-        <w:t xml:space="preserve"> video.</w:t>
+        <w:t>s velika većina digitalnih video kamera snima s minimalnom brzinom od 30 slika/sekundi što se ujedno smatra i full-motion video.</w:t>
       </w:r>
       <w:r>
         <w:t xml:space="preserve"> Drugi parametar je omjer slike koji nam govori u kojem su odnosu širina i visina slike. Neki od poznatijih omjera su</w:t>
@@ -5756,15 +5667,7 @@
         <w:t>Idemo proučiti kolika bi nam bila potrebna brzina za prijenos video signala. Uzeti ćemo da je rezolucija VGA drugim riječima imamo 640x480 piksela. Neka je video signal sastavljen od slika RGB modela pri čemu je svaka primarna boja definirana s 8 bita (1 bajt)</w:t>
       </w:r>
       <w:r>
-        <w:t xml:space="preserve"> po jednom </w:t>
-      </w:r>
-      <w:proofErr w:type="spellStart"/>
-      <w:r>
-        <w:t>pikselu</w:t>
-      </w:r>
-      <w:proofErr w:type="spellEnd"/>
-      <w:r>
-        <w:t xml:space="preserve"> te neka je broj slika u sekundi jednak 30. Za prijenos ovakvog video trebala bi nam sljedeća brzina:</w:t>
+        <w:t xml:space="preserve"> po jednom pikselu te neka je broj slika u sekundi jednak 30. Za prijenos ovakvog video trebala bi nam sljedeća brzina:</w:t>
       </w:r>
     </w:p>
     <w:p>
@@ -5880,15 +5783,7 @@
         </w:rPr>
       </w:pPr>
       <w:r>
-        <w:t xml:space="preserve">Od svih kompresijskih metoda koji postoje za video signale u ovom radu će se koristiti </w:t>
-      </w:r>
-      <w:proofErr w:type="spellStart"/>
-      <w:r>
-        <w:t>Motion</w:t>
-      </w:r>
-      <w:proofErr w:type="spellEnd"/>
-      <w:r>
-        <w:t xml:space="preserve"> JPEG (M-JPEG ili MJPEG).</w:t>
+        <w:t>Od svih kompresijskih metoda koji postoje za video signale u ovom radu će se koristiti Motion JPEG (M-JPEG ili MJPEG).</w:t>
       </w:r>
       <w:r>
         <w:t xml:space="preserve"> Svi kompresijski formati pa tako i MJPEG ovise o otkrivanju uzoraka i predstavljanje tih uzoraka kraćim kodovima iliti porukama. Što je uzorak složeniji ili slučajniji, manja je vjerojatnost da se uzorak komprimira to jest razlika između originalne veličine i komprimirane će biti manja.</w:t>
@@ -6044,23 +5939,7 @@
         <w:t>pedeset dvoje</w:t>
       </w:r>
       <w:r>
-        <w:t xml:space="preserve"> koji su radili u području povezanim s testiranjem inteligencije. Definicija je dana u javnoj izjavi „</w:t>
-      </w:r>
-      <w:proofErr w:type="spellStart"/>
-      <w:r>
-        <w:t>Mainstream</w:t>
-      </w:r>
-      <w:proofErr w:type="spellEnd"/>
-      <w:r>
-        <w:t xml:space="preserve"> Science on </w:t>
-      </w:r>
-      <w:proofErr w:type="spellStart"/>
-      <w:r>
-        <w:t>Intelligence</w:t>
-      </w:r>
-      <w:proofErr w:type="spellEnd"/>
-      <w:r>
-        <w:t xml:space="preserve">“ koja je javno objavljena u Wall Street Journal 13. prosinca 1994. godine. </w:t>
+        <w:t xml:space="preserve"> koji su radili u području povezanim s testiranjem inteligencije. Definicija je dana u javnoj izjavi „Mainstream Science on Intelligence“ koja je javno objavljena u Wall Street Journal 13. prosinca 1994. godine. </w:t>
       </w:r>
       <w:r>
         <w:t>Njihova</w:t>
@@ -6122,19 +6001,9 @@
       <w:r>
         <w:t xml:space="preserve">“ </w:t>
       </w:r>
-      <w:proofErr w:type="spellStart"/>
-      <w:r>
-        <w:t>Mainstream</w:t>
-      </w:r>
-      <w:proofErr w:type="spellEnd"/>
-      <w:r>
-        <w:t xml:space="preserve"> Science on </w:t>
-      </w:r>
-      <w:proofErr w:type="spellStart"/>
-      <w:r>
-        <w:t>Intelligence</w:t>
-      </w:r>
-      <w:proofErr w:type="spellEnd"/>
+      <w:r>
+        <w:t>Mainstream Science on Intelligence</w:t>
+      </w:r>
       <w:r>
         <w:t>, 1994.</w:t>
       </w:r>
@@ -6163,23 +6032,7 @@
         <w:jc w:val="both"/>
       </w:pPr>
       <w:r>
-        <w:t xml:space="preserve">S obzirom da trenutno ne postoji jedna jedinstvena definicija i tumačenje inteligencije opće prihvaćen je pristup nazvan višestruka inteligencija. Američki razvojni psiholog </w:t>
-      </w:r>
-      <w:proofErr w:type="spellStart"/>
-      <w:r>
-        <w:t>Howard</w:t>
-      </w:r>
-      <w:proofErr w:type="spellEnd"/>
-      <w:r>
-        <w:t xml:space="preserve"> </w:t>
-      </w:r>
-      <w:proofErr w:type="spellStart"/>
-      <w:r>
-        <w:t>Gardner</w:t>
-      </w:r>
-      <w:proofErr w:type="spellEnd"/>
-      <w:r>
-        <w:t xml:space="preserve"> opisao je devet vrsta inteligencije, a one su: </w:t>
+        <w:t xml:space="preserve">S obzirom da trenutno ne postoji jedna jedinstvena definicija i tumačenje inteligencije opće prihvaćen je pristup nazvan višestruka inteligencija. Američki razvojni psiholog Howard Gardner opisao je devet vrsta inteligencije, a one su: </w:t>
       </w:r>
     </w:p>
     <w:p>
@@ -6299,13 +6152,8 @@
         <w:spacing w:line="360" w:lineRule="auto"/>
         <w:jc w:val="both"/>
       </w:pPr>
-      <w:proofErr w:type="spellStart"/>
-      <w:r>
-        <w:t>Intra</w:t>
-      </w:r>
-      <w:proofErr w:type="spellEnd"/>
-      <w:r>
-        <w:t xml:space="preserve"> – osobna inteligencija</w:t>
+      <w:r>
+        <w:t>Intra – osobna inteligencija</w:t>
       </w:r>
       <w:r>
         <w:t>,</w:t>
@@ -6335,15 +6183,7 @@
       </w:pPr>
       <w:r>
         <w:lastRenderedPageBreak/>
-        <w:t xml:space="preserve">S druge strane imamo </w:t>
-      </w:r>
-      <w:proofErr w:type="spellStart"/>
-      <w:r>
-        <w:t>Steinbergovu</w:t>
-      </w:r>
-      <w:proofErr w:type="spellEnd"/>
-      <w:r>
-        <w:t xml:space="preserve"> teoriju višestruke inteligencije pri čemu on njegova viš</w:t>
+        <w:t>S druge strane imamo Steinbergovu teoriju višestruke inteligencije pri čemu on njegova viš</w:t>
       </w:r>
       <w:r>
         <w:t>estruka inteligenciju sastoji od</w:t>
@@ -6421,15 +6261,7 @@
         <w:jc w:val="both"/>
       </w:pPr>
       <w:r>
-        <w:t xml:space="preserve">S gledišta umjetne inteligencije posebno je zanimljiva </w:t>
-      </w:r>
-      <w:proofErr w:type="spellStart"/>
-      <w:r>
-        <w:t>Steinbergova</w:t>
-      </w:r>
-      <w:proofErr w:type="spellEnd"/>
-      <w:r>
-        <w:t xml:space="preserve"> analitička inteligencija.</w:t>
+        <w:t>S gledišta umjetne inteligencije posebno je zanimljiva Steinbergova analitička inteligencija.</w:t>
       </w:r>
     </w:p>
     <w:p>
@@ -6589,15 +6421,7 @@
         <w:t xml:space="preserve">stil deduktivnog zaključivanja. </w:t>
       </w:r>
       <w:r>
-        <w:t xml:space="preserve">Od matematičara možemo spomenuti Charles </w:t>
-      </w:r>
-      <w:proofErr w:type="spellStart"/>
-      <w:r>
-        <w:t>Stanhope</w:t>
-      </w:r>
-      <w:proofErr w:type="spellEnd"/>
-      <w:r>
-        <w:t xml:space="preserve"> i njegov uređaj koji je mogao riješiti mehaničke silogizme, numeričke probleme u logičkom obliku i elementarne probleme iz vjerojatnosti. George Boole je predstavio formalni jezik za logičko </w:t>
+        <w:t xml:space="preserve">Od matematičara možemo spomenuti Charles Stanhope i njegov uređaj koji je mogao riješiti mehaničke silogizme, numeričke probleme u logičkom obliku i elementarne probleme iz vjerojatnosti. George Boole je predstavio formalni jezik za logičko </w:t>
       </w:r>
       <w:r>
         <w:lastRenderedPageBreak/>
@@ -6607,218 +6431,104 @@
         <w:t>poznat pod nazivom Booleova algebra.</w:t>
       </w:r>
       <w:r>
-        <w:t xml:space="preserve"> S područja računanja možemo istaknuti Williama </w:t>
-      </w:r>
-      <w:proofErr w:type="spellStart"/>
-      <w:r>
-        <w:t>Jovenona</w:t>
-      </w:r>
-      <w:proofErr w:type="spellEnd"/>
-      <w:r>
-        <w:t xml:space="preserve"> koji je napravio logički stoj koji je mogao obrađivati Booleovu algebru i </w:t>
-      </w:r>
-      <w:proofErr w:type="spellStart"/>
-      <w:r>
-        <w:t>Vennove</w:t>
-      </w:r>
-      <w:proofErr w:type="spellEnd"/>
+        <w:t xml:space="preserve"> S područja računanja možemo istaknuti Williama Jovenona koji je napravio logički stoj koji je mogao obrađivati Booleovu algebru i Vennove </w:t>
+      </w:r>
+      <w:r>
+        <w:t>dijagrame</w:t>
+      </w:r>
+      <w:r>
+        <w:t xml:space="preserve">, a bio je u stanju </w:t>
+      </w:r>
+      <w:r>
+        <w:t>rješavati</w:t>
+      </w:r>
+      <w:r>
+        <w:t xml:space="preserve"> logičke probleme brže od ljudi. </w:t>
+      </w:r>
+      <w:r>
+        <w:t xml:space="preserve">I za kraj bi mogli spomenuti Alana Turinga koji je sa svojom vizijom imao najveći utjecaj. </w:t>
+      </w:r>
+      <w:r>
+        <w:t xml:space="preserve">On je predstavio Turingov test, strojno učenje, genetičke algoritme i poboljšano učenje. Povrh toga svega predložio je ideju dječji program („Child Programme“) kojom je želio istaknuti da umjetno da pokušamo simulirati </w:t>
+      </w:r>
+      <w:r>
+        <w:t>um odrasle osobe da radije pokušamo reproducirati onaj sličan djetetovom.</w:t>
+      </w:r>
+    </w:p>
+    <w:p>
+      <w:pPr>
+        <w:spacing w:line="360" w:lineRule="auto"/>
+        <w:jc w:val="both"/>
+      </w:pPr>
+    </w:p>
+    <w:p>
+      <w:pPr>
+        <w:spacing w:line="360" w:lineRule="auto"/>
+        <w:jc w:val="both"/>
+      </w:pPr>
+      <w:r>
+        <w:t>Iako umjetna inteligencija svoje korijene nailazi u drugim disciplinama pri čemu s</w:t>
+      </w:r>
+      <w:r>
+        <w:t>u</w:t>
+      </w:r>
+      <w:r>
+        <w:t xml:space="preserve"> neke veoma stare</w:t>
+      </w:r>
+      <w:r>
+        <w:t>.</w:t>
+      </w:r>
       <w:r>
         <w:t xml:space="preserve"> </w:t>
       </w:r>
       <w:r>
-        <w:t>dijagrame</w:t>
-      </w:r>
-      <w:r>
-        <w:t xml:space="preserve">, a bio je u stanju </w:t>
-      </w:r>
-      <w:r>
-        <w:t>rješavati</w:t>
-      </w:r>
-      <w:r>
-        <w:t xml:space="preserve"> logičke probleme brže od ljudi. </w:t>
-      </w:r>
-      <w:r>
-        <w:t xml:space="preserve">I za kraj bi mogli spomenuti Alana Turinga koji je sa svojom vizijom imao najveći utjecaj. </w:t>
-      </w:r>
-      <w:r>
-        <w:t xml:space="preserve">On je predstavio </w:t>
-      </w:r>
-      <w:proofErr w:type="spellStart"/>
-      <w:r>
-        <w:t>Turingov</w:t>
-      </w:r>
-      <w:proofErr w:type="spellEnd"/>
-      <w:r>
-        <w:t xml:space="preserve"> test, strojno učenje, genetičke algoritme i poboljšano učenje. Povrh toga svega predložio je ideju dječji program („</w:t>
-      </w:r>
-      <w:proofErr w:type="spellStart"/>
-      <w:r>
-        <w:t>Child</w:t>
-      </w:r>
-      <w:proofErr w:type="spellEnd"/>
+        <w:t>P</w:t>
+      </w:r>
+      <w:r>
+        <w:t>očetak iliti rađanje umjetne inteligencije možemo smatrati razdoblje od 1943. do 1955. godine. Warren McCulloch i Walter Pitts su 1943. godine predložili model skupa umjetnih neurona pri čemu je svaki neuron mogao biti u stanju „uključen“ ili „isključen“.</w:t>
+      </w:r>
+      <w:r>
+        <w:t xml:space="preserve"> Pokazali su da se bilo koja računalna funkcija može izračunati pomoću neke mreže povezanih neurona. </w:t>
+      </w:r>
+      <w:r>
+        <w:t>Donald Hebb 1949. godine pokazao je jednostavno pravilo ažuriranja kojim se može modificirati veza između neurona. To se pravilo prozvalo po njemu (Hebbianovo pravilo) i ostalo je do dana danas kao jedno od najutjecajnijih modela.</w:t>
+      </w:r>
+      <w:r>
+        <w:t xml:space="preserve"> 1950. godine Marvin Minsky i Dean Edmonds su izgradila prvo računalo s neuronskom mrežom (SNARC).</w:t>
+      </w:r>
+      <w:r>
+        <w:t xml:space="preserve"> John McCarthy je 1956.</w:t>
+      </w:r>
+      <w:r>
+        <w:t xml:space="preserve"> na radionici u Dartmouthu</w:t>
+      </w:r>
+      <w:r>
+        <w:t xml:space="preserve"> prvi put službeno upotrijebio termin umjetna inteligencija</w:t>
+      </w:r>
+      <w:r>
+        <w:t xml:space="preserve"> pri čemu je ta ista radionica </w:t>
+      </w:r>
+      <w:r>
+        <w:t>dala jasnu naznaku</w:t>
+      </w:r>
+      <w:r>
+        <w:t xml:space="preserve"> da umjetna inteligencija mora postati zasebno polje</w:t>
+      </w:r>
+      <w:r>
+        <w:t>, a ne biti dio nekog drugog polja (matematike, teorija k</w:t>
+      </w:r>
+      <w:r>
+        <w:t>ontrole, teorija odlučivanja i slično</w:t>
+      </w:r>
+      <w:r>
+        <w:t>)</w:t>
+      </w:r>
+      <w:r>
+        <w:t>.</w:t>
+      </w:r>
       <w:r>
         <w:t xml:space="preserve"> </w:t>
       </w:r>
-      <w:proofErr w:type="spellStart"/>
-      <w:r>
-        <w:t>Programme</w:t>
-      </w:r>
-      <w:proofErr w:type="spellEnd"/>
-      <w:r>
-        <w:t xml:space="preserve">“) kojom je želio istaknuti da umjetno da pokušamo simulirati </w:t>
-      </w:r>
-      <w:r>
-        <w:t>um odrasle osobe da radije pokušamo reproducirati onaj sličan djetetovom.</w:t>
-      </w:r>
-    </w:p>
-    <w:p>
-      <w:pPr>
-        <w:spacing w:line="360" w:lineRule="auto"/>
-        <w:jc w:val="both"/>
-      </w:pPr>
-    </w:p>
-    <w:p>
-      <w:pPr>
-        <w:spacing w:line="360" w:lineRule="auto"/>
-        <w:jc w:val="both"/>
-      </w:pPr>
-      <w:r>
-        <w:t>Iako umjetna inteligencija svoje korijene nailazi u drugim disciplinama pri čemu s</w:t>
-      </w:r>
-      <w:r>
-        <w:t>u</w:t>
-      </w:r>
-      <w:r>
-        <w:t xml:space="preserve"> neke veoma stare</w:t>
-      </w:r>
-      <w:r>
-        <w:t>.</w:t>
-      </w:r>
-      <w:r>
-        <w:t xml:space="preserve"> </w:t>
-      </w:r>
-      <w:r>
-        <w:t>P</w:t>
-      </w:r>
-      <w:r>
-        <w:t xml:space="preserve">očetak iliti rađanje umjetne inteligencije možemo smatrati razdoblje od 1943. do 1955. godine. </w:t>
-      </w:r>
-      <w:proofErr w:type="spellStart"/>
-      <w:r>
-        <w:t>Warren</w:t>
-      </w:r>
-      <w:proofErr w:type="spellEnd"/>
-      <w:r>
-        <w:t xml:space="preserve"> </w:t>
-      </w:r>
-      <w:proofErr w:type="spellStart"/>
-      <w:r>
-        <w:t>McCulloch</w:t>
-      </w:r>
-      <w:proofErr w:type="spellEnd"/>
-      <w:r>
-        <w:t xml:space="preserve"> i Walter </w:t>
-      </w:r>
-      <w:proofErr w:type="spellStart"/>
-      <w:r>
-        <w:t>Pitts</w:t>
-      </w:r>
-      <w:proofErr w:type="spellEnd"/>
-      <w:r>
-        <w:t xml:space="preserve"> su 1943. godine predložili model skupa umjetnih neurona pri čemu je svaki neuron mogao biti u stanju „uključen“ ili „isključen“.</w:t>
-      </w:r>
-      <w:r>
-        <w:t xml:space="preserve"> Pokazali su da se bilo koja računalna funkcija može izračunati pomoću neke mreže povezanih neurona. </w:t>
-      </w:r>
-      <w:proofErr w:type="spellStart"/>
-      <w:r>
-        <w:t>Donald</w:t>
-      </w:r>
-      <w:proofErr w:type="spellEnd"/>
-      <w:r>
-        <w:t xml:space="preserve"> </w:t>
-      </w:r>
-      <w:proofErr w:type="spellStart"/>
-      <w:r>
-        <w:t>Hebb</w:t>
-      </w:r>
-      <w:proofErr w:type="spellEnd"/>
-      <w:r>
-        <w:t xml:space="preserve"> 1949. godine pokazao je jednostavno pravilo ažuriranja kojim se može modificirati veza između neurona. To se pravilo prozvalo po njemu (</w:t>
-      </w:r>
-      <w:proofErr w:type="spellStart"/>
-      <w:r>
-        <w:t>Hebbianovo</w:t>
-      </w:r>
-      <w:proofErr w:type="spellEnd"/>
-      <w:r>
-        <w:t xml:space="preserve"> pravilo) i ostalo je do dana danas kao jedno od najutjecajnijih modela.</w:t>
-      </w:r>
-      <w:r>
-        <w:t xml:space="preserve"> 1950. godine Marvin </w:t>
-      </w:r>
-      <w:proofErr w:type="spellStart"/>
-      <w:r>
-        <w:t>Minsky</w:t>
-      </w:r>
-      <w:proofErr w:type="spellEnd"/>
-      <w:r>
-        <w:t xml:space="preserve"> i Dean </w:t>
-      </w:r>
-      <w:proofErr w:type="spellStart"/>
-      <w:r>
-        <w:t>Edmonds</w:t>
-      </w:r>
-      <w:proofErr w:type="spellEnd"/>
-      <w:r>
-        <w:t xml:space="preserve"> su izgradila prvo računalo s neuronskom mrežom (SNARC).</w:t>
-      </w:r>
-      <w:r>
-        <w:t xml:space="preserve"> John </w:t>
-      </w:r>
-      <w:proofErr w:type="spellStart"/>
-      <w:r>
-        <w:t>McCarthy</w:t>
-      </w:r>
-      <w:proofErr w:type="spellEnd"/>
-      <w:r>
-        <w:t xml:space="preserve"> je 1956.</w:t>
-      </w:r>
-      <w:r>
-        <w:t xml:space="preserve"> na radionici u </w:t>
-      </w:r>
-      <w:proofErr w:type="spellStart"/>
-      <w:r>
-        <w:t>Dartmouthu</w:t>
-      </w:r>
-      <w:proofErr w:type="spellEnd"/>
-      <w:r>
-        <w:t xml:space="preserve"> prvi put službeno upotrijebio termin umjetna inteligencija</w:t>
-      </w:r>
-      <w:r>
-        <w:t xml:space="preserve"> pri čemu je ta ista radionica </w:t>
-      </w:r>
-      <w:r>
-        <w:t>dala jasnu naznaku</w:t>
-      </w:r>
-      <w:r>
-        <w:t xml:space="preserve"> da umjetna inteligencija mora postati zasebno polje</w:t>
-      </w:r>
-      <w:r>
-        <w:t>, a ne biti dio nekog drugog polja (matematike, teorija k</w:t>
-      </w:r>
-      <w:r>
-        <w:t>ontrole, teorija odlučivanja i slično</w:t>
-      </w:r>
-      <w:r>
-        <w:t>)</w:t>
-      </w:r>
-      <w:r>
-        <w:t>.</w:t>
-      </w:r>
-      <w:r>
-        <w:t xml:space="preserve"> </w:t>
-      </w:r>
     </w:p>
     <w:p>
       <w:pPr>
@@ -6850,34 +6560,10 @@
         <w:t xml:space="preserve"> godina 20. stoljeća</w:t>
       </w:r>
       <w:r>
-        <w:t xml:space="preserve"> računala uglavnom radili aritmetičke operacije sve više od toga se činilo naprednim. James </w:t>
-      </w:r>
-      <w:proofErr w:type="spellStart"/>
-      <w:r>
-        <w:t>Slagleov</w:t>
-      </w:r>
-      <w:proofErr w:type="spellEnd"/>
-      <w:r>
-        <w:t xml:space="preserve"> je napravio program SAINT koji je mogao rješavati integracijske probleme zatvorenog oblika. Mreže dobivaju prva imena tako Bernard </w:t>
-      </w:r>
-      <w:proofErr w:type="spellStart"/>
-      <w:r>
-        <w:t>Widrow</w:t>
-      </w:r>
-      <w:proofErr w:type="spellEnd"/>
-      <w:r>
-        <w:t xml:space="preserve"> joj daje ime ADALINE, a </w:t>
-      </w:r>
-      <w:r>
-        <w:t xml:space="preserve">Frank </w:t>
-      </w:r>
-      <w:proofErr w:type="spellStart"/>
-      <w:r>
-        <w:t>Rosenblatt</w:t>
-      </w:r>
-      <w:proofErr w:type="spellEnd"/>
-      <w:r>
-        <w:t xml:space="preserve"> mreži daje ime perceptron koje se do dana danas proteglo kada govorimo o jednoslojnim neuronskim mrežama.</w:t>
+        <w:t xml:space="preserve"> računala uglavnom radili aritmetičke operacije sve više od toga se činilo naprednim. James Slagleov je napravio program SAINT koji je mogao rješavati integracijske probleme zatvorenog oblika. Mreže dobivaju prva imena tako Bernard Widrow joj daje ime ADALINE, a </w:t>
+      </w:r>
+      <w:r>
+        <w:t>Frank Rosenblatt mreži daje ime perceptron koje se do dana danas proteglo kada govorimo o jednoslojnim neuronskim mrežama.</w:t>
       </w:r>
       <w:r>
         <w:t xml:space="preserve"> Ovaj uzlet i velika očekivanja, dijelom izazvan od strane tvoraca mreža sa svojim izjavama su</w:t>
@@ -6939,23 +6625,7 @@
         <w:t xml:space="preserve"> </w:t>
       </w:r>
       <w:r>
-        <w:t>bi našli rješenje (</w:t>
-      </w:r>
-      <w:proofErr w:type="spellStart"/>
-      <w:r>
-        <w:t>brute</w:t>
-      </w:r>
-      <w:proofErr w:type="spellEnd"/>
-      <w:r>
-        <w:t xml:space="preserve"> </w:t>
-      </w:r>
-      <w:proofErr w:type="spellStart"/>
-      <w:r>
-        <w:t>force</w:t>
-      </w:r>
-      <w:proofErr w:type="spellEnd"/>
-      <w:r>
-        <w:t xml:space="preserve">). Ovo je funkcioniralo samo kod  ograničenih i manjih problema kakvi su se iz početka </w:t>
+        <w:t xml:space="preserve">bi našli rješenje (brute force). Ovo je funkcioniralo samo kod  ograničenih i manjih problema kakvi su se iz početka </w:t>
       </w:r>
       <w:r>
         <w:t>rješavali</w:t>
@@ -7098,15 +6768,7 @@
         <w:t>unaprjeđenje</w:t>
       </w:r>
       <w:r>
-        <w:t xml:space="preserve"> i obnova metoda učenja povratnog propagiranja (</w:t>
-      </w:r>
-      <w:proofErr w:type="spellStart"/>
-      <w:r>
-        <w:t>back-propagation</w:t>
-      </w:r>
-      <w:proofErr w:type="spellEnd"/>
-      <w:r>
-        <w:t>) ko</w:t>
+        <w:t xml:space="preserve"> i obnova metoda učenja povratnog propagiranja (back-propagation) ko</w:t>
       </w:r>
       <w:r>
         <w:t xml:space="preserve">ji je još otkriven 1969. godine nakon čega se algoritam počeo </w:t>
@@ -7139,15 +6801,7 @@
         <w:t>t</w:t>
       </w:r>
       <w:r>
-        <w:t xml:space="preserve">cima (data </w:t>
-      </w:r>
-      <w:proofErr w:type="spellStart"/>
-      <w:r>
-        <w:t>mining</w:t>
-      </w:r>
-      <w:proofErr w:type="spellEnd"/>
-      <w:r>
-        <w:t>).</w:t>
+        <w:t>cima (data mining).</w:t>
       </w:r>
       <w:r>
         <w:t xml:space="preserve"> Još </w:t>
@@ -7156,15 +6810,7 @@
         <w:t>jedan napredak je obilježio osamdesete</w:t>
       </w:r>
       <w:r>
-        <w:t xml:space="preserve">, a to je nastanak </w:t>
-      </w:r>
-      <w:proofErr w:type="spellStart"/>
-      <w:r>
-        <w:t>Bayesovskog</w:t>
-      </w:r>
-      <w:proofErr w:type="spellEnd"/>
-      <w:r>
-        <w:t xml:space="preserve"> mrežnog formalizma. </w:t>
+        <w:t xml:space="preserve">, a to je nastanak Bayesovskog mrežnog formalizma. </w:t>
       </w:r>
       <w:r>
         <w:t xml:space="preserve">Ovi pristup je nadišao mnoge probleme kod </w:t>
@@ -7228,15 +6874,7 @@
         <w:t xml:space="preserve"> </w:t>
       </w:r>
       <w:r>
-        <w:t>problemima počelo se opet gledati kako doći do cijelog agenta („</w:t>
-      </w:r>
-      <w:proofErr w:type="spellStart"/>
-      <w:r>
-        <w:t>whole</w:t>
-      </w:r>
-      <w:proofErr w:type="spellEnd"/>
-      <w:r>
-        <w:t xml:space="preserve"> agent“) to jest pojedini </w:t>
+        <w:t xml:space="preserve">problemima počelo se opet gledati kako doći do cijelog agenta („whole agent“) to jest pojedini </w:t>
       </w:r>
       <w:r>
         <w:t>znanstvenici</w:t>
@@ -7275,15 +6913,7 @@
         <w:t>Tokom ovih zadnjih 70-tak godina razvoja umjetne inteligencije dosta veliki naglasak se stavljao na algoritme, ali zadnjih 20-tak godine se počinje prebacivati fokus s algoritama na podatke.</w:t>
       </w:r>
       <w:r>
-        <w:t xml:space="preserve"> Banko i </w:t>
-      </w:r>
-      <w:proofErr w:type="spellStart"/>
-      <w:r>
-        <w:t>Brill</w:t>
-      </w:r>
-      <w:proofErr w:type="spellEnd"/>
-      <w:r>
-        <w:t xml:space="preserve"> su 2001. godine su </w:t>
+        <w:t xml:space="preserve"> Banko i Brill su 2001. godine su </w:t>
       </w:r>
       <w:r>
         <w:t>pokazali</w:t>
@@ -7301,23 +6931,7 @@
         <w:t>prosječni</w:t>
       </w:r>
       <w:r>
-        <w:t xml:space="preserve"> algoritam istreniran s 100 milijuna riječi će nadmašiti najbolji algoritam istreniran s 1 milijunom riječi. Drugi primjer koji pokazuje koliko na performanse algoritma utječe količina podataka je </w:t>
-      </w:r>
-      <w:proofErr w:type="spellStart"/>
-      <w:r>
-        <w:t>Haysov</w:t>
-      </w:r>
-      <w:proofErr w:type="spellEnd"/>
-      <w:r>
-        <w:t xml:space="preserve"> i </w:t>
-      </w:r>
-      <w:proofErr w:type="spellStart"/>
-      <w:r>
-        <w:t>Efrosov</w:t>
-      </w:r>
-      <w:proofErr w:type="spellEnd"/>
-      <w:r>
-        <w:t xml:space="preserve"> primjer iz 2007. godine gdje su za kreiranje maski na fotografiji s inicijalnih </w:t>
+        <w:t xml:space="preserve"> algoritam istreniran s 100 milijuna riječi će nadmašiti najbolji algoritam istreniran s 1 milijunom riječi. Drugi primjer koji pokazuje koliko na performanse algoritma utječe količina podataka je Haysov i Efrosov primjer iz 2007. godine gdje su za kreiranje maski na fotografiji s inicijalnih </w:t>
       </w:r>
       <w:r>
         <w:t>1</w:t>
@@ -7702,15 +7316,7 @@
         <w:t>Video igre</w:t>
       </w:r>
       <w:r>
-        <w:t xml:space="preserve"> (bot za video igre kao što su šah, </w:t>
-      </w:r>
-      <w:proofErr w:type="spellStart"/>
-      <w:r>
-        <w:t>go</w:t>
-      </w:r>
-      <w:proofErr w:type="spellEnd"/>
-      <w:r>
-        <w:t>, poker te u novije vrijeme borbeni AI u video igrama kao Doom</w:t>
+        <w:t xml:space="preserve"> (bot za video igre kao što su šah, go, poker te u novije vrijeme borbeni AI u video igrama kao Doom</w:t>
       </w:r>
       <w:r>
         <w:t xml:space="preserve"> itd.</w:t>
@@ -8125,15 +7731,7 @@
         <w:t>t</w:t>
       </w:r>
       <w:r>
-        <w:t xml:space="preserve">cima za treniranje (učenje) i onda izgrade </w:t>
-      </w:r>
-      <w:proofErr w:type="spellStart"/>
-      <w:r>
-        <w:t>prediktivni</w:t>
-      </w:r>
-      <w:proofErr w:type="spellEnd"/>
-      <w:r>
-        <w:t xml:space="preserve"> model.</w:t>
+        <w:t>cima za treniranje (učenje) i onda izgrade prediktivni model.</w:t>
       </w:r>
     </w:p>
     <w:p>
@@ -8253,15 +7851,7 @@
         <w:t xml:space="preserve">Nadzirano strojno učenje </w:t>
       </w:r>
       <w:r>
-        <w:t xml:space="preserve">za cilj ima </w:t>
-      </w:r>
-      <w:proofErr w:type="spellStart"/>
-      <w:r>
-        <w:t>mapirati</w:t>
-      </w:r>
-      <w:proofErr w:type="spellEnd"/>
-      <w:r>
-        <w:t xml:space="preserve"> funkciju na osnovu</w:t>
+        <w:t>za cilj ima mapirati funkciju na osnovu</w:t>
       </w:r>
       <w:r>
         <w:t xml:space="preserve"> ulaznih </w:t>
@@ -8686,13 +8276,8 @@
         <w:jc w:val="both"/>
       </w:pPr>
       <w:r>
-        <w:t>k-</w:t>
-      </w:r>
-      <w:proofErr w:type="spellStart"/>
-      <w:r>
-        <w:t>Means</w:t>
-      </w:r>
-      <w:proofErr w:type="spellEnd"/>
+        <w:t>k-Means</w:t>
+      </w:r>
       <w:r>
         <w:t>,</w:t>
       </w:r>
@@ -8725,15 +8310,7 @@
         <w:jc w:val="both"/>
       </w:pPr>
       <w:r>
-        <w:t xml:space="preserve">Očekivanje </w:t>
-      </w:r>
-      <w:proofErr w:type="spellStart"/>
-      <w:r>
-        <w:t>maksimizacije</w:t>
-      </w:r>
-      <w:proofErr w:type="spellEnd"/>
-      <w:r>
-        <w:t xml:space="preserve"> (EM)</w:t>
+        <w:t>Očekivanje maksimizacije (EM)</w:t>
       </w:r>
       <w:r>
         <w:t>.</w:t>
@@ -8750,15 +8327,7 @@
         <w:jc w:val="both"/>
       </w:pPr>
       <w:r>
-        <w:t xml:space="preserve">Vizualizacija i smanjenje </w:t>
-      </w:r>
-      <w:proofErr w:type="spellStart"/>
-      <w:r>
-        <w:t>dimenzionalnosti</w:t>
-      </w:r>
-      <w:proofErr w:type="spellEnd"/>
-      <w:r>
-        <w:t xml:space="preserve"> u poda</w:t>
+        <w:t>Vizualizacija i smanjenje dimenzionalnosti u poda</w:t>
       </w:r>
       <w:r>
         <w:t>t</w:t>
@@ -8797,13 +8366,8 @@
         <w:spacing w:line="360" w:lineRule="auto"/>
         <w:jc w:val="both"/>
       </w:pPr>
-      <w:proofErr w:type="spellStart"/>
-      <w:r>
-        <w:t>Kernel</w:t>
-      </w:r>
-      <w:proofErr w:type="spellEnd"/>
-      <w:r>
-        <w:t xml:space="preserve"> PCA</w:t>
+      <w:r>
+        <w:t>Kernel PCA</w:t>
       </w:r>
       <w:r>
         <w:t>,</w:t>
@@ -8873,11 +8437,9 @@
         <w:spacing w:line="360" w:lineRule="auto"/>
         <w:jc w:val="both"/>
       </w:pPr>
-      <w:proofErr w:type="spellStart"/>
       <w:r>
         <w:t>Eclat</w:t>
       </w:r>
-      <w:proofErr w:type="spellEnd"/>
       <w:r>
         <w:t>.</w:t>
       </w:r>
@@ -8955,15 +8517,7 @@
         <w:t>ci su jeftini i jednostavni za prikupljanje i pohranjivanje.</w:t>
       </w:r>
       <w:r>
-        <w:t xml:space="preserve"> Što se tiče algoritama oni su najčešće kombinacija algoritama za nadzirano i ne nadzirano učenje, a jedan tak primjer je duboke mreže vjerovanja (</w:t>
-      </w:r>
-      <w:proofErr w:type="spellStart"/>
-      <w:r>
-        <w:t>DBMs</w:t>
-      </w:r>
-      <w:proofErr w:type="spellEnd"/>
-      <w:r>
-        <w:t>).</w:t>
+        <w:t xml:space="preserve"> Što se tiče algoritama oni su najčešće kombinacija algoritama za nadzirano i ne nadzirano učenje, a jedan tak primjer je duboke mreže vjerovanja (DBMs).</w:t>
       </w:r>
     </w:p>
     <w:p>
@@ -8999,13 +8553,8 @@
         <w:t xml:space="preserve">(npr. </w:t>
       </w:r>
       <w:r>
-        <w:t>TD-</w:t>
-      </w:r>
-      <w:proofErr w:type="spellStart"/>
-      <w:r>
-        <w:t>Gammon</w:t>
-      </w:r>
-      <w:proofErr w:type="spellEnd"/>
+        <w:t>TD-Gammon</w:t>
+      </w:r>
       <w:r>
         <w:t>) i upravljanju strojevima.</w:t>
       </w:r>
@@ -9241,15 +8790,7 @@
         <w:t>trane okoline. Agent uči tako da</w:t>
       </w:r>
       <w:r>
-        <w:t xml:space="preserve"> optimalno </w:t>
-      </w:r>
-      <w:proofErr w:type="spellStart"/>
-      <w:r>
-        <w:t>interaktira</w:t>
-      </w:r>
-      <w:proofErr w:type="spellEnd"/>
-      <w:r>
-        <w:t xml:space="preserve"> u stvarnom vremenu s okolinom koristeći vremenski odgođene oznake (nagrada). Kroz interakciju s okolinom agent će naučiti politiku koja će vratiti akciju za dano stanje s najvišom nagradom.</w:t>
+        <w:t xml:space="preserve"> optimalno interaktira u stvarnom vremenu s okolinom koristeći vremenski odgođene oznake (nagrada). Kroz interakciju s okolinom agent će naučiti politiku koja će vratiti akciju za dano stanje s najvišom nagradom.</w:t>
       </w:r>
       <w:r>
         <w:t xml:space="preserve"> Neki od algoritama koji se koriste kod poboljšanog učenja su:</w:t>
@@ -9283,23 +8824,7 @@
         <w:jc w:val="both"/>
       </w:pPr>
       <w:r>
-        <w:t>Q-</w:t>
-      </w:r>
-      <w:proofErr w:type="spellStart"/>
-      <w:r>
-        <w:t>learning</w:t>
-      </w:r>
-      <w:proofErr w:type="spellEnd"/>
-      <w:r>
-        <w:t xml:space="preserve"> (</w:t>
-      </w:r>
-      <w:proofErr w:type="spellStart"/>
-      <w:r>
-        <w:t>state-action-reward-state</w:t>
-      </w:r>
-      <w:proofErr w:type="spellEnd"/>
-      <w:r>
-        <w:t>)</w:t>
+        <w:t>Q-learning (state-action-reward-state)</w:t>
       </w:r>
       <w:r>
         <w:t>,</w:t>
@@ -9316,15 +8841,7 @@
         <w:jc w:val="both"/>
       </w:pPr>
       <w:r>
-        <w:t>SARSA (</w:t>
-      </w:r>
-      <w:proofErr w:type="spellStart"/>
-      <w:r>
-        <w:t>state-action-reward-state-action</w:t>
-      </w:r>
-      <w:proofErr w:type="spellEnd"/>
-      <w:r>
-        <w:t>)</w:t>
+        <w:t>SARSA (state-action-reward-state-action)</w:t>
       </w:r>
       <w:r>
         <w:t>,</w:t>
@@ -9341,15 +8858,7 @@
         <w:jc w:val="both"/>
       </w:pPr>
       <w:r>
-        <w:t>DQN (</w:t>
-      </w:r>
-      <w:proofErr w:type="spellStart"/>
-      <w:r>
-        <w:t>Deep</w:t>
-      </w:r>
-      <w:proofErr w:type="spellEnd"/>
-      <w:r>
-        <w:t xml:space="preserve"> Q Network)</w:t>
+        <w:t>DQN (Deep Q Network)</w:t>
       </w:r>
       <w:r>
         <w:t>,</w:t>
@@ -9366,31 +8875,7 @@
         <w:jc w:val="both"/>
       </w:pPr>
       <w:r>
-        <w:t>A3C (</w:t>
-      </w:r>
-      <w:proofErr w:type="spellStart"/>
-      <w:r>
-        <w:t>Asyncrhonous</w:t>
-      </w:r>
-      <w:proofErr w:type="spellEnd"/>
-      <w:r>
-        <w:t xml:space="preserve"> </w:t>
-      </w:r>
-      <w:proofErr w:type="spellStart"/>
-      <w:r>
-        <w:t>Advantage</w:t>
-      </w:r>
-      <w:proofErr w:type="spellEnd"/>
-      <w:r>
-        <w:t xml:space="preserve"> </w:t>
-      </w:r>
-      <w:proofErr w:type="spellStart"/>
-      <w:r>
-        <w:t>Actor-Critic</w:t>
-      </w:r>
-      <w:proofErr w:type="spellEnd"/>
-      <w:r>
-        <w:t>)</w:t>
+        <w:t>A3C (Asyncrhonous Advantage Actor-Critic)</w:t>
       </w:r>
       <w:r>
         <w:t>.</w:t>
@@ -9755,15 +9240,7 @@
         <w:t>izvan mrežnog</w:t>
       </w:r>
       <w:r>
-        <w:t xml:space="preserve"> načina učenja, algoritmi s sposobnošću učenja na mreži uče inkrementalno </w:t>
-      </w:r>
-      <w:proofErr w:type="spellStart"/>
-      <w:r>
-        <w:t>davajućim</w:t>
-      </w:r>
-      <w:proofErr w:type="spellEnd"/>
-      <w:r>
-        <w:t xml:space="preserve"> sekvencijalno manje skupove podataka. Svaki novi korak treniranja je brz i jeftin i stoga algoritam može učiti o novim podacima (trendovima) u letu (slika 3.4.). Učenje na mreži je zgodan kada treba </w:t>
+        <w:t xml:space="preserve"> načina učenja, algoritmi s sposobnošću učenja na mreži uče inkrementalno davajućim sekvencijalno manje skupove podataka. Svaki novi korak treniranja je brz i jeftin i stoga algoritam može učiti o novim podacima (trendovima) u letu (slika 3.4.). Učenje na mreži je zgodan kada treba </w:t>
       </w:r>
       <w:r>
         <w:t>konstantno</w:t>
@@ -10702,32 +10179,17 @@
         <w:spacing w:line="360" w:lineRule="auto"/>
         <w:jc w:val="both"/>
       </w:pPr>
-      <w:proofErr w:type="spellStart"/>
-      <w:r>
-        <w:t>Warren</w:t>
-      </w:r>
-      <w:proofErr w:type="spellEnd"/>
-      <w:r>
-        <w:t xml:space="preserve"> </w:t>
-      </w:r>
-      <w:proofErr w:type="spellStart"/>
-      <w:r>
-        <w:t>McCulloch</w:t>
-      </w:r>
-      <w:proofErr w:type="spellEnd"/>
-      <w:r>
-        <w:t xml:space="preserve"> i </w:t>
+      <w:r>
+        <w:t xml:space="preserve">Warren </w:t>
+      </w:r>
+      <w:r>
+        <w:t xml:space="preserve">McCulloch i </w:t>
       </w:r>
       <w:r>
         <w:t xml:space="preserve">Walter </w:t>
       </w:r>
-      <w:proofErr w:type="spellStart"/>
-      <w:r>
-        <w:t>Pitts</w:t>
-      </w:r>
-      <w:proofErr w:type="spellEnd"/>
-      <w:r>
-        <w:t xml:space="preserve"> su još 1943. godine dali osnovna načela umjetnih neuronskih mreža u obliku pet pretpostavki, a oni su:</w:t>
+      <w:r>
+        <w:t>Pitts su još 1943. godine dali osnovna načela umjetnih neuronskih mreža u obliku pet pretpostavki, a oni su:</w:t>
       </w:r>
     </w:p>
     <w:p>
@@ -11118,15 +10580,7 @@
         <w:t xml:space="preserve"> Perceptron je</w:t>
       </w:r>
       <w:r>
-        <w:t xml:space="preserve"> jedan od najjednostavnijih arhitektura umjetnih neuronskih mreža osmišljena od strane Franka </w:t>
-      </w:r>
-      <w:proofErr w:type="spellStart"/>
-      <w:r>
-        <w:t>Rosenblatta</w:t>
-      </w:r>
-      <w:proofErr w:type="spellEnd"/>
-      <w:r>
-        <w:t xml:space="preserve"> 1958. godine </w:t>
+        <w:t xml:space="preserve"> jedan od najjednostavnijih arhitektura umjetnih neuronskih mreža osmišljena od strane Franka Rosenblatta 1958. godine </w:t>
       </w:r>
       <w:r>
         <w:t xml:space="preserve">te </w:t>
@@ -11665,41 +11119,13 @@
         <w:rPr>
           <w:rFonts w:eastAsiaTheme="minorEastAsia"/>
         </w:rPr>
-        <w:t>. Perceptron sumi</w:t>
-      </w:r>
-      <w:proofErr w:type="spellStart"/>
+        <w:t>. Perceptron sumira umnožak j-tog ulaza s j</w:t>
+      </w:r>
       <w:r>
         <w:rPr>
           <w:rFonts w:eastAsiaTheme="minorEastAsia"/>
         </w:rPr>
-        <w:t>ra</w:t>
-      </w:r>
-      <w:proofErr w:type="spellEnd"/>
-      <w:r>
-        <w:rPr>
-          <w:rFonts w:eastAsiaTheme="minorEastAsia"/>
-        </w:rPr>
-        <w:t xml:space="preserve"> umnožak j-tog ulaza s j</w:t>
-      </w:r>
-      <w:r>
-        <w:rPr>
-          <w:rFonts w:eastAsiaTheme="minorEastAsia"/>
-        </w:rPr>
-        <w:t xml:space="preserve">-tom težinom. Ne smijemo nikako izostaviti </w:t>
-      </w:r>
-      <w:proofErr w:type="spellStart"/>
-      <w:r>
-        <w:rPr>
-          <w:rFonts w:eastAsiaTheme="minorEastAsia"/>
-        </w:rPr>
-        <w:t>bias</w:t>
-      </w:r>
-      <w:proofErr w:type="spellEnd"/>
-      <w:r>
-        <w:rPr>
-          <w:rFonts w:eastAsiaTheme="minorEastAsia"/>
-        </w:rPr>
-        <w:t>-ov neuron</w:t>
+        <w:t>-tom težinom. Ne smijemo nikako izostaviti bias-ov neuron</w:t>
       </w:r>
       <w:r>
         <w:rPr>
@@ -11789,19 +11215,11 @@
         </w:rPr>
         <w:t xml:space="preserve"> i predodrediti ga kao bias-ov, a drugi način je nazn</w:t>
       </w:r>
-      <w:proofErr w:type="spellStart"/>
       <w:r>
         <w:rPr>
           <w:rFonts w:eastAsiaTheme="minorEastAsia"/>
         </w:rPr>
-        <w:t>ačiti</w:t>
-      </w:r>
-      <w:proofErr w:type="spellEnd"/>
-      <w:r>
-        <w:rPr>
-          <w:rFonts w:eastAsiaTheme="minorEastAsia"/>
-        </w:rPr>
-        <w:t xml:space="preserve"> i prikazati ga kao posebni</w:t>
+        <w:t>ačiti i prikazati ga kao posebni</w:t>
       </w:r>
       <w:r>
         <w:rPr>
@@ -12394,21 +11812,7 @@
         <w:rPr>
           <w:rFonts w:eastAsiaTheme="minorEastAsia"/>
         </w:rPr>
-        <w:t xml:space="preserve">zbroj </w:t>
-      </w:r>
-      <w:proofErr w:type="spellStart"/>
-      <w:r>
-        <w:rPr>
-          <w:rFonts w:eastAsiaTheme="minorEastAsia"/>
-        </w:rPr>
-        <w:t>biasove</w:t>
-      </w:r>
-      <w:proofErr w:type="spellEnd"/>
-      <w:r>
-        <w:rPr>
-          <w:rFonts w:eastAsiaTheme="minorEastAsia"/>
-        </w:rPr>
-        <w:t xml:space="preserve"> vrijednosti sa sumom</w:t>
+        <w:t>zbroj biasove vrijednosti sa sumom</w:t>
       </w:r>
       <w:r>
         <w:rPr>
@@ -12597,19 +12001,11 @@
         </w:rPr>
         <w:tab/>
       </w:r>
-      <w:proofErr w:type="spellStart"/>
       <w:r>
         <w:rPr>
           <w:rFonts w:eastAsiaTheme="minorEastAsia"/>
         </w:rPr>
-        <w:t>Bias</w:t>
-      </w:r>
-      <w:proofErr w:type="spellEnd"/>
-      <w:r>
-        <w:rPr>
-          <w:rFonts w:eastAsiaTheme="minorEastAsia"/>
-        </w:rPr>
-        <w:t>-ova vrijednost</w:t>
+        <w:t>Bias-ova vrijednost</w:t>
       </w:r>
     </w:p>
     <w:p>
@@ -13025,201 +12421,86 @@
           <w:lang w:val="en-US"/>
         </w:rPr>
         <w:tab/>
-      </w:r>
-      <w:proofErr w:type="gramStart"/>
-      <w:r>
+        <w:t>aktivacijka funkcija</w:t>
+      </w:r>
+    </w:p>
+    <w:p>
+      <w:pPr>
+        <w:spacing w:line="360" w:lineRule="auto"/>
+        <w:jc w:val="both"/>
         <w:rPr>
           <w:rFonts w:eastAsiaTheme="minorEastAsia"/>
           <w:lang w:val="en-US"/>
         </w:rPr>
-        <w:t>aktivacijka</w:t>
-      </w:r>
-      <w:proofErr w:type="gramEnd"/>
-      <w:r>
+      </w:pPr>
+    </w:p>
+    <w:p>
+      <w:pPr>
+        <w:spacing w:line="360" w:lineRule="auto"/>
+        <w:jc w:val="both"/>
         <w:rPr>
           <w:rFonts w:eastAsiaTheme="minorEastAsia"/>
-          <w:lang w:val="en-US"/>
-        </w:rPr>
-        <w:t xml:space="preserve"> funkcija</w:t>
-      </w:r>
-    </w:p>
-    <w:p>
-      <w:pPr>
-        <w:spacing w:line="360" w:lineRule="auto"/>
-        <w:jc w:val="both"/>
+        </w:rPr>
+      </w:pPr>
+      <w:r>
         <w:rPr>
           <w:rFonts w:eastAsiaTheme="minorEastAsia"/>
-          <w:lang w:val="en-US"/>
-        </w:rPr>
-      </w:pPr>
-    </w:p>
-    <w:p>
-      <w:pPr>
-        <w:spacing w:line="360" w:lineRule="auto"/>
-        <w:jc w:val="both"/>
+        </w:rPr>
+        <w:t>Rosenblattov neuron je inspiriran Heb</w:t>
+      </w:r>
+      <w:r>
         <w:rPr>
           <w:rFonts w:eastAsiaTheme="minorEastAsia"/>
         </w:rPr>
-      </w:pPr>
-      <w:proofErr w:type="spellStart"/>
+        <w:t>b</w:t>
+      </w:r>
       <w:r>
         <w:rPr>
           <w:rFonts w:eastAsiaTheme="minorEastAsia"/>
         </w:rPr>
-        <w:t>Rosenblattov</w:t>
-      </w:r>
-      <w:proofErr w:type="spellEnd"/>
+        <w:t xml:space="preserve">ovim pravilom. Donald Hebb objašnjava da biološki jedan neuron često aktivira drugi neuron te da veza između ta dva neurona postaje </w:t>
+      </w:r>
       <w:r>
         <w:rPr>
           <w:rFonts w:eastAsiaTheme="minorEastAsia"/>
         </w:rPr>
-        <w:t xml:space="preserve"> neuron je inspiriran </w:t>
-      </w:r>
-      <w:proofErr w:type="spellStart"/>
+        <w:t xml:space="preserve">sve </w:t>
+      </w:r>
       <w:r>
         <w:rPr>
           <w:rFonts w:eastAsiaTheme="minorEastAsia"/>
         </w:rPr>
-        <w:t>Heb</w:t>
+        <w:t>jača</w:t>
       </w:r>
       <w:r>
         <w:rPr>
           <w:rFonts w:eastAsiaTheme="minorEastAsia"/>
         </w:rPr>
-        <w:t>b</w:t>
+        <w:t xml:space="preserve"> što više puta jedan neuron aktivira drugi.</w:t>
       </w:r>
       <w:r>
         <w:rPr>
           <w:rFonts w:eastAsiaTheme="minorEastAsia"/>
         </w:rPr>
-        <w:t>ovim</w:t>
-      </w:r>
-      <w:proofErr w:type="spellEnd"/>
+        <w:t xml:space="preserve"> Siegrid L</w:t>
+      </w:r>
+      <w:r>
+        <w:rPr>
+          <w:rFonts w:eastAsiaTheme="minorEastAsia" w:cs="Times New Roman"/>
+        </w:rPr>
+        <w:t>ö</w:t>
+      </w:r>
       <w:r>
         <w:rPr>
           <w:rFonts w:eastAsiaTheme="minorEastAsia"/>
         </w:rPr>
-        <w:t xml:space="preserve"> pravilom. </w:t>
-      </w:r>
-      <w:proofErr w:type="spellStart"/>
+        <w:t>wel je ovu ideju sažeo u frazu: „Stanice koje se aktiviraju zajedno, vežu se zajedno“. Ovo pravilo je kasnije postalo poznato kao Hebbovo</w:t>
+      </w:r>
       <w:r>
         <w:rPr>
           <w:rFonts w:eastAsiaTheme="minorEastAsia"/>
         </w:rPr>
-        <w:t>Donald</w:t>
-      </w:r>
-      <w:proofErr w:type="spellEnd"/>
-      <w:r>
-        <w:rPr>
-          <w:rFonts w:eastAsiaTheme="minorEastAsia"/>
-        </w:rPr>
-        <w:t xml:space="preserve"> </w:t>
-      </w:r>
-      <w:proofErr w:type="spellStart"/>
-      <w:r>
-        <w:rPr>
-          <w:rFonts w:eastAsiaTheme="minorEastAsia"/>
-        </w:rPr>
-        <w:t>Hebb</w:t>
-      </w:r>
-      <w:proofErr w:type="spellEnd"/>
-      <w:r>
-        <w:rPr>
-          <w:rFonts w:eastAsiaTheme="minorEastAsia"/>
-        </w:rPr>
-        <w:t xml:space="preserve"> objašnjava da biološki jedan neuron često aktivira drugi neuron te da veza između ta dva neurona postaje </w:t>
-      </w:r>
-      <w:r>
-        <w:rPr>
-          <w:rFonts w:eastAsiaTheme="minorEastAsia"/>
-        </w:rPr>
-        <w:t xml:space="preserve">sve </w:t>
-      </w:r>
-      <w:r>
-        <w:rPr>
-          <w:rFonts w:eastAsiaTheme="minorEastAsia"/>
-        </w:rPr>
-        <w:t>jača</w:t>
-      </w:r>
-      <w:r>
-        <w:rPr>
-          <w:rFonts w:eastAsiaTheme="minorEastAsia"/>
-        </w:rPr>
-        <w:t xml:space="preserve"> što više puta jedan neuron aktivira drugi.</w:t>
-      </w:r>
-      <w:r>
-        <w:rPr>
-          <w:rFonts w:eastAsiaTheme="minorEastAsia"/>
-        </w:rPr>
-        <w:t xml:space="preserve"> </w:t>
-      </w:r>
-      <w:proofErr w:type="spellStart"/>
-      <w:r>
-        <w:rPr>
-          <w:rFonts w:eastAsiaTheme="minorEastAsia"/>
-        </w:rPr>
-        <w:t>Siegrid</w:t>
-      </w:r>
-      <w:proofErr w:type="spellEnd"/>
-      <w:r>
-        <w:rPr>
-          <w:rFonts w:eastAsiaTheme="minorEastAsia"/>
-        </w:rPr>
-        <w:t xml:space="preserve"> </w:t>
-      </w:r>
-      <w:proofErr w:type="spellStart"/>
-      <w:r>
-        <w:rPr>
-          <w:rFonts w:eastAsiaTheme="minorEastAsia"/>
-        </w:rPr>
-        <w:t>L</w:t>
-      </w:r>
-      <w:r>
-        <w:rPr>
-          <w:rFonts w:eastAsiaTheme="minorEastAsia" w:cs="Times New Roman"/>
-        </w:rPr>
-        <w:t>ö</w:t>
-      </w:r>
-      <w:r>
-        <w:rPr>
-          <w:rFonts w:eastAsiaTheme="minorEastAsia"/>
-        </w:rPr>
-        <w:t>wel</w:t>
-      </w:r>
-      <w:proofErr w:type="spellEnd"/>
-      <w:r>
-        <w:rPr>
-          <w:rFonts w:eastAsiaTheme="minorEastAsia"/>
-        </w:rPr>
-        <w:t xml:space="preserve"> je ovu ideju sažeo u frazu: „Stanice koje se aktiviraju zajedno, vežu se zajedno“. Ovo pravilo je kasnije postalo poznato kao </w:t>
-      </w:r>
-      <w:proofErr w:type="spellStart"/>
-      <w:r>
-        <w:rPr>
-          <w:rFonts w:eastAsiaTheme="minorEastAsia"/>
-        </w:rPr>
-        <w:t>Hebbovo</w:t>
-      </w:r>
-      <w:proofErr w:type="spellEnd"/>
-      <w:r>
-        <w:rPr>
-          <w:rFonts w:eastAsiaTheme="minorEastAsia"/>
-        </w:rPr>
-        <w:t xml:space="preserve"> pravilo ili kao </w:t>
-      </w:r>
-      <w:proofErr w:type="spellStart"/>
-      <w:r>
-        <w:rPr>
-          <w:rFonts w:eastAsiaTheme="minorEastAsia"/>
-        </w:rPr>
-        <w:t>Hebbovo</w:t>
-      </w:r>
-      <w:proofErr w:type="spellEnd"/>
-      <w:r>
-        <w:rPr>
-          <w:rFonts w:eastAsiaTheme="minorEastAsia"/>
-        </w:rPr>
-        <w:t xml:space="preserve"> učenje i do dana danas je ostalo kao jedno od </w:t>
+        <w:t xml:space="preserve"> pravilo ili kao Hebbovo učenje i do dana danas je ostalo kao jedno od </w:t>
       </w:r>
       <w:r>
         <w:rPr>
@@ -13305,21 +12586,7 @@
         <w:rPr>
           <w:rFonts w:eastAsiaTheme="minorEastAsia"/>
         </w:rPr>
-        <w:t xml:space="preserve">Da bi se veze ažurirale moramo hraniti </w:t>
-      </w:r>
-      <w:proofErr w:type="spellStart"/>
-      <w:r>
-        <w:rPr>
-          <w:rFonts w:eastAsiaTheme="minorEastAsia"/>
-        </w:rPr>
-        <w:t>perceptrone</w:t>
-      </w:r>
-      <w:proofErr w:type="spellEnd"/>
-      <w:r>
-        <w:rPr>
-          <w:rFonts w:eastAsiaTheme="minorEastAsia"/>
-        </w:rPr>
-        <w:t xml:space="preserve"> jednom po jednom trening instancom</w:t>
+        <w:t>Da bi se veze ažurirale moramo hraniti perceptrone jednom po jednom trening instancom</w:t>
       </w:r>
       <w:r>
         <w:rPr>
@@ -13986,89 +13253,19 @@
         <w:rPr>
           <w:rFonts w:eastAsiaTheme="minorEastAsia"/>
         </w:rPr>
-        <w:t xml:space="preserve">Granica odluke za svaki izlaz iz neurona je linearan stoga su perceptroni nemoćni kada su u pitanju učenje složenih uzoraka. Ukoliko su trening instance linearno odvojive </w:t>
-      </w:r>
-      <w:proofErr w:type="spellStart"/>
+        <w:t>Granica odluke za svaki izlaz iz neurona je linearan stoga su perceptroni nemoćni kada su u pitanju učenje složenih uzoraka. Ukoliko su trening instance linearno odvojive Rosenblatt je demonstrirao da će njegov perceptron konvergirati prema rješenju drugim riječima perceptron će naučiti linearnu granicu koja razdvaja primjere. Ovo se zove perceptronov teorem konvergencije.</w:t>
+      </w:r>
       <w:r>
         <w:rPr>
           <w:rFonts w:eastAsiaTheme="minorEastAsia"/>
         </w:rPr>
-        <w:t>Rosenblatt</w:t>
-      </w:r>
-      <w:proofErr w:type="spellEnd"/>
+        <w:t xml:space="preserve"> </w:t>
+      </w:r>
       <w:r>
         <w:rPr>
           <w:rFonts w:eastAsiaTheme="minorEastAsia"/>
         </w:rPr>
-        <w:t xml:space="preserve"> je demonstrirao da će njegov perceptron konvergirati prema rješenju drugim riječima perceptron će naučiti linearnu granicu koja razdvaja primjere. Ovo se zove </w:t>
-      </w:r>
-      <w:proofErr w:type="spellStart"/>
-      <w:r>
-        <w:rPr>
-          <w:rFonts w:eastAsiaTheme="minorEastAsia"/>
-        </w:rPr>
-        <w:t>perceptronov</w:t>
-      </w:r>
-      <w:proofErr w:type="spellEnd"/>
-      <w:r>
-        <w:rPr>
-          <w:rFonts w:eastAsiaTheme="minorEastAsia"/>
-        </w:rPr>
-        <w:t xml:space="preserve"> teorem konvergencije.</w:t>
-      </w:r>
-      <w:r>
-        <w:rPr>
-          <w:rFonts w:eastAsiaTheme="minorEastAsia"/>
-        </w:rPr>
-        <w:t xml:space="preserve"> </w:t>
-      </w:r>
-      <w:r>
-        <w:rPr>
-          <w:rFonts w:eastAsiaTheme="minorEastAsia"/>
-        </w:rPr>
-        <w:t xml:space="preserve">Marvin </w:t>
-      </w:r>
-      <w:proofErr w:type="spellStart"/>
-      <w:r>
-        <w:rPr>
-          <w:rFonts w:eastAsiaTheme="minorEastAsia"/>
-        </w:rPr>
-        <w:t>Minsky</w:t>
-      </w:r>
-      <w:proofErr w:type="spellEnd"/>
-      <w:r>
-        <w:rPr>
-          <w:rFonts w:eastAsiaTheme="minorEastAsia"/>
-        </w:rPr>
-        <w:t xml:space="preserve"> i </w:t>
-      </w:r>
-      <w:proofErr w:type="spellStart"/>
-      <w:r>
-        <w:rPr>
-          <w:rFonts w:eastAsiaTheme="minorEastAsia"/>
-        </w:rPr>
-        <w:t>Seymour</w:t>
-      </w:r>
-      <w:proofErr w:type="spellEnd"/>
-      <w:r>
-        <w:rPr>
-          <w:rFonts w:eastAsiaTheme="minorEastAsia"/>
-        </w:rPr>
-        <w:t xml:space="preserve"> </w:t>
-      </w:r>
-      <w:proofErr w:type="spellStart"/>
-      <w:r>
-        <w:rPr>
-          <w:rFonts w:eastAsiaTheme="minorEastAsia"/>
-        </w:rPr>
-        <w:t>Papert</w:t>
-      </w:r>
-      <w:proofErr w:type="spellEnd"/>
-      <w:r>
-        <w:rPr>
-          <w:rFonts w:eastAsiaTheme="minorEastAsia"/>
-        </w:rPr>
-        <w:t xml:space="preserve"> su 1969. godine ukazali na nekoliko nedostataka kod perceptrona, a ponajprije činjenica da perceptron nije sposoban riješiti banalni problem kao što je ekskluzivno ILI (XOR). Nadalje </w:t>
+        <w:t xml:space="preserve">Marvin Minsky i Seymour Papert su 1969. godine ukazali na nekoliko nedostataka kod perceptrona, a ponajprije činjenica da perceptron nije sposoban riješiti banalni problem kao što je ekskluzivno ILI (XOR). Nadalje </w:t>
       </w:r>
       <w:r>
         <w:rPr>
@@ -14333,13 +13530,8 @@
       <w:r>
         <w:t xml:space="preserve">Može se uočiti sa slike 4.5. da signal putuje samo u jednom smjeru i to od ulaza prema izlazu stoga se neuronske mreže s ovakvom arhitekturom nazivaju </w:t>
       </w:r>
-      <w:proofErr w:type="spellStart"/>
-      <w:r>
-        <w:t>unaprijedna</w:t>
-      </w:r>
-      <w:proofErr w:type="spellEnd"/>
-      <w:r>
-        <w:t xml:space="preserve"> neuronska mreža (FNN).</w:t>
+      <w:r>
+        <w:t>unaprijedna neuronska mreža (FNN).</w:t>
       </w:r>
       <w:r>
         <w:t xml:space="preserve"> [7]</w:t>
@@ -14500,15 +13692,7 @@
         <w:t>Određuje hoće li se neuron aktivirati („ispaliti“) ili ne na temelju vrijednosti ulaza u neuron</w:t>
       </w:r>
       <w:r>
-        <w:t xml:space="preserve"> i postavljenome pragu ako se radi o korak funkciji ili </w:t>
-      </w:r>
-      <w:proofErr w:type="spellStart"/>
-      <w:r>
-        <w:t>mapiranje</w:t>
-      </w:r>
-      <w:proofErr w:type="spellEnd"/>
-      <w:r>
-        <w:t xml:space="preserve"> ulaznog signala u izlazni signal</w:t>
+        <w:t xml:space="preserve"> i postavljenome pragu ako se radi o korak funkciji ili mapiranje ulaznog signala u izlazni signal</w:t>
       </w:r>
       <w:r>
         <w:t xml:space="preserve"> za ostale funkcije</w:t>
@@ -14820,15 +14004,7 @@
         <w:t xml:space="preserve">etne neuronske mreže koriste nelinearne aktivacijske funkcije. One omogućavaju mreži izračunati i naučiti bilo koju funkciju. </w:t>
       </w:r>
       <w:r>
-        <w:t xml:space="preserve">Isto tako daju značaj algoritmu s unatražnim rasprostiranjem i kreiranje umjetnih mreža s više slojeva neurona. </w:t>
-      </w:r>
-      <w:proofErr w:type="spellStart"/>
-      <w:r>
-        <w:t>Sigmoidna</w:t>
-      </w:r>
-      <w:proofErr w:type="spellEnd"/>
-      <w:r>
-        <w:t xml:space="preserve"> aktivacijska funkcija je primjer jedne nelinearne funkcije (jednadžba 4.5).</w:t>
+        <w:t>Isto tako daju značaj algoritmu s unatražnim rasprostiranjem i kreiranje umjetnih mreža s više slojeva neurona. Sigmoidna aktivacijska funkcija je primjer jedne nelinearne funkcije (jednadžba 4.5).</w:t>
       </w:r>
     </w:p>
     <w:p>
@@ -14937,31 +14113,7 @@
         <w:t>).</w:t>
       </w:r>
       <w:r>
-        <w:t xml:space="preserve"> Rješenje za centriranje na nulu može se postići ako se umjesto </w:t>
-      </w:r>
-      <w:proofErr w:type="spellStart"/>
-      <w:r>
-        <w:t>sigmoidne</w:t>
-      </w:r>
-      <w:proofErr w:type="spellEnd"/>
-      <w:r>
-        <w:t xml:space="preserve"> funkcije odabere funkcija hiperbolični tangens (jednadžba 4.6). Sve ostale prednosti i nedostatke </w:t>
-      </w:r>
-      <w:proofErr w:type="spellStart"/>
-      <w:r>
-        <w:t>tanh</w:t>
-      </w:r>
-      <w:proofErr w:type="spellEnd"/>
-      <w:r>
-        <w:t xml:space="preserve"> funkcija dijeli sa </w:t>
-      </w:r>
-      <w:proofErr w:type="spellStart"/>
-      <w:r>
-        <w:t>sigmoidnom</w:t>
-      </w:r>
-      <w:proofErr w:type="spellEnd"/>
-      <w:r>
-        <w:t xml:space="preserve"> funkcijom.</w:t>
+        <w:t xml:space="preserve"> Rješenje za centriranje na nulu može se postići ako se umjesto sigmoidne funkcije odabere funkcija hiperbolični tangens (jednadžba 4.6). Sve ostale prednosti i nedostatke tanh funkcija dijeli sa sigmoidnom funkcijom.</w:t>
       </w:r>
     </w:p>
     <w:p>
@@ -15257,67 +14409,25 @@
         <w:rPr>
           <w:rFonts w:eastAsiaTheme="minorEastAsia"/>
         </w:rPr>
-        <w:t>Iduća funkcija iako jednim dijelom izgleda kao linearna funkcija ipak je nelinearna funkcija, a funkcija je poznata pod imenom ispravljena linearna jedinica (</w:t>
-      </w:r>
-      <w:proofErr w:type="spellStart"/>
+        <w:t>Iduća funkcija iako jednim dijelom izgleda kao linearna funkcija ipak je nelinearna funkcija, a funkcija je poznata pod imenom ispravljena linearna jedinica (ReLU)</w:t>
+      </w:r>
       <w:r>
         <w:rPr>
           <w:rFonts w:eastAsiaTheme="minorEastAsia"/>
         </w:rPr>
-        <w:t>ReLU</w:t>
-      </w:r>
-      <w:proofErr w:type="spellEnd"/>
+        <w:t xml:space="preserve"> (jednadžba 4.7)</w:t>
+      </w:r>
       <w:r>
         <w:rPr>
           <w:rFonts w:eastAsiaTheme="minorEastAsia"/>
         </w:rPr>
-        <w:t>)</w:t>
+        <w:t>.</w:t>
       </w:r>
       <w:r>
         <w:rPr>
           <w:rFonts w:eastAsiaTheme="minorEastAsia"/>
         </w:rPr>
-        <w:t xml:space="preserve"> (jednadžba 4.7)</w:t>
-      </w:r>
-      <w:r>
-        <w:rPr>
-          <w:rFonts w:eastAsiaTheme="minorEastAsia"/>
-        </w:rPr>
-        <w:t>.</w:t>
-      </w:r>
-      <w:r>
-        <w:rPr>
-          <w:rFonts w:eastAsiaTheme="minorEastAsia"/>
-        </w:rPr>
-        <w:t xml:space="preserve"> </w:t>
-      </w:r>
-      <w:proofErr w:type="spellStart"/>
-      <w:r>
-        <w:rPr>
-          <w:rFonts w:eastAsiaTheme="minorEastAsia"/>
-        </w:rPr>
-        <w:t>ReLU</w:t>
-      </w:r>
-      <w:proofErr w:type="spellEnd"/>
-      <w:r>
-        <w:rPr>
-          <w:rFonts w:eastAsiaTheme="minorEastAsia"/>
-        </w:rPr>
-        <w:t xml:space="preserve"> je najčešće korištena aktivacijska funkcija i kada programer ne zna koju aktivacijsku funkciju odabrati preporuka je da se krene s </w:t>
-      </w:r>
-      <w:proofErr w:type="spellStart"/>
-      <w:r>
-        <w:rPr>
-          <w:rFonts w:eastAsiaTheme="minorEastAsia"/>
-        </w:rPr>
-        <w:t>ReLU</w:t>
-      </w:r>
-      <w:proofErr w:type="spellEnd"/>
-      <w:r>
-        <w:rPr>
-          <w:rFonts w:eastAsiaTheme="minorEastAsia"/>
-        </w:rPr>
-        <w:t xml:space="preserve"> funkcijom.</w:t>
+        <w:t xml:space="preserve"> ReLU je najčešće korištena aktivacijska funkcija i kada programer ne zna koju aktivacijsku funkciju odabrati preporuka je da se krene s ReLU funkcijom.</w:t>
       </w:r>
     </w:p>
     <w:p>
@@ -15451,105 +14561,25 @@
         <w:jc w:val="both"/>
       </w:pPr>
       <w:r>
-        <w:t xml:space="preserve">Funkcija je računski jako efikasna što mreži omogućuje brzo konvergiranje, jedini nedostatak funkcije umirući </w:t>
-      </w:r>
-      <w:proofErr w:type="spellStart"/>
-      <w:r>
-        <w:t>ReLU</w:t>
-      </w:r>
-      <w:proofErr w:type="spellEnd"/>
-      <w:r>
-        <w:t xml:space="preserve">. </w:t>
+        <w:t xml:space="preserve">Funkcija je računski jako efikasna što mreži omogućuje brzo konvergiranje, jedini nedostatak funkcije umirući ReLU. </w:t>
       </w:r>
       <w:r>
         <w:t>Umirući</w:t>
       </w:r>
       <w:r>
-        <w:t xml:space="preserve"> </w:t>
-      </w:r>
-      <w:proofErr w:type="spellStart"/>
-      <w:r>
-        <w:t>ReLU</w:t>
-      </w:r>
-      <w:proofErr w:type="spellEnd"/>
-      <w:r>
-        <w:t xml:space="preserve"> znači da tijekom učenja neki neuroni mogu umrijeti drugim riječima njihov izlaz je uvijek nula.</w:t>
+        <w:t xml:space="preserve"> ReLU znači da tijekom učenja neki neuroni mogu umrijeti drugim riječima njihov izlaz je uvijek nula.</w:t>
       </w:r>
       <w:r>
         <w:t xml:space="preserve"> Jednom kada neuron počne na svom izlazi davati nulu jako mala vjerojatnost je da će išta drugo.</w:t>
       </w:r>
       <w:r>
-        <w:t xml:space="preserve"> Rješenje ovoga problema se nailazi u redizajniranim varijantama </w:t>
-      </w:r>
-      <w:proofErr w:type="spellStart"/>
-      <w:r>
-        <w:t>ReLU</w:t>
-      </w:r>
-      <w:proofErr w:type="spellEnd"/>
-      <w:r>
-        <w:t xml:space="preserve"> kao što su cureći </w:t>
-      </w:r>
-      <w:proofErr w:type="spellStart"/>
-      <w:r>
-        <w:t>ReLU</w:t>
-      </w:r>
-      <w:proofErr w:type="spellEnd"/>
-      <w:r>
-        <w:t xml:space="preserve"> (</w:t>
-      </w:r>
-      <w:proofErr w:type="spellStart"/>
-      <w:r>
-        <w:t>Leaky</w:t>
-      </w:r>
-      <w:proofErr w:type="spellEnd"/>
-      <w:r>
-        <w:t xml:space="preserve"> </w:t>
-      </w:r>
-      <w:proofErr w:type="spellStart"/>
-      <w:r>
-        <w:t>ReLU</w:t>
-      </w:r>
-      <w:proofErr w:type="spellEnd"/>
-      <w:r>
-        <w:t>)</w:t>
-      </w:r>
-      <w:r>
-        <w:t xml:space="preserve">, nasumično cureći </w:t>
-      </w:r>
-      <w:proofErr w:type="spellStart"/>
-      <w:r>
-        <w:t>ReLU</w:t>
-      </w:r>
-      <w:proofErr w:type="spellEnd"/>
-      <w:r>
-        <w:t xml:space="preserve"> (</w:t>
-      </w:r>
-      <w:proofErr w:type="spellStart"/>
-      <w:r>
-        <w:t>RReLU</w:t>
-      </w:r>
-      <w:proofErr w:type="spellEnd"/>
-      <w:r>
-        <w:t>)</w:t>
-      </w:r>
-      <w:r>
-        <w:t xml:space="preserve"> te parametarski </w:t>
-      </w:r>
-      <w:proofErr w:type="spellStart"/>
-      <w:r>
-        <w:t>ReLU</w:t>
-      </w:r>
-      <w:proofErr w:type="spellEnd"/>
-      <w:r>
-        <w:t xml:space="preserve"> (</w:t>
-      </w:r>
-      <w:proofErr w:type="spellStart"/>
-      <w:r>
-        <w:t>PReLU</w:t>
-      </w:r>
-      <w:proofErr w:type="spellEnd"/>
-      <w:r>
-        <w:t>)</w:t>
+        <w:t xml:space="preserve"> Rješenje ovoga problema se nailazi u redizajniranim varijantama ReLU kao što su cureći ReLU (Leaky ReLU)</w:t>
+      </w:r>
+      <w:r>
+        <w:t>, nasumično cureći ReLU (RReLU)</w:t>
+      </w:r>
+      <w:r>
+        <w:t xml:space="preserve"> te parametarski ReLU (PReLU)</w:t>
       </w:r>
       <w:r>
         <w:t xml:space="preserve"> (jednadžba 4.8)</w:t>
@@ -16381,15 +15411,7 @@
         <w:t xml:space="preserve">C </w:t>
       </w:r>
       <w:r>
-        <w:t xml:space="preserve">i </w:t>
-      </w:r>
-      <w:proofErr w:type="spellStart"/>
-      <w:r>
-        <w:t>sigma</w:t>
-      </w:r>
-      <w:proofErr w:type="spellEnd"/>
-      <w:r>
-        <w:t xml:space="preserve"> kod SVM-a, </w:t>
+        <w:t xml:space="preserve">i sigma kod SVM-a, </w:t>
       </w:r>
       <w:r>
         <w:rPr>
@@ -16759,7 +15781,29 @@
       <w:r>
         <w:t xml:space="preserve"> - </w:t>
       </w:r>
-      <w:bookmarkStart w:id="34" w:name="_GoBack"/>
+    </w:p>
+    <w:p>
+      <w:pPr>
+        <w:spacing w:line="360" w:lineRule="auto"/>
+        <w:jc w:val="both"/>
+      </w:pPr>
+    </w:p>
+    <w:p>
+      <w:pPr>
+        <w:pStyle w:val="Heading3"/>
+        <w:spacing w:line="360" w:lineRule="auto"/>
+        <w:jc w:val="both"/>
+      </w:pPr>
+      <w:bookmarkStart w:id="34" w:name="_Toc12515685"/>
+      <w:r>
+        <w:t>Algorit</w:t>
+      </w:r>
+      <w:r>
+        <w:t>am</w:t>
+      </w:r>
+      <w:r>
+        <w:t xml:space="preserve"> optimizacije</w:t>
+      </w:r>
       <w:bookmarkEnd w:id="34"/>
     </w:p>
     <w:p>
@@ -16770,136 +15814,145 @@
     </w:p>
     <w:p>
       <w:pPr>
+        <w:spacing w:line="360" w:lineRule="auto"/>
+        <w:jc w:val="both"/>
+      </w:pPr>
+      <w:r>
+        <w:t>Parametri modela se procjenjuju pomoću op</w:t>
+      </w:r>
+      <w:r>
+        <w:t>timizacijskih algoritama.</w:t>
+      </w:r>
+      <w:r>
+        <w:t xml:space="preserve"> </w:t>
+      </w:r>
+      <w:r>
+        <w:t>O</w:t>
+      </w:r>
+      <w:r>
+        <w:t>ptimizacijski algoritmi su vrsta algoritama koja može na učinkoviti način pretraživati</w:t>
+      </w:r>
+      <w:r>
+        <w:t xml:space="preserve"> površinu gubitka</w:t>
+      </w:r>
+      <w:r>
+        <w:t xml:space="preserve"> pri čemu </w:t>
+      </w:r>
+      <w:r>
+        <w:t>je cilj algoritma naći najnižu točku</w:t>
+      </w:r>
+      <w:r>
+        <w:t xml:space="preserve">. </w:t>
+      </w:r>
+    </w:p>
+    <w:p>
+      <w:pPr>
+        <w:spacing w:line="360" w:lineRule="auto"/>
+        <w:jc w:val="both"/>
+      </w:pPr>
+    </w:p>
+    <w:p>
+      <w:pPr>
+        <w:pStyle w:val="Heading2"/>
+      </w:pPr>
+      <w:bookmarkStart w:id="35" w:name="_Toc12515686"/>
+      <w:r>
+        <w:t>Pretreniranje i podtreniranje</w:t>
+      </w:r>
+      <w:bookmarkEnd w:id="35"/>
+    </w:p>
+    <w:p>
+      <w:pPr>
+        <w:spacing w:line="360" w:lineRule="auto"/>
+        <w:jc w:val="both"/>
+      </w:pPr>
+    </w:p>
+    <w:p>
+      <w:pPr>
+        <w:spacing w:line="360" w:lineRule="auto"/>
+        <w:jc w:val="both"/>
+      </w:pPr>
+      <w:r>
+        <w:t>Nešto…</w:t>
+      </w:r>
+    </w:p>
+    <w:p>
+      <w:pPr>
+        <w:spacing w:line="360" w:lineRule="auto"/>
+        <w:jc w:val="both"/>
+      </w:pPr>
+    </w:p>
+    <w:p>
+      <w:pPr>
+        <w:pStyle w:val="Heading2"/>
+      </w:pPr>
+      <w:bookmarkStart w:id="36" w:name="_Toc12515687"/>
+      <w:r>
+        <w:t>Regularizacija</w:t>
+      </w:r>
+      <w:bookmarkEnd w:id="36"/>
+    </w:p>
+    <w:p>
+      <w:pPr>
+        <w:spacing w:line="360" w:lineRule="auto"/>
+        <w:jc w:val="both"/>
+      </w:pPr>
+    </w:p>
+    <w:p>
+      <w:pPr>
+        <w:spacing w:line="360" w:lineRule="auto"/>
+        <w:jc w:val="both"/>
+      </w:pPr>
+      <w:r>
+        <w:t>Nešto…</w:t>
+      </w:r>
+    </w:p>
+    <w:p>
+      <w:pPr>
+        <w:spacing w:line="360" w:lineRule="auto"/>
+        <w:jc w:val="both"/>
+      </w:pPr>
+    </w:p>
+    <w:p>
+      <w:pPr>
+        <w:pStyle w:val="Heading2"/>
+      </w:pPr>
+      <w:bookmarkStart w:id="37" w:name="_Toc12515688"/>
+      <w:r>
+        <w:t>Arhitektura neuronske mreže</w:t>
+      </w:r>
+      <w:bookmarkEnd w:id="37"/>
+    </w:p>
+    <w:p>
+      <w:pPr>
+        <w:spacing w:line="360" w:lineRule="auto"/>
+        <w:jc w:val="both"/>
+      </w:pPr>
+    </w:p>
+    <w:p>
+      <w:pPr>
+        <w:spacing w:line="360" w:lineRule="auto"/>
+        <w:jc w:val="both"/>
+      </w:pPr>
+      <w:r>
+        <w:t>Nešto…</w:t>
+      </w:r>
+    </w:p>
+    <w:p>
+      <w:pPr>
+        <w:spacing w:line="360" w:lineRule="auto"/>
+        <w:jc w:val="both"/>
+      </w:pPr>
+    </w:p>
+    <w:p>
+      <w:pPr>
         <w:pStyle w:val="Heading3"/>
         <w:spacing w:line="360" w:lineRule="auto"/>
         <w:jc w:val="both"/>
       </w:pPr>
-      <w:bookmarkStart w:id="35" w:name="_Toc12515685"/>
-      <w:r>
-        <w:t>Algorit</w:t>
-      </w:r>
-      <w:r>
-        <w:t>am</w:t>
-      </w:r>
-      <w:r>
-        <w:t xml:space="preserve"> optimizacije</w:t>
-      </w:r>
-      <w:bookmarkEnd w:id="35"/>
-    </w:p>
-    <w:p>
-      <w:pPr>
-        <w:spacing w:line="360" w:lineRule="auto"/>
-        <w:jc w:val="both"/>
-      </w:pPr>
-    </w:p>
-    <w:p>
-      <w:pPr>
-        <w:spacing w:line="360" w:lineRule="auto"/>
-        <w:jc w:val="both"/>
-      </w:pPr>
-      <w:r>
-        <w:t>Parametri modela se procjenjuju pomoću op</w:t>
-      </w:r>
-      <w:r>
-        <w:t>timizacijskih algoritama.</w:t>
-      </w:r>
-      <w:r>
-        <w:t xml:space="preserve"> </w:t>
-      </w:r>
-      <w:r>
-        <w:t>O</w:t>
-      </w:r>
-      <w:r>
-        <w:t>ptimizacijski algoritmi su vrsta algoritama koja može na učinkoviti način pretraživati</w:t>
-      </w:r>
-      <w:r>
-        <w:t xml:space="preserve"> površinu gubitka</w:t>
-      </w:r>
-      <w:r>
-        <w:t xml:space="preserve"> pri čemu </w:t>
-      </w:r>
-      <w:r>
-        <w:t>je cilj algoritma naći najnižu točku</w:t>
-      </w:r>
-      <w:r>
-        <w:t xml:space="preserve">. </w:t>
-      </w:r>
-    </w:p>
-    <w:p>
-      <w:pPr>
-        <w:spacing w:line="360" w:lineRule="auto"/>
-        <w:jc w:val="both"/>
-      </w:pPr>
-    </w:p>
-    <w:p>
-      <w:pPr>
-        <w:pStyle w:val="Heading2"/>
-      </w:pPr>
-      <w:bookmarkStart w:id="36" w:name="_Toc12515686"/>
-      <w:r>
-        <w:t>Pretreniranje i podtreniranje</w:t>
-      </w:r>
-      <w:bookmarkEnd w:id="36"/>
-    </w:p>
-    <w:p>
-      <w:pPr>
-        <w:spacing w:line="360" w:lineRule="auto"/>
-        <w:jc w:val="both"/>
-      </w:pPr>
-    </w:p>
-    <w:p>
-      <w:pPr>
-        <w:spacing w:line="360" w:lineRule="auto"/>
-        <w:jc w:val="both"/>
-      </w:pPr>
-      <w:r>
-        <w:t>Nešto…</w:t>
-      </w:r>
-    </w:p>
-    <w:p>
-      <w:pPr>
-        <w:spacing w:line="360" w:lineRule="auto"/>
-        <w:jc w:val="both"/>
-      </w:pPr>
-    </w:p>
-    <w:p>
-      <w:pPr>
-        <w:pStyle w:val="Heading2"/>
-      </w:pPr>
-      <w:bookmarkStart w:id="37" w:name="_Toc12515687"/>
-      <w:r>
-        <w:t>Regularizacija</w:t>
-      </w:r>
-      <w:bookmarkEnd w:id="37"/>
-    </w:p>
-    <w:p>
-      <w:pPr>
-        <w:spacing w:line="360" w:lineRule="auto"/>
-        <w:jc w:val="both"/>
-      </w:pPr>
-    </w:p>
-    <w:p>
-      <w:pPr>
-        <w:spacing w:line="360" w:lineRule="auto"/>
-        <w:jc w:val="both"/>
-      </w:pPr>
-      <w:r>
-        <w:t>Nešto…</w:t>
-      </w:r>
-    </w:p>
-    <w:p>
-      <w:pPr>
-        <w:spacing w:line="360" w:lineRule="auto"/>
-        <w:jc w:val="both"/>
-      </w:pPr>
-    </w:p>
-    <w:p>
-      <w:pPr>
-        <w:pStyle w:val="Heading2"/>
-      </w:pPr>
-      <w:bookmarkStart w:id="38" w:name="_Toc12515688"/>
-      <w:r>
-        <w:t>Arhitektura neuronske mreže</w:t>
+      <w:bookmarkStart w:id="38" w:name="_Toc12515689"/>
+      <w:r>
+        <w:t>Konvolucijska neuronska mreža</w:t>
       </w:r>
       <w:bookmarkEnd w:id="38"/>
     </w:p>
@@ -16908,39 +15961,6 @@
         <w:spacing w:line="360" w:lineRule="auto"/>
         <w:jc w:val="both"/>
       </w:pPr>
-    </w:p>
-    <w:p>
-      <w:pPr>
-        <w:spacing w:line="360" w:lineRule="auto"/>
-        <w:jc w:val="both"/>
-      </w:pPr>
-      <w:r>
-        <w:t>Nešto…</w:t>
-      </w:r>
-    </w:p>
-    <w:p>
-      <w:pPr>
-        <w:spacing w:line="360" w:lineRule="auto"/>
-        <w:jc w:val="both"/>
-      </w:pPr>
-    </w:p>
-    <w:p>
-      <w:pPr>
-        <w:pStyle w:val="Heading3"/>
-        <w:spacing w:line="360" w:lineRule="auto"/>
-        <w:jc w:val="both"/>
-      </w:pPr>
-      <w:bookmarkStart w:id="39" w:name="_Toc12515689"/>
-      <w:r>
-        <w:t>Konvolucijska neuronska mreža</w:t>
-      </w:r>
-      <w:bookmarkEnd w:id="39"/>
-    </w:p>
-    <w:p>
-      <w:pPr>
-        <w:spacing w:line="360" w:lineRule="auto"/>
-        <w:jc w:val="both"/>
-      </w:pPr>
       <w:r>
         <w:br w:type="page"/>
       </w:r>
@@ -16950,7 +15970,7 @@
         <w:pStyle w:val="Heading1"/>
         <w:spacing w:line="360" w:lineRule="auto"/>
       </w:pPr>
-      <w:bookmarkStart w:id="40" w:name="_Toc12515690"/>
+      <w:bookmarkStart w:id="39" w:name="_Toc12515690"/>
       <w:r>
         <w:lastRenderedPageBreak/>
         <w:t>N</w:t>
@@ -16958,7 +15978,7 @@
       <w:r>
         <w:t>ASLOV PETE CJELINE</w:t>
       </w:r>
-      <w:bookmarkEnd w:id="40"/>
+      <w:bookmarkEnd w:id="39"/>
     </w:p>
     <w:p>
       <w:pPr>
@@ -16984,12 +16004,12 @@
       <w:pPr>
         <w:pStyle w:val="Heading1"/>
       </w:pPr>
-      <w:bookmarkStart w:id="41" w:name="_Toc12515691"/>
+      <w:bookmarkStart w:id="40" w:name="_Toc12515691"/>
       <w:r>
         <w:lastRenderedPageBreak/>
         <w:t>ZAKLJUČAK</w:t>
       </w:r>
-      <w:bookmarkEnd w:id="41"/>
+      <w:bookmarkEnd w:id="40"/>
     </w:p>
     <w:p>
       <w:pPr>
@@ -17024,12 +16044,12 @@
         </w:numPr>
         <w:ind w:left="432" w:hanging="432"/>
       </w:pPr>
-      <w:bookmarkStart w:id="42" w:name="_Toc12515692"/>
+      <w:bookmarkStart w:id="41" w:name="_Toc12515692"/>
       <w:r>
         <w:lastRenderedPageBreak/>
         <w:t>LITERATURA</w:t>
       </w:r>
-      <w:bookmarkEnd w:id="42"/>
+      <w:bookmarkEnd w:id="41"/>
     </w:p>
     <w:p>
       <w:pPr>
@@ -17101,23 +16121,7 @@
         <w:t>Definicija inteligencije:</w:t>
       </w:r>
       <w:r>
-        <w:t xml:space="preserve"> </w:t>
-      </w:r>
-      <w:proofErr w:type="spellStart"/>
-      <w:r>
-        <w:t>Mainstream</w:t>
-      </w:r>
-      <w:proofErr w:type="spellEnd"/>
-      <w:r>
-        <w:t xml:space="preserve"> Science on </w:t>
-      </w:r>
-      <w:proofErr w:type="spellStart"/>
-      <w:r>
-        <w:t>Intelligence</w:t>
-      </w:r>
-      <w:proofErr w:type="spellEnd"/>
-      <w:r>
-        <w:t>, 13. prosinca 1994.</w:t>
+        <w:t xml:space="preserve"> Mainstream Science on Intelligence, 13. prosinca 1994.</w:t>
       </w:r>
     </w:p>
     <w:p>
@@ -17130,61 +16134,8 @@
         <w:spacing w:line="360" w:lineRule="auto"/>
         <w:jc w:val="both"/>
       </w:pPr>
-      <w:proofErr w:type="spellStart"/>
-      <w:r>
-        <w:t>Stuart</w:t>
-      </w:r>
-      <w:proofErr w:type="spellEnd"/>
-      <w:r>
-        <w:t xml:space="preserve"> Russell, Peter </w:t>
-      </w:r>
-      <w:proofErr w:type="spellStart"/>
-      <w:r>
-        <w:t>Norvig</w:t>
-      </w:r>
-      <w:proofErr w:type="spellEnd"/>
-      <w:r>
-        <w:t>: „</w:t>
-      </w:r>
-      <w:proofErr w:type="spellStart"/>
-      <w:r>
-        <w:t>Artificial</w:t>
-      </w:r>
-      <w:proofErr w:type="spellEnd"/>
-      <w:r>
-        <w:t xml:space="preserve"> </w:t>
-      </w:r>
-      <w:proofErr w:type="spellStart"/>
-      <w:r>
-        <w:t>Intelligence</w:t>
-      </w:r>
-      <w:proofErr w:type="spellEnd"/>
-      <w:r>
-        <w:t xml:space="preserve"> A </w:t>
-      </w:r>
-      <w:proofErr w:type="spellStart"/>
-      <w:r>
-        <w:t>Modern</w:t>
-      </w:r>
-      <w:proofErr w:type="spellEnd"/>
-      <w:r>
-        <w:t xml:space="preserve"> </w:t>
-      </w:r>
-      <w:proofErr w:type="spellStart"/>
-      <w:r>
-        <w:t>Approach</w:t>
-      </w:r>
-      <w:proofErr w:type="spellEnd"/>
-      <w:r>
-        <w:t xml:space="preserve">“, 3rd </w:t>
-      </w:r>
-      <w:proofErr w:type="spellStart"/>
-      <w:r>
-        <w:t>Edition</w:t>
-      </w:r>
-      <w:proofErr w:type="spellEnd"/>
-      <w:r>
-        <w:t xml:space="preserve"> 2010.</w:t>
+      <w:r>
+        <w:t>Stuart Russell, Peter Norvig: „Artificial Intelligence A Modern Approach“, 3rd Edition 2010.</w:t>
       </w:r>
     </w:p>
     <w:p>
@@ -17216,61 +16167,11 @@
         <w:spacing w:line="360" w:lineRule="auto"/>
         <w:jc w:val="both"/>
       </w:pPr>
-      <w:proofErr w:type="spellStart"/>
-      <w:r>
-        <w:t>Aurélien</w:t>
-      </w:r>
-      <w:proofErr w:type="spellEnd"/>
-      <w:r>
-        <w:t xml:space="preserve"> </w:t>
-      </w:r>
-      <w:proofErr w:type="spellStart"/>
-      <w:r>
-        <w:t>Géron</w:t>
-      </w:r>
-      <w:proofErr w:type="spellEnd"/>
-      <w:r>
-        <w:t>: „</w:t>
-      </w:r>
-      <w:proofErr w:type="spellStart"/>
-      <w:r>
-        <w:t>Hands</w:t>
-      </w:r>
-      <w:proofErr w:type="spellEnd"/>
-      <w:r>
-        <w:t xml:space="preserve">-On </w:t>
-      </w:r>
-      <w:proofErr w:type="spellStart"/>
-      <w:r>
-        <w:t>Machine</w:t>
-      </w:r>
-      <w:proofErr w:type="spellEnd"/>
-      <w:r>
-        <w:t xml:space="preserve"> </w:t>
-      </w:r>
-      <w:proofErr w:type="spellStart"/>
-      <w:r>
-        <w:t>Learning</w:t>
-      </w:r>
-      <w:proofErr w:type="spellEnd"/>
-      <w:r>
-        <w:t xml:space="preserve"> </w:t>
-      </w:r>
-      <w:proofErr w:type="spellStart"/>
-      <w:r>
-        <w:t>with</w:t>
-      </w:r>
-      <w:proofErr w:type="spellEnd"/>
-      <w:r>
-        <w:t xml:space="preserve"> </w:t>
-      </w:r>
-      <w:proofErr w:type="spellStart"/>
-      <w:r>
-        <w:t>Scikit-Learn</w:t>
-      </w:r>
-      <w:proofErr w:type="spellEnd"/>
-      <w:r>
-        <w:t xml:space="preserve"> </w:t>
+      <w:r>
+        <w:t>Aurélien Géron</w:t>
+      </w:r>
+      <w:r>
+        <w:t xml:space="preserve">: „Hands-On Machine Learning with Scikit-Learn </w:t>
       </w:r>
       <w:r>
         <w:rPr>
@@ -17279,15 +16180,7 @@
         <w:t>&amp;</w:t>
       </w:r>
       <w:r>
-        <w:t xml:space="preserve"> </w:t>
-      </w:r>
-      <w:proofErr w:type="spellStart"/>
-      <w:r>
-        <w:t>TensorFlow</w:t>
-      </w:r>
-      <w:proofErr w:type="spellEnd"/>
-      <w:r>
-        <w:t>“, 2017.</w:t>
+        <w:t xml:space="preserve"> TensorFlow“, 2017.</w:t>
       </w:r>
     </w:p>
     <w:p>
@@ -17301,63 +16194,7 @@
         <w:jc w:val="both"/>
       </w:pPr>
       <w:r>
-        <w:t xml:space="preserve">Daniel </w:t>
-      </w:r>
-      <w:proofErr w:type="spellStart"/>
-      <w:r>
-        <w:t>Graupe</w:t>
-      </w:r>
-      <w:proofErr w:type="spellEnd"/>
-      <w:r>
-        <w:t>: „</w:t>
-      </w:r>
-      <w:proofErr w:type="spellStart"/>
-      <w:r>
-        <w:t>Principles</w:t>
-      </w:r>
-      <w:proofErr w:type="spellEnd"/>
-      <w:r>
-        <w:t xml:space="preserve"> </w:t>
-      </w:r>
-      <w:proofErr w:type="spellStart"/>
-      <w:r>
-        <w:t>of</w:t>
-      </w:r>
-      <w:proofErr w:type="spellEnd"/>
-      <w:r>
-        <w:t xml:space="preserve"> </w:t>
-      </w:r>
-      <w:proofErr w:type="spellStart"/>
-      <w:r>
-        <w:t>Artificial</w:t>
-      </w:r>
-      <w:proofErr w:type="spellEnd"/>
-      <w:r>
-        <w:t xml:space="preserve"> </w:t>
-      </w:r>
-      <w:proofErr w:type="spellStart"/>
-      <w:r>
-        <w:t>Neural</w:t>
-      </w:r>
-      <w:proofErr w:type="spellEnd"/>
-      <w:r>
-        <w:t xml:space="preserve"> </w:t>
-      </w:r>
-      <w:proofErr w:type="spellStart"/>
-      <w:r>
-        <w:t>Networks</w:t>
-      </w:r>
-      <w:proofErr w:type="spellEnd"/>
-      <w:r>
-        <w:t xml:space="preserve">“, 2nd </w:t>
-      </w:r>
-      <w:proofErr w:type="spellStart"/>
-      <w:r>
-        <w:t>Edition</w:t>
-      </w:r>
-      <w:proofErr w:type="spellEnd"/>
-      <w:r>
-        <w:t xml:space="preserve"> 2007.</w:t>
+        <w:t>Daniel Graupe: „Principles of Artificial Neural Networks“, 2nd Edition 2007.</w:t>
       </w:r>
     </w:p>
     <w:p>
@@ -17410,12 +16247,12 @@
         </w:numPr>
         <w:ind w:left="432" w:hanging="432"/>
       </w:pPr>
-      <w:bookmarkStart w:id="43" w:name="_Toc12515693"/>
+      <w:bookmarkStart w:id="42" w:name="_Toc12515693"/>
       <w:r>
         <w:lastRenderedPageBreak/>
         <w:t>POPIS SLIKA</w:t>
       </w:r>
-      <w:bookmarkEnd w:id="43"/>
+      <w:bookmarkEnd w:id="42"/>
     </w:p>
     <w:p>
       <w:pPr>
@@ -18520,12 +17357,12 @@
         </w:numPr>
         <w:ind w:left="432" w:hanging="432"/>
       </w:pPr>
-      <w:bookmarkStart w:id="44" w:name="_Toc12515694"/>
+      <w:bookmarkStart w:id="43" w:name="_Toc12515694"/>
       <w:r>
         <w:lastRenderedPageBreak/>
         <w:t>POPIS OZNAKA I KRATICA</w:t>
       </w:r>
-      <w:bookmarkEnd w:id="44"/>
+      <w:bookmarkEnd w:id="43"/>
     </w:p>
     <w:p/>
     <w:p>
@@ -18533,86 +17370,84 @@
         <w:t>RGB (r</w:t>
       </w:r>
       <w:r>
-        <w:t xml:space="preserve">ed, </w:t>
-      </w:r>
-      <w:proofErr w:type="spellStart"/>
-      <w:r>
-        <w:t>blue</w:t>
-      </w:r>
-      <w:proofErr w:type="spellEnd"/>
-      <w:r>
-        <w:t xml:space="preserve">, </w:t>
-      </w:r>
-      <w:proofErr w:type="spellStart"/>
-      <w:r>
-        <w:t>green</w:t>
-      </w:r>
-      <w:proofErr w:type="spellEnd"/>
-      <w:r>
-        <w:t>) – crvena, plava, zelena</w:t>
+        <w:t>ed, blue, green) – crvena, plava, zelena</w:t>
       </w:r>
     </w:p>
     <w:p>
       <w:r>
         <w:t xml:space="preserve">CIE - </w:t>
       </w:r>
-      <w:proofErr w:type="spellStart"/>
-      <w:r>
-        <w:t>Commission</w:t>
-      </w:r>
-      <w:proofErr w:type="spellEnd"/>
+      <w:r>
+        <w:t>Commission internationale de l'éclairage</w:t>
+      </w:r>
+    </w:p>
+    <w:p>
+      <w:r>
+        <w:t>CMYK (</w:t>
+      </w:r>
+      <w:r>
+        <w:t>cyan, magenta, yellow, black</w:t>
+      </w:r>
+      <w:r>
+        <w:t xml:space="preserve">) </w:t>
+      </w:r>
+      <w:r>
+        <w:t>–</w:t>
+      </w:r>
       <w:r>
         <w:t xml:space="preserve"> </w:t>
       </w:r>
-      <w:proofErr w:type="spellStart"/>
-      <w:r>
-        <w:t>internationale</w:t>
-      </w:r>
-      <w:proofErr w:type="spellEnd"/>
-      <w:r>
-        <w:t xml:space="preserve"> de </w:t>
-      </w:r>
-      <w:proofErr w:type="spellStart"/>
-      <w:r>
-        <w:t>l'éclairage</w:t>
-      </w:r>
-      <w:proofErr w:type="spellEnd"/>
-    </w:p>
-    <w:p>
-      <w:r>
-        <w:t>CMYK (</w:t>
-      </w:r>
-      <w:proofErr w:type="spellStart"/>
-      <w:r>
-        <w:t>cyan</w:t>
-      </w:r>
-      <w:proofErr w:type="spellEnd"/>
-      <w:r>
-        <w:t xml:space="preserve">, </w:t>
-      </w:r>
-      <w:proofErr w:type="spellStart"/>
-      <w:r>
-        <w:t>magenta</w:t>
-      </w:r>
-      <w:proofErr w:type="spellEnd"/>
-      <w:r>
-        <w:t xml:space="preserve">, </w:t>
-      </w:r>
-      <w:proofErr w:type="spellStart"/>
-      <w:r>
-        <w:t>yellow</w:t>
-      </w:r>
-      <w:proofErr w:type="spellEnd"/>
-      <w:r>
-        <w:t xml:space="preserve">, </w:t>
-      </w:r>
-      <w:proofErr w:type="spellStart"/>
-      <w:r>
-        <w:t>black</w:t>
-      </w:r>
-      <w:proofErr w:type="spellEnd"/>
-      <w:r>
-        <w:t xml:space="preserve">) </w:t>
+      <w:r>
+        <w:t>cijan, magenta, žuta, crna</w:t>
+      </w:r>
+    </w:p>
+    <w:p>
+      <w:r>
+        <w:t>FPS (frames per second) – slika u sekundi</w:t>
+      </w:r>
+    </w:p>
+    <w:p>
+      <w:r>
+        <w:t>FHD (f</w:t>
+      </w:r>
+      <w:r>
+        <w:t xml:space="preserve">ull </w:t>
+      </w:r>
+      <w:r>
+        <w:t>h</w:t>
+      </w:r>
+      <w:r>
+        <w:t xml:space="preserve">igh </w:t>
+      </w:r>
+      <w:r>
+        <w:t>d</w:t>
+      </w:r>
+      <w:r>
+        <w:t>efinition) – puna visoka definicija</w:t>
+      </w:r>
+    </w:p>
+    <w:p>
+      <w:r>
+        <w:t>MJPG (m</w:t>
+      </w:r>
+      <w:r>
+        <w:t xml:space="preserve">otion JPEG) – </w:t>
+      </w:r>
+      <w:r>
+        <w:t>p</w:t>
+      </w:r>
+      <w:r>
+        <w:t>okretni JPEG</w:t>
+      </w:r>
+    </w:p>
+    <w:p>
+      <w:r>
+        <w:t>IQ (intelligence quotient) – kvocijent inteligencije</w:t>
+      </w:r>
+    </w:p>
+    <w:p>
+      <w:r>
+        <w:t xml:space="preserve">SNARC (Stochastic Neural Analog Reinforcement Calculator) </w:t>
       </w:r>
       <w:r>
         <w:t>–</w:t>
@@ -18620,298 +17455,33 @@
       <w:r>
         <w:t xml:space="preserve"> </w:t>
       </w:r>
-      <w:proofErr w:type="spellStart"/>
-      <w:r>
-        <w:t>cijan</w:t>
-      </w:r>
-      <w:proofErr w:type="spellEnd"/>
-      <w:r>
-        <w:t xml:space="preserve">, </w:t>
-      </w:r>
-      <w:proofErr w:type="spellStart"/>
-      <w:r>
-        <w:t>magenta</w:t>
-      </w:r>
-      <w:proofErr w:type="spellEnd"/>
-      <w:r>
-        <w:t>, žuta, crna</w:t>
-      </w:r>
-    </w:p>
-    <w:p>
-      <w:r>
-        <w:t>FPS (</w:t>
-      </w:r>
-      <w:proofErr w:type="spellStart"/>
-      <w:r>
-        <w:t>frames</w:t>
-      </w:r>
-      <w:proofErr w:type="spellEnd"/>
-      <w:r>
-        <w:t xml:space="preserve"> </w:t>
-      </w:r>
-      <w:proofErr w:type="spellStart"/>
-      <w:r>
-        <w:t>per</w:t>
-      </w:r>
-      <w:proofErr w:type="spellEnd"/>
-      <w:r>
-        <w:t xml:space="preserve"> </w:t>
-      </w:r>
-      <w:proofErr w:type="spellStart"/>
-      <w:r>
-        <w:t>second</w:t>
-      </w:r>
-      <w:proofErr w:type="spellEnd"/>
-      <w:r>
-        <w:t>) – slika u sekundi</w:t>
-      </w:r>
-    </w:p>
-    <w:p>
-      <w:r>
-        <w:t>FHD (</w:t>
-      </w:r>
-      <w:proofErr w:type="spellStart"/>
-      <w:r>
-        <w:t>f</w:t>
-      </w:r>
-      <w:r>
-        <w:t>ull</w:t>
-      </w:r>
-      <w:proofErr w:type="spellEnd"/>
-      <w:r>
-        <w:t xml:space="preserve"> </w:t>
-      </w:r>
-      <w:proofErr w:type="spellStart"/>
-      <w:r>
-        <w:t>h</w:t>
-      </w:r>
-      <w:r>
-        <w:t>igh</w:t>
-      </w:r>
-      <w:proofErr w:type="spellEnd"/>
-      <w:r>
-        <w:t xml:space="preserve"> </w:t>
-      </w:r>
-      <w:proofErr w:type="spellStart"/>
-      <w:r>
-        <w:t>d</w:t>
-      </w:r>
-      <w:r>
-        <w:t>efinition</w:t>
-      </w:r>
-      <w:proofErr w:type="spellEnd"/>
-      <w:r>
-        <w:t>) – puna visoka definicija</w:t>
-      </w:r>
-    </w:p>
-    <w:p>
-      <w:r>
-        <w:t>MJPG (</w:t>
-      </w:r>
-      <w:proofErr w:type="spellStart"/>
-      <w:r>
-        <w:t>m</w:t>
-      </w:r>
-      <w:r>
-        <w:t>otion</w:t>
-      </w:r>
-      <w:proofErr w:type="spellEnd"/>
-      <w:r>
-        <w:t xml:space="preserve"> JPEG) – </w:t>
-      </w:r>
-      <w:r>
-        <w:t>p</w:t>
-      </w:r>
-      <w:r>
-        <w:t>okretni JPEG</w:t>
-      </w:r>
-    </w:p>
-    <w:p>
-      <w:r>
-        <w:t>IQ (</w:t>
-      </w:r>
-      <w:proofErr w:type="spellStart"/>
-      <w:r>
-        <w:t>intelligence</w:t>
-      </w:r>
-      <w:proofErr w:type="spellEnd"/>
-      <w:r>
-        <w:t xml:space="preserve"> </w:t>
-      </w:r>
-      <w:proofErr w:type="spellStart"/>
-      <w:r>
-        <w:t>quotient</w:t>
-      </w:r>
-      <w:proofErr w:type="spellEnd"/>
-      <w:r>
-        <w:t>) – kvocijent inteligencije</w:t>
-      </w:r>
-    </w:p>
-    <w:p>
-      <w:r>
-        <w:t>SNARC (</w:t>
-      </w:r>
-      <w:proofErr w:type="spellStart"/>
-      <w:r>
-        <w:t>Stochastic</w:t>
-      </w:r>
-      <w:proofErr w:type="spellEnd"/>
-      <w:r>
-        <w:t xml:space="preserve"> </w:t>
-      </w:r>
-      <w:proofErr w:type="spellStart"/>
-      <w:r>
-        <w:t>Neural</w:t>
-      </w:r>
-      <w:proofErr w:type="spellEnd"/>
-      <w:r>
-        <w:t xml:space="preserve"> </w:t>
-      </w:r>
-      <w:proofErr w:type="spellStart"/>
-      <w:r>
-        <w:t>Analog</w:t>
-      </w:r>
-      <w:proofErr w:type="spellEnd"/>
-      <w:r>
-        <w:t xml:space="preserve"> </w:t>
-      </w:r>
-      <w:proofErr w:type="spellStart"/>
-      <w:r>
-        <w:t>Reinforcement</w:t>
-      </w:r>
-      <w:proofErr w:type="spellEnd"/>
-      <w:r>
-        <w:t xml:space="preserve"> </w:t>
-      </w:r>
-      <w:proofErr w:type="spellStart"/>
-      <w:r>
-        <w:t>Calculator</w:t>
-      </w:r>
-      <w:proofErr w:type="spellEnd"/>
-      <w:r>
-        <w:t xml:space="preserve">) </w:t>
-      </w:r>
-      <w:r>
-        <w:t>–</w:t>
-      </w:r>
-      <w:r>
-        <w:t xml:space="preserve"> </w:t>
-      </w:r>
-      <w:r>
-        <w:t xml:space="preserve">stohastički kalkulator </w:t>
-      </w:r>
-      <w:proofErr w:type="spellStart"/>
-      <w:r>
-        <w:t>neuralnog</w:t>
-      </w:r>
-      <w:proofErr w:type="spellEnd"/>
-      <w:r>
-        <w:t xml:space="preserve"> analognog poboljšanja</w:t>
-      </w:r>
-    </w:p>
-    <w:p>
-      <w:r>
-        <w:t>AI (</w:t>
-      </w:r>
-      <w:proofErr w:type="spellStart"/>
-      <w:r>
-        <w:t>artificial</w:t>
-      </w:r>
-      <w:proofErr w:type="spellEnd"/>
-      <w:r>
-        <w:t xml:space="preserve"> </w:t>
-      </w:r>
-      <w:proofErr w:type="spellStart"/>
-      <w:r>
-        <w:t>intelligence</w:t>
-      </w:r>
-      <w:proofErr w:type="spellEnd"/>
-      <w:r>
-        <w:t>) – umjetna inteligencija</w:t>
-      </w:r>
-    </w:p>
-    <w:p>
-      <w:r>
-        <w:t>HLAI (human-</w:t>
-      </w:r>
-      <w:proofErr w:type="spellStart"/>
-      <w:r>
-        <w:t>level</w:t>
-      </w:r>
-      <w:proofErr w:type="spellEnd"/>
-      <w:r>
-        <w:t xml:space="preserve"> AI) – ljudska razina AI</w:t>
-      </w:r>
-    </w:p>
-    <w:p>
-      <w:r>
-        <w:t>AGI (</w:t>
-      </w:r>
-      <w:proofErr w:type="spellStart"/>
-      <w:r>
-        <w:t>artificial</w:t>
-      </w:r>
-      <w:proofErr w:type="spellEnd"/>
-      <w:r>
-        <w:t xml:space="preserve"> general </w:t>
-      </w:r>
-      <w:proofErr w:type="spellStart"/>
-      <w:r>
-        <w:t>intelligence</w:t>
-      </w:r>
-      <w:proofErr w:type="spellEnd"/>
-      <w:r>
-        <w:t>) – generalna umjetna inteligencija</w:t>
-      </w:r>
-    </w:p>
-    <w:p>
-      <w:r>
-        <w:t>ANN (</w:t>
-      </w:r>
-      <w:proofErr w:type="spellStart"/>
-      <w:r>
-        <w:t>artificial</w:t>
-      </w:r>
-      <w:proofErr w:type="spellEnd"/>
-      <w:r>
-        <w:t xml:space="preserve"> </w:t>
-      </w:r>
-      <w:proofErr w:type="spellStart"/>
-      <w:r>
-        <w:t>neural</w:t>
-      </w:r>
-      <w:proofErr w:type="spellEnd"/>
-      <w:r>
-        <w:t xml:space="preserve"> network) – umjetna neuronska mreža</w:t>
-      </w:r>
-    </w:p>
-    <w:p>
-      <w:r>
-        <w:t>TLU (</w:t>
-      </w:r>
-      <w:proofErr w:type="spellStart"/>
-      <w:r>
-        <w:t>threshold</w:t>
-      </w:r>
-      <w:proofErr w:type="spellEnd"/>
-      <w:r>
-        <w:t xml:space="preserve"> </w:t>
-      </w:r>
-      <w:proofErr w:type="spellStart"/>
-      <w:r>
-        <w:t>logic</w:t>
-      </w:r>
-      <w:proofErr w:type="spellEnd"/>
-      <w:r>
-        <w:t xml:space="preserve"> </w:t>
-      </w:r>
-      <w:proofErr w:type="spellStart"/>
-      <w:r>
-        <w:t>unit</w:t>
-      </w:r>
-      <w:proofErr w:type="spellEnd"/>
-      <w:r>
-        <w:t xml:space="preserve">) </w:t>
+      <w:r>
+        <w:t>stohastički kalkulator neuralnog analognog poboljšanja</w:t>
+      </w:r>
+    </w:p>
+    <w:p>
+      <w:r>
+        <w:t>AI (artificial intelligence) – umjetna inteligencija</w:t>
+      </w:r>
+    </w:p>
+    <w:p>
+      <w:r>
+        <w:t>HLAI (human-level AI) – ljudska razina AI</w:t>
+      </w:r>
+    </w:p>
+    <w:p>
+      <w:r>
+        <w:t>AGI (artificial general intelligence) – generalna umjetna inteligencija</w:t>
+      </w:r>
+    </w:p>
+    <w:p>
+      <w:r>
+        <w:t>ANN (artificial neural network) – umjetna neuronska mreža</w:t>
+      </w:r>
+    </w:p>
+    <w:p>
+      <w:r>
+        <w:t xml:space="preserve">TLU (threshold logic unit) </w:t>
       </w:r>
       <w:r>
         <w:t>– logička jedinica praga</w:t>
@@ -18919,31 +17489,7 @@
     </w:p>
     <w:p>
       <w:r>
-        <w:t>LTU (</w:t>
-      </w:r>
-      <w:proofErr w:type="spellStart"/>
-      <w:r>
-        <w:t>linear</w:t>
-      </w:r>
-      <w:proofErr w:type="spellEnd"/>
-      <w:r>
-        <w:t xml:space="preserve"> </w:t>
-      </w:r>
-      <w:proofErr w:type="spellStart"/>
-      <w:r>
-        <w:t>threshold</w:t>
-      </w:r>
-      <w:proofErr w:type="spellEnd"/>
-      <w:r>
-        <w:t xml:space="preserve"> </w:t>
-      </w:r>
-      <w:proofErr w:type="spellStart"/>
-      <w:r>
-        <w:t>unit</w:t>
-      </w:r>
-      <w:proofErr w:type="spellEnd"/>
-      <w:r>
-        <w:t xml:space="preserve">) </w:t>
+        <w:t xml:space="preserve">LTU (l